<commit_message>
Day 28 Data Science
EDA Summary (Chapter 1 completed)
</commit_message>
<xml_diff>
--- a/Statistics.docx
+++ b/Statistics.docx
@@ -3012,7 +3012,7 @@
                 <w:noProof/>
               </w:rPr>
               <w:drawing>
-                <wp:inline distT="0" distB="0" distL="0" distR="0" wp14:anchorId="06DA7828" wp14:editId="444B7F2E">
+                <wp:inline distT="0" distB="0" distL="0" distR="0" wp14:anchorId="06DA7828" wp14:editId="1CFF1DD7">
                   <wp:extent cx="1778000" cy="1244581"/>
                   <wp:effectExtent l="0" t="0" r="0" b="0"/>
                   <wp:docPr id="88014661" name="Picture 1" descr="Box Plot - Simply explained - DATAtab"/>
@@ -6033,9 +6033,698 @@
     <w:p>
       <w:pPr>
         <w:rPr>
-          <w:color w:val="000000" w:themeColor="text1"/>
-        </w:rPr>
-      </w:pPr>
+          <w:b/>
+          <w:bCs/>
+          <w:color w:val="000000" w:themeColor="text1"/>
+          <w:sz w:val="24"/>
+          <w:szCs w:val="24"/>
+        </w:rPr>
+      </w:pPr>
+      <w:r>
+        <w:rPr>
+          <w:b/>
+          <w:bCs/>
+          <w:color w:val="000000" w:themeColor="text1"/>
+          <w:sz w:val="24"/>
+          <w:szCs w:val="24"/>
+        </w:rPr>
+        <w:t>Hexagonal Binning and Contours (</w:t>
+      </w:r>
+      <w:r>
+        <w:rPr>
+          <w:b/>
+          <w:bCs/>
+          <w:color w:val="000000" w:themeColor="text1"/>
+          <w:sz w:val="24"/>
+          <w:szCs w:val="24"/>
+        </w:rPr>
+        <w:t>Plotting Numeric Versus Numeric Data</w:t>
+      </w:r>
+      <w:r>
+        <w:rPr>
+          <w:b/>
+          <w:bCs/>
+          <w:color w:val="000000" w:themeColor="text1"/>
+          <w:sz w:val="24"/>
+          <w:szCs w:val="24"/>
+        </w:rPr>
+        <w:t>)</w:t>
+      </w:r>
+    </w:p>
+    <w:p>
+      <w:pPr>
+        <w:rPr>
+          <w:color w:val="000000" w:themeColor="text1"/>
+        </w:rPr>
+      </w:pPr>
+      <w:r>
+        <w:rPr>
+          <w:color w:val="000000" w:themeColor="text1"/>
+        </w:rPr>
+        <w:t xml:space="preserve">Scatter Plot is good for less amount of dataset. But what if the dataset size is </w:t>
+      </w:r>
+      <w:r>
+        <w:rPr>
+          <w:color w:val="000000" w:themeColor="text1"/>
+        </w:rPr>
+        <w:t>100s of 1000s of Millions?</w:t>
+      </w:r>
+      <w:r>
+        <w:rPr>
+          <w:color w:val="000000" w:themeColor="text1"/>
+        </w:rPr>
+        <w:br/>
+        <w:t xml:space="preserve">Plotting scatter plot </w:t>
+      </w:r>
+      <w:r>
+        <w:rPr>
+          <w:color w:val="000000" w:themeColor="text1"/>
+        </w:rPr>
+        <w:t xml:space="preserve">will be too dense. </w:t>
+      </w:r>
+    </w:p>
+    <w:p>
+      <w:pPr>
+        <w:rPr>
+          <w:color w:val="000000" w:themeColor="text1"/>
+        </w:rPr>
+      </w:pPr>
+      <w:r>
+        <w:rPr>
+          <w:color w:val="000000" w:themeColor="text1"/>
+        </w:rPr>
+        <w:t>The records will be plotted</w:t>
+      </w:r>
+      <w:r>
+        <w:rPr>
+          <w:color w:val="000000" w:themeColor="text1"/>
+        </w:rPr>
+        <w:t xml:space="preserve"> by </w:t>
+      </w:r>
+      <w:r>
+        <w:rPr>
+          <w:color w:val="000000" w:themeColor="text1"/>
+        </w:rPr>
+        <w:t>grouped bins</w:t>
+      </w:r>
+      <w:r>
+        <w:rPr>
+          <w:color w:val="000000" w:themeColor="text1"/>
+        </w:rPr>
+        <w:t xml:space="preserve"> </w:t>
+      </w:r>
+      <w:r>
+        <w:rPr>
+          <w:color w:val="000000" w:themeColor="text1"/>
+        </w:rPr>
+        <w:t xml:space="preserve">with </w:t>
+      </w:r>
+      <w:r>
+        <w:rPr>
+          <w:color w:val="000000" w:themeColor="text1"/>
+        </w:rPr>
+        <w:t>two variables and the color coded will be gradient color indicating the number of records in that bin</w:t>
+      </w:r>
+      <w:r>
+        <w:rPr>
+          <w:color w:val="000000" w:themeColor="text1"/>
+        </w:rPr>
+        <w:t>.</w:t>
+      </w:r>
+    </w:p>
+    <w:p>
+      <w:pPr>
+        <w:rPr>
+          <w:i/>
+          <w:iCs/>
+          <w:color w:val="7F7F7F" w:themeColor="text1" w:themeTint="80"/>
+          <w:sz w:val="24"/>
+          <w:szCs w:val="24"/>
+        </w:rPr>
+      </w:pPr>
+      <w:r>
+        <w:rPr>
+          <w:i/>
+          <w:iCs/>
+          <w:color w:val="7F7F7F" w:themeColor="text1" w:themeTint="80"/>
+          <w:sz w:val="24"/>
+          <w:szCs w:val="24"/>
+        </w:rPr>
+        <w:t>------------------- 5/</w:t>
+      </w:r>
+      <w:r>
+        <w:rPr>
+          <w:i/>
+          <w:iCs/>
+          <w:color w:val="7F7F7F" w:themeColor="text1" w:themeTint="80"/>
+          <w:sz w:val="24"/>
+          <w:szCs w:val="24"/>
+        </w:rPr>
+        <w:t>28</w:t>
+      </w:r>
+      <w:r>
+        <w:rPr>
+          <w:i/>
+          <w:iCs/>
+          <w:color w:val="7F7F7F" w:themeColor="text1" w:themeTint="80"/>
+          <w:sz w:val="24"/>
+          <w:szCs w:val="24"/>
+        </w:rPr>
+        <w:t xml:space="preserve">/2024 Up to Page </w:t>
+      </w:r>
+      <w:r>
+        <w:rPr>
+          <w:i/>
+          <w:iCs/>
+          <w:color w:val="7F7F7F" w:themeColor="text1" w:themeTint="80"/>
+          <w:sz w:val="24"/>
+          <w:szCs w:val="24"/>
+        </w:rPr>
+        <w:t>3</w:t>
+      </w:r>
+      <w:r>
+        <w:rPr>
+          <w:i/>
+          <w:iCs/>
+          <w:color w:val="7F7F7F" w:themeColor="text1" w:themeTint="80"/>
+          <w:sz w:val="24"/>
+          <w:szCs w:val="24"/>
+        </w:rPr>
+        <w:t>7</w:t>
+      </w:r>
+    </w:p>
+    <w:p>
+      <w:pPr>
+        <w:rPr>
+          <w:color w:val="000000" w:themeColor="text1"/>
+          <w:sz w:val="24"/>
+          <w:szCs w:val="24"/>
+        </w:rPr>
+      </w:pPr>
+      <w:r>
+        <w:rPr>
+          <w:color w:val="000000" w:themeColor="text1"/>
+          <w:sz w:val="24"/>
+          <w:szCs w:val="24"/>
+        </w:rPr>
+        <w:lastRenderedPageBreak/>
+        <w:t>In Contours chart</w:t>
+      </w:r>
+    </w:p>
+    <w:p>
+      <w:pPr>
+        <w:rPr>
+          <w:color w:val="000000" w:themeColor="text1"/>
+        </w:rPr>
+      </w:pPr>
+      <w:r>
+        <w:rPr>
+          <w:color w:val="000000" w:themeColor="text1"/>
+        </w:rPr>
+        <w:t>It is contours overlaid on scatterplot to show relationships between two variables. It is a topographical map to two variables. Each contour band represents a density of points.</w:t>
+      </w:r>
+    </w:p>
+    <w:p>
+      <w:pPr>
+        <w:rPr>
+          <w:color w:val="000000" w:themeColor="text1"/>
+        </w:rPr>
+      </w:pPr>
+      <w:r>
+        <w:rPr>
+          <w:color w:val="000000" w:themeColor="text1"/>
+        </w:rPr>
+        <w:t>Heat map, hexagonal binning and contours chart are similar story telling plots for two-dimensional density.</w:t>
+      </w:r>
+    </w:p>
+    <w:p>
+      <w:pPr>
+        <w:rPr>
+          <w:i/>
+          <w:iCs/>
+          <w:color w:val="7F7F7F" w:themeColor="text1" w:themeTint="80"/>
+          <w:sz w:val="24"/>
+          <w:szCs w:val="24"/>
+        </w:rPr>
+      </w:pPr>
+      <w:r>
+        <w:rPr>
+          <w:i/>
+          <w:iCs/>
+          <w:color w:val="7F7F7F" w:themeColor="text1" w:themeTint="80"/>
+          <w:sz w:val="24"/>
+          <w:szCs w:val="24"/>
+        </w:rPr>
+        <w:t>------------------- 5/</w:t>
+      </w:r>
+      <w:r>
+        <w:rPr>
+          <w:i/>
+          <w:iCs/>
+          <w:color w:val="7F7F7F" w:themeColor="text1" w:themeTint="80"/>
+          <w:sz w:val="24"/>
+          <w:szCs w:val="24"/>
+        </w:rPr>
+        <w:t>29</w:t>
+      </w:r>
+      <w:r>
+        <w:rPr>
+          <w:i/>
+          <w:iCs/>
+          <w:color w:val="7F7F7F" w:themeColor="text1" w:themeTint="80"/>
+          <w:sz w:val="24"/>
+          <w:szCs w:val="24"/>
+        </w:rPr>
+        <w:t xml:space="preserve">/2024 Up to Page </w:t>
+      </w:r>
+      <w:r>
+        <w:rPr>
+          <w:i/>
+          <w:iCs/>
+          <w:color w:val="7F7F7F" w:themeColor="text1" w:themeTint="80"/>
+          <w:sz w:val="24"/>
+          <w:szCs w:val="24"/>
+        </w:rPr>
+        <w:t>38</w:t>
+      </w:r>
+    </w:p>
+    <w:p>
+      <w:pPr>
+        <w:rPr>
+          <w:b/>
+          <w:bCs/>
+          <w:sz w:val="28"/>
+          <w:szCs w:val="28"/>
+        </w:rPr>
+      </w:pPr>
+      <w:r>
+        <w:rPr>
+          <w:b/>
+          <w:bCs/>
+          <w:sz w:val="28"/>
+          <w:szCs w:val="28"/>
+        </w:rPr>
+        <w:t>Two Categorical Variables</w:t>
+      </w:r>
+    </w:p>
+    <w:p>
+      <w:r>
+        <w:t>A useful way to summarize two categorical variables is a contingency table or Pivot table.</w:t>
+      </w:r>
+    </w:p>
+    <w:p>
+      <w:r>
+        <w:t>Contingency tables can look only at counts, or they can also include column and total percentages. Pivot tables in Excel are perhaps the most common tool used to create contingency tables</w:t>
+      </w:r>
+    </w:p>
+    <w:p>
+      <w:pPr>
+        <w:rPr>
+          <w:i/>
+          <w:iCs/>
+          <w:color w:val="7F7F7F" w:themeColor="text1" w:themeTint="80"/>
+          <w:sz w:val="24"/>
+          <w:szCs w:val="24"/>
+        </w:rPr>
+      </w:pPr>
+      <w:r>
+        <w:rPr>
+          <w:i/>
+          <w:iCs/>
+          <w:color w:val="7F7F7F" w:themeColor="text1" w:themeTint="80"/>
+          <w:sz w:val="24"/>
+          <w:szCs w:val="24"/>
+        </w:rPr>
+        <w:t>------------------- 5/</w:t>
+      </w:r>
+      <w:r>
+        <w:rPr>
+          <w:i/>
+          <w:iCs/>
+          <w:color w:val="7F7F7F" w:themeColor="text1" w:themeTint="80"/>
+          <w:sz w:val="24"/>
+          <w:szCs w:val="24"/>
+        </w:rPr>
+        <w:t>30</w:t>
+      </w:r>
+      <w:r>
+        <w:rPr>
+          <w:i/>
+          <w:iCs/>
+          <w:color w:val="7F7F7F" w:themeColor="text1" w:themeTint="80"/>
+          <w:sz w:val="24"/>
+          <w:szCs w:val="24"/>
+        </w:rPr>
+        <w:t xml:space="preserve">/2024 Up to Page </w:t>
+      </w:r>
+      <w:r>
+        <w:rPr>
+          <w:i/>
+          <w:iCs/>
+          <w:color w:val="7F7F7F" w:themeColor="text1" w:themeTint="80"/>
+          <w:sz w:val="24"/>
+          <w:szCs w:val="24"/>
+        </w:rPr>
+        <w:t>40</w:t>
+      </w:r>
+    </w:p>
+    <w:p>
+      <w:pPr>
+        <w:rPr>
+          <w:b/>
+          <w:bCs/>
+          <w:sz w:val="28"/>
+          <w:szCs w:val="28"/>
+        </w:rPr>
+      </w:pPr>
+      <w:r>
+        <w:rPr>
+          <w:b/>
+          <w:bCs/>
+          <w:sz w:val="28"/>
+          <w:szCs w:val="28"/>
+        </w:rPr>
+        <w:t>Categorical and Numeric Data</w:t>
+      </w:r>
+    </w:p>
+    <w:p>
+      <w:r>
+        <w:t>Boxplots are a simple way to visually compare the distributions of a numeric variable grouped according to a categorical variable</w:t>
+      </w:r>
+      <w:r>
+        <w:t>.</w:t>
+      </w:r>
+    </w:p>
+    <w:p>
+      <w:pPr>
+        <w:rPr>
+          <w:i/>
+          <w:iCs/>
+          <w:color w:val="7F7F7F" w:themeColor="text1" w:themeTint="80"/>
+          <w:sz w:val="24"/>
+          <w:szCs w:val="24"/>
+        </w:rPr>
+      </w:pPr>
+      <w:r>
+        <w:rPr>
+          <w:i/>
+          <w:iCs/>
+          <w:color w:val="7F7F7F" w:themeColor="text1" w:themeTint="80"/>
+          <w:sz w:val="24"/>
+          <w:szCs w:val="24"/>
+        </w:rPr>
+        <w:t>------------------- 5/</w:t>
+      </w:r>
+      <w:r>
+        <w:rPr>
+          <w:i/>
+          <w:iCs/>
+          <w:color w:val="7F7F7F" w:themeColor="text1" w:themeTint="80"/>
+          <w:sz w:val="24"/>
+          <w:szCs w:val="24"/>
+        </w:rPr>
+        <w:t>31</w:t>
+      </w:r>
+      <w:r>
+        <w:rPr>
+          <w:i/>
+          <w:iCs/>
+          <w:color w:val="7F7F7F" w:themeColor="text1" w:themeTint="80"/>
+          <w:sz w:val="24"/>
+          <w:szCs w:val="24"/>
+        </w:rPr>
+        <w:t xml:space="preserve">/2024 Up to Page </w:t>
+      </w:r>
+      <w:r>
+        <w:rPr>
+          <w:i/>
+          <w:iCs/>
+          <w:color w:val="7F7F7F" w:themeColor="text1" w:themeTint="80"/>
+          <w:sz w:val="24"/>
+          <w:szCs w:val="24"/>
+        </w:rPr>
+        <w:t>41</w:t>
+      </w:r>
+    </w:p>
+    <w:p>
+      <w:pPr>
+        <w:rPr>
+          <w:color w:val="000000" w:themeColor="text1"/>
+          <w:sz w:val="24"/>
+          <w:szCs w:val="24"/>
+        </w:rPr>
+      </w:pPr>
+      <w:r>
+        <w:rPr>
+          <w:color w:val="000000" w:themeColor="text1"/>
+          <w:sz w:val="24"/>
+          <w:szCs w:val="24"/>
+        </w:rPr>
+        <w:t>Violin Plot</w:t>
+      </w:r>
+    </w:p>
+    <w:p>
+      <w:pPr>
+        <w:rPr>
+          <w:color w:val="000000" w:themeColor="text1"/>
+        </w:rPr>
+      </w:pPr>
+      <w:r>
+        <w:rPr>
+          <w:color w:val="000000" w:themeColor="text1"/>
+        </w:rPr>
+        <w:t xml:space="preserve">Violin plot is an enhancement of box plot, where its show the density and y – axis. </w:t>
+      </w:r>
+      <w:r>
+        <w:rPr>
+          <w:color w:val="000000" w:themeColor="text1"/>
+        </w:rPr>
+        <w:t>The density is mirrored and flipped over and resulting shape is filled in creating an image resembling a VIOLIN.</w:t>
+      </w:r>
+    </w:p>
+    <w:p>
+      <w:pPr>
+        <w:rPr>
+          <w:color w:val="000000" w:themeColor="text1"/>
+        </w:rPr>
+      </w:pPr>
+      <w:r>
+        <w:rPr>
+          <w:color w:val="000000" w:themeColor="text1"/>
+        </w:rPr>
+        <w:t>It shows the nuances in the distribution that aren’t perceptible in box plot.</w:t>
+      </w:r>
+      <w:r>
+        <w:rPr>
+          <w:color w:val="000000" w:themeColor="text1"/>
+        </w:rPr>
+        <w:t xml:space="preserve"> On the other hand the boxplot clearly shows the outliers.</w:t>
+      </w:r>
+    </w:p>
+    <w:p>
+      <w:pPr>
+        <w:rPr>
+          <w:i/>
+          <w:iCs/>
+          <w:color w:val="7F7F7F" w:themeColor="text1" w:themeTint="80"/>
+          <w:sz w:val="24"/>
+          <w:szCs w:val="24"/>
+        </w:rPr>
+      </w:pPr>
+      <w:r>
+        <w:rPr>
+          <w:i/>
+          <w:iCs/>
+          <w:color w:val="7F7F7F" w:themeColor="text1" w:themeTint="80"/>
+          <w:sz w:val="24"/>
+          <w:szCs w:val="24"/>
+        </w:rPr>
+        <w:t xml:space="preserve">------------------- </w:t>
+      </w:r>
+      <w:r>
+        <w:rPr>
+          <w:i/>
+          <w:iCs/>
+          <w:color w:val="7F7F7F" w:themeColor="text1" w:themeTint="80"/>
+          <w:sz w:val="24"/>
+          <w:szCs w:val="24"/>
+        </w:rPr>
+        <w:t>6</w:t>
+      </w:r>
+      <w:r>
+        <w:rPr>
+          <w:i/>
+          <w:iCs/>
+          <w:color w:val="7F7F7F" w:themeColor="text1" w:themeTint="80"/>
+          <w:sz w:val="24"/>
+          <w:szCs w:val="24"/>
+        </w:rPr>
+        <w:t>/</w:t>
+      </w:r>
+      <w:r>
+        <w:rPr>
+          <w:i/>
+          <w:iCs/>
+          <w:color w:val="7F7F7F" w:themeColor="text1" w:themeTint="80"/>
+          <w:sz w:val="24"/>
+          <w:szCs w:val="24"/>
+        </w:rPr>
+        <w:t>1</w:t>
+      </w:r>
+      <w:r>
+        <w:rPr>
+          <w:i/>
+          <w:iCs/>
+          <w:color w:val="7F7F7F" w:themeColor="text1" w:themeTint="80"/>
+          <w:sz w:val="24"/>
+          <w:szCs w:val="24"/>
+        </w:rPr>
+        <w:t xml:space="preserve">/2024 Up to Page </w:t>
+      </w:r>
+      <w:r>
+        <w:rPr>
+          <w:i/>
+          <w:iCs/>
+          <w:color w:val="7F7F7F" w:themeColor="text1" w:themeTint="80"/>
+          <w:sz w:val="24"/>
+          <w:szCs w:val="24"/>
+        </w:rPr>
+        <w:t>42</w:t>
+      </w:r>
+    </w:p>
+    <w:p>
+      <w:pPr>
+        <w:rPr>
+          <w:sz w:val="28"/>
+          <w:szCs w:val="28"/>
+        </w:rPr>
+      </w:pPr>
+      <w:r>
+        <w:rPr>
+          <w:sz w:val="28"/>
+          <w:szCs w:val="28"/>
+        </w:rPr>
+        <w:t>Visualizing Multiple Variables</w:t>
+      </w:r>
+    </w:p>
+    <w:p>
+      <w:r>
+        <w:t xml:space="preserve">The type of chart used to compare two variables can </w:t>
+      </w:r>
+      <w:r>
+        <w:t>readily extended to more variables through the notion of conditioning.</w:t>
+      </w:r>
+    </w:p>
+    <w:p/>
+    <w:p>
+      <w:pPr>
+        <w:rPr>
+          <w:b/>
+          <w:bCs/>
+          <w:sz w:val="28"/>
+          <w:szCs w:val="28"/>
+        </w:rPr>
+      </w:pPr>
+      <w:r>
+        <w:rPr>
+          <w:b/>
+          <w:bCs/>
+          <w:sz w:val="28"/>
+          <w:szCs w:val="28"/>
+        </w:rPr>
+        <w:t>EDA Summary:</w:t>
+      </w:r>
+    </w:p>
+    <w:p>
+      <w:r>
+        <w:t>Exploratory data analysis (EDA), pioneered by John Tukey</w:t>
+      </w:r>
+    </w:p>
+    <w:p>
+      <w:r>
+        <w:t>The key idea of EDA is that the first and most important step in any project based on data is to look at the data. By summarizing and visualizing the data, you can gain valuable intuition and understanding of the project.</w:t>
+      </w:r>
+    </w:p>
+    <w:p>
+      <w:pPr>
+        <w:rPr>
+          <w:i/>
+          <w:iCs/>
+          <w:color w:val="7F7F7F" w:themeColor="text1" w:themeTint="80"/>
+          <w:sz w:val="24"/>
+          <w:szCs w:val="24"/>
+        </w:rPr>
+      </w:pPr>
+      <w:r>
+        <w:rPr>
+          <w:i/>
+          <w:iCs/>
+          <w:color w:val="7F7F7F" w:themeColor="text1" w:themeTint="80"/>
+          <w:sz w:val="24"/>
+          <w:szCs w:val="24"/>
+        </w:rPr>
+        <w:t xml:space="preserve">------------------- </w:t>
+      </w:r>
+      <w:r>
+        <w:rPr>
+          <w:i/>
+          <w:iCs/>
+          <w:color w:val="7F7F7F" w:themeColor="text1" w:themeTint="80"/>
+          <w:sz w:val="24"/>
+          <w:szCs w:val="24"/>
+        </w:rPr>
+        <w:t>6</w:t>
+      </w:r>
+      <w:r>
+        <w:rPr>
+          <w:i/>
+          <w:iCs/>
+          <w:color w:val="7F7F7F" w:themeColor="text1" w:themeTint="80"/>
+          <w:sz w:val="24"/>
+          <w:szCs w:val="24"/>
+        </w:rPr>
+        <w:t>/</w:t>
+      </w:r>
+      <w:r>
+        <w:rPr>
+          <w:i/>
+          <w:iCs/>
+          <w:color w:val="7F7F7F" w:themeColor="text1" w:themeTint="80"/>
+          <w:sz w:val="24"/>
+          <w:szCs w:val="24"/>
+        </w:rPr>
+        <w:t>3</w:t>
+      </w:r>
+      <w:r>
+        <w:rPr>
+          <w:i/>
+          <w:iCs/>
+          <w:color w:val="7F7F7F" w:themeColor="text1" w:themeTint="80"/>
+          <w:sz w:val="24"/>
+          <w:szCs w:val="24"/>
+        </w:rPr>
+        <w:t xml:space="preserve">/2024 Up to Page </w:t>
+      </w:r>
+      <w:r>
+        <w:rPr>
+          <w:i/>
+          <w:iCs/>
+          <w:color w:val="7F7F7F" w:themeColor="text1" w:themeTint="80"/>
+          <w:sz w:val="24"/>
+          <w:szCs w:val="24"/>
+        </w:rPr>
+        <w:t>4</w:t>
+      </w:r>
+      <w:r>
+        <w:rPr>
+          <w:i/>
+          <w:iCs/>
+          <w:color w:val="7F7F7F" w:themeColor="text1" w:themeTint="80"/>
+          <w:sz w:val="24"/>
+          <w:szCs w:val="24"/>
+        </w:rPr>
+        <w:t>6</w:t>
+      </w:r>
     </w:p>
     <w:sectPr>
       <w:pgSz w:w="12240" w:h="15840"/>
@@ -7032,7 +7721,7 @@
   <w:style w:type="paragraph" w:default="1" w:styleId="Normal">
     <w:name w:val="Normal"/>
     <w:qFormat/>
-    <w:rsid w:val="001206B0"/>
+    <w:rsid w:val="006B27C8"/>
   </w:style>
   <w:style w:type="character" w:default="1" w:styleId="DefaultParagraphFont">
     <w:name w:val="Default Paragraph Font"/>

</xml_diff>

<commit_message>
Day 29 Data Science
Data and sampling distributions
</commit_message>
<xml_diff>
--- a/Statistics.docx
+++ b/Statistics.docx
@@ -3012,7 +3012,7 @@
                 <w:noProof/>
               </w:rPr>
               <w:drawing>
-                <wp:inline distT="0" distB="0" distL="0" distR="0" wp14:anchorId="06DA7828" wp14:editId="1CFF1DD7">
+                <wp:inline distT="0" distB="0" distL="0" distR="0" wp14:anchorId="06DA7828" wp14:editId="1AEDE381">
                   <wp:extent cx="1778000" cy="1244581"/>
                   <wp:effectExtent l="0" t="0" r="0" b="0"/>
                   <wp:docPr id="88014661" name="Picture 1" descr="Box Plot - Simply explained - DATAtab"/>
@@ -6713,6 +6713,154 @@
           <w:sz w:val="24"/>
           <w:szCs w:val="24"/>
         </w:rPr>
+        <w:t>46</w:t>
+      </w:r>
+    </w:p>
+    <w:p>
+      <w:pPr>
+        <w:rPr>
+          <w:color w:val="000000" w:themeColor="text1"/>
+          <w:sz w:val="32"/>
+          <w:szCs w:val="32"/>
+        </w:rPr>
+      </w:pPr>
+      <w:r>
+        <w:rPr>
+          <w:color w:val="000000" w:themeColor="text1"/>
+          <w:sz w:val="32"/>
+          <w:szCs w:val="32"/>
+        </w:rPr>
+        <w:lastRenderedPageBreak/>
+        <w:t>Data and Sampling Distributions</w:t>
+      </w:r>
+    </w:p>
+    <w:p>
+      <w:pPr>
+        <w:rPr>
+          <w:color w:val="000000" w:themeColor="text1"/>
+        </w:rPr>
+      </w:pPr>
+      <w:r>
+        <w:rPr>
+          <w:color w:val="000000" w:themeColor="text1"/>
+        </w:rPr>
+        <w:t xml:space="preserve">Sampling </w:t>
+      </w:r>
+      <w:r>
+        <w:rPr>
+          <w:color w:val="000000" w:themeColor="text1"/>
+        </w:rPr>
+        <w:t>is necessary even though we have big data!</w:t>
+      </w:r>
+    </w:p>
+    <w:p>
+      <w:pPr>
+        <w:rPr>
+          <w:color w:val="000000" w:themeColor="text1"/>
+        </w:rPr>
+      </w:pPr>
+      <w:r>
+        <w:rPr>
+          <w:color w:val="000000" w:themeColor="text1"/>
+        </w:rPr>
+        <w:t>In traditional statistics, there assumptions made on population but in current statistics there is no need and sample is used to train models and use it against the big data.</w:t>
+      </w:r>
+    </w:p>
+    <w:p>
+      <w:pPr>
+        <w:rPr>
+          <w:color w:val="000000" w:themeColor="text1"/>
+        </w:rPr>
+      </w:pPr>
+      <w:r>
+        <w:rPr>
+          <w:color w:val="000000" w:themeColor="text1"/>
+        </w:rPr>
+        <w:drawing>
+          <wp:inline distT="0" distB="0" distL="0" distR="0" wp14:anchorId="58AFF53C" wp14:editId="54ECFABD">
+            <wp:extent cx="3657600" cy="2514600"/>
+            <wp:effectExtent l="0" t="0" r="0" b="0"/>
+            <wp:docPr id="1833788739" name="Picture 1"/>
+            <wp:cNvGraphicFramePr>
+              <a:graphicFrameLocks xmlns:a="http://schemas.openxmlformats.org/drawingml/2006/main" noChangeAspect="1"/>
+            </wp:cNvGraphicFramePr>
+            <a:graphic xmlns:a="http://schemas.openxmlformats.org/drawingml/2006/main">
+              <a:graphicData uri="http://schemas.openxmlformats.org/drawingml/2006/picture">
+                <pic:pic xmlns:pic="http://schemas.openxmlformats.org/drawingml/2006/picture">
+                  <pic:nvPicPr>
+                    <pic:cNvPr id="1833788739" name=""/>
+                    <pic:cNvPicPr/>
+                  </pic:nvPicPr>
+                  <pic:blipFill>
+                    <a:blip r:embed="rId21"/>
+                    <a:stretch>
+                      <a:fillRect/>
+                    </a:stretch>
+                  </pic:blipFill>
+                  <pic:spPr>
+                    <a:xfrm>
+                      <a:off x="0" y="0"/>
+                      <a:ext cx="3663055" cy="2518350"/>
+                    </a:xfrm>
+                    <a:prstGeom prst="rect">
+                      <a:avLst/>
+                    </a:prstGeom>
+                  </pic:spPr>
+                </pic:pic>
+              </a:graphicData>
+            </a:graphic>
+          </wp:inline>
+        </w:drawing>
+      </w:r>
+    </w:p>
+    <w:p>
+      <w:pPr>
+        <w:rPr>
+          <w:i/>
+          <w:iCs/>
+          <w:color w:val="7F7F7F" w:themeColor="text1" w:themeTint="80"/>
+          <w:sz w:val="24"/>
+          <w:szCs w:val="24"/>
+        </w:rPr>
+      </w:pPr>
+      <w:r>
+        <w:rPr>
+          <w:i/>
+          <w:iCs/>
+          <w:color w:val="7F7F7F" w:themeColor="text1" w:themeTint="80"/>
+          <w:sz w:val="24"/>
+          <w:szCs w:val="24"/>
+        </w:rPr>
+        <w:t xml:space="preserve">------------------- </w:t>
+      </w:r>
+      <w:r>
+        <w:rPr>
+          <w:i/>
+          <w:iCs/>
+          <w:color w:val="7F7F7F" w:themeColor="text1" w:themeTint="80"/>
+          <w:sz w:val="24"/>
+          <w:szCs w:val="24"/>
+        </w:rPr>
+        <w:t>6</w:t>
+      </w:r>
+      <w:r>
+        <w:rPr>
+          <w:i/>
+          <w:iCs/>
+          <w:color w:val="7F7F7F" w:themeColor="text1" w:themeTint="80"/>
+          <w:sz w:val="24"/>
+          <w:szCs w:val="24"/>
+        </w:rPr>
+        <w:t>/</w:t>
+      </w:r>
+      <w:r>
+        <w:rPr>
+          <w:i/>
+          <w:iCs/>
+          <w:color w:val="7F7F7F" w:themeColor="text1" w:themeTint="80"/>
+          <w:sz w:val="24"/>
+          <w:szCs w:val="24"/>
+        </w:rPr>
         <w:t>4</w:t>
       </w:r>
       <w:r>
@@ -6723,8 +6871,25 @@
           <w:sz w:val="24"/>
           <w:szCs w:val="24"/>
         </w:rPr>
-        <w:t>6</w:t>
-      </w:r>
+        <w:t xml:space="preserve">/2024 Up to Page </w:t>
+      </w:r>
+      <w:r>
+        <w:rPr>
+          <w:i/>
+          <w:iCs/>
+          <w:color w:val="7F7F7F" w:themeColor="text1" w:themeTint="80"/>
+          <w:sz w:val="24"/>
+          <w:szCs w:val="24"/>
+        </w:rPr>
+        <w:t>47</w:t>
+      </w:r>
+    </w:p>
+    <w:p>
+      <w:pPr>
+        <w:rPr>
+          <w:color w:val="000000" w:themeColor="text1"/>
+        </w:rPr>
+      </w:pPr>
     </w:p>
     <w:sectPr>
       <w:pgSz w:w="12240" w:h="15840"/>
@@ -7721,7 +7886,7 @@
   <w:style w:type="paragraph" w:default="1" w:styleId="Normal">
     <w:name w:val="Normal"/>
     <w:qFormat/>
-    <w:rsid w:val="006B27C8"/>
+    <w:rsid w:val="00AB643E"/>
   </w:style>
   <w:style w:type="character" w:default="1" w:styleId="DefaultParagraphFont">
     <w:name w:val="Default Paragraph Font"/>

</xml_diff>

<commit_message>
Day 30 Data Science
Random sampling and bias sample
</commit_message>
<xml_diff>
--- a/Statistics.docx
+++ b/Statistics.docx
@@ -3012,7 +3012,7 @@
                 <w:noProof/>
               </w:rPr>
               <w:drawing>
-                <wp:inline distT="0" distB="0" distL="0" distR="0" wp14:anchorId="06DA7828" wp14:editId="1AEDE381">
+                <wp:inline distT="0" distB="0" distL="0" distR="0" wp14:anchorId="06DA7828" wp14:editId="534A385E">
                   <wp:extent cx="1778000" cy="1244581"/>
                   <wp:effectExtent l="0" t="0" r="0" b="0"/>
                   <wp:docPr id="88014661" name="Picture 1" descr="Box Plot - Simply explained - DATAtab"/>
@@ -6774,6 +6774,7 @@
       </w:pPr>
       <w:r>
         <w:rPr>
+          <w:noProof/>
           <w:color w:val="000000" w:themeColor="text1"/>
         </w:rPr>
         <w:drawing>
@@ -6882,6 +6883,116 @@
           <w:szCs w:val="24"/>
         </w:rPr>
         <w:t>47</w:t>
+      </w:r>
+    </w:p>
+    <w:p>
+      <w:pPr>
+        <w:rPr>
+          <w:b/>
+          <w:bCs/>
+          <w:sz w:val="28"/>
+          <w:szCs w:val="28"/>
+        </w:rPr>
+      </w:pPr>
+      <w:r>
+        <w:rPr>
+          <w:b/>
+          <w:bCs/>
+          <w:sz w:val="28"/>
+          <w:szCs w:val="28"/>
+        </w:rPr>
+        <w:t>Random Sampling and Sample Bias</w:t>
+      </w:r>
+    </w:p>
+    <w:p>
+      <w:r>
+        <w:t xml:space="preserve">Random sampling is a process in which each available member of the population being sampled has an equal chance of being chosen for the sample at each draw. The sample that results is called a </w:t>
+      </w:r>
+      <w:r>
+        <w:rPr>
+          <w:i/>
+          <w:iCs/>
+        </w:rPr>
+        <w:t>simple random sample</w:t>
+      </w:r>
+      <w:r>
+        <w:t xml:space="preserve">. Sampling can be done with replacement, in which observations are put back in the population after each draw for possible future reselection. Or it can be done without replacement, in which case observations, once selected, are unavailable for future draws. </w:t>
+      </w:r>
+    </w:p>
+    <w:p>
+      <w:r>
+        <w:t>Data quality often matters more than data quantity when making an estimate or a model based on a sample. Data quality in data science involves completeness, consistency of format, cleanliness, and accuracy of individual data points. Statistics adds the notion of representativeness.</w:t>
+      </w:r>
+    </w:p>
+    <w:p>
+      <w:pPr>
+        <w:rPr>
+          <w:i/>
+          <w:iCs/>
+          <w:color w:val="7F7F7F" w:themeColor="text1" w:themeTint="80"/>
+          <w:sz w:val="24"/>
+          <w:szCs w:val="24"/>
+        </w:rPr>
+      </w:pPr>
+      <w:r>
+        <w:rPr>
+          <w:i/>
+          <w:iCs/>
+          <w:color w:val="7F7F7F" w:themeColor="text1" w:themeTint="80"/>
+          <w:sz w:val="24"/>
+          <w:szCs w:val="24"/>
+        </w:rPr>
+        <w:t xml:space="preserve">------------------- </w:t>
+      </w:r>
+      <w:r>
+        <w:rPr>
+          <w:i/>
+          <w:iCs/>
+          <w:color w:val="7F7F7F" w:themeColor="text1" w:themeTint="80"/>
+          <w:sz w:val="24"/>
+          <w:szCs w:val="24"/>
+        </w:rPr>
+        <w:t>6</w:t>
+      </w:r>
+      <w:r>
+        <w:rPr>
+          <w:i/>
+          <w:iCs/>
+          <w:color w:val="7F7F7F" w:themeColor="text1" w:themeTint="80"/>
+          <w:sz w:val="24"/>
+          <w:szCs w:val="24"/>
+        </w:rPr>
+        <w:t>/</w:t>
+      </w:r>
+      <w:r>
+        <w:rPr>
+          <w:i/>
+          <w:iCs/>
+          <w:color w:val="7F7F7F" w:themeColor="text1" w:themeTint="80"/>
+          <w:sz w:val="24"/>
+          <w:szCs w:val="24"/>
+        </w:rPr>
+        <w:t>5</w:t>
+      </w:r>
+      <w:r>
+        <w:rPr>
+          <w:i/>
+          <w:iCs/>
+          <w:color w:val="7F7F7F" w:themeColor="text1" w:themeTint="80"/>
+          <w:sz w:val="24"/>
+          <w:szCs w:val="24"/>
+        </w:rPr>
+        <w:t xml:space="preserve">/2024 Up to Page </w:t>
+      </w:r>
+      <w:r>
+        <w:rPr>
+          <w:i/>
+          <w:iCs/>
+          <w:color w:val="7F7F7F" w:themeColor="text1" w:themeTint="80"/>
+          <w:sz w:val="24"/>
+          <w:szCs w:val="24"/>
+        </w:rPr>
+        <w:t>48</w:t>
       </w:r>
     </w:p>
     <w:p>
@@ -7886,7 +7997,7 @@
   <w:style w:type="paragraph" w:default="1" w:styleId="Normal">
     <w:name w:val="Normal"/>
     <w:qFormat/>
-    <w:rsid w:val="00AB643E"/>
+    <w:rsid w:val="00545F36"/>
   </w:style>
   <w:style w:type="character" w:default="1" w:styleId="DefaultParagraphFont">
     <w:name w:val="Default Paragraph Font"/>

</xml_diff>

<commit_message>
Day 31 Data Science
Statistics - Key terms in random sampling
</commit_message>
<xml_diff>
--- a/Statistics.docx
+++ b/Statistics.docx
@@ -3012,7 +3012,7 @@
                 <w:noProof/>
               </w:rPr>
               <w:drawing>
-                <wp:inline distT="0" distB="0" distL="0" distR="0" wp14:anchorId="06DA7828" wp14:editId="534A385E">
+                <wp:inline distT="0" distB="0" distL="0" distR="0" wp14:anchorId="06DA7828" wp14:editId="03CD5FCE">
                   <wp:extent cx="1778000" cy="1244581"/>
                   <wp:effectExtent l="0" t="0" r="0" b="0"/>
                   <wp:docPr id="88014661" name="Picture 1" descr="Box Plot - Simply explained - DATAtab"/>
@@ -6998,9 +6998,463 @@
     <w:p>
       <w:pPr>
         <w:rPr>
-          <w:color w:val="000000" w:themeColor="text1"/>
-        </w:rPr>
-      </w:pPr>
+          <w:b/>
+          <w:bCs/>
+          <w:color w:val="000000" w:themeColor="text1"/>
+          <w:sz w:val="28"/>
+          <w:szCs w:val="28"/>
+        </w:rPr>
+      </w:pPr>
+    </w:p>
+    <w:p>
+      <w:pPr>
+        <w:rPr>
+          <w:b/>
+          <w:bCs/>
+          <w:color w:val="000000" w:themeColor="text1"/>
+          <w:sz w:val="28"/>
+          <w:szCs w:val="28"/>
+        </w:rPr>
+      </w:pPr>
+    </w:p>
+    <w:p>
+      <w:pPr>
+        <w:rPr>
+          <w:b/>
+          <w:bCs/>
+          <w:color w:val="000000" w:themeColor="text1"/>
+          <w:sz w:val="28"/>
+          <w:szCs w:val="28"/>
+        </w:rPr>
+      </w:pPr>
+    </w:p>
+    <w:p>
+      <w:pPr>
+        <w:rPr>
+          <w:b/>
+          <w:bCs/>
+          <w:color w:val="000000" w:themeColor="text1"/>
+          <w:sz w:val="28"/>
+          <w:szCs w:val="28"/>
+        </w:rPr>
+      </w:pPr>
+    </w:p>
+    <w:p>
+      <w:pPr>
+        <w:rPr>
+          <w:b/>
+          <w:bCs/>
+          <w:color w:val="000000" w:themeColor="text1"/>
+          <w:sz w:val="28"/>
+          <w:szCs w:val="28"/>
+        </w:rPr>
+      </w:pPr>
+    </w:p>
+    <w:p>
+      <w:pPr>
+        <w:rPr>
+          <w:b/>
+          <w:bCs/>
+          <w:color w:val="000000" w:themeColor="text1"/>
+          <w:sz w:val="28"/>
+          <w:szCs w:val="28"/>
+        </w:rPr>
+      </w:pPr>
+      <w:r>
+        <w:rPr>
+          <w:b/>
+          <w:bCs/>
+          <w:color w:val="000000" w:themeColor="text1"/>
+          <w:sz w:val="28"/>
+          <w:szCs w:val="28"/>
+        </w:rPr>
+        <w:lastRenderedPageBreak/>
+        <w:t>Key Terms for Random Sampling</w:t>
+      </w:r>
+    </w:p>
+    <w:p>
+      <w:pPr>
+        <w:rPr>
+          <w:i/>
+          <w:iCs/>
+          <w:color w:val="000000" w:themeColor="text1"/>
+        </w:rPr>
+      </w:pPr>
+      <w:r>
+        <w:rPr>
+          <w:i/>
+          <w:iCs/>
+          <w:color w:val="000000" w:themeColor="text1"/>
+        </w:rPr>
+        <w:t>Sample:</w:t>
+      </w:r>
+    </w:p>
+    <w:p>
+      <w:pPr>
+        <w:rPr>
+          <w:color w:val="000000" w:themeColor="text1"/>
+        </w:rPr>
+      </w:pPr>
+      <w:r>
+        <w:rPr>
+          <w:color w:val="000000" w:themeColor="text1"/>
+        </w:rPr>
+        <w:tab/>
+        <w:t>A subset from a larger dataset.</w:t>
+      </w:r>
+    </w:p>
+    <w:p>
+      <w:pPr>
+        <w:rPr>
+          <w:i/>
+          <w:iCs/>
+          <w:color w:val="000000" w:themeColor="text1"/>
+        </w:rPr>
+      </w:pPr>
+      <w:r>
+        <w:rPr>
+          <w:i/>
+          <w:iCs/>
+          <w:color w:val="000000" w:themeColor="text1"/>
+        </w:rPr>
+        <w:t>Population:</w:t>
+      </w:r>
+    </w:p>
+    <w:p>
+      <w:pPr>
+        <w:rPr>
+          <w:color w:val="000000" w:themeColor="text1"/>
+        </w:rPr>
+      </w:pPr>
+      <w:r>
+        <w:rPr>
+          <w:color w:val="000000" w:themeColor="text1"/>
+        </w:rPr>
+        <w:tab/>
+        <w:t>The larger data set or idea of a data set.</w:t>
+      </w:r>
+    </w:p>
+    <w:p>
+      <w:pPr>
+        <w:rPr>
+          <w:i/>
+          <w:iCs/>
+          <w:color w:val="000000" w:themeColor="text1"/>
+        </w:rPr>
+      </w:pPr>
+      <w:r>
+        <w:rPr>
+          <w:i/>
+          <w:iCs/>
+          <w:color w:val="000000" w:themeColor="text1"/>
+        </w:rPr>
+        <w:t>N (n):</w:t>
+      </w:r>
+    </w:p>
+    <w:p>
+      <w:pPr>
+        <w:rPr>
+          <w:color w:val="000000" w:themeColor="text1"/>
+        </w:rPr>
+      </w:pPr>
+      <w:r>
+        <w:rPr>
+          <w:color w:val="000000" w:themeColor="text1"/>
+        </w:rPr>
+        <w:tab/>
+        <w:t>The size of the population (sample).</w:t>
+      </w:r>
+    </w:p>
+    <w:p>
+      <w:pPr>
+        <w:rPr>
+          <w:i/>
+          <w:iCs/>
+          <w:color w:val="000000" w:themeColor="text1"/>
+        </w:rPr>
+      </w:pPr>
+      <w:r>
+        <w:rPr>
+          <w:i/>
+          <w:iCs/>
+          <w:color w:val="000000" w:themeColor="text1"/>
+        </w:rPr>
+        <w:t>Random sampling:</w:t>
+      </w:r>
+    </w:p>
+    <w:p>
+      <w:pPr>
+        <w:rPr>
+          <w:color w:val="000000" w:themeColor="text1"/>
+        </w:rPr>
+      </w:pPr>
+      <w:r>
+        <w:rPr>
+          <w:color w:val="000000" w:themeColor="text1"/>
+        </w:rPr>
+        <w:tab/>
+        <w:t>Drawing elements into a sample at random.</w:t>
+      </w:r>
+    </w:p>
+    <w:p>
+      <w:pPr>
+        <w:rPr>
+          <w:i/>
+          <w:iCs/>
+          <w:color w:val="000000" w:themeColor="text1"/>
+        </w:rPr>
+      </w:pPr>
+      <w:r>
+        <w:rPr>
+          <w:i/>
+          <w:iCs/>
+          <w:color w:val="000000" w:themeColor="text1"/>
+        </w:rPr>
+        <w:t>Stratified sampling:</w:t>
+      </w:r>
+    </w:p>
+    <w:p>
+      <w:pPr>
+        <w:rPr>
+          <w:color w:val="000000" w:themeColor="text1"/>
+        </w:rPr>
+      </w:pPr>
+      <w:r>
+        <w:rPr>
+          <w:color w:val="000000" w:themeColor="text1"/>
+        </w:rPr>
+        <w:tab/>
+        <w:t>Dividing the population into strata and randomly sampling from each strata.</w:t>
+      </w:r>
+    </w:p>
+    <w:p>
+      <w:pPr>
+        <w:rPr>
+          <w:i/>
+          <w:iCs/>
+          <w:color w:val="000000" w:themeColor="text1"/>
+        </w:rPr>
+      </w:pPr>
+      <w:r>
+        <w:rPr>
+          <w:i/>
+          <w:iCs/>
+          <w:color w:val="000000" w:themeColor="text1"/>
+        </w:rPr>
+        <w:t>Stratum (pl., strata)</w:t>
+      </w:r>
+      <w:r>
+        <w:rPr>
+          <w:i/>
+          <w:iCs/>
+          <w:color w:val="000000" w:themeColor="text1"/>
+        </w:rPr>
+        <w:t>:</w:t>
+      </w:r>
+    </w:p>
+    <w:p>
+      <w:pPr>
+        <w:rPr>
+          <w:color w:val="000000" w:themeColor="text1"/>
+        </w:rPr>
+      </w:pPr>
+      <w:r>
+        <w:rPr>
+          <w:color w:val="000000" w:themeColor="text1"/>
+        </w:rPr>
+        <w:tab/>
+        <w:t>A homogeneous subgroup of a population with common characteristics.</w:t>
+      </w:r>
+    </w:p>
+    <w:p>
+      <w:pPr>
+        <w:rPr>
+          <w:i/>
+          <w:iCs/>
+          <w:color w:val="000000" w:themeColor="text1"/>
+        </w:rPr>
+      </w:pPr>
+      <w:r>
+        <w:rPr>
+          <w:i/>
+          <w:iCs/>
+          <w:color w:val="000000" w:themeColor="text1"/>
+        </w:rPr>
+        <w:t>Simple random sample</w:t>
+      </w:r>
+      <w:r>
+        <w:rPr>
+          <w:i/>
+          <w:iCs/>
+          <w:color w:val="000000" w:themeColor="text1"/>
+        </w:rPr>
+        <w:t>:</w:t>
+      </w:r>
+    </w:p>
+    <w:p>
+      <w:pPr>
+        <w:rPr>
+          <w:color w:val="000000" w:themeColor="text1"/>
+        </w:rPr>
+      </w:pPr>
+      <w:r>
+        <w:rPr>
+          <w:color w:val="000000" w:themeColor="text1"/>
+        </w:rPr>
+        <w:tab/>
+        <w:t>The sample that results from random sampling without stratifying the population.</w:t>
+      </w:r>
+    </w:p>
+    <w:p>
+      <w:pPr>
+        <w:rPr>
+          <w:i/>
+          <w:iCs/>
+          <w:color w:val="000000" w:themeColor="text1"/>
+        </w:rPr>
+      </w:pPr>
+      <w:r>
+        <w:rPr>
+          <w:i/>
+          <w:iCs/>
+          <w:color w:val="000000" w:themeColor="text1"/>
+        </w:rPr>
+        <w:t>Bias</w:t>
+      </w:r>
+      <w:r>
+        <w:rPr>
+          <w:i/>
+          <w:iCs/>
+          <w:color w:val="000000" w:themeColor="text1"/>
+        </w:rPr>
+        <w:t>:</w:t>
+      </w:r>
+    </w:p>
+    <w:p>
+      <w:pPr>
+        <w:rPr>
+          <w:color w:val="000000" w:themeColor="text1"/>
+        </w:rPr>
+      </w:pPr>
+      <w:r>
+        <w:rPr>
+          <w:color w:val="000000" w:themeColor="text1"/>
+        </w:rPr>
+        <w:tab/>
+        <w:t>Systematic error.</w:t>
+      </w:r>
+    </w:p>
+    <w:p>
+      <w:pPr>
+        <w:rPr>
+          <w:i/>
+          <w:iCs/>
+          <w:color w:val="000000" w:themeColor="text1"/>
+        </w:rPr>
+      </w:pPr>
+      <w:r>
+        <w:rPr>
+          <w:i/>
+          <w:iCs/>
+          <w:color w:val="000000" w:themeColor="text1"/>
+        </w:rPr>
+        <w:t>Sample Bias:</w:t>
+      </w:r>
+    </w:p>
+    <w:p>
+      <w:pPr>
+        <w:rPr>
+          <w:color w:val="000000" w:themeColor="text1"/>
+        </w:rPr>
+      </w:pPr>
+      <w:r>
+        <w:rPr>
+          <w:color w:val="000000" w:themeColor="text1"/>
+        </w:rPr>
+        <w:tab/>
+        <w:t>A sample that misrepresents the population.</w:t>
+      </w:r>
+    </w:p>
+    <w:p>
+      <w:pPr>
+        <w:rPr>
+          <w:i/>
+          <w:iCs/>
+          <w:color w:val="7F7F7F" w:themeColor="text1" w:themeTint="80"/>
+          <w:sz w:val="24"/>
+          <w:szCs w:val="24"/>
+        </w:rPr>
+      </w:pPr>
+      <w:r>
+        <w:rPr>
+          <w:i/>
+          <w:iCs/>
+          <w:color w:val="7F7F7F" w:themeColor="text1" w:themeTint="80"/>
+          <w:sz w:val="24"/>
+          <w:szCs w:val="24"/>
+        </w:rPr>
+        <w:t xml:space="preserve">------------------- </w:t>
+      </w:r>
+      <w:r>
+        <w:rPr>
+          <w:i/>
+          <w:iCs/>
+          <w:color w:val="7F7F7F" w:themeColor="text1" w:themeTint="80"/>
+          <w:sz w:val="24"/>
+          <w:szCs w:val="24"/>
+        </w:rPr>
+        <w:t>6</w:t>
+      </w:r>
+      <w:r>
+        <w:rPr>
+          <w:i/>
+          <w:iCs/>
+          <w:color w:val="7F7F7F" w:themeColor="text1" w:themeTint="80"/>
+          <w:sz w:val="24"/>
+          <w:szCs w:val="24"/>
+        </w:rPr>
+        <w:t>/</w:t>
+      </w:r>
+      <w:r>
+        <w:rPr>
+          <w:i/>
+          <w:iCs/>
+          <w:color w:val="7F7F7F" w:themeColor="text1" w:themeTint="80"/>
+          <w:sz w:val="24"/>
+          <w:szCs w:val="24"/>
+        </w:rPr>
+        <w:t>6</w:t>
+      </w:r>
+      <w:r>
+        <w:rPr>
+          <w:i/>
+          <w:iCs/>
+          <w:color w:val="7F7F7F" w:themeColor="text1" w:themeTint="80"/>
+          <w:sz w:val="24"/>
+          <w:szCs w:val="24"/>
+        </w:rPr>
+        <w:t xml:space="preserve">/2024 Up to Page </w:t>
+      </w:r>
+      <w:r>
+        <w:rPr>
+          <w:i/>
+          <w:iCs/>
+          <w:color w:val="7F7F7F" w:themeColor="text1" w:themeTint="80"/>
+          <w:sz w:val="24"/>
+          <w:szCs w:val="24"/>
+        </w:rPr>
+        <w:t>4</w:t>
+      </w:r>
+      <w:r>
+        <w:rPr>
+          <w:i/>
+          <w:iCs/>
+          <w:color w:val="7F7F7F" w:themeColor="text1" w:themeTint="80"/>
+          <w:sz w:val="24"/>
+          <w:szCs w:val="24"/>
+        </w:rPr>
+        <w:t>9</w:t>
+      </w:r>
     </w:p>
     <w:sectPr>
       <w:pgSz w:w="12240" w:h="15840"/>
@@ -7997,7 +8451,7 @@
   <w:style w:type="paragraph" w:default="1" w:styleId="Normal">
     <w:name w:val="Normal"/>
     <w:qFormat/>
-    <w:rsid w:val="00545F36"/>
+    <w:rsid w:val="00867A95"/>
   </w:style>
   <w:style w:type="character" w:default="1" w:styleId="DefaultParagraphFont">
     <w:name w:val="Default Paragraph Font"/>

</xml_diff>

<commit_message>
Day 32 Data Science
Statistics: self sampling bias and bias with example
</commit_message>
<xml_diff>
--- a/Statistics.docx
+++ b/Statistics.docx
@@ -3012,7 +3012,7 @@
                 <w:noProof/>
               </w:rPr>
               <w:drawing>
-                <wp:inline distT="0" distB="0" distL="0" distR="0" wp14:anchorId="06DA7828" wp14:editId="03CD5FCE">
+                <wp:inline distT="0" distB="0" distL="0" distR="0" wp14:anchorId="06DA7828" wp14:editId="2ABB1DC6">
                   <wp:extent cx="1778000" cy="1244581"/>
                   <wp:effectExtent l="0" t="0" r="0" b="0"/>
                   <wp:docPr id="88014661" name="Picture 1" descr="Box Plot - Simply explained - DATAtab"/>
@@ -7443,17 +7443,235 @@
           <w:sz w:val="24"/>
           <w:szCs w:val="24"/>
         </w:rPr>
-        <w:t>4</w:t>
-      </w:r>
-      <w:r>
-        <w:rPr>
-          <w:i/>
-          <w:iCs/>
-          <w:color w:val="7F7F7F" w:themeColor="text1" w:themeTint="80"/>
-          <w:sz w:val="24"/>
-          <w:szCs w:val="24"/>
-        </w:rPr>
-        <w:t>9</w:t>
+        <w:t>49</w:t>
+      </w:r>
+    </w:p>
+    <w:p/>
+    <w:p/>
+    <w:p/>
+    <w:p/>
+    <w:p/>
+    <w:p/>
+    <w:p/>
+    <w:p/>
+    <w:p>
+      <w:r>
+        <w:lastRenderedPageBreak/>
+        <w:t>Self-Selection Sampling Bias</w:t>
+      </w:r>
+    </w:p>
+    <w:p>
+      <w:r>
+        <w:t>The reviews of restaurants, hotels, cafés, and so on that you read on social media sites like Yelp are prone to bias because the people submitting them are not randomly selected</w:t>
+      </w:r>
+      <w:r>
+        <w:t xml:space="preserve">. </w:t>
+      </w:r>
+      <w:r>
+        <w:t>rather, they themselves have taken the initiative to write. This leads to self-selection bias— the people motivated to write reviews may have had poor experiences, may have an association with the establishment, or may simply be a different type of person from those who do not write reviews. Note that while self-selection samples can be unreliable indicators of the true state of affairs, they may be more reliable in simply com‐ paring one establishment to a similar one; the same self-selection bias might apply to each.</w:t>
+      </w:r>
+    </w:p>
+    <w:p>
+      <w:pPr>
+        <w:rPr>
+          <w:b/>
+          <w:bCs/>
+          <w:sz w:val="28"/>
+          <w:szCs w:val="28"/>
+        </w:rPr>
+      </w:pPr>
+    </w:p>
+    <w:p>
+      <w:pPr>
+        <w:rPr>
+          <w:b/>
+          <w:bCs/>
+          <w:sz w:val="28"/>
+          <w:szCs w:val="28"/>
+        </w:rPr>
+      </w:pPr>
+      <w:r>
+        <w:rPr>
+          <w:b/>
+          <w:bCs/>
+          <w:sz w:val="28"/>
+          <w:szCs w:val="28"/>
+        </w:rPr>
+        <w:t>Bias</w:t>
+      </w:r>
+    </w:p>
+    <w:p>
+      <w:r>
+        <w:t>Statistical bias refers to measurement or sampling errors that are systematic and pro‐ duced by the measurement or sampling process</w:t>
+      </w:r>
+      <w:r>
+        <w:t>.</w:t>
+      </w:r>
+    </w:p>
+    <w:p>
+      <w:r>
+        <w:t>An important distinction should be made between errors due to random chance and errors due to bias. Consider the physical process of a gun shooting at a target. It will not hit the absolute center of the target every time, or even much at all. An unbiased process will produce error, but it is random and does not tend strongly in any direction (see Figure 2-2). The results shown in Figure 2-3 show a biased process—there is still random error in both the x and y direction, but there is also a bias. Shots tend to fall in the upper-right quadrant.</w:t>
+      </w:r>
+    </w:p>
+    <w:p>
+      <w:r>
+        <w:drawing>
+          <wp:inline distT="0" distB="0" distL="0" distR="0" wp14:anchorId="58F975CB" wp14:editId="13419261">
+            <wp:extent cx="4301067" cy="2387644"/>
+            <wp:effectExtent l="0" t="0" r="4445" b="0"/>
+            <wp:docPr id="1624509807" name="Picture 1"/>
+            <wp:cNvGraphicFramePr>
+              <a:graphicFrameLocks xmlns:a="http://schemas.openxmlformats.org/drawingml/2006/main" noChangeAspect="1"/>
+            </wp:cNvGraphicFramePr>
+            <a:graphic xmlns:a="http://schemas.openxmlformats.org/drawingml/2006/main">
+              <a:graphicData uri="http://schemas.openxmlformats.org/drawingml/2006/picture">
+                <pic:pic xmlns:pic="http://schemas.openxmlformats.org/drawingml/2006/picture">
+                  <pic:nvPicPr>
+                    <pic:cNvPr id="1624509807" name=""/>
+                    <pic:cNvPicPr/>
+                  </pic:nvPicPr>
+                  <pic:blipFill>
+                    <a:blip r:embed="rId22"/>
+                    <a:stretch>
+                      <a:fillRect/>
+                    </a:stretch>
+                  </pic:blipFill>
+                  <pic:spPr>
+                    <a:xfrm>
+                      <a:off x="0" y="0"/>
+                      <a:ext cx="4305733" cy="2390234"/>
+                    </a:xfrm>
+                    <a:prstGeom prst="rect">
+                      <a:avLst/>
+                    </a:prstGeom>
+                  </pic:spPr>
+                </pic:pic>
+              </a:graphicData>
+            </a:graphic>
+          </wp:inline>
+        </w:drawing>
+      </w:r>
+    </w:p>
+    <w:p>
+      <w:r>
+        <w:lastRenderedPageBreak/>
+        <w:drawing>
+          <wp:inline distT="0" distB="0" distL="0" distR="0" wp14:anchorId="3A3263F3" wp14:editId="6CE4B58E">
+            <wp:extent cx="4343400" cy="2501632"/>
+            <wp:effectExtent l="0" t="0" r="0" b="0"/>
+            <wp:docPr id="692293386" name="Picture 1" descr="A diagram of an object with blue dots&#10;&#10;Description automatically generated"/>
+            <wp:cNvGraphicFramePr>
+              <a:graphicFrameLocks xmlns:a="http://schemas.openxmlformats.org/drawingml/2006/main" noChangeAspect="1"/>
+            </wp:cNvGraphicFramePr>
+            <a:graphic xmlns:a="http://schemas.openxmlformats.org/drawingml/2006/main">
+              <a:graphicData uri="http://schemas.openxmlformats.org/drawingml/2006/picture">
+                <pic:pic xmlns:pic="http://schemas.openxmlformats.org/drawingml/2006/picture">
+                  <pic:nvPicPr>
+                    <pic:cNvPr id="692293386" name="Picture 1" descr="A diagram of an object with blue dots&#10;&#10;Description automatically generated"/>
+                    <pic:cNvPicPr/>
+                  </pic:nvPicPr>
+                  <pic:blipFill>
+                    <a:blip r:embed="rId23"/>
+                    <a:stretch>
+                      <a:fillRect/>
+                    </a:stretch>
+                  </pic:blipFill>
+                  <pic:spPr>
+                    <a:xfrm>
+                      <a:off x="0" y="0"/>
+                      <a:ext cx="4357792" cy="2509921"/>
+                    </a:xfrm>
+                    <a:prstGeom prst="rect">
+                      <a:avLst/>
+                    </a:prstGeom>
+                  </pic:spPr>
+                </pic:pic>
+              </a:graphicData>
+            </a:graphic>
+          </wp:inline>
+        </w:drawing>
+      </w:r>
+    </w:p>
+    <w:p>
+      <w:r>
+        <w:t xml:space="preserve">Bias comes in different forms, and may be observable or invisible. When a result does suggest bias (e.g., by reference to a benchmark or actual values), it is often an indica‐ tor that a statistical or machine learning model has been </w:t>
+      </w:r>
+      <w:r>
+        <w:t>mis specified</w:t>
+      </w:r>
+      <w:r>
+        <w:t>, or an important variable left out.</w:t>
+      </w:r>
+    </w:p>
+    <w:p>
+      <w:pPr>
+        <w:rPr>
+          <w:i/>
+          <w:iCs/>
+          <w:color w:val="7F7F7F" w:themeColor="text1" w:themeTint="80"/>
+          <w:sz w:val="24"/>
+          <w:szCs w:val="24"/>
+        </w:rPr>
+      </w:pPr>
+      <w:r>
+        <w:rPr>
+          <w:i/>
+          <w:iCs/>
+          <w:color w:val="7F7F7F" w:themeColor="text1" w:themeTint="80"/>
+          <w:sz w:val="24"/>
+          <w:szCs w:val="24"/>
+        </w:rPr>
+        <w:t xml:space="preserve">------------------- </w:t>
+      </w:r>
+      <w:r>
+        <w:rPr>
+          <w:i/>
+          <w:iCs/>
+          <w:color w:val="7F7F7F" w:themeColor="text1" w:themeTint="80"/>
+          <w:sz w:val="24"/>
+          <w:szCs w:val="24"/>
+        </w:rPr>
+        <w:t>6</w:t>
+      </w:r>
+      <w:r>
+        <w:rPr>
+          <w:i/>
+          <w:iCs/>
+          <w:color w:val="7F7F7F" w:themeColor="text1" w:themeTint="80"/>
+          <w:sz w:val="24"/>
+          <w:szCs w:val="24"/>
+        </w:rPr>
+        <w:t>/</w:t>
+      </w:r>
+      <w:r>
+        <w:rPr>
+          <w:i/>
+          <w:iCs/>
+          <w:color w:val="7F7F7F" w:themeColor="text1" w:themeTint="80"/>
+          <w:sz w:val="24"/>
+          <w:szCs w:val="24"/>
+        </w:rPr>
+        <w:t>7</w:t>
+      </w:r>
+      <w:r>
+        <w:rPr>
+          <w:i/>
+          <w:iCs/>
+          <w:color w:val="7F7F7F" w:themeColor="text1" w:themeTint="80"/>
+          <w:sz w:val="24"/>
+          <w:szCs w:val="24"/>
+        </w:rPr>
+        <w:t xml:space="preserve">/2024 Up to Page </w:t>
+      </w:r>
+      <w:r>
+        <w:rPr>
+          <w:i/>
+          <w:iCs/>
+          <w:color w:val="7F7F7F" w:themeColor="text1" w:themeTint="80"/>
+          <w:sz w:val="24"/>
+          <w:szCs w:val="24"/>
+        </w:rPr>
+        <w:t>50</w:t>
       </w:r>
     </w:p>
     <w:sectPr>
@@ -8451,7 +8669,7 @@
   <w:style w:type="paragraph" w:default="1" w:styleId="Normal">
     <w:name w:val="Normal"/>
     <w:qFormat/>
-    <w:rsid w:val="00867A95"/>
+    <w:rsid w:val="0048482B"/>
   </w:style>
   <w:style w:type="character" w:default="1" w:styleId="DefaultParagraphFont">
     <w:name w:val="Default Paragraph Font"/>

</xml_diff>

<commit_message>
Day 33 Data Science
Statistics - Random Selection
</commit_message>
<xml_diff>
--- a/Statistics.docx
+++ b/Statistics.docx
@@ -1024,7 +1024,21 @@
         <w:rPr>
           <w:color w:val="000000" w:themeColor="text1"/>
         </w:rPr>
-        <w:t>Outlier: is a any value which is very distant from other values in data set and cause skewness.</w:t>
+        <w:t xml:space="preserve">Outlier: is </w:t>
+      </w:r>
+      <w:proofErr w:type="spellStart"/>
+      <w:r>
+        <w:rPr>
+          <w:color w:val="000000" w:themeColor="text1"/>
+        </w:rPr>
+        <w:t>a</w:t>
+      </w:r>
+      <w:proofErr w:type="spellEnd"/>
+      <w:r>
+        <w:rPr>
+          <w:color w:val="000000" w:themeColor="text1"/>
+        </w:rPr>
+        <w:t xml:space="preserve"> any value which is very distant from other values in data set and cause skewness.</w:t>
       </w:r>
     </w:p>
     <w:p>
@@ -1584,11 +1598,19 @@
                 <w:color w:val="000000" w:themeColor="text1"/>
               </w:rPr>
             </w:pPr>
-            <w:r>
-              <w:rPr>
-                <w:color w:val="000000" w:themeColor="text1"/>
-              </w:rPr>
-              <w:t>Its not express in square root as it already quantifies the spread of data in squared units.</w:t>
+            <w:proofErr w:type="spellStart"/>
+            <w:r>
+              <w:rPr>
+                <w:color w:val="000000" w:themeColor="text1"/>
+              </w:rPr>
+              <w:t>Its</w:t>
+            </w:r>
+            <w:proofErr w:type="spellEnd"/>
+            <w:r>
+              <w:rPr>
+                <w:color w:val="000000" w:themeColor="text1"/>
+              </w:rPr>
+              <w:t xml:space="preserve"> not express in square root as it already quantifies the spread of data in squared units.</w:t>
             </w:r>
           </w:p>
         </w:tc>
@@ -3012,7 +3034,7 @@
                 <w:noProof/>
               </w:rPr>
               <w:drawing>
-                <wp:inline distT="0" distB="0" distL="0" distR="0" wp14:anchorId="06DA7828" wp14:editId="2ABB1DC6">
+                <wp:inline distT="0" distB="0" distL="0" distR="0" wp14:anchorId="06DA7828" wp14:editId="196B6E64">
                   <wp:extent cx="1778000" cy="1244581"/>
                   <wp:effectExtent l="0" t="0" r="0" b="0"/>
                   <wp:docPr id="88014661" name="Picture 1" descr="Box Plot - Simply explained - DATAtab"/>
@@ -5089,7 +5111,21 @@
         <w:rPr>
           <w:color w:val="000000" w:themeColor="text1"/>
         </w:rPr>
-        <w:t>The sum of products (32 in the original case) can be used as a metric to compare against random shufflings. By shuffling one of the vectors multiple times and calculating the sum of products each time, you can generate a distribution of sums. This relates to a resampling-based estimate.</w:t>
+        <w:t xml:space="preserve">The sum of products (32 in the original case) can be used as a metric to compare against random </w:t>
+      </w:r>
+      <w:proofErr w:type="spellStart"/>
+      <w:r>
+        <w:rPr>
+          <w:color w:val="000000" w:themeColor="text1"/>
+        </w:rPr>
+        <w:t>shufflings</w:t>
+      </w:r>
+      <w:proofErr w:type="spellEnd"/>
+      <w:r>
+        <w:rPr>
+          <w:color w:val="000000" w:themeColor="text1"/>
+        </w:rPr>
+        <w:t>. By shuffling one of the vectors multiple times and calculating the sum of products each time, you can generate a distribution of sums. This relates to a resampling-based estimate.</w:t>
       </w:r>
     </w:p>
     <w:p>
@@ -5278,7 +5314,23 @@
         <w:t>Variables can have an association that is not linear, in which case the correlation coefficient may not be a useful metric. The relationship between tax rates and revenue</w:t>
       </w:r>
       <w:r>
-        <w:t xml:space="preserve"> raised is an example: as tax rates increase from zero, the revenue raised also increases. However, once tax rates reach a high level and approach 100%, tax avoidance increa‐ ses and tax revenue actually declines.</w:t>
+        <w:t xml:space="preserve"> raised is an example: as tax rates increase from zero, the revenue raised also increases. However, once tax rates reach a high level and approach 100%, tax avoidance </w:t>
+      </w:r>
+      <w:proofErr w:type="spellStart"/>
+      <w:r>
+        <w:t>increa</w:t>
+      </w:r>
+      <w:proofErr w:type="spellEnd"/>
+      <w:r>
+        <w:t xml:space="preserve">‐ </w:t>
+      </w:r>
+      <w:proofErr w:type="spellStart"/>
+      <w:r>
+        <w:t>ses</w:t>
+      </w:r>
+      <w:proofErr w:type="spellEnd"/>
+      <w:r>
+        <w:t xml:space="preserve"> and tax revenue actually declines.</w:t>
       </w:r>
     </w:p>
     <w:p>
@@ -5420,20 +5472,104 @@
         <w:rPr>
           <w:color w:val="000000" w:themeColor="text1"/>
         </w:rPr>
-        <w:t>Create arrays -&gt; np.array([List]) | np.zeros() |np.linspace(), np.logspace()</w:t>
-      </w:r>
-    </w:p>
-    <w:p>
-      <w:pPr>
-        <w:rPr>
-          <w:color w:val="000000" w:themeColor="text1"/>
-        </w:rPr>
-      </w:pPr>
-      <w:r>
-        <w:rPr>
-          <w:color w:val="000000" w:themeColor="text1"/>
-        </w:rPr>
-        <w:t>Examining -&gt; .dtype, .ndim, .shape, .size</w:t>
+        <w:t xml:space="preserve">Create arrays -&gt; </w:t>
+      </w:r>
+      <w:proofErr w:type="spellStart"/>
+      <w:r>
+        <w:rPr>
+          <w:color w:val="000000" w:themeColor="text1"/>
+        </w:rPr>
+        <w:t>np.array</w:t>
+      </w:r>
+      <w:proofErr w:type="spellEnd"/>
+      <w:r>
+        <w:rPr>
+          <w:color w:val="000000" w:themeColor="text1"/>
+        </w:rPr>
+        <w:t xml:space="preserve">([List]) | </w:t>
+      </w:r>
+      <w:proofErr w:type="spellStart"/>
+      <w:r>
+        <w:rPr>
+          <w:color w:val="000000" w:themeColor="text1"/>
+        </w:rPr>
+        <w:t>np.zeros</w:t>
+      </w:r>
+      <w:proofErr w:type="spellEnd"/>
+      <w:r>
+        <w:rPr>
+          <w:color w:val="000000" w:themeColor="text1"/>
+        </w:rPr>
+        <w:t>() |</w:t>
+      </w:r>
+      <w:proofErr w:type="spellStart"/>
+      <w:r>
+        <w:rPr>
+          <w:color w:val="000000" w:themeColor="text1"/>
+        </w:rPr>
+        <w:t>np.linspace</w:t>
+      </w:r>
+      <w:proofErr w:type="spellEnd"/>
+      <w:r>
+        <w:rPr>
+          <w:color w:val="000000" w:themeColor="text1"/>
+        </w:rPr>
+        <w:t xml:space="preserve">(), </w:t>
+      </w:r>
+      <w:proofErr w:type="spellStart"/>
+      <w:r>
+        <w:rPr>
+          <w:color w:val="000000" w:themeColor="text1"/>
+        </w:rPr>
+        <w:t>np.logspace</w:t>
+      </w:r>
+      <w:proofErr w:type="spellEnd"/>
+      <w:r>
+        <w:rPr>
+          <w:color w:val="000000" w:themeColor="text1"/>
+        </w:rPr>
+        <w:t>()</w:t>
+      </w:r>
+    </w:p>
+    <w:p>
+      <w:pPr>
+        <w:rPr>
+          <w:color w:val="000000" w:themeColor="text1"/>
+        </w:rPr>
+      </w:pPr>
+      <w:r>
+        <w:rPr>
+          <w:color w:val="000000" w:themeColor="text1"/>
+        </w:rPr>
+        <w:t>Examining -&gt; .</w:t>
+      </w:r>
+      <w:proofErr w:type="spellStart"/>
+      <w:r>
+        <w:rPr>
+          <w:color w:val="000000" w:themeColor="text1"/>
+        </w:rPr>
+        <w:t>dtype</w:t>
+      </w:r>
+      <w:proofErr w:type="spellEnd"/>
+      <w:r>
+        <w:rPr>
+          <w:color w:val="000000" w:themeColor="text1"/>
+        </w:rPr>
+        <w:t>, .</w:t>
+      </w:r>
+      <w:proofErr w:type="spellStart"/>
+      <w:r>
+        <w:rPr>
+          <w:color w:val="000000" w:themeColor="text1"/>
+        </w:rPr>
+        <w:t>ndim</w:t>
+      </w:r>
+      <w:proofErr w:type="spellEnd"/>
+      <w:r>
+        <w:rPr>
+          <w:color w:val="000000" w:themeColor="text1"/>
+        </w:rPr>
+        <w:t>, .shape, .size</w:t>
       </w:r>
     </w:p>
     <w:p>
@@ -5797,7 +5933,15 @@
     </w:p>
     <w:p>
       <w:r>
-        <w:t>• A correlation coefficient of zero indicates no correlation, but be aware that ran‐ dom arrangements of data will produce both positive and negative values for the correlation coefficient just by chance</w:t>
+        <w:t xml:space="preserve">• A correlation coefficient of zero indicates no correlation, but be aware that ran‐ </w:t>
+      </w:r>
+      <w:proofErr w:type="spellStart"/>
+      <w:r>
+        <w:t>dom</w:t>
+      </w:r>
+      <w:proofErr w:type="spellEnd"/>
+      <w:r>
+        <w:t xml:space="preserve"> arrangements of data will produce both positive and negative values for the correlation coefficient just by chance</w:t>
       </w:r>
     </w:p>
     <w:p>
@@ -7462,13 +7606,7 @@
     </w:p>
     <w:p>
       <w:r>
-        <w:t>The reviews of restaurants, hotels, cafés, and so on that you read on social media sites like Yelp are prone to bias because the people submitting them are not randomly selected</w:t>
-      </w:r>
-      <w:r>
-        <w:t xml:space="preserve">. </w:t>
-      </w:r>
-      <w:r>
-        <w:t>rather, they themselves have taken the initiative to write. This leads to self-selection bias— the people motivated to write reviews may have had poor experiences, may have an association with the establishment, or may simply be a different type of person from those who do not write reviews. Note that while self-selection samples can be unreliable indicators of the true state of affairs, they may be more reliable in simply com‐ paring one establishment to a similar one; the same self-selection bias might apply to each.</w:t>
+        <w:t>The reviews of restaurants, hotels, cafés, and so on that you read on social media sites like Yelp are prone to bias because the people submitting them are not randomly selected. rather, they themselves have taken the initiative to write. This leads to self-selection bias— the people motivated to write reviews may have had poor experiences, may have an association with the establishment, or may simply be a different type of person from those who do not write reviews. Note that while self-selection samples can be unreliable indicators of the true state of affairs, they may be more reliable in simply com‐ paring one establishment to a similar one; the same self-selection bias might apply to each.</w:t>
       </w:r>
     </w:p>
     <w:p>
@@ -7502,10 +7640,15 @@
     </w:p>
     <w:p>
       <w:r>
-        <w:t>Statistical bias refers to measurement or sampling errors that are systematic and pro‐ duced by the measurement or sampling process</w:t>
-      </w:r>
-      <w:r>
-        <w:t>.</w:t>
+        <w:t xml:space="preserve">Statistical bias refers to measurement or sampling errors that are systematic and pro‐ </w:t>
+      </w:r>
+      <w:proofErr w:type="spellStart"/>
+      <w:r>
+        <w:t>duced</w:t>
+      </w:r>
+      <w:proofErr w:type="spellEnd"/>
+      <w:r>
+        <w:t xml:space="preserve"> by the measurement or sampling process.</w:t>
       </w:r>
     </w:p>
     <w:p>
@@ -7515,6 +7658,9 @@
     </w:p>
     <w:p>
       <w:r>
+        <w:rPr>
+          <w:noProof/>
+        </w:rPr>
         <w:drawing>
           <wp:inline distT="0" distB="0" distL="0" distR="0" wp14:anchorId="58F975CB" wp14:editId="13419261">
             <wp:extent cx="4301067" cy="2387644"/>
@@ -7554,6 +7700,9 @@
     </w:p>
     <w:p>
       <w:r>
+        <w:rPr>
+          <w:noProof/>
+        </w:rPr>
         <w:lastRenderedPageBreak/>
         <w:drawing>
           <wp:inline distT="0" distB="0" distL="0" distR="0" wp14:anchorId="3A3263F3" wp14:editId="6CE4B58E">
@@ -7594,13 +7743,7 @@
     </w:p>
     <w:p>
       <w:r>
-        <w:t xml:space="preserve">Bias comes in different forms, and may be observable or invisible. When a result does suggest bias (e.g., by reference to a benchmark or actual values), it is often an indica‐ tor that a statistical or machine learning model has been </w:t>
-      </w:r>
-      <w:r>
-        <w:t>mis specified</w:t>
-      </w:r>
-      <w:r>
-        <w:t>, or an important variable left out.</w:t>
+        <w:t>Bias comes in different forms, and may be observable or invisible. When a result does suggest bias (e.g., by reference to a benchmark or actual values), it is often an indica‐ tor that a statistical or machine learning model has been mis specified, or an important variable left out.</w:t>
       </w:r>
     </w:p>
     <w:p>
@@ -7673,6 +7816,122 @@
         </w:rPr>
         <w:t>50</w:t>
       </w:r>
+    </w:p>
+    <w:p>
+      <w:pPr>
+        <w:rPr>
+          <w:b/>
+          <w:bCs/>
+          <w:sz w:val="28"/>
+          <w:szCs w:val="28"/>
+        </w:rPr>
+      </w:pPr>
+      <w:r>
+        <w:rPr>
+          <w:b/>
+          <w:bCs/>
+          <w:sz w:val="28"/>
+          <w:szCs w:val="28"/>
+        </w:rPr>
+        <w:t>Random Selection</w:t>
+      </w:r>
+    </w:p>
+    <w:p>
+      <w:pPr>
+        <w:rPr>
+          <w:b/>
+          <w:bCs/>
+          <w:sz w:val="28"/>
+          <w:szCs w:val="28"/>
+        </w:rPr>
+      </w:pPr>
+      <w:r>
+        <w:t>To avoid the problem of sample bias that led the Literary Digest to predict Landon over Roosevelt, George Gallup (shown in Figure 2-4) opted for more scientifically chosen methods to achieve a sample that was representative of the US voting elector‐ ate. There are now a variety of methods to achieve representativeness, but at the heart of all of them lies random sampling.</w:t>
+      </w:r>
+    </w:p>
+    <w:p>
+      <w:pPr>
+        <w:rPr>
+          <w:i/>
+          <w:iCs/>
+          <w:color w:val="7F7F7F" w:themeColor="text1" w:themeTint="80"/>
+          <w:sz w:val="24"/>
+          <w:szCs w:val="24"/>
+        </w:rPr>
+      </w:pPr>
+      <w:r>
+        <w:rPr>
+          <w:i/>
+          <w:iCs/>
+          <w:color w:val="7F7F7F" w:themeColor="text1" w:themeTint="80"/>
+          <w:sz w:val="24"/>
+          <w:szCs w:val="24"/>
+        </w:rPr>
+        <w:t xml:space="preserve">------------------- </w:t>
+      </w:r>
+      <w:r>
+        <w:rPr>
+          <w:i/>
+          <w:iCs/>
+          <w:color w:val="7F7F7F" w:themeColor="text1" w:themeTint="80"/>
+          <w:sz w:val="24"/>
+          <w:szCs w:val="24"/>
+        </w:rPr>
+        <w:t>6</w:t>
+      </w:r>
+      <w:r>
+        <w:rPr>
+          <w:i/>
+          <w:iCs/>
+          <w:color w:val="7F7F7F" w:themeColor="text1" w:themeTint="80"/>
+          <w:sz w:val="24"/>
+          <w:szCs w:val="24"/>
+        </w:rPr>
+        <w:t>/</w:t>
+      </w:r>
+      <w:r>
+        <w:rPr>
+          <w:i/>
+          <w:iCs/>
+          <w:color w:val="7F7F7F" w:themeColor="text1" w:themeTint="80"/>
+          <w:sz w:val="24"/>
+          <w:szCs w:val="24"/>
+        </w:rPr>
+        <w:t>8</w:t>
+      </w:r>
+      <w:r>
+        <w:rPr>
+          <w:i/>
+          <w:iCs/>
+          <w:color w:val="7F7F7F" w:themeColor="text1" w:themeTint="80"/>
+          <w:sz w:val="24"/>
+          <w:szCs w:val="24"/>
+        </w:rPr>
+        <w:t xml:space="preserve">/2024 Up to Page </w:t>
+      </w:r>
+      <w:r>
+        <w:rPr>
+          <w:i/>
+          <w:iCs/>
+          <w:color w:val="7F7F7F" w:themeColor="text1" w:themeTint="80"/>
+          <w:sz w:val="24"/>
+          <w:szCs w:val="24"/>
+        </w:rPr>
+        <w:t>51</w:t>
+      </w:r>
+    </w:p>
+    <w:p>
+      <w:pPr>
+        <w:rPr>
+          <w:b/>
+          <w:bCs/>
+          <w:i/>
+          <w:iCs/>
+          <w:color w:val="7F7F7F" w:themeColor="text1" w:themeTint="80"/>
+          <w:sz w:val="32"/>
+          <w:szCs w:val="32"/>
+        </w:rPr>
+      </w:pPr>
     </w:p>
     <w:sectPr>
       <w:pgSz w:w="12240" w:h="15840"/>
@@ -8669,7 +8928,7 @@
   <w:style w:type="paragraph" w:default="1" w:styleId="Normal">
     <w:name w:val="Normal"/>
     <w:qFormat/>
-    <w:rsid w:val="0048482B"/>
+    <w:rsid w:val="00EC35A7"/>
   </w:style>
   <w:style w:type="character" w:default="1" w:styleId="DefaultParagraphFont">
     <w:name w:val="Default Paragraph Font"/>

</xml_diff>

<commit_message>
Day 34 Data Science
How to do random sampling using strata
</commit_message>
<xml_diff>
--- a/Statistics.docx
+++ b/Statistics.docx
@@ -1024,21 +1024,7 @@
         <w:rPr>
           <w:color w:val="000000" w:themeColor="text1"/>
         </w:rPr>
-        <w:t xml:space="preserve">Outlier: is </w:t>
-      </w:r>
-      <w:proofErr w:type="spellStart"/>
-      <w:r>
-        <w:rPr>
-          <w:color w:val="000000" w:themeColor="text1"/>
-        </w:rPr>
-        <w:t>a</w:t>
-      </w:r>
-      <w:proofErr w:type="spellEnd"/>
-      <w:r>
-        <w:rPr>
-          <w:color w:val="000000" w:themeColor="text1"/>
-        </w:rPr>
-        <w:t xml:space="preserve"> any value which is very distant from other values in data set and cause skewness.</w:t>
+        <w:t>Outlier: is a any value which is very distant from other values in data set and cause skewness.</w:t>
       </w:r>
     </w:p>
     <w:p>
@@ -1598,19 +1584,11 @@
                 <w:color w:val="000000" w:themeColor="text1"/>
               </w:rPr>
             </w:pPr>
-            <w:proofErr w:type="spellStart"/>
-            <w:r>
-              <w:rPr>
-                <w:color w:val="000000" w:themeColor="text1"/>
-              </w:rPr>
-              <w:t>Its</w:t>
-            </w:r>
-            <w:proofErr w:type="spellEnd"/>
-            <w:r>
-              <w:rPr>
-                <w:color w:val="000000" w:themeColor="text1"/>
-              </w:rPr>
-              <w:t xml:space="preserve"> not express in square root as it already quantifies the spread of data in squared units.</w:t>
+            <w:r>
+              <w:rPr>
+                <w:color w:val="000000" w:themeColor="text1"/>
+              </w:rPr>
+              <w:t>Its not express in square root as it already quantifies the spread of data in squared units.</w:t>
             </w:r>
           </w:p>
         </w:tc>
@@ -3034,7 +3012,7 @@
                 <w:noProof/>
               </w:rPr>
               <w:drawing>
-                <wp:inline distT="0" distB="0" distL="0" distR="0" wp14:anchorId="06DA7828" wp14:editId="196B6E64">
+                <wp:inline distT="0" distB="0" distL="0" distR="0" wp14:anchorId="06DA7828" wp14:editId="2A38CB1C">
                   <wp:extent cx="1778000" cy="1244581"/>
                   <wp:effectExtent l="0" t="0" r="0" b="0"/>
                   <wp:docPr id="88014661" name="Picture 1" descr="Box Plot - Simply explained - DATAtab"/>
@@ -5111,21 +5089,7 @@
         <w:rPr>
           <w:color w:val="000000" w:themeColor="text1"/>
         </w:rPr>
-        <w:t xml:space="preserve">The sum of products (32 in the original case) can be used as a metric to compare against random </w:t>
-      </w:r>
-      <w:proofErr w:type="spellStart"/>
-      <w:r>
-        <w:rPr>
-          <w:color w:val="000000" w:themeColor="text1"/>
-        </w:rPr>
-        <w:t>shufflings</w:t>
-      </w:r>
-      <w:proofErr w:type="spellEnd"/>
-      <w:r>
-        <w:rPr>
-          <w:color w:val="000000" w:themeColor="text1"/>
-        </w:rPr>
-        <w:t>. By shuffling one of the vectors multiple times and calculating the sum of products each time, you can generate a distribution of sums. This relates to a resampling-based estimate.</w:t>
+        <w:t>The sum of products (32 in the original case) can be used as a metric to compare against random shufflings. By shuffling one of the vectors multiple times and calculating the sum of products each time, you can generate a distribution of sums. This relates to a resampling-based estimate.</w:t>
       </w:r>
     </w:p>
     <w:p>
@@ -5314,23 +5278,7 @@
         <w:t>Variables can have an association that is not linear, in which case the correlation coefficient may not be a useful metric. The relationship between tax rates and revenue</w:t>
       </w:r>
       <w:r>
-        <w:t xml:space="preserve"> raised is an example: as tax rates increase from zero, the revenue raised also increases. However, once tax rates reach a high level and approach 100%, tax avoidance </w:t>
-      </w:r>
-      <w:proofErr w:type="spellStart"/>
-      <w:r>
-        <w:t>increa</w:t>
-      </w:r>
-      <w:proofErr w:type="spellEnd"/>
-      <w:r>
-        <w:t xml:space="preserve">‐ </w:t>
-      </w:r>
-      <w:proofErr w:type="spellStart"/>
-      <w:r>
-        <w:t>ses</w:t>
-      </w:r>
-      <w:proofErr w:type="spellEnd"/>
-      <w:r>
-        <w:t xml:space="preserve"> and tax revenue actually declines.</w:t>
+        <w:t xml:space="preserve"> raised is an example: as tax rates increase from zero, the revenue raised also increases. However, once tax rates reach a high level and approach 100%, tax avoidance increa‐ ses and tax revenue actually declines.</w:t>
       </w:r>
     </w:p>
     <w:p>
@@ -5472,104 +5420,20 @@
         <w:rPr>
           <w:color w:val="000000" w:themeColor="text1"/>
         </w:rPr>
-        <w:t xml:space="preserve">Create arrays -&gt; </w:t>
-      </w:r>
-      <w:proofErr w:type="spellStart"/>
-      <w:r>
-        <w:rPr>
-          <w:color w:val="000000" w:themeColor="text1"/>
-        </w:rPr>
-        <w:t>np.array</w:t>
-      </w:r>
-      <w:proofErr w:type="spellEnd"/>
-      <w:r>
-        <w:rPr>
-          <w:color w:val="000000" w:themeColor="text1"/>
-        </w:rPr>
-        <w:t xml:space="preserve">([List]) | </w:t>
-      </w:r>
-      <w:proofErr w:type="spellStart"/>
-      <w:r>
-        <w:rPr>
-          <w:color w:val="000000" w:themeColor="text1"/>
-        </w:rPr>
-        <w:t>np.zeros</w:t>
-      </w:r>
-      <w:proofErr w:type="spellEnd"/>
-      <w:r>
-        <w:rPr>
-          <w:color w:val="000000" w:themeColor="text1"/>
-        </w:rPr>
-        <w:t>() |</w:t>
-      </w:r>
-      <w:proofErr w:type="spellStart"/>
-      <w:r>
-        <w:rPr>
-          <w:color w:val="000000" w:themeColor="text1"/>
-        </w:rPr>
-        <w:t>np.linspace</w:t>
-      </w:r>
-      <w:proofErr w:type="spellEnd"/>
-      <w:r>
-        <w:rPr>
-          <w:color w:val="000000" w:themeColor="text1"/>
-        </w:rPr>
-        <w:t xml:space="preserve">(), </w:t>
-      </w:r>
-      <w:proofErr w:type="spellStart"/>
-      <w:r>
-        <w:rPr>
-          <w:color w:val="000000" w:themeColor="text1"/>
-        </w:rPr>
-        <w:t>np.logspace</w:t>
-      </w:r>
-      <w:proofErr w:type="spellEnd"/>
-      <w:r>
-        <w:rPr>
-          <w:color w:val="000000" w:themeColor="text1"/>
-        </w:rPr>
-        <w:t>()</w:t>
-      </w:r>
-    </w:p>
-    <w:p>
-      <w:pPr>
-        <w:rPr>
-          <w:color w:val="000000" w:themeColor="text1"/>
-        </w:rPr>
-      </w:pPr>
-      <w:r>
-        <w:rPr>
-          <w:color w:val="000000" w:themeColor="text1"/>
-        </w:rPr>
-        <w:t>Examining -&gt; .</w:t>
-      </w:r>
-      <w:proofErr w:type="spellStart"/>
-      <w:r>
-        <w:rPr>
-          <w:color w:val="000000" w:themeColor="text1"/>
-        </w:rPr>
-        <w:t>dtype</w:t>
-      </w:r>
-      <w:proofErr w:type="spellEnd"/>
-      <w:r>
-        <w:rPr>
-          <w:color w:val="000000" w:themeColor="text1"/>
-        </w:rPr>
-        <w:t>, .</w:t>
-      </w:r>
-      <w:proofErr w:type="spellStart"/>
-      <w:r>
-        <w:rPr>
-          <w:color w:val="000000" w:themeColor="text1"/>
-        </w:rPr>
-        <w:t>ndim</w:t>
-      </w:r>
-      <w:proofErr w:type="spellEnd"/>
-      <w:r>
-        <w:rPr>
-          <w:color w:val="000000" w:themeColor="text1"/>
-        </w:rPr>
-        <w:t>, .shape, .size</w:t>
+        <w:t>Create arrays -&gt; np.array([List]) | np.zeros() |np.linspace(), np.logspace()</w:t>
+      </w:r>
+    </w:p>
+    <w:p>
+      <w:pPr>
+        <w:rPr>
+          <w:color w:val="000000" w:themeColor="text1"/>
+        </w:rPr>
+      </w:pPr>
+      <w:r>
+        <w:rPr>
+          <w:color w:val="000000" w:themeColor="text1"/>
+        </w:rPr>
+        <w:t>Examining -&gt; .dtype, .ndim, .shape, .size</w:t>
       </w:r>
     </w:p>
     <w:p>
@@ -5933,15 +5797,7 @@
     </w:p>
     <w:p>
       <w:r>
-        <w:t xml:space="preserve">• A correlation coefficient of zero indicates no correlation, but be aware that ran‐ </w:t>
-      </w:r>
-      <w:proofErr w:type="spellStart"/>
-      <w:r>
-        <w:t>dom</w:t>
-      </w:r>
-      <w:proofErr w:type="spellEnd"/>
-      <w:r>
-        <w:t xml:space="preserve"> arrangements of data will produce both positive and negative values for the correlation coefficient just by chance</w:t>
+        <w:t>• A correlation coefficient of zero indicates no correlation, but be aware that ran‐ dom arrangements of data will produce both positive and negative values for the correlation coefficient just by chance</w:t>
       </w:r>
     </w:p>
     <w:p>
@@ -7640,15 +7496,7 @@
     </w:p>
     <w:p>
       <w:r>
-        <w:t xml:space="preserve">Statistical bias refers to measurement or sampling errors that are systematic and pro‐ </w:t>
-      </w:r>
-      <w:proofErr w:type="spellStart"/>
-      <w:r>
-        <w:t>duced</w:t>
-      </w:r>
-      <w:proofErr w:type="spellEnd"/>
-      <w:r>
-        <w:t xml:space="preserve"> by the measurement or sampling process.</w:t>
+        <w:t>Statistical bias refers to measurement or sampling errors that are systematic and pro‐ duced by the measurement or sampling process.</w:t>
       </w:r>
     </w:p>
     <w:p>
@@ -7925,13 +7773,114 @@
         <w:rPr>
           <w:b/>
           <w:bCs/>
-          <w:i/>
-          <w:iCs/>
-          <w:color w:val="7F7F7F" w:themeColor="text1" w:themeTint="80"/>
-          <w:sz w:val="32"/>
-          <w:szCs w:val="32"/>
-        </w:rPr>
-      </w:pPr>
+          <w:sz w:val="28"/>
+          <w:szCs w:val="28"/>
+        </w:rPr>
+      </w:pPr>
+      <w:r>
+        <w:rPr>
+          <w:b/>
+          <w:bCs/>
+          <w:sz w:val="28"/>
+          <w:szCs w:val="28"/>
+        </w:rPr>
+        <w:t>How to do Random sa</w:t>
+      </w:r>
+      <w:r>
+        <w:rPr>
+          <w:b/>
+          <w:bCs/>
+          <w:sz w:val="28"/>
+          <w:szCs w:val="28"/>
+        </w:rPr>
+        <w:t>mpling using strata</w:t>
+      </w:r>
+    </w:p>
+    <w:p>
+      <w:r>
+        <w:t>First, we need to define who a customer is. We might select all customer records where purchase amount &gt; 0. Do we include all past customers? Do we include refunds? Internal test purchases? Resellers? Both billing agent and customer? Next, we need to specify a sampling procedure. It might be “select 100 customers at random.” Where a sampling from a flow is involved (e.g., real-time customer transactions or web visitors), timing considerations may be important (e.g., a web visitor at 10 a.m. on a weekday may be different from a web visitor at 10 p.m. on a weekend). In stratified sampling, the population is divided up into strata, and random samples are taken from each stratum. Political pollsters might seek to learn the electoral preferences of whites, blacks, and Hispanics. A simple random sample taken from the population would yield too few blacks and Hispanics, so those strata could be over‐ weighted in stratified sampling to yield equivalent sample sizes.</w:t>
+      </w:r>
+    </w:p>
+    <w:p>
+      <w:pPr>
+        <w:rPr>
+          <w:i/>
+          <w:iCs/>
+          <w:color w:val="7F7F7F" w:themeColor="text1" w:themeTint="80"/>
+          <w:sz w:val="24"/>
+          <w:szCs w:val="24"/>
+        </w:rPr>
+      </w:pPr>
+      <w:r>
+        <w:rPr>
+          <w:i/>
+          <w:iCs/>
+          <w:color w:val="7F7F7F" w:themeColor="text1" w:themeTint="80"/>
+          <w:sz w:val="24"/>
+          <w:szCs w:val="24"/>
+        </w:rPr>
+        <w:t xml:space="preserve">------------------- </w:t>
+      </w:r>
+      <w:r>
+        <w:rPr>
+          <w:i/>
+          <w:iCs/>
+          <w:color w:val="7F7F7F" w:themeColor="text1" w:themeTint="80"/>
+          <w:sz w:val="24"/>
+          <w:szCs w:val="24"/>
+        </w:rPr>
+        <w:t>6</w:t>
+      </w:r>
+      <w:r>
+        <w:rPr>
+          <w:i/>
+          <w:iCs/>
+          <w:color w:val="7F7F7F" w:themeColor="text1" w:themeTint="80"/>
+          <w:sz w:val="24"/>
+          <w:szCs w:val="24"/>
+        </w:rPr>
+        <w:t>/</w:t>
+      </w:r>
+      <w:r>
+        <w:rPr>
+          <w:i/>
+          <w:iCs/>
+          <w:color w:val="7F7F7F" w:themeColor="text1" w:themeTint="80"/>
+          <w:sz w:val="24"/>
+          <w:szCs w:val="24"/>
+        </w:rPr>
+        <w:t>9</w:t>
+      </w:r>
+      <w:r>
+        <w:rPr>
+          <w:i/>
+          <w:iCs/>
+          <w:color w:val="7F7F7F" w:themeColor="text1" w:themeTint="80"/>
+          <w:sz w:val="24"/>
+          <w:szCs w:val="24"/>
+        </w:rPr>
+        <w:t xml:space="preserve">/2024 Up to Page </w:t>
+      </w:r>
+      <w:r>
+        <w:rPr>
+          <w:i/>
+          <w:iCs/>
+          <w:color w:val="7F7F7F" w:themeColor="text1" w:themeTint="80"/>
+          <w:sz w:val="24"/>
+          <w:szCs w:val="24"/>
+        </w:rPr>
+        <w:t>5</w:t>
+      </w:r>
+      <w:r>
+        <w:rPr>
+          <w:i/>
+          <w:iCs/>
+          <w:color w:val="7F7F7F" w:themeColor="text1" w:themeTint="80"/>
+          <w:sz w:val="24"/>
+          <w:szCs w:val="24"/>
+        </w:rPr>
+        <w:t>2</w:t>
+      </w:r>
     </w:p>
     <w:sectPr>
       <w:pgSz w:w="12240" w:h="15840"/>
@@ -8928,7 +8877,7 @@
   <w:style w:type="paragraph" w:default="1" w:styleId="Normal">
     <w:name w:val="Normal"/>
     <w:qFormat/>
-    <w:rsid w:val="00EC35A7"/>
+    <w:rsid w:val="00AB7985"/>
   </w:style>
   <w:style w:type="character" w:default="1" w:styleId="DefaultParagraphFont">
     <w:name w:val="Default Paragraph Font"/>

</xml_diff>

<commit_message>
Day 15 Latest Tech - Day 35 Data Science
Extracting Concepts from LLMs: Anthropic’s recent discoveries 
Size Versus Quality: When Does Size Matter?
</commit_message>
<xml_diff>
--- a/Statistics.docx
+++ b/Statistics.docx
@@ -3012,7 +3012,7 @@
                 <w:noProof/>
               </w:rPr>
               <w:drawing>
-                <wp:inline distT="0" distB="0" distL="0" distR="0" wp14:anchorId="06DA7828" wp14:editId="2A38CB1C">
+                <wp:inline distT="0" distB="0" distL="0" distR="0" wp14:anchorId="06DA7828" wp14:editId="25FB690F">
                   <wp:extent cx="1778000" cy="1244581"/>
                   <wp:effectExtent l="0" t="0" r="0" b="0"/>
                   <wp:docPr id="88014661" name="Picture 1" descr="Box Plot - Simply explained - DATAtab"/>
@@ -7850,6 +7850,114 @@
           <w:szCs w:val="24"/>
         </w:rPr>
         <w:t>9</w:t>
+      </w:r>
+      <w:r>
+        <w:rPr>
+          <w:i/>
+          <w:iCs/>
+          <w:color w:val="7F7F7F" w:themeColor="text1" w:themeTint="80"/>
+          <w:sz w:val="24"/>
+          <w:szCs w:val="24"/>
+        </w:rPr>
+        <w:t xml:space="preserve">/2024 Up to Page </w:t>
+      </w:r>
+      <w:r>
+        <w:rPr>
+          <w:i/>
+          <w:iCs/>
+          <w:color w:val="7F7F7F" w:themeColor="text1" w:themeTint="80"/>
+          <w:sz w:val="24"/>
+          <w:szCs w:val="24"/>
+        </w:rPr>
+        <w:t>52</w:t>
+      </w:r>
+    </w:p>
+    <w:p>
+      <w:pPr>
+        <w:rPr>
+          <w:i/>
+          <w:iCs/>
+          <w:color w:val="7F7F7F" w:themeColor="text1" w:themeTint="80"/>
+          <w:sz w:val="24"/>
+          <w:szCs w:val="24"/>
+        </w:rPr>
+      </w:pPr>
+    </w:p>
+    <w:p/>
+    <w:p>
+      <w:pPr>
+        <w:rPr>
+          <w:b/>
+          <w:bCs/>
+          <w:sz w:val="28"/>
+          <w:szCs w:val="28"/>
+        </w:rPr>
+      </w:pPr>
+      <w:r>
+        <w:rPr>
+          <w:b/>
+          <w:bCs/>
+          <w:sz w:val="28"/>
+          <w:szCs w:val="28"/>
+        </w:rPr>
+        <w:lastRenderedPageBreak/>
+        <w:t>Size Versus Quality: When Does Size Matter?</w:t>
+      </w:r>
+    </w:p>
+    <w:p>
+      <w:r>
+        <w:t>In the era of big data, it is sometimes surprising that smaller is better. Time and effort spent on random sampling not only reduces bias but also allows greater attention to data exploration and data quality. For example, missing data and outliers may contain useful information. It might be prohibitively expensive to track down missing values or evaluate outliers in millions of records, but doing so in a sample of several thou‐ sand records may be feasible. Data plotting and manual inspection bog down if there is too much data. So when are massive amounts of data needed?</w:t>
+      </w:r>
+    </w:p>
+    <w:p>
+      <w:pPr>
+        <w:rPr>
+          <w:i/>
+          <w:iCs/>
+          <w:color w:val="7F7F7F" w:themeColor="text1" w:themeTint="80"/>
+          <w:sz w:val="24"/>
+          <w:szCs w:val="24"/>
+        </w:rPr>
+      </w:pPr>
+      <w:r>
+        <w:rPr>
+          <w:i/>
+          <w:iCs/>
+          <w:color w:val="7F7F7F" w:themeColor="text1" w:themeTint="80"/>
+          <w:sz w:val="24"/>
+          <w:szCs w:val="24"/>
+        </w:rPr>
+        <w:t xml:space="preserve">------------------- </w:t>
+      </w:r>
+      <w:r>
+        <w:rPr>
+          <w:i/>
+          <w:iCs/>
+          <w:color w:val="7F7F7F" w:themeColor="text1" w:themeTint="80"/>
+          <w:sz w:val="24"/>
+          <w:szCs w:val="24"/>
+        </w:rPr>
+        <w:t>6</w:t>
+      </w:r>
+      <w:r>
+        <w:rPr>
+          <w:i/>
+          <w:iCs/>
+          <w:color w:val="7F7F7F" w:themeColor="text1" w:themeTint="80"/>
+          <w:sz w:val="24"/>
+          <w:szCs w:val="24"/>
+        </w:rPr>
+        <w:t>/</w:t>
+      </w:r>
+      <w:r>
+        <w:rPr>
+          <w:i/>
+          <w:iCs/>
+          <w:color w:val="7F7F7F" w:themeColor="text1" w:themeTint="80"/>
+          <w:sz w:val="24"/>
+          <w:szCs w:val="24"/>
+        </w:rPr>
+        <w:t>10</w:t>
       </w:r>
       <w:r>
         <w:rPr>
@@ -8877,7 +8985,7 @@
   <w:style w:type="paragraph" w:default="1" w:styleId="Normal">
     <w:name w:val="Normal"/>
     <w:qFormat/>
-    <w:rsid w:val="00AB7985"/>
+    <w:rsid w:val="00141E23"/>
   </w:style>
   <w:style w:type="character" w:default="1" w:styleId="DefaultParagraphFont">
     <w:name w:val="Default Paragraph Font"/>

</xml_diff>

<commit_message>
Day 36 Data Science,
Statistics: So when are massive amounts of data needed?
</commit_message>
<xml_diff>
--- a/Statistics.docx
+++ b/Statistics.docx
@@ -1024,7 +1024,21 @@
         <w:rPr>
           <w:color w:val="000000" w:themeColor="text1"/>
         </w:rPr>
-        <w:t>Outlier: is a any value which is very distant from other values in data set and cause skewness.</w:t>
+        <w:t xml:space="preserve">Outlier: is </w:t>
+      </w:r>
+      <w:proofErr w:type="spellStart"/>
+      <w:r>
+        <w:rPr>
+          <w:color w:val="000000" w:themeColor="text1"/>
+        </w:rPr>
+        <w:t>a</w:t>
+      </w:r>
+      <w:proofErr w:type="spellEnd"/>
+      <w:r>
+        <w:rPr>
+          <w:color w:val="000000" w:themeColor="text1"/>
+        </w:rPr>
+        <w:t xml:space="preserve"> any value which is very distant from other values in data set and cause skewness.</w:t>
       </w:r>
     </w:p>
     <w:p>
@@ -1584,11 +1598,19 @@
                 <w:color w:val="000000" w:themeColor="text1"/>
               </w:rPr>
             </w:pPr>
-            <w:r>
-              <w:rPr>
-                <w:color w:val="000000" w:themeColor="text1"/>
-              </w:rPr>
-              <w:t>Its not express in square root as it already quantifies the spread of data in squared units.</w:t>
+            <w:proofErr w:type="spellStart"/>
+            <w:r>
+              <w:rPr>
+                <w:color w:val="000000" w:themeColor="text1"/>
+              </w:rPr>
+              <w:t>Its</w:t>
+            </w:r>
+            <w:proofErr w:type="spellEnd"/>
+            <w:r>
+              <w:rPr>
+                <w:color w:val="000000" w:themeColor="text1"/>
+              </w:rPr>
+              <w:t xml:space="preserve"> not express in square root as it already quantifies the spread of data in squared units.</w:t>
             </w:r>
           </w:p>
         </w:tc>
@@ -3012,7 +3034,7 @@
                 <w:noProof/>
               </w:rPr>
               <w:drawing>
-                <wp:inline distT="0" distB="0" distL="0" distR="0" wp14:anchorId="06DA7828" wp14:editId="25FB690F">
+                <wp:inline distT="0" distB="0" distL="0" distR="0" wp14:anchorId="06DA7828" wp14:editId="6F84A768">
                   <wp:extent cx="1778000" cy="1244581"/>
                   <wp:effectExtent l="0" t="0" r="0" b="0"/>
                   <wp:docPr id="88014661" name="Picture 1" descr="Box Plot - Simply explained - DATAtab"/>
@@ -5089,7 +5111,21 @@
         <w:rPr>
           <w:color w:val="000000" w:themeColor="text1"/>
         </w:rPr>
-        <w:t>The sum of products (32 in the original case) can be used as a metric to compare against random shufflings. By shuffling one of the vectors multiple times and calculating the sum of products each time, you can generate a distribution of sums. This relates to a resampling-based estimate.</w:t>
+        <w:t xml:space="preserve">The sum of products (32 in the original case) can be used as a metric to compare against random </w:t>
+      </w:r>
+      <w:proofErr w:type="spellStart"/>
+      <w:r>
+        <w:rPr>
+          <w:color w:val="000000" w:themeColor="text1"/>
+        </w:rPr>
+        <w:t>shufflings</w:t>
+      </w:r>
+      <w:proofErr w:type="spellEnd"/>
+      <w:r>
+        <w:rPr>
+          <w:color w:val="000000" w:themeColor="text1"/>
+        </w:rPr>
+        <w:t>. By shuffling one of the vectors multiple times and calculating the sum of products each time, you can generate a distribution of sums. This relates to a resampling-based estimate.</w:t>
       </w:r>
     </w:p>
     <w:p>
@@ -5278,7 +5314,23 @@
         <w:t>Variables can have an association that is not linear, in which case the correlation coefficient may not be a useful metric. The relationship between tax rates and revenue</w:t>
       </w:r>
       <w:r>
-        <w:t xml:space="preserve"> raised is an example: as tax rates increase from zero, the revenue raised also increases. However, once tax rates reach a high level and approach 100%, tax avoidance increa‐ ses and tax revenue actually declines.</w:t>
+        <w:t xml:space="preserve"> raised is an example: as tax rates increase from zero, the revenue raised also increases. However, once tax rates reach a high level and approach 100%, tax avoidance </w:t>
+      </w:r>
+      <w:proofErr w:type="spellStart"/>
+      <w:r>
+        <w:t>increa</w:t>
+      </w:r>
+      <w:proofErr w:type="spellEnd"/>
+      <w:r>
+        <w:t xml:space="preserve">‐ </w:t>
+      </w:r>
+      <w:proofErr w:type="spellStart"/>
+      <w:r>
+        <w:t>ses</w:t>
+      </w:r>
+      <w:proofErr w:type="spellEnd"/>
+      <w:r>
+        <w:t xml:space="preserve"> and tax revenue actually declines.</w:t>
       </w:r>
     </w:p>
     <w:p>
@@ -5420,20 +5472,104 @@
         <w:rPr>
           <w:color w:val="000000" w:themeColor="text1"/>
         </w:rPr>
-        <w:t>Create arrays -&gt; np.array([List]) | np.zeros() |np.linspace(), np.logspace()</w:t>
-      </w:r>
-    </w:p>
-    <w:p>
-      <w:pPr>
-        <w:rPr>
-          <w:color w:val="000000" w:themeColor="text1"/>
-        </w:rPr>
-      </w:pPr>
-      <w:r>
-        <w:rPr>
-          <w:color w:val="000000" w:themeColor="text1"/>
-        </w:rPr>
-        <w:t>Examining -&gt; .dtype, .ndim, .shape, .size</w:t>
+        <w:t xml:space="preserve">Create arrays -&gt; </w:t>
+      </w:r>
+      <w:proofErr w:type="spellStart"/>
+      <w:r>
+        <w:rPr>
+          <w:color w:val="000000" w:themeColor="text1"/>
+        </w:rPr>
+        <w:t>np.array</w:t>
+      </w:r>
+      <w:proofErr w:type="spellEnd"/>
+      <w:r>
+        <w:rPr>
+          <w:color w:val="000000" w:themeColor="text1"/>
+        </w:rPr>
+        <w:t xml:space="preserve">([List]) | </w:t>
+      </w:r>
+      <w:proofErr w:type="spellStart"/>
+      <w:r>
+        <w:rPr>
+          <w:color w:val="000000" w:themeColor="text1"/>
+        </w:rPr>
+        <w:t>np.zeros</w:t>
+      </w:r>
+      <w:proofErr w:type="spellEnd"/>
+      <w:r>
+        <w:rPr>
+          <w:color w:val="000000" w:themeColor="text1"/>
+        </w:rPr>
+        <w:t>() |</w:t>
+      </w:r>
+      <w:proofErr w:type="spellStart"/>
+      <w:r>
+        <w:rPr>
+          <w:color w:val="000000" w:themeColor="text1"/>
+        </w:rPr>
+        <w:t>np.linspace</w:t>
+      </w:r>
+      <w:proofErr w:type="spellEnd"/>
+      <w:r>
+        <w:rPr>
+          <w:color w:val="000000" w:themeColor="text1"/>
+        </w:rPr>
+        <w:t xml:space="preserve">(), </w:t>
+      </w:r>
+      <w:proofErr w:type="spellStart"/>
+      <w:r>
+        <w:rPr>
+          <w:color w:val="000000" w:themeColor="text1"/>
+        </w:rPr>
+        <w:t>np.logspace</w:t>
+      </w:r>
+      <w:proofErr w:type="spellEnd"/>
+      <w:r>
+        <w:rPr>
+          <w:color w:val="000000" w:themeColor="text1"/>
+        </w:rPr>
+        <w:t>()</w:t>
+      </w:r>
+    </w:p>
+    <w:p>
+      <w:pPr>
+        <w:rPr>
+          <w:color w:val="000000" w:themeColor="text1"/>
+        </w:rPr>
+      </w:pPr>
+      <w:r>
+        <w:rPr>
+          <w:color w:val="000000" w:themeColor="text1"/>
+        </w:rPr>
+        <w:t>Examining -&gt; .</w:t>
+      </w:r>
+      <w:proofErr w:type="spellStart"/>
+      <w:r>
+        <w:rPr>
+          <w:color w:val="000000" w:themeColor="text1"/>
+        </w:rPr>
+        <w:t>dtype</w:t>
+      </w:r>
+      <w:proofErr w:type="spellEnd"/>
+      <w:r>
+        <w:rPr>
+          <w:color w:val="000000" w:themeColor="text1"/>
+        </w:rPr>
+        <w:t>, .</w:t>
+      </w:r>
+      <w:proofErr w:type="spellStart"/>
+      <w:r>
+        <w:rPr>
+          <w:color w:val="000000" w:themeColor="text1"/>
+        </w:rPr>
+        <w:t>ndim</w:t>
+      </w:r>
+      <w:proofErr w:type="spellEnd"/>
+      <w:r>
+        <w:rPr>
+          <w:color w:val="000000" w:themeColor="text1"/>
+        </w:rPr>
+        <w:t>, .shape, .size</w:t>
       </w:r>
     </w:p>
     <w:p>
@@ -5797,7 +5933,15 @@
     </w:p>
     <w:p>
       <w:r>
-        <w:t>• A correlation coefficient of zero indicates no correlation, but be aware that ran‐ dom arrangements of data will produce both positive and negative values for the correlation coefficient just by chance</w:t>
+        <w:t xml:space="preserve">• A correlation coefficient of zero indicates no correlation, but be aware that ran‐ </w:t>
+      </w:r>
+      <w:proofErr w:type="spellStart"/>
+      <w:r>
+        <w:t>dom</w:t>
+      </w:r>
+      <w:proofErr w:type="spellEnd"/>
+      <w:r>
+        <w:t xml:space="preserve"> arrangements of data will produce both positive and negative values for the correlation coefficient just by chance</w:t>
       </w:r>
     </w:p>
     <w:p>
@@ -7496,7 +7640,15 @@
     </w:p>
     <w:p>
       <w:r>
-        <w:t>Statistical bias refers to measurement or sampling errors that are systematic and pro‐ duced by the measurement or sampling process.</w:t>
+        <w:t xml:space="preserve">Statistical bias refers to measurement or sampling errors that are systematic and pro‐ </w:t>
+      </w:r>
+      <w:proofErr w:type="spellStart"/>
+      <w:r>
+        <w:t>duced</w:t>
+      </w:r>
+      <w:proofErr w:type="spellEnd"/>
+      <w:r>
+        <w:t xml:space="preserve"> by the measurement or sampling process.</w:t>
       </w:r>
     </w:p>
     <w:p>
@@ -7906,7 +8058,7 @@
     </w:p>
     <w:p>
       <w:r>
-        <w:t>In the era of big data, it is sometimes surprising that smaller is better. Time and effort spent on random sampling not only reduces bias but also allows greater attention to data exploration and data quality. For example, missing data and outliers may contain useful information. It might be prohibitively expensive to track down missing values or evaluate outliers in millions of records, but doing so in a sample of several thou‐ sand records may be feasible. Data plotting and manual inspection bog down if there is too much data. So when are massive amounts of data needed?</w:t>
+        <w:t>In the era of big data, it is sometimes surprising that smaller is better. Time and effort spent on random sampling not only reduces bias but also allows greater attention to data exploration and data quality. For example, missing data and outliers may contain useful information. It might be prohibitively expensive to track down missing values or evaluate outliers in millions of records, but doing so in a sample of several thou‐ sand records may be feasible. Data plotting and manual inspection bog down if there is too much data.</w:t>
       </w:r>
     </w:p>
     <w:p>
@@ -7977,18 +8129,129 @@
           <w:sz w:val="24"/>
           <w:szCs w:val="24"/>
         </w:rPr>
-        <w:t>5</w:t>
-      </w:r>
-      <w:r>
-        <w:rPr>
-          <w:i/>
-          <w:iCs/>
-          <w:color w:val="7F7F7F" w:themeColor="text1" w:themeTint="80"/>
-          <w:sz w:val="24"/>
-          <w:szCs w:val="24"/>
-        </w:rPr>
-        <w:t>2</w:t>
-      </w:r>
+        <w:t>52</w:t>
+      </w:r>
+    </w:p>
+    <w:p>
+      <w:pPr>
+        <w:rPr>
+          <w:b/>
+          <w:bCs/>
+        </w:rPr>
+      </w:pPr>
+      <w:r>
+        <w:rPr>
+          <w:b/>
+          <w:bCs/>
+        </w:rPr>
+        <w:t>So when are massive amounts of data needed?</w:t>
+      </w:r>
+    </w:p>
+    <w:p>
+      <w:r>
+        <w:t>Consider the search queries received by Google, where columns are terms, rows are individual search queries, and cell values are either 0 or 1, depending on whether a query contains a term. The goal is to determine the best predicted search destination for a given query. There are over 150,000 words in the English language, and Google processes over one trillion queries per year. This yields a huge matrix, the vast majority of whose entries are “0.” This is a true big data problem—only when such enormous quantities of data are accumulated can effective search results be returned for most queries. And the more data accumulates, the better the results.</w:t>
+      </w:r>
+    </w:p>
+    <w:p>
+      <w:r>
+        <w:t>Consider the search phrase “Ricky Ricardo and Little Red Riding Hood.” In the early days of the internet, this query would probably have returned results on the band‐ leader Ricky Ricardo, the television show I Love Lucy in which that character</w:t>
+      </w:r>
+      <w:r>
+        <w:t xml:space="preserve"> </w:t>
+      </w:r>
+      <w:r>
+        <w:t>appeared, and the children’s story Little Red Riding Hood. Both of those individual items would have had many searches to refer to, but the combination would have had very few. Later, now that trillions of search queries have been accumulated, this search query returns the exact I Love Lucy episode in which Ricky narrates, in dramatic fashion, the Little Red Riding Hood story to his infant son in a comic mix of English and Spanish.</w:t>
+      </w:r>
+    </w:p>
+    <w:p/>
+    <w:p>
+      <w:r>
+        <w:t>Keep in mind that the number of actual pertinent records—ones in which this exact search query, or something very similar, appears (together with information on what link people ultimately clicked on)—might need only be in the thousands to be effective. However, many trillions of data points are needed to obtain these pertinent records (and random sampling, of course, will not help)</w:t>
+      </w:r>
+    </w:p>
+    <w:p>
+      <w:pPr>
+        <w:rPr>
+          <w:i/>
+          <w:iCs/>
+          <w:color w:val="7F7F7F" w:themeColor="text1" w:themeTint="80"/>
+          <w:sz w:val="24"/>
+          <w:szCs w:val="24"/>
+        </w:rPr>
+      </w:pPr>
+      <w:r>
+        <w:rPr>
+          <w:i/>
+          <w:iCs/>
+          <w:color w:val="7F7F7F" w:themeColor="text1" w:themeTint="80"/>
+          <w:sz w:val="24"/>
+          <w:szCs w:val="24"/>
+        </w:rPr>
+        <w:t xml:space="preserve">------------------- </w:t>
+      </w:r>
+      <w:r>
+        <w:rPr>
+          <w:i/>
+          <w:iCs/>
+          <w:color w:val="7F7F7F" w:themeColor="text1" w:themeTint="80"/>
+          <w:sz w:val="24"/>
+          <w:szCs w:val="24"/>
+        </w:rPr>
+        <w:t>6</w:t>
+      </w:r>
+      <w:r>
+        <w:rPr>
+          <w:i/>
+          <w:iCs/>
+          <w:color w:val="7F7F7F" w:themeColor="text1" w:themeTint="80"/>
+          <w:sz w:val="24"/>
+          <w:szCs w:val="24"/>
+        </w:rPr>
+        <w:t>/</w:t>
+      </w:r>
+      <w:r>
+        <w:rPr>
+          <w:i/>
+          <w:iCs/>
+          <w:color w:val="7F7F7F" w:themeColor="text1" w:themeTint="80"/>
+          <w:sz w:val="24"/>
+          <w:szCs w:val="24"/>
+        </w:rPr>
+        <w:t>11</w:t>
+      </w:r>
+      <w:r>
+        <w:rPr>
+          <w:i/>
+          <w:iCs/>
+          <w:color w:val="7F7F7F" w:themeColor="text1" w:themeTint="80"/>
+          <w:sz w:val="24"/>
+          <w:szCs w:val="24"/>
+        </w:rPr>
+        <w:t xml:space="preserve">/2024 Up to Page </w:t>
+      </w:r>
+      <w:r>
+        <w:rPr>
+          <w:i/>
+          <w:iCs/>
+          <w:color w:val="7F7F7F" w:themeColor="text1" w:themeTint="80"/>
+          <w:sz w:val="24"/>
+          <w:szCs w:val="24"/>
+        </w:rPr>
+        <w:t>53</w:t>
+      </w:r>
+    </w:p>
+    <w:p>
+      <w:pPr>
+        <w:rPr>
+          <w:b/>
+          <w:bCs/>
+          <w:i/>
+          <w:iCs/>
+          <w:color w:val="7F7F7F" w:themeColor="text1" w:themeTint="80"/>
+          <w:sz w:val="24"/>
+          <w:szCs w:val="24"/>
+        </w:rPr>
+      </w:pPr>
     </w:p>
     <w:sectPr>
       <w:pgSz w:w="12240" w:h="15840"/>
@@ -8985,7 +9248,7 @@
   <w:style w:type="paragraph" w:default="1" w:styleId="Normal">
     <w:name w:val="Normal"/>
     <w:qFormat/>
-    <w:rsid w:val="00141E23"/>
+    <w:rsid w:val="003D3B64"/>
   </w:style>
   <w:style w:type="character" w:default="1" w:styleId="DefaultParagraphFont">
     <w:name w:val="Default Paragraph Font"/>

</xml_diff>

<commit_message>
Day 18 Latest Tech, Day 38 Data Science
Liquid Neural Network, Key notes
</commit_message>
<xml_diff>
--- a/Statistics.docx
+++ b/Statistics.docx
@@ -1,6 +1,6 @@
 
 <file path=word/document.xml><?xml version="1.0" encoding="utf-8"?>
-<w:document xmlns:wpc="http://schemas.microsoft.com/office/word/2010/wordprocessingCanvas" xmlns:cx="http://schemas.microsoft.com/office/drawing/2014/chartex" xmlns:cx1="http://schemas.microsoft.com/office/drawing/2015/9/8/chartex" xmlns:cx2="http://schemas.microsoft.com/office/drawing/2015/10/21/chartex" xmlns:cx3="http://schemas.microsoft.com/office/drawing/2016/5/9/chartex" xmlns:cx4="http://schemas.microsoft.com/office/drawing/2016/5/10/chartex" xmlns:cx5="http://schemas.microsoft.com/office/drawing/2016/5/11/chartex" xmlns:cx6="http://schemas.microsoft.com/office/drawing/2016/5/12/chartex" xmlns:cx7="http://schemas.microsoft.com/office/drawing/2016/5/13/chartex" xmlns:cx8="http://schemas.microsoft.com/office/drawing/2016/5/14/chartex" xmlns:mc="http://schemas.openxmlformats.org/markup-compatibility/2006" xmlns:aink="http://schemas.microsoft.com/office/drawing/2016/ink" xmlns:am3d="http://schemas.microsoft.com/office/drawing/2017/model3d" xmlns:o="urn:schemas-microsoft-com:office:office" xmlns:oel="http://schemas.microsoft.com/office/2019/extlst" xmlns:r="http://schemas.openxmlformats.org/officeDocument/2006/relationships" xmlns:m="http://schemas.openxmlformats.org/officeDocument/2006/math" xmlns:v="urn:schemas-microsoft-com:vml" xmlns:wp14="http://schemas.microsoft.com/office/word/2010/wordprocessingDrawing" xmlns:wp="http://schemas.openxmlformats.org/drawingml/2006/wordprocessingDrawing" xmlns:w10="urn:schemas-microsoft-com:office:word" xmlns:w="http://schemas.openxmlformats.org/wordprocessingml/2006/main" xmlns:w14="http://schemas.microsoft.com/office/word/2010/wordml" xmlns:w15="http://schemas.microsoft.com/office/word/2012/wordml" xmlns:w16cex="http://schemas.microsoft.com/office/word/2018/wordml/cex" xmlns:w16cid="http://schemas.microsoft.com/office/word/2016/wordml/cid" xmlns:w16="http://schemas.microsoft.com/office/word/2018/wordml" xmlns:w16sdtdh="http://schemas.microsoft.com/office/word/2020/wordml/sdtdatahash" xmlns:w16se="http://schemas.microsoft.com/office/word/2015/wordml/symex" xmlns:wpg="http://schemas.microsoft.com/office/word/2010/wordprocessingGroup" xmlns:wpi="http://schemas.microsoft.com/office/word/2010/wordprocessingInk" xmlns:wne="http://schemas.microsoft.com/office/word/2006/wordml" xmlns:wps="http://schemas.microsoft.com/office/word/2010/wordprocessingShape" mc:Ignorable="w14 w15 w16se w16cid w16 w16cex w16sdtdh wp14">
+<w:document xmlns:wpc="http://schemas.microsoft.com/office/word/2010/wordprocessingCanvas" xmlns:cx="http://schemas.microsoft.com/office/drawing/2014/chartex" xmlns:cx1="http://schemas.microsoft.com/office/drawing/2015/9/8/chartex" xmlns:cx2="http://schemas.microsoft.com/office/drawing/2015/10/21/chartex" xmlns:cx3="http://schemas.microsoft.com/office/drawing/2016/5/9/chartex" xmlns:cx4="http://schemas.microsoft.com/office/drawing/2016/5/10/chartex" xmlns:cx5="http://schemas.microsoft.com/office/drawing/2016/5/11/chartex" xmlns:cx6="http://schemas.microsoft.com/office/drawing/2016/5/12/chartex" xmlns:cx7="http://schemas.microsoft.com/office/drawing/2016/5/13/chartex" xmlns:cx8="http://schemas.microsoft.com/office/drawing/2016/5/14/chartex" xmlns:mc="http://schemas.openxmlformats.org/markup-compatibility/2006" xmlns:aink="http://schemas.microsoft.com/office/drawing/2016/ink" xmlns:am3d="http://schemas.microsoft.com/office/drawing/2017/model3d" xmlns:o="urn:schemas-microsoft-com:office:office" xmlns:oel="http://schemas.microsoft.com/office/2019/extlst" xmlns:r="http://schemas.openxmlformats.org/officeDocument/2006/relationships" xmlns:m="http://schemas.openxmlformats.org/officeDocument/2006/math" xmlns:v="urn:schemas-microsoft-com:vml" xmlns:wp14="http://schemas.microsoft.com/office/word/2010/wordprocessingDrawing" xmlns:wp="http://schemas.openxmlformats.org/drawingml/2006/wordprocessingDrawing" xmlns:w10="urn:schemas-microsoft-com:office:word" xmlns:w="http://schemas.openxmlformats.org/wordprocessingml/2006/main" xmlns:w14="http://schemas.microsoft.com/office/word/2010/wordml" xmlns:w15="http://schemas.microsoft.com/office/word/2012/wordml" xmlns:w16cex="http://schemas.microsoft.com/office/word/2018/wordml/cex" xmlns:w16cid="http://schemas.microsoft.com/office/word/2016/wordml/cid" xmlns:w16="http://schemas.microsoft.com/office/word/2018/wordml" xmlns:w16du="http://schemas.microsoft.com/office/word/2023/wordml/word16du" xmlns:w16sdtdh="http://schemas.microsoft.com/office/word/2020/wordml/sdtdatahash" xmlns:w16se="http://schemas.microsoft.com/office/word/2015/wordml/symex" xmlns:wpg="http://schemas.microsoft.com/office/word/2010/wordprocessingGroup" xmlns:wpi="http://schemas.microsoft.com/office/word/2010/wordprocessingInk" xmlns:wne="http://schemas.microsoft.com/office/word/2006/wordml" xmlns:wps="http://schemas.microsoft.com/office/word/2010/wordprocessingShape" mc:Ignorable="w14 w15 w16se w16cid w16 w16cex w16sdtdh w16du wp14">
   <w:body>
     <w:p>
       <w:pPr>
@@ -1024,21 +1024,7 @@
         <w:rPr>
           <w:color w:val="000000" w:themeColor="text1"/>
         </w:rPr>
-        <w:t xml:space="preserve">Outlier: is </w:t>
-      </w:r>
-      <w:proofErr w:type="spellStart"/>
-      <w:r>
-        <w:rPr>
-          <w:color w:val="000000" w:themeColor="text1"/>
-        </w:rPr>
-        <w:t>a</w:t>
-      </w:r>
-      <w:proofErr w:type="spellEnd"/>
-      <w:r>
-        <w:rPr>
-          <w:color w:val="000000" w:themeColor="text1"/>
-        </w:rPr>
-        <w:t xml:space="preserve"> any value which is very distant from other values in data set and cause skewness.</w:t>
+        <w:t>Outlier: is a any value which is very distant from other values in data set and cause skewness.</w:t>
       </w:r>
     </w:p>
     <w:p>
@@ -1598,19 +1584,11 @@
                 <w:color w:val="000000" w:themeColor="text1"/>
               </w:rPr>
             </w:pPr>
-            <w:proofErr w:type="spellStart"/>
-            <w:r>
-              <w:rPr>
-                <w:color w:val="000000" w:themeColor="text1"/>
-              </w:rPr>
-              <w:t>Its</w:t>
-            </w:r>
-            <w:proofErr w:type="spellEnd"/>
-            <w:r>
-              <w:rPr>
-                <w:color w:val="000000" w:themeColor="text1"/>
-              </w:rPr>
-              <w:t xml:space="preserve"> not express in square root as it already quantifies the spread of data in squared units.</w:t>
+            <w:r>
+              <w:rPr>
+                <w:color w:val="000000" w:themeColor="text1"/>
+              </w:rPr>
+              <w:t>Its not express in square root as it already quantifies the spread of data in squared units.</w:t>
             </w:r>
           </w:p>
         </w:tc>
@@ -3034,7 +3012,7 @@
                 <w:noProof/>
               </w:rPr>
               <w:drawing>
-                <wp:inline distT="0" distB="0" distL="0" distR="0" wp14:anchorId="06DA7828" wp14:editId="6F84A768">
+                <wp:inline distT="0" distB="0" distL="0" distR="0" wp14:anchorId="06DA7828" wp14:editId="1863A9C7">
                   <wp:extent cx="1778000" cy="1244581"/>
                   <wp:effectExtent l="0" t="0" r="0" b="0"/>
                   <wp:docPr id="88014661" name="Picture 1" descr="Box Plot - Simply explained - DATAtab"/>
@@ -5111,21 +5089,7 @@
         <w:rPr>
           <w:color w:val="000000" w:themeColor="text1"/>
         </w:rPr>
-        <w:t xml:space="preserve">The sum of products (32 in the original case) can be used as a metric to compare against random </w:t>
-      </w:r>
-      <w:proofErr w:type="spellStart"/>
-      <w:r>
-        <w:rPr>
-          <w:color w:val="000000" w:themeColor="text1"/>
-        </w:rPr>
-        <w:t>shufflings</w:t>
-      </w:r>
-      <w:proofErr w:type="spellEnd"/>
-      <w:r>
-        <w:rPr>
-          <w:color w:val="000000" w:themeColor="text1"/>
-        </w:rPr>
-        <w:t>. By shuffling one of the vectors multiple times and calculating the sum of products each time, you can generate a distribution of sums. This relates to a resampling-based estimate.</w:t>
+        <w:t>The sum of products (32 in the original case) can be used as a metric to compare against random shufflings. By shuffling one of the vectors multiple times and calculating the sum of products each time, you can generate a distribution of sums. This relates to a resampling-based estimate.</w:t>
       </w:r>
     </w:p>
     <w:p>
@@ -5314,23 +5278,7 @@
         <w:t>Variables can have an association that is not linear, in which case the correlation coefficient may not be a useful metric. The relationship between tax rates and revenue</w:t>
       </w:r>
       <w:r>
-        <w:t xml:space="preserve"> raised is an example: as tax rates increase from zero, the revenue raised also increases. However, once tax rates reach a high level and approach 100%, tax avoidance </w:t>
-      </w:r>
-      <w:proofErr w:type="spellStart"/>
-      <w:r>
-        <w:t>increa</w:t>
-      </w:r>
-      <w:proofErr w:type="spellEnd"/>
-      <w:r>
-        <w:t xml:space="preserve">‐ </w:t>
-      </w:r>
-      <w:proofErr w:type="spellStart"/>
-      <w:r>
-        <w:t>ses</w:t>
-      </w:r>
-      <w:proofErr w:type="spellEnd"/>
-      <w:r>
-        <w:t xml:space="preserve"> and tax revenue actually declines.</w:t>
+        <w:t xml:space="preserve"> raised is an example: as tax rates increase from zero, the revenue raised also increases. However, once tax rates reach a high level and approach 100%, tax avoidance increa‐ ses and tax revenue actually declines.</w:t>
       </w:r>
     </w:p>
     <w:p>
@@ -5472,104 +5420,20 @@
         <w:rPr>
           <w:color w:val="000000" w:themeColor="text1"/>
         </w:rPr>
-        <w:t xml:space="preserve">Create arrays -&gt; </w:t>
-      </w:r>
-      <w:proofErr w:type="spellStart"/>
-      <w:r>
-        <w:rPr>
-          <w:color w:val="000000" w:themeColor="text1"/>
-        </w:rPr>
-        <w:t>np.array</w:t>
-      </w:r>
-      <w:proofErr w:type="spellEnd"/>
-      <w:r>
-        <w:rPr>
-          <w:color w:val="000000" w:themeColor="text1"/>
-        </w:rPr>
-        <w:t xml:space="preserve">([List]) | </w:t>
-      </w:r>
-      <w:proofErr w:type="spellStart"/>
-      <w:r>
-        <w:rPr>
-          <w:color w:val="000000" w:themeColor="text1"/>
-        </w:rPr>
-        <w:t>np.zeros</w:t>
-      </w:r>
-      <w:proofErr w:type="spellEnd"/>
-      <w:r>
-        <w:rPr>
-          <w:color w:val="000000" w:themeColor="text1"/>
-        </w:rPr>
-        <w:t>() |</w:t>
-      </w:r>
-      <w:proofErr w:type="spellStart"/>
-      <w:r>
-        <w:rPr>
-          <w:color w:val="000000" w:themeColor="text1"/>
-        </w:rPr>
-        <w:t>np.linspace</w:t>
-      </w:r>
-      <w:proofErr w:type="spellEnd"/>
-      <w:r>
-        <w:rPr>
-          <w:color w:val="000000" w:themeColor="text1"/>
-        </w:rPr>
-        <w:t xml:space="preserve">(), </w:t>
-      </w:r>
-      <w:proofErr w:type="spellStart"/>
-      <w:r>
-        <w:rPr>
-          <w:color w:val="000000" w:themeColor="text1"/>
-        </w:rPr>
-        <w:t>np.logspace</w:t>
-      </w:r>
-      <w:proofErr w:type="spellEnd"/>
-      <w:r>
-        <w:rPr>
-          <w:color w:val="000000" w:themeColor="text1"/>
-        </w:rPr>
-        <w:t>()</w:t>
-      </w:r>
-    </w:p>
-    <w:p>
-      <w:pPr>
-        <w:rPr>
-          <w:color w:val="000000" w:themeColor="text1"/>
-        </w:rPr>
-      </w:pPr>
-      <w:r>
-        <w:rPr>
-          <w:color w:val="000000" w:themeColor="text1"/>
-        </w:rPr>
-        <w:t>Examining -&gt; .</w:t>
-      </w:r>
-      <w:proofErr w:type="spellStart"/>
-      <w:r>
-        <w:rPr>
-          <w:color w:val="000000" w:themeColor="text1"/>
-        </w:rPr>
-        <w:t>dtype</w:t>
-      </w:r>
-      <w:proofErr w:type="spellEnd"/>
-      <w:r>
-        <w:rPr>
-          <w:color w:val="000000" w:themeColor="text1"/>
-        </w:rPr>
-        <w:t>, .</w:t>
-      </w:r>
-      <w:proofErr w:type="spellStart"/>
-      <w:r>
-        <w:rPr>
-          <w:color w:val="000000" w:themeColor="text1"/>
-        </w:rPr>
-        <w:t>ndim</w:t>
-      </w:r>
-      <w:proofErr w:type="spellEnd"/>
-      <w:r>
-        <w:rPr>
-          <w:color w:val="000000" w:themeColor="text1"/>
-        </w:rPr>
-        <w:t>, .shape, .size</w:t>
+        <w:t>Create arrays -&gt; np.array([List]) | np.zeros() |np.linspace(), np.logspace()</w:t>
+      </w:r>
+    </w:p>
+    <w:p>
+      <w:pPr>
+        <w:rPr>
+          <w:color w:val="000000" w:themeColor="text1"/>
+        </w:rPr>
+      </w:pPr>
+      <w:r>
+        <w:rPr>
+          <w:color w:val="000000" w:themeColor="text1"/>
+        </w:rPr>
+        <w:t>Examining -&gt; .dtype, .ndim, .shape, .size</w:t>
       </w:r>
     </w:p>
     <w:p>
@@ -5933,15 +5797,7 @@
     </w:p>
     <w:p>
       <w:r>
-        <w:t xml:space="preserve">• A correlation coefficient of zero indicates no correlation, but be aware that ran‐ </w:t>
-      </w:r>
-      <w:proofErr w:type="spellStart"/>
-      <w:r>
-        <w:t>dom</w:t>
-      </w:r>
-      <w:proofErr w:type="spellEnd"/>
-      <w:r>
-        <w:t xml:space="preserve"> arrangements of data will produce both positive and negative values for the correlation coefficient just by chance</w:t>
+        <w:t>• A correlation coefficient of zero indicates no correlation, but be aware that ran‐ dom arrangements of data will produce both positive and negative values for the correlation coefficient just by chance</w:t>
       </w:r>
     </w:p>
     <w:p>
@@ -7640,15 +7496,7 @@
     </w:p>
     <w:p>
       <w:r>
-        <w:t xml:space="preserve">Statistical bias refers to measurement or sampling errors that are systematic and pro‐ </w:t>
-      </w:r>
-      <w:proofErr w:type="spellStart"/>
-      <w:r>
-        <w:t>duced</w:t>
-      </w:r>
-      <w:proofErr w:type="spellEnd"/>
-      <w:r>
-        <w:t xml:space="preserve"> by the measurement or sampling process.</w:t>
+        <w:t>Statistical bias refers to measurement or sampling errors that are systematic and pro‐ duced by the measurement or sampling process.</w:t>
       </w:r>
     </w:p>
     <w:p>
@@ -8154,13 +8002,7 @@
     </w:p>
     <w:p>
       <w:r>
-        <w:t>Consider the search phrase “Ricky Ricardo and Little Red Riding Hood.” In the early days of the internet, this query would probably have returned results on the band‐ leader Ricky Ricardo, the television show I Love Lucy in which that character</w:t>
-      </w:r>
-      <w:r>
-        <w:t xml:space="preserve"> </w:t>
-      </w:r>
-      <w:r>
-        <w:t>appeared, and the children’s story Little Red Riding Hood. Both of those individual items would have had many searches to refer to, but the combination would have had very few. Later, now that trillions of search queries have been accumulated, this search query returns the exact I Love Lucy episode in which Ricky narrates, in dramatic fashion, the Little Red Riding Hood story to his infant son in a comic mix of English and Spanish.</w:t>
+        <w:t>Consider the search phrase “Ricky Ricardo and Little Red Riding Hood.” In the early days of the internet, this query would probably have returned results on the band‐ leader Ricky Ricardo, the television show I Love Lucy in which that character appeared, and the children’s story Little Red Riding Hood. Both of those individual items would have had many searches to refer to, but the combination would have had very few. Later, now that trillions of search queries have been accumulated, this search query returns the exact I Love Lucy episode in which Ricky narrates, in dramatic fashion, the Little Red Riding Hood story to his infant son in a comic mix of English and Spanish.</w:t>
       </w:r>
     </w:p>
     <w:p/>
@@ -8238,6 +8080,102 @@
           <w:szCs w:val="24"/>
         </w:rPr>
         <w:t>53</w:t>
+      </w:r>
+    </w:p>
+    <w:p>
+      <w:pPr>
+        <w:rPr>
+          <w:sz w:val="28"/>
+          <w:szCs w:val="28"/>
+        </w:rPr>
+      </w:pPr>
+      <w:r>
+        <w:rPr>
+          <w:sz w:val="28"/>
+          <w:szCs w:val="28"/>
+        </w:rPr>
+        <w:t>Sample Mean Versus Population Mean</w:t>
+      </w:r>
+    </w:p>
+    <w:p>
+      <w:r>
+        <w:t>The symbol x (pronounced “x-bar”) is used to represent the mean of a sample from a population, whereas μ is used to represent the mean of a population. Why make the distinction?</w:t>
+      </w:r>
+    </w:p>
+    <w:p>
+      <w:pPr>
+        <w:rPr>
+          <w:i/>
+          <w:iCs/>
+          <w:color w:val="7F7F7F" w:themeColor="text1" w:themeTint="80"/>
+          <w:sz w:val="24"/>
+          <w:szCs w:val="24"/>
+        </w:rPr>
+      </w:pPr>
+      <w:r>
+        <w:rPr>
+          <w:i/>
+          <w:iCs/>
+          <w:color w:val="7F7F7F" w:themeColor="text1" w:themeTint="80"/>
+          <w:sz w:val="24"/>
+          <w:szCs w:val="24"/>
+        </w:rPr>
+        <w:t xml:space="preserve">------------------- </w:t>
+      </w:r>
+      <w:r>
+        <w:rPr>
+          <w:i/>
+          <w:iCs/>
+          <w:color w:val="7F7F7F" w:themeColor="text1" w:themeTint="80"/>
+          <w:sz w:val="24"/>
+          <w:szCs w:val="24"/>
+        </w:rPr>
+        <w:t>6</w:t>
+      </w:r>
+      <w:r>
+        <w:rPr>
+          <w:i/>
+          <w:iCs/>
+          <w:color w:val="7F7F7F" w:themeColor="text1" w:themeTint="80"/>
+          <w:sz w:val="24"/>
+          <w:szCs w:val="24"/>
+        </w:rPr>
+        <w:t>/</w:t>
+      </w:r>
+      <w:r>
+        <w:rPr>
+          <w:i/>
+          <w:iCs/>
+          <w:color w:val="7F7F7F" w:themeColor="text1" w:themeTint="80"/>
+          <w:sz w:val="24"/>
+          <w:szCs w:val="24"/>
+        </w:rPr>
+        <w:t>12</w:t>
+      </w:r>
+      <w:r>
+        <w:rPr>
+          <w:i/>
+          <w:iCs/>
+          <w:color w:val="7F7F7F" w:themeColor="text1" w:themeTint="80"/>
+          <w:sz w:val="24"/>
+          <w:szCs w:val="24"/>
+        </w:rPr>
+        <w:t xml:space="preserve">/2024 Up to Page </w:t>
+      </w:r>
+      <w:r>
+        <w:rPr>
+          <w:i/>
+          <w:iCs/>
+          <w:color w:val="7F7F7F" w:themeColor="text1" w:themeTint="80"/>
+          <w:sz w:val="24"/>
+          <w:szCs w:val="24"/>
+        </w:rPr>
+        <w:t>53</w:t>
+      </w:r>
+    </w:p>
+    <w:p>
+      <w:r>
+        <w:t>Information about samples is observed, and information about large populations is often inferred from smaller samples. Statisticians like to keep the two things separate in the symbology</w:t>
       </w:r>
     </w:p>
     <w:p>
@@ -8245,13 +8183,112 @@
         <w:rPr>
           <w:b/>
           <w:bCs/>
-          <w:i/>
-          <w:iCs/>
-          <w:color w:val="7F7F7F" w:themeColor="text1" w:themeTint="80"/>
-          <w:sz w:val="24"/>
-          <w:szCs w:val="24"/>
-        </w:rPr>
-      </w:pPr>
+        </w:rPr>
+      </w:pPr>
+      <w:r>
+        <w:rPr>
+          <w:b/>
+          <w:bCs/>
+        </w:rPr>
+        <w:t>Key Ideas</w:t>
+      </w:r>
+    </w:p>
+    <w:p>
+      <w:r>
+        <w:lastRenderedPageBreak/>
+        <w:t xml:space="preserve">• Even in the era of big data, random sampling remains an important arrow in the data scientist’s quiver. </w:t>
+      </w:r>
+    </w:p>
+    <w:p>
+      <w:r>
+        <w:t xml:space="preserve">• Bias occurs when measurements or observations are systematically in error because they are not representative of the full population. </w:t>
+      </w:r>
+    </w:p>
+    <w:p>
+      <w:r>
+        <w:t>• Data quality is often more important than data quantity, and random sampling can reduce bias and facilitate quality improvement that would otherwise be prohibitively expensive.</w:t>
+      </w:r>
+    </w:p>
+    <w:p>
+      <w:pPr>
+        <w:rPr>
+          <w:i/>
+          <w:iCs/>
+          <w:color w:val="7F7F7F" w:themeColor="text1" w:themeTint="80"/>
+          <w:sz w:val="24"/>
+          <w:szCs w:val="24"/>
+        </w:rPr>
+      </w:pPr>
+      <w:r>
+        <w:rPr>
+          <w:i/>
+          <w:iCs/>
+          <w:color w:val="7F7F7F" w:themeColor="text1" w:themeTint="80"/>
+          <w:sz w:val="24"/>
+          <w:szCs w:val="24"/>
+        </w:rPr>
+        <w:t xml:space="preserve">------------------- </w:t>
+      </w:r>
+      <w:r>
+        <w:rPr>
+          <w:i/>
+          <w:iCs/>
+          <w:color w:val="7F7F7F" w:themeColor="text1" w:themeTint="80"/>
+          <w:sz w:val="24"/>
+          <w:szCs w:val="24"/>
+        </w:rPr>
+        <w:t>6</w:t>
+      </w:r>
+      <w:r>
+        <w:rPr>
+          <w:i/>
+          <w:iCs/>
+          <w:color w:val="7F7F7F" w:themeColor="text1" w:themeTint="80"/>
+          <w:sz w:val="24"/>
+          <w:szCs w:val="24"/>
+        </w:rPr>
+        <w:t>/</w:t>
+      </w:r>
+      <w:r>
+        <w:rPr>
+          <w:i/>
+          <w:iCs/>
+          <w:color w:val="7F7F7F" w:themeColor="text1" w:themeTint="80"/>
+          <w:sz w:val="24"/>
+          <w:szCs w:val="24"/>
+        </w:rPr>
+        <w:t>13</w:t>
+      </w:r>
+      <w:r>
+        <w:rPr>
+          <w:i/>
+          <w:iCs/>
+          <w:color w:val="7F7F7F" w:themeColor="text1" w:themeTint="80"/>
+          <w:sz w:val="24"/>
+          <w:szCs w:val="24"/>
+        </w:rPr>
+        <w:t xml:space="preserve">/2024 Up to Page </w:t>
+      </w:r>
+      <w:r>
+        <w:rPr>
+          <w:i/>
+          <w:iCs/>
+          <w:color w:val="7F7F7F" w:themeColor="text1" w:themeTint="80"/>
+          <w:sz w:val="24"/>
+          <w:szCs w:val="24"/>
+        </w:rPr>
+        <w:t>5</w:t>
+      </w:r>
+      <w:r>
+        <w:rPr>
+          <w:i/>
+          <w:iCs/>
+          <w:color w:val="7F7F7F" w:themeColor="text1" w:themeTint="80"/>
+          <w:sz w:val="24"/>
+          <w:szCs w:val="24"/>
+        </w:rPr>
+        <w:t>3</w:t>
+      </w:r>
     </w:p>
     <w:sectPr>
       <w:pgSz w:w="12240" w:h="15840"/>
@@ -8264,7 +8301,7 @@
 </file>
 
 <file path=word/numbering.xml><?xml version="1.0" encoding="utf-8"?>
-<w:numbering xmlns:wpc="http://schemas.microsoft.com/office/word/2010/wordprocessingCanvas" xmlns:cx="http://schemas.microsoft.com/office/drawing/2014/chartex" xmlns:cx1="http://schemas.microsoft.com/office/drawing/2015/9/8/chartex" xmlns:cx2="http://schemas.microsoft.com/office/drawing/2015/10/21/chartex" xmlns:cx3="http://schemas.microsoft.com/office/drawing/2016/5/9/chartex" xmlns:cx4="http://schemas.microsoft.com/office/drawing/2016/5/10/chartex" xmlns:cx5="http://schemas.microsoft.com/office/drawing/2016/5/11/chartex" xmlns:cx6="http://schemas.microsoft.com/office/drawing/2016/5/12/chartex" xmlns:cx7="http://schemas.microsoft.com/office/drawing/2016/5/13/chartex" xmlns:cx8="http://schemas.microsoft.com/office/drawing/2016/5/14/chartex" xmlns:mc="http://schemas.openxmlformats.org/markup-compatibility/2006" xmlns:aink="http://schemas.microsoft.com/office/drawing/2016/ink" xmlns:am3d="http://schemas.microsoft.com/office/drawing/2017/model3d" xmlns:o="urn:schemas-microsoft-com:office:office" xmlns:oel="http://schemas.microsoft.com/office/2019/extlst" xmlns:r="http://schemas.openxmlformats.org/officeDocument/2006/relationships" xmlns:m="http://schemas.openxmlformats.org/officeDocument/2006/math" xmlns:v="urn:schemas-microsoft-com:vml" xmlns:wp14="http://schemas.microsoft.com/office/word/2010/wordprocessingDrawing" xmlns:wp="http://schemas.openxmlformats.org/drawingml/2006/wordprocessingDrawing" xmlns:w10="urn:schemas-microsoft-com:office:word" xmlns:w="http://schemas.openxmlformats.org/wordprocessingml/2006/main" xmlns:w14="http://schemas.microsoft.com/office/word/2010/wordml" xmlns:w15="http://schemas.microsoft.com/office/word/2012/wordml" xmlns:w16cex="http://schemas.microsoft.com/office/word/2018/wordml/cex" xmlns:w16cid="http://schemas.microsoft.com/office/word/2016/wordml/cid" xmlns:w16="http://schemas.microsoft.com/office/word/2018/wordml" xmlns:w16sdtdh="http://schemas.microsoft.com/office/word/2020/wordml/sdtdatahash" xmlns:w16se="http://schemas.microsoft.com/office/word/2015/wordml/symex" xmlns:wpg="http://schemas.microsoft.com/office/word/2010/wordprocessingGroup" xmlns:wpi="http://schemas.microsoft.com/office/word/2010/wordprocessingInk" xmlns:wne="http://schemas.microsoft.com/office/word/2006/wordml" xmlns:wps="http://schemas.microsoft.com/office/word/2010/wordprocessingShape" mc:Ignorable="w14 w15 w16se w16cid w16 w16cex w16sdtdh wp14">
+<w:numbering xmlns:wpc="http://schemas.microsoft.com/office/word/2010/wordprocessingCanvas" xmlns:cx="http://schemas.microsoft.com/office/drawing/2014/chartex" xmlns:cx1="http://schemas.microsoft.com/office/drawing/2015/9/8/chartex" xmlns:cx2="http://schemas.microsoft.com/office/drawing/2015/10/21/chartex" xmlns:cx3="http://schemas.microsoft.com/office/drawing/2016/5/9/chartex" xmlns:cx4="http://schemas.microsoft.com/office/drawing/2016/5/10/chartex" xmlns:cx5="http://schemas.microsoft.com/office/drawing/2016/5/11/chartex" xmlns:cx6="http://schemas.microsoft.com/office/drawing/2016/5/12/chartex" xmlns:cx7="http://schemas.microsoft.com/office/drawing/2016/5/13/chartex" xmlns:cx8="http://schemas.microsoft.com/office/drawing/2016/5/14/chartex" xmlns:mc="http://schemas.openxmlformats.org/markup-compatibility/2006" xmlns:aink="http://schemas.microsoft.com/office/drawing/2016/ink" xmlns:am3d="http://schemas.microsoft.com/office/drawing/2017/model3d" xmlns:o="urn:schemas-microsoft-com:office:office" xmlns:oel="http://schemas.microsoft.com/office/2019/extlst" xmlns:r="http://schemas.openxmlformats.org/officeDocument/2006/relationships" xmlns:m="http://schemas.openxmlformats.org/officeDocument/2006/math" xmlns:v="urn:schemas-microsoft-com:vml" xmlns:wp14="http://schemas.microsoft.com/office/word/2010/wordprocessingDrawing" xmlns:wp="http://schemas.openxmlformats.org/drawingml/2006/wordprocessingDrawing" xmlns:w10="urn:schemas-microsoft-com:office:word" xmlns:w="http://schemas.openxmlformats.org/wordprocessingml/2006/main" xmlns:w14="http://schemas.microsoft.com/office/word/2010/wordml" xmlns:w15="http://schemas.microsoft.com/office/word/2012/wordml" xmlns:w16cex="http://schemas.microsoft.com/office/word/2018/wordml/cex" xmlns:w16cid="http://schemas.microsoft.com/office/word/2016/wordml/cid" xmlns:w16="http://schemas.microsoft.com/office/word/2018/wordml" xmlns:w16du="http://schemas.microsoft.com/office/word/2023/wordml/word16du" xmlns:w16sdtdh="http://schemas.microsoft.com/office/word/2020/wordml/sdtdatahash" xmlns:w16se="http://schemas.microsoft.com/office/word/2015/wordml/symex" xmlns:wpg="http://schemas.microsoft.com/office/word/2010/wordprocessingGroup" xmlns:wpi="http://schemas.microsoft.com/office/word/2010/wordprocessingInk" xmlns:wne="http://schemas.microsoft.com/office/word/2006/wordml" xmlns:wps="http://schemas.microsoft.com/office/word/2010/wordprocessingShape" mc:Ignorable="w14 w15 w16se w16cid w16 w16cex w16sdtdh w16du wp14">
   <w:abstractNum w:abstractNumId="0" w15:restartNumberingAfterBreak="0">
     <w:nsid w:val="05D57CBA"/>
     <w:multiLevelType w:val="hybridMultilevel"/>
@@ -8849,7 +8886,7 @@
 </file>
 
 <file path=word/styles.xml><?xml version="1.0" encoding="utf-8"?>
-<w:styles xmlns:mc="http://schemas.openxmlformats.org/markup-compatibility/2006" xmlns:r="http://schemas.openxmlformats.org/officeDocument/2006/relationships" xmlns:w="http://schemas.openxmlformats.org/wordprocessingml/2006/main" xmlns:w14="http://schemas.microsoft.com/office/word/2010/wordml" xmlns:w15="http://schemas.microsoft.com/office/word/2012/wordml" xmlns:w16cex="http://schemas.microsoft.com/office/word/2018/wordml/cex" xmlns:w16cid="http://schemas.microsoft.com/office/word/2016/wordml/cid" xmlns:w16="http://schemas.microsoft.com/office/word/2018/wordml" xmlns:w16sdtdh="http://schemas.microsoft.com/office/word/2020/wordml/sdtdatahash" xmlns:w16se="http://schemas.microsoft.com/office/word/2015/wordml/symex" mc:Ignorable="w14 w15 w16se w16cid w16 w16cex w16sdtdh">
+<w:styles xmlns:mc="http://schemas.openxmlformats.org/markup-compatibility/2006" xmlns:r="http://schemas.openxmlformats.org/officeDocument/2006/relationships" xmlns:w="http://schemas.openxmlformats.org/wordprocessingml/2006/main" xmlns:w14="http://schemas.microsoft.com/office/word/2010/wordml" xmlns:w15="http://schemas.microsoft.com/office/word/2012/wordml" xmlns:w16cex="http://schemas.microsoft.com/office/word/2018/wordml/cex" xmlns:w16cid="http://schemas.microsoft.com/office/word/2016/wordml/cid" xmlns:w16="http://schemas.microsoft.com/office/word/2018/wordml" xmlns:w16du="http://schemas.microsoft.com/office/word/2023/wordml/word16du" xmlns:w16sdtdh="http://schemas.microsoft.com/office/word/2020/wordml/sdtdatahash" xmlns:w16se="http://schemas.microsoft.com/office/word/2015/wordml/symex" mc:Ignorable="w14 w15 w16se w16cid w16 w16cex w16sdtdh w16du">
   <w:docDefaults>
     <w:rPrDefault>
       <w:rPr>
@@ -9248,7 +9285,7 @@
   <w:style w:type="paragraph" w:default="1" w:styleId="Normal">
     <w:name w:val="Normal"/>
     <w:qFormat/>
-    <w:rsid w:val="003D3B64"/>
+    <w:rsid w:val="00AE1061"/>
   </w:style>
   <w:style w:type="character" w:default="1" w:styleId="DefaultParagraphFont">
     <w:name w:val="Default Paragraph Font"/>

</xml_diff>

<commit_message>
Day 39 Data Science
Statistics: Selection Bias
</commit_message>
<xml_diff>
--- a/Statistics.docx
+++ b/Statistics.docx
@@ -3012,7 +3012,7 @@
                 <w:noProof/>
               </w:rPr>
               <w:drawing>
-                <wp:inline distT="0" distB="0" distL="0" distR="0" wp14:anchorId="06DA7828" wp14:editId="1863A9C7">
+                <wp:inline distT="0" distB="0" distL="0" distR="0" wp14:anchorId="06DA7828" wp14:editId="1CE9C352">
                   <wp:extent cx="1778000" cy="1244581"/>
                   <wp:effectExtent l="0" t="0" r="0" b="0"/>
                   <wp:docPr id="88014661" name="Picture 1" descr="Box Plot - Simply explained - DATAtab"/>
@@ -8277,6 +8277,163 @@
           <w:sz w:val="24"/>
           <w:szCs w:val="24"/>
         </w:rPr>
+        <w:t>53</w:t>
+      </w:r>
+    </w:p>
+    <w:p>
+      <w:pPr>
+        <w:rPr>
+          <w:b/>
+          <w:bCs/>
+          <w:i/>
+          <w:iCs/>
+          <w:color w:val="7F7F7F" w:themeColor="text1" w:themeTint="80"/>
+          <w:sz w:val="32"/>
+          <w:szCs w:val="32"/>
+        </w:rPr>
+      </w:pPr>
+      <w:r>
+        <w:rPr>
+          <w:b/>
+          <w:bCs/>
+          <w:sz w:val="28"/>
+          <w:szCs w:val="28"/>
+        </w:rPr>
+        <w:t>Selection Bias</w:t>
+      </w:r>
+    </w:p>
+    <w:p>
+      <w:r>
+        <w:t>Selection bias refers to the practice of selectively choosing data—consciously or unconsciously—in a way that leads to a conclusion that is misleading or ephemeral.</w:t>
+      </w:r>
+    </w:p>
+    <w:p>
+      <w:r>
+        <w:t>Data snooping</w:t>
+      </w:r>
+      <w:r>
+        <w:t>:</w:t>
+      </w:r>
+    </w:p>
+    <w:p>
+      <w:r>
+        <w:t xml:space="preserve"> Extensive hunting through data in search of something interesting. </w:t>
+      </w:r>
+    </w:p>
+    <w:p>
+      <w:r>
+        <w:t>Vast search effect</w:t>
+      </w:r>
+      <w:r>
+        <w:t>:</w:t>
+      </w:r>
+    </w:p>
+    <w:p>
+      <w:r>
+        <w:t xml:space="preserve"> Bias or non</w:t>
+      </w:r>
+      <w:r>
+        <w:t>-</w:t>
+      </w:r>
+      <w:r>
+        <w:t>reproducibility resulting from repeated data modeling, or modeling data with large numbers of predictor variables</w:t>
+      </w:r>
+    </w:p>
+    <w:p/>
+    <w:p>
+      <w:r>
+        <w:t>The difference between a phenomenon that you verify when you test a hypothesis using an experiment and a phenomenon that you discover by perusing available data can be illuminated with the following thought experiment</w:t>
+      </w:r>
+    </w:p>
+    <w:p/>
+    <w:p>
+      <w:pPr>
+        <w:rPr>
+          <w:color w:val="000000" w:themeColor="text1"/>
+        </w:rPr>
+      </w:pPr>
+      <w:r>
+        <w:t>Since repeated review of large data sets is a key value proposition in data science, selection bias is something to worry about. A form of selection bias of particular con‐ cern to data scientists is what John Elder (founder of Elder Research, a respected data mining consultancy) calls the vast search effect. If you repeatedly run different models and ask different questions with a large data set, you are bound to find something interesting. But is the result you found truly something interesting, or is it the chance outlier? We can guard against this by using a holdout set, and sometimes more than one hold‐ out set, against which to validate performance. Elder also advocates the use of what he calls target shuffling (a permutation test, in essence) to test the validity of predic‐ tive associations that a data mining model suggests</w:t>
+      </w:r>
+    </w:p>
+    <w:p>
+      <w:pPr>
+        <w:rPr>
+          <w:i/>
+          <w:iCs/>
+          <w:color w:val="7F7F7F" w:themeColor="text1" w:themeTint="80"/>
+          <w:sz w:val="24"/>
+          <w:szCs w:val="24"/>
+        </w:rPr>
+      </w:pPr>
+      <w:r>
+        <w:rPr>
+          <w:i/>
+          <w:iCs/>
+          <w:color w:val="7F7F7F" w:themeColor="text1" w:themeTint="80"/>
+          <w:sz w:val="24"/>
+          <w:szCs w:val="24"/>
+        </w:rPr>
+        <w:t xml:space="preserve">------------------- </w:t>
+      </w:r>
+      <w:r>
+        <w:rPr>
+          <w:i/>
+          <w:iCs/>
+          <w:color w:val="7F7F7F" w:themeColor="text1" w:themeTint="80"/>
+          <w:sz w:val="24"/>
+          <w:szCs w:val="24"/>
+        </w:rPr>
+        <w:t>6</w:t>
+      </w:r>
+      <w:r>
+        <w:rPr>
+          <w:i/>
+          <w:iCs/>
+          <w:color w:val="7F7F7F" w:themeColor="text1" w:themeTint="80"/>
+          <w:sz w:val="24"/>
+          <w:szCs w:val="24"/>
+        </w:rPr>
+        <w:t>/</w:t>
+      </w:r>
+      <w:r>
+        <w:rPr>
+          <w:i/>
+          <w:iCs/>
+          <w:color w:val="7F7F7F" w:themeColor="text1" w:themeTint="80"/>
+          <w:sz w:val="24"/>
+          <w:szCs w:val="24"/>
+        </w:rPr>
+        <w:t>1</w:t>
+      </w:r>
+      <w:r>
+        <w:rPr>
+          <w:i/>
+          <w:iCs/>
+          <w:color w:val="7F7F7F" w:themeColor="text1" w:themeTint="80"/>
+          <w:sz w:val="24"/>
+          <w:szCs w:val="24"/>
+        </w:rPr>
+        <w:t>4</w:t>
+      </w:r>
+      <w:r>
+        <w:rPr>
+          <w:i/>
+          <w:iCs/>
+          <w:color w:val="7F7F7F" w:themeColor="text1" w:themeTint="80"/>
+          <w:sz w:val="24"/>
+          <w:szCs w:val="24"/>
+        </w:rPr>
+        <w:t xml:space="preserve">/2024 Up to Page </w:t>
+      </w:r>
+      <w:r>
+        <w:rPr>
+          <w:i/>
+          <w:iCs/>
+          <w:color w:val="7F7F7F" w:themeColor="text1" w:themeTint="80"/>
+          <w:sz w:val="24"/>
+          <w:szCs w:val="24"/>
+        </w:rPr>
         <w:t>5</w:t>
       </w:r>
       <w:r>
@@ -8287,8 +8444,19 @@
           <w:sz w:val="24"/>
           <w:szCs w:val="24"/>
         </w:rPr>
-        <w:t>3</w:t>
-      </w:r>
+        <w:t>4</w:t>
+      </w:r>
+    </w:p>
+    <w:p>
+      <w:pPr>
+        <w:rPr>
+          <w:i/>
+          <w:iCs/>
+          <w:color w:val="7F7F7F" w:themeColor="text1" w:themeTint="80"/>
+          <w:sz w:val="24"/>
+          <w:szCs w:val="24"/>
+        </w:rPr>
+      </w:pPr>
     </w:p>
     <w:sectPr>
       <w:pgSz w:w="12240" w:h="15840"/>

</xml_diff>

<commit_message>
Day 40 Data Science
Statistics - Regression to the Mean
</commit_message>
<xml_diff>
--- a/Statistics.docx
+++ b/Statistics.docx
@@ -973,7 +973,15 @@
               </w:rPr>
             </w:pPr>
             <w:r>
-              <w:t xml:space="preserve">A trimmed means eliminate the influence of extreme values, EX: International diving the top score &amp; bottom score from five judges are dropped and the final score is the average of scores from 3 remaining judges. This </w:t>
+              <w:t xml:space="preserve">A trimmed means </w:t>
+            </w:r>
+            <w:proofErr w:type="gramStart"/>
+            <w:r>
+              <w:t>eliminate</w:t>
+            </w:r>
+            <w:proofErr w:type="gramEnd"/>
+            <w:r>
+              <w:t xml:space="preserve"> the influence of extreme values, EX: International diving the top score &amp; bottom score from five judges are dropped and the final score is the average of scores from 3 remaining judges. This </w:t>
             </w:r>
             <w:r>
               <w:t>makes it difficult for a single judge to manipulate the scores.</w:t>
@@ -1024,7 +1032,21 @@
         <w:rPr>
           <w:color w:val="000000" w:themeColor="text1"/>
         </w:rPr>
-        <w:t>Outlier: is a any value which is very distant from other values in data set and cause skewness.</w:t>
+        <w:t xml:space="preserve">Outlier: is </w:t>
+      </w:r>
+      <w:proofErr w:type="spellStart"/>
+      <w:r>
+        <w:rPr>
+          <w:color w:val="000000" w:themeColor="text1"/>
+        </w:rPr>
+        <w:t>a</w:t>
+      </w:r>
+      <w:proofErr w:type="spellEnd"/>
+      <w:r>
+        <w:rPr>
+          <w:color w:val="000000" w:themeColor="text1"/>
+        </w:rPr>
+        <w:t xml:space="preserve"> any value which is very distant from other values in data set and cause skewness.</w:t>
       </w:r>
     </w:p>
     <w:p>
@@ -1584,11 +1606,19 @@
                 <w:color w:val="000000" w:themeColor="text1"/>
               </w:rPr>
             </w:pPr>
-            <w:r>
-              <w:rPr>
-                <w:color w:val="000000" w:themeColor="text1"/>
-              </w:rPr>
-              <w:t>Its not express in square root as it already quantifies the spread of data in squared units.</w:t>
+            <w:proofErr w:type="spellStart"/>
+            <w:r>
+              <w:rPr>
+                <w:color w:val="000000" w:themeColor="text1"/>
+              </w:rPr>
+              <w:t>Its</w:t>
+            </w:r>
+            <w:proofErr w:type="spellEnd"/>
+            <w:r>
+              <w:rPr>
+                <w:color w:val="000000" w:themeColor="text1"/>
+              </w:rPr>
+              <w:t xml:space="preserve"> not express in square root as it already quantifies the spread of data in squared units.</w:t>
             </w:r>
           </w:p>
         </w:tc>
@@ -1976,7 +2006,21 @@
               <w:rPr>
                 <w:color w:val="000000" w:themeColor="text1"/>
               </w:rPr>
-              <w:t xml:space="preserve"> but MAD won’t because its taking absolute values</w:t>
+              <w:t xml:space="preserve"> but MAD won’t because </w:t>
+            </w:r>
+            <w:proofErr w:type="gramStart"/>
+            <w:r>
+              <w:rPr>
+                <w:color w:val="000000" w:themeColor="text1"/>
+              </w:rPr>
+              <w:t>its</w:t>
+            </w:r>
+            <w:proofErr w:type="gramEnd"/>
+            <w:r>
+              <w:rPr>
+                <w:color w:val="000000" w:themeColor="text1"/>
+              </w:rPr>
+              <w:t xml:space="preserve"> taking absolute values</w:t>
             </w:r>
           </w:p>
         </w:tc>
@@ -3012,7 +3056,7 @@
                 <w:noProof/>
               </w:rPr>
               <w:drawing>
-                <wp:inline distT="0" distB="0" distL="0" distR="0" wp14:anchorId="06DA7828" wp14:editId="1CE9C352">
+                <wp:inline distT="0" distB="0" distL="0" distR="0" wp14:anchorId="06DA7828" wp14:editId="09A2A6C9">
                   <wp:extent cx="1778000" cy="1244581"/>
                   <wp:effectExtent l="0" t="0" r="0" b="0"/>
                   <wp:docPr id="88014661" name="Picture 1" descr="Box Plot - Simply explained - DATAtab"/>
@@ -4234,7 +4278,21 @@
         <w:rPr>
           <w:color w:val="000000" w:themeColor="text1"/>
         </w:rPr>
-        <w:t>For our purposes the probability of an event will happen is the proportion of the event will occur if the situation could be repeated over and over again, infinitely.</w:t>
+        <w:t xml:space="preserve">For our purposes the probability of an event will happen is the proportion of the event will occur if the situation could be </w:t>
+      </w:r>
+      <w:proofErr w:type="gramStart"/>
+      <w:r>
+        <w:rPr>
+          <w:color w:val="000000" w:themeColor="text1"/>
+        </w:rPr>
+        <w:t>repeated over and over again</w:t>
+      </w:r>
+      <w:proofErr w:type="gramEnd"/>
+      <w:r>
+        <w:rPr>
+          <w:color w:val="000000" w:themeColor="text1"/>
+        </w:rPr>
+        <w:t>, infinitely.</w:t>
       </w:r>
     </w:p>
     <w:p>
@@ -4293,20 +4351,48 @@
         <w:rPr>
           <w:color w:val="000000" w:themeColor="text1"/>
         </w:rPr>
-        <w:t>If the highest value of X goes with highest value of Y then correlation of X and Y is positively correlated and also for vice versa.</w:t>
-      </w:r>
-    </w:p>
-    <w:p>
-      <w:pPr>
-        <w:rPr>
-          <w:color w:val="000000" w:themeColor="text1"/>
-        </w:rPr>
-      </w:pPr>
-      <w:r>
-        <w:rPr>
-          <w:color w:val="000000" w:themeColor="text1"/>
-        </w:rPr>
-        <w:t>If the highest value of X goes with lowest value of X then correlation of X and Y is negatively correlated and also for vice versa</w:t>
+        <w:t xml:space="preserve">If the highest value of X goes with highest value of </w:t>
+      </w:r>
+      <w:proofErr w:type="gramStart"/>
+      <w:r>
+        <w:rPr>
+          <w:color w:val="000000" w:themeColor="text1"/>
+        </w:rPr>
+        <w:t>Y</w:t>
+      </w:r>
+      <w:proofErr w:type="gramEnd"/>
+      <w:r>
+        <w:rPr>
+          <w:color w:val="000000" w:themeColor="text1"/>
+        </w:rPr>
+        <w:t xml:space="preserve"> then correlation of X and Y is positively correlated and also for vice versa.</w:t>
+      </w:r>
+    </w:p>
+    <w:p>
+      <w:pPr>
+        <w:rPr>
+          <w:color w:val="000000" w:themeColor="text1"/>
+        </w:rPr>
+      </w:pPr>
+      <w:r>
+        <w:rPr>
+          <w:color w:val="000000" w:themeColor="text1"/>
+        </w:rPr>
+        <w:t xml:space="preserve">If the highest value of X goes with lowest value of </w:t>
+      </w:r>
+      <w:proofErr w:type="gramStart"/>
+      <w:r>
+        <w:rPr>
+          <w:color w:val="000000" w:themeColor="text1"/>
+        </w:rPr>
+        <w:t>X</w:t>
+      </w:r>
+      <w:proofErr w:type="gramEnd"/>
+      <w:r>
+        <w:rPr>
+          <w:color w:val="000000" w:themeColor="text1"/>
+        </w:rPr>
+        <w:t xml:space="preserve"> then correlation of X and Y is negatively correlated and also for vice versa</w:t>
       </w:r>
     </w:p>
     <w:p>
@@ -4437,7 +4523,21 @@
         <w:rPr>
           <w:color w:val="000000" w:themeColor="text1"/>
         </w:rPr>
-        <w:t xml:space="preserve"> a plot which x-axis is one plot and y axis is one plot.</w:t>
+        <w:t xml:space="preserve"> a plot which x-axis is one plot and y axis </w:t>
+      </w:r>
+      <w:proofErr w:type="gramStart"/>
+      <w:r>
+        <w:rPr>
+          <w:color w:val="000000" w:themeColor="text1"/>
+        </w:rPr>
+        <w:t>is</w:t>
+      </w:r>
+      <w:proofErr w:type="gramEnd"/>
+      <w:r>
+        <w:rPr>
+          <w:color w:val="000000" w:themeColor="text1"/>
+        </w:rPr>
+        <w:t xml:space="preserve"> one plot.</w:t>
       </w:r>
     </w:p>
     <w:p>
@@ -4500,6 +4600,7 @@
         </w:rPr>
         <w:t xml:space="preserve">Vector </w:t>
       </w:r>
+      <w:proofErr w:type="gramStart"/>
       <w:r>
         <w:rPr>
           <w:rFonts w:ascii="Cambria Math" w:hAnsi="Cambria Math" w:cs="Cambria Math"/>
@@ -4507,6 +4608,7 @@
         </w:rPr>
         <w:t>𝐴</w:t>
       </w:r>
+      <w:proofErr w:type="gramEnd"/>
     </w:p>
     <w:p>
       <w:pPr>
@@ -4533,6 +4635,7 @@
         </w:rPr>
         <w:t xml:space="preserve">Vector </w:t>
       </w:r>
+      <w:proofErr w:type="gramStart"/>
       <w:r>
         <w:rPr>
           <w:rFonts w:ascii="Cambria Math" w:hAnsi="Cambria Math" w:cs="Cambria Math"/>
@@ -4540,6 +4643,7 @@
         </w:rPr>
         <w:t>𝐵</w:t>
       </w:r>
+      <w:proofErr w:type="gramEnd"/>
     </w:p>
     <w:p>
       <w:pPr>
@@ -4817,6 +4921,7 @@
         </w:rPr>
         <w:t xml:space="preserve">The next part talks about shuffling one of the vectors and recalculating the sum of products. Let's shuffle vector </w:t>
       </w:r>
+      <w:proofErr w:type="gramStart"/>
       <w:r>
         <w:rPr>
           <w:rFonts w:ascii="Cambria Math" w:hAnsi="Cambria Math" w:cs="Cambria Math"/>
@@ -4824,6 +4929,7 @@
         </w:rPr>
         <w:t>𝐵</w:t>
       </w:r>
+      <w:proofErr w:type="gramEnd"/>
     </w:p>
     <w:p>
       <w:pPr>
@@ -4837,6 +4943,7 @@
         </w:rPr>
         <w:t xml:space="preserve">Assume we shuffle vector </w:t>
       </w:r>
+      <w:proofErr w:type="gramStart"/>
       <w:r>
         <w:rPr>
           <w:rFonts w:ascii="Cambria Math" w:hAnsi="Cambria Math" w:cs="Cambria Math"/>
@@ -4844,6 +4951,7 @@
         </w:rPr>
         <w:t>𝐵</w:t>
       </w:r>
+      <w:proofErr w:type="gramEnd"/>
     </w:p>
     <w:p>
       <w:pPr>
@@ -5089,7 +5197,21 @@
         <w:rPr>
           <w:color w:val="000000" w:themeColor="text1"/>
         </w:rPr>
-        <w:t>The sum of products (32 in the original case) can be used as a metric to compare against random shufflings. By shuffling one of the vectors multiple times and calculating the sum of products each time, you can generate a distribution of sums. This relates to a resampling-based estimate.</w:t>
+        <w:t xml:space="preserve">The sum of products (32 in the original case) can be used as a metric to compare against random </w:t>
+      </w:r>
+      <w:proofErr w:type="spellStart"/>
+      <w:r>
+        <w:rPr>
+          <w:color w:val="000000" w:themeColor="text1"/>
+        </w:rPr>
+        <w:t>shufflings</w:t>
+      </w:r>
+      <w:proofErr w:type="spellEnd"/>
+      <w:r>
+        <w:rPr>
+          <w:color w:val="000000" w:themeColor="text1"/>
+        </w:rPr>
+        <w:t>. By shuffling one of the vectors multiple times and calculating the sum of products each time, you can generate a distribution of sums. This relates to a resampling-based estimate.</w:t>
       </w:r>
     </w:p>
     <w:p>
@@ -5165,8 +5287,13 @@
         <w:t>Pearson’s correlation coefficient</w:t>
       </w:r>
       <w:r>
-        <w:t>, we multiply deviations from the mean for variable 1 times those for variable 2, and divide by the product of the standard deviations</w:t>
-      </w:r>
+        <w:t xml:space="preserve">, we multiply deviations from the mean for variable 1 times those for variable 2, and divide by the product of the standard </w:t>
+      </w:r>
+      <w:proofErr w:type="gramStart"/>
+      <w:r>
+        <w:t>deviations</w:t>
+      </w:r>
+      <w:proofErr w:type="gramEnd"/>
     </w:p>
     <w:p>
       <w:pPr>
@@ -5278,7 +5405,31 @@
         <w:t>Variables can have an association that is not linear, in which case the correlation coefficient may not be a useful metric. The relationship between tax rates and revenue</w:t>
       </w:r>
       <w:r>
-        <w:t xml:space="preserve"> raised is an example: as tax rates increase from zero, the revenue raised also increases. However, once tax rates reach a high level and approach 100%, tax avoidance increa‐ ses and tax revenue actually declines.</w:t>
+        <w:t xml:space="preserve"> raised is an example: as tax rates increase from zero, the revenue raised also increases. However, once tax rates reach a high level and approach 100%, tax avoidance </w:t>
+      </w:r>
+      <w:proofErr w:type="spellStart"/>
+      <w:r>
+        <w:t>increa</w:t>
+      </w:r>
+      <w:proofErr w:type="spellEnd"/>
+      <w:r>
+        <w:t xml:space="preserve">‐ </w:t>
+      </w:r>
+      <w:proofErr w:type="spellStart"/>
+      <w:r>
+        <w:t>ses</w:t>
+      </w:r>
+      <w:proofErr w:type="spellEnd"/>
+      <w:r>
+        <w:t xml:space="preserve"> and tax revenue </w:t>
+      </w:r>
+      <w:proofErr w:type="gramStart"/>
+      <w:r>
+        <w:t>actually declines</w:t>
+      </w:r>
+      <w:proofErr w:type="gramEnd"/>
+      <w:r>
+        <w:t>.</w:t>
       </w:r>
     </w:p>
     <w:p>
@@ -5420,20 +5571,114 @@
         <w:rPr>
           <w:color w:val="000000" w:themeColor="text1"/>
         </w:rPr>
-        <w:t>Create arrays -&gt; np.array([List]) | np.zeros() |np.linspace(), np.logspace()</w:t>
-      </w:r>
-    </w:p>
-    <w:p>
-      <w:pPr>
-        <w:rPr>
-          <w:color w:val="000000" w:themeColor="text1"/>
-        </w:rPr>
-      </w:pPr>
-      <w:r>
-        <w:rPr>
-          <w:color w:val="000000" w:themeColor="text1"/>
-        </w:rPr>
-        <w:t>Examining -&gt; .dtype, .ndim, .shape, .size</w:t>
+        <w:t xml:space="preserve">Create arrays -&gt; </w:t>
+      </w:r>
+      <w:proofErr w:type="spellStart"/>
+      <w:proofErr w:type="gramStart"/>
+      <w:r>
+        <w:rPr>
+          <w:color w:val="000000" w:themeColor="text1"/>
+        </w:rPr>
+        <w:t>np.array</w:t>
+      </w:r>
+      <w:proofErr w:type="spellEnd"/>
+      <w:proofErr w:type="gramEnd"/>
+      <w:r>
+        <w:rPr>
+          <w:color w:val="000000" w:themeColor="text1"/>
+        </w:rPr>
+        <w:t xml:space="preserve">([List]) | </w:t>
+      </w:r>
+      <w:proofErr w:type="spellStart"/>
+      <w:r>
+        <w:rPr>
+          <w:color w:val="000000" w:themeColor="text1"/>
+        </w:rPr>
+        <w:t>np.zeros</w:t>
+      </w:r>
+      <w:proofErr w:type="spellEnd"/>
+      <w:r>
+        <w:rPr>
+          <w:color w:val="000000" w:themeColor="text1"/>
+        </w:rPr>
+        <w:t>() |</w:t>
+      </w:r>
+      <w:proofErr w:type="spellStart"/>
+      <w:r>
+        <w:rPr>
+          <w:color w:val="000000" w:themeColor="text1"/>
+        </w:rPr>
+        <w:t>np.linspace</w:t>
+      </w:r>
+      <w:proofErr w:type="spellEnd"/>
+      <w:r>
+        <w:rPr>
+          <w:color w:val="000000" w:themeColor="text1"/>
+        </w:rPr>
+        <w:t xml:space="preserve">(), </w:t>
+      </w:r>
+      <w:proofErr w:type="spellStart"/>
+      <w:r>
+        <w:rPr>
+          <w:color w:val="000000" w:themeColor="text1"/>
+        </w:rPr>
+        <w:t>np.logspace</w:t>
+      </w:r>
+      <w:proofErr w:type="spellEnd"/>
+      <w:r>
+        <w:rPr>
+          <w:color w:val="000000" w:themeColor="text1"/>
+        </w:rPr>
+        <w:t>()</w:t>
+      </w:r>
+    </w:p>
+    <w:p>
+      <w:pPr>
+        <w:rPr>
+          <w:color w:val="000000" w:themeColor="text1"/>
+        </w:rPr>
+      </w:pPr>
+      <w:r>
+        <w:rPr>
+          <w:color w:val="000000" w:themeColor="text1"/>
+        </w:rPr>
+        <w:t>Examining -</w:t>
+      </w:r>
+      <w:proofErr w:type="gramStart"/>
+      <w:r>
+        <w:rPr>
+          <w:color w:val="000000" w:themeColor="text1"/>
+        </w:rPr>
+        <w:t>&gt; .</w:t>
+      </w:r>
+      <w:proofErr w:type="spellStart"/>
+      <w:r>
+        <w:rPr>
+          <w:color w:val="000000" w:themeColor="text1"/>
+        </w:rPr>
+        <w:t>dtype</w:t>
+      </w:r>
+      <w:proofErr w:type="spellEnd"/>
+      <w:proofErr w:type="gramEnd"/>
+      <w:r>
+        <w:rPr>
+          <w:color w:val="000000" w:themeColor="text1"/>
+        </w:rPr>
+        <w:t>, .</w:t>
+      </w:r>
+      <w:proofErr w:type="spellStart"/>
+      <w:r>
+        <w:rPr>
+          <w:color w:val="000000" w:themeColor="text1"/>
+        </w:rPr>
+        <w:t>ndim</w:t>
+      </w:r>
+      <w:proofErr w:type="spellEnd"/>
+      <w:r>
+        <w:rPr>
+          <w:color w:val="000000" w:themeColor="text1"/>
+        </w:rPr>
+        <w:t>, .shape, .size</w:t>
       </w:r>
     </w:p>
     <w:p>
@@ -5797,7 +6042,15 @@
     </w:p>
     <w:p>
       <w:r>
-        <w:t>• A correlation coefficient of zero indicates no correlation, but be aware that ran‐ dom arrangements of data will produce both positive and negative values for the correlation coefficient just by chance</w:t>
+        <w:t xml:space="preserve">• A correlation coefficient of zero indicates no correlation, but be aware that ran‐ </w:t>
+      </w:r>
+      <w:proofErr w:type="spellStart"/>
+      <w:r>
+        <w:t>dom</w:t>
+      </w:r>
+      <w:proofErr w:type="spellEnd"/>
+      <w:r>
+        <w:t xml:space="preserve"> arrangements of data will produce both positive and negative values for the correlation coefficient just by chance</w:t>
       </w:r>
     </w:p>
     <w:p>
@@ -6334,8 +6587,13 @@
     </w:p>
     <w:p>
       <w:r>
-        <w:t>Contingency tables can look only at counts, or they can also include column and total percentages. Pivot tables in Excel are perhaps the most common tool used to create contingency tables</w:t>
-      </w:r>
+        <w:t xml:space="preserve">Contingency tables can look only at counts, or they can also include column and total percentages. Pivot tables in Excel are perhaps the most common tool used to create contingency </w:t>
+      </w:r>
+      <w:proofErr w:type="gramStart"/>
+      <w:r>
+        <w:t>tables</w:t>
+      </w:r>
+      <w:proofErr w:type="gramEnd"/>
     </w:p>
     <w:p>
       <w:pPr>
@@ -6518,7 +6776,21 @@
         <w:rPr>
           <w:color w:val="000000" w:themeColor="text1"/>
         </w:rPr>
-        <w:t xml:space="preserve"> On the other hand the boxplot clearly shows the outliers.</w:t>
+        <w:t xml:space="preserve"> On the other </w:t>
+      </w:r>
+      <w:proofErr w:type="gramStart"/>
+      <w:r>
+        <w:rPr>
+          <w:color w:val="000000" w:themeColor="text1"/>
+        </w:rPr>
+        <w:t>hand</w:t>
+      </w:r>
+      <w:proofErr w:type="gramEnd"/>
+      <w:r>
+        <w:rPr>
+          <w:color w:val="000000" w:themeColor="text1"/>
+        </w:rPr>
+        <w:t xml:space="preserve"> the boxplot clearly shows the outliers.</w:t>
       </w:r>
     </w:p>
     <w:p>
@@ -6763,7 +7035,21 @@
         <w:rPr>
           <w:color w:val="000000" w:themeColor="text1"/>
         </w:rPr>
-        <w:t>In traditional statistics, there assumptions made on population but in current statistics there is no need and sample is used to train models and use it against the big data.</w:t>
+        <w:t xml:space="preserve">In traditional statistics, there assumptions made on population but in current statistics there is no need and sample </w:t>
+      </w:r>
+      <w:proofErr w:type="gramStart"/>
+      <w:r>
+        <w:rPr>
+          <w:color w:val="000000" w:themeColor="text1"/>
+        </w:rPr>
+        <w:t>is</w:t>
+      </w:r>
+      <w:proofErr w:type="gramEnd"/>
+      <w:r>
+        <w:rPr>
+          <w:color w:val="000000" w:themeColor="text1"/>
+        </w:rPr>
+        <w:t xml:space="preserve"> used to train models and use it against the big data.</w:t>
       </w:r>
     </w:p>
     <w:p>
@@ -7224,7 +7510,21 @@
           <w:color w:val="000000" w:themeColor="text1"/>
         </w:rPr>
         <w:tab/>
-        <w:t>Dividing the population into strata and randomly sampling from each strata.</w:t>
+        <w:t xml:space="preserve">Dividing the population into strata and randomly sampling from each </w:t>
+      </w:r>
+      <w:proofErr w:type="gramStart"/>
+      <w:r>
+        <w:rPr>
+          <w:color w:val="000000" w:themeColor="text1"/>
+        </w:rPr>
+        <w:t>strata</w:t>
+      </w:r>
+      <w:proofErr w:type="gramEnd"/>
+      <w:r>
+        <w:rPr>
+          <w:color w:val="000000" w:themeColor="text1"/>
+        </w:rPr>
+        <w:t>.</w:t>
       </w:r>
     </w:p>
     <w:p>
@@ -7462,7 +7762,15 @@
     </w:p>
     <w:p>
       <w:r>
-        <w:t>The reviews of restaurants, hotels, cafés, and so on that you read on social media sites like Yelp are prone to bias because the people submitting them are not randomly selected. rather, they themselves have taken the initiative to write. This leads to self-selection bias— the people motivated to write reviews may have had poor experiences, may have an association with the establishment, or may simply be a different type of person from those who do not write reviews. Note that while self-selection samples can be unreliable indicators of the true state of affairs, they may be more reliable in simply com‐ paring one establishment to a similar one; the same self-selection bias might apply to each.</w:t>
+        <w:t xml:space="preserve">The reviews of restaurants, hotels, cafés, and so on that you read on social media sites like Yelp are prone to bias because the people submitting them are not randomly selected. rather, they themselves have taken the initiative to write. This leads to self-selection bias— the people motivated to write reviews may have had poor experiences, may have an association with the establishment, or may simply be a different type of person from those who do not write reviews. Note that while self-selection samples can be unreliable indicators of the true </w:t>
+      </w:r>
+      <w:proofErr w:type="gramStart"/>
+      <w:r>
+        <w:t>state of affairs</w:t>
+      </w:r>
+      <w:proofErr w:type="gramEnd"/>
+      <w:r>
+        <w:t>, they may be more reliable in simply com‐ paring one establishment to a similar one; the same self-selection bias might apply to each.</w:t>
       </w:r>
     </w:p>
     <w:p>
@@ -7496,7 +7804,15 @@
     </w:p>
     <w:p>
       <w:r>
-        <w:t>Statistical bias refers to measurement or sampling errors that are systematic and pro‐ duced by the measurement or sampling process.</w:t>
+        <w:t xml:space="preserve">Statistical bias refers to measurement or sampling errors that are systematic and pro‐ </w:t>
+      </w:r>
+      <w:proofErr w:type="spellStart"/>
+      <w:r>
+        <w:t>duced</w:t>
+      </w:r>
+      <w:proofErr w:type="spellEnd"/>
+      <w:r>
+        <w:t xml:space="preserve"> by the measurement or sampling process.</w:t>
       </w:r>
     </w:p>
     <w:p>
@@ -7591,7 +7907,15 @@
     </w:p>
     <w:p>
       <w:r>
-        <w:t>Bias comes in different forms, and may be observable or invisible. When a result does suggest bias (e.g., by reference to a benchmark or actual values), it is often an indica‐ tor that a statistical or machine learning model has been mis specified, or an important variable left out.</w:t>
+        <w:t xml:space="preserve">Bias comes in different </w:t>
+      </w:r>
+      <w:proofErr w:type="gramStart"/>
+      <w:r>
+        <w:t>forms, and</w:t>
+      </w:r>
+      <w:proofErr w:type="gramEnd"/>
+      <w:r>
+        <w:t xml:space="preserve"> may be observable or invisible. When a result does suggest bias (e.g., by reference to a benchmark or actual values), it is often an indica‐ tor that a statistical or machine learning model has been mis specified, or an important variable left out.</w:t>
       </w:r>
     </w:p>
     <w:p>
@@ -7987,22 +8311,55 @@
           <w:bCs/>
         </w:rPr>
       </w:pPr>
+      <w:proofErr w:type="gramStart"/>
       <w:r>
         <w:rPr>
           <w:b/>
           <w:bCs/>
         </w:rPr>
-        <w:t>So when are massive amounts of data needed?</w:t>
-      </w:r>
-    </w:p>
-    <w:p>
-      <w:r>
-        <w:t>Consider the search queries received by Google, where columns are terms, rows are individual search queries, and cell values are either 0 or 1, depending on whether a query contains a term. The goal is to determine the best predicted search destination for a given query. There are over 150,000 words in the English language, and Google processes over one trillion queries per year. This yields a huge matrix, the vast majority of whose entries are “0.” This is a true big data problem—only when such enormous quantities of data are accumulated can effective search results be returned for most queries. And the more data accumulates, the better the results.</w:t>
-      </w:r>
-    </w:p>
-    <w:p>
-      <w:r>
-        <w:t>Consider the search phrase “Ricky Ricardo and Little Red Riding Hood.” In the early days of the internet, this query would probably have returned results on the band‐ leader Ricky Ricardo, the television show I Love Lucy in which that character appeared, and the children’s story Little Red Riding Hood. Both of those individual items would have had many searches to refer to, but the combination would have had very few. Later, now that trillions of search queries have been accumulated, this search query returns the exact I Love Lucy episode in which Ricky narrates, in dramatic fashion, the Little Red Riding Hood story to his infant son in a comic mix of English and Spanish.</w:t>
+        <w:t>So</w:t>
+      </w:r>
+      <w:proofErr w:type="gramEnd"/>
+      <w:r>
+        <w:rPr>
+          <w:b/>
+          <w:bCs/>
+        </w:rPr>
+        <w:t xml:space="preserve"> when are massive amounts of data needed?</w:t>
+      </w:r>
+    </w:p>
+    <w:p>
+      <w:r>
+        <w:t xml:space="preserve">Consider the search queries received by Google, where columns are terms, rows are individual search queries, and cell values are either 0 or 1, depending on whether a query contains a term. The goal is to determine the best predicted search destination for a given query. There are over 150,000 words in the English language, and Google processes over one trillion queries per year. This yields a huge </w:t>
+      </w:r>
+      <w:proofErr w:type="gramStart"/>
+      <w:r>
+        <w:t>matrix,</w:t>
+      </w:r>
+      <w:proofErr w:type="gramEnd"/>
+      <w:r>
+        <w:t xml:space="preserve"> the vast majority of whose entries are “0.” This is a true big data problem—only when such enormous quantities of data are accumulated can </w:t>
+      </w:r>
+      <w:proofErr w:type="gramStart"/>
+      <w:r>
+        <w:t>effective</w:t>
+      </w:r>
+      <w:proofErr w:type="gramEnd"/>
+      <w:r>
+        <w:t xml:space="preserve"> search results be returned for most queries. And the more data accumulates, the better the results.</w:t>
+      </w:r>
+    </w:p>
+    <w:p>
+      <w:r>
+        <w:t xml:space="preserve">Consider the search phrase “Ricky Ricardo and Little Red Riding Hood.” In the early days of the internet, this query would probably have returned results on the band‐ leader Ricky Ricardo, the television </w:t>
+      </w:r>
+      <w:proofErr w:type="gramStart"/>
+      <w:r>
+        <w:t>show</w:t>
+      </w:r>
+      <w:proofErr w:type="gramEnd"/>
+      <w:r>
+        <w:t xml:space="preserve"> I Love Lucy in which that character appeared, and the children’s story Little Red Riding Hood. Both of those individual items would have had many searches to refer to, but the combination would have had very few. Later, now that trillions of search queries have been accumulated, this search query returns the exact I Love Lucy episode in which Ricky narrates, in dramatic fashion, the Little Red Riding Hood story to his infant son in a comic mix of English and Spanish.</w:t>
       </w:r>
     </w:p>
     <w:p/>
@@ -8175,8 +8532,13 @@
     </w:p>
     <w:p>
       <w:r>
-        <w:t>Information about samples is observed, and information about large populations is often inferred from smaller samples. Statisticians like to keep the two things separate in the symbology</w:t>
-      </w:r>
+        <w:t xml:space="preserve">Information about samples is observed, and information about large populations is often inferred from smaller samples. Statisticians like to keep the two things separate in the </w:t>
+      </w:r>
+      <w:proofErr w:type="gramStart"/>
+      <w:r>
+        <w:t>symbology</w:t>
+      </w:r>
+      <w:proofErr w:type="gramEnd"/>
     </w:p>
     <w:p>
       <w:pPr>
@@ -8309,10 +8671,7 @@
     </w:p>
     <w:p>
       <w:r>
-        <w:t>Data snooping</w:t>
-      </w:r>
-      <w:r>
-        <w:t>:</w:t>
+        <w:t>Data snooping:</w:t>
       </w:r>
     </w:p>
     <w:p>
@@ -8322,28 +8681,29 @@
     </w:p>
     <w:p>
       <w:r>
-        <w:t>Vast search effect</w:t>
-      </w:r>
-      <w:r>
-        <w:t>:</w:t>
-      </w:r>
-    </w:p>
-    <w:p>
-      <w:r>
-        <w:t xml:space="preserve"> Bias or non</w:t>
-      </w:r>
-      <w:r>
-        <w:t>-</w:t>
-      </w:r>
-      <w:r>
-        <w:t>reproducibility resulting from repeated data modeling, or modeling data with large numbers of predictor variables</w:t>
-      </w:r>
+        <w:t>Vast search effect:</w:t>
+      </w:r>
+    </w:p>
+    <w:p>
+      <w:r>
+        <w:t xml:space="preserve"> Bias or non-reproducibility resulting from repeated data modeling, or modeling data with large numbers of predictor </w:t>
+      </w:r>
+      <w:proofErr w:type="gramStart"/>
+      <w:r>
+        <w:t>variables</w:t>
+      </w:r>
+      <w:proofErr w:type="gramEnd"/>
     </w:p>
     <w:p/>
     <w:p>
       <w:r>
-        <w:t>The difference between a phenomenon that you verify when you test a hypothesis using an experiment and a phenomenon that you discover by perusing available data can be illuminated with the following thought experiment</w:t>
-      </w:r>
+        <w:t xml:space="preserve">The difference between a phenomenon that you verify when you test a hypothesis using an experiment and a phenomenon that you discover by perusing available data can be illuminated with the following thought </w:t>
+      </w:r>
+      <w:proofErr w:type="gramStart"/>
+      <w:r>
+        <w:t>experiment</w:t>
+      </w:r>
+      <w:proofErr w:type="gramEnd"/>
     </w:p>
     <w:p/>
     <w:p>
@@ -8353,8 +8713,45 @@
         </w:rPr>
       </w:pPr>
       <w:r>
-        <w:t>Since repeated review of large data sets is a key value proposition in data science, selection bias is something to worry about. A form of selection bias of particular con‐ cern to data scientists is what John Elder (founder of Elder Research, a respected data mining consultancy) calls the vast search effect. If you repeatedly run different models and ask different questions with a large data set, you are bound to find something interesting. But is the result you found truly something interesting, or is it the chance outlier? We can guard against this by using a holdout set, and sometimes more than one hold‐ out set, against which to validate performance. Elder also advocates the use of what he calls target shuffling (a permutation test, in essence) to test the validity of predic‐ tive associations that a data mining model suggests</w:t>
-      </w:r>
+        <w:t xml:space="preserve">Since repeated review of large data sets is a key value proposition in data science, selection bias is something to worry about. A form of selection bias of </w:t>
+      </w:r>
+      <w:proofErr w:type="gramStart"/>
+      <w:r>
+        <w:t>particular con</w:t>
+      </w:r>
+      <w:proofErr w:type="gramEnd"/>
+      <w:r>
+        <w:t xml:space="preserve">‐ </w:t>
+      </w:r>
+      <w:proofErr w:type="spellStart"/>
+      <w:r>
+        <w:t>cern</w:t>
+      </w:r>
+      <w:proofErr w:type="spellEnd"/>
+      <w:r>
+        <w:t xml:space="preserve"> to data scientists is what John Elder (founder of Elder Research, a respected data mining consultancy) calls the vast search effect. If you repeatedly run different models and ask different questions with a large data set, you are bound to find something interesting. But is the result you found truly something interesting, or is it the chance outlier? We can guard against this by using a holdout set, and sometimes more than one hold‐ out set, against which to validate performance. Elder also advocates the use of what he calls target shuffling (a permutation test, in essence) to test the validity of </w:t>
+      </w:r>
+      <w:proofErr w:type="spellStart"/>
+      <w:r>
+        <w:t>predic</w:t>
+      </w:r>
+      <w:proofErr w:type="spellEnd"/>
+      <w:r>
+        <w:t xml:space="preserve">‐ </w:t>
+      </w:r>
+      <w:proofErr w:type="spellStart"/>
+      <w:r>
+        <w:t>tive</w:t>
+      </w:r>
+      <w:proofErr w:type="spellEnd"/>
+      <w:r>
+        <w:t xml:space="preserve"> associations that a data mining model </w:t>
+      </w:r>
+      <w:proofErr w:type="gramStart"/>
+      <w:r>
+        <w:t>suggests</w:t>
+      </w:r>
+      <w:proofErr w:type="gramEnd"/>
     </w:p>
     <w:p>
       <w:pPr>
@@ -8404,7 +8801,27 @@
           <w:sz w:val="24"/>
           <w:szCs w:val="24"/>
         </w:rPr>
-        <w:t>1</w:t>
+        <w:t>14</w:t>
+      </w:r>
+      <w:r>
+        <w:rPr>
+          <w:i/>
+          <w:iCs/>
+          <w:color w:val="7F7F7F" w:themeColor="text1" w:themeTint="80"/>
+          <w:sz w:val="24"/>
+          <w:szCs w:val="24"/>
+        </w:rPr>
+        <w:t xml:space="preserve">/2024 Up to Page </w:t>
+      </w:r>
+      <w:r>
+        <w:rPr>
+          <w:i/>
+          <w:iCs/>
+          <w:color w:val="7F7F7F" w:themeColor="text1" w:themeTint="80"/>
+          <w:sz w:val="24"/>
+          <w:szCs w:val="24"/>
+        </w:rPr>
+        <w:t>5</w:t>
       </w:r>
       <w:r>
         <w:rPr>
@@ -8416,6 +8833,112 @@
         </w:rPr>
         <w:t>4</w:t>
       </w:r>
+    </w:p>
+    <w:p>
+      <w:pPr>
+        <w:rPr>
+          <w:sz w:val="28"/>
+          <w:szCs w:val="28"/>
+        </w:rPr>
+      </w:pPr>
+      <w:r>
+        <w:rPr>
+          <w:sz w:val="28"/>
+          <w:szCs w:val="28"/>
+        </w:rPr>
+        <w:t>Regression to the Mean</w:t>
+      </w:r>
+    </w:p>
+    <w:p>
+      <w:r>
+        <w:t>Regression to the mean refers to a phenomenon involving successive measurements on a given variable</w:t>
+      </w:r>
+      <w:r>
+        <w:t>.</w:t>
+      </w:r>
+    </w:p>
+    <w:p>
+      <w:r>
+        <w:t xml:space="preserve">Sports fans are familiar with the “rookie of the year, sophomore slump” phenomenon. Among the athletes who begin their career </w:t>
+      </w:r>
+      <w:proofErr w:type="gramStart"/>
+      <w:r>
+        <w:t>in a given</w:t>
+      </w:r>
+      <w:proofErr w:type="gramEnd"/>
+      <w:r>
+        <w:t xml:space="preserve"> season (the rookie class), there is always one who performs better than all the rest. Generally, this “rookie of the year” does not do as well in his second year. Why </w:t>
+      </w:r>
+      <w:r>
+        <w:lastRenderedPageBreak/>
+        <w:t xml:space="preserve">not? In nearly all major sports, at least those played with a ball or puck, there are two elements that play a role in overall performance: </w:t>
+      </w:r>
+    </w:p>
+    <w:p>
+      <w:r>
+        <w:t xml:space="preserve">• Skill </w:t>
+      </w:r>
+    </w:p>
+    <w:p>
+      <w:r>
+        <w:t xml:space="preserve">• Luck </w:t>
+      </w:r>
+    </w:p>
+    <w:p>
+      <w:r>
+        <w:t>Regression to the mean is a consequence of a particular form of selection bias. When we select the rookie with the best performance, skill and good luck are probably con‐ tributing. In his next season, the skill will still be there, but very often the luck will not be, so his performance will decline—it will regress.</w:t>
+      </w:r>
+    </w:p>
+    <w:p>
+      <w:pPr>
+        <w:rPr>
+          <w:i/>
+          <w:iCs/>
+          <w:color w:val="7F7F7F" w:themeColor="text1" w:themeTint="80"/>
+          <w:sz w:val="24"/>
+          <w:szCs w:val="24"/>
+        </w:rPr>
+      </w:pPr>
+      <w:r>
+        <w:rPr>
+          <w:i/>
+          <w:iCs/>
+          <w:color w:val="7F7F7F" w:themeColor="text1" w:themeTint="80"/>
+          <w:sz w:val="24"/>
+          <w:szCs w:val="24"/>
+        </w:rPr>
+        <w:t xml:space="preserve">------------------- </w:t>
+      </w:r>
+      <w:r>
+        <w:rPr>
+          <w:i/>
+          <w:iCs/>
+          <w:color w:val="7F7F7F" w:themeColor="text1" w:themeTint="80"/>
+          <w:sz w:val="24"/>
+          <w:szCs w:val="24"/>
+        </w:rPr>
+        <w:t>6</w:t>
+      </w:r>
+      <w:r>
+        <w:rPr>
+          <w:i/>
+          <w:iCs/>
+          <w:color w:val="7F7F7F" w:themeColor="text1" w:themeTint="80"/>
+          <w:sz w:val="24"/>
+          <w:szCs w:val="24"/>
+        </w:rPr>
+        <w:t>/</w:t>
+      </w:r>
+      <w:r>
+        <w:rPr>
+          <w:i/>
+          <w:iCs/>
+          <w:color w:val="7F7F7F" w:themeColor="text1" w:themeTint="80"/>
+          <w:sz w:val="24"/>
+          <w:szCs w:val="24"/>
+        </w:rPr>
+        <w:t>15</w:t>
+      </w:r>
       <w:r>
         <w:rPr>
           <w:i/>
@@ -8444,17 +8967,15 @@
           <w:sz w:val="24"/>
           <w:szCs w:val="24"/>
         </w:rPr>
-        <w:t>4</w:t>
-      </w:r>
-    </w:p>
-    <w:p>
-      <w:pPr>
-        <w:rPr>
-          <w:i/>
-          <w:iCs/>
-          <w:color w:val="7F7F7F" w:themeColor="text1" w:themeTint="80"/>
-          <w:sz w:val="24"/>
-          <w:szCs w:val="24"/>
+        <w:t>5</w:t>
+      </w:r>
+    </w:p>
+    <w:p>
+      <w:pPr>
+        <w:rPr>
+          <w:i/>
+          <w:iCs/>
+          <w:color w:val="7F7F7F" w:themeColor="text1" w:themeTint="80"/>
         </w:rPr>
       </w:pPr>
     </w:p>
@@ -9453,7 +9974,7 @@
   <w:style w:type="paragraph" w:default="1" w:styleId="Normal">
     <w:name w:val="Normal"/>
     <w:qFormat/>
-    <w:rsid w:val="00AE1061"/>
+    <w:rsid w:val="007E584E"/>
   </w:style>
   <w:style w:type="character" w:default="1" w:styleId="DefaultParagraphFont">
     <w:name w:val="Default Paragraph Font"/>

</xml_diff>

<commit_message>
Day 41 Data Science
Galton’s study that identified the phenomenon of regression to the mean
</commit_message>
<xml_diff>
--- a/Statistics.docx
+++ b/Statistics.docx
@@ -973,15 +973,7 @@
               </w:rPr>
             </w:pPr>
             <w:r>
-              <w:t xml:space="preserve">A trimmed means </w:t>
-            </w:r>
-            <w:proofErr w:type="gramStart"/>
-            <w:r>
-              <w:t>eliminate</w:t>
-            </w:r>
-            <w:proofErr w:type="gramEnd"/>
-            <w:r>
-              <w:t xml:space="preserve"> the influence of extreme values, EX: International diving the top score &amp; bottom score from five judges are dropped and the final score is the average of scores from 3 remaining judges. This </w:t>
+              <w:t xml:space="preserve">A trimmed means eliminate the influence of extreme values, EX: International diving the top score &amp; bottom score from five judges are dropped and the final score is the average of scores from 3 remaining judges. This </w:t>
             </w:r>
             <w:r>
               <w:t>makes it difficult for a single judge to manipulate the scores.</w:t>
@@ -2006,21 +1998,7 @@
               <w:rPr>
                 <w:color w:val="000000" w:themeColor="text1"/>
               </w:rPr>
-              <w:t xml:space="preserve"> but MAD won’t because </w:t>
-            </w:r>
-            <w:proofErr w:type="gramStart"/>
-            <w:r>
-              <w:rPr>
-                <w:color w:val="000000" w:themeColor="text1"/>
-              </w:rPr>
-              <w:t>its</w:t>
-            </w:r>
-            <w:proofErr w:type="gramEnd"/>
-            <w:r>
-              <w:rPr>
-                <w:color w:val="000000" w:themeColor="text1"/>
-              </w:rPr>
-              <w:t xml:space="preserve"> taking absolute values</w:t>
+              <w:t xml:space="preserve"> but MAD won’t because its taking absolute values</w:t>
             </w:r>
           </w:p>
         </w:tc>
@@ -3056,7 +3034,7 @@
                 <w:noProof/>
               </w:rPr>
               <w:drawing>
-                <wp:inline distT="0" distB="0" distL="0" distR="0" wp14:anchorId="06DA7828" wp14:editId="09A2A6C9">
+                <wp:inline distT="0" distB="0" distL="0" distR="0" wp14:anchorId="06DA7828" wp14:editId="6A1BF700">
                   <wp:extent cx="1778000" cy="1244581"/>
                   <wp:effectExtent l="0" t="0" r="0" b="0"/>
                   <wp:docPr id="88014661" name="Picture 1" descr="Box Plot - Simply explained - DATAtab"/>
@@ -4278,21 +4256,7 @@
         <w:rPr>
           <w:color w:val="000000" w:themeColor="text1"/>
         </w:rPr>
-        <w:t xml:space="preserve">For our purposes the probability of an event will happen is the proportion of the event will occur if the situation could be </w:t>
-      </w:r>
-      <w:proofErr w:type="gramStart"/>
-      <w:r>
-        <w:rPr>
-          <w:color w:val="000000" w:themeColor="text1"/>
-        </w:rPr>
-        <w:t>repeated over and over again</w:t>
-      </w:r>
-      <w:proofErr w:type="gramEnd"/>
-      <w:r>
-        <w:rPr>
-          <w:color w:val="000000" w:themeColor="text1"/>
-        </w:rPr>
-        <w:t>, infinitely.</w:t>
+        <w:t>For our purposes the probability of an event will happen is the proportion of the event will occur if the situation could be repeated over and over again, infinitely.</w:t>
       </w:r>
     </w:p>
     <w:p>
@@ -4351,48 +4315,20 @@
         <w:rPr>
           <w:color w:val="000000" w:themeColor="text1"/>
         </w:rPr>
-        <w:t xml:space="preserve">If the highest value of X goes with highest value of </w:t>
-      </w:r>
-      <w:proofErr w:type="gramStart"/>
-      <w:r>
-        <w:rPr>
-          <w:color w:val="000000" w:themeColor="text1"/>
-        </w:rPr>
-        <w:t>Y</w:t>
-      </w:r>
-      <w:proofErr w:type="gramEnd"/>
-      <w:r>
-        <w:rPr>
-          <w:color w:val="000000" w:themeColor="text1"/>
-        </w:rPr>
-        <w:t xml:space="preserve"> then correlation of X and Y is positively correlated and also for vice versa.</w:t>
-      </w:r>
-    </w:p>
-    <w:p>
-      <w:pPr>
-        <w:rPr>
-          <w:color w:val="000000" w:themeColor="text1"/>
-        </w:rPr>
-      </w:pPr>
-      <w:r>
-        <w:rPr>
-          <w:color w:val="000000" w:themeColor="text1"/>
-        </w:rPr>
-        <w:t xml:space="preserve">If the highest value of X goes with lowest value of </w:t>
-      </w:r>
-      <w:proofErr w:type="gramStart"/>
-      <w:r>
-        <w:rPr>
-          <w:color w:val="000000" w:themeColor="text1"/>
-        </w:rPr>
-        <w:t>X</w:t>
-      </w:r>
-      <w:proofErr w:type="gramEnd"/>
-      <w:r>
-        <w:rPr>
-          <w:color w:val="000000" w:themeColor="text1"/>
-        </w:rPr>
-        <w:t xml:space="preserve"> then correlation of X and Y is negatively correlated and also for vice versa</w:t>
+        <w:t>If the highest value of X goes with highest value of Y then correlation of X and Y is positively correlated and also for vice versa.</w:t>
+      </w:r>
+    </w:p>
+    <w:p>
+      <w:pPr>
+        <w:rPr>
+          <w:color w:val="000000" w:themeColor="text1"/>
+        </w:rPr>
+      </w:pPr>
+      <w:r>
+        <w:rPr>
+          <w:color w:val="000000" w:themeColor="text1"/>
+        </w:rPr>
+        <w:t>If the highest value of X goes with lowest value of X then correlation of X and Y is negatively correlated and also for vice versa</w:t>
       </w:r>
     </w:p>
     <w:p>
@@ -4523,21 +4459,7 @@
         <w:rPr>
           <w:color w:val="000000" w:themeColor="text1"/>
         </w:rPr>
-        <w:t xml:space="preserve"> a plot which x-axis is one plot and y axis </w:t>
-      </w:r>
-      <w:proofErr w:type="gramStart"/>
-      <w:r>
-        <w:rPr>
-          <w:color w:val="000000" w:themeColor="text1"/>
-        </w:rPr>
-        <w:t>is</w:t>
-      </w:r>
-      <w:proofErr w:type="gramEnd"/>
-      <w:r>
-        <w:rPr>
-          <w:color w:val="000000" w:themeColor="text1"/>
-        </w:rPr>
-        <w:t xml:space="preserve"> one plot.</w:t>
+        <w:t xml:space="preserve"> a plot which x-axis is one plot and y axis is one plot.</w:t>
       </w:r>
     </w:p>
     <w:p>
@@ -4600,7 +4522,6 @@
         </w:rPr>
         <w:t xml:space="preserve">Vector </w:t>
       </w:r>
-      <w:proofErr w:type="gramStart"/>
       <w:r>
         <w:rPr>
           <w:rFonts w:ascii="Cambria Math" w:hAnsi="Cambria Math" w:cs="Cambria Math"/>
@@ -4608,7 +4529,6 @@
         </w:rPr>
         <w:t>𝐴</w:t>
       </w:r>
-      <w:proofErr w:type="gramEnd"/>
     </w:p>
     <w:p>
       <w:pPr>
@@ -4635,7 +4555,6 @@
         </w:rPr>
         <w:t xml:space="preserve">Vector </w:t>
       </w:r>
-      <w:proofErr w:type="gramStart"/>
       <w:r>
         <w:rPr>
           <w:rFonts w:ascii="Cambria Math" w:hAnsi="Cambria Math" w:cs="Cambria Math"/>
@@ -4643,7 +4562,6 @@
         </w:rPr>
         <w:t>𝐵</w:t>
       </w:r>
-      <w:proofErr w:type="gramEnd"/>
     </w:p>
     <w:p>
       <w:pPr>
@@ -4921,7 +4839,6 @@
         </w:rPr>
         <w:t xml:space="preserve">The next part talks about shuffling one of the vectors and recalculating the sum of products. Let's shuffle vector </w:t>
       </w:r>
-      <w:proofErr w:type="gramStart"/>
       <w:r>
         <w:rPr>
           <w:rFonts w:ascii="Cambria Math" w:hAnsi="Cambria Math" w:cs="Cambria Math"/>
@@ -4929,7 +4846,6 @@
         </w:rPr>
         <w:t>𝐵</w:t>
       </w:r>
-      <w:proofErr w:type="gramEnd"/>
     </w:p>
     <w:p>
       <w:pPr>
@@ -4943,7 +4859,6 @@
         </w:rPr>
         <w:t xml:space="preserve">Assume we shuffle vector </w:t>
       </w:r>
-      <w:proofErr w:type="gramStart"/>
       <w:r>
         <w:rPr>
           <w:rFonts w:ascii="Cambria Math" w:hAnsi="Cambria Math" w:cs="Cambria Math"/>
@@ -4951,7 +4866,6 @@
         </w:rPr>
         <w:t>𝐵</w:t>
       </w:r>
-      <w:proofErr w:type="gramEnd"/>
     </w:p>
     <w:p>
       <w:pPr>
@@ -5287,13 +5201,8 @@
         <w:t>Pearson’s correlation coefficient</w:t>
       </w:r>
       <w:r>
-        <w:t xml:space="preserve">, we multiply deviations from the mean for variable 1 times those for variable 2, and divide by the product of the standard </w:t>
-      </w:r>
-      <w:proofErr w:type="gramStart"/>
-      <w:r>
-        <w:t>deviations</w:t>
-      </w:r>
-      <w:proofErr w:type="gramEnd"/>
+        <w:t>, we multiply deviations from the mean for variable 1 times those for variable 2, and divide by the product of the standard deviations</w:t>
+      </w:r>
     </w:p>
     <w:p>
       <w:pPr>
@@ -5421,15 +5330,7 @@
       </w:r>
       <w:proofErr w:type="spellEnd"/>
       <w:r>
-        <w:t xml:space="preserve"> and tax revenue </w:t>
-      </w:r>
-      <w:proofErr w:type="gramStart"/>
-      <w:r>
-        <w:t>actually declines</w:t>
-      </w:r>
-      <w:proofErr w:type="gramEnd"/>
-      <w:r>
-        <w:t>.</w:t>
+        <w:t xml:space="preserve"> and tax revenue actually declines.</w:t>
       </w:r>
     </w:p>
     <w:p>
@@ -5574,7 +5475,6 @@
         <w:t xml:space="preserve">Create arrays -&gt; </w:t>
       </w:r>
       <w:proofErr w:type="spellStart"/>
-      <w:proofErr w:type="gramStart"/>
       <w:r>
         <w:rPr>
           <w:color w:val="000000" w:themeColor="text1"/>
@@ -5582,7 +5482,6 @@
         <w:t>np.array</w:t>
       </w:r>
       <w:proofErr w:type="spellEnd"/>
-      <w:proofErr w:type="gramEnd"/>
       <w:r>
         <w:rPr>
           <w:color w:val="000000" w:themeColor="text1"/>
@@ -5642,14 +5541,7 @@
         <w:rPr>
           <w:color w:val="000000" w:themeColor="text1"/>
         </w:rPr>
-        <w:t>Examining -</w:t>
-      </w:r>
-      <w:proofErr w:type="gramStart"/>
-      <w:r>
-        <w:rPr>
-          <w:color w:val="000000" w:themeColor="text1"/>
-        </w:rPr>
-        <w:t>&gt; .</w:t>
+        <w:t>Examining -&gt; .</w:t>
       </w:r>
       <w:proofErr w:type="spellStart"/>
       <w:r>
@@ -5659,7 +5551,6 @@
         <w:t>dtype</w:t>
       </w:r>
       <w:proofErr w:type="spellEnd"/>
-      <w:proofErr w:type="gramEnd"/>
       <w:r>
         <w:rPr>
           <w:color w:val="000000" w:themeColor="text1"/>
@@ -6587,13 +6478,8 @@
     </w:p>
     <w:p>
       <w:r>
-        <w:t xml:space="preserve">Contingency tables can look only at counts, or they can also include column and total percentages. Pivot tables in Excel are perhaps the most common tool used to create contingency </w:t>
-      </w:r>
-      <w:proofErr w:type="gramStart"/>
-      <w:r>
-        <w:t>tables</w:t>
-      </w:r>
-      <w:proofErr w:type="gramEnd"/>
+        <w:t>Contingency tables can look only at counts, or they can also include column and total percentages. Pivot tables in Excel are perhaps the most common tool used to create contingency tables</w:t>
+      </w:r>
     </w:p>
     <w:p>
       <w:pPr>
@@ -6776,21 +6662,7 @@
         <w:rPr>
           <w:color w:val="000000" w:themeColor="text1"/>
         </w:rPr>
-        <w:t xml:space="preserve"> On the other </w:t>
-      </w:r>
-      <w:proofErr w:type="gramStart"/>
-      <w:r>
-        <w:rPr>
-          <w:color w:val="000000" w:themeColor="text1"/>
-        </w:rPr>
-        <w:t>hand</w:t>
-      </w:r>
-      <w:proofErr w:type="gramEnd"/>
-      <w:r>
-        <w:rPr>
-          <w:color w:val="000000" w:themeColor="text1"/>
-        </w:rPr>
-        <w:t xml:space="preserve"> the boxplot clearly shows the outliers.</w:t>
+        <w:t xml:space="preserve"> On the other hand the boxplot clearly shows the outliers.</w:t>
       </w:r>
     </w:p>
     <w:p>
@@ -7035,21 +6907,7 @@
         <w:rPr>
           <w:color w:val="000000" w:themeColor="text1"/>
         </w:rPr>
-        <w:t xml:space="preserve">In traditional statistics, there assumptions made on population but in current statistics there is no need and sample </w:t>
-      </w:r>
-      <w:proofErr w:type="gramStart"/>
-      <w:r>
-        <w:rPr>
-          <w:color w:val="000000" w:themeColor="text1"/>
-        </w:rPr>
-        <w:t>is</w:t>
-      </w:r>
-      <w:proofErr w:type="gramEnd"/>
-      <w:r>
-        <w:rPr>
-          <w:color w:val="000000" w:themeColor="text1"/>
-        </w:rPr>
-        <w:t xml:space="preserve"> used to train models and use it against the big data.</w:t>
+        <w:t>In traditional statistics, there assumptions made on population but in current statistics there is no need and sample is used to train models and use it against the big data.</w:t>
       </w:r>
     </w:p>
     <w:p>
@@ -7510,21 +7368,7 @@
           <w:color w:val="000000" w:themeColor="text1"/>
         </w:rPr>
         <w:tab/>
-        <w:t xml:space="preserve">Dividing the population into strata and randomly sampling from each </w:t>
-      </w:r>
-      <w:proofErr w:type="gramStart"/>
-      <w:r>
-        <w:rPr>
-          <w:color w:val="000000" w:themeColor="text1"/>
-        </w:rPr>
-        <w:t>strata</w:t>
-      </w:r>
-      <w:proofErr w:type="gramEnd"/>
-      <w:r>
-        <w:rPr>
-          <w:color w:val="000000" w:themeColor="text1"/>
-        </w:rPr>
-        <w:t>.</w:t>
+        <w:t>Dividing the population into strata and randomly sampling from each strata.</w:t>
       </w:r>
     </w:p>
     <w:p>
@@ -7762,15 +7606,7 @@
     </w:p>
     <w:p>
       <w:r>
-        <w:t xml:space="preserve">The reviews of restaurants, hotels, cafés, and so on that you read on social media sites like Yelp are prone to bias because the people submitting them are not randomly selected. rather, they themselves have taken the initiative to write. This leads to self-selection bias— the people motivated to write reviews may have had poor experiences, may have an association with the establishment, or may simply be a different type of person from those who do not write reviews. Note that while self-selection samples can be unreliable indicators of the true </w:t>
-      </w:r>
-      <w:proofErr w:type="gramStart"/>
-      <w:r>
-        <w:t>state of affairs</w:t>
-      </w:r>
-      <w:proofErr w:type="gramEnd"/>
-      <w:r>
-        <w:t>, they may be more reliable in simply com‐ paring one establishment to a similar one; the same self-selection bias might apply to each.</w:t>
+        <w:t>The reviews of restaurants, hotels, cafés, and so on that you read on social media sites like Yelp are prone to bias because the people submitting them are not randomly selected. rather, they themselves have taken the initiative to write. This leads to self-selection bias— the people motivated to write reviews may have had poor experiences, may have an association with the establishment, or may simply be a different type of person from those who do not write reviews. Note that while self-selection samples can be unreliable indicators of the true state of affairs, they may be more reliable in simply com‐ paring one establishment to a similar one; the same self-selection bias might apply to each.</w:t>
       </w:r>
     </w:p>
     <w:p>
@@ -7907,15 +7743,7 @@
     </w:p>
     <w:p>
       <w:r>
-        <w:t xml:space="preserve">Bias comes in different </w:t>
-      </w:r>
-      <w:proofErr w:type="gramStart"/>
-      <w:r>
-        <w:t>forms, and</w:t>
-      </w:r>
-      <w:proofErr w:type="gramEnd"/>
-      <w:r>
-        <w:t xml:space="preserve"> may be observable or invisible. When a result does suggest bias (e.g., by reference to a benchmark or actual values), it is often an indica‐ tor that a statistical or machine learning model has been mis specified, or an important variable left out.</w:t>
+        <w:t>Bias comes in different forms, and may be observable or invisible. When a result does suggest bias (e.g., by reference to a benchmark or actual values), it is often an indica‐ tor that a statistical or machine learning model has been mis specified, or an important variable left out.</w:t>
       </w:r>
     </w:p>
     <w:p>
@@ -8311,55 +8139,22 @@
           <w:bCs/>
         </w:rPr>
       </w:pPr>
-      <w:proofErr w:type="gramStart"/>
       <w:r>
         <w:rPr>
           <w:b/>
           <w:bCs/>
         </w:rPr>
-        <w:t>So</w:t>
-      </w:r>
-      <w:proofErr w:type="gramEnd"/>
-      <w:r>
-        <w:rPr>
-          <w:b/>
-          <w:bCs/>
-        </w:rPr>
-        <w:t xml:space="preserve"> when are massive amounts of data needed?</w:t>
-      </w:r>
-    </w:p>
-    <w:p>
-      <w:r>
-        <w:t xml:space="preserve">Consider the search queries received by Google, where columns are terms, rows are individual search queries, and cell values are either 0 or 1, depending on whether a query contains a term. The goal is to determine the best predicted search destination for a given query. There are over 150,000 words in the English language, and Google processes over one trillion queries per year. This yields a huge </w:t>
-      </w:r>
-      <w:proofErr w:type="gramStart"/>
-      <w:r>
-        <w:t>matrix,</w:t>
-      </w:r>
-      <w:proofErr w:type="gramEnd"/>
-      <w:r>
-        <w:t xml:space="preserve"> the vast majority of whose entries are “0.” This is a true big data problem—only when such enormous quantities of data are accumulated can </w:t>
-      </w:r>
-      <w:proofErr w:type="gramStart"/>
-      <w:r>
-        <w:t>effective</w:t>
-      </w:r>
-      <w:proofErr w:type="gramEnd"/>
-      <w:r>
-        <w:t xml:space="preserve"> search results be returned for most queries. And the more data accumulates, the better the results.</w:t>
-      </w:r>
-    </w:p>
-    <w:p>
-      <w:r>
-        <w:t xml:space="preserve">Consider the search phrase “Ricky Ricardo and Little Red Riding Hood.” In the early days of the internet, this query would probably have returned results on the band‐ leader Ricky Ricardo, the television </w:t>
-      </w:r>
-      <w:proofErr w:type="gramStart"/>
-      <w:r>
-        <w:t>show</w:t>
-      </w:r>
-      <w:proofErr w:type="gramEnd"/>
-      <w:r>
-        <w:t xml:space="preserve"> I Love Lucy in which that character appeared, and the children’s story Little Red Riding Hood. Both of those individual items would have had many searches to refer to, but the combination would have had very few. Later, now that trillions of search queries have been accumulated, this search query returns the exact I Love Lucy episode in which Ricky narrates, in dramatic fashion, the Little Red Riding Hood story to his infant son in a comic mix of English and Spanish.</w:t>
+        <w:t>So when are massive amounts of data needed?</w:t>
+      </w:r>
+    </w:p>
+    <w:p>
+      <w:r>
+        <w:t>Consider the search queries received by Google, where columns are terms, rows are individual search queries, and cell values are either 0 or 1, depending on whether a query contains a term. The goal is to determine the best predicted search destination for a given query. There are over 150,000 words in the English language, and Google processes over one trillion queries per year. This yields a huge matrix, the vast majority of whose entries are “0.” This is a true big data problem—only when such enormous quantities of data are accumulated can effective search results be returned for most queries. And the more data accumulates, the better the results.</w:t>
+      </w:r>
+    </w:p>
+    <w:p>
+      <w:r>
+        <w:t>Consider the search phrase “Ricky Ricardo and Little Red Riding Hood.” In the early days of the internet, this query would probably have returned results on the band‐ leader Ricky Ricardo, the television show I Love Lucy in which that character appeared, and the children’s story Little Red Riding Hood. Both of those individual items would have had many searches to refer to, but the combination would have had very few. Later, now that trillions of search queries have been accumulated, this search query returns the exact I Love Lucy episode in which Ricky narrates, in dramatic fashion, the Little Red Riding Hood story to his infant son in a comic mix of English and Spanish.</w:t>
       </w:r>
     </w:p>
     <w:p/>
@@ -8532,13 +8327,8 @@
     </w:p>
     <w:p>
       <w:r>
-        <w:t xml:space="preserve">Information about samples is observed, and information about large populations is often inferred from smaller samples. Statisticians like to keep the two things separate in the </w:t>
-      </w:r>
-      <w:proofErr w:type="gramStart"/>
-      <w:r>
-        <w:t>symbology</w:t>
-      </w:r>
-      <w:proofErr w:type="gramEnd"/>
+        <w:t>Information about samples is observed, and information about large populations is often inferred from smaller samples. Statisticians like to keep the two things separate in the symbology</w:t>
+      </w:r>
     </w:p>
     <w:p>
       <w:pPr>
@@ -8686,24 +8476,14 @@
     </w:p>
     <w:p>
       <w:r>
-        <w:t xml:space="preserve"> Bias or non-reproducibility resulting from repeated data modeling, or modeling data with large numbers of predictor </w:t>
-      </w:r>
-      <w:proofErr w:type="gramStart"/>
-      <w:r>
-        <w:t>variables</w:t>
-      </w:r>
-      <w:proofErr w:type="gramEnd"/>
+        <w:t xml:space="preserve"> Bias or non-reproducibility resulting from repeated data modeling, or modeling data with large numbers of predictor variables</w:t>
+      </w:r>
     </w:p>
     <w:p/>
     <w:p>
       <w:r>
-        <w:t xml:space="preserve">The difference between a phenomenon that you verify when you test a hypothesis using an experiment and a phenomenon that you discover by perusing available data can be illuminated with the following thought </w:t>
-      </w:r>
-      <w:proofErr w:type="gramStart"/>
-      <w:r>
-        <w:t>experiment</w:t>
-      </w:r>
-      <w:proofErr w:type="gramEnd"/>
+        <w:t>The difference between a phenomenon that you verify when you test a hypothesis using an experiment and a phenomenon that you discover by perusing available data can be illuminated with the following thought experiment</w:t>
+      </w:r>
     </w:p>
     <w:p/>
     <w:p>
@@ -8713,45 +8493,32 @@
         </w:rPr>
       </w:pPr>
       <w:r>
-        <w:t xml:space="preserve">Since repeated review of large data sets is a key value proposition in data science, selection bias is something to worry about. A form of selection bias of </w:t>
-      </w:r>
-      <w:proofErr w:type="gramStart"/>
-      <w:r>
-        <w:t>particular con</w:t>
-      </w:r>
-      <w:proofErr w:type="gramEnd"/>
+        <w:t xml:space="preserve">Since repeated review of large data sets is a key value proposition in data science, selection bias is something to worry about. A form of selection bias of particular con‐ </w:t>
+      </w:r>
+      <w:proofErr w:type="spellStart"/>
+      <w:r>
+        <w:t>cern</w:t>
+      </w:r>
+      <w:proofErr w:type="spellEnd"/>
+      <w:r>
+        <w:t xml:space="preserve"> to data scientists is what John Elder (founder of Elder Research, a respected data mining consultancy) calls the vast search effect. If you repeatedly run different models and ask different questions with a large data set, you are bound to find something interesting. But is the result you found truly something interesting, or is it the chance outlier? We can guard against this by using a holdout set, and sometimes more than one hold‐ out set, against which to validate performance. Elder also advocates the use of what he calls target shuffling (a permutation test, in essence) to test the validity of </w:t>
+      </w:r>
+      <w:proofErr w:type="spellStart"/>
+      <w:r>
+        <w:t>predic</w:t>
+      </w:r>
+      <w:proofErr w:type="spellEnd"/>
       <w:r>
         <w:t xml:space="preserve">‐ </w:t>
       </w:r>
       <w:proofErr w:type="spellStart"/>
       <w:r>
-        <w:t>cern</w:t>
+        <w:t>tive</w:t>
       </w:r>
       <w:proofErr w:type="spellEnd"/>
       <w:r>
-        <w:t xml:space="preserve"> to data scientists is what John Elder (founder of Elder Research, a respected data mining consultancy) calls the vast search effect. If you repeatedly run different models and ask different questions with a large data set, you are bound to find something interesting. But is the result you found truly something interesting, or is it the chance outlier? We can guard against this by using a holdout set, and sometimes more than one hold‐ out set, against which to validate performance. Elder also advocates the use of what he calls target shuffling (a permutation test, in essence) to test the validity of </w:t>
-      </w:r>
-      <w:proofErr w:type="spellStart"/>
-      <w:r>
-        <w:t>predic</w:t>
-      </w:r>
-      <w:proofErr w:type="spellEnd"/>
-      <w:r>
-        <w:t xml:space="preserve">‐ </w:t>
-      </w:r>
-      <w:proofErr w:type="spellStart"/>
-      <w:r>
-        <w:t>tive</w:t>
-      </w:r>
-      <w:proofErr w:type="spellEnd"/>
-      <w:r>
-        <w:t xml:space="preserve"> associations that a data mining model </w:t>
-      </w:r>
-      <w:proofErr w:type="gramStart"/>
-      <w:r>
-        <w:t>suggests</w:t>
-      </w:r>
-      <w:proofErr w:type="gramEnd"/>
+        <w:t xml:space="preserve"> associations that a data mining model suggests</w:t>
+      </w:r>
     </w:p>
     <w:p>
       <w:pPr>
@@ -8859,15 +8626,7 @@
     </w:p>
     <w:p>
       <w:r>
-        <w:t xml:space="preserve">Sports fans are familiar with the “rookie of the year, sophomore slump” phenomenon. Among the athletes who begin their career </w:t>
-      </w:r>
-      <w:proofErr w:type="gramStart"/>
-      <w:r>
-        <w:t>in a given</w:t>
-      </w:r>
-      <w:proofErr w:type="gramEnd"/>
-      <w:r>
-        <w:t xml:space="preserve"> season (the rookie class), there is always one who performs better than all the rest. Generally, this “rookie of the year” does not do as well in his second year. Why </w:t>
+        <w:t xml:space="preserve">Sports fans are familiar with the “rookie of the year, sophomore slump” phenomenon. Among the athletes who begin their career in a given season (the rookie class), there is always one who performs better than all the rest. Generally, this “rookie of the year” does not do as well in his second year. Why </w:t>
       </w:r>
       <w:r>
         <w:lastRenderedPageBreak/>
@@ -8957,6 +8716,147 @@
           <w:sz w:val="24"/>
           <w:szCs w:val="24"/>
         </w:rPr>
+        <w:t>55</w:t>
+      </w:r>
+    </w:p>
+    <w:p>
+      <w:pPr>
+        <w:rPr>
+          <w:b/>
+          <w:bCs/>
+        </w:rPr>
+      </w:pPr>
+      <w:r>
+        <w:rPr>
+          <w:b/>
+          <w:bCs/>
+        </w:rPr>
+        <w:t>Galton’s study that identified the phenomenon of regression to the mean</w:t>
+      </w:r>
+    </w:p>
+    <w:p>
+      <w:pPr>
+        <w:rPr>
+          <w:b/>
+          <w:bCs/>
+          <w:i/>
+          <w:iCs/>
+          <w:color w:val="7F7F7F" w:themeColor="text1" w:themeTint="80"/>
+        </w:rPr>
+      </w:pPr>
+      <w:r>
+        <w:rPr>
+          <w:b/>
+          <w:bCs/>
+          <w:i/>
+          <w:iCs/>
+          <w:color w:val="7F7F7F" w:themeColor="text1" w:themeTint="80"/>
+        </w:rPr>
+        <w:drawing>
+          <wp:inline distT="0" distB="0" distL="0" distR="0" wp14:anchorId="6B1851B1" wp14:editId="72C0D0ED">
+            <wp:extent cx="5943600" cy="5072380"/>
+            <wp:effectExtent l="0" t="0" r="0" b="0"/>
+            <wp:docPr id="1274409856" name="Picture 1"/>
+            <wp:cNvGraphicFramePr>
+              <a:graphicFrameLocks xmlns:a="http://schemas.openxmlformats.org/drawingml/2006/main" noChangeAspect="1"/>
+            </wp:cNvGraphicFramePr>
+            <a:graphic xmlns:a="http://schemas.openxmlformats.org/drawingml/2006/main">
+              <a:graphicData uri="http://schemas.openxmlformats.org/drawingml/2006/picture">
+                <pic:pic xmlns:pic="http://schemas.openxmlformats.org/drawingml/2006/picture">
+                  <pic:nvPicPr>
+                    <pic:cNvPr id="1274409856" name=""/>
+                    <pic:cNvPicPr/>
+                  </pic:nvPicPr>
+                  <pic:blipFill>
+                    <a:blip r:embed="rId24"/>
+                    <a:stretch>
+                      <a:fillRect/>
+                    </a:stretch>
+                  </pic:blipFill>
+                  <pic:spPr>
+                    <a:xfrm>
+                      <a:off x="0" y="0"/>
+                      <a:ext cx="5943600" cy="5072380"/>
+                    </a:xfrm>
+                    <a:prstGeom prst="rect">
+                      <a:avLst/>
+                    </a:prstGeom>
+                  </pic:spPr>
+                </pic:pic>
+              </a:graphicData>
+            </a:graphic>
+          </wp:inline>
+        </w:drawing>
+      </w:r>
+    </w:p>
+    <w:p>
+      <w:pPr>
+        <w:rPr>
+          <w:i/>
+          <w:iCs/>
+          <w:color w:val="7F7F7F" w:themeColor="text1" w:themeTint="80"/>
+          <w:sz w:val="24"/>
+          <w:szCs w:val="24"/>
+        </w:rPr>
+      </w:pPr>
+      <w:r>
+        <w:rPr>
+          <w:i/>
+          <w:iCs/>
+          <w:color w:val="7F7F7F" w:themeColor="text1" w:themeTint="80"/>
+          <w:sz w:val="24"/>
+          <w:szCs w:val="24"/>
+        </w:rPr>
+        <w:t xml:space="preserve">------------------- </w:t>
+      </w:r>
+      <w:r>
+        <w:rPr>
+          <w:i/>
+          <w:iCs/>
+          <w:color w:val="7F7F7F" w:themeColor="text1" w:themeTint="80"/>
+          <w:sz w:val="24"/>
+          <w:szCs w:val="24"/>
+        </w:rPr>
+        <w:t>6</w:t>
+      </w:r>
+      <w:r>
+        <w:rPr>
+          <w:i/>
+          <w:iCs/>
+          <w:color w:val="7F7F7F" w:themeColor="text1" w:themeTint="80"/>
+          <w:sz w:val="24"/>
+          <w:szCs w:val="24"/>
+        </w:rPr>
+        <w:t>/</w:t>
+      </w:r>
+      <w:r>
+        <w:rPr>
+          <w:i/>
+          <w:iCs/>
+          <w:color w:val="7F7F7F" w:themeColor="text1" w:themeTint="80"/>
+          <w:sz w:val="24"/>
+          <w:szCs w:val="24"/>
+        </w:rPr>
+        <w:t>16</w:t>
+      </w:r>
+      <w:r>
+        <w:rPr>
+          <w:i/>
+          <w:iCs/>
+          <w:color w:val="7F7F7F" w:themeColor="text1" w:themeTint="80"/>
+          <w:sz w:val="24"/>
+          <w:szCs w:val="24"/>
+        </w:rPr>
+        <w:t xml:space="preserve">/2024 Up to Page </w:t>
+      </w:r>
+      <w:r>
+        <w:rPr>
+          <w:i/>
+          <w:iCs/>
+          <w:color w:val="7F7F7F" w:themeColor="text1" w:themeTint="80"/>
+          <w:sz w:val="24"/>
+          <w:szCs w:val="24"/>
+        </w:rPr>
         <w:t>5</w:t>
       </w:r>
       <w:r>
@@ -8967,17 +8867,8 @@
           <w:sz w:val="24"/>
           <w:szCs w:val="24"/>
         </w:rPr>
-        <w:t>5</w:t>
-      </w:r>
-    </w:p>
-    <w:p>
-      <w:pPr>
-        <w:rPr>
-          <w:i/>
-          <w:iCs/>
-          <w:color w:val="7F7F7F" w:themeColor="text1" w:themeTint="80"/>
-        </w:rPr>
-      </w:pPr>
+        <w:t>6</w:t>
+      </w:r>
     </w:p>
     <w:sectPr>
       <w:pgSz w:w="12240" w:h="15840"/>
@@ -9974,7 +9865,7 @@
   <w:style w:type="paragraph" w:default="1" w:styleId="Normal">
     <w:name w:val="Normal"/>
     <w:qFormat/>
-    <w:rsid w:val="007E584E"/>
+    <w:rsid w:val="008D1246"/>
   </w:style>
   <w:style w:type="character" w:default="1" w:styleId="DefaultParagraphFont">
     <w:name w:val="Default Paragraph Font"/>

</xml_diff>

<commit_message>
Day 42 Data Science
Sample distribution of a statistic
</commit_message>
<xml_diff>
--- a/Statistics.docx
+++ b/Statistics.docx
@@ -1024,21 +1024,7 @@
         <w:rPr>
           <w:color w:val="000000" w:themeColor="text1"/>
         </w:rPr>
-        <w:t xml:space="preserve">Outlier: is </w:t>
-      </w:r>
-      <w:proofErr w:type="spellStart"/>
-      <w:r>
-        <w:rPr>
-          <w:color w:val="000000" w:themeColor="text1"/>
-        </w:rPr>
-        <w:t>a</w:t>
-      </w:r>
-      <w:proofErr w:type="spellEnd"/>
-      <w:r>
-        <w:rPr>
-          <w:color w:val="000000" w:themeColor="text1"/>
-        </w:rPr>
-        <w:t xml:space="preserve"> any value which is very distant from other values in data set and cause skewness.</w:t>
+        <w:t>Outlier: is a any value which is very distant from other values in data set and cause skewness.</w:t>
       </w:r>
     </w:p>
     <w:p>
@@ -1598,19 +1584,11 @@
                 <w:color w:val="000000" w:themeColor="text1"/>
               </w:rPr>
             </w:pPr>
-            <w:proofErr w:type="spellStart"/>
-            <w:r>
-              <w:rPr>
-                <w:color w:val="000000" w:themeColor="text1"/>
-              </w:rPr>
-              <w:t>Its</w:t>
-            </w:r>
-            <w:proofErr w:type="spellEnd"/>
-            <w:r>
-              <w:rPr>
-                <w:color w:val="000000" w:themeColor="text1"/>
-              </w:rPr>
-              <w:t xml:space="preserve"> not express in square root as it already quantifies the spread of data in squared units.</w:t>
+            <w:r>
+              <w:rPr>
+                <w:color w:val="000000" w:themeColor="text1"/>
+              </w:rPr>
+              <w:t>Its not express in square root as it already quantifies the spread of data in squared units.</w:t>
             </w:r>
           </w:p>
         </w:tc>
@@ -3034,7 +3012,7 @@
                 <w:noProof/>
               </w:rPr>
               <w:drawing>
-                <wp:inline distT="0" distB="0" distL="0" distR="0" wp14:anchorId="06DA7828" wp14:editId="6A1BF700">
+                <wp:inline distT="0" distB="0" distL="0" distR="0" wp14:anchorId="06DA7828" wp14:editId="3539E070">
                   <wp:extent cx="1778000" cy="1244581"/>
                   <wp:effectExtent l="0" t="0" r="0" b="0"/>
                   <wp:docPr id="88014661" name="Picture 1" descr="Box Plot - Simply explained - DATAtab"/>
@@ -5111,21 +5089,7 @@
         <w:rPr>
           <w:color w:val="000000" w:themeColor="text1"/>
         </w:rPr>
-        <w:t xml:space="preserve">The sum of products (32 in the original case) can be used as a metric to compare against random </w:t>
-      </w:r>
-      <w:proofErr w:type="spellStart"/>
-      <w:r>
-        <w:rPr>
-          <w:color w:val="000000" w:themeColor="text1"/>
-        </w:rPr>
-        <w:t>shufflings</w:t>
-      </w:r>
-      <w:proofErr w:type="spellEnd"/>
-      <w:r>
-        <w:rPr>
-          <w:color w:val="000000" w:themeColor="text1"/>
-        </w:rPr>
-        <w:t>. By shuffling one of the vectors multiple times and calculating the sum of products each time, you can generate a distribution of sums. This relates to a resampling-based estimate.</w:t>
+        <w:t>The sum of products (32 in the original case) can be used as a metric to compare against random shufflings. By shuffling one of the vectors multiple times and calculating the sum of products each time, you can generate a distribution of sums. This relates to a resampling-based estimate.</w:t>
       </w:r>
     </w:p>
     <w:p>
@@ -5314,23 +5278,7 @@
         <w:t>Variables can have an association that is not linear, in which case the correlation coefficient may not be a useful metric. The relationship between tax rates and revenue</w:t>
       </w:r>
       <w:r>
-        <w:t xml:space="preserve"> raised is an example: as tax rates increase from zero, the revenue raised also increases. However, once tax rates reach a high level and approach 100%, tax avoidance </w:t>
-      </w:r>
-      <w:proofErr w:type="spellStart"/>
-      <w:r>
-        <w:t>increa</w:t>
-      </w:r>
-      <w:proofErr w:type="spellEnd"/>
-      <w:r>
-        <w:t xml:space="preserve">‐ </w:t>
-      </w:r>
-      <w:proofErr w:type="spellStart"/>
-      <w:r>
-        <w:t>ses</w:t>
-      </w:r>
-      <w:proofErr w:type="spellEnd"/>
-      <w:r>
-        <w:t xml:space="preserve"> and tax revenue actually declines.</w:t>
+        <w:t xml:space="preserve"> raised is an example: as tax rates increase from zero, the revenue raised also increases. However, once tax rates reach a high level and approach 100%, tax avoidance increa‐ ses and tax revenue actually declines.</w:t>
       </w:r>
     </w:p>
     <w:p>
@@ -5472,104 +5420,20 @@
         <w:rPr>
           <w:color w:val="000000" w:themeColor="text1"/>
         </w:rPr>
-        <w:t xml:space="preserve">Create arrays -&gt; </w:t>
-      </w:r>
-      <w:proofErr w:type="spellStart"/>
-      <w:r>
-        <w:rPr>
-          <w:color w:val="000000" w:themeColor="text1"/>
-        </w:rPr>
-        <w:t>np.array</w:t>
-      </w:r>
-      <w:proofErr w:type="spellEnd"/>
-      <w:r>
-        <w:rPr>
-          <w:color w:val="000000" w:themeColor="text1"/>
-        </w:rPr>
-        <w:t xml:space="preserve">([List]) | </w:t>
-      </w:r>
-      <w:proofErr w:type="spellStart"/>
-      <w:r>
-        <w:rPr>
-          <w:color w:val="000000" w:themeColor="text1"/>
-        </w:rPr>
-        <w:t>np.zeros</w:t>
-      </w:r>
-      <w:proofErr w:type="spellEnd"/>
-      <w:r>
-        <w:rPr>
-          <w:color w:val="000000" w:themeColor="text1"/>
-        </w:rPr>
-        <w:t>() |</w:t>
-      </w:r>
-      <w:proofErr w:type="spellStart"/>
-      <w:r>
-        <w:rPr>
-          <w:color w:val="000000" w:themeColor="text1"/>
-        </w:rPr>
-        <w:t>np.linspace</w:t>
-      </w:r>
-      <w:proofErr w:type="spellEnd"/>
-      <w:r>
-        <w:rPr>
-          <w:color w:val="000000" w:themeColor="text1"/>
-        </w:rPr>
-        <w:t xml:space="preserve">(), </w:t>
-      </w:r>
-      <w:proofErr w:type="spellStart"/>
-      <w:r>
-        <w:rPr>
-          <w:color w:val="000000" w:themeColor="text1"/>
-        </w:rPr>
-        <w:t>np.logspace</w:t>
-      </w:r>
-      <w:proofErr w:type="spellEnd"/>
-      <w:r>
-        <w:rPr>
-          <w:color w:val="000000" w:themeColor="text1"/>
-        </w:rPr>
-        <w:t>()</w:t>
-      </w:r>
-    </w:p>
-    <w:p>
-      <w:pPr>
-        <w:rPr>
-          <w:color w:val="000000" w:themeColor="text1"/>
-        </w:rPr>
-      </w:pPr>
-      <w:r>
-        <w:rPr>
-          <w:color w:val="000000" w:themeColor="text1"/>
-        </w:rPr>
-        <w:t>Examining -&gt; .</w:t>
-      </w:r>
-      <w:proofErr w:type="spellStart"/>
-      <w:r>
-        <w:rPr>
-          <w:color w:val="000000" w:themeColor="text1"/>
-        </w:rPr>
-        <w:t>dtype</w:t>
-      </w:r>
-      <w:proofErr w:type="spellEnd"/>
-      <w:r>
-        <w:rPr>
-          <w:color w:val="000000" w:themeColor="text1"/>
-        </w:rPr>
-        <w:t>, .</w:t>
-      </w:r>
-      <w:proofErr w:type="spellStart"/>
-      <w:r>
-        <w:rPr>
-          <w:color w:val="000000" w:themeColor="text1"/>
-        </w:rPr>
-        <w:t>ndim</w:t>
-      </w:r>
-      <w:proofErr w:type="spellEnd"/>
-      <w:r>
-        <w:rPr>
-          <w:color w:val="000000" w:themeColor="text1"/>
-        </w:rPr>
-        <w:t>, .shape, .size</w:t>
+        <w:t>Create arrays -&gt; np.array([List]) | np.zeros() |np.linspace(), np.logspace()</w:t>
+      </w:r>
+    </w:p>
+    <w:p>
+      <w:pPr>
+        <w:rPr>
+          <w:color w:val="000000" w:themeColor="text1"/>
+        </w:rPr>
+      </w:pPr>
+      <w:r>
+        <w:rPr>
+          <w:color w:val="000000" w:themeColor="text1"/>
+        </w:rPr>
+        <w:t>Examining -&gt; .dtype, .ndim, .shape, .size</w:t>
       </w:r>
     </w:p>
     <w:p>
@@ -5933,15 +5797,7 @@
     </w:p>
     <w:p>
       <w:r>
-        <w:t xml:space="preserve">• A correlation coefficient of zero indicates no correlation, but be aware that ran‐ </w:t>
-      </w:r>
-      <w:proofErr w:type="spellStart"/>
-      <w:r>
-        <w:t>dom</w:t>
-      </w:r>
-      <w:proofErr w:type="spellEnd"/>
-      <w:r>
-        <w:t xml:space="preserve"> arrangements of data will produce both positive and negative values for the correlation coefficient just by chance</w:t>
+        <w:t>• A correlation coefficient of zero indicates no correlation, but be aware that ran‐ dom arrangements of data will produce both positive and negative values for the correlation coefficient just by chance</w:t>
       </w:r>
     </w:p>
     <w:p>
@@ -7640,15 +7496,7 @@
     </w:p>
     <w:p>
       <w:r>
-        <w:t xml:space="preserve">Statistical bias refers to measurement or sampling errors that are systematic and pro‐ </w:t>
-      </w:r>
-      <w:proofErr w:type="spellStart"/>
-      <w:r>
-        <w:t>duced</w:t>
-      </w:r>
-      <w:proofErr w:type="spellEnd"/>
-      <w:r>
-        <w:t xml:space="preserve"> by the measurement or sampling process.</w:t>
+        <w:t>Statistical bias refers to measurement or sampling errors that are systematic and pro‐ duced by the measurement or sampling process.</w:t>
       </w:r>
     </w:p>
     <w:p>
@@ -8493,31 +8341,7 @@
         </w:rPr>
       </w:pPr>
       <w:r>
-        <w:t xml:space="preserve">Since repeated review of large data sets is a key value proposition in data science, selection bias is something to worry about. A form of selection bias of particular con‐ </w:t>
-      </w:r>
-      <w:proofErr w:type="spellStart"/>
-      <w:r>
-        <w:t>cern</w:t>
-      </w:r>
-      <w:proofErr w:type="spellEnd"/>
-      <w:r>
-        <w:t xml:space="preserve"> to data scientists is what John Elder (founder of Elder Research, a respected data mining consultancy) calls the vast search effect. If you repeatedly run different models and ask different questions with a large data set, you are bound to find something interesting. But is the result you found truly something interesting, or is it the chance outlier? We can guard against this by using a holdout set, and sometimes more than one hold‐ out set, against which to validate performance. Elder also advocates the use of what he calls target shuffling (a permutation test, in essence) to test the validity of </w:t>
-      </w:r>
-      <w:proofErr w:type="spellStart"/>
-      <w:r>
-        <w:t>predic</w:t>
-      </w:r>
-      <w:proofErr w:type="spellEnd"/>
-      <w:r>
-        <w:t xml:space="preserve">‐ </w:t>
-      </w:r>
-      <w:proofErr w:type="spellStart"/>
-      <w:r>
-        <w:t>tive</w:t>
-      </w:r>
-      <w:proofErr w:type="spellEnd"/>
-      <w:r>
-        <w:t xml:space="preserve"> associations that a data mining model suggests</w:t>
+        <w:t>Since repeated review of large data sets is a key value proposition in data science, selection bias is something to worry about. A form of selection bias of particular con‐ cern to data scientists is what John Elder (founder of Elder Research, a respected data mining consultancy) calls the vast search effect. If you repeatedly run different models and ask different questions with a large data set, you are bound to find something interesting. But is the result you found truly something interesting, or is it the chance outlier? We can guard against this by using a holdout set, and sometimes more than one hold‐ out set, against which to validate performance. Elder also advocates the use of what he calls target shuffling (a permutation test, in essence) to test the validity of predic‐ tive associations that a data mining model suggests</w:t>
       </w:r>
     </w:p>
     <w:p>
@@ -8750,6 +8574,7 @@
           <w:bCs/>
           <w:i/>
           <w:iCs/>
+          <w:noProof/>
           <w:color w:val="7F7F7F" w:themeColor="text1" w:themeTint="80"/>
         </w:rPr>
         <w:drawing>
@@ -8857,7 +8682,54 @@
           <w:sz w:val="24"/>
           <w:szCs w:val="24"/>
         </w:rPr>
-        <w:t>5</w:t>
+        <w:t>56</w:t>
+      </w:r>
+    </w:p>
+    <w:p>
+      <w:r>
+        <w:lastRenderedPageBreak/>
+        <w:t>Regression to the mean, meaning to “go back,” is distinct from the statistical modeling method of linear regression, in which a linear relationship is estimated between predictor variables and an out‐ come variable.</w:t>
+      </w:r>
+    </w:p>
+    <w:p>
+      <w:pPr>
+        <w:rPr>
+          <w:b/>
+          <w:bCs/>
+        </w:rPr>
+      </w:pPr>
+      <w:r>
+        <w:rPr>
+          <w:b/>
+          <w:bCs/>
+        </w:rPr>
+        <w:t xml:space="preserve">Sampling Distribution of a Statistic </w:t>
+      </w:r>
+    </w:p>
+    <w:p>
+      <w:r>
+        <w:t>The term sampling distribution of a statistic refers to the distribution of some sample statistic over many samples drawn from the same population. Much of classical statis‐ tics is concerned with making inferences from (small) samples to (very large) populations.</w:t>
+      </w:r>
+    </w:p>
+    <w:p>
+      <w:pPr>
+        <w:rPr>
+          <w:i/>
+          <w:iCs/>
+          <w:color w:val="7F7F7F" w:themeColor="text1" w:themeTint="80"/>
+          <w:sz w:val="24"/>
+          <w:szCs w:val="24"/>
+        </w:rPr>
+      </w:pPr>
+      <w:r>
+        <w:rPr>
+          <w:i/>
+          <w:iCs/>
+          <w:color w:val="7F7F7F" w:themeColor="text1" w:themeTint="80"/>
+          <w:sz w:val="24"/>
+          <w:szCs w:val="24"/>
+        </w:rPr>
+        <w:t xml:space="preserve">------------------- </w:t>
       </w:r>
       <w:r>
         <w:rPr>
@@ -8869,6 +8741,57 @@
         </w:rPr>
         <w:t>6</w:t>
       </w:r>
+      <w:r>
+        <w:rPr>
+          <w:i/>
+          <w:iCs/>
+          <w:color w:val="7F7F7F" w:themeColor="text1" w:themeTint="80"/>
+          <w:sz w:val="24"/>
+          <w:szCs w:val="24"/>
+        </w:rPr>
+        <w:t>/</w:t>
+      </w:r>
+      <w:r>
+        <w:rPr>
+          <w:i/>
+          <w:iCs/>
+          <w:color w:val="7F7F7F" w:themeColor="text1" w:themeTint="80"/>
+          <w:sz w:val="24"/>
+          <w:szCs w:val="24"/>
+        </w:rPr>
+        <w:t>17</w:t>
+      </w:r>
+      <w:r>
+        <w:rPr>
+          <w:i/>
+          <w:iCs/>
+          <w:color w:val="7F7F7F" w:themeColor="text1" w:themeTint="80"/>
+          <w:sz w:val="24"/>
+          <w:szCs w:val="24"/>
+        </w:rPr>
+        <w:t xml:space="preserve">/2024 Up to Page </w:t>
+      </w:r>
+      <w:r>
+        <w:rPr>
+          <w:i/>
+          <w:iCs/>
+          <w:color w:val="7F7F7F" w:themeColor="text1" w:themeTint="80"/>
+          <w:sz w:val="24"/>
+          <w:szCs w:val="24"/>
+        </w:rPr>
+        <w:t>56</w:t>
+      </w:r>
+    </w:p>
+    <w:p>
+      <w:pPr>
+        <w:rPr>
+          <w:i/>
+          <w:iCs/>
+          <w:color w:val="7F7F7F" w:themeColor="text1" w:themeTint="80"/>
+          <w:sz w:val="24"/>
+          <w:szCs w:val="24"/>
+        </w:rPr>
+      </w:pPr>
     </w:p>
     <w:sectPr>
       <w:pgSz w:w="12240" w:h="15840"/>
@@ -9865,7 +9788,7 @@
   <w:style w:type="paragraph" w:default="1" w:styleId="Normal">
     <w:name w:val="Normal"/>
     <w:qFormat/>
-    <w:rsid w:val="008D1246"/>
+    <w:rsid w:val="00227536"/>
   </w:style>
   <w:style w:type="character" w:default="1" w:styleId="DefaultParagraphFont">
     <w:name w:val="Default Paragraph Font"/>

</xml_diff>

<commit_message>
Day 43 Data Science
Sample statistics key terms
</commit_message>
<xml_diff>
--- a/Statistics.docx
+++ b/Statistics.docx
@@ -973,7 +973,15 @@
               </w:rPr>
             </w:pPr>
             <w:r>
-              <w:t xml:space="preserve">A trimmed means eliminate the influence of extreme values, EX: International diving the top score &amp; bottom score from five judges are dropped and the final score is the average of scores from 3 remaining judges. This </w:t>
+              <w:t xml:space="preserve">A trimmed means </w:t>
+            </w:r>
+            <w:proofErr w:type="gramStart"/>
+            <w:r>
+              <w:t>eliminate</w:t>
+            </w:r>
+            <w:proofErr w:type="gramEnd"/>
+            <w:r>
+              <w:t xml:space="preserve"> the influence of extreme values, EX: International diving the top score &amp; bottom score from five judges are dropped and the final score is the average of scores from 3 remaining judges. This </w:t>
             </w:r>
             <w:r>
               <w:t>makes it difficult for a single judge to manipulate the scores.</w:t>
@@ -1024,7 +1032,21 @@
         <w:rPr>
           <w:color w:val="000000" w:themeColor="text1"/>
         </w:rPr>
-        <w:t>Outlier: is a any value which is very distant from other values in data set and cause skewness.</w:t>
+        <w:t xml:space="preserve">Outlier: is </w:t>
+      </w:r>
+      <w:proofErr w:type="spellStart"/>
+      <w:r>
+        <w:rPr>
+          <w:color w:val="000000" w:themeColor="text1"/>
+        </w:rPr>
+        <w:t>a</w:t>
+      </w:r>
+      <w:proofErr w:type="spellEnd"/>
+      <w:r>
+        <w:rPr>
+          <w:color w:val="000000" w:themeColor="text1"/>
+        </w:rPr>
+        <w:t xml:space="preserve"> any value which is very distant from other values in data set and cause skewness.</w:t>
       </w:r>
     </w:p>
     <w:p>
@@ -1584,11 +1606,19 @@
                 <w:color w:val="000000" w:themeColor="text1"/>
               </w:rPr>
             </w:pPr>
-            <w:r>
-              <w:rPr>
-                <w:color w:val="000000" w:themeColor="text1"/>
-              </w:rPr>
-              <w:t>Its not express in square root as it already quantifies the spread of data in squared units.</w:t>
+            <w:proofErr w:type="spellStart"/>
+            <w:r>
+              <w:rPr>
+                <w:color w:val="000000" w:themeColor="text1"/>
+              </w:rPr>
+              <w:t>Its</w:t>
+            </w:r>
+            <w:proofErr w:type="spellEnd"/>
+            <w:r>
+              <w:rPr>
+                <w:color w:val="000000" w:themeColor="text1"/>
+              </w:rPr>
+              <w:t xml:space="preserve"> not express in square root as it already quantifies the spread of data in squared units.</w:t>
             </w:r>
           </w:p>
         </w:tc>
@@ -1976,7 +2006,21 @@
               <w:rPr>
                 <w:color w:val="000000" w:themeColor="text1"/>
               </w:rPr>
-              <w:t xml:space="preserve"> but MAD won’t because its taking absolute values</w:t>
+              <w:t xml:space="preserve"> but MAD won’t because </w:t>
+            </w:r>
+            <w:proofErr w:type="gramStart"/>
+            <w:r>
+              <w:rPr>
+                <w:color w:val="000000" w:themeColor="text1"/>
+              </w:rPr>
+              <w:t>its</w:t>
+            </w:r>
+            <w:proofErr w:type="gramEnd"/>
+            <w:r>
+              <w:rPr>
+                <w:color w:val="000000" w:themeColor="text1"/>
+              </w:rPr>
+              <w:t xml:space="preserve"> taking absolute values</w:t>
             </w:r>
           </w:p>
         </w:tc>
@@ -4234,7 +4278,21 @@
         <w:rPr>
           <w:color w:val="000000" w:themeColor="text1"/>
         </w:rPr>
-        <w:t>For our purposes the probability of an event will happen is the proportion of the event will occur if the situation could be repeated over and over again, infinitely.</w:t>
+        <w:t xml:space="preserve">For our purposes the probability of an event will happen is the proportion of the event will occur if the situation could be </w:t>
+      </w:r>
+      <w:proofErr w:type="gramStart"/>
+      <w:r>
+        <w:rPr>
+          <w:color w:val="000000" w:themeColor="text1"/>
+        </w:rPr>
+        <w:t>repeated over and over again</w:t>
+      </w:r>
+      <w:proofErr w:type="gramEnd"/>
+      <w:r>
+        <w:rPr>
+          <w:color w:val="000000" w:themeColor="text1"/>
+        </w:rPr>
+        <w:t>, infinitely.</w:t>
       </w:r>
     </w:p>
     <w:p>
@@ -4293,20 +4351,48 @@
         <w:rPr>
           <w:color w:val="000000" w:themeColor="text1"/>
         </w:rPr>
-        <w:t>If the highest value of X goes with highest value of Y then correlation of X and Y is positively correlated and also for vice versa.</w:t>
-      </w:r>
-    </w:p>
-    <w:p>
-      <w:pPr>
-        <w:rPr>
-          <w:color w:val="000000" w:themeColor="text1"/>
-        </w:rPr>
-      </w:pPr>
-      <w:r>
-        <w:rPr>
-          <w:color w:val="000000" w:themeColor="text1"/>
-        </w:rPr>
-        <w:t>If the highest value of X goes with lowest value of X then correlation of X and Y is negatively correlated and also for vice versa</w:t>
+        <w:t xml:space="preserve">If the highest value of X goes with highest value of </w:t>
+      </w:r>
+      <w:proofErr w:type="gramStart"/>
+      <w:r>
+        <w:rPr>
+          <w:color w:val="000000" w:themeColor="text1"/>
+        </w:rPr>
+        <w:t>Y</w:t>
+      </w:r>
+      <w:proofErr w:type="gramEnd"/>
+      <w:r>
+        <w:rPr>
+          <w:color w:val="000000" w:themeColor="text1"/>
+        </w:rPr>
+        <w:t xml:space="preserve"> then correlation of X and Y is positively correlated and also for vice versa.</w:t>
+      </w:r>
+    </w:p>
+    <w:p>
+      <w:pPr>
+        <w:rPr>
+          <w:color w:val="000000" w:themeColor="text1"/>
+        </w:rPr>
+      </w:pPr>
+      <w:r>
+        <w:rPr>
+          <w:color w:val="000000" w:themeColor="text1"/>
+        </w:rPr>
+        <w:t xml:space="preserve">If the highest value of X goes with lowest value of </w:t>
+      </w:r>
+      <w:proofErr w:type="gramStart"/>
+      <w:r>
+        <w:rPr>
+          <w:color w:val="000000" w:themeColor="text1"/>
+        </w:rPr>
+        <w:t>X</w:t>
+      </w:r>
+      <w:proofErr w:type="gramEnd"/>
+      <w:r>
+        <w:rPr>
+          <w:color w:val="000000" w:themeColor="text1"/>
+        </w:rPr>
+        <w:t xml:space="preserve"> then correlation of X and Y is negatively correlated and also for vice versa</w:t>
       </w:r>
     </w:p>
     <w:p>
@@ -4437,7 +4523,21 @@
         <w:rPr>
           <w:color w:val="000000" w:themeColor="text1"/>
         </w:rPr>
-        <w:t xml:space="preserve"> a plot which x-axis is one plot and y axis is one plot.</w:t>
+        <w:t xml:space="preserve"> a plot which x-axis is one plot and y axis </w:t>
+      </w:r>
+      <w:proofErr w:type="gramStart"/>
+      <w:r>
+        <w:rPr>
+          <w:color w:val="000000" w:themeColor="text1"/>
+        </w:rPr>
+        <w:t>is</w:t>
+      </w:r>
+      <w:proofErr w:type="gramEnd"/>
+      <w:r>
+        <w:rPr>
+          <w:color w:val="000000" w:themeColor="text1"/>
+        </w:rPr>
+        <w:t xml:space="preserve"> one plot.</w:t>
       </w:r>
     </w:p>
     <w:p>
@@ -4500,6 +4600,7 @@
         </w:rPr>
         <w:t xml:space="preserve">Vector </w:t>
       </w:r>
+      <w:proofErr w:type="gramStart"/>
       <w:r>
         <w:rPr>
           <w:rFonts w:ascii="Cambria Math" w:hAnsi="Cambria Math" w:cs="Cambria Math"/>
@@ -4507,6 +4608,7 @@
         </w:rPr>
         <w:t>𝐴</w:t>
       </w:r>
+      <w:proofErr w:type="gramEnd"/>
     </w:p>
     <w:p>
       <w:pPr>
@@ -4533,6 +4635,7 @@
         </w:rPr>
         <w:t xml:space="preserve">Vector </w:t>
       </w:r>
+      <w:proofErr w:type="gramStart"/>
       <w:r>
         <w:rPr>
           <w:rFonts w:ascii="Cambria Math" w:hAnsi="Cambria Math" w:cs="Cambria Math"/>
@@ -4540,6 +4643,7 @@
         </w:rPr>
         <w:t>𝐵</w:t>
       </w:r>
+      <w:proofErr w:type="gramEnd"/>
     </w:p>
     <w:p>
       <w:pPr>
@@ -4817,6 +4921,7 @@
         </w:rPr>
         <w:t xml:space="preserve">The next part talks about shuffling one of the vectors and recalculating the sum of products. Let's shuffle vector </w:t>
       </w:r>
+      <w:proofErr w:type="gramStart"/>
       <w:r>
         <w:rPr>
           <w:rFonts w:ascii="Cambria Math" w:hAnsi="Cambria Math" w:cs="Cambria Math"/>
@@ -4824,6 +4929,7 @@
         </w:rPr>
         <w:t>𝐵</w:t>
       </w:r>
+      <w:proofErr w:type="gramEnd"/>
     </w:p>
     <w:p>
       <w:pPr>
@@ -4837,6 +4943,7 @@
         </w:rPr>
         <w:t xml:space="preserve">Assume we shuffle vector </w:t>
       </w:r>
+      <w:proofErr w:type="gramStart"/>
       <w:r>
         <w:rPr>
           <w:rFonts w:ascii="Cambria Math" w:hAnsi="Cambria Math" w:cs="Cambria Math"/>
@@ -4844,6 +4951,7 @@
         </w:rPr>
         <w:t>𝐵</w:t>
       </w:r>
+      <w:proofErr w:type="gramEnd"/>
     </w:p>
     <w:p>
       <w:pPr>
@@ -5089,7 +5197,21 @@
         <w:rPr>
           <w:color w:val="000000" w:themeColor="text1"/>
         </w:rPr>
-        <w:t>The sum of products (32 in the original case) can be used as a metric to compare against random shufflings. By shuffling one of the vectors multiple times and calculating the sum of products each time, you can generate a distribution of sums. This relates to a resampling-based estimate.</w:t>
+        <w:t xml:space="preserve">The sum of products (32 in the original case) can be used as a metric to compare against random </w:t>
+      </w:r>
+      <w:proofErr w:type="spellStart"/>
+      <w:r>
+        <w:rPr>
+          <w:color w:val="000000" w:themeColor="text1"/>
+        </w:rPr>
+        <w:t>shufflings</w:t>
+      </w:r>
+      <w:proofErr w:type="spellEnd"/>
+      <w:r>
+        <w:rPr>
+          <w:color w:val="000000" w:themeColor="text1"/>
+        </w:rPr>
+        <w:t>. By shuffling one of the vectors multiple times and calculating the sum of products each time, you can generate a distribution of sums. This relates to a resampling-based estimate.</w:t>
       </w:r>
     </w:p>
     <w:p>
@@ -5165,8 +5287,13 @@
         <w:t>Pearson’s correlation coefficient</w:t>
       </w:r>
       <w:r>
-        <w:t>, we multiply deviations from the mean for variable 1 times those for variable 2, and divide by the product of the standard deviations</w:t>
-      </w:r>
+        <w:t xml:space="preserve">, we multiply deviations from the mean for variable 1 times those for variable 2, and divide by the product of the standard </w:t>
+      </w:r>
+      <w:proofErr w:type="gramStart"/>
+      <w:r>
+        <w:t>deviations</w:t>
+      </w:r>
+      <w:proofErr w:type="gramEnd"/>
     </w:p>
     <w:p>
       <w:pPr>
@@ -5278,7 +5405,31 @@
         <w:t>Variables can have an association that is not linear, in which case the correlation coefficient may not be a useful metric. The relationship between tax rates and revenue</w:t>
       </w:r>
       <w:r>
-        <w:t xml:space="preserve"> raised is an example: as tax rates increase from zero, the revenue raised also increases. However, once tax rates reach a high level and approach 100%, tax avoidance increa‐ ses and tax revenue actually declines.</w:t>
+        <w:t xml:space="preserve"> raised is an example: as tax rates increase from zero, the revenue raised also increases. However, once tax rates reach a high level and approach 100%, tax avoidance </w:t>
+      </w:r>
+      <w:proofErr w:type="spellStart"/>
+      <w:r>
+        <w:t>increa</w:t>
+      </w:r>
+      <w:proofErr w:type="spellEnd"/>
+      <w:r>
+        <w:t xml:space="preserve">‐ </w:t>
+      </w:r>
+      <w:proofErr w:type="spellStart"/>
+      <w:r>
+        <w:t>ses</w:t>
+      </w:r>
+      <w:proofErr w:type="spellEnd"/>
+      <w:r>
+        <w:t xml:space="preserve"> and tax revenue </w:t>
+      </w:r>
+      <w:proofErr w:type="gramStart"/>
+      <w:r>
+        <w:t>actually declines</w:t>
+      </w:r>
+      <w:proofErr w:type="gramEnd"/>
+      <w:r>
+        <w:t>.</w:t>
       </w:r>
     </w:p>
     <w:p>
@@ -5420,20 +5571,114 @@
         <w:rPr>
           <w:color w:val="000000" w:themeColor="text1"/>
         </w:rPr>
-        <w:t>Create arrays -&gt; np.array([List]) | np.zeros() |np.linspace(), np.logspace()</w:t>
-      </w:r>
-    </w:p>
-    <w:p>
-      <w:pPr>
-        <w:rPr>
-          <w:color w:val="000000" w:themeColor="text1"/>
-        </w:rPr>
-      </w:pPr>
-      <w:r>
-        <w:rPr>
-          <w:color w:val="000000" w:themeColor="text1"/>
-        </w:rPr>
-        <w:t>Examining -&gt; .dtype, .ndim, .shape, .size</w:t>
+        <w:t xml:space="preserve">Create arrays -&gt; </w:t>
+      </w:r>
+      <w:proofErr w:type="spellStart"/>
+      <w:proofErr w:type="gramStart"/>
+      <w:r>
+        <w:rPr>
+          <w:color w:val="000000" w:themeColor="text1"/>
+        </w:rPr>
+        <w:t>np.array</w:t>
+      </w:r>
+      <w:proofErr w:type="spellEnd"/>
+      <w:proofErr w:type="gramEnd"/>
+      <w:r>
+        <w:rPr>
+          <w:color w:val="000000" w:themeColor="text1"/>
+        </w:rPr>
+        <w:t xml:space="preserve">([List]) | </w:t>
+      </w:r>
+      <w:proofErr w:type="spellStart"/>
+      <w:r>
+        <w:rPr>
+          <w:color w:val="000000" w:themeColor="text1"/>
+        </w:rPr>
+        <w:t>np.zeros</w:t>
+      </w:r>
+      <w:proofErr w:type="spellEnd"/>
+      <w:r>
+        <w:rPr>
+          <w:color w:val="000000" w:themeColor="text1"/>
+        </w:rPr>
+        <w:t>() |</w:t>
+      </w:r>
+      <w:proofErr w:type="spellStart"/>
+      <w:r>
+        <w:rPr>
+          <w:color w:val="000000" w:themeColor="text1"/>
+        </w:rPr>
+        <w:t>np.linspace</w:t>
+      </w:r>
+      <w:proofErr w:type="spellEnd"/>
+      <w:r>
+        <w:rPr>
+          <w:color w:val="000000" w:themeColor="text1"/>
+        </w:rPr>
+        <w:t xml:space="preserve">(), </w:t>
+      </w:r>
+      <w:proofErr w:type="spellStart"/>
+      <w:r>
+        <w:rPr>
+          <w:color w:val="000000" w:themeColor="text1"/>
+        </w:rPr>
+        <w:t>np.logspace</w:t>
+      </w:r>
+      <w:proofErr w:type="spellEnd"/>
+      <w:r>
+        <w:rPr>
+          <w:color w:val="000000" w:themeColor="text1"/>
+        </w:rPr>
+        <w:t>()</w:t>
+      </w:r>
+    </w:p>
+    <w:p>
+      <w:pPr>
+        <w:rPr>
+          <w:color w:val="000000" w:themeColor="text1"/>
+        </w:rPr>
+      </w:pPr>
+      <w:r>
+        <w:rPr>
+          <w:color w:val="000000" w:themeColor="text1"/>
+        </w:rPr>
+        <w:t>Examining -</w:t>
+      </w:r>
+      <w:proofErr w:type="gramStart"/>
+      <w:r>
+        <w:rPr>
+          <w:color w:val="000000" w:themeColor="text1"/>
+        </w:rPr>
+        <w:t>&gt; .</w:t>
+      </w:r>
+      <w:proofErr w:type="spellStart"/>
+      <w:r>
+        <w:rPr>
+          <w:color w:val="000000" w:themeColor="text1"/>
+        </w:rPr>
+        <w:t>dtype</w:t>
+      </w:r>
+      <w:proofErr w:type="spellEnd"/>
+      <w:proofErr w:type="gramEnd"/>
+      <w:r>
+        <w:rPr>
+          <w:color w:val="000000" w:themeColor="text1"/>
+        </w:rPr>
+        <w:t>, .</w:t>
+      </w:r>
+      <w:proofErr w:type="spellStart"/>
+      <w:r>
+        <w:rPr>
+          <w:color w:val="000000" w:themeColor="text1"/>
+        </w:rPr>
+        <w:t>ndim</w:t>
+      </w:r>
+      <w:proofErr w:type="spellEnd"/>
+      <w:r>
+        <w:rPr>
+          <w:color w:val="000000" w:themeColor="text1"/>
+        </w:rPr>
+        <w:t>, .shape, .size</w:t>
       </w:r>
     </w:p>
     <w:p>
@@ -5797,7 +6042,15 @@
     </w:p>
     <w:p>
       <w:r>
-        <w:t>• A correlation coefficient of zero indicates no correlation, but be aware that ran‐ dom arrangements of data will produce both positive and negative values for the correlation coefficient just by chance</w:t>
+        <w:t xml:space="preserve">• A correlation coefficient of zero indicates no correlation, but be aware that ran‐ </w:t>
+      </w:r>
+      <w:proofErr w:type="spellStart"/>
+      <w:r>
+        <w:t>dom</w:t>
+      </w:r>
+      <w:proofErr w:type="spellEnd"/>
+      <w:r>
+        <w:t xml:space="preserve"> arrangements of data will produce both positive and negative values for the correlation coefficient just by chance</w:t>
       </w:r>
     </w:p>
     <w:p>
@@ -6334,8 +6587,13 @@
     </w:p>
     <w:p>
       <w:r>
-        <w:t>Contingency tables can look only at counts, or they can also include column and total percentages. Pivot tables in Excel are perhaps the most common tool used to create contingency tables</w:t>
-      </w:r>
+        <w:t xml:space="preserve">Contingency tables can look only at counts, or they can also include column and total percentages. Pivot tables in Excel are perhaps the most common tool used to create contingency </w:t>
+      </w:r>
+      <w:proofErr w:type="gramStart"/>
+      <w:r>
+        <w:t>tables</w:t>
+      </w:r>
+      <w:proofErr w:type="gramEnd"/>
     </w:p>
     <w:p>
       <w:pPr>
@@ -6518,7 +6776,21 @@
         <w:rPr>
           <w:color w:val="000000" w:themeColor="text1"/>
         </w:rPr>
-        <w:t xml:space="preserve"> On the other hand the boxplot clearly shows the outliers.</w:t>
+        <w:t xml:space="preserve"> On the other </w:t>
+      </w:r>
+      <w:proofErr w:type="gramStart"/>
+      <w:r>
+        <w:rPr>
+          <w:color w:val="000000" w:themeColor="text1"/>
+        </w:rPr>
+        <w:t>hand</w:t>
+      </w:r>
+      <w:proofErr w:type="gramEnd"/>
+      <w:r>
+        <w:rPr>
+          <w:color w:val="000000" w:themeColor="text1"/>
+        </w:rPr>
+        <w:t xml:space="preserve"> the boxplot clearly shows the outliers.</w:t>
       </w:r>
     </w:p>
     <w:p>
@@ -6763,7 +7035,21 @@
         <w:rPr>
           <w:color w:val="000000" w:themeColor="text1"/>
         </w:rPr>
-        <w:t>In traditional statistics, there assumptions made on population but in current statistics there is no need and sample is used to train models and use it against the big data.</w:t>
+        <w:t xml:space="preserve">In traditional statistics, there assumptions made on population but in current statistics there is no need and sample </w:t>
+      </w:r>
+      <w:proofErr w:type="gramStart"/>
+      <w:r>
+        <w:rPr>
+          <w:color w:val="000000" w:themeColor="text1"/>
+        </w:rPr>
+        <w:t>is</w:t>
+      </w:r>
+      <w:proofErr w:type="gramEnd"/>
+      <w:r>
+        <w:rPr>
+          <w:color w:val="000000" w:themeColor="text1"/>
+        </w:rPr>
+        <w:t xml:space="preserve"> used to train models and use it against the big data.</w:t>
       </w:r>
     </w:p>
     <w:p>
@@ -7224,7 +7510,21 @@
           <w:color w:val="000000" w:themeColor="text1"/>
         </w:rPr>
         <w:tab/>
-        <w:t>Dividing the population into strata and randomly sampling from each strata.</w:t>
+        <w:t xml:space="preserve">Dividing the population into strata and randomly sampling from each </w:t>
+      </w:r>
+      <w:proofErr w:type="gramStart"/>
+      <w:r>
+        <w:rPr>
+          <w:color w:val="000000" w:themeColor="text1"/>
+        </w:rPr>
+        <w:t>strata</w:t>
+      </w:r>
+      <w:proofErr w:type="gramEnd"/>
+      <w:r>
+        <w:rPr>
+          <w:color w:val="000000" w:themeColor="text1"/>
+        </w:rPr>
+        <w:t>.</w:t>
       </w:r>
     </w:p>
     <w:p>
@@ -7462,7 +7762,15 @@
     </w:p>
     <w:p>
       <w:r>
-        <w:t>The reviews of restaurants, hotels, cafés, and so on that you read on social media sites like Yelp are prone to bias because the people submitting them are not randomly selected. rather, they themselves have taken the initiative to write. This leads to self-selection bias— the people motivated to write reviews may have had poor experiences, may have an association with the establishment, or may simply be a different type of person from those who do not write reviews. Note that while self-selection samples can be unreliable indicators of the true state of affairs, they may be more reliable in simply com‐ paring one establishment to a similar one; the same self-selection bias might apply to each.</w:t>
+        <w:t xml:space="preserve">The reviews of restaurants, hotels, cafés, and so on that you read on social media sites like Yelp are prone to bias because the people submitting them are not randomly selected. rather, they themselves have taken the initiative to write. This leads to self-selection bias— the people motivated to write reviews may have had poor experiences, may have an association with the establishment, or may simply be a different type of person from those who do not write reviews. Note that while self-selection samples can be unreliable indicators of the true </w:t>
+      </w:r>
+      <w:proofErr w:type="gramStart"/>
+      <w:r>
+        <w:t>state of affairs</w:t>
+      </w:r>
+      <w:proofErr w:type="gramEnd"/>
+      <w:r>
+        <w:t>, they may be more reliable in simply com‐ paring one establishment to a similar one; the same self-selection bias might apply to each.</w:t>
       </w:r>
     </w:p>
     <w:p>
@@ -7496,7 +7804,15 @@
     </w:p>
     <w:p>
       <w:r>
-        <w:t>Statistical bias refers to measurement or sampling errors that are systematic and pro‐ duced by the measurement or sampling process.</w:t>
+        <w:t xml:space="preserve">Statistical bias refers to measurement or sampling errors that are systematic and pro‐ </w:t>
+      </w:r>
+      <w:proofErr w:type="spellStart"/>
+      <w:r>
+        <w:t>duced</w:t>
+      </w:r>
+      <w:proofErr w:type="spellEnd"/>
+      <w:r>
+        <w:t xml:space="preserve"> by the measurement or sampling process.</w:t>
       </w:r>
     </w:p>
     <w:p>
@@ -7591,7 +7907,15 @@
     </w:p>
     <w:p>
       <w:r>
-        <w:t>Bias comes in different forms, and may be observable or invisible. When a result does suggest bias (e.g., by reference to a benchmark or actual values), it is often an indica‐ tor that a statistical or machine learning model has been mis specified, or an important variable left out.</w:t>
+        <w:t xml:space="preserve">Bias comes in different </w:t>
+      </w:r>
+      <w:proofErr w:type="gramStart"/>
+      <w:r>
+        <w:t>forms, and</w:t>
+      </w:r>
+      <w:proofErr w:type="gramEnd"/>
+      <w:r>
+        <w:t xml:space="preserve"> may be observable or invisible. When a result does suggest bias (e.g., by reference to a benchmark or actual values), it is often an indica‐ tor that a statistical or machine learning model has been mis specified, or an important variable left out.</w:t>
       </w:r>
     </w:p>
     <w:p>
@@ -7987,22 +8311,55 @@
           <w:bCs/>
         </w:rPr>
       </w:pPr>
+      <w:proofErr w:type="gramStart"/>
       <w:r>
         <w:rPr>
           <w:b/>
           <w:bCs/>
         </w:rPr>
-        <w:t>So when are massive amounts of data needed?</w:t>
-      </w:r>
-    </w:p>
-    <w:p>
-      <w:r>
-        <w:t>Consider the search queries received by Google, where columns are terms, rows are individual search queries, and cell values are either 0 or 1, depending on whether a query contains a term. The goal is to determine the best predicted search destination for a given query. There are over 150,000 words in the English language, and Google processes over one trillion queries per year. This yields a huge matrix, the vast majority of whose entries are “0.” This is a true big data problem—only when such enormous quantities of data are accumulated can effective search results be returned for most queries. And the more data accumulates, the better the results.</w:t>
-      </w:r>
-    </w:p>
-    <w:p>
-      <w:r>
-        <w:t>Consider the search phrase “Ricky Ricardo and Little Red Riding Hood.” In the early days of the internet, this query would probably have returned results on the band‐ leader Ricky Ricardo, the television show I Love Lucy in which that character appeared, and the children’s story Little Red Riding Hood. Both of those individual items would have had many searches to refer to, but the combination would have had very few. Later, now that trillions of search queries have been accumulated, this search query returns the exact I Love Lucy episode in which Ricky narrates, in dramatic fashion, the Little Red Riding Hood story to his infant son in a comic mix of English and Spanish.</w:t>
+        <w:t>So</w:t>
+      </w:r>
+      <w:proofErr w:type="gramEnd"/>
+      <w:r>
+        <w:rPr>
+          <w:b/>
+          <w:bCs/>
+        </w:rPr>
+        <w:t xml:space="preserve"> when are massive amounts of data needed?</w:t>
+      </w:r>
+    </w:p>
+    <w:p>
+      <w:r>
+        <w:t xml:space="preserve">Consider the search queries received by Google, where columns are terms, rows are individual search queries, and cell values are either 0 or 1, depending on whether a query contains a term. The goal is to determine the best predicted search destination for a given query. There are over 150,000 words in the English language, and Google processes over one trillion queries per year. This yields a huge </w:t>
+      </w:r>
+      <w:proofErr w:type="gramStart"/>
+      <w:r>
+        <w:t>matrix,</w:t>
+      </w:r>
+      <w:proofErr w:type="gramEnd"/>
+      <w:r>
+        <w:t xml:space="preserve"> the vast majority of whose entries are “0.” This is a true big data problem—only when such enormous quantities of data are accumulated can </w:t>
+      </w:r>
+      <w:proofErr w:type="gramStart"/>
+      <w:r>
+        <w:t>effective</w:t>
+      </w:r>
+      <w:proofErr w:type="gramEnd"/>
+      <w:r>
+        <w:t xml:space="preserve"> search results be returned for most queries. And the more data accumulates, the better the results.</w:t>
+      </w:r>
+    </w:p>
+    <w:p>
+      <w:r>
+        <w:t xml:space="preserve">Consider the search phrase “Ricky Ricardo and Little Red Riding Hood.” In the early days of the internet, this query would probably have returned results on the band‐ leader Ricky Ricardo, the television </w:t>
+      </w:r>
+      <w:proofErr w:type="gramStart"/>
+      <w:r>
+        <w:t>show</w:t>
+      </w:r>
+      <w:proofErr w:type="gramEnd"/>
+      <w:r>
+        <w:t xml:space="preserve"> I Love Lucy in which that character appeared, and the children’s story Little Red Riding Hood. Both of those individual items would have had many searches to refer to, but the combination would have had very few. Later, now that trillions of search queries have been accumulated, this search query returns the exact I Love Lucy episode in which Ricky narrates, in dramatic fashion, the Little Red Riding Hood story to his infant son in a comic mix of English and Spanish.</w:t>
       </w:r>
     </w:p>
     <w:p/>
@@ -8175,8 +8532,13 @@
     </w:p>
     <w:p>
       <w:r>
-        <w:t>Information about samples is observed, and information about large populations is often inferred from smaller samples. Statisticians like to keep the two things separate in the symbology</w:t>
-      </w:r>
+        <w:t xml:space="preserve">Information about samples is observed, and information about large populations is often inferred from smaller samples. Statisticians like to keep the two things separate in the </w:t>
+      </w:r>
+      <w:proofErr w:type="gramStart"/>
+      <w:r>
+        <w:t>symbology</w:t>
+      </w:r>
+      <w:proofErr w:type="gramEnd"/>
     </w:p>
     <w:p>
       <w:pPr>
@@ -8324,14 +8686,24 @@
     </w:p>
     <w:p>
       <w:r>
-        <w:t xml:space="preserve"> Bias or non-reproducibility resulting from repeated data modeling, or modeling data with large numbers of predictor variables</w:t>
-      </w:r>
+        <w:t xml:space="preserve"> Bias or non-reproducibility resulting from repeated data modeling, or modeling data with large numbers of predictor </w:t>
+      </w:r>
+      <w:proofErr w:type="gramStart"/>
+      <w:r>
+        <w:t>variables</w:t>
+      </w:r>
+      <w:proofErr w:type="gramEnd"/>
     </w:p>
     <w:p/>
     <w:p>
       <w:r>
-        <w:t>The difference between a phenomenon that you verify when you test a hypothesis using an experiment and a phenomenon that you discover by perusing available data can be illuminated with the following thought experiment</w:t>
-      </w:r>
+        <w:t xml:space="preserve">The difference between a phenomenon that you verify when you test a hypothesis using an experiment and a phenomenon that you discover by perusing available data can be illuminated with the following thought </w:t>
+      </w:r>
+      <w:proofErr w:type="gramStart"/>
+      <w:r>
+        <w:t>experiment</w:t>
+      </w:r>
+      <w:proofErr w:type="gramEnd"/>
     </w:p>
     <w:p/>
     <w:p>
@@ -8341,8 +8713,45 @@
         </w:rPr>
       </w:pPr>
       <w:r>
-        <w:t>Since repeated review of large data sets is a key value proposition in data science, selection bias is something to worry about. A form of selection bias of particular con‐ cern to data scientists is what John Elder (founder of Elder Research, a respected data mining consultancy) calls the vast search effect. If you repeatedly run different models and ask different questions with a large data set, you are bound to find something interesting. But is the result you found truly something interesting, or is it the chance outlier? We can guard against this by using a holdout set, and sometimes more than one hold‐ out set, against which to validate performance. Elder also advocates the use of what he calls target shuffling (a permutation test, in essence) to test the validity of predic‐ tive associations that a data mining model suggests</w:t>
-      </w:r>
+        <w:t xml:space="preserve">Since repeated review of large data sets is a key value proposition in data science, selection bias is something to worry about. A form of selection bias of </w:t>
+      </w:r>
+      <w:proofErr w:type="gramStart"/>
+      <w:r>
+        <w:t>particular con</w:t>
+      </w:r>
+      <w:proofErr w:type="gramEnd"/>
+      <w:r>
+        <w:t xml:space="preserve">‐ </w:t>
+      </w:r>
+      <w:proofErr w:type="spellStart"/>
+      <w:r>
+        <w:t>cern</w:t>
+      </w:r>
+      <w:proofErr w:type="spellEnd"/>
+      <w:r>
+        <w:t xml:space="preserve"> to data scientists is what John Elder (founder of Elder Research, a respected data mining consultancy) calls the vast search effect. If you repeatedly run different models and ask different questions with a large data set, you are bound to find something interesting. But is the result you found truly something interesting, or is it the chance outlier? We can guard against this by using a holdout set, and sometimes more than one hold‐ out set, against which to validate performance. Elder also advocates the use of what he calls target shuffling (a permutation test, in essence) to test the validity of </w:t>
+      </w:r>
+      <w:proofErr w:type="spellStart"/>
+      <w:r>
+        <w:t>predic</w:t>
+      </w:r>
+      <w:proofErr w:type="spellEnd"/>
+      <w:r>
+        <w:t xml:space="preserve">‐ </w:t>
+      </w:r>
+      <w:proofErr w:type="spellStart"/>
+      <w:r>
+        <w:t>tive</w:t>
+      </w:r>
+      <w:proofErr w:type="spellEnd"/>
+      <w:r>
+        <w:t xml:space="preserve"> associations that a data mining model </w:t>
+      </w:r>
+      <w:proofErr w:type="gramStart"/>
+      <w:r>
+        <w:t>suggests</w:t>
+      </w:r>
+      <w:proofErr w:type="gramEnd"/>
     </w:p>
     <w:p>
       <w:pPr>
@@ -8450,7 +8859,15 @@
     </w:p>
     <w:p>
       <w:r>
-        <w:t xml:space="preserve">Sports fans are familiar with the “rookie of the year, sophomore slump” phenomenon. Among the athletes who begin their career in a given season (the rookie class), there is always one who performs better than all the rest. Generally, this “rookie of the year” does not do as well in his second year. Why </w:t>
+        <w:t xml:space="preserve">Sports fans are familiar with the “rookie of the year, sophomore slump” phenomenon. Among the athletes who begin their career </w:t>
+      </w:r>
+      <w:proofErr w:type="gramStart"/>
+      <w:r>
+        <w:t>in a given</w:t>
+      </w:r>
+      <w:proofErr w:type="gramEnd"/>
+      <w:r>
+        <w:t xml:space="preserve"> season (the rookie class), there is always one who performs better than all the rest. Generally, this “rookie of the year” does not do as well in his second year. Why </w:t>
       </w:r>
       <w:r>
         <w:lastRenderedPageBreak/>
@@ -8783,15 +9200,182 @@
       </w:r>
     </w:p>
     <w:p>
-      <w:pPr>
-        <w:rPr>
-          <w:i/>
-          <w:iCs/>
-          <w:color w:val="7F7F7F" w:themeColor="text1" w:themeTint="80"/>
-          <w:sz w:val="24"/>
-          <w:szCs w:val="24"/>
-        </w:rPr>
-      </w:pPr>
+      <w:r>
+        <w:t xml:space="preserve">Key Terms for Sampling Distribution </w:t>
+      </w:r>
+    </w:p>
+    <w:p>
+      <w:r>
+        <w:rPr>
+          <w:i/>
+          <w:iCs/>
+        </w:rPr>
+        <w:t>Sample statistic</w:t>
+      </w:r>
+      <w:r>
+        <w:t xml:space="preserve"> A metric calculated for a sample of data drawn from a larger population. </w:t>
+      </w:r>
+    </w:p>
+    <w:p>
+      <w:r>
+        <w:rPr>
+          <w:i/>
+          <w:iCs/>
+        </w:rPr>
+        <w:t>Data distribution</w:t>
+      </w:r>
+      <w:r>
+        <w:t xml:space="preserve"> </w:t>
+      </w:r>
+      <w:proofErr w:type="gramStart"/>
+      <w:r>
+        <w:t>The</w:t>
+      </w:r>
+      <w:proofErr w:type="gramEnd"/>
+      <w:r>
+        <w:t xml:space="preserve"> frequency distribution of individual values in a data set. </w:t>
+      </w:r>
+    </w:p>
+    <w:p>
+      <w:r>
+        <w:rPr>
+          <w:i/>
+          <w:iCs/>
+        </w:rPr>
+        <w:t>Sampling distribution</w:t>
+      </w:r>
+      <w:r>
+        <w:t xml:space="preserve"> </w:t>
+      </w:r>
+      <w:proofErr w:type="gramStart"/>
+      <w:r>
+        <w:t>The</w:t>
+      </w:r>
+      <w:proofErr w:type="gramEnd"/>
+      <w:r>
+        <w:t xml:space="preserve"> frequency distribution of a sample statistic over many samples or resamples. </w:t>
+      </w:r>
+    </w:p>
+    <w:p>
+      <w:r>
+        <w:rPr>
+          <w:i/>
+          <w:iCs/>
+        </w:rPr>
+        <w:t>Central limit theorem</w:t>
+      </w:r>
+      <w:r>
+        <w:t xml:space="preserve"> </w:t>
+      </w:r>
+      <w:proofErr w:type="gramStart"/>
+      <w:r>
+        <w:t>The</w:t>
+      </w:r>
+      <w:proofErr w:type="gramEnd"/>
+      <w:r>
+        <w:t xml:space="preserve"> tendency of the sampling distribution to take on a normal shape as sample size rises. </w:t>
+      </w:r>
+    </w:p>
+    <w:p>
+      <w:r>
+        <w:rPr>
+          <w:i/>
+          <w:iCs/>
+        </w:rPr>
+        <w:t>Standard error</w:t>
+      </w:r>
+      <w:r>
+        <w:t xml:space="preserve"> </w:t>
+      </w:r>
+      <w:proofErr w:type="gramStart"/>
+      <w:r>
+        <w:t>The</w:t>
+      </w:r>
+      <w:proofErr w:type="gramEnd"/>
+      <w:r>
+        <w:t xml:space="preserve"> variability (standard deviation) of a sample statistic over many samples (not to be confused with standard deviation, which by itself, refers to variability of individual data values).</w:t>
+      </w:r>
+    </w:p>
+    <w:p>
+      <w:pPr>
+        <w:rPr>
+          <w:i/>
+          <w:iCs/>
+          <w:color w:val="7F7F7F" w:themeColor="text1" w:themeTint="80"/>
+          <w:sz w:val="24"/>
+          <w:szCs w:val="24"/>
+        </w:rPr>
+      </w:pPr>
+      <w:r>
+        <w:rPr>
+          <w:i/>
+          <w:iCs/>
+          <w:color w:val="7F7F7F" w:themeColor="text1" w:themeTint="80"/>
+          <w:sz w:val="24"/>
+          <w:szCs w:val="24"/>
+        </w:rPr>
+        <w:t xml:space="preserve">------------------- </w:t>
+      </w:r>
+      <w:r>
+        <w:rPr>
+          <w:i/>
+          <w:iCs/>
+          <w:color w:val="7F7F7F" w:themeColor="text1" w:themeTint="80"/>
+          <w:sz w:val="24"/>
+          <w:szCs w:val="24"/>
+        </w:rPr>
+        <w:t>6</w:t>
+      </w:r>
+      <w:r>
+        <w:rPr>
+          <w:i/>
+          <w:iCs/>
+          <w:color w:val="7F7F7F" w:themeColor="text1" w:themeTint="80"/>
+          <w:sz w:val="24"/>
+          <w:szCs w:val="24"/>
+        </w:rPr>
+        <w:t>/</w:t>
+      </w:r>
+      <w:r>
+        <w:rPr>
+          <w:i/>
+          <w:iCs/>
+          <w:color w:val="7F7F7F" w:themeColor="text1" w:themeTint="80"/>
+          <w:sz w:val="24"/>
+          <w:szCs w:val="24"/>
+        </w:rPr>
+        <w:t>18</w:t>
+      </w:r>
+      <w:r>
+        <w:rPr>
+          <w:i/>
+          <w:iCs/>
+          <w:color w:val="7F7F7F" w:themeColor="text1" w:themeTint="80"/>
+          <w:sz w:val="24"/>
+          <w:szCs w:val="24"/>
+        </w:rPr>
+        <w:t xml:space="preserve">/2024 Up to Page </w:t>
+      </w:r>
+      <w:r>
+        <w:rPr>
+          <w:i/>
+          <w:iCs/>
+          <w:color w:val="7F7F7F" w:themeColor="text1" w:themeTint="80"/>
+          <w:sz w:val="24"/>
+          <w:szCs w:val="24"/>
+        </w:rPr>
+        <w:t>5</w:t>
+      </w:r>
+      <w:r>
+        <w:rPr>
+          <w:i/>
+          <w:iCs/>
+          <w:color w:val="7F7F7F" w:themeColor="text1" w:themeTint="80"/>
+          <w:sz w:val="24"/>
+          <w:szCs w:val="24"/>
+        </w:rPr>
+        <w:t>7</w:t>
+      </w:r>
     </w:p>
     <w:sectPr>
       <w:pgSz w:w="12240" w:h="15840"/>
@@ -9788,7 +10372,7 @@
   <w:style w:type="paragraph" w:default="1" w:styleId="Normal">
     <w:name w:val="Normal"/>
     <w:qFormat/>
-    <w:rsid w:val="00227536"/>
+    <w:rsid w:val="0041232F"/>
   </w:style>
   <w:style w:type="character" w:default="1" w:styleId="DefaultParagraphFont">
     <w:name w:val="Default Paragraph Font"/>

</xml_diff>

<commit_message>
Day 44 Data Science,
statistics: Sample statistic(mean) distribution vs actual data distribution
</commit_message>
<xml_diff>
--- a/Statistics.docx
+++ b/Statistics.docx
@@ -973,15 +973,7 @@
               </w:rPr>
             </w:pPr>
             <w:r>
-              <w:t xml:space="preserve">A trimmed means </w:t>
-            </w:r>
-            <w:proofErr w:type="gramStart"/>
-            <w:r>
-              <w:t>eliminate</w:t>
-            </w:r>
-            <w:proofErr w:type="gramEnd"/>
-            <w:r>
-              <w:t xml:space="preserve"> the influence of extreme values, EX: International diving the top score &amp; bottom score from five judges are dropped and the final score is the average of scores from 3 remaining judges. This </w:t>
+              <w:t xml:space="preserve">A trimmed means eliminate the influence of extreme values, EX: International diving the top score &amp; bottom score from five judges are dropped and the final score is the average of scores from 3 remaining judges. This </w:t>
             </w:r>
             <w:r>
               <w:t>makes it difficult for a single judge to manipulate the scores.</w:t>
@@ -1032,21 +1024,7 @@
         <w:rPr>
           <w:color w:val="000000" w:themeColor="text1"/>
         </w:rPr>
-        <w:t xml:space="preserve">Outlier: is </w:t>
-      </w:r>
-      <w:proofErr w:type="spellStart"/>
-      <w:r>
-        <w:rPr>
-          <w:color w:val="000000" w:themeColor="text1"/>
-        </w:rPr>
-        <w:t>a</w:t>
-      </w:r>
-      <w:proofErr w:type="spellEnd"/>
-      <w:r>
-        <w:rPr>
-          <w:color w:val="000000" w:themeColor="text1"/>
-        </w:rPr>
-        <w:t xml:space="preserve"> any value which is very distant from other values in data set and cause skewness.</w:t>
+        <w:t>Outlier: is a any value which is very distant from other values in data set and cause skewness.</w:t>
       </w:r>
     </w:p>
     <w:p>
@@ -1606,19 +1584,11 @@
                 <w:color w:val="000000" w:themeColor="text1"/>
               </w:rPr>
             </w:pPr>
-            <w:proofErr w:type="spellStart"/>
-            <w:r>
-              <w:rPr>
-                <w:color w:val="000000" w:themeColor="text1"/>
-              </w:rPr>
-              <w:t>Its</w:t>
-            </w:r>
-            <w:proofErr w:type="spellEnd"/>
-            <w:r>
-              <w:rPr>
-                <w:color w:val="000000" w:themeColor="text1"/>
-              </w:rPr>
-              <w:t xml:space="preserve"> not express in square root as it already quantifies the spread of data in squared units.</w:t>
+            <w:r>
+              <w:rPr>
+                <w:color w:val="000000" w:themeColor="text1"/>
+              </w:rPr>
+              <w:t>Its not express in square root as it already quantifies the spread of data in squared units.</w:t>
             </w:r>
           </w:p>
         </w:tc>
@@ -2006,21 +1976,7 @@
               <w:rPr>
                 <w:color w:val="000000" w:themeColor="text1"/>
               </w:rPr>
-              <w:t xml:space="preserve"> but MAD won’t because </w:t>
-            </w:r>
-            <w:proofErr w:type="gramStart"/>
-            <w:r>
-              <w:rPr>
-                <w:color w:val="000000" w:themeColor="text1"/>
-              </w:rPr>
-              <w:t>its</w:t>
-            </w:r>
-            <w:proofErr w:type="gramEnd"/>
-            <w:r>
-              <w:rPr>
-                <w:color w:val="000000" w:themeColor="text1"/>
-              </w:rPr>
-              <w:t xml:space="preserve"> taking absolute values</w:t>
+              <w:t xml:space="preserve"> but MAD won’t because its taking absolute values</w:t>
             </w:r>
           </w:p>
         </w:tc>
@@ -3056,7 +3012,7 @@
                 <w:noProof/>
               </w:rPr>
               <w:drawing>
-                <wp:inline distT="0" distB="0" distL="0" distR="0" wp14:anchorId="06DA7828" wp14:editId="3539E070">
+                <wp:inline distT="0" distB="0" distL="0" distR="0" wp14:anchorId="06DA7828" wp14:editId="4764CEA5">
                   <wp:extent cx="1778000" cy="1244581"/>
                   <wp:effectExtent l="0" t="0" r="0" b="0"/>
                   <wp:docPr id="88014661" name="Picture 1" descr="Box Plot - Simply explained - DATAtab"/>
@@ -4278,21 +4234,7 @@
         <w:rPr>
           <w:color w:val="000000" w:themeColor="text1"/>
         </w:rPr>
-        <w:t xml:space="preserve">For our purposes the probability of an event will happen is the proportion of the event will occur if the situation could be </w:t>
-      </w:r>
-      <w:proofErr w:type="gramStart"/>
-      <w:r>
-        <w:rPr>
-          <w:color w:val="000000" w:themeColor="text1"/>
-        </w:rPr>
-        <w:t>repeated over and over again</w:t>
-      </w:r>
-      <w:proofErr w:type="gramEnd"/>
-      <w:r>
-        <w:rPr>
-          <w:color w:val="000000" w:themeColor="text1"/>
-        </w:rPr>
-        <w:t>, infinitely.</w:t>
+        <w:t>For our purposes the probability of an event will happen is the proportion of the event will occur if the situation could be repeated over and over again, infinitely.</w:t>
       </w:r>
     </w:p>
     <w:p>
@@ -4351,48 +4293,20 @@
         <w:rPr>
           <w:color w:val="000000" w:themeColor="text1"/>
         </w:rPr>
-        <w:t xml:space="preserve">If the highest value of X goes with highest value of </w:t>
-      </w:r>
-      <w:proofErr w:type="gramStart"/>
-      <w:r>
-        <w:rPr>
-          <w:color w:val="000000" w:themeColor="text1"/>
-        </w:rPr>
-        <w:t>Y</w:t>
-      </w:r>
-      <w:proofErr w:type="gramEnd"/>
-      <w:r>
-        <w:rPr>
-          <w:color w:val="000000" w:themeColor="text1"/>
-        </w:rPr>
-        <w:t xml:space="preserve"> then correlation of X and Y is positively correlated and also for vice versa.</w:t>
-      </w:r>
-    </w:p>
-    <w:p>
-      <w:pPr>
-        <w:rPr>
-          <w:color w:val="000000" w:themeColor="text1"/>
-        </w:rPr>
-      </w:pPr>
-      <w:r>
-        <w:rPr>
-          <w:color w:val="000000" w:themeColor="text1"/>
-        </w:rPr>
-        <w:t xml:space="preserve">If the highest value of X goes with lowest value of </w:t>
-      </w:r>
-      <w:proofErr w:type="gramStart"/>
-      <w:r>
-        <w:rPr>
-          <w:color w:val="000000" w:themeColor="text1"/>
-        </w:rPr>
-        <w:t>X</w:t>
-      </w:r>
-      <w:proofErr w:type="gramEnd"/>
-      <w:r>
-        <w:rPr>
-          <w:color w:val="000000" w:themeColor="text1"/>
-        </w:rPr>
-        <w:t xml:space="preserve"> then correlation of X and Y is negatively correlated and also for vice versa</w:t>
+        <w:t>If the highest value of X goes with highest value of Y then correlation of X and Y is positively correlated and also for vice versa.</w:t>
+      </w:r>
+    </w:p>
+    <w:p>
+      <w:pPr>
+        <w:rPr>
+          <w:color w:val="000000" w:themeColor="text1"/>
+        </w:rPr>
+      </w:pPr>
+      <w:r>
+        <w:rPr>
+          <w:color w:val="000000" w:themeColor="text1"/>
+        </w:rPr>
+        <w:t>If the highest value of X goes with lowest value of X then correlation of X and Y is negatively correlated and also for vice versa</w:t>
       </w:r>
     </w:p>
     <w:p>
@@ -4523,21 +4437,7 @@
         <w:rPr>
           <w:color w:val="000000" w:themeColor="text1"/>
         </w:rPr>
-        <w:t xml:space="preserve"> a plot which x-axis is one plot and y axis </w:t>
-      </w:r>
-      <w:proofErr w:type="gramStart"/>
-      <w:r>
-        <w:rPr>
-          <w:color w:val="000000" w:themeColor="text1"/>
-        </w:rPr>
-        <w:t>is</w:t>
-      </w:r>
-      <w:proofErr w:type="gramEnd"/>
-      <w:r>
-        <w:rPr>
-          <w:color w:val="000000" w:themeColor="text1"/>
-        </w:rPr>
-        <w:t xml:space="preserve"> one plot.</w:t>
+        <w:t xml:space="preserve"> a plot which x-axis is one plot and y axis is one plot.</w:t>
       </w:r>
     </w:p>
     <w:p>
@@ -4600,7 +4500,6 @@
         </w:rPr>
         <w:t xml:space="preserve">Vector </w:t>
       </w:r>
-      <w:proofErr w:type="gramStart"/>
       <w:r>
         <w:rPr>
           <w:rFonts w:ascii="Cambria Math" w:hAnsi="Cambria Math" w:cs="Cambria Math"/>
@@ -4608,7 +4507,6 @@
         </w:rPr>
         <w:t>𝐴</w:t>
       </w:r>
-      <w:proofErr w:type="gramEnd"/>
     </w:p>
     <w:p>
       <w:pPr>
@@ -4635,7 +4533,6 @@
         </w:rPr>
         <w:t xml:space="preserve">Vector </w:t>
       </w:r>
-      <w:proofErr w:type="gramStart"/>
       <w:r>
         <w:rPr>
           <w:rFonts w:ascii="Cambria Math" w:hAnsi="Cambria Math" w:cs="Cambria Math"/>
@@ -4643,7 +4540,6 @@
         </w:rPr>
         <w:t>𝐵</w:t>
       </w:r>
-      <w:proofErr w:type="gramEnd"/>
     </w:p>
     <w:p>
       <w:pPr>
@@ -4921,7 +4817,6 @@
         </w:rPr>
         <w:t xml:space="preserve">The next part talks about shuffling one of the vectors and recalculating the sum of products. Let's shuffle vector </w:t>
       </w:r>
-      <w:proofErr w:type="gramStart"/>
       <w:r>
         <w:rPr>
           <w:rFonts w:ascii="Cambria Math" w:hAnsi="Cambria Math" w:cs="Cambria Math"/>
@@ -4929,7 +4824,6 @@
         </w:rPr>
         <w:t>𝐵</w:t>
       </w:r>
-      <w:proofErr w:type="gramEnd"/>
     </w:p>
     <w:p>
       <w:pPr>
@@ -4943,7 +4837,6 @@
         </w:rPr>
         <w:t xml:space="preserve">Assume we shuffle vector </w:t>
       </w:r>
-      <w:proofErr w:type="gramStart"/>
       <w:r>
         <w:rPr>
           <w:rFonts w:ascii="Cambria Math" w:hAnsi="Cambria Math" w:cs="Cambria Math"/>
@@ -4951,7 +4844,6 @@
         </w:rPr>
         <w:t>𝐵</w:t>
       </w:r>
-      <w:proofErr w:type="gramEnd"/>
     </w:p>
     <w:p>
       <w:pPr>
@@ -5197,21 +5089,7 @@
         <w:rPr>
           <w:color w:val="000000" w:themeColor="text1"/>
         </w:rPr>
-        <w:t xml:space="preserve">The sum of products (32 in the original case) can be used as a metric to compare against random </w:t>
-      </w:r>
-      <w:proofErr w:type="spellStart"/>
-      <w:r>
-        <w:rPr>
-          <w:color w:val="000000" w:themeColor="text1"/>
-        </w:rPr>
-        <w:t>shufflings</w:t>
-      </w:r>
-      <w:proofErr w:type="spellEnd"/>
-      <w:r>
-        <w:rPr>
-          <w:color w:val="000000" w:themeColor="text1"/>
-        </w:rPr>
-        <w:t>. By shuffling one of the vectors multiple times and calculating the sum of products each time, you can generate a distribution of sums. This relates to a resampling-based estimate.</w:t>
+        <w:t>The sum of products (32 in the original case) can be used as a metric to compare against random shufflings. By shuffling one of the vectors multiple times and calculating the sum of products each time, you can generate a distribution of sums. This relates to a resampling-based estimate.</w:t>
       </w:r>
     </w:p>
     <w:p>
@@ -5287,13 +5165,8 @@
         <w:t>Pearson’s correlation coefficient</w:t>
       </w:r>
       <w:r>
-        <w:t xml:space="preserve">, we multiply deviations from the mean for variable 1 times those for variable 2, and divide by the product of the standard </w:t>
-      </w:r>
-      <w:proofErr w:type="gramStart"/>
-      <w:r>
-        <w:t>deviations</w:t>
-      </w:r>
-      <w:proofErr w:type="gramEnd"/>
+        <w:t>, we multiply deviations from the mean for variable 1 times those for variable 2, and divide by the product of the standard deviations</w:t>
+      </w:r>
     </w:p>
     <w:p>
       <w:pPr>
@@ -5405,31 +5278,7 @@
         <w:t>Variables can have an association that is not linear, in which case the correlation coefficient may not be a useful metric. The relationship between tax rates and revenue</w:t>
       </w:r>
       <w:r>
-        <w:t xml:space="preserve"> raised is an example: as tax rates increase from zero, the revenue raised also increases. However, once tax rates reach a high level and approach 100%, tax avoidance </w:t>
-      </w:r>
-      <w:proofErr w:type="spellStart"/>
-      <w:r>
-        <w:t>increa</w:t>
-      </w:r>
-      <w:proofErr w:type="spellEnd"/>
-      <w:r>
-        <w:t xml:space="preserve">‐ </w:t>
-      </w:r>
-      <w:proofErr w:type="spellStart"/>
-      <w:r>
-        <w:t>ses</w:t>
-      </w:r>
-      <w:proofErr w:type="spellEnd"/>
-      <w:r>
-        <w:t xml:space="preserve"> and tax revenue </w:t>
-      </w:r>
-      <w:proofErr w:type="gramStart"/>
-      <w:r>
-        <w:t>actually declines</w:t>
-      </w:r>
-      <w:proofErr w:type="gramEnd"/>
-      <w:r>
-        <w:t>.</w:t>
+        <w:t xml:space="preserve"> raised is an example: as tax rates increase from zero, the revenue raised also increases. However, once tax rates reach a high level and approach 100%, tax avoidance increa‐ ses and tax revenue actually declines.</w:t>
       </w:r>
     </w:p>
     <w:p>
@@ -5571,114 +5420,20 @@
         <w:rPr>
           <w:color w:val="000000" w:themeColor="text1"/>
         </w:rPr>
-        <w:t xml:space="preserve">Create arrays -&gt; </w:t>
-      </w:r>
-      <w:proofErr w:type="spellStart"/>
-      <w:proofErr w:type="gramStart"/>
-      <w:r>
-        <w:rPr>
-          <w:color w:val="000000" w:themeColor="text1"/>
-        </w:rPr>
-        <w:t>np.array</w:t>
-      </w:r>
-      <w:proofErr w:type="spellEnd"/>
-      <w:proofErr w:type="gramEnd"/>
-      <w:r>
-        <w:rPr>
-          <w:color w:val="000000" w:themeColor="text1"/>
-        </w:rPr>
-        <w:t xml:space="preserve">([List]) | </w:t>
-      </w:r>
-      <w:proofErr w:type="spellStart"/>
-      <w:r>
-        <w:rPr>
-          <w:color w:val="000000" w:themeColor="text1"/>
-        </w:rPr>
-        <w:t>np.zeros</w:t>
-      </w:r>
-      <w:proofErr w:type="spellEnd"/>
-      <w:r>
-        <w:rPr>
-          <w:color w:val="000000" w:themeColor="text1"/>
-        </w:rPr>
-        <w:t>() |</w:t>
-      </w:r>
-      <w:proofErr w:type="spellStart"/>
-      <w:r>
-        <w:rPr>
-          <w:color w:val="000000" w:themeColor="text1"/>
-        </w:rPr>
-        <w:t>np.linspace</w:t>
-      </w:r>
-      <w:proofErr w:type="spellEnd"/>
-      <w:r>
-        <w:rPr>
-          <w:color w:val="000000" w:themeColor="text1"/>
-        </w:rPr>
-        <w:t xml:space="preserve">(), </w:t>
-      </w:r>
-      <w:proofErr w:type="spellStart"/>
-      <w:r>
-        <w:rPr>
-          <w:color w:val="000000" w:themeColor="text1"/>
-        </w:rPr>
-        <w:t>np.logspace</w:t>
-      </w:r>
-      <w:proofErr w:type="spellEnd"/>
-      <w:r>
-        <w:rPr>
-          <w:color w:val="000000" w:themeColor="text1"/>
-        </w:rPr>
-        <w:t>()</w:t>
-      </w:r>
-    </w:p>
-    <w:p>
-      <w:pPr>
-        <w:rPr>
-          <w:color w:val="000000" w:themeColor="text1"/>
-        </w:rPr>
-      </w:pPr>
-      <w:r>
-        <w:rPr>
-          <w:color w:val="000000" w:themeColor="text1"/>
-        </w:rPr>
-        <w:t>Examining -</w:t>
-      </w:r>
-      <w:proofErr w:type="gramStart"/>
-      <w:r>
-        <w:rPr>
-          <w:color w:val="000000" w:themeColor="text1"/>
-        </w:rPr>
-        <w:t>&gt; .</w:t>
-      </w:r>
-      <w:proofErr w:type="spellStart"/>
-      <w:r>
-        <w:rPr>
-          <w:color w:val="000000" w:themeColor="text1"/>
-        </w:rPr>
-        <w:t>dtype</w:t>
-      </w:r>
-      <w:proofErr w:type="spellEnd"/>
-      <w:proofErr w:type="gramEnd"/>
-      <w:r>
-        <w:rPr>
-          <w:color w:val="000000" w:themeColor="text1"/>
-        </w:rPr>
-        <w:t>, .</w:t>
-      </w:r>
-      <w:proofErr w:type="spellStart"/>
-      <w:r>
-        <w:rPr>
-          <w:color w:val="000000" w:themeColor="text1"/>
-        </w:rPr>
-        <w:t>ndim</w:t>
-      </w:r>
-      <w:proofErr w:type="spellEnd"/>
-      <w:r>
-        <w:rPr>
-          <w:color w:val="000000" w:themeColor="text1"/>
-        </w:rPr>
-        <w:t>, .shape, .size</w:t>
+        <w:t>Create arrays -&gt; np.array([List]) | np.zeros() |np.linspace(), np.logspace()</w:t>
+      </w:r>
+    </w:p>
+    <w:p>
+      <w:pPr>
+        <w:rPr>
+          <w:color w:val="000000" w:themeColor="text1"/>
+        </w:rPr>
+      </w:pPr>
+      <w:r>
+        <w:rPr>
+          <w:color w:val="000000" w:themeColor="text1"/>
+        </w:rPr>
+        <w:t>Examining -&gt; .dtype, .ndim, .shape, .size</w:t>
       </w:r>
     </w:p>
     <w:p>
@@ -6042,15 +5797,7 @@
     </w:p>
     <w:p>
       <w:r>
-        <w:t xml:space="preserve">• A correlation coefficient of zero indicates no correlation, but be aware that ran‐ </w:t>
-      </w:r>
-      <w:proofErr w:type="spellStart"/>
-      <w:r>
-        <w:t>dom</w:t>
-      </w:r>
-      <w:proofErr w:type="spellEnd"/>
-      <w:r>
-        <w:t xml:space="preserve"> arrangements of data will produce both positive and negative values for the correlation coefficient just by chance</w:t>
+        <w:t>• A correlation coefficient of zero indicates no correlation, but be aware that ran‐ dom arrangements of data will produce both positive and negative values for the correlation coefficient just by chance</w:t>
       </w:r>
     </w:p>
     <w:p>
@@ -6587,13 +6334,8 @@
     </w:p>
     <w:p>
       <w:r>
-        <w:t xml:space="preserve">Contingency tables can look only at counts, or they can also include column and total percentages. Pivot tables in Excel are perhaps the most common tool used to create contingency </w:t>
-      </w:r>
-      <w:proofErr w:type="gramStart"/>
-      <w:r>
-        <w:t>tables</w:t>
-      </w:r>
-      <w:proofErr w:type="gramEnd"/>
+        <w:t>Contingency tables can look only at counts, or they can also include column and total percentages. Pivot tables in Excel are perhaps the most common tool used to create contingency tables</w:t>
+      </w:r>
     </w:p>
     <w:p>
       <w:pPr>
@@ -6776,21 +6518,7 @@
         <w:rPr>
           <w:color w:val="000000" w:themeColor="text1"/>
         </w:rPr>
-        <w:t xml:space="preserve"> On the other </w:t>
-      </w:r>
-      <w:proofErr w:type="gramStart"/>
-      <w:r>
-        <w:rPr>
-          <w:color w:val="000000" w:themeColor="text1"/>
-        </w:rPr>
-        <w:t>hand</w:t>
-      </w:r>
-      <w:proofErr w:type="gramEnd"/>
-      <w:r>
-        <w:rPr>
-          <w:color w:val="000000" w:themeColor="text1"/>
-        </w:rPr>
-        <w:t xml:space="preserve"> the boxplot clearly shows the outliers.</w:t>
+        <w:t xml:space="preserve"> On the other hand the boxplot clearly shows the outliers.</w:t>
       </w:r>
     </w:p>
     <w:p>
@@ -7035,21 +6763,7 @@
         <w:rPr>
           <w:color w:val="000000" w:themeColor="text1"/>
         </w:rPr>
-        <w:t xml:space="preserve">In traditional statistics, there assumptions made on population but in current statistics there is no need and sample </w:t>
-      </w:r>
-      <w:proofErr w:type="gramStart"/>
-      <w:r>
-        <w:rPr>
-          <w:color w:val="000000" w:themeColor="text1"/>
-        </w:rPr>
-        <w:t>is</w:t>
-      </w:r>
-      <w:proofErr w:type="gramEnd"/>
-      <w:r>
-        <w:rPr>
-          <w:color w:val="000000" w:themeColor="text1"/>
-        </w:rPr>
-        <w:t xml:space="preserve"> used to train models and use it against the big data.</w:t>
+        <w:t>In traditional statistics, there assumptions made on population but in current statistics there is no need and sample is used to train models and use it against the big data.</w:t>
       </w:r>
     </w:p>
     <w:p>
@@ -7510,21 +7224,7 @@
           <w:color w:val="000000" w:themeColor="text1"/>
         </w:rPr>
         <w:tab/>
-        <w:t xml:space="preserve">Dividing the population into strata and randomly sampling from each </w:t>
-      </w:r>
-      <w:proofErr w:type="gramStart"/>
-      <w:r>
-        <w:rPr>
-          <w:color w:val="000000" w:themeColor="text1"/>
-        </w:rPr>
-        <w:t>strata</w:t>
-      </w:r>
-      <w:proofErr w:type="gramEnd"/>
-      <w:r>
-        <w:rPr>
-          <w:color w:val="000000" w:themeColor="text1"/>
-        </w:rPr>
-        <w:t>.</w:t>
+        <w:t>Dividing the population into strata and randomly sampling from each strata.</w:t>
       </w:r>
     </w:p>
     <w:p>
@@ -7762,15 +7462,7 @@
     </w:p>
     <w:p>
       <w:r>
-        <w:t xml:space="preserve">The reviews of restaurants, hotels, cafés, and so on that you read on social media sites like Yelp are prone to bias because the people submitting them are not randomly selected. rather, they themselves have taken the initiative to write. This leads to self-selection bias— the people motivated to write reviews may have had poor experiences, may have an association with the establishment, or may simply be a different type of person from those who do not write reviews. Note that while self-selection samples can be unreliable indicators of the true </w:t>
-      </w:r>
-      <w:proofErr w:type="gramStart"/>
-      <w:r>
-        <w:t>state of affairs</w:t>
-      </w:r>
-      <w:proofErr w:type="gramEnd"/>
-      <w:r>
-        <w:t>, they may be more reliable in simply com‐ paring one establishment to a similar one; the same self-selection bias might apply to each.</w:t>
+        <w:t>The reviews of restaurants, hotels, cafés, and so on that you read on social media sites like Yelp are prone to bias because the people submitting them are not randomly selected. rather, they themselves have taken the initiative to write. This leads to self-selection bias— the people motivated to write reviews may have had poor experiences, may have an association with the establishment, or may simply be a different type of person from those who do not write reviews. Note that while self-selection samples can be unreliable indicators of the true state of affairs, they may be more reliable in simply com‐ paring one establishment to a similar one; the same self-selection bias might apply to each.</w:t>
       </w:r>
     </w:p>
     <w:p>
@@ -7804,15 +7496,7 @@
     </w:p>
     <w:p>
       <w:r>
-        <w:t xml:space="preserve">Statistical bias refers to measurement or sampling errors that are systematic and pro‐ </w:t>
-      </w:r>
-      <w:proofErr w:type="spellStart"/>
-      <w:r>
-        <w:t>duced</w:t>
-      </w:r>
-      <w:proofErr w:type="spellEnd"/>
-      <w:r>
-        <w:t xml:space="preserve"> by the measurement or sampling process.</w:t>
+        <w:t>Statistical bias refers to measurement or sampling errors that are systematic and pro‐ duced by the measurement or sampling process.</w:t>
       </w:r>
     </w:p>
     <w:p>
@@ -7907,15 +7591,7 @@
     </w:p>
     <w:p>
       <w:r>
-        <w:t xml:space="preserve">Bias comes in different </w:t>
-      </w:r>
-      <w:proofErr w:type="gramStart"/>
-      <w:r>
-        <w:t>forms, and</w:t>
-      </w:r>
-      <w:proofErr w:type="gramEnd"/>
-      <w:r>
-        <w:t xml:space="preserve"> may be observable or invisible. When a result does suggest bias (e.g., by reference to a benchmark or actual values), it is often an indica‐ tor that a statistical or machine learning model has been mis specified, or an important variable left out.</w:t>
+        <w:t>Bias comes in different forms, and may be observable or invisible. When a result does suggest bias (e.g., by reference to a benchmark or actual values), it is often an indica‐ tor that a statistical or machine learning model has been mis specified, or an important variable left out.</w:t>
       </w:r>
     </w:p>
     <w:p>
@@ -8311,55 +7987,22 @@
           <w:bCs/>
         </w:rPr>
       </w:pPr>
-      <w:proofErr w:type="gramStart"/>
       <w:r>
         <w:rPr>
           <w:b/>
           <w:bCs/>
         </w:rPr>
-        <w:t>So</w:t>
-      </w:r>
-      <w:proofErr w:type="gramEnd"/>
-      <w:r>
-        <w:rPr>
-          <w:b/>
-          <w:bCs/>
-        </w:rPr>
-        <w:t xml:space="preserve"> when are massive amounts of data needed?</w:t>
-      </w:r>
-    </w:p>
-    <w:p>
-      <w:r>
-        <w:t xml:space="preserve">Consider the search queries received by Google, where columns are terms, rows are individual search queries, and cell values are either 0 or 1, depending on whether a query contains a term. The goal is to determine the best predicted search destination for a given query. There are over 150,000 words in the English language, and Google processes over one trillion queries per year. This yields a huge </w:t>
-      </w:r>
-      <w:proofErr w:type="gramStart"/>
-      <w:r>
-        <w:t>matrix,</w:t>
-      </w:r>
-      <w:proofErr w:type="gramEnd"/>
-      <w:r>
-        <w:t xml:space="preserve"> the vast majority of whose entries are “0.” This is a true big data problem—only when such enormous quantities of data are accumulated can </w:t>
-      </w:r>
-      <w:proofErr w:type="gramStart"/>
-      <w:r>
-        <w:t>effective</w:t>
-      </w:r>
-      <w:proofErr w:type="gramEnd"/>
-      <w:r>
-        <w:t xml:space="preserve"> search results be returned for most queries. And the more data accumulates, the better the results.</w:t>
-      </w:r>
-    </w:p>
-    <w:p>
-      <w:r>
-        <w:t xml:space="preserve">Consider the search phrase “Ricky Ricardo and Little Red Riding Hood.” In the early days of the internet, this query would probably have returned results on the band‐ leader Ricky Ricardo, the television </w:t>
-      </w:r>
-      <w:proofErr w:type="gramStart"/>
-      <w:r>
-        <w:t>show</w:t>
-      </w:r>
-      <w:proofErr w:type="gramEnd"/>
-      <w:r>
-        <w:t xml:space="preserve"> I Love Lucy in which that character appeared, and the children’s story Little Red Riding Hood. Both of those individual items would have had many searches to refer to, but the combination would have had very few. Later, now that trillions of search queries have been accumulated, this search query returns the exact I Love Lucy episode in which Ricky narrates, in dramatic fashion, the Little Red Riding Hood story to his infant son in a comic mix of English and Spanish.</w:t>
+        <w:t>So when are massive amounts of data needed?</w:t>
+      </w:r>
+    </w:p>
+    <w:p>
+      <w:r>
+        <w:t>Consider the search queries received by Google, where columns are terms, rows are individual search queries, and cell values are either 0 or 1, depending on whether a query contains a term. The goal is to determine the best predicted search destination for a given query. There are over 150,000 words in the English language, and Google processes over one trillion queries per year. This yields a huge matrix, the vast majority of whose entries are “0.” This is a true big data problem—only when such enormous quantities of data are accumulated can effective search results be returned for most queries. And the more data accumulates, the better the results.</w:t>
+      </w:r>
+    </w:p>
+    <w:p>
+      <w:r>
+        <w:t>Consider the search phrase “Ricky Ricardo and Little Red Riding Hood.” In the early days of the internet, this query would probably have returned results on the band‐ leader Ricky Ricardo, the television show I Love Lucy in which that character appeared, and the children’s story Little Red Riding Hood. Both of those individual items would have had many searches to refer to, but the combination would have had very few. Later, now that trillions of search queries have been accumulated, this search query returns the exact I Love Lucy episode in which Ricky narrates, in dramatic fashion, the Little Red Riding Hood story to his infant son in a comic mix of English and Spanish.</w:t>
       </w:r>
     </w:p>
     <w:p/>
@@ -8532,13 +8175,8 @@
     </w:p>
     <w:p>
       <w:r>
-        <w:t xml:space="preserve">Information about samples is observed, and information about large populations is often inferred from smaller samples. Statisticians like to keep the two things separate in the </w:t>
-      </w:r>
-      <w:proofErr w:type="gramStart"/>
-      <w:r>
-        <w:t>symbology</w:t>
-      </w:r>
-      <w:proofErr w:type="gramEnd"/>
+        <w:t>Information about samples is observed, and information about large populations is often inferred from smaller samples. Statisticians like to keep the two things separate in the symbology</w:t>
+      </w:r>
     </w:p>
     <w:p>
       <w:pPr>
@@ -8686,24 +8324,14 @@
     </w:p>
     <w:p>
       <w:r>
-        <w:t xml:space="preserve"> Bias or non-reproducibility resulting from repeated data modeling, or modeling data with large numbers of predictor </w:t>
-      </w:r>
-      <w:proofErr w:type="gramStart"/>
-      <w:r>
-        <w:t>variables</w:t>
-      </w:r>
-      <w:proofErr w:type="gramEnd"/>
+        <w:t xml:space="preserve"> Bias or non-reproducibility resulting from repeated data modeling, or modeling data with large numbers of predictor variables</w:t>
+      </w:r>
     </w:p>
     <w:p/>
     <w:p>
       <w:r>
-        <w:t xml:space="preserve">The difference between a phenomenon that you verify when you test a hypothesis using an experiment and a phenomenon that you discover by perusing available data can be illuminated with the following thought </w:t>
-      </w:r>
-      <w:proofErr w:type="gramStart"/>
-      <w:r>
-        <w:t>experiment</w:t>
-      </w:r>
-      <w:proofErr w:type="gramEnd"/>
+        <w:t>The difference between a phenomenon that you verify when you test a hypothesis using an experiment and a phenomenon that you discover by perusing available data can be illuminated with the following thought experiment</w:t>
+      </w:r>
     </w:p>
     <w:p/>
     <w:p>
@@ -8713,45 +8341,8 @@
         </w:rPr>
       </w:pPr>
       <w:r>
-        <w:t xml:space="preserve">Since repeated review of large data sets is a key value proposition in data science, selection bias is something to worry about. A form of selection bias of </w:t>
-      </w:r>
-      <w:proofErr w:type="gramStart"/>
-      <w:r>
-        <w:t>particular con</w:t>
-      </w:r>
-      <w:proofErr w:type="gramEnd"/>
-      <w:r>
-        <w:t xml:space="preserve">‐ </w:t>
-      </w:r>
-      <w:proofErr w:type="spellStart"/>
-      <w:r>
-        <w:t>cern</w:t>
-      </w:r>
-      <w:proofErr w:type="spellEnd"/>
-      <w:r>
-        <w:t xml:space="preserve"> to data scientists is what John Elder (founder of Elder Research, a respected data mining consultancy) calls the vast search effect. If you repeatedly run different models and ask different questions with a large data set, you are bound to find something interesting. But is the result you found truly something interesting, or is it the chance outlier? We can guard against this by using a holdout set, and sometimes more than one hold‐ out set, against which to validate performance. Elder also advocates the use of what he calls target shuffling (a permutation test, in essence) to test the validity of </w:t>
-      </w:r>
-      <w:proofErr w:type="spellStart"/>
-      <w:r>
-        <w:t>predic</w:t>
-      </w:r>
-      <w:proofErr w:type="spellEnd"/>
-      <w:r>
-        <w:t xml:space="preserve">‐ </w:t>
-      </w:r>
-      <w:proofErr w:type="spellStart"/>
-      <w:r>
-        <w:t>tive</w:t>
-      </w:r>
-      <w:proofErr w:type="spellEnd"/>
-      <w:r>
-        <w:t xml:space="preserve"> associations that a data mining model </w:t>
-      </w:r>
-      <w:proofErr w:type="gramStart"/>
-      <w:r>
-        <w:t>suggests</w:t>
-      </w:r>
-      <w:proofErr w:type="gramEnd"/>
+        <w:t>Since repeated review of large data sets is a key value proposition in data science, selection bias is something to worry about. A form of selection bias of particular con‐ cern to data scientists is what John Elder (founder of Elder Research, a respected data mining consultancy) calls the vast search effect. If you repeatedly run different models and ask different questions with a large data set, you are bound to find something interesting. But is the result you found truly something interesting, or is it the chance outlier? We can guard against this by using a holdout set, and sometimes more than one hold‐ out set, against which to validate performance. Elder also advocates the use of what he calls target shuffling (a permutation test, in essence) to test the validity of predic‐ tive associations that a data mining model suggests</w:t>
+      </w:r>
     </w:p>
     <w:p>
       <w:pPr>
@@ -8859,15 +8450,7 @@
     </w:p>
     <w:p>
       <w:r>
-        <w:t xml:space="preserve">Sports fans are familiar with the “rookie of the year, sophomore slump” phenomenon. Among the athletes who begin their career </w:t>
-      </w:r>
-      <w:proofErr w:type="gramStart"/>
-      <w:r>
-        <w:t>in a given</w:t>
-      </w:r>
-      <w:proofErr w:type="gramEnd"/>
-      <w:r>
-        <w:t xml:space="preserve"> season (the rookie class), there is always one who performs better than all the rest. Generally, this “rookie of the year” does not do as well in his second year. Why </w:t>
+        <w:t xml:space="preserve">Sports fans are familiar with the “rookie of the year, sophomore slump” phenomenon. Among the athletes who begin their career in a given season (the rookie class), there is always one who performs better than all the rest. Generally, this “rookie of the year” does not do as well in his second year. Why </w:t>
       </w:r>
       <w:r>
         <w:lastRenderedPageBreak/>
@@ -9225,15 +8808,7 @@
         <w:t>Data distribution</w:t>
       </w:r>
       <w:r>
-        <w:t xml:space="preserve"> </w:t>
-      </w:r>
-      <w:proofErr w:type="gramStart"/>
-      <w:r>
-        <w:t>The</w:t>
-      </w:r>
-      <w:proofErr w:type="gramEnd"/>
-      <w:r>
-        <w:t xml:space="preserve"> frequency distribution of individual values in a data set. </w:t>
+        <w:t xml:space="preserve"> The frequency distribution of individual values in a data set. </w:t>
       </w:r>
     </w:p>
     <w:p>
@@ -9245,15 +8820,7 @@
         <w:t>Sampling distribution</w:t>
       </w:r>
       <w:r>
-        <w:t xml:space="preserve"> </w:t>
-      </w:r>
-      <w:proofErr w:type="gramStart"/>
-      <w:r>
-        <w:t>The</w:t>
-      </w:r>
-      <w:proofErr w:type="gramEnd"/>
-      <w:r>
-        <w:t xml:space="preserve"> frequency distribution of a sample statistic over many samples or resamples. </w:t>
+        <w:t xml:space="preserve"> The frequency distribution of a sample statistic over many samples or resamples. </w:t>
       </w:r>
     </w:p>
     <w:p>
@@ -9265,15 +8832,7 @@
         <w:t>Central limit theorem</w:t>
       </w:r>
       <w:r>
-        <w:t xml:space="preserve"> </w:t>
-      </w:r>
-      <w:proofErr w:type="gramStart"/>
-      <w:r>
-        <w:t>The</w:t>
-      </w:r>
-      <w:proofErr w:type="gramEnd"/>
-      <w:r>
-        <w:t xml:space="preserve"> tendency of the sampling distribution to take on a normal shape as sample size rises. </w:t>
+        <w:t xml:space="preserve"> The tendency of the sampling distribution to take on a normal shape as sample size rises. </w:t>
       </w:r>
     </w:p>
     <w:p>
@@ -9285,15 +8844,7 @@
         <w:t>Standard error</w:t>
       </w:r>
       <w:r>
-        <w:t xml:space="preserve"> </w:t>
-      </w:r>
-      <w:proofErr w:type="gramStart"/>
-      <w:r>
-        <w:t>The</w:t>
-      </w:r>
-      <w:proofErr w:type="gramEnd"/>
-      <w:r>
-        <w:t xml:space="preserve"> variability (standard deviation) of a sample statistic over many samples (not to be confused with standard deviation, which by itself, refers to variability of individual data values).</w:t>
+        <w:t xml:space="preserve"> The variability (standard deviation) of a sample statistic over many samples (not to be confused with standard deviation, which by itself, refers to variability of individual data values).</w:t>
       </w:r>
     </w:p>
     <w:p>
@@ -9364,6 +8915,148 @@
           <w:sz w:val="24"/>
           <w:szCs w:val="24"/>
         </w:rPr>
+        <w:t>57</w:t>
+      </w:r>
+    </w:p>
+    <w:p>
+      <w:r>
+        <w:t>The distribution of a sample statistic such as the mean is likely to be more regular and bell-shaped than the distribution of the data itself. The larger the sample the statistic is based on, the more this is true. Also, the larger the sample, the narrower the distribution of the sample statistic.</w:t>
+      </w:r>
+    </w:p>
+    <w:p>
+      <w:pPr>
+        <w:rPr>
+          <w:i/>
+          <w:iCs/>
+          <w:color w:val="7F7F7F" w:themeColor="text1" w:themeTint="80"/>
+          <w:sz w:val="24"/>
+          <w:szCs w:val="24"/>
+        </w:rPr>
+      </w:pPr>
+      <w:r>
+        <w:rPr>
+          <w:i/>
+          <w:iCs/>
+          <w:color w:val="7F7F7F" w:themeColor="text1" w:themeTint="80"/>
+          <w:sz w:val="24"/>
+          <w:szCs w:val="24"/>
+        </w:rPr>
+        <w:drawing>
+          <wp:inline distT="0" distB="0" distL="0" distR="0" wp14:anchorId="51E3625F" wp14:editId="0E025A4E">
+            <wp:extent cx="2577014" cy="2996642"/>
+            <wp:effectExtent l="0" t="0" r="0" b="0"/>
+            <wp:docPr id="360862966" name="Picture 1"/>
+            <wp:cNvGraphicFramePr>
+              <a:graphicFrameLocks xmlns:a="http://schemas.openxmlformats.org/drawingml/2006/main" noChangeAspect="1"/>
+            </wp:cNvGraphicFramePr>
+            <a:graphic xmlns:a="http://schemas.openxmlformats.org/drawingml/2006/main">
+              <a:graphicData uri="http://schemas.openxmlformats.org/drawingml/2006/picture">
+                <pic:pic xmlns:pic="http://schemas.openxmlformats.org/drawingml/2006/picture">
+                  <pic:nvPicPr>
+                    <pic:cNvPr id="360862966" name=""/>
+                    <pic:cNvPicPr/>
+                  </pic:nvPicPr>
+                  <pic:blipFill>
+                    <a:blip r:embed="rId25"/>
+                    <a:stretch>
+                      <a:fillRect/>
+                    </a:stretch>
+                  </pic:blipFill>
+                  <pic:spPr>
+                    <a:xfrm>
+                      <a:off x="0" y="0"/>
+                      <a:ext cx="2593017" cy="3015251"/>
+                    </a:xfrm>
+                    <a:prstGeom prst="rect">
+                      <a:avLst/>
+                    </a:prstGeom>
+                  </pic:spPr>
+                </pic:pic>
+              </a:graphicData>
+            </a:graphic>
+          </wp:inline>
+        </w:drawing>
+      </w:r>
+    </w:p>
+    <w:p>
+      <w:pPr>
+        <w:rPr>
+          <w:i/>
+          <w:iCs/>
+          <w:color w:val="7F7F7F" w:themeColor="text1" w:themeTint="80"/>
+          <w:sz w:val="24"/>
+          <w:szCs w:val="24"/>
+        </w:rPr>
+      </w:pPr>
+      <w:r>
+        <w:rPr>
+          <w:i/>
+          <w:iCs/>
+          <w:color w:val="7F7F7F" w:themeColor="text1" w:themeTint="80"/>
+          <w:sz w:val="24"/>
+          <w:szCs w:val="24"/>
+        </w:rPr>
+        <w:lastRenderedPageBreak/>
+        <w:t xml:space="preserve">------------------- </w:t>
+      </w:r>
+      <w:r>
+        <w:rPr>
+          <w:i/>
+          <w:iCs/>
+          <w:color w:val="7F7F7F" w:themeColor="text1" w:themeTint="80"/>
+          <w:sz w:val="24"/>
+          <w:szCs w:val="24"/>
+        </w:rPr>
+        <w:t>6</w:t>
+      </w:r>
+      <w:r>
+        <w:rPr>
+          <w:i/>
+          <w:iCs/>
+          <w:color w:val="7F7F7F" w:themeColor="text1" w:themeTint="80"/>
+          <w:sz w:val="24"/>
+          <w:szCs w:val="24"/>
+        </w:rPr>
+        <w:t>/</w:t>
+      </w:r>
+      <w:r>
+        <w:rPr>
+          <w:i/>
+          <w:iCs/>
+          <w:color w:val="7F7F7F" w:themeColor="text1" w:themeTint="80"/>
+          <w:sz w:val="24"/>
+          <w:szCs w:val="24"/>
+        </w:rPr>
+        <w:t>1</w:t>
+      </w:r>
+      <w:r>
+        <w:rPr>
+          <w:i/>
+          <w:iCs/>
+          <w:color w:val="7F7F7F" w:themeColor="text1" w:themeTint="80"/>
+          <w:sz w:val="24"/>
+          <w:szCs w:val="24"/>
+        </w:rPr>
+        <w:t>9</w:t>
+      </w:r>
+      <w:r>
+        <w:rPr>
+          <w:i/>
+          <w:iCs/>
+          <w:color w:val="7F7F7F" w:themeColor="text1" w:themeTint="80"/>
+          <w:sz w:val="24"/>
+          <w:szCs w:val="24"/>
+        </w:rPr>
+        <w:t xml:space="preserve">/2024 Up to Page </w:t>
+      </w:r>
+      <w:r>
+        <w:rPr>
+          <w:i/>
+          <w:iCs/>
+          <w:color w:val="7F7F7F" w:themeColor="text1" w:themeTint="80"/>
+          <w:sz w:val="24"/>
+          <w:szCs w:val="24"/>
+        </w:rPr>
         <w:t>5</w:t>
       </w:r>
       <w:r>
@@ -9374,7 +9067,7 @@
           <w:sz w:val="24"/>
           <w:szCs w:val="24"/>
         </w:rPr>
-        <w:t>7</w:t>
+        <w:t>8</w:t>
       </w:r>
     </w:p>
     <w:sectPr>
@@ -10372,7 +10065,7 @@
   <w:style w:type="paragraph" w:default="1" w:styleId="Normal">
     <w:name w:val="Normal"/>
     <w:qFormat/>
-    <w:rsid w:val="0041232F"/>
+    <w:rsid w:val="00FA6577"/>
   </w:style>
   <w:style w:type="character" w:default="1" w:styleId="DefaultParagraphFont">
     <w:name w:val="Default Paragraph Font"/>

</xml_diff>

<commit_message>
Day 46 Data Science
Statistics: Central Limit Theorem
</commit_message>
<xml_diff>
--- a/Statistics.docx
+++ b/Statistics.docx
@@ -1024,7 +1024,21 @@
         <w:rPr>
           <w:color w:val="000000" w:themeColor="text1"/>
         </w:rPr>
-        <w:t>Outlier: is a any value which is very distant from other values in data set and cause skewness.</w:t>
+        <w:t xml:space="preserve">Outlier: is </w:t>
+      </w:r>
+      <w:proofErr w:type="spellStart"/>
+      <w:r>
+        <w:rPr>
+          <w:color w:val="000000" w:themeColor="text1"/>
+        </w:rPr>
+        <w:t>a</w:t>
+      </w:r>
+      <w:proofErr w:type="spellEnd"/>
+      <w:r>
+        <w:rPr>
+          <w:color w:val="000000" w:themeColor="text1"/>
+        </w:rPr>
+        <w:t xml:space="preserve"> any value which is very distant from other values in data set and cause skewness.</w:t>
       </w:r>
     </w:p>
     <w:p>
@@ -1584,11 +1598,19 @@
                 <w:color w:val="000000" w:themeColor="text1"/>
               </w:rPr>
             </w:pPr>
+            <w:proofErr w:type="spellStart"/>
             <w:r>
               <w:rPr>
                 <w:color w:val="000000" w:themeColor="text1"/>
               </w:rPr>
-              <w:t>Its not express in square root as it already quantifies the spread of data in squared units.</w:t>
+              <w:t>Its</w:t>
+            </w:r>
+            <w:proofErr w:type="spellEnd"/>
+            <w:r>
+              <w:rPr>
+                <w:color w:val="000000" w:themeColor="text1"/>
+              </w:rPr>
+              <w:t xml:space="preserve"> not express in square root as it already quantifies the spread of data in squared units.</w:t>
             </w:r>
           </w:p>
         </w:tc>
@@ -3012,7 +3034,7 @@
                 <w:noProof/>
               </w:rPr>
               <w:drawing>
-                <wp:inline distT="0" distB="0" distL="0" distR="0" wp14:anchorId="06DA7828" wp14:editId="4764CEA5">
+                <wp:inline distT="0" distB="0" distL="0" distR="0" wp14:anchorId="06DA7828" wp14:editId="7A2DDD83">
                   <wp:extent cx="1778000" cy="1244581"/>
                   <wp:effectExtent l="0" t="0" r="0" b="0"/>
                   <wp:docPr id="88014661" name="Picture 1" descr="Box Plot - Simply explained - DATAtab"/>
@@ -5089,7 +5111,21 @@
         <w:rPr>
           <w:color w:val="000000" w:themeColor="text1"/>
         </w:rPr>
-        <w:t>The sum of products (32 in the original case) can be used as a metric to compare against random shufflings. By shuffling one of the vectors multiple times and calculating the sum of products each time, you can generate a distribution of sums. This relates to a resampling-based estimate.</w:t>
+        <w:t xml:space="preserve">The sum of products (32 in the original case) can be used as a metric to compare against random </w:t>
+      </w:r>
+      <w:proofErr w:type="spellStart"/>
+      <w:r>
+        <w:rPr>
+          <w:color w:val="000000" w:themeColor="text1"/>
+        </w:rPr>
+        <w:t>shufflings</w:t>
+      </w:r>
+      <w:proofErr w:type="spellEnd"/>
+      <w:r>
+        <w:rPr>
+          <w:color w:val="000000" w:themeColor="text1"/>
+        </w:rPr>
+        <w:t>. By shuffling one of the vectors multiple times and calculating the sum of products each time, you can generate a distribution of sums. This relates to a resampling-based estimate.</w:t>
       </w:r>
     </w:p>
     <w:p>
@@ -5278,7 +5314,23 @@
         <w:t>Variables can have an association that is not linear, in which case the correlation coefficient may not be a useful metric. The relationship between tax rates and revenue</w:t>
       </w:r>
       <w:r>
-        <w:t xml:space="preserve"> raised is an example: as tax rates increase from zero, the revenue raised also increases. However, once tax rates reach a high level and approach 100%, tax avoidance increa‐ ses and tax revenue actually declines.</w:t>
+        <w:t xml:space="preserve"> raised is an example: as tax rates increase from zero, the revenue raised also increases. However, once tax rates reach a high level and approach 100%, tax avoidance </w:t>
+      </w:r>
+      <w:proofErr w:type="spellStart"/>
+      <w:r>
+        <w:t>increa</w:t>
+      </w:r>
+      <w:proofErr w:type="spellEnd"/>
+      <w:r>
+        <w:t xml:space="preserve">‐ </w:t>
+      </w:r>
+      <w:proofErr w:type="spellStart"/>
+      <w:r>
+        <w:t>ses</w:t>
+      </w:r>
+      <w:proofErr w:type="spellEnd"/>
+      <w:r>
+        <w:t xml:space="preserve"> and tax revenue actually declines.</w:t>
       </w:r>
     </w:p>
     <w:p>
@@ -5420,20 +5472,104 @@
         <w:rPr>
           <w:color w:val="000000" w:themeColor="text1"/>
         </w:rPr>
-        <w:t>Create arrays -&gt; np.array([List]) | np.zeros() |np.linspace(), np.logspace()</w:t>
-      </w:r>
-    </w:p>
-    <w:p>
-      <w:pPr>
-        <w:rPr>
-          <w:color w:val="000000" w:themeColor="text1"/>
-        </w:rPr>
-      </w:pPr>
-      <w:r>
-        <w:rPr>
-          <w:color w:val="000000" w:themeColor="text1"/>
-        </w:rPr>
-        <w:t>Examining -&gt; .dtype, .ndim, .shape, .size</w:t>
+        <w:t xml:space="preserve">Create arrays -&gt; </w:t>
+      </w:r>
+      <w:proofErr w:type="spellStart"/>
+      <w:r>
+        <w:rPr>
+          <w:color w:val="000000" w:themeColor="text1"/>
+        </w:rPr>
+        <w:t>np.array</w:t>
+      </w:r>
+      <w:proofErr w:type="spellEnd"/>
+      <w:r>
+        <w:rPr>
+          <w:color w:val="000000" w:themeColor="text1"/>
+        </w:rPr>
+        <w:t xml:space="preserve">([List]) | </w:t>
+      </w:r>
+      <w:proofErr w:type="spellStart"/>
+      <w:r>
+        <w:rPr>
+          <w:color w:val="000000" w:themeColor="text1"/>
+        </w:rPr>
+        <w:t>np.zeros</w:t>
+      </w:r>
+      <w:proofErr w:type="spellEnd"/>
+      <w:r>
+        <w:rPr>
+          <w:color w:val="000000" w:themeColor="text1"/>
+        </w:rPr>
+        <w:t>() |</w:t>
+      </w:r>
+      <w:proofErr w:type="spellStart"/>
+      <w:r>
+        <w:rPr>
+          <w:color w:val="000000" w:themeColor="text1"/>
+        </w:rPr>
+        <w:t>np.linspace</w:t>
+      </w:r>
+      <w:proofErr w:type="spellEnd"/>
+      <w:r>
+        <w:rPr>
+          <w:color w:val="000000" w:themeColor="text1"/>
+        </w:rPr>
+        <w:t xml:space="preserve">(), </w:t>
+      </w:r>
+      <w:proofErr w:type="spellStart"/>
+      <w:r>
+        <w:rPr>
+          <w:color w:val="000000" w:themeColor="text1"/>
+        </w:rPr>
+        <w:t>np.logspace</w:t>
+      </w:r>
+      <w:proofErr w:type="spellEnd"/>
+      <w:r>
+        <w:rPr>
+          <w:color w:val="000000" w:themeColor="text1"/>
+        </w:rPr>
+        <w:t>()</w:t>
+      </w:r>
+    </w:p>
+    <w:p>
+      <w:pPr>
+        <w:rPr>
+          <w:color w:val="000000" w:themeColor="text1"/>
+        </w:rPr>
+      </w:pPr>
+      <w:r>
+        <w:rPr>
+          <w:color w:val="000000" w:themeColor="text1"/>
+        </w:rPr>
+        <w:t>Examining -&gt; .</w:t>
+      </w:r>
+      <w:proofErr w:type="spellStart"/>
+      <w:r>
+        <w:rPr>
+          <w:color w:val="000000" w:themeColor="text1"/>
+        </w:rPr>
+        <w:t>dtype</w:t>
+      </w:r>
+      <w:proofErr w:type="spellEnd"/>
+      <w:r>
+        <w:rPr>
+          <w:color w:val="000000" w:themeColor="text1"/>
+        </w:rPr>
+        <w:t>, .</w:t>
+      </w:r>
+      <w:proofErr w:type="spellStart"/>
+      <w:r>
+        <w:rPr>
+          <w:color w:val="000000" w:themeColor="text1"/>
+        </w:rPr>
+        <w:t>ndim</w:t>
+      </w:r>
+      <w:proofErr w:type="spellEnd"/>
+      <w:r>
+        <w:rPr>
+          <w:color w:val="000000" w:themeColor="text1"/>
+        </w:rPr>
+        <w:t>, .shape, .size</w:t>
       </w:r>
     </w:p>
     <w:p>
@@ -5797,7 +5933,15 @@
     </w:p>
     <w:p>
       <w:r>
-        <w:t>• A correlation coefficient of zero indicates no correlation, but be aware that ran‐ dom arrangements of data will produce both positive and negative values for the correlation coefficient just by chance</w:t>
+        <w:t xml:space="preserve">• A correlation coefficient of zero indicates no correlation, but be aware that ran‐ </w:t>
+      </w:r>
+      <w:proofErr w:type="spellStart"/>
+      <w:r>
+        <w:t>dom</w:t>
+      </w:r>
+      <w:proofErr w:type="spellEnd"/>
+      <w:r>
+        <w:t xml:space="preserve"> arrangements of data will produce both positive and negative values for the correlation coefficient just by chance</w:t>
       </w:r>
     </w:p>
     <w:p>
@@ -7496,7 +7640,15 @@
     </w:p>
     <w:p>
       <w:r>
-        <w:t>Statistical bias refers to measurement or sampling errors that are systematic and pro‐ duced by the measurement or sampling process.</w:t>
+        <w:t xml:space="preserve">Statistical bias refers to measurement or sampling errors that are systematic and pro‐ </w:t>
+      </w:r>
+      <w:proofErr w:type="spellStart"/>
+      <w:r>
+        <w:t>duced</w:t>
+      </w:r>
+      <w:proofErr w:type="spellEnd"/>
+      <w:r>
+        <w:t xml:space="preserve"> by the measurement or sampling process.</w:t>
       </w:r>
     </w:p>
     <w:p>
@@ -8341,7 +8493,31 @@
         </w:rPr>
       </w:pPr>
       <w:r>
-        <w:t>Since repeated review of large data sets is a key value proposition in data science, selection bias is something to worry about. A form of selection bias of particular con‐ cern to data scientists is what John Elder (founder of Elder Research, a respected data mining consultancy) calls the vast search effect. If you repeatedly run different models and ask different questions with a large data set, you are bound to find something interesting. But is the result you found truly something interesting, or is it the chance outlier? We can guard against this by using a holdout set, and sometimes more than one hold‐ out set, against which to validate performance. Elder also advocates the use of what he calls target shuffling (a permutation test, in essence) to test the validity of predic‐ tive associations that a data mining model suggests</w:t>
+        <w:t xml:space="preserve">Since repeated review of large data sets is a key value proposition in data science, selection bias is something to worry about. A form of selection bias of particular con‐ </w:t>
+      </w:r>
+      <w:proofErr w:type="spellStart"/>
+      <w:r>
+        <w:t>cern</w:t>
+      </w:r>
+      <w:proofErr w:type="spellEnd"/>
+      <w:r>
+        <w:t xml:space="preserve"> to data scientists is what John Elder (founder of Elder Research, a respected data mining consultancy) calls the vast search effect. If you repeatedly run different models and ask different questions with a large data set, you are bound to find something interesting. But is the result you found truly something interesting, or is it the chance outlier? We can guard against this by using a holdout set, and sometimes more than one hold‐ out set, against which to validate performance. Elder also advocates the use of what he calls target shuffling (a permutation test, in essence) to test the validity of </w:t>
+      </w:r>
+      <w:proofErr w:type="spellStart"/>
+      <w:r>
+        <w:t>predic</w:t>
+      </w:r>
+      <w:proofErr w:type="spellEnd"/>
+      <w:r>
+        <w:t xml:space="preserve">‐ </w:t>
+      </w:r>
+      <w:proofErr w:type="spellStart"/>
+      <w:r>
+        <w:t>tive</w:t>
+      </w:r>
+      <w:proofErr w:type="spellEnd"/>
+      <w:r>
+        <w:t xml:space="preserve"> associations that a data mining model suggests</w:t>
       </w:r>
     </w:p>
     <w:p>
@@ -8937,6 +9113,7 @@
         <w:rPr>
           <w:i/>
           <w:iCs/>
+          <w:noProof/>
           <w:color w:val="7F7F7F" w:themeColor="text1" w:themeTint="80"/>
           <w:sz w:val="24"/>
           <w:szCs w:val="24"/>
@@ -9027,7 +9204,115 @@
           <w:sz w:val="24"/>
           <w:szCs w:val="24"/>
         </w:rPr>
-        <w:t>1</w:t>
+        <w:t>19</w:t>
+      </w:r>
+      <w:r>
+        <w:rPr>
+          <w:i/>
+          <w:iCs/>
+          <w:color w:val="7F7F7F" w:themeColor="text1" w:themeTint="80"/>
+          <w:sz w:val="24"/>
+          <w:szCs w:val="24"/>
+        </w:rPr>
+        <w:t xml:space="preserve">/2024 Up to Page </w:t>
+      </w:r>
+      <w:r>
+        <w:rPr>
+          <w:i/>
+          <w:iCs/>
+          <w:color w:val="7F7F7F" w:themeColor="text1" w:themeTint="80"/>
+          <w:sz w:val="24"/>
+          <w:szCs w:val="24"/>
+        </w:rPr>
+        <w:t>58</w:t>
+      </w:r>
+    </w:p>
+    <w:p>
+      <w:pPr>
+        <w:rPr>
+          <w:color w:val="000000" w:themeColor="text1"/>
+          <w:sz w:val="24"/>
+          <w:szCs w:val="24"/>
+        </w:rPr>
+      </w:pPr>
+      <w:r>
+        <w:rPr>
+          <w:color w:val="000000" w:themeColor="text1"/>
+          <w:sz w:val="24"/>
+          <w:szCs w:val="24"/>
+        </w:rPr>
+        <w:t>Python implementation of sample distribution of statistics</w:t>
+      </w:r>
+    </w:p>
+    <w:p>
+      <w:pPr>
+        <w:rPr>
+          <w:i/>
+          <w:iCs/>
+          <w:color w:val="7F7F7F" w:themeColor="text1" w:themeTint="80"/>
+          <w:sz w:val="24"/>
+          <w:szCs w:val="24"/>
+        </w:rPr>
+      </w:pPr>
+      <w:r>
+        <w:rPr>
+          <w:i/>
+          <w:iCs/>
+          <w:color w:val="7F7F7F" w:themeColor="text1" w:themeTint="80"/>
+          <w:sz w:val="24"/>
+          <w:szCs w:val="24"/>
+        </w:rPr>
+        <w:t xml:space="preserve">------------------- </w:t>
+      </w:r>
+      <w:r>
+        <w:rPr>
+          <w:i/>
+          <w:iCs/>
+          <w:color w:val="7F7F7F" w:themeColor="text1" w:themeTint="80"/>
+          <w:sz w:val="24"/>
+          <w:szCs w:val="24"/>
+        </w:rPr>
+        <w:t>6</w:t>
+      </w:r>
+      <w:r>
+        <w:rPr>
+          <w:i/>
+          <w:iCs/>
+          <w:color w:val="7F7F7F" w:themeColor="text1" w:themeTint="80"/>
+          <w:sz w:val="24"/>
+          <w:szCs w:val="24"/>
+        </w:rPr>
+        <w:t>/</w:t>
+      </w:r>
+      <w:r>
+        <w:rPr>
+          <w:i/>
+          <w:iCs/>
+          <w:color w:val="7F7F7F" w:themeColor="text1" w:themeTint="80"/>
+          <w:sz w:val="24"/>
+          <w:szCs w:val="24"/>
+        </w:rPr>
+        <w:t>20</w:t>
+      </w:r>
+      <w:r>
+        <w:rPr>
+          <w:i/>
+          <w:iCs/>
+          <w:color w:val="7F7F7F" w:themeColor="text1" w:themeTint="80"/>
+          <w:sz w:val="24"/>
+          <w:szCs w:val="24"/>
+        </w:rPr>
+        <w:t xml:space="preserve">/2024 Up to Page </w:t>
+      </w:r>
+      <w:r>
+        <w:rPr>
+          <w:i/>
+          <w:iCs/>
+          <w:color w:val="7F7F7F" w:themeColor="text1" w:themeTint="80"/>
+          <w:sz w:val="24"/>
+          <w:szCs w:val="24"/>
+        </w:rPr>
+        <w:t>5</w:t>
       </w:r>
       <w:r>
         <w:rPr>
@@ -9039,6 +9324,86 @@
         </w:rPr>
         <w:t>9</w:t>
       </w:r>
+    </w:p>
+    <w:p>
+      <w:pPr>
+        <w:rPr>
+          <w:b/>
+          <w:bCs/>
+          <w:sz w:val="24"/>
+          <w:szCs w:val="24"/>
+        </w:rPr>
+      </w:pPr>
+      <w:r>
+        <w:rPr>
+          <w:b/>
+          <w:bCs/>
+          <w:sz w:val="24"/>
+          <w:szCs w:val="24"/>
+        </w:rPr>
+        <w:t>Central Limit Theorem</w:t>
+      </w:r>
+    </w:p>
+    <w:p>
+      <w:r>
+        <w:t>It says that the means drawn from multiple samples will resemble the familiar bell-shaped nor‐ mal curve (see “Normal Distribution” on page 69), even if the source population is not normally distributed, provided that the sample size is large enough and the departure of the data from normality is not too great.</w:t>
+      </w:r>
+    </w:p>
+    <w:p>
+      <w:r>
+        <w:t>the central limit theorem is not so central in the practice of data science.</w:t>
+      </w:r>
+    </w:p>
+    <w:p>
+      <w:pPr>
+        <w:rPr>
+          <w:i/>
+          <w:iCs/>
+          <w:color w:val="7F7F7F" w:themeColor="text1" w:themeTint="80"/>
+          <w:sz w:val="24"/>
+          <w:szCs w:val="24"/>
+        </w:rPr>
+      </w:pPr>
+      <w:r>
+        <w:rPr>
+          <w:i/>
+          <w:iCs/>
+          <w:color w:val="7F7F7F" w:themeColor="text1" w:themeTint="80"/>
+          <w:sz w:val="24"/>
+          <w:szCs w:val="24"/>
+        </w:rPr>
+        <w:t xml:space="preserve">------------------- </w:t>
+      </w:r>
+      <w:r>
+        <w:rPr>
+          <w:i/>
+          <w:iCs/>
+          <w:color w:val="7F7F7F" w:themeColor="text1" w:themeTint="80"/>
+          <w:sz w:val="24"/>
+          <w:szCs w:val="24"/>
+        </w:rPr>
+        <w:t>6</w:t>
+      </w:r>
+      <w:r>
+        <w:rPr>
+          <w:i/>
+          <w:iCs/>
+          <w:color w:val="7F7F7F" w:themeColor="text1" w:themeTint="80"/>
+          <w:sz w:val="24"/>
+          <w:szCs w:val="24"/>
+        </w:rPr>
+        <w:t>/</w:t>
+      </w:r>
+      <w:r>
+        <w:rPr>
+          <w:i/>
+          <w:iCs/>
+          <w:color w:val="7F7F7F" w:themeColor="text1" w:themeTint="80"/>
+          <w:sz w:val="24"/>
+          <w:szCs w:val="24"/>
+        </w:rPr>
+        <w:t>21</w:t>
+      </w:r>
       <w:r>
         <w:rPr>
           <w:i/>
@@ -9057,18 +9422,17 @@
           <w:sz w:val="24"/>
           <w:szCs w:val="24"/>
         </w:rPr>
-        <w:t>5</w:t>
-      </w:r>
-      <w:r>
-        <w:rPr>
-          <w:i/>
-          <w:iCs/>
-          <w:color w:val="7F7F7F" w:themeColor="text1" w:themeTint="80"/>
-          <w:sz w:val="24"/>
-          <w:szCs w:val="24"/>
-        </w:rPr>
-        <w:t>8</w:t>
-      </w:r>
+        <w:t>60</w:t>
+      </w:r>
+    </w:p>
+    <w:p>
+      <w:pPr>
+        <w:rPr>
+          <w:i/>
+          <w:iCs/>
+          <w:color w:val="7F7F7F" w:themeColor="text1" w:themeTint="80"/>
+        </w:rPr>
+      </w:pPr>
     </w:p>
     <w:sectPr>
       <w:pgSz w:w="12240" w:h="15840"/>
@@ -10065,7 +10429,7 @@
   <w:style w:type="paragraph" w:default="1" w:styleId="Normal">
     <w:name w:val="Normal"/>
     <w:qFormat/>
-    <w:rsid w:val="00FA6577"/>
+    <w:rsid w:val="00AB18F7"/>
   </w:style>
   <w:style w:type="character" w:default="1" w:styleId="DefaultParagraphFont">
     <w:name w:val="Default Paragraph Font"/>

</xml_diff>

<commit_message>
Day 48 Data Science
Standard error calculation steps
</commit_message>
<xml_diff>
--- a/Statistics.docx
+++ b/Statistics.docx
@@ -1024,21 +1024,7 @@
         <w:rPr>
           <w:color w:val="000000" w:themeColor="text1"/>
         </w:rPr>
-        <w:t xml:space="preserve">Outlier: is </w:t>
-      </w:r>
-      <w:proofErr w:type="spellStart"/>
-      <w:r>
-        <w:rPr>
-          <w:color w:val="000000" w:themeColor="text1"/>
-        </w:rPr>
-        <w:t>a</w:t>
-      </w:r>
-      <w:proofErr w:type="spellEnd"/>
-      <w:r>
-        <w:rPr>
-          <w:color w:val="000000" w:themeColor="text1"/>
-        </w:rPr>
-        <w:t xml:space="preserve"> any value which is very distant from other values in data set and cause skewness.</w:t>
+        <w:t>Outlier: is a any value which is very distant from other values in data set and cause skewness.</w:t>
       </w:r>
     </w:p>
     <w:p>
@@ -1598,19 +1584,11 @@
                 <w:color w:val="000000" w:themeColor="text1"/>
               </w:rPr>
             </w:pPr>
-            <w:proofErr w:type="spellStart"/>
             <w:r>
               <w:rPr>
                 <w:color w:val="000000" w:themeColor="text1"/>
               </w:rPr>
-              <w:t>Its</w:t>
-            </w:r>
-            <w:proofErr w:type="spellEnd"/>
-            <w:r>
-              <w:rPr>
-                <w:color w:val="000000" w:themeColor="text1"/>
-              </w:rPr>
-              <w:t xml:space="preserve"> not express in square root as it already quantifies the spread of data in squared units.</w:t>
+              <w:t>Its not express in square root as it already quantifies the spread of data in squared units.</w:t>
             </w:r>
           </w:p>
         </w:tc>
@@ -3034,7 +3012,7 @@
                 <w:noProof/>
               </w:rPr>
               <w:drawing>
-                <wp:inline distT="0" distB="0" distL="0" distR="0" wp14:anchorId="06DA7828" wp14:editId="7A2DDD83">
+                <wp:inline distT="0" distB="0" distL="0" distR="0" wp14:anchorId="06DA7828" wp14:editId="1DF4443F">
                   <wp:extent cx="1778000" cy="1244581"/>
                   <wp:effectExtent l="0" t="0" r="0" b="0"/>
                   <wp:docPr id="88014661" name="Picture 1" descr="Box Plot - Simply explained - DATAtab"/>
@@ -5111,21 +5089,7 @@
         <w:rPr>
           <w:color w:val="000000" w:themeColor="text1"/>
         </w:rPr>
-        <w:t xml:space="preserve">The sum of products (32 in the original case) can be used as a metric to compare against random </w:t>
-      </w:r>
-      <w:proofErr w:type="spellStart"/>
-      <w:r>
-        <w:rPr>
-          <w:color w:val="000000" w:themeColor="text1"/>
-        </w:rPr>
-        <w:t>shufflings</w:t>
-      </w:r>
-      <w:proofErr w:type="spellEnd"/>
-      <w:r>
-        <w:rPr>
-          <w:color w:val="000000" w:themeColor="text1"/>
-        </w:rPr>
-        <w:t>. By shuffling one of the vectors multiple times and calculating the sum of products each time, you can generate a distribution of sums. This relates to a resampling-based estimate.</w:t>
+        <w:t>The sum of products (32 in the original case) can be used as a metric to compare against random shufflings. By shuffling one of the vectors multiple times and calculating the sum of products each time, you can generate a distribution of sums. This relates to a resampling-based estimate.</w:t>
       </w:r>
     </w:p>
     <w:p>
@@ -5314,23 +5278,7 @@
         <w:t>Variables can have an association that is not linear, in which case the correlation coefficient may not be a useful metric. The relationship between tax rates and revenue</w:t>
       </w:r>
       <w:r>
-        <w:t xml:space="preserve"> raised is an example: as tax rates increase from zero, the revenue raised also increases. However, once tax rates reach a high level and approach 100%, tax avoidance </w:t>
-      </w:r>
-      <w:proofErr w:type="spellStart"/>
-      <w:r>
-        <w:t>increa</w:t>
-      </w:r>
-      <w:proofErr w:type="spellEnd"/>
-      <w:r>
-        <w:t xml:space="preserve">‐ </w:t>
-      </w:r>
-      <w:proofErr w:type="spellStart"/>
-      <w:r>
-        <w:t>ses</w:t>
-      </w:r>
-      <w:proofErr w:type="spellEnd"/>
-      <w:r>
-        <w:t xml:space="preserve"> and tax revenue actually declines.</w:t>
+        <w:t xml:space="preserve"> raised is an example: as tax rates increase from zero, the revenue raised also increases. However, once tax rates reach a high level and approach 100%, tax avoidance increa‐ ses and tax revenue actually declines.</w:t>
       </w:r>
     </w:p>
     <w:p>
@@ -5472,104 +5420,20 @@
         <w:rPr>
           <w:color w:val="000000" w:themeColor="text1"/>
         </w:rPr>
-        <w:t xml:space="preserve">Create arrays -&gt; </w:t>
-      </w:r>
-      <w:proofErr w:type="spellStart"/>
-      <w:r>
-        <w:rPr>
-          <w:color w:val="000000" w:themeColor="text1"/>
-        </w:rPr>
-        <w:t>np.array</w:t>
-      </w:r>
-      <w:proofErr w:type="spellEnd"/>
-      <w:r>
-        <w:rPr>
-          <w:color w:val="000000" w:themeColor="text1"/>
-        </w:rPr>
-        <w:t xml:space="preserve">([List]) | </w:t>
-      </w:r>
-      <w:proofErr w:type="spellStart"/>
-      <w:r>
-        <w:rPr>
-          <w:color w:val="000000" w:themeColor="text1"/>
-        </w:rPr>
-        <w:t>np.zeros</w:t>
-      </w:r>
-      <w:proofErr w:type="spellEnd"/>
-      <w:r>
-        <w:rPr>
-          <w:color w:val="000000" w:themeColor="text1"/>
-        </w:rPr>
-        <w:t>() |</w:t>
-      </w:r>
-      <w:proofErr w:type="spellStart"/>
-      <w:r>
-        <w:rPr>
-          <w:color w:val="000000" w:themeColor="text1"/>
-        </w:rPr>
-        <w:t>np.linspace</w:t>
-      </w:r>
-      <w:proofErr w:type="spellEnd"/>
-      <w:r>
-        <w:rPr>
-          <w:color w:val="000000" w:themeColor="text1"/>
-        </w:rPr>
-        <w:t xml:space="preserve">(), </w:t>
-      </w:r>
-      <w:proofErr w:type="spellStart"/>
-      <w:r>
-        <w:rPr>
-          <w:color w:val="000000" w:themeColor="text1"/>
-        </w:rPr>
-        <w:t>np.logspace</w:t>
-      </w:r>
-      <w:proofErr w:type="spellEnd"/>
-      <w:r>
-        <w:rPr>
-          <w:color w:val="000000" w:themeColor="text1"/>
-        </w:rPr>
-        <w:t>()</w:t>
-      </w:r>
-    </w:p>
-    <w:p>
-      <w:pPr>
-        <w:rPr>
-          <w:color w:val="000000" w:themeColor="text1"/>
-        </w:rPr>
-      </w:pPr>
-      <w:r>
-        <w:rPr>
-          <w:color w:val="000000" w:themeColor="text1"/>
-        </w:rPr>
-        <w:t>Examining -&gt; .</w:t>
-      </w:r>
-      <w:proofErr w:type="spellStart"/>
-      <w:r>
-        <w:rPr>
-          <w:color w:val="000000" w:themeColor="text1"/>
-        </w:rPr>
-        <w:t>dtype</w:t>
-      </w:r>
-      <w:proofErr w:type="spellEnd"/>
-      <w:r>
-        <w:rPr>
-          <w:color w:val="000000" w:themeColor="text1"/>
-        </w:rPr>
-        <w:t>, .</w:t>
-      </w:r>
-      <w:proofErr w:type="spellStart"/>
-      <w:r>
-        <w:rPr>
-          <w:color w:val="000000" w:themeColor="text1"/>
-        </w:rPr>
-        <w:t>ndim</w:t>
-      </w:r>
-      <w:proofErr w:type="spellEnd"/>
-      <w:r>
-        <w:rPr>
-          <w:color w:val="000000" w:themeColor="text1"/>
-        </w:rPr>
-        <w:t>, .shape, .size</w:t>
+        <w:t>Create arrays -&gt; np.array([List]) | np.zeros() |np.linspace(), np.logspace()</w:t>
+      </w:r>
+    </w:p>
+    <w:p>
+      <w:pPr>
+        <w:rPr>
+          <w:color w:val="000000" w:themeColor="text1"/>
+        </w:rPr>
+      </w:pPr>
+      <w:r>
+        <w:rPr>
+          <w:color w:val="000000" w:themeColor="text1"/>
+        </w:rPr>
+        <w:t>Examining -&gt; .dtype, .ndim, .shape, .size</w:t>
       </w:r>
     </w:p>
     <w:p>
@@ -5933,15 +5797,7 @@
     </w:p>
     <w:p>
       <w:r>
-        <w:t xml:space="preserve">• A correlation coefficient of zero indicates no correlation, but be aware that ran‐ </w:t>
-      </w:r>
-      <w:proofErr w:type="spellStart"/>
-      <w:r>
-        <w:t>dom</w:t>
-      </w:r>
-      <w:proofErr w:type="spellEnd"/>
-      <w:r>
-        <w:t xml:space="preserve"> arrangements of data will produce both positive and negative values for the correlation coefficient just by chance</w:t>
+        <w:t>• A correlation coefficient of zero indicates no correlation, but be aware that ran‐ dom arrangements of data will produce both positive and negative values for the correlation coefficient just by chance</w:t>
       </w:r>
     </w:p>
     <w:p>
@@ -7640,15 +7496,7 @@
     </w:p>
     <w:p>
       <w:r>
-        <w:t xml:space="preserve">Statistical bias refers to measurement or sampling errors that are systematic and pro‐ </w:t>
-      </w:r>
-      <w:proofErr w:type="spellStart"/>
-      <w:r>
-        <w:t>duced</w:t>
-      </w:r>
-      <w:proofErr w:type="spellEnd"/>
-      <w:r>
-        <w:t xml:space="preserve"> by the measurement or sampling process.</w:t>
+        <w:t>Statistical bias refers to measurement or sampling errors that are systematic and pro‐ duced by the measurement or sampling process.</w:t>
       </w:r>
     </w:p>
     <w:p>
@@ -8493,31 +8341,7 @@
         </w:rPr>
       </w:pPr>
       <w:r>
-        <w:t xml:space="preserve">Since repeated review of large data sets is a key value proposition in data science, selection bias is something to worry about. A form of selection bias of particular con‐ </w:t>
-      </w:r>
-      <w:proofErr w:type="spellStart"/>
-      <w:r>
-        <w:t>cern</w:t>
-      </w:r>
-      <w:proofErr w:type="spellEnd"/>
-      <w:r>
-        <w:t xml:space="preserve"> to data scientists is what John Elder (founder of Elder Research, a respected data mining consultancy) calls the vast search effect. If you repeatedly run different models and ask different questions with a large data set, you are bound to find something interesting. But is the result you found truly something interesting, or is it the chance outlier? We can guard against this by using a holdout set, and sometimes more than one hold‐ out set, against which to validate performance. Elder also advocates the use of what he calls target shuffling (a permutation test, in essence) to test the validity of </w:t>
-      </w:r>
-      <w:proofErr w:type="spellStart"/>
-      <w:r>
-        <w:t>predic</w:t>
-      </w:r>
-      <w:proofErr w:type="spellEnd"/>
-      <w:r>
-        <w:t xml:space="preserve">‐ </w:t>
-      </w:r>
-      <w:proofErr w:type="spellStart"/>
-      <w:r>
-        <w:t>tive</w:t>
-      </w:r>
-      <w:proofErr w:type="spellEnd"/>
-      <w:r>
-        <w:t xml:space="preserve"> associations that a data mining model suggests</w:t>
+        <w:t>Since repeated review of large data sets is a key value proposition in data science, selection bias is something to worry about. A form of selection bias of particular con‐ cern to data scientists is what John Elder (founder of Elder Research, a respected data mining consultancy) calls the vast search effect. If you repeatedly run different models and ask different questions with a large data set, you are bound to find something interesting. But is the result you found truly something interesting, or is it the chance outlier? We can guard against this by using a holdout set, and sometimes more than one hold‐ out set, against which to validate performance. Elder also advocates the use of what he calls target shuffling (a permutation test, in essence) to test the validity of predic‐ tive associations that a data mining model suggests</w:t>
       </w:r>
     </w:p>
     <w:p>
@@ -9403,6 +9227,243 @@
           <w:szCs w:val="24"/>
         </w:rPr>
         <w:t>21</w:t>
+      </w:r>
+      <w:r>
+        <w:rPr>
+          <w:i/>
+          <w:iCs/>
+          <w:color w:val="7F7F7F" w:themeColor="text1" w:themeTint="80"/>
+          <w:sz w:val="24"/>
+          <w:szCs w:val="24"/>
+        </w:rPr>
+        <w:t xml:space="preserve">/2024 Up to Page </w:t>
+      </w:r>
+      <w:r>
+        <w:rPr>
+          <w:i/>
+          <w:iCs/>
+          <w:color w:val="7F7F7F" w:themeColor="text1" w:themeTint="80"/>
+          <w:sz w:val="24"/>
+          <w:szCs w:val="24"/>
+        </w:rPr>
+        <w:t>60</w:t>
+      </w:r>
+    </w:p>
+    <w:p>
+      <w:pPr>
+        <w:rPr>
+          <w:b/>
+          <w:bCs/>
+        </w:rPr>
+      </w:pPr>
+      <w:r>
+        <w:rPr>
+          <w:b/>
+          <w:bCs/>
+        </w:rPr>
+        <w:t xml:space="preserve">Standard Error </w:t>
+      </w:r>
+    </w:p>
+    <w:p>
+      <w:r>
+        <w:t>The standard error is a single metric that sums up the variability in the sampling distribution for a statistic. The standard error can be estimated using a statistic based on the standard deviation s of the sample values, and the sample size n</w:t>
+      </w:r>
+    </w:p>
+    <w:p>
+      <w:pPr>
+        <w:rPr>
+          <w:i/>
+          <w:iCs/>
+          <w:color w:val="7F7F7F" w:themeColor="text1" w:themeTint="80"/>
+        </w:rPr>
+      </w:pPr>
+      <w:r>
+        <w:rPr>
+          <w:i/>
+          <w:iCs/>
+          <w:noProof/>
+          <w:color w:val="7F7F7F" w:themeColor="text1" w:themeTint="80"/>
+        </w:rPr>
+        <w:drawing>
+          <wp:inline distT="0" distB="0" distL="0" distR="0" wp14:anchorId="36B92640" wp14:editId="77FD3040">
+            <wp:extent cx="2953162" cy="685896"/>
+            <wp:effectExtent l="0" t="0" r="0" b="0"/>
+            <wp:docPr id="1849778781" name="Picture 1"/>
+            <wp:cNvGraphicFramePr>
+              <a:graphicFrameLocks xmlns:a="http://schemas.openxmlformats.org/drawingml/2006/main" noChangeAspect="1"/>
+            </wp:cNvGraphicFramePr>
+            <a:graphic xmlns:a="http://schemas.openxmlformats.org/drawingml/2006/main">
+              <a:graphicData uri="http://schemas.openxmlformats.org/drawingml/2006/picture">
+                <pic:pic xmlns:pic="http://schemas.openxmlformats.org/drawingml/2006/picture">
+                  <pic:nvPicPr>
+                    <pic:cNvPr id="1849778781" name=""/>
+                    <pic:cNvPicPr/>
+                  </pic:nvPicPr>
+                  <pic:blipFill>
+                    <a:blip r:embed="rId26"/>
+                    <a:stretch>
+                      <a:fillRect/>
+                    </a:stretch>
+                  </pic:blipFill>
+                  <pic:spPr>
+                    <a:xfrm>
+                      <a:off x="0" y="0"/>
+                      <a:ext cx="2953162" cy="685896"/>
+                    </a:xfrm>
+                    <a:prstGeom prst="rect">
+                      <a:avLst/>
+                    </a:prstGeom>
+                  </pic:spPr>
+                </pic:pic>
+              </a:graphicData>
+            </a:graphic>
+          </wp:inline>
+        </w:drawing>
+      </w:r>
+    </w:p>
+    <w:p>
+      <w:pPr>
+        <w:rPr>
+          <w:i/>
+          <w:iCs/>
+          <w:color w:val="7F7F7F" w:themeColor="text1" w:themeTint="80"/>
+          <w:sz w:val="24"/>
+          <w:szCs w:val="24"/>
+        </w:rPr>
+      </w:pPr>
+      <w:r>
+        <w:rPr>
+          <w:i/>
+          <w:iCs/>
+          <w:color w:val="7F7F7F" w:themeColor="text1" w:themeTint="80"/>
+          <w:sz w:val="24"/>
+          <w:szCs w:val="24"/>
+        </w:rPr>
+        <w:t xml:space="preserve">------------------- </w:t>
+      </w:r>
+      <w:r>
+        <w:rPr>
+          <w:i/>
+          <w:iCs/>
+          <w:color w:val="7F7F7F" w:themeColor="text1" w:themeTint="80"/>
+          <w:sz w:val="24"/>
+          <w:szCs w:val="24"/>
+        </w:rPr>
+        <w:t>6</w:t>
+      </w:r>
+      <w:r>
+        <w:rPr>
+          <w:i/>
+          <w:iCs/>
+          <w:color w:val="7F7F7F" w:themeColor="text1" w:themeTint="80"/>
+          <w:sz w:val="24"/>
+          <w:szCs w:val="24"/>
+        </w:rPr>
+        <w:t>/</w:t>
+      </w:r>
+      <w:r>
+        <w:rPr>
+          <w:i/>
+          <w:iCs/>
+          <w:color w:val="7F7F7F" w:themeColor="text1" w:themeTint="80"/>
+          <w:sz w:val="24"/>
+          <w:szCs w:val="24"/>
+        </w:rPr>
+        <w:t>22</w:t>
+      </w:r>
+      <w:r>
+        <w:rPr>
+          <w:i/>
+          <w:iCs/>
+          <w:color w:val="7F7F7F" w:themeColor="text1" w:themeTint="80"/>
+          <w:sz w:val="24"/>
+          <w:szCs w:val="24"/>
+        </w:rPr>
+        <w:t xml:space="preserve">/2024 Up to Page </w:t>
+      </w:r>
+      <w:r>
+        <w:rPr>
+          <w:i/>
+          <w:iCs/>
+          <w:color w:val="7F7F7F" w:themeColor="text1" w:themeTint="80"/>
+          <w:sz w:val="24"/>
+          <w:szCs w:val="24"/>
+        </w:rPr>
+        <w:t>60</w:t>
+      </w:r>
+    </w:p>
+    <w:p>
+      <w:r>
+        <w:t xml:space="preserve">As the sample size increases, the standard error decreases, corresponding to what was observed in. The relationship between standard error and sample size is sometimes referred to as the square root of n rule: to reduce the standard error by a factor of 2, the sample size must be increased by a factor of 4. The validity of the standard error formula arises from the central limit theorem. In fact, you don’t need to rely on the central limit theorem to understand standard error. Consider the following approach to measuring standard error: </w:t>
+      </w:r>
+    </w:p>
+    <w:p>
+      <w:r>
+        <w:t xml:space="preserve">1. Collect a number of brand-new samples from the population. </w:t>
+      </w:r>
+    </w:p>
+    <w:p>
+      <w:r>
+        <w:t>2. For each new sample, calculate the statistic (e.g., mean</w:t>
+      </w:r>
+      <w:r>
+        <w:t>)</w:t>
+      </w:r>
+    </w:p>
+    <w:p>
+      <w:r>
+        <w:t>3. Calculate the standard deviation of the statistics computed in step 2; use this as your estimate of standard error</w:t>
+      </w:r>
+    </w:p>
+    <w:p>
+      <w:pPr>
+        <w:rPr>
+          <w:i/>
+          <w:iCs/>
+          <w:color w:val="7F7F7F" w:themeColor="text1" w:themeTint="80"/>
+          <w:sz w:val="24"/>
+          <w:szCs w:val="24"/>
+        </w:rPr>
+      </w:pPr>
+      <w:r>
+        <w:rPr>
+          <w:i/>
+          <w:iCs/>
+          <w:color w:val="7F7F7F" w:themeColor="text1" w:themeTint="80"/>
+          <w:sz w:val="24"/>
+          <w:szCs w:val="24"/>
+        </w:rPr>
+        <w:t xml:space="preserve">------------------- </w:t>
+      </w:r>
+      <w:r>
+        <w:rPr>
+          <w:i/>
+          <w:iCs/>
+          <w:color w:val="7F7F7F" w:themeColor="text1" w:themeTint="80"/>
+          <w:sz w:val="24"/>
+          <w:szCs w:val="24"/>
+        </w:rPr>
+        <w:t>6</w:t>
+      </w:r>
+      <w:r>
+        <w:rPr>
+          <w:i/>
+          <w:iCs/>
+          <w:color w:val="7F7F7F" w:themeColor="text1" w:themeTint="80"/>
+          <w:sz w:val="24"/>
+          <w:szCs w:val="24"/>
+        </w:rPr>
+        <w:t>/</w:t>
+      </w:r>
+      <w:r>
+        <w:rPr>
+          <w:i/>
+          <w:iCs/>
+          <w:color w:val="7F7F7F" w:themeColor="text1" w:themeTint="80"/>
+          <w:sz w:val="24"/>
+          <w:szCs w:val="24"/>
+        </w:rPr>
+        <w:t>23</w:t>
       </w:r>
       <w:r>
         <w:rPr>
@@ -10429,7 +10490,7 @@
   <w:style w:type="paragraph" w:default="1" w:styleId="Normal">
     <w:name w:val="Normal"/>
     <w:qFormat/>
-    <w:rsid w:val="00AB18F7"/>
+    <w:rsid w:val="0036419D"/>
   </w:style>
   <w:style w:type="character" w:default="1" w:styleId="DefaultParagraphFont">
     <w:name w:val="Default Paragraph Font"/>

</xml_diff>

<commit_message>
Day 50 Data Science
Bootstrap resampling method
</commit_message>
<xml_diff>
--- a/Statistics.docx
+++ b/Statistics.docx
@@ -3012,7 +3012,7 @@
                 <w:noProof/>
               </w:rPr>
               <w:drawing>
-                <wp:inline distT="0" distB="0" distL="0" distR="0" wp14:anchorId="06DA7828" wp14:editId="1DF4443F">
+                <wp:inline distT="0" distB="0" distL="0" distR="0" wp14:anchorId="06DA7828" wp14:editId="4C66228E">
                   <wp:extent cx="1778000" cy="1244581"/>
                   <wp:effectExtent l="0" t="0" r="0" b="0"/>
                   <wp:docPr id="88014661" name="Picture 1" descr="Box Plot - Simply explained - DATAtab"/>
@@ -9404,10 +9404,7 @@
     </w:p>
     <w:p>
       <w:r>
-        <w:t>2. For each new sample, calculate the statistic (e.g., mean</w:t>
-      </w:r>
-      <w:r>
-        <w:t>)</w:t>
+        <w:t>2. For each new sample, calculate the statistic (e.g., mean)</w:t>
       </w:r>
     </w:p>
     <w:p>
@@ -9484,6 +9481,272 @@
           <w:szCs w:val="24"/>
         </w:rPr>
         <w:t>60</w:t>
+      </w:r>
+    </w:p>
+    <w:p>
+      <w:pPr>
+        <w:rPr>
+          <w:b/>
+          <w:bCs/>
+          <w:sz w:val="28"/>
+          <w:szCs w:val="28"/>
+        </w:rPr>
+      </w:pPr>
+    </w:p>
+    <w:p>
+      <w:pPr>
+        <w:rPr>
+          <w:b/>
+          <w:bCs/>
+          <w:sz w:val="28"/>
+          <w:szCs w:val="28"/>
+        </w:rPr>
+      </w:pPr>
+    </w:p>
+    <w:p>
+      <w:pPr>
+        <w:rPr>
+          <w:b/>
+          <w:bCs/>
+          <w:sz w:val="28"/>
+          <w:szCs w:val="28"/>
+        </w:rPr>
+      </w:pPr>
+    </w:p>
+    <w:p>
+      <w:pPr>
+        <w:rPr>
+          <w:b/>
+          <w:bCs/>
+          <w:sz w:val="28"/>
+          <w:szCs w:val="28"/>
+        </w:rPr>
+      </w:pPr>
+      <w:r>
+        <w:rPr>
+          <w:b/>
+          <w:bCs/>
+          <w:sz w:val="28"/>
+          <w:szCs w:val="28"/>
+        </w:rPr>
+        <w:lastRenderedPageBreak/>
+        <w:t xml:space="preserve">The Bootstrap </w:t>
+      </w:r>
+    </w:p>
+    <w:p>
+      <w:r>
+        <w:t>One easy and effective way to estimate the sampling distribution of a statistic, or of model parameters, is to draw additional samples, with replacement, from the sample itself and recalculate the statistic or model for each resample. This procedure is called the bootstrap, and it does not necessarily involve any assumptions about the data or the sample statistic being normally distributed.</w:t>
+      </w:r>
+    </w:p>
+    <w:p>
+      <w:pPr>
+        <w:rPr>
+          <w:i/>
+          <w:iCs/>
+          <w:color w:val="7F7F7F" w:themeColor="text1" w:themeTint="80"/>
+          <w:sz w:val="24"/>
+          <w:szCs w:val="24"/>
+        </w:rPr>
+      </w:pPr>
+      <w:r>
+        <w:rPr>
+          <w:i/>
+          <w:iCs/>
+          <w:color w:val="7F7F7F" w:themeColor="text1" w:themeTint="80"/>
+          <w:sz w:val="24"/>
+          <w:szCs w:val="24"/>
+        </w:rPr>
+        <w:t xml:space="preserve">------------------- </w:t>
+      </w:r>
+      <w:r>
+        <w:rPr>
+          <w:i/>
+          <w:iCs/>
+          <w:color w:val="7F7F7F" w:themeColor="text1" w:themeTint="80"/>
+          <w:sz w:val="24"/>
+          <w:szCs w:val="24"/>
+        </w:rPr>
+        <w:t>6</w:t>
+      </w:r>
+      <w:r>
+        <w:rPr>
+          <w:i/>
+          <w:iCs/>
+          <w:color w:val="7F7F7F" w:themeColor="text1" w:themeTint="80"/>
+          <w:sz w:val="24"/>
+          <w:szCs w:val="24"/>
+        </w:rPr>
+        <w:t>/</w:t>
+      </w:r>
+      <w:r>
+        <w:rPr>
+          <w:i/>
+          <w:iCs/>
+          <w:color w:val="7F7F7F" w:themeColor="text1" w:themeTint="80"/>
+          <w:sz w:val="24"/>
+          <w:szCs w:val="24"/>
+        </w:rPr>
+        <w:t>24</w:t>
+      </w:r>
+      <w:r>
+        <w:rPr>
+          <w:i/>
+          <w:iCs/>
+          <w:color w:val="7F7F7F" w:themeColor="text1" w:themeTint="80"/>
+          <w:sz w:val="24"/>
+          <w:szCs w:val="24"/>
+        </w:rPr>
+        <w:t xml:space="preserve">/2024 Up to Page </w:t>
+      </w:r>
+      <w:r>
+        <w:rPr>
+          <w:i/>
+          <w:iCs/>
+          <w:color w:val="7F7F7F" w:themeColor="text1" w:themeTint="80"/>
+          <w:sz w:val="24"/>
+          <w:szCs w:val="24"/>
+        </w:rPr>
+        <w:t>61</w:t>
+      </w:r>
+    </w:p>
+    <w:p>
+      <w:r>
+        <w:t>Conceptually, you can imagine the bootstrap as replicating the original sample thou‐ sands or millions of times so that you have a hypothetical population that embodies all the knowledge from your original sample (it’s just larger). You can then draw samples from this hypothetical population for the purpose of estimating a sampling distribution</w:t>
+      </w:r>
+      <w:r>
+        <w:t>.</w:t>
+      </w:r>
+    </w:p>
+    <w:p>
+      <w:pPr>
+        <w:rPr>
+          <w:i/>
+          <w:iCs/>
+          <w:color w:val="7F7F7F" w:themeColor="text1" w:themeTint="80"/>
+        </w:rPr>
+      </w:pPr>
+      <w:r>
+        <w:rPr>
+          <w:i/>
+          <w:iCs/>
+          <w:color w:val="7F7F7F" w:themeColor="text1" w:themeTint="80"/>
+        </w:rPr>
+        <w:drawing>
+          <wp:inline distT="0" distB="0" distL="0" distR="0" wp14:anchorId="2D118D3B" wp14:editId="3D2839B0">
+            <wp:extent cx="5943600" cy="2021205"/>
+            <wp:effectExtent l="0" t="0" r="0" b="0"/>
+            <wp:docPr id="876970543" name="Picture 1"/>
+            <wp:cNvGraphicFramePr>
+              <a:graphicFrameLocks xmlns:a="http://schemas.openxmlformats.org/drawingml/2006/main" noChangeAspect="1"/>
+            </wp:cNvGraphicFramePr>
+            <a:graphic xmlns:a="http://schemas.openxmlformats.org/drawingml/2006/main">
+              <a:graphicData uri="http://schemas.openxmlformats.org/drawingml/2006/picture">
+                <pic:pic xmlns:pic="http://schemas.openxmlformats.org/drawingml/2006/picture">
+                  <pic:nvPicPr>
+                    <pic:cNvPr id="876970543" name=""/>
+                    <pic:cNvPicPr/>
+                  </pic:nvPicPr>
+                  <pic:blipFill>
+                    <a:blip r:embed="rId27"/>
+                    <a:stretch>
+                      <a:fillRect/>
+                    </a:stretch>
+                  </pic:blipFill>
+                  <pic:spPr>
+                    <a:xfrm>
+                      <a:off x="0" y="0"/>
+                      <a:ext cx="5943600" cy="2021205"/>
+                    </a:xfrm>
+                    <a:prstGeom prst="rect">
+                      <a:avLst/>
+                    </a:prstGeom>
+                  </pic:spPr>
+                </pic:pic>
+              </a:graphicData>
+            </a:graphic>
+          </wp:inline>
+        </w:drawing>
+      </w:r>
+    </w:p>
+    <w:p>
+      <w:pPr>
+        <w:rPr>
+          <w:i/>
+          <w:iCs/>
+          <w:color w:val="7F7F7F" w:themeColor="text1" w:themeTint="80"/>
+          <w:sz w:val="24"/>
+          <w:szCs w:val="24"/>
+        </w:rPr>
+      </w:pPr>
+      <w:r>
+        <w:rPr>
+          <w:i/>
+          <w:iCs/>
+          <w:color w:val="7F7F7F" w:themeColor="text1" w:themeTint="80"/>
+          <w:sz w:val="24"/>
+          <w:szCs w:val="24"/>
+        </w:rPr>
+        <w:t xml:space="preserve">------------------- </w:t>
+      </w:r>
+      <w:r>
+        <w:rPr>
+          <w:i/>
+          <w:iCs/>
+          <w:color w:val="7F7F7F" w:themeColor="text1" w:themeTint="80"/>
+          <w:sz w:val="24"/>
+          <w:szCs w:val="24"/>
+        </w:rPr>
+        <w:t>6</w:t>
+      </w:r>
+      <w:r>
+        <w:rPr>
+          <w:i/>
+          <w:iCs/>
+          <w:color w:val="7F7F7F" w:themeColor="text1" w:themeTint="80"/>
+          <w:sz w:val="24"/>
+          <w:szCs w:val="24"/>
+        </w:rPr>
+        <w:t>/</w:t>
+      </w:r>
+      <w:r>
+        <w:rPr>
+          <w:i/>
+          <w:iCs/>
+          <w:color w:val="7F7F7F" w:themeColor="text1" w:themeTint="80"/>
+          <w:sz w:val="24"/>
+          <w:szCs w:val="24"/>
+        </w:rPr>
+        <w:t>25</w:t>
+      </w:r>
+      <w:r>
+        <w:rPr>
+          <w:i/>
+          <w:iCs/>
+          <w:color w:val="7F7F7F" w:themeColor="text1" w:themeTint="80"/>
+          <w:sz w:val="24"/>
+          <w:szCs w:val="24"/>
+        </w:rPr>
+        <w:t xml:space="preserve">/2024 Up to Page </w:t>
+      </w:r>
+      <w:r>
+        <w:rPr>
+          <w:i/>
+          <w:iCs/>
+          <w:color w:val="7F7F7F" w:themeColor="text1" w:themeTint="80"/>
+          <w:sz w:val="24"/>
+          <w:szCs w:val="24"/>
+        </w:rPr>
+        <w:t>6</w:t>
+      </w:r>
+      <w:r>
+        <w:rPr>
+          <w:i/>
+          <w:iCs/>
+          <w:color w:val="7F7F7F" w:themeColor="text1" w:themeTint="80"/>
+          <w:sz w:val="24"/>
+          <w:szCs w:val="24"/>
+        </w:rPr>
+        <w:t>2</w:t>
       </w:r>
     </w:p>
     <w:p>
@@ -10490,7 +10753,7 @@
   <w:style w:type="paragraph" w:default="1" w:styleId="Normal">
     <w:name w:val="Normal"/>
     <w:qFormat/>
-    <w:rsid w:val="0036419D"/>
+    <w:rsid w:val="006920C7"/>
   </w:style>
   <w:style w:type="character" w:default="1" w:styleId="DefaultParagraphFont">
     <w:name w:val="Default Paragraph Font"/>

</xml_diff>

<commit_message>
Day 51 Data Science,
Steps to be followed in bootstrap resampling and calculation
</commit_message>
<xml_diff>
--- a/Statistics.docx
+++ b/Statistics.docx
@@ -973,7 +973,15 @@
               </w:rPr>
             </w:pPr>
             <w:r>
-              <w:t xml:space="preserve">A trimmed means eliminate the influence of extreme values, EX: International diving the top score &amp; bottom score from five judges are dropped and the final score is the average of scores from 3 remaining judges. This </w:t>
+              <w:t xml:space="preserve">A trimmed means </w:t>
+            </w:r>
+            <w:proofErr w:type="gramStart"/>
+            <w:r>
+              <w:t>eliminate</w:t>
+            </w:r>
+            <w:proofErr w:type="gramEnd"/>
+            <w:r>
+              <w:t xml:space="preserve"> the influence of extreme values, EX: International diving the top score &amp; bottom score from five judges are dropped and the final score is the average of scores from 3 remaining judges. This </w:t>
             </w:r>
             <w:r>
               <w:t>makes it difficult for a single judge to manipulate the scores.</w:t>
@@ -1024,7 +1032,21 @@
         <w:rPr>
           <w:color w:val="000000" w:themeColor="text1"/>
         </w:rPr>
-        <w:t>Outlier: is a any value which is very distant from other values in data set and cause skewness.</w:t>
+        <w:t xml:space="preserve">Outlier: is </w:t>
+      </w:r>
+      <w:proofErr w:type="spellStart"/>
+      <w:r>
+        <w:rPr>
+          <w:color w:val="000000" w:themeColor="text1"/>
+        </w:rPr>
+        <w:t>a</w:t>
+      </w:r>
+      <w:proofErr w:type="spellEnd"/>
+      <w:r>
+        <w:rPr>
+          <w:color w:val="000000" w:themeColor="text1"/>
+        </w:rPr>
+        <w:t xml:space="preserve"> any value which is very distant from other values in data set and cause skewness.</w:t>
       </w:r>
     </w:p>
     <w:p>
@@ -1584,11 +1606,19 @@
                 <w:color w:val="000000" w:themeColor="text1"/>
               </w:rPr>
             </w:pPr>
+            <w:proofErr w:type="spellStart"/>
             <w:r>
               <w:rPr>
                 <w:color w:val="000000" w:themeColor="text1"/>
               </w:rPr>
-              <w:t>Its not express in square root as it already quantifies the spread of data in squared units.</w:t>
+              <w:t>Its</w:t>
+            </w:r>
+            <w:proofErr w:type="spellEnd"/>
+            <w:r>
+              <w:rPr>
+                <w:color w:val="000000" w:themeColor="text1"/>
+              </w:rPr>
+              <w:t xml:space="preserve"> not express in square root as it already quantifies the spread of data in squared units.</w:t>
             </w:r>
           </w:p>
         </w:tc>
@@ -1976,7 +2006,21 @@
               <w:rPr>
                 <w:color w:val="000000" w:themeColor="text1"/>
               </w:rPr>
-              <w:t xml:space="preserve"> but MAD won’t because its taking absolute values</w:t>
+              <w:t xml:space="preserve"> but MAD won’t because </w:t>
+            </w:r>
+            <w:proofErr w:type="gramStart"/>
+            <w:r>
+              <w:rPr>
+                <w:color w:val="000000" w:themeColor="text1"/>
+              </w:rPr>
+              <w:t>its</w:t>
+            </w:r>
+            <w:proofErr w:type="gramEnd"/>
+            <w:r>
+              <w:rPr>
+                <w:color w:val="000000" w:themeColor="text1"/>
+              </w:rPr>
+              <w:t xml:space="preserve"> taking absolute values</w:t>
             </w:r>
           </w:p>
         </w:tc>
@@ -3012,7 +3056,7 @@
                 <w:noProof/>
               </w:rPr>
               <w:drawing>
-                <wp:inline distT="0" distB="0" distL="0" distR="0" wp14:anchorId="06DA7828" wp14:editId="4C66228E">
+                <wp:inline distT="0" distB="0" distL="0" distR="0" wp14:anchorId="06DA7828" wp14:editId="0AEDB93A">
                   <wp:extent cx="1778000" cy="1244581"/>
                   <wp:effectExtent l="0" t="0" r="0" b="0"/>
                   <wp:docPr id="88014661" name="Picture 1" descr="Box Plot - Simply explained - DATAtab"/>
@@ -4234,7 +4278,21 @@
         <w:rPr>
           <w:color w:val="000000" w:themeColor="text1"/>
         </w:rPr>
-        <w:t>For our purposes the probability of an event will happen is the proportion of the event will occur if the situation could be repeated over and over again, infinitely.</w:t>
+        <w:t xml:space="preserve">For our purposes the probability of an event will happen is the proportion of the event will occur if the situation could be </w:t>
+      </w:r>
+      <w:proofErr w:type="gramStart"/>
+      <w:r>
+        <w:rPr>
+          <w:color w:val="000000" w:themeColor="text1"/>
+        </w:rPr>
+        <w:t>repeated over and over again</w:t>
+      </w:r>
+      <w:proofErr w:type="gramEnd"/>
+      <w:r>
+        <w:rPr>
+          <w:color w:val="000000" w:themeColor="text1"/>
+        </w:rPr>
+        <w:t>, infinitely.</w:t>
       </w:r>
     </w:p>
     <w:p>
@@ -4293,20 +4351,48 @@
         <w:rPr>
           <w:color w:val="000000" w:themeColor="text1"/>
         </w:rPr>
-        <w:t>If the highest value of X goes with highest value of Y then correlation of X and Y is positively correlated and also for vice versa.</w:t>
-      </w:r>
-    </w:p>
-    <w:p>
-      <w:pPr>
-        <w:rPr>
-          <w:color w:val="000000" w:themeColor="text1"/>
-        </w:rPr>
-      </w:pPr>
-      <w:r>
-        <w:rPr>
-          <w:color w:val="000000" w:themeColor="text1"/>
-        </w:rPr>
-        <w:t>If the highest value of X goes with lowest value of X then correlation of X and Y is negatively correlated and also for vice versa</w:t>
+        <w:t xml:space="preserve">If the highest value of X goes with highest value of </w:t>
+      </w:r>
+      <w:proofErr w:type="gramStart"/>
+      <w:r>
+        <w:rPr>
+          <w:color w:val="000000" w:themeColor="text1"/>
+        </w:rPr>
+        <w:t>Y</w:t>
+      </w:r>
+      <w:proofErr w:type="gramEnd"/>
+      <w:r>
+        <w:rPr>
+          <w:color w:val="000000" w:themeColor="text1"/>
+        </w:rPr>
+        <w:t xml:space="preserve"> then correlation of X and Y is positively correlated and also for vice versa.</w:t>
+      </w:r>
+    </w:p>
+    <w:p>
+      <w:pPr>
+        <w:rPr>
+          <w:color w:val="000000" w:themeColor="text1"/>
+        </w:rPr>
+      </w:pPr>
+      <w:r>
+        <w:rPr>
+          <w:color w:val="000000" w:themeColor="text1"/>
+        </w:rPr>
+        <w:t xml:space="preserve">If the highest value of X goes with lowest value of </w:t>
+      </w:r>
+      <w:proofErr w:type="gramStart"/>
+      <w:r>
+        <w:rPr>
+          <w:color w:val="000000" w:themeColor="text1"/>
+        </w:rPr>
+        <w:t>X</w:t>
+      </w:r>
+      <w:proofErr w:type="gramEnd"/>
+      <w:r>
+        <w:rPr>
+          <w:color w:val="000000" w:themeColor="text1"/>
+        </w:rPr>
+        <w:t xml:space="preserve"> then correlation of X and Y is negatively correlated and also for vice versa</w:t>
       </w:r>
     </w:p>
     <w:p>
@@ -4437,7 +4523,21 @@
         <w:rPr>
           <w:color w:val="000000" w:themeColor="text1"/>
         </w:rPr>
-        <w:t xml:space="preserve"> a plot which x-axis is one plot and y axis is one plot.</w:t>
+        <w:t xml:space="preserve"> a plot which x-axis is one plot and y axis </w:t>
+      </w:r>
+      <w:proofErr w:type="gramStart"/>
+      <w:r>
+        <w:rPr>
+          <w:color w:val="000000" w:themeColor="text1"/>
+        </w:rPr>
+        <w:t>is</w:t>
+      </w:r>
+      <w:proofErr w:type="gramEnd"/>
+      <w:r>
+        <w:rPr>
+          <w:color w:val="000000" w:themeColor="text1"/>
+        </w:rPr>
+        <w:t xml:space="preserve"> one plot.</w:t>
       </w:r>
     </w:p>
     <w:p>
@@ -4500,6 +4600,7 @@
         </w:rPr>
         <w:t xml:space="preserve">Vector </w:t>
       </w:r>
+      <w:proofErr w:type="gramStart"/>
       <w:r>
         <w:rPr>
           <w:rFonts w:ascii="Cambria Math" w:hAnsi="Cambria Math" w:cs="Cambria Math"/>
@@ -4507,6 +4608,7 @@
         </w:rPr>
         <w:t>𝐴</w:t>
       </w:r>
+      <w:proofErr w:type="gramEnd"/>
     </w:p>
     <w:p>
       <w:pPr>
@@ -4533,6 +4635,7 @@
         </w:rPr>
         <w:t xml:space="preserve">Vector </w:t>
       </w:r>
+      <w:proofErr w:type="gramStart"/>
       <w:r>
         <w:rPr>
           <w:rFonts w:ascii="Cambria Math" w:hAnsi="Cambria Math" w:cs="Cambria Math"/>
@@ -4540,6 +4643,7 @@
         </w:rPr>
         <w:t>𝐵</w:t>
       </w:r>
+      <w:proofErr w:type="gramEnd"/>
     </w:p>
     <w:p>
       <w:pPr>
@@ -4817,6 +4921,7 @@
         </w:rPr>
         <w:t xml:space="preserve">The next part talks about shuffling one of the vectors and recalculating the sum of products. Let's shuffle vector </w:t>
       </w:r>
+      <w:proofErr w:type="gramStart"/>
       <w:r>
         <w:rPr>
           <w:rFonts w:ascii="Cambria Math" w:hAnsi="Cambria Math" w:cs="Cambria Math"/>
@@ -4824,6 +4929,7 @@
         </w:rPr>
         <w:t>𝐵</w:t>
       </w:r>
+      <w:proofErr w:type="gramEnd"/>
     </w:p>
     <w:p>
       <w:pPr>
@@ -4837,6 +4943,7 @@
         </w:rPr>
         <w:t xml:space="preserve">Assume we shuffle vector </w:t>
       </w:r>
+      <w:proofErr w:type="gramStart"/>
       <w:r>
         <w:rPr>
           <w:rFonts w:ascii="Cambria Math" w:hAnsi="Cambria Math" w:cs="Cambria Math"/>
@@ -4844,6 +4951,7 @@
         </w:rPr>
         <w:t>𝐵</w:t>
       </w:r>
+      <w:proofErr w:type="gramEnd"/>
     </w:p>
     <w:p>
       <w:pPr>
@@ -5089,7 +5197,21 @@
         <w:rPr>
           <w:color w:val="000000" w:themeColor="text1"/>
         </w:rPr>
-        <w:t>The sum of products (32 in the original case) can be used as a metric to compare against random shufflings. By shuffling one of the vectors multiple times and calculating the sum of products each time, you can generate a distribution of sums. This relates to a resampling-based estimate.</w:t>
+        <w:t xml:space="preserve">The sum of products (32 in the original case) can be used as a metric to compare against random </w:t>
+      </w:r>
+      <w:proofErr w:type="spellStart"/>
+      <w:r>
+        <w:rPr>
+          <w:color w:val="000000" w:themeColor="text1"/>
+        </w:rPr>
+        <w:t>shufflings</w:t>
+      </w:r>
+      <w:proofErr w:type="spellEnd"/>
+      <w:r>
+        <w:rPr>
+          <w:color w:val="000000" w:themeColor="text1"/>
+        </w:rPr>
+        <w:t>. By shuffling one of the vectors multiple times and calculating the sum of products each time, you can generate a distribution of sums. This relates to a resampling-based estimate.</w:t>
       </w:r>
     </w:p>
     <w:p>
@@ -5165,8 +5287,13 @@
         <w:t>Pearson’s correlation coefficient</w:t>
       </w:r>
       <w:r>
-        <w:t>, we multiply deviations from the mean for variable 1 times those for variable 2, and divide by the product of the standard deviations</w:t>
-      </w:r>
+        <w:t xml:space="preserve">, we multiply deviations from the mean for variable 1 times those for variable 2, and divide by the product of the standard </w:t>
+      </w:r>
+      <w:proofErr w:type="gramStart"/>
+      <w:r>
+        <w:t>deviations</w:t>
+      </w:r>
+      <w:proofErr w:type="gramEnd"/>
     </w:p>
     <w:p>
       <w:pPr>
@@ -5278,7 +5405,31 @@
         <w:t>Variables can have an association that is not linear, in which case the correlation coefficient may not be a useful metric. The relationship between tax rates and revenue</w:t>
       </w:r>
       <w:r>
-        <w:t xml:space="preserve"> raised is an example: as tax rates increase from zero, the revenue raised also increases. However, once tax rates reach a high level and approach 100%, tax avoidance increa‐ ses and tax revenue actually declines.</w:t>
+        <w:t xml:space="preserve"> raised is an example: as tax rates increase from zero, the revenue raised also increases. However, once tax rates reach a high level and approach 100%, tax avoidance </w:t>
+      </w:r>
+      <w:proofErr w:type="spellStart"/>
+      <w:r>
+        <w:t>increa</w:t>
+      </w:r>
+      <w:proofErr w:type="spellEnd"/>
+      <w:r>
+        <w:t xml:space="preserve">‐ </w:t>
+      </w:r>
+      <w:proofErr w:type="spellStart"/>
+      <w:r>
+        <w:t>ses</w:t>
+      </w:r>
+      <w:proofErr w:type="spellEnd"/>
+      <w:r>
+        <w:t xml:space="preserve"> and tax revenue </w:t>
+      </w:r>
+      <w:proofErr w:type="gramStart"/>
+      <w:r>
+        <w:t>actually declines</w:t>
+      </w:r>
+      <w:proofErr w:type="gramEnd"/>
+      <w:r>
+        <w:t>.</w:t>
       </w:r>
     </w:p>
     <w:p>
@@ -5420,20 +5571,114 @@
         <w:rPr>
           <w:color w:val="000000" w:themeColor="text1"/>
         </w:rPr>
-        <w:t>Create arrays -&gt; np.array([List]) | np.zeros() |np.linspace(), np.logspace()</w:t>
-      </w:r>
-    </w:p>
-    <w:p>
-      <w:pPr>
-        <w:rPr>
-          <w:color w:val="000000" w:themeColor="text1"/>
-        </w:rPr>
-      </w:pPr>
-      <w:r>
-        <w:rPr>
-          <w:color w:val="000000" w:themeColor="text1"/>
-        </w:rPr>
-        <w:t>Examining -&gt; .dtype, .ndim, .shape, .size</w:t>
+        <w:t xml:space="preserve">Create arrays -&gt; </w:t>
+      </w:r>
+      <w:proofErr w:type="spellStart"/>
+      <w:proofErr w:type="gramStart"/>
+      <w:r>
+        <w:rPr>
+          <w:color w:val="000000" w:themeColor="text1"/>
+        </w:rPr>
+        <w:t>np.array</w:t>
+      </w:r>
+      <w:proofErr w:type="spellEnd"/>
+      <w:proofErr w:type="gramEnd"/>
+      <w:r>
+        <w:rPr>
+          <w:color w:val="000000" w:themeColor="text1"/>
+        </w:rPr>
+        <w:t xml:space="preserve">([List]) | </w:t>
+      </w:r>
+      <w:proofErr w:type="spellStart"/>
+      <w:r>
+        <w:rPr>
+          <w:color w:val="000000" w:themeColor="text1"/>
+        </w:rPr>
+        <w:t>np.zeros</w:t>
+      </w:r>
+      <w:proofErr w:type="spellEnd"/>
+      <w:r>
+        <w:rPr>
+          <w:color w:val="000000" w:themeColor="text1"/>
+        </w:rPr>
+        <w:t>() |</w:t>
+      </w:r>
+      <w:proofErr w:type="spellStart"/>
+      <w:r>
+        <w:rPr>
+          <w:color w:val="000000" w:themeColor="text1"/>
+        </w:rPr>
+        <w:t>np.linspace</w:t>
+      </w:r>
+      <w:proofErr w:type="spellEnd"/>
+      <w:r>
+        <w:rPr>
+          <w:color w:val="000000" w:themeColor="text1"/>
+        </w:rPr>
+        <w:t xml:space="preserve">(), </w:t>
+      </w:r>
+      <w:proofErr w:type="spellStart"/>
+      <w:r>
+        <w:rPr>
+          <w:color w:val="000000" w:themeColor="text1"/>
+        </w:rPr>
+        <w:t>np.logspace</w:t>
+      </w:r>
+      <w:proofErr w:type="spellEnd"/>
+      <w:r>
+        <w:rPr>
+          <w:color w:val="000000" w:themeColor="text1"/>
+        </w:rPr>
+        <w:t>()</w:t>
+      </w:r>
+    </w:p>
+    <w:p>
+      <w:pPr>
+        <w:rPr>
+          <w:color w:val="000000" w:themeColor="text1"/>
+        </w:rPr>
+      </w:pPr>
+      <w:r>
+        <w:rPr>
+          <w:color w:val="000000" w:themeColor="text1"/>
+        </w:rPr>
+        <w:t>Examining -</w:t>
+      </w:r>
+      <w:proofErr w:type="gramStart"/>
+      <w:r>
+        <w:rPr>
+          <w:color w:val="000000" w:themeColor="text1"/>
+        </w:rPr>
+        <w:t>&gt; .</w:t>
+      </w:r>
+      <w:proofErr w:type="spellStart"/>
+      <w:r>
+        <w:rPr>
+          <w:color w:val="000000" w:themeColor="text1"/>
+        </w:rPr>
+        <w:t>dtype</w:t>
+      </w:r>
+      <w:proofErr w:type="spellEnd"/>
+      <w:proofErr w:type="gramEnd"/>
+      <w:r>
+        <w:rPr>
+          <w:color w:val="000000" w:themeColor="text1"/>
+        </w:rPr>
+        <w:t>, .</w:t>
+      </w:r>
+      <w:proofErr w:type="spellStart"/>
+      <w:r>
+        <w:rPr>
+          <w:color w:val="000000" w:themeColor="text1"/>
+        </w:rPr>
+        <w:t>ndim</w:t>
+      </w:r>
+      <w:proofErr w:type="spellEnd"/>
+      <w:r>
+        <w:rPr>
+          <w:color w:val="000000" w:themeColor="text1"/>
+        </w:rPr>
+        <w:t>, .shape, .size</w:t>
       </w:r>
     </w:p>
     <w:p>
@@ -5797,7 +6042,15 @@
     </w:p>
     <w:p>
       <w:r>
-        <w:t>• A correlation coefficient of zero indicates no correlation, but be aware that ran‐ dom arrangements of data will produce both positive and negative values for the correlation coefficient just by chance</w:t>
+        <w:t xml:space="preserve">• A correlation coefficient of zero indicates no correlation, but be aware that ran‐ </w:t>
+      </w:r>
+      <w:proofErr w:type="spellStart"/>
+      <w:r>
+        <w:t>dom</w:t>
+      </w:r>
+      <w:proofErr w:type="spellEnd"/>
+      <w:r>
+        <w:t xml:space="preserve"> arrangements of data will produce both positive and negative values for the correlation coefficient just by chance</w:t>
       </w:r>
     </w:p>
     <w:p>
@@ -6334,8 +6587,13 @@
     </w:p>
     <w:p>
       <w:r>
-        <w:t>Contingency tables can look only at counts, or they can also include column and total percentages. Pivot tables in Excel are perhaps the most common tool used to create contingency tables</w:t>
-      </w:r>
+        <w:t xml:space="preserve">Contingency tables can look only at counts, or they can also include column and total percentages. Pivot tables in Excel are perhaps the most common tool used to create contingency </w:t>
+      </w:r>
+      <w:proofErr w:type="gramStart"/>
+      <w:r>
+        <w:t>tables</w:t>
+      </w:r>
+      <w:proofErr w:type="gramEnd"/>
     </w:p>
     <w:p>
       <w:pPr>
@@ -6518,7 +6776,21 @@
         <w:rPr>
           <w:color w:val="000000" w:themeColor="text1"/>
         </w:rPr>
-        <w:t xml:space="preserve"> On the other hand the boxplot clearly shows the outliers.</w:t>
+        <w:t xml:space="preserve"> On the other </w:t>
+      </w:r>
+      <w:proofErr w:type="gramStart"/>
+      <w:r>
+        <w:rPr>
+          <w:color w:val="000000" w:themeColor="text1"/>
+        </w:rPr>
+        <w:t>hand</w:t>
+      </w:r>
+      <w:proofErr w:type="gramEnd"/>
+      <w:r>
+        <w:rPr>
+          <w:color w:val="000000" w:themeColor="text1"/>
+        </w:rPr>
+        <w:t xml:space="preserve"> the boxplot clearly shows the outliers.</w:t>
       </w:r>
     </w:p>
     <w:p>
@@ -6763,7 +7035,21 @@
         <w:rPr>
           <w:color w:val="000000" w:themeColor="text1"/>
         </w:rPr>
-        <w:t>In traditional statistics, there assumptions made on population but in current statistics there is no need and sample is used to train models and use it against the big data.</w:t>
+        <w:t xml:space="preserve">In traditional statistics, there assumptions made on population but in current statistics there is no need and sample </w:t>
+      </w:r>
+      <w:proofErr w:type="gramStart"/>
+      <w:r>
+        <w:rPr>
+          <w:color w:val="000000" w:themeColor="text1"/>
+        </w:rPr>
+        <w:t>is</w:t>
+      </w:r>
+      <w:proofErr w:type="gramEnd"/>
+      <w:r>
+        <w:rPr>
+          <w:color w:val="000000" w:themeColor="text1"/>
+        </w:rPr>
+        <w:t xml:space="preserve"> used to train models and use it against the big data.</w:t>
       </w:r>
     </w:p>
     <w:p>
@@ -7224,7 +7510,21 @@
           <w:color w:val="000000" w:themeColor="text1"/>
         </w:rPr>
         <w:tab/>
-        <w:t>Dividing the population into strata and randomly sampling from each strata.</w:t>
+        <w:t xml:space="preserve">Dividing the population into strata and randomly sampling from each </w:t>
+      </w:r>
+      <w:proofErr w:type="gramStart"/>
+      <w:r>
+        <w:rPr>
+          <w:color w:val="000000" w:themeColor="text1"/>
+        </w:rPr>
+        <w:t>strata</w:t>
+      </w:r>
+      <w:proofErr w:type="gramEnd"/>
+      <w:r>
+        <w:rPr>
+          <w:color w:val="000000" w:themeColor="text1"/>
+        </w:rPr>
+        <w:t>.</w:t>
       </w:r>
     </w:p>
     <w:p>
@@ -7462,7 +7762,15 @@
     </w:p>
     <w:p>
       <w:r>
-        <w:t>The reviews of restaurants, hotels, cafés, and so on that you read on social media sites like Yelp are prone to bias because the people submitting them are not randomly selected. rather, they themselves have taken the initiative to write. This leads to self-selection bias— the people motivated to write reviews may have had poor experiences, may have an association with the establishment, or may simply be a different type of person from those who do not write reviews. Note that while self-selection samples can be unreliable indicators of the true state of affairs, they may be more reliable in simply com‐ paring one establishment to a similar one; the same self-selection bias might apply to each.</w:t>
+        <w:t xml:space="preserve">The reviews of restaurants, hotels, cafés, and so on that you read on social media sites like Yelp are prone to bias because the people submitting them are not randomly selected. rather, they themselves have taken the initiative to write. This leads to self-selection bias— the people motivated to write reviews may have had poor experiences, may have an association with the establishment, or may simply be a different type of person from those who do not write reviews. Note that while self-selection samples can be unreliable indicators of the true </w:t>
+      </w:r>
+      <w:proofErr w:type="gramStart"/>
+      <w:r>
+        <w:t>state of affairs</w:t>
+      </w:r>
+      <w:proofErr w:type="gramEnd"/>
+      <w:r>
+        <w:t>, they may be more reliable in simply com‐ paring one establishment to a similar one; the same self-selection bias might apply to each.</w:t>
       </w:r>
     </w:p>
     <w:p>
@@ -7496,7 +7804,15 @@
     </w:p>
     <w:p>
       <w:r>
-        <w:t>Statistical bias refers to measurement or sampling errors that are systematic and pro‐ duced by the measurement or sampling process.</w:t>
+        <w:t xml:space="preserve">Statistical bias refers to measurement or sampling errors that are systematic and pro‐ </w:t>
+      </w:r>
+      <w:proofErr w:type="spellStart"/>
+      <w:r>
+        <w:t>duced</w:t>
+      </w:r>
+      <w:proofErr w:type="spellEnd"/>
+      <w:r>
+        <w:t xml:space="preserve"> by the measurement or sampling process.</w:t>
       </w:r>
     </w:p>
     <w:p>
@@ -7591,7 +7907,15 @@
     </w:p>
     <w:p>
       <w:r>
-        <w:t>Bias comes in different forms, and may be observable or invisible. When a result does suggest bias (e.g., by reference to a benchmark or actual values), it is often an indica‐ tor that a statistical or machine learning model has been mis specified, or an important variable left out.</w:t>
+        <w:t xml:space="preserve">Bias comes in different </w:t>
+      </w:r>
+      <w:proofErr w:type="gramStart"/>
+      <w:r>
+        <w:t>forms, and</w:t>
+      </w:r>
+      <w:proofErr w:type="gramEnd"/>
+      <w:r>
+        <w:t xml:space="preserve"> may be observable or invisible. When a result does suggest bias (e.g., by reference to a benchmark or actual values), it is often an indica‐ tor that a statistical or machine learning model has been mis specified, or an important variable left out.</w:t>
       </w:r>
     </w:p>
     <w:p>
@@ -7987,22 +8311,55 @@
           <w:bCs/>
         </w:rPr>
       </w:pPr>
+      <w:proofErr w:type="gramStart"/>
       <w:r>
         <w:rPr>
           <w:b/>
           <w:bCs/>
         </w:rPr>
-        <w:t>So when are massive amounts of data needed?</w:t>
-      </w:r>
-    </w:p>
-    <w:p>
-      <w:r>
-        <w:t>Consider the search queries received by Google, where columns are terms, rows are individual search queries, and cell values are either 0 or 1, depending on whether a query contains a term. The goal is to determine the best predicted search destination for a given query. There are over 150,000 words in the English language, and Google processes over one trillion queries per year. This yields a huge matrix, the vast majority of whose entries are “0.” This is a true big data problem—only when such enormous quantities of data are accumulated can effective search results be returned for most queries. And the more data accumulates, the better the results.</w:t>
-      </w:r>
-    </w:p>
-    <w:p>
-      <w:r>
-        <w:t>Consider the search phrase “Ricky Ricardo and Little Red Riding Hood.” In the early days of the internet, this query would probably have returned results on the band‐ leader Ricky Ricardo, the television show I Love Lucy in which that character appeared, and the children’s story Little Red Riding Hood. Both of those individual items would have had many searches to refer to, but the combination would have had very few. Later, now that trillions of search queries have been accumulated, this search query returns the exact I Love Lucy episode in which Ricky narrates, in dramatic fashion, the Little Red Riding Hood story to his infant son in a comic mix of English and Spanish.</w:t>
+        <w:t>So</w:t>
+      </w:r>
+      <w:proofErr w:type="gramEnd"/>
+      <w:r>
+        <w:rPr>
+          <w:b/>
+          <w:bCs/>
+        </w:rPr>
+        <w:t xml:space="preserve"> when are massive amounts of data needed?</w:t>
+      </w:r>
+    </w:p>
+    <w:p>
+      <w:r>
+        <w:t xml:space="preserve">Consider the search queries received by Google, where columns are terms, rows are individual search queries, and cell values are either 0 or 1, depending on whether a query contains a term. The goal is to determine the best predicted search destination for a given query. There are over 150,000 words in the English language, and Google processes over one trillion queries per year. This yields a huge </w:t>
+      </w:r>
+      <w:proofErr w:type="gramStart"/>
+      <w:r>
+        <w:t>matrix,</w:t>
+      </w:r>
+      <w:proofErr w:type="gramEnd"/>
+      <w:r>
+        <w:t xml:space="preserve"> the vast majority of whose entries are “0.” This is a true big data problem—only when such enormous quantities of data are accumulated can </w:t>
+      </w:r>
+      <w:proofErr w:type="gramStart"/>
+      <w:r>
+        <w:t>effective</w:t>
+      </w:r>
+      <w:proofErr w:type="gramEnd"/>
+      <w:r>
+        <w:t xml:space="preserve"> search results be returned for most queries. And the more data accumulates, the better the results.</w:t>
+      </w:r>
+    </w:p>
+    <w:p>
+      <w:r>
+        <w:t xml:space="preserve">Consider the search phrase “Ricky Ricardo and Little Red Riding Hood.” In the early days of the internet, this query would probably have returned results on the band‐ leader Ricky Ricardo, the television </w:t>
+      </w:r>
+      <w:proofErr w:type="gramStart"/>
+      <w:r>
+        <w:t>show</w:t>
+      </w:r>
+      <w:proofErr w:type="gramEnd"/>
+      <w:r>
+        <w:t xml:space="preserve"> I Love Lucy in which that character appeared, and the children’s story Little Red Riding Hood. Both of those individual items would have had many searches to refer to, but the combination would have had very few. Later, now that trillions of search queries have been accumulated, this search query returns the exact I Love Lucy episode in which Ricky narrates, in dramatic fashion, the Little Red Riding Hood story to his infant son in a comic mix of English and Spanish.</w:t>
       </w:r>
     </w:p>
     <w:p/>
@@ -8175,8 +8532,13 @@
     </w:p>
     <w:p>
       <w:r>
-        <w:t>Information about samples is observed, and information about large populations is often inferred from smaller samples. Statisticians like to keep the two things separate in the symbology</w:t>
-      </w:r>
+        <w:t xml:space="preserve">Information about samples is observed, and information about large populations is often inferred from smaller samples. Statisticians like to keep the two things separate in the </w:t>
+      </w:r>
+      <w:proofErr w:type="gramStart"/>
+      <w:r>
+        <w:t>symbology</w:t>
+      </w:r>
+      <w:proofErr w:type="gramEnd"/>
     </w:p>
     <w:p>
       <w:pPr>
@@ -8324,14 +8686,24 @@
     </w:p>
     <w:p>
       <w:r>
-        <w:t xml:space="preserve"> Bias or non-reproducibility resulting from repeated data modeling, or modeling data with large numbers of predictor variables</w:t>
-      </w:r>
+        <w:t xml:space="preserve"> Bias or non-reproducibility resulting from repeated data modeling, or modeling data with large numbers of predictor </w:t>
+      </w:r>
+      <w:proofErr w:type="gramStart"/>
+      <w:r>
+        <w:t>variables</w:t>
+      </w:r>
+      <w:proofErr w:type="gramEnd"/>
     </w:p>
     <w:p/>
     <w:p>
       <w:r>
-        <w:t>The difference between a phenomenon that you verify when you test a hypothesis using an experiment and a phenomenon that you discover by perusing available data can be illuminated with the following thought experiment</w:t>
-      </w:r>
+        <w:t xml:space="preserve">The difference between a phenomenon that you verify when you test a hypothesis using an experiment and a phenomenon that you discover by perusing available data can be illuminated with the following thought </w:t>
+      </w:r>
+      <w:proofErr w:type="gramStart"/>
+      <w:r>
+        <w:t>experiment</w:t>
+      </w:r>
+      <w:proofErr w:type="gramEnd"/>
     </w:p>
     <w:p/>
     <w:p>
@@ -8341,8 +8713,45 @@
         </w:rPr>
       </w:pPr>
       <w:r>
-        <w:t>Since repeated review of large data sets is a key value proposition in data science, selection bias is something to worry about. A form of selection bias of particular con‐ cern to data scientists is what John Elder (founder of Elder Research, a respected data mining consultancy) calls the vast search effect. If you repeatedly run different models and ask different questions with a large data set, you are bound to find something interesting. But is the result you found truly something interesting, or is it the chance outlier? We can guard against this by using a holdout set, and sometimes more than one hold‐ out set, against which to validate performance. Elder also advocates the use of what he calls target shuffling (a permutation test, in essence) to test the validity of predic‐ tive associations that a data mining model suggests</w:t>
-      </w:r>
+        <w:t xml:space="preserve">Since repeated review of large data sets is a key value proposition in data science, selection bias is something to worry about. A form of selection bias of </w:t>
+      </w:r>
+      <w:proofErr w:type="gramStart"/>
+      <w:r>
+        <w:t>particular con</w:t>
+      </w:r>
+      <w:proofErr w:type="gramEnd"/>
+      <w:r>
+        <w:t xml:space="preserve">‐ </w:t>
+      </w:r>
+      <w:proofErr w:type="spellStart"/>
+      <w:r>
+        <w:t>cern</w:t>
+      </w:r>
+      <w:proofErr w:type="spellEnd"/>
+      <w:r>
+        <w:t xml:space="preserve"> to data scientists is what John Elder (founder of Elder Research, a respected data mining consultancy) calls the vast search effect. If you repeatedly run different models and ask different questions with a large data set, you are bound to find something interesting. But is the result you found truly something interesting, or is it the chance outlier? We can guard against this by using a holdout set, and sometimes more than one hold‐ out set, against which to validate performance. Elder also advocates the use of what he calls target shuffling (a permutation test, in essence) to test the validity of </w:t>
+      </w:r>
+      <w:proofErr w:type="spellStart"/>
+      <w:r>
+        <w:t>predic</w:t>
+      </w:r>
+      <w:proofErr w:type="spellEnd"/>
+      <w:r>
+        <w:t xml:space="preserve">‐ </w:t>
+      </w:r>
+      <w:proofErr w:type="spellStart"/>
+      <w:r>
+        <w:t>tive</w:t>
+      </w:r>
+      <w:proofErr w:type="spellEnd"/>
+      <w:r>
+        <w:t xml:space="preserve"> associations that a data mining model </w:t>
+      </w:r>
+      <w:proofErr w:type="gramStart"/>
+      <w:r>
+        <w:t>suggests</w:t>
+      </w:r>
+      <w:proofErr w:type="gramEnd"/>
     </w:p>
     <w:p>
       <w:pPr>
@@ -8450,7 +8859,15 @@
     </w:p>
     <w:p>
       <w:r>
-        <w:t xml:space="preserve">Sports fans are familiar with the “rookie of the year, sophomore slump” phenomenon. Among the athletes who begin their career in a given season (the rookie class), there is always one who performs better than all the rest. Generally, this “rookie of the year” does not do as well in his second year. Why </w:t>
+        <w:t xml:space="preserve">Sports fans are familiar with the “rookie of the year, sophomore slump” phenomenon. Among the athletes who begin their career </w:t>
+      </w:r>
+      <w:proofErr w:type="gramStart"/>
+      <w:r>
+        <w:t>in a given</w:t>
+      </w:r>
+      <w:proofErr w:type="gramEnd"/>
+      <w:r>
+        <w:t xml:space="preserve"> season (the rookie class), there is always one who performs better than all the rest. Generally, this “rookie of the year” does not do as well in his second year. Why </w:t>
       </w:r>
       <w:r>
         <w:lastRenderedPageBreak/>
@@ -8808,7 +9225,15 @@
         <w:t>Data distribution</w:t>
       </w:r>
       <w:r>
-        <w:t xml:space="preserve"> The frequency distribution of individual values in a data set. </w:t>
+        <w:t xml:space="preserve"> </w:t>
+      </w:r>
+      <w:proofErr w:type="gramStart"/>
+      <w:r>
+        <w:t>The</w:t>
+      </w:r>
+      <w:proofErr w:type="gramEnd"/>
+      <w:r>
+        <w:t xml:space="preserve"> frequency distribution of individual values in a data set. </w:t>
       </w:r>
     </w:p>
     <w:p>
@@ -8820,7 +9245,15 @@
         <w:t>Sampling distribution</w:t>
       </w:r>
       <w:r>
-        <w:t xml:space="preserve"> The frequency distribution of a sample statistic over many samples or resamples. </w:t>
+        <w:t xml:space="preserve"> </w:t>
+      </w:r>
+      <w:proofErr w:type="gramStart"/>
+      <w:r>
+        <w:t>The</w:t>
+      </w:r>
+      <w:proofErr w:type="gramEnd"/>
+      <w:r>
+        <w:t xml:space="preserve"> frequency distribution of a sample statistic over many samples or resamples. </w:t>
       </w:r>
     </w:p>
     <w:p>
@@ -8832,7 +9265,15 @@
         <w:t>Central limit theorem</w:t>
       </w:r>
       <w:r>
-        <w:t xml:space="preserve"> The tendency of the sampling distribution to take on a normal shape as sample size rises. </w:t>
+        <w:t xml:space="preserve"> </w:t>
+      </w:r>
+      <w:proofErr w:type="gramStart"/>
+      <w:r>
+        <w:t>The</w:t>
+      </w:r>
+      <w:proofErr w:type="gramEnd"/>
+      <w:r>
+        <w:t xml:space="preserve"> tendency of the sampling distribution to take on a normal shape as sample size rises. </w:t>
       </w:r>
     </w:p>
     <w:p>
@@ -8844,7 +9285,15 @@
         <w:t>Standard error</w:t>
       </w:r>
       <w:r>
-        <w:t xml:space="preserve"> The variability (standard deviation) of a sample statistic over many samples (not to be confused with standard deviation, which by itself, refers to variability of individual data values).</w:t>
+        <w:t xml:space="preserve"> </w:t>
+      </w:r>
+      <w:proofErr w:type="gramStart"/>
+      <w:r>
+        <w:t>The</w:t>
+      </w:r>
+      <w:proofErr w:type="gramEnd"/>
+      <w:r>
+        <w:t xml:space="preserve"> variability (standard deviation) of a sample statistic over many samples (not to be confused with standard deviation, which by itself, refers to variability of individual data values).</w:t>
       </w:r>
     </w:p>
     <w:p>
@@ -9266,8 +9715,13 @@
     </w:p>
     <w:p>
       <w:r>
-        <w:t>The standard error is a single metric that sums up the variability in the sampling distribution for a statistic. The standard error can be estimated using a statistic based on the standard deviation s of the sample values, and the sample size n</w:t>
-      </w:r>
+        <w:t xml:space="preserve">The standard error is a single metric that sums up the variability in the sampling distribution for a statistic. The standard error can be estimated using a statistic based on the standard deviation s of the sample values, and the sample size </w:t>
+      </w:r>
+      <w:proofErr w:type="gramStart"/>
+      <w:r>
+        <w:t>n</w:t>
+      </w:r>
+      <w:proofErr w:type="gramEnd"/>
     </w:p>
     <w:p>
       <w:pPr>
@@ -9399,7 +9853,15 @@
     </w:p>
     <w:p>
       <w:r>
-        <w:t xml:space="preserve">1. Collect a number of brand-new samples from the population. </w:t>
+        <w:t xml:space="preserve">1. Collect </w:t>
+      </w:r>
+      <w:proofErr w:type="gramStart"/>
+      <w:r>
+        <w:t>a number of</w:t>
+      </w:r>
+      <w:proofErr w:type="gramEnd"/>
+      <w:r>
+        <w:t xml:space="preserve"> brand-new samples from the population. </w:t>
       </w:r>
     </w:p>
     <w:p>
@@ -9611,24 +10073,22 @@
     </w:p>
     <w:p>
       <w:r>
-        <w:t>Conceptually, you can imagine the bootstrap as replicating the original sample thou‐ sands or millions of times so that you have a hypothetical population that embodies all the knowledge from your original sample (it’s just larger). You can then draw samples from this hypothetical population for the purpose of estimating a sampling distribution</w:t>
-      </w:r>
-      <w:r>
-        <w:t>.</w:t>
-      </w:r>
-    </w:p>
-    <w:p>
-      <w:pPr>
-        <w:rPr>
-          <w:i/>
-          <w:iCs/>
-          <w:color w:val="7F7F7F" w:themeColor="text1" w:themeTint="80"/>
-        </w:rPr>
-      </w:pPr>
-      <w:r>
-        <w:rPr>
-          <w:i/>
-          <w:iCs/>
+        <w:t>Conceptually, you can imagine the bootstrap as replicating the original sample thou‐ sands or millions of times so that you have a hypothetical population that embodies all the knowledge from your original sample (it’s just larger). You can then draw samples from this hypothetical population for the purpose of estimating a sampling distribution.</w:t>
+      </w:r>
+    </w:p>
+    <w:p>
+      <w:pPr>
+        <w:rPr>
+          <w:i/>
+          <w:iCs/>
+          <w:color w:val="7F7F7F" w:themeColor="text1" w:themeTint="80"/>
+        </w:rPr>
+      </w:pPr>
+      <w:r>
+        <w:rPr>
+          <w:i/>
+          <w:iCs/>
+          <w:noProof/>
           <w:color w:val="7F7F7F" w:themeColor="text1" w:themeTint="80"/>
         </w:rPr>
         <w:drawing>
@@ -9736,6 +10196,113 @@
           <w:sz w:val="24"/>
           <w:szCs w:val="24"/>
         </w:rPr>
+        <w:t>62</w:t>
+      </w:r>
+    </w:p>
+    <w:p>
+      <w:r>
+        <w:t xml:space="preserve">In practice, it is not necessary to </w:t>
+      </w:r>
+      <w:proofErr w:type="gramStart"/>
+      <w:r>
+        <w:t>actually replicate</w:t>
+      </w:r>
+      <w:proofErr w:type="gramEnd"/>
+      <w:r>
+        <w:t xml:space="preserve"> the sample a huge number of times. We simply replace each observation after each draw; that is, we sample with replacement. In this way we effectively create an infinite population in which the probability of an element being drawn remains unchanged from draw to draw. The algorithm for a bootstrap resampling of the mean, for a sample of size n, is as follows: </w:t>
+      </w:r>
+    </w:p>
+    <w:p>
+      <w:r>
+        <w:t xml:space="preserve">1. Draw a sample value, record it, and then replace it. </w:t>
+      </w:r>
+      <w:r>
+        <w:br/>
+      </w:r>
+      <w:r>
+        <w:t xml:space="preserve">2. Repeat n times. </w:t>
+      </w:r>
+      <w:r>
+        <w:br/>
+      </w:r>
+      <w:r>
+        <w:t xml:space="preserve">3. Record the mean of the n resampled values. </w:t>
+      </w:r>
+      <w:r>
+        <w:br/>
+      </w:r>
+      <w:r>
+        <w:t xml:space="preserve">4. Repeat steps 1–3 R times. </w:t>
+      </w:r>
+      <w:r>
+        <w:br/>
+      </w:r>
+      <w:r>
+        <w:t>5. Use the R results to:</w:t>
+      </w:r>
+    </w:p>
+    <w:p>
+      <w:pPr>
+        <w:ind w:firstLine="720"/>
+      </w:pPr>
+      <w:r>
+        <w:t xml:space="preserve">a. </w:t>
+      </w:r>
+      <w:r>
+        <w:t xml:space="preserve">Calculate their standard deviation (this estimates sample mean standard error). </w:t>
+      </w:r>
+    </w:p>
+    <w:p>
+      <w:pPr>
+        <w:ind w:firstLine="720"/>
+      </w:pPr>
+      <w:r>
+        <w:t xml:space="preserve">b. Produce a histogram or boxplot. </w:t>
+      </w:r>
+    </w:p>
+    <w:p>
+      <w:pPr>
+        <w:ind w:firstLine="720"/>
+        <w:rPr>
+          <w:i/>
+          <w:iCs/>
+          <w:color w:val="7F7F7F" w:themeColor="text1" w:themeTint="80"/>
+          <w:sz w:val="24"/>
+          <w:szCs w:val="24"/>
+        </w:rPr>
+      </w:pPr>
+      <w:r>
+        <w:t>c. Find a confidence interval.</w:t>
+      </w:r>
+    </w:p>
+    <w:p>
+      <w:pPr>
+        <w:rPr>
+          <w:i/>
+          <w:iCs/>
+          <w:color w:val="7F7F7F" w:themeColor="text1" w:themeTint="80"/>
+          <w:sz w:val="24"/>
+          <w:szCs w:val="24"/>
+        </w:rPr>
+      </w:pPr>
+      <w:r>
+        <w:rPr>
+          <w:i/>
+          <w:iCs/>
+          <w:color w:val="7F7F7F" w:themeColor="text1" w:themeTint="80"/>
+          <w:sz w:val="24"/>
+          <w:szCs w:val="24"/>
+        </w:rPr>
+        <w:t xml:space="preserve">------------------- </w:t>
+      </w:r>
+      <w:r>
+        <w:rPr>
+          <w:i/>
+          <w:iCs/>
+          <w:color w:val="7F7F7F" w:themeColor="text1" w:themeTint="80"/>
+          <w:sz w:val="24"/>
+          <w:szCs w:val="24"/>
+        </w:rPr>
         <w:t>6</w:t>
       </w:r>
       <w:r>
@@ -9746,17 +10313,48 @@
           <w:sz w:val="24"/>
           <w:szCs w:val="24"/>
         </w:rPr>
-        <w:t>2</w:t>
-      </w:r>
-    </w:p>
-    <w:p>
-      <w:pPr>
-        <w:rPr>
-          <w:i/>
-          <w:iCs/>
-          <w:color w:val="7F7F7F" w:themeColor="text1" w:themeTint="80"/>
-        </w:rPr>
-      </w:pPr>
+        <w:t>/</w:t>
+      </w:r>
+      <w:r>
+        <w:rPr>
+          <w:i/>
+          <w:iCs/>
+          <w:color w:val="7F7F7F" w:themeColor="text1" w:themeTint="80"/>
+          <w:sz w:val="24"/>
+          <w:szCs w:val="24"/>
+        </w:rPr>
+        <w:t>26</w:t>
+      </w:r>
+      <w:r>
+        <w:rPr>
+          <w:i/>
+          <w:iCs/>
+          <w:color w:val="7F7F7F" w:themeColor="text1" w:themeTint="80"/>
+          <w:sz w:val="24"/>
+          <w:szCs w:val="24"/>
+        </w:rPr>
+        <w:t xml:space="preserve">/2024 Up to Page </w:t>
+      </w:r>
+      <w:r>
+        <w:rPr>
+          <w:i/>
+          <w:iCs/>
+          <w:color w:val="7F7F7F" w:themeColor="text1" w:themeTint="80"/>
+          <w:sz w:val="24"/>
+          <w:szCs w:val="24"/>
+        </w:rPr>
+        <w:t>6</w:t>
+      </w:r>
+      <w:r>
+        <w:rPr>
+          <w:i/>
+          <w:iCs/>
+          <w:color w:val="7F7F7F" w:themeColor="text1" w:themeTint="80"/>
+          <w:sz w:val="24"/>
+          <w:szCs w:val="24"/>
+        </w:rPr>
+        <w:t>3</w:t>
+      </w:r>
     </w:p>
     <w:sectPr>
       <w:pgSz w:w="12240" w:h="15840"/>

</xml_diff>

<commit_message>
Day 53 Data Science, Day 33 Latest Tech
Multivariate bootstrap

Parallel Fine-Tuning and Inference of LLMs on GPUs
</commit_message>
<xml_diff>
--- a/Statistics.docx
+++ b/Statistics.docx
@@ -973,15 +973,7 @@
               </w:rPr>
             </w:pPr>
             <w:r>
-              <w:t xml:space="preserve">A trimmed means </w:t>
-            </w:r>
-            <w:proofErr w:type="gramStart"/>
-            <w:r>
-              <w:t>eliminate</w:t>
-            </w:r>
-            <w:proofErr w:type="gramEnd"/>
-            <w:r>
-              <w:t xml:space="preserve"> the influence of extreme values, EX: International diving the top score &amp; bottom score from five judges are dropped and the final score is the average of scores from 3 remaining judges. This </w:t>
+              <w:t xml:space="preserve">A trimmed means eliminate the influence of extreme values, EX: International diving the top score &amp; bottom score from five judges are dropped and the final score is the average of scores from 3 remaining judges. This </w:t>
             </w:r>
             <w:r>
               <w:t>makes it difficult for a single judge to manipulate the scores.</w:t>
@@ -1032,21 +1024,7 @@
         <w:rPr>
           <w:color w:val="000000" w:themeColor="text1"/>
         </w:rPr>
-        <w:t xml:space="preserve">Outlier: is </w:t>
-      </w:r>
-      <w:proofErr w:type="spellStart"/>
-      <w:r>
-        <w:rPr>
-          <w:color w:val="000000" w:themeColor="text1"/>
-        </w:rPr>
-        <w:t>a</w:t>
-      </w:r>
-      <w:proofErr w:type="spellEnd"/>
-      <w:r>
-        <w:rPr>
-          <w:color w:val="000000" w:themeColor="text1"/>
-        </w:rPr>
-        <w:t xml:space="preserve"> any value which is very distant from other values in data set and cause skewness.</w:t>
+        <w:t>Outlier: is a any value which is very distant from other values in data set and cause skewness.</w:t>
       </w:r>
     </w:p>
     <w:p>
@@ -1606,19 +1584,11 @@
                 <w:color w:val="000000" w:themeColor="text1"/>
               </w:rPr>
             </w:pPr>
-            <w:proofErr w:type="spellStart"/>
             <w:r>
               <w:rPr>
                 <w:color w:val="000000" w:themeColor="text1"/>
               </w:rPr>
-              <w:t>Its</w:t>
-            </w:r>
-            <w:proofErr w:type="spellEnd"/>
-            <w:r>
-              <w:rPr>
-                <w:color w:val="000000" w:themeColor="text1"/>
-              </w:rPr>
-              <w:t xml:space="preserve"> not express in square root as it already quantifies the spread of data in squared units.</w:t>
+              <w:t>Its not express in square root as it already quantifies the spread of data in squared units.</w:t>
             </w:r>
           </w:p>
         </w:tc>
@@ -2006,21 +1976,7 @@
               <w:rPr>
                 <w:color w:val="000000" w:themeColor="text1"/>
               </w:rPr>
-              <w:t xml:space="preserve"> but MAD won’t because </w:t>
-            </w:r>
-            <w:proofErr w:type="gramStart"/>
-            <w:r>
-              <w:rPr>
-                <w:color w:val="000000" w:themeColor="text1"/>
-              </w:rPr>
-              <w:t>its</w:t>
-            </w:r>
-            <w:proofErr w:type="gramEnd"/>
-            <w:r>
-              <w:rPr>
-                <w:color w:val="000000" w:themeColor="text1"/>
-              </w:rPr>
-              <w:t xml:space="preserve"> taking absolute values</w:t>
+              <w:t xml:space="preserve"> but MAD won’t because its taking absolute values</w:t>
             </w:r>
           </w:p>
         </w:tc>
@@ -3056,7 +3012,7 @@
                 <w:noProof/>
               </w:rPr>
               <w:drawing>
-                <wp:inline distT="0" distB="0" distL="0" distR="0" wp14:anchorId="06DA7828" wp14:editId="0AEDB93A">
+                <wp:inline distT="0" distB="0" distL="0" distR="0" wp14:anchorId="06DA7828" wp14:editId="0EE3DF67">
                   <wp:extent cx="1778000" cy="1244581"/>
                   <wp:effectExtent l="0" t="0" r="0" b="0"/>
                   <wp:docPr id="88014661" name="Picture 1" descr="Box Plot - Simply explained - DATAtab"/>
@@ -4278,21 +4234,7 @@
         <w:rPr>
           <w:color w:val="000000" w:themeColor="text1"/>
         </w:rPr>
-        <w:t xml:space="preserve">For our purposes the probability of an event will happen is the proportion of the event will occur if the situation could be </w:t>
-      </w:r>
-      <w:proofErr w:type="gramStart"/>
-      <w:r>
-        <w:rPr>
-          <w:color w:val="000000" w:themeColor="text1"/>
-        </w:rPr>
-        <w:t>repeated over and over again</w:t>
-      </w:r>
-      <w:proofErr w:type="gramEnd"/>
-      <w:r>
-        <w:rPr>
-          <w:color w:val="000000" w:themeColor="text1"/>
-        </w:rPr>
-        <w:t>, infinitely.</w:t>
+        <w:t>For our purposes the probability of an event will happen is the proportion of the event will occur if the situation could be repeated over and over again, infinitely.</w:t>
       </w:r>
     </w:p>
     <w:p>
@@ -4351,48 +4293,20 @@
         <w:rPr>
           <w:color w:val="000000" w:themeColor="text1"/>
         </w:rPr>
-        <w:t xml:space="preserve">If the highest value of X goes with highest value of </w:t>
-      </w:r>
-      <w:proofErr w:type="gramStart"/>
-      <w:r>
-        <w:rPr>
-          <w:color w:val="000000" w:themeColor="text1"/>
-        </w:rPr>
-        <w:t>Y</w:t>
-      </w:r>
-      <w:proofErr w:type="gramEnd"/>
-      <w:r>
-        <w:rPr>
-          <w:color w:val="000000" w:themeColor="text1"/>
-        </w:rPr>
-        <w:t xml:space="preserve"> then correlation of X and Y is positively correlated and also for vice versa.</w:t>
-      </w:r>
-    </w:p>
-    <w:p>
-      <w:pPr>
-        <w:rPr>
-          <w:color w:val="000000" w:themeColor="text1"/>
-        </w:rPr>
-      </w:pPr>
-      <w:r>
-        <w:rPr>
-          <w:color w:val="000000" w:themeColor="text1"/>
-        </w:rPr>
-        <w:t xml:space="preserve">If the highest value of X goes with lowest value of </w:t>
-      </w:r>
-      <w:proofErr w:type="gramStart"/>
-      <w:r>
-        <w:rPr>
-          <w:color w:val="000000" w:themeColor="text1"/>
-        </w:rPr>
-        <w:t>X</w:t>
-      </w:r>
-      <w:proofErr w:type="gramEnd"/>
-      <w:r>
-        <w:rPr>
-          <w:color w:val="000000" w:themeColor="text1"/>
-        </w:rPr>
-        <w:t xml:space="preserve"> then correlation of X and Y is negatively correlated and also for vice versa</w:t>
+        <w:t>If the highest value of X goes with highest value of Y then correlation of X and Y is positively correlated and also for vice versa.</w:t>
+      </w:r>
+    </w:p>
+    <w:p>
+      <w:pPr>
+        <w:rPr>
+          <w:color w:val="000000" w:themeColor="text1"/>
+        </w:rPr>
+      </w:pPr>
+      <w:r>
+        <w:rPr>
+          <w:color w:val="000000" w:themeColor="text1"/>
+        </w:rPr>
+        <w:t>If the highest value of X goes with lowest value of X then correlation of X and Y is negatively correlated and also for vice versa</w:t>
       </w:r>
     </w:p>
     <w:p>
@@ -4523,21 +4437,7 @@
         <w:rPr>
           <w:color w:val="000000" w:themeColor="text1"/>
         </w:rPr>
-        <w:t xml:space="preserve"> a plot which x-axis is one plot and y axis </w:t>
-      </w:r>
-      <w:proofErr w:type="gramStart"/>
-      <w:r>
-        <w:rPr>
-          <w:color w:val="000000" w:themeColor="text1"/>
-        </w:rPr>
-        <w:t>is</w:t>
-      </w:r>
-      <w:proofErr w:type="gramEnd"/>
-      <w:r>
-        <w:rPr>
-          <w:color w:val="000000" w:themeColor="text1"/>
-        </w:rPr>
-        <w:t xml:space="preserve"> one plot.</w:t>
+        <w:t xml:space="preserve"> a plot which x-axis is one plot and y axis is one plot.</w:t>
       </w:r>
     </w:p>
     <w:p>
@@ -4600,7 +4500,6 @@
         </w:rPr>
         <w:t xml:space="preserve">Vector </w:t>
       </w:r>
-      <w:proofErr w:type="gramStart"/>
       <w:r>
         <w:rPr>
           <w:rFonts w:ascii="Cambria Math" w:hAnsi="Cambria Math" w:cs="Cambria Math"/>
@@ -4608,7 +4507,6 @@
         </w:rPr>
         <w:t>𝐴</w:t>
       </w:r>
-      <w:proofErr w:type="gramEnd"/>
     </w:p>
     <w:p>
       <w:pPr>
@@ -4635,7 +4533,6 @@
         </w:rPr>
         <w:t xml:space="preserve">Vector </w:t>
       </w:r>
-      <w:proofErr w:type="gramStart"/>
       <w:r>
         <w:rPr>
           <w:rFonts w:ascii="Cambria Math" w:hAnsi="Cambria Math" w:cs="Cambria Math"/>
@@ -4643,7 +4540,6 @@
         </w:rPr>
         <w:t>𝐵</w:t>
       </w:r>
-      <w:proofErr w:type="gramEnd"/>
     </w:p>
     <w:p>
       <w:pPr>
@@ -4921,7 +4817,6 @@
         </w:rPr>
         <w:t xml:space="preserve">The next part talks about shuffling one of the vectors and recalculating the sum of products. Let's shuffle vector </w:t>
       </w:r>
-      <w:proofErr w:type="gramStart"/>
       <w:r>
         <w:rPr>
           <w:rFonts w:ascii="Cambria Math" w:hAnsi="Cambria Math" w:cs="Cambria Math"/>
@@ -4929,7 +4824,6 @@
         </w:rPr>
         <w:t>𝐵</w:t>
       </w:r>
-      <w:proofErr w:type="gramEnd"/>
     </w:p>
     <w:p>
       <w:pPr>
@@ -4943,7 +4837,6 @@
         </w:rPr>
         <w:t xml:space="preserve">Assume we shuffle vector </w:t>
       </w:r>
-      <w:proofErr w:type="gramStart"/>
       <w:r>
         <w:rPr>
           <w:rFonts w:ascii="Cambria Math" w:hAnsi="Cambria Math" w:cs="Cambria Math"/>
@@ -4951,7 +4844,6 @@
         </w:rPr>
         <w:t>𝐵</w:t>
       </w:r>
-      <w:proofErr w:type="gramEnd"/>
     </w:p>
     <w:p>
       <w:pPr>
@@ -5197,21 +5089,7 @@
         <w:rPr>
           <w:color w:val="000000" w:themeColor="text1"/>
         </w:rPr>
-        <w:t xml:space="preserve">The sum of products (32 in the original case) can be used as a metric to compare against random </w:t>
-      </w:r>
-      <w:proofErr w:type="spellStart"/>
-      <w:r>
-        <w:rPr>
-          <w:color w:val="000000" w:themeColor="text1"/>
-        </w:rPr>
-        <w:t>shufflings</w:t>
-      </w:r>
-      <w:proofErr w:type="spellEnd"/>
-      <w:r>
-        <w:rPr>
-          <w:color w:val="000000" w:themeColor="text1"/>
-        </w:rPr>
-        <w:t>. By shuffling one of the vectors multiple times and calculating the sum of products each time, you can generate a distribution of sums. This relates to a resampling-based estimate.</w:t>
+        <w:t>The sum of products (32 in the original case) can be used as a metric to compare against random shufflings. By shuffling one of the vectors multiple times and calculating the sum of products each time, you can generate a distribution of sums. This relates to a resampling-based estimate.</w:t>
       </w:r>
     </w:p>
     <w:p>
@@ -5287,13 +5165,8 @@
         <w:t>Pearson’s correlation coefficient</w:t>
       </w:r>
       <w:r>
-        <w:t xml:space="preserve">, we multiply deviations from the mean for variable 1 times those for variable 2, and divide by the product of the standard </w:t>
-      </w:r>
-      <w:proofErr w:type="gramStart"/>
-      <w:r>
-        <w:t>deviations</w:t>
-      </w:r>
-      <w:proofErr w:type="gramEnd"/>
+        <w:t>, we multiply deviations from the mean for variable 1 times those for variable 2, and divide by the product of the standard deviations</w:t>
+      </w:r>
     </w:p>
     <w:p>
       <w:pPr>
@@ -5405,31 +5278,7 @@
         <w:t>Variables can have an association that is not linear, in which case the correlation coefficient may not be a useful metric. The relationship between tax rates and revenue</w:t>
       </w:r>
       <w:r>
-        <w:t xml:space="preserve"> raised is an example: as tax rates increase from zero, the revenue raised also increases. However, once tax rates reach a high level and approach 100%, tax avoidance </w:t>
-      </w:r>
-      <w:proofErr w:type="spellStart"/>
-      <w:r>
-        <w:t>increa</w:t>
-      </w:r>
-      <w:proofErr w:type="spellEnd"/>
-      <w:r>
-        <w:t xml:space="preserve">‐ </w:t>
-      </w:r>
-      <w:proofErr w:type="spellStart"/>
-      <w:r>
-        <w:t>ses</w:t>
-      </w:r>
-      <w:proofErr w:type="spellEnd"/>
-      <w:r>
-        <w:t xml:space="preserve"> and tax revenue </w:t>
-      </w:r>
-      <w:proofErr w:type="gramStart"/>
-      <w:r>
-        <w:t>actually declines</w:t>
-      </w:r>
-      <w:proofErr w:type="gramEnd"/>
-      <w:r>
-        <w:t>.</w:t>
+        <w:t xml:space="preserve"> raised is an example: as tax rates increase from zero, the revenue raised also increases. However, once tax rates reach a high level and approach 100%, tax avoidance increa‐ ses and tax revenue actually declines.</w:t>
       </w:r>
     </w:p>
     <w:p>
@@ -5571,114 +5420,20 @@
         <w:rPr>
           <w:color w:val="000000" w:themeColor="text1"/>
         </w:rPr>
-        <w:t xml:space="preserve">Create arrays -&gt; </w:t>
-      </w:r>
-      <w:proofErr w:type="spellStart"/>
-      <w:proofErr w:type="gramStart"/>
-      <w:r>
-        <w:rPr>
-          <w:color w:val="000000" w:themeColor="text1"/>
-        </w:rPr>
-        <w:t>np.array</w:t>
-      </w:r>
-      <w:proofErr w:type="spellEnd"/>
-      <w:proofErr w:type="gramEnd"/>
-      <w:r>
-        <w:rPr>
-          <w:color w:val="000000" w:themeColor="text1"/>
-        </w:rPr>
-        <w:t xml:space="preserve">([List]) | </w:t>
-      </w:r>
-      <w:proofErr w:type="spellStart"/>
-      <w:r>
-        <w:rPr>
-          <w:color w:val="000000" w:themeColor="text1"/>
-        </w:rPr>
-        <w:t>np.zeros</w:t>
-      </w:r>
-      <w:proofErr w:type="spellEnd"/>
-      <w:r>
-        <w:rPr>
-          <w:color w:val="000000" w:themeColor="text1"/>
-        </w:rPr>
-        <w:t>() |</w:t>
-      </w:r>
-      <w:proofErr w:type="spellStart"/>
-      <w:r>
-        <w:rPr>
-          <w:color w:val="000000" w:themeColor="text1"/>
-        </w:rPr>
-        <w:t>np.linspace</w:t>
-      </w:r>
-      <w:proofErr w:type="spellEnd"/>
-      <w:r>
-        <w:rPr>
-          <w:color w:val="000000" w:themeColor="text1"/>
-        </w:rPr>
-        <w:t xml:space="preserve">(), </w:t>
-      </w:r>
-      <w:proofErr w:type="spellStart"/>
-      <w:r>
-        <w:rPr>
-          <w:color w:val="000000" w:themeColor="text1"/>
-        </w:rPr>
-        <w:t>np.logspace</w:t>
-      </w:r>
-      <w:proofErr w:type="spellEnd"/>
-      <w:r>
-        <w:rPr>
-          <w:color w:val="000000" w:themeColor="text1"/>
-        </w:rPr>
-        <w:t>()</w:t>
-      </w:r>
-    </w:p>
-    <w:p>
-      <w:pPr>
-        <w:rPr>
-          <w:color w:val="000000" w:themeColor="text1"/>
-        </w:rPr>
-      </w:pPr>
-      <w:r>
-        <w:rPr>
-          <w:color w:val="000000" w:themeColor="text1"/>
-        </w:rPr>
-        <w:t>Examining -</w:t>
-      </w:r>
-      <w:proofErr w:type="gramStart"/>
-      <w:r>
-        <w:rPr>
-          <w:color w:val="000000" w:themeColor="text1"/>
-        </w:rPr>
-        <w:t>&gt; .</w:t>
-      </w:r>
-      <w:proofErr w:type="spellStart"/>
-      <w:r>
-        <w:rPr>
-          <w:color w:val="000000" w:themeColor="text1"/>
-        </w:rPr>
-        <w:t>dtype</w:t>
-      </w:r>
-      <w:proofErr w:type="spellEnd"/>
-      <w:proofErr w:type="gramEnd"/>
-      <w:r>
-        <w:rPr>
-          <w:color w:val="000000" w:themeColor="text1"/>
-        </w:rPr>
-        <w:t>, .</w:t>
-      </w:r>
-      <w:proofErr w:type="spellStart"/>
-      <w:r>
-        <w:rPr>
-          <w:color w:val="000000" w:themeColor="text1"/>
-        </w:rPr>
-        <w:t>ndim</w:t>
-      </w:r>
-      <w:proofErr w:type="spellEnd"/>
-      <w:r>
-        <w:rPr>
-          <w:color w:val="000000" w:themeColor="text1"/>
-        </w:rPr>
-        <w:t>, .shape, .size</w:t>
+        <w:t>Create arrays -&gt; np.array([List]) | np.zeros() |np.linspace(), np.logspace()</w:t>
+      </w:r>
+    </w:p>
+    <w:p>
+      <w:pPr>
+        <w:rPr>
+          <w:color w:val="000000" w:themeColor="text1"/>
+        </w:rPr>
+      </w:pPr>
+      <w:r>
+        <w:rPr>
+          <w:color w:val="000000" w:themeColor="text1"/>
+        </w:rPr>
+        <w:t>Examining -&gt; .dtype, .ndim, .shape, .size</w:t>
       </w:r>
     </w:p>
     <w:p>
@@ -6042,15 +5797,7 @@
     </w:p>
     <w:p>
       <w:r>
-        <w:t xml:space="preserve">• A correlation coefficient of zero indicates no correlation, but be aware that ran‐ </w:t>
-      </w:r>
-      <w:proofErr w:type="spellStart"/>
-      <w:r>
-        <w:t>dom</w:t>
-      </w:r>
-      <w:proofErr w:type="spellEnd"/>
-      <w:r>
-        <w:t xml:space="preserve"> arrangements of data will produce both positive and negative values for the correlation coefficient just by chance</w:t>
+        <w:t>• A correlation coefficient of zero indicates no correlation, but be aware that ran‐ dom arrangements of data will produce both positive and negative values for the correlation coefficient just by chance</w:t>
       </w:r>
     </w:p>
     <w:p>
@@ -6587,13 +6334,8 @@
     </w:p>
     <w:p>
       <w:r>
-        <w:t xml:space="preserve">Contingency tables can look only at counts, or they can also include column and total percentages. Pivot tables in Excel are perhaps the most common tool used to create contingency </w:t>
-      </w:r>
-      <w:proofErr w:type="gramStart"/>
-      <w:r>
-        <w:t>tables</w:t>
-      </w:r>
-      <w:proofErr w:type="gramEnd"/>
+        <w:t>Contingency tables can look only at counts, or they can also include column and total percentages. Pivot tables in Excel are perhaps the most common tool used to create contingency tables</w:t>
+      </w:r>
     </w:p>
     <w:p>
       <w:pPr>
@@ -6776,21 +6518,7 @@
         <w:rPr>
           <w:color w:val="000000" w:themeColor="text1"/>
         </w:rPr>
-        <w:t xml:space="preserve"> On the other </w:t>
-      </w:r>
-      <w:proofErr w:type="gramStart"/>
-      <w:r>
-        <w:rPr>
-          <w:color w:val="000000" w:themeColor="text1"/>
-        </w:rPr>
-        <w:t>hand</w:t>
-      </w:r>
-      <w:proofErr w:type="gramEnd"/>
-      <w:r>
-        <w:rPr>
-          <w:color w:val="000000" w:themeColor="text1"/>
-        </w:rPr>
-        <w:t xml:space="preserve"> the boxplot clearly shows the outliers.</w:t>
+        <w:t xml:space="preserve"> On the other hand the boxplot clearly shows the outliers.</w:t>
       </w:r>
     </w:p>
     <w:p>
@@ -7035,21 +6763,7 @@
         <w:rPr>
           <w:color w:val="000000" w:themeColor="text1"/>
         </w:rPr>
-        <w:t xml:space="preserve">In traditional statistics, there assumptions made on population but in current statistics there is no need and sample </w:t>
-      </w:r>
-      <w:proofErr w:type="gramStart"/>
-      <w:r>
-        <w:rPr>
-          <w:color w:val="000000" w:themeColor="text1"/>
-        </w:rPr>
-        <w:t>is</w:t>
-      </w:r>
-      <w:proofErr w:type="gramEnd"/>
-      <w:r>
-        <w:rPr>
-          <w:color w:val="000000" w:themeColor="text1"/>
-        </w:rPr>
-        <w:t xml:space="preserve"> used to train models and use it against the big data.</w:t>
+        <w:t>In traditional statistics, there assumptions made on population but in current statistics there is no need and sample is used to train models and use it against the big data.</w:t>
       </w:r>
     </w:p>
     <w:p>
@@ -7510,21 +7224,7 @@
           <w:color w:val="000000" w:themeColor="text1"/>
         </w:rPr>
         <w:tab/>
-        <w:t xml:space="preserve">Dividing the population into strata and randomly sampling from each </w:t>
-      </w:r>
-      <w:proofErr w:type="gramStart"/>
-      <w:r>
-        <w:rPr>
-          <w:color w:val="000000" w:themeColor="text1"/>
-        </w:rPr>
-        <w:t>strata</w:t>
-      </w:r>
-      <w:proofErr w:type="gramEnd"/>
-      <w:r>
-        <w:rPr>
-          <w:color w:val="000000" w:themeColor="text1"/>
-        </w:rPr>
-        <w:t>.</w:t>
+        <w:t>Dividing the population into strata and randomly sampling from each strata.</w:t>
       </w:r>
     </w:p>
     <w:p>
@@ -7762,15 +7462,7 @@
     </w:p>
     <w:p>
       <w:r>
-        <w:t xml:space="preserve">The reviews of restaurants, hotels, cafés, and so on that you read on social media sites like Yelp are prone to bias because the people submitting them are not randomly selected. rather, they themselves have taken the initiative to write. This leads to self-selection bias— the people motivated to write reviews may have had poor experiences, may have an association with the establishment, or may simply be a different type of person from those who do not write reviews. Note that while self-selection samples can be unreliable indicators of the true </w:t>
-      </w:r>
-      <w:proofErr w:type="gramStart"/>
-      <w:r>
-        <w:t>state of affairs</w:t>
-      </w:r>
-      <w:proofErr w:type="gramEnd"/>
-      <w:r>
-        <w:t>, they may be more reliable in simply com‐ paring one establishment to a similar one; the same self-selection bias might apply to each.</w:t>
+        <w:t>The reviews of restaurants, hotels, cafés, and so on that you read on social media sites like Yelp are prone to bias because the people submitting them are not randomly selected. rather, they themselves have taken the initiative to write. This leads to self-selection bias— the people motivated to write reviews may have had poor experiences, may have an association with the establishment, or may simply be a different type of person from those who do not write reviews. Note that while self-selection samples can be unreliable indicators of the true state of affairs, they may be more reliable in simply com‐ paring one establishment to a similar one; the same self-selection bias might apply to each.</w:t>
       </w:r>
     </w:p>
     <w:p>
@@ -7804,15 +7496,7 @@
     </w:p>
     <w:p>
       <w:r>
-        <w:t xml:space="preserve">Statistical bias refers to measurement or sampling errors that are systematic and pro‐ </w:t>
-      </w:r>
-      <w:proofErr w:type="spellStart"/>
-      <w:r>
-        <w:t>duced</w:t>
-      </w:r>
-      <w:proofErr w:type="spellEnd"/>
-      <w:r>
-        <w:t xml:space="preserve"> by the measurement or sampling process.</w:t>
+        <w:t>Statistical bias refers to measurement or sampling errors that are systematic and pro‐ duced by the measurement or sampling process.</w:t>
       </w:r>
     </w:p>
     <w:p>
@@ -7907,15 +7591,7 @@
     </w:p>
     <w:p>
       <w:r>
-        <w:t xml:space="preserve">Bias comes in different </w:t>
-      </w:r>
-      <w:proofErr w:type="gramStart"/>
-      <w:r>
-        <w:t>forms, and</w:t>
-      </w:r>
-      <w:proofErr w:type="gramEnd"/>
-      <w:r>
-        <w:t xml:space="preserve"> may be observable or invisible. When a result does suggest bias (e.g., by reference to a benchmark or actual values), it is often an indica‐ tor that a statistical or machine learning model has been mis specified, or an important variable left out.</w:t>
+        <w:t>Bias comes in different forms, and may be observable or invisible. When a result does suggest bias (e.g., by reference to a benchmark or actual values), it is often an indica‐ tor that a statistical or machine learning model has been mis specified, or an important variable left out.</w:t>
       </w:r>
     </w:p>
     <w:p>
@@ -8311,55 +7987,22 @@
           <w:bCs/>
         </w:rPr>
       </w:pPr>
-      <w:proofErr w:type="gramStart"/>
       <w:r>
         <w:rPr>
           <w:b/>
           <w:bCs/>
         </w:rPr>
-        <w:t>So</w:t>
-      </w:r>
-      <w:proofErr w:type="gramEnd"/>
-      <w:r>
-        <w:rPr>
-          <w:b/>
-          <w:bCs/>
-        </w:rPr>
-        <w:t xml:space="preserve"> when are massive amounts of data needed?</w:t>
-      </w:r>
-    </w:p>
-    <w:p>
-      <w:r>
-        <w:t xml:space="preserve">Consider the search queries received by Google, where columns are terms, rows are individual search queries, and cell values are either 0 or 1, depending on whether a query contains a term. The goal is to determine the best predicted search destination for a given query. There are over 150,000 words in the English language, and Google processes over one trillion queries per year. This yields a huge </w:t>
-      </w:r>
-      <w:proofErr w:type="gramStart"/>
-      <w:r>
-        <w:t>matrix,</w:t>
-      </w:r>
-      <w:proofErr w:type="gramEnd"/>
-      <w:r>
-        <w:t xml:space="preserve"> the vast majority of whose entries are “0.” This is a true big data problem—only when such enormous quantities of data are accumulated can </w:t>
-      </w:r>
-      <w:proofErr w:type="gramStart"/>
-      <w:r>
-        <w:t>effective</w:t>
-      </w:r>
-      <w:proofErr w:type="gramEnd"/>
-      <w:r>
-        <w:t xml:space="preserve"> search results be returned for most queries. And the more data accumulates, the better the results.</w:t>
-      </w:r>
-    </w:p>
-    <w:p>
-      <w:r>
-        <w:t xml:space="preserve">Consider the search phrase “Ricky Ricardo and Little Red Riding Hood.” In the early days of the internet, this query would probably have returned results on the band‐ leader Ricky Ricardo, the television </w:t>
-      </w:r>
-      <w:proofErr w:type="gramStart"/>
-      <w:r>
-        <w:t>show</w:t>
-      </w:r>
-      <w:proofErr w:type="gramEnd"/>
-      <w:r>
-        <w:t xml:space="preserve"> I Love Lucy in which that character appeared, and the children’s story Little Red Riding Hood. Both of those individual items would have had many searches to refer to, but the combination would have had very few. Later, now that trillions of search queries have been accumulated, this search query returns the exact I Love Lucy episode in which Ricky narrates, in dramatic fashion, the Little Red Riding Hood story to his infant son in a comic mix of English and Spanish.</w:t>
+        <w:t>So when are massive amounts of data needed?</w:t>
+      </w:r>
+    </w:p>
+    <w:p>
+      <w:r>
+        <w:t>Consider the search queries received by Google, where columns are terms, rows are individual search queries, and cell values are either 0 or 1, depending on whether a query contains a term. The goal is to determine the best predicted search destination for a given query. There are over 150,000 words in the English language, and Google processes over one trillion queries per year. This yields a huge matrix, the vast majority of whose entries are “0.” This is a true big data problem—only when such enormous quantities of data are accumulated can effective search results be returned for most queries. And the more data accumulates, the better the results.</w:t>
+      </w:r>
+    </w:p>
+    <w:p>
+      <w:r>
+        <w:t>Consider the search phrase “Ricky Ricardo and Little Red Riding Hood.” In the early days of the internet, this query would probably have returned results on the band‐ leader Ricky Ricardo, the television show I Love Lucy in which that character appeared, and the children’s story Little Red Riding Hood. Both of those individual items would have had many searches to refer to, but the combination would have had very few. Later, now that trillions of search queries have been accumulated, this search query returns the exact I Love Lucy episode in which Ricky narrates, in dramatic fashion, the Little Red Riding Hood story to his infant son in a comic mix of English and Spanish.</w:t>
       </w:r>
     </w:p>
     <w:p/>
@@ -8532,13 +8175,8 @@
     </w:p>
     <w:p>
       <w:r>
-        <w:t xml:space="preserve">Information about samples is observed, and information about large populations is often inferred from smaller samples. Statisticians like to keep the two things separate in the </w:t>
-      </w:r>
-      <w:proofErr w:type="gramStart"/>
-      <w:r>
-        <w:t>symbology</w:t>
-      </w:r>
-      <w:proofErr w:type="gramEnd"/>
+        <w:t>Information about samples is observed, and information about large populations is often inferred from smaller samples. Statisticians like to keep the two things separate in the symbology</w:t>
+      </w:r>
     </w:p>
     <w:p>
       <w:pPr>
@@ -8686,24 +8324,14 @@
     </w:p>
     <w:p>
       <w:r>
-        <w:t xml:space="preserve"> Bias or non-reproducibility resulting from repeated data modeling, or modeling data with large numbers of predictor </w:t>
-      </w:r>
-      <w:proofErr w:type="gramStart"/>
-      <w:r>
-        <w:t>variables</w:t>
-      </w:r>
-      <w:proofErr w:type="gramEnd"/>
+        <w:t xml:space="preserve"> Bias or non-reproducibility resulting from repeated data modeling, or modeling data with large numbers of predictor variables</w:t>
+      </w:r>
     </w:p>
     <w:p/>
     <w:p>
       <w:r>
-        <w:t xml:space="preserve">The difference between a phenomenon that you verify when you test a hypothesis using an experiment and a phenomenon that you discover by perusing available data can be illuminated with the following thought </w:t>
-      </w:r>
-      <w:proofErr w:type="gramStart"/>
-      <w:r>
-        <w:t>experiment</w:t>
-      </w:r>
-      <w:proofErr w:type="gramEnd"/>
+        <w:t>The difference between a phenomenon that you verify when you test a hypothesis using an experiment and a phenomenon that you discover by perusing available data can be illuminated with the following thought experiment</w:t>
+      </w:r>
     </w:p>
     <w:p/>
     <w:p>
@@ -8713,45 +8341,8 @@
         </w:rPr>
       </w:pPr>
       <w:r>
-        <w:t xml:space="preserve">Since repeated review of large data sets is a key value proposition in data science, selection bias is something to worry about. A form of selection bias of </w:t>
-      </w:r>
-      <w:proofErr w:type="gramStart"/>
-      <w:r>
-        <w:t>particular con</w:t>
-      </w:r>
-      <w:proofErr w:type="gramEnd"/>
-      <w:r>
-        <w:t xml:space="preserve">‐ </w:t>
-      </w:r>
-      <w:proofErr w:type="spellStart"/>
-      <w:r>
-        <w:t>cern</w:t>
-      </w:r>
-      <w:proofErr w:type="spellEnd"/>
-      <w:r>
-        <w:t xml:space="preserve"> to data scientists is what John Elder (founder of Elder Research, a respected data mining consultancy) calls the vast search effect. If you repeatedly run different models and ask different questions with a large data set, you are bound to find something interesting. But is the result you found truly something interesting, or is it the chance outlier? We can guard against this by using a holdout set, and sometimes more than one hold‐ out set, against which to validate performance. Elder also advocates the use of what he calls target shuffling (a permutation test, in essence) to test the validity of </w:t>
-      </w:r>
-      <w:proofErr w:type="spellStart"/>
-      <w:r>
-        <w:t>predic</w:t>
-      </w:r>
-      <w:proofErr w:type="spellEnd"/>
-      <w:r>
-        <w:t xml:space="preserve">‐ </w:t>
-      </w:r>
-      <w:proofErr w:type="spellStart"/>
-      <w:r>
-        <w:t>tive</w:t>
-      </w:r>
-      <w:proofErr w:type="spellEnd"/>
-      <w:r>
-        <w:t xml:space="preserve"> associations that a data mining model </w:t>
-      </w:r>
-      <w:proofErr w:type="gramStart"/>
-      <w:r>
-        <w:t>suggests</w:t>
-      </w:r>
-      <w:proofErr w:type="gramEnd"/>
+        <w:t>Since repeated review of large data sets is a key value proposition in data science, selection bias is something to worry about. A form of selection bias of particular con‐ cern to data scientists is what John Elder (founder of Elder Research, a respected data mining consultancy) calls the vast search effect. If you repeatedly run different models and ask different questions with a large data set, you are bound to find something interesting. But is the result you found truly something interesting, or is it the chance outlier? We can guard against this by using a holdout set, and sometimes more than one hold‐ out set, against which to validate performance. Elder also advocates the use of what he calls target shuffling (a permutation test, in essence) to test the validity of predic‐ tive associations that a data mining model suggests</w:t>
+      </w:r>
     </w:p>
     <w:p>
       <w:pPr>
@@ -8859,15 +8450,7 @@
     </w:p>
     <w:p>
       <w:r>
-        <w:t xml:space="preserve">Sports fans are familiar with the “rookie of the year, sophomore slump” phenomenon. Among the athletes who begin their career </w:t>
-      </w:r>
-      <w:proofErr w:type="gramStart"/>
-      <w:r>
-        <w:t>in a given</w:t>
-      </w:r>
-      <w:proofErr w:type="gramEnd"/>
-      <w:r>
-        <w:t xml:space="preserve"> season (the rookie class), there is always one who performs better than all the rest. Generally, this “rookie of the year” does not do as well in his second year. Why </w:t>
+        <w:t xml:space="preserve">Sports fans are familiar with the “rookie of the year, sophomore slump” phenomenon. Among the athletes who begin their career in a given season (the rookie class), there is always one who performs better than all the rest. Generally, this “rookie of the year” does not do as well in his second year. Why </w:t>
       </w:r>
       <w:r>
         <w:lastRenderedPageBreak/>
@@ -9225,15 +8808,7 @@
         <w:t>Data distribution</w:t>
       </w:r>
       <w:r>
-        <w:t xml:space="preserve"> </w:t>
-      </w:r>
-      <w:proofErr w:type="gramStart"/>
-      <w:r>
-        <w:t>The</w:t>
-      </w:r>
-      <w:proofErr w:type="gramEnd"/>
-      <w:r>
-        <w:t xml:space="preserve"> frequency distribution of individual values in a data set. </w:t>
+        <w:t xml:space="preserve"> The frequency distribution of individual values in a data set. </w:t>
       </w:r>
     </w:p>
     <w:p>
@@ -9245,15 +8820,7 @@
         <w:t>Sampling distribution</w:t>
       </w:r>
       <w:r>
-        <w:t xml:space="preserve"> </w:t>
-      </w:r>
-      <w:proofErr w:type="gramStart"/>
-      <w:r>
-        <w:t>The</w:t>
-      </w:r>
-      <w:proofErr w:type="gramEnd"/>
-      <w:r>
-        <w:t xml:space="preserve"> frequency distribution of a sample statistic over many samples or resamples. </w:t>
+        <w:t xml:space="preserve"> The frequency distribution of a sample statistic over many samples or resamples. </w:t>
       </w:r>
     </w:p>
     <w:p>
@@ -9265,15 +8832,7 @@
         <w:t>Central limit theorem</w:t>
       </w:r>
       <w:r>
-        <w:t xml:space="preserve"> </w:t>
-      </w:r>
-      <w:proofErr w:type="gramStart"/>
-      <w:r>
-        <w:t>The</w:t>
-      </w:r>
-      <w:proofErr w:type="gramEnd"/>
-      <w:r>
-        <w:t xml:space="preserve"> tendency of the sampling distribution to take on a normal shape as sample size rises. </w:t>
+        <w:t xml:space="preserve"> The tendency of the sampling distribution to take on a normal shape as sample size rises. </w:t>
       </w:r>
     </w:p>
     <w:p>
@@ -9285,15 +8844,7 @@
         <w:t>Standard error</w:t>
       </w:r>
       <w:r>
-        <w:t xml:space="preserve"> </w:t>
-      </w:r>
-      <w:proofErr w:type="gramStart"/>
-      <w:r>
-        <w:t>The</w:t>
-      </w:r>
-      <w:proofErr w:type="gramEnd"/>
-      <w:r>
-        <w:t xml:space="preserve"> variability (standard deviation) of a sample statistic over many samples (not to be confused with standard deviation, which by itself, refers to variability of individual data values).</w:t>
+        <w:t xml:space="preserve"> The variability (standard deviation) of a sample statistic over many samples (not to be confused with standard deviation, which by itself, refers to variability of individual data values).</w:t>
       </w:r>
     </w:p>
     <w:p>
@@ -9715,13 +9266,8 @@
     </w:p>
     <w:p>
       <w:r>
-        <w:t xml:space="preserve">The standard error is a single metric that sums up the variability in the sampling distribution for a statistic. The standard error can be estimated using a statistic based on the standard deviation s of the sample values, and the sample size </w:t>
-      </w:r>
-      <w:proofErr w:type="gramStart"/>
-      <w:r>
-        <w:t>n</w:t>
-      </w:r>
-      <w:proofErr w:type="gramEnd"/>
+        <w:t>The standard error is a single metric that sums up the variability in the sampling distribution for a statistic. The standard error can be estimated using a statistic based on the standard deviation s of the sample values, and the sample size n</w:t>
+      </w:r>
     </w:p>
     <w:p>
       <w:pPr>
@@ -9853,15 +9399,7 @@
     </w:p>
     <w:p>
       <w:r>
-        <w:t xml:space="preserve">1. Collect </w:t>
-      </w:r>
-      <w:proofErr w:type="gramStart"/>
-      <w:r>
-        <w:t>a number of</w:t>
-      </w:r>
-      <w:proofErr w:type="gramEnd"/>
-      <w:r>
-        <w:t xml:space="preserve"> brand-new samples from the population. </w:t>
+        <w:t xml:space="preserve">1. Collect a number of brand-new samples from the population. </w:t>
       </w:r>
     </w:p>
     <w:p>
@@ -10201,15 +9739,7 @@
     </w:p>
     <w:p>
       <w:r>
-        <w:t xml:space="preserve">In practice, it is not necessary to </w:t>
-      </w:r>
-      <w:proofErr w:type="gramStart"/>
-      <w:r>
-        <w:t>actually replicate</w:t>
-      </w:r>
-      <w:proofErr w:type="gramEnd"/>
-      <w:r>
-        <w:t xml:space="preserve"> the sample a huge number of times. We simply replace each observation after each draw; that is, we sample with replacement. In this way we effectively create an infinite population in which the probability of an element being drawn remains unchanged from draw to draw. The algorithm for a bootstrap resampling of the mean, for a sample of size n, is as follows: </w:t>
+        <w:t xml:space="preserve">In practice, it is not necessary to actually replicate the sample a huge number of times. We simply replace each observation after each draw; that is, we sample with replacement. In this way we effectively create an infinite population in which the probability of an element being drawn remains unchanged from draw to draw. The algorithm for a bootstrap resampling of the mean, for a sample of size n, is as follows: </w:t>
       </w:r>
     </w:p>
     <w:p>
@@ -10218,26 +9748,18 @@
       </w:r>
       <w:r>
         <w:br/>
-      </w:r>
-      <w:r>
         <w:t xml:space="preserve">2. Repeat n times. </w:t>
       </w:r>
       <w:r>
         <w:br/>
-      </w:r>
-      <w:r>
         <w:t xml:space="preserve">3. Record the mean of the n resampled values. </w:t>
       </w:r>
       <w:r>
         <w:br/>
-      </w:r>
-      <w:r>
         <w:t xml:space="preserve">4. Repeat steps 1–3 R times. </w:t>
       </w:r>
       <w:r>
         <w:br/>
-      </w:r>
-      <w:r>
         <w:t>5. Use the R results to:</w:t>
       </w:r>
     </w:p>
@@ -10246,10 +9768,7 @@
         <w:ind w:firstLine="720"/>
       </w:pPr>
       <w:r>
-        <w:t xml:space="preserve">a. </w:t>
-      </w:r>
-      <w:r>
-        <w:t xml:space="preserve">Calculate their standard deviation (this estimates sample mean standard error). </w:t>
+        <w:t xml:space="preserve">a. Calculate their standard deviation (this estimates sample mean standard error). </w:t>
       </w:r>
     </w:p>
     <w:p>
@@ -10343,6 +9862,69 @@
           <w:sz w:val="24"/>
           <w:szCs w:val="24"/>
         </w:rPr>
+        <w:t>63</w:t>
+      </w:r>
+    </w:p>
+    <w:p>
+      <w:pPr>
+        <w:rPr>
+          <w:i/>
+          <w:iCs/>
+          <w:color w:val="7F7F7F" w:themeColor="text1" w:themeTint="80"/>
+          <w:sz w:val="24"/>
+          <w:szCs w:val="24"/>
+        </w:rPr>
+      </w:pPr>
+      <w:r>
+        <w:rPr>
+          <w:i/>
+          <w:iCs/>
+          <w:color w:val="7F7F7F" w:themeColor="text1" w:themeTint="80"/>
+          <w:sz w:val="24"/>
+          <w:szCs w:val="24"/>
+        </w:rPr>
+        <w:t>Python code implementation</w:t>
+      </w:r>
+    </w:p>
+    <w:p>
+      <w:pPr>
+        <w:rPr>
+          <w:i/>
+          <w:iCs/>
+          <w:color w:val="7F7F7F" w:themeColor="text1" w:themeTint="80"/>
+          <w:sz w:val="24"/>
+          <w:szCs w:val="24"/>
+        </w:rPr>
+      </w:pPr>
+    </w:p>
+    <w:p>
+      <w:pPr>
+        <w:rPr>
+          <w:i/>
+          <w:iCs/>
+          <w:color w:val="7F7F7F" w:themeColor="text1" w:themeTint="80"/>
+          <w:sz w:val="24"/>
+          <w:szCs w:val="24"/>
+        </w:rPr>
+      </w:pPr>
+      <w:r>
+        <w:rPr>
+          <w:i/>
+          <w:iCs/>
+          <w:color w:val="7F7F7F" w:themeColor="text1" w:themeTint="80"/>
+          <w:sz w:val="24"/>
+          <w:szCs w:val="24"/>
+        </w:rPr>
+        <w:t xml:space="preserve">------------------- </w:t>
+      </w:r>
+      <w:r>
+        <w:rPr>
+          <w:i/>
+          <w:iCs/>
+          <w:color w:val="7F7F7F" w:themeColor="text1" w:themeTint="80"/>
+          <w:sz w:val="24"/>
+          <w:szCs w:val="24"/>
+        </w:rPr>
         <w:t>6</w:t>
       </w:r>
       <w:r>
@@ -10353,8 +9935,200 @@
           <w:sz w:val="24"/>
           <w:szCs w:val="24"/>
         </w:rPr>
-        <w:t>3</w:t>
-      </w:r>
+        <w:t>/</w:t>
+      </w:r>
+      <w:r>
+        <w:rPr>
+          <w:i/>
+          <w:iCs/>
+          <w:color w:val="7F7F7F" w:themeColor="text1" w:themeTint="80"/>
+          <w:sz w:val="24"/>
+          <w:szCs w:val="24"/>
+        </w:rPr>
+        <w:t>27</w:t>
+      </w:r>
+      <w:r>
+        <w:rPr>
+          <w:i/>
+          <w:iCs/>
+          <w:color w:val="7F7F7F" w:themeColor="text1" w:themeTint="80"/>
+          <w:sz w:val="24"/>
+          <w:szCs w:val="24"/>
+        </w:rPr>
+        <w:t xml:space="preserve">/2024 Up to Page </w:t>
+      </w:r>
+      <w:r>
+        <w:rPr>
+          <w:i/>
+          <w:iCs/>
+          <w:color w:val="7F7F7F" w:themeColor="text1" w:themeTint="80"/>
+          <w:sz w:val="24"/>
+          <w:szCs w:val="24"/>
+        </w:rPr>
+        <w:t>64</w:t>
+      </w:r>
+    </w:p>
+    <w:p>
+      <w:r>
+        <w:t>The bootstrap can be used with multivariate data, where the rows are sampled as units (see Figure 2-8). A model might then be run on the bootstrapped data, for example, to estimate the stability (variability) of model parameters, or to improve predictive power. With classification and regression trees (also called decision trees), running multiple trees on bootstrap samples and then averaging their predictions (or, with classification, taking a majority vote) generally performs better than using a single tree. This process is called bagging (short for “bootstrap aggregating”;</w:t>
+      </w:r>
+    </w:p>
+    <w:p>
+      <w:pPr>
+        <w:rPr>
+          <w:i/>
+          <w:iCs/>
+          <w:color w:val="7F7F7F" w:themeColor="text1" w:themeTint="80"/>
+          <w:sz w:val="24"/>
+          <w:szCs w:val="24"/>
+        </w:rPr>
+      </w:pPr>
+      <w:r>
+        <w:rPr>
+          <w:i/>
+          <w:iCs/>
+          <w:color w:val="7F7F7F" w:themeColor="text1" w:themeTint="80"/>
+          <w:sz w:val="24"/>
+          <w:szCs w:val="24"/>
+        </w:rPr>
+        <w:drawing>
+          <wp:inline distT="0" distB="0" distL="0" distR="0" wp14:anchorId="4CFD99F5" wp14:editId="172188FD">
+            <wp:extent cx="5943600" cy="2690495"/>
+            <wp:effectExtent l="0" t="0" r="0" b="0"/>
+            <wp:docPr id="531063784" name="Picture 1"/>
+            <wp:cNvGraphicFramePr>
+              <a:graphicFrameLocks xmlns:a="http://schemas.openxmlformats.org/drawingml/2006/main" noChangeAspect="1"/>
+            </wp:cNvGraphicFramePr>
+            <a:graphic xmlns:a="http://schemas.openxmlformats.org/drawingml/2006/main">
+              <a:graphicData uri="http://schemas.openxmlformats.org/drawingml/2006/picture">
+                <pic:pic xmlns:pic="http://schemas.openxmlformats.org/drawingml/2006/picture">
+                  <pic:nvPicPr>
+                    <pic:cNvPr id="531063784" name=""/>
+                    <pic:cNvPicPr/>
+                  </pic:nvPicPr>
+                  <pic:blipFill>
+                    <a:blip r:embed="rId28"/>
+                    <a:stretch>
+                      <a:fillRect/>
+                    </a:stretch>
+                  </pic:blipFill>
+                  <pic:spPr>
+                    <a:xfrm>
+                      <a:off x="0" y="0"/>
+                      <a:ext cx="5943600" cy="2690495"/>
+                    </a:xfrm>
+                    <a:prstGeom prst="rect">
+                      <a:avLst/>
+                    </a:prstGeom>
+                  </pic:spPr>
+                </pic:pic>
+              </a:graphicData>
+            </a:graphic>
+          </wp:inline>
+        </w:drawing>
+      </w:r>
+    </w:p>
+    <w:p>
+      <w:pPr>
+        <w:rPr>
+          <w:i/>
+          <w:iCs/>
+          <w:color w:val="7F7F7F" w:themeColor="text1" w:themeTint="80"/>
+          <w:sz w:val="24"/>
+          <w:szCs w:val="24"/>
+        </w:rPr>
+      </w:pPr>
+      <w:r>
+        <w:rPr>
+          <w:i/>
+          <w:iCs/>
+          <w:color w:val="7F7F7F" w:themeColor="text1" w:themeTint="80"/>
+          <w:sz w:val="24"/>
+          <w:szCs w:val="24"/>
+        </w:rPr>
+        <w:t xml:space="preserve">------------------- </w:t>
+      </w:r>
+      <w:r>
+        <w:rPr>
+          <w:i/>
+          <w:iCs/>
+          <w:color w:val="7F7F7F" w:themeColor="text1" w:themeTint="80"/>
+          <w:sz w:val="24"/>
+          <w:szCs w:val="24"/>
+        </w:rPr>
+        <w:t>6</w:t>
+      </w:r>
+      <w:r>
+        <w:rPr>
+          <w:i/>
+          <w:iCs/>
+          <w:color w:val="7F7F7F" w:themeColor="text1" w:themeTint="80"/>
+          <w:sz w:val="24"/>
+          <w:szCs w:val="24"/>
+        </w:rPr>
+        <w:t>/</w:t>
+      </w:r>
+      <w:r>
+        <w:rPr>
+          <w:i/>
+          <w:iCs/>
+          <w:color w:val="7F7F7F" w:themeColor="text1" w:themeTint="80"/>
+          <w:sz w:val="24"/>
+          <w:szCs w:val="24"/>
+        </w:rPr>
+        <w:t>2</w:t>
+      </w:r>
+      <w:r>
+        <w:rPr>
+          <w:i/>
+          <w:iCs/>
+          <w:color w:val="7F7F7F" w:themeColor="text1" w:themeTint="80"/>
+          <w:sz w:val="24"/>
+          <w:szCs w:val="24"/>
+        </w:rPr>
+        <w:t>8</w:t>
+      </w:r>
+      <w:r>
+        <w:rPr>
+          <w:i/>
+          <w:iCs/>
+          <w:color w:val="7F7F7F" w:themeColor="text1" w:themeTint="80"/>
+          <w:sz w:val="24"/>
+          <w:szCs w:val="24"/>
+        </w:rPr>
+        <w:t xml:space="preserve">/2024 Up to Page </w:t>
+      </w:r>
+      <w:r>
+        <w:rPr>
+          <w:i/>
+          <w:iCs/>
+          <w:color w:val="7F7F7F" w:themeColor="text1" w:themeTint="80"/>
+          <w:sz w:val="24"/>
+          <w:szCs w:val="24"/>
+        </w:rPr>
+        <w:t>6</w:t>
+      </w:r>
+      <w:r>
+        <w:rPr>
+          <w:i/>
+          <w:iCs/>
+          <w:color w:val="7F7F7F" w:themeColor="text1" w:themeTint="80"/>
+          <w:sz w:val="24"/>
+          <w:szCs w:val="24"/>
+        </w:rPr>
+        <w:t>4</w:t>
+      </w:r>
+    </w:p>
+    <w:p>
+      <w:pPr>
+        <w:rPr>
+          <w:i/>
+          <w:iCs/>
+          <w:color w:val="7F7F7F" w:themeColor="text1" w:themeTint="80"/>
+          <w:sz w:val="24"/>
+          <w:szCs w:val="24"/>
+        </w:rPr>
+      </w:pPr>
     </w:p>
     <w:sectPr>
       <w:pgSz w:w="12240" w:h="15840"/>
@@ -11351,7 +11125,7 @@
   <w:style w:type="paragraph" w:default="1" w:styleId="Normal">
     <w:name w:val="Normal"/>
     <w:qFormat/>
-    <w:rsid w:val="006920C7"/>
+    <w:rsid w:val="007D0058"/>
   </w:style>
   <w:style w:type="character" w:default="1" w:styleId="DefaultParagraphFont">
     <w:name w:val="Default Paragraph Font"/>

</xml_diff>

<commit_message>
Day 54 Data Science
Bootstrap history and usage.
</commit_message>
<xml_diff>
--- a/Statistics.docx
+++ b/Statistics.docx
@@ -1024,7 +1024,21 @@
         <w:rPr>
           <w:color w:val="000000" w:themeColor="text1"/>
         </w:rPr>
-        <w:t>Outlier: is a any value which is very distant from other values in data set and cause skewness.</w:t>
+        <w:t xml:space="preserve">Outlier: is </w:t>
+      </w:r>
+      <w:proofErr w:type="spellStart"/>
+      <w:r>
+        <w:rPr>
+          <w:color w:val="000000" w:themeColor="text1"/>
+        </w:rPr>
+        <w:t>a</w:t>
+      </w:r>
+      <w:proofErr w:type="spellEnd"/>
+      <w:r>
+        <w:rPr>
+          <w:color w:val="000000" w:themeColor="text1"/>
+        </w:rPr>
+        <w:t xml:space="preserve"> any value which is very distant from other values in data set and cause skewness.</w:t>
       </w:r>
     </w:p>
     <w:p>
@@ -1584,11 +1598,19 @@
                 <w:color w:val="000000" w:themeColor="text1"/>
               </w:rPr>
             </w:pPr>
+            <w:proofErr w:type="spellStart"/>
             <w:r>
               <w:rPr>
                 <w:color w:val="000000" w:themeColor="text1"/>
               </w:rPr>
-              <w:t>Its not express in square root as it already quantifies the spread of data in squared units.</w:t>
+              <w:t>Its</w:t>
+            </w:r>
+            <w:proofErr w:type="spellEnd"/>
+            <w:r>
+              <w:rPr>
+                <w:color w:val="000000" w:themeColor="text1"/>
+              </w:rPr>
+              <w:t xml:space="preserve"> not express in square root as it already quantifies the spread of data in squared units.</w:t>
             </w:r>
           </w:p>
         </w:tc>
@@ -3012,7 +3034,7 @@
                 <w:noProof/>
               </w:rPr>
               <w:drawing>
-                <wp:inline distT="0" distB="0" distL="0" distR="0" wp14:anchorId="06DA7828" wp14:editId="0EE3DF67">
+                <wp:inline distT="0" distB="0" distL="0" distR="0" wp14:anchorId="06DA7828" wp14:editId="7AD50DF3">
                   <wp:extent cx="1778000" cy="1244581"/>
                   <wp:effectExtent l="0" t="0" r="0" b="0"/>
                   <wp:docPr id="88014661" name="Picture 1" descr="Box Plot - Simply explained - DATAtab"/>
@@ -5089,7 +5111,21 @@
         <w:rPr>
           <w:color w:val="000000" w:themeColor="text1"/>
         </w:rPr>
-        <w:t>The sum of products (32 in the original case) can be used as a metric to compare against random shufflings. By shuffling one of the vectors multiple times and calculating the sum of products each time, you can generate a distribution of sums. This relates to a resampling-based estimate.</w:t>
+        <w:t xml:space="preserve">The sum of products (32 in the original case) can be used as a metric to compare against random </w:t>
+      </w:r>
+      <w:proofErr w:type="spellStart"/>
+      <w:r>
+        <w:rPr>
+          <w:color w:val="000000" w:themeColor="text1"/>
+        </w:rPr>
+        <w:t>shufflings</w:t>
+      </w:r>
+      <w:proofErr w:type="spellEnd"/>
+      <w:r>
+        <w:rPr>
+          <w:color w:val="000000" w:themeColor="text1"/>
+        </w:rPr>
+        <w:t>. By shuffling one of the vectors multiple times and calculating the sum of products each time, you can generate a distribution of sums. This relates to a resampling-based estimate.</w:t>
       </w:r>
     </w:p>
     <w:p>
@@ -5278,7 +5314,23 @@
         <w:t>Variables can have an association that is not linear, in which case the correlation coefficient may not be a useful metric. The relationship between tax rates and revenue</w:t>
       </w:r>
       <w:r>
-        <w:t xml:space="preserve"> raised is an example: as tax rates increase from zero, the revenue raised also increases. However, once tax rates reach a high level and approach 100%, tax avoidance increa‐ ses and tax revenue actually declines.</w:t>
+        <w:t xml:space="preserve"> raised is an example: as tax rates increase from zero, the revenue raised also increases. However, once tax rates reach a high level and approach 100%, tax avoidance </w:t>
+      </w:r>
+      <w:proofErr w:type="spellStart"/>
+      <w:r>
+        <w:t>increa</w:t>
+      </w:r>
+      <w:proofErr w:type="spellEnd"/>
+      <w:r>
+        <w:t xml:space="preserve">‐ </w:t>
+      </w:r>
+      <w:proofErr w:type="spellStart"/>
+      <w:r>
+        <w:t>ses</w:t>
+      </w:r>
+      <w:proofErr w:type="spellEnd"/>
+      <w:r>
+        <w:t xml:space="preserve"> and tax revenue actually declines.</w:t>
       </w:r>
     </w:p>
     <w:p>
@@ -5420,20 +5472,104 @@
         <w:rPr>
           <w:color w:val="000000" w:themeColor="text1"/>
         </w:rPr>
-        <w:t>Create arrays -&gt; np.array([List]) | np.zeros() |np.linspace(), np.logspace()</w:t>
-      </w:r>
-    </w:p>
-    <w:p>
-      <w:pPr>
-        <w:rPr>
-          <w:color w:val="000000" w:themeColor="text1"/>
-        </w:rPr>
-      </w:pPr>
-      <w:r>
-        <w:rPr>
-          <w:color w:val="000000" w:themeColor="text1"/>
-        </w:rPr>
-        <w:t>Examining -&gt; .dtype, .ndim, .shape, .size</w:t>
+        <w:t xml:space="preserve">Create arrays -&gt; </w:t>
+      </w:r>
+      <w:proofErr w:type="spellStart"/>
+      <w:r>
+        <w:rPr>
+          <w:color w:val="000000" w:themeColor="text1"/>
+        </w:rPr>
+        <w:t>np.array</w:t>
+      </w:r>
+      <w:proofErr w:type="spellEnd"/>
+      <w:r>
+        <w:rPr>
+          <w:color w:val="000000" w:themeColor="text1"/>
+        </w:rPr>
+        <w:t xml:space="preserve">([List]) | </w:t>
+      </w:r>
+      <w:proofErr w:type="spellStart"/>
+      <w:r>
+        <w:rPr>
+          <w:color w:val="000000" w:themeColor="text1"/>
+        </w:rPr>
+        <w:t>np.zeros</w:t>
+      </w:r>
+      <w:proofErr w:type="spellEnd"/>
+      <w:r>
+        <w:rPr>
+          <w:color w:val="000000" w:themeColor="text1"/>
+        </w:rPr>
+        <w:t>() |</w:t>
+      </w:r>
+      <w:proofErr w:type="spellStart"/>
+      <w:r>
+        <w:rPr>
+          <w:color w:val="000000" w:themeColor="text1"/>
+        </w:rPr>
+        <w:t>np.linspace</w:t>
+      </w:r>
+      <w:proofErr w:type="spellEnd"/>
+      <w:r>
+        <w:rPr>
+          <w:color w:val="000000" w:themeColor="text1"/>
+        </w:rPr>
+        <w:t xml:space="preserve">(), </w:t>
+      </w:r>
+      <w:proofErr w:type="spellStart"/>
+      <w:r>
+        <w:rPr>
+          <w:color w:val="000000" w:themeColor="text1"/>
+        </w:rPr>
+        <w:t>np.logspace</w:t>
+      </w:r>
+      <w:proofErr w:type="spellEnd"/>
+      <w:r>
+        <w:rPr>
+          <w:color w:val="000000" w:themeColor="text1"/>
+        </w:rPr>
+        <w:t>()</w:t>
+      </w:r>
+    </w:p>
+    <w:p>
+      <w:pPr>
+        <w:rPr>
+          <w:color w:val="000000" w:themeColor="text1"/>
+        </w:rPr>
+      </w:pPr>
+      <w:r>
+        <w:rPr>
+          <w:color w:val="000000" w:themeColor="text1"/>
+        </w:rPr>
+        <w:t>Examining -&gt; .</w:t>
+      </w:r>
+      <w:proofErr w:type="spellStart"/>
+      <w:r>
+        <w:rPr>
+          <w:color w:val="000000" w:themeColor="text1"/>
+        </w:rPr>
+        <w:t>dtype</w:t>
+      </w:r>
+      <w:proofErr w:type="spellEnd"/>
+      <w:r>
+        <w:rPr>
+          <w:color w:val="000000" w:themeColor="text1"/>
+        </w:rPr>
+        <w:t>, .</w:t>
+      </w:r>
+      <w:proofErr w:type="spellStart"/>
+      <w:r>
+        <w:rPr>
+          <w:color w:val="000000" w:themeColor="text1"/>
+        </w:rPr>
+        <w:t>ndim</w:t>
+      </w:r>
+      <w:proofErr w:type="spellEnd"/>
+      <w:r>
+        <w:rPr>
+          <w:color w:val="000000" w:themeColor="text1"/>
+        </w:rPr>
+        <w:t>, .shape, .size</w:t>
       </w:r>
     </w:p>
     <w:p>
@@ -5797,7 +5933,15 @@
     </w:p>
     <w:p>
       <w:r>
-        <w:t>• A correlation coefficient of zero indicates no correlation, but be aware that ran‐ dom arrangements of data will produce both positive and negative values for the correlation coefficient just by chance</w:t>
+        <w:t xml:space="preserve">• A correlation coefficient of zero indicates no correlation, but be aware that ran‐ </w:t>
+      </w:r>
+      <w:proofErr w:type="spellStart"/>
+      <w:r>
+        <w:t>dom</w:t>
+      </w:r>
+      <w:proofErr w:type="spellEnd"/>
+      <w:r>
+        <w:t xml:space="preserve"> arrangements of data will produce both positive and negative values for the correlation coefficient just by chance</w:t>
       </w:r>
     </w:p>
     <w:p>
@@ -7496,7 +7640,15 @@
     </w:p>
     <w:p>
       <w:r>
-        <w:t>Statistical bias refers to measurement or sampling errors that are systematic and pro‐ duced by the measurement or sampling process.</w:t>
+        <w:t xml:space="preserve">Statistical bias refers to measurement or sampling errors that are systematic and pro‐ </w:t>
+      </w:r>
+      <w:proofErr w:type="spellStart"/>
+      <w:r>
+        <w:t>duced</w:t>
+      </w:r>
+      <w:proofErr w:type="spellEnd"/>
+      <w:r>
+        <w:t xml:space="preserve"> by the measurement or sampling process.</w:t>
       </w:r>
     </w:p>
     <w:p>
@@ -8341,7 +8493,31 @@
         </w:rPr>
       </w:pPr>
       <w:r>
-        <w:t>Since repeated review of large data sets is a key value proposition in data science, selection bias is something to worry about. A form of selection bias of particular con‐ cern to data scientists is what John Elder (founder of Elder Research, a respected data mining consultancy) calls the vast search effect. If you repeatedly run different models and ask different questions with a large data set, you are bound to find something interesting. But is the result you found truly something interesting, or is it the chance outlier? We can guard against this by using a holdout set, and sometimes more than one hold‐ out set, against which to validate performance. Elder also advocates the use of what he calls target shuffling (a permutation test, in essence) to test the validity of predic‐ tive associations that a data mining model suggests</w:t>
+        <w:t xml:space="preserve">Since repeated review of large data sets is a key value proposition in data science, selection bias is something to worry about. A form of selection bias of particular con‐ </w:t>
+      </w:r>
+      <w:proofErr w:type="spellStart"/>
+      <w:r>
+        <w:t>cern</w:t>
+      </w:r>
+      <w:proofErr w:type="spellEnd"/>
+      <w:r>
+        <w:t xml:space="preserve"> to data scientists is what John Elder (founder of Elder Research, a respected data mining consultancy) calls the vast search effect. If you repeatedly run different models and ask different questions with a large data set, you are bound to find something interesting. But is the result you found truly something interesting, or is it the chance outlier? We can guard against this by using a holdout set, and sometimes more than one hold‐ out set, against which to validate performance. Elder also advocates the use of what he calls target shuffling (a permutation test, in essence) to test the validity of </w:t>
+      </w:r>
+      <w:proofErr w:type="spellStart"/>
+      <w:r>
+        <w:t>predic</w:t>
+      </w:r>
+      <w:proofErr w:type="spellEnd"/>
+      <w:r>
+        <w:t xml:space="preserve">‐ </w:t>
+      </w:r>
+      <w:proofErr w:type="spellStart"/>
+      <w:r>
+        <w:t>tive</w:t>
+      </w:r>
+      <w:proofErr w:type="spellEnd"/>
+      <w:r>
+        <w:t xml:space="preserve"> associations that a data mining model suggests</w:t>
       </w:r>
     </w:p>
     <w:p>
@@ -9987,6 +10163,7 @@
         <w:rPr>
           <w:i/>
           <w:iCs/>
+          <w:noProof/>
           <w:color w:val="7F7F7F" w:themeColor="text1" w:themeTint="80"/>
           <w:sz w:val="24"/>
           <w:szCs w:val="24"/>
@@ -10076,17 +10253,7 @@
           <w:sz w:val="24"/>
           <w:szCs w:val="24"/>
         </w:rPr>
-        <w:t>2</w:t>
-      </w:r>
-      <w:r>
-        <w:rPr>
-          <w:i/>
-          <w:iCs/>
-          <w:color w:val="7F7F7F" w:themeColor="text1" w:themeTint="80"/>
-          <w:sz w:val="24"/>
-          <w:szCs w:val="24"/>
-        </w:rPr>
-        <w:t>8</w:t>
+        <w:t>28</w:t>
       </w:r>
       <w:r>
         <w:rPr>
@@ -10106,6 +10273,56 @@
           <w:sz w:val="24"/>
           <w:szCs w:val="24"/>
         </w:rPr>
+        <w:t>64</w:t>
+      </w:r>
+    </w:p>
+    <w:p>
+      <w:r>
+        <w:t>The repeated resampling of the bootstrap is conceptually simple. However, it is also computationally intensive and was not a feasible option before the widespread availability of computing power.</w:t>
+      </w:r>
+      <w:r>
+        <w:t xml:space="preserve"> </w:t>
+      </w:r>
+      <w:r>
+        <w:t>It was particularly popular among researchers who use statistics but are not statisticians, and for use with metrics or models where mathematical approximations are not readily available</w:t>
+      </w:r>
+      <w:r>
+        <w:t>.</w:t>
+      </w:r>
+    </w:p>
+    <w:p>
+      <w:r>
+        <w:t>The bootstrap does not compensate for a small sample size; it does not create new data, nor does it fill in holes in an existing data set. It merely informs us about how lots of additional samples would behave when drawn from a population like our original sample.</w:t>
+      </w:r>
+    </w:p>
+    <w:p>
+      <w:pPr>
+        <w:rPr>
+          <w:i/>
+          <w:iCs/>
+          <w:color w:val="7F7F7F" w:themeColor="text1" w:themeTint="80"/>
+          <w:sz w:val="24"/>
+          <w:szCs w:val="24"/>
+        </w:rPr>
+      </w:pPr>
+      <w:r>
+        <w:rPr>
+          <w:i/>
+          <w:iCs/>
+          <w:color w:val="7F7F7F" w:themeColor="text1" w:themeTint="80"/>
+          <w:sz w:val="24"/>
+          <w:szCs w:val="24"/>
+        </w:rPr>
+        <w:t xml:space="preserve">------------------- </w:t>
+      </w:r>
+      <w:r>
+        <w:rPr>
+          <w:i/>
+          <w:iCs/>
+          <w:color w:val="7F7F7F" w:themeColor="text1" w:themeTint="80"/>
+          <w:sz w:val="24"/>
+          <w:szCs w:val="24"/>
+        </w:rPr>
         <w:t>6</w:t>
       </w:r>
       <w:r>
@@ -10116,7 +10333,37 @@
           <w:sz w:val="24"/>
           <w:szCs w:val="24"/>
         </w:rPr>
-        <w:t>4</w:t>
+        <w:t>/</w:t>
+      </w:r>
+      <w:r>
+        <w:rPr>
+          <w:i/>
+          <w:iCs/>
+          <w:color w:val="7F7F7F" w:themeColor="text1" w:themeTint="80"/>
+          <w:sz w:val="24"/>
+          <w:szCs w:val="24"/>
+        </w:rPr>
+        <w:t>29</w:t>
+      </w:r>
+      <w:r>
+        <w:rPr>
+          <w:i/>
+          <w:iCs/>
+          <w:color w:val="7F7F7F" w:themeColor="text1" w:themeTint="80"/>
+          <w:sz w:val="24"/>
+          <w:szCs w:val="24"/>
+        </w:rPr>
+        <w:t xml:space="preserve">/2024 Up to Page </w:t>
+      </w:r>
+      <w:r>
+        <w:rPr>
+          <w:i/>
+          <w:iCs/>
+          <w:color w:val="7F7F7F" w:themeColor="text1" w:themeTint="80"/>
+          <w:sz w:val="24"/>
+          <w:szCs w:val="24"/>
+        </w:rPr>
+        <w:t>64</w:t>
       </w:r>
     </w:p>
     <w:p>
@@ -11125,7 +11372,7 @@
   <w:style w:type="paragraph" w:default="1" w:styleId="Normal">
     <w:name w:val="Normal"/>
     <w:qFormat/>
-    <w:rsid w:val="007D0058"/>
+    <w:rsid w:val="0012622C"/>
   </w:style>
   <w:style w:type="character" w:default="1" w:styleId="DefaultParagraphFont">
     <w:name w:val="Default Paragraph Font"/>

</xml_diff>

<commit_message>
Day 34 Latest Tech, Day 54 Data Science
LLM in time series forecasting, Bootstrap vs Resampling
</commit_message>
<xml_diff>
--- a/Statistics.docx
+++ b/Statistics.docx
@@ -1024,21 +1024,7 @@
         <w:rPr>
           <w:color w:val="000000" w:themeColor="text1"/>
         </w:rPr>
-        <w:t xml:space="preserve">Outlier: is </w:t>
-      </w:r>
-      <w:proofErr w:type="spellStart"/>
-      <w:r>
-        <w:rPr>
-          <w:color w:val="000000" w:themeColor="text1"/>
-        </w:rPr>
-        <w:t>a</w:t>
-      </w:r>
-      <w:proofErr w:type="spellEnd"/>
-      <w:r>
-        <w:rPr>
-          <w:color w:val="000000" w:themeColor="text1"/>
-        </w:rPr>
-        <w:t xml:space="preserve"> any value which is very distant from other values in data set and cause skewness.</w:t>
+        <w:t>Outlier: is a any value which is very distant from other values in data set and cause skewness.</w:t>
       </w:r>
     </w:p>
     <w:p>
@@ -1598,19 +1584,11 @@
                 <w:color w:val="000000" w:themeColor="text1"/>
               </w:rPr>
             </w:pPr>
-            <w:proofErr w:type="spellStart"/>
             <w:r>
               <w:rPr>
                 <w:color w:val="000000" w:themeColor="text1"/>
               </w:rPr>
-              <w:t>Its</w:t>
-            </w:r>
-            <w:proofErr w:type="spellEnd"/>
-            <w:r>
-              <w:rPr>
-                <w:color w:val="000000" w:themeColor="text1"/>
-              </w:rPr>
-              <w:t xml:space="preserve"> not express in square root as it already quantifies the spread of data in squared units.</w:t>
+              <w:t>Its not express in square root as it already quantifies the spread of data in squared units.</w:t>
             </w:r>
           </w:p>
         </w:tc>
@@ -3034,7 +3012,7 @@
                 <w:noProof/>
               </w:rPr>
               <w:drawing>
-                <wp:inline distT="0" distB="0" distL="0" distR="0" wp14:anchorId="06DA7828" wp14:editId="7AD50DF3">
+                <wp:inline distT="0" distB="0" distL="0" distR="0" wp14:anchorId="06DA7828" wp14:editId="37240BF3">
                   <wp:extent cx="1778000" cy="1244581"/>
                   <wp:effectExtent l="0" t="0" r="0" b="0"/>
                   <wp:docPr id="88014661" name="Picture 1" descr="Box Plot - Simply explained - DATAtab"/>
@@ -5111,21 +5089,7 @@
         <w:rPr>
           <w:color w:val="000000" w:themeColor="text1"/>
         </w:rPr>
-        <w:t xml:space="preserve">The sum of products (32 in the original case) can be used as a metric to compare against random </w:t>
-      </w:r>
-      <w:proofErr w:type="spellStart"/>
-      <w:r>
-        <w:rPr>
-          <w:color w:val="000000" w:themeColor="text1"/>
-        </w:rPr>
-        <w:t>shufflings</w:t>
-      </w:r>
-      <w:proofErr w:type="spellEnd"/>
-      <w:r>
-        <w:rPr>
-          <w:color w:val="000000" w:themeColor="text1"/>
-        </w:rPr>
-        <w:t>. By shuffling one of the vectors multiple times and calculating the sum of products each time, you can generate a distribution of sums. This relates to a resampling-based estimate.</w:t>
+        <w:t>The sum of products (32 in the original case) can be used as a metric to compare against random shufflings. By shuffling one of the vectors multiple times and calculating the sum of products each time, you can generate a distribution of sums. This relates to a resampling-based estimate.</w:t>
       </w:r>
     </w:p>
     <w:p>
@@ -5314,23 +5278,7 @@
         <w:t>Variables can have an association that is not linear, in which case the correlation coefficient may not be a useful metric. The relationship between tax rates and revenue</w:t>
       </w:r>
       <w:r>
-        <w:t xml:space="preserve"> raised is an example: as tax rates increase from zero, the revenue raised also increases. However, once tax rates reach a high level and approach 100%, tax avoidance </w:t>
-      </w:r>
-      <w:proofErr w:type="spellStart"/>
-      <w:r>
-        <w:t>increa</w:t>
-      </w:r>
-      <w:proofErr w:type="spellEnd"/>
-      <w:r>
-        <w:t xml:space="preserve">‐ </w:t>
-      </w:r>
-      <w:proofErr w:type="spellStart"/>
-      <w:r>
-        <w:t>ses</w:t>
-      </w:r>
-      <w:proofErr w:type="spellEnd"/>
-      <w:r>
-        <w:t xml:space="preserve"> and tax revenue actually declines.</w:t>
+        <w:t xml:space="preserve"> raised is an example: as tax rates increase from zero, the revenue raised also increases. However, once tax rates reach a high level and approach 100%, tax avoidance increa‐ ses and tax revenue actually declines.</w:t>
       </w:r>
     </w:p>
     <w:p>
@@ -5472,104 +5420,20 @@
         <w:rPr>
           <w:color w:val="000000" w:themeColor="text1"/>
         </w:rPr>
-        <w:t xml:space="preserve">Create arrays -&gt; </w:t>
-      </w:r>
-      <w:proofErr w:type="spellStart"/>
-      <w:r>
-        <w:rPr>
-          <w:color w:val="000000" w:themeColor="text1"/>
-        </w:rPr>
-        <w:t>np.array</w:t>
-      </w:r>
-      <w:proofErr w:type="spellEnd"/>
-      <w:r>
-        <w:rPr>
-          <w:color w:val="000000" w:themeColor="text1"/>
-        </w:rPr>
-        <w:t xml:space="preserve">([List]) | </w:t>
-      </w:r>
-      <w:proofErr w:type="spellStart"/>
-      <w:r>
-        <w:rPr>
-          <w:color w:val="000000" w:themeColor="text1"/>
-        </w:rPr>
-        <w:t>np.zeros</w:t>
-      </w:r>
-      <w:proofErr w:type="spellEnd"/>
-      <w:r>
-        <w:rPr>
-          <w:color w:val="000000" w:themeColor="text1"/>
-        </w:rPr>
-        <w:t>() |</w:t>
-      </w:r>
-      <w:proofErr w:type="spellStart"/>
-      <w:r>
-        <w:rPr>
-          <w:color w:val="000000" w:themeColor="text1"/>
-        </w:rPr>
-        <w:t>np.linspace</w:t>
-      </w:r>
-      <w:proofErr w:type="spellEnd"/>
-      <w:r>
-        <w:rPr>
-          <w:color w:val="000000" w:themeColor="text1"/>
-        </w:rPr>
-        <w:t xml:space="preserve">(), </w:t>
-      </w:r>
-      <w:proofErr w:type="spellStart"/>
-      <w:r>
-        <w:rPr>
-          <w:color w:val="000000" w:themeColor="text1"/>
-        </w:rPr>
-        <w:t>np.logspace</w:t>
-      </w:r>
-      <w:proofErr w:type="spellEnd"/>
-      <w:r>
-        <w:rPr>
-          <w:color w:val="000000" w:themeColor="text1"/>
-        </w:rPr>
-        <w:t>()</w:t>
-      </w:r>
-    </w:p>
-    <w:p>
-      <w:pPr>
-        <w:rPr>
-          <w:color w:val="000000" w:themeColor="text1"/>
-        </w:rPr>
-      </w:pPr>
-      <w:r>
-        <w:rPr>
-          <w:color w:val="000000" w:themeColor="text1"/>
-        </w:rPr>
-        <w:t>Examining -&gt; .</w:t>
-      </w:r>
-      <w:proofErr w:type="spellStart"/>
-      <w:r>
-        <w:rPr>
-          <w:color w:val="000000" w:themeColor="text1"/>
-        </w:rPr>
-        <w:t>dtype</w:t>
-      </w:r>
-      <w:proofErr w:type="spellEnd"/>
-      <w:r>
-        <w:rPr>
-          <w:color w:val="000000" w:themeColor="text1"/>
-        </w:rPr>
-        <w:t>, .</w:t>
-      </w:r>
-      <w:proofErr w:type="spellStart"/>
-      <w:r>
-        <w:rPr>
-          <w:color w:val="000000" w:themeColor="text1"/>
-        </w:rPr>
-        <w:t>ndim</w:t>
-      </w:r>
-      <w:proofErr w:type="spellEnd"/>
-      <w:r>
-        <w:rPr>
-          <w:color w:val="000000" w:themeColor="text1"/>
-        </w:rPr>
-        <w:t>, .shape, .size</w:t>
+        <w:t>Create arrays -&gt; np.array([List]) | np.zeros() |np.linspace(), np.logspace()</w:t>
+      </w:r>
+    </w:p>
+    <w:p>
+      <w:pPr>
+        <w:rPr>
+          <w:color w:val="000000" w:themeColor="text1"/>
+        </w:rPr>
+      </w:pPr>
+      <w:r>
+        <w:rPr>
+          <w:color w:val="000000" w:themeColor="text1"/>
+        </w:rPr>
+        <w:t>Examining -&gt; .dtype, .ndim, .shape, .size</w:t>
       </w:r>
     </w:p>
     <w:p>
@@ -5933,15 +5797,7 @@
     </w:p>
     <w:p>
       <w:r>
-        <w:t xml:space="preserve">• A correlation coefficient of zero indicates no correlation, but be aware that ran‐ </w:t>
-      </w:r>
-      <w:proofErr w:type="spellStart"/>
-      <w:r>
-        <w:t>dom</w:t>
-      </w:r>
-      <w:proofErr w:type="spellEnd"/>
-      <w:r>
-        <w:t xml:space="preserve"> arrangements of data will produce both positive and negative values for the correlation coefficient just by chance</w:t>
+        <w:t>• A correlation coefficient of zero indicates no correlation, but be aware that ran‐ dom arrangements of data will produce both positive and negative values for the correlation coefficient just by chance</w:t>
       </w:r>
     </w:p>
     <w:p>
@@ -7640,15 +7496,7 @@
     </w:p>
     <w:p>
       <w:r>
-        <w:t xml:space="preserve">Statistical bias refers to measurement or sampling errors that are systematic and pro‐ </w:t>
-      </w:r>
-      <w:proofErr w:type="spellStart"/>
-      <w:r>
-        <w:t>duced</w:t>
-      </w:r>
-      <w:proofErr w:type="spellEnd"/>
-      <w:r>
-        <w:t xml:space="preserve"> by the measurement or sampling process.</w:t>
+        <w:t>Statistical bias refers to measurement or sampling errors that are systematic and pro‐ duced by the measurement or sampling process.</w:t>
       </w:r>
     </w:p>
     <w:p>
@@ -8493,31 +8341,7 @@
         </w:rPr>
       </w:pPr>
       <w:r>
-        <w:t xml:space="preserve">Since repeated review of large data sets is a key value proposition in data science, selection bias is something to worry about. A form of selection bias of particular con‐ </w:t>
-      </w:r>
-      <w:proofErr w:type="spellStart"/>
-      <w:r>
-        <w:t>cern</w:t>
-      </w:r>
-      <w:proofErr w:type="spellEnd"/>
-      <w:r>
-        <w:t xml:space="preserve"> to data scientists is what John Elder (founder of Elder Research, a respected data mining consultancy) calls the vast search effect. If you repeatedly run different models and ask different questions with a large data set, you are bound to find something interesting. But is the result you found truly something interesting, or is it the chance outlier? We can guard against this by using a holdout set, and sometimes more than one hold‐ out set, against which to validate performance. Elder also advocates the use of what he calls target shuffling (a permutation test, in essence) to test the validity of </w:t>
-      </w:r>
-      <w:proofErr w:type="spellStart"/>
-      <w:r>
-        <w:t>predic</w:t>
-      </w:r>
-      <w:proofErr w:type="spellEnd"/>
-      <w:r>
-        <w:t xml:space="preserve">‐ </w:t>
-      </w:r>
-      <w:proofErr w:type="spellStart"/>
-      <w:r>
-        <w:t>tive</w:t>
-      </w:r>
-      <w:proofErr w:type="spellEnd"/>
-      <w:r>
-        <w:t xml:space="preserve"> associations that a data mining model suggests</w:t>
+        <w:t>Since repeated review of large data sets is a key value proposition in data science, selection bias is something to worry about. A form of selection bias of particular con‐ cern to data scientists is what John Elder (founder of Elder Research, a respected data mining consultancy) calls the vast search effect. If you repeatedly run different models and ask different questions with a large data set, you are bound to find something interesting. But is the result you found truly something interesting, or is it the chance outlier? We can guard against this by using a holdout set, and sometimes more than one hold‐ out set, against which to validate performance. Elder also advocates the use of what he calls target shuffling (a permutation test, in essence) to test the validity of predic‐ tive associations that a data mining model suggests</w:t>
       </w:r>
     </w:p>
     <w:p>
@@ -10284,10 +10108,7 @@
         <w:t xml:space="preserve"> </w:t>
       </w:r>
       <w:r>
-        <w:t>It was particularly popular among researchers who use statistics but are not statisticians, and for use with metrics or models where mathematical approximations are not readily available</w:t>
-      </w:r>
-      <w:r>
-        <w:t>.</w:t>
+        <w:t>It was particularly popular among researchers who use statistics but are not statisticians, and for use with metrics or models where mathematical approximations are not readily available.</w:t>
       </w:r>
     </w:p>
     <w:p>
@@ -10364,6 +10185,97 @@
           <w:szCs w:val="24"/>
         </w:rPr>
         <w:t>64</w:t>
+      </w:r>
+    </w:p>
+    <w:p>
+      <w:r>
+        <w:t xml:space="preserve">Resampling Versus Bootstrapping </w:t>
+      </w:r>
+    </w:p>
+    <w:p>
+      <w:r>
+        <w:t>Sometimes the term resampling is used synonymously with the term bootstrapping, as just outlined. More often, the term resampling also includes permutation procedures (see “Permutation Test” on page 97), where multiple samples are combined and the sampling may be done without replacement. In any case, the term bootstrap always implies sampling with replacement from an observed data set</w:t>
+      </w:r>
+    </w:p>
+    <w:p>
+      <w:pPr>
+        <w:rPr>
+          <w:i/>
+          <w:iCs/>
+          <w:color w:val="7F7F7F" w:themeColor="text1" w:themeTint="80"/>
+          <w:sz w:val="24"/>
+          <w:szCs w:val="24"/>
+        </w:rPr>
+      </w:pPr>
+      <w:r>
+        <w:rPr>
+          <w:i/>
+          <w:iCs/>
+          <w:color w:val="7F7F7F" w:themeColor="text1" w:themeTint="80"/>
+          <w:sz w:val="24"/>
+          <w:szCs w:val="24"/>
+        </w:rPr>
+        <w:t xml:space="preserve">------------------- </w:t>
+      </w:r>
+      <w:r>
+        <w:rPr>
+          <w:i/>
+          <w:iCs/>
+          <w:color w:val="7F7F7F" w:themeColor="text1" w:themeTint="80"/>
+          <w:sz w:val="24"/>
+          <w:szCs w:val="24"/>
+        </w:rPr>
+        <w:t>6</w:t>
+      </w:r>
+      <w:r>
+        <w:rPr>
+          <w:i/>
+          <w:iCs/>
+          <w:color w:val="7F7F7F" w:themeColor="text1" w:themeTint="80"/>
+          <w:sz w:val="24"/>
+          <w:szCs w:val="24"/>
+        </w:rPr>
+        <w:t>/</w:t>
+      </w:r>
+      <w:r>
+        <w:rPr>
+          <w:i/>
+          <w:iCs/>
+          <w:color w:val="7F7F7F" w:themeColor="text1" w:themeTint="80"/>
+          <w:sz w:val="24"/>
+          <w:szCs w:val="24"/>
+        </w:rPr>
+        <w:t>30</w:t>
+      </w:r>
+      <w:r>
+        <w:rPr>
+          <w:i/>
+          <w:iCs/>
+          <w:color w:val="7F7F7F" w:themeColor="text1" w:themeTint="80"/>
+          <w:sz w:val="24"/>
+          <w:szCs w:val="24"/>
+        </w:rPr>
+        <w:t xml:space="preserve">/2024 Up to Page </w:t>
+      </w:r>
+      <w:r>
+        <w:rPr>
+          <w:i/>
+          <w:iCs/>
+          <w:color w:val="7F7F7F" w:themeColor="text1" w:themeTint="80"/>
+          <w:sz w:val="24"/>
+          <w:szCs w:val="24"/>
+        </w:rPr>
+        <w:t>6</w:t>
+      </w:r>
+      <w:r>
+        <w:rPr>
+          <w:i/>
+          <w:iCs/>
+          <w:color w:val="7F7F7F" w:themeColor="text1" w:themeTint="80"/>
+          <w:sz w:val="24"/>
+          <w:szCs w:val="24"/>
+        </w:rPr>
+        <w:t>5</w:t>
       </w:r>
     </w:p>
     <w:p>
@@ -11372,7 +11284,7 @@
   <w:style w:type="paragraph" w:default="1" w:styleId="Normal">
     <w:name w:val="Normal"/>
     <w:qFormat/>
-    <w:rsid w:val="0012622C"/>
+    <w:rsid w:val="009038D7"/>
   </w:style>
   <w:style w:type="character" w:default="1" w:styleId="DefaultParagraphFont">
     <w:name w:val="Default Paragraph Font"/>

</xml_diff>

<commit_message>
Day 55 Data Science
Bootstrap Key ideas
</commit_message>
<xml_diff>
--- a/Statistics.docx
+++ b/Statistics.docx
@@ -3012,7 +3012,7 @@
                 <w:noProof/>
               </w:rPr>
               <w:drawing>
-                <wp:inline distT="0" distB="0" distL="0" distR="0" wp14:anchorId="06DA7828" wp14:editId="37240BF3">
+                <wp:inline distT="0" distB="0" distL="0" distR="0" wp14:anchorId="06DA7828" wp14:editId="3AF01118">
                   <wp:extent cx="1778000" cy="1244581"/>
                   <wp:effectExtent l="0" t="0" r="0" b="0"/>
                   <wp:docPr id="88014661" name="Picture 1" descr="Box Plot - Simply explained - DATAtab"/>
@@ -10265,17 +10265,99 @@
           <w:sz w:val="24"/>
           <w:szCs w:val="24"/>
         </w:rPr>
-        <w:t>6</w:t>
-      </w:r>
-      <w:r>
-        <w:rPr>
-          <w:i/>
-          <w:iCs/>
-          <w:color w:val="7F7F7F" w:themeColor="text1" w:themeTint="80"/>
-          <w:sz w:val="24"/>
-          <w:szCs w:val="24"/>
-        </w:rPr>
-        <w:t>5</w:t>
+        <w:t>65</w:t>
+      </w:r>
+    </w:p>
+    <w:p>
+      <w:r>
+        <w:lastRenderedPageBreak/>
+        <w:t xml:space="preserve">• The bootstrap (sampling with replacement from a data set) is a powerful tool for assessing the variability of a sample statistic. </w:t>
+      </w:r>
+    </w:p>
+    <w:p>
+      <w:r>
+        <w:t xml:space="preserve">• The bootstrap can be applied in similar fashion in a wide variety of circumstances, without extensive study of mathematical approximations to sampling distributions. </w:t>
+      </w:r>
+    </w:p>
+    <w:p>
+      <w:r>
+        <w:t xml:space="preserve">• It also allows us to estimate sampling distributions for statistics where no mathematical approximation has been developed. </w:t>
+      </w:r>
+    </w:p>
+    <w:p>
+      <w:r>
+        <w:t>• When applied to predictive models, aggregating multiple bootstrap sample pre‐ dictions (bagging) outperforms the use of a single model.</w:t>
+      </w:r>
+    </w:p>
+    <w:p>
+      <w:pPr>
+        <w:rPr>
+          <w:i/>
+          <w:iCs/>
+          <w:color w:val="7F7F7F" w:themeColor="text1" w:themeTint="80"/>
+          <w:sz w:val="24"/>
+          <w:szCs w:val="24"/>
+        </w:rPr>
+      </w:pPr>
+      <w:r>
+        <w:rPr>
+          <w:i/>
+          <w:iCs/>
+          <w:color w:val="7F7F7F" w:themeColor="text1" w:themeTint="80"/>
+          <w:sz w:val="24"/>
+          <w:szCs w:val="24"/>
+        </w:rPr>
+        <w:t xml:space="preserve">------------------- </w:t>
+      </w:r>
+      <w:r>
+        <w:rPr>
+          <w:i/>
+          <w:iCs/>
+          <w:color w:val="7F7F7F" w:themeColor="text1" w:themeTint="80"/>
+          <w:sz w:val="24"/>
+          <w:szCs w:val="24"/>
+        </w:rPr>
+        <w:t>7</w:t>
+      </w:r>
+      <w:r>
+        <w:rPr>
+          <w:i/>
+          <w:iCs/>
+          <w:color w:val="7F7F7F" w:themeColor="text1" w:themeTint="80"/>
+          <w:sz w:val="24"/>
+          <w:szCs w:val="24"/>
+        </w:rPr>
+        <w:t>/</w:t>
+      </w:r>
+      <w:r>
+        <w:rPr>
+          <w:i/>
+          <w:iCs/>
+          <w:color w:val="7F7F7F" w:themeColor="text1" w:themeTint="80"/>
+          <w:sz w:val="24"/>
+          <w:szCs w:val="24"/>
+        </w:rPr>
+        <w:t>1</w:t>
+      </w:r>
+      <w:r>
+        <w:rPr>
+          <w:i/>
+          <w:iCs/>
+          <w:color w:val="7F7F7F" w:themeColor="text1" w:themeTint="80"/>
+          <w:sz w:val="24"/>
+          <w:szCs w:val="24"/>
+        </w:rPr>
+        <w:t xml:space="preserve">/2024 Up to Page </w:t>
+      </w:r>
+      <w:r>
+        <w:rPr>
+          <w:i/>
+          <w:iCs/>
+          <w:color w:val="7F7F7F" w:themeColor="text1" w:themeTint="80"/>
+          <w:sz w:val="24"/>
+          <w:szCs w:val="24"/>
+        </w:rPr>
+        <w:t>66</w:t>
       </w:r>
     </w:p>
     <w:p>
@@ -11284,7 +11366,7 @@
   <w:style w:type="paragraph" w:default="1" w:styleId="Normal">
     <w:name w:val="Normal"/>
     <w:qFormat/>
-    <w:rsid w:val="009038D7"/>
+    <w:rsid w:val="00D31E3C"/>
   </w:style>
   <w:style w:type="character" w:default="1" w:styleId="DefaultParagraphFont">
     <w:name w:val="Default Paragraph Font"/>

</xml_diff>

<commit_message>
Day 57 Data Science
Confidence Interval intro
</commit_message>
<xml_diff>
--- a/Statistics.docx
+++ b/Statistics.docx
@@ -3012,7 +3012,7 @@
                 <w:noProof/>
               </w:rPr>
               <w:drawing>
-                <wp:inline distT="0" distB="0" distL="0" distR="0" wp14:anchorId="06DA7828" wp14:editId="3AF01118">
+                <wp:inline distT="0" distB="0" distL="0" distR="0" wp14:anchorId="06DA7828" wp14:editId="4739EF18">
                   <wp:extent cx="1778000" cy="1244581"/>
                   <wp:effectExtent l="0" t="0" r="0" b="0"/>
                   <wp:docPr id="88014661" name="Picture 1" descr="Box Plot - Simply explained - DATAtab"/>
@@ -10357,7 +10357,94 @@
           <w:sz w:val="24"/>
           <w:szCs w:val="24"/>
         </w:rPr>
-        <w:t>66</w:t>
+        <w:t>65</w:t>
+      </w:r>
+    </w:p>
+    <w:p>
+      <w:r>
+        <w:t>Con</w:t>
+      </w:r>
+      <w:r>
+        <w:t>fi</w:t>
+      </w:r>
+      <w:r>
+        <w:t xml:space="preserve">dence Intervals </w:t>
+      </w:r>
+    </w:p>
+    <w:p>
+      <w:r>
+        <w:t>Frequency tables, histograms, boxplots, and standard errors are all ways to under‐ stand the potential error in a sample estimate. Confidence intervals are another.</w:t>
+      </w:r>
+    </w:p>
+    <w:p>
+      <w:pPr>
+        <w:rPr>
+          <w:i/>
+          <w:iCs/>
+          <w:color w:val="7F7F7F" w:themeColor="text1" w:themeTint="80"/>
+          <w:sz w:val="24"/>
+          <w:szCs w:val="24"/>
+        </w:rPr>
+      </w:pPr>
+      <w:r>
+        <w:rPr>
+          <w:i/>
+          <w:iCs/>
+          <w:color w:val="7F7F7F" w:themeColor="text1" w:themeTint="80"/>
+          <w:sz w:val="24"/>
+          <w:szCs w:val="24"/>
+        </w:rPr>
+        <w:t xml:space="preserve">------------------- </w:t>
+      </w:r>
+      <w:r>
+        <w:rPr>
+          <w:i/>
+          <w:iCs/>
+          <w:color w:val="7F7F7F" w:themeColor="text1" w:themeTint="80"/>
+          <w:sz w:val="24"/>
+          <w:szCs w:val="24"/>
+        </w:rPr>
+        <w:t>7</w:t>
+      </w:r>
+      <w:r>
+        <w:rPr>
+          <w:i/>
+          <w:iCs/>
+          <w:color w:val="7F7F7F" w:themeColor="text1" w:themeTint="80"/>
+          <w:sz w:val="24"/>
+          <w:szCs w:val="24"/>
+        </w:rPr>
+        <w:t>/</w:t>
+      </w:r>
+      <w:r>
+        <w:rPr>
+          <w:i/>
+          <w:iCs/>
+          <w:color w:val="7F7F7F" w:themeColor="text1" w:themeTint="80"/>
+          <w:sz w:val="24"/>
+          <w:szCs w:val="24"/>
+        </w:rPr>
+        <w:t>2</w:t>
+      </w:r>
+      <w:r>
+        <w:rPr>
+          <w:i/>
+          <w:iCs/>
+          <w:color w:val="7F7F7F" w:themeColor="text1" w:themeTint="80"/>
+          <w:sz w:val="24"/>
+          <w:szCs w:val="24"/>
+        </w:rPr>
+        <w:t xml:space="preserve">/2024 Up to Page </w:t>
+      </w:r>
+      <w:r>
+        <w:rPr>
+          <w:i/>
+          <w:iCs/>
+          <w:color w:val="7F7F7F" w:themeColor="text1" w:themeTint="80"/>
+          <w:sz w:val="24"/>
+          <w:szCs w:val="24"/>
+        </w:rPr>
+        <w:t>65</w:t>
       </w:r>
     </w:p>
     <w:p>
@@ -11366,7 +11453,7 @@
   <w:style w:type="paragraph" w:default="1" w:styleId="Normal">
     <w:name w:val="Normal"/>
     <w:qFormat/>
-    <w:rsid w:val="00D31E3C"/>
+    <w:rsid w:val="00922F22"/>
   </w:style>
   <w:style w:type="character" w:default="1" w:styleId="DefaultParagraphFont">
     <w:name w:val="Default Paragraph Font"/>

</xml_diff>

<commit_message>
Day 38 Latest Tech, Day 58 Data Science,
Short note about Llama 3 8B, statistics: why confidence level?
</commit_message>
<xml_diff>
--- a/Statistics.docx
+++ b/Statistics.docx
@@ -3012,7 +3012,7 @@
                 <w:noProof/>
               </w:rPr>
               <w:drawing>
-                <wp:inline distT="0" distB="0" distL="0" distR="0" wp14:anchorId="06DA7828" wp14:editId="4739EF18">
+                <wp:inline distT="0" distB="0" distL="0" distR="0" wp14:anchorId="06DA7828" wp14:editId="725B3C72">
                   <wp:extent cx="1778000" cy="1244581"/>
                   <wp:effectExtent l="0" t="0" r="0" b="0"/>
                   <wp:docPr id="88014661" name="Picture 1" descr="Box Plot - Simply explained - DATAtab"/>
@@ -10362,13 +10362,7 @@
     </w:p>
     <w:p>
       <w:r>
-        <w:t>Con</w:t>
-      </w:r>
-      <w:r>
-        <w:t>fi</w:t>
-      </w:r>
-      <w:r>
-        <w:t xml:space="preserve">dence Intervals </w:t>
+        <w:t xml:space="preserve">Confidence Intervals </w:t>
       </w:r>
     </w:p>
     <w:p>
@@ -10448,15 +10442,95 @@
       </w:r>
     </w:p>
     <w:p>
-      <w:pPr>
-        <w:rPr>
-          <w:i/>
-          <w:iCs/>
-          <w:color w:val="7F7F7F" w:themeColor="text1" w:themeTint="80"/>
-          <w:sz w:val="24"/>
-          <w:szCs w:val="24"/>
-        </w:rPr>
-      </w:pPr>
+      <w:r>
+        <w:t>Presenting an estimate not as a single number but as a range is one way to counteract this tendency. Confidence intervals do this in a manner grounded in statistical sampling principles.</w:t>
+      </w:r>
+    </w:p>
+    <w:p>
+      <w:r>
+        <w:t>Confidence intervals always come with a coverage level, expressed as a (high) per‐ centage, say 90% or 95%</w:t>
+      </w:r>
+    </w:p>
+    <w:p>
+      <w:pPr>
+        <w:rPr>
+          <w:i/>
+          <w:iCs/>
+          <w:color w:val="7F7F7F" w:themeColor="text1" w:themeTint="80"/>
+          <w:sz w:val="24"/>
+          <w:szCs w:val="24"/>
+        </w:rPr>
+      </w:pPr>
+      <w:r>
+        <w:rPr>
+          <w:i/>
+          <w:iCs/>
+          <w:color w:val="7F7F7F" w:themeColor="text1" w:themeTint="80"/>
+          <w:sz w:val="24"/>
+          <w:szCs w:val="24"/>
+        </w:rPr>
+        <w:t xml:space="preserve">------------------- </w:t>
+      </w:r>
+      <w:r>
+        <w:rPr>
+          <w:i/>
+          <w:iCs/>
+          <w:color w:val="7F7F7F" w:themeColor="text1" w:themeTint="80"/>
+          <w:sz w:val="24"/>
+          <w:szCs w:val="24"/>
+        </w:rPr>
+        <w:t>7</w:t>
+      </w:r>
+      <w:r>
+        <w:rPr>
+          <w:i/>
+          <w:iCs/>
+          <w:color w:val="7F7F7F" w:themeColor="text1" w:themeTint="80"/>
+          <w:sz w:val="24"/>
+          <w:szCs w:val="24"/>
+        </w:rPr>
+        <w:t>/</w:t>
+      </w:r>
+      <w:r>
+        <w:rPr>
+          <w:i/>
+          <w:iCs/>
+          <w:color w:val="7F7F7F" w:themeColor="text1" w:themeTint="80"/>
+          <w:sz w:val="24"/>
+          <w:szCs w:val="24"/>
+        </w:rPr>
+        <w:t>3</w:t>
+      </w:r>
+      <w:r>
+        <w:rPr>
+          <w:i/>
+          <w:iCs/>
+          <w:color w:val="7F7F7F" w:themeColor="text1" w:themeTint="80"/>
+          <w:sz w:val="24"/>
+          <w:szCs w:val="24"/>
+        </w:rPr>
+        <w:t xml:space="preserve">/2024 Up to Page </w:t>
+      </w:r>
+      <w:r>
+        <w:rPr>
+          <w:i/>
+          <w:iCs/>
+          <w:color w:val="7F7F7F" w:themeColor="text1" w:themeTint="80"/>
+          <w:sz w:val="24"/>
+          <w:szCs w:val="24"/>
+        </w:rPr>
+        <w:t>6</w:t>
+      </w:r>
+      <w:r>
+        <w:rPr>
+          <w:i/>
+          <w:iCs/>
+          <w:color w:val="7F7F7F" w:themeColor="text1" w:themeTint="80"/>
+          <w:sz w:val="24"/>
+          <w:szCs w:val="24"/>
+        </w:rPr>
+        <w:t>6</w:t>
+      </w:r>
     </w:p>
     <w:sectPr>
       <w:pgSz w:w="12240" w:h="15840"/>
@@ -11453,7 +11527,7 @@
   <w:style w:type="paragraph" w:default="1" w:styleId="Normal">
     <w:name w:val="Normal"/>
     <w:qFormat/>
-    <w:rsid w:val="00922F22"/>
+    <w:rsid w:val="00EC4A70"/>
   </w:style>
   <w:style w:type="character" w:default="1" w:styleId="DefaultParagraphFont">
     <w:name w:val="Default Paragraph Font"/>

</xml_diff>

<commit_message>
Day 59 Data Science
Calculation of bootstrap confidence interval
</commit_message>
<xml_diff>
--- a/Statistics.docx
+++ b/Statistics.docx
@@ -1024,7 +1024,21 @@
         <w:rPr>
           <w:color w:val="000000" w:themeColor="text1"/>
         </w:rPr>
-        <w:t>Outlier: is a any value which is very distant from other values in data set and cause skewness.</w:t>
+        <w:t xml:space="preserve">Outlier: is </w:t>
+      </w:r>
+      <w:proofErr w:type="spellStart"/>
+      <w:r>
+        <w:rPr>
+          <w:color w:val="000000" w:themeColor="text1"/>
+        </w:rPr>
+        <w:t>a</w:t>
+      </w:r>
+      <w:proofErr w:type="spellEnd"/>
+      <w:r>
+        <w:rPr>
+          <w:color w:val="000000" w:themeColor="text1"/>
+        </w:rPr>
+        <w:t xml:space="preserve"> any value which is very distant from other values in data set and cause skewness.</w:t>
       </w:r>
     </w:p>
     <w:p>
@@ -1584,11 +1598,19 @@
                 <w:color w:val="000000" w:themeColor="text1"/>
               </w:rPr>
             </w:pPr>
+            <w:proofErr w:type="spellStart"/>
             <w:r>
               <w:rPr>
                 <w:color w:val="000000" w:themeColor="text1"/>
               </w:rPr>
-              <w:t>Its not express in square root as it already quantifies the spread of data in squared units.</w:t>
+              <w:t>Its</w:t>
+            </w:r>
+            <w:proofErr w:type="spellEnd"/>
+            <w:r>
+              <w:rPr>
+                <w:color w:val="000000" w:themeColor="text1"/>
+              </w:rPr>
+              <w:t xml:space="preserve"> not express in square root as it already quantifies the spread of data in squared units.</w:t>
             </w:r>
           </w:p>
         </w:tc>
@@ -3012,7 +3034,7 @@
                 <w:noProof/>
               </w:rPr>
               <w:drawing>
-                <wp:inline distT="0" distB="0" distL="0" distR="0" wp14:anchorId="06DA7828" wp14:editId="725B3C72">
+                <wp:inline distT="0" distB="0" distL="0" distR="0" wp14:anchorId="06DA7828" wp14:editId="3E897FA5">
                   <wp:extent cx="1778000" cy="1244581"/>
                   <wp:effectExtent l="0" t="0" r="0" b="0"/>
                   <wp:docPr id="88014661" name="Picture 1" descr="Box Plot - Simply explained - DATAtab"/>
@@ -5089,7 +5111,21 @@
         <w:rPr>
           <w:color w:val="000000" w:themeColor="text1"/>
         </w:rPr>
-        <w:t>The sum of products (32 in the original case) can be used as a metric to compare against random shufflings. By shuffling one of the vectors multiple times and calculating the sum of products each time, you can generate a distribution of sums. This relates to a resampling-based estimate.</w:t>
+        <w:t xml:space="preserve">The sum of products (32 in the original case) can be used as a metric to compare against random </w:t>
+      </w:r>
+      <w:proofErr w:type="spellStart"/>
+      <w:r>
+        <w:rPr>
+          <w:color w:val="000000" w:themeColor="text1"/>
+        </w:rPr>
+        <w:t>shufflings</w:t>
+      </w:r>
+      <w:proofErr w:type="spellEnd"/>
+      <w:r>
+        <w:rPr>
+          <w:color w:val="000000" w:themeColor="text1"/>
+        </w:rPr>
+        <w:t>. By shuffling one of the vectors multiple times and calculating the sum of products each time, you can generate a distribution of sums. This relates to a resampling-based estimate.</w:t>
       </w:r>
     </w:p>
     <w:p>
@@ -5278,7 +5314,23 @@
         <w:t>Variables can have an association that is not linear, in which case the correlation coefficient may not be a useful metric. The relationship between tax rates and revenue</w:t>
       </w:r>
       <w:r>
-        <w:t xml:space="preserve"> raised is an example: as tax rates increase from zero, the revenue raised also increases. However, once tax rates reach a high level and approach 100%, tax avoidance increa‐ ses and tax revenue actually declines.</w:t>
+        <w:t xml:space="preserve"> raised is an example: as tax rates increase from zero, the revenue raised also increases. However, once tax rates reach a high level and approach 100%, tax avoidance </w:t>
+      </w:r>
+      <w:proofErr w:type="spellStart"/>
+      <w:r>
+        <w:t>increa</w:t>
+      </w:r>
+      <w:proofErr w:type="spellEnd"/>
+      <w:r>
+        <w:t xml:space="preserve">‐ </w:t>
+      </w:r>
+      <w:proofErr w:type="spellStart"/>
+      <w:r>
+        <w:t>ses</w:t>
+      </w:r>
+      <w:proofErr w:type="spellEnd"/>
+      <w:r>
+        <w:t xml:space="preserve"> and tax revenue actually declines.</w:t>
       </w:r>
     </w:p>
     <w:p>
@@ -5420,20 +5472,104 @@
         <w:rPr>
           <w:color w:val="000000" w:themeColor="text1"/>
         </w:rPr>
-        <w:t>Create arrays -&gt; np.array([List]) | np.zeros() |np.linspace(), np.logspace()</w:t>
-      </w:r>
-    </w:p>
-    <w:p>
-      <w:pPr>
-        <w:rPr>
-          <w:color w:val="000000" w:themeColor="text1"/>
-        </w:rPr>
-      </w:pPr>
-      <w:r>
-        <w:rPr>
-          <w:color w:val="000000" w:themeColor="text1"/>
-        </w:rPr>
-        <w:t>Examining -&gt; .dtype, .ndim, .shape, .size</w:t>
+        <w:t xml:space="preserve">Create arrays -&gt; </w:t>
+      </w:r>
+      <w:proofErr w:type="spellStart"/>
+      <w:r>
+        <w:rPr>
+          <w:color w:val="000000" w:themeColor="text1"/>
+        </w:rPr>
+        <w:t>np.array</w:t>
+      </w:r>
+      <w:proofErr w:type="spellEnd"/>
+      <w:r>
+        <w:rPr>
+          <w:color w:val="000000" w:themeColor="text1"/>
+        </w:rPr>
+        <w:t xml:space="preserve">([List]) | </w:t>
+      </w:r>
+      <w:proofErr w:type="spellStart"/>
+      <w:r>
+        <w:rPr>
+          <w:color w:val="000000" w:themeColor="text1"/>
+        </w:rPr>
+        <w:t>np.zeros</w:t>
+      </w:r>
+      <w:proofErr w:type="spellEnd"/>
+      <w:r>
+        <w:rPr>
+          <w:color w:val="000000" w:themeColor="text1"/>
+        </w:rPr>
+        <w:t>() |</w:t>
+      </w:r>
+      <w:proofErr w:type="spellStart"/>
+      <w:r>
+        <w:rPr>
+          <w:color w:val="000000" w:themeColor="text1"/>
+        </w:rPr>
+        <w:t>np.linspace</w:t>
+      </w:r>
+      <w:proofErr w:type="spellEnd"/>
+      <w:r>
+        <w:rPr>
+          <w:color w:val="000000" w:themeColor="text1"/>
+        </w:rPr>
+        <w:t xml:space="preserve">(), </w:t>
+      </w:r>
+      <w:proofErr w:type="spellStart"/>
+      <w:r>
+        <w:rPr>
+          <w:color w:val="000000" w:themeColor="text1"/>
+        </w:rPr>
+        <w:t>np.logspace</w:t>
+      </w:r>
+      <w:proofErr w:type="spellEnd"/>
+      <w:r>
+        <w:rPr>
+          <w:color w:val="000000" w:themeColor="text1"/>
+        </w:rPr>
+        <w:t>()</w:t>
+      </w:r>
+    </w:p>
+    <w:p>
+      <w:pPr>
+        <w:rPr>
+          <w:color w:val="000000" w:themeColor="text1"/>
+        </w:rPr>
+      </w:pPr>
+      <w:r>
+        <w:rPr>
+          <w:color w:val="000000" w:themeColor="text1"/>
+        </w:rPr>
+        <w:t>Examining -&gt; .</w:t>
+      </w:r>
+      <w:proofErr w:type="spellStart"/>
+      <w:r>
+        <w:rPr>
+          <w:color w:val="000000" w:themeColor="text1"/>
+        </w:rPr>
+        <w:t>dtype</w:t>
+      </w:r>
+      <w:proofErr w:type="spellEnd"/>
+      <w:r>
+        <w:rPr>
+          <w:color w:val="000000" w:themeColor="text1"/>
+        </w:rPr>
+        <w:t>, .</w:t>
+      </w:r>
+      <w:proofErr w:type="spellStart"/>
+      <w:r>
+        <w:rPr>
+          <w:color w:val="000000" w:themeColor="text1"/>
+        </w:rPr>
+        <w:t>ndim</w:t>
+      </w:r>
+      <w:proofErr w:type="spellEnd"/>
+      <w:r>
+        <w:rPr>
+          <w:color w:val="000000" w:themeColor="text1"/>
+        </w:rPr>
+        <w:t>, .shape, .size</w:t>
       </w:r>
     </w:p>
     <w:p>
@@ -5797,7 +5933,15 @@
     </w:p>
     <w:p>
       <w:r>
-        <w:t>• A correlation coefficient of zero indicates no correlation, but be aware that ran‐ dom arrangements of data will produce both positive and negative values for the correlation coefficient just by chance</w:t>
+        <w:t xml:space="preserve">• A correlation coefficient of zero indicates no correlation, but be aware that ran‐ </w:t>
+      </w:r>
+      <w:proofErr w:type="spellStart"/>
+      <w:r>
+        <w:t>dom</w:t>
+      </w:r>
+      <w:proofErr w:type="spellEnd"/>
+      <w:r>
+        <w:t xml:space="preserve"> arrangements of data will produce both positive and negative values for the correlation coefficient just by chance</w:t>
       </w:r>
     </w:p>
     <w:p>
@@ -7496,7 +7640,15 @@
     </w:p>
     <w:p>
       <w:r>
-        <w:t>Statistical bias refers to measurement or sampling errors that are systematic and pro‐ duced by the measurement or sampling process.</w:t>
+        <w:t xml:space="preserve">Statistical bias refers to measurement or sampling errors that are systematic and pro‐ </w:t>
+      </w:r>
+      <w:proofErr w:type="spellStart"/>
+      <w:r>
+        <w:t>duced</w:t>
+      </w:r>
+      <w:proofErr w:type="spellEnd"/>
+      <w:r>
+        <w:t xml:space="preserve"> by the measurement or sampling process.</w:t>
       </w:r>
     </w:p>
     <w:p>
@@ -8341,7 +8493,31 @@
         </w:rPr>
       </w:pPr>
       <w:r>
-        <w:t>Since repeated review of large data sets is a key value proposition in data science, selection bias is something to worry about. A form of selection bias of particular con‐ cern to data scientists is what John Elder (founder of Elder Research, a respected data mining consultancy) calls the vast search effect. If you repeatedly run different models and ask different questions with a large data set, you are bound to find something interesting. But is the result you found truly something interesting, or is it the chance outlier? We can guard against this by using a holdout set, and sometimes more than one hold‐ out set, against which to validate performance. Elder also advocates the use of what he calls target shuffling (a permutation test, in essence) to test the validity of predic‐ tive associations that a data mining model suggests</w:t>
+        <w:t xml:space="preserve">Since repeated review of large data sets is a key value proposition in data science, selection bias is something to worry about. A form of selection bias of particular con‐ </w:t>
+      </w:r>
+      <w:proofErr w:type="spellStart"/>
+      <w:r>
+        <w:t>cern</w:t>
+      </w:r>
+      <w:proofErr w:type="spellEnd"/>
+      <w:r>
+        <w:t xml:space="preserve"> to data scientists is what John Elder (founder of Elder Research, a respected data mining consultancy) calls the vast search effect. If you repeatedly run different models and ask different questions with a large data set, you are bound to find something interesting. But is the result you found truly something interesting, or is it the chance outlier? We can guard against this by using a holdout set, and sometimes more than one hold‐ out set, against which to validate performance. Elder also advocates the use of what he calls target shuffling (a permutation test, in essence) to test the validity of </w:t>
+      </w:r>
+      <w:proofErr w:type="spellStart"/>
+      <w:r>
+        <w:t>predic</w:t>
+      </w:r>
+      <w:proofErr w:type="spellEnd"/>
+      <w:r>
+        <w:t xml:space="preserve">‐ </w:t>
+      </w:r>
+      <w:proofErr w:type="spellStart"/>
+      <w:r>
+        <w:t>tive</w:t>
+      </w:r>
+      <w:proofErr w:type="spellEnd"/>
+      <w:r>
+        <w:t xml:space="preserve"> associations that a data mining model suggests</w:t>
       </w:r>
     </w:p>
     <w:p>
@@ -10519,6 +10695,183 @@
           <w:sz w:val="24"/>
           <w:szCs w:val="24"/>
         </w:rPr>
+        <w:t>66</w:t>
+      </w:r>
+    </w:p>
+    <w:p>
+      <w:pPr>
+        <w:rPr>
+          <w:sz w:val="24"/>
+          <w:szCs w:val="24"/>
+        </w:rPr>
+      </w:pPr>
+      <w:r>
+        <w:rPr>
+          <w:sz w:val="24"/>
+          <w:szCs w:val="24"/>
+        </w:rPr>
+        <w:t xml:space="preserve">Calculation of </w:t>
+      </w:r>
+      <w:r>
+        <w:rPr>
+          <w:sz w:val="24"/>
+          <w:szCs w:val="24"/>
+        </w:rPr>
+        <w:t>boot‐ strap confidence interval</w:t>
+      </w:r>
+      <w:r>
+        <w:rPr>
+          <w:sz w:val="24"/>
+          <w:szCs w:val="24"/>
+        </w:rPr>
+        <w:t>:</w:t>
+      </w:r>
+    </w:p>
+    <w:p>
+      <w:r>
+        <w:t xml:space="preserve">1. Draw a random sample of size n with replacement from the data (a resample). </w:t>
+      </w:r>
+      <w:r>
+        <w:br/>
+      </w:r>
+      <w:r>
+        <w:t xml:space="preserve">2. Record the statistic of interest for the resample. </w:t>
+      </w:r>
+      <w:r>
+        <w:br/>
+      </w:r>
+      <w:r>
+        <w:t xml:space="preserve">3. Repeat steps 1–2 many (R) times. </w:t>
+      </w:r>
+      <w:r>
+        <w:br/>
+      </w:r>
+      <w:r>
+        <w:t xml:space="preserve">4. For an x% confidence interval, trim [(100-x) / 2]% of the R resample results from either end of the distribution. </w:t>
+      </w:r>
+      <w:r>
+        <w:br/>
+      </w:r>
+      <w:r>
+        <w:t>5. The trim points are the endpoints of an x% bootstrap confidence interval.</w:t>
+      </w:r>
+    </w:p>
+    <w:p>
+      <w:pPr>
+        <w:rPr>
+          <w:i/>
+          <w:iCs/>
+          <w:color w:val="7F7F7F" w:themeColor="text1" w:themeTint="80"/>
+          <w:sz w:val="24"/>
+          <w:szCs w:val="24"/>
+        </w:rPr>
+      </w:pPr>
+      <w:r>
+        <w:drawing>
+          <wp:inline distT="0" distB="0" distL="0" distR="0" wp14:anchorId="0BD63E1A" wp14:editId="1044B9F7">
+            <wp:extent cx="2319867" cy="1838048"/>
+            <wp:effectExtent l="0" t="0" r="4445" b="0"/>
+            <wp:docPr id="419578441" name="Picture 1" descr="A graph of a graph with numbers and a line&#10;&#10;Description automatically generated"/>
+            <wp:cNvGraphicFramePr>
+              <a:graphicFrameLocks xmlns:a="http://schemas.openxmlformats.org/drawingml/2006/main" noChangeAspect="1"/>
+            </wp:cNvGraphicFramePr>
+            <a:graphic xmlns:a="http://schemas.openxmlformats.org/drawingml/2006/main">
+              <a:graphicData uri="http://schemas.openxmlformats.org/drawingml/2006/picture">
+                <pic:pic xmlns:pic="http://schemas.openxmlformats.org/drawingml/2006/picture">
+                  <pic:nvPicPr>
+                    <pic:cNvPr id="419578441" name="Picture 1" descr="A graph of a graph with numbers and a line&#10;&#10;Description automatically generated"/>
+                    <pic:cNvPicPr/>
+                  </pic:nvPicPr>
+                  <pic:blipFill>
+                    <a:blip r:embed="rId29"/>
+                    <a:stretch>
+                      <a:fillRect/>
+                    </a:stretch>
+                  </pic:blipFill>
+                  <pic:spPr>
+                    <a:xfrm>
+                      <a:off x="0" y="0"/>
+                      <a:ext cx="2325733" cy="1842696"/>
+                    </a:xfrm>
+                    <a:prstGeom prst="rect">
+                      <a:avLst/>
+                    </a:prstGeom>
+                  </pic:spPr>
+                </pic:pic>
+              </a:graphicData>
+            </a:graphic>
+          </wp:inline>
+        </w:drawing>
+      </w:r>
+    </w:p>
+    <w:p>
+      <w:pPr>
+        <w:rPr>
+          <w:i/>
+          <w:iCs/>
+          <w:color w:val="7F7F7F" w:themeColor="text1" w:themeTint="80"/>
+          <w:sz w:val="24"/>
+          <w:szCs w:val="24"/>
+        </w:rPr>
+      </w:pPr>
+      <w:r>
+        <w:rPr>
+          <w:i/>
+          <w:iCs/>
+          <w:color w:val="7F7F7F" w:themeColor="text1" w:themeTint="80"/>
+          <w:sz w:val="24"/>
+          <w:szCs w:val="24"/>
+        </w:rPr>
+        <w:t xml:space="preserve">------------------- </w:t>
+      </w:r>
+      <w:r>
+        <w:rPr>
+          <w:i/>
+          <w:iCs/>
+          <w:color w:val="7F7F7F" w:themeColor="text1" w:themeTint="80"/>
+          <w:sz w:val="24"/>
+          <w:szCs w:val="24"/>
+        </w:rPr>
+        <w:t>7</w:t>
+      </w:r>
+      <w:r>
+        <w:rPr>
+          <w:i/>
+          <w:iCs/>
+          <w:color w:val="7F7F7F" w:themeColor="text1" w:themeTint="80"/>
+          <w:sz w:val="24"/>
+          <w:szCs w:val="24"/>
+        </w:rPr>
+        <w:t>/</w:t>
+      </w:r>
+      <w:r>
+        <w:rPr>
+          <w:i/>
+          <w:iCs/>
+          <w:color w:val="7F7F7F" w:themeColor="text1" w:themeTint="80"/>
+          <w:sz w:val="24"/>
+          <w:szCs w:val="24"/>
+        </w:rPr>
+        <w:t>4</w:t>
+      </w:r>
+      <w:r>
+        <w:rPr>
+          <w:i/>
+          <w:iCs/>
+          <w:color w:val="7F7F7F" w:themeColor="text1" w:themeTint="80"/>
+          <w:sz w:val="24"/>
+          <w:szCs w:val="24"/>
+        </w:rPr>
+        <w:t xml:space="preserve">/2024 Up to Page </w:t>
+      </w:r>
+      <w:r>
+        <w:rPr>
+          <w:i/>
+          <w:iCs/>
+          <w:color w:val="7F7F7F" w:themeColor="text1" w:themeTint="80"/>
+          <w:sz w:val="24"/>
+          <w:szCs w:val="24"/>
+        </w:rPr>
         <w:t>6</w:t>
       </w:r>
       <w:r>
@@ -10529,7 +10882,7 @@
           <w:sz w:val="24"/>
           <w:szCs w:val="24"/>
         </w:rPr>
-        <w:t>6</w:t>
+        <w:t>7</w:t>
       </w:r>
     </w:p>
     <w:sectPr>
@@ -11527,7 +11880,7 @@
   <w:style w:type="paragraph" w:default="1" w:styleId="Normal">
     <w:name w:val="Normal"/>
     <w:qFormat/>
-    <w:rsid w:val="00EC4A70"/>
+    <w:rsid w:val="008E1C15"/>
   </w:style>
   <w:style w:type="character" w:default="1" w:styleId="DefaultParagraphFont">
     <w:name w:val="Default Paragraph Font"/>

</xml_diff>

<commit_message>
Day 60 Data Science
Statistics: Purpose/ application of confidence interval and key notes
</commit_message>
<xml_diff>
--- a/Statistics.docx
+++ b/Statistics.docx
@@ -1024,21 +1024,7 @@
         <w:rPr>
           <w:color w:val="000000" w:themeColor="text1"/>
         </w:rPr>
-        <w:t xml:space="preserve">Outlier: is </w:t>
-      </w:r>
-      <w:proofErr w:type="spellStart"/>
-      <w:r>
-        <w:rPr>
-          <w:color w:val="000000" w:themeColor="text1"/>
-        </w:rPr>
-        <w:t>a</w:t>
-      </w:r>
-      <w:proofErr w:type="spellEnd"/>
-      <w:r>
-        <w:rPr>
-          <w:color w:val="000000" w:themeColor="text1"/>
-        </w:rPr>
-        <w:t xml:space="preserve"> any value which is very distant from other values in data set and cause skewness.</w:t>
+        <w:t>Outlier: is a any value which is very distant from other values in data set and cause skewness.</w:t>
       </w:r>
     </w:p>
     <w:p>
@@ -1598,19 +1584,11 @@
                 <w:color w:val="000000" w:themeColor="text1"/>
               </w:rPr>
             </w:pPr>
-            <w:proofErr w:type="spellStart"/>
             <w:r>
               <w:rPr>
                 <w:color w:val="000000" w:themeColor="text1"/>
               </w:rPr>
-              <w:t>Its</w:t>
-            </w:r>
-            <w:proofErr w:type="spellEnd"/>
-            <w:r>
-              <w:rPr>
-                <w:color w:val="000000" w:themeColor="text1"/>
-              </w:rPr>
-              <w:t xml:space="preserve"> not express in square root as it already quantifies the spread of data in squared units.</w:t>
+              <w:t>Its not express in square root as it already quantifies the spread of data in squared units.</w:t>
             </w:r>
           </w:p>
         </w:tc>
@@ -3034,7 +3012,7 @@
                 <w:noProof/>
               </w:rPr>
               <w:drawing>
-                <wp:inline distT="0" distB="0" distL="0" distR="0" wp14:anchorId="06DA7828" wp14:editId="3E897FA5">
+                <wp:inline distT="0" distB="0" distL="0" distR="0" wp14:anchorId="06DA7828" wp14:editId="464AD4DD">
                   <wp:extent cx="1778000" cy="1244581"/>
                   <wp:effectExtent l="0" t="0" r="0" b="0"/>
                   <wp:docPr id="88014661" name="Picture 1" descr="Box Plot - Simply explained - DATAtab"/>
@@ -5111,21 +5089,7 @@
         <w:rPr>
           <w:color w:val="000000" w:themeColor="text1"/>
         </w:rPr>
-        <w:t xml:space="preserve">The sum of products (32 in the original case) can be used as a metric to compare against random </w:t>
-      </w:r>
-      <w:proofErr w:type="spellStart"/>
-      <w:r>
-        <w:rPr>
-          <w:color w:val="000000" w:themeColor="text1"/>
-        </w:rPr>
-        <w:t>shufflings</w:t>
-      </w:r>
-      <w:proofErr w:type="spellEnd"/>
-      <w:r>
-        <w:rPr>
-          <w:color w:val="000000" w:themeColor="text1"/>
-        </w:rPr>
-        <w:t>. By shuffling one of the vectors multiple times and calculating the sum of products each time, you can generate a distribution of sums. This relates to a resampling-based estimate.</w:t>
+        <w:t>The sum of products (32 in the original case) can be used as a metric to compare against random shufflings. By shuffling one of the vectors multiple times and calculating the sum of products each time, you can generate a distribution of sums. This relates to a resampling-based estimate.</w:t>
       </w:r>
     </w:p>
     <w:p>
@@ -5314,23 +5278,7 @@
         <w:t>Variables can have an association that is not linear, in which case the correlation coefficient may not be a useful metric. The relationship between tax rates and revenue</w:t>
       </w:r>
       <w:r>
-        <w:t xml:space="preserve"> raised is an example: as tax rates increase from zero, the revenue raised also increases. However, once tax rates reach a high level and approach 100%, tax avoidance </w:t>
-      </w:r>
-      <w:proofErr w:type="spellStart"/>
-      <w:r>
-        <w:t>increa</w:t>
-      </w:r>
-      <w:proofErr w:type="spellEnd"/>
-      <w:r>
-        <w:t xml:space="preserve">‐ </w:t>
-      </w:r>
-      <w:proofErr w:type="spellStart"/>
-      <w:r>
-        <w:t>ses</w:t>
-      </w:r>
-      <w:proofErr w:type="spellEnd"/>
-      <w:r>
-        <w:t xml:space="preserve"> and tax revenue actually declines.</w:t>
+        <w:t xml:space="preserve"> raised is an example: as tax rates increase from zero, the revenue raised also increases. However, once tax rates reach a high level and approach 100%, tax avoidance increa‐ ses and tax revenue actually declines.</w:t>
       </w:r>
     </w:p>
     <w:p>
@@ -5472,104 +5420,20 @@
         <w:rPr>
           <w:color w:val="000000" w:themeColor="text1"/>
         </w:rPr>
-        <w:t xml:space="preserve">Create arrays -&gt; </w:t>
-      </w:r>
-      <w:proofErr w:type="spellStart"/>
-      <w:r>
-        <w:rPr>
-          <w:color w:val="000000" w:themeColor="text1"/>
-        </w:rPr>
-        <w:t>np.array</w:t>
-      </w:r>
-      <w:proofErr w:type="spellEnd"/>
-      <w:r>
-        <w:rPr>
-          <w:color w:val="000000" w:themeColor="text1"/>
-        </w:rPr>
-        <w:t xml:space="preserve">([List]) | </w:t>
-      </w:r>
-      <w:proofErr w:type="spellStart"/>
-      <w:r>
-        <w:rPr>
-          <w:color w:val="000000" w:themeColor="text1"/>
-        </w:rPr>
-        <w:t>np.zeros</w:t>
-      </w:r>
-      <w:proofErr w:type="spellEnd"/>
-      <w:r>
-        <w:rPr>
-          <w:color w:val="000000" w:themeColor="text1"/>
-        </w:rPr>
-        <w:t>() |</w:t>
-      </w:r>
-      <w:proofErr w:type="spellStart"/>
-      <w:r>
-        <w:rPr>
-          <w:color w:val="000000" w:themeColor="text1"/>
-        </w:rPr>
-        <w:t>np.linspace</w:t>
-      </w:r>
-      <w:proofErr w:type="spellEnd"/>
-      <w:r>
-        <w:rPr>
-          <w:color w:val="000000" w:themeColor="text1"/>
-        </w:rPr>
-        <w:t xml:space="preserve">(), </w:t>
-      </w:r>
-      <w:proofErr w:type="spellStart"/>
-      <w:r>
-        <w:rPr>
-          <w:color w:val="000000" w:themeColor="text1"/>
-        </w:rPr>
-        <w:t>np.logspace</w:t>
-      </w:r>
-      <w:proofErr w:type="spellEnd"/>
-      <w:r>
-        <w:rPr>
-          <w:color w:val="000000" w:themeColor="text1"/>
-        </w:rPr>
-        <w:t>()</w:t>
-      </w:r>
-    </w:p>
-    <w:p>
-      <w:pPr>
-        <w:rPr>
-          <w:color w:val="000000" w:themeColor="text1"/>
-        </w:rPr>
-      </w:pPr>
-      <w:r>
-        <w:rPr>
-          <w:color w:val="000000" w:themeColor="text1"/>
-        </w:rPr>
-        <w:t>Examining -&gt; .</w:t>
-      </w:r>
-      <w:proofErr w:type="spellStart"/>
-      <w:r>
-        <w:rPr>
-          <w:color w:val="000000" w:themeColor="text1"/>
-        </w:rPr>
-        <w:t>dtype</w:t>
-      </w:r>
-      <w:proofErr w:type="spellEnd"/>
-      <w:r>
-        <w:rPr>
-          <w:color w:val="000000" w:themeColor="text1"/>
-        </w:rPr>
-        <w:t>, .</w:t>
-      </w:r>
-      <w:proofErr w:type="spellStart"/>
-      <w:r>
-        <w:rPr>
-          <w:color w:val="000000" w:themeColor="text1"/>
-        </w:rPr>
-        <w:t>ndim</w:t>
-      </w:r>
-      <w:proofErr w:type="spellEnd"/>
-      <w:r>
-        <w:rPr>
-          <w:color w:val="000000" w:themeColor="text1"/>
-        </w:rPr>
-        <w:t>, .shape, .size</w:t>
+        <w:t>Create arrays -&gt; np.array([List]) | np.zeros() |np.linspace(), np.logspace()</w:t>
+      </w:r>
+    </w:p>
+    <w:p>
+      <w:pPr>
+        <w:rPr>
+          <w:color w:val="000000" w:themeColor="text1"/>
+        </w:rPr>
+      </w:pPr>
+      <w:r>
+        <w:rPr>
+          <w:color w:val="000000" w:themeColor="text1"/>
+        </w:rPr>
+        <w:t>Examining -&gt; .dtype, .ndim, .shape, .size</w:t>
       </w:r>
     </w:p>
     <w:p>
@@ -5933,15 +5797,7 @@
     </w:p>
     <w:p>
       <w:r>
-        <w:t xml:space="preserve">• A correlation coefficient of zero indicates no correlation, but be aware that ran‐ </w:t>
-      </w:r>
-      <w:proofErr w:type="spellStart"/>
-      <w:r>
-        <w:t>dom</w:t>
-      </w:r>
-      <w:proofErr w:type="spellEnd"/>
-      <w:r>
-        <w:t xml:space="preserve"> arrangements of data will produce both positive and negative values for the correlation coefficient just by chance</w:t>
+        <w:t>• A correlation coefficient of zero indicates no correlation, but be aware that ran‐ dom arrangements of data will produce both positive and negative values for the correlation coefficient just by chance</w:t>
       </w:r>
     </w:p>
     <w:p>
@@ -7640,15 +7496,7 @@
     </w:p>
     <w:p>
       <w:r>
-        <w:t xml:space="preserve">Statistical bias refers to measurement or sampling errors that are systematic and pro‐ </w:t>
-      </w:r>
-      <w:proofErr w:type="spellStart"/>
-      <w:r>
-        <w:t>duced</w:t>
-      </w:r>
-      <w:proofErr w:type="spellEnd"/>
-      <w:r>
-        <w:t xml:space="preserve"> by the measurement or sampling process.</w:t>
+        <w:t>Statistical bias refers to measurement or sampling errors that are systematic and pro‐ duced by the measurement or sampling process.</w:t>
       </w:r>
     </w:p>
     <w:p>
@@ -8493,31 +8341,7 @@
         </w:rPr>
       </w:pPr>
       <w:r>
-        <w:t xml:space="preserve">Since repeated review of large data sets is a key value proposition in data science, selection bias is something to worry about. A form of selection bias of particular con‐ </w:t>
-      </w:r>
-      <w:proofErr w:type="spellStart"/>
-      <w:r>
-        <w:t>cern</w:t>
-      </w:r>
-      <w:proofErr w:type="spellEnd"/>
-      <w:r>
-        <w:t xml:space="preserve"> to data scientists is what John Elder (founder of Elder Research, a respected data mining consultancy) calls the vast search effect. If you repeatedly run different models and ask different questions with a large data set, you are bound to find something interesting. But is the result you found truly something interesting, or is it the chance outlier? We can guard against this by using a holdout set, and sometimes more than one hold‐ out set, against which to validate performance. Elder also advocates the use of what he calls target shuffling (a permutation test, in essence) to test the validity of </w:t>
-      </w:r>
-      <w:proofErr w:type="spellStart"/>
-      <w:r>
-        <w:t>predic</w:t>
-      </w:r>
-      <w:proofErr w:type="spellEnd"/>
-      <w:r>
-        <w:t xml:space="preserve">‐ </w:t>
-      </w:r>
-      <w:proofErr w:type="spellStart"/>
-      <w:r>
-        <w:t>tive</w:t>
-      </w:r>
-      <w:proofErr w:type="spellEnd"/>
-      <w:r>
-        <w:t xml:space="preserve"> associations that a data mining model suggests</w:t>
+        <w:t>Since repeated review of large data sets is a key value proposition in data science, selection bias is something to worry about. A form of selection bias of particular con‐ cern to data scientists is what John Elder (founder of Elder Research, a respected data mining consultancy) calls the vast search effect. If you repeatedly run different models and ask different questions with a large data set, you are bound to find something interesting. But is the result you found truly something interesting, or is it the chance outlier? We can guard against this by using a holdout set, and sometimes more than one hold‐ out set, against which to validate performance. Elder also advocates the use of what he calls target shuffling (a permutation test, in essence) to test the validity of predic‐ tive associations that a data mining model suggests</w:t>
       </w:r>
     </w:p>
     <w:p>
@@ -10710,21 +10534,7 @@
           <w:sz w:val="24"/>
           <w:szCs w:val="24"/>
         </w:rPr>
-        <w:t xml:space="preserve">Calculation of </w:t>
-      </w:r>
-      <w:r>
-        <w:rPr>
-          <w:sz w:val="24"/>
-          <w:szCs w:val="24"/>
-        </w:rPr>
-        <w:t>boot‐ strap confidence interval</w:t>
-      </w:r>
-      <w:r>
-        <w:rPr>
-          <w:sz w:val="24"/>
-          <w:szCs w:val="24"/>
-        </w:rPr>
-        <w:t>:</w:t>
+        <w:t>Calculation of boot‐ strap confidence interval:</w:t>
       </w:r>
     </w:p>
     <w:p>
@@ -10733,26 +10543,18 @@
       </w:r>
       <w:r>
         <w:br/>
-      </w:r>
-      <w:r>
         <w:t xml:space="preserve">2. Record the statistic of interest for the resample. </w:t>
       </w:r>
       <w:r>
         <w:br/>
-      </w:r>
-      <w:r>
         <w:t xml:space="preserve">3. Repeat steps 1–2 many (R) times. </w:t>
       </w:r>
       <w:r>
         <w:br/>
-      </w:r>
-      <w:r>
         <w:t xml:space="preserve">4. For an x% confidence interval, trim [(100-x) / 2]% of the R resample results from either end of the distribution. </w:t>
       </w:r>
       <w:r>
         <w:br/>
-      </w:r>
-      <w:r>
         <w:t>5. The trim points are the endpoints of an x% bootstrap confidence interval.</w:t>
       </w:r>
     </w:p>
@@ -10767,6 +10569,9 @@
         </w:rPr>
       </w:pPr>
       <w:r>
+        <w:rPr>
+          <w:noProof/>
+        </w:rPr>
         <w:drawing>
           <wp:inline distT="0" distB="0" distL="0" distR="0" wp14:anchorId="0BD63E1A" wp14:editId="1044B9F7">
             <wp:extent cx="2319867" cy="1838048"/>
@@ -10872,6 +10677,103 @@
           <w:sz w:val="24"/>
           <w:szCs w:val="24"/>
         </w:rPr>
+        <w:t>67</w:t>
+      </w:r>
+    </w:p>
+    <w:p>
+      <w:r>
+        <w:lastRenderedPageBreak/>
+        <w:t>The probability question associated with a confidence interval starts out with the phrase “Given a sampling procedure and a population, what is the probability that…” To go in the opposite direction, “Given a sample result, what is the probability that (something is true about the population)?” involves more complex calculations and deeper imponderables.</w:t>
+      </w:r>
+    </w:p>
+    <w:p>
+      <w:r>
+        <w:t xml:space="preserve">• Confidence intervals are the typical way to present estimates as an interval range. </w:t>
+      </w:r>
+    </w:p>
+    <w:p>
+      <w:r>
+        <w:t xml:space="preserve">• The more data you have, the less variable a sample estimate will be. </w:t>
+      </w:r>
+    </w:p>
+    <w:p>
+      <w:r>
+        <w:t xml:space="preserve">• The lower the level of confidence you can tolerate, the narrower the confidence interval will be. </w:t>
+      </w:r>
+    </w:p>
+    <w:p>
+      <w:r>
+        <w:t>• The bootstrap is an effective way to construct confidence intervals.</w:t>
+      </w:r>
+    </w:p>
+    <w:p>
+      <w:pPr>
+        <w:rPr>
+          <w:i/>
+          <w:iCs/>
+          <w:color w:val="7F7F7F" w:themeColor="text1" w:themeTint="80"/>
+          <w:sz w:val="24"/>
+          <w:szCs w:val="24"/>
+        </w:rPr>
+      </w:pPr>
+      <w:r>
+        <w:rPr>
+          <w:i/>
+          <w:iCs/>
+          <w:color w:val="7F7F7F" w:themeColor="text1" w:themeTint="80"/>
+          <w:sz w:val="24"/>
+          <w:szCs w:val="24"/>
+        </w:rPr>
+        <w:t xml:space="preserve">------------------- </w:t>
+      </w:r>
+      <w:r>
+        <w:rPr>
+          <w:i/>
+          <w:iCs/>
+          <w:color w:val="7F7F7F" w:themeColor="text1" w:themeTint="80"/>
+          <w:sz w:val="24"/>
+          <w:szCs w:val="24"/>
+        </w:rPr>
+        <w:t>7</w:t>
+      </w:r>
+      <w:r>
+        <w:rPr>
+          <w:i/>
+          <w:iCs/>
+          <w:color w:val="7F7F7F" w:themeColor="text1" w:themeTint="80"/>
+          <w:sz w:val="24"/>
+          <w:szCs w:val="24"/>
+        </w:rPr>
+        <w:t>/</w:t>
+      </w:r>
+      <w:r>
+        <w:rPr>
+          <w:i/>
+          <w:iCs/>
+          <w:color w:val="7F7F7F" w:themeColor="text1" w:themeTint="80"/>
+          <w:sz w:val="24"/>
+          <w:szCs w:val="24"/>
+        </w:rPr>
+        <w:t>5</w:t>
+      </w:r>
+      <w:r>
+        <w:rPr>
+          <w:i/>
+          <w:iCs/>
+          <w:color w:val="7F7F7F" w:themeColor="text1" w:themeTint="80"/>
+          <w:sz w:val="24"/>
+          <w:szCs w:val="24"/>
+        </w:rPr>
+        <w:t xml:space="preserve">/2024 Up to Page </w:t>
+      </w:r>
+      <w:r>
+        <w:rPr>
+          <w:i/>
+          <w:iCs/>
+          <w:color w:val="7F7F7F" w:themeColor="text1" w:themeTint="80"/>
+          <w:sz w:val="24"/>
+          <w:szCs w:val="24"/>
+        </w:rPr>
         <w:t>6</w:t>
       </w:r>
       <w:r>
@@ -10882,7 +10784,7 @@
           <w:sz w:val="24"/>
           <w:szCs w:val="24"/>
         </w:rPr>
-        <w:t>7</w:t>
+        <w:t>8</w:t>
       </w:r>
     </w:p>
     <w:sectPr>
@@ -11880,7 +11782,7 @@
   <w:style w:type="paragraph" w:default="1" w:styleId="Normal">
     <w:name w:val="Normal"/>
     <w:qFormat/>
-    <w:rsid w:val="008E1C15"/>
+    <w:rsid w:val="0033458C"/>
   </w:style>
   <w:style w:type="character" w:default="1" w:styleId="DefaultParagraphFont">
     <w:name w:val="Default Paragraph Font"/>

</xml_diff>

<commit_message>
Day 41 Latest Tech, Day 61 Data Science
Gemma 2 LLM, Statistics: Normal Distribution definition
</commit_message>
<xml_diff>
--- a/Statistics.docx
+++ b/Statistics.docx
@@ -973,7 +973,15 @@
               </w:rPr>
             </w:pPr>
             <w:r>
-              <w:t xml:space="preserve">A trimmed means eliminate the influence of extreme values, EX: International diving the top score &amp; bottom score from five judges are dropped and the final score is the average of scores from 3 remaining judges. This </w:t>
+              <w:t xml:space="preserve">A trimmed means </w:t>
+            </w:r>
+            <w:proofErr w:type="gramStart"/>
+            <w:r>
+              <w:t>eliminate</w:t>
+            </w:r>
+            <w:proofErr w:type="gramEnd"/>
+            <w:r>
+              <w:t xml:space="preserve"> the influence of extreme values, EX: International diving the top score &amp; bottom score from five judges are dropped and the final score is the average of scores from 3 remaining judges. This </w:t>
             </w:r>
             <w:r>
               <w:t>makes it difficult for a single judge to manipulate the scores.</w:t>
@@ -1976,7 +1984,21 @@
               <w:rPr>
                 <w:color w:val="000000" w:themeColor="text1"/>
               </w:rPr>
-              <w:t xml:space="preserve"> but MAD won’t because its taking absolute values</w:t>
+              <w:t xml:space="preserve"> but MAD won’t because </w:t>
+            </w:r>
+            <w:proofErr w:type="gramStart"/>
+            <w:r>
+              <w:rPr>
+                <w:color w:val="000000" w:themeColor="text1"/>
+              </w:rPr>
+              <w:t>its</w:t>
+            </w:r>
+            <w:proofErr w:type="gramEnd"/>
+            <w:r>
+              <w:rPr>
+                <w:color w:val="000000" w:themeColor="text1"/>
+              </w:rPr>
+              <w:t xml:space="preserve"> taking absolute values</w:t>
             </w:r>
           </w:p>
         </w:tc>
@@ -3012,7 +3034,7 @@
                 <w:noProof/>
               </w:rPr>
               <w:drawing>
-                <wp:inline distT="0" distB="0" distL="0" distR="0" wp14:anchorId="06DA7828" wp14:editId="464AD4DD">
+                <wp:inline distT="0" distB="0" distL="0" distR="0" wp14:anchorId="06DA7828" wp14:editId="57E6CE57">
                   <wp:extent cx="1778000" cy="1244581"/>
                   <wp:effectExtent l="0" t="0" r="0" b="0"/>
                   <wp:docPr id="88014661" name="Picture 1" descr="Box Plot - Simply explained - DATAtab"/>
@@ -4234,7 +4256,21 @@
         <w:rPr>
           <w:color w:val="000000" w:themeColor="text1"/>
         </w:rPr>
-        <w:t>For our purposes the probability of an event will happen is the proportion of the event will occur if the situation could be repeated over and over again, infinitely.</w:t>
+        <w:t xml:space="preserve">For our purposes the probability of an event will happen is the proportion of the event will occur if the situation could be </w:t>
+      </w:r>
+      <w:proofErr w:type="gramStart"/>
+      <w:r>
+        <w:rPr>
+          <w:color w:val="000000" w:themeColor="text1"/>
+        </w:rPr>
+        <w:t>repeated over and over again</w:t>
+      </w:r>
+      <w:proofErr w:type="gramEnd"/>
+      <w:r>
+        <w:rPr>
+          <w:color w:val="000000" w:themeColor="text1"/>
+        </w:rPr>
+        <w:t>, infinitely.</w:t>
       </w:r>
     </w:p>
     <w:p>
@@ -4293,20 +4329,48 @@
         <w:rPr>
           <w:color w:val="000000" w:themeColor="text1"/>
         </w:rPr>
-        <w:t>If the highest value of X goes with highest value of Y then correlation of X and Y is positively correlated and also for vice versa.</w:t>
-      </w:r>
-    </w:p>
-    <w:p>
-      <w:pPr>
-        <w:rPr>
-          <w:color w:val="000000" w:themeColor="text1"/>
-        </w:rPr>
-      </w:pPr>
-      <w:r>
-        <w:rPr>
-          <w:color w:val="000000" w:themeColor="text1"/>
-        </w:rPr>
-        <w:t>If the highest value of X goes with lowest value of X then correlation of X and Y is negatively correlated and also for vice versa</w:t>
+        <w:t xml:space="preserve">If the highest value of X goes with highest value of </w:t>
+      </w:r>
+      <w:proofErr w:type="gramStart"/>
+      <w:r>
+        <w:rPr>
+          <w:color w:val="000000" w:themeColor="text1"/>
+        </w:rPr>
+        <w:t>Y</w:t>
+      </w:r>
+      <w:proofErr w:type="gramEnd"/>
+      <w:r>
+        <w:rPr>
+          <w:color w:val="000000" w:themeColor="text1"/>
+        </w:rPr>
+        <w:t xml:space="preserve"> then correlation of X and Y is positively correlated and also for vice versa.</w:t>
+      </w:r>
+    </w:p>
+    <w:p>
+      <w:pPr>
+        <w:rPr>
+          <w:color w:val="000000" w:themeColor="text1"/>
+        </w:rPr>
+      </w:pPr>
+      <w:r>
+        <w:rPr>
+          <w:color w:val="000000" w:themeColor="text1"/>
+        </w:rPr>
+        <w:t xml:space="preserve">If the highest value of X goes with lowest value of </w:t>
+      </w:r>
+      <w:proofErr w:type="gramStart"/>
+      <w:r>
+        <w:rPr>
+          <w:color w:val="000000" w:themeColor="text1"/>
+        </w:rPr>
+        <w:t>X</w:t>
+      </w:r>
+      <w:proofErr w:type="gramEnd"/>
+      <w:r>
+        <w:rPr>
+          <w:color w:val="000000" w:themeColor="text1"/>
+        </w:rPr>
+        <w:t xml:space="preserve"> then correlation of X and Y is negatively correlated and also for vice versa</w:t>
       </w:r>
     </w:p>
     <w:p>
@@ -4437,7 +4501,21 @@
         <w:rPr>
           <w:color w:val="000000" w:themeColor="text1"/>
         </w:rPr>
-        <w:t xml:space="preserve"> a plot which x-axis is one plot and y axis is one plot.</w:t>
+        <w:t xml:space="preserve"> a plot which x-axis is one plot and y axis </w:t>
+      </w:r>
+      <w:proofErr w:type="gramStart"/>
+      <w:r>
+        <w:rPr>
+          <w:color w:val="000000" w:themeColor="text1"/>
+        </w:rPr>
+        <w:t>is</w:t>
+      </w:r>
+      <w:proofErr w:type="gramEnd"/>
+      <w:r>
+        <w:rPr>
+          <w:color w:val="000000" w:themeColor="text1"/>
+        </w:rPr>
+        <w:t xml:space="preserve"> one plot.</w:t>
       </w:r>
     </w:p>
     <w:p>
@@ -4500,6 +4578,7 @@
         </w:rPr>
         <w:t xml:space="preserve">Vector </w:t>
       </w:r>
+      <w:proofErr w:type="gramStart"/>
       <w:r>
         <w:rPr>
           <w:rFonts w:ascii="Cambria Math" w:hAnsi="Cambria Math" w:cs="Cambria Math"/>
@@ -4507,6 +4586,7 @@
         </w:rPr>
         <w:t>𝐴</w:t>
       </w:r>
+      <w:proofErr w:type="gramEnd"/>
     </w:p>
     <w:p>
       <w:pPr>
@@ -4533,6 +4613,7 @@
         </w:rPr>
         <w:t xml:space="preserve">Vector </w:t>
       </w:r>
+      <w:proofErr w:type="gramStart"/>
       <w:r>
         <w:rPr>
           <w:rFonts w:ascii="Cambria Math" w:hAnsi="Cambria Math" w:cs="Cambria Math"/>
@@ -4540,6 +4621,7 @@
         </w:rPr>
         <w:t>𝐵</w:t>
       </w:r>
+      <w:proofErr w:type="gramEnd"/>
     </w:p>
     <w:p>
       <w:pPr>
@@ -4817,6 +4899,7 @@
         </w:rPr>
         <w:t xml:space="preserve">The next part talks about shuffling one of the vectors and recalculating the sum of products. Let's shuffle vector </w:t>
       </w:r>
+      <w:proofErr w:type="gramStart"/>
       <w:r>
         <w:rPr>
           <w:rFonts w:ascii="Cambria Math" w:hAnsi="Cambria Math" w:cs="Cambria Math"/>
@@ -4824,6 +4907,7 @@
         </w:rPr>
         <w:t>𝐵</w:t>
       </w:r>
+      <w:proofErr w:type="gramEnd"/>
     </w:p>
     <w:p>
       <w:pPr>
@@ -4837,6 +4921,7 @@
         </w:rPr>
         <w:t xml:space="preserve">Assume we shuffle vector </w:t>
       </w:r>
+      <w:proofErr w:type="gramStart"/>
       <w:r>
         <w:rPr>
           <w:rFonts w:ascii="Cambria Math" w:hAnsi="Cambria Math" w:cs="Cambria Math"/>
@@ -4844,6 +4929,7 @@
         </w:rPr>
         <w:t>𝐵</w:t>
       </w:r>
+      <w:proofErr w:type="gramEnd"/>
     </w:p>
     <w:p>
       <w:pPr>
@@ -5165,8 +5251,13 @@
         <w:t>Pearson’s correlation coefficient</w:t>
       </w:r>
       <w:r>
-        <w:t>, we multiply deviations from the mean for variable 1 times those for variable 2, and divide by the product of the standard deviations</w:t>
-      </w:r>
+        <w:t xml:space="preserve">, we multiply deviations from the mean for variable 1 times those for variable 2, and divide by the product of the standard </w:t>
+      </w:r>
+      <w:proofErr w:type="gramStart"/>
+      <w:r>
+        <w:t>deviations</w:t>
+      </w:r>
+      <w:proofErr w:type="gramEnd"/>
     </w:p>
     <w:p>
       <w:pPr>
@@ -5278,7 +5369,15 @@
         <w:t>Variables can have an association that is not linear, in which case the correlation coefficient may not be a useful metric. The relationship between tax rates and revenue</w:t>
       </w:r>
       <w:r>
-        <w:t xml:space="preserve"> raised is an example: as tax rates increase from zero, the revenue raised also increases. However, once tax rates reach a high level and approach 100%, tax avoidance increa‐ ses and tax revenue actually declines.</w:t>
+        <w:t xml:space="preserve"> raised is an example: as tax rates increase from zero, the revenue raised also increases. However, once tax rates reach a high level and approach 100%, tax avoidance increa‐ ses and tax revenue </w:t>
+      </w:r>
+      <w:proofErr w:type="gramStart"/>
+      <w:r>
+        <w:t>actually declines</w:t>
+      </w:r>
+      <w:proofErr w:type="gramEnd"/>
+      <w:r>
+        <w:t>.</w:t>
       </w:r>
     </w:p>
     <w:p>
@@ -5420,20 +5519,48 @@
         <w:rPr>
           <w:color w:val="000000" w:themeColor="text1"/>
         </w:rPr>
-        <w:t>Create arrays -&gt; np.array([List]) | np.zeros() |np.linspace(), np.logspace()</w:t>
-      </w:r>
-    </w:p>
-    <w:p>
-      <w:pPr>
-        <w:rPr>
-          <w:color w:val="000000" w:themeColor="text1"/>
-        </w:rPr>
-      </w:pPr>
-      <w:r>
-        <w:rPr>
-          <w:color w:val="000000" w:themeColor="text1"/>
-        </w:rPr>
-        <w:t>Examining -&gt; .dtype, .ndim, .shape, .size</w:t>
+        <w:t xml:space="preserve">Create arrays -&gt; </w:t>
+      </w:r>
+      <w:proofErr w:type="gramStart"/>
+      <w:r>
+        <w:rPr>
+          <w:color w:val="000000" w:themeColor="text1"/>
+        </w:rPr>
+        <w:t>np.array</w:t>
+      </w:r>
+      <w:proofErr w:type="gramEnd"/>
+      <w:r>
+        <w:rPr>
+          <w:color w:val="000000" w:themeColor="text1"/>
+        </w:rPr>
+        <w:t>([List]) | np.zeros() |np.linspace(), np.logspace()</w:t>
+      </w:r>
+    </w:p>
+    <w:p>
+      <w:pPr>
+        <w:rPr>
+          <w:color w:val="000000" w:themeColor="text1"/>
+        </w:rPr>
+      </w:pPr>
+      <w:r>
+        <w:rPr>
+          <w:color w:val="000000" w:themeColor="text1"/>
+        </w:rPr>
+        <w:t>Examining -</w:t>
+      </w:r>
+      <w:proofErr w:type="gramStart"/>
+      <w:r>
+        <w:rPr>
+          <w:color w:val="000000" w:themeColor="text1"/>
+        </w:rPr>
+        <w:t>&gt; .dtype</w:t>
+      </w:r>
+      <w:proofErr w:type="gramEnd"/>
+      <w:r>
+        <w:rPr>
+          <w:color w:val="000000" w:themeColor="text1"/>
+        </w:rPr>
+        <w:t>, .ndim, .shape, .size</w:t>
       </w:r>
     </w:p>
     <w:p>
@@ -6334,8 +6461,13 @@
     </w:p>
     <w:p>
       <w:r>
-        <w:t>Contingency tables can look only at counts, or they can also include column and total percentages. Pivot tables in Excel are perhaps the most common tool used to create contingency tables</w:t>
-      </w:r>
+        <w:t xml:space="preserve">Contingency tables can look only at counts, or they can also include column and total percentages. Pivot tables in Excel are perhaps the most common tool used to create contingency </w:t>
+      </w:r>
+      <w:proofErr w:type="gramStart"/>
+      <w:r>
+        <w:t>tables</w:t>
+      </w:r>
+      <w:proofErr w:type="gramEnd"/>
     </w:p>
     <w:p>
       <w:pPr>
@@ -6518,7 +6650,21 @@
         <w:rPr>
           <w:color w:val="000000" w:themeColor="text1"/>
         </w:rPr>
-        <w:t xml:space="preserve"> On the other hand the boxplot clearly shows the outliers.</w:t>
+        <w:t xml:space="preserve"> On the other </w:t>
+      </w:r>
+      <w:proofErr w:type="gramStart"/>
+      <w:r>
+        <w:rPr>
+          <w:color w:val="000000" w:themeColor="text1"/>
+        </w:rPr>
+        <w:t>hand</w:t>
+      </w:r>
+      <w:proofErr w:type="gramEnd"/>
+      <w:r>
+        <w:rPr>
+          <w:color w:val="000000" w:themeColor="text1"/>
+        </w:rPr>
+        <w:t xml:space="preserve"> the boxplot clearly shows the outliers.</w:t>
       </w:r>
     </w:p>
     <w:p>
@@ -6763,7 +6909,21 @@
         <w:rPr>
           <w:color w:val="000000" w:themeColor="text1"/>
         </w:rPr>
-        <w:t>In traditional statistics, there assumptions made on population but in current statistics there is no need and sample is used to train models and use it against the big data.</w:t>
+        <w:t xml:space="preserve">In traditional statistics, there assumptions made on population but in current statistics there is no need and sample </w:t>
+      </w:r>
+      <w:proofErr w:type="gramStart"/>
+      <w:r>
+        <w:rPr>
+          <w:color w:val="000000" w:themeColor="text1"/>
+        </w:rPr>
+        <w:t>is</w:t>
+      </w:r>
+      <w:proofErr w:type="gramEnd"/>
+      <w:r>
+        <w:rPr>
+          <w:color w:val="000000" w:themeColor="text1"/>
+        </w:rPr>
+        <w:t xml:space="preserve"> used to train models and use it against the big data.</w:t>
       </w:r>
     </w:p>
     <w:p>
@@ -7224,7 +7384,21 @@
           <w:color w:val="000000" w:themeColor="text1"/>
         </w:rPr>
         <w:tab/>
-        <w:t>Dividing the population into strata and randomly sampling from each strata.</w:t>
+        <w:t xml:space="preserve">Dividing the population into strata and randomly sampling from each </w:t>
+      </w:r>
+      <w:proofErr w:type="gramStart"/>
+      <w:r>
+        <w:rPr>
+          <w:color w:val="000000" w:themeColor="text1"/>
+        </w:rPr>
+        <w:t>strata</w:t>
+      </w:r>
+      <w:proofErr w:type="gramEnd"/>
+      <w:r>
+        <w:rPr>
+          <w:color w:val="000000" w:themeColor="text1"/>
+        </w:rPr>
+        <w:t>.</w:t>
       </w:r>
     </w:p>
     <w:p>
@@ -7462,7 +7636,15 @@
     </w:p>
     <w:p>
       <w:r>
-        <w:t>The reviews of restaurants, hotels, cafés, and so on that you read on social media sites like Yelp are prone to bias because the people submitting them are not randomly selected. rather, they themselves have taken the initiative to write. This leads to self-selection bias— the people motivated to write reviews may have had poor experiences, may have an association with the establishment, or may simply be a different type of person from those who do not write reviews. Note that while self-selection samples can be unreliable indicators of the true state of affairs, they may be more reliable in simply com‐ paring one establishment to a similar one; the same self-selection bias might apply to each.</w:t>
+        <w:t xml:space="preserve">The reviews of restaurants, hotels, cafés, and so on that you read on social media sites like Yelp are prone to bias because the people submitting them are not randomly selected. rather, they themselves have taken the initiative to write. This leads to self-selection bias— the people motivated to write reviews may have had poor experiences, may have an association with the establishment, or may simply be a different type of person from those who do not write reviews. Note that while self-selection samples can be unreliable indicators of the true </w:t>
+      </w:r>
+      <w:proofErr w:type="gramStart"/>
+      <w:r>
+        <w:t>state of affairs</w:t>
+      </w:r>
+      <w:proofErr w:type="gramEnd"/>
+      <w:r>
+        <w:t>, they may be more reliable in simply com‐ paring one establishment to a similar one; the same self-selection bias might apply to each.</w:t>
       </w:r>
     </w:p>
     <w:p>
@@ -7591,7 +7773,15 @@
     </w:p>
     <w:p>
       <w:r>
-        <w:t>Bias comes in different forms, and may be observable or invisible. When a result does suggest bias (e.g., by reference to a benchmark or actual values), it is often an indica‐ tor that a statistical or machine learning model has been mis specified, or an important variable left out.</w:t>
+        <w:t xml:space="preserve">Bias comes in different </w:t>
+      </w:r>
+      <w:proofErr w:type="gramStart"/>
+      <w:r>
+        <w:t>forms, and</w:t>
+      </w:r>
+      <w:proofErr w:type="gramEnd"/>
+      <w:r>
+        <w:t xml:space="preserve"> may be observable or invisible. When a result does suggest bias (e.g., by reference to a benchmark or actual values), it is often an indica‐ tor that a statistical or machine learning model has been mis specified, or an important variable left out.</w:t>
       </w:r>
     </w:p>
     <w:p>
@@ -7987,22 +8177,55 @@
           <w:bCs/>
         </w:rPr>
       </w:pPr>
+      <w:proofErr w:type="gramStart"/>
       <w:r>
         <w:rPr>
           <w:b/>
           <w:bCs/>
         </w:rPr>
-        <w:t>So when are massive amounts of data needed?</w:t>
-      </w:r>
-    </w:p>
-    <w:p>
-      <w:r>
-        <w:t>Consider the search queries received by Google, where columns are terms, rows are individual search queries, and cell values are either 0 or 1, depending on whether a query contains a term. The goal is to determine the best predicted search destination for a given query. There are over 150,000 words in the English language, and Google processes over one trillion queries per year. This yields a huge matrix, the vast majority of whose entries are “0.” This is a true big data problem—only when such enormous quantities of data are accumulated can effective search results be returned for most queries. And the more data accumulates, the better the results.</w:t>
-      </w:r>
-    </w:p>
-    <w:p>
-      <w:r>
-        <w:t>Consider the search phrase “Ricky Ricardo and Little Red Riding Hood.” In the early days of the internet, this query would probably have returned results on the band‐ leader Ricky Ricardo, the television show I Love Lucy in which that character appeared, and the children’s story Little Red Riding Hood. Both of those individual items would have had many searches to refer to, but the combination would have had very few. Later, now that trillions of search queries have been accumulated, this search query returns the exact I Love Lucy episode in which Ricky narrates, in dramatic fashion, the Little Red Riding Hood story to his infant son in a comic mix of English and Spanish.</w:t>
+        <w:t>So</w:t>
+      </w:r>
+      <w:proofErr w:type="gramEnd"/>
+      <w:r>
+        <w:rPr>
+          <w:b/>
+          <w:bCs/>
+        </w:rPr>
+        <w:t xml:space="preserve"> when are massive amounts of data needed?</w:t>
+      </w:r>
+    </w:p>
+    <w:p>
+      <w:r>
+        <w:t xml:space="preserve">Consider the search queries received by Google, where columns are terms, rows are individual search queries, and cell values are either 0 or 1, depending on whether a query contains a term. The goal is to determine the best predicted search destination for a given query. There are over 150,000 words in the English language, and Google processes over one trillion queries per year. This yields a huge </w:t>
+      </w:r>
+      <w:proofErr w:type="gramStart"/>
+      <w:r>
+        <w:t>matrix,</w:t>
+      </w:r>
+      <w:proofErr w:type="gramEnd"/>
+      <w:r>
+        <w:t xml:space="preserve"> the vast majority of whose entries are “0.” This is a true big data problem—only when such enormous quantities of data are accumulated can </w:t>
+      </w:r>
+      <w:proofErr w:type="gramStart"/>
+      <w:r>
+        <w:t>effective</w:t>
+      </w:r>
+      <w:proofErr w:type="gramEnd"/>
+      <w:r>
+        <w:t xml:space="preserve"> search results be returned for most queries. And the more data accumulates, the better the results.</w:t>
+      </w:r>
+    </w:p>
+    <w:p>
+      <w:r>
+        <w:t xml:space="preserve">Consider the search phrase “Ricky Ricardo and Little Red Riding Hood.” In the early days of the internet, this query would probably have returned results on the band‐ leader Ricky Ricardo, the television </w:t>
+      </w:r>
+      <w:proofErr w:type="gramStart"/>
+      <w:r>
+        <w:t>show</w:t>
+      </w:r>
+      <w:proofErr w:type="gramEnd"/>
+      <w:r>
+        <w:t xml:space="preserve"> I Love Lucy in which that character appeared, and the children’s story Little Red Riding Hood. Both of those individual items would have had many searches to refer to, but the combination would have had very few. Later, now that trillions of search queries have been accumulated, this search query returns the exact I Love Lucy episode in which Ricky narrates, in dramatic fashion, the Little Red Riding Hood story to his infant son in a comic mix of English and Spanish.</w:t>
       </w:r>
     </w:p>
     <w:p/>
@@ -8175,8 +8398,13 @@
     </w:p>
     <w:p>
       <w:r>
-        <w:t>Information about samples is observed, and information about large populations is often inferred from smaller samples. Statisticians like to keep the two things separate in the symbology</w:t>
-      </w:r>
+        <w:t xml:space="preserve">Information about samples is observed, and information about large populations is often inferred from smaller samples. Statisticians like to keep the two things separate in the </w:t>
+      </w:r>
+      <w:proofErr w:type="gramStart"/>
+      <w:r>
+        <w:t>symbology</w:t>
+      </w:r>
+      <w:proofErr w:type="gramEnd"/>
     </w:p>
     <w:p>
       <w:pPr>
@@ -8324,14 +8552,24 @@
     </w:p>
     <w:p>
       <w:r>
-        <w:t xml:space="preserve"> Bias or non-reproducibility resulting from repeated data modeling, or modeling data with large numbers of predictor variables</w:t>
-      </w:r>
+        <w:t xml:space="preserve"> Bias or non-reproducibility resulting from repeated data modeling, or modeling data with large numbers of predictor </w:t>
+      </w:r>
+      <w:proofErr w:type="gramStart"/>
+      <w:r>
+        <w:t>variables</w:t>
+      </w:r>
+      <w:proofErr w:type="gramEnd"/>
     </w:p>
     <w:p/>
     <w:p>
       <w:r>
-        <w:t>The difference between a phenomenon that you verify when you test a hypothesis using an experiment and a phenomenon that you discover by perusing available data can be illuminated with the following thought experiment</w:t>
-      </w:r>
+        <w:t xml:space="preserve">The difference between a phenomenon that you verify when you test a hypothesis using an experiment and a phenomenon that you discover by perusing available data can be illuminated with the following thought </w:t>
+      </w:r>
+      <w:proofErr w:type="gramStart"/>
+      <w:r>
+        <w:t>experiment</w:t>
+      </w:r>
+      <w:proofErr w:type="gramEnd"/>
     </w:p>
     <w:p/>
     <w:p>
@@ -8341,8 +8579,21 @@
         </w:rPr>
       </w:pPr>
       <w:r>
-        <w:t>Since repeated review of large data sets is a key value proposition in data science, selection bias is something to worry about. A form of selection bias of particular con‐ cern to data scientists is what John Elder (founder of Elder Research, a respected data mining consultancy) calls the vast search effect. If you repeatedly run different models and ask different questions with a large data set, you are bound to find something interesting. But is the result you found truly something interesting, or is it the chance outlier? We can guard against this by using a holdout set, and sometimes more than one hold‐ out set, against which to validate performance. Elder also advocates the use of what he calls target shuffling (a permutation test, in essence) to test the validity of predic‐ tive associations that a data mining model suggests</w:t>
-      </w:r>
+        <w:t xml:space="preserve">Since repeated review of large data sets is a key value proposition in data science, selection bias is something to worry about. A form of selection bias of </w:t>
+      </w:r>
+      <w:proofErr w:type="gramStart"/>
+      <w:r>
+        <w:t>particular con</w:t>
+      </w:r>
+      <w:proofErr w:type="gramEnd"/>
+      <w:r>
+        <w:t xml:space="preserve">‐ cern to data scientists is what John Elder (founder of Elder Research, a respected data mining consultancy) calls the vast search effect. If you repeatedly run different models and ask different questions with a large data set, you are bound to find something interesting. But is the result you found truly something interesting, or is it the chance outlier? We can guard against this by using a holdout set, and sometimes more than one hold‐ out set, against which to validate performance. Elder also advocates the use of what he calls target shuffling (a permutation test, in essence) to test the validity of predic‐ tive associations that a data mining model </w:t>
+      </w:r>
+      <w:proofErr w:type="gramStart"/>
+      <w:r>
+        <w:t>suggests</w:t>
+      </w:r>
+      <w:proofErr w:type="gramEnd"/>
     </w:p>
     <w:p>
       <w:pPr>
@@ -8450,7 +8701,15 @@
     </w:p>
     <w:p>
       <w:r>
-        <w:t xml:space="preserve">Sports fans are familiar with the “rookie of the year, sophomore slump” phenomenon. Among the athletes who begin their career in a given season (the rookie class), there is always one who performs better than all the rest. Generally, this “rookie of the year” does not do as well in his second year. Why </w:t>
+        <w:t xml:space="preserve">Sports fans are familiar with the “rookie of the year, sophomore slump” phenomenon. Among the athletes who begin their career </w:t>
+      </w:r>
+      <w:proofErr w:type="gramStart"/>
+      <w:r>
+        <w:t>in a given</w:t>
+      </w:r>
+      <w:proofErr w:type="gramEnd"/>
+      <w:r>
+        <w:t xml:space="preserve"> season (the rookie class), there is always one who performs better than all the rest. Generally, this “rookie of the year” does not do as well in his second year. Why </w:t>
       </w:r>
       <w:r>
         <w:lastRenderedPageBreak/>
@@ -8808,7 +9067,15 @@
         <w:t>Data distribution</w:t>
       </w:r>
       <w:r>
-        <w:t xml:space="preserve"> The frequency distribution of individual values in a data set. </w:t>
+        <w:t xml:space="preserve"> </w:t>
+      </w:r>
+      <w:proofErr w:type="gramStart"/>
+      <w:r>
+        <w:t>The</w:t>
+      </w:r>
+      <w:proofErr w:type="gramEnd"/>
+      <w:r>
+        <w:t xml:space="preserve"> frequency distribution of individual values in a data set. </w:t>
       </w:r>
     </w:p>
     <w:p>
@@ -8820,7 +9087,15 @@
         <w:t>Sampling distribution</w:t>
       </w:r>
       <w:r>
-        <w:t xml:space="preserve"> The frequency distribution of a sample statistic over many samples or resamples. </w:t>
+        <w:t xml:space="preserve"> </w:t>
+      </w:r>
+      <w:proofErr w:type="gramStart"/>
+      <w:r>
+        <w:t>The</w:t>
+      </w:r>
+      <w:proofErr w:type="gramEnd"/>
+      <w:r>
+        <w:t xml:space="preserve"> frequency distribution of a sample statistic over many samples or resamples. </w:t>
       </w:r>
     </w:p>
     <w:p>
@@ -8832,7 +9107,15 @@
         <w:t>Central limit theorem</w:t>
       </w:r>
       <w:r>
-        <w:t xml:space="preserve"> The tendency of the sampling distribution to take on a normal shape as sample size rises. </w:t>
+        <w:t xml:space="preserve"> </w:t>
+      </w:r>
+      <w:proofErr w:type="gramStart"/>
+      <w:r>
+        <w:t>The</w:t>
+      </w:r>
+      <w:proofErr w:type="gramEnd"/>
+      <w:r>
+        <w:t xml:space="preserve"> tendency of the sampling distribution to take on a normal shape as sample size rises. </w:t>
       </w:r>
     </w:p>
     <w:p>
@@ -8844,7 +9127,15 @@
         <w:t>Standard error</w:t>
       </w:r>
       <w:r>
-        <w:t xml:space="preserve"> The variability (standard deviation) of a sample statistic over many samples (not to be confused with standard deviation, which by itself, refers to variability of individual data values).</w:t>
+        <w:t xml:space="preserve"> </w:t>
+      </w:r>
+      <w:proofErr w:type="gramStart"/>
+      <w:r>
+        <w:t>The</w:t>
+      </w:r>
+      <w:proofErr w:type="gramEnd"/>
+      <w:r>
+        <w:t xml:space="preserve"> variability (standard deviation) of a sample statistic over many samples (not to be confused with standard deviation, which by itself, refers to variability of individual data values).</w:t>
       </w:r>
     </w:p>
     <w:p>
@@ -9266,8 +9557,13 @@
     </w:p>
     <w:p>
       <w:r>
-        <w:t>The standard error is a single metric that sums up the variability in the sampling distribution for a statistic. The standard error can be estimated using a statistic based on the standard deviation s of the sample values, and the sample size n</w:t>
-      </w:r>
+        <w:t xml:space="preserve">The standard error is a single metric that sums up the variability in the sampling distribution for a statistic. The standard error can be estimated using a statistic based on the standard deviation s of the sample values, and the sample size </w:t>
+      </w:r>
+      <w:proofErr w:type="gramStart"/>
+      <w:r>
+        <w:t>n</w:t>
+      </w:r>
+      <w:proofErr w:type="gramEnd"/>
     </w:p>
     <w:p>
       <w:pPr>
@@ -9399,7 +9695,15 @@
     </w:p>
     <w:p>
       <w:r>
-        <w:t xml:space="preserve">1. Collect a number of brand-new samples from the population. </w:t>
+        <w:t xml:space="preserve">1. Collect </w:t>
+      </w:r>
+      <w:proofErr w:type="gramStart"/>
+      <w:r>
+        <w:t>a number of</w:t>
+      </w:r>
+      <w:proofErr w:type="gramEnd"/>
+      <w:r>
+        <w:t xml:space="preserve"> brand-new samples from the population. </w:t>
       </w:r>
     </w:p>
     <w:p>
@@ -9739,7 +10043,15 @@
     </w:p>
     <w:p>
       <w:r>
-        <w:t xml:space="preserve">In practice, it is not necessary to actually replicate the sample a huge number of times. We simply replace each observation after each draw; that is, we sample with replacement. In this way we effectively create an infinite population in which the probability of an element being drawn remains unchanged from draw to draw. The algorithm for a bootstrap resampling of the mean, for a sample of size n, is as follows: </w:t>
+        <w:t xml:space="preserve">In practice, it is not necessary to </w:t>
+      </w:r>
+      <w:proofErr w:type="gramStart"/>
+      <w:r>
+        <w:t>actually replicate</w:t>
+      </w:r>
+      <w:proofErr w:type="gramEnd"/>
+      <w:r>
+        <w:t xml:space="preserve"> the sample a huge number of times. We simply replace each observation after each draw; that is, we sample with replacement. In this way we effectively create an infinite population in which the probability of an element being drawn remains unchanged from draw to draw. The algorithm for a bootstrap resampling of the mean, for a sample of size n, is as follows: </w:t>
       </w:r>
     </w:p>
     <w:p>
@@ -9970,8 +10282,13 @@
     </w:p>
     <w:p>
       <w:r>
-        <w:t>The bootstrap can be used with multivariate data, where the rows are sampled as units (see Figure 2-8). A model might then be run on the bootstrapped data, for example, to estimate the stability (variability) of model parameters, or to improve predictive power. With classification and regression trees (also called decision trees), running multiple trees on bootstrap samples and then averaging their predictions (or, with classification, taking a majority vote) generally performs better than using a single tree. This process is called bagging (short for “bootstrap aggregating”;</w:t>
-      </w:r>
+        <w:t>The bootstrap can be used with multivariate data, where the rows are sampled as units (see Figure 2-8). A model might then be run on the bootstrapped data, for example, to estimate the stability (variability) of model parameters, or to improve predictive power. With classification and regression trees (also called decision trees), running multiple trees on bootstrap samples and then averaging their predictions (or, with classification, taking a majority vote) generally performs better than using a single tree. This process is called bagging (short for “bootstrap aggregating</w:t>
+      </w:r>
+      <w:proofErr w:type="gramStart"/>
+      <w:r>
+        <w:t>”;</w:t>
+      </w:r>
+      <w:proofErr w:type="gramEnd"/>
     </w:p>
     <w:p>
       <w:pPr>
@@ -10194,8 +10511,21 @@
     </w:p>
     <w:p>
       <w:r>
-        <w:t>Sometimes the term resampling is used synonymously with the term bootstrapping, as just outlined. More often, the term resampling also includes permutation procedures (see “Permutation Test” on page 97), where multiple samples are combined and the sampling may be done without replacement. In any case, the term bootstrap always implies sampling with replacement from an observed data set</w:t>
-      </w:r>
+        <w:t xml:space="preserve">Sometimes the term resampling is used synonymously with the term bootstrapping, as just outlined. More often, the term resampling also includes permutation procedures (see “Permutation Test” on page 97), where multiple samples are </w:t>
+      </w:r>
+      <w:proofErr w:type="gramStart"/>
+      <w:r>
+        <w:t>combined</w:t>
+      </w:r>
+      <w:proofErr w:type="gramEnd"/>
+      <w:r>
+        <w:t xml:space="preserve"> and the sampling may be done without replacement. In any case, the term bootstrap always implies sampling with replacement from an observed data </w:t>
+      </w:r>
+      <w:proofErr w:type="gramStart"/>
+      <w:r>
+        <w:t>set</w:t>
+      </w:r>
+      <w:proofErr w:type="gramEnd"/>
     </w:p>
     <w:p>
       <w:pPr>
@@ -10448,8 +10778,13 @@
     </w:p>
     <w:p>
       <w:r>
-        <w:t>Confidence intervals always come with a coverage level, expressed as a (high) per‐ centage, say 90% or 95%</w:t>
-      </w:r>
+        <w:t xml:space="preserve">Confidence intervals always come with a coverage level, expressed as a (high) per‐ centage, say 90% or </w:t>
+      </w:r>
+      <w:proofErr w:type="gramStart"/>
+      <w:r>
+        <w:t>95%</w:t>
+      </w:r>
+      <w:proofErr w:type="gramEnd"/>
     </w:p>
     <w:p>
       <w:pPr>
@@ -10551,7 +10886,15 @@
       </w:r>
       <w:r>
         <w:br/>
-        <w:t xml:space="preserve">4. For an x% confidence interval, trim [(100-x) / 2]% of the R resample results from either end of the distribution. </w:t>
+        <w:t xml:space="preserve">4. For an x% confidence interval, trim [(100-x) / </w:t>
+      </w:r>
+      <w:proofErr w:type="gramStart"/>
+      <w:r>
+        <w:t>2]%</w:t>
+      </w:r>
+      <w:proofErr w:type="gramEnd"/>
+      <w:r>
+        <w:t xml:space="preserve"> of the R resample results from either end of the distribution. </w:t>
       </w:r>
       <w:r>
         <w:br/>
@@ -10774,6 +11117,84 @@
           <w:sz w:val="24"/>
           <w:szCs w:val="24"/>
         </w:rPr>
+        <w:t>68</w:t>
+      </w:r>
+    </w:p>
+    <w:p>
+      <w:pPr>
+        <w:rPr>
+          <w:b/>
+          <w:bCs/>
+          <w:sz w:val="24"/>
+          <w:szCs w:val="24"/>
+        </w:rPr>
+      </w:pPr>
+      <w:r>
+        <w:rPr>
+          <w:b/>
+          <w:bCs/>
+          <w:sz w:val="24"/>
+          <w:szCs w:val="24"/>
+        </w:rPr>
+        <w:t xml:space="preserve">Normal Distribution </w:t>
+      </w:r>
+    </w:p>
+    <w:p>
+      <w:r>
+        <w:t>The bell-shaped normal distribution is iconic in traditional statistics.1 The fact that distributions of sample statistics are often normally shaped has made it a powerful tool in the development of mathematical formulas that approximate those distributions</w:t>
+      </w:r>
+      <w:r>
+        <w:t>.</w:t>
+      </w:r>
+    </w:p>
+    <w:p>
+      <w:pPr>
+        <w:rPr>
+          <w:i/>
+          <w:iCs/>
+          <w:color w:val="7F7F7F" w:themeColor="text1" w:themeTint="80"/>
+          <w:sz w:val="24"/>
+          <w:szCs w:val="24"/>
+        </w:rPr>
+      </w:pPr>
+      <w:r>
+        <w:rPr>
+          <w:i/>
+          <w:iCs/>
+          <w:color w:val="7F7F7F" w:themeColor="text1" w:themeTint="80"/>
+          <w:sz w:val="24"/>
+          <w:szCs w:val="24"/>
+        </w:rPr>
+        <w:t xml:space="preserve">------------------- </w:t>
+      </w:r>
+      <w:r>
+        <w:rPr>
+          <w:i/>
+          <w:iCs/>
+          <w:color w:val="7F7F7F" w:themeColor="text1" w:themeTint="80"/>
+          <w:sz w:val="24"/>
+          <w:szCs w:val="24"/>
+        </w:rPr>
+        <w:t>7</w:t>
+      </w:r>
+      <w:r>
+        <w:rPr>
+          <w:i/>
+          <w:iCs/>
+          <w:color w:val="7F7F7F" w:themeColor="text1" w:themeTint="80"/>
+          <w:sz w:val="24"/>
+          <w:szCs w:val="24"/>
+        </w:rPr>
+        <w:t>/</w:t>
+      </w:r>
+      <w:r>
+        <w:rPr>
+          <w:i/>
+          <w:iCs/>
+          <w:color w:val="7F7F7F" w:themeColor="text1" w:themeTint="80"/>
+          <w:sz w:val="24"/>
+          <w:szCs w:val="24"/>
+        </w:rPr>
         <w:t>6</w:t>
       </w:r>
       <w:r>
@@ -10784,8 +11205,39 @@
           <w:sz w:val="24"/>
           <w:szCs w:val="24"/>
         </w:rPr>
-        <w:t>8</w:t>
-      </w:r>
+        <w:t xml:space="preserve">/2024 Up to Page </w:t>
+      </w:r>
+      <w:r>
+        <w:rPr>
+          <w:i/>
+          <w:iCs/>
+          <w:color w:val="7F7F7F" w:themeColor="text1" w:themeTint="80"/>
+          <w:sz w:val="24"/>
+          <w:szCs w:val="24"/>
+        </w:rPr>
+        <w:t>6</w:t>
+      </w:r>
+      <w:r>
+        <w:rPr>
+          <w:i/>
+          <w:iCs/>
+          <w:color w:val="7F7F7F" w:themeColor="text1" w:themeTint="80"/>
+          <w:sz w:val="24"/>
+          <w:szCs w:val="24"/>
+        </w:rPr>
+        <w:t>9</w:t>
+      </w:r>
+    </w:p>
+    <w:p>
+      <w:pPr>
+        <w:rPr>
+          <w:i/>
+          <w:iCs/>
+          <w:color w:val="7F7F7F" w:themeColor="text1" w:themeTint="80"/>
+          <w:sz w:val="24"/>
+          <w:szCs w:val="24"/>
+        </w:rPr>
+      </w:pPr>
     </w:p>
     <w:sectPr>
       <w:pgSz w:w="12240" w:h="15840"/>
@@ -11782,7 +12234,7 @@
   <w:style w:type="paragraph" w:default="1" w:styleId="Normal">
     <w:name w:val="Normal"/>
     <w:qFormat/>
-    <w:rsid w:val="0033458C"/>
+    <w:rsid w:val="000C023B"/>
   </w:style>
   <w:style w:type="character" w:default="1" w:styleId="DefaultParagraphFont">
     <w:name w:val="Default Paragraph Font"/>

</xml_diff>

<commit_message>
Day 42 Latest Tech, Day 62 Data Science,
Open Source Multimodal LLM,
Statistics: Normal Distribution key terms
</commit_message>
<xml_diff>
--- a/Statistics.docx
+++ b/Statistics.docx
@@ -973,15 +973,7 @@
               </w:rPr>
             </w:pPr>
             <w:r>
-              <w:t xml:space="preserve">A trimmed means </w:t>
-            </w:r>
-            <w:proofErr w:type="gramStart"/>
-            <w:r>
-              <w:t>eliminate</w:t>
-            </w:r>
-            <w:proofErr w:type="gramEnd"/>
-            <w:r>
-              <w:t xml:space="preserve"> the influence of extreme values, EX: International diving the top score &amp; bottom score from five judges are dropped and the final score is the average of scores from 3 remaining judges. This </w:t>
+              <w:t xml:space="preserve">A trimmed means eliminate the influence of extreme values, EX: International diving the top score &amp; bottom score from five judges are dropped and the final score is the average of scores from 3 remaining judges. This </w:t>
             </w:r>
             <w:r>
               <w:t>makes it difficult for a single judge to manipulate the scores.</w:t>
@@ -1032,7 +1024,21 @@
         <w:rPr>
           <w:color w:val="000000" w:themeColor="text1"/>
         </w:rPr>
-        <w:t>Outlier: is a any value which is very distant from other values in data set and cause skewness.</w:t>
+        <w:t xml:space="preserve">Outlier: is </w:t>
+      </w:r>
+      <w:proofErr w:type="spellStart"/>
+      <w:r>
+        <w:rPr>
+          <w:color w:val="000000" w:themeColor="text1"/>
+        </w:rPr>
+        <w:t>a</w:t>
+      </w:r>
+      <w:proofErr w:type="spellEnd"/>
+      <w:r>
+        <w:rPr>
+          <w:color w:val="000000" w:themeColor="text1"/>
+        </w:rPr>
+        <w:t xml:space="preserve"> any value which is very distant from other values in data set and cause skewness.</w:t>
       </w:r>
     </w:p>
     <w:p>
@@ -1592,11 +1598,19 @@
                 <w:color w:val="000000" w:themeColor="text1"/>
               </w:rPr>
             </w:pPr>
+            <w:proofErr w:type="spellStart"/>
             <w:r>
               <w:rPr>
                 <w:color w:val="000000" w:themeColor="text1"/>
               </w:rPr>
-              <w:t>Its not express in square root as it already quantifies the spread of data in squared units.</w:t>
+              <w:t>Its</w:t>
+            </w:r>
+            <w:proofErr w:type="spellEnd"/>
+            <w:r>
+              <w:rPr>
+                <w:color w:val="000000" w:themeColor="text1"/>
+              </w:rPr>
+              <w:t xml:space="preserve"> not express in square root as it already quantifies the spread of data in squared units.</w:t>
             </w:r>
           </w:p>
         </w:tc>
@@ -1984,21 +1998,7 @@
               <w:rPr>
                 <w:color w:val="000000" w:themeColor="text1"/>
               </w:rPr>
-              <w:t xml:space="preserve"> but MAD won’t because </w:t>
-            </w:r>
-            <w:proofErr w:type="gramStart"/>
-            <w:r>
-              <w:rPr>
-                <w:color w:val="000000" w:themeColor="text1"/>
-              </w:rPr>
-              <w:t>its</w:t>
-            </w:r>
-            <w:proofErr w:type="gramEnd"/>
-            <w:r>
-              <w:rPr>
-                <w:color w:val="000000" w:themeColor="text1"/>
-              </w:rPr>
-              <w:t xml:space="preserve"> taking absolute values</w:t>
+              <w:t xml:space="preserve"> but MAD won’t because its taking absolute values</w:t>
             </w:r>
           </w:p>
         </w:tc>
@@ -3034,7 +3034,7 @@
                 <w:noProof/>
               </w:rPr>
               <w:drawing>
-                <wp:inline distT="0" distB="0" distL="0" distR="0" wp14:anchorId="06DA7828" wp14:editId="57E6CE57">
+                <wp:inline distT="0" distB="0" distL="0" distR="0" wp14:anchorId="06DA7828" wp14:editId="1C2AA182">
                   <wp:extent cx="1778000" cy="1244581"/>
                   <wp:effectExtent l="0" t="0" r="0" b="0"/>
                   <wp:docPr id="88014661" name="Picture 1" descr="Box Plot - Simply explained - DATAtab"/>
@@ -4256,21 +4256,7 @@
         <w:rPr>
           <w:color w:val="000000" w:themeColor="text1"/>
         </w:rPr>
-        <w:t xml:space="preserve">For our purposes the probability of an event will happen is the proportion of the event will occur if the situation could be </w:t>
-      </w:r>
-      <w:proofErr w:type="gramStart"/>
-      <w:r>
-        <w:rPr>
-          <w:color w:val="000000" w:themeColor="text1"/>
-        </w:rPr>
-        <w:t>repeated over and over again</w:t>
-      </w:r>
-      <w:proofErr w:type="gramEnd"/>
-      <w:r>
-        <w:rPr>
-          <w:color w:val="000000" w:themeColor="text1"/>
-        </w:rPr>
-        <w:t>, infinitely.</w:t>
+        <w:t>For our purposes the probability of an event will happen is the proportion of the event will occur if the situation could be repeated over and over again, infinitely.</w:t>
       </w:r>
     </w:p>
     <w:p>
@@ -4329,48 +4315,20 @@
         <w:rPr>
           <w:color w:val="000000" w:themeColor="text1"/>
         </w:rPr>
-        <w:t xml:space="preserve">If the highest value of X goes with highest value of </w:t>
-      </w:r>
-      <w:proofErr w:type="gramStart"/>
-      <w:r>
-        <w:rPr>
-          <w:color w:val="000000" w:themeColor="text1"/>
-        </w:rPr>
-        <w:t>Y</w:t>
-      </w:r>
-      <w:proofErr w:type="gramEnd"/>
-      <w:r>
-        <w:rPr>
-          <w:color w:val="000000" w:themeColor="text1"/>
-        </w:rPr>
-        <w:t xml:space="preserve"> then correlation of X and Y is positively correlated and also for vice versa.</w:t>
-      </w:r>
-    </w:p>
-    <w:p>
-      <w:pPr>
-        <w:rPr>
-          <w:color w:val="000000" w:themeColor="text1"/>
-        </w:rPr>
-      </w:pPr>
-      <w:r>
-        <w:rPr>
-          <w:color w:val="000000" w:themeColor="text1"/>
-        </w:rPr>
-        <w:t xml:space="preserve">If the highest value of X goes with lowest value of </w:t>
-      </w:r>
-      <w:proofErr w:type="gramStart"/>
-      <w:r>
-        <w:rPr>
-          <w:color w:val="000000" w:themeColor="text1"/>
-        </w:rPr>
-        <w:t>X</w:t>
-      </w:r>
-      <w:proofErr w:type="gramEnd"/>
-      <w:r>
-        <w:rPr>
-          <w:color w:val="000000" w:themeColor="text1"/>
-        </w:rPr>
-        <w:t xml:space="preserve"> then correlation of X and Y is negatively correlated and also for vice versa</w:t>
+        <w:t>If the highest value of X goes with highest value of Y then correlation of X and Y is positively correlated and also for vice versa.</w:t>
+      </w:r>
+    </w:p>
+    <w:p>
+      <w:pPr>
+        <w:rPr>
+          <w:color w:val="000000" w:themeColor="text1"/>
+        </w:rPr>
+      </w:pPr>
+      <w:r>
+        <w:rPr>
+          <w:color w:val="000000" w:themeColor="text1"/>
+        </w:rPr>
+        <w:t>If the highest value of X goes with lowest value of X then correlation of X and Y is negatively correlated and also for vice versa</w:t>
       </w:r>
     </w:p>
     <w:p>
@@ -4501,21 +4459,7 @@
         <w:rPr>
           <w:color w:val="000000" w:themeColor="text1"/>
         </w:rPr>
-        <w:t xml:space="preserve"> a plot which x-axis is one plot and y axis </w:t>
-      </w:r>
-      <w:proofErr w:type="gramStart"/>
-      <w:r>
-        <w:rPr>
-          <w:color w:val="000000" w:themeColor="text1"/>
-        </w:rPr>
-        <w:t>is</w:t>
-      </w:r>
-      <w:proofErr w:type="gramEnd"/>
-      <w:r>
-        <w:rPr>
-          <w:color w:val="000000" w:themeColor="text1"/>
-        </w:rPr>
-        <w:t xml:space="preserve"> one plot.</w:t>
+        <w:t xml:space="preserve"> a plot which x-axis is one plot and y axis is one plot.</w:t>
       </w:r>
     </w:p>
     <w:p>
@@ -4578,7 +4522,6 @@
         </w:rPr>
         <w:t xml:space="preserve">Vector </w:t>
       </w:r>
-      <w:proofErr w:type="gramStart"/>
       <w:r>
         <w:rPr>
           <w:rFonts w:ascii="Cambria Math" w:hAnsi="Cambria Math" w:cs="Cambria Math"/>
@@ -4586,7 +4529,6 @@
         </w:rPr>
         <w:t>𝐴</w:t>
       </w:r>
-      <w:proofErr w:type="gramEnd"/>
     </w:p>
     <w:p>
       <w:pPr>
@@ -4613,7 +4555,6 @@
         </w:rPr>
         <w:t xml:space="preserve">Vector </w:t>
       </w:r>
-      <w:proofErr w:type="gramStart"/>
       <w:r>
         <w:rPr>
           <w:rFonts w:ascii="Cambria Math" w:hAnsi="Cambria Math" w:cs="Cambria Math"/>
@@ -4621,7 +4562,6 @@
         </w:rPr>
         <w:t>𝐵</w:t>
       </w:r>
-      <w:proofErr w:type="gramEnd"/>
     </w:p>
     <w:p>
       <w:pPr>
@@ -4899,7 +4839,6 @@
         </w:rPr>
         <w:t xml:space="preserve">The next part talks about shuffling one of the vectors and recalculating the sum of products. Let's shuffle vector </w:t>
       </w:r>
-      <w:proofErr w:type="gramStart"/>
       <w:r>
         <w:rPr>
           <w:rFonts w:ascii="Cambria Math" w:hAnsi="Cambria Math" w:cs="Cambria Math"/>
@@ -4907,7 +4846,6 @@
         </w:rPr>
         <w:t>𝐵</w:t>
       </w:r>
-      <w:proofErr w:type="gramEnd"/>
     </w:p>
     <w:p>
       <w:pPr>
@@ -4921,7 +4859,6 @@
         </w:rPr>
         <w:t xml:space="preserve">Assume we shuffle vector </w:t>
       </w:r>
-      <w:proofErr w:type="gramStart"/>
       <w:r>
         <w:rPr>
           <w:rFonts w:ascii="Cambria Math" w:hAnsi="Cambria Math" w:cs="Cambria Math"/>
@@ -4929,7 +4866,6 @@
         </w:rPr>
         <w:t>𝐵</w:t>
       </w:r>
-      <w:proofErr w:type="gramEnd"/>
     </w:p>
     <w:p>
       <w:pPr>
@@ -5175,7 +5111,21 @@
         <w:rPr>
           <w:color w:val="000000" w:themeColor="text1"/>
         </w:rPr>
-        <w:t>The sum of products (32 in the original case) can be used as a metric to compare against random shufflings. By shuffling one of the vectors multiple times and calculating the sum of products each time, you can generate a distribution of sums. This relates to a resampling-based estimate.</w:t>
+        <w:t xml:space="preserve">The sum of products (32 in the original case) can be used as a metric to compare against random </w:t>
+      </w:r>
+      <w:proofErr w:type="spellStart"/>
+      <w:r>
+        <w:rPr>
+          <w:color w:val="000000" w:themeColor="text1"/>
+        </w:rPr>
+        <w:t>shufflings</w:t>
+      </w:r>
+      <w:proofErr w:type="spellEnd"/>
+      <w:r>
+        <w:rPr>
+          <w:color w:val="000000" w:themeColor="text1"/>
+        </w:rPr>
+        <w:t>. By shuffling one of the vectors multiple times and calculating the sum of products each time, you can generate a distribution of sums. This relates to a resampling-based estimate.</w:t>
       </w:r>
     </w:p>
     <w:p>
@@ -5251,13 +5201,8 @@
         <w:t>Pearson’s correlation coefficient</w:t>
       </w:r>
       <w:r>
-        <w:t xml:space="preserve">, we multiply deviations from the mean for variable 1 times those for variable 2, and divide by the product of the standard </w:t>
-      </w:r>
-      <w:proofErr w:type="gramStart"/>
-      <w:r>
-        <w:t>deviations</w:t>
-      </w:r>
-      <w:proofErr w:type="gramEnd"/>
+        <w:t>, we multiply deviations from the mean for variable 1 times those for variable 2, and divide by the product of the standard deviations</w:t>
+      </w:r>
     </w:p>
     <w:p>
       <w:pPr>
@@ -5369,15 +5314,23 @@
         <w:t>Variables can have an association that is not linear, in which case the correlation coefficient may not be a useful metric. The relationship between tax rates and revenue</w:t>
       </w:r>
       <w:r>
-        <w:t xml:space="preserve"> raised is an example: as tax rates increase from zero, the revenue raised also increases. However, once tax rates reach a high level and approach 100%, tax avoidance increa‐ ses and tax revenue </w:t>
-      </w:r>
-      <w:proofErr w:type="gramStart"/>
-      <w:r>
-        <w:t>actually declines</w:t>
-      </w:r>
-      <w:proofErr w:type="gramEnd"/>
-      <w:r>
-        <w:t>.</w:t>
+        <w:t xml:space="preserve"> raised is an example: as tax rates increase from zero, the revenue raised also increases. However, once tax rates reach a high level and approach 100%, tax avoidance </w:t>
+      </w:r>
+      <w:proofErr w:type="spellStart"/>
+      <w:r>
+        <w:t>increa</w:t>
+      </w:r>
+      <w:proofErr w:type="spellEnd"/>
+      <w:r>
+        <w:t xml:space="preserve">‐ </w:t>
+      </w:r>
+      <w:proofErr w:type="spellStart"/>
+      <w:r>
+        <w:t>ses</w:t>
+      </w:r>
+      <w:proofErr w:type="spellEnd"/>
+      <w:r>
+        <w:t xml:space="preserve"> and tax revenue actually declines.</w:t>
       </w:r>
     </w:p>
     <w:p>
@@ -5521,46 +5474,102 @@
         </w:rPr>
         <w:t xml:space="preserve">Create arrays -&gt; </w:t>
       </w:r>
-      <w:proofErr w:type="gramStart"/>
+      <w:proofErr w:type="spellStart"/>
       <w:r>
         <w:rPr>
           <w:color w:val="000000" w:themeColor="text1"/>
         </w:rPr>
         <w:t>np.array</w:t>
       </w:r>
-      <w:proofErr w:type="gramEnd"/>
-      <w:r>
-        <w:rPr>
-          <w:color w:val="000000" w:themeColor="text1"/>
-        </w:rPr>
-        <w:t>([List]) | np.zeros() |np.linspace(), np.logspace()</w:t>
-      </w:r>
-    </w:p>
-    <w:p>
-      <w:pPr>
-        <w:rPr>
-          <w:color w:val="000000" w:themeColor="text1"/>
-        </w:rPr>
-      </w:pPr>
-      <w:r>
-        <w:rPr>
-          <w:color w:val="000000" w:themeColor="text1"/>
-        </w:rPr>
-        <w:t>Examining -</w:t>
-      </w:r>
-      <w:proofErr w:type="gramStart"/>
-      <w:r>
-        <w:rPr>
-          <w:color w:val="000000" w:themeColor="text1"/>
-        </w:rPr>
-        <w:t>&gt; .dtype</w:t>
-      </w:r>
-      <w:proofErr w:type="gramEnd"/>
-      <w:r>
-        <w:rPr>
-          <w:color w:val="000000" w:themeColor="text1"/>
-        </w:rPr>
-        <w:t>, .ndim, .shape, .size</w:t>
+      <w:proofErr w:type="spellEnd"/>
+      <w:r>
+        <w:rPr>
+          <w:color w:val="000000" w:themeColor="text1"/>
+        </w:rPr>
+        <w:t xml:space="preserve">([List]) | </w:t>
+      </w:r>
+      <w:proofErr w:type="spellStart"/>
+      <w:r>
+        <w:rPr>
+          <w:color w:val="000000" w:themeColor="text1"/>
+        </w:rPr>
+        <w:t>np.zeros</w:t>
+      </w:r>
+      <w:proofErr w:type="spellEnd"/>
+      <w:r>
+        <w:rPr>
+          <w:color w:val="000000" w:themeColor="text1"/>
+        </w:rPr>
+        <w:t>() |</w:t>
+      </w:r>
+      <w:proofErr w:type="spellStart"/>
+      <w:r>
+        <w:rPr>
+          <w:color w:val="000000" w:themeColor="text1"/>
+        </w:rPr>
+        <w:t>np.linspace</w:t>
+      </w:r>
+      <w:proofErr w:type="spellEnd"/>
+      <w:r>
+        <w:rPr>
+          <w:color w:val="000000" w:themeColor="text1"/>
+        </w:rPr>
+        <w:t xml:space="preserve">(), </w:t>
+      </w:r>
+      <w:proofErr w:type="spellStart"/>
+      <w:r>
+        <w:rPr>
+          <w:color w:val="000000" w:themeColor="text1"/>
+        </w:rPr>
+        <w:t>np.logspace</w:t>
+      </w:r>
+      <w:proofErr w:type="spellEnd"/>
+      <w:r>
+        <w:rPr>
+          <w:color w:val="000000" w:themeColor="text1"/>
+        </w:rPr>
+        <w:t>()</w:t>
+      </w:r>
+    </w:p>
+    <w:p>
+      <w:pPr>
+        <w:rPr>
+          <w:color w:val="000000" w:themeColor="text1"/>
+        </w:rPr>
+      </w:pPr>
+      <w:r>
+        <w:rPr>
+          <w:color w:val="000000" w:themeColor="text1"/>
+        </w:rPr>
+        <w:t>Examining -&gt; .</w:t>
+      </w:r>
+      <w:proofErr w:type="spellStart"/>
+      <w:r>
+        <w:rPr>
+          <w:color w:val="000000" w:themeColor="text1"/>
+        </w:rPr>
+        <w:t>dtype</w:t>
+      </w:r>
+      <w:proofErr w:type="spellEnd"/>
+      <w:r>
+        <w:rPr>
+          <w:color w:val="000000" w:themeColor="text1"/>
+        </w:rPr>
+        <w:t>, .</w:t>
+      </w:r>
+      <w:proofErr w:type="spellStart"/>
+      <w:r>
+        <w:rPr>
+          <w:color w:val="000000" w:themeColor="text1"/>
+        </w:rPr>
+        <w:t>ndim</w:t>
+      </w:r>
+      <w:proofErr w:type="spellEnd"/>
+      <w:r>
+        <w:rPr>
+          <w:color w:val="000000" w:themeColor="text1"/>
+        </w:rPr>
+        <w:t>, .shape, .size</w:t>
       </w:r>
     </w:p>
     <w:p>
@@ -5924,7 +5933,15 @@
     </w:p>
     <w:p>
       <w:r>
-        <w:t>• A correlation coefficient of zero indicates no correlation, but be aware that ran‐ dom arrangements of data will produce both positive and negative values for the correlation coefficient just by chance</w:t>
+        <w:t xml:space="preserve">• A correlation coefficient of zero indicates no correlation, but be aware that ran‐ </w:t>
+      </w:r>
+      <w:proofErr w:type="spellStart"/>
+      <w:r>
+        <w:t>dom</w:t>
+      </w:r>
+      <w:proofErr w:type="spellEnd"/>
+      <w:r>
+        <w:t xml:space="preserve"> arrangements of data will produce both positive and negative values for the correlation coefficient just by chance</w:t>
       </w:r>
     </w:p>
     <w:p>
@@ -6461,13 +6478,8 @@
     </w:p>
     <w:p>
       <w:r>
-        <w:t xml:space="preserve">Contingency tables can look only at counts, or they can also include column and total percentages. Pivot tables in Excel are perhaps the most common tool used to create contingency </w:t>
-      </w:r>
-      <w:proofErr w:type="gramStart"/>
-      <w:r>
-        <w:t>tables</w:t>
-      </w:r>
-      <w:proofErr w:type="gramEnd"/>
+        <w:t>Contingency tables can look only at counts, or they can also include column and total percentages. Pivot tables in Excel are perhaps the most common tool used to create contingency tables</w:t>
+      </w:r>
     </w:p>
     <w:p>
       <w:pPr>
@@ -6650,21 +6662,7 @@
         <w:rPr>
           <w:color w:val="000000" w:themeColor="text1"/>
         </w:rPr>
-        <w:t xml:space="preserve"> On the other </w:t>
-      </w:r>
-      <w:proofErr w:type="gramStart"/>
-      <w:r>
-        <w:rPr>
-          <w:color w:val="000000" w:themeColor="text1"/>
-        </w:rPr>
-        <w:t>hand</w:t>
-      </w:r>
-      <w:proofErr w:type="gramEnd"/>
-      <w:r>
-        <w:rPr>
-          <w:color w:val="000000" w:themeColor="text1"/>
-        </w:rPr>
-        <w:t xml:space="preserve"> the boxplot clearly shows the outliers.</w:t>
+        <w:t xml:space="preserve"> On the other hand the boxplot clearly shows the outliers.</w:t>
       </w:r>
     </w:p>
     <w:p>
@@ -6909,21 +6907,7 @@
         <w:rPr>
           <w:color w:val="000000" w:themeColor="text1"/>
         </w:rPr>
-        <w:t xml:space="preserve">In traditional statistics, there assumptions made on population but in current statistics there is no need and sample </w:t>
-      </w:r>
-      <w:proofErr w:type="gramStart"/>
-      <w:r>
-        <w:rPr>
-          <w:color w:val="000000" w:themeColor="text1"/>
-        </w:rPr>
-        <w:t>is</w:t>
-      </w:r>
-      <w:proofErr w:type="gramEnd"/>
-      <w:r>
-        <w:rPr>
-          <w:color w:val="000000" w:themeColor="text1"/>
-        </w:rPr>
-        <w:t xml:space="preserve"> used to train models and use it against the big data.</w:t>
+        <w:t>In traditional statistics, there assumptions made on population but in current statistics there is no need and sample is used to train models and use it against the big data.</w:t>
       </w:r>
     </w:p>
     <w:p>
@@ -7384,21 +7368,7 @@
           <w:color w:val="000000" w:themeColor="text1"/>
         </w:rPr>
         <w:tab/>
-        <w:t xml:space="preserve">Dividing the population into strata and randomly sampling from each </w:t>
-      </w:r>
-      <w:proofErr w:type="gramStart"/>
-      <w:r>
-        <w:rPr>
-          <w:color w:val="000000" w:themeColor="text1"/>
-        </w:rPr>
-        <w:t>strata</w:t>
-      </w:r>
-      <w:proofErr w:type="gramEnd"/>
-      <w:r>
-        <w:rPr>
-          <w:color w:val="000000" w:themeColor="text1"/>
-        </w:rPr>
-        <w:t>.</w:t>
+        <w:t>Dividing the population into strata and randomly sampling from each strata.</w:t>
       </w:r>
     </w:p>
     <w:p>
@@ -7636,15 +7606,7 @@
     </w:p>
     <w:p>
       <w:r>
-        <w:t xml:space="preserve">The reviews of restaurants, hotels, cafés, and so on that you read on social media sites like Yelp are prone to bias because the people submitting them are not randomly selected. rather, they themselves have taken the initiative to write. This leads to self-selection bias— the people motivated to write reviews may have had poor experiences, may have an association with the establishment, or may simply be a different type of person from those who do not write reviews. Note that while self-selection samples can be unreliable indicators of the true </w:t>
-      </w:r>
-      <w:proofErr w:type="gramStart"/>
-      <w:r>
-        <w:t>state of affairs</w:t>
-      </w:r>
-      <w:proofErr w:type="gramEnd"/>
-      <w:r>
-        <w:t>, they may be more reliable in simply com‐ paring one establishment to a similar one; the same self-selection bias might apply to each.</w:t>
+        <w:t>The reviews of restaurants, hotels, cafés, and so on that you read on social media sites like Yelp are prone to bias because the people submitting them are not randomly selected. rather, they themselves have taken the initiative to write. This leads to self-selection bias— the people motivated to write reviews may have had poor experiences, may have an association with the establishment, or may simply be a different type of person from those who do not write reviews. Note that while self-selection samples can be unreliable indicators of the true state of affairs, they may be more reliable in simply com‐ paring one establishment to a similar one; the same self-selection bias might apply to each.</w:t>
       </w:r>
     </w:p>
     <w:p>
@@ -7678,7 +7640,15 @@
     </w:p>
     <w:p>
       <w:r>
-        <w:t>Statistical bias refers to measurement or sampling errors that are systematic and pro‐ duced by the measurement or sampling process.</w:t>
+        <w:t xml:space="preserve">Statistical bias refers to measurement or sampling errors that are systematic and pro‐ </w:t>
+      </w:r>
+      <w:proofErr w:type="spellStart"/>
+      <w:r>
+        <w:t>duced</w:t>
+      </w:r>
+      <w:proofErr w:type="spellEnd"/>
+      <w:r>
+        <w:t xml:space="preserve"> by the measurement or sampling process.</w:t>
       </w:r>
     </w:p>
     <w:p>
@@ -7773,15 +7743,7 @@
     </w:p>
     <w:p>
       <w:r>
-        <w:t xml:space="preserve">Bias comes in different </w:t>
-      </w:r>
-      <w:proofErr w:type="gramStart"/>
-      <w:r>
-        <w:t>forms, and</w:t>
-      </w:r>
-      <w:proofErr w:type="gramEnd"/>
-      <w:r>
-        <w:t xml:space="preserve"> may be observable or invisible. When a result does suggest bias (e.g., by reference to a benchmark or actual values), it is often an indica‐ tor that a statistical or machine learning model has been mis specified, or an important variable left out.</w:t>
+        <w:t>Bias comes in different forms, and may be observable or invisible. When a result does suggest bias (e.g., by reference to a benchmark or actual values), it is often an indica‐ tor that a statistical or machine learning model has been mis specified, or an important variable left out.</w:t>
       </w:r>
     </w:p>
     <w:p>
@@ -8177,55 +8139,22 @@
           <w:bCs/>
         </w:rPr>
       </w:pPr>
-      <w:proofErr w:type="gramStart"/>
       <w:r>
         <w:rPr>
           <w:b/>
           <w:bCs/>
         </w:rPr>
-        <w:t>So</w:t>
-      </w:r>
-      <w:proofErr w:type="gramEnd"/>
-      <w:r>
-        <w:rPr>
-          <w:b/>
-          <w:bCs/>
-        </w:rPr>
-        <w:t xml:space="preserve"> when are massive amounts of data needed?</w:t>
-      </w:r>
-    </w:p>
-    <w:p>
-      <w:r>
-        <w:t xml:space="preserve">Consider the search queries received by Google, where columns are terms, rows are individual search queries, and cell values are either 0 or 1, depending on whether a query contains a term. The goal is to determine the best predicted search destination for a given query. There are over 150,000 words in the English language, and Google processes over one trillion queries per year. This yields a huge </w:t>
-      </w:r>
-      <w:proofErr w:type="gramStart"/>
-      <w:r>
-        <w:t>matrix,</w:t>
-      </w:r>
-      <w:proofErr w:type="gramEnd"/>
-      <w:r>
-        <w:t xml:space="preserve"> the vast majority of whose entries are “0.” This is a true big data problem—only when such enormous quantities of data are accumulated can </w:t>
-      </w:r>
-      <w:proofErr w:type="gramStart"/>
-      <w:r>
-        <w:t>effective</w:t>
-      </w:r>
-      <w:proofErr w:type="gramEnd"/>
-      <w:r>
-        <w:t xml:space="preserve"> search results be returned for most queries. And the more data accumulates, the better the results.</w:t>
-      </w:r>
-    </w:p>
-    <w:p>
-      <w:r>
-        <w:t xml:space="preserve">Consider the search phrase “Ricky Ricardo and Little Red Riding Hood.” In the early days of the internet, this query would probably have returned results on the band‐ leader Ricky Ricardo, the television </w:t>
-      </w:r>
-      <w:proofErr w:type="gramStart"/>
-      <w:r>
-        <w:t>show</w:t>
-      </w:r>
-      <w:proofErr w:type="gramEnd"/>
-      <w:r>
-        <w:t xml:space="preserve"> I Love Lucy in which that character appeared, and the children’s story Little Red Riding Hood. Both of those individual items would have had many searches to refer to, but the combination would have had very few. Later, now that trillions of search queries have been accumulated, this search query returns the exact I Love Lucy episode in which Ricky narrates, in dramatic fashion, the Little Red Riding Hood story to his infant son in a comic mix of English and Spanish.</w:t>
+        <w:t>So when are massive amounts of data needed?</w:t>
+      </w:r>
+    </w:p>
+    <w:p>
+      <w:r>
+        <w:t>Consider the search queries received by Google, where columns are terms, rows are individual search queries, and cell values are either 0 or 1, depending on whether a query contains a term. The goal is to determine the best predicted search destination for a given query. There are over 150,000 words in the English language, and Google processes over one trillion queries per year. This yields a huge matrix, the vast majority of whose entries are “0.” This is a true big data problem—only when such enormous quantities of data are accumulated can effective search results be returned for most queries. And the more data accumulates, the better the results.</w:t>
+      </w:r>
+    </w:p>
+    <w:p>
+      <w:r>
+        <w:t>Consider the search phrase “Ricky Ricardo and Little Red Riding Hood.” In the early days of the internet, this query would probably have returned results on the band‐ leader Ricky Ricardo, the television show I Love Lucy in which that character appeared, and the children’s story Little Red Riding Hood. Both of those individual items would have had many searches to refer to, but the combination would have had very few. Later, now that trillions of search queries have been accumulated, this search query returns the exact I Love Lucy episode in which Ricky narrates, in dramatic fashion, the Little Red Riding Hood story to his infant son in a comic mix of English and Spanish.</w:t>
       </w:r>
     </w:p>
     <w:p/>
@@ -8398,13 +8327,8 @@
     </w:p>
     <w:p>
       <w:r>
-        <w:t xml:space="preserve">Information about samples is observed, and information about large populations is often inferred from smaller samples. Statisticians like to keep the two things separate in the </w:t>
-      </w:r>
-      <w:proofErr w:type="gramStart"/>
-      <w:r>
-        <w:t>symbology</w:t>
-      </w:r>
-      <w:proofErr w:type="gramEnd"/>
+        <w:t>Information about samples is observed, and information about large populations is often inferred from smaller samples. Statisticians like to keep the two things separate in the symbology</w:t>
+      </w:r>
     </w:p>
     <w:p>
       <w:pPr>
@@ -8552,24 +8476,14 @@
     </w:p>
     <w:p>
       <w:r>
-        <w:t xml:space="preserve"> Bias or non-reproducibility resulting from repeated data modeling, or modeling data with large numbers of predictor </w:t>
-      </w:r>
-      <w:proofErr w:type="gramStart"/>
-      <w:r>
-        <w:t>variables</w:t>
-      </w:r>
-      <w:proofErr w:type="gramEnd"/>
+        <w:t xml:space="preserve"> Bias or non-reproducibility resulting from repeated data modeling, or modeling data with large numbers of predictor variables</w:t>
+      </w:r>
     </w:p>
     <w:p/>
     <w:p>
       <w:r>
-        <w:t xml:space="preserve">The difference between a phenomenon that you verify when you test a hypothesis using an experiment and a phenomenon that you discover by perusing available data can be illuminated with the following thought </w:t>
-      </w:r>
-      <w:proofErr w:type="gramStart"/>
-      <w:r>
-        <w:t>experiment</w:t>
-      </w:r>
-      <w:proofErr w:type="gramEnd"/>
+        <w:t>The difference between a phenomenon that you verify when you test a hypothesis using an experiment and a phenomenon that you discover by perusing available data can be illuminated with the following thought experiment</w:t>
+      </w:r>
     </w:p>
     <w:p/>
     <w:p>
@@ -8579,21 +8493,32 @@
         </w:rPr>
       </w:pPr>
       <w:r>
-        <w:t xml:space="preserve">Since repeated review of large data sets is a key value proposition in data science, selection bias is something to worry about. A form of selection bias of </w:t>
-      </w:r>
-      <w:proofErr w:type="gramStart"/>
-      <w:r>
-        <w:t>particular con</w:t>
-      </w:r>
-      <w:proofErr w:type="gramEnd"/>
-      <w:r>
-        <w:t xml:space="preserve">‐ cern to data scientists is what John Elder (founder of Elder Research, a respected data mining consultancy) calls the vast search effect. If you repeatedly run different models and ask different questions with a large data set, you are bound to find something interesting. But is the result you found truly something interesting, or is it the chance outlier? We can guard against this by using a holdout set, and sometimes more than one hold‐ out set, against which to validate performance. Elder also advocates the use of what he calls target shuffling (a permutation test, in essence) to test the validity of predic‐ tive associations that a data mining model </w:t>
-      </w:r>
-      <w:proofErr w:type="gramStart"/>
-      <w:r>
-        <w:t>suggests</w:t>
-      </w:r>
-      <w:proofErr w:type="gramEnd"/>
+        <w:t xml:space="preserve">Since repeated review of large data sets is a key value proposition in data science, selection bias is something to worry about. A form of selection bias of particular con‐ </w:t>
+      </w:r>
+      <w:proofErr w:type="spellStart"/>
+      <w:r>
+        <w:t>cern</w:t>
+      </w:r>
+      <w:proofErr w:type="spellEnd"/>
+      <w:r>
+        <w:t xml:space="preserve"> to data scientists is what John Elder (founder of Elder Research, a respected data mining consultancy) calls the vast search effect. If you repeatedly run different models and ask different questions with a large data set, you are bound to find something interesting. But is the result you found truly something interesting, or is it the chance outlier? We can guard against this by using a holdout set, and sometimes more than one hold‐ out set, against which to validate performance. Elder also advocates the use of what he calls target shuffling (a permutation test, in essence) to test the validity of </w:t>
+      </w:r>
+      <w:proofErr w:type="spellStart"/>
+      <w:r>
+        <w:t>predic</w:t>
+      </w:r>
+      <w:proofErr w:type="spellEnd"/>
+      <w:r>
+        <w:t xml:space="preserve">‐ </w:t>
+      </w:r>
+      <w:proofErr w:type="spellStart"/>
+      <w:r>
+        <w:t>tive</w:t>
+      </w:r>
+      <w:proofErr w:type="spellEnd"/>
+      <w:r>
+        <w:t xml:space="preserve"> associations that a data mining model suggests</w:t>
+      </w:r>
     </w:p>
     <w:p>
       <w:pPr>
@@ -8701,15 +8626,7 @@
     </w:p>
     <w:p>
       <w:r>
-        <w:t xml:space="preserve">Sports fans are familiar with the “rookie of the year, sophomore slump” phenomenon. Among the athletes who begin their career </w:t>
-      </w:r>
-      <w:proofErr w:type="gramStart"/>
-      <w:r>
-        <w:t>in a given</w:t>
-      </w:r>
-      <w:proofErr w:type="gramEnd"/>
-      <w:r>
-        <w:t xml:space="preserve"> season (the rookie class), there is always one who performs better than all the rest. Generally, this “rookie of the year” does not do as well in his second year. Why </w:t>
+        <w:t xml:space="preserve">Sports fans are familiar with the “rookie of the year, sophomore slump” phenomenon. Among the athletes who begin their career in a given season (the rookie class), there is always one who performs better than all the rest. Generally, this “rookie of the year” does not do as well in his second year. Why </w:t>
       </w:r>
       <w:r>
         <w:lastRenderedPageBreak/>
@@ -9067,15 +8984,7 @@
         <w:t>Data distribution</w:t>
       </w:r>
       <w:r>
-        <w:t xml:space="preserve"> </w:t>
-      </w:r>
-      <w:proofErr w:type="gramStart"/>
-      <w:r>
-        <w:t>The</w:t>
-      </w:r>
-      <w:proofErr w:type="gramEnd"/>
-      <w:r>
-        <w:t xml:space="preserve"> frequency distribution of individual values in a data set. </w:t>
+        <w:t xml:space="preserve"> The frequency distribution of individual values in a data set. </w:t>
       </w:r>
     </w:p>
     <w:p>
@@ -9087,15 +8996,7 @@
         <w:t>Sampling distribution</w:t>
       </w:r>
       <w:r>
-        <w:t xml:space="preserve"> </w:t>
-      </w:r>
-      <w:proofErr w:type="gramStart"/>
-      <w:r>
-        <w:t>The</w:t>
-      </w:r>
-      <w:proofErr w:type="gramEnd"/>
-      <w:r>
-        <w:t xml:space="preserve"> frequency distribution of a sample statistic over many samples or resamples. </w:t>
+        <w:t xml:space="preserve"> The frequency distribution of a sample statistic over many samples or resamples. </w:t>
       </w:r>
     </w:p>
     <w:p>
@@ -9107,15 +9008,7 @@
         <w:t>Central limit theorem</w:t>
       </w:r>
       <w:r>
-        <w:t xml:space="preserve"> </w:t>
-      </w:r>
-      <w:proofErr w:type="gramStart"/>
-      <w:r>
-        <w:t>The</w:t>
-      </w:r>
-      <w:proofErr w:type="gramEnd"/>
-      <w:r>
-        <w:t xml:space="preserve"> tendency of the sampling distribution to take on a normal shape as sample size rises. </w:t>
+        <w:t xml:space="preserve"> The tendency of the sampling distribution to take on a normal shape as sample size rises. </w:t>
       </w:r>
     </w:p>
     <w:p>
@@ -9127,15 +9020,7 @@
         <w:t>Standard error</w:t>
       </w:r>
       <w:r>
-        <w:t xml:space="preserve"> </w:t>
-      </w:r>
-      <w:proofErr w:type="gramStart"/>
-      <w:r>
-        <w:t>The</w:t>
-      </w:r>
-      <w:proofErr w:type="gramEnd"/>
-      <w:r>
-        <w:t xml:space="preserve"> variability (standard deviation) of a sample statistic over many samples (not to be confused with standard deviation, which by itself, refers to variability of individual data values).</w:t>
+        <w:t xml:space="preserve"> The variability (standard deviation) of a sample statistic over many samples (not to be confused with standard deviation, which by itself, refers to variability of individual data values).</w:t>
       </w:r>
     </w:p>
     <w:p>
@@ -9557,13 +9442,8 @@
     </w:p>
     <w:p>
       <w:r>
-        <w:t xml:space="preserve">The standard error is a single metric that sums up the variability in the sampling distribution for a statistic. The standard error can be estimated using a statistic based on the standard deviation s of the sample values, and the sample size </w:t>
-      </w:r>
-      <w:proofErr w:type="gramStart"/>
-      <w:r>
-        <w:t>n</w:t>
-      </w:r>
-      <w:proofErr w:type="gramEnd"/>
+        <w:t>The standard error is a single metric that sums up the variability in the sampling distribution for a statistic. The standard error can be estimated using a statistic based on the standard deviation s of the sample values, and the sample size n</w:t>
+      </w:r>
     </w:p>
     <w:p>
       <w:pPr>
@@ -9695,15 +9575,7 @@
     </w:p>
     <w:p>
       <w:r>
-        <w:t xml:space="preserve">1. Collect </w:t>
-      </w:r>
-      <w:proofErr w:type="gramStart"/>
-      <w:r>
-        <w:t>a number of</w:t>
-      </w:r>
-      <w:proofErr w:type="gramEnd"/>
-      <w:r>
-        <w:t xml:space="preserve"> brand-new samples from the population. </w:t>
+        <w:t xml:space="preserve">1. Collect a number of brand-new samples from the population. </w:t>
       </w:r>
     </w:p>
     <w:p>
@@ -10043,15 +9915,7 @@
     </w:p>
     <w:p>
       <w:r>
-        <w:t xml:space="preserve">In practice, it is not necessary to </w:t>
-      </w:r>
-      <w:proofErr w:type="gramStart"/>
-      <w:r>
-        <w:t>actually replicate</w:t>
-      </w:r>
-      <w:proofErr w:type="gramEnd"/>
-      <w:r>
-        <w:t xml:space="preserve"> the sample a huge number of times. We simply replace each observation after each draw; that is, we sample with replacement. In this way we effectively create an infinite population in which the probability of an element being drawn remains unchanged from draw to draw. The algorithm for a bootstrap resampling of the mean, for a sample of size n, is as follows: </w:t>
+        <w:t xml:space="preserve">In practice, it is not necessary to actually replicate the sample a huge number of times. We simply replace each observation after each draw; that is, we sample with replacement. In this way we effectively create an infinite population in which the probability of an element being drawn remains unchanged from draw to draw. The algorithm for a bootstrap resampling of the mean, for a sample of size n, is as follows: </w:t>
       </w:r>
     </w:p>
     <w:p>
@@ -10282,13 +10146,8 @@
     </w:p>
     <w:p>
       <w:r>
-        <w:t>The bootstrap can be used with multivariate data, where the rows are sampled as units (see Figure 2-8). A model might then be run on the bootstrapped data, for example, to estimate the stability (variability) of model parameters, or to improve predictive power. With classification and regression trees (also called decision trees), running multiple trees on bootstrap samples and then averaging their predictions (or, with classification, taking a majority vote) generally performs better than using a single tree. This process is called bagging (short for “bootstrap aggregating</w:t>
-      </w:r>
-      <w:proofErr w:type="gramStart"/>
-      <w:r>
-        <w:t>”;</w:t>
-      </w:r>
-      <w:proofErr w:type="gramEnd"/>
+        <w:t>The bootstrap can be used with multivariate data, where the rows are sampled as units (see Figure 2-8). A model might then be run on the bootstrapped data, for example, to estimate the stability (variability) of model parameters, or to improve predictive power. With classification and regression trees (also called decision trees), running multiple trees on bootstrap samples and then averaging their predictions (or, with classification, taking a majority vote) generally performs better than using a single tree. This process is called bagging (short for “bootstrap aggregating”;</w:t>
+      </w:r>
     </w:p>
     <w:p>
       <w:pPr>
@@ -10511,21 +10370,8 @@
     </w:p>
     <w:p>
       <w:r>
-        <w:t xml:space="preserve">Sometimes the term resampling is used synonymously with the term bootstrapping, as just outlined. More often, the term resampling also includes permutation procedures (see “Permutation Test” on page 97), where multiple samples are </w:t>
-      </w:r>
-      <w:proofErr w:type="gramStart"/>
-      <w:r>
-        <w:t>combined</w:t>
-      </w:r>
-      <w:proofErr w:type="gramEnd"/>
-      <w:r>
-        <w:t xml:space="preserve"> and the sampling may be done without replacement. In any case, the term bootstrap always implies sampling with replacement from an observed data </w:t>
-      </w:r>
-      <w:proofErr w:type="gramStart"/>
-      <w:r>
-        <w:t>set</w:t>
-      </w:r>
-      <w:proofErr w:type="gramEnd"/>
+        <w:t>Sometimes the term resampling is used synonymously with the term bootstrapping, as just outlined. More often, the term resampling also includes permutation procedures (see “Permutation Test” on page 97), where multiple samples are combined and the sampling may be done without replacement. In any case, the term bootstrap always implies sampling with replacement from an observed data set</w:t>
+      </w:r>
     </w:p>
     <w:p>
       <w:pPr>
@@ -10778,13 +10624,8 @@
     </w:p>
     <w:p>
       <w:r>
-        <w:t xml:space="preserve">Confidence intervals always come with a coverage level, expressed as a (high) per‐ centage, say 90% or </w:t>
-      </w:r>
-      <w:proofErr w:type="gramStart"/>
-      <w:r>
-        <w:t>95%</w:t>
-      </w:r>
-      <w:proofErr w:type="gramEnd"/>
+        <w:t>Confidence intervals always come with a coverage level, expressed as a (high) per‐ centage, say 90% or 95%</w:t>
+      </w:r>
     </w:p>
     <w:p>
       <w:pPr>
@@ -10886,15 +10727,7 @@
       </w:r>
       <w:r>
         <w:br/>
-        <w:t xml:space="preserve">4. For an x% confidence interval, trim [(100-x) / </w:t>
-      </w:r>
-      <w:proofErr w:type="gramStart"/>
-      <w:r>
-        <w:t>2]%</w:t>
-      </w:r>
-      <w:proofErr w:type="gramEnd"/>
-      <w:r>
-        <w:t xml:space="preserve"> of the R resample results from either end of the distribution. </w:t>
+        <w:t xml:space="preserve">4. For an x% confidence interval, trim [(100-x) / 2]% of the R resample results from either end of the distribution. </w:t>
       </w:r>
       <w:r>
         <w:br/>
@@ -11141,10 +10974,7 @@
     </w:p>
     <w:p>
       <w:r>
-        <w:t>The bell-shaped normal distribution is iconic in traditional statistics.1 The fact that distributions of sample statistics are often normally shaped has made it a powerful tool in the development of mathematical formulas that approximate those distributions</w:t>
-      </w:r>
-      <w:r>
-        <w:t>.</w:t>
+        <w:t>The bell-shaped normal distribution is iconic in traditional statistics.1 The fact that distributions of sample statistics are often normally shaped has made it a powerful tool in the development of mathematical formulas that approximate those distributions.</w:t>
       </w:r>
     </w:p>
     <w:p>
@@ -11215,30 +11045,136 @@
           <w:sz w:val="24"/>
           <w:szCs w:val="24"/>
         </w:rPr>
-        <w:t>6</w:t>
-      </w:r>
-      <w:r>
-        <w:rPr>
-          <w:i/>
-          <w:iCs/>
-          <w:color w:val="7F7F7F" w:themeColor="text1" w:themeTint="80"/>
-          <w:sz w:val="24"/>
-          <w:szCs w:val="24"/>
-        </w:rPr>
-        <w:t>9</w:t>
-      </w:r>
-    </w:p>
-    <w:p>
-      <w:pPr>
-        <w:rPr>
-          <w:i/>
-          <w:iCs/>
-          <w:color w:val="7F7F7F" w:themeColor="text1" w:themeTint="80"/>
-          <w:sz w:val="24"/>
-          <w:szCs w:val="24"/>
-        </w:rPr>
-      </w:pPr>
-    </w:p>
+        <w:t>69</w:t>
+      </w:r>
+    </w:p>
+    <w:p>
+      <w:r>
+        <w:t xml:space="preserve">Error </w:t>
+      </w:r>
+      <w:r>
+        <w:br/>
+      </w:r>
+      <w:r>
+        <w:t xml:space="preserve">The difference between a data point and a predicted or average value. </w:t>
+      </w:r>
+    </w:p>
+    <w:p>
+      <w:r>
+        <w:t xml:space="preserve">Standardize </w:t>
+      </w:r>
+      <w:r>
+        <w:br/>
+      </w:r>
+      <w:r>
+        <w:t xml:space="preserve">Subtract the mean and divide by the standard deviation. </w:t>
+      </w:r>
+    </w:p>
+    <w:p>
+      <w:r>
+        <w:t xml:space="preserve">z-score </w:t>
+      </w:r>
+      <w:r>
+        <w:br/>
+      </w:r>
+      <w:r>
+        <w:t xml:space="preserve">The result of standardizing an individual data point. </w:t>
+      </w:r>
+    </w:p>
+    <w:p>
+      <w:r>
+        <w:t xml:space="preserve">Standard normal </w:t>
+      </w:r>
+      <w:r>
+        <w:br/>
+      </w:r>
+      <w:r>
+        <w:t xml:space="preserve">A normal distribution with mean = 0 and standard deviation = 1. </w:t>
+      </w:r>
+    </w:p>
+    <w:p>
+      <w:r>
+        <w:t xml:space="preserve">QQ-Plot </w:t>
+      </w:r>
+      <w:r>
+        <w:br/>
+      </w:r>
+      <w:r>
+        <w:t>A plot to visualize how close a sample distribution is to a specified distribution, e.g., the normal distribution.</w:t>
+      </w:r>
+    </w:p>
+    <w:p>
+      <w:pPr>
+        <w:rPr>
+          <w:i/>
+          <w:iCs/>
+          <w:color w:val="7F7F7F" w:themeColor="text1" w:themeTint="80"/>
+          <w:sz w:val="24"/>
+          <w:szCs w:val="24"/>
+        </w:rPr>
+      </w:pPr>
+      <w:r>
+        <w:rPr>
+          <w:i/>
+          <w:iCs/>
+          <w:color w:val="7F7F7F" w:themeColor="text1" w:themeTint="80"/>
+          <w:sz w:val="24"/>
+          <w:szCs w:val="24"/>
+        </w:rPr>
+        <w:t xml:space="preserve">------------------- </w:t>
+      </w:r>
+      <w:r>
+        <w:rPr>
+          <w:i/>
+          <w:iCs/>
+          <w:color w:val="7F7F7F" w:themeColor="text1" w:themeTint="80"/>
+          <w:sz w:val="24"/>
+          <w:szCs w:val="24"/>
+        </w:rPr>
+        <w:t>7</w:t>
+      </w:r>
+      <w:r>
+        <w:rPr>
+          <w:i/>
+          <w:iCs/>
+          <w:color w:val="7F7F7F" w:themeColor="text1" w:themeTint="80"/>
+          <w:sz w:val="24"/>
+          <w:szCs w:val="24"/>
+        </w:rPr>
+        <w:t>/</w:t>
+      </w:r>
+      <w:r>
+        <w:rPr>
+          <w:i/>
+          <w:iCs/>
+          <w:color w:val="7F7F7F" w:themeColor="text1" w:themeTint="80"/>
+          <w:sz w:val="24"/>
+          <w:szCs w:val="24"/>
+        </w:rPr>
+        <w:t>7</w:t>
+      </w:r>
+      <w:r>
+        <w:rPr>
+          <w:i/>
+          <w:iCs/>
+          <w:color w:val="7F7F7F" w:themeColor="text1" w:themeTint="80"/>
+          <w:sz w:val="24"/>
+          <w:szCs w:val="24"/>
+        </w:rPr>
+        <w:t xml:space="preserve">/2024 Up to Page </w:t>
+      </w:r>
+      <w:r>
+        <w:rPr>
+          <w:i/>
+          <w:iCs/>
+          <w:color w:val="7F7F7F" w:themeColor="text1" w:themeTint="80"/>
+          <w:sz w:val="24"/>
+          <w:szCs w:val="24"/>
+        </w:rPr>
+        <w:t>69</w:t>
+      </w:r>
+    </w:p>
+    <w:p/>
     <w:sectPr>
       <w:pgSz w:w="12240" w:h="15840"/>
       <w:pgMar w:top="1440" w:right="1440" w:bottom="1440" w:left="1440" w:header="720" w:footer="720" w:gutter="0"/>
@@ -12234,7 +12170,7 @@
   <w:style w:type="paragraph" w:default="1" w:styleId="Normal">
     <w:name w:val="Normal"/>
     <w:qFormat/>
-    <w:rsid w:val="000C023B"/>
+    <w:rsid w:val="00052210"/>
   </w:style>
   <w:style w:type="character" w:default="1" w:styleId="DefaultParagraphFont">
     <w:name w:val="Default Paragraph Font"/>

</xml_diff>

<commit_message>
Day 63 Data Science
 Statistics: Normal Distribution
</commit_message>
<xml_diff>
--- a/Statistics.docx
+++ b/Statistics.docx
@@ -1024,21 +1024,7 @@
         <w:rPr>
           <w:color w:val="000000" w:themeColor="text1"/>
         </w:rPr>
-        <w:t xml:space="preserve">Outlier: is </w:t>
-      </w:r>
-      <w:proofErr w:type="spellStart"/>
-      <w:r>
-        <w:rPr>
-          <w:color w:val="000000" w:themeColor="text1"/>
-        </w:rPr>
-        <w:t>a</w:t>
-      </w:r>
-      <w:proofErr w:type="spellEnd"/>
-      <w:r>
-        <w:rPr>
-          <w:color w:val="000000" w:themeColor="text1"/>
-        </w:rPr>
-        <w:t xml:space="preserve"> any value which is very distant from other values in data set and cause skewness.</w:t>
+        <w:t>Outlier: is a any value which is very distant from other values in data set and cause skewness.</w:t>
       </w:r>
     </w:p>
     <w:p>
@@ -1598,19 +1584,11 @@
                 <w:color w:val="000000" w:themeColor="text1"/>
               </w:rPr>
             </w:pPr>
-            <w:proofErr w:type="spellStart"/>
             <w:r>
               <w:rPr>
                 <w:color w:val="000000" w:themeColor="text1"/>
               </w:rPr>
-              <w:t>Its</w:t>
-            </w:r>
-            <w:proofErr w:type="spellEnd"/>
-            <w:r>
-              <w:rPr>
-                <w:color w:val="000000" w:themeColor="text1"/>
-              </w:rPr>
-              <w:t xml:space="preserve"> not express in square root as it already quantifies the spread of data in squared units.</w:t>
+              <w:t>Its not express in square root as it already quantifies the spread of data in squared units.</w:t>
             </w:r>
           </w:p>
         </w:tc>
@@ -3034,7 +3012,7 @@
                 <w:noProof/>
               </w:rPr>
               <w:drawing>
-                <wp:inline distT="0" distB="0" distL="0" distR="0" wp14:anchorId="06DA7828" wp14:editId="1C2AA182">
+                <wp:inline distT="0" distB="0" distL="0" distR="0" wp14:anchorId="06DA7828" wp14:editId="590EBEDA">
                   <wp:extent cx="1778000" cy="1244581"/>
                   <wp:effectExtent l="0" t="0" r="0" b="0"/>
                   <wp:docPr id="88014661" name="Picture 1" descr="Box Plot - Simply explained - DATAtab"/>
@@ -5111,21 +5089,7 @@
         <w:rPr>
           <w:color w:val="000000" w:themeColor="text1"/>
         </w:rPr>
-        <w:t xml:space="preserve">The sum of products (32 in the original case) can be used as a metric to compare against random </w:t>
-      </w:r>
-      <w:proofErr w:type="spellStart"/>
-      <w:r>
-        <w:rPr>
-          <w:color w:val="000000" w:themeColor="text1"/>
-        </w:rPr>
-        <w:t>shufflings</w:t>
-      </w:r>
-      <w:proofErr w:type="spellEnd"/>
-      <w:r>
-        <w:rPr>
-          <w:color w:val="000000" w:themeColor="text1"/>
-        </w:rPr>
-        <w:t>. By shuffling one of the vectors multiple times and calculating the sum of products each time, you can generate a distribution of sums. This relates to a resampling-based estimate.</w:t>
+        <w:t>The sum of products (32 in the original case) can be used as a metric to compare against random shufflings. By shuffling one of the vectors multiple times and calculating the sum of products each time, you can generate a distribution of sums. This relates to a resampling-based estimate.</w:t>
       </w:r>
     </w:p>
     <w:p>
@@ -5314,23 +5278,7 @@
         <w:t>Variables can have an association that is not linear, in which case the correlation coefficient may not be a useful metric. The relationship between tax rates and revenue</w:t>
       </w:r>
       <w:r>
-        <w:t xml:space="preserve"> raised is an example: as tax rates increase from zero, the revenue raised also increases. However, once tax rates reach a high level and approach 100%, tax avoidance </w:t>
-      </w:r>
-      <w:proofErr w:type="spellStart"/>
-      <w:r>
-        <w:t>increa</w:t>
-      </w:r>
-      <w:proofErr w:type="spellEnd"/>
-      <w:r>
-        <w:t xml:space="preserve">‐ </w:t>
-      </w:r>
-      <w:proofErr w:type="spellStart"/>
-      <w:r>
-        <w:t>ses</w:t>
-      </w:r>
-      <w:proofErr w:type="spellEnd"/>
-      <w:r>
-        <w:t xml:space="preserve"> and tax revenue actually declines.</w:t>
+        <w:t xml:space="preserve"> raised is an example: as tax rates increase from zero, the revenue raised also increases. However, once tax rates reach a high level and approach 100%, tax avoidance increa‐ ses and tax revenue actually declines.</w:t>
       </w:r>
     </w:p>
     <w:p>
@@ -5472,104 +5420,20 @@
         <w:rPr>
           <w:color w:val="000000" w:themeColor="text1"/>
         </w:rPr>
-        <w:t xml:space="preserve">Create arrays -&gt; </w:t>
-      </w:r>
-      <w:proofErr w:type="spellStart"/>
-      <w:r>
-        <w:rPr>
-          <w:color w:val="000000" w:themeColor="text1"/>
-        </w:rPr>
-        <w:t>np.array</w:t>
-      </w:r>
-      <w:proofErr w:type="spellEnd"/>
-      <w:r>
-        <w:rPr>
-          <w:color w:val="000000" w:themeColor="text1"/>
-        </w:rPr>
-        <w:t xml:space="preserve">([List]) | </w:t>
-      </w:r>
-      <w:proofErr w:type="spellStart"/>
-      <w:r>
-        <w:rPr>
-          <w:color w:val="000000" w:themeColor="text1"/>
-        </w:rPr>
-        <w:t>np.zeros</w:t>
-      </w:r>
-      <w:proofErr w:type="spellEnd"/>
-      <w:r>
-        <w:rPr>
-          <w:color w:val="000000" w:themeColor="text1"/>
-        </w:rPr>
-        <w:t>() |</w:t>
-      </w:r>
-      <w:proofErr w:type="spellStart"/>
-      <w:r>
-        <w:rPr>
-          <w:color w:val="000000" w:themeColor="text1"/>
-        </w:rPr>
-        <w:t>np.linspace</w:t>
-      </w:r>
-      <w:proofErr w:type="spellEnd"/>
-      <w:r>
-        <w:rPr>
-          <w:color w:val="000000" w:themeColor="text1"/>
-        </w:rPr>
-        <w:t xml:space="preserve">(), </w:t>
-      </w:r>
-      <w:proofErr w:type="spellStart"/>
-      <w:r>
-        <w:rPr>
-          <w:color w:val="000000" w:themeColor="text1"/>
-        </w:rPr>
-        <w:t>np.logspace</w:t>
-      </w:r>
-      <w:proofErr w:type="spellEnd"/>
-      <w:r>
-        <w:rPr>
-          <w:color w:val="000000" w:themeColor="text1"/>
-        </w:rPr>
-        <w:t>()</w:t>
-      </w:r>
-    </w:p>
-    <w:p>
-      <w:pPr>
-        <w:rPr>
-          <w:color w:val="000000" w:themeColor="text1"/>
-        </w:rPr>
-      </w:pPr>
-      <w:r>
-        <w:rPr>
-          <w:color w:val="000000" w:themeColor="text1"/>
-        </w:rPr>
-        <w:t>Examining -&gt; .</w:t>
-      </w:r>
-      <w:proofErr w:type="spellStart"/>
-      <w:r>
-        <w:rPr>
-          <w:color w:val="000000" w:themeColor="text1"/>
-        </w:rPr>
-        <w:t>dtype</w:t>
-      </w:r>
-      <w:proofErr w:type="spellEnd"/>
-      <w:r>
-        <w:rPr>
-          <w:color w:val="000000" w:themeColor="text1"/>
-        </w:rPr>
-        <w:t>, .</w:t>
-      </w:r>
-      <w:proofErr w:type="spellStart"/>
-      <w:r>
-        <w:rPr>
-          <w:color w:val="000000" w:themeColor="text1"/>
-        </w:rPr>
-        <w:t>ndim</w:t>
-      </w:r>
-      <w:proofErr w:type="spellEnd"/>
-      <w:r>
-        <w:rPr>
-          <w:color w:val="000000" w:themeColor="text1"/>
-        </w:rPr>
-        <w:t>, .shape, .size</w:t>
+        <w:t>Create arrays -&gt; np.array([List]) | np.zeros() |np.linspace(), np.logspace()</w:t>
+      </w:r>
+    </w:p>
+    <w:p>
+      <w:pPr>
+        <w:rPr>
+          <w:color w:val="000000" w:themeColor="text1"/>
+        </w:rPr>
+      </w:pPr>
+      <w:r>
+        <w:rPr>
+          <w:color w:val="000000" w:themeColor="text1"/>
+        </w:rPr>
+        <w:t>Examining -&gt; .dtype, .ndim, .shape, .size</w:t>
       </w:r>
     </w:p>
     <w:p>
@@ -5933,15 +5797,7 @@
     </w:p>
     <w:p>
       <w:r>
-        <w:t xml:space="preserve">• A correlation coefficient of zero indicates no correlation, but be aware that ran‐ </w:t>
-      </w:r>
-      <w:proofErr w:type="spellStart"/>
-      <w:r>
-        <w:t>dom</w:t>
-      </w:r>
-      <w:proofErr w:type="spellEnd"/>
-      <w:r>
-        <w:t xml:space="preserve"> arrangements of data will produce both positive and negative values for the correlation coefficient just by chance</w:t>
+        <w:t>• A correlation coefficient of zero indicates no correlation, but be aware that ran‐ dom arrangements of data will produce both positive and negative values for the correlation coefficient just by chance</w:t>
       </w:r>
     </w:p>
     <w:p>
@@ -7640,15 +7496,7 @@
     </w:p>
     <w:p>
       <w:r>
-        <w:t xml:space="preserve">Statistical bias refers to measurement or sampling errors that are systematic and pro‐ </w:t>
-      </w:r>
-      <w:proofErr w:type="spellStart"/>
-      <w:r>
-        <w:t>duced</w:t>
-      </w:r>
-      <w:proofErr w:type="spellEnd"/>
-      <w:r>
-        <w:t xml:space="preserve"> by the measurement or sampling process.</w:t>
+        <w:t>Statistical bias refers to measurement or sampling errors that are systematic and pro‐ duced by the measurement or sampling process.</w:t>
       </w:r>
     </w:p>
     <w:p>
@@ -8493,31 +8341,7 @@
         </w:rPr>
       </w:pPr>
       <w:r>
-        <w:t xml:space="preserve">Since repeated review of large data sets is a key value proposition in data science, selection bias is something to worry about. A form of selection bias of particular con‐ </w:t>
-      </w:r>
-      <w:proofErr w:type="spellStart"/>
-      <w:r>
-        <w:t>cern</w:t>
-      </w:r>
-      <w:proofErr w:type="spellEnd"/>
-      <w:r>
-        <w:t xml:space="preserve"> to data scientists is what John Elder (founder of Elder Research, a respected data mining consultancy) calls the vast search effect. If you repeatedly run different models and ask different questions with a large data set, you are bound to find something interesting. But is the result you found truly something interesting, or is it the chance outlier? We can guard against this by using a holdout set, and sometimes more than one hold‐ out set, against which to validate performance. Elder also advocates the use of what he calls target shuffling (a permutation test, in essence) to test the validity of </w:t>
-      </w:r>
-      <w:proofErr w:type="spellStart"/>
-      <w:r>
-        <w:t>predic</w:t>
-      </w:r>
-      <w:proofErr w:type="spellEnd"/>
-      <w:r>
-        <w:t xml:space="preserve">‐ </w:t>
-      </w:r>
-      <w:proofErr w:type="spellStart"/>
-      <w:r>
-        <w:t>tive</w:t>
-      </w:r>
-      <w:proofErr w:type="spellEnd"/>
-      <w:r>
-        <w:t xml:space="preserve"> associations that a data mining model suggests</w:t>
+        <w:t>Since repeated review of large data sets is a key value proposition in data science, selection bias is something to worry about. A form of selection bias of particular con‐ cern to data scientists is what John Elder (founder of Elder Research, a respected data mining consultancy) calls the vast search effect. If you repeatedly run different models and ask different questions with a large data set, you are bound to find something interesting. But is the result you found truly something interesting, or is it the chance outlier? We can guard against this by using a holdout set, and sometimes more than one hold‐ out set, against which to validate performance. Elder also advocates the use of what he calls target shuffling (a permutation test, in essence) to test the validity of predic‐ tive associations that a data mining model suggests</w:t>
       </w:r>
     </w:p>
     <w:p>
@@ -11054,8 +10878,6 @@
       </w:r>
       <w:r>
         <w:br/>
-      </w:r>
-      <w:r>
         <w:t xml:space="preserve">The difference between a data point and a predicted or average value. </w:t>
       </w:r>
     </w:p>
@@ -11065,8 +10887,6 @@
       </w:r>
       <w:r>
         <w:br/>
-      </w:r>
-      <w:r>
         <w:t xml:space="preserve">Subtract the mean and divide by the standard deviation. </w:t>
       </w:r>
     </w:p>
@@ -11076,8 +10896,6 @@
       </w:r>
       <w:r>
         <w:br/>
-      </w:r>
-      <w:r>
         <w:t xml:space="preserve">The result of standardizing an individual data point. </w:t>
       </w:r>
     </w:p>
@@ -11087,8 +10905,6 @@
       </w:r>
       <w:r>
         <w:br/>
-      </w:r>
-      <w:r>
         <w:t xml:space="preserve">A normal distribution with mean = 0 and standard deviation = 1. </w:t>
       </w:r>
     </w:p>
@@ -11098,8 +10914,6 @@
       </w:r>
       <w:r>
         <w:br/>
-      </w:r>
-      <w:r>
         <w:t>A plot to visualize how close a sample distribution is to a specified distribution, e.g., the normal distribution.</w:t>
       </w:r>
     </w:p>
@@ -11172,6 +10986,125 @@
           <w:szCs w:val="24"/>
         </w:rPr>
         <w:t>69</w:t>
+      </w:r>
+    </w:p>
+    <w:p>
+      <w:r>
+        <w:t>It is a common misconception that the normal distribution is called that because most data follows a normal distribution—that is, it is the normal thing. Most of the variables used in a typical data science project—in fact, most raw data as a whole—are not normally distributed</w:t>
+      </w:r>
+      <w:r>
+        <w:t>.</w:t>
+      </w:r>
+    </w:p>
+    <w:p>
+      <w:r>
+        <w:lastRenderedPageBreak/>
+        <w:drawing>
+          <wp:inline distT="0" distB="0" distL="0" distR="0" wp14:anchorId="2A5514DD" wp14:editId="7C3FD154">
+            <wp:extent cx="3012130" cy="2379133"/>
+            <wp:effectExtent l="0" t="0" r="0" b="2540"/>
+            <wp:docPr id="1510774559" name="Picture 1"/>
+            <wp:cNvGraphicFramePr>
+              <a:graphicFrameLocks xmlns:a="http://schemas.openxmlformats.org/drawingml/2006/main" noChangeAspect="1"/>
+            </wp:cNvGraphicFramePr>
+            <a:graphic xmlns:a="http://schemas.openxmlformats.org/drawingml/2006/main">
+              <a:graphicData uri="http://schemas.openxmlformats.org/drawingml/2006/picture">
+                <pic:pic xmlns:pic="http://schemas.openxmlformats.org/drawingml/2006/picture">
+                  <pic:nvPicPr>
+                    <pic:cNvPr id="1510774559" name=""/>
+                    <pic:cNvPicPr/>
+                  </pic:nvPicPr>
+                  <pic:blipFill>
+                    <a:blip r:embed="rId30"/>
+                    <a:stretch>
+                      <a:fillRect/>
+                    </a:stretch>
+                  </pic:blipFill>
+                  <pic:spPr>
+                    <a:xfrm>
+                      <a:off x="0" y="0"/>
+                      <a:ext cx="3033339" cy="2395885"/>
+                    </a:xfrm>
+                    <a:prstGeom prst="rect">
+                      <a:avLst/>
+                    </a:prstGeom>
+                  </pic:spPr>
+                </pic:pic>
+              </a:graphicData>
+            </a:graphic>
+          </wp:inline>
+        </w:drawing>
+      </w:r>
+    </w:p>
+    <w:p>
+      <w:pPr>
+        <w:rPr>
+          <w:i/>
+          <w:iCs/>
+          <w:color w:val="7F7F7F" w:themeColor="text1" w:themeTint="80"/>
+          <w:sz w:val="24"/>
+          <w:szCs w:val="24"/>
+        </w:rPr>
+      </w:pPr>
+      <w:r>
+        <w:rPr>
+          <w:i/>
+          <w:iCs/>
+          <w:color w:val="7F7F7F" w:themeColor="text1" w:themeTint="80"/>
+          <w:sz w:val="24"/>
+          <w:szCs w:val="24"/>
+        </w:rPr>
+        <w:t xml:space="preserve">------------------- </w:t>
+      </w:r>
+      <w:r>
+        <w:rPr>
+          <w:i/>
+          <w:iCs/>
+          <w:color w:val="7F7F7F" w:themeColor="text1" w:themeTint="80"/>
+          <w:sz w:val="24"/>
+          <w:szCs w:val="24"/>
+        </w:rPr>
+        <w:t>7</w:t>
+      </w:r>
+      <w:r>
+        <w:rPr>
+          <w:i/>
+          <w:iCs/>
+          <w:color w:val="7F7F7F" w:themeColor="text1" w:themeTint="80"/>
+          <w:sz w:val="24"/>
+          <w:szCs w:val="24"/>
+        </w:rPr>
+        <w:t>/</w:t>
+      </w:r>
+      <w:r>
+        <w:rPr>
+          <w:i/>
+          <w:iCs/>
+          <w:color w:val="7F7F7F" w:themeColor="text1" w:themeTint="80"/>
+          <w:sz w:val="24"/>
+          <w:szCs w:val="24"/>
+        </w:rPr>
+        <w:t>8</w:t>
+      </w:r>
+      <w:r>
+        <w:rPr>
+          <w:i/>
+          <w:iCs/>
+          <w:color w:val="7F7F7F" w:themeColor="text1" w:themeTint="80"/>
+          <w:sz w:val="24"/>
+          <w:szCs w:val="24"/>
+        </w:rPr>
+        <w:t xml:space="preserve">/2024 Up to Page </w:t>
+      </w:r>
+      <w:r>
+        <w:rPr>
+          <w:i/>
+          <w:iCs/>
+          <w:color w:val="7F7F7F" w:themeColor="text1" w:themeTint="80"/>
+          <w:sz w:val="24"/>
+          <w:szCs w:val="24"/>
+        </w:rPr>
+        <w:t>70</w:t>
       </w:r>
     </w:p>
     <w:p/>
@@ -12170,7 +12103,7 @@
   <w:style w:type="paragraph" w:default="1" w:styleId="Normal">
     <w:name w:val="Normal"/>
     <w:qFormat/>
-    <w:rsid w:val="00052210"/>
+    <w:rsid w:val="009D3AD6"/>
   </w:style>
   <w:style w:type="character" w:default="1" w:styleId="DefaultParagraphFont">
     <w:name w:val="Default Paragraph Font"/>

</xml_diff>

<commit_message>
Day 44 Latest Tech, Day 64 Data Science,
Python code advanced, Statistics: Standard Normal
</commit_message>
<xml_diff>
--- a/Statistics.docx
+++ b/Statistics.docx
@@ -3012,7 +3012,7 @@
                 <w:noProof/>
               </w:rPr>
               <w:drawing>
-                <wp:inline distT="0" distB="0" distL="0" distR="0" wp14:anchorId="06DA7828" wp14:editId="590EBEDA">
+                <wp:inline distT="0" distB="0" distL="0" distR="0" wp14:anchorId="06DA7828" wp14:editId="5CA74547">
                   <wp:extent cx="1778000" cy="1244581"/>
                   <wp:effectExtent l="0" t="0" r="0" b="0"/>
                   <wp:docPr id="88014661" name="Picture 1" descr="Box Plot - Simply explained - DATAtab"/>
@@ -10990,14 +10990,14 @@
     </w:p>
     <w:p>
       <w:r>
-        <w:t>It is a common misconception that the normal distribution is called that because most data follows a normal distribution—that is, it is the normal thing. Most of the variables used in a typical data science project—in fact, most raw data as a whole—are not normally distributed</w:t>
-      </w:r>
-      <w:r>
-        <w:t>.</w:t>
-      </w:r>
-    </w:p>
-    <w:p>
-      <w:r>
+        <w:t>It is a common misconception that the normal distribution is called that because most data follows a normal distribution—that is, it is the normal thing. Most of the variables used in a typical data science project—in fact, most raw data as a whole—are not normally distributed.</w:t>
+      </w:r>
+    </w:p>
+    <w:p>
+      <w:r>
+        <w:rPr>
+          <w:noProof/>
+        </w:rPr>
         <w:lastRenderedPageBreak/>
         <w:drawing>
           <wp:inline distT="0" distB="0" distL="0" distR="0" wp14:anchorId="2A5514DD" wp14:editId="7C3FD154">
@@ -11107,7 +11107,107 @@
         <w:t>70</w:t>
       </w:r>
     </w:p>
-    <w:p/>
+    <w:p>
+      <w:pPr>
+        <w:rPr>
+          <w:b/>
+          <w:bCs/>
+        </w:rPr>
+      </w:pPr>
+      <w:r>
+        <w:rPr>
+          <w:b/>
+          <w:bCs/>
+        </w:rPr>
+        <w:t>Standard Normal and QQ-Plots</w:t>
+      </w:r>
+    </w:p>
+    <w:p>
+      <w:r>
+        <w:t>A standard normal distribution is one in which the units on the x-axis are expressed in terms of standard deviations away from the mean. To compare data to a standard normal distribution, you subtract the mean and then divide by the standard deviation; this is also called normalization or standardization</w:t>
+      </w:r>
+    </w:p>
+    <w:p>
+      <w:pPr>
+        <w:rPr>
+          <w:i/>
+          <w:iCs/>
+          <w:color w:val="7F7F7F" w:themeColor="text1" w:themeTint="80"/>
+          <w:sz w:val="24"/>
+          <w:szCs w:val="24"/>
+        </w:rPr>
+      </w:pPr>
+      <w:r>
+        <w:rPr>
+          <w:i/>
+          <w:iCs/>
+          <w:color w:val="7F7F7F" w:themeColor="text1" w:themeTint="80"/>
+          <w:sz w:val="24"/>
+          <w:szCs w:val="24"/>
+        </w:rPr>
+        <w:t xml:space="preserve">------------------- </w:t>
+      </w:r>
+      <w:r>
+        <w:rPr>
+          <w:i/>
+          <w:iCs/>
+          <w:color w:val="7F7F7F" w:themeColor="text1" w:themeTint="80"/>
+          <w:sz w:val="24"/>
+          <w:szCs w:val="24"/>
+        </w:rPr>
+        <w:t>7</w:t>
+      </w:r>
+      <w:r>
+        <w:rPr>
+          <w:i/>
+          <w:iCs/>
+          <w:color w:val="7F7F7F" w:themeColor="text1" w:themeTint="80"/>
+          <w:sz w:val="24"/>
+          <w:szCs w:val="24"/>
+        </w:rPr>
+        <w:t>/</w:t>
+      </w:r>
+      <w:r>
+        <w:rPr>
+          <w:i/>
+          <w:iCs/>
+          <w:color w:val="7F7F7F" w:themeColor="text1" w:themeTint="80"/>
+          <w:sz w:val="24"/>
+          <w:szCs w:val="24"/>
+        </w:rPr>
+        <w:t>9</w:t>
+      </w:r>
+      <w:r>
+        <w:rPr>
+          <w:i/>
+          <w:iCs/>
+          <w:color w:val="7F7F7F" w:themeColor="text1" w:themeTint="80"/>
+          <w:sz w:val="24"/>
+          <w:szCs w:val="24"/>
+        </w:rPr>
+        <w:t xml:space="preserve">/2024 Up to Page </w:t>
+      </w:r>
+      <w:r>
+        <w:rPr>
+          <w:i/>
+          <w:iCs/>
+          <w:color w:val="7F7F7F" w:themeColor="text1" w:themeTint="80"/>
+          <w:sz w:val="24"/>
+          <w:szCs w:val="24"/>
+        </w:rPr>
+        <w:t>7</w:t>
+      </w:r>
+      <w:r>
+        <w:rPr>
+          <w:i/>
+          <w:iCs/>
+          <w:color w:val="7F7F7F" w:themeColor="text1" w:themeTint="80"/>
+          <w:sz w:val="24"/>
+          <w:szCs w:val="24"/>
+        </w:rPr>
+        <w:t>1</w:t>
+      </w:r>
+    </w:p>
     <w:sectPr>
       <w:pgSz w:w="12240" w:h="15840"/>
       <w:pgMar w:top="1440" w:right="1440" w:bottom="1440" w:left="1440" w:header="720" w:footer="720" w:gutter="0"/>
@@ -12103,7 +12203,7 @@
   <w:style w:type="paragraph" w:default="1" w:styleId="Normal">
     <w:name w:val="Normal"/>
     <w:qFormat/>
-    <w:rsid w:val="009D3AD6"/>
+    <w:rsid w:val="007C5E0A"/>
   </w:style>
   <w:style w:type="character" w:default="1" w:styleId="DefaultParagraphFont">
     <w:name w:val="Default Paragraph Font"/>

</xml_diff>

<commit_message>
Day 45 Latest Tech, Day 65 Data Science,
Why we shouldn't use CSV files, Statistics: QQ Plot
</commit_message>
<xml_diff>
--- a/Statistics.docx
+++ b/Statistics.docx
@@ -3012,7 +3012,7 @@
                 <w:noProof/>
               </w:rPr>
               <w:drawing>
-                <wp:inline distT="0" distB="0" distL="0" distR="0" wp14:anchorId="06DA7828" wp14:editId="5CA74547">
+                <wp:inline distT="0" distB="0" distL="0" distR="0" wp14:anchorId="06DA7828" wp14:editId="50AAA562">
                   <wp:extent cx="1778000" cy="1244581"/>
                   <wp:effectExtent l="0" t="0" r="0" b="0"/>
                   <wp:docPr id="88014661" name="Picture 1" descr="Box Plot - Simply explained - DATAtab"/>
@@ -11195,6 +11195,45 @@
           <w:sz w:val="24"/>
           <w:szCs w:val="24"/>
         </w:rPr>
+        <w:t>71</w:t>
+      </w:r>
+    </w:p>
+    <w:p>
+      <w:r>
+        <w:t>A QQ-Plot is used to visually determine how close a sample is to a specified distribution—in this case, the normal distribution. The QQ-Plot orders the z-scores from low to high and plots each value’s z-score on the y-axis; the x-axis is the corresponding quantile of a normal distribution for that value’s rank. Since the data is normalized, the units correspond to the number of standard deviations away from the mean. If the points roughly fall on the diagonal line, then the sample distribution can be considered close to normal</w:t>
+      </w:r>
+      <w:r>
+        <w:t>.</w:t>
+      </w:r>
+    </w:p>
+    <w:p>
+      <w:pPr>
+        <w:rPr>
+          <w:i/>
+          <w:iCs/>
+          <w:color w:val="7F7F7F" w:themeColor="text1" w:themeTint="80"/>
+          <w:sz w:val="24"/>
+          <w:szCs w:val="24"/>
+        </w:rPr>
+      </w:pPr>
+      <w:r>
+        <w:rPr>
+          <w:i/>
+          <w:iCs/>
+          <w:color w:val="7F7F7F" w:themeColor="text1" w:themeTint="80"/>
+          <w:sz w:val="24"/>
+          <w:szCs w:val="24"/>
+        </w:rPr>
+        <w:t xml:space="preserve">------------------- </w:t>
+      </w:r>
+      <w:r>
+        <w:rPr>
+          <w:i/>
+          <w:iCs/>
+          <w:color w:val="7F7F7F" w:themeColor="text1" w:themeTint="80"/>
+          <w:sz w:val="24"/>
+          <w:szCs w:val="24"/>
+        </w:rPr>
         <w:t>7</w:t>
       </w:r>
       <w:r>
@@ -11205,8 +11244,49 @@
           <w:sz w:val="24"/>
           <w:szCs w:val="24"/>
         </w:rPr>
-        <w:t>1</w:t>
-      </w:r>
+        <w:t>/</w:t>
+      </w:r>
+      <w:r>
+        <w:rPr>
+          <w:i/>
+          <w:iCs/>
+          <w:color w:val="7F7F7F" w:themeColor="text1" w:themeTint="80"/>
+          <w:sz w:val="24"/>
+          <w:szCs w:val="24"/>
+        </w:rPr>
+        <w:t>10/</w:t>
+      </w:r>
+      <w:r>
+        <w:rPr>
+          <w:i/>
+          <w:iCs/>
+          <w:color w:val="7F7F7F" w:themeColor="text1" w:themeTint="80"/>
+          <w:sz w:val="24"/>
+          <w:szCs w:val="24"/>
+        </w:rPr>
+        <w:t xml:space="preserve">2024 Up to Page </w:t>
+      </w:r>
+      <w:r>
+        <w:rPr>
+          <w:i/>
+          <w:iCs/>
+          <w:color w:val="7F7F7F" w:themeColor="text1" w:themeTint="80"/>
+          <w:sz w:val="24"/>
+          <w:szCs w:val="24"/>
+        </w:rPr>
+        <w:t>71</w:t>
+      </w:r>
+    </w:p>
+    <w:p>
+      <w:pPr>
+        <w:rPr>
+          <w:i/>
+          <w:iCs/>
+          <w:color w:val="7F7F7F" w:themeColor="text1" w:themeTint="80"/>
+          <w:sz w:val="24"/>
+          <w:szCs w:val="24"/>
+        </w:rPr>
+      </w:pPr>
     </w:p>
     <w:sectPr>
       <w:pgSz w:w="12240" w:h="15840"/>
@@ -12203,7 +12283,7 @@
   <w:style w:type="paragraph" w:default="1" w:styleId="Normal">
     <w:name w:val="Normal"/>
     <w:qFormat/>
-    <w:rsid w:val="007C5E0A"/>
+    <w:rsid w:val="00453FFF"/>
   </w:style>
   <w:style w:type="character" w:default="1" w:styleId="DefaultParagraphFont">
     <w:name w:val="Default Paragraph Font"/>

</xml_diff>

<commit_message>
Day 46 Latest Tech, Day 66 Data Science,
6 python string things, Statistics: QQ plot python implementation
</commit_message>
<xml_diff>
--- a/Statistics.docx
+++ b/Statistics.docx
@@ -3012,7 +3012,7 @@
                 <w:noProof/>
               </w:rPr>
               <w:drawing>
-                <wp:inline distT="0" distB="0" distL="0" distR="0" wp14:anchorId="06DA7828" wp14:editId="50AAA562">
+                <wp:inline distT="0" distB="0" distL="0" distR="0" wp14:anchorId="06DA7828" wp14:editId="6BF0FB5D">
                   <wp:extent cx="1778000" cy="1244581"/>
                   <wp:effectExtent l="0" t="0" r="0" b="0"/>
                   <wp:docPr id="88014661" name="Picture 1" descr="Box Plot - Simply explained - DATAtab"/>
@@ -11200,10 +11200,7 @@
     </w:p>
     <w:p>
       <w:r>
-        <w:t>A QQ-Plot is used to visually determine how close a sample is to a specified distribution—in this case, the normal distribution. The QQ-Plot orders the z-scores from low to high and plots each value’s z-score on the y-axis; the x-axis is the corresponding quantile of a normal distribution for that value’s rank. Since the data is normalized, the units correspond to the number of standard deviations away from the mean. If the points roughly fall on the diagonal line, then the sample distribution can be considered close to normal</w:t>
-      </w:r>
-      <w:r>
-        <w:t>.</w:t>
+        <w:t>A QQ-Plot is used to visually determine how close a sample is to a specified distribution—in this case, the normal distribution. The QQ-Plot orders the z-scores from low to high and plots each value’s z-score on the y-axis; the x-axis is the corresponding quantile of a normal distribution for that value’s rank. Since the data is normalized, the units correspond to the number of standard deviations away from the mean. If the points roughly fall on the diagonal line, then the sample distribution can be considered close to normal.</w:t>
       </w:r>
     </w:p>
     <w:p>
@@ -11287,6 +11284,60 @@
           <w:szCs w:val="24"/>
         </w:rPr>
       </w:pPr>
+      <w:r>
+        <w:rPr>
+          <w:i/>
+          <w:iCs/>
+          <w:color w:val="7F7F7F" w:themeColor="text1" w:themeTint="80"/>
+          <w:sz w:val="24"/>
+          <w:szCs w:val="24"/>
+        </w:rPr>
+        <w:drawing>
+          <wp:inline distT="0" distB="0" distL="0" distR="0" wp14:anchorId="6FA1A0F5" wp14:editId="371FD348">
+            <wp:extent cx="2197116" cy="2632710"/>
+            <wp:effectExtent l="0" t="0" r="0" b="0"/>
+            <wp:docPr id="1581578780" name="Picture 1"/>
+            <wp:cNvGraphicFramePr>
+              <a:graphicFrameLocks xmlns:a="http://schemas.openxmlformats.org/drawingml/2006/main" noChangeAspect="1"/>
+            </wp:cNvGraphicFramePr>
+            <a:graphic xmlns:a="http://schemas.openxmlformats.org/drawingml/2006/main">
+              <a:graphicData uri="http://schemas.openxmlformats.org/drawingml/2006/picture">
+                <pic:pic xmlns:pic="http://schemas.openxmlformats.org/drawingml/2006/picture">
+                  <pic:nvPicPr>
+                    <pic:cNvPr id="1581578780" name=""/>
+                    <pic:cNvPicPr/>
+                  </pic:nvPicPr>
+                  <pic:blipFill>
+                    <a:blip r:embed="rId31"/>
+                    <a:stretch>
+                      <a:fillRect/>
+                    </a:stretch>
+                  </pic:blipFill>
+                  <pic:spPr>
+                    <a:xfrm>
+                      <a:off x="0" y="0"/>
+                      <a:ext cx="2204372" cy="2641405"/>
+                    </a:xfrm>
+                    <a:prstGeom prst="rect">
+                      <a:avLst/>
+                    </a:prstGeom>
+                  </pic:spPr>
+                </pic:pic>
+              </a:graphicData>
+            </a:graphic>
+          </wp:inline>
+        </w:drawing>
+      </w:r>
+      <w:r>
+        <w:rPr>
+          <w:i/>
+          <w:iCs/>
+          <w:color w:val="7F7F7F" w:themeColor="text1" w:themeTint="80"/>
+          <w:sz w:val="24"/>
+          <w:szCs w:val="24"/>
+        </w:rPr>
+        <w:t>-------------------- 7/11/2024 up to page 71</w:t>
+      </w:r>
     </w:p>
     <w:sectPr>
       <w:pgSz w:w="12240" w:h="15840"/>

</xml_diff>

<commit_message>
Day 47 Latest Tech, Day 67 Data Science
Write Python Functions Like This Or I'll Reject Your Pull Request, Keynotes on z-score and its calculation
</commit_message>
<xml_diff>
--- a/Statistics.docx
+++ b/Statistics.docx
@@ -3012,7 +3012,7 @@
                 <w:noProof/>
               </w:rPr>
               <w:drawing>
-                <wp:inline distT="0" distB="0" distL="0" distR="0" wp14:anchorId="06DA7828" wp14:editId="6BF0FB5D">
+                <wp:inline distT="0" distB="0" distL="0" distR="0" wp14:anchorId="06DA7828" wp14:editId="1CFE13CD">
                   <wp:extent cx="1778000" cy="1244581"/>
                   <wp:effectExtent l="0" t="0" r="0" b="0"/>
                   <wp:docPr id="88014661" name="Picture 1" descr="Box Plot - Simply explained - DATAtab"/>
@@ -11288,6 +11288,7 @@
         <w:rPr>
           <w:i/>
           <w:iCs/>
+          <w:noProof/>
           <w:color w:val="7F7F7F" w:themeColor="text1" w:themeTint="80"/>
           <w:sz w:val="24"/>
           <w:szCs w:val="24"/>
@@ -11338,6 +11339,94 @@
         </w:rPr>
         <w:t>-------------------- 7/11/2024 up to page 71</w:t>
       </w:r>
+    </w:p>
+    <w:p>
+      <w:r>
+        <w:lastRenderedPageBreak/>
+        <w:t xml:space="preserve">The normal distribution was essential to the historical development of statistics, as it permitted mathematical approximation of uncertainty and variability. </w:t>
+      </w:r>
+    </w:p>
+    <w:p>
+      <w:r>
+        <w:t xml:space="preserve">• While raw data is typically not normally distributed, errors often are, as are aver‐ ages and totals in large samples. </w:t>
+      </w:r>
+    </w:p>
+    <w:p>
+      <w:r>
+        <w:t>• To convert data to z-scores, you subtract the mean of the data and divide by the standard deviation; you can then compare the data to a normal distribution.</w:t>
+      </w:r>
+    </w:p>
+    <w:p>
+      <w:pPr>
+        <w:rPr>
+          <w:i/>
+          <w:iCs/>
+          <w:color w:val="7F7F7F" w:themeColor="text1" w:themeTint="80"/>
+          <w:sz w:val="24"/>
+          <w:szCs w:val="24"/>
+        </w:rPr>
+      </w:pPr>
+      <w:r>
+        <w:rPr>
+          <w:i/>
+          <w:iCs/>
+          <w:color w:val="7F7F7F" w:themeColor="text1" w:themeTint="80"/>
+          <w:sz w:val="24"/>
+          <w:szCs w:val="24"/>
+        </w:rPr>
+        <w:t>---</w:t>
+      </w:r>
+      <w:r>
+        <w:rPr>
+          <w:i/>
+          <w:iCs/>
+          <w:color w:val="7F7F7F" w:themeColor="text1" w:themeTint="80"/>
+          <w:sz w:val="24"/>
+          <w:szCs w:val="24"/>
+        </w:rPr>
+        <w:t>------------------ 7/1</w:t>
+      </w:r>
+      <w:r>
+        <w:rPr>
+          <w:i/>
+          <w:iCs/>
+          <w:color w:val="7F7F7F" w:themeColor="text1" w:themeTint="80"/>
+          <w:sz w:val="24"/>
+          <w:szCs w:val="24"/>
+        </w:rPr>
+        <w:t>2</w:t>
+      </w:r>
+      <w:r>
+        <w:rPr>
+          <w:i/>
+          <w:iCs/>
+          <w:color w:val="7F7F7F" w:themeColor="text1" w:themeTint="80"/>
+          <w:sz w:val="24"/>
+          <w:szCs w:val="24"/>
+        </w:rPr>
+        <w:t>/2024 up to page 7</w:t>
+      </w:r>
+      <w:r>
+        <w:rPr>
+          <w:i/>
+          <w:iCs/>
+          <w:color w:val="7F7F7F" w:themeColor="text1" w:themeTint="80"/>
+          <w:sz w:val="24"/>
+          <w:szCs w:val="24"/>
+        </w:rPr>
+        <w:t>2</w:t>
+      </w:r>
+    </w:p>
+    <w:p>
+      <w:pPr>
+        <w:rPr>
+          <w:i/>
+          <w:iCs/>
+          <w:color w:val="7F7F7F" w:themeColor="text1" w:themeTint="80"/>
+          <w:sz w:val="24"/>
+          <w:szCs w:val="24"/>
+        </w:rPr>
+      </w:pPr>
     </w:p>
     <w:sectPr>
       <w:pgSz w:w="12240" w:h="15840"/>
@@ -12334,7 +12423,7 @@
   <w:style w:type="paragraph" w:default="1" w:styleId="Normal">
     <w:name w:val="Normal"/>
     <w:qFormat/>
-    <w:rsid w:val="00453FFF"/>
+    <w:rsid w:val="002D3632"/>
   </w:style>
   <w:style w:type="character" w:default="1" w:styleId="DefaultParagraphFont">
     <w:name w:val="Default Paragraph Font"/>

</xml_diff>

<commit_message>
Day 48 Latest Tech, Day 68 Data Science
AI advancement in VFX, Long-tailed distributions
</commit_message>
<xml_diff>
--- a/Statistics.docx
+++ b/Statistics.docx
@@ -1024,7 +1024,21 @@
         <w:rPr>
           <w:color w:val="000000" w:themeColor="text1"/>
         </w:rPr>
-        <w:t>Outlier: is a any value which is very distant from other values in data set and cause skewness.</w:t>
+        <w:t xml:space="preserve">Outlier: is </w:t>
+      </w:r>
+      <w:proofErr w:type="spellStart"/>
+      <w:r>
+        <w:rPr>
+          <w:color w:val="000000" w:themeColor="text1"/>
+        </w:rPr>
+        <w:t>a</w:t>
+      </w:r>
+      <w:proofErr w:type="spellEnd"/>
+      <w:r>
+        <w:rPr>
+          <w:color w:val="000000" w:themeColor="text1"/>
+        </w:rPr>
+        <w:t xml:space="preserve"> any value which is very distant from other values in data set and cause skewness.</w:t>
       </w:r>
     </w:p>
     <w:p>
@@ -1584,11 +1598,19 @@
                 <w:color w:val="000000" w:themeColor="text1"/>
               </w:rPr>
             </w:pPr>
+            <w:proofErr w:type="spellStart"/>
             <w:r>
               <w:rPr>
                 <w:color w:val="000000" w:themeColor="text1"/>
               </w:rPr>
-              <w:t>Its not express in square root as it already quantifies the spread of data in squared units.</w:t>
+              <w:t>Its</w:t>
+            </w:r>
+            <w:proofErr w:type="spellEnd"/>
+            <w:r>
+              <w:rPr>
+                <w:color w:val="000000" w:themeColor="text1"/>
+              </w:rPr>
+              <w:t xml:space="preserve"> not express in square root as it already quantifies the spread of data in squared units.</w:t>
             </w:r>
           </w:p>
         </w:tc>
@@ -3012,7 +3034,7 @@
                 <w:noProof/>
               </w:rPr>
               <w:drawing>
-                <wp:inline distT="0" distB="0" distL="0" distR="0" wp14:anchorId="06DA7828" wp14:editId="1CFE13CD">
+                <wp:inline distT="0" distB="0" distL="0" distR="0" wp14:anchorId="06DA7828" wp14:editId="731189D1">
                   <wp:extent cx="1778000" cy="1244581"/>
                   <wp:effectExtent l="0" t="0" r="0" b="0"/>
                   <wp:docPr id="88014661" name="Picture 1" descr="Box Plot - Simply explained - DATAtab"/>
@@ -5089,7 +5111,21 @@
         <w:rPr>
           <w:color w:val="000000" w:themeColor="text1"/>
         </w:rPr>
-        <w:t>The sum of products (32 in the original case) can be used as a metric to compare against random shufflings. By shuffling one of the vectors multiple times and calculating the sum of products each time, you can generate a distribution of sums. This relates to a resampling-based estimate.</w:t>
+        <w:t xml:space="preserve">The sum of products (32 in the original case) can be used as a metric to compare against random </w:t>
+      </w:r>
+      <w:proofErr w:type="spellStart"/>
+      <w:r>
+        <w:rPr>
+          <w:color w:val="000000" w:themeColor="text1"/>
+        </w:rPr>
+        <w:t>shufflings</w:t>
+      </w:r>
+      <w:proofErr w:type="spellEnd"/>
+      <w:r>
+        <w:rPr>
+          <w:color w:val="000000" w:themeColor="text1"/>
+        </w:rPr>
+        <w:t>. By shuffling one of the vectors multiple times and calculating the sum of products each time, you can generate a distribution of sums. This relates to a resampling-based estimate.</w:t>
       </w:r>
     </w:p>
     <w:p>
@@ -5278,7 +5314,23 @@
         <w:t>Variables can have an association that is not linear, in which case the correlation coefficient may not be a useful metric. The relationship between tax rates and revenue</w:t>
       </w:r>
       <w:r>
-        <w:t xml:space="preserve"> raised is an example: as tax rates increase from zero, the revenue raised also increases. However, once tax rates reach a high level and approach 100%, tax avoidance increa‐ ses and tax revenue actually declines.</w:t>
+        <w:t xml:space="preserve"> raised is an example: as tax rates increase from zero, the revenue raised also increases. However, once tax rates reach a high level and approach 100%, tax avoidance </w:t>
+      </w:r>
+      <w:proofErr w:type="spellStart"/>
+      <w:r>
+        <w:t>increa</w:t>
+      </w:r>
+      <w:proofErr w:type="spellEnd"/>
+      <w:r>
+        <w:t xml:space="preserve">‐ </w:t>
+      </w:r>
+      <w:proofErr w:type="spellStart"/>
+      <w:r>
+        <w:t>ses</w:t>
+      </w:r>
+      <w:proofErr w:type="spellEnd"/>
+      <w:r>
+        <w:t xml:space="preserve"> and tax revenue actually declines.</w:t>
       </w:r>
     </w:p>
     <w:p>
@@ -5420,20 +5472,104 @@
         <w:rPr>
           <w:color w:val="000000" w:themeColor="text1"/>
         </w:rPr>
-        <w:t>Create arrays -&gt; np.array([List]) | np.zeros() |np.linspace(), np.logspace()</w:t>
-      </w:r>
-    </w:p>
-    <w:p>
-      <w:pPr>
-        <w:rPr>
-          <w:color w:val="000000" w:themeColor="text1"/>
-        </w:rPr>
-      </w:pPr>
-      <w:r>
-        <w:rPr>
-          <w:color w:val="000000" w:themeColor="text1"/>
-        </w:rPr>
-        <w:t>Examining -&gt; .dtype, .ndim, .shape, .size</w:t>
+        <w:t xml:space="preserve">Create arrays -&gt; </w:t>
+      </w:r>
+      <w:proofErr w:type="spellStart"/>
+      <w:r>
+        <w:rPr>
+          <w:color w:val="000000" w:themeColor="text1"/>
+        </w:rPr>
+        <w:t>np.array</w:t>
+      </w:r>
+      <w:proofErr w:type="spellEnd"/>
+      <w:r>
+        <w:rPr>
+          <w:color w:val="000000" w:themeColor="text1"/>
+        </w:rPr>
+        <w:t xml:space="preserve">([List]) | </w:t>
+      </w:r>
+      <w:proofErr w:type="spellStart"/>
+      <w:r>
+        <w:rPr>
+          <w:color w:val="000000" w:themeColor="text1"/>
+        </w:rPr>
+        <w:t>np.zeros</w:t>
+      </w:r>
+      <w:proofErr w:type="spellEnd"/>
+      <w:r>
+        <w:rPr>
+          <w:color w:val="000000" w:themeColor="text1"/>
+        </w:rPr>
+        <w:t>() |</w:t>
+      </w:r>
+      <w:proofErr w:type="spellStart"/>
+      <w:r>
+        <w:rPr>
+          <w:color w:val="000000" w:themeColor="text1"/>
+        </w:rPr>
+        <w:t>np.linspace</w:t>
+      </w:r>
+      <w:proofErr w:type="spellEnd"/>
+      <w:r>
+        <w:rPr>
+          <w:color w:val="000000" w:themeColor="text1"/>
+        </w:rPr>
+        <w:t xml:space="preserve">(), </w:t>
+      </w:r>
+      <w:proofErr w:type="spellStart"/>
+      <w:r>
+        <w:rPr>
+          <w:color w:val="000000" w:themeColor="text1"/>
+        </w:rPr>
+        <w:t>np.logspace</w:t>
+      </w:r>
+      <w:proofErr w:type="spellEnd"/>
+      <w:r>
+        <w:rPr>
+          <w:color w:val="000000" w:themeColor="text1"/>
+        </w:rPr>
+        <w:t>()</w:t>
+      </w:r>
+    </w:p>
+    <w:p>
+      <w:pPr>
+        <w:rPr>
+          <w:color w:val="000000" w:themeColor="text1"/>
+        </w:rPr>
+      </w:pPr>
+      <w:r>
+        <w:rPr>
+          <w:color w:val="000000" w:themeColor="text1"/>
+        </w:rPr>
+        <w:t>Examining -&gt; .</w:t>
+      </w:r>
+      <w:proofErr w:type="spellStart"/>
+      <w:r>
+        <w:rPr>
+          <w:color w:val="000000" w:themeColor="text1"/>
+        </w:rPr>
+        <w:t>dtype</w:t>
+      </w:r>
+      <w:proofErr w:type="spellEnd"/>
+      <w:r>
+        <w:rPr>
+          <w:color w:val="000000" w:themeColor="text1"/>
+        </w:rPr>
+        <w:t>, .</w:t>
+      </w:r>
+      <w:proofErr w:type="spellStart"/>
+      <w:r>
+        <w:rPr>
+          <w:color w:val="000000" w:themeColor="text1"/>
+        </w:rPr>
+        <w:t>ndim</w:t>
+      </w:r>
+      <w:proofErr w:type="spellEnd"/>
+      <w:r>
+        <w:rPr>
+          <w:color w:val="000000" w:themeColor="text1"/>
+        </w:rPr>
+        <w:t>, .shape, .size</w:t>
       </w:r>
     </w:p>
     <w:p>
@@ -5797,7 +5933,15 @@
     </w:p>
     <w:p>
       <w:r>
-        <w:t>• A correlation coefficient of zero indicates no correlation, but be aware that ran‐ dom arrangements of data will produce both positive and negative values for the correlation coefficient just by chance</w:t>
+        <w:t xml:space="preserve">• A correlation coefficient of zero indicates no correlation, but be aware that ran‐ </w:t>
+      </w:r>
+      <w:proofErr w:type="spellStart"/>
+      <w:r>
+        <w:t>dom</w:t>
+      </w:r>
+      <w:proofErr w:type="spellEnd"/>
+      <w:r>
+        <w:t xml:space="preserve"> arrangements of data will produce both positive and negative values for the correlation coefficient just by chance</w:t>
       </w:r>
     </w:p>
     <w:p>
@@ -7496,7 +7640,15 @@
     </w:p>
     <w:p>
       <w:r>
-        <w:t>Statistical bias refers to measurement or sampling errors that are systematic and pro‐ duced by the measurement or sampling process.</w:t>
+        <w:t xml:space="preserve">Statistical bias refers to measurement or sampling errors that are systematic and pro‐ </w:t>
+      </w:r>
+      <w:proofErr w:type="spellStart"/>
+      <w:r>
+        <w:t>duced</w:t>
+      </w:r>
+      <w:proofErr w:type="spellEnd"/>
+      <w:r>
+        <w:t xml:space="preserve"> by the measurement or sampling process.</w:t>
       </w:r>
     </w:p>
     <w:p>
@@ -8341,7 +8493,31 @@
         </w:rPr>
       </w:pPr>
       <w:r>
-        <w:t>Since repeated review of large data sets is a key value proposition in data science, selection bias is something to worry about. A form of selection bias of particular con‐ cern to data scientists is what John Elder (founder of Elder Research, a respected data mining consultancy) calls the vast search effect. If you repeatedly run different models and ask different questions with a large data set, you are bound to find something interesting. But is the result you found truly something interesting, or is it the chance outlier? We can guard against this by using a holdout set, and sometimes more than one hold‐ out set, against which to validate performance. Elder also advocates the use of what he calls target shuffling (a permutation test, in essence) to test the validity of predic‐ tive associations that a data mining model suggests</w:t>
+        <w:t xml:space="preserve">Since repeated review of large data sets is a key value proposition in data science, selection bias is something to worry about. A form of selection bias of particular con‐ </w:t>
+      </w:r>
+      <w:proofErr w:type="spellStart"/>
+      <w:r>
+        <w:t>cern</w:t>
+      </w:r>
+      <w:proofErr w:type="spellEnd"/>
+      <w:r>
+        <w:t xml:space="preserve"> to data scientists is what John Elder (founder of Elder Research, a respected data mining consultancy) calls the vast search effect. If you repeatedly run different models and ask different questions with a large data set, you are bound to find something interesting. But is the result you found truly something interesting, or is it the chance outlier? We can guard against this by using a holdout set, and sometimes more than one hold‐ out set, against which to validate performance. Elder also advocates the use of what he calls target shuffling (a permutation test, in essence) to test the validity of </w:t>
+      </w:r>
+      <w:proofErr w:type="spellStart"/>
+      <w:r>
+        <w:t>predic</w:t>
+      </w:r>
+      <w:proofErr w:type="spellEnd"/>
+      <w:r>
+        <w:t xml:space="preserve">‐ </w:t>
+      </w:r>
+      <w:proofErr w:type="spellStart"/>
+      <w:r>
+        <w:t>tive</w:t>
+      </w:r>
+      <w:proofErr w:type="spellEnd"/>
+      <w:r>
+        <w:t xml:space="preserve"> associations that a data mining model suggests</w:t>
       </w:r>
     </w:p>
     <w:p>
@@ -11374,27 +11550,73 @@
           <w:sz w:val="24"/>
           <w:szCs w:val="24"/>
         </w:rPr>
-        <w:t>---</w:t>
-      </w:r>
-      <w:r>
-        <w:rPr>
-          <w:i/>
-          <w:iCs/>
-          <w:color w:val="7F7F7F" w:themeColor="text1" w:themeTint="80"/>
-          <w:sz w:val="24"/>
-          <w:szCs w:val="24"/>
-        </w:rPr>
-        <w:t>------------------ 7/1</w:t>
-      </w:r>
-      <w:r>
-        <w:rPr>
-          <w:i/>
-          <w:iCs/>
-          <w:color w:val="7F7F7F" w:themeColor="text1" w:themeTint="80"/>
-          <w:sz w:val="24"/>
-          <w:szCs w:val="24"/>
-        </w:rPr>
-        <w:t>2</w:t>
+        <w:t>--------------------- 7/12/2024 up to page 72</w:t>
+      </w:r>
+    </w:p>
+    <w:p>
+      <w:pPr>
+        <w:rPr>
+          <w:b/>
+          <w:bCs/>
+        </w:rPr>
+      </w:pPr>
+      <w:r>
+        <w:rPr>
+          <w:b/>
+          <w:bCs/>
+        </w:rPr>
+        <w:t>Long-Tailed Distributions</w:t>
+      </w:r>
+    </w:p>
+    <w:p>
+      <w:r>
+        <w:t xml:space="preserve">Tail </w:t>
+      </w:r>
+    </w:p>
+    <w:p>
+      <w:r>
+        <w:t xml:space="preserve">The long narrow portion of a frequency distribution, where relatively extreme values occur at low frequency. </w:t>
+      </w:r>
+    </w:p>
+    <w:p>
+      <w:r>
+        <w:t xml:space="preserve">Skew </w:t>
+      </w:r>
+    </w:p>
+    <w:p>
+      <w:r>
+        <w:t>Where one tail of a distribution is longer than the other.</w:t>
+      </w:r>
+    </w:p>
+    <w:p>
+      <w:pPr>
+        <w:rPr>
+          <w:i/>
+          <w:iCs/>
+          <w:color w:val="7F7F7F" w:themeColor="text1" w:themeTint="80"/>
+          <w:sz w:val="24"/>
+          <w:szCs w:val="24"/>
+        </w:rPr>
+      </w:pPr>
+      <w:r>
+        <w:rPr>
+          <w:i/>
+          <w:iCs/>
+          <w:color w:val="7F7F7F" w:themeColor="text1" w:themeTint="80"/>
+          <w:sz w:val="24"/>
+          <w:szCs w:val="24"/>
+        </w:rPr>
+        <w:t>--------------------- 7/</w:t>
+      </w:r>
+      <w:r>
+        <w:rPr>
+          <w:i/>
+          <w:iCs/>
+          <w:color w:val="7F7F7F" w:themeColor="text1" w:themeTint="80"/>
+          <w:sz w:val="24"/>
+          <w:szCs w:val="24"/>
+        </w:rPr>
+        <w:t>13</w:t>
       </w:r>
       <w:r>
         <w:rPr>
@@ -11414,19 +11636,8 @@
           <w:sz w:val="24"/>
           <w:szCs w:val="24"/>
         </w:rPr>
-        <w:t>2</w:t>
-      </w:r>
-    </w:p>
-    <w:p>
-      <w:pPr>
-        <w:rPr>
-          <w:i/>
-          <w:iCs/>
-          <w:color w:val="7F7F7F" w:themeColor="text1" w:themeTint="80"/>
-          <w:sz w:val="24"/>
-          <w:szCs w:val="24"/>
-        </w:rPr>
-      </w:pPr>
+        <w:t>3</w:t>
+      </w:r>
     </w:p>
     <w:sectPr>
       <w:pgSz w:w="12240" w:h="15840"/>
@@ -12423,7 +12634,7 @@
   <w:style w:type="paragraph" w:default="1" w:styleId="Normal">
     <w:name w:val="Normal"/>
     <w:qFormat/>
-    <w:rsid w:val="002D3632"/>
+    <w:rsid w:val="003C1773"/>
   </w:style>
   <w:style w:type="character" w:default="1" w:styleId="DefaultParagraphFont">
     <w:name w:val="Default Paragraph Font"/>

</xml_diff>

<commit_message>
Day 49 Latest Tech, Day 69 Data Science
Best models for text classification over customer survey
Example for skewed and long tail distribution
</commit_message>
<xml_diff>
--- a/Statistics.docx
+++ b/Statistics.docx
@@ -973,7 +973,15 @@
               </w:rPr>
             </w:pPr>
             <w:r>
-              <w:t xml:space="preserve">A trimmed means eliminate the influence of extreme values, EX: International diving the top score &amp; bottom score from five judges are dropped and the final score is the average of scores from 3 remaining judges. This </w:t>
+              <w:t xml:space="preserve">A trimmed means </w:t>
+            </w:r>
+            <w:proofErr w:type="gramStart"/>
+            <w:r>
+              <w:t>eliminate</w:t>
+            </w:r>
+            <w:proofErr w:type="gramEnd"/>
+            <w:r>
+              <w:t xml:space="preserve"> the influence of extreme values, EX: International diving the top score &amp; bottom score from five judges are dropped and the final score is the average of scores from 3 remaining judges. This </w:t>
             </w:r>
             <w:r>
               <w:t>makes it difficult for a single judge to manipulate the scores.</w:t>
@@ -1998,7 +2006,21 @@
               <w:rPr>
                 <w:color w:val="000000" w:themeColor="text1"/>
               </w:rPr>
-              <w:t xml:space="preserve"> but MAD won’t because its taking absolute values</w:t>
+              <w:t xml:space="preserve"> but MAD won’t because </w:t>
+            </w:r>
+            <w:proofErr w:type="gramStart"/>
+            <w:r>
+              <w:rPr>
+                <w:color w:val="000000" w:themeColor="text1"/>
+              </w:rPr>
+              <w:t>its</w:t>
+            </w:r>
+            <w:proofErr w:type="gramEnd"/>
+            <w:r>
+              <w:rPr>
+                <w:color w:val="000000" w:themeColor="text1"/>
+              </w:rPr>
+              <w:t xml:space="preserve"> taking absolute values</w:t>
             </w:r>
           </w:p>
         </w:tc>
@@ -3034,7 +3056,7 @@
                 <w:noProof/>
               </w:rPr>
               <w:drawing>
-                <wp:inline distT="0" distB="0" distL="0" distR="0" wp14:anchorId="06DA7828" wp14:editId="731189D1">
+                <wp:inline distT="0" distB="0" distL="0" distR="0" wp14:anchorId="06DA7828" wp14:editId="39DE7E16">
                   <wp:extent cx="1778000" cy="1244581"/>
                   <wp:effectExtent l="0" t="0" r="0" b="0"/>
                   <wp:docPr id="88014661" name="Picture 1" descr="Box Plot - Simply explained - DATAtab"/>
@@ -4256,7 +4278,21 @@
         <w:rPr>
           <w:color w:val="000000" w:themeColor="text1"/>
         </w:rPr>
-        <w:t>For our purposes the probability of an event will happen is the proportion of the event will occur if the situation could be repeated over and over again, infinitely.</w:t>
+        <w:t xml:space="preserve">For our purposes the probability of an event will happen is the proportion of the event will occur if the situation could be </w:t>
+      </w:r>
+      <w:proofErr w:type="gramStart"/>
+      <w:r>
+        <w:rPr>
+          <w:color w:val="000000" w:themeColor="text1"/>
+        </w:rPr>
+        <w:t>repeated over and over again</w:t>
+      </w:r>
+      <w:proofErr w:type="gramEnd"/>
+      <w:r>
+        <w:rPr>
+          <w:color w:val="000000" w:themeColor="text1"/>
+        </w:rPr>
+        <w:t>, infinitely.</w:t>
       </w:r>
     </w:p>
     <w:p>
@@ -4315,20 +4351,48 @@
         <w:rPr>
           <w:color w:val="000000" w:themeColor="text1"/>
         </w:rPr>
-        <w:t>If the highest value of X goes with highest value of Y then correlation of X and Y is positively correlated and also for vice versa.</w:t>
-      </w:r>
-    </w:p>
-    <w:p>
-      <w:pPr>
-        <w:rPr>
-          <w:color w:val="000000" w:themeColor="text1"/>
-        </w:rPr>
-      </w:pPr>
-      <w:r>
-        <w:rPr>
-          <w:color w:val="000000" w:themeColor="text1"/>
-        </w:rPr>
-        <w:t>If the highest value of X goes with lowest value of X then correlation of X and Y is negatively correlated and also for vice versa</w:t>
+        <w:t xml:space="preserve">If the highest value of X goes with highest value of </w:t>
+      </w:r>
+      <w:proofErr w:type="gramStart"/>
+      <w:r>
+        <w:rPr>
+          <w:color w:val="000000" w:themeColor="text1"/>
+        </w:rPr>
+        <w:t>Y</w:t>
+      </w:r>
+      <w:proofErr w:type="gramEnd"/>
+      <w:r>
+        <w:rPr>
+          <w:color w:val="000000" w:themeColor="text1"/>
+        </w:rPr>
+        <w:t xml:space="preserve"> then correlation of X and Y is positively correlated and also for vice versa.</w:t>
+      </w:r>
+    </w:p>
+    <w:p>
+      <w:pPr>
+        <w:rPr>
+          <w:color w:val="000000" w:themeColor="text1"/>
+        </w:rPr>
+      </w:pPr>
+      <w:r>
+        <w:rPr>
+          <w:color w:val="000000" w:themeColor="text1"/>
+        </w:rPr>
+        <w:t xml:space="preserve">If the highest value of X goes with lowest value of </w:t>
+      </w:r>
+      <w:proofErr w:type="gramStart"/>
+      <w:r>
+        <w:rPr>
+          <w:color w:val="000000" w:themeColor="text1"/>
+        </w:rPr>
+        <w:t>X</w:t>
+      </w:r>
+      <w:proofErr w:type="gramEnd"/>
+      <w:r>
+        <w:rPr>
+          <w:color w:val="000000" w:themeColor="text1"/>
+        </w:rPr>
+        <w:t xml:space="preserve"> then correlation of X and Y is negatively correlated and also for vice versa</w:t>
       </w:r>
     </w:p>
     <w:p>
@@ -4459,7 +4523,21 @@
         <w:rPr>
           <w:color w:val="000000" w:themeColor="text1"/>
         </w:rPr>
-        <w:t xml:space="preserve"> a plot which x-axis is one plot and y axis is one plot.</w:t>
+        <w:t xml:space="preserve"> a plot which x-axis is one plot and y axis </w:t>
+      </w:r>
+      <w:proofErr w:type="gramStart"/>
+      <w:r>
+        <w:rPr>
+          <w:color w:val="000000" w:themeColor="text1"/>
+        </w:rPr>
+        <w:t>is</w:t>
+      </w:r>
+      <w:proofErr w:type="gramEnd"/>
+      <w:r>
+        <w:rPr>
+          <w:color w:val="000000" w:themeColor="text1"/>
+        </w:rPr>
+        <w:t xml:space="preserve"> one plot.</w:t>
       </w:r>
     </w:p>
     <w:p>
@@ -5330,7 +5408,15 @@
       </w:r>
       <w:proofErr w:type="spellEnd"/>
       <w:r>
-        <w:t xml:space="preserve"> and tax revenue actually declines.</w:t>
+        <w:t xml:space="preserve"> and tax revenue </w:t>
+      </w:r>
+      <w:proofErr w:type="gramStart"/>
+      <w:r>
+        <w:t>actually declines</w:t>
+      </w:r>
+      <w:proofErr w:type="gramEnd"/>
+      <w:r>
+        <w:t>.</w:t>
       </w:r>
     </w:p>
     <w:p>
@@ -5475,6 +5561,7 @@
         <w:t xml:space="preserve">Create arrays -&gt; </w:t>
       </w:r>
       <w:proofErr w:type="spellStart"/>
+      <w:proofErr w:type="gramStart"/>
       <w:r>
         <w:rPr>
           <w:color w:val="000000" w:themeColor="text1"/>
@@ -5482,6 +5569,7 @@
         <w:t>np.array</w:t>
       </w:r>
       <w:proofErr w:type="spellEnd"/>
+      <w:proofErr w:type="gramEnd"/>
       <w:r>
         <w:rPr>
           <w:color w:val="000000" w:themeColor="text1"/>
@@ -5541,7 +5629,14 @@
         <w:rPr>
           <w:color w:val="000000" w:themeColor="text1"/>
         </w:rPr>
-        <w:t>Examining -&gt; .</w:t>
+        <w:t>Examining -</w:t>
+      </w:r>
+      <w:proofErr w:type="gramStart"/>
+      <w:r>
+        <w:rPr>
+          <w:color w:val="000000" w:themeColor="text1"/>
+        </w:rPr>
+        <w:t>&gt; .</w:t>
       </w:r>
       <w:proofErr w:type="spellStart"/>
       <w:r>
@@ -5551,6 +5646,7 @@
         <w:t>dtype</w:t>
       </w:r>
       <w:proofErr w:type="spellEnd"/>
+      <w:proofErr w:type="gramEnd"/>
       <w:r>
         <w:rPr>
           <w:color w:val="000000" w:themeColor="text1"/>
@@ -6662,7 +6758,21 @@
         <w:rPr>
           <w:color w:val="000000" w:themeColor="text1"/>
         </w:rPr>
-        <w:t xml:space="preserve"> On the other hand the boxplot clearly shows the outliers.</w:t>
+        <w:t xml:space="preserve"> On the other </w:t>
+      </w:r>
+      <w:proofErr w:type="gramStart"/>
+      <w:r>
+        <w:rPr>
+          <w:color w:val="000000" w:themeColor="text1"/>
+        </w:rPr>
+        <w:t>hand</w:t>
+      </w:r>
+      <w:proofErr w:type="gramEnd"/>
+      <w:r>
+        <w:rPr>
+          <w:color w:val="000000" w:themeColor="text1"/>
+        </w:rPr>
+        <w:t xml:space="preserve"> the boxplot clearly shows the outliers.</w:t>
       </w:r>
     </w:p>
     <w:p>
@@ -6907,7 +7017,21 @@
         <w:rPr>
           <w:color w:val="000000" w:themeColor="text1"/>
         </w:rPr>
-        <w:t>In traditional statistics, there assumptions made on population but in current statistics there is no need and sample is used to train models and use it against the big data.</w:t>
+        <w:t xml:space="preserve">In traditional statistics, there assumptions made on population but in current statistics there is no need and sample </w:t>
+      </w:r>
+      <w:proofErr w:type="gramStart"/>
+      <w:r>
+        <w:rPr>
+          <w:color w:val="000000" w:themeColor="text1"/>
+        </w:rPr>
+        <w:t>is</w:t>
+      </w:r>
+      <w:proofErr w:type="gramEnd"/>
+      <w:r>
+        <w:rPr>
+          <w:color w:val="000000" w:themeColor="text1"/>
+        </w:rPr>
+        <w:t xml:space="preserve"> used to train models and use it against the big data.</w:t>
       </w:r>
     </w:p>
     <w:p>
@@ -7368,7 +7492,21 @@
           <w:color w:val="000000" w:themeColor="text1"/>
         </w:rPr>
         <w:tab/>
-        <w:t>Dividing the population into strata and randomly sampling from each strata.</w:t>
+        <w:t xml:space="preserve">Dividing the population into strata and randomly sampling from each </w:t>
+      </w:r>
+      <w:proofErr w:type="gramStart"/>
+      <w:r>
+        <w:rPr>
+          <w:color w:val="000000" w:themeColor="text1"/>
+        </w:rPr>
+        <w:t>strata</w:t>
+      </w:r>
+      <w:proofErr w:type="gramEnd"/>
+      <w:r>
+        <w:rPr>
+          <w:color w:val="000000" w:themeColor="text1"/>
+        </w:rPr>
+        <w:t>.</w:t>
       </w:r>
     </w:p>
     <w:p>
@@ -7606,7 +7744,15 @@
     </w:p>
     <w:p>
       <w:r>
-        <w:t>The reviews of restaurants, hotels, cafés, and so on that you read on social media sites like Yelp are prone to bias because the people submitting them are not randomly selected. rather, they themselves have taken the initiative to write. This leads to self-selection bias— the people motivated to write reviews may have had poor experiences, may have an association with the establishment, or may simply be a different type of person from those who do not write reviews. Note that while self-selection samples can be unreliable indicators of the true state of affairs, they may be more reliable in simply com‐ paring one establishment to a similar one; the same self-selection bias might apply to each.</w:t>
+        <w:t xml:space="preserve">The reviews of restaurants, hotels, cafés, and so on that you read on social media sites like Yelp are prone to bias because the people submitting them are not randomly selected. rather, they themselves have taken the initiative to write. This leads to self-selection bias— the people motivated to write reviews may have had poor experiences, may have an association with the establishment, or may simply be a different type of person from those who do not write reviews. Note that while self-selection samples can be unreliable indicators of the true </w:t>
+      </w:r>
+      <w:proofErr w:type="gramStart"/>
+      <w:r>
+        <w:t>state of affairs</w:t>
+      </w:r>
+      <w:proofErr w:type="gramEnd"/>
+      <w:r>
+        <w:t>, they may be more reliable in simply com‐ paring one establishment to a similar one; the same self-selection bias might apply to each.</w:t>
       </w:r>
     </w:p>
     <w:p>
@@ -7743,7 +7889,15 @@
     </w:p>
     <w:p>
       <w:r>
-        <w:t>Bias comes in different forms, and may be observable or invisible. When a result does suggest bias (e.g., by reference to a benchmark or actual values), it is often an indica‐ tor that a statistical or machine learning model has been mis specified, or an important variable left out.</w:t>
+        <w:t xml:space="preserve">Bias comes in different </w:t>
+      </w:r>
+      <w:proofErr w:type="gramStart"/>
+      <w:r>
+        <w:t>forms, and</w:t>
+      </w:r>
+      <w:proofErr w:type="gramEnd"/>
+      <w:r>
+        <w:t xml:space="preserve"> may be observable or invisible. When a result does suggest bias (e.g., by reference to a benchmark or actual values), it is often an indica‐ tor that a statistical or machine learning model has been mis specified, or an important variable left out.</w:t>
       </w:r>
     </w:p>
     <w:p>
@@ -8139,22 +8293,55 @@
           <w:bCs/>
         </w:rPr>
       </w:pPr>
+      <w:proofErr w:type="gramStart"/>
       <w:r>
         <w:rPr>
           <w:b/>
           <w:bCs/>
         </w:rPr>
-        <w:t>So when are massive amounts of data needed?</w:t>
-      </w:r>
-    </w:p>
-    <w:p>
-      <w:r>
-        <w:t>Consider the search queries received by Google, where columns are terms, rows are individual search queries, and cell values are either 0 or 1, depending on whether a query contains a term. The goal is to determine the best predicted search destination for a given query. There are over 150,000 words in the English language, and Google processes over one trillion queries per year. This yields a huge matrix, the vast majority of whose entries are “0.” This is a true big data problem—only when such enormous quantities of data are accumulated can effective search results be returned for most queries. And the more data accumulates, the better the results.</w:t>
-      </w:r>
-    </w:p>
-    <w:p>
-      <w:r>
-        <w:t>Consider the search phrase “Ricky Ricardo and Little Red Riding Hood.” In the early days of the internet, this query would probably have returned results on the band‐ leader Ricky Ricardo, the television show I Love Lucy in which that character appeared, and the children’s story Little Red Riding Hood. Both of those individual items would have had many searches to refer to, but the combination would have had very few. Later, now that trillions of search queries have been accumulated, this search query returns the exact I Love Lucy episode in which Ricky narrates, in dramatic fashion, the Little Red Riding Hood story to his infant son in a comic mix of English and Spanish.</w:t>
+        <w:t>So</w:t>
+      </w:r>
+      <w:proofErr w:type="gramEnd"/>
+      <w:r>
+        <w:rPr>
+          <w:b/>
+          <w:bCs/>
+        </w:rPr>
+        <w:t xml:space="preserve"> when are massive amounts of data needed?</w:t>
+      </w:r>
+    </w:p>
+    <w:p>
+      <w:r>
+        <w:t xml:space="preserve">Consider the search queries received by Google, where columns are terms, rows are individual search queries, and cell values are either 0 or 1, depending on whether a query contains a term. The goal is to determine the best predicted search destination for a given query. There are over 150,000 words in the English language, and Google processes over one trillion queries per year. This yields a huge </w:t>
+      </w:r>
+      <w:proofErr w:type="gramStart"/>
+      <w:r>
+        <w:t>matrix,</w:t>
+      </w:r>
+      <w:proofErr w:type="gramEnd"/>
+      <w:r>
+        <w:t xml:space="preserve"> the vast majority of whose entries are “0.” This is a true big data problem—only when such enormous quantities of data are accumulated can </w:t>
+      </w:r>
+      <w:proofErr w:type="gramStart"/>
+      <w:r>
+        <w:t>effective</w:t>
+      </w:r>
+      <w:proofErr w:type="gramEnd"/>
+      <w:r>
+        <w:t xml:space="preserve"> search results be returned for most queries. And the more data accumulates, the better the results.</w:t>
+      </w:r>
+    </w:p>
+    <w:p>
+      <w:r>
+        <w:t xml:space="preserve">Consider the search phrase “Ricky Ricardo and Little Red Riding Hood.” In the early days of the internet, this query would probably have returned results on the band‐ leader Ricky Ricardo, the television </w:t>
+      </w:r>
+      <w:proofErr w:type="gramStart"/>
+      <w:r>
+        <w:t>show</w:t>
+      </w:r>
+      <w:proofErr w:type="gramEnd"/>
+      <w:r>
+        <w:t xml:space="preserve"> I Love Lucy in which that character appeared, and the children’s story Little Red Riding Hood. Both of those individual items would have had many searches to refer to, but the combination would have had very few. Later, now that trillions of search queries have been accumulated, this search query returns the exact I Love Lucy episode in which Ricky narrates, in dramatic fashion, the Little Red Riding Hood story to his infant son in a comic mix of English and Spanish.</w:t>
       </w:r>
     </w:p>
     <w:p/>
@@ -8493,7 +8680,15 @@
         </w:rPr>
       </w:pPr>
       <w:r>
-        <w:t xml:space="preserve">Since repeated review of large data sets is a key value proposition in data science, selection bias is something to worry about. A form of selection bias of particular con‐ </w:t>
+        <w:t xml:space="preserve">Since repeated review of large data sets is a key value proposition in data science, selection bias is something to worry about. A form of selection bias of </w:t>
+      </w:r>
+      <w:proofErr w:type="gramStart"/>
+      <w:r>
+        <w:t>particular con</w:t>
+      </w:r>
+      <w:proofErr w:type="gramEnd"/>
+      <w:r>
+        <w:t xml:space="preserve">‐ </w:t>
       </w:r>
       <w:proofErr w:type="spellStart"/>
       <w:r>
@@ -8626,7 +8821,15 @@
     </w:p>
     <w:p>
       <w:r>
-        <w:t xml:space="preserve">Sports fans are familiar with the “rookie of the year, sophomore slump” phenomenon. Among the athletes who begin their career in a given season (the rookie class), there is always one who performs better than all the rest. Generally, this “rookie of the year” does not do as well in his second year. Why </w:t>
+        <w:t xml:space="preserve">Sports fans are familiar with the “rookie of the year, sophomore slump” phenomenon. Among the athletes who begin their career </w:t>
+      </w:r>
+      <w:proofErr w:type="gramStart"/>
+      <w:r>
+        <w:t>in a given</w:t>
+      </w:r>
+      <w:proofErr w:type="gramEnd"/>
+      <w:r>
+        <w:t xml:space="preserve"> season (the rookie class), there is always one who performs better than all the rest. Generally, this “rookie of the year” does not do as well in his second year. Why </w:t>
       </w:r>
       <w:r>
         <w:lastRenderedPageBreak/>
@@ -8984,7 +9187,15 @@
         <w:t>Data distribution</w:t>
       </w:r>
       <w:r>
-        <w:t xml:space="preserve"> The frequency distribution of individual values in a data set. </w:t>
+        <w:t xml:space="preserve"> </w:t>
+      </w:r>
+      <w:proofErr w:type="gramStart"/>
+      <w:r>
+        <w:t>The</w:t>
+      </w:r>
+      <w:proofErr w:type="gramEnd"/>
+      <w:r>
+        <w:t xml:space="preserve"> frequency distribution of individual values in a data set. </w:t>
       </w:r>
     </w:p>
     <w:p>
@@ -8996,7 +9207,15 @@
         <w:t>Sampling distribution</w:t>
       </w:r>
       <w:r>
-        <w:t xml:space="preserve"> The frequency distribution of a sample statistic over many samples or resamples. </w:t>
+        <w:t xml:space="preserve"> </w:t>
+      </w:r>
+      <w:proofErr w:type="gramStart"/>
+      <w:r>
+        <w:t>The</w:t>
+      </w:r>
+      <w:proofErr w:type="gramEnd"/>
+      <w:r>
+        <w:t xml:space="preserve"> frequency distribution of a sample statistic over many samples or resamples. </w:t>
       </w:r>
     </w:p>
     <w:p>
@@ -9008,7 +9227,15 @@
         <w:t>Central limit theorem</w:t>
       </w:r>
       <w:r>
-        <w:t xml:space="preserve"> The tendency of the sampling distribution to take on a normal shape as sample size rises. </w:t>
+        <w:t xml:space="preserve"> </w:t>
+      </w:r>
+      <w:proofErr w:type="gramStart"/>
+      <w:r>
+        <w:t>The</w:t>
+      </w:r>
+      <w:proofErr w:type="gramEnd"/>
+      <w:r>
+        <w:t xml:space="preserve"> tendency of the sampling distribution to take on a normal shape as sample size rises. </w:t>
       </w:r>
     </w:p>
     <w:p>
@@ -9020,7 +9247,15 @@
         <w:t>Standard error</w:t>
       </w:r>
       <w:r>
-        <w:t xml:space="preserve"> The variability (standard deviation) of a sample statistic over many samples (not to be confused with standard deviation, which by itself, refers to variability of individual data values).</w:t>
+        <w:t xml:space="preserve"> </w:t>
+      </w:r>
+      <w:proofErr w:type="gramStart"/>
+      <w:r>
+        <w:t>The</w:t>
+      </w:r>
+      <w:proofErr w:type="gramEnd"/>
+      <w:r>
+        <w:t xml:space="preserve"> variability (standard deviation) of a sample statistic over many samples (not to be confused with standard deviation, which by itself, refers to variability of individual data values).</w:t>
       </w:r>
     </w:p>
     <w:p>
@@ -9575,7 +9810,15 @@
     </w:p>
     <w:p>
       <w:r>
-        <w:t xml:space="preserve">1. Collect a number of brand-new samples from the population. </w:t>
+        <w:t xml:space="preserve">1. Collect </w:t>
+      </w:r>
+      <w:proofErr w:type="gramStart"/>
+      <w:r>
+        <w:t>a number of</w:t>
+      </w:r>
+      <w:proofErr w:type="gramEnd"/>
+      <w:r>
+        <w:t xml:space="preserve"> brand-new samples from the population. </w:t>
       </w:r>
     </w:p>
     <w:p>
@@ -9915,7 +10158,15 @@
     </w:p>
     <w:p>
       <w:r>
-        <w:t xml:space="preserve">In practice, it is not necessary to actually replicate the sample a huge number of times. We simply replace each observation after each draw; that is, we sample with replacement. In this way we effectively create an infinite population in which the probability of an element being drawn remains unchanged from draw to draw. The algorithm for a bootstrap resampling of the mean, for a sample of size n, is as follows: </w:t>
+        <w:t xml:space="preserve">In practice, it is not necessary to </w:t>
+      </w:r>
+      <w:proofErr w:type="gramStart"/>
+      <w:r>
+        <w:t>actually replicate</w:t>
+      </w:r>
+      <w:proofErr w:type="gramEnd"/>
+      <w:r>
+        <w:t xml:space="preserve"> the sample a huge number of times. We simply replace each observation after each draw; that is, we sample with replacement. In this way we effectively create an infinite population in which the probability of an element being drawn remains unchanged from draw to draw. The algorithm for a bootstrap resampling of the mean, for a sample of size n, is as follows: </w:t>
       </w:r>
     </w:p>
     <w:p>
@@ -10146,8 +10397,13 @@
     </w:p>
     <w:p>
       <w:r>
-        <w:t>The bootstrap can be used with multivariate data, where the rows are sampled as units (see Figure 2-8). A model might then be run on the bootstrapped data, for example, to estimate the stability (variability) of model parameters, or to improve predictive power. With classification and regression trees (also called decision trees), running multiple trees on bootstrap samples and then averaging their predictions (or, with classification, taking a majority vote) generally performs better than using a single tree. This process is called bagging (short for “bootstrap aggregating”;</w:t>
-      </w:r>
+        <w:t>The bootstrap can be used with multivariate data, where the rows are sampled as units (see Figure 2-8). A model might then be run on the bootstrapped data, for example, to estimate the stability (variability) of model parameters, or to improve predictive power. With classification and regression trees (also called decision trees), running multiple trees on bootstrap samples and then averaging their predictions (or, with classification, taking a majority vote) generally performs better than using a single tree. This process is called bagging (short for “bootstrap aggregating</w:t>
+      </w:r>
+      <w:proofErr w:type="gramStart"/>
+      <w:r>
+        <w:t>”;</w:t>
+      </w:r>
+      <w:proofErr w:type="gramEnd"/>
     </w:p>
     <w:p>
       <w:pPr>
@@ -10370,7 +10626,15 @@
     </w:p>
     <w:p>
       <w:r>
-        <w:t>Sometimes the term resampling is used synonymously with the term bootstrapping, as just outlined. More often, the term resampling also includes permutation procedures (see “Permutation Test” on page 97), where multiple samples are combined and the sampling may be done without replacement. In any case, the term bootstrap always implies sampling with replacement from an observed data set</w:t>
+        <w:t xml:space="preserve">Sometimes the term resampling is used synonymously with the term bootstrapping, as just outlined. More often, the term resampling also includes permutation procedures (see “Permutation Test” on page 97), where multiple samples are </w:t>
+      </w:r>
+      <w:proofErr w:type="gramStart"/>
+      <w:r>
+        <w:t>combined</w:t>
+      </w:r>
+      <w:proofErr w:type="gramEnd"/>
+      <w:r>
+        <w:t xml:space="preserve"> and the sampling may be done without replacement. In any case, the term bootstrap always implies sampling with replacement from an observed data set</w:t>
       </w:r>
     </w:p>
     <w:p>
@@ -10727,7 +10991,15 @@
       </w:r>
       <w:r>
         <w:br/>
-        <w:t xml:space="preserve">4. For an x% confidence interval, trim [(100-x) / 2]% of the R resample results from either end of the distribution. </w:t>
+        <w:t xml:space="preserve">4. For an x% confidence interval, trim [(100-x) / </w:t>
+      </w:r>
+      <w:proofErr w:type="gramStart"/>
+      <w:r>
+        <w:t>2]%</w:t>
+      </w:r>
+      <w:proofErr w:type="gramEnd"/>
+      <w:r>
+        <w:t xml:space="preserve"> of the R resample results from either end of the distribution. </w:t>
       </w:r>
       <w:r>
         <w:br/>
@@ -11166,7 +11438,15 @@
     </w:p>
     <w:p>
       <w:r>
-        <w:t>It is a common misconception that the normal distribution is called that because most data follows a normal distribution—that is, it is the normal thing. Most of the variables used in a typical data science project—in fact, most raw data as a whole—are not normally distributed.</w:t>
+        <w:t xml:space="preserve">It is a common misconception that the normal distribution is called that because most data </w:t>
+      </w:r>
+      <w:proofErr w:type="gramStart"/>
+      <w:r>
+        <w:t>follows</w:t>
+      </w:r>
+      <w:proofErr w:type="gramEnd"/>
+      <w:r>
+        <w:t xml:space="preserve"> a normal distribution—that is, it is the normal thing. Most of the variables used in a typical data science project—in fact, most raw data as a whole—are not normally distributed.</w:t>
       </w:r>
     </w:p>
     <w:p>
@@ -11606,6 +11886,32 @@
           <w:sz w:val="24"/>
           <w:szCs w:val="24"/>
         </w:rPr>
+        <w:t>--------------------- 7/13/2024 up to page 73</w:t>
+      </w:r>
+    </w:p>
+    <w:p>
+      <w:r>
+        <w:t>Sometimes, the distribution is highly skewed (asymmetric), such as with income data; or the distribution can be discrete, as with binomial data. Both symmetric and asymmetric distributions may have long tails. The tails of a distribution correspond to the extreme values (small and large).</w:t>
+      </w:r>
+    </w:p>
+    <w:p>
+      <w:pPr>
+        <w:rPr>
+          <w:i/>
+          <w:iCs/>
+          <w:color w:val="7F7F7F" w:themeColor="text1" w:themeTint="80"/>
+          <w:sz w:val="24"/>
+          <w:szCs w:val="24"/>
+        </w:rPr>
+      </w:pPr>
+      <w:r>
+        <w:rPr>
+          <w:i/>
+          <w:iCs/>
+          <w:color w:val="7F7F7F" w:themeColor="text1" w:themeTint="80"/>
+          <w:sz w:val="24"/>
+          <w:szCs w:val="24"/>
+        </w:rPr>
         <w:t>--------------------- 7/</w:t>
       </w:r>
       <w:r>
@@ -11616,7 +11922,7 @@
           <w:sz w:val="24"/>
           <w:szCs w:val="24"/>
         </w:rPr>
-        <w:t>13</w:t>
+        <w:t>14</w:t>
       </w:r>
       <w:r>
         <w:rPr>
@@ -11636,7 +11942,7 @@
           <w:sz w:val="24"/>
           <w:szCs w:val="24"/>
         </w:rPr>
-        <w:t>3</w:t>
+        <w:t>4</w:t>
       </w:r>
     </w:p>
     <w:sectPr>
@@ -12634,7 +12940,7 @@
   <w:style w:type="paragraph" w:default="1" w:styleId="Normal">
     <w:name w:val="Normal"/>
     <w:qFormat/>
-    <w:rsid w:val="003C1773"/>
+    <w:rsid w:val="00EE2233"/>
   </w:style>
   <w:style w:type="character" w:default="1" w:styleId="DefaultParagraphFont">
     <w:name w:val="Default Paragraph Font"/>

</xml_diff>

<commit_message>
Day 50 Latest Tech, Day 70 Data Science
CrewAi, Statistics: Student's T distribution
</commit_message>
<xml_diff>
--- a/Statistics.docx
+++ b/Statistics.docx
@@ -973,15 +973,7 @@
               </w:rPr>
             </w:pPr>
             <w:r>
-              <w:t xml:space="preserve">A trimmed means </w:t>
-            </w:r>
-            <w:proofErr w:type="gramStart"/>
-            <w:r>
-              <w:t>eliminate</w:t>
-            </w:r>
-            <w:proofErr w:type="gramEnd"/>
-            <w:r>
-              <w:t xml:space="preserve"> the influence of extreme values, EX: International diving the top score &amp; bottom score from five judges are dropped and the final score is the average of scores from 3 remaining judges. This </w:t>
+              <w:t xml:space="preserve">A trimmed means eliminate the influence of extreme values, EX: International diving the top score &amp; bottom score from five judges are dropped and the final score is the average of scores from 3 remaining judges. This </w:t>
             </w:r>
             <w:r>
               <w:t>makes it difficult for a single judge to manipulate the scores.</w:t>
@@ -1032,21 +1024,7 @@
         <w:rPr>
           <w:color w:val="000000" w:themeColor="text1"/>
         </w:rPr>
-        <w:t xml:space="preserve">Outlier: is </w:t>
-      </w:r>
-      <w:proofErr w:type="spellStart"/>
-      <w:r>
-        <w:rPr>
-          <w:color w:val="000000" w:themeColor="text1"/>
-        </w:rPr>
-        <w:t>a</w:t>
-      </w:r>
-      <w:proofErr w:type="spellEnd"/>
-      <w:r>
-        <w:rPr>
-          <w:color w:val="000000" w:themeColor="text1"/>
-        </w:rPr>
-        <w:t xml:space="preserve"> any value which is very distant from other values in data set and cause skewness.</w:t>
+        <w:t>Outlier: is a any value which is very distant from other values in data set and cause skewness.</w:t>
       </w:r>
     </w:p>
     <w:p>
@@ -1606,19 +1584,11 @@
                 <w:color w:val="000000" w:themeColor="text1"/>
               </w:rPr>
             </w:pPr>
-            <w:proofErr w:type="spellStart"/>
             <w:r>
               <w:rPr>
                 <w:color w:val="000000" w:themeColor="text1"/>
               </w:rPr>
-              <w:t>Its</w:t>
-            </w:r>
-            <w:proofErr w:type="spellEnd"/>
-            <w:r>
-              <w:rPr>
-                <w:color w:val="000000" w:themeColor="text1"/>
-              </w:rPr>
-              <w:t xml:space="preserve"> not express in square root as it already quantifies the spread of data in squared units.</w:t>
+              <w:t>Its not express in square root as it already quantifies the spread of data in squared units.</w:t>
             </w:r>
           </w:p>
         </w:tc>
@@ -2006,21 +1976,7 @@
               <w:rPr>
                 <w:color w:val="000000" w:themeColor="text1"/>
               </w:rPr>
-              <w:t xml:space="preserve"> but MAD won’t because </w:t>
-            </w:r>
-            <w:proofErr w:type="gramStart"/>
-            <w:r>
-              <w:rPr>
-                <w:color w:val="000000" w:themeColor="text1"/>
-              </w:rPr>
-              <w:t>its</w:t>
-            </w:r>
-            <w:proofErr w:type="gramEnd"/>
-            <w:r>
-              <w:rPr>
-                <w:color w:val="000000" w:themeColor="text1"/>
-              </w:rPr>
-              <w:t xml:space="preserve"> taking absolute values</w:t>
+              <w:t xml:space="preserve"> but MAD won’t because its taking absolute values</w:t>
             </w:r>
           </w:p>
         </w:tc>
@@ -3056,7 +3012,7 @@
                 <w:noProof/>
               </w:rPr>
               <w:drawing>
-                <wp:inline distT="0" distB="0" distL="0" distR="0" wp14:anchorId="06DA7828" wp14:editId="39DE7E16">
+                <wp:inline distT="0" distB="0" distL="0" distR="0" wp14:anchorId="06DA7828" wp14:editId="51432594">
                   <wp:extent cx="1778000" cy="1244581"/>
                   <wp:effectExtent l="0" t="0" r="0" b="0"/>
                   <wp:docPr id="88014661" name="Picture 1" descr="Box Plot - Simply explained - DATAtab"/>
@@ -4278,21 +4234,7 @@
         <w:rPr>
           <w:color w:val="000000" w:themeColor="text1"/>
         </w:rPr>
-        <w:t xml:space="preserve">For our purposes the probability of an event will happen is the proportion of the event will occur if the situation could be </w:t>
-      </w:r>
-      <w:proofErr w:type="gramStart"/>
-      <w:r>
-        <w:rPr>
-          <w:color w:val="000000" w:themeColor="text1"/>
-        </w:rPr>
-        <w:t>repeated over and over again</w:t>
-      </w:r>
-      <w:proofErr w:type="gramEnd"/>
-      <w:r>
-        <w:rPr>
-          <w:color w:val="000000" w:themeColor="text1"/>
-        </w:rPr>
-        <w:t>, infinitely.</w:t>
+        <w:t>For our purposes the probability of an event will happen is the proportion of the event will occur if the situation could be repeated over and over again, infinitely.</w:t>
       </w:r>
     </w:p>
     <w:p>
@@ -4351,48 +4293,20 @@
         <w:rPr>
           <w:color w:val="000000" w:themeColor="text1"/>
         </w:rPr>
-        <w:t xml:space="preserve">If the highest value of X goes with highest value of </w:t>
-      </w:r>
-      <w:proofErr w:type="gramStart"/>
-      <w:r>
-        <w:rPr>
-          <w:color w:val="000000" w:themeColor="text1"/>
-        </w:rPr>
-        <w:t>Y</w:t>
-      </w:r>
-      <w:proofErr w:type="gramEnd"/>
-      <w:r>
-        <w:rPr>
-          <w:color w:val="000000" w:themeColor="text1"/>
-        </w:rPr>
-        <w:t xml:space="preserve"> then correlation of X and Y is positively correlated and also for vice versa.</w:t>
-      </w:r>
-    </w:p>
-    <w:p>
-      <w:pPr>
-        <w:rPr>
-          <w:color w:val="000000" w:themeColor="text1"/>
-        </w:rPr>
-      </w:pPr>
-      <w:r>
-        <w:rPr>
-          <w:color w:val="000000" w:themeColor="text1"/>
-        </w:rPr>
-        <w:t xml:space="preserve">If the highest value of X goes with lowest value of </w:t>
-      </w:r>
-      <w:proofErr w:type="gramStart"/>
-      <w:r>
-        <w:rPr>
-          <w:color w:val="000000" w:themeColor="text1"/>
-        </w:rPr>
-        <w:t>X</w:t>
-      </w:r>
-      <w:proofErr w:type="gramEnd"/>
-      <w:r>
-        <w:rPr>
-          <w:color w:val="000000" w:themeColor="text1"/>
-        </w:rPr>
-        <w:t xml:space="preserve"> then correlation of X and Y is negatively correlated and also for vice versa</w:t>
+        <w:t>If the highest value of X goes with highest value of Y then correlation of X and Y is positively correlated and also for vice versa.</w:t>
+      </w:r>
+    </w:p>
+    <w:p>
+      <w:pPr>
+        <w:rPr>
+          <w:color w:val="000000" w:themeColor="text1"/>
+        </w:rPr>
+      </w:pPr>
+      <w:r>
+        <w:rPr>
+          <w:color w:val="000000" w:themeColor="text1"/>
+        </w:rPr>
+        <w:t>If the highest value of X goes with lowest value of X then correlation of X and Y is negatively correlated and also for vice versa</w:t>
       </w:r>
     </w:p>
     <w:p>
@@ -4523,21 +4437,7 @@
         <w:rPr>
           <w:color w:val="000000" w:themeColor="text1"/>
         </w:rPr>
-        <w:t xml:space="preserve"> a plot which x-axis is one plot and y axis </w:t>
-      </w:r>
-      <w:proofErr w:type="gramStart"/>
-      <w:r>
-        <w:rPr>
-          <w:color w:val="000000" w:themeColor="text1"/>
-        </w:rPr>
-        <w:t>is</w:t>
-      </w:r>
-      <w:proofErr w:type="gramEnd"/>
-      <w:r>
-        <w:rPr>
-          <w:color w:val="000000" w:themeColor="text1"/>
-        </w:rPr>
-        <w:t xml:space="preserve"> one plot.</w:t>
+        <w:t xml:space="preserve"> a plot which x-axis is one plot and y axis is one plot.</w:t>
       </w:r>
     </w:p>
     <w:p>
@@ -5189,21 +5089,7 @@
         <w:rPr>
           <w:color w:val="000000" w:themeColor="text1"/>
         </w:rPr>
-        <w:t xml:space="preserve">The sum of products (32 in the original case) can be used as a metric to compare against random </w:t>
-      </w:r>
-      <w:proofErr w:type="spellStart"/>
-      <w:r>
-        <w:rPr>
-          <w:color w:val="000000" w:themeColor="text1"/>
-        </w:rPr>
-        <w:t>shufflings</w:t>
-      </w:r>
-      <w:proofErr w:type="spellEnd"/>
-      <w:r>
-        <w:rPr>
-          <w:color w:val="000000" w:themeColor="text1"/>
-        </w:rPr>
-        <w:t>. By shuffling one of the vectors multiple times and calculating the sum of products each time, you can generate a distribution of sums. This relates to a resampling-based estimate.</w:t>
+        <w:t>The sum of products (32 in the original case) can be used as a metric to compare against random shufflings. By shuffling one of the vectors multiple times and calculating the sum of products each time, you can generate a distribution of sums. This relates to a resampling-based estimate.</w:t>
       </w:r>
     </w:p>
     <w:p>
@@ -5392,31 +5278,7 @@
         <w:t>Variables can have an association that is not linear, in which case the correlation coefficient may not be a useful metric. The relationship between tax rates and revenue</w:t>
       </w:r>
       <w:r>
-        <w:t xml:space="preserve"> raised is an example: as tax rates increase from zero, the revenue raised also increases. However, once tax rates reach a high level and approach 100%, tax avoidance </w:t>
-      </w:r>
-      <w:proofErr w:type="spellStart"/>
-      <w:r>
-        <w:t>increa</w:t>
-      </w:r>
-      <w:proofErr w:type="spellEnd"/>
-      <w:r>
-        <w:t xml:space="preserve">‐ </w:t>
-      </w:r>
-      <w:proofErr w:type="spellStart"/>
-      <w:r>
-        <w:t>ses</w:t>
-      </w:r>
-      <w:proofErr w:type="spellEnd"/>
-      <w:r>
-        <w:t xml:space="preserve"> and tax revenue </w:t>
-      </w:r>
-      <w:proofErr w:type="gramStart"/>
-      <w:r>
-        <w:t>actually declines</w:t>
-      </w:r>
-      <w:proofErr w:type="gramEnd"/>
-      <w:r>
-        <w:t>.</w:t>
+        <w:t xml:space="preserve"> raised is an example: as tax rates increase from zero, the revenue raised also increases. However, once tax rates reach a high level and approach 100%, tax avoidance increa‐ ses and tax revenue actually declines.</w:t>
       </w:r>
     </w:p>
     <w:p>
@@ -5558,114 +5420,20 @@
         <w:rPr>
           <w:color w:val="000000" w:themeColor="text1"/>
         </w:rPr>
-        <w:t xml:space="preserve">Create arrays -&gt; </w:t>
-      </w:r>
-      <w:proofErr w:type="spellStart"/>
-      <w:proofErr w:type="gramStart"/>
-      <w:r>
-        <w:rPr>
-          <w:color w:val="000000" w:themeColor="text1"/>
-        </w:rPr>
-        <w:t>np.array</w:t>
-      </w:r>
-      <w:proofErr w:type="spellEnd"/>
-      <w:proofErr w:type="gramEnd"/>
-      <w:r>
-        <w:rPr>
-          <w:color w:val="000000" w:themeColor="text1"/>
-        </w:rPr>
-        <w:t xml:space="preserve">([List]) | </w:t>
-      </w:r>
-      <w:proofErr w:type="spellStart"/>
-      <w:r>
-        <w:rPr>
-          <w:color w:val="000000" w:themeColor="text1"/>
-        </w:rPr>
-        <w:t>np.zeros</w:t>
-      </w:r>
-      <w:proofErr w:type="spellEnd"/>
-      <w:r>
-        <w:rPr>
-          <w:color w:val="000000" w:themeColor="text1"/>
-        </w:rPr>
-        <w:t>() |</w:t>
-      </w:r>
-      <w:proofErr w:type="spellStart"/>
-      <w:r>
-        <w:rPr>
-          <w:color w:val="000000" w:themeColor="text1"/>
-        </w:rPr>
-        <w:t>np.linspace</w:t>
-      </w:r>
-      <w:proofErr w:type="spellEnd"/>
-      <w:r>
-        <w:rPr>
-          <w:color w:val="000000" w:themeColor="text1"/>
-        </w:rPr>
-        <w:t xml:space="preserve">(), </w:t>
-      </w:r>
-      <w:proofErr w:type="spellStart"/>
-      <w:r>
-        <w:rPr>
-          <w:color w:val="000000" w:themeColor="text1"/>
-        </w:rPr>
-        <w:t>np.logspace</w:t>
-      </w:r>
-      <w:proofErr w:type="spellEnd"/>
-      <w:r>
-        <w:rPr>
-          <w:color w:val="000000" w:themeColor="text1"/>
-        </w:rPr>
-        <w:t>()</w:t>
-      </w:r>
-    </w:p>
-    <w:p>
-      <w:pPr>
-        <w:rPr>
-          <w:color w:val="000000" w:themeColor="text1"/>
-        </w:rPr>
-      </w:pPr>
-      <w:r>
-        <w:rPr>
-          <w:color w:val="000000" w:themeColor="text1"/>
-        </w:rPr>
-        <w:t>Examining -</w:t>
-      </w:r>
-      <w:proofErr w:type="gramStart"/>
-      <w:r>
-        <w:rPr>
-          <w:color w:val="000000" w:themeColor="text1"/>
-        </w:rPr>
-        <w:t>&gt; .</w:t>
-      </w:r>
-      <w:proofErr w:type="spellStart"/>
-      <w:r>
-        <w:rPr>
-          <w:color w:val="000000" w:themeColor="text1"/>
-        </w:rPr>
-        <w:t>dtype</w:t>
-      </w:r>
-      <w:proofErr w:type="spellEnd"/>
-      <w:proofErr w:type="gramEnd"/>
-      <w:r>
-        <w:rPr>
-          <w:color w:val="000000" w:themeColor="text1"/>
-        </w:rPr>
-        <w:t>, .</w:t>
-      </w:r>
-      <w:proofErr w:type="spellStart"/>
-      <w:r>
-        <w:rPr>
-          <w:color w:val="000000" w:themeColor="text1"/>
-        </w:rPr>
-        <w:t>ndim</w:t>
-      </w:r>
-      <w:proofErr w:type="spellEnd"/>
-      <w:r>
-        <w:rPr>
-          <w:color w:val="000000" w:themeColor="text1"/>
-        </w:rPr>
-        <w:t>, .shape, .size</w:t>
+        <w:t>Create arrays -&gt; np.array([List]) | np.zeros() |np.linspace(), np.logspace()</w:t>
+      </w:r>
+    </w:p>
+    <w:p>
+      <w:pPr>
+        <w:rPr>
+          <w:color w:val="000000" w:themeColor="text1"/>
+        </w:rPr>
+      </w:pPr>
+      <w:r>
+        <w:rPr>
+          <w:color w:val="000000" w:themeColor="text1"/>
+        </w:rPr>
+        <w:t>Examining -&gt; .dtype, .ndim, .shape, .size</w:t>
       </w:r>
     </w:p>
     <w:p>
@@ -6029,15 +5797,7 @@
     </w:p>
     <w:p>
       <w:r>
-        <w:t xml:space="preserve">• A correlation coefficient of zero indicates no correlation, but be aware that ran‐ </w:t>
-      </w:r>
-      <w:proofErr w:type="spellStart"/>
-      <w:r>
-        <w:t>dom</w:t>
-      </w:r>
-      <w:proofErr w:type="spellEnd"/>
-      <w:r>
-        <w:t xml:space="preserve"> arrangements of data will produce both positive and negative values for the correlation coefficient just by chance</w:t>
+        <w:t>• A correlation coefficient of zero indicates no correlation, but be aware that ran‐ dom arrangements of data will produce both positive and negative values for the correlation coefficient just by chance</w:t>
       </w:r>
     </w:p>
     <w:p>
@@ -6758,21 +6518,7 @@
         <w:rPr>
           <w:color w:val="000000" w:themeColor="text1"/>
         </w:rPr>
-        <w:t xml:space="preserve"> On the other </w:t>
-      </w:r>
-      <w:proofErr w:type="gramStart"/>
-      <w:r>
-        <w:rPr>
-          <w:color w:val="000000" w:themeColor="text1"/>
-        </w:rPr>
-        <w:t>hand</w:t>
-      </w:r>
-      <w:proofErr w:type="gramEnd"/>
-      <w:r>
-        <w:rPr>
-          <w:color w:val="000000" w:themeColor="text1"/>
-        </w:rPr>
-        <w:t xml:space="preserve"> the boxplot clearly shows the outliers.</w:t>
+        <w:t xml:space="preserve"> On the other hand the boxplot clearly shows the outliers.</w:t>
       </w:r>
     </w:p>
     <w:p>
@@ -7017,21 +6763,7 @@
         <w:rPr>
           <w:color w:val="000000" w:themeColor="text1"/>
         </w:rPr>
-        <w:t xml:space="preserve">In traditional statistics, there assumptions made on population but in current statistics there is no need and sample </w:t>
-      </w:r>
-      <w:proofErr w:type="gramStart"/>
-      <w:r>
-        <w:rPr>
-          <w:color w:val="000000" w:themeColor="text1"/>
-        </w:rPr>
-        <w:t>is</w:t>
-      </w:r>
-      <w:proofErr w:type="gramEnd"/>
-      <w:r>
-        <w:rPr>
-          <w:color w:val="000000" w:themeColor="text1"/>
-        </w:rPr>
-        <w:t xml:space="preserve"> used to train models and use it against the big data.</w:t>
+        <w:t>In traditional statistics, there assumptions made on population but in current statistics there is no need and sample is used to train models and use it against the big data.</w:t>
       </w:r>
     </w:p>
     <w:p>
@@ -7492,21 +7224,7 @@
           <w:color w:val="000000" w:themeColor="text1"/>
         </w:rPr>
         <w:tab/>
-        <w:t xml:space="preserve">Dividing the population into strata and randomly sampling from each </w:t>
-      </w:r>
-      <w:proofErr w:type="gramStart"/>
-      <w:r>
-        <w:rPr>
-          <w:color w:val="000000" w:themeColor="text1"/>
-        </w:rPr>
-        <w:t>strata</w:t>
-      </w:r>
-      <w:proofErr w:type="gramEnd"/>
-      <w:r>
-        <w:rPr>
-          <w:color w:val="000000" w:themeColor="text1"/>
-        </w:rPr>
-        <w:t>.</w:t>
+        <w:t>Dividing the population into strata and randomly sampling from each strata.</w:t>
       </w:r>
     </w:p>
     <w:p>
@@ -7744,15 +7462,7 @@
     </w:p>
     <w:p>
       <w:r>
-        <w:t xml:space="preserve">The reviews of restaurants, hotels, cafés, and so on that you read on social media sites like Yelp are prone to bias because the people submitting them are not randomly selected. rather, they themselves have taken the initiative to write. This leads to self-selection bias— the people motivated to write reviews may have had poor experiences, may have an association with the establishment, or may simply be a different type of person from those who do not write reviews. Note that while self-selection samples can be unreliable indicators of the true </w:t>
-      </w:r>
-      <w:proofErr w:type="gramStart"/>
-      <w:r>
-        <w:t>state of affairs</w:t>
-      </w:r>
-      <w:proofErr w:type="gramEnd"/>
-      <w:r>
-        <w:t>, they may be more reliable in simply com‐ paring one establishment to a similar one; the same self-selection bias might apply to each.</w:t>
+        <w:t>The reviews of restaurants, hotels, cafés, and so on that you read on social media sites like Yelp are prone to bias because the people submitting them are not randomly selected. rather, they themselves have taken the initiative to write. This leads to self-selection bias— the people motivated to write reviews may have had poor experiences, may have an association with the establishment, or may simply be a different type of person from those who do not write reviews. Note that while self-selection samples can be unreliable indicators of the true state of affairs, they may be more reliable in simply com‐ paring one establishment to a similar one; the same self-selection bias might apply to each.</w:t>
       </w:r>
     </w:p>
     <w:p>
@@ -7786,15 +7496,7 @@
     </w:p>
     <w:p>
       <w:r>
-        <w:t xml:space="preserve">Statistical bias refers to measurement or sampling errors that are systematic and pro‐ </w:t>
-      </w:r>
-      <w:proofErr w:type="spellStart"/>
-      <w:r>
-        <w:t>duced</w:t>
-      </w:r>
-      <w:proofErr w:type="spellEnd"/>
-      <w:r>
-        <w:t xml:space="preserve"> by the measurement or sampling process.</w:t>
+        <w:t>Statistical bias refers to measurement or sampling errors that are systematic and pro‐ duced by the measurement or sampling process.</w:t>
       </w:r>
     </w:p>
     <w:p>
@@ -7889,15 +7591,7 @@
     </w:p>
     <w:p>
       <w:r>
-        <w:t xml:space="preserve">Bias comes in different </w:t>
-      </w:r>
-      <w:proofErr w:type="gramStart"/>
-      <w:r>
-        <w:t>forms, and</w:t>
-      </w:r>
-      <w:proofErr w:type="gramEnd"/>
-      <w:r>
-        <w:t xml:space="preserve"> may be observable or invisible. When a result does suggest bias (e.g., by reference to a benchmark or actual values), it is often an indica‐ tor that a statistical or machine learning model has been mis specified, or an important variable left out.</w:t>
+        <w:t>Bias comes in different forms, and may be observable or invisible. When a result does suggest bias (e.g., by reference to a benchmark or actual values), it is often an indica‐ tor that a statistical or machine learning model has been mis specified, or an important variable left out.</w:t>
       </w:r>
     </w:p>
     <w:p>
@@ -8293,55 +7987,22 @@
           <w:bCs/>
         </w:rPr>
       </w:pPr>
-      <w:proofErr w:type="gramStart"/>
       <w:r>
         <w:rPr>
           <w:b/>
           <w:bCs/>
         </w:rPr>
-        <w:t>So</w:t>
-      </w:r>
-      <w:proofErr w:type="gramEnd"/>
-      <w:r>
-        <w:rPr>
-          <w:b/>
-          <w:bCs/>
-        </w:rPr>
-        <w:t xml:space="preserve"> when are massive amounts of data needed?</w:t>
-      </w:r>
-    </w:p>
-    <w:p>
-      <w:r>
-        <w:t xml:space="preserve">Consider the search queries received by Google, where columns are terms, rows are individual search queries, and cell values are either 0 or 1, depending on whether a query contains a term. The goal is to determine the best predicted search destination for a given query. There are over 150,000 words in the English language, and Google processes over one trillion queries per year. This yields a huge </w:t>
-      </w:r>
-      <w:proofErr w:type="gramStart"/>
-      <w:r>
-        <w:t>matrix,</w:t>
-      </w:r>
-      <w:proofErr w:type="gramEnd"/>
-      <w:r>
-        <w:t xml:space="preserve"> the vast majority of whose entries are “0.” This is a true big data problem—only when such enormous quantities of data are accumulated can </w:t>
-      </w:r>
-      <w:proofErr w:type="gramStart"/>
-      <w:r>
-        <w:t>effective</w:t>
-      </w:r>
-      <w:proofErr w:type="gramEnd"/>
-      <w:r>
-        <w:t xml:space="preserve"> search results be returned for most queries. And the more data accumulates, the better the results.</w:t>
-      </w:r>
-    </w:p>
-    <w:p>
-      <w:r>
-        <w:t xml:space="preserve">Consider the search phrase “Ricky Ricardo and Little Red Riding Hood.” In the early days of the internet, this query would probably have returned results on the band‐ leader Ricky Ricardo, the television </w:t>
-      </w:r>
-      <w:proofErr w:type="gramStart"/>
-      <w:r>
-        <w:t>show</w:t>
-      </w:r>
-      <w:proofErr w:type="gramEnd"/>
-      <w:r>
-        <w:t xml:space="preserve"> I Love Lucy in which that character appeared, and the children’s story Little Red Riding Hood. Both of those individual items would have had many searches to refer to, but the combination would have had very few. Later, now that trillions of search queries have been accumulated, this search query returns the exact I Love Lucy episode in which Ricky narrates, in dramatic fashion, the Little Red Riding Hood story to his infant son in a comic mix of English and Spanish.</w:t>
+        <w:t>So when are massive amounts of data needed?</w:t>
+      </w:r>
+    </w:p>
+    <w:p>
+      <w:r>
+        <w:t>Consider the search queries received by Google, where columns are terms, rows are individual search queries, and cell values are either 0 or 1, depending on whether a query contains a term. The goal is to determine the best predicted search destination for a given query. There are over 150,000 words in the English language, and Google processes over one trillion queries per year. This yields a huge matrix, the vast majority of whose entries are “0.” This is a true big data problem—only when such enormous quantities of data are accumulated can effective search results be returned for most queries. And the more data accumulates, the better the results.</w:t>
+      </w:r>
+    </w:p>
+    <w:p>
+      <w:r>
+        <w:t>Consider the search phrase “Ricky Ricardo and Little Red Riding Hood.” In the early days of the internet, this query would probably have returned results on the band‐ leader Ricky Ricardo, the television show I Love Lucy in which that character appeared, and the children’s story Little Red Riding Hood. Both of those individual items would have had many searches to refer to, but the combination would have had very few. Later, now that trillions of search queries have been accumulated, this search query returns the exact I Love Lucy episode in which Ricky narrates, in dramatic fashion, the Little Red Riding Hood story to his infant son in a comic mix of English and Spanish.</w:t>
       </w:r>
     </w:p>
     <w:p/>
@@ -8680,39 +8341,7 @@
         </w:rPr>
       </w:pPr>
       <w:r>
-        <w:t xml:space="preserve">Since repeated review of large data sets is a key value proposition in data science, selection bias is something to worry about. A form of selection bias of </w:t>
-      </w:r>
-      <w:proofErr w:type="gramStart"/>
-      <w:r>
-        <w:t>particular con</w:t>
-      </w:r>
-      <w:proofErr w:type="gramEnd"/>
-      <w:r>
-        <w:t xml:space="preserve">‐ </w:t>
-      </w:r>
-      <w:proofErr w:type="spellStart"/>
-      <w:r>
-        <w:t>cern</w:t>
-      </w:r>
-      <w:proofErr w:type="spellEnd"/>
-      <w:r>
-        <w:t xml:space="preserve"> to data scientists is what John Elder (founder of Elder Research, a respected data mining consultancy) calls the vast search effect. If you repeatedly run different models and ask different questions with a large data set, you are bound to find something interesting. But is the result you found truly something interesting, or is it the chance outlier? We can guard against this by using a holdout set, and sometimes more than one hold‐ out set, against which to validate performance. Elder also advocates the use of what he calls target shuffling (a permutation test, in essence) to test the validity of </w:t>
-      </w:r>
-      <w:proofErr w:type="spellStart"/>
-      <w:r>
-        <w:t>predic</w:t>
-      </w:r>
-      <w:proofErr w:type="spellEnd"/>
-      <w:r>
-        <w:t xml:space="preserve">‐ </w:t>
-      </w:r>
-      <w:proofErr w:type="spellStart"/>
-      <w:r>
-        <w:t>tive</w:t>
-      </w:r>
-      <w:proofErr w:type="spellEnd"/>
-      <w:r>
-        <w:t xml:space="preserve"> associations that a data mining model suggests</w:t>
+        <w:t>Since repeated review of large data sets is a key value proposition in data science, selection bias is something to worry about. A form of selection bias of particular con‐ cern to data scientists is what John Elder (founder of Elder Research, a respected data mining consultancy) calls the vast search effect. If you repeatedly run different models and ask different questions with a large data set, you are bound to find something interesting. But is the result you found truly something interesting, or is it the chance outlier? We can guard against this by using a holdout set, and sometimes more than one hold‐ out set, against which to validate performance. Elder also advocates the use of what he calls target shuffling (a permutation test, in essence) to test the validity of predic‐ tive associations that a data mining model suggests</w:t>
       </w:r>
     </w:p>
     <w:p>
@@ -8821,15 +8450,7 @@
     </w:p>
     <w:p>
       <w:r>
-        <w:t xml:space="preserve">Sports fans are familiar with the “rookie of the year, sophomore slump” phenomenon. Among the athletes who begin their career </w:t>
-      </w:r>
-      <w:proofErr w:type="gramStart"/>
-      <w:r>
-        <w:t>in a given</w:t>
-      </w:r>
-      <w:proofErr w:type="gramEnd"/>
-      <w:r>
-        <w:t xml:space="preserve"> season (the rookie class), there is always one who performs better than all the rest. Generally, this “rookie of the year” does not do as well in his second year. Why </w:t>
+        <w:t xml:space="preserve">Sports fans are familiar with the “rookie of the year, sophomore slump” phenomenon. Among the athletes who begin their career in a given season (the rookie class), there is always one who performs better than all the rest. Generally, this “rookie of the year” does not do as well in his second year. Why </w:t>
       </w:r>
       <w:r>
         <w:lastRenderedPageBreak/>
@@ -9187,15 +8808,7 @@
         <w:t>Data distribution</w:t>
       </w:r>
       <w:r>
-        <w:t xml:space="preserve"> </w:t>
-      </w:r>
-      <w:proofErr w:type="gramStart"/>
-      <w:r>
-        <w:t>The</w:t>
-      </w:r>
-      <w:proofErr w:type="gramEnd"/>
-      <w:r>
-        <w:t xml:space="preserve"> frequency distribution of individual values in a data set. </w:t>
+        <w:t xml:space="preserve"> The frequency distribution of individual values in a data set. </w:t>
       </w:r>
     </w:p>
     <w:p>
@@ -9207,15 +8820,7 @@
         <w:t>Sampling distribution</w:t>
       </w:r>
       <w:r>
-        <w:t xml:space="preserve"> </w:t>
-      </w:r>
-      <w:proofErr w:type="gramStart"/>
-      <w:r>
-        <w:t>The</w:t>
-      </w:r>
-      <w:proofErr w:type="gramEnd"/>
-      <w:r>
-        <w:t xml:space="preserve"> frequency distribution of a sample statistic over many samples or resamples. </w:t>
+        <w:t xml:space="preserve"> The frequency distribution of a sample statistic over many samples or resamples. </w:t>
       </w:r>
     </w:p>
     <w:p>
@@ -9227,15 +8832,7 @@
         <w:t>Central limit theorem</w:t>
       </w:r>
       <w:r>
-        <w:t xml:space="preserve"> </w:t>
-      </w:r>
-      <w:proofErr w:type="gramStart"/>
-      <w:r>
-        <w:t>The</w:t>
-      </w:r>
-      <w:proofErr w:type="gramEnd"/>
-      <w:r>
-        <w:t xml:space="preserve"> tendency of the sampling distribution to take on a normal shape as sample size rises. </w:t>
+        <w:t xml:space="preserve"> The tendency of the sampling distribution to take on a normal shape as sample size rises. </w:t>
       </w:r>
     </w:p>
     <w:p>
@@ -9247,15 +8844,7 @@
         <w:t>Standard error</w:t>
       </w:r>
       <w:r>
-        <w:t xml:space="preserve"> </w:t>
-      </w:r>
-      <w:proofErr w:type="gramStart"/>
-      <w:r>
-        <w:t>The</w:t>
-      </w:r>
-      <w:proofErr w:type="gramEnd"/>
-      <w:r>
-        <w:t xml:space="preserve"> variability (standard deviation) of a sample statistic over many samples (not to be confused with standard deviation, which by itself, refers to variability of individual data values).</w:t>
+        <w:t xml:space="preserve"> The variability (standard deviation) of a sample statistic over many samples (not to be confused with standard deviation, which by itself, refers to variability of individual data values).</w:t>
       </w:r>
     </w:p>
     <w:p>
@@ -9810,15 +9399,7 @@
     </w:p>
     <w:p>
       <w:r>
-        <w:t xml:space="preserve">1. Collect </w:t>
-      </w:r>
-      <w:proofErr w:type="gramStart"/>
-      <w:r>
-        <w:t>a number of</w:t>
-      </w:r>
-      <w:proofErr w:type="gramEnd"/>
-      <w:r>
-        <w:t xml:space="preserve"> brand-new samples from the population. </w:t>
+        <w:t xml:space="preserve">1. Collect a number of brand-new samples from the population. </w:t>
       </w:r>
     </w:p>
     <w:p>
@@ -10158,15 +9739,7 @@
     </w:p>
     <w:p>
       <w:r>
-        <w:t xml:space="preserve">In practice, it is not necessary to </w:t>
-      </w:r>
-      <w:proofErr w:type="gramStart"/>
-      <w:r>
-        <w:t>actually replicate</w:t>
-      </w:r>
-      <w:proofErr w:type="gramEnd"/>
-      <w:r>
-        <w:t xml:space="preserve"> the sample a huge number of times. We simply replace each observation after each draw; that is, we sample with replacement. In this way we effectively create an infinite population in which the probability of an element being drawn remains unchanged from draw to draw. The algorithm for a bootstrap resampling of the mean, for a sample of size n, is as follows: </w:t>
+        <w:t xml:space="preserve">In practice, it is not necessary to actually replicate the sample a huge number of times. We simply replace each observation after each draw; that is, we sample with replacement. In this way we effectively create an infinite population in which the probability of an element being drawn remains unchanged from draw to draw. The algorithm for a bootstrap resampling of the mean, for a sample of size n, is as follows: </w:t>
       </w:r>
     </w:p>
     <w:p>
@@ -10397,13 +9970,8 @@
     </w:p>
     <w:p>
       <w:r>
-        <w:t>The bootstrap can be used with multivariate data, where the rows are sampled as units (see Figure 2-8). A model might then be run on the bootstrapped data, for example, to estimate the stability (variability) of model parameters, or to improve predictive power. With classification and regression trees (also called decision trees), running multiple trees on bootstrap samples and then averaging their predictions (or, with classification, taking a majority vote) generally performs better than using a single tree. This process is called bagging (short for “bootstrap aggregating</w:t>
-      </w:r>
-      <w:proofErr w:type="gramStart"/>
-      <w:r>
-        <w:t>”;</w:t>
-      </w:r>
-      <w:proofErr w:type="gramEnd"/>
+        <w:t>The bootstrap can be used with multivariate data, where the rows are sampled as units (see Figure 2-8). A model might then be run on the bootstrapped data, for example, to estimate the stability (variability) of model parameters, or to improve predictive power. With classification and regression trees (also called decision trees), running multiple trees on bootstrap samples and then averaging their predictions (or, with classification, taking a majority vote) generally performs better than using a single tree. This process is called bagging (short for “bootstrap aggregating”;</w:t>
+      </w:r>
     </w:p>
     <w:p>
       <w:pPr>
@@ -10626,15 +10194,7 @@
     </w:p>
     <w:p>
       <w:r>
-        <w:t xml:space="preserve">Sometimes the term resampling is used synonymously with the term bootstrapping, as just outlined. More often, the term resampling also includes permutation procedures (see “Permutation Test” on page 97), where multiple samples are </w:t>
-      </w:r>
-      <w:proofErr w:type="gramStart"/>
-      <w:r>
-        <w:t>combined</w:t>
-      </w:r>
-      <w:proofErr w:type="gramEnd"/>
-      <w:r>
-        <w:t xml:space="preserve"> and the sampling may be done without replacement. In any case, the term bootstrap always implies sampling with replacement from an observed data set</w:t>
+        <w:t>Sometimes the term resampling is used synonymously with the term bootstrapping, as just outlined. More often, the term resampling also includes permutation procedures (see “Permutation Test” on page 97), where multiple samples are combined and the sampling may be done without replacement. In any case, the term bootstrap always implies sampling with replacement from an observed data set</w:t>
       </w:r>
     </w:p>
     <w:p>
@@ -10991,15 +10551,7 @@
       </w:r>
       <w:r>
         <w:br/>
-        <w:t xml:space="preserve">4. For an x% confidence interval, trim [(100-x) / </w:t>
-      </w:r>
-      <w:proofErr w:type="gramStart"/>
-      <w:r>
-        <w:t>2]%</w:t>
-      </w:r>
-      <w:proofErr w:type="gramEnd"/>
-      <w:r>
-        <w:t xml:space="preserve"> of the R resample results from either end of the distribution. </w:t>
+        <w:t xml:space="preserve">4. For an x% confidence interval, trim [(100-x) / 2]% of the R resample results from either end of the distribution. </w:t>
       </w:r>
       <w:r>
         <w:br/>
@@ -11438,15 +10990,7 @@
     </w:p>
     <w:p>
       <w:r>
-        <w:t xml:space="preserve">It is a common misconception that the normal distribution is called that because most data </w:t>
-      </w:r>
-      <w:proofErr w:type="gramStart"/>
-      <w:r>
-        <w:t>follows</w:t>
-      </w:r>
-      <w:proofErr w:type="gramEnd"/>
-      <w:r>
-        <w:t xml:space="preserve"> a normal distribution—that is, it is the normal thing. Most of the variables used in a typical data science project—in fact, most raw data as a whole—are not normally distributed.</w:t>
+        <w:t>It is a common misconception that the normal distribution is called that because most data follows a normal distribution—that is, it is the normal thing. Most of the variables used in a typical data science project—in fact, most raw data as a whole—are not normally distributed.</w:t>
       </w:r>
     </w:p>
     <w:p>
@@ -11912,6 +11456,47 @@
           <w:sz w:val="24"/>
           <w:szCs w:val="24"/>
         </w:rPr>
+        <w:t>--------------------- 7/14/2024 up to page 74</w:t>
+      </w:r>
+    </w:p>
+    <w:p>
+      <w:pPr>
+        <w:rPr>
+          <w:b/>
+          <w:bCs/>
+        </w:rPr>
+      </w:pPr>
+      <w:r>
+        <w:rPr>
+          <w:b/>
+          <w:bCs/>
+        </w:rPr>
+        <w:t>Student’s t-Distribution</w:t>
+      </w:r>
+    </w:p>
+    <w:p>
+      <w:r>
+        <w:t>The t-distribution is a normally shaped distribution, except that it is a bit thicker and longer on the tails. It is used extensively in depicting distributions of sample statistics. Distributions of sample means are typically shaped like a t-distribution, and there is a family of t-distributions that differ depending on how large the sample is. The larger the sample, the more normally shaped the t-distribution becomes.</w:t>
+      </w:r>
+    </w:p>
+    <w:p>
+      <w:pPr>
+        <w:rPr>
+          <w:i/>
+          <w:iCs/>
+          <w:color w:val="7F7F7F" w:themeColor="text1" w:themeTint="80"/>
+          <w:sz w:val="24"/>
+          <w:szCs w:val="24"/>
+        </w:rPr>
+      </w:pPr>
+      <w:r>
+        <w:rPr>
+          <w:i/>
+          <w:iCs/>
+          <w:color w:val="7F7F7F" w:themeColor="text1" w:themeTint="80"/>
+          <w:sz w:val="24"/>
+          <w:szCs w:val="24"/>
+        </w:rPr>
         <w:t>--------------------- 7/</w:t>
       </w:r>
       <w:r>
@@ -11922,7 +11507,7 @@
           <w:sz w:val="24"/>
           <w:szCs w:val="24"/>
         </w:rPr>
-        <w:t>14</w:t>
+        <w:t>15</w:t>
       </w:r>
       <w:r>
         <w:rPr>
@@ -11942,7 +11527,7 @@
           <w:sz w:val="24"/>
           <w:szCs w:val="24"/>
         </w:rPr>
-        <w:t>4</w:t>
+        <w:t>5</w:t>
       </w:r>
     </w:p>
     <w:sectPr>
@@ -12940,7 +12525,7 @@
   <w:style w:type="paragraph" w:default="1" w:styleId="Normal">
     <w:name w:val="Normal"/>
     <w:qFormat/>
-    <w:rsid w:val="00EE2233"/>
+    <w:rsid w:val="00F05BAE"/>
   </w:style>
   <w:style w:type="character" w:default="1" w:styleId="DefaultParagraphFont">
     <w:name w:val="Default Paragraph Font"/>

</xml_diff>

<commit_message>
Day 51 Latest Tech, Day 71 Data Science
</commit_message>
<xml_diff>
--- a/Statistics.docx
+++ b/Statistics.docx
@@ -3012,7 +3012,7 @@
                 <w:noProof/>
               </w:rPr>
               <w:drawing>
-                <wp:inline distT="0" distB="0" distL="0" distR="0" wp14:anchorId="06DA7828" wp14:editId="51432594">
+                <wp:inline distT="0" distB="0" distL="0" distR="0" wp14:anchorId="06DA7828" wp14:editId="04DC1064">
                   <wp:extent cx="1778000" cy="1244581"/>
                   <wp:effectExtent l="0" t="0" r="0" b="0"/>
                   <wp:docPr id="88014661" name="Picture 1" descr="Box Plot - Simply explained - DATAtab"/>
@@ -11497,6 +11497,37 @@
           <w:sz w:val="24"/>
           <w:szCs w:val="24"/>
         </w:rPr>
+        <w:t>--------------------- 7/15/2024 up to page 75</w:t>
+      </w:r>
+    </w:p>
+    <w:p>
+      <w:r>
+        <w:t xml:space="preserve">Degrees of freedom </w:t>
+      </w:r>
+    </w:p>
+    <w:p>
+      <w:r>
+        <w:t>A parameter that allows the t-distribution to adjust to different sample sizes, statistics, and numbers of groups</w:t>
+      </w:r>
+    </w:p>
+    <w:p>
+      <w:pPr>
+        <w:rPr>
+          <w:i/>
+          <w:iCs/>
+          <w:color w:val="7F7F7F" w:themeColor="text1" w:themeTint="80"/>
+          <w:sz w:val="24"/>
+          <w:szCs w:val="24"/>
+        </w:rPr>
+      </w:pPr>
+      <w:r>
+        <w:rPr>
+          <w:i/>
+          <w:iCs/>
+          <w:color w:val="7F7F7F" w:themeColor="text1" w:themeTint="80"/>
+          <w:sz w:val="24"/>
+          <w:szCs w:val="24"/>
+        </w:rPr>
         <w:t>--------------------- 7/</w:t>
       </w:r>
       <w:r>
@@ -11507,7 +11538,7 @@
           <w:sz w:val="24"/>
           <w:szCs w:val="24"/>
         </w:rPr>
-        <w:t>15</w:t>
+        <w:t>16</w:t>
       </w:r>
       <w:r>
         <w:rPr>
@@ -11527,7 +11558,7 @@
           <w:sz w:val="24"/>
           <w:szCs w:val="24"/>
         </w:rPr>
-        <w:t>5</w:t>
+        <w:t>6</w:t>
       </w:r>
     </w:p>
     <w:sectPr>
@@ -12525,7 +12556,7 @@
   <w:style w:type="paragraph" w:default="1" w:styleId="Normal">
     <w:name w:val="Normal"/>
     <w:qFormat/>
-    <w:rsid w:val="00F05BAE"/>
+    <w:rsid w:val="00F3007E"/>
   </w:style>
   <w:style w:type="character" w:default="1" w:styleId="DefaultParagraphFont">
     <w:name w:val="Default Paragraph Font"/>

</xml_diff>

<commit_message>
Day 52 Latest Tech, Day 72 Data Science
</commit_message>
<xml_diff>
--- a/Statistics.docx
+++ b/Statistics.docx
@@ -3012,7 +3012,7 @@
                 <w:noProof/>
               </w:rPr>
               <w:drawing>
-                <wp:inline distT="0" distB="0" distL="0" distR="0" wp14:anchorId="06DA7828" wp14:editId="04DC1064">
+                <wp:inline distT="0" distB="0" distL="0" distR="0" wp14:anchorId="06DA7828" wp14:editId="6B42FE98">
                   <wp:extent cx="1778000" cy="1244581"/>
                   <wp:effectExtent l="0" t="0" r="0" b="0"/>
                   <wp:docPr id="88014661" name="Picture 1" descr="Box Plot - Simply explained - DATAtab"/>
@@ -11528,17 +11528,91 @@
           <w:sz w:val="24"/>
           <w:szCs w:val="24"/>
         </w:rPr>
-        <w:t>--------------------- 7/</w:t>
-      </w:r>
-      <w:r>
-        <w:rPr>
-          <w:i/>
-          <w:iCs/>
-          <w:color w:val="7F7F7F" w:themeColor="text1" w:themeTint="80"/>
-          <w:sz w:val="24"/>
-          <w:szCs w:val="24"/>
-        </w:rPr>
-        <w:t>16</w:t>
+        <w:t>--------------------- 7/16/2024 up to page 76</w:t>
+      </w:r>
+    </w:p>
+    <w:p>
+      <w:pPr>
+        <w:rPr>
+          <w:i/>
+          <w:iCs/>
+          <w:color w:val="7F7F7F" w:themeColor="text1" w:themeTint="80"/>
+          <w:sz w:val="24"/>
+          <w:szCs w:val="24"/>
+        </w:rPr>
+      </w:pPr>
+      <w:r>
+        <w:t>A number of different statistics can be compared, after standardization, to the t</w:t>
+      </w:r>
+      <w:r>
+        <w:t>distribution, to estimate confidence intervals in light of sampling variation. Consider a sample of size n for which the sample mean x has been calculated. If s is the sample standard deviation, a 90% confidence interval around the sample mean is given by</w:t>
+      </w:r>
+      <w:r>
+        <w:t xml:space="preserve">    </w:t>
+      </w:r>
+      <w:r>
+        <w:rPr>
+          <w:i/>
+          <w:iCs/>
+          <w:color w:val="7F7F7F" w:themeColor="text1" w:themeTint="80"/>
+          <w:sz w:val="24"/>
+          <w:szCs w:val="24"/>
+        </w:rPr>
+        <w:drawing>
+          <wp:inline distT="0" distB="0" distL="0" distR="0" wp14:anchorId="72AD17CE" wp14:editId="18FCB1D7">
+            <wp:extent cx="1301484" cy="431800"/>
+            <wp:effectExtent l="0" t="0" r="0" b="6350"/>
+            <wp:docPr id="1688598752" name="Picture 1" descr="A number with numbers and numbers&#10;&#10;Description automatically generated with medium confidence"/>
+            <wp:cNvGraphicFramePr>
+              <a:graphicFrameLocks xmlns:a="http://schemas.openxmlformats.org/drawingml/2006/main" noChangeAspect="1"/>
+            </wp:cNvGraphicFramePr>
+            <a:graphic xmlns:a="http://schemas.openxmlformats.org/drawingml/2006/main">
+              <a:graphicData uri="http://schemas.openxmlformats.org/drawingml/2006/picture">
+                <pic:pic xmlns:pic="http://schemas.openxmlformats.org/drawingml/2006/picture">
+                  <pic:nvPicPr>
+                    <pic:cNvPr id="1688598752" name="Picture 1" descr="A number with numbers and numbers&#10;&#10;Description automatically generated with medium confidence"/>
+                    <pic:cNvPicPr/>
+                  </pic:nvPicPr>
+                  <pic:blipFill>
+                    <a:blip r:embed="rId32"/>
+                    <a:stretch>
+                      <a:fillRect/>
+                    </a:stretch>
+                  </pic:blipFill>
+                  <pic:spPr>
+                    <a:xfrm>
+                      <a:off x="0" y="0"/>
+                      <a:ext cx="1340852" cy="444861"/>
+                    </a:xfrm>
+                    <a:prstGeom prst="rect">
+                      <a:avLst/>
+                    </a:prstGeom>
+                  </pic:spPr>
+                </pic:pic>
+              </a:graphicData>
+            </a:graphic>
+          </wp:inline>
+        </w:drawing>
+      </w:r>
+      <w:r>
+        <w:rPr>
+          <w:i/>
+          <w:iCs/>
+          <w:color w:val="7F7F7F" w:themeColor="text1" w:themeTint="80"/>
+          <w:sz w:val="24"/>
+          <w:szCs w:val="24"/>
+        </w:rPr>
+        <w:t>--------------------- 7/1</w:t>
+      </w:r>
+      <w:r>
+        <w:rPr>
+          <w:i/>
+          <w:iCs/>
+          <w:color w:val="7F7F7F" w:themeColor="text1" w:themeTint="80"/>
+          <w:sz w:val="24"/>
+          <w:szCs w:val="24"/>
+        </w:rPr>
+        <w:t>7</w:t>
       </w:r>
       <w:r>
         <w:rPr>
@@ -11558,7 +11632,7 @@
           <w:sz w:val="24"/>
           <w:szCs w:val="24"/>
         </w:rPr>
-        <w:t>6</w:t>
+        <w:t>7</w:t>
       </w:r>
     </w:p>
     <w:sectPr>

</xml_diff>

<commit_message>
Day 53 Latest Tech, Day 73 Data Science
</commit_message>
<xml_diff>
--- a/Statistics.docx
+++ b/Statistics.docx
@@ -3012,7 +3012,7 @@
                 <w:noProof/>
               </w:rPr>
               <w:drawing>
-                <wp:inline distT="0" distB="0" distL="0" distR="0" wp14:anchorId="06DA7828" wp14:editId="6B42FE98">
+                <wp:inline distT="0" distB="0" distL="0" distR="0" wp14:anchorId="06DA7828" wp14:editId="326B03FF">
                   <wp:extent cx="1778000" cy="1244581"/>
                   <wp:effectExtent l="0" t="0" r="0" b="0"/>
                   <wp:docPr id="88014661" name="Picture 1" descr="Box Plot - Simply explained - DATAtab"/>
@@ -11542,18 +11542,13 @@
         </w:rPr>
       </w:pPr>
       <w:r>
-        <w:t>A number of different statistics can be compared, after standardization, to the t</w:t>
-      </w:r>
-      <w:r>
-        <w:t>distribution, to estimate confidence intervals in light of sampling variation. Consider a sample of size n for which the sample mean x has been calculated. If s is the sample standard deviation, a 90% confidence interval around the sample mean is given by</w:t>
-      </w:r>
-      <w:r>
-        <w:t xml:space="preserve">    </w:t>
-      </w:r>
-      <w:r>
-        <w:rPr>
-          <w:i/>
-          <w:iCs/>
+        <w:t xml:space="preserve">A number of different statistics can be compared, after standardization, to the tdistribution, to estimate confidence intervals in light of sampling variation. Consider a sample of size n for which the sample mean x has been calculated. If s is the sample standard deviation, a 90% confidence interval around the sample mean is given by    </w:t>
+      </w:r>
+      <w:r>
+        <w:rPr>
+          <w:i/>
+          <w:iCs/>
+          <w:noProof/>
           <w:color w:val="7F7F7F" w:themeColor="text1" w:themeTint="80"/>
           <w:sz w:val="24"/>
           <w:szCs w:val="24"/>
@@ -11602,6 +11597,35 @@
           <w:sz w:val="24"/>
           <w:szCs w:val="24"/>
         </w:rPr>
+        <w:t>--------------------- 7/17/2024 up to page 77</w:t>
+      </w:r>
+    </w:p>
+    <w:p>
+      <w:r>
+        <w:lastRenderedPageBreak/>
+        <w:t>•</w:t>
+      </w:r>
+      <w:r>
+        <w:t xml:space="preserve"> </w:t>
+      </w:r>
+      <w:r>
+        <w:t xml:space="preserve">The t-distribution is actually a family of distributions resembling the normal dis‐ tribution but with thicker tails. </w:t>
+      </w:r>
+    </w:p>
+    <w:p>
+      <w:r>
+        <w:t>• The t-distribution is widely used as a reference basis for the distribution of sam‐ ple means, differences between two sample means, regression parameters, and more</w:t>
+      </w:r>
+    </w:p>
+    <w:p>
+      <w:r>
+        <w:rPr>
+          <w:i/>
+          <w:iCs/>
+          <w:color w:val="7F7F7F" w:themeColor="text1" w:themeTint="80"/>
+          <w:sz w:val="24"/>
+          <w:szCs w:val="24"/>
+        </w:rPr>
         <w:t>--------------------- 7/1</w:t>
       </w:r>
       <w:r>
@@ -11612,7 +11636,7 @@
           <w:sz w:val="24"/>
           <w:szCs w:val="24"/>
         </w:rPr>
-        <w:t>7</w:t>
+        <w:t>8</w:t>
       </w:r>
       <w:r>
         <w:rPr>
@@ -11632,8 +11656,19 @@
           <w:sz w:val="24"/>
           <w:szCs w:val="24"/>
         </w:rPr>
-        <w:t>7</w:t>
-      </w:r>
+        <w:t>8</w:t>
+      </w:r>
+    </w:p>
+    <w:p>
+      <w:pPr>
+        <w:rPr>
+          <w:i/>
+          <w:iCs/>
+          <w:color w:val="7F7F7F" w:themeColor="text1" w:themeTint="80"/>
+          <w:sz w:val="24"/>
+          <w:szCs w:val="24"/>
+        </w:rPr>
+      </w:pPr>
     </w:p>
     <w:sectPr>
       <w:pgSz w:w="12240" w:h="15840"/>

</xml_diff>

<commit_message>
Day 54 Latest Tech, Day 74 Data Science
</commit_message>
<xml_diff>
--- a/Statistics.docx
+++ b/Statistics.docx
@@ -1,6 +1,6 @@
 
 <file path=word/document.xml><?xml version="1.0" encoding="utf-8"?>
-<w:document xmlns:wpc="http://schemas.microsoft.com/office/word/2010/wordprocessingCanvas" xmlns:cx="http://schemas.microsoft.com/office/drawing/2014/chartex" xmlns:cx1="http://schemas.microsoft.com/office/drawing/2015/9/8/chartex" xmlns:cx2="http://schemas.microsoft.com/office/drawing/2015/10/21/chartex" xmlns:cx3="http://schemas.microsoft.com/office/drawing/2016/5/9/chartex" xmlns:cx4="http://schemas.microsoft.com/office/drawing/2016/5/10/chartex" xmlns:cx5="http://schemas.microsoft.com/office/drawing/2016/5/11/chartex" xmlns:cx6="http://schemas.microsoft.com/office/drawing/2016/5/12/chartex" xmlns:cx7="http://schemas.microsoft.com/office/drawing/2016/5/13/chartex" xmlns:cx8="http://schemas.microsoft.com/office/drawing/2016/5/14/chartex" xmlns:mc="http://schemas.openxmlformats.org/markup-compatibility/2006" xmlns:aink="http://schemas.microsoft.com/office/drawing/2016/ink" xmlns:am3d="http://schemas.microsoft.com/office/drawing/2017/model3d" xmlns:o="urn:schemas-microsoft-com:office:office" xmlns:oel="http://schemas.microsoft.com/office/2019/extlst" xmlns:r="http://schemas.openxmlformats.org/officeDocument/2006/relationships" xmlns:m="http://schemas.openxmlformats.org/officeDocument/2006/math" xmlns:v="urn:schemas-microsoft-com:vml" xmlns:wp14="http://schemas.microsoft.com/office/word/2010/wordprocessingDrawing" xmlns:wp="http://schemas.openxmlformats.org/drawingml/2006/wordprocessingDrawing" xmlns:w10="urn:schemas-microsoft-com:office:word" xmlns:w="http://schemas.openxmlformats.org/wordprocessingml/2006/main" xmlns:w14="http://schemas.microsoft.com/office/word/2010/wordml" xmlns:w15="http://schemas.microsoft.com/office/word/2012/wordml" xmlns:w16cex="http://schemas.microsoft.com/office/word/2018/wordml/cex" xmlns:w16cid="http://schemas.microsoft.com/office/word/2016/wordml/cid" xmlns:w16="http://schemas.microsoft.com/office/word/2018/wordml" xmlns:w16du="http://schemas.microsoft.com/office/word/2023/wordml/word16du" xmlns:w16sdtdh="http://schemas.microsoft.com/office/word/2020/wordml/sdtdatahash" xmlns:w16se="http://schemas.microsoft.com/office/word/2015/wordml/symex" xmlns:wpg="http://schemas.microsoft.com/office/word/2010/wordprocessingGroup" xmlns:wpi="http://schemas.microsoft.com/office/word/2010/wordprocessingInk" xmlns:wne="http://schemas.microsoft.com/office/word/2006/wordml" xmlns:wps="http://schemas.microsoft.com/office/word/2010/wordprocessingShape" mc:Ignorable="w14 w15 w16se w16cid w16 w16cex w16sdtdh w16du wp14">
+<w:document xmlns:wpc="http://schemas.microsoft.com/office/word/2010/wordprocessingCanvas" xmlns:cx="http://schemas.microsoft.com/office/drawing/2014/chartex" xmlns:cx1="http://schemas.microsoft.com/office/drawing/2015/9/8/chartex" xmlns:cx2="http://schemas.microsoft.com/office/drawing/2015/10/21/chartex" xmlns:cx3="http://schemas.microsoft.com/office/drawing/2016/5/9/chartex" xmlns:cx4="http://schemas.microsoft.com/office/drawing/2016/5/10/chartex" xmlns:cx5="http://schemas.microsoft.com/office/drawing/2016/5/11/chartex" xmlns:cx6="http://schemas.microsoft.com/office/drawing/2016/5/12/chartex" xmlns:cx7="http://schemas.microsoft.com/office/drawing/2016/5/13/chartex" xmlns:cx8="http://schemas.microsoft.com/office/drawing/2016/5/14/chartex" xmlns:mc="http://schemas.openxmlformats.org/markup-compatibility/2006" xmlns:aink="http://schemas.microsoft.com/office/drawing/2016/ink" xmlns:am3d="http://schemas.microsoft.com/office/drawing/2017/model3d" xmlns:o="urn:schemas-microsoft-com:office:office" xmlns:oel="http://schemas.microsoft.com/office/2019/extlst" xmlns:r="http://schemas.openxmlformats.org/officeDocument/2006/relationships" xmlns:m="http://schemas.openxmlformats.org/officeDocument/2006/math" xmlns:v="urn:schemas-microsoft-com:vml" xmlns:wp14="http://schemas.microsoft.com/office/word/2010/wordprocessingDrawing" xmlns:wp="http://schemas.openxmlformats.org/drawingml/2006/wordprocessingDrawing" xmlns:w10="urn:schemas-microsoft-com:office:word" xmlns:w="http://schemas.openxmlformats.org/wordprocessingml/2006/main" xmlns:w14="http://schemas.microsoft.com/office/word/2010/wordml" xmlns:w15="http://schemas.microsoft.com/office/word/2012/wordml" xmlns:w16cex="http://schemas.microsoft.com/office/word/2018/wordml/cex" xmlns:w16cid="http://schemas.microsoft.com/office/word/2016/wordml/cid" xmlns:w16="http://schemas.microsoft.com/office/word/2018/wordml" xmlns:w16sdtdh="http://schemas.microsoft.com/office/word/2020/wordml/sdtdatahash" xmlns:w16se="http://schemas.microsoft.com/office/word/2015/wordml/symex" xmlns:wpg="http://schemas.microsoft.com/office/word/2010/wordprocessingGroup" xmlns:wpi="http://schemas.microsoft.com/office/word/2010/wordprocessingInk" xmlns:wne="http://schemas.microsoft.com/office/word/2006/wordml" xmlns:wps="http://schemas.microsoft.com/office/word/2010/wordprocessingShape" mc:Ignorable="w14 w15 w16se w16cid w16 w16cex w16sdtdh wp14">
   <w:body>
     <w:p>
       <w:pPr>
@@ -3012,7 +3012,7 @@
                 <w:noProof/>
               </w:rPr>
               <w:drawing>
-                <wp:inline distT="0" distB="0" distL="0" distR="0" wp14:anchorId="06DA7828" wp14:editId="326B03FF">
+                <wp:inline distT="0" distB="0" distL="0" distR="0" wp14:anchorId="06DA7828" wp14:editId="43C76D58">
                   <wp:extent cx="1778000" cy="1244581"/>
                   <wp:effectExtent l="0" t="0" r="0" b="0"/>
                   <wp:docPr id="88014661" name="Picture 1" descr="Box Plot - Simply explained - DATAtab"/>
@@ -11603,60 +11603,66 @@
     <w:p>
       <w:r>
         <w:lastRenderedPageBreak/>
-        <w:t>•</w:t>
-      </w:r>
-      <w:r>
-        <w:t xml:space="preserve"> </w:t>
-      </w:r>
-      <w:r>
-        <w:t xml:space="preserve">The t-distribution is actually a family of distributions resembling the normal dis‐ tribution but with thicker tails. </w:t>
-      </w:r>
-    </w:p>
-    <w:p>
-      <w:r>
-        <w:t>• The t-distribution is widely used as a reference basis for the distribution of sam‐ ple means, differences between two sample means, regression parameters, and more</w:t>
-      </w:r>
-    </w:p>
-    <w:p>
-      <w:r>
-        <w:rPr>
-          <w:i/>
-          <w:iCs/>
-          <w:color w:val="7F7F7F" w:themeColor="text1" w:themeTint="80"/>
-          <w:sz w:val="24"/>
-          <w:szCs w:val="24"/>
-        </w:rPr>
-        <w:t>--------------------- 7/1</w:t>
-      </w:r>
-      <w:r>
-        <w:rPr>
-          <w:i/>
-          <w:iCs/>
-          <w:color w:val="7F7F7F" w:themeColor="text1" w:themeTint="80"/>
-          <w:sz w:val="24"/>
-          <w:szCs w:val="24"/>
-        </w:rPr>
-        <w:t>8</w:t>
-      </w:r>
-      <w:r>
-        <w:rPr>
-          <w:i/>
-          <w:iCs/>
-          <w:color w:val="7F7F7F" w:themeColor="text1" w:themeTint="80"/>
-          <w:sz w:val="24"/>
-          <w:szCs w:val="24"/>
-        </w:rPr>
-        <w:t>/2024 up to page 7</w:t>
-      </w:r>
-      <w:r>
-        <w:rPr>
-          <w:i/>
-          <w:iCs/>
-          <w:color w:val="7F7F7F" w:themeColor="text1" w:themeTint="80"/>
-          <w:sz w:val="24"/>
-          <w:szCs w:val="24"/>
-        </w:rPr>
-        <w:t>8</w:t>
+        <w:t xml:space="preserve">• The t-distribution is actually a family of distributions resembling the normal distribution but with thicker tails. </w:t>
+      </w:r>
+    </w:p>
+    <w:p>
+      <w:r>
+        <w:t>• The t-distribution is widely used as a reference basis for the distribution of sample means, differences between two sample means, regression parameters, and more</w:t>
+      </w:r>
+    </w:p>
+    <w:p>
+      <w:r>
+        <w:rPr>
+          <w:i/>
+          <w:iCs/>
+          <w:color w:val="7F7F7F" w:themeColor="text1" w:themeTint="80"/>
+          <w:sz w:val="24"/>
+          <w:szCs w:val="24"/>
+        </w:rPr>
+        <w:t>--------------------- 7/18/2024 up to page 78</w:t>
+      </w:r>
+    </w:p>
+    <w:p>
+      <w:r>
+        <w:t xml:space="preserve">Binomial Distribution </w:t>
+      </w:r>
+    </w:p>
+    <w:p>
+      <w:r>
+        <w:t>Yes/no (binomial) outcomes lie at the heart of analytics since they are often the culmination of a decision or other process; buy/don’t buy, click/don’t click, survive/die, and so on. Central to understanding the binomial distribution is the idea of a set of trials, each trial having two possible outcomes with definite probabilities.</w:t>
+      </w:r>
+    </w:p>
+    <w:p>
+      <w:r>
+        <w:rPr>
+          <w:i/>
+          <w:iCs/>
+          <w:color w:val="7F7F7F" w:themeColor="text1" w:themeTint="80"/>
+          <w:sz w:val="24"/>
+          <w:szCs w:val="24"/>
+        </w:rPr>
+        <w:t>--------------------- 7/</w:t>
+      </w:r>
+      <w:r>
+        <w:rPr>
+          <w:i/>
+          <w:iCs/>
+          <w:color w:val="7F7F7F" w:themeColor="text1" w:themeTint="80"/>
+          <w:sz w:val="24"/>
+          <w:szCs w:val="24"/>
+        </w:rPr>
+        <w:t>19</w:t>
+      </w:r>
+      <w:r>
+        <w:rPr>
+          <w:i/>
+          <w:iCs/>
+          <w:color w:val="7F7F7F" w:themeColor="text1" w:themeTint="80"/>
+          <w:sz w:val="24"/>
+          <w:szCs w:val="24"/>
+        </w:rPr>
+        <w:t>/2024 up to page 78</w:t>
       </w:r>
     </w:p>
     <w:p>
@@ -11681,7 +11687,7 @@
 </file>
 
 <file path=word/numbering.xml><?xml version="1.0" encoding="utf-8"?>
-<w:numbering xmlns:wpc="http://schemas.microsoft.com/office/word/2010/wordprocessingCanvas" xmlns:cx="http://schemas.microsoft.com/office/drawing/2014/chartex" xmlns:cx1="http://schemas.microsoft.com/office/drawing/2015/9/8/chartex" xmlns:cx2="http://schemas.microsoft.com/office/drawing/2015/10/21/chartex" xmlns:cx3="http://schemas.microsoft.com/office/drawing/2016/5/9/chartex" xmlns:cx4="http://schemas.microsoft.com/office/drawing/2016/5/10/chartex" xmlns:cx5="http://schemas.microsoft.com/office/drawing/2016/5/11/chartex" xmlns:cx6="http://schemas.microsoft.com/office/drawing/2016/5/12/chartex" xmlns:cx7="http://schemas.microsoft.com/office/drawing/2016/5/13/chartex" xmlns:cx8="http://schemas.microsoft.com/office/drawing/2016/5/14/chartex" xmlns:mc="http://schemas.openxmlformats.org/markup-compatibility/2006" xmlns:aink="http://schemas.microsoft.com/office/drawing/2016/ink" xmlns:am3d="http://schemas.microsoft.com/office/drawing/2017/model3d" xmlns:o="urn:schemas-microsoft-com:office:office" xmlns:oel="http://schemas.microsoft.com/office/2019/extlst" xmlns:r="http://schemas.openxmlformats.org/officeDocument/2006/relationships" xmlns:m="http://schemas.openxmlformats.org/officeDocument/2006/math" xmlns:v="urn:schemas-microsoft-com:vml" xmlns:wp14="http://schemas.microsoft.com/office/word/2010/wordprocessingDrawing" xmlns:wp="http://schemas.openxmlformats.org/drawingml/2006/wordprocessingDrawing" xmlns:w10="urn:schemas-microsoft-com:office:word" xmlns:w="http://schemas.openxmlformats.org/wordprocessingml/2006/main" xmlns:w14="http://schemas.microsoft.com/office/word/2010/wordml" xmlns:w15="http://schemas.microsoft.com/office/word/2012/wordml" xmlns:w16cex="http://schemas.microsoft.com/office/word/2018/wordml/cex" xmlns:w16cid="http://schemas.microsoft.com/office/word/2016/wordml/cid" xmlns:w16="http://schemas.microsoft.com/office/word/2018/wordml" xmlns:w16du="http://schemas.microsoft.com/office/word/2023/wordml/word16du" xmlns:w16sdtdh="http://schemas.microsoft.com/office/word/2020/wordml/sdtdatahash" xmlns:w16se="http://schemas.microsoft.com/office/word/2015/wordml/symex" xmlns:wpg="http://schemas.microsoft.com/office/word/2010/wordprocessingGroup" xmlns:wpi="http://schemas.microsoft.com/office/word/2010/wordprocessingInk" xmlns:wne="http://schemas.microsoft.com/office/word/2006/wordml" xmlns:wps="http://schemas.microsoft.com/office/word/2010/wordprocessingShape" mc:Ignorable="w14 w15 w16se w16cid w16 w16cex w16sdtdh w16du wp14">
+<w:numbering xmlns:wpc="http://schemas.microsoft.com/office/word/2010/wordprocessingCanvas" xmlns:cx="http://schemas.microsoft.com/office/drawing/2014/chartex" xmlns:cx1="http://schemas.microsoft.com/office/drawing/2015/9/8/chartex" xmlns:cx2="http://schemas.microsoft.com/office/drawing/2015/10/21/chartex" xmlns:cx3="http://schemas.microsoft.com/office/drawing/2016/5/9/chartex" xmlns:cx4="http://schemas.microsoft.com/office/drawing/2016/5/10/chartex" xmlns:cx5="http://schemas.microsoft.com/office/drawing/2016/5/11/chartex" xmlns:cx6="http://schemas.microsoft.com/office/drawing/2016/5/12/chartex" xmlns:cx7="http://schemas.microsoft.com/office/drawing/2016/5/13/chartex" xmlns:cx8="http://schemas.microsoft.com/office/drawing/2016/5/14/chartex" xmlns:mc="http://schemas.openxmlformats.org/markup-compatibility/2006" xmlns:aink="http://schemas.microsoft.com/office/drawing/2016/ink" xmlns:am3d="http://schemas.microsoft.com/office/drawing/2017/model3d" xmlns:o="urn:schemas-microsoft-com:office:office" xmlns:oel="http://schemas.microsoft.com/office/2019/extlst" xmlns:r="http://schemas.openxmlformats.org/officeDocument/2006/relationships" xmlns:m="http://schemas.openxmlformats.org/officeDocument/2006/math" xmlns:v="urn:schemas-microsoft-com:vml" xmlns:wp14="http://schemas.microsoft.com/office/word/2010/wordprocessingDrawing" xmlns:wp="http://schemas.openxmlformats.org/drawingml/2006/wordprocessingDrawing" xmlns:w10="urn:schemas-microsoft-com:office:word" xmlns:w="http://schemas.openxmlformats.org/wordprocessingml/2006/main" xmlns:w14="http://schemas.microsoft.com/office/word/2010/wordml" xmlns:w15="http://schemas.microsoft.com/office/word/2012/wordml" xmlns:w16cex="http://schemas.microsoft.com/office/word/2018/wordml/cex" xmlns:w16cid="http://schemas.microsoft.com/office/word/2016/wordml/cid" xmlns:w16="http://schemas.microsoft.com/office/word/2018/wordml" xmlns:w16sdtdh="http://schemas.microsoft.com/office/word/2020/wordml/sdtdatahash" xmlns:w16se="http://schemas.microsoft.com/office/word/2015/wordml/symex" xmlns:wpg="http://schemas.microsoft.com/office/word/2010/wordprocessingGroup" xmlns:wpi="http://schemas.microsoft.com/office/word/2010/wordprocessingInk" xmlns:wne="http://schemas.microsoft.com/office/word/2006/wordml" xmlns:wps="http://schemas.microsoft.com/office/word/2010/wordprocessingShape" mc:Ignorable="w14 w15 w16se w16cid w16 w16cex w16sdtdh wp14">
   <w:abstractNum w:abstractNumId="0" w15:restartNumberingAfterBreak="0">
     <w:nsid w:val="05D57CBA"/>
     <w:multiLevelType w:val="hybridMultilevel"/>
@@ -12266,7 +12272,7 @@
 </file>
 
 <file path=word/styles.xml><?xml version="1.0" encoding="utf-8"?>
-<w:styles xmlns:mc="http://schemas.openxmlformats.org/markup-compatibility/2006" xmlns:r="http://schemas.openxmlformats.org/officeDocument/2006/relationships" xmlns:w="http://schemas.openxmlformats.org/wordprocessingml/2006/main" xmlns:w14="http://schemas.microsoft.com/office/word/2010/wordml" xmlns:w15="http://schemas.microsoft.com/office/word/2012/wordml" xmlns:w16cex="http://schemas.microsoft.com/office/word/2018/wordml/cex" xmlns:w16cid="http://schemas.microsoft.com/office/word/2016/wordml/cid" xmlns:w16="http://schemas.microsoft.com/office/word/2018/wordml" xmlns:w16du="http://schemas.microsoft.com/office/word/2023/wordml/word16du" xmlns:w16sdtdh="http://schemas.microsoft.com/office/word/2020/wordml/sdtdatahash" xmlns:w16se="http://schemas.microsoft.com/office/word/2015/wordml/symex" mc:Ignorable="w14 w15 w16se w16cid w16 w16cex w16sdtdh w16du">
+<w:styles xmlns:mc="http://schemas.openxmlformats.org/markup-compatibility/2006" xmlns:r="http://schemas.openxmlformats.org/officeDocument/2006/relationships" xmlns:w="http://schemas.openxmlformats.org/wordprocessingml/2006/main" xmlns:w14="http://schemas.microsoft.com/office/word/2010/wordml" xmlns:w15="http://schemas.microsoft.com/office/word/2012/wordml" xmlns:w16cex="http://schemas.microsoft.com/office/word/2018/wordml/cex" xmlns:w16cid="http://schemas.microsoft.com/office/word/2016/wordml/cid" xmlns:w16="http://schemas.microsoft.com/office/word/2018/wordml" xmlns:w16sdtdh="http://schemas.microsoft.com/office/word/2020/wordml/sdtdatahash" xmlns:w16se="http://schemas.microsoft.com/office/word/2015/wordml/symex" mc:Ignorable="w14 w15 w16se w16cid w16 w16cex w16sdtdh">
   <w:docDefaults>
     <w:rPrDefault>
       <w:rPr>

</xml_diff>

<commit_message>
Day 56 Latest Tech, Day 76 Data Science
</commit_message>
<xml_diff>
--- a/Statistics.docx
+++ b/Statistics.docx
@@ -1024,7 +1024,21 @@
         <w:rPr>
           <w:color w:val="000000" w:themeColor="text1"/>
         </w:rPr>
-        <w:t>Outlier: is a any value which is very distant from other values in data set and cause skewness.</w:t>
+        <w:t xml:space="preserve">Outlier: is </w:t>
+      </w:r>
+      <w:proofErr w:type="spellStart"/>
+      <w:r>
+        <w:rPr>
+          <w:color w:val="000000" w:themeColor="text1"/>
+        </w:rPr>
+        <w:t>a</w:t>
+      </w:r>
+      <w:proofErr w:type="spellEnd"/>
+      <w:r>
+        <w:rPr>
+          <w:color w:val="000000" w:themeColor="text1"/>
+        </w:rPr>
+        <w:t xml:space="preserve"> any value which is very distant from other values in data set and cause skewness.</w:t>
       </w:r>
     </w:p>
     <w:p>
@@ -1584,11 +1598,19 @@
                 <w:color w:val="000000" w:themeColor="text1"/>
               </w:rPr>
             </w:pPr>
+            <w:proofErr w:type="spellStart"/>
             <w:r>
               <w:rPr>
                 <w:color w:val="000000" w:themeColor="text1"/>
               </w:rPr>
-              <w:t>Its not express in square root as it already quantifies the spread of data in squared units.</w:t>
+              <w:t>Its</w:t>
+            </w:r>
+            <w:proofErr w:type="spellEnd"/>
+            <w:r>
+              <w:rPr>
+                <w:color w:val="000000" w:themeColor="text1"/>
+              </w:rPr>
+              <w:t xml:space="preserve"> not express in square root as it already quantifies the spread of data in squared units.</w:t>
             </w:r>
           </w:p>
         </w:tc>
@@ -3012,7 +3034,7 @@
                 <w:noProof/>
               </w:rPr>
               <w:drawing>
-                <wp:inline distT="0" distB="0" distL="0" distR="0" wp14:anchorId="06DA7828" wp14:editId="474755E3">
+                <wp:inline distT="0" distB="0" distL="0" distR="0" wp14:anchorId="06DA7828" wp14:editId="3A230D3A">
                   <wp:extent cx="1778000" cy="1244581"/>
                   <wp:effectExtent l="0" t="0" r="0" b="0"/>
                   <wp:docPr id="88014661" name="Picture 1" descr="Box Plot - Simply explained - DATAtab"/>
@@ -5089,7 +5111,21 @@
         <w:rPr>
           <w:color w:val="000000" w:themeColor="text1"/>
         </w:rPr>
-        <w:t>The sum of products (32 in the original case) can be used as a metric to compare against random shufflings. By shuffling one of the vectors multiple times and calculating the sum of products each time, you can generate a distribution of sums. This relates to a resampling-based estimate.</w:t>
+        <w:t xml:space="preserve">The sum of products (32 in the original case) can be used as a metric to compare against random </w:t>
+      </w:r>
+      <w:proofErr w:type="spellStart"/>
+      <w:r>
+        <w:rPr>
+          <w:color w:val="000000" w:themeColor="text1"/>
+        </w:rPr>
+        <w:t>shufflings</w:t>
+      </w:r>
+      <w:proofErr w:type="spellEnd"/>
+      <w:r>
+        <w:rPr>
+          <w:color w:val="000000" w:themeColor="text1"/>
+        </w:rPr>
+        <w:t>. By shuffling one of the vectors multiple times and calculating the sum of products each time, you can generate a distribution of sums. This relates to a resampling-based estimate.</w:t>
       </w:r>
     </w:p>
     <w:p>
@@ -5278,7 +5314,23 @@
         <w:t>Variables can have an association that is not linear, in which case the correlation coefficient may not be a useful metric. The relationship between tax rates and revenue</w:t>
       </w:r>
       <w:r>
-        <w:t xml:space="preserve"> raised is an example: as tax rates increase from zero, the revenue raised also increases. However, once tax rates reach a high level and approach 100%, tax avoidance increa‐ ses and tax revenue actually declines.</w:t>
+        <w:t xml:space="preserve"> raised is an example: as tax rates increase from zero, the revenue raised also increases. However, once tax rates reach a high level and approach 100%, tax avoidance </w:t>
+      </w:r>
+      <w:proofErr w:type="spellStart"/>
+      <w:r>
+        <w:t>increa</w:t>
+      </w:r>
+      <w:proofErr w:type="spellEnd"/>
+      <w:r>
+        <w:t xml:space="preserve">‐ </w:t>
+      </w:r>
+      <w:proofErr w:type="spellStart"/>
+      <w:r>
+        <w:t>ses</w:t>
+      </w:r>
+      <w:proofErr w:type="spellEnd"/>
+      <w:r>
+        <w:t xml:space="preserve"> and tax revenue actually declines.</w:t>
       </w:r>
     </w:p>
     <w:p>
@@ -5420,20 +5472,104 @@
         <w:rPr>
           <w:color w:val="000000" w:themeColor="text1"/>
         </w:rPr>
-        <w:t>Create arrays -&gt; np.array([List]) | np.zeros() |np.linspace(), np.logspace()</w:t>
-      </w:r>
-    </w:p>
-    <w:p>
-      <w:pPr>
-        <w:rPr>
-          <w:color w:val="000000" w:themeColor="text1"/>
-        </w:rPr>
-      </w:pPr>
-      <w:r>
-        <w:rPr>
-          <w:color w:val="000000" w:themeColor="text1"/>
-        </w:rPr>
-        <w:t>Examining -&gt; .dtype, .ndim, .shape, .size</w:t>
+        <w:t xml:space="preserve">Create arrays -&gt; </w:t>
+      </w:r>
+      <w:proofErr w:type="spellStart"/>
+      <w:r>
+        <w:rPr>
+          <w:color w:val="000000" w:themeColor="text1"/>
+        </w:rPr>
+        <w:t>np.array</w:t>
+      </w:r>
+      <w:proofErr w:type="spellEnd"/>
+      <w:r>
+        <w:rPr>
+          <w:color w:val="000000" w:themeColor="text1"/>
+        </w:rPr>
+        <w:t xml:space="preserve">([List]) | </w:t>
+      </w:r>
+      <w:proofErr w:type="spellStart"/>
+      <w:r>
+        <w:rPr>
+          <w:color w:val="000000" w:themeColor="text1"/>
+        </w:rPr>
+        <w:t>np.zeros</w:t>
+      </w:r>
+      <w:proofErr w:type="spellEnd"/>
+      <w:r>
+        <w:rPr>
+          <w:color w:val="000000" w:themeColor="text1"/>
+        </w:rPr>
+        <w:t>() |</w:t>
+      </w:r>
+      <w:proofErr w:type="spellStart"/>
+      <w:r>
+        <w:rPr>
+          <w:color w:val="000000" w:themeColor="text1"/>
+        </w:rPr>
+        <w:t>np.linspace</w:t>
+      </w:r>
+      <w:proofErr w:type="spellEnd"/>
+      <w:r>
+        <w:rPr>
+          <w:color w:val="000000" w:themeColor="text1"/>
+        </w:rPr>
+        <w:t xml:space="preserve">(), </w:t>
+      </w:r>
+      <w:proofErr w:type="spellStart"/>
+      <w:r>
+        <w:rPr>
+          <w:color w:val="000000" w:themeColor="text1"/>
+        </w:rPr>
+        <w:t>np.logspace</w:t>
+      </w:r>
+      <w:proofErr w:type="spellEnd"/>
+      <w:r>
+        <w:rPr>
+          <w:color w:val="000000" w:themeColor="text1"/>
+        </w:rPr>
+        <w:t>()</w:t>
+      </w:r>
+    </w:p>
+    <w:p>
+      <w:pPr>
+        <w:rPr>
+          <w:color w:val="000000" w:themeColor="text1"/>
+        </w:rPr>
+      </w:pPr>
+      <w:r>
+        <w:rPr>
+          <w:color w:val="000000" w:themeColor="text1"/>
+        </w:rPr>
+        <w:t>Examining -&gt; .</w:t>
+      </w:r>
+      <w:proofErr w:type="spellStart"/>
+      <w:r>
+        <w:rPr>
+          <w:color w:val="000000" w:themeColor="text1"/>
+        </w:rPr>
+        <w:t>dtype</w:t>
+      </w:r>
+      <w:proofErr w:type="spellEnd"/>
+      <w:r>
+        <w:rPr>
+          <w:color w:val="000000" w:themeColor="text1"/>
+        </w:rPr>
+        <w:t>, .</w:t>
+      </w:r>
+      <w:proofErr w:type="spellStart"/>
+      <w:r>
+        <w:rPr>
+          <w:color w:val="000000" w:themeColor="text1"/>
+        </w:rPr>
+        <w:t>ndim</w:t>
+      </w:r>
+      <w:proofErr w:type="spellEnd"/>
+      <w:r>
+        <w:rPr>
+          <w:color w:val="000000" w:themeColor="text1"/>
+        </w:rPr>
+        <w:t>, .shape, .size</w:t>
       </w:r>
     </w:p>
     <w:p>
@@ -5797,7 +5933,15 @@
     </w:p>
     <w:p>
       <w:r>
-        <w:t>• A correlation coefficient of zero indicates no correlation, but be aware that ran‐ dom arrangements of data will produce both positive and negative values for the correlation coefficient just by chance</w:t>
+        <w:t xml:space="preserve">• A correlation coefficient of zero indicates no correlation, but be aware that ran‐ </w:t>
+      </w:r>
+      <w:proofErr w:type="spellStart"/>
+      <w:r>
+        <w:t>dom</w:t>
+      </w:r>
+      <w:proofErr w:type="spellEnd"/>
+      <w:r>
+        <w:t xml:space="preserve"> arrangements of data will produce both positive and negative values for the correlation coefficient just by chance</w:t>
       </w:r>
     </w:p>
     <w:p>
@@ -7496,7 +7640,15 @@
     </w:p>
     <w:p>
       <w:r>
-        <w:t>Statistical bias refers to measurement or sampling errors that are systematic and pro‐ duced by the measurement or sampling process.</w:t>
+        <w:t xml:space="preserve">Statistical bias refers to measurement or sampling errors that are systematic and pro‐ </w:t>
+      </w:r>
+      <w:proofErr w:type="spellStart"/>
+      <w:r>
+        <w:t>duced</w:t>
+      </w:r>
+      <w:proofErr w:type="spellEnd"/>
+      <w:r>
+        <w:t xml:space="preserve"> by the measurement or sampling process.</w:t>
       </w:r>
     </w:p>
     <w:p>
@@ -8341,7 +8493,31 @@
         </w:rPr>
       </w:pPr>
       <w:r>
-        <w:t>Since repeated review of large data sets is a key value proposition in data science, selection bias is something to worry about. A form of selection bias of particular con‐ cern to data scientists is what John Elder (founder of Elder Research, a respected data mining consultancy) calls the vast search effect. If you repeatedly run different models and ask different questions with a large data set, you are bound to find something interesting. But is the result you found truly something interesting, or is it the chance outlier? We can guard against this by using a holdout set, and sometimes more than one hold‐ out set, against which to validate performance. Elder also advocates the use of what he calls target shuffling (a permutation test, in essence) to test the validity of predic‐ tive associations that a data mining model suggests</w:t>
+        <w:t xml:space="preserve">Since repeated review of large data sets is a key value proposition in data science, selection bias is something to worry about. A form of selection bias of particular con‐ </w:t>
+      </w:r>
+      <w:proofErr w:type="spellStart"/>
+      <w:r>
+        <w:t>cern</w:t>
+      </w:r>
+      <w:proofErr w:type="spellEnd"/>
+      <w:r>
+        <w:t xml:space="preserve"> to data scientists is what John Elder (founder of Elder Research, a respected data mining consultancy) calls the vast search effect. If you repeatedly run different models and ask different questions with a large data set, you are bound to find something interesting. But is the result you found truly something interesting, or is it the chance outlier? We can guard against this by using a holdout set, and sometimes more than one hold‐ out set, against which to validate performance. Elder also advocates the use of what he calls target shuffling (a permutation test, in essence) to test the validity of </w:t>
+      </w:r>
+      <w:proofErr w:type="spellStart"/>
+      <w:r>
+        <w:t>predic</w:t>
+      </w:r>
+      <w:proofErr w:type="spellEnd"/>
+      <w:r>
+        <w:t xml:space="preserve">‐ </w:t>
+      </w:r>
+      <w:proofErr w:type="spellStart"/>
+      <w:r>
+        <w:t>tive</w:t>
+      </w:r>
+      <w:proofErr w:type="spellEnd"/>
+      <w:r>
+        <w:t xml:space="preserve"> associations that a data mining model suggests</w:t>
       </w:r>
     </w:p>
     <w:p>
@@ -11542,7 +11718,15 @@
         </w:rPr>
       </w:pPr>
       <w:r>
-        <w:t xml:space="preserve">A number of different statistics can be compared, after standardization, to the tdistribution, to estimate confidence intervals in light of sampling variation. Consider a sample of size n for which the sample mean x has been calculated. If s is the sample standard deviation, a 90% confidence interval around the sample mean is given by    </w:t>
+        <w:t xml:space="preserve">A number of different statistics can be compared, after standardization, to the </w:t>
+      </w:r>
+      <w:proofErr w:type="spellStart"/>
+      <w:r>
+        <w:t>tdistribution</w:t>
+      </w:r>
+      <w:proofErr w:type="spellEnd"/>
+      <w:r>
+        <w:t xml:space="preserve">, to estimate confidence intervals in light of sampling variation. Consider a sample of size n for which the sample mean x has been calculated. If s is the sample standard deviation, a 90% confidence interval around the sample mean is given by    </w:t>
       </w:r>
       <w:r>
         <w:rPr>
@@ -11651,60 +11835,89 @@
       </w:r>
       <w:r>
         <w:br/>
-      </w:r>
-      <w:r>
         <w:t xml:space="preserve">An event with a discrete outcome (e.g., a coin flip). </w:t>
       </w:r>
       <w:r>
         <w:br/>
-      </w:r>
-      <w:r>
         <w:t xml:space="preserve">Success </w:t>
       </w:r>
       <w:r>
         <w:br/>
-      </w:r>
-      <w:r>
         <w:t xml:space="preserve">The outcome of interest for a trial. Synonym “1” (as opposed to “0”) </w:t>
       </w:r>
       <w:r>
         <w:br/>
-      </w:r>
-      <w:r>
         <w:t xml:space="preserve">Binomial </w:t>
       </w:r>
       <w:r>
         <w:br/>
-      </w:r>
-      <w:r>
         <w:t xml:space="preserve">Having two outcomes. Synonyms yes/no, 0/1, binary </w:t>
       </w:r>
       <w:r>
         <w:br/>
-      </w:r>
-      <w:r>
         <w:t xml:space="preserve">Binomial trial </w:t>
       </w:r>
       <w:r>
         <w:br/>
-      </w:r>
-      <w:r>
         <w:t xml:space="preserve">A trial with two outcomes. Synonym Bernoulli trial </w:t>
       </w:r>
       <w:r>
         <w:br/>
-      </w:r>
-      <w:r>
         <w:t xml:space="preserve">Binomial distribution </w:t>
       </w:r>
       <w:r>
         <w:br/>
       </w:r>
-      <w:r>
-        <w:t>Distribution of number of successes in x trials. Synonym Bernoulli distribution</w:t>
-      </w:r>
-    </w:p>
-    <w:p>
+      <w:proofErr w:type="spellStart"/>
+      <w:r>
+        <w:t>Distribution</w:t>
+      </w:r>
+      <w:proofErr w:type="spellEnd"/>
+      <w:r>
+        <w:t xml:space="preserve"> of number of successes in x trials. Synonym Bernoulli distribution</w:t>
+      </w:r>
+    </w:p>
+    <w:p>
+      <w:pPr>
+        <w:rPr>
+          <w:i/>
+          <w:iCs/>
+          <w:color w:val="7F7F7F" w:themeColor="text1" w:themeTint="80"/>
+          <w:sz w:val="24"/>
+          <w:szCs w:val="24"/>
+        </w:rPr>
+      </w:pPr>
+      <w:r>
+        <w:rPr>
+          <w:i/>
+          <w:iCs/>
+          <w:color w:val="7F7F7F" w:themeColor="text1" w:themeTint="80"/>
+          <w:sz w:val="24"/>
+          <w:szCs w:val="24"/>
+        </w:rPr>
+        <w:t>--------------------- 7/20/2024 up to page 79</w:t>
+      </w:r>
+    </w:p>
+    <w:p>
+      <w:r>
+        <w:t>The binomial distribution is the frequency distribution of the number of successes (x) in a given number of trials (n) with specified probability (p) of success in each trial. There is a family of binomial distributions, depending on the values of n and p. The binomial distribution would answer a question like:</w:t>
+      </w:r>
+    </w:p>
+    <w:p>
+      <w:r>
+        <w:t>If the probability of a click converting to a sale is 0.02, what is the probability of observing 0 sales in 200 clicks?</w:t>
+      </w:r>
+    </w:p>
+    <w:p>
+      <w:pPr>
+        <w:rPr>
+          <w:i/>
+          <w:iCs/>
+          <w:color w:val="7F7F7F" w:themeColor="text1" w:themeTint="80"/>
+          <w:sz w:val="24"/>
+          <w:szCs w:val="24"/>
+        </w:rPr>
+      </w:pPr>
       <w:r>
         <w:rPr>
           <w:i/>
@@ -11723,29 +11936,20 @@
           <w:sz w:val="24"/>
           <w:szCs w:val="24"/>
         </w:rPr>
-        <w:t>20</w:t>
-      </w:r>
-      <w:r>
-        <w:rPr>
-          <w:i/>
-          <w:iCs/>
-          <w:color w:val="7F7F7F" w:themeColor="text1" w:themeTint="80"/>
-          <w:sz w:val="24"/>
-          <w:szCs w:val="24"/>
-        </w:rPr>
-        <w:t>/2024 up to page 7</w:t>
-      </w:r>
-      <w:r>
-        <w:rPr>
-          <w:i/>
-          <w:iCs/>
-          <w:color w:val="7F7F7F" w:themeColor="text1" w:themeTint="80"/>
-          <w:sz w:val="24"/>
-          <w:szCs w:val="24"/>
-        </w:rPr>
-        <w:t>9</w:t>
-      </w:r>
-    </w:p>
+        <w:t>21</w:t>
+      </w:r>
+      <w:r>
+        <w:rPr>
+          <w:i/>
+          <w:iCs/>
+          <w:color w:val="7F7F7F" w:themeColor="text1" w:themeTint="80"/>
+          <w:sz w:val="24"/>
+          <w:szCs w:val="24"/>
+        </w:rPr>
+        <w:t>/2024 up to page 79</w:t>
+      </w:r>
+    </w:p>
+    <w:p/>
     <w:sectPr>
       <w:pgSz w:w="12240" w:h="15840"/>
       <w:pgMar w:top="1440" w:right="1440" w:bottom="1440" w:left="1440" w:header="720" w:footer="720" w:gutter="0"/>

</xml_diff>

<commit_message>
Day 57 Latest Tech, Day 77 Data Science
</commit_message>
<xml_diff>
--- a/Statistics.docx
+++ b/Statistics.docx
@@ -3034,7 +3034,7 @@
                 <w:noProof/>
               </w:rPr>
               <w:drawing>
-                <wp:inline distT="0" distB="0" distL="0" distR="0" wp14:anchorId="06DA7828" wp14:editId="3A230D3A">
+                <wp:inline distT="0" distB="0" distL="0" distR="0" wp14:anchorId="06DA7828" wp14:editId="70C4A0BC">
                   <wp:extent cx="1778000" cy="1244581"/>
                   <wp:effectExtent l="0" t="0" r="0" b="0"/>
                   <wp:docPr id="88014661" name="Picture 1" descr="Box Plot - Simply explained - DATAtab"/>
@@ -11949,7 +11949,104 @@
         <w:t>/2024 up to page 79</w:t>
       </w:r>
     </w:p>
-    <w:p/>
+    <w:p>
+      <w:r>
+        <w:t xml:space="preserve">The </w:t>
+      </w:r>
+      <w:proofErr w:type="spellStart"/>
+      <w:r>
+        <w:t>scipy.stats</w:t>
+      </w:r>
+      <w:proofErr w:type="spellEnd"/>
+      <w:r>
+        <w:t xml:space="preserve"> module implements a large variety of statistical distributions. For the binomial distribution, use the functions </w:t>
+      </w:r>
+      <w:proofErr w:type="spellStart"/>
+      <w:r>
+        <w:t>stats.binom.pmf</w:t>
+      </w:r>
+      <w:proofErr w:type="spellEnd"/>
+      <w:r>
+        <w:t xml:space="preserve"> and </w:t>
+      </w:r>
+      <w:proofErr w:type="spellStart"/>
+      <w:r>
+        <w:t>stats.binom.cdf</w:t>
+      </w:r>
+      <w:proofErr w:type="spellEnd"/>
+      <w:r>
+        <w:t xml:space="preserve">: </w:t>
+      </w:r>
+    </w:p>
+    <w:p>
+      <w:proofErr w:type="spellStart"/>
+      <w:r>
+        <w:t>stats.binom.pmf</w:t>
+      </w:r>
+      <w:proofErr w:type="spellEnd"/>
+      <w:r>
+        <w:t xml:space="preserve">(2, n=5, p=0.1) </w:t>
+      </w:r>
+      <w:proofErr w:type="spellStart"/>
+      <w:r>
+        <w:t>stats.binom.cdf</w:t>
+      </w:r>
+      <w:proofErr w:type="spellEnd"/>
+      <w:r>
+        <w:t>(2, n=5, p=0.1)</w:t>
+      </w:r>
+    </w:p>
+    <w:p>
+      <w:pPr>
+        <w:rPr>
+          <w:i/>
+          <w:iCs/>
+          <w:color w:val="7F7F7F" w:themeColor="text1" w:themeTint="80"/>
+          <w:sz w:val="24"/>
+          <w:szCs w:val="24"/>
+        </w:rPr>
+      </w:pPr>
+      <w:r>
+        <w:rPr>
+          <w:i/>
+          <w:iCs/>
+          <w:color w:val="7F7F7F" w:themeColor="text1" w:themeTint="80"/>
+          <w:sz w:val="24"/>
+          <w:szCs w:val="24"/>
+        </w:rPr>
+        <w:t>--------------------- 7/</w:t>
+      </w:r>
+      <w:r>
+        <w:rPr>
+          <w:i/>
+          <w:iCs/>
+          <w:color w:val="7F7F7F" w:themeColor="text1" w:themeTint="80"/>
+          <w:sz w:val="24"/>
+          <w:szCs w:val="24"/>
+        </w:rPr>
+        <w:t>22</w:t>
+      </w:r>
+      <w:r>
+        <w:rPr>
+          <w:i/>
+          <w:iCs/>
+          <w:color w:val="7F7F7F" w:themeColor="text1" w:themeTint="80"/>
+          <w:sz w:val="24"/>
+          <w:szCs w:val="24"/>
+        </w:rPr>
+        <w:t xml:space="preserve">/2024 up to page </w:t>
+      </w:r>
+      <w:r>
+        <w:rPr>
+          <w:i/>
+          <w:iCs/>
+          <w:color w:val="7F7F7F" w:themeColor="text1" w:themeTint="80"/>
+          <w:sz w:val="24"/>
+          <w:szCs w:val="24"/>
+        </w:rPr>
+        <w:t>80</w:t>
+      </w:r>
+    </w:p>
     <w:sectPr>
       <w:pgSz w:w="12240" w:h="15840"/>
       <w:pgMar w:top="1440" w:right="1440" w:bottom="1440" w:left="1440" w:header="720" w:footer="720" w:gutter="0"/>
@@ -12945,7 +13042,7 @@
   <w:style w:type="paragraph" w:default="1" w:styleId="Normal">
     <w:name w:val="Normal"/>
     <w:qFormat/>
-    <w:rsid w:val="00F3007E"/>
+    <w:rsid w:val="00B14265"/>
   </w:style>
   <w:style w:type="character" w:default="1" w:styleId="DefaultParagraphFont">
     <w:name w:val="Default Paragraph Font"/>

</xml_diff>

<commit_message>
Day 58 Latest Tech, Day 78 Data Science
</commit_message>
<xml_diff>
--- a/Statistics.docx
+++ b/Statistics.docx
@@ -1024,21 +1024,7 @@
         <w:rPr>
           <w:color w:val="000000" w:themeColor="text1"/>
         </w:rPr>
-        <w:t xml:space="preserve">Outlier: is </w:t>
-      </w:r>
-      <w:proofErr w:type="spellStart"/>
-      <w:r>
-        <w:rPr>
-          <w:color w:val="000000" w:themeColor="text1"/>
-        </w:rPr>
-        <w:t>a</w:t>
-      </w:r>
-      <w:proofErr w:type="spellEnd"/>
-      <w:r>
-        <w:rPr>
-          <w:color w:val="000000" w:themeColor="text1"/>
-        </w:rPr>
-        <w:t xml:space="preserve"> any value which is very distant from other values in data set and cause skewness.</w:t>
+        <w:t>Outlier: is a any value which is very distant from other values in data set and cause skewness.</w:t>
       </w:r>
     </w:p>
     <w:p>
@@ -1598,19 +1584,11 @@
                 <w:color w:val="000000" w:themeColor="text1"/>
               </w:rPr>
             </w:pPr>
-            <w:proofErr w:type="spellStart"/>
             <w:r>
               <w:rPr>
                 <w:color w:val="000000" w:themeColor="text1"/>
               </w:rPr>
-              <w:t>Its</w:t>
-            </w:r>
-            <w:proofErr w:type="spellEnd"/>
-            <w:r>
-              <w:rPr>
-                <w:color w:val="000000" w:themeColor="text1"/>
-              </w:rPr>
-              <w:t xml:space="preserve"> not express in square root as it already quantifies the spread of data in squared units.</w:t>
+              <w:t>Its not express in square root as it already quantifies the spread of data in squared units.</w:t>
             </w:r>
           </w:p>
         </w:tc>
@@ -3034,7 +3012,7 @@
                 <w:noProof/>
               </w:rPr>
               <w:drawing>
-                <wp:inline distT="0" distB="0" distL="0" distR="0" wp14:anchorId="06DA7828" wp14:editId="70C4A0BC">
+                <wp:inline distT="0" distB="0" distL="0" distR="0" wp14:anchorId="06DA7828" wp14:editId="3A0D289A">
                   <wp:extent cx="1778000" cy="1244581"/>
                   <wp:effectExtent l="0" t="0" r="0" b="0"/>
                   <wp:docPr id="88014661" name="Picture 1" descr="Box Plot - Simply explained - DATAtab"/>
@@ -5111,21 +5089,7 @@
         <w:rPr>
           <w:color w:val="000000" w:themeColor="text1"/>
         </w:rPr>
-        <w:t xml:space="preserve">The sum of products (32 in the original case) can be used as a metric to compare against random </w:t>
-      </w:r>
-      <w:proofErr w:type="spellStart"/>
-      <w:r>
-        <w:rPr>
-          <w:color w:val="000000" w:themeColor="text1"/>
-        </w:rPr>
-        <w:t>shufflings</w:t>
-      </w:r>
-      <w:proofErr w:type="spellEnd"/>
-      <w:r>
-        <w:rPr>
-          <w:color w:val="000000" w:themeColor="text1"/>
-        </w:rPr>
-        <w:t>. By shuffling one of the vectors multiple times and calculating the sum of products each time, you can generate a distribution of sums. This relates to a resampling-based estimate.</w:t>
+        <w:t>The sum of products (32 in the original case) can be used as a metric to compare against random shufflings. By shuffling one of the vectors multiple times and calculating the sum of products each time, you can generate a distribution of sums. This relates to a resampling-based estimate.</w:t>
       </w:r>
     </w:p>
     <w:p>
@@ -5314,23 +5278,7 @@
         <w:t>Variables can have an association that is not linear, in which case the correlation coefficient may not be a useful metric. The relationship between tax rates and revenue</w:t>
       </w:r>
       <w:r>
-        <w:t xml:space="preserve"> raised is an example: as tax rates increase from zero, the revenue raised also increases. However, once tax rates reach a high level and approach 100%, tax avoidance </w:t>
-      </w:r>
-      <w:proofErr w:type="spellStart"/>
-      <w:r>
-        <w:t>increa</w:t>
-      </w:r>
-      <w:proofErr w:type="spellEnd"/>
-      <w:r>
-        <w:t xml:space="preserve">‐ </w:t>
-      </w:r>
-      <w:proofErr w:type="spellStart"/>
-      <w:r>
-        <w:t>ses</w:t>
-      </w:r>
-      <w:proofErr w:type="spellEnd"/>
-      <w:r>
-        <w:t xml:space="preserve"> and tax revenue actually declines.</w:t>
+        <w:t xml:space="preserve"> raised is an example: as tax rates increase from zero, the revenue raised also increases. However, once tax rates reach a high level and approach 100%, tax avoidance increa‐ ses and tax revenue actually declines.</w:t>
       </w:r>
     </w:p>
     <w:p>
@@ -5472,104 +5420,20 @@
         <w:rPr>
           <w:color w:val="000000" w:themeColor="text1"/>
         </w:rPr>
-        <w:t xml:space="preserve">Create arrays -&gt; </w:t>
-      </w:r>
-      <w:proofErr w:type="spellStart"/>
-      <w:r>
-        <w:rPr>
-          <w:color w:val="000000" w:themeColor="text1"/>
-        </w:rPr>
-        <w:t>np.array</w:t>
-      </w:r>
-      <w:proofErr w:type="spellEnd"/>
-      <w:r>
-        <w:rPr>
-          <w:color w:val="000000" w:themeColor="text1"/>
-        </w:rPr>
-        <w:t xml:space="preserve">([List]) | </w:t>
-      </w:r>
-      <w:proofErr w:type="spellStart"/>
-      <w:r>
-        <w:rPr>
-          <w:color w:val="000000" w:themeColor="text1"/>
-        </w:rPr>
-        <w:t>np.zeros</w:t>
-      </w:r>
-      <w:proofErr w:type="spellEnd"/>
-      <w:r>
-        <w:rPr>
-          <w:color w:val="000000" w:themeColor="text1"/>
-        </w:rPr>
-        <w:t>() |</w:t>
-      </w:r>
-      <w:proofErr w:type="spellStart"/>
-      <w:r>
-        <w:rPr>
-          <w:color w:val="000000" w:themeColor="text1"/>
-        </w:rPr>
-        <w:t>np.linspace</w:t>
-      </w:r>
-      <w:proofErr w:type="spellEnd"/>
-      <w:r>
-        <w:rPr>
-          <w:color w:val="000000" w:themeColor="text1"/>
-        </w:rPr>
-        <w:t xml:space="preserve">(), </w:t>
-      </w:r>
-      <w:proofErr w:type="spellStart"/>
-      <w:r>
-        <w:rPr>
-          <w:color w:val="000000" w:themeColor="text1"/>
-        </w:rPr>
-        <w:t>np.logspace</w:t>
-      </w:r>
-      <w:proofErr w:type="spellEnd"/>
-      <w:r>
-        <w:rPr>
-          <w:color w:val="000000" w:themeColor="text1"/>
-        </w:rPr>
-        <w:t>()</w:t>
-      </w:r>
-    </w:p>
-    <w:p>
-      <w:pPr>
-        <w:rPr>
-          <w:color w:val="000000" w:themeColor="text1"/>
-        </w:rPr>
-      </w:pPr>
-      <w:r>
-        <w:rPr>
-          <w:color w:val="000000" w:themeColor="text1"/>
-        </w:rPr>
-        <w:t>Examining -&gt; .</w:t>
-      </w:r>
-      <w:proofErr w:type="spellStart"/>
-      <w:r>
-        <w:rPr>
-          <w:color w:val="000000" w:themeColor="text1"/>
-        </w:rPr>
-        <w:t>dtype</w:t>
-      </w:r>
-      <w:proofErr w:type="spellEnd"/>
-      <w:r>
-        <w:rPr>
-          <w:color w:val="000000" w:themeColor="text1"/>
-        </w:rPr>
-        <w:t>, .</w:t>
-      </w:r>
-      <w:proofErr w:type="spellStart"/>
-      <w:r>
-        <w:rPr>
-          <w:color w:val="000000" w:themeColor="text1"/>
-        </w:rPr>
-        <w:t>ndim</w:t>
-      </w:r>
-      <w:proofErr w:type="spellEnd"/>
-      <w:r>
-        <w:rPr>
-          <w:color w:val="000000" w:themeColor="text1"/>
-        </w:rPr>
-        <w:t>, .shape, .size</w:t>
+        <w:t>Create arrays -&gt; np.array([List]) | np.zeros() |np.linspace(), np.logspace()</w:t>
+      </w:r>
+    </w:p>
+    <w:p>
+      <w:pPr>
+        <w:rPr>
+          <w:color w:val="000000" w:themeColor="text1"/>
+        </w:rPr>
+      </w:pPr>
+      <w:r>
+        <w:rPr>
+          <w:color w:val="000000" w:themeColor="text1"/>
+        </w:rPr>
+        <w:t>Examining -&gt; .dtype, .ndim, .shape, .size</w:t>
       </w:r>
     </w:p>
     <w:p>
@@ -5933,15 +5797,7 @@
     </w:p>
     <w:p>
       <w:r>
-        <w:t xml:space="preserve">• A correlation coefficient of zero indicates no correlation, but be aware that ran‐ </w:t>
-      </w:r>
-      <w:proofErr w:type="spellStart"/>
-      <w:r>
-        <w:t>dom</w:t>
-      </w:r>
-      <w:proofErr w:type="spellEnd"/>
-      <w:r>
-        <w:t xml:space="preserve"> arrangements of data will produce both positive and negative values for the correlation coefficient just by chance</w:t>
+        <w:t>• A correlation coefficient of zero indicates no correlation, but be aware that ran‐ dom arrangements of data will produce both positive and negative values for the correlation coefficient just by chance</w:t>
       </w:r>
     </w:p>
     <w:p>
@@ -7640,15 +7496,7 @@
     </w:p>
     <w:p>
       <w:r>
-        <w:t xml:space="preserve">Statistical bias refers to measurement or sampling errors that are systematic and pro‐ </w:t>
-      </w:r>
-      <w:proofErr w:type="spellStart"/>
-      <w:r>
-        <w:t>duced</w:t>
-      </w:r>
-      <w:proofErr w:type="spellEnd"/>
-      <w:r>
-        <w:t xml:space="preserve"> by the measurement or sampling process.</w:t>
+        <w:t>Statistical bias refers to measurement or sampling errors that are systematic and pro‐ duced by the measurement or sampling process.</w:t>
       </w:r>
     </w:p>
     <w:p>
@@ -8493,31 +8341,7 @@
         </w:rPr>
       </w:pPr>
       <w:r>
-        <w:t xml:space="preserve">Since repeated review of large data sets is a key value proposition in data science, selection bias is something to worry about. A form of selection bias of particular con‐ </w:t>
-      </w:r>
-      <w:proofErr w:type="spellStart"/>
-      <w:r>
-        <w:t>cern</w:t>
-      </w:r>
-      <w:proofErr w:type="spellEnd"/>
-      <w:r>
-        <w:t xml:space="preserve"> to data scientists is what John Elder (founder of Elder Research, a respected data mining consultancy) calls the vast search effect. If you repeatedly run different models and ask different questions with a large data set, you are bound to find something interesting. But is the result you found truly something interesting, or is it the chance outlier? We can guard against this by using a holdout set, and sometimes more than one hold‐ out set, against which to validate performance. Elder also advocates the use of what he calls target shuffling (a permutation test, in essence) to test the validity of </w:t>
-      </w:r>
-      <w:proofErr w:type="spellStart"/>
-      <w:r>
-        <w:t>predic</w:t>
-      </w:r>
-      <w:proofErr w:type="spellEnd"/>
-      <w:r>
-        <w:t xml:space="preserve">‐ </w:t>
-      </w:r>
-      <w:proofErr w:type="spellStart"/>
-      <w:r>
-        <w:t>tive</w:t>
-      </w:r>
-      <w:proofErr w:type="spellEnd"/>
-      <w:r>
-        <w:t xml:space="preserve"> associations that a data mining model suggests</w:t>
+        <w:t>Since repeated review of large data sets is a key value proposition in data science, selection bias is something to worry about. A form of selection bias of particular con‐ cern to data scientists is what John Elder (founder of Elder Research, a respected data mining consultancy) calls the vast search effect. If you repeatedly run different models and ask different questions with a large data set, you are bound to find something interesting. But is the result you found truly something interesting, or is it the chance outlier? We can guard against this by using a holdout set, and sometimes more than one hold‐ out set, against which to validate performance. Elder also advocates the use of what he calls target shuffling (a permutation test, in essence) to test the validity of predic‐ tive associations that a data mining model suggests</w:t>
       </w:r>
     </w:p>
     <w:p>
@@ -11718,15 +11542,7 @@
         </w:rPr>
       </w:pPr>
       <w:r>
-        <w:t xml:space="preserve">A number of different statistics can be compared, after standardization, to the </w:t>
-      </w:r>
-      <w:proofErr w:type="spellStart"/>
-      <w:r>
-        <w:t>tdistribution</w:t>
-      </w:r>
-      <w:proofErr w:type="spellEnd"/>
-      <w:r>
-        <w:t xml:space="preserve">, to estimate confidence intervals in light of sampling variation. Consider a sample of size n for which the sample mean x has been calculated. If s is the sample standard deviation, a 90% confidence interval around the sample mean is given by    </w:t>
+        <w:t xml:space="preserve">A number of different statistics can be compared, after standardization, to the tdistribution, to estimate confidence intervals in light of sampling variation. Consider a sample of size n for which the sample mean x has been calculated. If s is the sample standard deviation, a 90% confidence interval around the sample mean is given by    </w:t>
       </w:r>
       <w:r>
         <w:rPr>
@@ -11867,14 +11683,7 @@
       </w:r>
       <w:r>
         <w:br/>
-      </w:r>
-      <w:proofErr w:type="spellStart"/>
-      <w:r>
-        <w:t>Distribution</w:t>
-      </w:r>
-      <w:proofErr w:type="spellEnd"/>
-      <w:r>
-        <w:t xml:space="preserve"> of number of successes in x trials. Synonym Bernoulli distribution</w:t>
+        <w:t>Distribution of number of successes in x trials. Synonym Bernoulli distribution</w:t>
       </w:r>
     </w:p>
     <w:p>
@@ -11951,49 +11760,49 @@
     </w:p>
     <w:p>
       <w:r>
-        <w:t xml:space="preserve">The </w:t>
-      </w:r>
-      <w:proofErr w:type="spellStart"/>
-      <w:r>
-        <w:t>scipy.stats</w:t>
-      </w:r>
-      <w:proofErr w:type="spellEnd"/>
-      <w:r>
-        <w:t xml:space="preserve"> module implements a large variety of statistical distributions. For the binomial distribution, use the functions </w:t>
-      </w:r>
-      <w:proofErr w:type="spellStart"/>
-      <w:r>
-        <w:t>stats.binom.pmf</w:t>
-      </w:r>
-      <w:proofErr w:type="spellEnd"/>
-      <w:r>
-        <w:t xml:space="preserve"> and </w:t>
-      </w:r>
-      <w:proofErr w:type="spellStart"/>
-      <w:r>
-        <w:t>stats.binom.cdf</w:t>
-      </w:r>
-      <w:proofErr w:type="spellEnd"/>
-      <w:r>
-        <w:t xml:space="preserve">: </w:t>
-      </w:r>
-    </w:p>
-    <w:p>
-      <w:proofErr w:type="spellStart"/>
-      <w:r>
-        <w:t>stats.binom.pmf</w:t>
-      </w:r>
-      <w:proofErr w:type="spellEnd"/>
-      <w:r>
-        <w:t xml:space="preserve">(2, n=5, p=0.1) </w:t>
-      </w:r>
-      <w:proofErr w:type="spellStart"/>
-      <w:r>
-        <w:t>stats.binom.cdf</w:t>
-      </w:r>
-      <w:proofErr w:type="spellEnd"/>
-      <w:r>
-        <w:t>(2, n=5, p=0.1)</w:t>
+        <w:t xml:space="preserve">The scipy.stats module implements a large variety of statistical distributions. For the binomial distribution, use the functions stats.binom.pmf and stats.binom.cdf: </w:t>
+      </w:r>
+    </w:p>
+    <w:p>
+      <w:r>
+        <w:t>stats.binom.pmf(2, n=5, p=0.1) stats.binom.cdf(2, n=5, p=0.1)</w:t>
+      </w:r>
+    </w:p>
+    <w:p>
+      <w:pPr>
+        <w:rPr>
+          <w:i/>
+          <w:iCs/>
+          <w:color w:val="7F7F7F" w:themeColor="text1" w:themeTint="80"/>
+          <w:sz w:val="24"/>
+          <w:szCs w:val="24"/>
+        </w:rPr>
+      </w:pPr>
+      <w:r>
+        <w:rPr>
+          <w:i/>
+          <w:iCs/>
+          <w:color w:val="7F7F7F" w:themeColor="text1" w:themeTint="80"/>
+          <w:sz w:val="24"/>
+          <w:szCs w:val="24"/>
+        </w:rPr>
+        <w:t>--------------------- 7/22/2024 up to page 80</w:t>
+      </w:r>
+    </w:p>
+    <w:p>
+      <w:r>
+        <w:t xml:space="preserve">Binomial outcomes are important to model, since they represent, among other things, fundamental decisions (buy or don’t buy, click or don’t click, survive or die, etc.). </w:t>
+      </w:r>
+    </w:p>
+    <w:p>
+      <w:r>
+        <w:lastRenderedPageBreak/>
+        <w:t xml:space="preserve">• A binomial trial is an experiment with two possible outcomes: one with probability p and the other with probability 1 – p. </w:t>
+      </w:r>
+    </w:p>
+    <w:p>
+      <w:r>
+        <w:t>• With large n, and provided p is not too close to 0 or 1, the binomial distribution can be approximated by the normal distribution.</w:t>
       </w:r>
     </w:p>
     <w:p>
@@ -12024,28 +11833,29 @@
           <w:sz w:val="24"/>
           <w:szCs w:val="24"/>
         </w:rPr>
-        <w:t>22</w:t>
-      </w:r>
-      <w:r>
-        <w:rPr>
-          <w:i/>
-          <w:iCs/>
-          <w:color w:val="7F7F7F" w:themeColor="text1" w:themeTint="80"/>
-          <w:sz w:val="24"/>
-          <w:szCs w:val="24"/>
-        </w:rPr>
-        <w:t xml:space="preserve">/2024 up to page </w:t>
-      </w:r>
-      <w:r>
-        <w:rPr>
-          <w:i/>
-          <w:iCs/>
-          <w:color w:val="7F7F7F" w:themeColor="text1" w:themeTint="80"/>
-          <w:sz w:val="24"/>
-          <w:szCs w:val="24"/>
-        </w:rPr>
-        <w:t>80</w:t>
-      </w:r>
+        <w:t>23</w:t>
+      </w:r>
+      <w:r>
+        <w:rPr>
+          <w:i/>
+          <w:iCs/>
+          <w:color w:val="7F7F7F" w:themeColor="text1" w:themeTint="80"/>
+          <w:sz w:val="24"/>
+          <w:szCs w:val="24"/>
+        </w:rPr>
+        <w:t>/2024 up to page 80</w:t>
+      </w:r>
+    </w:p>
+    <w:p>
+      <w:pPr>
+        <w:rPr>
+          <w:i/>
+          <w:iCs/>
+          <w:color w:val="7F7F7F" w:themeColor="text1" w:themeTint="80"/>
+          <w:sz w:val="24"/>
+          <w:szCs w:val="24"/>
+        </w:rPr>
+      </w:pPr>
     </w:p>
     <w:sectPr>
       <w:pgSz w:w="12240" w:h="15840"/>
@@ -13042,7 +12852,7 @@
   <w:style w:type="paragraph" w:default="1" w:styleId="Normal">
     <w:name w:val="Normal"/>
     <w:qFormat/>
-    <w:rsid w:val="00B14265"/>
+    <w:rsid w:val="000175F8"/>
   </w:style>
   <w:style w:type="character" w:default="1" w:styleId="DefaultParagraphFont">
     <w:name w:val="Default Paragraph Font"/>

</xml_diff>

<commit_message>
Day 79 Data Science
Statistics: Chi Square distribution
</commit_message>
<xml_diff>
--- a/Statistics.docx
+++ b/Statistics.docx
@@ -3012,7 +3012,7 @@
                 <w:noProof/>
               </w:rPr>
               <w:drawing>
-                <wp:inline distT="0" distB="0" distL="0" distR="0" wp14:anchorId="06DA7828" wp14:editId="3A0D289A">
+                <wp:inline distT="0" distB="0" distL="0" distR="0" wp14:anchorId="06DA7828" wp14:editId="28E0BAE6">
                   <wp:extent cx="1778000" cy="1244581"/>
                   <wp:effectExtent l="0" t="0" r="0" b="0"/>
                   <wp:docPr id="88014661" name="Picture 1" descr="Box Plot - Simply explained - DATAtab"/>
@@ -11823,39 +11823,552 @@
           <w:sz w:val="24"/>
           <w:szCs w:val="24"/>
         </w:rPr>
-        <w:t>--------------------- 7/</w:t>
-      </w:r>
-      <w:r>
-        <w:rPr>
-          <w:i/>
-          <w:iCs/>
-          <w:color w:val="7F7F7F" w:themeColor="text1" w:themeTint="80"/>
-          <w:sz w:val="24"/>
-          <w:szCs w:val="24"/>
-        </w:rPr>
-        <w:t>23</w:t>
-      </w:r>
-      <w:r>
-        <w:rPr>
-          <w:i/>
-          <w:iCs/>
-          <w:color w:val="7F7F7F" w:themeColor="text1" w:themeTint="80"/>
-          <w:sz w:val="24"/>
-          <w:szCs w:val="24"/>
-        </w:rPr>
-        <w:t>/2024 up to page 80</w:t>
-      </w:r>
-    </w:p>
-    <w:p>
-      <w:pPr>
-        <w:rPr>
-          <w:i/>
-          <w:iCs/>
-          <w:color w:val="7F7F7F" w:themeColor="text1" w:themeTint="80"/>
-          <w:sz w:val="24"/>
-          <w:szCs w:val="24"/>
-        </w:rPr>
-      </w:pPr>
+        <w:t>--------------------- 7/23/2024 up to page 80</w:t>
+      </w:r>
+    </w:p>
+    <w:p>
+      <w:pPr>
+        <w:rPr>
+          <w:sz w:val="28"/>
+          <w:szCs w:val="28"/>
+        </w:rPr>
+      </w:pPr>
+      <w:r>
+        <w:rPr>
+          <w:sz w:val="28"/>
+          <w:szCs w:val="28"/>
+        </w:rPr>
+        <w:t>Chi-Square Distribution</w:t>
+      </w:r>
+    </w:p>
+    <w:p>
+      <w:pPr>
+        <w:rPr>
+          <w:b/>
+          <w:bCs/>
+          <w:i/>
+          <w:iCs/>
+          <w:color w:val="7F7F7F" w:themeColor="text1" w:themeTint="80"/>
+        </w:rPr>
+      </w:pPr>
+      <w:r>
+        <w:rPr>
+          <w:b/>
+          <w:bCs/>
+          <w:i/>
+          <w:iCs/>
+          <w:color w:val="7F7F7F" w:themeColor="text1" w:themeTint="80"/>
+        </w:rPr>
+        <w:t>The chi-square distribution is a way to understand how much variation exists in a set of data compared to what we'd expect by chance. It's often used in statistics to test hypotheses, particularly in situations where we want to see if there's a significant difference between observed and expected frequencies in categorical data.</w:t>
+      </w:r>
+    </w:p>
+    <w:p>
+      <w:pPr>
+        <w:rPr>
+          <w:b/>
+          <w:bCs/>
+          <w:i/>
+          <w:iCs/>
+          <w:color w:val="7F7F7F" w:themeColor="text1" w:themeTint="80"/>
+        </w:rPr>
+      </w:pPr>
+      <w:r>
+        <w:rPr>
+          <w:b/>
+          <w:bCs/>
+          <w:i/>
+          <w:iCs/>
+          <w:color w:val="7F7F7F" w:themeColor="text1" w:themeTint="80"/>
+        </w:rPr>
+        <w:t>Here's a simple breakdown:</w:t>
+      </w:r>
+    </w:p>
+    <w:p>
+      <w:pPr>
+        <w:rPr>
+          <w:b/>
+          <w:bCs/>
+          <w:i/>
+          <w:iCs/>
+          <w:color w:val="7F7F7F" w:themeColor="text1" w:themeTint="80"/>
+        </w:rPr>
+      </w:pPr>
+      <w:r>
+        <w:rPr>
+          <w:b/>
+          <w:bCs/>
+          <w:i/>
+          <w:iCs/>
+          <w:color w:val="7F7F7F" w:themeColor="text1" w:themeTint="80"/>
+        </w:rPr>
+        <w:t>Chi-Square Test: This is a statistical test that uses the chi-square distribution. It's commonly used to compare observed data with data we would expect to obtain according to a specific hypothesis.</w:t>
+      </w:r>
+    </w:p>
+    <w:p>
+      <w:pPr>
+        <w:rPr>
+          <w:b/>
+          <w:bCs/>
+          <w:i/>
+          <w:iCs/>
+          <w:color w:val="7F7F7F" w:themeColor="text1" w:themeTint="80"/>
+        </w:rPr>
+      </w:pPr>
+      <w:r>
+        <w:rPr>
+          <w:b/>
+          <w:bCs/>
+          <w:i/>
+          <w:iCs/>
+          <w:color w:val="7F7F7F" w:themeColor="text1" w:themeTint="80"/>
+        </w:rPr>
+        <w:t>Observed and Expected Frequencies: In the chi-square test, you start with observed frequencies (the actual data you have) and expected frequencies (what you would expect if there was no significant effect or difference).</w:t>
+      </w:r>
+    </w:p>
+    <w:p>
+      <w:pPr>
+        <w:rPr>
+          <w:b/>
+          <w:bCs/>
+          <w:i/>
+          <w:iCs/>
+          <w:color w:val="7F7F7F" w:themeColor="text1" w:themeTint="80"/>
+        </w:rPr>
+      </w:pPr>
+      <w:r>
+        <w:rPr>
+          <w:b/>
+          <w:bCs/>
+          <w:i/>
+          <w:iCs/>
+          <w:color w:val="7F7F7F" w:themeColor="text1" w:themeTint="80"/>
+        </w:rPr>
+        <w:t>Calculating the Chi-Square Statistic: The chi-square statistic is calculated by taking the difference between observed and expected frequencies, squaring it, dividing by the expected frequency, and then summing these values for all categories.</w:t>
+      </w:r>
+    </w:p>
+    <w:p>
+      <w:pPr>
+        <w:rPr>
+          <w:b/>
+          <w:bCs/>
+          <w:i/>
+          <w:iCs/>
+          <w:color w:val="7F7F7F" w:themeColor="text1" w:themeTint="80"/>
+        </w:rPr>
+      </w:pPr>
+    </w:p>
+    <w:p>
+      <w:pPr>
+        <w:rPr>
+          <w:b/>
+          <w:bCs/>
+          <w:i/>
+          <w:iCs/>
+          <w:color w:val="7F7F7F" w:themeColor="text1" w:themeTint="80"/>
+        </w:rPr>
+      </w:pPr>
+      <w:r>
+        <w:rPr>
+          <w:b/>
+          <w:bCs/>
+          <w:i/>
+          <w:iCs/>
+          <w:color w:val="7F7F7F" w:themeColor="text1" w:themeTint="80"/>
+        </w:rPr>
+        <w:drawing>
+          <wp:inline distT="0" distB="0" distL="0" distR="0" wp14:anchorId="17BB53CA" wp14:editId="088A2389">
+            <wp:extent cx="2257740" cy="857370"/>
+            <wp:effectExtent l="0" t="0" r="0" b="0"/>
+            <wp:docPr id="1924177296" name="Picture 1"/>
+            <wp:cNvGraphicFramePr>
+              <a:graphicFrameLocks xmlns:a="http://schemas.openxmlformats.org/drawingml/2006/main" noChangeAspect="1"/>
+            </wp:cNvGraphicFramePr>
+            <a:graphic xmlns:a="http://schemas.openxmlformats.org/drawingml/2006/main">
+              <a:graphicData uri="http://schemas.openxmlformats.org/drawingml/2006/picture">
+                <pic:pic xmlns:pic="http://schemas.openxmlformats.org/drawingml/2006/picture">
+                  <pic:nvPicPr>
+                    <pic:cNvPr id="1924177296" name=""/>
+                    <pic:cNvPicPr/>
+                  </pic:nvPicPr>
+                  <pic:blipFill>
+                    <a:blip r:embed="rId33"/>
+                    <a:stretch>
+                      <a:fillRect/>
+                    </a:stretch>
+                  </pic:blipFill>
+                  <pic:spPr>
+                    <a:xfrm>
+                      <a:off x="0" y="0"/>
+                      <a:ext cx="2257740" cy="857370"/>
+                    </a:xfrm>
+                    <a:prstGeom prst="rect">
+                      <a:avLst/>
+                    </a:prstGeom>
+                  </pic:spPr>
+                </pic:pic>
+              </a:graphicData>
+            </a:graphic>
+          </wp:inline>
+        </w:drawing>
+      </w:r>
+      <w:r>
+        <w:rPr>
+          <w:b/>
+          <w:bCs/>
+          <w:i/>
+          <w:iCs/>
+          <w:color w:val="7F7F7F" w:themeColor="text1" w:themeTint="80"/>
+        </w:rPr>
+        <w:t>​</w:t>
+      </w:r>
+    </w:p>
+    <w:p>
+      <w:pPr>
+        <w:rPr>
+          <w:b/>
+          <w:bCs/>
+          <w:i/>
+          <w:iCs/>
+          <w:color w:val="7F7F7F" w:themeColor="text1" w:themeTint="80"/>
+        </w:rPr>
+      </w:pPr>
+      <w:r>
+        <w:rPr>
+          <w:b/>
+          <w:bCs/>
+          <w:i/>
+          <w:iCs/>
+          <w:color w:val="7F7F7F" w:themeColor="text1" w:themeTint="80"/>
+        </w:rPr>
+        <w:t xml:space="preserve">Here, </w:t>
+      </w:r>
+      <w:r>
+        <w:rPr>
+          <w:rFonts w:ascii="Cambria Math" w:hAnsi="Cambria Math" w:cs="Cambria Math"/>
+          <w:b/>
+          <w:bCs/>
+          <w:i/>
+          <w:iCs/>
+          <w:color w:val="7F7F7F" w:themeColor="text1" w:themeTint="80"/>
+        </w:rPr>
+        <w:t>𝑂</w:t>
+      </w:r>
+      <w:r>
+        <w:rPr>
+          <w:rFonts w:ascii="Cambria Math" w:hAnsi="Cambria Math" w:cs="Cambria Math"/>
+          <w:b/>
+          <w:bCs/>
+          <w:i/>
+          <w:iCs/>
+          <w:color w:val="7F7F7F" w:themeColor="text1" w:themeTint="80"/>
+        </w:rPr>
+        <w:t xml:space="preserve"> </w:t>
+      </w:r>
+      <w:r>
+        <w:rPr>
+          <w:b/>
+          <w:bCs/>
+          <w:i/>
+          <w:iCs/>
+          <w:color w:val="7F7F7F" w:themeColor="text1" w:themeTint="80"/>
+        </w:rPr>
+        <w:t xml:space="preserve">O is the observed frequency, and </w:t>
+      </w:r>
+    </w:p>
+    <w:p>
+      <w:pPr>
+        <w:rPr>
+          <w:b/>
+          <w:bCs/>
+          <w:i/>
+          <w:iCs/>
+          <w:color w:val="7F7F7F" w:themeColor="text1" w:themeTint="80"/>
+        </w:rPr>
+      </w:pPr>
+      <w:r>
+        <w:rPr>
+          <w:rFonts w:ascii="Cambria Math" w:hAnsi="Cambria Math" w:cs="Cambria Math"/>
+          <w:b/>
+          <w:bCs/>
+          <w:i/>
+          <w:iCs/>
+          <w:color w:val="7F7F7F" w:themeColor="text1" w:themeTint="80"/>
+        </w:rPr>
+        <w:t>𝐸</w:t>
+      </w:r>
+      <w:r>
+        <w:rPr>
+          <w:rFonts w:ascii="Cambria Math" w:hAnsi="Cambria Math" w:cs="Cambria Math"/>
+          <w:b/>
+          <w:bCs/>
+          <w:i/>
+          <w:iCs/>
+          <w:color w:val="7F7F7F" w:themeColor="text1" w:themeTint="80"/>
+        </w:rPr>
+        <w:t xml:space="preserve"> </w:t>
+      </w:r>
+      <w:r>
+        <w:rPr>
+          <w:b/>
+          <w:bCs/>
+          <w:i/>
+          <w:iCs/>
+          <w:color w:val="7F7F7F" w:themeColor="text1" w:themeTint="80"/>
+        </w:rPr>
+        <w:t>E is the expected frequency.</w:t>
+      </w:r>
+    </w:p>
+    <w:p>
+      <w:pPr>
+        <w:rPr>
+          <w:b/>
+          <w:bCs/>
+          <w:i/>
+          <w:iCs/>
+          <w:color w:val="7F7F7F" w:themeColor="text1" w:themeTint="80"/>
+        </w:rPr>
+      </w:pPr>
+    </w:p>
+    <w:p>
+      <w:pPr>
+        <w:rPr>
+          <w:b/>
+          <w:bCs/>
+          <w:i/>
+          <w:iCs/>
+          <w:color w:val="7F7F7F" w:themeColor="text1" w:themeTint="80"/>
+        </w:rPr>
+      </w:pPr>
+      <w:r>
+        <w:rPr>
+          <w:b/>
+          <w:bCs/>
+          <w:i/>
+          <w:iCs/>
+          <w:color w:val="7F7F7F" w:themeColor="text1" w:themeTint="80"/>
+        </w:rPr>
+        <w:t>Degrees of Freedom: The chi-square distribution is defined by degrees of freedom, which typically relate to the number of categories minus one. The degrees of freedom affect the shape of the chi-square distribution.</w:t>
+      </w:r>
+    </w:p>
+    <w:p>
+      <w:pPr>
+        <w:rPr>
+          <w:b/>
+          <w:bCs/>
+          <w:i/>
+          <w:iCs/>
+          <w:color w:val="7F7F7F" w:themeColor="text1" w:themeTint="80"/>
+        </w:rPr>
+      </w:pPr>
+    </w:p>
+    <w:p>
+      <w:pPr>
+        <w:rPr>
+          <w:b/>
+          <w:bCs/>
+          <w:i/>
+          <w:iCs/>
+          <w:color w:val="7F7F7F" w:themeColor="text1" w:themeTint="80"/>
+        </w:rPr>
+      </w:pPr>
+      <w:r>
+        <w:rPr>
+          <w:b/>
+          <w:bCs/>
+          <w:i/>
+          <w:iCs/>
+          <w:color w:val="7F7F7F" w:themeColor="text1" w:themeTint="80"/>
+        </w:rPr>
+        <w:t xml:space="preserve">Interpreting the Result: Once you have the chi-square statistic, you compare it to a critical value from the chi-square distribution table (which is based on the degrees of freedom and your chosen significance level, like 0.05). If your statistic is larger than the critical value, you reject the null </w:t>
+      </w:r>
+      <w:r>
+        <w:rPr>
+          <w:b/>
+          <w:bCs/>
+          <w:i/>
+          <w:iCs/>
+          <w:color w:val="7F7F7F" w:themeColor="text1" w:themeTint="80"/>
+        </w:rPr>
+        <w:lastRenderedPageBreak/>
+        <w:t>hypothesis, suggesting that there is a significant difference between the observed and expected frequencies.</w:t>
+      </w:r>
+    </w:p>
+    <w:p>
+      <w:pPr>
+        <w:rPr>
+          <w:b/>
+          <w:bCs/>
+          <w:i/>
+          <w:iCs/>
+          <w:color w:val="7F7F7F" w:themeColor="text1" w:themeTint="80"/>
+        </w:rPr>
+      </w:pPr>
+      <w:r>
+        <w:rPr>
+          <w:b/>
+          <w:bCs/>
+          <w:i/>
+          <w:iCs/>
+          <w:color w:val="7F7F7F" w:themeColor="text1" w:themeTint="80"/>
+        </w:rPr>
+        <w:t>Example</w:t>
+      </w:r>
+    </w:p>
+    <w:p>
+      <w:pPr>
+        <w:rPr>
+          <w:b/>
+          <w:bCs/>
+          <w:i/>
+          <w:iCs/>
+          <w:color w:val="7F7F7F" w:themeColor="text1" w:themeTint="80"/>
+        </w:rPr>
+      </w:pPr>
+      <w:r>
+        <w:rPr>
+          <w:b/>
+          <w:bCs/>
+          <w:i/>
+          <w:iCs/>
+          <w:color w:val="7F7F7F" w:themeColor="text1" w:themeTint="80"/>
+        </w:rPr>
+        <w:t>Imagine you have a dice that you suspect is not fair. You roll it 60 times and record how often each number (1 through 6) appears.</w:t>
+      </w:r>
+    </w:p>
+    <w:p>
+      <w:pPr>
+        <w:rPr>
+          <w:b/>
+          <w:bCs/>
+          <w:i/>
+          <w:iCs/>
+          <w:color w:val="7F7F7F" w:themeColor="text1" w:themeTint="80"/>
+        </w:rPr>
+      </w:pPr>
+      <w:r>
+        <w:rPr>
+          <w:b/>
+          <w:bCs/>
+          <w:i/>
+          <w:iCs/>
+          <w:color w:val="7F7F7F" w:themeColor="text1" w:themeTint="80"/>
+        </w:rPr>
+        <w:t>Observed frequencies: 1: 5, 2: 8, 3: 12, 4: 10, 5: 15, 6: 10.</w:t>
+      </w:r>
+    </w:p>
+    <w:p>
+      <w:pPr>
+        <w:rPr>
+          <w:b/>
+          <w:bCs/>
+          <w:i/>
+          <w:iCs/>
+          <w:color w:val="7F7F7F" w:themeColor="text1" w:themeTint="80"/>
+        </w:rPr>
+      </w:pPr>
+      <w:r>
+        <w:rPr>
+          <w:b/>
+          <w:bCs/>
+          <w:i/>
+          <w:iCs/>
+          <w:color w:val="7F7F7F" w:themeColor="text1" w:themeTint="80"/>
+        </w:rPr>
+        <w:t>Expected frequencies: Since a fair dice should show each number equally often, you expect each number to appear 10 times (since 60 rolls / 6 sides = 10).</w:t>
+      </w:r>
+    </w:p>
+    <w:p>
+      <w:pPr>
+        <w:rPr>
+          <w:b/>
+          <w:bCs/>
+          <w:i/>
+          <w:iCs/>
+          <w:color w:val="7F7F7F" w:themeColor="text1" w:themeTint="80"/>
+        </w:rPr>
+      </w:pPr>
+      <w:r>
+        <w:rPr>
+          <w:b/>
+          <w:bCs/>
+          <w:i/>
+          <w:iCs/>
+          <w:color w:val="7F7F7F" w:themeColor="text1" w:themeTint="80"/>
+        </w:rPr>
+        <w:t>You would use the chi-square formula to see if the differences between observed and expected frequencies are due to chance or indicate that the dice is not fair.</w:t>
+      </w:r>
+    </w:p>
+    <w:p>
+      <w:pPr>
+        <w:rPr>
+          <w:b/>
+          <w:bCs/>
+          <w:i/>
+          <w:iCs/>
+          <w:color w:val="7F7F7F" w:themeColor="text1" w:themeTint="80"/>
+        </w:rPr>
+      </w:pPr>
+      <w:r>
+        <w:rPr>
+          <w:b/>
+          <w:bCs/>
+          <w:i/>
+          <w:iCs/>
+          <w:color w:val="7F7F7F" w:themeColor="text1" w:themeTint="80"/>
+        </w:rPr>
+        <w:t>In summary, the chi-square distribution helps you determine if the differences between your observed data and what you expected by chance are statistically significant.</w:t>
+      </w:r>
+    </w:p>
+    <w:p>
+      <w:pPr>
+        <w:rPr>
+          <w:i/>
+          <w:iCs/>
+          <w:color w:val="7F7F7F" w:themeColor="text1" w:themeTint="80"/>
+          <w:sz w:val="24"/>
+          <w:szCs w:val="24"/>
+        </w:rPr>
+      </w:pPr>
+      <w:r>
+        <w:rPr>
+          <w:i/>
+          <w:iCs/>
+          <w:color w:val="7F7F7F" w:themeColor="text1" w:themeTint="80"/>
+          <w:sz w:val="24"/>
+          <w:szCs w:val="24"/>
+        </w:rPr>
+        <w:t>--------------------- 7/2</w:t>
+      </w:r>
+      <w:r>
+        <w:rPr>
+          <w:i/>
+          <w:iCs/>
+          <w:color w:val="7F7F7F" w:themeColor="text1" w:themeTint="80"/>
+          <w:sz w:val="24"/>
+          <w:szCs w:val="24"/>
+        </w:rPr>
+        <w:t>4</w:t>
+      </w:r>
+      <w:r>
+        <w:rPr>
+          <w:i/>
+          <w:iCs/>
+          <w:color w:val="7F7F7F" w:themeColor="text1" w:themeTint="80"/>
+          <w:sz w:val="24"/>
+          <w:szCs w:val="24"/>
+        </w:rPr>
+        <w:t>/2024 up to page 8</w:t>
+      </w:r>
+      <w:r>
+        <w:rPr>
+          <w:i/>
+          <w:iCs/>
+          <w:color w:val="7F7F7F" w:themeColor="text1" w:themeTint="80"/>
+          <w:sz w:val="24"/>
+          <w:szCs w:val="24"/>
+        </w:rPr>
+        <w:t>1</w:t>
+      </w:r>
     </w:p>
     <w:sectPr>
       <w:pgSz w:w="12240" w:h="15840"/>
@@ -12852,7 +13365,7 @@
   <w:style w:type="paragraph" w:default="1" w:styleId="Normal">
     <w:name w:val="Normal"/>
     <w:qFormat/>
-    <w:rsid w:val="000175F8"/>
+    <w:rsid w:val="006C54F9"/>
   </w:style>
   <w:style w:type="character" w:default="1" w:styleId="DefaultParagraphFont">
     <w:name w:val="Default Paragraph Font"/>

</xml_diff>

<commit_message>
Day 60 Latest Tech, Day 80 Data Science
</commit_message>
<xml_diff>
--- a/Statistics.docx
+++ b/Statistics.docx
@@ -3012,7 +3012,7 @@
                 <w:noProof/>
               </w:rPr>
               <w:drawing>
-                <wp:inline distT="0" distB="0" distL="0" distR="0" wp14:anchorId="06DA7828" wp14:editId="28E0BAE6">
+                <wp:inline distT="0" distB="0" distL="0" distR="0" wp14:anchorId="06DA7828" wp14:editId="753B70D8">
                   <wp:extent cx="1778000" cy="1244581"/>
                   <wp:effectExtent l="0" t="0" r="0" b="0"/>
                   <wp:docPr id="88014661" name="Picture 1" descr="Box Plot - Simply explained - DATAtab"/>
@@ -11973,6 +11973,7 @@
           <w:bCs/>
           <w:i/>
           <w:iCs/>
+          <w:noProof/>
           <w:color w:val="7F7F7F" w:themeColor="text1" w:themeTint="80"/>
         </w:rPr>
         <w:drawing>
@@ -12337,17 +12338,72 @@
           <w:sz w:val="24"/>
           <w:szCs w:val="24"/>
         </w:rPr>
-        <w:t>--------------------- 7/2</w:t>
-      </w:r>
-      <w:r>
-        <w:rPr>
-          <w:i/>
-          <w:iCs/>
-          <w:color w:val="7F7F7F" w:themeColor="text1" w:themeTint="80"/>
-          <w:sz w:val="24"/>
-          <w:szCs w:val="24"/>
-        </w:rPr>
-        <w:t>4</w:t>
+        <w:t>--------------------- 7/24/2024 up to page 81</w:t>
+      </w:r>
+    </w:p>
+    <w:p>
+      <w:pPr>
+        <w:rPr>
+          <w:color w:val="7F7F7F" w:themeColor="text1" w:themeTint="80"/>
+          <w:sz w:val="28"/>
+          <w:szCs w:val="28"/>
+        </w:rPr>
+      </w:pPr>
+      <w:r>
+        <w:rPr>
+          <w:color w:val="7F7F7F" w:themeColor="text1" w:themeTint="80"/>
+          <w:sz w:val="28"/>
+          <w:szCs w:val="28"/>
+        </w:rPr>
+        <w:t xml:space="preserve">F-Distribution </w:t>
+      </w:r>
+    </w:p>
+    <w:p>
+      <w:pPr>
+        <w:rPr>
+          <w:color w:val="7F7F7F" w:themeColor="text1" w:themeTint="80"/>
+          <w:sz w:val="24"/>
+          <w:szCs w:val="24"/>
+        </w:rPr>
+      </w:pPr>
+      <w:r>
+        <w:rPr>
+          <w:color w:val="7F7F7F" w:themeColor="text1" w:themeTint="80"/>
+          <w:sz w:val="24"/>
+          <w:szCs w:val="24"/>
+        </w:rPr>
+        <w:t>A common procedure in scientific experimentation is to test multiple treatments across groups—say, different fertilizers on different blocks of a field. This is similar to the A/B/C test referred to in the chi-square distribution</w:t>
+      </w:r>
+    </w:p>
+    <w:p>
+      <w:pPr>
+        <w:rPr>
+          <w:i/>
+          <w:iCs/>
+          <w:color w:val="7F7F7F" w:themeColor="text1" w:themeTint="80"/>
+          <w:sz w:val="24"/>
+          <w:szCs w:val="24"/>
+        </w:rPr>
+      </w:pPr>
+      <w:r>
+        <w:rPr>
+          <w:i/>
+          <w:iCs/>
+          <w:color w:val="7F7F7F" w:themeColor="text1" w:themeTint="80"/>
+          <w:sz w:val="24"/>
+          <w:szCs w:val="24"/>
+        </w:rPr>
+        <w:t>--------------------- 7/</w:t>
+      </w:r>
+      <w:r>
+        <w:rPr>
+          <w:i/>
+          <w:iCs/>
+          <w:color w:val="7F7F7F" w:themeColor="text1" w:themeTint="80"/>
+          <w:sz w:val="24"/>
+          <w:szCs w:val="24"/>
+        </w:rPr>
+        <w:t>25</w:t>
       </w:r>
       <w:r>
         <w:rPr>
@@ -12367,7 +12423,7 @@
           <w:sz w:val="24"/>
           <w:szCs w:val="24"/>
         </w:rPr>
-        <w:t>1</w:t>
+        <w:t>2</w:t>
       </w:r>
     </w:p>
     <w:sectPr>
@@ -13365,12 +13421,11 @@
   <w:style w:type="paragraph" w:default="1" w:styleId="Normal">
     <w:name w:val="Normal"/>
     <w:qFormat/>
-    <w:rsid w:val="006C54F9"/>
+    <w:rsid w:val="007B428F"/>
   </w:style>
   <w:style w:type="character" w:default="1" w:styleId="DefaultParagraphFont">
     <w:name w:val="Default Paragraph Font"/>
     <w:uiPriority w:val="1"/>
-    <w:semiHidden/>
     <w:unhideWhenUsed/>
   </w:style>
   <w:style w:type="table" w:default="1" w:styleId="TableNormal">

</xml_diff>

<commit_message>
Day 61 Latest Tech, Day 81 Data Science
</commit_message>
<xml_diff>
--- a/Statistics.docx
+++ b/Statistics.docx
@@ -3012,7 +3012,7 @@
                 <w:noProof/>
               </w:rPr>
               <w:drawing>
-                <wp:inline distT="0" distB="0" distL="0" distR="0" wp14:anchorId="06DA7828" wp14:editId="753B70D8">
+                <wp:inline distT="0" distB="0" distL="0" distR="0" wp14:anchorId="06DA7828" wp14:editId="75CFCBD1">
                   <wp:extent cx="1778000" cy="1244581"/>
                   <wp:effectExtent l="0" t="0" r="0" b="0"/>
                   <wp:docPr id="88014661" name="Picture 1" descr="Box Plot - Simply explained - DATAtab"/>
@@ -12393,6 +12393,44 @@
           <w:sz w:val="24"/>
           <w:szCs w:val="24"/>
         </w:rPr>
+        <w:t>--------------------- 7/25/2024 up to page 82</w:t>
+      </w:r>
+    </w:p>
+    <w:p>
+      <w:pPr>
+        <w:rPr>
+          <w:color w:val="000000" w:themeColor="text1"/>
+          <w:sz w:val="24"/>
+          <w:szCs w:val="24"/>
+        </w:rPr>
+      </w:pPr>
+      <w:r>
+        <w:rPr>
+          <w:color w:val="000000" w:themeColor="text1"/>
+          <w:sz w:val="24"/>
+          <w:szCs w:val="24"/>
+        </w:rPr>
+        <w:t>except we are dealing with measured continuous values rather than counts. In this case we are interested in the extent to which differences among group means are greater than we might expect under normal random variation</w:t>
+      </w:r>
+    </w:p>
+    <w:p>
+      <w:pPr>
+        <w:rPr>
+          <w:i/>
+          <w:iCs/>
+          <w:color w:val="7F7F7F" w:themeColor="text1" w:themeTint="80"/>
+          <w:sz w:val="24"/>
+          <w:szCs w:val="24"/>
+        </w:rPr>
+      </w:pPr>
+      <w:r>
+        <w:rPr>
+          <w:i/>
+          <w:iCs/>
+          <w:color w:val="7F7F7F" w:themeColor="text1" w:themeTint="80"/>
+          <w:sz w:val="24"/>
+          <w:szCs w:val="24"/>
+        </w:rPr>
         <w:t>--------------------- 7/</w:t>
       </w:r>
       <w:r>
@@ -12403,28 +12441,37 @@
           <w:sz w:val="24"/>
           <w:szCs w:val="24"/>
         </w:rPr>
-        <w:t>25</w:t>
-      </w:r>
-      <w:r>
-        <w:rPr>
-          <w:i/>
-          <w:iCs/>
-          <w:color w:val="7F7F7F" w:themeColor="text1" w:themeTint="80"/>
-          <w:sz w:val="24"/>
-          <w:szCs w:val="24"/>
-        </w:rPr>
-        <w:t>/2024 up to page 8</w:t>
-      </w:r>
-      <w:r>
-        <w:rPr>
-          <w:i/>
-          <w:iCs/>
-          <w:color w:val="7F7F7F" w:themeColor="text1" w:themeTint="80"/>
-          <w:sz w:val="24"/>
-          <w:szCs w:val="24"/>
-        </w:rPr>
-        <w:t>2</w:t>
-      </w:r>
+        <w:t>26</w:t>
+      </w:r>
+      <w:r>
+        <w:rPr>
+          <w:i/>
+          <w:iCs/>
+          <w:color w:val="7F7F7F" w:themeColor="text1" w:themeTint="80"/>
+          <w:sz w:val="24"/>
+          <w:szCs w:val="24"/>
+        </w:rPr>
+        <w:t xml:space="preserve">/2024 up to page </w:t>
+      </w:r>
+      <w:r>
+        <w:rPr>
+          <w:i/>
+          <w:iCs/>
+          <w:color w:val="7F7F7F" w:themeColor="text1" w:themeTint="80"/>
+          <w:sz w:val="24"/>
+          <w:szCs w:val="24"/>
+        </w:rPr>
+        <w:t>83</w:t>
+      </w:r>
+    </w:p>
+    <w:p>
+      <w:pPr>
+        <w:rPr>
+          <w:color w:val="000000" w:themeColor="text1"/>
+          <w:sz w:val="24"/>
+          <w:szCs w:val="24"/>
+        </w:rPr>
+      </w:pPr>
     </w:p>
     <w:sectPr>
       <w:pgSz w:w="12240" w:h="15840"/>
@@ -13421,7 +13468,7 @@
   <w:style w:type="paragraph" w:default="1" w:styleId="Normal">
     <w:name w:val="Normal"/>
     <w:qFormat/>
-    <w:rsid w:val="007B428F"/>
+    <w:rsid w:val="00A123A4"/>
   </w:style>
   <w:style w:type="character" w:default="1" w:styleId="DefaultParagraphFont">
     <w:name w:val="Default Paragraph Font"/>

</xml_diff>

<commit_message>
Day 62 Latest Tech, Day 82 Data Science
</commit_message>
<xml_diff>
--- a/Statistics.docx
+++ b/Statistics.docx
@@ -3012,7 +3012,7 @@
                 <w:noProof/>
               </w:rPr>
               <w:drawing>
-                <wp:inline distT="0" distB="0" distL="0" distR="0" wp14:anchorId="06DA7828" wp14:editId="75CFCBD1">
+                <wp:inline distT="0" distB="0" distL="0" distR="0" wp14:anchorId="06DA7828" wp14:editId="74E930E6">
                   <wp:extent cx="1778000" cy="1244581"/>
                   <wp:effectExtent l="0" t="0" r="0" b="0"/>
                   <wp:docPr id="88014661" name="Picture 1" descr="Box Plot - Simply explained - DATAtab"/>
@@ -12431,6 +12431,71 @@
           <w:sz w:val="24"/>
           <w:szCs w:val="24"/>
         </w:rPr>
+        <w:t>--------------------- 7/26/2024 up to page 8</w:t>
+      </w:r>
+      <w:r>
+        <w:rPr>
+          <w:i/>
+          <w:iCs/>
+          <w:color w:val="7F7F7F" w:themeColor="text1" w:themeTint="80"/>
+          <w:sz w:val="24"/>
+          <w:szCs w:val="24"/>
+        </w:rPr>
+        <w:t>2</w:t>
+      </w:r>
+    </w:p>
+    <w:p>
+      <w:pPr>
+        <w:rPr>
+          <w:color w:val="000000" w:themeColor="text1"/>
+          <w:sz w:val="24"/>
+          <w:szCs w:val="24"/>
+        </w:rPr>
+      </w:pPr>
+      <w:r>
+        <w:rPr>
+          <w:color w:val="000000" w:themeColor="text1"/>
+          <w:sz w:val="24"/>
+          <w:szCs w:val="24"/>
+        </w:rPr>
+        <w:t xml:space="preserve">• The F-distribution is used with experiments and linear models involving measured data. </w:t>
+      </w:r>
+    </w:p>
+    <w:p>
+      <w:pPr>
+        <w:rPr>
+          <w:color w:val="000000" w:themeColor="text1"/>
+          <w:sz w:val="24"/>
+          <w:szCs w:val="24"/>
+        </w:rPr>
+      </w:pPr>
+      <w:r>
+        <w:rPr>
+          <w:color w:val="000000" w:themeColor="text1"/>
+          <w:sz w:val="24"/>
+          <w:szCs w:val="24"/>
+        </w:rPr>
+        <w:t>• The F-statistic compares variation due to factors of interest to overall variation.</w:t>
+      </w:r>
+    </w:p>
+    <w:p>
+      <w:pPr>
+        <w:rPr>
+          <w:i/>
+          <w:iCs/>
+          <w:color w:val="7F7F7F" w:themeColor="text1" w:themeTint="80"/>
+          <w:sz w:val="24"/>
+          <w:szCs w:val="24"/>
+        </w:rPr>
+      </w:pPr>
+      <w:r>
+        <w:rPr>
+          <w:i/>
+          <w:iCs/>
+          <w:color w:val="7F7F7F" w:themeColor="text1" w:themeTint="80"/>
+          <w:sz w:val="24"/>
+          <w:szCs w:val="24"/>
+        </w:rPr>
         <w:t>--------------------- 7/</w:t>
       </w:r>
       <w:r>
@@ -12441,37 +12506,28 @@
           <w:sz w:val="24"/>
           <w:szCs w:val="24"/>
         </w:rPr>
-        <w:t>26</w:t>
-      </w:r>
-      <w:r>
-        <w:rPr>
-          <w:i/>
-          <w:iCs/>
-          <w:color w:val="7F7F7F" w:themeColor="text1" w:themeTint="80"/>
-          <w:sz w:val="24"/>
-          <w:szCs w:val="24"/>
-        </w:rPr>
-        <w:t xml:space="preserve">/2024 up to page </w:t>
-      </w:r>
-      <w:r>
-        <w:rPr>
-          <w:i/>
-          <w:iCs/>
-          <w:color w:val="7F7F7F" w:themeColor="text1" w:themeTint="80"/>
-          <w:sz w:val="24"/>
-          <w:szCs w:val="24"/>
-        </w:rPr>
-        <w:t>83</w:t>
-      </w:r>
-    </w:p>
-    <w:p>
-      <w:pPr>
-        <w:rPr>
-          <w:color w:val="000000" w:themeColor="text1"/>
-          <w:sz w:val="24"/>
-          <w:szCs w:val="24"/>
-        </w:rPr>
-      </w:pPr>
+        <w:t>27</w:t>
+      </w:r>
+      <w:r>
+        <w:rPr>
+          <w:i/>
+          <w:iCs/>
+          <w:color w:val="7F7F7F" w:themeColor="text1" w:themeTint="80"/>
+          <w:sz w:val="24"/>
+          <w:szCs w:val="24"/>
+        </w:rPr>
+        <w:t>/2024 up to page 8</w:t>
+      </w:r>
+      <w:r>
+        <w:rPr>
+          <w:i/>
+          <w:iCs/>
+          <w:color w:val="7F7F7F" w:themeColor="text1" w:themeTint="80"/>
+          <w:sz w:val="24"/>
+          <w:szCs w:val="24"/>
+        </w:rPr>
+        <w:t>2</w:t>
+      </w:r>
     </w:p>
     <w:sectPr>
       <w:pgSz w:w="12240" w:h="15840"/>
@@ -13468,7 +13524,7 @@
   <w:style w:type="paragraph" w:default="1" w:styleId="Normal">
     <w:name w:val="Normal"/>
     <w:qFormat/>
-    <w:rsid w:val="00A123A4"/>
+    <w:rsid w:val="002F1382"/>
   </w:style>
   <w:style w:type="character" w:default="1" w:styleId="DefaultParagraphFont">
     <w:name w:val="Default Paragraph Font"/>

</xml_diff>

<commit_message>
Day 63 Latest Tech, Day 83 Data Science
</commit_message>
<xml_diff>
--- a/Statistics.docx
+++ b/Statistics.docx
@@ -3012,7 +3012,7 @@
                 <w:noProof/>
               </w:rPr>
               <w:drawing>
-                <wp:inline distT="0" distB="0" distL="0" distR="0" wp14:anchorId="06DA7828" wp14:editId="74E930E6">
+                <wp:inline distT="0" distB="0" distL="0" distR="0" wp14:anchorId="06DA7828" wp14:editId="66DDF8E9">
                   <wp:extent cx="1778000" cy="1244581"/>
                   <wp:effectExtent l="0" t="0" r="0" b="0"/>
                   <wp:docPr id="88014661" name="Picture 1" descr="Box Plot - Simply explained - DATAtab"/>
@@ -12528,6 +12528,108 @@
         </w:rPr>
         <w:t>2</w:t>
       </w:r>
+    </w:p>
+    <w:p>
+      <w:pPr>
+        <w:rPr>
+          <w:color w:val="000000" w:themeColor="text1"/>
+          <w:sz w:val="28"/>
+          <w:szCs w:val="28"/>
+        </w:rPr>
+      </w:pPr>
+      <w:r>
+        <w:rPr>
+          <w:color w:val="000000" w:themeColor="text1"/>
+          <w:sz w:val="28"/>
+          <w:szCs w:val="28"/>
+        </w:rPr>
+        <w:t>Poisson Distributions</w:t>
+      </w:r>
+    </w:p>
+    <w:p>
+      <w:pPr>
+        <w:rPr>
+          <w:color w:val="000000" w:themeColor="text1"/>
+        </w:rPr>
+      </w:pPr>
+      <w:r>
+        <w:rPr>
+          <w:color w:val="000000" w:themeColor="text1"/>
+        </w:rPr>
+        <w:t>The Poisson distribution tells us the distribu‐ tion of events per unit of time or space when we sample many such units. It is useful when addressing queuing questions such as “How much capacity do we need to be 95% sure of fully processing the internet traffic that arrives on a server in any fivesecond period?”</w:t>
+      </w:r>
+    </w:p>
+    <w:p>
+      <w:pPr>
+        <w:rPr>
+          <w:color w:val="000000" w:themeColor="text1"/>
+        </w:rPr>
+      </w:pPr>
+      <w:r>
+        <w:rPr>
+          <w:color w:val="000000" w:themeColor="text1"/>
+        </w:rPr>
+        <w:t>The key parameter in a Poisson distribution is λ, or lambda. This is the mean number of events that occurs in a specified interval of time or space. The variance for a Pois‐ son distribution is also λ</w:t>
+      </w:r>
+    </w:p>
+    <w:p>
+      <w:pPr>
+        <w:rPr>
+          <w:i/>
+          <w:iCs/>
+          <w:color w:val="7F7F7F" w:themeColor="text1" w:themeTint="80"/>
+          <w:sz w:val="24"/>
+          <w:szCs w:val="24"/>
+        </w:rPr>
+      </w:pPr>
+      <w:r>
+        <w:rPr>
+          <w:i/>
+          <w:iCs/>
+          <w:color w:val="7F7F7F" w:themeColor="text1" w:themeTint="80"/>
+          <w:sz w:val="24"/>
+          <w:szCs w:val="24"/>
+        </w:rPr>
+        <w:lastRenderedPageBreak/>
+        <w:t>--------------------- 7/</w:t>
+      </w:r>
+      <w:r>
+        <w:rPr>
+          <w:i/>
+          <w:iCs/>
+          <w:color w:val="7F7F7F" w:themeColor="text1" w:themeTint="80"/>
+          <w:sz w:val="24"/>
+          <w:szCs w:val="24"/>
+        </w:rPr>
+        <w:t>28</w:t>
+      </w:r>
+      <w:r>
+        <w:rPr>
+          <w:i/>
+          <w:iCs/>
+          <w:color w:val="7F7F7F" w:themeColor="text1" w:themeTint="80"/>
+          <w:sz w:val="24"/>
+          <w:szCs w:val="24"/>
+        </w:rPr>
+        <w:t>/2024 up to page 8</w:t>
+      </w:r>
+      <w:r>
+        <w:rPr>
+          <w:i/>
+          <w:iCs/>
+          <w:color w:val="7F7F7F" w:themeColor="text1" w:themeTint="80"/>
+          <w:sz w:val="24"/>
+          <w:szCs w:val="24"/>
+        </w:rPr>
+        <w:t>3</w:t>
+      </w:r>
+    </w:p>
+    <w:p>
+      <w:pPr>
+        <w:rPr>
+          <w:color w:val="000000" w:themeColor="text1"/>
+        </w:rPr>
+      </w:pPr>
     </w:p>
     <w:sectPr>
       <w:pgSz w:w="12240" w:h="15840"/>
@@ -13524,7 +13626,7 @@
   <w:style w:type="paragraph" w:default="1" w:styleId="Normal">
     <w:name w:val="Normal"/>
     <w:qFormat/>
-    <w:rsid w:val="002F1382"/>
+    <w:rsid w:val="00BE01AD"/>
   </w:style>
   <w:style w:type="character" w:default="1" w:styleId="DefaultParagraphFont">
     <w:name w:val="Default Paragraph Font"/>

</xml_diff>

<commit_message>
Day 64 Latest Tech, Day 84 Data Science
</commit_message>
<xml_diff>
--- a/Statistics.docx
+++ b/Statistics.docx
@@ -3012,7 +3012,7 @@
                 <w:noProof/>
               </w:rPr>
               <w:drawing>
-                <wp:inline distT="0" distB="0" distL="0" distR="0" wp14:anchorId="06DA7828" wp14:editId="66DDF8E9">
+                <wp:inline distT="0" distB="0" distL="0" distR="0" wp14:anchorId="06DA7828" wp14:editId="250E48BF">
                   <wp:extent cx="1778000" cy="1244581"/>
                   <wp:effectExtent l="0" t="0" r="0" b="0"/>
                   <wp:docPr id="88014661" name="Picture 1" descr="Box Plot - Simply explained - DATAtab"/>
@@ -12591,6 +12591,53 @@
           <w:szCs w:val="24"/>
         </w:rPr>
         <w:lastRenderedPageBreak/>
+        <w:t>--------------------- 7/28/2024 up to page 83</w:t>
+      </w:r>
+    </w:p>
+    <w:p>
+      <w:pPr>
+        <w:rPr>
+          <w:color w:val="000000" w:themeColor="text1"/>
+        </w:rPr>
+      </w:pPr>
+      <w:r>
+        <w:rPr>
+          <w:color w:val="000000" w:themeColor="text1"/>
+        </w:rPr>
+        <w:t xml:space="preserve">Exponential Distribution </w:t>
+      </w:r>
+    </w:p>
+    <w:p>
+      <w:pPr>
+        <w:rPr>
+          <w:color w:val="000000" w:themeColor="text1"/>
+        </w:rPr>
+      </w:pPr>
+      <w:r>
+        <w:rPr>
+          <w:color w:val="000000" w:themeColor="text1"/>
+        </w:rPr>
+        <w:t>Using the same parameter λ that we used in the Poisson distribution, we can also model the distribution of the time between events: time between visits to a website or between cars arriving at a toll plaza</w:t>
+      </w:r>
+    </w:p>
+    <w:p>
+      <w:pPr>
+        <w:rPr>
+          <w:i/>
+          <w:iCs/>
+          <w:color w:val="7F7F7F" w:themeColor="text1" w:themeTint="80"/>
+          <w:sz w:val="24"/>
+          <w:szCs w:val="24"/>
+        </w:rPr>
+      </w:pPr>
+      <w:r>
+        <w:rPr>
+          <w:i/>
+          <w:iCs/>
+          <w:color w:val="7F7F7F" w:themeColor="text1" w:themeTint="80"/>
+          <w:sz w:val="24"/>
+          <w:szCs w:val="24"/>
+        </w:rPr>
         <w:t>--------------------- 7/</w:t>
       </w:r>
       <w:r>
@@ -12601,7 +12648,7 @@
           <w:sz w:val="24"/>
           <w:szCs w:val="24"/>
         </w:rPr>
-        <w:t>28</w:t>
+        <w:t>29</w:t>
       </w:r>
       <w:r>
         <w:rPr>
@@ -12621,15 +12668,8 @@
           <w:sz w:val="24"/>
           <w:szCs w:val="24"/>
         </w:rPr>
-        <w:t>3</w:t>
-      </w:r>
-    </w:p>
-    <w:p>
-      <w:pPr>
-        <w:rPr>
-          <w:color w:val="000000" w:themeColor="text1"/>
-        </w:rPr>
-      </w:pPr>
+        <w:t>4</w:t>
+      </w:r>
     </w:p>
     <w:sectPr>
       <w:pgSz w:w="12240" w:h="15840"/>
@@ -13626,7 +13666,7 @@
   <w:style w:type="paragraph" w:default="1" w:styleId="Normal">
     <w:name w:val="Normal"/>
     <w:qFormat/>
-    <w:rsid w:val="00BE01AD"/>
+    <w:rsid w:val="00FE2246"/>
   </w:style>
   <w:style w:type="character" w:default="1" w:styleId="DefaultParagraphFont">
     <w:name w:val="Default Paragraph Font"/>

</xml_diff>

<commit_message>
Day 65 Latest Tech, Day 85 Data Science
</commit_message>
<xml_diff>
--- a/Statistics.docx
+++ b/Statistics.docx
@@ -3012,7 +3012,7 @@
                 <w:noProof/>
               </w:rPr>
               <w:drawing>
-                <wp:inline distT="0" distB="0" distL="0" distR="0" wp14:anchorId="06DA7828" wp14:editId="250E48BF">
+                <wp:inline distT="0" distB="0" distL="0" distR="0" wp14:anchorId="06DA7828" wp14:editId="0045FD94">
                   <wp:extent cx="1778000" cy="1244581"/>
                   <wp:effectExtent l="0" t="0" r="0" b="0"/>
                   <wp:docPr id="88014661" name="Picture 1" descr="Box Plot - Simply explained - DATAtab"/>
@@ -12638,6 +12638,169 @@
           <w:sz w:val="24"/>
           <w:szCs w:val="24"/>
         </w:rPr>
+        <w:t>--------------------- 7/29/2024 up to page 84</w:t>
+      </w:r>
+    </w:p>
+    <w:p>
+      <w:pPr>
+        <w:rPr>
+          <w:b/>
+          <w:bCs/>
+          <w:i/>
+          <w:iCs/>
+          <w:color w:val="7F7F7F" w:themeColor="text1" w:themeTint="80"/>
+          <w:sz w:val="24"/>
+          <w:szCs w:val="24"/>
+        </w:rPr>
+      </w:pPr>
+      <w:r>
+        <w:rPr>
+          <w:b/>
+          <w:bCs/>
+          <w:i/>
+          <w:iCs/>
+          <w:color w:val="7F7F7F" w:themeColor="text1" w:themeTint="80"/>
+          <w:sz w:val="24"/>
+          <w:szCs w:val="24"/>
+        </w:rPr>
+        <w:t>Example</w:t>
+      </w:r>
+    </w:p>
+    <w:p>
+      <w:pPr>
+        <w:rPr>
+          <w:i/>
+          <w:iCs/>
+          <w:color w:val="7F7F7F" w:themeColor="text1" w:themeTint="80"/>
+          <w:sz w:val="24"/>
+          <w:szCs w:val="24"/>
+        </w:rPr>
+      </w:pPr>
+      <w:r>
+        <w:rPr>
+          <w:i/>
+          <w:iCs/>
+          <w:color w:val="7F7F7F" w:themeColor="text1" w:themeTint="80"/>
+          <w:sz w:val="24"/>
+          <w:szCs w:val="24"/>
+        </w:rPr>
+        <w:t>Suppose we have a system where events occur at an average rate of 2 per hour. The time between events follows an exponential distribution with λ=2\lambda = 2λ=2. The mean time between events is 12\frac{1}{2}</w:t>
+      </w:r>
+      <w:r>
+        <w:rPr>
+          <w:i/>
+          <w:iCs/>
+          <w:color w:val="7F7F7F" w:themeColor="text1" w:themeTint="80"/>
+          <w:sz w:val="24"/>
+          <w:szCs w:val="24"/>
+        </w:rPr>
+        <w:t xml:space="preserve"> </w:t>
+      </w:r>
+      <w:r>
+        <w:rPr>
+          <w:i/>
+          <w:iCs/>
+          <w:color w:val="7F7F7F" w:themeColor="text1" w:themeTint="80"/>
+          <w:sz w:val="24"/>
+          <w:szCs w:val="24"/>
+        </w:rPr>
+        <w:t>21​ hours (or 30 minutes), and the variance is 14\frac{1}{4}41​ hours squared.</w:t>
+      </w:r>
+    </w:p>
+    <w:p>
+      <w:pPr>
+        <w:rPr>
+          <w:i/>
+          <w:iCs/>
+          <w:color w:val="7F7F7F" w:themeColor="text1" w:themeTint="80"/>
+          <w:sz w:val="24"/>
+          <w:szCs w:val="24"/>
+        </w:rPr>
+      </w:pPr>
+      <w:r>
+        <w:rPr>
+          <w:i/>
+          <w:iCs/>
+          <w:color w:val="7F7F7F" w:themeColor="text1" w:themeTint="80"/>
+          <w:sz w:val="24"/>
+          <w:szCs w:val="24"/>
+        </w:rPr>
+        <w:t>The probability that the time between events is less than or equal to 15 minutes (0.25 hours) can be calculated using the CDF:</w:t>
+      </w:r>
+    </w:p>
+    <w:p>
+      <w:pPr>
+        <w:rPr>
+          <w:i/>
+          <w:iCs/>
+          <w:color w:val="7F7F7F" w:themeColor="text1" w:themeTint="80"/>
+          <w:sz w:val="24"/>
+          <w:szCs w:val="24"/>
+        </w:rPr>
+      </w:pPr>
+      <w:r>
+        <w:rPr>
+          <w:i/>
+          <w:iCs/>
+          <w:color w:val="7F7F7F" w:themeColor="text1" w:themeTint="80"/>
+          <w:sz w:val="24"/>
+          <w:szCs w:val="24"/>
+        </w:rPr>
+        <w:drawing>
+          <wp:inline distT="0" distB="0" distL="0" distR="0" wp14:anchorId="14AF344E" wp14:editId="20764784">
+            <wp:extent cx="4410691" cy="495369"/>
+            <wp:effectExtent l="0" t="0" r="9525" b="0"/>
+            <wp:docPr id="664065022" name="Picture 1"/>
+            <wp:cNvGraphicFramePr>
+              <a:graphicFrameLocks xmlns:a="http://schemas.openxmlformats.org/drawingml/2006/main" noChangeAspect="1"/>
+            </wp:cNvGraphicFramePr>
+            <a:graphic xmlns:a="http://schemas.openxmlformats.org/drawingml/2006/main">
+              <a:graphicData uri="http://schemas.openxmlformats.org/drawingml/2006/picture">
+                <pic:pic xmlns:pic="http://schemas.openxmlformats.org/drawingml/2006/picture">
+                  <pic:nvPicPr>
+                    <pic:cNvPr id="664065022" name=""/>
+                    <pic:cNvPicPr/>
+                  </pic:nvPicPr>
+                  <pic:blipFill>
+                    <a:blip r:embed="rId34"/>
+                    <a:stretch>
+                      <a:fillRect/>
+                    </a:stretch>
+                  </pic:blipFill>
+                  <pic:spPr>
+                    <a:xfrm>
+                      <a:off x="0" y="0"/>
+                      <a:ext cx="4410691" cy="495369"/>
+                    </a:xfrm>
+                    <a:prstGeom prst="rect">
+                      <a:avLst/>
+                    </a:prstGeom>
+                  </pic:spPr>
+                </pic:pic>
+              </a:graphicData>
+            </a:graphic>
+          </wp:inline>
+        </w:drawing>
+      </w:r>
+    </w:p>
+    <w:p>
+      <w:pPr>
+        <w:rPr>
+          <w:i/>
+          <w:iCs/>
+          <w:color w:val="7F7F7F" w:themeColor="text1" w:themeTint="80"/>
+          <w:sz w:val="24"/>
+          <w:szCs w:val="24"/>
+        </w:rPr>
+      </w:pPr>
+      <w:r>
+        <w:rPr>
+          <w:i/>
+          <w:iCs/>
+          <w:color w:val="7F7F7F" w:themeColor="text1" w:themeTint="80"/>
+          <w:sz w:val="24"/>
+          <w:szCs w:val="24"/>
+        </w:rPr>
         <w:t>--------------------- 7/</w:t>
       </w:r>
       <w:r>
@@ -12648,7 +12811,7 @@
           <w:sz w:val="24"/>
           <w:szCs w:val="24"/>
         </w:rPr>
-        <w:t>29</w:t>
+        <w:t>30</w:t>
       </w:r>
       <w:r>
         <w:rPr>
@@ -12668,7 +12831,7 @@
           <w:sz w:val="24"/>
           <w:szCs w:val="24"/>
         </w:rPr>
-        <w:t>4</w:t>
+        <w:t>5</w:t>
       </w:r>
     </w:p>
     <w:sectPr>
@@ -13666,7 +13829,7 @@
   <w:style w:type="paragraph" w:default="1" w:styleId="Normal">
     <w:name w:val="Normal"/>
     <w:qFormat/>
-    <w:rsid w:val="00FE2246"/>
+    <w:rsid w:val="0017667B"/>
   </w:style>
   <w:style w:type="character" w:default="1" w:styleId="DefaultParagraphFont">
     <w:name w:val="Default Paragraph Font"/>

</xml_diff>

<commit_message>
Day 66 Latest Tech, Day 86 Data Science
</commit_message>
<xml_diff>
--- a/Statistics.docx
+++ b/Statistics.docx
@@ -3012,7 +3012,7 @@
                 <w:noProof/>
               </w:rPr>
               <w:drawing>
-                <wp:inline distT="0" distB="0" distL="0" distR="0" wp14:anchorId="06DA7828" wp14:editId="0045FD94">
+                <wp:inline distT="0" distB="0" distL="0" distR="0" wp14:anchorId="06DA7828" wp14:editId="69DEE72F">
                   <wp:extent cx="1778000" cy="1244581"/>
                   <wp:effectExtent l="0" t="0" r="0" b="0"/>
                   <wp:docPr id="88014661" name="Picture 1" descr="Box Plot - Simply explained - DATAtab"/>
@@ -12742,6 +12742,7 @@
         <w:rPr>
           <w:i/>
           <w:iCs/>
+          <w:noProof/>
           <w:color w:val="7F7F7F" w:themeColor="text1" w:themeTint="80"/>
           <w:sz w:val="24"/>
           <w:szCs w:val="24"/>
@@ -12801,6 +12802,64 @@
           <w:sz w:val="24"/>
           <w:szCs w:val="24"/>
         </w:rPr>
+        <w:t>--------------------- 7/30/2024 up to page 8</w:t>
+      </w:r>
+      <w:r>
+        <w:rPr>
+          <w:i/>
+          <w:iCs/>
+          <w:color w:val="7F7F7F" w:themeColor="text1" w:themeTint="80"/>
+          <w:sz w:val="24"/>
+          <w:szCs w:val="24"/>
+        </w:rPr>
+        <w:t>4</w:t>
+      </w:r>
+    </w:p>
+    <w:p>
+      <w:pPr>
+        <w:rPr>
+          <w:sz w:val="28"/>
+          <w:szCs w:val="28"/>
+        </w:rPr>
+      </w:pPr>
+      <w:r>
+        <w:rPr>
+          <w:sz w:val="28"/>
+          <w:szCs w:val="28"/>
+        </w:rPr>
+        <w:t xml:space="preserve">Estimating </w:t>
+      </w:r>
+      <w:r>
+        <w:rPr>
+          <w:sz w:val="28"/>
+          <w:szCs w:val="28"/>
+        </w:rPr>
+        <w:t xml:space="preserve">the Failure Rate </w:t>
+      </w:r>
+    </w:p>
+    <w:p>
+      <w:r>
+        <w:t>In many applications, the event rate, λ, is known or can be estimated from prior data. However, for rare events, this is not necessarily so. Aircraft engine failure, for exam‐ ple, is sufficiently rare (thankfully) that, for a given engine type, there may be little data on which to base an estimate of time between failures. With no data at all, there is little basis on which to estimate an event rate</w:t>
+      </w:r>
+    </w:p>
+    <w:p>
+      <w:pPr>
+        <w:rPr>
+          <w:i/>
+          <w:iCs/>
+          <w:color w:val="7F7F7F" w:themeColor="text1" w:themeTint="80"/>
+          <w:sz w:val="24"/>
+          <w:szCs w:val="24"/>
+        </w:rPr>
+      </w:pPr>
+      <w:r>
+        <w:rPr>
+          <w:i/>
+          <w:iCs/>
+          <w:color w:val="7F7F7F" w:themeColor="text1" w:themeTint="80"/>
+          <w:sz w:val="24"/>
+          <w:szCs w:val="24"/>
+        </w:rPr>
         <w:t>--------------------- 7/</w:t>
       </w:r>
       <w:r>
@@ -12811,7 +12870,7 @@
           <w:sz w:val="24"/>
           <w:szCs w:val="24"/>
         </w:rPr>
-        <w:t>30</w:t>
+        <w:t>31</w:t>
       </w:r>
       <w:r>
         <w:rPr>
@@ -12831,7 +12890,7 @@
           <w:sz w:val="24"/>
           <w:szCs w:val="24"/>
         </w:rPr>
-        <w:t>5</w:t>
+        <w:t>4</w:t>
       </w:r>
     </w:p>
     <w:sectPr>
@@ -13829,7 +13888,7 @@
   <w:style w:type="paragraph" w:default="1" w:styleId="Normal">
     <w:name w:val="Normal"/>
     <w:qFormat/>
-    <w:rsid w:val="0017667B"/>
+    <w:rsid w:val="001C207D"/>
   </w:style>
   <w:style w:type="character" w:default="1" w:styleId="DefaultParagraphFont">
     <w:name w:val="Default Paragraph Font"/>

</xml_diff>

<commit_message>
Day 87 Data Science
 Weibull Distribution
</commit_message>
<xml_diff>
--- a/Statistics.docx
+++ b/Statistics.docx
@@ -3012,7 +3012,7 @@
                 <w:noProof/>
               </w:rPr>
               <w:drawing>
-                <wp:inline distT="0" distB="0" distL="0" distR="0" wp14:anchorId="06DA7828" wp14:editId="69DEE72F">
+                <wp:inline distT="0" distB="0" distL="0" distR="0" wp14:anchorId="06DA7828" wp14:editId="4A5E63AF">
                   <wp:extent cx="1778000" cy="1244581"/>
                   <wp:effectExtent l="0" t="0" r="0" b="0"/>
                   <wp:docPr id="88014661" name="Picture 1" descr="Box Plot - Simply explained - DATAtab"/>
@@ -12827,14 +12827,7 @@
           <w:sz w:val="28"/>
           <w:szCs w:val="28"/>
         </w:rPr>
-        <w:t xml:space="preserve">Estimating </w:t>
-      </w:r>
-      <w:r>
-        <w:rPr>
-          <w:sz w:val="28"/>
-          <w:szCs w:val="28"/>
-        </w:rPr>
-        <w:t xml:space="preserve">the Failure Rate </w:t>
+        <w:t xml:space="preserve">Estimating the Failure Rate </w:t>
       </w:r>
     </w:p>
     <w:p>
@@ -12880,17 +12873,75 @@
           <w:sz w:val="24"/>
           <w:szCs w:val="24"/>
         </w:rPr>
-        <w:t>/2024 up to page 8</w:t>
-      </w:r>
-      <w:r>
-        <w:rPr>
-          <w:i/>
-          <w:iCs/>
-          <w:color w:val="7F7F7F" w:themeColor="text1" w:themeTint="80"/>
-          <w:sz w:val="24"/>
-          <w:szCs w:val="24"/>
-        </w:rPr>
-        <w:t>4</w:t>
+        <w:t>/2024 up to page 84</w:t>
+      </w:r>
+    </w:p>
+    <w:p>
+      <w:pPr>
+        <w:rPr>
+          <w:color w:val="000000" w:themeColor="text1"/>
+          <w:sz w:val="24"/>
+          <w:szCs w:val="24"/>
+        </w:rPr>
+      </w:pPr>
+      <w:r>
+        <w:rPr>
+          <w:color w:val="000000" w:themeColor="text1"/>
+          <w:sz w:val="24"/>
+          <w:szCs w:val="24"/>
+        </w:rPr>
+        <w:t>Weibull Distribution In many cases, the event rate does not remain constant over time. If the period over which it changes is much longer than the typical interval between events, there is no problem; you just subdivide the analysis into the segments where rates are relatively constant, as mentioned before. If, however, the event rate changes over the time of the interval, the exponential (or Poisson) distributions are no longer useful. This is likely to be the case in mechanical failure—the risk of failure increases as time goes by. The Weibull distribution is an extension of the exponential distribution in which the event rate is allowed to change, as specified by a shape parameter, β</w:t>
+      </w:r>
+    </w:p>
+    <w:p>
+      <w:pPr>
+        <w:rPr>
+          <w:i/>
+          <w:iCs/>
+          <w:color w:val="7F7F7F" w:themeColor="text1" w:themeTint="80"/>
+          <w:sz w:val="24"/>
+          <w:szCs w:val="24"/>
+        </w:rPr>
+      </w:pPr>
+      <w:r>
+        <w:rPr>
+          <w:i/>
+          <w:iCs/>
+          <w:color w:val="7F7F7F" w:themeColor="text1" w:themeTint="80"/>
+          <w:sz w:val="24"/>
+          <w:szCs w:val="24"/>
+        </w:rPr>
+        <w:t xml:space="preserve">--------------------- </w:t>
+      </w:r>
+      <w:r>
+        <w:rPr>
+          <w:i/>
+          <w:iCs/>
+          <w:color w:val="7F7F7F" w:themeColor="text1" w:themeTint="80"/>
+          <w:sz w:val="24"/>
+          <w:szCs w:val="24"/>
+        </w:rPr>
+        <w:t>8</w:t>
+      </w:r>
+      <w:r>
+        <w:rPr>
+          <w:i/>
+          <w:iCs/>
+          <w:color w:val="7F7F7F" w:themeColor="text1" w:themeTint="80"/>
+          <w:sz w:val="24"/>
+          <w:szCs w:val="24"/>
+        </w:rPr>
+        <w:t>/1/2024 up to page 8</w:t>
+      </w:r>
+      <w:r>
+        <w:rPr>
+          <w:i/>
+          <w:iCs/>
+          <w:color w:val="7F7F7F" w:themeColor="text1" w:themeTint="80"/>
+          <w:sz w:val="24"/>
+          <w:szCs w:val="24"/>
+        </w:rPr>
+        <w:t>5</w:t>
       </w:r>
     </w:p>
     <w:sectPr>
@@ -13888,7 +13939,7 @@
   <w:style w:type="paragraph" w:default="1" w:styleId="Normal">
     <w:name w:val="Normal"/>
     <w:qFormat/>
-    <w:rsid w:val="001C207D"/>
+    <w:rsid w:val="00F12105"/>
   </w:style>
   <w:style w:type="character" w:default="1" w:styleId="DefaultParagraphFont">
     <w:name w:val="Default Paragraph Font"/>

</xml_diff>

<commit_message>
Day 68 Latest Tech, Day 88 Data Science
</commit_message>
<xml_diff>
--- a/Statistics.docx
+++ b/Statistics.docx
@@ -3012,7 +3012,7 @@
                 <w:noProof/>
               </w:rPr>
               <w:drawing>
-                <wp:inline distT="0" distB="0" distL="0" distR="0" wp14:anchorId="06DA7828" wp14:editId="4A5E63AF">
+                <wp:inline distT="0" distB="0" distL="0" distR="0" wp14:anchorId="06DA7828" wp14:editId="4FABA87B">
                   <wp:extent cx="1778000" cy="1244581"/>
                   <wp:effectExtent l="0" t="0" r="0" b="0"/>
                   <wp:docPr id="88014661" name="Picture 1" descr="Box Plot - Simply explained - DATAtab"/>
@@ -12911,38 +12911,75 @@
           <w:sz w:val="24"/>
           <w:szCs w:val="24"/>
         </w:rPr>
-        <w:t xml:space="preserve">--------------------- </w:t>
-      </w:r>
-      <w:r>
-        <w:rPr>
-          <w:i/>
-          <w:iCs/>
-          <w:color w:val="7F7F7F" w:themeColor="text1" w:themeTint="80"/>
-          <w:sz w:val="24"/>
-          <w:szCs w:val="24"/>
-        </w:rPr>
-        <w:t>8</w:t>
-      </w:r>
-      <w:r>
-        <w:rPr>
-          <w:i/>
-          <w:iCs/>
-          <w:color w:val="7F7F7F" w:themeColor="text1" w:themeTint="80"/>
-          <w:sz w:val="24"/>
-          <w:szCs w:val="24"/>
-        </w:rPr>
-        <w:t>/1/2024 up to page 8</w:t>
-      </w:r>
-      <w:r>
-        <w:rPr>
-          <w:i/>
-          <w:iCs/>
-          <w:color w:val="7F7F7F" w:themeColor="text1" w:themeTint="80"/>
-          <w:sz w:val="24"/>
-          <w:szCs w:val="24"/>
-        </w:rPr>
-        <w:t>5</w:t>
-      </w:r>
+        <w:t>--------------------- 8/1/2024 up to page 85</w:t>
+      </w:r>
+    </w:p>
+    <w:p>
+      <w:pPr>
+        <w:rPr>
+          <w:color w:val="000000" w:themeColor="text1"/>
+          <w:sz w:val="24"/>
+          <w:szCs w:val="24"/>
+        </w:rPr>
+      </w:pPr>
+      <w:r>
+        <w:rPr>
+          <w:color w:val="000000" w:themeColor="text1"/>
+          <w:sz w:val="24"/>
+          <w:szCs w:val="24"/>
+        </w:rPr>
+        <w:t>The symbol used is η, the Greek letter eta. It is also called the scale parameter</w:t>
+      </w:r>
+    </w:p>
+    <w:p>
+      <w:pPr>
+        <w:rPr>
+          <w:i/>
+          <w:iCs/>
+          <w:color w:val="7F7F7F" w:themeColor="text1" w:themeTint="80"/>
+          <w:sz w:val="24"/>
+          <w:szCs w:val="24"/>
+        </w:rPr>
+      </w:pPr>
+      <w:r>
+        <w:rPr>
+          <w:i/>
+          <w:iCs/>
+          <w:color w:val="7F7F7F" w:themeColor="text1" w:themeTint="80"/>
+          <w:sz w:val="24"/>
+          <w:szCs w:val="24"/>
+        </w:rPr>
+        <w:t>--------------------- 8/</w:t>
+      </w:r>
+      <w:r>
+        <w:rPr>
+          <w:i/>
+          <w:iCs/>
+          <w:color w:val="7F7F7F" w:themeColor="text1" w:themeTint="80"/>
+          <w:sz w:val="24"/>
+          <w:szCs w:val="24"/>
+        </w:rPr>
+        <w:t>2</w:t>
+      </w:r>
+      <w:r>
+        <w:rPr>
+          <w:i/>
+          <w:iCs/>
+          <w:color w:val="7F7F7F" w:themeColor="text1" w:themeTint="80"/>
+          <w:sz w:val="24"/>
+          <w:szCs w:val="24"/>
+        </w:rPr>
+        <w:t>/2024 up to page 85</w:t>
+      </w:r>
+    </w:p>
+    <w:p>
+      <w:pPr>
+        <w:rPr>
+          <w:color w:val="000000" w:themeColor="text1"/>
+          <w:sz w:val="24"/>
+          <w:szCs w:val="24"/>
+        </w:rPr>
+      </w:pPr>
     </w:p>
     <w:sectPr>
       <w:pgSz w:w="12240" w:h="15840"/>
@@ -13939,7 +13976,7 @@
   <w:style w:type="paragraph" w:default="1" w:styleId="Normal">
     <w:name w:val="Normal"/>
     <w:qFormat/>
-    <w:rsid w:val="00F12105"/>
+    <w:rsid w:val="003E4CE1"/>
   </w:style>
   <w:style w:type="character" w:default="1" w:styleId="DefaultParagraphFont">
     <w:name w:val="Default Paragraph Font"/>

</xml_diff>

<commit_message>
Day 69  Latest Tech, Day 89 Data Science
</commit_message>
<xml_diff>
--- a/Statistics.docx
+++ b/Statistics.docx
@@ -3012,7 +3012,7 @@
                 <w:noProof/>
               </w:rPr>
               <w:drawing>
-                <wp:inline distT="0" distB="0" distL="0" distR="0" wp14:anchorId="06DA7828" wp14:editId="4FABA87B">
+                <wp:inline distT="0" distB="0" distL="0" distR="0" wp14:anchorId="06DA7828" wp14:editId="2A9AFC1E">
                   <wp:extent cx="1778000" cy="1244581"/>
                   <wp:effectExtent l="0" t="0" r="0" b="0"/>
                   <wp:docPr id="88014661" name="Picture 1" descr="Box Plot - Simply explained - DATAtab"/>
@@ -12949,6 +12949,79 @@
           <w:sz w:val="24"/>
           <w:szCs w:val="24"/>
         </w:rPr>
+        <w:t>--------------------- 8/2/2024 up to page 85</w:t>
+      </w:r>
+    </w:p>
+    <w:p>
+      <w:pPr>
+        <w:rPr>
+          <w:color w:val="000000" w:themeColor="text1"/>
+          <w:sz w:val="24"/>
+          <w:szCs w:val="24"/>
+        </w:rPr>
+      </w:pPr>
+      <w:r>
+        <w:rPr>
+          <w:color w:val="000000" w:themeColor="text1"/>
+          <w:sz w:val="24"/>
+          <w:szCs w:val="24"/>
+        </w:rPr>
+        <w:lastRenderedPageBreak/>
+        <w:t xml:space="preserve">• For events that occur at a constant rate, the number of events per unit of time or space can be modeled as a Poisson distribution. </w:t>
+      </w:r>
+    </w:p>
+    <w:p>
+      <w:pPr>
+        <w:rPr>
+          <w:color w:val="000000" w:themeColor="text1"/>
+          <w:sz w:val="24"/>
+          <w:szCs w:val="24"/>
+        </w:rPr>
+      </w:pPr>
+      <w:r>
+        <w:rPr>
+          <w:color w:val="000000" w:themeColor="text1"/>
+          <w:sz w:val="24"/>
+          <w:szCs w:val="24"/>
+        </w:rPr>
+        <w:t xml:space="preserve">• You can also model the time or distance between one event and the next as an exponential distribution. </w:t>
+      </w:r>
+    </w:p>
+    <w:p>
+      <w:pPr>
+        <w:rPr>
+          <w:color w:val="000000" w:themeColor="text1"/>
+          <w:sz w:val="24"/>
+          <w:szCs w:val="24"/>
+        </w:rPr>
+      </w:pPr>
+      <w:r>
+        <w:rPr>
+          <w:color w:val="000000" w:themeColor="text1"/>
+          <w:sz w:val="24"/>
+          <w:szCs w:val="24"/>
+        </w:rPr>
+        <w:t>• A changing event rate over time (e.g., an increasing probability of device failure) can be modeled with the Weibull distribution.</w:t>
+      </w:r>
+    </w:p>
+    <w:p>
+      <w:pPr>
+        <w:rPr>
+          <w:i/>
+          <w:iCs/>
+          <w:color w:val="7F7F7F" w:themeColor="text1" w:themeTint="80"/>
+          <w:sz w:val="24"/>
+          <w:szCs w:val="24"/>
+        </w:rPr>
+      </w:pPr>
+      <w:r>
+        <w:rPr>
+          <w:i/>
+          <w:iCs/>
+          <w:color w:val="7F7F7F" w:themeColor="text1" w:themeTint="80"/>
+          <w:sz w:val="24"/>
+          <w:szCs w:val="24"/>
+        </w:rPr>
         <w:t>--------------------- 8/</w:t>
       </w:r>
       <w:r>
@@ -12959,27 +13032,28 @@
           <w:sz w:val="24"/>
           <w:szCs w:val="24"/>
         </w:rPr>
-        <w:t>2</w:t>
-      </w:r>
-      <w:r>
-        <w:rPr>
-          <w:i/>
-          <w:iCs/>
-          <w:color w:val="7F7F7F" w:themeColor="text1" w:themeTint="80"/>
-          <w:sz w:val="24"/>
-          <w:szCs w:val="24"/>
-        </w:rPr>
-        <w:t>/2024 up to page 85</w:t>
-      </w:r>
-    </w:p>
-    <w:p>
-      <w:pPr>
-        <w:rPr>
-          <w:color w:val="000000" w:themeColor="text1"/>
-          <w:sz w:val="24"/>
-          <w:szCs w:val="24"/>
-        </w:rPr>
-      </w:pPr>
+        <w:t>3</w:t>
+      </w:r>
+      <w:r>
+        <w:rPr>
+          <w:i/>
+          <w:iCs/>
+          <w:color w:val="7F7F7F" w:themeColor="text1" w:themeTint="80"/>
+          <w:sz w:val="24"/>
+          <w:szCs w:val="24"/>
+        </w:rPr>
+        <w:t>/2024 up to page 8</w:t>
+      </w:r>
+      <w:r>
+        <w:rPr>
+          <w:i/>
+          <w:iCs/>
+          <w:color w:val="7F7F7F" w:themeColor="text1" w:themeTint="80"/>
+          <w:sz w:val="24"/>
+          <w:szCs w:val="24"/>
+        </w:rPr>
+        <w:t>6</w:t>
+      </w:r>
     </w:p>
     <w:sectPr>
       <w:pgSz w:w="12240" w:h="15840"/>
@@ -13976,7 +14050,7 @@
   <w:style w:type="paragraph" w:default="1" w:styleId="Normal">
     <w:name w:val="Normal"/>
     <w:qFormat/>
-    <w:rsid w:val="003E4CE1"/>
+    <w:rsid w:val="00A954C1"/>
   </w:style>
   <w:style w:type="character" w:default="1" w:styleId="DefaultParagraphFont">
     <w:name w:val="Default Paragraph Font"/>

</xml_diff>

<commit_message>
Day 70 Latest Tech, Day 90 Data Science
</commit_message>
<xml_diff>
--- a/Statistics.docx
+++ b/Statistics.docx
@@ -3012,7 +3012,7 @@
                 <w:noProof/>
               </w:rPr>
               <w:drawing>
-                <wp:inline distT="0" distB="0" distL="0" distR="0" wp14:anchorId="06DA7828" wp14:editId="2A9AFC1E">
+                <wp:inline distT="0" distB="0" distL="0" distR="0" wp14:anchorId="06DA7828" wp14:editId="19642FBB">
                   <wp:extent cx="1778000" cy="1244581"/>
                   <wp:effectExtent l="0" t="0" r="0" b="0"/>
                   <wp:docPr id="88014661" name="Picture 1" descr="Box Plot - Simply explained - DATAtab"/>
@@ -13022,6 +13022,128 @@
           <w:sz w:val="24"/>
           <w:szCs w:val="24"/>
         </w:rPr>
+        <w:t>--------------------- 8/3/2024 up to page 86</w:t>
+      </w:r>
+    </w:p>
+    <w:p>
+      <w:pPr>
+        <w:rPr>
+          <w:color w:val="000000" w:themeColor="text1"/>
+          <w:sz w:val="32"/>
+          <w:szCs w:val="32"/>
+        </w:rPr>
+      </w:pPr>
+      <w:r>
+        <w:rPr>
+          <w:color w:val="000000" w:themeColor="text1"/>
+          <w:sz w:val="32"/>
+          <w:szCs w:val="32"/>
+        </w:rPr>
+        <w:t xml:space="preserve">Statistical Experiments and </w:t>
+      </w:r>
+      <w:r>
+        <w:rPr>
+          <w:color w:val="000000" w:themeColor="text1"/>
+          <w:sz w:val="32"/>
+          <w:szCs w:val="32"/>
+        </w:rPr>
+        <w:t>Signi</w:t>
+      </w:r>
+      <w:r>
+        <w:rPr>
+          <w:rFonts w:ascii="Calibri" w:hAnsi="Calibri" w:cs="Calibri"/>
+          <w:color w:val="000000" w:themeColor="text1"/>
+          <w:sz w:val="32"/>
+          <w:szCs w:val="32"/>
+        </w:rPr>
+        <w:t>f</w:t>
+      </w:r>
+      <w:r>
+        <w:rPr>
+          <w:color w:val="000000" w:themeColor="text1"/>
+          <w:sz w:val="32"/>
+          <w:szCs w:val="32"/>
+        </w:rPr>
+        <w:t>icance</w:t>
+      </w:r>
+      <w:r>
+        <w:rPr>
+          <w:color w:val="000000" w:themeColor="text1"/>
+          <w:sz w:val="32"/>
+          <w:szCs w:val="32"/>
+        </w:rPr>
+        <w:t xml:space="preserve"> Testing</w:t>
+      </w:r>
+    </w:p>
+    <w:p>
+      <w:pPr>
+        <w:rPr>
+          <w:color w:val="000000" w:themeColor="text1"/>
+          <w:sz w:val="32"/>
+          <w:szCs w:val="32"/>
+        </w:rPr>
+      </w:pPr>
+      <w:r>
+        <w:rPr>
+          <w:color w:val="000000" w:themeColor="text1"/>
+          <w:sz w:val="32"/>
+          <w:szCs w:val="32"/>
+        </w:rPr>
+        <w:drawing>
+          <wp:inline distT="0" distB="0" distL="0" distR="0" wp14:anchorId="51F43C19" wp14:editId="1835FD9C">
+            <wp:extent cx="5430008" cy="1124107"/>
+            <wp:effectExtent l="0" t="0" r="0" b="0"/>
+            <wp:docPr id="1537962786" name="Picture 1" descr="A diagram of a design experiment&#10;&#10;Description automatically generated"/>
+            <wp:cNvGraphicFramePr>
+              <a:graphicFrameLocks xmlns:a="http://schemas.openxmlformats.org/drawingml/2006/main" noChangeAspect="1"/>
+            </wp:cNvGraphicFramePr>
+            <a:graphic xmlns:a="http://schemas.openxmlformats.org/drawingml/2006/main">
+              <a:graphicData uri="http://schemas.openxmlformats.org/drawingml/2006/picture">
+                <pic:pic xmlns:pic="http://schemas.openxmlformats.org/drawingml/2006/picture">
+                  <pic:nvPicPr>
+                    <pic:cNvPr id="1537962786" name="Picture 1" descr="A diagram of a design experiment&#10;&#10;Description automatically generated"/>
+                    <pic:cNvPicPr/>
+                  </pic:nvPicPr>
+                  <pic:blipFill>
+                    <a:blip r:embed="rId35"/>
+                    <a:stretch>
+                      <a:fillRect/>
+                    </a:stretch>
+                  </pic:blipFill>
+                  <pic:spPr>
+                    <a:xfrm>
+                      <a:off x="0" y="0"/>
+                      <a:ext cx="5430008" cy="1124107"/>
+                    </a:xfrm>
+                    <a:prstGeom prst="rect">
+                      <a:avLst/>
+                    </a:prstGeom>
+                  </pic:spPr>
+                </pic:pic>
+              </a:graphicData>
+            </a:graphic>
+          </wp:inline>
+        </w:drawing>
+      </w:r>
+    </w:p>
+    <w:p>
+      <w:pPr>
+        <w:rPr>
+          <w:i/>
+          <w:iCs/>
+          <w:color w:val="7F7F7F" w:themeColor="text1" w:themeTint="80"/>
+          <w:sz w:val="24"/>
+          <w:szCs w:val="24"/>
+        </w:rPr>
+      </w:pPr>
+      <w:r>
+        <w:rPr>
+          <w:i/>
+          <w:iCs/>
+          <w:color w:val="7F7F7F" w:themeColor="text1" w:themeTint="80"/>
+          <w:sz w:val="24"/>
+          <w:szCs w:val="24"/>
+        </w:rPr>
         <w:t>--------------------- 8/</w:t>
       </w:r>
       <w:r>
@@ -13032,7 +13154,7 @@
           <w:sz w:val="24"/>
           <w:szCs w:val="24"/>
         </w:rPr>
-        <w:t>3</w:t>
+        <w:t>4</w:t>
       </w:r>
       <w:r>
         <w:rPr>
@@ -13052,8 +13174,26 @@
           <w:sz w:val="24"/>
           <w:szCs w:val="24"/>
         </w:rPr>
-        <w:t>6</w:t>
-      </w:r>
+        <w:t>7</w:t>
+      </w:r>
+    </w:p>
+    <w:p>
+      <w:pPr>
+        <w:rPr>
+          <w:color w:val="000000" w:themeColor="text1"/>
+          <w:sz w:val="32"/>
+          <w:szCs w:val="32"/>
+        </w:rPr>
+      </w:pPr>
+    </w:p>
+    <w:p>
+      <w:pPr>
+        <w:rPr>
+          <w:color w:val="000000" w:themeColor="text1"/>
+          <w:sz w:val="32"/>
+          <w:szCs w:val="32"/>
+        </w:rPr>
+      </w:pPr>
     </w:p>
     <w:sectPr>
       <w:pgSz w:w="12240" w:h="15840"/>
@@ -14050,7 +14190,7 @@
   <w:style w:type="paragraph" w:default="1" w:styleId="Normal">
     <w:name w:val="Normal"/>
     <w:qFormat/>
-    <w:rsid w:val="00A954C1"/>
+    <w:rsid w:val="004E7693"/>
   </w:style>
   <w:style w:type="character" w:default="1" w:styleId="DefaultParagraphFont">
     <w:name w:val="Default Paragraph Font"/>

</xml_diff>

<commit_message>
Day 71 Latest Tech, Day 91 Data Science
</commit_message>
<xml_diff>
--- a/Statistics.docx
+++ b/Statistics.docx
@@ -3012,7 +3012,7 @@
                 <w:noProof/>
               </w:rPr>
               <w:drawing>
-                <wp:inline distT="0" distB="0" distL="0" distR="0" wp14:anchorId="06DA7828" wp14:editId="19642FBB">
+                <wp:inline distT="0" distB="0" distL="0" distR="0" wp14:anchorId="06DA7828" wp14:editId="71126F50">
                   <wp:extent cx="1778000" cy="1244581"/>
                   <wp:effectExtent l="0" t="0" r="0" b="0"/>
                   <wp:docPr id="88014661" name="Picture 1" descr="Box Plot - Simply explained - DATAtab"/>
@@ -13039,52 +13039,37 @@
           <w:sz w:val="32"/>
           <w:szCs w:val="32"/>
         </w:rPr>
-        <w:t xml:space="preserve">Statistical Experiments and </w:t>
-      </w:r>
-      <w:r>
-        <w:rPr>
+        <w:t>Statistical Experiments and Signi</w:t>
+      </w:r>
+      <w:r>
+        <w:rPr>
+          <w:rFonts w:ascii="Calibri" w:hAnsi="Calibri" w:cs="Calibri"/>
           <w:color w:val="000000" w:themeColor="text1"/>
           <w:sz w:val="32"/>
           <w:szCs w:val="32"/>
         </w:rPr>
-        <w:t>Signi</w:t>
-      </w:r>
-      <w:r>
-        <w:rPr>
-          <w:rFonts w:ascii="Calibri" w:hAnsi="Calibri" w:cs="Calibri"/>
+        <w:t>f</w:t>
+      </w:r>
+      <w:r>
+        <w:rPr>
           <w:color w:val="000000" w:themeColor="text1"/>
           <w:sz w:val="32"/>
           <w:szCs w:val="32"/>
         </w:rPr>
-        <w:t>f</w:t>
-      </w:r>
-      <w:r>
+        <w:t>icance Testing</w:t>
+      </w:r>
+    </w:p>
+    <w:p>
+      <w:pPr>
         <w:rPr>
           <w:color w:val="000000" w:themeColor="text1"/>
           <w:sz w:val="32"/>
           <w:szCs w:val="32"/>
         </w:rPr>
-        <w:t>icance</w:t>
-      </w:r>
-      <w:r>
-        <w:rPr>
-          <w:color w:val="000000" w:themeColor="text1"/>
-          <w:sz w:val="32"/>
-          <w:szCs w:val="32"/>
-        </w:rPr>
-        <w:t xml:space="preserve"> Testing</w:t>
-      </w:r>
-    </w:p>
-    <w:p>
-      <w:pPr>
-        <w:rPr>
-          <w:color w:val="000000" w:themeColor="text1"/>
-          <w:sz w:val="32"/>
-          <w:szCs w:val="32"/>
-        </w:rPr>
-      </w:pPr>
-      <w:r>
-        <w:rPr>
+      </w:pPr>
+      <w:r>
+        <w:rPr>
+          <w:noProof/>
           <w:color w:val="000000" w:themeColor="text1"/>
           <w:sz w:val="32"/>
           <w:szCs w:val="32"/>
@@ -13144,6 +13129,40 @@
           <w:sz w:val="24"/>
           <w:szCs w:val="24"/>
         </w:rPr>
+        <w:t>--------------------- 8/4/2024 up to page 87</w:t>
+      </w:r>
+    </w:p>
+    <w:p>
+      <w:pPr>
+        <w:rPr>
+          <w:color w:val="000000" w:themeColor="text1"/>
+        </w:rPr>
+      </w:pPr>
+      <w:r>
+        <w:rPr>
+          <w:color w:val="000000" w:themeColor="text1"/>
+        </w:rPr>
+        <w:t>An experiment (it might be an A/B test) is designed to test the hypothesis—designed in such a way that it hopefully will deliver conclusive results. The data is collected and analyzed, and then a conclusion is drawn. The term inference reflects the intention to apply the experiment results, which involve a limited set of data, to a larger process or population</w:t>
+      </w:r>
+    </w:p>
+    <w:p>
+      <w:pPr>
+        <w:rPr>
+          <w:i/>
+          <w:iCs/>
+          <w:color w:val="7F7F7F" w:themeColor="text1" w:themeTint="80"/>
+          <w:sz w:val="24"/>
+          <w:szCs w:val="24"/>
+        </w:rPr>
+      </w:pPr>
+      <w:r>
+        <w:rPr>
+          <w:i/>
+          <w:iCs/>
+          <w:color w:val="7F7F7F" w:themeColor="text1" w:themeTint="80"/>
+          <w:sz w:val="24"/>
+          <w:szCs w:val="24"/>
+        </w:rPr>
         <w:t>--------------------- 8/</w:t>
       </w:r>
       <w:r>
@@ -13154,7 +13173,7 @@
           <w:sz w:val="24"/>
           <w:szCs w:val="24"/>
         </w:rPr>
-        <w:t>4</w:t>
+        <w:t>5</w:t>
       </w:r>
       <w:r>
         <w:rPr>
@@ -13176,24 +13195,6 @@
         </w:rPr>
         <w:t>7</w:t>
       </w:r>
-    </w:p>
-    <w:p>
-      <w:pPr>
-        <w:rPr>
-          <w:color w:val="000000" w:themeColor="text1"/>
-          <w:sz w:val="32"/>
-          <w:szCs w:val="32"/>
-        </w:rPr>
-      </w:pPr>
-    </w:p>
-    <w:p>
-      <w:pPr>
-        <w:rPr>
-          <w:color w:val="000000" w:themeColor="text1"/>
-          <w:sz w:val="32"/>
-          <w:szCs w:val="32"/>
-        </w:rPr>
-      </w:pPr>
     </w:p>
     <w:sectPr>
       <w:pgSz w:w="12240" w:h="15840"/>
@@ -14190,7 +14191,7 @@
   <w:style w:type="paragraph" w:default="1" w:styleId="Normal">
     <w:name w:val="Normal"/>
     <w:qFormat/>
-    <w:rsid w:val="004E7693"/>
+    <w:rsid w:val="00D76101"/>
   </w:style>
   <w:style w:type="character" w:default="1" w:styleId="DefaultParagraphFont">
     <w:name w:val="Default Paragraph Font"/>

</xml_diff>

<commit_message>
Day 72 Latest Tech, Day 92 Data Science
</commit_message>
<xml_diff>
--- a/Statistics.docx
+++ b/Statistics.docx
@@ -3012,7 +3012,7 @@
                 <w:noProof/>
               </w:rPr>
               <w:drawing>
-                <wp:inline distT="0" distB="0" distL="0" distR="0" wp14:anchorId="06DA7828" wp14:editId="71126F50">
+                <wp:inline distT="0" distB="0" distL="0" distR="0" wp14:anchorId="06DA7828" wp14:editId="50A952D1">
                   <wp:extent cx="1778000" cy="1244581"/>
                   <wp:effectExtent l="0" t="0" r="0" b="0"/>
                   <wp:docPr id="88014661" name="Picture 1" descr="Box Plot - Simply explained - DATAtab"/>
@@ -13163,6 +13163,44 @@
           <w:sz w:val="24"/>
           <w:szCs w:val="24"/>
         </w:rPr>
+        <w:t>--------------------- 8/5/2024 up to page 87</w:t>
+      </w:r>
+    </w:p>
+    <w:p>
+      <w:pPr>
+        <w:rPr>
+          <w:color w:val="000000" w:themeColor="text1"/>
+          <w:sz w:val="24"/>
+          <w:szCs w:val="24"/>
+        </w:rPr>
+      </w:pPr>
+      <w:r>
+        <w:rPr>
+          <w:color w:val="000000" w:themeColor="text1"/>
+          <w:sz w:val="24"/>
+          <w:szCs w:val="24"/>
+        </w:rPr>
+        <w:t>A/B Testing An A/B test is an experiment with two groups to establish which of two treatments, products, procedures, or the like is superior. Often one of the two treatments is the standard existing treatment, or no treatment. If a standard (or no) treatment is used, it is called the control. A typical hypothesis is that a new treatment is better than the control</w:t>
+      </w:r>
+    </w:p>
+    <w:p>
+      <w:pPr>
+        <w:rPr>
+          <w:i/>
+          <w:iCs/>
+          <w:color w:val="7F7F7F" w:themeColor="text1" w:themeTint="80"/>
+          <w:sz w:val="24"/>
+          <w:szCs w:val="24"/>
+        </w:rPr>
+      </w:pPr>
+      <w:r>
+        <w:rPr>
+          <w:i/>
+          <w:iCs/>
+          <w:color w:val="7F7F7F" w:themeColor="text1" w:themeTint="80"/>
+          <w:sz w:val="24"/>
+          <w:szCs w:val="24"/>
+        </w:rPr>
         <w:t>--------------------- 8/</w:t>
       </w:r>
       <w:r>
@@ -13173,7 +13211,7 @@
           <w:sz w:val="24"/>
           <w:szCs w:val="24"/>
         </w:rPr>
-        <w:t>5</w:t>
+        <w:t>6</w:t>
       </w:r>
       <w:r>
         <w:rPr>
@@ -13193,7 +13231,7 @@
           <w:sz w:val="24"/>
           <w:szCs w:val="24"/>
         </w:rPr>
-        <w:t>7</w:t>
+        <w:t>8</w:t>
       </w:r>
     </w:p>
     <w:sectPr>
@@ -14191,7 +14229,7 @@
   <w:style w:type="paragraph" w:default="1" w:styleId="Normal">
     <w:name w:val="Normal"/>
     <w:qFormat/>
-    <w:rsid w:val="00D76101"/>
+    <w:rsid w:val="00E526A7"/>
   </w:style>
   <w:style w:type="character" w:default="1" w:styleId="DefaultParagraphFont">
     <w:name w:val="Default Paragraph Font"/>

</xml_diff>

<commit_message>
Day 73 Latest Tech, Day 93 Data Science
</commit_message>
<xml_diff>
--- a/Statistics.docx
+++ b/Statistics.docx
@@ -3012,7 +3012,7 @@
                 <w:noProof/>
               </w:rPr>
               <w:drawing>
-                <wp:inline distT="0" distB="0" distL="0" distR="0" wp14:anchorId="06DA7828" wp14:editId="50A952D1">
+                <wp:inline distT="0" distB="0" distL="0" distR="0" wp14:anchorId="06DA7828" wp14:editId="35303115">
                   <wp:extent cx="1778000" cy="1244581"/>
                   <wp:effectExtent l="0" t="0" r="0" b="0"/>
                   <wp:docPr id="88014661" name="Picture 1" descr="Box Plot - Simply explained - DATAtab"/>
@@ -13201,6 +13201,221 @@
           <w:sz w:val="24"/>
           <w:szCs w:val="24"/>
         </w:rPr>
+        <w:t>--------------------- 8/6/2024 up to page 88</w:t>
+      </w:r>
+    </w:p>
+    <w:p>
+      <w:pPr>
+        <w:rPr>
+          <w:color w:val="000000" w:themeColor="text1"/>
+          <w:sz w:val="24"/>
+          <w:szCs w:val="24"/>
+        </w:rPr>
+      </w:pPr>
+      <w:r>
+        <w:rPr>
+          <w:color w:val="000000" w:themeColor="text1"/>
+          <w:sz w:val="24"/>
+          <w:szCs w:val="24"/>
+        </w:rPr>
+        <w:t xml:space="preserve">Treatment </w:t>
+      </w:r>
+      <w:r>
+        <w:rPr>
+          <w:color w:val="000000" w:themeColor="text1"/>
+          <w:sz w:val="24"/>
+          <w:szCs w:val="24"/>
+        </w:rPr>
+        <w:br/>
+      </w:r>
+      <w:r>
+        <w:rPr>
+          <w:color w:val="000000" w:themeColor="text1"/>
+          <w:sz w:val="24"/>
+          <w:szCs w:val="24"/>
+        </w:rPr>
+        <w:t xml:space="preserve">Something (drug, price, web headline) to which a subject is exposed. </w:t>
+      </w:r>
+      <w:r>
+        <w:rPr>
+          <w:color w:val="000000" w:themeColor="text1"/>
+          <w:sz w:val="24"/>
+          <w:szCs w:val="24"/>
+        </w:rPr>
+        <w:br/>
+      </w:r>
+      <w:r>
+        <w:rPr>
+          <w:color w:val="000000" w:themeColor="text1"/>
+          <w:sz w:val="24"/>
+          <w:szCs w:val="24"/>
+        </w:rPr>
+        <w:t xml:space="preserve">Treatment group </w:t>
+      </w:r>
+      <w:r>
+        <w:rPr>
+          <w:color w:val="000000" w:themeColor="text1"/>
+          <w:sz w:val="24"/>
+          <w:szCs w:val="24"/>
+        </w:rPr>
+        <w:br/>
+      </w:r>
+      <w:r>
+        <w:rPr>
+          <w:color w:val="000000" w:themeColor="text1"/>
+          <w:sz w:val="24"/>
+          <w:szCs w:val="24"/>
+        </w:rPr>
+        <w:t xml:space="preserve">A group of subjects exposed to a specific treatment. </w:t>
+      </w:r>
+      <w:r>
+        <w:rPr>
+          <w:color w:val="000000" w:themeColor="text1"/>
+          <w:sz w:val="24"/>
+          <w:szCs w:val="24"/>
+        </w:rPr>
+        <w:br/>
+      </w:r>
+      <w:r>
+        <w:rPr>
+          <w:color w:val="000000" w:themeColor="text1"/>
+          <w:sz w:val="24"/>
+          <w:szCs w:val="24"/>
+        </w:rPr>
+        <w:t xml:space="preserve">Control group </w:t>
+      </w:r>
+      <w:r>
+        <w:rPr>
+          <w:color w:val="000000" w:themeColor="text1"/>
+          <w:sz w:val="24"/>
+          <w:szCs w:val="24"/>
+        </w:rPr>
+        <w:br/>
+      </w:r>
+      <w:r>
+        <w:rPr>
+          <w:color w:val="000000" w:themeColor="text1"/>
+          <w:sz w:val="24"/>
+          <w:szCs w:val="24"/>
+        </w:rPr>
+        <w:t xml:space="preserve">A group of subjects exposed to no (or standard) treatment. </w:t>
+      </w:r>
+      <w:r>
+        <w:rPr>
+          <w:color w:val="000000" w:themeColor="text1"/>
+          <w:sz w:val="24"/>
+          <w:szCs w:val="24"/>
+        </w:rPr>
+        <w:br/>
+      </w:r>
+      <w:r>
+        <w:rPr>
+          <w:color w:val="000000" w:themeColor="text1"/>
+          <w:sz w:val="24"/>
+          <w:szCs w:val="24"/>
+        </w:rPr>
+        <w:t xml:space="preserve">Randomization </w:t>
+      </w:r>
+      <w:r>
+        <w:rPr>
+          <w:color w:val="000000" w:themeColor="text1"/>
+          <w:sz w:val="24"/>
+          <w:szCs w:val="24"/>
+        </w:rPr>
+        <w:br/>
+      </w:r>
+      <w:r>
+        <w:rPr>
+          <w:color w:val="000000" w:themeColor="text1"/>
+          <w:sz w:val="24"/>
+          <w:szCs w:val="24"/>
+        </w:rPr>
+        <w:t xml:space="preserve">The process of randomly assigning subjects to treatments. </w:t>
+      </w:r>
+      <w:r>
+        <w:rPr>
+          <w:color w:val="000000" w:themeColor="text1"/>
+          <w:sz w:val="24"/>
+          <w:szCs w:val="24"/>
+        </w:rPr>
+        <w:br/>
+      </w:r>
+      <w:r>
+        <w:rPr>
+          <w:color w:val="000000" w:themeColor="text1"/>
+          <w:sz w:val="24"/>
+          <w:szCs w:val="24"/>
+        </w:rPr>
+        <w:t xml:space="preserve">Subjects </w:t>
+      </w:r>
+      <w:r>
+        <w:rPr>
+          <w:color w:val="000000" w:themeColor="text1"/>
+          <w:sz w:val="24"/>
+          <w:szCs w:val="24"/>
+        </w:rPr>
+        <w:br/>
+      </w:r>
+      <w:r>
+        <w:rPr>
+          <w:color w:val="000000" w:themeColor="text1"/>
+          <w:sz w:val="24"/>
+          <w:szCs w:val="24"/>
+        </w:rPr>
+        <w:t xml:space="preserve">The items (web visitors, patients, etc.) that are exposed to treatments. </w:t>
+      </w:r>
+      <w:r>
+        <w:rPr>
+          <w:color w:val="000000" w:themeColor="text1"/>
+          <w:sz w:val="24"/>
+          <w:szCs w:val="24"/>
+        </w:rPr>
+        <w:br/>
+      </w:r>
+      <w:r>
+        <w:rPr>
+          <w:color w:val="000000" w:themeColor="text1"/>
+          <w:sz w:val="24"/>
+          <w:szCs w:val="24"/>
+        </w:rPr>
+        <w:lastRenderedPageBreak/>
+        <w:t xml:space="preserve">Test statistic </w:t>
+      </w:r>
+      <w:r>
+        <w:rPr>
+          <w:color w:val="000000" w:themeColor="text1"/>
+          <w:sz w:val="24"/>
+          <w:szCs w:val="24"/>
+        </w:rPr>
+        <w:br/>
+      </w:r>
+      <w:r>
+        <w:rPr>
+          <w:color w:val="000000" w:themeColor="text1"/>
+          <w:sz w:val="24"/>
+          <w:szCs w:val="24"/>
+        </w:rPr>
+        <w:t>The metric used to measure the effect of the treatment</w:t>
+      </w:r>
+    </w:p>
+    <w:p>
+      <w:pPr>
+        <w:rPr>
+          <w:i/>
+          <w:iCs/>
+          <w:color w:val="7F7F7F" w:themeColor="text1" w:themeTint="80"/>
+          <w:sz w:val="24"/>
+          <w:szCs w:val="24"/>
+        </w:rPr>
+      </w:pPr>
+      <w:r>
+        <w:rPr>
+          <w:i/>
+          <w:iCs/>
+          <w:color w:val="7F7F7F" w:themeColor="text1" w:themeTint="80"/>
+          <w:sz w:val="24"/>
+          <w:szCs w:val="24"/>
+        </w:rPr>
         <w:t>--------------------- 8/</w:t>
       </w:r>
       <w:r>
@@ -13211,27 +13426,27 @@
           <w:sz w:val="24"/>
           <w:szCs w:val="24"/>
         </w:rPr>
-        <w:t>6</w:t>
-      </w:r>
-      <w:r>
-        <w:rPr>
-          <w:i/>
-          <w:iCs/>
-          <w:color w:val="7F7F7F" w:themeColor="text1" w:themeTint="80"/>
-          <w:sz w:val="24"/>
-          <w:szCs w:val="24"/>
-        </w:rPr>
-        <w:t>/2024 up to page 8</w:t>
-      </w:r>
-      <w:r>
-        <w:rPr>
-          <w:i/>
-          <w:iCs/>
-          <w:color w:val="7F7F7F" w:themeColor="text1" w:themeTint="80"/>
-          <w:sz w:val="24"/>
-          <w:szCs w:val="24"/>
-        </w:rPr>
-        <w:t>8</w:t>
+        <w:t>7</w:t>
+      </w:r>
+      <w:r>
+        <w:rPr>
+          <w:i/>
+          <w:iCs/>
+          <w:color w:val="7F7F7F" w:themeColor="text1" w:themeTint="80"/>
+          <w:sz w:val="24"/>
+          <w:szCs w:val="24"/>
+        </w:rPr>
+        <w:t xml:space="preserve">/2024 up to page </w:t>
+      </w:r>
+      <w:r>
+        <w:rPr>
+          <w:i/>
+          <w:iCs/>
+          <w:color w:val="7F7F7F" w:themeColor="text1" w:themeTint="80"/>
+          <w:sz w:val="24"/>
+          <w:szCs w:val="24"/>
+        </w:rPr>
+        <w:t>88</w:t>
       </w:r>
     </w:p>
     <w:sectPr>
@@ -14229,7 +14444,7 @@
   <w:style w:type="paragraph" w:default="1" w:styleId="Normal">
     <w:name w:val="Normal"/>
     <w:qFormat/>
-    <w:rsid w:val="00E526A7"/>
+    <w:rsid w:val="00FE6290"/>
   </w:style>
   <w:style w:type="character" w:default="1" w:styleId="DefaultParagraphFont">
     <w:name w:val="Default Paragraph Font"/>

</xml_diff>

<commit_message>
Day 74 Latest Tech, Day 94 Data Science
</commit_message>
<xml_diff>
--- a/Statistics.docx
+++ b/Statistics.docx
@@ -3012,7 +3012,7 @@
                 <w:noProof/>
               </w:rPr>
               <w:drawing>
-                <wp:inline distT="0" distB="0" distL="0" distR="0" wp14:anchorId="06DA7828" wp14:editId="35303115">
+                <wp:inline distT="0" distB="0" distL="0" distR="0" wp14:anchorId="06DA7828" wp14:editId="3F8F9B05">
                   <wp:extent cx="1778000" cy="1244581"/>
                   <wp:effectExtent l="0" t="0" r="0" b="0"/>
                   <wp:docPr id="88014661" name="Picture 1" descr="Box Plot - Simply explained - DATAtab"/>
@@ -13416,6 +13416,139 @@
           <w:sz w:val="24"/>
           <w:szCs w:val="24"/>
         </w:rPr>
+        <w:t xml:space="preserve">--------------------- 8/7/2024 up to page </w:t>
+      </w:r>
+      <w:r>
+        <w:rPr>
+          <w:i/>
+          <w:iCs/>
+          <w:color w:val="7F7F7F" w:themeColor="text1" w:themeTint="80"/>
+          <w:sz w:val="24"/>
+          <w:szCs w:val="24"/>
+        </w:rPr>
+        <w:t>88</w:t>
+      </w:r>
+    </w:p>
+    <w:p>
+      <w:pPr>
+        <w:rPr>
+          <w:color w:val="000000" w:themeColor="text1"/>
+          <w:sz w:val="24"/>
+          <w:szCs w:val="24"/>
+        </w:rPr>
+      </w:pPr>
+      <w:r>
+        <w:rPr>
+          <w:color w:val="000000" w:themeColor="text1"/>
+          <w:sz w:val="24"/>
+          <w:szCs w:val="24"/>
+        </w:rPr>
+        <w:t xml:space="preserve">A/B tests are common in web design and marketing, since results are so readily meas‐ ured. Some examples of A/B testing include: </w:t>
+      </w:r>
+    </w:p>
+    <w:p>
+      <w:pPr>
+        <w:rPr>
+          <w:color w:val="000000" w:themeColor="text1"/>
+          <w:sz w:val="24"/>
+          <w:szCs w:val="24"/>
+        </w:rPr>
+      </w:pPr>
+      <w:r>
+        <w:rPr>
+          <w:color w:val="000000" w:themeColor="text1"/>
+          <w:sz w:val="24"/>
+          <w:szCs w:val="24"/>
+        </w:rPr>
+        <w:t xml:space="preserve">• Testing two soil treatments to determine which produces better seed germination </w:t>
+      </w:r>
+    </w:p>
+    <w:p>
+      <w:pPr>
+        <w:rPr>
+          <w:color w:val="000000" w:themeColor="text1"/>
+          <w:sz w:val="24"/>
+          <w:szCs w:val="24"/>
+        </w:rPr>
+      </w:pPr>
+      <w:r>
+        <w:rPr>
+          <w:color w:val="000000" w:themeColor="text1"/>
+          <w:sz w:val="24"/>
+          <w:szCs w:val="24"/>
+        </w:rPr>
+        <w:t xml:space="preserve">• Testing two therapies to determine which suppresses cancer more effectively </w:t>
+      </w:r>
+    </w:p>
+    <w:p>
+      <w:pPr>
+        <w:rPr>
+          <w:color w:val="000000" w:themeColor="text1"/>
+          <w:sz w:val="24"/>
+          <w:szCs w:val="24"/>
+        </w:rPr>
+      </w:pPr>
+      <w:r>
+        <w:rPr>
+          <w:color w:val="000000" w:themeColor="text1"/>
+          <w:sz w:val="24"/>
+          <w:szCs w:val="24"/>
+        </w:rPr>
+        <w:t xml:space="preserve">• Testing two prices to determine which yields more net profit </w:t>
+      </w:r>
+    </w:p>
+    <w:p>
+      <w:pPr>
+        <w:rPr>
+          <w:color w:val="000000" w:themeColor="text1"/>
+          <w:sz w:val="24"/>
+          <w:szCs w:val="24"/>
+        </w:rPr>
+      </w:pPr>
+      <w:r>
+        <w:rPr>
+          <w:color w:val="000000" w:themeColor="text1"/>
+          <w:sz w:val="24"/>
+          <w:szCs w:val="24"/>
+        </w:rPr>
+        <w:t xml:space="preserve">• Testing two web headlines to determine which produces more clicks (Figure 3-2) </w:t>
+      </w:r>
+    </w:p>
+    <w:p>
+      <w:pPr>
+        <w:rPr>
+          <w:color w:val="000000" w:themeColor="text1"/>
+          <w:sz w:val="24"/>
+          <w:szCs w:val="24"/>
+        </w:rPr>
+      </w:pPr>
+      <w:r>
+        <w:rPr>
+          <w:color w:val="000000" w:themeColor="text1"/>
+          <w:sz w:val="24"/>
+          <w:szCs w:val="24"/>
+        </w:rPr>
+        <w:t>• Testing two web ads to determine which generates more conversions</w:t>
+      </w:r>
+    </w:p>
+    <w:p>
+      <w:pPr>
+        <w:rPr>
+          <w:i/>
+          <w:iCs/>
+          <w:color w:val="7F7F7F" w:themeColor="text1" w:themeTint="80"/>
+          <w:sz w:val="24"/>
+          <w:szCs w:val="24"/>
+        </w:rPr>
+      </w:pPr>
+      <w:r>
+        <w:rPr>
+          <w:i/>
+          <w:iCs/>
+          <w:color w:val="7F7F7F" w:themeColor="text1" w:themeTint="80"/>
+          <w:sz w:val="24"/>
+          <w:szCs w:val="24"/>
+        </w:rPr>
         <w:t>--------------------- 8/</w:t>
       </w:r>
       <w:r>
@@ -13426,27 +13559,27 @@
           <w:sz w:val="24"/>
           <w:szCs w:val="24"/>
         </w:rPr>
-        <w:t>7</w:t>
-      </w:r>
-      <w:r>
-        <w:rPr>
-          <w:i/>
-          <w:iCs/>
-          <w:color w:val="7F7F7F" w:themeColor="text1" w:themeTint="80"/>
-          <w:sz w:val="24"/>
-          <w:szCs w:val="24"/>
-        </w:rPr>
-        <w:t xml:space="preserve">/2024 up to page </w:t>
-      </w:r>
-      <w:r>
-        <w:rPr>
-          <w:i/>
-          <w:iCs/>
-          <w:color w:val="7F7F7F" w:themeColor="text1" w:themeTint="80"/>
-          <w:sz w:val="24"/>
-          <w:szCs w:val="24"/>
-        </w:rPr>
-        <w:t>88</w:t>
+        <w:t>8</w:t>
+      </w:r>
+      <w:r>
+        <w:rPr>
+          <w:i/>
+          <w:iCs/>
+          <w:color w:val="7F7F7F" w:themeColor="text1" w:themeTint="80"/>
+          <w:sz w:val="24"/>
+          <w:szCs w:val="24"/>
+        </w:rPr>
+        <w:t>/2024 up to page 8</w:t>
+      </w:r>
+      <w:r>
+        <w:rPr>
+          <w:i/>
+          <w:iCs/>
+          <w:color w:val="7F7F7F" w:themeColor="text1" w:themeTint="80"/>
+          <w:sz w:val="24"/>
+          <w:szCs w:val="24"/>
+        </w:rPr>
+        <w:t>8</w:t>
       </w:r>
     </w:p>
     <w:sectPr>
@@ -14444,7 +14577,7 @@
   <w:style w:type="paragraph" w:default="1" w:styleId="Normal">
     <w:name w:val="Normal"/>
     <w:qFormat/>
-    <w:rsid w:val="00FE6290"/>
+    <w:rsid w:val="00203BAB"/>
   </w:style>
   <w:style w:type="character" w:default="1" w:styleId="DefaultParagraphFont">
     <w:name w:val="Default Paragraph Font"/>

</xml_diff>

<commit_message>
Day 75 Latest Tech, Day 95 Data Science
</commit_message>
<xml_diff>
--- a/Statistics.docx
+++ b/Statistics.docx
@@ -3012,7 +3012,7 @@
                 <w:noProof/>
               </w:rPr>
               <w:drawing>
-                <wp:inline distT="0" distB="0" distL="0" distR="0" wp14:anchorId="06DA7828" wp14:editId="3F8F9B05">
+                <wp:inline distT="0" distB="0" distL="0" distR="0" wp14:anchorId="06DA7828" wp14:editId="5CB12ECE">
                   <wp:extent cx="1778000" cy="1244581"/>
                   <wp:effectExtent l="0" t="0" r="0" b="0"/>
                   <wp:docPr id="88014661" name="Picture 1" descr="Box Plot - Simply explained - DATAtab"/>
@@ -13549,6 +13549,96 @@
           <w:sz w:val="24"/>
           <w:szCs w:val="24"/>
         </w:rPr>
+        <w:t>--------------------- 8/8/2024 up to page 8</w:t>
+      </w:r>
+      <w:r>
+        <w:rPr>
+          <w:i/>
+          <w:iCs/>
+          <w:color w:val="7F7F7F" w:themeColor="text1" w:themeTint="80"/>
+          <w:sz w:val="24"/>
+          <w:szCs w:val="24"/>
+        </w:rPr>
+        <w:t>8</w:t>
+      </w:r>
+    </w:p>
+    <w:p>
+      <w:pPr>
+        <w:rPr>
+          <w:color w:val="000000" w:themeColor="text1"/>
+          <w:sz w:val="24"/>
+          <w:szCs w:val="24"/>
+        </w:rPr>
+      </w:pPr>
+      <w:r>
+        <w:rPr>
+          <w:color w:val="000000" w:themeColor="text1"/>
+          <w:sz w:val="24"/>
+          <w:szCs w:val="24"/>
+        </w:rPr>
+        <w:t>A</w:t>
+      </w:r>
+      <w:r>
+        <w:rPr>
+          <w:color w:val="000000" w:themeColor="text1"/>
+          <w:sz w:val="24"/>
+          <w:szCs w:val="24"/>
+        </w:rPr>
+        <w:t xml:space="preserve">ny difference between the treatment groups is due to one of two things: </w:t>
+      </w:r>
+    </w:p>
+    <w:p>
+      <w:pPr>
+        <w:rPr>
+          <w:color w:val="000000" w:themeColor="text1"/>
+          <w:sz w:val="24"/>
+          <w:szCs w:val="24"/>
+        </w:rPr>
+      </w:pPr>
+      <w:r>
+        <w:rPr>
+          <w:color w:val="000000" w:themeColor="text1"/>
+          <w:sz w:val="24"/>
+          <w:szCs w:val="24"/>
+        </w:rPr>
+        <w:t xml:space="preserve">• The effect of the different treatments </w:t>
+      </w:r>
+    </w:p>
+    <w:p>
+      <w:pPr>
+        <w:rPr>
+          <w:color w:val="000000" w:themeColor="text1"/>
+          <w:sz w:val="24"/>
+          <w:szCs w:val="24"/>
+        </w:rPr>
+      </w:pPr>
+      <w:r>
+        <w:rPr>
+          <w:color w:val="000000" w:themeColor="text1"/>
+          <w:sz w:val="24"/>
+          <w:szCs w:val="24"/>
+        </w:rPr>
+        <w:t>• Luck of the draw in which subjects are assigned to which treatments (i.e., the ran‐ dom assignment may have resulted in the naturally better-performing subjects being concentrated in A or B)</w:t>
+      </w:r>
+    </w:p>
+    <w:p>
+      <w:pPr>
+        <w:rPr>
+          <w:i/>
+          <w:iCs/>
+          <w:color w:val="7F7F7F" w:themeColor="text1" w:themeTint="80"/>
+          <w:sz w:val="24"/>
+          <w:szCs w:val="24"/>
+        </w:rPr>
+      </w:pPr>
+      <w:r>
+        <w:rPr>
+          <w:i/>
+          <w:iCs/>
+          <w:color w:val="7F7F7F" w:themeColor="text1" w:themeTint="80"/>
+          <w:sz w:val="24"/>
+          <w:szCs w:val="24"/>
+        </w:rPr>
         <w:t>--------------------- 8/</w:t>
       </w:r>
       <w:r>
@@ -13559,7 +13649,7 @@
           <w:sz w:val="24"/>
           <w:szCs w:val="24"/>
         </w:rPr>
-        <w:t>8</w:t>
+        <w:t>9</w:t>
       </w:r>
       <w:r>
         <w:rPr>
@@ -13579,7 +13669,7 @@
           <w:sz w:val="24"/>
           <w:szCs w:val="24"/>
         </w:rPr>
-        <w:t>8</w:t>
+        <w:t>9</w:t>
       </w:r>
     </w:p>
     <w:sectPr>
@@ -14577,7 +14667,7 @@
   <w:style w:type="paragraph" w:default="1" w:styleId="Normal">
     <w:name w:val="Normal"/>
     <w:qFormat/>
-    <w:rsid w:val="00203BAB"/>
+    <w:rsid w:val="00323EBB"/>
   </w:style>
   <w:style w:type="character" w:default="1" w:styleId="DefaultParagraphFont">
     <w:name w:val="Default Paragraph Font"/>

</xml_diff>

<commit_message>
Day 76 Latest Tech, Day 96 Data Science
</commit_message>
<xml_diff>
--- a/Statistics.docx
+++ b/Statistics.docx
@@ -3012,7 +3012,7 @@
                 <w:noProof/>
               </w:rPr>
               <w:drawing>
-                <wp:inline distT="0" distB="0" distL="0" distR="0" wp14:anchorId="06DA7828" wp14:editId="5CB12ECE">
+                <wp:inline distT="0" distB="0" distL="0" distR="0" wp14:anchorId="06DA7828" wp14:editId="3FB59E2A">
                   <wp:extent cx="1778000" cy="1244581"/>
                   <wp:effectExtent l="0" t="0" r="0" b="0"/>
                   <wp:docPr id="88014661" name="Picture 1" descr="Box Plot - Simply explained - DATAtab"/>
@@ -13576,15 +13576,7 @@
           <w:sz w:val="24"/>
           <w:szCs w:val="24"/>
         </w:rPr>
-        <w:t>A</w:t>
-      </w:r>
-      <w:r>
-        <w:rPr>
-          <w:color w:val="000000" w:themeColor="text1"/>
-          <w:sz w:val="24"/>
-          <w:szCs w:val="24"/>
-        </w:rPr>
-        <w:t xml:space="preserve">ny difference between the treatment groups is due to one of two things: </w:t>
+        <w:t xml:space="preserve">Any difference between the treatment groups is due to one of two things: </w:t>
       </w:r>
     </w:p>
     <w:p>
@@ -13639,6 +13631,82 @@
           <w:sz w:val="24"/>
           <w:szCs w:val="24"/>
         </w:rPr>
+        <w:t>--------------------- 8/9/2024 up to page 89</w:t>
+      </w:r>
+    </w:p>
+    <w:p>
+      <w:pPr>
+        <w:rPr>
+          <w:i/>
+          <w:iCs/>
+          <w:color w:val="7F7F7F" w:themeColor="text1" w:themeTint="80"/>
+          <w:sz w:val="24"/>
+          <w:szCs w:val="24"/>
+        </w:rPr>
+      </w:pPr>
+      <w:r>
+        <w:rPr>
+          <w:i/>
+          <w:iCs/>
+          <w:color w:val="7F7F7F" w:themeColor="text1" w:themeTint="80"/>
+          <w:sz w:val="24"/>
+          <w:szCs w:val="24"/>
+        </w:rPr>
+        <w:drawing>
+          <wp:inline distT="0" distB="0" distL="0" distR="0" wp14:anchorId="62C02021" wp14:editId="1F1DA7F4">
+            <wp:extent cx="5943600" cy="2626360"/>
+            <wp:effectExtent l="0" t="0" r="0" b="2540"/>
+            <wp:docPr id="445599345" name="Picture 1" descr="A screenshot of a computer program&#10;&#10;Description automatically generated"/>
+            <wp:cNvGraphicFramePr>
+              <a:graphicFrameLocks xmlns:a="http://schemas.openxmlformats.org/drawingml/2006/main" noChangeAspect="1"/>
+            </wp:cNvGraphicFramePr>
+            <a:graphic xmlns:a="http://schemas.openxmlformats.org/drawingml/2006/main">
+              <a:graphicData uri="http://schemas.openxmlformats.org/drawingml/2006/picture">
+                <pic:pic xmlns:pic="http://schemas.openxmlformats.org/drawingml/2006/picture">
+                  <pic:nvPicPr>
+                    <pic:cNvPr id="445599345" name="Picture 1" descr="A screenshot of a computer program&#10;&#10;Description automatically generated"/>
+                    <pic:cNvPicPr/>
+                  </pic:nvPicPr>
+                  <pic:blipFill>
+                    <a:blip r:embed="rId36"/>
+                    <a:stretch>
+                      <a:fillRect/>
+                    </a:stretch>
+                  </pic:blipFill>
+                  <pic:spPr>
+                    <a:xfrm>
+                      <a:off x="0" y="0"/>
+                      <a:ext cx="5943600" cy="2626360"/>
+                    </a:xfrm>
+                    <a:prstGeom prst="rect">
+                      <a:avLst/>
+                    </a:prstGeom>
+                  </pic:spPr>
+                </pic:pic>
+              </a:graphicData>
+            </a:graphic>
+          </wp:inline>
+        </w:drawing>
+      </w:r>
+    </w:p>
+    <w:p>
+      <w:pPr>
+        <w:rPr>
+          <w:i/>
+          <w:iCs/>
+          <w:color w:val="7F7F7F" w:themeColor="text1" w:themeTint="80"/>
+          <w:sz w:val="24"/>
+          <w:szCs w:val="24"/>
+        </w:rPr>
+      </w:pPr>
+      <w:r>
+        <w:rPr>
+          <w:i/>
+          <w:iCs/>
+          <w:color w:val="7F7F7F" w:themeColor="text1" w:themeTint="80"/>
+          <w:sz w:val="24"/>
+          <w:szCs w:val="24"/>
+        </w:rPr>
         <w:t>--------------------- 8/</w:t>
       </w:r>
       <w:r>
@@ -13649,27 +13717,27 @@
           <w:sz w:val="24"/>
           <w:szCs w:val="24"/>
         </w:rPr>
-        <w:t>9</w:t>
-      </w:r>
-      <w:r>
-        <w:rPr>
-          <w:i/>
-          <w:iCs/>
-          <w:color w:val="7F7F7F" w:themeColor="text1" w:themeTint="80"/>
-          <w:sz w:val="24"/>
-          <w:szCs w:val="24"/>
-        </w:rPr>
-        <w:t>/2024 up to page 8</w:t>
-      </w:r>
-      <w:r>
-        <w:rPr>
-          <w:i/>
-          <w:iCs/>
-          <w:color w:val="7F7F7F" w:themeColor="text1" w:themeTint="80"/>
-          <w:sz w:val="24"/>
-          <w:szCs w:val="24"/>
-        </w:rPr>
-        <w:t>9</w:t>
+        <w:t>10</w:t>
+      </w:r>
+      <w:r>
+        <w:rPr>
+          <w:i/>
+          <w:iCs/>
+          <w:color w:val="7F7F7F" w:themeColor="text1" w:themeTint="80"/>
+          <w:sz w:val="24"/>
+          <w:szCs w:val="24"/>
+        </w:rPr>
+        <w:t xml:space="preserve">/2024 up to page </w:t>
+      </w:r>
+      <w:r>
+        <w:rPr>
+          <w:i/>
+          <w:iCs/>
+          <w:color w:val="7F7F7F" w:themeColor="text1" w:themeTint="80"/>
+          <w:sz w:val="24"/>
+          <w:szCs w:val="24"/>
+        </w:rPr>
+        <w:t>90</w:t>
       </w:r>
     </w:p>
     <w:sectPr>
@@ -14667,11 +14735,12 @@
   <w:style w:type="paragraph" w:default="1" w:styleId="Normal">
     <w:name w:val="Normal"/>
     <w:qFormat/>
-    <w:rsid w:val="00323EBB"/>
+    <w:rsid w:val="00891EA6"/>
   </w:style>
   <w:style w:type="character" w:default="1" w:styleId="DefaultParagraphFont">
     <w:name w:val="Default Paragraph Font"/>
     <w:uiPriority w:val="1"/>
+    <w:semiHidden/>
     <w:unhideWhenUsed/>
   </w:style>
   <w:style w:type="table" w:default="1" w:styleId="TableNormal">

</xml_diff>

<commit_message>
Day 97 Data Science
Statistics: A/B Testing, Hypothesis test
</commit_message>
<xml_diff>
--- a/Statistics.docx
+++ b/Statistics.docx
@@ -1024,7 +1024,21 @@
         <w:rPr>
           <w:color w:val="000000" w:themeColor="text1"/>
         </w:rPr>
-        <w:t>Outlier: is a any value which is very distant from other values in data set and cause skewness.</w:t>
+        <w:t xml:space="preserve">Outlier: is </w:t>
+      </w:r>
+      <w:proofErr w:type="spellStart"/>
+      <w:r>
+        <w:rPr>
+          <w:color w:val="000000" w:themeColor="text1"/>
+        </w:rPr>
+        <w:t>a</w:t>
+      </w:r>
+      <w:proofErr w:type="spellEnd"/>
+      <w:r>
+        <w:rPr>
+          <w:color w:val="000000" w:themeColor="text1"/>
+        </w:rPr>
+        <w:t xml:space="preserve"> any value which is very distant from other values in data set and cause skewness.</w:t>
       </w:r>
     </w:p>
     <w:p>
@@ -1584,11 +1598,19 @@
                 <w:color w:val="000000" w:themeColor="text1"/>
               </w:rPr>
             </w:pPr>
+            <w:proofErr w:type="spellStart"/>
             <w:r>
               <w:rPr>
                 <w:color w:val="000000" w:themeColor="text1"/>
               </w:rPr>
-              <w:t>Its not express in square root as it already quantifies the spread of data in squared units.</w:t>
+              <w:t>Its</w:t>
+            </w:r>
+            <w:proofErr w:type="spellEnd"/>
+            <w:r>
+              <w:rPr>
+                <w:color w:val="000000" w:themeColor="text1"/>
+              </w:rPr>
+              <w:t xml:space="preserve"> not express in square root as it already quantifies the spread of data in squared units.</w:t>
             </w:r>
           </w:p>
         </w:tc>
@@ -3012,7 +3034,7 @@
                 <w:noProof/>
               </w:rPr>
               <w:drawing>
-                <wp:inline distT="0" distB="0" distL="0" distR="0" wp14:anchorId="06DA7828" wp14:editId="3FB59E2A">
+                <wp:inline distT="0" distB="0" distL="0" distR="0" wp14:anchorId="06DA7828" wp14:editId="6DF4A0A6">
                   <wp:extent cx="1778000" cy="1244581"/>
                   <wp:effectExtent l="0" t="0" r="0" b="0"/>
                   <wp:docPr id="88014661" name="Picture 1" descr="Box Plot - Simply explained - DATAtab"/>
@@ -5089,7 +5111,21 @@
         <w:rPr>
           <w:color w:val="000000" w:themeColor="text1"/>
         </w:rPr>
-        <w:t>The sum of products (32 in the original case) can be used as a metric to compare against random shufflings. By shuffling one of the vectors multiple times and calculating the sum of products each time, you can generate a distribution of sums. This relates to a resampling-based estimate.</w:t>
+        <w:t xml:space="preserve">The sum of products (32 in the original case) can be used as a metric to compare against random </w:t>
+      </w:r>
+      <w:proofErr w:type="spellStart"/>
+      <w:r>
+        <w:rPr>
+          <w:color w:val="000000" w:themeColor="text1"/>
+        </w:rPr>
+        <w:t>shufflings</w:t>
+      </w:r>
+      <w:proofErr w:type="spellEnd"/>
+      <w:r>
+        <w:rPr>
+          <w:color w:val="000000" w:themeColor="text1"/>
+        </w:rPr>
+        <w:t>. By shuffling one of the vectors multiple times and calculating the sum of products each time, you can generate a distribution of sums. This relates to a resampling-based estimate.</w:t>
       </w:r>
     </w:p>
     <w:p>
@@ -5278,7 +5314,23 @@
         <w:t>Variables can have an association that is not linear, in which case the correlation coefficient may not be a useful metric. The relationship between tax rates and revenue</w:t>
       </w:r>
       <w:r>
-        <w:t xml:space="preserve"> raised is an example: as tax rates increase from zero, the revenue raised also increases. However, once tax rates reach a high level and approach 100%, tax avoidance increa‐ ses and tax revenue actually declines.</w:t>
+        <w:t xml:space="preserve"> raised is an example: as tax rates increase from zero, the revenue raised also increases. However, once tax rates reach a high level and approach 100%, tax avoidance </w:t>
+      </w:r>
+      <w:proofErr w:type="spellStart"/>
+      <w:r>
+        <w:t>increa</w:t>
+      </w:r>
+      <w:proofErr w:type="spellEnd"/>
+      <w:r>
+        <w:t xml:space="preserve">‐ </w:t>
+      </w:r>
+      <w:proofErr w:type="spellStart"/>
+      <w:r>
+        <w:t>ses</w:t>
+      </w:r>
+      <w:proofErr w:type="spellEnd"/>
+      <w:r>
+        <w:t xml:space="preserve"> and tax revenue actually declines.</w:t>
       </w:r>
     </w:p>
     <w:p>
@@ -5420,20 +5472,104 @@
         <w:rPr>
           <w:color w:val="000000" w:themeColor="text1"/>
         </w:rPr>
-        <w:t>Create arrays -&gt; np.array([List]) | np.zeros() |np.linspace(), np.logspace()</w:t>
-      </w:r>
-    </w:p>
-    <w:p>
-      <w:pPr>
-        <w:rPr>
-          <w:color w:val="000000" w:themeColor="text1"/>
-        </w:rPr>
-      </w:pPr>
-      <w:r>
-        <w:rPr>
-          <w:color w:val="000000" w:themeColor="text1"/>
-        </w:rPr>
-        <w:t>Examining -&gt; .dtype, .ndim, .shape, .size</w:t>
+        <w:t xml:space="preserve">Create arrays -&gt; </w:t>
+      </w:r>
+      <w:proofErr w:type="spellStart"/>
+      <w:r>
+        <w:rPr>
+          <w:color w:val="000000" w:themeColor="text1"/>
+        </w:rPr>
+        <w:t>np.array</w:t>
+      </w:r>
+      <w:proofErr w:type="spellEnd"/>
+      <w:r>
+        <w:rPr>
+          <w:color w:val="000000" w:themeColor="text1"/>
+        </w:rPr>
+        <w:t xml:space="preserve">([List]) | </w:t>
+      </w:r>
+      <w:proofErr w:type="spellStart"/>
+      <w:r>
+        <w:rPr>
+          <w:color w:val="000000" w:themeColor="text1"/>
+        </w:rPr>
+        <w:t>np.zeros</w:t>
+      </w:r>
+      <w:proofErr w:type="spellEnd"/>
+      <w:r>
+        <w:rPr>
+          <w:color w:val="000000" w:themeColor="text1"/>
+        </w:rPr>
+        <w:t>() |</w:t>
+      </w:r>
+      <w:proofErr w:type="spellStart"/>
+      <w:r>
+        <w:rPr>
+          <w:color w:val="000000" w:themeColor="text1"/>
+        </w:rPr>
+        <w:t>np.linspace</w:t>
+      </w:r>
+      <w:proofErr w:type="spellEnd"/>
+      <w:r>
+        <w:rPr>
+          <w:color w:val="000000" w:themeColor="text1"/>
+        </w:rPr>
+        <w:t xml:space="preserve">(), </w:t>
+      </w:r>
+      <w:proofErr w:type="spellStart"/>
+      <w:r>
+        <w:rPr>
+          <w:color w:val="000000" w:themeColor="text1"/>
+        </w:rPr>
+        <w:t>np.logspace</w:t>
+      </w:r>
+      <w:proofErr w:type="spellEnd"/>
+      <w:r>
+        <w:rPr>
+          <w:color w:val="000000" w:themeColor="text1"/>
+        </w:rPr>
+        <w:t>()</w:t>
+      </w:r>
+    </w:p>
+    <w:p>
+      <w:pPr>
+        <w:rPr>
+          <w:color w:val="000000" w:themeColor="text1"/>
+        </w:rPr>
+      </w:pPr>
+      <w:r>
+        <w:rPr>
+          <w:color w:val="000000" w:themeColor="text1"/>
+        </w:rPr>
+        <w:t>Examining -&gt; .</w:t>
+      </w:r>
+      <w:proofErr w:type="spellStart"/>
+      <w:r>
+        <w:rPr>
+          <w:color w:val="000000" w:themeColor="text1"/>
+        </w:rPr>
+        <w:t>dtype</w:t>
+      </w:r>
+      <w:proofErr w:type="spellEnd"/>
+      <w:r>
+        <w:rPr>
+          <w:color w:val="000000" w:themeColor="text1"/>
+        </w:rPr>
+        <w:t>, .</w:t>
+      </w:r>
+      <w:proofErr w:type="spellStart"/>
+      <w:r>
+        <w:rPr>
+          <w:color w:val="000000" w:themeColor="text1"/>
+        </w:rPr>
+        <w:t>ndim</w:t>
+      </w:r>
+      <w:proofErr w:type="spellEnd"/>
+      <w:r>
+        <w:rPr>
+          <w:color w:val="000000" w:themeColor="text1"/>
+        </w:rPr>
+        <w:t>, .shape, .size</w:t>
       </w:r>
     </w:p>
     <w:p>
@@ -5797,7 +5933,15 @@
     </w:p>
     <w:p>
       <w:r>
-        <w:t>• A correlation coefficient of zero indicates no correlation, but be aware that ran‐ dom arrangements of data will produce both positive and negative values for the correlation coefficient just by chance</w:t>
+        <w:t xml:space="preserve">• A correlation coefficient of zero indicates no correlation, but be aware that ran‐ </w:t>
+      </w:r>
+      <w:proofErr w:type="spellStart"/>
+      <w:r>
+        <w:t>dom</w:t>
+      </w:r>
+      <w:proofErr w:type="spellEnd"/>
+      <w:r>
+        <w:t xml:space="preserve"> arrangements of data will produce both positive and negative values for the correlation coefficient just by chance</w:t>
       </w:r>
     </w:p>
     <w:p>
@@ -7496,7 +7640,15 @@
     </w:p>
     <w:p>
       <w:r>
-        <w:t>Statistical bias refers to measurement or sampling errors that are systematic and pro‐ duced by the measurement or sampling process.</w:t>
+        <w:t xml:space="preserve">Statistical bias refers to measurement or sampling errors that are systematic and pro‐ </w:t>
+      </w:r>
+      <w:proofErr w:type="spellStart"/>
+      <w:r>
+        <w:t>duced</w:t>
+      </w:r>
+      <w:proofErr w:type="spellEnd"/>
+      <w:r>
+        <w:t xml:space="preserve"> by the measurement or sampling process.</w:t>
       </w:r>
     </w:p>
     <w:p>
@@ -8341,7 +8493,31 @@
         </w:rPr>
       </w:pPr>
       <w:r>
-        <w:t>Since repeated review of large data sets is a key value proposition in data science, selection bias is something to worry about. A form of selection bias of particular con‐ cern to data scientists is what John Elder (founder of Elder Research, a respected data mining consultancy) calls the vast search effect. If you repeatedly run different models and ask different questions with a large data set, you are bound to find something interesting. But is the result you found truly something interesting, or is it the chance outlier? We can guard against this by using a holdout set, and sometimes more than one hold‐ out set, against which to validate performance. Elder also advocates the use of what he calls target shuffling (a permutation test, in essence) to test the validity of predic‐ tive associations that a data mining model suggests</w:t>
+        <w:t xml:space="preserve">Since repeated review of large data sets is a key value proposition in data science, selection bias is something to worry about. A form of selection bias of particular con‐ </w:t>
+      </w:r>
+      <w:proofErr w:type="spellStart"/>
+      <w:r>
+        <w:t>cern</w:t>
+      </w:r>
+      <w:proofErr w:type="spellEnd"/>
+      <w:r>
+        <w:t xml:space="preserve"> to data scientists is what John Elder (founder of Elder Research, a respected data mining consultancy) calls the vast search effect. If you repeatedly run different models and ask different questions with a large data set, you are bound to find something interesting. But is the result you found truly something interesting, or is it the chance outlier? We can guard against this by using a holdout set, and sometimes more than one hold‐ out set, against which to validate performance. Elder also advocates the use of what he calls target shuffling (a permutation test, in essence) to test the validity of </w:t>
+      </w:r>
+      <w:proofErr w:type="spellStart"/>
+      <w:r>
+        <w:t>predic</w:t>
+      </w:r>
+      <w:proofErr w:type="spellEnd"/>
+      <w:r>
+        <w:t xml:space="preserve">‐ </w:t>
+      </w:r>
+      <w:proofErr w:type="spellStart"/>
+      <w:r>
+        <w:t>tive</w:t>
+      </w:r>
+      <w:proofErr w:type="spellEnd"/>
+      <w:r>
+        <w:t xml:space="preserve"> associations that a data mining model suggests</w:t>
       </w:r>
     </w:p>
     <w:p>
@@ -11542,7 +11718,15 @@
         </w:rPr>
       </w:pPr>
       <w:r>
-        <w:t xml:space="preserve">A number of different statistics can be compared, after standardization, to the tdistribution, to estimate confidence intervals in light of sampling variation. Consider a sample of size n for which the sample mean x has been calculated. If s is the sample standard deviation, a 90% confidence interval around the sample mean is given by    </w:t>
+        <w:t xml:space="preserve">A number of different statistics can be compared, after standardization, to the </w:t>
+      </w:r>
+      <w:proofErr w:type="spellStart"/>
+      <w:r>
+        <w:t>tdistribution</w:t>
+      </w:r>
+      <w:proofErr w:type="spellEnd"/>
+      <w:r>
+        <w:t xml:space="preserve">, to estimate confidence intervals in light of sampling variation. Consider a sample of size n for which the sample mean x has been calculated. If s is the sample standard deviation, a 90% confidence interval around the sample mean is given by    </w:t>
       </w:r>
       <w:r>
         <w:rPr>
@@ -11683,7 +11867,14 @@
       </w:r>
       <w:r>
         <w:br/>
-        <w:t>Distribution of number of successes in x trials. Synonym Bernoulli distribution</w:t>
+      </w:r>
+      <w:proofErr w:type="spellStart"/>
+      <w:r>
+        <w:t>Distribution</w:t>
+      </w:r>
+      <w:proofErr w:type="spellEnd"/>
+      <w:r>
+        <w:t xml:space="preserve"> of number of successes in x trials. Synonym Bernoulli distribution</w:t>
       </w:r>
     </w:p>
     <w:p>
@@ -11760,12 +11951,49 @@
     </w:p>
     <w:p>
       <w:r>
-        <w:t xml:space="preserve">The scipy.stats module implements a large variety of statistical distributions. For the binomial distribution, use the functions stats.binom.pmf and stats.binom.cdf: </w:t>
-      </w:r>
-    </w:p>
-    <w:p>
-      <w:r>
-        <w:t>stats.binom.pmf(2, n=5, p=0.1) stats.binom.cdf(2, n=5, p=0.1)</w:t>
+        <w:t xml:space="preserve">The </w:t>
+      </w:r>
+      <w:proofErr w:type="spellStart"/>
+      <w:r>
+        <w:t>scipy.stats</w:t>
+      </w:r>
+      <w:proofErr w:type="spellEnd"/>
+      <w:r>
+        <w:t xml:space="preserve"> module implements a large variety of statistical distributions. For the binomial distribution, use the functions </w:t>
+      </w:r>
+      <w:proofErr w:type="spellStart"/>
+      <w:r>
+        <w:t>stats.binom.pmf</w:t>
+      </w:r>
+      <w:proofErr w:type="spellEnd"/>
+      <w:r>
+        <w:t xml:space="preserve"> and </w:t>
+      </w:r>
+      <w:proofErr w:type="spellStart"/>
+      <w:r>
+        <w:t>stats.binom.cdf</w:t>
+      </w:r>
+      <w:proofErr w:type="spellEnd"/>
+      <w:r>
+        <w:t xml:space="preserve">: </w:t>
+      </w:r>
+    </w:p>
+    <w:p>
+      <w:proofErr w:type="spellStart"/>
+      <w:r>
+        <w:t>stats.binom.pmf</w:t>
+      </w:r>
+      <w:proofErr w:type="spellEnd"/>
+      <w:r>
+        <w:t xml:space="preserve">(2, n=5, p=0.1) </w:t>
+      </w:r>
+      <w:proofErr w:type="spellStart"/>
+      <w:r>
+        <w:t>stats.binom.cdf</w:t>
+      </w:r>
+      <w:proofErr w:type="spellEnd"/>
+      <w:r>
+        <w:t>(2, n=5, p=0.1)</w:t>
       </w:r>
     </w:p>
     <w:p>
@@ -12556,7 +12784,49 @@
         <w:rPr>
           <w:color w:val="000000" w:themeColor="text1"/>
         </w:rPr>
-        <w:t>The Poisson distribution tells us the distribu‐ tion of events per unit of time or space when we sample many such units. It is useful when addressing queuing questions such as “How much capacity do we need to be 95% sure of fully processing the internet traffic that arrives on a server in any fivesecond period?”</w:t>
+        <w:t xml:space="preserve">The Poisson distribution tells us the </w:t>
+      </w:r>
+      <w:proofErr w:type="spellStart"/>
+      <w:r>
+        <w:rPr>
+          <w:color w:val="000000" w:themeColor="text1"/>
+        </w:rPr>
+        <w:t>distribu</w:t>
+      </w:r>
+      <w:proofErr w:type="spellEnd"/>
+      <w:r>
+        <w:rPr>
+          <w:color w:val="000000" w:themeColor="text1"/>
+        </w:rPr>
+        <w:t xml:space="preserve">‐ </w:t>
+      </w:r>
+      <w:proofErr w:type="spellStart"/>
+      <w:r>
+        <w:rPr>
+          <w:color w:val="000000" w:themeColor="text1"/>
+        </w:rPr>
+        <w:t>tion</w:t>
+      </w:r>
+      <w:proofErr w:type="spellEnd"/>
+      <w:r>
+        <w:rPr>
+          <w:color w:val="000000" w:themeColor="text1"/>
+        </w:rPr>
+        <w:t xml:space="preserve"> of events per unit of time or space when we sample many such units. It is useful when addressing queuing questions such as “How much capacity do we need to be 95% sure of fully processing the internet traffic that arrives on a server in any </w:t>
+      </w:r>
+      <w:proofErr w:type="spellStart"/>
+      <w:r>
+        <w:rPr>
+          <w:color w:val="000000" w:themeColor="text1"/>
+        </w:rPr>
+        <w:t>fivesecond</w:t>
+      </w:r>
+      <w:proofErr w:type="spellEnd"/>
+      <w:r>
+        <w:rPr>
+          <w:color w:val="000000" w:themeColor="text1"/>
+        </w:rPr>
+        <w:t xml:space="preserve"> period?”</w:t>
       </w:r>
     </w:p>
     <w:p>
@@ -12832,7 +13102,15 @@
     </w:p>
     <w:p>
       <w:r>
-        <w:t>In many applications, the event rate, λ, is known or can be estimated from prior data. However, for rare events, this is not necessarily so. Aircraft engine failure, for exam‐ ple, is sufficiently rare (thankfully) that, for a given engine type, there may be little data on which to base an estimate of time between failures. With no data at all, there is little basis on which to estimate an event rate</w:t>
+        <w:t xml:space="preserve">In many applications, the event rate, λ, is known or can be estimated from prior data. However, for rare events, this is not necessarily so. Aircraft engine failure, for exam‐ </w:t>
+      </w:r>
+      <w:proofErr w:type="spellStart"/>
+      <w:r>
+        <w:t>ple</w:t>
+      </w:r>
+      <w:proofErr w:type="spellEnd"/>
+      <w:r>
+        <w:t>, is sufficiently rare (thankfully) that, for a given engine type, there may be little data on which to base an estimate of time between failures. With no data at all, there is little basis on which to estimate an event rate</w:t>
       </w:r>
     </w:p>
     <w:p>
@@ -13443,7 +13721,43 @@
           <w:sz w:val="24"/>
           <w:szCs w:val="24"/>
         </w:rPr>
-        <w:t xml:space="preserve">A/B tests are common in web design and marketing, since results are so readily meas‐ ured. Some examples of A/B testing include: </w:t>
+        <w:t xml:space="preserve">A/B tests are common in web design and marketing, since results are so readily </w:t>
+      </w:r>
+      <w:proofErr w:type="spellStart"/>
+      <w:r>
+        <w:rPr>
+          <w:color w:val="000000" w:themeColor="text1"/>
+          <w:sz w:val="24"/>
+          <w:szCs w:val="24"/>
+        </w:rPr>
+        <w:t>meas</w:t>
+      </w:r>
+      <w:proofErr w:type="spellEnd"/>
+      <w:r>
+        <w:rPr>
+          <w:color w:val="000000" w:themeColor="text1"/>
+          <w:sz w:val="24"/>
+          <w:szCs w:val="24"/>
+        </w:rPr>
+        <w:t xml:space="preserve">‐ </w:t>
+      </w:r>
+      <w:proofErr w:type="spellStart"/>
+      <w:r>
+        <w:rPr>
+          <w:color w:val="000000" w:themeColor="text1"/>
+          <w:sz w:val="24"/>
+          <w:szCs w:val="24"/>
+        </w:rPr>
+        <w:t>ured</w:t>
+      </w:r>
+      <w:proofErr w:type="spellEnd"/>
+      <w:r>
+        <w:rPr>
+          <w:color w:val="000000" w:themeColor="text1"/>
+          <w:sz w:val="24"/>
+          <w:szCs w:val="24"/>
+        </w:rPr>
+        <w:t xml:space="preserve">. Some examples of A/B testing include: </w:t>
       </w:r>
     </w:p>
     <w:p>
@@ -13610,7 +13924,25 @@
           <w:sz w:val="24"/>
           <w:szCs w:val="24"/>
         </w:rPr>
-        <w:t>• Luck of the draw in which subjects are assigned to which treatments (i.e., the ran‐ dom assignment may have resulted in the naturally better-performing subjects being concentrated in A or B)</w:t>
+        <w:t xml:space="preserve">• Luck of the draw in which subjects are assigned to which treatments (i.e., the ran‐ </w:t>
+      </w:r>
+      <w:proofErr w:type="spellStart"/>
+      <w:r>
+        <w:rPr>
+          <w:color w:val="000000" w:themeColor="text1"/>
+          <w:sz w:val="24"/>
+          <w:szCs w:val="24"/>
+        </w:rPr>
+        <w:t>dom</w:t>
+      </w:r>
+      <w:proofErr w:type="spellEnd"/>
+      <w:r>
+        <w:rPr>
+          <w:color w:val="000000" w:themeColor="text1"/>
+          <w:sz w:val="24"/>
+          <w:szCs w:val="24"/>
+        </w:rPr>
+        <w:t xml:space="preserve"> assignment may have resulted in the naturally better-performing subjects being concentrated in A or B)</w:t>
       </w:r>
     </w:p>
     <w:p>
@@ -13648,6 +13980,7 @@
         <w:rPr>
           <w:i/>
           <w:iCs/>
+          <w:noProof/>
           <w:color w:val="7F7F7F" w:themeColor="text1" w:themeTint="80"/>
           <w:sz w:val="24"/>
           <w:szCs w:val="24"/>
@@ -13707,37 +14040,505 @@
           <w:sz w:val="24"/>
           <w:szCs w:val="24"/>
         </w:rPr>
-        <w:t>--------------------- 8/</w:t>
-      </w:r>
-      <w:r>
-        <w:rPr>
-          <w:i/>
-          <w:iCs/>
-          <w:color w:val="7F7F7F" w:themeColor="text1" w:themeTint="80"/>
-          <w:sz w:val="24"/>
-          <w:szCs w:val="24"/>
-        </w:rPr>
-        <w:t>10</w:t>
-      </w:r>
-      <w:r>
-        <w:rPr>
-          <w:i/>
-          <w:iCs/>
-          <w:color w:val="7F7F7F" w:themeColor="text1" w:themeTint="80"/>
-          <w:sz w:val="24"/>
-          <w:szCs w:val="24"/>
-        </w:rPr>
-        <w:t xml:space="preserve">/2024 up to page </w:t>
-      </w:r>
-      <w:r>
-        <w:rPr>
-          <w:i/>
-          <w:iCs/>
-          <w:color w:val="7F7F7F" w:themeColor="text1" w:themeTint="80"/>
-          <w:sz w:val="24"/>
-          <w:szCs w:val="24"/>
-        </w:rPr>
-        <w:t>90</w:t>
+        <w:t>--------------------- 8/10/2024 up to page 90</w:t>
+      </w:r>
+    </w:p>
+    <w:p>
+      <w:pPr>
+        <w:rPr>
+          <w:color w:val="000000" w:themeColor="text1"/>
+          <w:sz w:val="28"/>
+          <w:szCs w:val="28"/>
+        </w:rPr>
+      </w:pPr>
+      <w:r>
+        <w:rPr>
+          <w:color w:val="000000" w:themeColor="text1"/>
+          <w:sz w:val="28"/>
+          <w:szCs w:val="28"/>
+        </w:rPr>
+        <w:t>Why Have a Control Group?</w:t>
+      </w:r>
+    </w:p>
+    <w:p>
+      <w:pPr>
+        <w:rPr>
+          <w:color w:val="000000" w:themeColor="text1"/>
+        </w:rPr>
+      </w:pPr>
+      <w:r>
+        <w:rPr>
+          <w:color w:val="000000" w:themeColor="text1"/>
+        </w:rPr>
+        <w:lastRenderedPageBreak/>
+        <w:t>When you have a control group, it is subject to the same conditions (except for the treatment of</w:t>
+      </w:r>
+      <w:r>
+        <w:rPr>
+          <w:color w:val="000000" w:themeColor="text1"/>
+        </w:rPr>
+        <w:t xml:space="preserve"> </w:t>
+      </w:r>
+      <w:r>
+        <w:rPr>
+          <w:color w:val="000000" w:themeColor="text1"/>
+        </w:rPr>
+        <w:t>interest) as the treatment group. If you simply make a comparison to “baseline” or prior experience, other factors, besides the treatment, might differ.</w:t>
+      </w:r>
+    </w:p>
+    <w:p>
+      <w:pPr>
+        <w:rPr>
+          <w:b/>
+          <w:bCs/>
+          <w:color w:val="000000" w:themeColor="text1"/>
+        </w:rPr>
+      </w:pPr>
+      <w:r>
+        <w:rPr>
+          <w:b/>
+          <w:bCs/>
+          <w:color w:val="000000" w:themeColor="text1"/>
+        </w:rPr>
+        <w:t>Blinding in studies</w:t>
+      </w:r>
+    </w:p>
+    <w:p>
+      <w:pPr>
+        <w:rPr>
+          <w:color w:val="000000" w:themeColor="text1"/>
+        </w:rPr>
+      </w:pPr>
+      <w:r>
+        <w:rPr>
+          <w:color w:val="000000" w:themeColor="text1"/>
+        </w:rPr>
+        <w:t>A blind study is one in which the subjects are unaware of whether they are getting treatment A or treatment B. Awareness of receiving a particular treatment can affect response</w:t>
+      </w:r>
+    </w:p>
+    <w:p>
+      <w:pPr>
+        <w:rPr>
+          <w:color w:val="000000" w:themeColor="text1"/>
+        </w:rPr>
+      </w:pPr>
+      <w:r>
+        <w:rPr>
+          <w:color w:val="000000" w:themeColor="text1"/>
+        </w:rPr>
+        <w:t>A double-blind study is one in which the investigators and facilitators (e.g., doctors and nurses in a medical study) also are unaware which subjects are get‐ ting which treatment.</w:t>
+      </w:r>
+    </w:p>
+    <w:p>
+      <w:pPr>
+        <w:rPr>
+          <w:b/>
+          <w:bCs/>
+          <w:color w:val="000000" w:themeColor="text1"/>
+        </w:rPr>
+      </w:pPr>
+      <w:r>
+        <w:rPr>
+          <w:b/>
+          <w:bCs/>
+          <w:color w:val="000000" w:themeColor="text1"/>
+        </w:rPr>
+        <w:t>Why Just A/B? Why Not C, D,…?</w:t>
+      </w:r>
+    </w:p>
+    <w:p>
+      <w:pPr>
+        <w:rPr>
+          <w:color w:val="000000" w:themeColor="text1"/>
+        </w:rPr>
+      </w:pPr>
+      <w:r>
+        <w:rPr>
+          <w:color w:val="000000" w:themeColor="text1"/>
+        </w:rPr>
+        <w:t>A/B tests are popular in the marketing and ecommerce worlds</w:t>
+      </w:r>
+      <w:r>
+        <w:rPr>
+          <w:color w:val="000000" w:themeColor="text1"/>
+        </w:rPr>
+        <w:t>.</w:t>
+      </w:r>
+      <w:r>
+        <w:rPr>
+          <w:color w:val="000000" w:themeColor="text1"/>
+        </w:rPr>
+        <w:br/>
+      </w:r>
+      <w:r>
+        <w:rPr>
+          <w:color w:val="000000" w:themeColor="text1"/>
+        </w:rPr>
+        <w:t>Additional treatments can be include</w:t>
+      </w:r>
+      <w:r>
+        <w:rPr>
+          <w:color w:val="000000" w:themeColor="text1"/>
+        </w:rPr>
+        <w:t xml:space="preserve">d. </w:t>
+      </w:r>
+      <w:r>
+        <w:rPr>
+          <w:color w:val="000000" w:themeColor="text1"/>
+        </w:rPr>
+        <w:t>Pharmaceutical trials where subjects are scarce, expensive, and acquired over time are sometimes designed with multiple opportunities to stop the experiment and reach a conclusion.</w:t>
+      </w:r>
+    </w:p>
+    <w:p>
+      <w:pPr>
+        <w:rPr>
+          <w:b/>
+          <w:bCs/>
+          <w:i/>
+          <w:iCs/>
+          <w:color w:val="000000" w:themeColor="text1"/>
+        </w:rPr>
+      </w:pPr>
+      <w:r>
+        <w:rPr>
+          <w:color w:val="000000" w:themeColor="text1"/>
+        </w:rPr>
+        <w:t xml:space="preserve">Which, out of multiple possible prices, is best? For this, a relatively new type of experimental design is used: the </w:t>
+      </w:r>
+      <w:r>
+        <w:rPr>
+          <w:b/>
+          <w:bCs/>
+          <w:i/>
+          <w:iCs/>
+          <w:color w:val="000000" w:themeColor="text1"/>
+        </w:rPr>
+        <w:t>multi-arm bandit</w:t>
+      </w:r>
+    </w:p>
+    <w:p>
+      <w:pPr>
+        <w:rPr>
+          <w:color w:val="000000" w:themeColor="text1"/>
+          <w:sz w:val="28"/>
+          <w:szCs w:val="28"/>
+        </w:rPr>
+      </w:pPr>
+      <w:r>
+        <w:rPr>
+          <w:color w:val="000000" w:themeColor="text1"/>
+          <w:sz w:val="28"/>
+          <w:szCs w:val="28"/>
+        </w:rPr>
+        <w:t>Hypothesis Tests</w:t>
+      </w:r>
+    </w:p>
+    <w:p>
+      <w:pPr>
+        <w:rPr>
+          <w:color w:val="000000" w:themeColor="text1"/>
+        </w:rPr>
+      </w:pPr>
+      <w:r>
+        <w:rPr>
+          <w:color w:val="000000" w:themeColor="text1"/>
+        </w:rPr>
+        <w:t>Hypothesis tests, also called significance tests, are ubiquitous in the traditional statistical analysis of published research.</w:t>
+      </w:r>
+    </w:p>
+    <w:p>
+      <w:pPr>
+        <w:rPr>
+          <w:color w:val="000000" w:themeColor="text1"/>
+        </w:rPr>
+      </w:pPr>
+      <w:r>
+        <w:rPr>
+          <w:color w:val="000000" w:themeColor="text1"/>
+        </w:rPr>
+        <w:t>Their purpose is to help you learn whether random chance might be responsible for an observed effect.</w:t>
+      </w:r>
+    </w:p>
+    <w:p>
+      <w:pPr>
+        <w:rPr>
+          <w:color w:val="000000" w:themeColor="text1"/>
+        </w:rPr>
+      </w:pPr>
+      <w:r>
+        <w:rPr>
+          <w:b/>
+          <w:bCs/>
+          <w:i/>
+          <w:iCs/>
+          <w:color w:val="000000" w:themeColor="text1"/>
+        </w:rPr>
+        <w:t xml:space="preserve">Null hypothesis </w:t>
+      </w:r>
+      <w:r>
+        <w:rPr>
+          <w:color w:val="000000" w:themeColor="text1"/>
+        </w:rPr>
+        <w:br/>
+      </w:r>
+      <w:r>
+        <w:rPr>
+          <w:color w:val="000000" w:themeColor="text1"/>
+        </w:rPr>
+        <w:t xml:space="preserve">The hypothesis that chance is to blame. </w:t>
+      </w:r>
+      <w:r>
+        <w:rPr>
+          <w:color w:val="000000" w:themeColor="text1"/>
+        </w:rPr>
+        <w:br/>
+      </w:r>
+      <w:r>
+        <w:rPr>
+          <w:color w:val="000000" w:themeColor="text1"/>
+        </w:rPr>
+        <w:t>This is like saying, "Nothing unusual is happening." It's the idea that any observed effect is just due to chance.</w:t>
+      </w:r>
+      <w:r>
+        <w:rPr>
+          <w:color w:val="000000" w:themeColor="text1"/>
+        </w:rPr>
+        <w:t xml:space="preserve"> Ex: flipping a coin</w:t>
+      </w:r>
+    </w:p>
+    <w:p>
+      <w:pPr>
+        <w:rPr>
+          <w:color w:val="000000" w:themeColor="text1"/>
+        </w:rPr>
+      </w:pPr>
+      <w:r>
+        <w:rPr>
+          <w:b/>
+          <w:bCs/>
+          <w:i/>
+          <w:iCs/>
+          <w:color w:val="000000" w:themeColor="text1"/>
+        </w:rPr>
+        <w:t>Alternative hypothesis</w:t>
+      </w:r>
+      <w:r>
+        <w:rPr>
+          <w:color w:val="000000" w:themeColor="text1"/>
+        </w:rPr>
+        <w:t xml:space="preserve"> </w:t>
+      </w:r>
+      <w:r>
+        <w:rPr>
+          <w:color w:val="000000" w:themeColor="text1"/>
+        </w:rPr>
+        <w:br/>
+      </w:r>
+      <w:r>
+        <w:rPr>
+          <w:color w:val="000000" w:themeColor="text1"/>
+        </w:rPr>
+        <w:t xml:space="preserve">Counterpoint to the null (what you hope to prove). </w:t>
+      </w:r>
+      <w:r>
+        <w:rPr>
+          <w:color w:val="000000" w:themeColor="text1"/>
+        </w:rPr>
+        <w:br/>
+      </w:r>
+      <w:r>
+        <w:rPr>
+          <w:color w:val="000000" w:themeColor="text1"/>
+        </w:rPr>
+        <w:t>It’s what you want to prove.</w:t>
+      </w:r>
+      <w:r>
+        <w:rPr>
+          <w:color w:val="000000" w:themeColor="text1"/>
+        </w:rPr>
+        <w:t xml:space="preserve"> </w:t>
+      </w:r>
+      <w:r>
+        <w:rPr>
+          <w:color w:val="000000" w:themeColor="text1"/>
+        </w:rPr>
+        <w:br/>
+      </w:r>
+      <w:r>
+        <w:rPr>
+          <w:i/>
+          <w:iCs/>
+          <w:color w:val="000000" w:themeColor="text1"/>
+        </w:rPr>
+        <w:t>Example</w:t>
+      </w:r>
+      <w:r>
+        <w:rPr>
+          <w:color w:val="000000" w:themeColor="text1"/>
+        </w:rPr>
+        <w:t>: If you suspect the coin is biased, your alternative hypothesis would be that the coin is not fair, meaning it doesn't have a 50/50 chance.</w:t>
+      </w:r>
+    </w:p>
+    <w:p>
+      <w:pPr>
+        <w:rPr>
+          <w:color w:val="000000" w:themeColor="text1"/>
+        </w:rPr>
+      </w:pPr>
+      <w:r>
+        <w:rPr>
+          <w:b/>
+          <w:bCs/>
+          <w:i/>
+          <w:iCs/>
+          <w:color w:val="000000" w:themeColor="text1"/>
+        </w:rPr>
+        <w:t>One-way test</w:t>
+      </w:r>
+      <w:r>
+        <w:rPr>
+          <w:color w:val="000000" w:themeColor="text1"/>
+        </w:rPr>
+        <w:t xml:space="preserve"> </w:t>
+      </w:r>
+      <w:r>
+        <w:rPr>
+          <w:color w:val="000000" w:themeColor="text1"/>
+        </w:rPr>
+        <w:br/>
+      </w:r>
+      <w:r>
+        <w:rPr>
+          <w:color w:val="000000" w:themeColor="text1"/>
+        </w:rPr>
+        <w:t xml:space="preserve">Hypothesis test that counts chance results only in one direction. </w:t>
+      </w:r>
+      <w:r>
+        <w:rPr>
+          <w:color w:val="000000" w:themeColor="text1"/>
+        </w:rPr>
+        <w:br/>
+      </w:r>
+      <w:r>
+        <w:rPr>
+          <w:i/>
+          <w:iCs/>
+          <w:color w:val="000000" w:themeColor="text1"/>
+        </w:rPr>
+        <w:t>Example</w:t>
+      </w:r>
+      <w:r>
+        <w:rPr>
+          <w:color w:val="000000" w:themeColor="text1"/>
+        </w:rPr>
+        <w:t>: If you're only interested in proving that the coin lands more on heads than tails, you'd use a one-way test.</w:t>
+      </w:r>
+    </w:p>
+    <w:p>
+      <w:pPr>
+        <w:rPr>
+          <w:color w:val="000000" w:themeColor="text1"/>
+        </w:rPr>
+      </w:pPr>
+      <w:r>
+        <w:rPr>
+          <w:b/>
+          <w:bCs/>
+          <w:i/>
+          <w:iCs/>
+          <w:color w:val="000000" w:themeColor="text1"/>
+        </w:rPr>
+        <w:t>Two-way test</w:t>
+      </w:r>
+      <w:r>
+        <w:rPr>
+          <w:color w:val="000000" w:themeColor="text1"/>
+        </w:rPr>
+        <w:t xml:space="preserve"> </w:t>
+      </w:r>
+      <w:r>
+        <w:rPr>
+          <w:color w:val="000000" w:themeColor="text1"/>
+        </w:rPr>
+        <w:br/>
+      </w:r>
+      <w:r>
+        <w:rPr>
+          <w:color w:val="000000" w:themeColor="text1"/>
+        </w:rPr>
+        <w:t>Hypothesis test that counts chance results in two directions.</w:t>
+      </w:r>
+      <w:r>
+        <w:rPr>
+          <w:color w:val="000000" w:themeColor="text1"/>
+        </w:rPr>
+        <w:br/>
+      </w:r>
+      <w:r>
+        <w:rPr>
+          <w:i/>
+          <w:iCs/>
+          <w:color w:val="000000" w:themeColor="text1"/>
+        </w:rPr>
+        <w:t>Example</w:t>
+      </w:r>
+      <w:r>
+        <w:rPr>
+          <w:color w:val="000000" w:themeColor="text1"/>
+        </w:rPr>
+        <w:t>: If you're interested in proving that the coin is either more likely to land on heads or tails (but you're not sure which), you'd use a two-way test</w:t>
+      </w:r>
+    </w:p>
+    <w:p>
+      <w:pPr>
+        <w:rPr>
+          <w:i/>
+          <w:iCs/>
+          <w:color w:val="7F7F7F" w:themeColor="text1" w:themeTint="80"/>
+          <w:sz w:val="24"/>
+          <w:szCs w:val="24"/>
+        </w:rPr>
+      </w:pPr>
+      <w:r>
+        <w:rPr>
+          <w:i/>
+          <w:iCs/>
+          <w:color w:val="7F7F7F" w:themeColor="text1" w:themeTint="80"/>
+          <w:sz w:val="24"/>
+          <w:szCs w:val="24"/>
+        </w:rPr>
+        <w:lastRenderedPageBreak/>
+        <w:t>--------------------- 8/1</w:t>
+      </w:r>
+      <w:r>
+        <w:rPr>
+          <w:i/>
+          <w:iCs/>
+          <w:color w:val="7F7F7F" w:themeColor="text1" w:themeTint="80"/>
+          <w:sz w:val="24"/>
+          <w:szCs w:val="24"/>
+        </w:rPr>
+        <w:t>1</w:t>
+      </w:r>
+      <w:r>
+        <w:rPr>
+          <w:i/>
+          <w:iCs/>
+          <w:color w:val="7F7F7F" w:themeColor="text1" w:themeTint="80"/>
+          <w:sz w:val="24"/>
+          <w:szCs w:val="24"/>
+        </w:rPr>
+        <w:t>/2024 up to page 9</w:t>
+      </w:r>
+      <w:r>
+        <w:rPr>
+          <w:i/>
+          <w:iCs/>
+          <w:color w:val="7F7F7F" w:themeColor="text1" w:themeTint="80"/>
+          <w:sz w:val="24"/>
+          <w:szCs w:val="24"/>
+        </w:rPr>
+        <w:t>3</w:t>
       </w:r>
     </w:p>
     <w:sectPr>
@@ -14735,12 +15536,11 @@
   <w:style w:type="paragraph" w:default="1" w:styleId="Normal">
     <w:name w:val="Normal"/>
     <w:qFormat/>
-    <w:rsid w:val="00891EA6"/>
+    <w:rsid w:val="0020442C"/>
   </w:style>
   <w:style w:type="character" w:default="1" w:styleId="DefaultParagraphFont">
     <w:name w:val="Default Paragraph Font"/>
     <w:uiPriority w:val="1"/>
-    <w:semiHidden/>
     <w:unhideWhenUsed/>
   </w:style>
   <w:style w:type="table" w:default="1" w:styleId="TableNormal">

</xml_diff>

<commit_message>
Day 98 Data Science
Statistics: Why hypothesis testing
</commit_message>
<xml_diff>
--- a/Statistics.docx
+++ b/Statistics.docx
@@ -1024,21 +1024,7 @@
         <w:rPr>
           <w:color w:val="000000" w:themeColor="text1"/>
         </w:rPr>
-        <w:t xml:space="preserve">Outlier: is </w:t>
-      </w:r>
-      <w:proofErr w:type="spellStart"/>
-      <w:r>
-        <w:rPr>
-          <w:color w:val="000000" w:themeColor="text1"/>
-        </w:rPr>
-        <w:t>a</w:t>
-      </w:r>
-      <w:proofErr w:type="spellEnd"/>
-      <w:r>
-        <w:rPr>
-          <w:color w:val="000000" w:themeColor="text1"/>
-        </w:rPr>
-        <w:t xml:space="preserve"> any value which is very distant from other values in data set and cause skewness.</w:t>
+        <w:t>Outlier: is a any value which is very distant from other values in data set and cause skewness.</w:t>
       </w:r>
     </w:p>
     <w:p>
@@ -1598,19 +1584,11 @@
                 <w:color w:val="000000" w:themeColor="text1"/>
               </w:rPr>
             </w:pPr>
-            <w:proofErr w:type="spellStart"/>
             <w:r>
               <w:rPr>
                 <w:color w:val="000000" w:themeColor="text1"/>
               </w:rPr>
-              <w:t>Its</w:t>
-            </w:r>
-            <w:proofErr w:type="spellEnd"/>
-            <w:r>
-              <w:rPr>
-                <w:color w:val="000000" w:themeColor="text1"/>
-              </w:rPr>
-              <w:t xml:space="preserve"> not express in square root as it already quantifies the spread of data in squared units.</w:t>
+              <w:t>Its not express in square root as it already quantifies the spread of data in squared units.</w:t>
             </w:r>
           </w:p>
         </w:tc>
@@ -3034,7 +3012,7 @@
                 <w:noProof/>
               </w:rPr>
               <w:drawing>
-                <wp:inline distT="0" distB="0" distL="0" distR="0" wp14:anchorId="06DA7828" wp14:editId="6DF4A0A6">
+                <wp:inline distT="0" distB="0" distL="0" distR="0" wp14:anchorId="06DA7828" wp14:editId="11E342EE">
                   <wp:extent cx="1778000" cy="1244581"/>
                   <wp:effectExtent l="0" t="0" r="0" b="0"/>
                   <wp:docPr id="88014661" name="Picture 1" descr="Box Plot - Simply explained - DATAtab"/>
@@ -5111,21 +5089,7 @@
         <w:rPr>
           <w:color w:val="000000" w:themeColor="text1"/>
         </w:rPr>
-        <w:t xml:space="preserve">The sum of products (32 in the original case) can be used as a metric to compare against random </w:t>
-      </w:r>
-      <w:proofErr w:type="spellStart"/>
-      <w:r>
-        <w:rPr>
-          <w:color w:val="000000" w:themeColor="text1"/>
-        </w:rPr>
-        <w:t>shufflings</w:t>
-      </w:r>
-      <w:proofErr w:type="spellEnd"/>
-      <w:r>
-        <w:rPr>
-          <w:color w:val="000000" w:themeColor="text1"/>
-        </w:rPr>
-        <w:t>. By shuffling one of the vectors multiple times and calculating the sum of products each time, you can generate a distribution of sums. This relates to a resampling-based estimate.</w:t>
+        <w:t>The sum of products (32 in the original case) can be used as a metric to compare against random shufflings. By shuffling one of the vectors multiple times and calculating the sum of products each time, you can generate a distribution of sums. This relates to a resampling-based estimate.</w:t>
       </w:r>
     </w:p>
     <w:p>
@@ -5314,23 +5278,7 @@
         <w:t>Variables can have an association that is not linear, in which case the correlation coefficient may not be a useful metric. The relationship between tax rates and revenue</w:t>
       </w:r>
       <w:r>
-        <w:t xml:space="preserve"> raised is an example: as tax rates increase from zero, the revenue raised also increases. However, once tax rates reach a high level and approach 100%, tax avoidance </w:t>
-      </w:r>
-      <w:proofErr w:type="spellStart"/>
-      <w:r>
-        <w:t>increa</w:t>
-      </w:r>
-      <w:proofErr w:type="spellEnd"/>
-      <w:r>
-        <w:t xml:space="preserve">‐ </w:t>
-      </w:r>
-      <w:proofErr w:type="spellStart"/>
-      <w:r>
-        <w:t>ses</w:t>
-      </w:r>
-      <w:proofErr w:type="spellEnd"/>
-      <w:r>
-        <w:t xml:space="preserve"> and tax revenue actually declines.</w:t>
+        <w:t xml:space="preserve"> raised is an example: as tax rates increase from zero, the revenue raised also increases. However, once tax rates reach a high level and approach 100%, tax avoidance increa‐ ses and tax revenue actually declines.</w:t>
       </w:r>
     </w:p>
     <w:p>
@@ -5472,104 +5420,20 @@
         <w:rPr>
           <w:color w:val="000000" w:themeColor="text1"/>
         </w:rPr>
-        <w:t xml:space="preserve">Create arrays -&gt; </w:t>
-      </w:r>
-      <w:proofErr w:type="spellStart"/>
-      <w:r>
-        <w:rPr>
-          <w:color w:val="000000" w:themeColor="text1"/>
-        </w:rPr>
-        <w:t>np.array</w:t>
-      </w:r>
-      <w:proofErr w:type="spellEnd"/>
-      <w:r>
-        <w:rPr>
-          <w:color w:val="000000" w:themeColor="text1"/>
-        </w:rPr>
-        <w:t xml:space="preserve">([List]) | </w:t>
-      </w:r>
-      <w:proofErr w:type="spellStart"/>
-      <w:r>
-        <w:rPr>
-          <w:color w:val="000000" w:themeColor="text1"/>
-        </w:rPr>
-        <w:t>np.zeros</w:t>
-      </w:r>
-      <w:proofErr w:type="spellEnd"/>
-      <w:r>
-        <w:rPr>
-          <w:color w:val="000000" w:themeColor="text1"/>
-        </w:rPr>
-        <w:t>() |</w:t>
-      </w:r>
-      <w:proofErr w:type="spellStart"/>
-      <w:r>
-        <w:rPr>
-          <w:color w:val="000000" w:themeColor="text1"/>
-        </w:rPr>
-        <w:t>np.linspace</w:t>
-      </w:r>
-      <w:proofErr w:type="spellEnd"/>
-      <w:r>
-        <w:rPr>
-          <w:color w:val="000000" w:themeColor="text1"/>
-        </w:rPr>
-        <w:t xml:space="preserve">(), </w:t>
-      </w:r>
-      <w:proofErr w:type="spellStart"/>
-      <w:r>
-        <w:rPr>
-          <w:color w:val="000000" w:themeColor="text1"/>
-        </w:rPr>
-        <w:t>np.logspace</w:t>
-      </w:r>
-      <w:proofErr w:type="spellEnd"/>
-      <w:r>
-        <w:rPr>
-          <w:color w:val="000000" w:themeColor="text1"/>
-        </w:rPr>
-        <w:t>()</w:t>
-      </w:r>
-    </w:p>
-    <w:p>
-      <w:pPr>
-        <w:rPr>
-          <w:color w:val="000000" w:themeColor="text1"/>
-        </w:rPr>
-      </w:pPr>
-      <w:r>
-        <w:rPr>
-          <w:color w:val="000000" w:themeColor="text1"/>
-        </w:rPr>
-        <w:t>Examining -&gt; .</w:t>
-      </w:r>
-      <w:proofErr w:type="spellStart"/>
-      <w:r>
-        <w:rPr>
-          <w:color w:val="000000" w:themeColor="text1"/>
-        </w:rPr>
-        <w:t>dtype</w:t>
-      </w:r>
-      <w:proofErr w:type="spellEnd"/>
-      <w:r>
-        <w:rPr>
-          <w:color w:val="000000" w:themeColor="text1"/>
-        </w:rPr>
-        <w:t>, .</w:t>
-      </w:r>
-      <w:proofErr w:type="spellStart"/>
-      <w:r>
-        <w:rPr>
-          <w:color w:val="000000" w:themeColor="text1"/>
-        </w:rPr>
-        <w:t>ndim</w:t>
-      </w:r>
-      <w:proofErr w:type="spellEnd"/>
-      <w:r>
-        <w:rPr>
-          <w:color w:val="000000" w:themeColor="text1"/>
-        </w:rPr>
-        <w:t>, .shape, .size</w:t>
+        <w:t>Create arrays -&gt; np.array([List]) | np.zeros() |np.linspace(), np.logspace()</w:t>
+      </w:r>
+    </w:p>
+    <w:p>
+      <w:pPr>
+        <w:rPr>
+          <w:color w:val="000000" w:themeColor="text1"/>
+        </w:rPr>
+      </w:pPr>
+      <w:r>
+        <w:rPr>
+          <w:color w:val="000000" w:themeColor="text1"/>
+        </w:rPr>
+        <w:t>Examining -&gt; .dtype, .ndim, .shape, .size</w:t>
       </w:r>
     </w:p>
     <w:p>
@@ -5933,15 +5797,7 @@
     </w:p>
     <w:p>
       <w:r>
-        <w:t xml:space="preserve">• A correlation coefficient of zero indicates no correlation, but be aware that ran‐ </w:t>
-      </w:r>
-      <w:proofErr w:type="spellStart"/>
-      <w:r>
-        <w:t>dom</w:t>
-      </w:r>
-      <w:proofErr w:type="spellEnd"/>
-      <w:r>
-        <w:t xml:space="preserve"> arrangements of data will produce both positive and negative values for the correlation coefficient just by chance</w:t>
+        <w:t>• A correlation coefficient of zero indicates no correlation, but be aware that ran‐ dom arrangements of data will produce both positive and negative values for the correlation coefficient just by chance</w:t>
       </w:r>
     </w:p>
     <w:p>
@@ -7640,15 +7496,7 @@
     </w:p>
     <w:p>
       <w:r>
-        <w:t xml:space="preserve">Statistical bias refers to measurement or sampling errors that are systematic and pro‐ </w:t>
-      </w:r>
-      <w:proofErr w:type="spellStart"/>
-      <w:r>
-        <w:t>duced</w:t>
-      </w:r>
-      <w:proofErr w:type="spellEnd"/>
-      <w:r>
-        <w:t xml:space="preserve"> by the measurement or sampling process.</w:t>
+        <w:t>Statistical bias refers to measurement or sampling errors that are systematic and pro‐ duced by the measurement or sampling process.</w:t>
       </w:r>
     </w:p>
     <w:p>
@@ -8493,31 +8341,7 @@
         </w:rPr>
       </w:pPr>
       <w:r>
-        <w:t xml:space="preserve">Since repeated review of large data sets is a key value proposition in data science, selection bias is something to worry about. A form of selection bias of particular con‐ </w:t>
-      </w:r>
-      <w:proofErr w:type="spellStart"/>
-      <w:r>
-        <w:t>cern</w:t>
-      </w:r>
-      <w:proofErr w:type="spellEnd"/>
-      <w:r>
-        <w:t xml:space="preserve"> to data scientists is what John Elder (founder of Elder Research, a respected data mining consultancy) calls the vast search effect. If you repeatedly run different models and ask different questions with a large data set, you are bound to find something interesting. But is the result you found truly something interesting, or is it the chance outlier? We can guard against this by using a holdout set, and sometimes more than one hold‐ out set, against which to validate performance. Elder also advocates the use of what he calls target shuffling (a permutation test, in essence) to test the validity of </w:t>
-      </w:r>
-      <w:proofErr w:type="spellStart"/>
-      <w:r>
-        <w:t>predic</w:t>
-      </w:r>
-      <w:proofErr w:type="spellEnd"/>
-      <w:r>
-        <w:t xml:space="preserve">‐ </w:t>
-      </w:r>
-      <w:proofErr w:type="spellStart"/>
-      <w:r>
-        <w:t>tive</w:t>
-      </w:r>
-      <w:proofErr w:type="spellEnd"/>
-      <w:r>
-        <w:t xml:space="preserve"> associations that a data mining model suggests</w:t>
+        <w:t>Since repeated review of large data sets is a key value proposition in data science, selection bias is something to worry about. A form of selection bias of particular con‐ cern to data scientists is what John Elder (founder of Elder Research, a respected data mining consultancy) calls the vast search effect. If you repeatedly run different models and ask different questions with a large data set, you are bound to find something interesting. But is the result you found truly something interesting, or is it the chance outlier? We can guard against this by using a holdout set, and sometimes more than one hold‐ out set, against which to validate performance. Elder also advocates the use of what he calls target shuffling (a permutation test, in essence) to test the validity of predic‐ tive associations that a data mining model suggests</w:t>
       </w:r>
     </w:p>
     <w:p>
@@ -11718,15 +11542,7 @@
         </w:rPr>
       </w:pPr>
       <w:r>
-        <w:t xml:space="preserve">A number of different statistics can be compared, after standardization, to the </w:t>
-      </w:r>
-      <w:proofErr w:type="spellStart"/>
-      <w:r>
-        <w:t>tdistribution</w:t>
-      </w:r>
-      <w:proofErr w:type="spellEnd"/>
-      <w:r>
-        <w:t xml:space="preserve">, to estimate confidence intervals in light of sampling variation. Consider a sample of size n for which the sample mean x has been calculated. If s is the sample standard deviation, a 90% confidence interval around the sample mean is given by    </w:t>
+        <w:t xml:space="preserve">A number of different statistics can be compared, after standardization, to the tdistribution, to estimate confidence intervals in light of sampling variation. Consider a sample of size n for which the sample mean x has been calculated. If s is the sample standard deviation, a 90% confidence interval around the sample mean is given by    </w:t>
       </w:r>
       <w:r>
         <w:rPr>
@@ -11867,14 +11683,7 @@
       </w:r>
       <w:r>
         <w:br/>
-      </w:r>
-      <w:proofErr w:type="spellStart"/>
-      <w:r>
-        <w:t>Distribution</w:t>
-      </w:r>
-      <w:proofErr w:type="spellEnd"/>
-      <w:r>
-        <w:t xml:space="preserve"> of number of successes in x trials. Synonym Bernoulli distribution</w:t>
+        <w:t>Distribution of number of successes in x trials. Synonym Bernoulli distribution</w:t>
       </w:r>
     </w:p>
     <w:p>
@@ -11951,49 +11760,12 @@
     </w:p>
     <w:p>
       <w:r>
-        <w:t xml:space="preserve">The </w:t>
-      </w:r>
-      <w:proofErr w:type="spellStart"/>
-      <w:r>
-        <w:t>scipy.stats</w:t>
-      </w:r>
-      <w:proofErr w:type="spellEnd"/>
-      <w:r>
-        <w:t xml:space="preserve"> module implements a large variety of statistical distributions. For the binomial distribution, use the functions </w:t>
-      </w:r>
-      <w:proofErr w:type="spellStart"/>
-      <w:r>
-        <w:t>stats.binom.pmf</w:t>
-      </w:r>
-      <w:proofErr w:type="spellEnd"/>
-      <w:r>
-        <w:t xml:space="preserve"> and </w:t>
-      </w:r>
-      <w:proofErr w:type="spellStart"/>
-      <w:r>
-        <w:t>stats.binom.cdf</w:t>
-      </w:r>
-      <w:proofErr w:type="spellEnd"/>
-      <w:r>
-        <w:t xml:space="preserve">: </w:t>
-      </w:r>
-    </w:p>
-    <w:p>
-      <w:proofErr w:type="spellStart"/>
-      <w:r>
-        <w:t>stats.binom.pmf</w:t>
-      </w:r>
-      <w:proofErr w:type="spellEnd"/>
-      <w:r>
-        <w:t xml:space="preserve">(2, n=5, p=0.1) </w:t>
-      </w:r>
-      <w:proofErr w:type="spellStart"/>
-      <w:r>
-        <w:t>stats.binom.cdf</w:t>
-      </w:r>
-      <w:proofErr w:type="spellEnd"/>
-      <w:r>
-        <w:t>(2, n=5, p=0.1)</w:t>
+        <w:t xml:space="preserve">The scipy.stats module implements a large variety of statistical distributions. For the binomial distribution, use the functions stats.binom.pmf and stats.binom.cdf: </w:t>
+      </w:r>
+    </w:p>
+    <w:p>
+      <w:r>
+        <w:t>stats.binom.pmf(2, n=5, p=0.1) stats.binom.cdf(2, n=5, p=0.1)</w:t>
       </w:r>
     </w:p>
     <w:p>
@@ -12784,49 +12556,7 @@
         <w:rPr>
           <w:color w:val="000000" w:themeColor="text1"/>
         </w:rPr>
-        <w:t xml:space="preserve">The Poisson distribution tells us the </w:t>
-      </w:r>
-      <w:proofErr w:type="spellStart"/>
-      <w:r>
-        <w:rPr>
-          <w:color w:val="000000" w:themeColor="text1"/>
-        </w:rPr>
-        <w:t>distribu</w:t>
-      </w:r>
-      <w:proofErr w:type="spellEnd"/>
-      <w:r>
-        <w:rPr>
-          <w:color w:val="000000" w:themeColor="text1"/>
-        </w:rPr>
-        <w:t xml:space="preserve">‐ </w:t>
-      </w:r>
-      <w:proofErr w:type="spellStart"/>
-      <w:r>
-        <w:rPr>
-          <w:color w:val="000000" w:themeColor="text1"/>
-        </w:rPr>
-        <w:t>tion</w:t>
-      </w:r>
-      <w:proofErr w:type="spellEnd"/>
-      <w:r>
-        <w:rPr>
-          <w:color w:val="000000" w:themeColor="text1"/>
-        </w:rPr>
-        <w:t xml:space="preserve"> of events per unit of time or space when we sample many such units. It is useful when addressing queuing questions such as “How much capacity do we need to be 95% sure of fully processing the internet traffic that arrives on a server in any </w:t>
-      </w:r>
-      <w:proofErr w:type="spellStart"/>
-      <w:r>
-        <w:rPr>
-          <w:color w:val="000000" w:themeColor="text1"/>
-        </w:rPr>
-        <w:t>fivesecond</w:t>
-      </w:r>
-      <w:proofErr w:type="spellEnd"/>
-      <w:r>
-        <w:rPr>
-          <w:color w:val="000000" w:themeColor="text1"/>
-        </w:rPr>
-        <w:t xml:space="preserve"> period?”</w:t>
+        <w:t>The Poisson distribution tells us the distribu‐ tion of events per unit of time or space when we sample many such units. It is useful when addressing queuing questions such as “How much capacity do we need to be 95% sure of fully processing the internet traffic that arrives on a server in any fivesecond period?”</w:t>
       </w:r>
     </w:p>
     <w:p>
@@ -13102,15 +12832,7 @@
     </w:p>
     <w:p>
       <w:r>
-        <w:t xml:space="preserve">In many applications, the event rate, λ, is known or can be estimated from prior data. However, for rare events, this is not necessarily so. Aircraft engine failure, for exam‐ </w:t>
-      </w:r>
-      <w:proofErr w:type="spellStart"/>
-      <w:r>
-        <w:t>ple</w:t>
-      </w:r>
-      <w:proofErr w:type="spellEnd"/>
-      <w:r>
-        <w:t>, is sufficiently rare (thankfully) that, for a given engine type, there may be little data on which to base an estimate of time between failures. With no data at all, there is little basis on which to estimate an event rate</w:t>
+        <w:t>In many applications, the event rate, λ, is known or can be estimated from prior data. However, for rare events, this is not necessarily so. Aircraft engine failure, for exam‐ ple, is sufficiently rare (thankfully) that, for a given engine type, there may be little data on which to base an estimate of time between failures. With no data at all, there is little basis on which to estimate an event rate</w:t>
       </w:r>
     </w:p>
     <w:p>
@@ -13721,43 +13443,7 @@
           <w:sz w:val="24"/>
           <w:szCs w:val="24"/>
         </w:rPr>
-        <w:t xml:space="preserve">A/B tests are common in web design and marketing, since results are so readily </w:t>
-      </w:r>
-      <w:proofErr w:type="spellStart"/>
-      <w:r>
-        <w:rPr>
-          <w:color w:val="000000" w:themeColor="text1"/>
-          <w:sz w:val="24"/>
-          <w:szCs w:val="24"/>
-        </w:rPr>
-        <w:t>meas</w:t>
-      </w:r>
-      <w:proofErr w:type="spellEnd"/>
-      <w:r>
-        <w:rPr>
-          <w:color w:val="000000" w:themeColor="text1"/>
-          <w:sz w:val="24"/>
-          <w:szCs w:val="24"/>
-        </w:rPr>
-        <w:t xml:space="preserve">‐ </w:t>
-      </w:r>
-      <w:proofErr w:type="spellStart"/>
-      <w:r>
-        <w:rPr>
-          <w:color w:val="000000" w:themeColor="text1"/>
-          <w:sz w:val="24"/>
-          <w:szCs w:val="24"/>
-        </w:rPr>
-        <w:t>ured</w:t>
-      </w:r>
-      <w:proofErr w:type="spellEnd"/>
-      <w:r>
-        <w:rPr>
-          <w:color w:val="000000" w:themeColor="text1"/>
-          <w:sz w:val="24"/>
-          <w:szCs w:val="24"/>
-        </w:rPr>
-        <w:t xml:space="preserve">. Some examples of A/B testing include: </w:t>
+        <w:t xml:space="preserve">A/B tests are common in web design and marketing, since results are so readily meas‐ ured. Some examples of A/B testing include: </w:t>
       </w:r>
     </w:p>
     <w:p>
@@ -13924,25 +13610,7 @@
           <w:sz w:val="24"/>
           <w:szCs w:val="24"/>
         </w:rPr>
-        <w:t xml:space="preserve">• Luck of the draw in which subjects are assigned to which treatments (i.e., the ran‐ </w:t>
-      </w:r>
-      <w:proofErr w:type="spellStart"/>
-      <w:r>
-        <w:rPr>
-          <w:color w:val="000000" w:themeColor="text1"/>
-          <w:sz w:val="24"/>
-          <w:szCs w:val="24"/>
-        </w:rPr>
-        <w:t>dom</w:t>
-      </w:r>
-      <w:proofErr w:type="spellEnd"/>
-      <w:r>
-        <w:rPr>
-          <w:color w:val="000000" w:themeColor="text1"/>
-          <w:sz w:val="24"/>
-          <w:szCs w:val="24"/>
-        </w:rPr>
-        <w:t xml:space="preserve"> assignment may have resulted in the naturally better-performing subjects being concentrated in A or B)</w:t>
+        <w:t>• Luck of the draw in which subjects are assigned to which treatments (i.e., the ran‐ dom assignment may have resulted in the naturally better-performing subjects being concentrated in A or B)</w:t>
       </w:r>
     </w:p>
     <w:p>
@@ -14508,38 +14176,108 @@
           <w:szCs w:val="24"/>
         </w:rPr>
         <w:lastRenderedPageBreak/>
-        <w:t>--------------------- 8/1</w:t>
-      </w:r>
-      <w:r>
-        <w:rPr>
-          <w:i/>
-          <w:iCs/>
-          <w:color w:val="7F7F7F" w:themeColor="text1" w:themeTint="80"/>
-          <w:sz w:val="24"/>
-          <w:szCs w:val="24"/>
-        </w:rPr>
-        <w:t>1</w:t>
-      </w:r>
-      <w:r>
-        <w:rPr>
-          <w:i/>
-          <w:iCs/>
-          <w:color w:val="7F7F7F" w:themeColor="text1" w:themeTint="80"/>
-          <w:sz w:val="24"/>
-          <w:szCs w:val="24"/>
-        </w:rPr>
-        <w:t>/2024 up to page 9</w:t>
-      </w:r>
-      <w:r>
-        <w:rPr>
-          <w:i/>
-          <w:iCs/>
-          <w:color w:val="7F7F7F" w:themeColor="text1" w:themeTint="80"/>
-          <w:sz w:val="24"/>
-          <w:szCs w:val="24"/>
-        </w:rPr>
-        <w:t>3</w:t>
-      </w:r>
+        <w:t>--------------------- 8/11/2024 up to page 93</w:t>
+      </w:r>
+    </w:p>
+    <w:p>
+      <w:pPr>
+        <w:rPr>
+          <w:color w:val="000000" w:themeColor="text1"/>
+          <w:sz w:val="24"/>
+          <w:szCs w:val="24"/>
+        </w:rPr>
+      </w:pPr>
+      <w:r>
+        <w:rPr>
+          <w:color w:val="000000" w:themeColor="text1"/>
+          <w:sz w:val="24"/>
+          <w:szCs w:val="24"/>
+        </w:rPr>
+        <w:t>Statistical hypothesis testing was invented as a way to protect researchers from being fooled by random chance.</w:t>
+      </w:r>
+    </w:p>
+    <w:p>
+      <w:pPr>
+        <w:rPr>
+          <w:color w:val="000000" w:themeColor="text1"/>
+          <w:sz w:val="24"/>
+          <w:szCs w:val="24"/>
+        </w:rPr>
+      </w:pPr>
+      <w:r>
+        <w:rPr>
+          <w:color w:val="000000" w:themeColor="text1"/>
+          <w:sz w:val="24"/>
+          <w:szCs w:val="24"/>
+        </w:rPr>
+        <w:t xml:space="preserve">the tendency of the human mind to underestimate the scope of natural random behavior. One manifestation of this is the failure to anticipate extreme events, or so-called “black swans” </w:t>
+      </w:r>
+      <w:r>
+        <w:rPr>
+          <w:color w:val="000000" w:themeColor="text1"/>
+          <w:sz w:val="24"/>
+          <w:szCs w:val="24"/>
+        </w:rPr>
+        <w:t>.</w:t>
+      </w:r>
+      <w:r>
+        <w:rPr>
+          <w:color w:val="000000" w:themeColor="text1"/>
+          <w:sz w:val="24"/>
+          <w:szCs w:val="24"/>
+        </w:rPr>
+        <w:t>Another manifestation is the tendency to misinterpret random events as having patterns of some significance</w:t>
+      </w:r>
+    </w:p>
+    <w:p>
+      <w:pPr>
+        <w:rPr>
+          <w:i/>
+          <w:iCs/>
+          <w:color w:val="7F7F7F" w:themeColor="text1" w:themeTint="80"/>
+          <w:sz w:val="24"/>
+          <w:szCs w:val="24"/>
+        </w:rPr>
+      </w:pPr>
+      <w:r>
+        <w:rPr>
+          <w:i/>
+          <w:iCs/>
+          <w:color w:val="7F7F7F" w:themeColor="text1" w:themeTint="80"/>
+          <w:sz w:val="24"/>
+          <w:szCs w:val="24"/>
+        </w:rPr>
+        <w:t>--------------------- 8/</w:t>
+      </w:r>
+      <w:r>
+        <w:rPr>
+          <w:i/>
+          <w:iCs/>
+          <w:color w:val="7F7F7F" w:themeColor="text1" w:themeTint="80"/>
+          <w:sz w:val="24"/>
+          <w:szCs w:val="24"/>
+        </w:rPr>
+        <w:t>12</w:t>
+      </w:r>
+      <w:r>
+        <w:rPr>
+          <w:i/>
+          <w:iCs/>
+          <w:color w:val="7F7F7F" w:themeColor="text1" w:themeTint="80"/>
+          <w:sz w:val="24"/>
+          <w:szCs w:val="24"/>
+        </w:rPr>
+        <w:t>/2024 up to page 93</w:t>
+      </w:r>
+    </w:p>
+    <w:p>
+      <w:pPr>
+        <w:rPr>
+          <w:color w:val="000000" w:themeColor="text1"/>
+          <w:sz w:val="24"/>
+          <w:szCs w:val="24"/>
+        </w:rPr>
+      </w:pPr>
     </w:p>
     <w:sectPr>
       <w:pgSz w:w="12240" w:h="15840"/>
@@ -15536,7 +15274,7 @@
   <w:style w:type="paragraph" w:default="1" w:styleId="Normal">
     <w:name w:val="Normal"/>
     <w:qFormat/>
-    <w:rsid w:val="0020442C"/>
+    <w:rsid w:val="008647E6"/>
   </w:style>
   <w:style w:type="character" w:default="1" w:styleId="DefaultParagraphFont">
     <w:name w:val="Default Paragraph Font"/>

</xml_diff>

<commit_message>
Day 79 Latest Tech, Day 99 Data Science,
</commit_message>
<xml_diff>
--- a/Statistics.docx
+++ b/Statistics.docx
@@ -3012,7 +3012,7 @@
                 <w:noProof/>
               </w:rPr>
               <w:drawing>
-                <wp:inline distT="0" distB="0" distL="0" distR="0" wp14:anchorId="06DA7828" wp14:editId="11E342EE">
+                <wp:inline distT="0" distB="0" distL="0" distR="0" wp14:anchorId="06DA7828" wp14:editId="2E2AB3C1">
                   <wp:extent cx="1778000" cy="1244581"/>
                   <wp:effectExtent l="0" t="0" r="0" b="0"/>
                   <wp:docPr id="88014661" name="Picture 1" descr="Box Plot - Simply explained - DATAtab"/>
@@ -14247,37 +14247,84 @@
           <w:sz w:val="24"/>
           <w:szCs w:val="24"/>
         </w:rPr>
-        <w:t>--------------------- 8/</w:t>
-      </w:r>
-      <w:r>
-        <w:rPr>
-          <w:i/>
-          <w:iCs/>
-          <w:color w:val="7F7F7F" w:themeColor="text1" w:themeTint="80"/>
-          <w:sz w:val="24"/>
-          <w:szCs w:val="24"/>
-        </w:rPr>
-        <w:t>12</w:t>
-      </w:r>
-      <w:r>
-        <w:rPr>
-          <w:i/>
-          <w:iCs/>
-          <w:color w:val="7F7F7F" w:themeColor="text1" w:themeTint="80"/>
-          <w:sz w:val="24"/>
-          <w:szCs w:val="24"/>
-        </w:rPr>
-        <w:t>/2024 up to page 93</w:t>
-      </w:r>
-    </w:p>
-    <w:p>
-      <w:pPr>
-        <w:rPr>
-          <w:color w:val="000000" w:themeColor="text1"/>
-          <w:sz w:val="24"/>
-          <w:szCs w:val="24"/>
-        </w:rPr>
-      </w:pPr>
+        <w:t>--------------------- 8/12/2024 up to page 93</w:t>
+      </w:r>
+    </w:p>
+    <w:p>
+      <w:pPr>
+        <w:rPr>
+          <w:color w:val="000000" w:themeColor="text1"/>
+          <w:sz w:val="24"/>
+          <w:szCs w:val="24"/>
+        </w:rPr>
+      </w:pPr>
+      <w:r>
+        <w:rPr>
+          <w:color w:val="000000" w:themeColor="text1"/>
+          <w:sz w:val="24"/>
+          <w:szCs w:val="24"/>
+        </w:rPr>
+        <w:t>Ask several friends to invent a series of 50 coin flips: have them write down a series of random Hs and Ts. Then ask them to actually flip a coin 50 times and write down the results. Have them put the real coin flip results in one pile, and the made</w:t>
+      </w:r>
+      <w:r>
+        <w:rPr>
+          <w:color w:val="000000" w:themeColor="text1"/>
+          <w:sz w:val="24"/>
+          <w:szCs w:val="24"/>
+        </w:rPr>
+        <w:t>up results in another. It is easy to tell which results are real: the real ones will have longer runs of Hs or Ts. In a set of 50 real coin flips, it is not at all unusual to see five Hypothesis Tests | 93 or six Hs or Ts in a row. However, when most of us are inventing random coin flips and we have gotten three or four Hs in a row, we tell ourselves that, for the series to look random, we had better switch to T</w:t>
+      </w:r>
+    </w:p>
+    <w:p>
+      <w:pPr>
+        <w:rPr>
+          <w:i/>
+          <w:iCs/>
+          <w:color w:val="7F7F7F" w:themeColor="text1" w:themeTint="80"/>
+          <w:sz w:val="24"/>
+          <w:szCs w:val="24"/>
+        </w:rPr>
+      </w:pPr>
+      <w:r>
+        <w:rPr>
+          <w:i/>
+          <w:iCs/>
+          <w:color w:val="7F7F7F" w:themeColor="text1" w:themeTint="80"/>
+          <w:sz w:val="24"/>
+          <w:szCs w:val="24"/>
+        </w:rPr>
+        <w:t>--------------------- 8/1</w:t>
+      </w:r>
+      <w:r>
+        <w:rPr>
+          <w:i/>
+          <w:iCs/>
+          <w:color w:val="7F7F7F" w:themeColor="text1" w:themeTint="80"/>
+          <w:sz w:val="24"/>
+          <w:szCs w:val="24"/>
+        </w:rPr>
+        <w:t>3</w:t>
+      </w:r>
+      <w:r>
+        <w:rPr>
+          <w:i/>
+          <w:iCs/>
+          <w:color w:val="7F7F7F" w:themeColor="text1" w:themeTint="80"/>
+          <w:sz w:val="24"/>
+          <w:szCs w:val="24"/>
+        </w:rPr>
+        <w:t>/2024 up to page 9</w:t>
+      </w:r>
+      <w:r>
+        <w:rPr>
+          <w:i/>
+          <w:iCs/>
+          <w:color w:val="7F7F7F" w:themeColor="text1" w:themeTint="80"/>
+          <w:sz w:val="24"/>
+          <w:szCs w:val="24"/>
+        </w:rPr>
+        <w:t>4</w:t>
+      </w:r>
     </w:p>
     <w:sectPr>
       <w:pgSz w:w="12240" w:h="15840"/>
@@ -15274,7 +15321,7 @@
   <w:style w:type="paragraph" w:default="1" w:styleId="Normal">
     <w:name w:val="Normal"/>
     <w:qFormat/>
-    <w:rsid w:val="008647E6"/>
+    <w:rsid w:val="001E128B"/>
   </w:style>
   <w:style w:type="character" w:default="1" w:styleId="DefaultParagraphFont">
     <w:name w:val="Default Paragraph Font"/>

</xml_diff>

<commit_message>
Day 80 Latest Tech, , Day 100 Data Science
</commit_message>
<xml_diff>
--- a/Statistics.docx
+++ b/Statistics.docx
@@ -3012,7 +3012,7 @@
                 <w:noProof/>
               </w:rPr>
               <w:drawing>
-                <wp:inline distT="0" distB="0" distL="0" distR="0" wp14:anchorId="06DA7828" wp14:editId="2E2AB3C1">
+                <wp:inline distT="0" distB="0" distL="0" distR="0" wp14:anchorId="06DA7828" wp14:editId="0A27A24C">
                   <wp:extent cx="1778000" cy="1244581"/>
                   <wp:effectExtent l="0" t="0" r="0" b="0"/>
                   <wp:docPr id="88014661" name="Picture 1" descr="Box Plot - Simply explained - DATAtab"/>
@@ -14264,15 +14264,45 @@
           <w:sz w:val="24"/>
           <w:szCs w:val="24"/>
         </w:rPr>
-        <w:t>Ask several friends to invent a series of 50 coin flips: have them write down a series of random Hs and Ts. Then ask them to actually flip a coin 50 times and write down the results. Have them put the real coin flip results in one pile, and the made</w:t>
-      </w:r>
-      <w:r>
-        <w:rPr>
-          <w:color w:val="000000" w:themeColor="text1"/>
-          <w:sz w:val="24"/>
-          <w:szCs w:val="24"/>
-        </w:rPr>
-        <w:t>up results in another. It is easy to tell which results are real: the real ones will have longer runs of Hs or Ts. In a set of 50 real coin flips, it is not at all unusual to see five Hypothesis Tests | 93 or six Hs or Ts in a row. However, when most of us are inventing random coin flips and we have gotten three or four Hs in a row, we tell ourselves that, for the series to look random, we had better switch to T</w:t>
+        <w:t>Ask several friends to invent a series of 50 coin flips: have them write down a series of random Hs and Ts. Then ask them to actually flip a coin 50 times and write down the results. Have them put the real coin flip results in one pile, and the madeup results in another. It is easy to tell which results are real: the real ones will have longer runs of Hs or Ts. In a set of 50 real coin flips, it is not at all unusual to see five Hypothesis Tests | 93 or six Hs or Ts in a row. However, when most of us are inventing random coin flips and we have gotten three or four Hs in a row, we tell ourselves that, for the series to look random, we had better switch to T</w:t>
+      </w:r>
+    </w:p>
+    <w:p>
+      <w:pPr>
+        <w:rPr>
+          <w:i/>
+          <w:iCs/>
+          <w:color w:val="7F7F7F" w:themeColor="text1" w:themeTint="80"/>
+          <w:sz w:val="24"/>
+          <w:szCs w:val="24"/>
+        </w:rPr>
+      </w:pPr>
+      <w:r>
+        <w:rPr>
+          <w:i/>
+          <w:iCs/>
+          <w:color w:val="7F7F7F" w:themeColor="text1" w:themeTint="80"/>
+          <w:sz w:val="24"/>
+          <w:szCs w:val="24"/>
+        </w:rPr>
+        <w:t>--------------------- 8/13/2024 up to page 94</w:t>
+      </w:r>
+    </w:p>
+    <w:p>
+      <w:pPr>
+        <w:rPr>
+          <w:color w:val="000000" w:themeColor="text1"/>
+          <w:sz w:val="24"/>
+          <w:szCs w:val="24"/>
+        </w:rPr>
+      </w:pPr>
+      <w:r>
+        <w:rPr>
+          <w:color w:val="000000" w:themeColor="text1"/>
+          <w:sz w:val="24"/>
+          <w:szCs w:val="24"/>
+        </w:rPr>
+        <w:t>In a properly designed A/B test, you collect data on treatments A and B in such a way that any observed difference between A and B must be due to either: • Random chance in assignment of subjects • A true difference between A and B A statistical hypothesis test is further analysis of an A/B test, or any randomized experiment, to assess whether random chance is a reasonable explanation for the observed difference between groups A and B.</w:t>
       </w:r>
     </w:p>
     <w:p>
@@ -14303,27 +14333,17 @@
           <w:sz w:val="24"/>
           <w:szCs w:val="24"/>
         </w:rPr>
-        <w:t>3</w:t>
-      </w:r>
-      <w:r>
-        <w:rPr>
-          <w:i/>
-          <w:iCs/>
-          <w:color w:val="7F7F7F" w:themeColor="text1" w:themeTint="80"/>
-          <w:sz w:val="24"/>
-          <w:szCs w:val="24"/>
-        </w:rPr>
-        <w:t>/2024 up to page 9</w:t>
-      </w:r>
-      <w:r>
-        <w:rPr>
-          <w:i/>
-          <w:iCs/>
-          <w:color w:val="7F7F7F" w:themeColor="text1" w:themeTint="80"/>
-          <w:sz w:val="24"/>
-          <w:szCs w:val="24"/>
-        </w:rPr>
         <w:t>4</w:t>
+      </w:r>
+      <w:r>
+        <w:rPr>
+          <w:i/>
+          <w:iCs/>
+          <w:color w:val="7F7F7F" w:themeColor="text1" w:themeTint="80"/>
+          <w:sz w:val="24"/>
+          <w:szCs w:val="24"/>
+        </w:rPr>
+        <w:t>/2024 up to page 94</w:t>
       </w:r>
     </w:p>
     <w:sectPr>
@@ -15321,7 +15341,7 @@
   <w:style w:type="paragraph" w:default="1" w:styleId="Normal">
     <w:name w:val="Normal"/>
     <w:qFormat/>
-    <w:rsid w:val="001E128B"/>
+    <w:rsid w:val="008A4E40"/>
   </w:style>
   <w:style w:type="character" w:default="1" w:styleId="DefaultParagraphFont">
     <w:name w:val="Default Paragraph Font"/>

</xml_diff>

<commit_message>
Day 81 Latest Tech, Day 101 Data Science
</commit_message>
<xml_diff>
--- a/Statistics.docx
+++ b/Statistics.docx
@@ -3012,7 +3012,7 @@
                 <w:noProof/>
               </w:rPr>
               <w:drawing>
-                <wp:inline distT="0" distB="0" distL="0" distR="0" wp14:anchorId="06DA7828" wp14:editId="0A27A24C">
+                <wp:inline distT="0" distB="0" distL="0" distR="0" wp14:anchorId="06DA7828" wp14:editId="5E60FF95">
                   <wp:extent cx="1778000" cy="1244581"/>
                   <wp:effectExtent l="0" t="0" r="0" b="0"/>
                   <wp:docPr id="88014661" name="Picture 1" descr="Box Plot - Simply explained - DATAtab"/>
@@ -14323,17 +14323,55 @@
           <w:sz w:val="24"/>
           <w:szCs w:val="24"/>
         </w:rPr>
-        <w:t>--------------------- 8/1</w:t>
-      </w:r>
-      <w:r>
-        <w:rPr>
-          <w:i/>
-          <w:iCs/>
-          <w:color w:val="7F7F7F" w:themeColor="text1" w:themeTint="80"/>
-          <w:sz w:val="24"/>
-          <w:szCs w:val="24"/>
-        </w:rPr>
-        <w:t>4</w:t>
+        <w:t>--------------------- 8/14/2024 up to page 94</w:t>
+      </w:r>
+    </w:p>
+    <w:p>
+      <w:pPr>
+        <w:rPr>
+          <w:color w:val="000000" w:themeColor="text1"/>
+          <w:sz w:val="24"/>
+          <w:szCs w:val="24"/>
+        </w:rPr>
+      </w:pPr>
+      <w:r>
+        <w:rPr>
+          <w:color w:val="000000" w:themeColor="text1"/>
+          <w:sz w:val="24"/>
+          <w:szCs w:val="24"/>
+        </w:rPr>
+        <w:t>The Null Hypothesis Hypothesis tests use the following logic: “Given the human tendency to react to unusual but random behavior and interpret it as something meaningful and real, in our experiments we will require proof that the difference between groups is more extreme than what chance might reasonably produce.”</w:t>
+      </w:r>
+    </w:p>
+    <w:p>
+      <w:pPr>
+        <w:rPr>
+          <w:i/>
+          <w:iCs/>
+          <w:color w:val="7F7F7F" w:themeColor="text1" w:themeTint="80"/>
+          <w:sz w:val="24"/>
+          <w:szCs w:val="24"/>
+        </w:rPr>
+      </w:pPr>
+      <w:r>
+        <w:rPr>
+          <w:i/>
+          <w:iCs/>
+          <w:color w:val="7F7F7F" w:themeColor="text1" w:themeTint="80"/>
+          <w:sz w:val="24"/>
+          <w:szCs w:val="24"/>
+        </w:rPr>
+        <w:t>--------------------- 8/</w:t>
+      </w:r>
+      <w:r>
+        <w:rPr>
+          <w:i/>
+          <w:iCs/>
+          <w:color w:val="7F7F7F" w:themeColor="text1" w:themeTint="80"/>
+          <w:sz w:val="24"/>
+          <w:szCs w:val="24"/>
+        </w:rPr>
+        <w:t>15</w:t>
       </w:r>
       <w:r>
         <w:rPr>
@@ -14345,6 +14383,15 @@
         </w:rPr>
         <w:t>/2024 up to page 94</w:t>
       </w:r>
+    </w:p>
+    <w:p>
+      <w:pPr>
+        <w:rPr>
+          <w:color w:val="000000" w:themeColor="text1"/>
+          <w:sz w:val="24"/>
+          <w:szCs w:val="24"/>
+        </w:rPr>
+      </w:pPr>
     </w:p>
     <w:sectPr>
       <w:pgSz w:w="12240" w:h="15840"/>
@@ -15341,7 +15388,7 @@
   <w:style w:type="paragraph" w:default="1" w:styleId="Normal">
     <w:name w:val="Normal"/>
     <w:qFormat/>
-    <w:rsid w:val="008A4E40"/>
+    <w:rsid w:val="001105AE"/>
   </w:style>
   <w:style w:type="character" w:default="1" w:styleId="DefaultParagraphFont">
     <w:name w:val="Default Paragraph Font"/>

</xml_diff>

<commit_message>
Day 82 Latest Tech, Day 102 Data Science
</commit_message>
<xml_diff>
--- a/Statistics.docx
+++ b/Statistics.docx
@@ -3012,7 +3012,7 @@
                 <w:noProof/>
               </w:rPr>
               <w:drawing>
-                <wp:inline distT="0" distB="0" distL="0" distR="0" wp14:anchorId="06DA7828" wp14:editId="5E60FF95">
+                <wp:inline distT="0" distB="0" distL="0" distR="0" wp14:anchorId="06DA7828" wp14:editId="1A8AE4A2">
                   <wp:extent cx="1778000" cy="1244581"/>
                   <wp:effectExtent l="0" t="0" r="0" b="0"/>
                   <wp:docPr id="88014661" name="Picture 1" descr="Box Plot - Simply explained - DATAtab"/>
@@ -14361,6 +14361,118 @@
           <w:sz w:val="24"/>
           <w:szCs w:val="24"/>
         </w:rPr>
+        <w:t>--------------------- 8/15/2024 up to page 94</w:t>
+      </w:r>
+    </w:p>
+    <w:p>
+      <w:pPr>
+        <w:rPr>
+          <w:color w:val="000000" w:themeColor="text1"/>
+          <w:sz w:val="24"/>
+          <w:szCs w:val="24"/>
+        </w:rPr>
+      </w:pPr>
+      <w:r>
+        <w:rPr>
+          <w:color w:val="000000" w:themeColor="text1"/>
+          <w:sz w:val="24"/>
+          <w:szCs w:val="24"/>
+        </w:rPr>
+        <w:t xml:space="preserve">Alternative Hypothesis </w:t>
+      </w:r>
+    </w:p>
+    <w:p>
+      <w:pPr>
+        <w:rPr>
+          <w:color w:val="000000" w:themeColor="text1"/>
+          <w:sz w:val="24"/>
+          <w:szCs w:val="24"/>
+        </w:rPr>
+      </w:pPr>
+      <w:r>
+        <w:rPr>
+          <w:color w:val="000000" w:themeColor="text1"/>
+          <w:sz w:val="24"/>
+          <w:szCs w:val="24"/>
+        </w:rPr>
+        <w:t xml:space="preserve">Hypothesis tests by their nature involve not just a null hypothesis but also an offset‐ ting alternative hypothesis. Here are some examples: </w:t>
+      </w:r>
+      <w:r>
+        <w:rPr>
+          <w:color w:val="000000" w:themeColor="text1"/>
+          <w:sz w:val="24"/>
+          <w:szCs w:val="24"/>
+        </w:rPr>
+        <w:br/>
+      </w:r>
+      <w:r>
+        <w:rPr>
+          <w:color w:val="000000" w:themeColor="text1"/>
+          <w:sz w:val="24"/>
+          <w:szCs w:val="24"/>
+        </w:rPr>
+        <w:t xml:space="preserve">• Null = “no difference between the means of group A and group B”; alternative = “A is different from B” (could be bigger or smaller) </w:t>
+      </w:r>
+      <w:r>
+        <w:rPr>
+          <w:color w:val="000000" w:themeColor="text1"/>
+          <w:sz w:val="24"/>
+          <w:szCs w:val="24"/>
+        </w:rPr>
+        <w:br/>
+      </w:r>
+      <w:r>
+        <w:rPr>
+          <w:color w:val="000000" w:themeColor="text1"/>
+          <w:sz w:val="24"/>
+          <w:szCs w:val="24"/>
+        </w:rPr>
+        <w:t xml:space="preserve">• Null = “A ≤ B”; alternative = “A &gt; B” </w:t>
+      </w:r>
+      <w:r>
+        <w:rPr>
+          <w:color w:val="000000" w:themeColor="text1"/>
+          <w:sz w:val="24"/>
+          <w:szCs w:val="24"/>
+        </w:rPr>
+        <w:br/>
+      </w:r>
+      <w:r>
+        <w:rPr>
+          <w:color w:val="000000" w:themeColor="text1"/>
+          <w:sz w:val="24"/>
+          <w:szCs w:val="24"/>
+        </w:rPr>
+        <w:t xml:space="preserve">• Null = “B is not X% greater than A”; alternative = “B is X% greater than A” Taken together, the </w:t>
+      </w:r>
+      <w:r>
+        <w:rPr>
+          <w:color w:val="000000" w:themeColor="text1"/>
+          <w:sz w:val="24"/>
+          <w:szCs w:val="24"/>
+        </w:rPr>
+        <w:lastRenderedPageBreak/>
+        <w:t>null and alternative hypotheses must account for all possibilities. The nature of the null hypothesis determines the structure of the hypothesis test.</w:t>
+      </w:r>
+    </w:p>
+    <w:p>
+      <w:pPr>
+        <w:rPr>
+          <w:i/>
+          <w:iCs/>
+          <w:color w:val="7F7F7F" w:themeColor="text1" w:themeTint="80"/>
+          <w:sz w:val="24"/>
+          <w:szCs w:val="24"/>
+        </w:rPr>
+      </w:pPr>
+      <w:r>
+        <w:rPr>
+          <w:i/>
+          <w:iCs/>
+          <w:color w:val="7F7F7F" w:themeColor="text1" w:themeTint="80"/>
+          <w:sz w:val="24"/>
+          <w:szCs w:val="24"/>
+        </w:rPr>
         <w:t>--------------------- 8/</w:t>
       </w:r>
       <w:r>
@@ -14371,27 +14483,28 @@
           <w:sz w:val="24"/>
           <w:szCs w:val="24"/>
         </w:rPr>
-        <w:t>15</w:t>
-      </w:r>
-      <w:r>
-        <w:rPr>
-          <w:i/>
-          <w:iCs/>
-          <w:color w:val="7F7F7F" w:themeColor="text1" w:themeTint="80"/>
-          <w:sz w:val="24"/>
-          <w:szCs w:val="24"/>
-        </w:rPr>
-        <w:t>/2024 up to page 94</w:t>
-      </w:r>
-    </w:p>
-    <w:p>
-      <w:pPr>
-        <w:rPr>
-          <w:color w:val="000000" w:themeColor="text1"/>
-          <w:sz w:val="24"/>
-          <w:szCs w:val="24"/>
-        </w:rPr>
-      </w:pPr>
+        <w:t>16</w:t>
+      </w:r>
+      <w:r>
+        <w:rPr>
+          <w:i/>
+          <w:iCs/>
+          <w:color w:val="7F7F7F" w:themeColor="text1" w:themeTint="80"/>
+          <w:sz w:val="24"/>
+          <w:szCs w:val="24"/>
+        </w:rPr>
+        <w:t>/2024 up to page 9</w:t>
+      </w:r>
+      <w:r>
+        <w:rPr>
+          <w:i/>
+          <w:iCs/>
+          <w:color w:val="7F7F7F" w:themeColor="text1" w:themeTint="80"/>
+          <w:sz w:val="24"/>
+          <w:szCs w:val="24"/>
+        </w:rPr>
+        <w:t>5</w:t>
+      </w:r>
     </w:p>
     <w:sectPr>
       <w:pgSz w:w="12240" w:h="15840"/>
@@ -15388,7 +15501,7 @@
   <w:style w:type="paragraph" w:default="1" w:styleId="Normal">
     <w:name w:val="Normal"/>
     <w:qFormat/>
-    <w:rsid w:val="001105AE"/>
+    <w:rsid w:val="00D240A2"/>
   </w:style>
   <w:style w:type="character" w:default="1" w:styleId="DefaultParagraphFont">
     <w:name w:val="Default Paragraph Font"/>

</xml_diff>

<commit_message>
Day 83 Latest Tech,  Day 103 Data Science,
</commit_message>
<xml_diff>
--- a/Statistics.docx
+++ b/Statistics.docx
@@ -3012,7 +3012,7 @@
                 <w:noProof/>
               </w:rPr>
               <w:drawing>
-                <wp:inline distT="0" distB="0" distL="0" distR="0" wp14:anchorId="06DA7828" wp14:editId="1A8AE4A2">
+                <wp:inline distT="0" distB="0" distL="0" distR="0" wp14:anchorId="06DA7828" wp14:editId="29EFFF53">
                   <wp:extent cx="1778000" cy="1244581"/>
                   <wp:effectExtent l="0" t="0" r="0" b="0"/>
                   <wp:docPr id="88014661" name="Picture 1" descr="Box Plot - Simply explained - DATAtab"/>
@@ -14504,6 +14504,101 @@
           <w:szCs w:val="24"/>
         </w:rPr>
         <w:t>5</w:t>
+      </w:r>
+    </w:p>
+    <w:p>
+      <w:pPr>
+        <w:rPr>
+          <w:b/>
+          <w:bCs/>
+          <w:color w:val="000000" w:themeColor="text1"/>
+          <w:sz w:val="24"/>
+          <w:szCs w:val="24"/>
+        </w:rPr>
+      </w:pPr>
+      <w:r>
+        <w:rPr>
+          <w:b/>
+          <w:bCs/>
+          <w:color w:val="000000" w:themeColor="text1"/>
+          <w:sz w:val="24"/>
+          <w:szCs w:val="24"/>
+        </w:rPr>
+        <w:t>One-Way Versus Two-Way Hypothesis Tests</w:t>
+      </w:r>
+    </w:p>
+    <w:p>
+      <w:pPr>
+        <w:rPr>
+          <w:color w:val="000000" w:themeColor="text1"/>
+          <w:sz w:val="24"/>
+          <w:szCs w:val="24"/>
+        </w:rPr>
+      </w:pPr>
+      <w:r>
+        <w:rPr>
+          <w:color w:val="000000" w:themeColor="text1"/>
+          <w:sz w:val="24"/>
+          <w:szCs w:val="24"/>
+        </w:rPr>
+        <w:t>you want a hypothesis test to protect you from being fooled by chance in the direction favoring B. You don’t care about being fooled by chance in the other direction, because you would be sticking with A unless B proves definitively better. So you want a directional alternative hypothesis (B is better than A). In such a case, you use a one-way (or one</w:t>
+      </w:r>
+      <w:r>
+        <w:rPr>
+          <w:color w:val="000000" w:themeColor="text1"/>
+          <w:sz w:val="24"/>
+          <w:szCs w:val="24"/>
+        </w:rPr>
+        <w:t>tail) hypothesis test. This means that extreme chance results in only one direction count toward the p-value</w:t>
+      </w:r>
+      <w:r>
+        <w:rPr>
+          <w:color w:val="000000" w:themeColor="text1"/>
+          <w:sz w:val="24"/>
+          <w:szCs w:val="24"/>
+        </w:rPr>
+        <w:t>.</w:t>
+      </w:r>
+    </w:p>
+    <w:p>
+      <w:pPr>
+        <w:rPr>
+          <w:i/>
+          <w:iCs/>
+          <w:color w:val="7F7F7F" w:themeColor="text1" w:themeTint="80"/>
+          <w:sz w:val="24"/>
+          <w:szCs w:val="24"/>
+        </w:rPr>
+      </w:pPr>
+      <w:r>
+        <w:rPr>
+          <w:i/>
+          <w:iCs/>
+          <w:color w:val="7F7F7F" w:themeColor="text1" w:themeTint="80"/>
+          <w:sz w:val="24"/>
+          <w:szCs w:val="24"/>
+        </w:rPr>
+        <w:t>--------------------- 8/</w:t>
+      </w:r>
+      <w:r>
+        <w:rPr>
+          <w:i/>
+          <w:iCs/>
+          <w:color w:val="7F7F7F" w:themeColor="text1" w:themeTint="80"/>
+          <w:sz w:val="24"/>
+          <w:szCs w:val="24"/>
+        </w:rPr>
+        <w:t>17</w:t>
+      </w:r>
+      <w:r>
+        <w:rPr>
+          <w:i/>
+          <w:iCs/>
+          <w:color w:val="7F7F7F" w:themeColor="text1" w:themeTint="80"/>
+          <w:sz w:val="24"/>
+          <w:szCs w:val="24"/>
+        </w:rPr>
+        <w:t>/2024 up to page 95</w:t>
       </w:r>
     </w:p>
     <w:sectPr>
@@ -15501,7 +15596,7 @@
   <w:style w:type="paragraph" w:default="1" w:styleId="Normal">
     <w:name w:val="Normal"/>
     <w:qFormat/>
-    <w:rsid w:val="00D240A2"/>
+    <w:rsid w:val="005E1FC1"/>
   </w:style>
   <w:style w:type="character" w:default="1" w:styleId="DefaultParagraphFont">
     <w:name w:val="Default Paragraph Font"/>

</xml_diff>

<commit_message>
Day 84 Latest Tech, Day 104 Data Science,
</commit_message>
<xml_diff>
--- a/Statistics.docx
+++ b/Statistics.docx
@@ -3012,7 +3012,7 @@
                 <w:noProof/>
               </w:rPr>
               <w:drawing>
-                <wp:inline distT="0" distB="0" distL="0" distR="0" wp14:anchorId="06DA7828" wp14:editId="29EFFF53">
+                <wp:inline distT="0" distB="0" distL="0" distR="0" wp14:anchorId="06DA7828" wp14:editId="5B109A80">
                   <wp:extent cx="1778000" cy="1244581"/>
                   <wp:effectExtent l="0" t="0" r="0" b="0"/>
                   <wp:docPr id="88014661" name="Picture 1" descr="Box Plot - Simply explained - DATAtab"/>
@@ -14541,15 +14541,7 @@
           <w:sz w:val="24"/>
           <w:szCs w:val="24"/>
         </w:rPr>
-        <w:t>you want a hypothesis test to protect you from being fooled by chance in the direction favoring B. You don’t care about being fooled by chance in the other direction, because you would be sticking with A unless B proves definitively better. So you want a directional alternative hypothesis (B is better than A). In such a case, you use a one-way (or one</w:t>
-      </w:r>
-      <w:r>
-        <w:rPr>
-          <w:color w:val="000000" w:themeColor="text1"/>
-          <w:sz w:val="24"/>
-          <w:szCs w:val="24"/>
-        </w:rPr>
-        <w:t>tail) hypothesis test. This means that extreme chance results in only one direction count toward the p-value</w:t>
+        <w:t>you want a hypothesis test to protect you from being fooled by chance in the direction favoring B. You don’t care about being fooled by chance in the other direction, because you would be sticking with A unless B proves definitively better. So you want a directional alternative hypothesis (B is better than A). In such a case, you use a one-way (or onetail) hypothesis test. This means that extreme chance results in only one direction count toward the p-value</w:t>
       </w:r>
       <w:r>
         <w:rPr>
@@ -14578,6 +14570,69 @@
           <w:sz w:val="24"/>
           <w:szCs w:val="24"/>
         </w:rPr>
+        <w:t>--------------------- 8/17/2024 up to page 95</w:t>
+      </w:r>
+    </w:p>
+    <w:p>
+      <w:pPr>
+        <w:rPr>
+          <w:color w:val="000000" w:themeColor="text1"/>
+          <w:sz w:val="24"/>
+          <w:szCs w:val="24"/>
+        </w:rPr>
+      </w:pPr>
+      <w:r>
+        <w:rPr>
+          <w:color w:val="000000" w:themeColor="text1"/>
+          <w:sz w:val="24"/>
+          <w:szCs w:val="24"/>
+        </w:rPr>
+        <w:t xml:space="preserve">• A null hypothesis is a logical construct embodying the notion that nothing spe‐ cial has happened, and any effect you observe is due to random chance. </w:t>
+      </w:r>
+    </w:p>
+    <w:p>
+      <w:pPr>
+        <w:rPr>
+          <w:color w:val="000000" w:themeColor="text1"/>
+          <w:sz w:val="24"/>
+          <w:szCs w:val="24"/>
+        </w:rPr>
+      </w:pPr>
+      <w:r>
+        <w:rPr>
+          <w:color w:val="000000" w:themeColor="text1"/>
+          <w:sz w:val="24"/>
+          <w:szCs w:val="24"/>
+        </w:rPr>
+        <w:t>• The hypothesis test assumes that the null hypothesis is true, creates a “null model” (a probability model), and tests whether the effect you observe is a rea‐ sonable outcome of that model</w:t>
+      </w:r>
+      <w:r>
+        <w:rPr>
+          <w:color w:val="000000" w:themeColor="text1"/>
+          <w:sz w:val="24"/>
+          <w:szCs w:val="24"/>
+        </w:rPr>
+        <w:t>.</w:t>
+      </w:r>
+    </w:p>
+    <w:p>
+      <w:pPr>
+        <w:rPr>
+          <w:i/>
+          <w:iCs/>
+          <w:color w:val="7F7F7F" w:themeColor="text1" w:themeTint="80"/>
+          <w:sz w:val="24"/>
+          <w:szCs w:val="24"/>
+        </w:rPr>
+      </w:pPr>
+      <w:r>
+        <w:rPr>
+          <w:i/>
+          <w:iCs/>
+          <w:color w:val="7F7F7F" w:themeColor="text1" w:themeTint="80"/>
+          <w:sz w:val="24"/>
+          <w:szCs w:val="24"/>
+        </w:rPr>
         <w:t>--------------------- 8/</w:t>
       </w:r>
       <w:r>
@@ -14588,17 +14643,27 @@
           <w:sz w:val="24"/>
           <w:szCs w:val="24"/>
         </w:rPr>
-        <w:t>17</w:t>
-      </w:r>
-      <w:r>
-        <w:rPr>
-          <w:i/>
-          <w:iCs/>
-          <w:color w:val="7F7F7F" w:themeColor="text1" w:themeTint="80"/>
-          <w:sz w:val="24"/>
-          <w:szCs w:val="24"/>
-        </w:rPr>
-        <w:t>/2024 up to page 95</w:t>
+        <w:t>18</w:t>
+      </w:r>
+      <w:r>
+        <w:rPr>
+          <w:i/>
+          <w:iCs/>
+          <w:color w:val="7F7F7F" w:themeColor="text1" w:themeTint="80"/>
+          <w:sz w:val="24"/>
+          <w:szCs w:val="24"/>
+        </w:rPr>
+        <w:t>/2024 up to page 9</w:t>
+      </w:r>
+      <w:r>
+        <w:rPr>
+          <w:i/>
+          <w:iCs/>
+          <w:color w:val="7F7F7F" w:themeColor="text1" w:themeTint="80"/>
+          <w:sz w:val="24"/>
+          <w:szCs w:val="24"/>
+        </w:rPr>
+        <w:t>6</w:t>
       </w:r>
     </w:p>
     <w:sectPr>
@@ -15596,7 +15661,7 @@
   <w:style w:type="paragraph" w:default="1" w:styleId="Normal">
     <w:name w:val="Normal"/>
     <w:qFormat/>
-    <w:rsid w:val="005E1FC1"/>
+    <w:rsid w:val="00A66074"/>
   </w:style>
   <w:style w:type="character" w:default="1" w:styleId="DefaultParagraphFont">
     <w:name w:val="Default Paragraph Font"/>

</xml_diff>

<commit_message>
Day 85 Latest Tech, Day 105 Data Science
</commit_message>
<xml_diff>
--- a/Statistics.docx
+++ b/Statistics.docx
@@ -3012,7 +3012,7 @@
                 <w:noProof/>
               </w:rPr>
               <w:drawing>
-                <wp:inline distT="0" distB="0" distL="0" distR="0" wp14:anchorId="06DA7828" wp14:editId="5B109A80">
+                <wp:inline distT="0" distB="0" distL="0" distR="0" wp14:anchorId="06DA7828" wp14:editId="67788CFD">
                   <wp:extent cx="1778000" cy="1244581"/>
                   <wp:effectExtent l="0" t="0" r="0" b="0"/>
                   <wp:docPr id="88014661" name="Picture 1" descr="Box Plot - Simply explained - DATAtab"/>
@@ -14633,17 +14633,72 @@
           <w:sz w:val="24"/>
           <w:szCs w:val="24"/>
         </w:rPr>
-        <w:t>--------------------- 8/</w:t>
-      </w:r>
-      <w:r>
-        <w:rPr>
-          <w:i/>
-          <w:iCs/>
-          <w:color w:val="7F7F7F" w:themeColor="text1" w:themeTint="80"/>
-          <w:sz w:val="24"/>
-          <w:szCs w:val="24"/>
-        </w:rPr>
-        <w:t>18</w:t>
+        <w:t>--------------------- 8/18/2024 up to page 96</w:t>
+      </w:r>
+    </w:p>
+    <w:p>
+      <w:pPr>
+        <w:rPr>
+          <w:color w:val="000000" w:themeColor="text1"/>
+          <w:sz w:val="24"/>
+          <w:szCs w:val="24"/>
+        </w:rPr>
+      </w:pPr>
+      <w:r>
+        <w:rPr>
+          <w:color w:val="000000" w:themeColor="text1"/>
+          <w:sz w:val="24"/>
+          <w:szCs w:val="24"/>
+        </w:rPr>
+        <w:t xml:space="preserve">Resampling </w:t>
+      </w:r>
+    </w:p>
+    <w:p>
+      <w:pPr>
+        <w:rPr>
+          <w:color w:val="000000" w:themeColor="text1"/>
+          <w:sz w:val="24"/>
+          <w:szCs w:val="24"/>
+        </w:rPr>
+      </w:pPr>
+      <w:r>
+        <w:rPr>
+          <w:color w:val="000000" w:themeColor="text1"/>
+          <w:sz w:val="24"/>
+          <w:szCs w:val="24"/>
+        </w:rPr>
+        <w:t>Resampling in statistics means to repeatedly sample values from observed data, with a general goal of assessing random variability in a statistic. It can also be used to assess and improve the accuracy of some machine-learning models (e.g., the predictions from decision tree models built on multiple bootstrapped data sets can be averaged in a process known as bagging</w:t>
+      </w:r>
+    </w:p>
+    <w:p>
+      <w:pPr>
+        <w:rPr>
+          <w:i/>
+          <w:iCs/>
+          <w:color w:val="7F7F7F" w:themeColor="text1" w:themeTint="80"/>
+          <w:sz w:val="24"/>
+          <w:szCs w:val="24"/>
+        </w:rPr>
+      </w:pPr>
+      <w:r>
+        <w:rPr>
+          <w:i/>
+          <w:iCs/>
+          <w:color w:val="7F7F7F" w:themeColor="text1" w:themeTint="80"/>
+          <w:sz w:val="24"/>
+          <w:szCs w:val="24"/>
+        </w:rPr>
+        <w:t>--------------------- 8/1</w:t>
+      </w:r>
+      <w:r>
+        <w:rPr>
+          <w:i/>
+          <w:iCs/>
+          <w:color w:val="7F7F7F" w:themeColor="text1" w:themeTint="80"/>
+          <w:sz w:val="24"/>
+          <w:szCs w:val="24"/>
+        </w:rPr>
+        <w:t>9</w:t>
       </w:r>
       <w:r>
         <w:rPr>
@@ -15661,7 +15716,7 @@
   <w:style w:type="paragraph" w:default="1" w:styleId="Normal">
     <w:name w:val="Normal"/>
     <w:qFormat/>
-    <w:rsid w:val="00A66074"/>
+    <w:rsid w:val="00965FD8"/>
   </w:style>
   <w:style w:type="character" w:default="1" w:styleId="DefaultParagraphFont">
     <w:name w:val="Default Paragraph Font"/>

</xml_diff>

<commit_message>
Day 86 Latest Tech, Day 106 Data Science
</commit_message>
<xml_diff>
--- a/Statistics.docx
+++ b/Statistics.docx
@@ -3012,7 +3012,7 @@
                 <w:noProof/>
               </w:rPr>
               <w:drawing>
-                <wp:inline distT="0" distB="0" distL="0" distR="0" wp14:anchorId="06DA7828" wp14:editId="67788CFD">
+                <wp:inline distT="0" distB="0" distL="0" distR="0" wp14:anchorId="06DA7828" wp14:editId="3192CEED">
                   <wp:extent cx="1778000" cy="1244581"/>
                   <wp:effectExtent l="0" t="0" r="0" b="0"/>
                   <wp:docPr id="88014661" name="Picture 1" descr="Box Plot - Simply explained - DATAtab"/>
@@ -14688,38 +14688,92 @@
           <w:sz w:val="24"/>
           <w:szCs w:val="24"/>
         </w:rPr>
-        <w:t>--------------------- 8/1</w:t>
-      </w:r>
-      <w:r>
-        <w:rPr>
-          <w:i/>
-          <w:iCs/>
-          <w:color w:val="7F7F7F" w:themeColor="text1" w:themeTint="80"/>
-          <w:sz w:val="24"/>
-          <w:szCs w:val="24"/>
-        </w:rPr>
-        <w:t>9</w:t>
-      </w:r>
-      <w:r>
-        <w:rPr>
-          <w:i/>
-          <w:iCs/>
-          <w:color w:val="7F7F7F" w:themeColor="text1" w:themeTint="80"/>
-          <w:sz w:val="24"/>
-          <w:szCs w:val="24"/>
-        </w:rPr>
-        <w:t>/2024 up to page 9</w:t>
-      </w:r>
-      <w:r>
-        <w:rPr>
-          <w:i/>
-          <w:iCs/>
-          <w:color w:val="7F7F7F" w:themeColor="text1" w:themeTint="80"/>
-          <w:sz w:val="24"/>
-          <w:szCs w:val="24"/>
-        </w:rPr>
-        <w:t>6</w:t>
-      </w:r>
+        <w:t>--------------------- 8/19/2024 up to page 96</w:t>
+      </w:r>
+    </w:p>
+    <w:p>
+      <w:pPr>
+        <w:rPr>
+          <w:color w:val="000000" w:themeColor="text1"/>
+          <w:sz w:val="24"/>
+          <w:szCs w:val="24"/>
+        </w:rPr>
+      </w:pPr>
+      <w:r>
+        <w:rPr>
+          <w:color w:val="000000" w:themeColor="text1"/>
+          <w:sz w:val="24"/>
+          <w:szCs w:val="24"/>
+        </w:rPr>
+        <w:t>There are two main types of resampling procedures: the bootstrap and permutation tests. The bootstrap is used to assess the reliability of an estimate</w:t>
+      </w:r>
+    </w:p>
+    <w:p>
+      <w:pPr>
+        <w:rPr>
+          <w:color w:val="000000" w:themeColor="text1"/>
+          <w:sz w:val="24"/>
+          <w:szCs w:val="24"/>
+        </w:rPr>
+      </w:pPr>
+      <w:r>
+        <w:rPr>
+          <w:color w:val="000000" w:themeColor="text1"/>
+          <w:sz w:val="24"/>
+          <w:szCs w:val="24"/>
+        </w:rPr>
+        <w:t>Permutation tests are used to test hypotheses, typically involving two or more groups</w:t>
+      </w:r>
+    </w:p>
+    <w:p>
+      <w:pPr>
+        <w:rPr>
+          <w:i/>
+          <w:iCs/>
+          <w:color w:val="7F7F7F" w:themeColor="text1" w:themeTint="80"/>
+          <w:sz w:val="24"/>
+          <w:szCs w:val="24"/>
+        </w:rPr>
+      </w:pPr>
+      <w:r>
+        <w:rPr>
+          <w:i/>
+          <w:iCs/>
+          <w:color w:val="7F7F7F" w:themeColor="text1" w:themeTint="80"/>
+          <w:sz w:val="24"/>
+          <w:szCs w:val="24"/>
+        </w:rPr>
+        <w:t>--------------------- 8/</w:t>
+      </w:r>
+      <w:r>
+        <w:rPr>
+          <w:i/>
+          <w:iCs/>
+          <w:color w:val="7F7F7F" w:themeColor="text1" w:themeTint="80"/>
+          <w:sz w:val="24"/>
+          <w:szCs w:val="24"/>
+        </w:rPr>
+        <w:t>20</w:t>
+      </w:r>
+      <w:r>
+        <w:rPr>
+          <w:i/>
+          <w:iCs/>
+          <w:color w:val="7F7F7F" w:themeColor="text1" w:themeTint="80"/>
+          <w:sz w:val="24"/>
+          <w:szCs w:val="24"/>
+        </w:rPr>
+        <w:t>/2024 up to page 96</w:t>
+      </w:r>
+    </w:p>
+    <w:p>
+      <w:pPr>
+        <w:rPr>
+          <w:color w:val="000000" w:themeColor="text1"/>
+          <w:sz w:val="24"/>
+          <w:szCs w:val="24"/>
+        </w:rPr>
+      </w:pPr>
     </w:p>
     <w:sectPr>
       <w:pgSz w:w="12240" w:h="15840"/>
@@ -15716,7 +15770,7 @@
   <w:style w:type="paragraph" w:default="1" w:styleId="Normal">
     <w:name w:val="Normal"/>
     <w:qFormat/>
-    <w:rsid w:val="00965FD8"/>
+    <w:rsid w:val="00EB7411"/>
   </w:style>
   <w:style w:type="character" w:default="1" w:styleId="DefaultParagraphFont">
     <w:name w:val="Default Paragraph Font"/>

</xml_diff>

<commit_message>
Day 87 Latest Tech, Day 107 Data Science
</commit_message>
<xml_diff>
--- a/Statistics.docx
+++ b/Statistics.docx
@@ -3012,7 +3012,7 @@
                 <w:noProof/>
               </w:rPr>
               <w:drawing>
-                <wp:inline distT="0" distB="0" distL="0" distR="0" wp14:anchorId="06DA7828" wp14:editId="3192CEED">
+                <wp:inline distT="0" distB="0" distL="0" distR="0" wp14:anchorId="06DA7828" wp14:editId="0A3FBD41">
                   <wp:extent cx="1778000" cy="1244581"/>
                   <wp:effectExtent l="0" t="0" r="0" b="0"/>
                   <wp:docPr id="88014661" name="Picture 1" descr="Box Plot - Simply explained - DATAtab"/>
@@ -14743,37 +14743,135 @@
           <w:sz w:val="24"/>
           <w:szCs w:val="24"/>
         </w:rPr>
-        <w:t>--------------------- 8/</w:t>
-      </w:r>
-      <w:r>
-        <w:rPr>
-          <w:i/>
-          <w:iCs/>
-          <w:color w:val="7F7F7F" w:themeColor="text1" w:themeTint="80"/>
-          <w:sz w:val="24"/>
-          <w:szCs w:val="24"/>
-        </w:rPr>
-        <w:t>20</w:t>
-      </w:r>
-      <w:r>
-        <w:rPr>
-          <w:i/>
-          <w:iCs/>
-          <w:color w:val="7F7F7F" w:themeColor="text1" w:themeTint="80"/>
-          <w:sz w:val="24"/>
-          <w:szCs w:val="24"/>
-        </w:rPr>
-        <w:t>/2024 up to page 96</w:t>
-      </w:r>
-    </w:p>
-    <w:p>
-      <w:pPr>
-        <w:rPr>
-          <w:color w:val="000000" w:themeColor="text1"/>
-          <w:sz w:val="24"/>
-          <w:szCs w:val="24"/>
-        </w:rPr>
-      </w:pPr>
+        <w:t>--------------------- 8/20/2024 up to page 96</w:t>
+      </w:r>
+    </w:p>
+    <w:p>
+      <w:pPr>
+        <w:rPr>
+          <w:color w:val="000000" w:themeColor="text1"/>
+          <w:sz w:val="24"/>
+          <w:szCs w:val="24"/>
+        </w:rPr>
+      </w:pPr>
+      <w:r>
+        <w:rPr>
+          <w:color w:val="000000" w:themeColor="text1"/>
+          <w:sz w:val="24"/>
+          <w:szCs w:val="24"/>
+        </w:rPr>
+        <w:t xml:space="preserve">Permutation test </w:t>
+      </w:r>
+      <w:r>
+        <w:rPr>
+          <w:color w:val="000000" w:themeColor="text1"/>
+          <w:sz w:val="24"/>
+          <w:szCs w:val="24"/>
+        </w:rPr>
+        <w:br/>
+      </w:r>
+      <w:r>
+        <w:rPr>
+          <w:color w:val="000000" w:themeColor="text1"/>
+          <w:sz w:val="24"/>
+          <w:szCs w:val="24"/>
+        </w:rPr>
+        <w:t xml:space="preserve">The procedure of combining two or more samples together and randomly (or exhaustively) reallocating the observations to resamples. Synonyms Randomization test, random permutation test, exact test </w:t>
+      </w:r>
+    </w:p>
+    <w:p>
+      <w:pPr>
+        <w:rPr>
+          <w:color w:val="000000" w:themeColor="text1"/>
+          <w:sz w:val="24"/>
+          <w:szCs w:val="24"/>
+        </w:rPr>
+      </w:pPr>
+      <w:r>
+        <w:rPr>
+          <w:color w:val="000000" w:themeColor="text1"/>
+          <w:sz w:val="24"/>
+          <w:szCs w:val="24"/>
+        </w:rPr>
+        <w:t xml:space="preserve">Resampling Drawing additional samples (“resamples”) from an observed data set. </w:t>
+      </w:r>
+    </w:p>
+    <w:p>
+      <w:pPr>
+        <w:rPr>
+          <w:color w:val="000000" w:themeColor="text1"/>
+          <w:sz w:val="24"/>
+          <w:szCs w:val="24"/>
+        </w:rPr>
+      </w:pPr>
+      <w:r>
+        <w:rPr>
+          <w:color w:val="000000" w:themeColor="text1"/>
+          <w:sz w:val="24"/>
+          <w:szCs w:val="24"/>
+        </w:rPr>
+        <w:lastRenderedPageBreak/>
+        <w:t>With or without replacement In sampling, whether or not an item is returned to the sample before the next draw</w:t>
+      </w:r>
+      <w:r>
+        <w:rPr>
+          <w:color w:val="000000" w:themeColor="text1"/>
+          <w:sz w:val="24"/>
+          <w:szCs w:val="24"/>
+        </w:rPr>
+        <w:t>.</w:t>
+      </w:r>
+    </w:p>
+    <w:p>
+      <w:pPr>
+        <w:rPr>
+          <w:i/>
+          <w:iCs/>
+          <w:color w:val="7F7F7F" w:themeColor="text1" w:themeTint="80"/>
+          <w:sz w:val="24"/>
+          <w:szCs w:val="24"/>
+        </w:rPr>
+      </w:pPr>
+      <w:r>
+        <w:rPr>
+          <w:i/>
+          <w:iCs/>
+          <w:color w:val="7F7F7F" w:themeColor="text1" w:themeTint="80"/>
+          <w:sz w:val="24"/>
+          <w:szCs w:val="24"/>
+        </w:rPr>
+        <w:t>--------------------- 8/2</w:t>
+      </w:r>
+      <w:r>
+        <w:rPr>
+          <w:i/>
+          <w:iCs/>
+          <w:color w:val="7F7F7F" w:themeColor="text1" w:themeTint="80"/>
+          <w:sz w:val="24"/>
+          <w:szCs w:val="24"/>
+        </w:rPr>
+        <w:t>1</w:t>
+      </w:r>
+      <w:r>
+        <w:rPr>
+          <w:i/>
+          <w:iCs/>
+          <w:color w:val="7F7F7F" w:themeColor="text1" w:themeTint="80"/>
+          <w:sz w:val="24"/>
+          <w:szCs w:val="24"/>
+        </w:rPr>
+        <w:t>/2024 up to page 9</w:t>
+      </w:r>
+      <w:r>
+        <w:rPr>
+          <w:i/>
+          <w:iCs/>
+          <w:color w:val="7F7F7F" w:themeColor="text1" w:themeTint="80"/>
+          <w:sz w:val="24"/>
+          <w:szCs w:val="24"/>
+        </w:rPr>
+        <w:t>7</w:t>
+      </w:r>
     </w:p>
     <w:sectPr>
       <w:pgSz w:w="12240" w:h="15840"/>
@@ -15770,7 +15868,7 @@
   <w:style w:type="paragraph" w:default="1" w:styleId="Normal">
     <w:name w:val="Normal"/>
     <w:qFormat/>
-    <w:rsid w:val="00EB7411"/>
+    <w:rsid w:val="00E760D5"/>
   </w:style>
   <w:style w:type="character" w:default="1" w:styleId="DefaultParagraphFont">
     <w:name w:val="Default Paragraph Font"/>

</xml_diff>

<commit_message>
Day 88 Latest Tech, Day 108 Data Science
</commit_message>
<xml_diff>
--- a/Statistics.docx
+++ b/Statistics.docx
@@ -3012,7 +3012,7 @@
                 <w:noProof/>
               </w:rPr>
               <w:drawing>
-                <wp:inline distT="0" distB="0" distL="0" distR="0" wp14:anchorId="06DA7828" wp14:editId="0A3FBD41">
+                <wp:inline distT="0" distB="0" distL="0" distR="0" wp14:anchorId="06DA7828" wp14:editId="37D28D3E">
                   <wp:extent cx="1778000" cy="1244581"/>
                   <wp:effectExtent l="0" t="0" r="0" b="0"/>
                   <wp:docPr id="88014661" name="Picture 1" descr="Box Plot - Simply explained - DATAtab"/>
@@ -14840,38 +14840,92 @@
           <w:sz w:val="24"/>
           <w:szCs w:val="24"/>
         </w:rPr>
-        <w:t>--------------------- 8/2</w:t>
-      </w:r>
-      <w:r>
-        <w:rPr>
-          <w:i/>
-          <w:iCs/>
-          <w:color w:val="7F7F7F" w:themeColor="text1" w:themeTint="80"/>
-          <w:sz w:val="24"/>
-          <w:szCs w:val="24"/>
-        </w:rPr>
-        <w:t>1</w:t>
-      </w:r>
-      <w:r>
-        <w:rPr>
-          <w:i/>
-          <w:iCs/>
-          <w:color w:val="7F7F7F" w:themeColor="text1" w:themeTint="80"/>
-          <w:sz w:val="24"/>
-          <w:szCs w:val="24"/>
-        </w:rPr>
-        <w:t>/2024 up to page 9</w:t>
-      </w:r>
-      <w:r>
-        <w:rPr>
-          <w:i/>
-          <w:iCs/>
-          <w:color w:val="7F7F7F" w:themeColor="text1" w:themeTint="80"/>
-          <w:sz w:val="24"/>
-          <w:szCs w:val="24"/>
-        </w:rPr>
-        <w:t>7</w:t>
-      </w:r>
+        <w:t>--------------------- 8/21/2024 up to page 97</w:t>
+      </w:r>
+    </w:p>
+    <w:p>
+      <w:pPr>
+        <w:rPr>
+          <w:color w:val="000000" w:themeColor="text1"/>
+          <w:sz w:val="24"/>
+          <w:szCs w:val="24"/>
+        </w:rPr>
+      </w:pPr>
+      <w:r>
+        <w:rPr>
+          <w:color w:val="000000" w:themeColor="text1"/>
+          <w:sz w:val="24"/>
+          <w:szCs w:val="24"/>
+        </w:rPr>
+        <w:t xml:space="preserve">1. Combine the results from the different groups into a single data set. </w:t>
+      </w:r>
+    </w:p>
+    <w:p>
+      <w:pPr>
+        <w:rPr>
+          <w:color w:val="000000" w:themeColor="text1"/>
+          <w:sz w:val="24"/>
+          <w:szCs w:val="24"/>
+        </w:rPr>
+      </w:pPr>
+      <w:r>
+        <w:rPr>
+          <w:color w:val="000000" w:themeColor="text1"/>
+          <w:sz w:val="24"/>
+          <w:szCs w:val="24"/>
+        </w:rPr>
+        <w:t>2. Shuffle the combined data and then randomly draw (without replacement) a resample of the same size as group A (clearly it will contain some data from the other groups).</w:t>
+      </w:r>
+    </w:p>
+    <w:p>
+      <w:pPr>
+        <w:rPr>
+          <w:i/>
+          <w:iCs/>
+          <w:color w:val="7F7F7F" w:themeColor="text1" w:themeTint="80"/>
+          <w:sz w:val="24"/>
+          <w:szCs w:val="24"/>
+        </w:rPr>
+      </w:pPr>
+      <w:r>
+        <w:rPr>
+          <w:i/>
+          <w:iCs/>
+          <w:color w:val="7F7F7F" w:themeColor="text1" w:themeTint="80"/>
+          <w:sz w:val="24"/>
+          <w:szCs w:val="24"/>
+        </w:rPr>
+        <w:t>--------------------- 8/</w:t>
+      </w:r>
+      <w:r>
+        <w:rPr>
+          <w:i/>
+          <w:iCs/>
+          <w:color w:val="7F7F7F" w:themeColor="text1" w:themeTint="80"/>
+          <w:sz w:val="24"/>
+          <w:szCs w:val="24"/>
+        </w:rPr>
+        <w:t>22</w:t>
+      </w:r>
+      <w:r>
+        <w:rPr>
+          <w:i/>
+          <w:iCs/>
+          <w:color w:val="7F7F7F" w:themeColor="text1" w:themeTint="80"/>
+          <w:sz w:val="24"/>
+          <w:szCs w:val="24"/>
+        </w:rPr>
+        <w:t>/2024 up to page 97</w:t>
+      </w:r>
+    </w:p>
+    <w:p>
+      <w:pPr>
+        <w:rPr>
+          <w:color w:val="000000" w:themeColor="text1"/>
+          <w:sz w:val="24"/>
+          <w:szCs w:val="24"/>
+        </w:rPr>
+      </w:pPr>
     </w:p>
     <w:sectPr>
       <w:pgSz w:w="12240" w:h="15840"/>
@@ -15868,7 +15922,7 @@
   <w:style w:type="paragraph" w:default="1" w:styleId="Normal">
     <w:name w:val="Normal"/>
     <w:qFormat/>
-    <w:rsid w:val="00E760D5"/>
+    <w:rsid w:val="008119F5"/>
   </w:style>
   <w:style w:type="character" w:default="1" w:styleId="DefaultParagraphFont">
     <w:name w:val="Default Paragraph Font"/>

</xml_diff>

<commit_message>
Day 89 Latest Tech, Day 109 Data Science
</commit_message>
<xml_diff>
--- a/Statistics.docx
+++ b/Statistics.docx
@@ -3012,7 +3012,7 @@
                 <w:noProof/>
               </w:rPr>
               <w:drawing>
-                <wp:inline distT="0" distB="0" distL="0" distR="0" wp14:anchorId="06DA7828" wp14:editId="37D28D3E">
+                <wp:inline distT="0" distB="0" distL="0" distR="0" wp14:anchorId="06DA7828" wp14:editId="168D2CEF">
                   <wp:extent cx="1778000" cy="1244581"/>
                   <wp:effectExtent l="0" t="0" r="0" b="0"/>
                   <wp:docPr id="88014661" name="Picture 1" descr="Box Plot - Simply explained - DATAtab"/>
@@ -14895,6 +14895,44 @@
           <w:sz w:val="24"/>
           <w:szCs w:val="24"/>
         </w:rPr>
+        <w:t>--------------------- 8/22/2024 up to page 97</w:t>
+      </w:r>
+    </w:p>
+    <w:p>
+      <w:pPr>
+        <w:rPr>
+          <w:color w:val="000000" w:themeColor="text1"/>
+          <w:sz w:val="24"/>
+          <w:szCs w:val="24"/>
+        </w:rPr>
+      </w:pPr>
+      <w:r>
+        <w:rPr>
+          <w:color w:val="000000" w:themeColor="text1"/>
+          <w:sz w:val="24"/>
+          <w:szCs w:val="24"/>
+        </w:rPr>
+        <w:t>3. From the remaining data, randomly draw (without replacement) a resample of the same size as group B. 4. Do the same for groups C, D, and so on. You have now collected one set of resamples that mirror the sizes of the original samples</w:t>
+      </w:r>
+    </w:p>
+    <w:p>
+      <w:pPr>
+        <w:rPr>
+          <w:i/>
+          <w:iCs/>
+          <w:color w:val="7F7F7F" w:themeColor="text1" w:themeTint="80"/>
+          <w:sz w:val="24"/>
+          <w:szCs w:val="24"/>
+        </w:rPr>
+      </w:pPr>
+      <w:r>
+        <w:rPr>
+          <w:i/>
+          <w:iCs/>
+          <w:color w:val="7F7F7F" w:themeColor="text1" w:themeTint="80"/>
+          <w:sz w:val="24"/>
+          <w:szCs w:val="24"/>
+        </w:rPr>
         <w:t>--------------------- 8/</w:t>
       </w:r>
       <w:r>
@@ -14905,27 +14943,28 @@
           <w:sz w:val="24"/>
           <w:szCs w:val="24"/>
         </w:rPr>
-        <w:t>22</w:t>
-      </w:r>
-      <w:r>
-        <w:rPr>
-          <w:i/>
-          <w:iCs/>
-          <w:color w:val="7F7F7F" w:themeColor="text1" w:themeTint="80"/>
-          <w:sz w:val="24"/>
-          <w:szCs w:val="24"/>
-        </w:rPr>
-        <w:t>/2024 up to page 97</w:t>
-      </w:r>
-    </w:p>
-    <w:p>
-      <w:pPr>
-        <w:rPr>
-          <w:color w:val="000000" w:themeColor="text1"/>
-          <w:sz w:val="24"/>
-          <w:szCs w:val="24"/>
-        </w:rPr>
-      </w:pPr>
+        <w:t>23</w:t>
+      </w:r>
+      <w:r>
+        <w:rPr>
+          <w:i/>
+          <w:iCs/>
+          <w:color w:val="7F7F7F" w:themeColor="text1" w:themeTint="80"/>
+          <w:sz w:val="24"/>
+          <w:szCs w:val="24"/>
+        </w:rPr>
+        <w:t>/2024 up to page 9</w:t>
+      </w:r>
+      <w:r>
+        <w:rPr>
+          <w:i/>
+          <w:iCs/>
+          <w:color w:val="7F7F7F" w:themeColor="text1" w:themeTint="80"/>
+          <w:sz w:val="24"/>
+          <w:szCs w:val="24"/>
+        </w:rPr>
+        <w:t>7</w:t>
+      </w:r>
     </w:p>
     <w:sectPr>
       <w:pgSz w:w="12240" w:h="15840"/>
@@ -15922,7 +15961,7 @@
   <w:style w:type="paragraph" w:default="1" w:styleId="Normal">
     <w:name w:val="Normal"/>
     <w:qFormat/>
-    <w:rsid w:val="008119F5"/>
+    <w:rsid w:val="00E97889"/>
   </w:style>
   <w:style w:type="character" w:default="1" w:styleId="DefaultParagraphFont">
     <w:name w:val="Default Paragraph Font"/>

</xml_diff>

<commit_message>
Day 90 Latest Tech, Day 110 Data Science
</commit_message>
<xml_diff>
--- a/Statistics.docx
+++ b/Statistics.docx
@@ -3012,7 +3012,7 @@
                 <w:noProof/>
               </w:rPr>
               <w:drawing>
-                <wp:inline distT="0" distB="0" distL="0" distR="0" wp14:anchorId="06DA7828" wp14:editId="168D2CEF">
+                <wp:inline distT="0" distB="0" distL="0" distR="0" wp14:anchorId="06DA7828" wp14:editId="0F9637A9">
                   <wp:extent cx="1778000" cy="1244581"/>
                   <wp:effectExtent l="0" t="0" r="0" b="0"/>
                   <wp:docPr id="88014661" name="Picture 1" descr="Box Plot - Simply explained - DATAtab"/>
@@ -14933,6 +14933,44 @@
           <w:sz w:val="24"/>
           <w:szCs w:val="24"/>
         </w:rPr>
+        <w:t>--------------------- 8/23/2024 up to page 97</w:t>
+      </w:r>
+    </w:p>
+    <w:p>
+      <w:pPr>
+        <w:rPr>
+          <w:color w:val="000000" w:themeColor="text1"/>
+          <w:sz w:val="24"/>
+          <w:szCs w:val="24"/>
+        </w:rPr>
+      </w:pPr>
+      <w:r>
+        <w:rPr>
+          <w:color w:val="000000" w:themeColor="text1"/>
+          <w:sz w:val="24"/>
+          <w:szCs w:val="24"/>
+        </w:rPr>
+        <w:t>5. Whatever statistic or estimate was calculated for the original samples (e.g., differ‐ ence in group proportions), calculate it now for the resamples, and record; this constitutes one permutation iteration. 6. Repeat the previous steps R times to yield a permutation distribution of the test statistic</w:t>
+      </w:r>
+    </w:p>
+    <w:p>
+      <w:pPr>
+        <w:rPr>
+          <w:i/>
+          <w:iCs/>
+          <w:color w:val="7F7F7F" w:themeColor="text1" w:themeTint="80"/>
+          <w:sz w:val="24"/>
+          <w:szCs w:val="24"/>
+        </w:rPr>
+      </w:pPr>
+      <w:r>
+        <w:rPr>
+          <w:i/>
+          <w:iCs/>
+          <w:color w:val="7F7F7F" w:themeColor="text1" w:themeTint="80"/>
+          <w:sz w:val="24"/>
+          <w:szCs w:val="24"/>
+        </w:rPr>
         <w:t>--------------------- 8/</w:t>
       </w:r>
       <w:r>
@@ -14943,7 +14981,7 @@
           <w:sz w:val="24"/>
           <w:szCs w:val="24"/>
         </w:rPr>
-        <w:t>23</w:t>
+        <w:t>24</w:t>
       </w:r>
       <w:r>
         <w:rPr>
@@ -15961,7 +15999,7 @@
   <w:style w:type="paragraph" w:default="1" w:styleId="Normal">
     <w:name w:val="Normal"/>
     <w:qFormat/>
-    <w:rsid w:val="00E97889"/>
+    <w:rsid w:val="004E0612"/>
   </w:style>
   <w:style w:type="character" w:default="1" w:styleId="DefaultParagraphFont">
     <w:name w:val="Default Paragraph Font"/>

</xml_diff>

<commit_message>
Day 91 Latest Tech, Day 111 Data Science
</commit_message>
<xml_diff>
--- a/Statistics.docx
+++ b/Statistics.docx
@@ -3012,7 +3012,7 @@
                 <w:noProof/>
               </w:rPr>
               <w:drawing>
-                <wp:inline distT="0" distB="0" distL="0" distR="0" wp14:anchorId="06DA7828" wp14:editId="0F9637A9">
+                <wp:inline distT="0" distB="0" distL="0" distR="0" wp14:anchorId="06DA7828" wp14:editId="544F27DF">
                   <wp:extent cx="1778000" cy="1244581"/>
                   <wp:effectExtent l="0" t="0" r="0" b="0"/>
                   <wp:docPr id="88014661" name="Picture 1" descr="Box Plot - Simply explained - DATAtab"/>
@@ -14971,6 +14971,49 @@
           <w:sz w:val="24"/>
           <w:szCs w:val="24"/>
         </w:rPr>
+        <w:t>--------------------- 8/24/2024 up to page 97</w:t>
+      </w:r>
+    </w:p>
+    <w:p>
+      <w:pPr>
+        <w:rPr>
+          <w:sz w:val="24"/>
+          <w:szCs w:val="24"/>
+        </w:rPr>
+      </w:pPr>
+      <w:r>
+        <w:rPr>
+          <w:sz w:val="24"/>
+          <w:szCs w:val="24"/>
+        </w:rPr>
+        <w:t xml:space="preserve"> </w:t>
+      </w:r>
+      <w:r>
+        <w:rPr>
+          <w:sz w:val="24"/>
+          <w:szCs w:val="24"/>
+        </w:rPr>
+        <w:t>Now go back to the observed difference between groups and compare it to the set of permuted differences. If the observed difference lies well within the set of permuted differences, then we have not proven anything—the observed difference is within the range of what chance might produce. However, if the observed difference lies outside most of the permutation distribution, then we conclude that chance is not responsi‐ ble. In technical terms, the difference is statistically significant</w:t>
+      </w:r>
+    </w:p>
+    <w:p>
+      <w:pPr>
+        <w:rPr>
+          <w:i/>
+          <w:iCs/>
+          <w:color w:val="7F7F7F" w:themeColor="text1" w:themeTint="80"/>
+          <w:sz w:val="24"/>
+          <w:szCs w:val="24"/>
+        </w:rPr>
+      </w:pPr>
+      <w:r>
+        <w:rPr>
+          <w:i/>
+          <w:iCs/>
+          <w:color w:val="7F7F7F" w:themeColor="text1" w:themeTint="80"/>
+          <w:sz w:val="24"/>
+          <w:szCs w:val="24"/>
+        </w:rPr>
         <w:t>--------------------- 8/</w:t>
       </w:r>
       <w:r>
@@ -14981,7 +15024,7 @@
           <w:sz w:val="24"/>
           <w:szCs w:val="24"/>
         </w:rPr>
-        <w:t>24</w:t>
+        <w:t>25</w:t>
       </w:r>
       <w:r>
         <w:rPr>
@@ -15001,7 +15044,7 @@
           <w:sz w:val="24"/>
           <w:szCs w:val="24"/>
         </w:rPr>
-        <w:t>7</w:t>
+        <w:t>8</w:t>
       </w:r>
     </w:p>
     <w:sectPr>
@@ -15999,7 +16042,7 @@
   <w:style w:type="paragraph" w:default="1" w:styleId="Normal">
     <w:name w:val="Normal"/>
     <w:qFormat/>
-    <w:rsid w:val="004E0612"/>
+    <w:rsid w:val="000E3F26"/>
   </w:style>
   <w:style w:type="character" w:default="1" w:styleId="DefaultParagraphFont">
     <w:name w:val="Default Paragraph Font"/>

</xml_diff>

<commit_message>
, Day 92 Latest Tech, Day 112 Data Science
</commit_message>
<xml_diff>
--- a/Statistics.docx
+++ b/Statistics.docx
@@ -1024,7 +1024,21 @@
         <w:rPr>
           <w:color w:val="000000" w:themeColor="text1"/>
         </w:rPr>
-        <w:t>Outlier: is a any value which is very distant from other values in data set and cause skewness.</w:t>
+        <w:t xml:space="preserve">Outlier: is </w:t>
+      </w:r>
+      <w:proofErr w:type="spellStart"/>
+      <w:r>
+        <w:rPr>
+          <w:color w:val="000000" w:themeColor="text1"/>
+        </w:rPr>
+        <w:t>a</w:t>
+      </w:r>
+      <w:proofErr w:type="spellEnd"/>
+      <w:r>
+        <w:rPr>
+          <w:color w:val="000000" w:themeColor="text1"/>
+        </w:rPr>
+        <w:t xml:space="preserve"> any value which is very distant from other values in data set and cause skewness.</w:t>
       </w:r>
     </w:p>
     <w:p>
@@ -1584,11 +1598,19 @@
                 <w:color w:val="000000" w:themeColor="text1"/>
               </w:rPr>
             </w:pPr>
+            <w:proofErr w:type="spellStart"/>
             <w:r>
               <w:rPr>
                 <w:color w:val="000000" w:themeColor="text1"/>
               </w:rPr>
-              <w:t>Its not express in square root as it already quantifies the spread of data in squared units.</w:t>
+              <w:t>Its</w:t>
+            </w:r>
+            <w:proofErr w:type="spellEnd"/>
+            <w:r>
+              <w:rPr>
+                <w:color w:val="000000" w:themeColor="text1"/>
+              </w:rPr>
+              <w:t xml:space="preserve"> not express in square root as it already quantifies the spread of data in squared units.</w:t>
             </w:r>
           </w:p>
         </w:tc>
@@ -3012,7 +3034,7 @@
                 <w:noProof/>
               </w:rPr>
               <w:drawing>
-                <wp:inline distT="0" distB="0" distL="0" distR="0" wp14:anchorId="06DA7828" wp14:editId="544F27DF">
+                <wp:inline distT="0" distB="0" distL="0" distR="0" wp14:anchorId="06DA7828" wp14:editId="21CBC6B7">
                   <wp:extent cx="1778000" cy="1244581"/>
                   <wp:effectExtent l="0" t="0" r="0" b="0"/>
                   <wp:docPr id="88014661" name="Picture 1" descr="Box Plot - Simply explained - DATAtab"/>
@@ -5089,7 +5111,21 @@
         <w:rPr>
           <w:color w:val="000000" w:themeColor="text1"/>
         </w:rPr>
-        <w:t>The sum of products (32 in the original case) can be used as a metric to compare against random shufflings. By shuffling one of the vectors multiple times and calculating the sum of products each time, you can generate a distribution of sums. This relates to a resampling-based estimate.</w:t>
+        <w:t xml:space="preserve">The sum of products (32 in the original case) can be used as a metric to compare against random </w:t>
+      </w:r>
+      <w:proofErr w:type="spellStart"/>
+      <w:r>
+        <w:rPr>
+          <w:color w:val="000000" w:themeColor="text1"/>
+        </w:rPr>
+        <w:t>shufflings</w:t>
+      </w:r>
+      <w:proofErr w:type="spellEnd"/>
+      <w:r>
+        <w:rPr>
+          <w:color w:val="000000" w:themeColor="text1"/>
+        </w:rPr>
+        <w:t>. By shuffling one of the vectors multiple times and calculating the sum of products each time, you can generate a distribution of sums. This relates to a resampling-based estimate.</w:t>
       </w:r>
     </w:p>
     <w:p>
@@ -5278,7 +5314,23 @@
         <w:t>Variables can have an association that is not linear, in which case the correlation coefficient may not be a useful metric. The relationship between tax rates and revenue</w:t>
       </w:r>
       <w:r>
-        <w:t xml:space="preserve"> raised is an example: as tax rates increase from zero, the revenue raised also increases. However, once tax rates reach a high level and approach 100%, tax avoidance increa‐ ses and tax revenue actually declines.</w:t>
+        <w:t xml:space="preserve"> raised is an example: as tax rates increase from zero, the revenue raised also increases. However, once tax rates reach a high level and approach 100%, tax avoidance </w:t>
+      </w:r>
+      <w:proofErr w:type="spellStart"/>
+      <w:r>
+        <w:t>increa</w:t>
+      </w:r>
+      <w:proofErr w:type="spellEnd"/>
+      <w:r>
+        <w:t xml:space="preserve">‐ </w:t>
+      </w:r>
+      <w:proofErr w:type="spellStart"/>
+      <w:r>
+        <w:t>ses</w:t>
+      </w:r>
+      <w:proofErr w:type="spellEnd"/>
+      <w:r>
+        <w:t xml:space="preserve"> and tax revenue actually declines.</w:t>
       </w:r>
     </w:p>
     <w:p>
@@ -5420,20 +5472,104 @@
         <w:rPr>
           <w:color w:val="000000" w:themeColor="text1"/>
         </w:rPr>
-        <w:t>Create arrays -&gt; np.array([List]) | np.zeros() |np.linspace(), np.logspace()</w:t>
-      </w:r>
-    </w:p>
-    <w:p>
-      <w:pPr>
-        <w:rPr>
-          <w:color w:val="000000" w:themeColor="text1"/>
-        </w:rPr>
-      </w:pPr>
-      <w:r>
-        <w:rPr>
-          <w:color w:val="000000" w:themeColor="text1"/>
-        </w:rPr>
-        <w:t>Examining -&gt; .dtype, .ndim, .shape, .size</w:t>
+        <w:t xml:space="preserve">Create arrays -&gt; </w:t>
+      </w:r>
+      <w:proofErr w:type="spellStart"/>
+      <w:r>
+        <w:rPr>
+          <w:color w:val="000000" w:themeColor="text1"/>
+        </w:rPr>
+        <w:t>np.array</w:t>
+      </w:r>
+      <w:proofErr w:type="spellEnd"/>
+      <w:r>
+        <w:rPr>
+          <w:color w:val="000000" w:themeColor="text1"/>
+        </w:rPr>
+        <w:t xml:space="preserve">([List]) | </w:t>
+      </w:r>
+      <w:proofErr w:type="spellStart"/>
+      <w:r>
+        <w:rPr>
+          <w:color w:val="000000" w:themeColor="text1"/>
+        </w:rPr>
+        <w:t>np.zeros</w:t>
+      </w:r>
+      <w:proofErr w:type="spellEnd"/>
+      <w:r>
+        <w:rPr>
+          <w:color w:val="000000" w:themeColor="text1"/>
+        </w:rPr>
+        <w:t>() |</w:t>
+      </w:r>
+      <w:proofErr w:type="spellStart"/>
+      <w:r>
+        <w:rPr>
+          <w:color w:val="000000" w:themeColor="text1"/>
+        </w:rPr>
+        <w:t>np.linspace</w:t>
+      </w:r>
+      <w:proofErr w:type="spellEnd"/>
+      <w:r>
+        <w:rPr>
+          <w:color w:val="000000" w:themeColor="text1"/>
+        </w:rPr>
+        <w:t xml:space="preserve">(), </w:t>
+      </w:r>
+      <w:proofErr w:type="spellStart"/>
+      <w:r>
+        <w:rPr>
+          <w:color w:val="000000" w:themeColor="text1"/>
+        </w:rPr>
+        <w:t>np.logspace</w:t>
+      </w:r>
+      <w:proofErr w:type="spellEnd"/>
+      <w:r>
+        <w:rPr>
+          <w:color w:val="000000" w:themeColor="text1"/>
+        </w:rPr>
+        <w:t>()</w:t>
+      </w:r>
+    </w:p>
+    <w:p>
+      <w:pPr>
+        <w:rPr>
+          <w:color w:val="000000" w:themeColor="text1"/>
+        </w:rPr>
+      </w:pPr>
+      <w:r>
+        <w:rPr>
+          <w:color w:val="000000" w:themeColor="text1"/>
+        </w:rPr>
+        <w:t>Examining -&gt; .</w:t>
+      </w:r>
+      <w:proofErr w:type="spellStart"/>
+      <w:r>
+        <w:rPr>
+          <w:color w:val="000000" w:themeColor="text1"/>
+        </w:rPr>
+        <w:t>dtype</w:t>
+      </w:r>
+      <w:proofErr w:type="spellEnd"/>
+      <w:r>
+        <w:rPr>
+          <w:color w:val="000000" w:themeColor="text1"/>
+        </w:rPr>
+        <w:t>, .</w:t>
+      </w:r>
+      <w:proofErr w:type="spellStart"/>
+      <w:r>
+        <w:rPr>
+          <w:color w:val="000000" w:themeColor="text1"/>
+        </w:rPr>
+        <w:t>ndim</w:t>
+      </w:r>
+      <w:proofErr w:type="spellEnd"/>
+      <w:r>
+        <w:rPr>
+          <w:color w:val="000000" w:themeColor="text1"/>
+        </w:rPr>
+        <w:t>, .shape, .size</w:t>
       </w:r>
     </w:p>
     <w:p>
@@ -5797,7 +5933,15 @@
     </w:p>
     <w:p>
       <w:r>
-        <w:t>• A correlation coefficient of zero indicates no correlation, but be aware that ran‐ dom arrangements of data will produce both positive and negative values for the correlation coefficient just by chance</w:t>
+        <w:t xml:space="preserve">• A correlation coefficient of zero indicates no correlation, but be aware that ran‐ </w:t>
+      </w:r>
+      <w:proofErr w:type="spellStart"/>
+      <w:r>
+        <w:t>dom</w:t>
+      </w:r>
+      <w:proofErr w:type="spellEnd"/>
+      <w:r>
+        <w:t xml:space="preserve"> arrangements of data will produce both positive and negative values for the correlation coefficient just by chance</w:t>
       </w:r>
     </w:p>
     <w:p>
@@ -7496,7 +7640,15 @@
     </w:p>
     <w:p>
       <w:r>
-        <w:t>Statistical bias refers to measurement or sampling errors that are systematic and pro‐ duced by the measurement or sampling process.</w:t>
+        <w:t xml:space="preserve">Statistical bias refers to measurement or sampling errors that are systematic and pro‐ </w:t>
+      </w:r>
+      <w:proofErr w:type="spellStart"/>
+      <w:r>
+        <w:t>duced</w:t>
+      </w:r>
+      <w:proofErr w:type="spellEnd"/>
+      <w:r>
+        <w:t xml:space="preserve"> by the measurement or sampling process.</w:t>
       </w:r>
     </w:p>
     <w:p>
@@ -8341,7 +8493,31 @@
         </w:rPr>
       </w:pPr>
       <w:r>
-        <w:t>Since repeated review of large data sets is a key value proposition in data science, selection bias is something to worry about. A form of selection bias of particular con‐ cern to data scientists is what John Elder (founder of Elder Research, a respected data mining consultancy) calls the vast search effect. If you repeatedly run different models and ask different questions with a large data set, you are bound to find something interesting. But is the result you found truly something interesting, or is it the chance outlier? We can guard against this by using a holdout set, and sometimes more than one hold‐ out set, against which to validate performance. Elder also advocates the use of what he calls target shuffling (a permutation test, in essence) to test the validity of predic‐ tive associations that a data mining model suggests</w:t>
+        <w:t xml:space="preserve">Since repeated review of large data sets is a key value proposition in data science, selection bias is something to worry about. A form of selection bias of particular con‐ </w:t>
+      </w:r>
+      <w:proofErr w:type="spellStart"/>
+      <w:r>
+        <w:t>cern</w:t>
+      </w:r>
+      <w:proofErr w:type="spellEnd"/>
+      <w:r>
+        <w:t xml:space="preserve"> to data scientists is what John Elder (founder of Elder Research, a respected data mining consultancy) calls the vast search effect. If you repeatedly run different models and ask different questions with a large data set, you are bound to find something interesting. But is the result you found truly something interesting, or is it the chance outlier? We can guard against this by using a holdout set, and sometimes more than one hold‐ out set, against which to validate performance. Elder also advocates the use of what he calls target shuffling (a permutation test, in essence) to test the validity of </w:t>
+      </w:r>
+      <w:proofErr w:type="spellStart"/>
+      <w:r>
+        <w:t>predic</w:t>
+      </w:r>
+      <w:proofErr w:type="spellEnd"/>
+      <w:r>
+        <w:t xml:space="preserve">‐ </w:t>
+      </w:r>
+      <w:proofErr w:type="spellStart"/>
+      <w:r>
+        <w:t>tive</w:t>
+      </w:r>
+      <w:proofErr w:type="spellEnd"/>
+      <w:r>
+        <w:t xml:space="preserve"> associations that a data mining model suggests</w:t>
       </w:r>
     </w:p>
     <w:p>
@@ -11542,7 +11718,15 @@
         </w:rPr>
       </w:pPr>
       <w:r>
-        <w:t xml:space="preserve">A number of different statistics can be compared, after standardization, to the tdistribution, to estimate confidence intervals in light of sampling variation. Consider a sample of size n for which the sample mean x has been calculated. If s is the sample standard deviation, a 90% confidence interval around the sample mean is given by    </w:t>
+        <w:t xml:space="preserve">A number of different statistics can be compared, after standardization, to the </w:t>
+      </w:r>
+      <w:proofErr w:type="spellStart"/>
+      <w:r>
+        <w:t>tdistribution</w:t>
+      </w:r>
+      <w:proofErr w:type="spellEnd"/>
+      <w:r>
+        <w:t xml:space="preserve">, to estimate confidence intervals in light of sampling variation. Consider a sample of size n for which the sample mean x has been calculated. If s is the sample standard deviation, a 90% confidence interval around the sample mean is given by    </w:t>
       </w:r>
       <w:r>
         <w:rPr>
@@ -11683,7 +11867,14 @@
       </w:r>
       <w:r>
         <w:br/>
-        <w:t>Distribution of number of successes in x trials. Synonym Bernoulli distribution</w:t>
+      </w:r>
+      <w:proofErr w:type="spellStart"/>
+      <w:r>
+        <w:t>Distribution</w:t>
+      </w:r>
+      <w:proofErr w:type="spellEnd"/>
+      <w:r>
+        <w:t xml:space="preserve"> of number of successes in x trials. Synonym Bernoulli distribution</w:t>
       </w:r>
     </w:p>
     <w:p>
@@ -11760,12 +11951,49 @@
     </w:p>
     <w:p>
       <w:r>
-        <w:t xml:space="preserve">The scipy.stats module implements a large variety of statistical distributions. For the binomial distribution, use the functions stats.binom.pmf and stats.binom.cdf: </w:t>
-      </w:r>
-    </w:p>
-    <w:p>
-      <w:r>
-        <w:t>stats.binom.pmf(2, n=5, p=0.1) stats.binom.cdf(2, n=5, p=0.1)</w:t>
+        <w:t xml:space="preserve">The </w:t>
+      </w:r>
+      <w:proofErr w:type="spellStart"/>
+      <w:r>
+        <w:t>scipy.stats</w:t>
+      </w:r>
+      <w:proofErr w:type="spellEnd"/>
+      <w:r>
+        <w:t xml:space="preserve"> module implements a large variety of statistical distributions. For the binomial distribution, use the functions </w:t>
+      </w:r>
+      <w:proofErr w:type="spellStart"/>
+      <w:r>
+        <w:t>stats.binom.pmf</w:t>
+      </w:r>
+      <w:proofErr w:type="spellEnd"/>
+      <w:r>
+        <w:t xml:space="preserve"> and </w:t>
+      </w:r>
+      <w:proofErr w:type="spellStart"/>
+      <w:r>
+        <w:t>stats.binom.cdf</w:t>
+      </w:r>
+      <w:proofErr w:type="spellEnd"/>
+      <w:r>
+        <w:t xml:space="preserve">: </w:t>
+      </w:r>
+    </w:p>
+    <w:p>
+      <w:proofErr w:type="spellStart"/>
+      <w:r>
+        <w:t>stats.binom.pmf</w:t>
+      </w:r>
+      <w:proofErr w:type="spellEnd"/>
+      <w:r>
+        <w:t xml:space="preserve">(2, n=5, p=0.1) </w:t>
+      </w:r>
+      <w:proofErr w:type="spellStart"/>
+      <w:r>
+        <w:t>stats.binom.cdf</w:t>
+      </w:r>
+      <w:proofErr w:type="spellEnd"/>
+      <w:r>
+        <w:t>(2, n=5, p=0.1)</w:t>
       </w:r>
     </w:p>
     <w:p>
@@ -12556,7 +12784,49 @@
         <w:rPr>
           <w:color w:val="000000" w:themeColor="text1"/>
         </w:rPr>
-        <w:t>The Poisson distribution tells us the distribu‐ tion of events per unit of time or space when we sample many such units. It is useful when addressing queuing questions such as “How much capacity do we need to be 95% sure of fully processing the internet traffic that arrives on a server in any fivesecond period?”</w:t>
+        <w:t xml:space="preserve">The Poisson distribution tells us the </w:t>
+      </w:r>
+      <w:proofErr w:type="spellStart"/>
+      <w:r>
+        <w:rPr>
+          <w:color w:val="000000" w:themeColor="text1"/>
+        </w:rPr>
+        <w:t>distribu</w:t>
+      </w:r>
+      <w:proofErr w:type="spellEnd"/>
+      <w:r>
+        <w:rPr>
+          <w:color w:val="000000" w:themeColor="text1"/>
+        </w:rPr>
+        <w:t xml:space="preserve">‐ </w:t>
+      </w:r>
+      <w:proofErr w:type="spellStart"/>
+      <w:r>
+        <w:rPr>
+          <w:color w:val="000000" w:themeColor="text1"/>
+        </w:rPr>
+        <w:t>tion</w:t>
+      </w:r>
+      <w:proofErr w:type="spellEnd"/>
+      <w:r>
+        <w:rPr>
+          <w:color w:val="000000" w:themeColor="text1"/>
+        </w:rPr>
+        <w:t xml:space="preserve"> of events per unit of time or space when we sample many such units. It is useful when addressing queuing questions such as “How much capacity do we need to be 95% sure of fully processing the internet traffic that arrives on a server in any </w:t>
+      </w:r>
+      <w:proofErr w:type="spellStart"/>
+      <w:r>
+        <w:rPr>
+          <w:color w:val="000000" w:themeColor="text1"/>
+        </w:rPr>
+        <w:t>fivesecond</w:t>
+      </w:r>
+      <w:proofErr w:type="spellEnd"/>
+      <w:r>
+        <w:rPr>
+          <w:color w:val="000000" w:themeColor="text1"/>
+        </w:rPr>
+        <w:t xml:space="preserve"> period?”</w:t>
       </w:r>
     </w:p>
     <w:p>
@@ -12832,7 +13102,15 @@
     </w:p>
     <w:p>
       <w:r>
-        <w:t>In many applications, the event rate, λ, is known or can be estimated from prior data. However, for rare events, this is not necessarily so. Aircraft engine failure, for exam‐ ple, is sufficiently rare (thankfully) that, for a given engine type, there may be little data on which to base an estimate of time between failures. With no data at all, there is little basis on which to estimate an event rate</w:t>
+        <w:t xml:space="preserve">In many applications, the event rate, λ, is known or can be estimated from prior data. However, for rare events, this is not necessarily so. Aircraft engine failure, for exam‐ </w:t>
+      </w:r>
+      <w:proofErr w:type="spellStart"/>
+      <w:r>
+        <w:t>ple</w:t>
+      </w:r>
+      <w:proofErr w:type="spellEnd"/>
+      <w:r>
+        <w:t>, is sufficiently rare (thankfully) that, for a given engine type, there may be little data on which to base an estimate of time between failures. With no data at all, there is little basis on which to estimate an event rate</w:t>
       </w:r>
     </w:p>
     <w:p>
@@ -13443,7 +13721,43 @@
           <w:sz w:val="24"/>
           <w:szCs w:val="24"/>
         </w:rPr>
-        <w:t xml:space="preserve">A/B tests are common in web design and marketing, since results are so readily meas‐ ured. Some examples of A/B testing include: </w:t>
+        <w:t xml:space="preserve">A/B tests are common in web design and marketing, since results are so readily </w:t>
+      </w:r>
+      <w:proofErr w:type="spellStart"/>
+      <w:r>
+        <w:rPr>
+          <w:color w:val="000000" w:themeColor="text1"/>
+          <w:sz w:val="24"/>
+          <w:szCs w:val="24"/>
+        </w:rPr>
+        <w:t>meas</w:t>
+      </w:r>
+      <w:proofErr w:type="spellEnd"/>
+      <w:r>
+        <w:rPr>
+          <w:color w:val="000000" w:themeColor="text1"/>
+          <w:sz w:val="24"/>
+          <w:szCs w:val="24"/>
+        </w:rPr>
+        <w:t xml:space="preserve">‐ </w:t>
+      </w:r>
+      <w:proofErr w:type="spellStart"/>
+      <w:r>
+        <w:rPr>
+          <w:color w:val="000000" w:themeColor="text1"/>
+          <w:sz w:val="24"/>
+          <w:szCs w:val="24"/>
+        </w:rPr>
+        <w:t>ured</w:t>
+      </w:r>
+      <w:proofErr w:type="spellEnd"/>
+      <w:r>
+        <w:rPr>
+          <w:color w:val="000000" w:themeColor="text1"/>
+          <w:sz w:val="24"/>
+          <w:szCs w:val="24"/>
+        </w:rPr>
+        <w:t xml:space="preserve">. Some examples of A/B testing include: </w:t>
       </w:r>
     </w:p>
     <w:p>
@@ -13610,7 +13924,25 @@
           <w:sz w:val="24"/>
           <w:szCs w:val="24"/>
         </w:rPr>
-        <w:t>• Luck of the draw in which subjects are assigned to which treatments (i.e., the ran‐ dom assignment may have resulted in the naturally better-performing subjects being concentrated in A or B)</w:t>
+        <w:t xml:space="preserve">• Luck of the draw in which subjects are assigned to which treatments (i.e., the ran‐ </w:t>
+      </w:r>
+      <w:proofErr w:type="spellStart"/>
+      <w:r>
+        <w:rPr>
+          <w:color w:val="000000" w:themeColor="text1"/>
+          <w:sz w:val="24"/>
+          <w:szCs w:val="24"/>
+        </w:rPr>
+        <w:t>dom</w:t>
+      </w:r>
+      <w:proofErr w:type="spellEnd"/>
+      <w:r>
+        <w:rPr>
+          <w:color w:val="000000" w:themeColor="text1"/>
+          <w:sz w:val="24"/>
+          <w:szCs w:val="24"/>
+        </w:rPr>
+        <w:t xml:space="preserve"> assignment may have resulted in the naturally better-performing subjects being concentrated in A or B)</w:t>
       </w:r>
     </w:p>
     <w:p>
@@ -14264,7 +14596,25 @@
           <w:sz w:val="24"/>
           <w:szCs w:val="24"/>
         </w:rPr>
-        <w:t>Ask several friends to invent a series of 50 coin flips: have them write down a series of random Hs and Ts. Then ask them to actually flip a coin 50 times and write down the results. Have them put the real coin flip results in one pile, and the madeup results in another. It is easy to tell which results are real: the real ones will have longer runs of Hs or Ts. In a set of 50 real coin flips, it is not at all unusual to see five Hypothesis Tests | 93 or six Hs or Ts in a row. However, when most of us are inventing random coin flips and we have gotten three or four Hs in a row, we tell ourselves that, for the series to look random, we had better switch to T</w:t>
+        <w:t xml:space="preserve">Ask several friends to invent a series of 50 coin flips: have them write down a series of random Hs and Ts. Then ask them to actually flip a coin 50 times and write down the results. Have them put the real coin flip results in one pile, and the </w:t>
+      </w:r>
+      <w:proofErr w:type="spellStart"/>
+      <w:r>
+        <w:rPr>
+          <w:color w:val="000000" w:themeColor="text1"/>
+          <w:sz w:val="24"/>
+          <w:szCs w:val="24"/>
+        </w:rPr>
+        <w:t>madeup</w:t>
+      </w:r>
+      <w:proofErr w:type="spellEnd"/>
+      <w:r>
+        <w:rPr>
+          <w:color w:val="000000" w:themeColor="text1"/>
+          <w:sz w:val="24"/>
+          <w:szCs w:val="24"/>
+        </w:rPr>
+        <w:t xml:space="preserve"> results in another. It is easy to tell which results are real: the real ones will have longer runs of Hs or Ts. In a set of 50 real coin flips, it is not at all unusual to see five Hypothesis Tests | 93 or six Hs or Ts in a row. However, when most of us are inventing random coin flips and we have gotten three or four Hs in a row, we tell ourselves that, for the series to look random, we had better switch to T</w:t>
       </w:r>
     </w:p>
     <w:p>
@@ -14340,7 +14690,25 @@
           <w:sz w:val="24"/>
           <w:szCs w:val="24"/>
         </w:rPr>
-        <w:t>The Null Hypothesis Hypothesis tests use the following logic: “Given the human tendency to react to unusual but random behavior and interpret it as something meaningful and real, in our experiments we will require proof that the difference between groups is more extreme than what chance might reasonably produce.”</w:t>
+        <w:t xml:space="preserve">The Null Hypothesis </w:t>
+      </w:r>
+      <w:proofErr w:type="spellStart"/>
+      <w:r>
+        <w:rPr>
+          <w:color w:val="000000" w:themeColor="text1"/>
+          <w:sz w:val="24"/>
+          <w:szCs w:val="24"/>
+        </w:rPr>
+        <w:t>Hypothesis</w:t>
+      </w:r>
+      <w:proofErr w:type="spellEnd"/>
+      <w:r>
+        <w:rPr>
+          <w:color w:val="000000" w:themeColor="text1"/>
+          <w:sz w:val="24"/>
+          <w:szCs w:val="24"/>
+        </w:rPr>
+        <w:t xml:space="preserve"> tests use the following logic: “Given the human tendency to react to unusual but random behavior and interpret it as something meaningful and real, in our experiments we will require proof that the difference between groups is more extreme than what chance might reasonably produce.”</w:t>
       </w:r>
     </w:p>
     <w:p>
@@ -14541,7 +14909,25 @@
           <w:sz w:val="24"/>
           <w:szCs w:val="24"/>
         </w:rPr>
-        <w:t>you want a hypothesis test to protect you from being fooled by chance in the direction favoring B. You don’t care about being fooled by chance in the other direction, because you would be sticking with A unless B proves definitively better. So you want a directional alternative hypothesis (B is better than A). In such a case, you use a one-way (or onetail) hypothesis test. This means that extreme chance results in only one direction count toward the p-value</w:t>
+        <w:t xml:space="preserve">you want a hypothesis test to protect you from being fooled by chance in the direction favoring B. You don’t care about being fooled by chance in the other direction, because you would be sticking with A unless B proves definitively better. So you want a directional alternative hypothesis (B is better than A). In such a case, you use a one-way (or </w:t>
+      </w:r>
+      <w:proofErr w:type="spellStart"/>
+      <w:r>
+        <w:rPr>
+          <w:color w:val="000000" w:themeColor="text1"/>
+          <w:sz w:val="24"/>
+          <w:szCs w:val="24"/>
+        </w:rPr>
+        <w:t>onetail</w:t>
+      </w:r>
+      <w:proofErr w:type="spellEnd"/>
+      <w:r>
+        <w:rPr>
+          <w:color w:val="000000" w:themeColor="text1"/>
+          <w:sz w:val="24"/>
+          <w:szCs w:val="24"/>
+        </w:rPr>
+        <w:t>) hypothesis test. This means that extreme chance results in only one direction count toward the p-value</w:t>
       </w:r>
       <w:r>
         <w:rPr>
@@ -14587,7 +14973,43 @@
           <w:sz w:val="24"/>
           <w:szCs w:val="24"/>
         </w:rPr>
-        <w:t xml:space="preserve">• A null hypothesis is a logical construct embodying the notion that nothing spe‐ cial has happened, and any effect you observe is due to random chance. </w:t>
+        <w:t xml:space="preserve">• A null hypothesis is a logical construct embodying the notion that nothing </w:t>
+      </w:r>
+      <w:proofErr w:type="spellStart"/>
+      <w:r>
+        <w:rPr>
+          <w:color w:val="000000" w:themeColor="text1"/>
+          <w:sz w:val="24"/>
+          <w:szCs w:val="24"/>
+        </w:rPr>
+        <w:t>spe</w:t>
+      </w:r>
+      <w:proofErr w:type="spellEnd"/>
+      <w:r>
+        <w:rPr>
+          <w:color w:val="000000" w:themeColor="text1"/>
+          <w:sz w:val="24"/>
+          <w:szCs w:val="24"/>
+        </w:rPr>
+        <w:t xml:space="preserve">‐ </w:t>
+      </w:r>
+      <w:proofErr w:type="spellStart"/>
+      <w:r>
+        <w:rPr>
+          <w:color w:val="000000" w:themeColor="text1"/>
+          <w:sz w:val="24"/>
+          <w:szCs w:val="24"/>
+        </w:rPr>
+        <w:t>cial</w:t>
+      </w:r>
+      <w:proofErr w:type="spellEnd"/>
+      <w:r>
+        <w:rPr>
+          <w:color w:val="000000" w:themeColor="text1"/>
+          <w:sz w:val="24"/>
+          <w:szCs w:val="24"/>
+        </w:rPr>
+        <w:t xml:space="preserve"> has happened, and any effect you observe is due to random chance. </w:t>
       </w:r>
     </w:p>
     <w:p>
@@ -14950,7 +15372,25 @@
           <w:sz w:val="24"/>
           <w:szCs w:val="24"/>
         </w:rPr>
-        <w:t>5. Whatever statistic or estimate was calculated for the original samples (e.g., differ‐ ence in group proportions), calculate it now for the resamples, and record; this constitutes one permutation iteration. 6. Repeat the previous steps R times to yield a permutation distribution of the test statistic</w:t>
+        <w:t xml:space="preserve">5. Whatever statistic or estimate was calculated for the original samples (e.g., differ‐ </w:t>
+      </w:r>
+      <w:proofErr w:type="spellStart"/>
+      <w:r>
+        <w:rPr>
+          <w:color w:val="000000" w:themeColor="text1"/>
+          <w:sz w:val="24"/>
+          <w:szCs w:val="24"/>
+        </w:rPr>
+        <w:t>ence</w:t>
+      </w:r>
+      <w:proofErr w:type="spellEnd"/>
+      <w:r>
+        <w:rPr>
+          <w:color w:val="000000" w:themeColor="text1"/>
+          <w:sz w:val="24"/>
+          <w:szCs w:val="24"/>
+        </w:rPr>
+        <w:t xml:space="preserve"> in group proportions), calculate it now for the resamples, and record; this constitutes one permutation iteration. 6. Repeat the previous steps R times to yield a permutation distribution of the test statistic</w:t>
       </w:r>
     </w:p>
     <w:p>
@@ -14993,58 +15433,86 @@
           <w:sz w:val="24"/>
           <w:szCs w:val="24"/>
         </w:rPr>
-        <w:t>Now go back to the observed difference between groups and compare it to the set of permuted differences. If the observed difference lies well within the set of permuted differences, then we have not proven anything—the observed difference is within the range of what chance might produce. However, if the observed difference lies outside most of the permutation distribution, then we conclude that chance is not responsi‐ ble. In technical terms, the difference is statistically significant</w:t>
-      </w:r>
-    </w:p>
-    <w:p>
-      <w:pPr>
-        <w:rPr>
-          <w:i/>
-          <w:iCs/>
-          <w:color w:val="7F7F7F" w:themeColor="text1" w:themeTint="80"/>
-          <w:sz w:val="24"/>
-          <w:szCs w:val="24"/>
-        </w:rPr>
-      </w:pPr>
-      <w:r>
-        <w:rPr>
-          <w:i/>
-          <w:iCs/>
-          <w:color w:val="7F7F7F" w:themeColor="text1" w:themeTint="80"/>
-          <w:sz w:val="24"/>
-          <w:szCs w:val="24"/>
-        </w:rPr>
-        <w:t>--------------------- 8/</w:t>
-      </w:r>
-      <w:r>
-        <w:rPr>
-          <w:i/>
-          <w:iCs/>
-          <w:color w:val="7F7F7F" w:themeColor="text1" w:themeTint="80"/>
-          <w:sz w:val="24"/>
-          <w:szCs w:val="24"/>
-        </w:rPr>
-        <w:t>25</w:t>
-      </w:r>
-      <w:r>
-        <w:rPr>
-          <w:i/>
-          <w:iCs/>
-          <w:color w:val="7F7F7F" w:themeColor="text1" w:themeTint="80"/>
-          <w:sz w:val="24"/>
-          <w:szCs w:val="24"/>
-        </w:rPr>
-        <w:t>/2024 up to page 9</w:t>
-      </w:r>
-      <w:r>
-        <w:rPr>
-          <w:i/>
-          <w:iCs/>
-          <w:color w:val="7F7F7F" w:themeColor="text1" w:themeTint="80"/>
-          <w:sz w:val="24"/>
-          <w:szCs w:val="24"/>
-        </w:rPr>
-        <w:t>8</w:t>
+        <w:t>Now go back to the observed difference between groups and compare it to the set of permuted differences. If the observed difference lies well within the set of permuted differences, then we have not proven anything—the observed difference is within the range of what chance might produce. However, if the observed difference lies outside most of the permutation distribution, then we conclude that chance is not responsible. In technical terms, the difference is statistically significant</w:t>
+      </w:r>
+    </w:p>
+    <w:p>
+      <w:pPr>
+        <w:rPr>
+          <w:i/>
+          <w:iCs/>
+          <w:color w:val="7F7F7F" w:themeColor="text1" w:themeTint="80"/>
+          <w:sz w:val="24"/>
+          <w:szCs w:val="24"/>
+        </w:rPr>
+      </w:pPr>
+      <w:r>
+        <w:rPr>
+          <w:i/>
+          <w:iCs/>
+          <w:color w:val="7F7F7F" w:themeColor="text1" w:themeTint="80"/>
+          <w:sz w:val="24"/>
+          <w:szCs w:val="24"/>
+        </w:rPr>
+        <w:t>--------------------- 8/25/2024 up to page 98</w:t>
+      </w:r>
+    </w:p>
+    <w:p>
+      <w:pPr>
+        <w:rPr>
+          <w:color w:val="000000" w:themeColor="text1"/>
+          <w:sz w:val="24"/>
+          <w:szCs w:val="24"/>
+        </w:rPr>
+      </w:pPr>
+      <w:r>
+        <w:rPr>
+          <w:color w:val="000000" w:themeColor="text1"/>
+          <w:sz w:val="24"/>
+          <w:szCs w:val="24"/>
+        </w:rPr>
+        <w:t>A proxy variable is one that stands in for the true variable of interest, which may be unavailable, too costly, or too time-consuming to measure. In climate research, for example, the oxygen content of ancient ice cores is used as a proxy for temperature. It is useful to have at least some data on the true variable of interest, so the strength of its association with the proxy can be assessed</w:t>
+      </w:r>
+    </w:p>
+    <w:p>
+      <w:pPr>
+        <w:rPr>
+          <w:i/>
+          <w:iCs/>
+          <w:color w:val="7F7F7F" w:themeColor="text1" w:themeTint="80"/>
+          <w:sz w:val="24"/>
+          <w:szCs w:val="24"/>
+        </w:rPr>
+      </w:pPr>
+      <w:r>
+        <w:rPr>
+          <w:i/>
+          <w:iCs/>
+          <w:color w:val="7F7F7F" w:themeColor="text1" w:themeTint="80"/>
+          <w:sz w:val="24"/>
+          <w:szCs w:val="24"/>
+        </w:rPr>
+        <w:t>--------------------- 8/2</w:t>
+      </w:r>
+      <w:r>
+        <w:rPr>
+          <w:i/>
+          <w:iCs/>
+          <w:color w:val="7F7F7F" w:themeColor="text1" w:themeTint="80"/>
+          <w:sz w:val="24"/>
+          <w:szCs w:val="24"/>
+        </w:rPr>
+        <w:t>6</w:t>
+      </w:r>
+      <w:r>
+        <w:rPr>
+          <w:i/>
+          <w:iCs/>
+          <w:color w:val="7F7F7F" w:themeColor="text1" w:themeTint="80"/>
+          <w:sz w:val="24"/>
+          <w:szCs w:val="24"/>
+        </w:rPr>
+        <w:t>/2024 up to page 98</w:t>
       </w:r>
     </w:p>
     <w:sectPr>
@@ -16042,7 +16510,7 @@
   <w:style w:type="paragraph" w:default="1" w:styleId="Normal">
     <w:name w:val="Normal"/>
     <w:qFormat/>
-    <w:rsid w:val="000E3F26"/>
+    <w:rsid w:val="001B0E6B"/>
   </w:style>
   <w:style w:type="character" w:default="1" w:styleId="DefaultParagraphFont">
     <w:name w:val="Default Paragraph Font"/>

</xml_diff>

<commit_message>
Day 93 Latest Tech,  Day 113 Data Science
</commit_message>
<xml_diff>
--- a/Statistics.docx
+++ b/Statistics.docx
@@ -1024,21 +1024,7 @@
         <w:rPr>
           <w:color w:val="000000" w:themeColor="text1"/>
         </w:rPr>
-        <w:t xml:space="preserve">Outlier: is </w:t>
-      </w:r>
-      <w:proofErr w:type="spellStart"/>
-      <w:r>
-        <w:rPr>
-          <w:color w:val="000000" w:themeColor="text1"/>
-        </w:rPr>
-        <w:t>a</w:t>
-      </w:r>
-      <w:proofErr w:type="spellEnd"/>
-      <w:r>
-        <w:rPr>
-          <w:color w:val="000000" w:themeColor="text1"/>
-        </w:rPr>
-        <w:t xml:space="preserve"> any value which is very distant from other values in data set and cause skewness.</w:t>
+        <w:t>Outlier: is a any value which is very distant from other values in data set and cause skewness.</w:t>
       </w:r>
     </w:p>
     <w:p>
@@ -1598,19 +1584,11 @@
                 <w:color w:val="000000" w:themeColor="text1"/>
               </w:rPr>
             </w:pPr>
-            <w:proofErr w:type="spellStart"/>
             <w:r>
               <w:rPr>
                 <w:color w:val="000000" w:themeColor="text1"/>
               </w:rPr>
-              <w:t>Its</w:t>
-            </w:r>
-            <w:proofErr w:type="spellEnd"/>
-            <w:r>
-              <w:rPr>
-                <w:color w:val="000000" w:themeColor="text1"/>
-              </w:rPr>
-              <w:t xml:space="preserve"> not express in square root as it already quantifies the spread of data in squared units.</w:t>
+              <w:t>Its not express in square root as it already quantifies the spread of data in squared units.</w:t>
             </w:r>
           </w:p>
         </w:tc>
@@ -3034,7 +3012,7 @@
                 <w:noProof/>
               </w:rPr>
               <w:drawing>
-                <wp:inline distT="0" distB="0" distL="0" distR="0" wp14:anchorId="06DA7828" wp14:editId="21CBC6B7">
+                <wp:inline distT="0" distB="0" distL="0" distR="0" wp14:anchorId="06DA7828" wp14:editId="3E820A87">
                   <wp:extent cx="1778000" cy="1244581"/>
                   <wp:effectExtent l="0" t="0" r="0" b="0"/>
                   <wp:docPr id="88014661" name="Picture 1" descr="Box Plot - Simply explained - DATAtab"/>
@@ -5111,21 +5089,7 @@
         <w:rPr>
           <w:color w:val="000000" w:themeColor="text1"/>
         </w:rPr>
-        <w:t xml:space="preserve">The sum of products (32 in the original case) can be used as a metric to compare against random </w:t>
-      </w:r>
-      <w:proofErr w:type="spellStart"/>
-      <w:r>
-        <w:rPr>
-          <w:color w:val="000000" w:themeColor="text1"/>
-        </w:rPr>
-        <w:t>shufflings</w:t>
-      </w:r>
-      <w:proofErr w:type="spellEnd"/>
-      <w:r>
-        <w:rPr>
-          <w:color w:val="000000" w:themeColor="text1"/>
-        </w:rPr>
-        <w:t>. By shuffling one of the vectors multiple times and calculating the sum of products each time, you can generate a distribution of sums. This relates to a resampling-based estimate.</w:t>
+        <w:t>The sum of products (32 in the original case) can be used as a metric to compare against random shufflings. By shuffling one of the vectors multiple times and calculating the sum of products each time, you can generate a distribution of sums. This relates to a resampling-based estimate.</w:t>
       </w:r>
     </w:p>
     <w:p>
@@ -5314,23 +5278,7 @@
         <w:t>Variables can have an association that is not linear, in which case the correlation coefficient may not be a useful metric. The relationship between tax rates and revenue</w:t>
       </w:r>
       <w:r>
-        <w:t xml:space="preserve"> raised is an example: as tax rates increase from zero, the revenue raised also increases. However, once tax rates reach a high level and approach 100%, tax avoidance </w:t>
-      </w:r>
-      <w:proofErr w:type="spellStart"/>
-      <w:r>
-        <w:t>increa</w:t>
-      </w:r>
-      <w:proofErr w:type="spellEnd"/>
-      <w:r>
-        <w:t xml:space="preserve">‐ </w:t>
-      </w:r>
-      <w:proofErr w:type="spellStart"/>
-      <w:r>
-        <w:t>ses</w:t>
-      </w:r>
-      <w:proofErr w:type="spellEnd"/>
-      <w:r>
-        <w:t xml:space="preserve"> and tax revenue actually declines.</w:t>
+        <w:t xml:space="preserve"> raised is an example: as tax rates increase from zero, the revenue raised also increases. However, once tax rates reach a high level and approach 100%, tax avoidance increa‐ ses and tax revenue actually declines.</w:t>
       </w:r>
     </w:p>
     <w:p>
@@ -5472,104 +5420,20 @@
         <w:rPr>
           <w:color w:val="000000" w:themeColor="text1"/>
         </w:rPr>
-        <w:t xml:space="preserve">Create arrays -&gt; </w:t>
-      </w:r>
-      <w:proofErr w:type="spellStart"/>
-      <w:r>
-        <w:rPr>
-          <w:color w:val="000000" w:themeColor="text1"/>
-        </w:rPr>
-        <w:t>np.array</w:t>
-      </w:r>
-      <w:proofErr w:type="spellEnd"/>
-      <w:r>
-        <w:rPr>
-          <w:color w:val="000000" w:themeColor="text1"/>
-        </w:rPr>
-        <w:t xml:space="preserve">([List]) | </w:t>
-      </w:r>
-      <w:proofErr w:type="spellStart"/>
-      <w:r>
-        <w:rPr>
-          <w:color w:val="000000" w:themeColor="text1"/>
-        </w:rPr>
-        <w:t>np.zeros</w:t>
-      </w:r>
-      <w:proofErr w:type="spellEnd"/>
-      <w:r>
-        <w:rPr>
-          <w:color w:val="000000" w:themeColor="text1"/>
-        </w:rPr>
-        <w:t>() |</w:t>
-      </w:r>
-      <w:proofErr w:type="spellStart"/>
-      <w:r>
-        <w:rPr>
-          <w:color w:val="000000" w:themeColor="text1"/>
-        </w:rPr>
-        <w:t>np.linspace</w:t>
-      </w:r>
-      <w:proofErr w:type="spellEnd"/>
-      <w:r>
-        <w:rPr>
-          <w:color w:val="000000" w:themeColor="text1"/>
-        </w:rPr>
-        <w:t xml:space="preserve">(), </w:t>
-      </w:r>
-      <w:proofErr w:type="spellStart"/>
-      <w:r>
-        <w:rPr>
-          <w:color w:val="000000" w:themeColor="text1"/>
-        </w:rPr>
-        <w:t>np.logspace</w:t>
-      </w:r>
-      <w:proofErr w:type="spellEnd"/>
-      <w:r>
-        <w:rPr>
-          <w:color w:val="000000" w:themeColor="text1"/>
-        </w:rPr>
-        <w:t>()</w:t>
-      </w:r>
-    </w:p>
-    <w:p>
-      <w:pPr>
-        <w:rPr>
-          <w:color w:val="000000" w:themeColor="text1"/>
-        </w:rPr>
-      </w:pPr>
-      <w:r>
-        <w:rPr>
-          <w:color w:val="000000" w:themeColor="text1"/>
-        </w:rPr>
-        <w:t>Examining -&gt; .</w:t>
-      </w:r>
-      <w:proofErr w:type="spellStart"/>
-      <w:r>
-        <w:rPr>
-          <w:color w:val="000000" w:themeColor="text1"/>
-        </w:rPr>
-        <w:t>dtype</w:t>
-      </w:r>
-      <w:proofErr w:type="spellEnd"/>
-      <w:r>
-        <w:rPr>
-          <w:color w:val="000000" w:themeColor="text1"/>
-        </w:rPr>
-        <w:t>, .</w:t>
-      </w:r>
-      <w:proofErr w:type="spellStart"/>
-      <w:r>
-        <w:rPr>
-          <w:color w:val="000000" w:themeColor="text1"/>
-        </w:rPr>
-        <w:t>ndim</w:t>
-      </w:r>
-      <w:proofErr w:type="spellEnd"/>
-      <w:r>
-        <w:rPr>
-          <w:color w:val="000000" w:themeColor="text1"/>
-        </w:rPr>
-        <w:t>, .shape, .size</w:t>
+        <w:t>Create arrays -&gt; np.array([List]) | np.zeros() |np.linspace(), np.logspace()</w:t>
+      </w:r>
+    </w:p>
+    <w:p>
+      <w:pPr>
+        <w:rPr>
+          <w:color w:val="000000" w:themeColor="text1"/>
+        </w:rPr>
+      </w:pPr>
+      <w:r>
+        <w:rPr>
+          <w:color w:val="000000" w:themeColor="text1"/>
+        </w:rPr>
+        <w:t>Examining -&gt; .dtype, .ndim, .shape, .size</w:t>
       </w:r>
     </w:p>
     <w:p>
@@ -5933,15 +5797,7 @@
     </w:p>
     <w:p>
       <w:r>
-        <w:t xml:space="preserve">• A correlation coefficient of zero indicates no correlation, but be aware that ran‐ </w:t>
-      </w:r>
-      <w:proofErr w:type="spellStart"/>
-      <w:r>
-        <w:t>dom</w:t>
-      </w:r>
-      <w:proofErr w:type="spellEnd"/>
-      <w:r>
-        <w:t xml:space="preserve"> arrangements of data will produce both positive and negative values for the correlation coefficient just by chance</w:t>
+        <w:t>• A correlation coefficient of zero indicates no correlation, but be aware that ran‐ dom arrangements of data will produce both positive and negative values for the correlation coefficient just by chance</w:t>
       </w:r>
     </w:p>
     <w:p>
@@ -7640,15 +7496,7 @@
     </w:p>
     <w:p>
       <w:r>
-        <w:t xml:space="preserve">Statistical bias refers to measurement or sampling errors that are systematic and pro‐ </w:t>
-      </w:r>
-      <w:proofErr w:type="spellStart"/>
-      <w:r>
-        <w:t>duced</w:t>
-      </w:r>
-      <w:proofErr w:type="spellEnd"/>
-      <w:r>
-        <w:t xml:space="preserve"> by the measurement or sampling process.</w:t>
+        <w:t>Statistical bias refers to measurement or sampling errors that are systematic and pro‐ duced by the measurement or sampling process.</w:t>
       </w:r>
     </w:p>
     <w:p>
@@ -8493,31 +8341,7 @@
         </w:rPr>
       </w:pPr>
       <w:r>
-        <w:t xml:space="preserve">Since repeated review of large data sets is a key value proposition in data science, selection bias is something to worry about. A form of selection bias of particular con‐ </w:t>
-      </w:r>
-      <w:proofErr w:type="spellStart"/>
-      <w:r>
-        <w:t>cern</w:t>
-      </w:r>
-      <w:proofErr w:type="spellEnd"/>
-      <w:r>
-        <w:t xml:space="preserve"> to data scientists is what John Elder (founder of Elder Research, a respected data mining consultancy) calls the vast search effect. If you repeatedly run different models and ask different questions with a large data set, you are bound to find something interesting. But is the result you found truly something interesting, or is it the chance outlier? We can guard against this by using a holdout set, and sometimes more than one hold‐ out set, against which to validate performance. Elder also advocates the use of what he calls target shuffling (a permutation test, in essence) to test the validity of </w:t>
-      </w:r>
-      <w:proofErr w:type="spellStart"/>
-      <w:r>
-        <w:t>predic</w:t>
-      </w:r>
-      <w:proofErr w:type="spellEnd"/>
-      <w:r>
-        <w:t xml:space="preserve">‐ </w:t>
-      </w:r>
-      <w:proofErr w:type="spellStart"/>
-      <w:r>
-        <w:t>tive</w:t>
-      </w:r>
-      <w:proofErr w:type="spellEnd"/>
-      <w:r>
-        <w:t xml:space="preserve"> associations that a data mining model suggests</w:t>
+        <w:t>Since repeated review of large data sets is a key value proposition in data science, selection bias is something to worry about. A form of selection bias of particular con‐ cern to data scientists is what John Elder (founder of Elder Research, a respected data mining consultancy) calls the vast search effect. If you repeatedly run different models and ask different questions with a large data set, you are bound to find something interesting. But is the result you found truly something interesting, or is it the chance outlier? We can guard against this by using a holdout set, and sometimes more than one hold‐ out set, against which to validate performance. Elder also advocates the use of what he calls target shuffling (a permutation test, in essence) to test the validity of predic‐ tive associations that a data mining model suggests</w:t>
       </w:r>
     </w:p>
     <w:p>
@@ -11718,15 +11542,7 @@
         </w:rPr>
       </w:pPr>
       <w:r>
-        <w:t xml:space="preserve">A number of different statistics can be compared, after standardization, to the </w:t>
-      </w:r>
-      <w:proofErr w:type="spellStart"/>
-      <w:r>
-        <w:t>tdistribution</w:t>
-      </w:r>
-      <w:proofErr w:type="spellEnd"/>
-      <w:r>
-        <w:t xml:space="preserve">, to estimate confidence intervals in light of sampling variation. Consider a sample of size n for which the sample mean x has been calculated. If s is the sample standard deviation, a 90% confidence interval around the sample mean is given by    </w:t>
+        <w:t xml:space="preserve">A number of different statistics can be compared, after standardization, to the tdistribution, to estimate confidence intervals in light of sampling variation. Consider a sample of size n for which the sample mean x has been calculated. If s is the sample standard deviation, a 90% confidence interval around the sample mean is given by    </w:t>
       </w:r>
       <w:r>
         <w:rPr>
@@ -11867,14 +11683,7 @@
       </w:r>
       <w:r>
         <w:br/>
-      </w:r>
-      <w:proofErr w:type="spellStart"/>
-      <w:r>
-        <w:t>Distribution</w:t>
-      </w:r>
-      <w:proofErr w:type="spellEnd"/>
-      <w:r>
-        <w:t xml:space="preserve"> of number of successes in x trials. Synonym Bernoulli distribution</w:t>
+        <w:t>Distribution of number of successes in x trials. Synonym Bernoulli distribution</w:t>
       </w:r>
     </w:p>
     <w:p>
@@ -11951,49 +11760,12 @@
     </w:p>
     <w:p>
       <w:r>
-        <w:t xml:space="preserve">The </w:t>
-      </w:r>
-      <w:proofErr w:type="spellStart"/>
-      <w:r>
-        <w:t>scipy.stats</w:t>
-      </w:r>
-      <w:proofErr w:type="spellEnd"/>
-      <w:r>
-        <w:t xml:space="preserve"> module implements a large variety of statistical distributions. For the binomial distribution, use the functions </w:t>
-      </w:r>
-      <w:proofErr w:type="spellStart"/>
-      <w:r>
-        <w:t>stats.binom.pmf</w:t>
-      </w:r>
-      <w:proofErr w:type="spellEnd"/>
-      <w:r>
-        <w:t xml:space="preserve"> and </w:t>
-      </w:r>
-      <w:proofErr w:type="spellStart"/>
-      <w:r>
-        <w:t>stats.binom.cdf</w:t>
-      </w:r>
-      <w:proofErr w:type="spellEnd"/>
-      <w:r>
-        <w:t xml:space="preserve">: </w:t>
-      </w:r>
-    </w:p>
-    <w:p>
-      <w:proofErr w:type="spellStart"/>
-      <w:r>
-        <w:t>stats.binom.pmf</w:t>
-      </w:r>
-      <w:proofErr w:type="spellEnd"/>
-      <w:r>
-        <w:t xml:space="preserve">(2, n=5, p=0.1) </w:t>
-      </w:r>
-      <w:proofErr w:type="spellStart"/>
-      <w:r>
-        <w:t>stats.binom.cdf</w:t>
-      </w:r>
-      <w:proofErr w:type="spellEnd"/>
-      <w:r>
-        <w:t>(2, n=5, p=0.1)</w:t>
+        <w:t xml:space="preserve">The scipy.stats module implements a large variety of statistical distributions. For the binomial distribution, use the functions stats.binom.pmf and stats.binom.cdf: </w:t>
+      </w:r>
+    </w:p>
+    <w:p>
+      <w:r>
+        <w:t>stats.binom.pmf(2, n=5, p=0.1) stats.binom.cdf(2, n=5, p=0.1)</w:t>
       </w:r>
     </w:p>
     <w:p>
@@ -12784,49 +12556,7 @@
         <w:rPr>
           <w:color w:val="000000" w:themeColor="text1"/>
         </w:rPr>
-        <w:t xml:space="preserve">The Poisson distribution tells us the </w:t>
-      </w:r>
-      <w:proofErr w:type="spellStart"/>
-      <w:r>
-        <w:rPr>
-          <w:color w:val="000000" w:themeColor="text1"/>
-        </w:rPr>
-        <w:t>distribu</w:t>
-      </w:r>
-      <w:proofErr w:type="spellEnd"/>
-      <w:r>
-        <w:rPr>
-          <w:color w:val="000000" w:themeColor="text1"/>
-        </w:rPr>
-        <w:t xml:space="preserve">‐ </w:t>
-      </w:r>
-      <w:proofErr w:type="spellStart"/>
-      <w:r>
-        <w:rPr>
-          <w:color w:val="000000" w:themeColor="text1"/>
-        </w:rPr>
-        <w:t>tion</w:t>
-      </w:r>
-      <w:proofErr w:type="spellEnd"/>
-      <w:r>
-        <w:rPr>
-          <w:color w:val="000000" w:themeColor="text1"/>
-        </w:rPr>
-        <w:t xml:space="preserve"> of events per unit of time or space when we sample many such units. It is useful when addressing queuing questions such as “How much capacity do we need to be 95% sure of fully processing the internet traffic that arrives on a server in any </w:t>
-      </w:r>
-      <w:proofErr w:type="spellStart"/>
-      <w:r>
-        <w:rPr>
-          <w:color w:val="000000" w:themeColor="text1"/>
-        </w:rPr>
-        <w:t>fivesecond</w:t>
-      </w:r>
-      <w:proofErr w:type="spellEnd"/>
-      <w:r>
-        <w:rPr>
-          <w:color w:val="000000" w:themeColor="text1"/>
-        </w:rPr>
-        <w:t xml:space="preserve"> period?”</w:t>
+        <w:t>The Poisson distribution tells us the distribu‐ tion of events per unit of time or space when we sample many such units. It is useful when addressing queuing questions such as “How much capacity do we need to be 95% sure of fully processing the internet traffic that arrives on a server in any fivesecond period?”</w:t>
       </w:r>
     </w:p>
     <w:p>
@@ -13102,15 +12832,7 @@
     </w:p>
     <w:p>
       <w:r>
-        <w:t xml:space="preserve">In many applications, the event rate, λ, is known or can be estimated from prior data. However, for rare events, this is not necessarily so. Aircraft engine failure, for exam‐ </w:t>
-      </w:r>
-      <w:proofErr w:type="spellStart"/>
-      <w:r>
-        <w:t>ple</w:t>
-      </w:r>
-      <w:proofErr w:type="spellEnd"/>
-      <w:r>
-        <w:t>, is sufficiently rare (thankfully) that, for a given engine type, there may be little data on which to base an estimate of time between failures. With no data at all, there is little basis on which to estimate an event rate</w:t>
+        <w:t>In many applications, the event rate, λ, is known or can be estimated from prior data. However, for rare events, this is not necessarily so. Aircraft engine failure, for exam‐ ple, is sufficiently rare (thankfully) that, for a given engine type, there may be little data on which to base an estimate of time between failures. With no data at all, there is little basis on which to estimate an event rate</w:t>
       </w:r>
     </w:p>
     <w:p>
@@ -13721,43 +13443,7 @@
           <w:sz w:val="24"/>
           <w:szCs w:val="24"/>
         </w:rPr>
-        <w:t xml:space="preserve">A/B tests are common in web design and marketing, since results are so readily </w:t>
-      </w:r>
-      <w:proofErr w:type="spellStart"/>
-      <w:r>
-        <w:rPr>
-          <w:color w:val="000000" w:themeColor="text1"/>
-          <w:sz w:val="24"/>
-          <w:szCs w:val="24"/>
-        </w:rPr>
-        <w:t>meas</w:t>
-      </w:r>
-      <w:proofErr w:type="spellEnd"/>
-      <w:r>
-        <w:rPr>
-          <w:color w:val="000000" w:themeColor="text1"/>
-          <w:sz w:val="24"/>
-          <w:szCs w:val="24"/>
-        </w:rPr>
-        <w:t xml:space="preserve">‐ </w:t>
-      </w:r>
-      <w:proofErr w:type="spellStart"/>
-      <w:r>
-        <w:rPr>
-          <w:color w:val="000000" w:themeColor="text1"/>
-          <w:sz w:val="24"/>
-          <w:szCs w:val="24"/>
-        </w:rPr>
-        <w:t>ured</w:t>
-      </w:r>
-      <w:proofErr w:type="spellEnd"/>
-      <w:r>
-        <w:rPr>
-          <w:color w:val="000000" w:themeColor="text1"/>
-          <w:sz w:val="24"/>
-          <w:szCs w:val="24"/>
-        </w:rPr>
-        <w:t xml:space="preserve">. Some examples of A/B testing include: </w:t>
+        <w:t xml:space="preserve">A/B tests are common in web design and marketing, since results are so readily meas‐ ured. Some examples of A/B testing include: </w:t>
       </w:r>
     </w:p>
     <w:p>
@@ -13924,25 +13610,7 @@
           <w:sz w:val="24"/>
           <w:szCs w:val="24"/>
         </w:rPr>
-        <w:t xml:space="preserve">• Luck of the draw in which subjects are assigned to which treatments (i.e., the ran‐ </w:t>
-      </w:r>
-      <w:proofErr w:type="spellStart"/>
-      <w:r>
-        <w:rPr>
-          <w:color w:val="000000" w:themeColor="text1"/>
-          <w:sz w:val="24"/>
-          <w:szCs w:val="24"/>
-        </w:rPr>
-        <w:t>dom</w:t>
-      </w:r>
-      <w:proofErr w:type="spellEnd"/>
-      <w:r>
-        <w:rPr>
-          <w:color w:val="000000" w:themeColor="text1"/>
-          <w:sz w:val="24"/>
-          <w:szCs w:val="24"/>
-        </w:rPr>
-        <w:t xml:space="preserve"> assignment may have resulted in the naturally better-performing subjects being concentrated in A or B)</w:t>
+        <w:t>• Luck of the draw in which subjects are assigned to which treatments (i.e., the ran‐ dom assignment may have resulted in the naturally better-performing subjects being concentrated in A or B)</w:t>
       </w:r>
     </w:p>
     <w:p>
@@ -14596,25 +14264,7 @@
           <w:sz w:val="24"/>
           <w:szCs w:val="24"/>
         </w:rPr>
-        <w:t xml:space="preserve">Ask several friends to invent a series of 50 coin flips: have them write down a series of random Hs and Ts. Then ask them to actually flip a coin 50 times and write down the results. Have them put the real coin flip results in one pile, and the </w:t>
-      </w:r>
-      <w:proofErr w:type="spellStart"/>
-      <w:r>
-        <w:rPr>
-          <w:color w:val="000000" w:themeColor="text1"/>
-          <w:sz w:val="24"/>
-          <w:szCs w:val="24"/>
-        </w:rPr>
-        <w:t>madeup</w:t>
-      </w:r>
-      <w:proofErr w:type="spellEnd"/>
-      <w:r>
-        <w:rPr>
-          <w:color w:val="000000" w:themeColor="text1"/>
-          <w:sz w:val="24"/>
-          <w:szCs w:val="24"/>
-        </w:rPr>
-        <w:t xml:space="preserve"> results in another. It is easy to tell which results are real: the real ones will have longer runs of Hs or Ts. In a set of 50 real coin flips, it is not at all unusual to see five Hypothesis Tests | 93 or six Hs or Ts in a row. However, when most of us are inventing random coin flips and we have gotten three or four Hs in a row, we tell ourselves that, for the series to look random, we had better switch to T</w:t>
+        <w:t>Ask several friends to invent a series of 50 coin flips: have them write down a series of random Hs and Ts. Then ask them to actually flip a coin 50 times and write down the results. Have them put the real coin flip results in one pile, and the madeup results in another. It is easy to tell which results are real: the real ones will have longer runs of Hs or Ts. In a set of 50 real coin flips, it is not at all unusual to see five Hypothesis Tests | 93 or six Hs or Ts in a row. However, when most of us are inventing random coin flips and we have gotten three or four Hs in a row, we tell ourselves that, for the series to look random, we had better switch to T</w:t>
       </w:r>
     </w:p>
     <w:p>
@@ -14690,25 +14340,7 @@
           <w:sz w:val="24"/>
           <w:szCs w:val="24"/>
         </w:rPr>
-        <w:t xml:space="preserve">The Null Hypothesis </w:t>
-      </w:r>
-      <w:proofErr w:type="spellStart"/>
-      <w:r>
-        <w:rPr>
-          <w:color w:val="000000" w:themeColor="text1"/>
-          <w:sz w:val="24"/>
-          <w:szCs w:val="24"/>
-        </w:rPr>
-        <w:t>Hypothesis</w:t>
-      </w:r>
-      <w:proofErr w:type="spellEnd"/>
-      <w:r>
-        <w:rPr>
-          <w:color w:val="000000" w:themeColor="text1"/>
-          <w:sz w:val="24"/>
-          <w:szCs w:val="24"/>
-        </w:rPr>
-        <w:t xml:space="preserve"> tests use the following logic: “Given the human tendency to react to unusual but random behavior and interpret it as something meaningful and real, in our experiments we will require proof that the difference between groups is more extreme than what chance might reasonably produce.”</w:t>
+        <w:t>The Null Hypothesis Hypothesis tests use the following logic: “Given the human tendency to react to unusual but random behavior and interpret it as something meaningful and real, in our experiments we will require proof that the difference between groups is more extreme than what chance might reasonably produce.”</w:t>
       </w:r>
     </w:p>
     <w:p>
@@ -14909,25 +14541,7 @@
           <w:sz w:val="24"/>
           <w:szCs w:val="24"/>
         </w:rPr>
-        <w:t xml:space="preserve">you want a hypothesis test to protect you from being fooled by chance in the direction favoring B. You don’t care about being fooled by chance in the other direction, because you would be sticking with A unless B proves definitively better. So you want a directional alternative hypothesis (B is better than A). In such a case, you use a one-way (or </w:t>
-      </w:r>
-      <w:proofErr w:type="spellStart"/>
-      <w:r>
-        <w:rPr>
-          <w:color w:val="000000" w:themeColor="text1"/>
-          <w:sz w:val="24"/>
-          <w:szCs w:val="24"/>
-        </w:rPr>
-        <w:t>onetail</w:t>
-      </w:r>
-      <w:proofErr w:type="spellEnd"/>
-      <w:r>
-        <w:rPr>
-          <w:color w:val="000000" w:themeColor="text1"/>
-          <w:sz w:val="24"/>
-          <w:szCs w:val="24"/>
-        </w:rPr>
-        <w:t>) hypothesis test. This means that extreme chance results in only one direction count toward the p-value</w:t>
+        <w:t>you want a hypothesis test to protect you from being fooled by chance in the direction favoring B. You don’t care about being fooled by chance in the other direction, because you would be sticking with A unless B proves definitively better. So you want a directional alternative hypothesis (B is better than A). In such a case, you use a one-way (or onetail) hypothesis test. This means that extreme chance results in only one direction count toward the p-value</w:t>
       </w:r>
       <w:r>
         <w:rPr>
@@ -14973,43 +14587,7 @@
           <w:sz w:val="24"/>
           <w:szCs w:val="24"/>
         </w:rPr>
-        <w:t xml:space="preserve">• A null hypothesis is a logical construct embodying the notion that nothing </w:t>
-      </w:r>
-      <w:proofErr w:type="spellStart"/>
-      <w:r>
-        <w:rPr>
-          <w:color w:val="000000" w:themeColor="text1"/>
-          <w:sz w:val="24"/>
-          <w:szCs w:val="24"/>
-        </w:rPr>
-        <w:t>spe</w:t>
-      </w:r>
-      <w:proofErr w:type="spellEnd"/>
-      <w:r>
-        <w:rPr>
-          <w:color w:val="000000" w:themeColor="text1"/>
-          <w:sz w:val="24"/>
-          <w:szCs w:val="24"/>
-        </w:rPr>
-        <w:t xml:space="preserve">‐ </w:t>
-      </w:r>
-      <w:proofErr w:type="spellStart"/>
-      <w:r>
-        <w:rPr>
-          <w:color w:val="000000" w:themeColor="text1"/>
-          <w:sz w:val="24"/>
-          <w:szCs w:val="24"/>
-        </w:rPr>
-        <w:t>cial</w:t>
-      </w:r>
-      <w:proofErr w:type="spellEnd"/>
-      <w:r>
-        <w:rPr>
-          <w:color w:val="000000" w:themeColor="text1"/>
-          <w:sz w:val="24"/>
-          <w:szCs w:val="24"/>
-        </w:rPr>
-        <w:t xml:space="preserve"> has happened, and any effect you observe is due to random chance. </w:t>
+        <w:t xml:space="preserve">• A null hypothesis is a logical construct embodying the notion that nothing spe‐ cial has happened, and any effect you observe is due to random chance. </w:t>
       </w:r>
     </w:p>
     <w:p>
@@ -15372,25 +14950,7 @@
           <w:sz w:val="24"/>
           <w:szCs w:val="24"/>
         </w:rPr>
-        <w:t xml:space="preserve">5. Whatever statistic or estimate was calculated for the original samples (e.g., differ‐ </w:t>
-      </w:r>
-      <w:proofErr w:type="spellStart"/>
-      <w:r>
-        <w:rPr>
-          <w:color w:val="000000" w:themeColor="text1"/>
-          <w:sz w:val="24"/>
-          <w:szCs w:val="24"/>
-        </w:rPr>
-        <w:t>ence</w:t>
-      </w:r>
-      <w:proofErr w:type="spellEnd"/>
-      <w:r>
-        <w:rPr>
-          <w:color w:val="000000" w:themeColor="text1"/>
-          <w:sz w:val="24"/>
-          <w:szCs w:val="24"/>
-        </w:rPr>
-        <w:t xml:space="preserve"> in group proportions), calculate it now for the resamples, and record; this constitutes one permutation iteration. 6. Repeat the previous steps R times to yield a permutation distribution of the test statistic</w:t>
+        <w:t>5. Whatever statistic or estimate was calculated for the original samples (e.g., differ‐ ence in group proportions), calculate it now for the resamples, and record; this constitutes one permutation iteration. 6. Repeat the previous steps R times to yield a permutation distribution of the test statistic</w:t>
       </w:r>
     </w:p>
     <w:p>
@@ -15492,17 +15052,56 @@
           <w:sz w:val="24"/>
           <w:szCs w:val="24"/>
         </w:rPr>
-        <w:t>--------------------- 8/2</w:t>
-      </w:r>
-      <w:r>
-        <w:rPr>
-          <w:i/>
-          <w:iCs/>
-          <w:color w:val="7F7F7F" w:themeColor="text1" w:themeTint="80"/>
-          <w:sz w:val="24"/>
-          <w:szCs w:val="24"/>
-        </w:rPr>
-        <w:t>6</w:t>
+        <w:t>--------------------- 8/26/2024 up to page 98</w:t>
+      </w:r>
+    </w:p>
+    <w:p>
+      <w:pPr>
+        <w:rPr>
+          <w:color w:val="000000" w:themeColor="text1"/>
+          <w:sz w:val="24"/>
+          <w:szCs w:val="24"/>
+        </w:rPr>
+      </w:pPr>
+      <w:r>
+        <w:rPr>
+          <w:color w:val="000000" w:themeColor="text1"/>
+          <w:sz w:val="24"/>
+          <w:szCs w:val="24"/>
+        </w:rPr>
+        <w:t>One potential proxy variable for our company is the number of clicks on the detailed landing page. A better one is how long people spend on the page. It is reasonable to think that a web presentation (page) that holds people’s attention longer will lead to more sales. Hence, our metric is average session time, comparing page A to page B.</w:t>
+      </w:r>
+    </w:p>
+    <w:p>
+      <w:pPr>
+        <w:rPr>
+          <w:i/>
+          <w:iCs/>
+          <w:color w:val="7F7F7F" w:themeColor="text1" w:themeTint="80"/>
+          <w:sz w:val="24"/>
+          <w:szCs w:val="24"/>
+        </w:rPr>
+      </w:pPr>
+      <w:r>
+        <w:rPr>
+          <w:i/>
+          <w:iCs/>
+          <w:color w:val="7F7F7F" w:themeColor="text1" w:themeTint="80"/>
+          <w:sz w:val="24"/>
+          <w:szCs w:val="24"/>
+        </w:rPr>
+        <w:lastRenderedPageBreak/>
+        <w:t>--------------------- 8/</w:t>
+      </w:r>
+      <w:r>
+        <w:rPr>
+          <w:i/>
+          <w:iCs/>
+          <w:color w:val="7F7F7F" w:themeColor="text1" w:themeTint="80"/>
+          <w:sz w:val="24"/>
+          <w:szCs w:val="24"/>
+        </w:rPr>
+        <w:t>27</w:t>
       </w:r>
       <w:r>
         <w:rPr>
@@ -15514,6 +15113,15 @@
         </w:rPr>
         <w:t>/2024 up to page 98</w:t>
       </w:r>
+    </w:p>
+    <w:p>
+      <w:pPr>
+        <w:rPr>
+          <w:color w:val="000000" w:themeColor="text1"/>
+          <w:sz w:val="24"/>
+          <w:szCs w:val="24"/>
+        </w:rPr>
+      </w:pPr>
     </w:p>
     <w:sectPr>
       <w:pgSz w:w="12240" w:h="15840"/>
@@ -16510,7 +16118,7 @@
   <w:style w:type="paragraph" w:default="1" w:styleId="Normal">
     <w:name w:val="Normal"/>
     <w:qFormat/>
-    <w:rsid w:val="001B0E6B"/>
+    <w:rsid w:val="00C8169F"/>
   </w:style>
   <w:style w:type="character" w:default="1" w:styleId="DefaultParagraphFont">
     <w:name w:val="Default Paragraph Font"/>

</xml_diff>

<commit_message>
Day 94 Latest Tech, Day 114 Data Science
</commit_message>
<xml_diff>
--- a/Statistics.docx
+++ b/Statistics.docx
@@ -3012,7 +3012,7 @@
                 <w:noProof/>
               </w:rPr>
               <w:drawing>
-                <wp:inline distT="0" distB="0" distL="0" distR="0" wp14:anchorId="06DA7828" wp14:editId="3E820A87">
+                <wp:inline distT="0" distB="0" distL="0" distR="0" wp14:anchorId="06DA7828" wp14:editId="0D78C5DC">
                   <wp:extent cx="1778000" cy="1244581"/>
                   <wp:effectExtent l="0" t="0" r="0" b="0"/>
                   <wp:docPr id="88014661" name="Picture 1" descr="Box Plot - Simply explained - DATAtab"/>
@@ -15091,6 +15091,44 @@
           <w:szCs w:val="24"/>
         </w:rPr>
         <w:lastRenderedPageBreak/>
+        <w:t>--------------------- 8/27/2024 up to page 98</w:t>
+      </w:r>
+    </w:p>
+    <w:p>
+      <w:pPr>
+        <w:rPr>
+          <w:color w:val="000000" w:themeColor="text1"/>
+          <w:sz w:val="24"/>
+          <w:szCs w:val="24"/>
+        </w:rPr>
+      </w:pPr>
+      <w:r>
+        <w:rPr>
+          <w:color w:val="000000" w:themeColor="text1"/>
+          <w:sz w:val="24"/>
+          <w:szCs w:val="24"/>
+        </w:rPr>
+        <w:t>Exhaustive and Bootstrap Permutation Tests In addition to the preceding random shuffling procedure, also called a random per‐ mutation test or a randomization test, there are two variants of the permutation test: • An exhaustive permutation test • A bootstrap permutation test</w:t>
+      </w:r>
+    </w:p>
+    <w:p>
+      <w:pPr>
+        <w:rPr>
+          <w:i/>
+          <w:iCs/>
+          <w:color w:val="7F7F7F" w:themeColor="text1" w:themeTint="80"/>
+          <w:sz w:val="24"/>
+          <w:szCs w:val="24"/>
+        </w:rPr>
+      </w:pPr>
+      <w:r>
+        <w:rPr>
+          <w:i/>
+          <w:iCs/>
+          <w:color w:val="7F7F7F" w:themeColor="text1" w:themeTint="80"/>
+          <w:sz w:val="24"/>
+          <w:szCs w:val="24"/>
+        </w:rPr>
         <w:t>--------------------- 8/</w:t>
       </w:r>
       <w:r>
@@ -15101,27 +15139,28 @@
           <w:sz w:val="24"/>
           <w:szCs w:val="24"/>
         </w:rPr>
-        <w:t>27</w:t>
-      </w:r>
-      <w:r>
-        <w:rPr>
-          <w:i/>
-          <w:iCs/>
-          <w:color w:val="7F7F7F" w:themeColor="text1" w:themeTint="80"/>
-          <w:sz w:val="24"/>
-          <w:szCs w:val="24"/>
-        </w:rPr>
-        <w:t>/2024 up to page 98</w:t>
-      </w:r>
-    </w:p>
-    <w:p>
-      <w:pPr>
-        <w:rPr>
-          <w:color w:val="000000" w:themeColor="text1"/>
-          <w:sz w:val="24"/>
-          <w:szCs w:val="24"/>
-        </w:rPr>
-      </w:pPr>
+        <w:t>28</w:t>
+      </w:r>
+      <w:r>
+        <w:rPr>
+          <w:i/>
+          <w:iCs/>
+          <w:color w:val="7F7F7F" w:themeColor="text1" w:themeTint="80"/>
+          <w:sz w:val="24"/>
+          <w:szCs w:val="24"/>
+        </w:rPr>
+        <w:t xml:space="preserve">/2024 up to page </w:t>
+      </w:r>
+      <w:r>
+        <w:rPr>
+          <w:i/>
+          <w:iCs/>
+          <w:color w:val="7F7F7F" w:themeColor="text1" w:themeTint="80"/>
+          <w:sz w:val="24"/>
+          <w:szCs w:val="24"/>
+        </w:rPr>
+        <w:t>102</w:t>
+      </w:r>
     </w:p>
     <w:sectPr>
       <w:pgSz w:w="12240" w:h="15840"/>
@@ -16118,7 +16157,7 @@
   <w:style w:type="paragraph" w:default="1" w:styleId="Normal">
     <w:name w:val="Normal"/>
     <w:qFormat/>
-    <w:rsid w:val="00C8169F"/>
+    <w:rsid w:val="0065447E"/>
   </w:style>
   <w:style w:type="character" w:default="1" w:styleId="DefaultParagraphFont">
     <w:name w:val="Default Paragraph Font"/>

</xml_diff>

<commit_message>
Day 96 Latest Tech, Day 116 Data Science
</commit_message>
<xml_diff>
--- a/Statistics.docx
+++ b/Statistics.docx
@@ -3012,7 +3012,7 @@
                 <w:noProof/>
               </w:rPr>
               <w:drawing>
-                <wp:inline distT="0" distB="0" distL="0" distR="0" wp14:anchorId="06DA7828" wp14:editId="0D78C5DC">
+                <wp:inline distT="0" distB="0" distL="0" distR="0" wp14:anchorId="06DA7828" wp14:editId="310E4EC9">
                   <wp:extent cx="1778000" cy="1244581"/>
                   <wp:effectExtent l="0" t="0" r="0" b="0"/>
                   <wp:docPr id="88014661" name="Picture 1" descr="Box Plot - Simply explained - DATAtab"/>
@@ -15161,6 +15161,111 @@
         </w:rPr>
         <w:t>102</w:t>
       </w:r>
+    </w:p>
+    <w:p>
+      <w:pPr>
+        <w:rPr>
+          <w:color w:val="000000" w:themeColor="text1"/>
+          <w:sz w:val="24"/>
+          <w:szCs w:val="24"/>
+        </w:rPr>
+      </w:pPr>
+      <w:r>
+        <w:rPr>
+          <w:color w:val="000000" w:themeColor="text1"/>
+          <w:sz w:val="24"/>
+          <w:szCs w:val="24"/>
+        </w:rPr>
+        <w:t>In an exhaustive permutation test, instead of just randomly shuffling and dividing the data, we actually figure out all the possible ways it could be divided. This is practical only for relatively small sample sizes</w:t>
+      </w:r>
+    </w:p>
+    <w:p>
+      <w:pPr>
+        <w:rPr>
+          <w:i/>
+          <w:iCs/>
+          <w:color w:val="7F7F7F" w:themeColor="text1" w:themeTint="80"/>
+          <w:sz w:val="24"/>
+          <w:szCs w:val="24"/>
+        </w:rPr>
+      </w:pPr>
+      <w:r>
+        <w:rPr>
+          <w:i/>
+          <w:iCs/>
+          <w:color w:val="7F7F7F" w:themeColor="text1" w:themeTint="80"/>
+          <w:sz w:val="24"/>
+          <w:szCs w:val="24"/>
+        </w:rPr>
+        <w:t>--------------------- 8/29/2024 up to page 102</w:t>
+      </w:r>
+    </w:p>
+    <w:p>
+      <w:pPr>
+        <w:rPr>
+          <w:color w:val="000000" w:themeColor="text1"/>
+          <w:sz w:val="24"/>
+          <w:szCs w:val="24"/>
+        </w:rPr>
+      </w:pPr>
+      <w:r>
+        <w:rPr>
+          <w:color w:val="000000" w:themeColor="text1"/>
+          <w:sz w:val="24"/>
+          <w:szCs w:val="24"/>
+        </w:rPr>
+        <w:t>With a large number of repeated shufflings, the random permutation test results approximate those of the exhaustive permutation test, and approach them in the limit. Exhaustive permutation tests are also sometimes called exact tests, due to their statistical property of guaranteeing that the null model will not test as “significant” more than the alpha level of the test</w:t>
+      </w:r>
+    </w:p>
+    <w:p>
+      <w:pPr>
+        <w:rPr>
+          <w:i/>
+          <w:iCs/>
+          <w:color w:val="7F7F7F" w:themeColor="text1" w:themeTint="80"/>
+          <w:sz w:val="24"/>
+          <w:szCs w:val="24"/>
+        </w:rPr>
+      </w:pPr>
+      <w:r>
+        <w:rPr>
+          <w:i/>
+          <w:iCs/>
+          <w:color w:val="7F7F7F" w:themeColor="text1" w:themeTint="80"/>
+          <w:sz w:val="24"/>
+          <w:szCs w:val="24"/>
+        </w:rPr>
+        <w:t>--------------------- 8/</w:t>
+      </w:r>
+      <w:r>
+        <w:rPr>
+          <w:i/>
+          <w:iCs/>
+          <w:color w:val="7F7F7F" w:themeColor="text1" w:themeTint="80"/>
+          <w:sz w:val="24"/>
+          <w:szCs w:val="24"/>
+        </w:rPr>
+        <w:t>30</w:t>
+      </w:r>
+      <w:r>
+        <w:rPr>
+          <w:i/>
+          <w:iCs/>
+          <w:color w:val="7F7F7F" w:themeColor="text1" w:themeTint="80"/>
+          <w:sz w:val="24"/>
+          <w:szCs w:val="24"/>
+        </w:rPr>
+        <w:t>/2024 up to page 102</w:t>
+      </w:r>
+    </w:p>
+    <w:p>
+      <w:pPr>
+        <w:rPr>
+          <w:color w:val="000000" w:themeColor="text1"/>
+          <w:sz w:val="24"/>
+          <w:szCs w:val="24"/>
+        </w:rPr>
+      </w:pPr>
     </w:p>
     <w:sectPr>
       <w:pgSz w:w="12240" w:h="15840"/>
@@ -16157,7 +16262,7 @@
   <w:style w:type="paragraph" w:default="1" w:styleId="Normal">
     <w:name w:val="Normal"/>
     <w:qFormat/>
-    <w:rsid w:val="0065447E"/>
+    <w:rsid w:val="006B2E84"/>
   </w:style>
   <w:style w:type="character" w:default="1" w:styleId="DefaultParagraphFont">
     <w:name w:val="Default Paragraph Font"/>

</xml_diff>

<commit_message>
Day 97 Latest Tech,   Day 117 Data Science,
</commit_message>
<xml_diff>
--- a/Statistics.docx
+++ b/Statistics.docx
@@ -3012,7 +3012,7 @@
                 <w:noProof/>
               </w:rPr>
               <w:drawing>
-                <wp:inline distT="0" distB="0" distL="0" distR="0" wp14:anchorId="06DA7828" wp14:editId="310E4EC9">
+                <wp:inline distT="0" distB="0" distL="0" distR="0" wp14:anchorId="06DA7828" wp14:editId="1E0596F3">
                   <wp:extent cx="1778000" cy="1244581"/>
                   <wp:effectExtent l="0" t="0" r="0" b="0"/>
                   <wp:docPr id="88014661" name="Picture 1" descr="Box Plot - Simply explained - DATAtab"/>
@@ -15266,6 +15266,65 @@
           <w:szCs w:val="24"/>
         </w:rPr>
       </w:pPr>
+      <w:r>
+        <w:rPr>
+          <w:color w:val="000000" w:themeColor="text1"/>
+          <w:sz w:val="24"/>
+          <w:szCs w:val="24"/>
+        </w:rPr>
+        <w:t>In a bootstrap permutation test, the draws outlined in steps 2 and 3 of the random permutation test are made with replacement instead of without replacement. In this way the resampling procedure models not just the random element in the assignment of treatment to subject but also the random element in the selection of subjects from a population</w:t>
+      </w:r>
+    </w:p>
+    <w:p>
+      <w:pPr>
+        <w:rPr>
+          <w:i/>
+          <w:iCs/>
+          <w:color w:val="7F7F7F" w:themeColor="text1" w:themeTint="80"/>
+          <w:sz w:val="24"/>
+          <w:szCs w:val="24"/>
+        </w:rPr>
+      </w:pPr>
+      <w:r>
+        <w:rPr>
+          <w:i/>
+          <w:iCs/>
+          <w:color w:val="7F7F7F" w:themeColor="text1" w:themeTint="80"/>
+          <w:sz w:val="24"/>
+          <w:szCs w:val="24"/>
+        </w:rPr>
+        <w:t>--------------------- 8/</w:t>
+      </w:r>
+      <w:r>
+        <w:rPr>
+          <w:i/>
+          <w:iCs/>
+          <w:color w:val="7F7F7F" w:themeColor="text1" w:themeTint="80"/>
+          <w:sz w:val="24"/>
+          <w:szCs w:val="24"/>
+        </w:rPr>
+        <w:t>31</w:t>
+      </w:r>
+      <w:r>
+        <w:rPr>
+          <w:i/>
+          <w:iCs/>
+          <w:color w:val="7F7F7F" w:themeColor="text1" w:themeTint="80"/>
+          <w:sz w:val="24"/>
+          <w:szCs w:val="24"/>
+        </w:rPr>
+        <w:t>/2024 up to page 10</w:t>
+      </w:r>
+      <w:r>
+        <w:rPr>
+          <w:i/>
+          <w:iCs/>
+          <w:color w:val="7F7F7F" w:themeColor="text1" w:themeTint="80"/>
+          <w:sz w:val="24"/>
+          <w:szCs w:val="24"/>
+        </w:rPr>
+        <w:t>3</w:t>
+      </w:r>
     </w:p>
     <w:sectPr>
       <w:pgSz w:w="12240" w:h="15840"/>
@@ -16262,7 +16321,7 @@
   <w:style w:type="paragraph" w:default="1" w:styleId="Normal">
     <w:name w:val="Normal"/>
     <w:qFormat/>
-    <w:rsid w:val="006B2E84"/>
+    <w:rsid w:val="00156623"/>
   </w:style>
   <w:style w:type="character" w:default="1" w:styleId="DefaultParagraphFont">
     <w:name w:val="Default Paragraph Font"/>

</xml_diff>

<commit_message>
Day 98 Latest Tech, Day 118 Data Science
</commit_message>
<xml_diff>
--- a/Statistics.docx
+++ b/Statistics.docx
@@ -3012,7 +3012,7 @@
                 <w:noProof/>
               </w:rPr>
               <w:drawing>
-                <wp:inline distT="0" distB="0" distL="0" distR="0" wp14:anchorId="06DA7828" wp14:editId="1E0596F3">
+                <wp:inline distT="0" distB="0" distL="0" distR="0" wp14:anchorId="06DA7828" wp14:editId="21F56B85">
                   <wp:extent cx="1778000" cy="1244581"/>
                   <wp:effectExtent l="0" t="0" r="0" b="0"/>
                   <wp:docPr id="88014661" name="Picture 1" descr="Box Plot - Simply explained - DATAtab"/>
@@ -15293,37 +15293,147 @@
           <w:sz w:val="24"/>
           <w:szCs w:val="24"/>
         </w:rPr>
-        <w:t>--------------------- 8/</w:t>
-      </w:r>
-      <w:r>
-        <w:rPr>
-          <w:i/>
-          <w:iCs/>
-          <w:color w:val="7F7F7F" w:themeColor="text1" w:themeTint="80"/>
-          <w:sz w:val="24"/>
-          <w:szCs w:val="24"/>
-        </w:rPr>
-        <w:t>31</w:t>
-      </w:r>
-      <w:r>
-        <w:rPr>
-          <w:i/>
-          <w:iCs/>
-          <w:color w:val="7F7F7F" w:themeColor="text1" w:themeTint="80"/>
-          <w:sz w:val="24"/>
-          <w:szCs w:val="24"/>
-        </w:rPr>
-        <w:t>/2024 up to page 10</w:t>
-      </w:r>
-      <w:r>
-        <w:rPr>
-          <w:i/>
-          <w:iCs/>
-          <w:color w:val="7F7F7F" w:themeColor="text1" w:themeTint="80"/>
-          <w:sz w:val="24"/>
-          <w:szCs w:val="24"/>
-        </w:rPr>
-        <w:t>3</w:t>
+        <w:t>--------------------- 8/31/2024 up to page 103</w:t>
+      </w:r>
+    </w:p>
+    <w:p>
+      <w:pPr>
+        <w:rPr>
+          <w:color w:val="000000" w:themeColor="text1"/>
+          <w:sz w:val="28"/>
+          <w:szCs w:val="28"/>
+        </w:rPr>
+      </w:pPr>
+      <w:r>
+        <w:rPr>
+          <w:color w:val="000000" w:themeColor="text1"/>
+          <w:sz w:val="28"/>
+          <w:szCs w:val="28"/>
+        </w:rPr>
+        <w:t>Permutation Tests: The Bottom Line for Data Science</w:t>
+      </w:r>
+    </w:p>
+    <w:p>
+      <w:pPr>
+        <w:rPr>
+          <w:color w:val="000000" w:themeColor="text1"/>
+        </w:rPr>
+      </w:pPr>
+      <w:r>
+        <w:rPr>
+          <w:color w:val="000000" w:themeColor="text1"/>
+        </w:rPr>
+        <w:t>Permutation tests are useful heuristic procedures for exploring the role of random variation.</w:t>
+      </w:r>
+    </w:p>
+    <w:p>
+      <w:pPr>
+        <w:rPr>
+          <w:color w:val="000000" w:themeColor="text1"/>
+        </w:rPr>
+      </w:pPr>
+      <w:r>
+        <w:rPr>
+          <w:color w:val="000000" w:themeColor="text1"/>
+        </w:rPr>
+        <w:t xml:space="preserve">• In a permutation test, multiple samples are combined and then shuffled. </w:t>
+      </w:r>
+      <w:r>
+        <w:rPr>
+          <w:color w:val="000000" w:themeColor="text1"/>
+        </w:rPr>
+        <w:br/>
+      </w:r>
+      <w:r>
+        <w:rPr>
+          <w:color w:val="000000" w:themeColor="text1"/>
+        </w:rPr>
+        <w:t>• The shuffled values are then divided into resamples, and the statistic of interest is calculated.</w:t>
+      </w:r>
+      <w:r>
+        <w:t xml:space="preserve"> </w:t>
+      </w:r>
+      <w:r>
+        <w:br/>
+      </w:r>
+      <w:r>
+        <w:rPr>
+          <w:color w:val="000000" w:themeColor="text1"/>
+        </w:rPr>
+        <w:t xml:space="preserve">• This process is then repeated, and the resampled statistic is tabulated. </w:t>
+      </w:r>
+      <w:r>
+        <w:rPr>
+          <w:color w:val="000000" w:themeColor="text1"/>
+        </w:rPr>
+        <w:br/>
+      </w:r>
+      <w:r>
+        <w:rPr>
+          <w:color w:val="000000" w:themeColor="text1"/>
+        </w:rPr>
+        <w:t>• Comparing the observed value of the statistic to the resampled distribution allows you to judge whether an observed difference between samples might occur by chance</w:t>
+      </w:r>
+    </w:p>
+    <w:p>
+      <w:pPr>
+        <w:rPr>
+          <w:i/>
+          <w:iCs/>
+          <w:color w:val="7F7F7F" w:themeColor="text1" w:themeTint="80"/>
+          <w:sz w:val="24"/>
+          <w:szCs w:val="24"/>
+        </w:rPr>
+      </w:pPr>
+      <w:r>
+        <w:rPr>
+          <w:i/>
+          <w:iCs/>
+          <w:color w:val="7F7F7F" w:themeColor="text1" w:themeTint="80"/>
+          <w:sz w:val="24"/>
+          <w:szCs w:val="24"/>
+        </w:rPr>
+        <w:t xml:space="preserve">--------------------- </w:t>
+      </w:r>
+      <w:r>
+        <w:rPr>
+          <w:i/>
+          <w:iCs/>
+          <w:color w:val="7F7F7F" w:themeColor="text1" w:themeTint="80"/>
+          <w:sz w:val="24"/>
+          <w:szCs w:val="24"/>
+        </w:rPr>
+        <w:t>9</w:t>
+      </w:r>
+      <w:r>
+        <w:rPr>
+          <w:i/>
+          <w:iCs/>
+          <w:color w:val="7F7F7F" w:themeColor="text1" w:themeTint="80"/>
+          <w:sz w:val="24"/>
+          <w:szCs w:val="24"/>
+        </w:rPr>
+        <w:t>/</w:t>
+      </w:r>
+      <w:r>
+        <w:rPr>
+          <w:i/>
+          <w:iCs/>
+          <w:color w:val="7F7F7F" w:themeColor="text1" w:themeTint="80"/>
+          <w:sz w:val="24"/>
+          <w:szCs w:val="24"/>
+        </w:rPr>
+        <w:t>1</w:t>
+      </w:r>
+      <w:r>
+        <w:rPr>
+          <w:i/>
+          <w:iCs/>
+          <w:color w:val="7F7F7F" w:themeColor="text1" w:themeTint="80"/>
+          <w:sz w:val="24"/>
+          <w:szCs w:val="24"/>
+        </w:rPr>
+        <w:t>/2024 up to page 103</w:t>
       </w:r>
     </w:p>
     <w:sectPr>
@@ -16321,7 +16431,7 @@
   <w:style w:type="paragraph" w:default="1" w:styleId="Normal">
     <w:name w:val="Normal"/>
     <w:qFormat/>
-    <w:rsid w:val="00156623"/>
+    <w:rsid w:val="00266436"/>
   </w:style>
   <w:style w:type="character" w:default="1" w:styleId="DefaultParagraphFont">
     <w:name w:val="Default Paragraph Font"/>

</xml_diff>

<commit_message>
Day 99 Latest Tech, Day 119 Data Science
</commit_message>
<xml_diff>
--- a/Statistics.docx
+++ b/Statistics.docx
@@ -3012,7 +3012,7 @@
                 <w:noProof/>
               </w:rPr>
               <w:drawing>
-                <wp:inline distT="0" distB="0" distL="0" distR="0" wp14:anchorId="06DA7828" wp14:editId="21F56B85">
+                <wp:inline distT="0" distB="0" distL="0" distR="0" wp14:anchorId="06DA7828" wp14:editId="37C0BE37">
                   <wp:extent cx="1778000" cy="1244581"/>
                   <wp:effectExtent l="0" t="0" r="0" b="0"/>
                   <wp:docPr id="88014661" name="Picture 1" descr="Box Plot - Simply explained - DATAtab"/>
@@ -15393,37 +15393,72 @@
           <w:sz w:val="24"/>
           <w:szCs w:val="24"/>
         </w:rPr>
-        <w:t xml:space="preserve">--------------------- </w:t>
-      </w:r>
-      <w:r>
-        <w:rPr>
-          <w:i/>
-          <w:iCs/>
-          <w:color w:val="7F7F7F" w:themeColor="text1" w:themeTint="80"/>
-          <w:sz w:val="24"/>
-          <w:szCs w:val="24"/>
-        </w:rPr>
-        <w:t>9</w:t>
-      </w:r>
-      <w:r>
-        <w:rPr>
-          <w:i/>
-          <w:iCs/>
-          <w:color w:val="7F7F7F" w:themeColor="text1" w:themeTint="80"/>
-          <w:sz w:val="24"/>
-          <w:szCs w:val="24"/>
-        </w:rPr>
-        <w:t>/</w:t>
-      </w:r>
-      <w:r>
-        <w:rPr>
-          <w:i/>
-          <w:iCs/>
-          <w:color w:val="7F7F7F" w:themeColor="text1" w:themeTint="80"/>
-          <w:sz w:val="24"/>
-          <w:szCs w:val="24"/>
-        </w:rPr>
-        <w:t>1</w:t>
+        <w:t>--------------------- 9/1/2024 up to page 103</w:t>
+      </w:r>
+    </w:p>
+    <w:p>
+      <w:pPr>
+        <w:rPr>
+          <w:color w:val="000000" w:themeColor="text1"/>
+          <w:sz w:val="24"/>
+          <w:szCs w:val="24"/>
+        </w:rPr>
+      </w:pPr>
+      <w:r>
+        <w:rPr>
+          <w:color w:val="000000" w:themeColor="text1"/>
+          <w:sz w:val="24"/>
+          <w:szCs w:val="24"/>
+        </w:rPr>
+        <w:t>Statistical Signi</w:t>
+      </w:r>
+      <w:r>
+        <w:rPr>
+          <w:rFonts w:ascii="Calibri" w:hAnsi="Calibri" w:cs="Calibri"/>
+          <w:color w:val="000000" w:themeColor="text1"/>
+          <w:sz w:val="24"/>
+          <w:szCs w:val="24"/>
+        </w:rPr>
+        <w:t>fi</w:t>
+      </w:r>
+      <w:r>
+        <w:rPr>
+          <w:color w:val="000000" w:themeColor="text1"/>
+          <w:sz w:val="24"/>
+          <w:szCs w:val="24"/>
+        </w:rPr>
+        <w:t>cance and p-Values Statistical significance is how statisticians measure whether an experiment (or even a study of existing data) yields a result more extreme than what chance might produce. If the result is beyond the realm of chance variation, it is said to be statistically significant.</w:t>
+      </w:r>
+    </w:p>
+    <w:p>
+      <w:pPr>
+        <w:rPr>
+          <w:i/>
+          <w:iCs/>
+          <w:color w:val="7F7F7F" w:themeColor="text1" w:themeTint="80"/>
+          <w:sz w:val="24"/>
+          <w:szCs w:val="24"/>
+        </w:rPr>
+      </w:pPr>
+      <w:r>
+        <w:rPr>
+          <w:i/>
+          <w:iCs/>
+          <w:color w:val="7F7F7F" w:themeColor="text1" w:themeTint="80"/>
+          <w:sz w:val="24"/>
+          <w:szCs w:val="24"/>
+        </w:rPr>
+        <w:t>--------------------- 9/</w:t>
+      </w:r>
+      <w:r>
+        <w:rPr>
+          <w:i/>
+          <w:iCs/>
+          <w:color w:val="7F7F7F" w:themeColor="text1" w:themeTint="80"/>
+          <w:sz w:val="24"/>
+          <w:szCs w:val="24"/>
+        </w:rPr>
+        <w:t>2</w:t>
       </w:r>
       <w:r>
         <w:rPr>
@@ -16431,7 +16466,7 @@
   <w:style w:type="paragraph" w:default="1" w:styleId="Normal">
     <w:name w:val="Normal"/>
     <w:qFormat/>
-    <w:rsid w:val="00266436"/>
+    <w:rsid w:val="0027231B"/>
   </w:style>
   <w:style w:type="character" w:default="1" w:styleId="DefaultParagraphFont">
     <w:name w:val="Default Paragraph Font"/>

</xml_diff>

<commit_message>
Day 100 Latest Tech, Day 120 Data Science
</commit_message>
<xml_diff>
--- a/Statistics.docx
+++ b/Statistics.docx
@@ -3012,7 +3012,7 @@
                 <w:noProof/>
               </w:rPr>
               <w:drawing>
-                <wp:inline distT="0" distB="0" distL="0" distR="0" wp14:anchorId="06DA7828" wp14:editId="37C0BE37">
+                <wp:inline distT="0" distB="0" distL="0" distR="0" wp14:anchorId="06DA7828" wp14:editId="6CA7A856">
                   <wp:extent cx="1778000" cy="1244581"/>
                   <wp:effectExtent l="0" t="0" r="0" b="0"/>
                   <wp:docPr id="88014661" name="Picture 1" descr="Box Plot - Simply explained - DATAtab"/>
@@ -15470,6 +15470,125 @@
         </w:rPr>
         <w:t>/2024 up to page 103</w:t>
       </w:r>
+    </w:p>
+    <w:p>
+      <w:pPr>
+        <w:rPr>
+          <w:color w:val="000000" w:themeColor="text1"/>
+          <w:sz w:val="24"/>
+          <w:szCs w:val="24"/>
+        </w:rPr>
+      </w:pPr>
+      <w:r>
+        <w:rPr>
+          <w:color w:val="000000" w:themeColor="text1"/>
+          <w:sz w:val="24"/>
+          <w:szCs w:val="24"/>
+        </w:rPr>
+        <w:lastRenderedPageBreak/>
+        <w:t>Key Terms for Statistical Signi</w:t>
+      </w:r>
+      <w:r>
+        <w:rPr>
+          <w:rFonts w:ascii="Calibri" w:hAnsi="Calibri" w:cs="Calibri"/>
+          <w:color w:val="000000" w:themeColor="text1"/>
+          <w:sz w:val="24"/>
+          <w:szCs w:val="24"/>
+        </w:rPr>
+        <w:t>fi</w:t>
+      </w:r>
+      <w:r>
+        <w:rPr>
+          <w:color w:val="000000" w:themeColor="text1"/>
+          <w:sz w:val="24"/>
+          <w:szCs w:val="24"/>
+        </w:rPr>
+        <w:t xml:space="preserve">cance and p-Values </w:t>
+      </w:r>
+    </w:p>
+    <w:p>
+      <w:pPr>
+        <w:rPr>
+          <w:color w:val="000000" w:themeColor="text1"/>
+          <w:sz w:val="24"/>
+          <w:szCs w:val="24"/>
+        </w:rPr>
+      </w:pPr>
+      <w:r>
+        <w:rPr>
+          <w:color w:val="000000" w:themeColor="text1"/>
+          <w:sz w:val="24"/>
+          <w:szCs w:val="24"/>
+        </w:rPr>
+        <w:t>p-value Given a chance model that embodies the null hypothesis, the p-value is the prob</w:t>
+      </w:r>
+      <w:r>
+        <w:rPr>
+          <w:rFonts w:ascii="Calibri" w:hAnsi="Calibri" w:cs="Calibri"/>
+          <w:color w:val="000000" w:themeColor="text1"/>
+          <w:sz w:val="24"/>
+          <w:szCs w:val="24"/>
+        </w:rPr>
+        <w:t>‐</w:t>
+      </w:r>
+      <w:r>
+        <w:rPr>
+          <w:color w:val="000000" w:themeColor="text1"/>
+          <w:sz w:val="24"/>
+          <w:szCs w:val="24"/>
+        </w:rPr>
+        <w:t xml:space="preserve"> ability of obtaining results as unusual or extreme as the observed results.</w:t>
+      </w:r>
+    </w:p>
+    <w:p>
+      <w:pPr>
+        <w:rPr>
+          <w:i/>
+          <w:iCs/>
+          <w:color w:val="7F7F7F" w:themeColor="text1" w:themeTint="80"/>
+          <w:sz w:val="24"/>
+          <w:szCs w:val="24"/>
+        </w:rPr>
+      </w:pPr>
+      <w:r>
+        <w:rPr>
+          <w:i/>
+          <w:iCs/>
+          <w:color w:val="7F7F7F" w:themeColor="text1" w:themeTint="80"/>
+          <w:sz w:val="24"/>
+          <w:szCs w:val="24"/>
+        </w:rPr>
+        <w:t>--------------------- 9/</w:t>
+      </w:r>
+      <w:r>
+        <w:rPr>
+          <w:i/>
+          <w:iCs/>
+          <w:color w:val="7F7F7F" w:themeColor="text1" w:themeTint="80"/>
+          <w:sz w:val="24"/>
+          <w:szCs w:val="24"/>
+        </w:rPr>
+        <w:t>3</w:t>
+      </w:r>
+      <w:r>
+        <w:rPr>
+          <w:i/>
+          <w:iCs/>
+          <w:color w:val="7F7F7F" w:themeColor="text1" w:themeTint="80"/>
+          <w:sz w:val="24"/>
+          <w:szCs w:val="24"/>
+        </w:rPr>
+        <w:t>/2024 up to page 103</w:t>
+      </w:r>
+    </w:p>
+    <w:p>
+      <w:pPr>
+        <w:rPr>
+          <w:color w:val="000000" w:themeColor="text1"/>
+          <w:sz w:val="24"/>
+          <w:szCs w:val="24"/>
+        </w:rPr>
+      </w:pPr>
     </w:p>
     <w:sectPr>
       <w:pgSz w:w="12240" w:h="15840"/>
@@ -16466,7 +16585,7 @@
   <w:style w:type="paragraph" w:default="1" w:styleId="Normal">
     <w:name w:val="Normal"/>
     <w:qFormat/>
-    <w:rsid w:val="0027231B"/>
+    <w:rsid w:val="004427DB"/>
   </w:style>
   <w:style w:type="character" w:default="1" w:styleId="DefaultParagraphFont">
     <w:name w:val="Default Paragraph Font"/>

</xml_diff>

<commit_message>
Day 101 Latest Tech, Day 121 Data Science
</commit_message>
<xml_diff>
--- a/Statistics.docx
+++ b/Statistics.docx
@@ -3012,7 +3012,7 @@
                 <w:noProof/>
               </w:rPr>
               <w:drawing>
-                <wp:inline distT="0" distB="0" distL="0" distR="0" wp14:anchorId="06DA7828" wp14:editId="6CA7A856">
+                <wp:inline distT="0" distB="0" distL="0" distR="0" wp14:anchorId="06DA7828" wp14:editId="1EDDBE5E">
                   <wp:extent cx="1778000" cy="1244581"/>
                   <wp:effectExtent l="0" t="0" r="0" b="0"/>
                   <wp:docPr id="88014661" name="Picture 1" descr="Box Plot - Simply explained - DATAtab"/>
@@ -15558,6 +15558,44 @@
           <w:sz w:val="24"/>
           <w:szCs w:val="24"/>
         </w:rPr>
+        <w:t>--------------------- 9/3/2024 up to page 103</w:t>
+      </w:r>
+    </w:p>
+    <w:p>
+      <w:pPr>
+        <w:rPr>
+          <w:color w:val="000000" w:themeColor="text1"/>
+          <w:sz w:val="24"/>
+          <w:szCs w:val="24"/>
+        </w:rPr>
+      </w:pPr>
+      <w:r>
+        <w:rPr>
+          <w:color w:val="000000" w:themeColor="text1"/>
+          <w:sz w:val="24"/>
+          <w:szCs w:val="24"/>
+        </w:rPr>
+        <w:t>Alpha The probability threshold of “unusualness” that chance results must surpass for actual outcomes to be deemed statistically significant. Type 1 error Mistakenly concluding an effect is real (when it is due to chance). Type 2 error Mistakenly concluding an effect is due to chance (when it is real)</w:t>
+      </w:r>
+    </w:p>
+    <w:p>
+      <w:pPr>
+        <w:rPr>
+          <w:i/>
+          <w:iCs/>
+          <w:color w:val="7F7F7F" w:themeColor="text1" w:themeTint="80"/>
+          <w:sz w:val="24"/>
+          <w:szCs w:val="24"/>
+        </w:rPr>
+      </w:pPr>
+      <w:r>
+        <w:rPr>
+          <w:i/>
+          <w:iCs/>
+          <w:color w:val="7F7F7F" w:themeColor="text1" w:themeTint="80"/>
+          <w:sz w:val="24"/>
+          <w:szCs w:val="24"/>
+        </w:rPr>
         <w:t>--------------------- 9/</w:t>
       </w:r>
       <w:r>
@@ -15568,7 +15606,7 @@
           <w:sz w:val="24"/>
           <w:szCs w:val="24"/>
         </w:rPr>
-        <w:t>3</w:t>
+        <w:t>4</w:t>
       </w:r>
       <w:r>
         <w:rPr>
@@ -16585,7 +16623,7 @@
   <w:style w:type="paragraph" w:default="1" w:styleId="Normal">
     <w:name w:val="Normal"/>
     <w:qFormat/>
-    <w:rsid w:val="004427DB"/>
+    <w:rsid w:val="00732E7B"/>
   </w:style>
   <w:style w:type="character" w:default="1" w:styleId="DefaultParagraphFont">
     <w:name w:val="Default Paragraph Font"/>

</xml_diff>

<commit_message>
Day 102 Latest Tech, Day 122 Data Science
</commit_message>
<xml_diff>
--- a/Statistics.docx
+++ b/Statistics.docx
@@ -1024,7 +1024,21 @@
         <w:rPr>
           <w:color w:val="000000" w:themeColor="text1"/>
         </w:rPr>
-        <w:t>Outlier: is a any value which is very distant from other values in data set and cause skewness.</w:t>
+        <w:t xml:space="preserve">Outlier: is </w:t>
+      </w:r>
+      <w:proofErr w:type="spellStart"/>
+      <w:r>
+        <w:rPr>
+          <w:color w:val="000000" w:themeColor="text1"/>
+        </w:rPr>
+        <w:t>a</w:t>
+      </w:r>
+      <w:proofErr w:type="spellEnd"/>
+      <w:r>
+        <w:rPr>
+          <w:color w:val="000000" w:themeColor="text1"/>
+        </w:rPr>
+        <w:t xml:space="preserve"> any value which is very distant from other values in data set and cause skewness.</w:t>
       </w:r>
     </w:p>
     <w:p>
@@ -1584,11 +1598,19 @@
                 <w:color w:val="000000" w:themeColor="text1"/>
               </w:rPr>
             </w:pPr>
+            <w:proofErr w:type="spellStart"/>
             <w:r>
               <w:rPr>
                 <w:color w:val="000000" w:themeColor="text1"/>
               </w:rPr>
-              <w:t>Its not express in square root as it already quantifies the spread of data in squared units.</w:t>
+              <w:t>Its</w:t>
+            </w:r>
+            <w:proofErr w:type="spellEnd"/>
+            <w:r>
+              <w:rPr>
+                <w:color w:val="000000" w:themeColor="text1"/>
+              </w:rPr>
+              <w:t xml:space="preserve"> not express in square root as it already quantifies the spread of data in squared units.</w:t>
             </w:r>
           </w:p>
         </w:tc>
@@ -3012,7 +3034,7 @@
                 <w:noProof/>
               </w:rPr>
               <w:drawing>
-                <wp:inline distT="0" distB="0" distL="0" distR="0" wp14:anchorId="06DA7828" wp14:editId="1EDDBE5E">
+                <wp:inline distT="0" distB="0" distL="0" distR="0" wp14:anchorId="06DA7828" wp14:editId="490CFE27">
                   <wp:extent cx="1778000" cy="1244581"/>
                   <wp:effectExtent l="0" t="0" r="0" b="0"/>
                   <wp:docPr id="88014661" name="Picture 1" descr="Box Plot - Simply explained - DATAtab"/>
@@ -5089,7 +5111,21 @@
         <w:rPr>
           <w:color w:val="000000" w:themeColor="text1"/>
         </w:rPr>
-        <w:t>The sum of products (32 in the original case) can be used as a metric to compare against random shufflings. By shuffling one of the vectors multiple times and calculating the sum of products each time, you can generate a distribution of sums. This relates to a resampling-based estimate.</w:t>
+        <w:t xml:space="preserve">The sum of products (32 in the original case) can be used as a metric to compare against random </w:t>
+      </w:r>
+      <w:proofErr w:type="spellStart"/>
+      <w:r>
+        <w:rPr>
+          <w:color w:val="000000" w:themeColor="text1"/>
+        </w:rPr>
+        <w:t>shufflings</w:t>
+      </w:r>
+      <w:proofErr w:type="spellEnd"/>
+      <w:r>
+        <w:rPr>
+          <w:color w:val="000000" w:themeColor="text1"/>
+        </w:rPr>
+        <w:t>. By shuffling one of the vectors multiple times and calculating the sum of products each time, you can generate a distribution of sums. This relates to a resampling-based estimate.</w:t>
       </w:r>
     </w:p>
     <w:p>
@@ -5278,7 +5314,23 @@
         <w:t>Variables can have an association that is not linear, in which case the correlation coefficient may not be a useful metric. The relationship between tax rates and revenue</w:t>
       </w:r>
       <w:r>
-        <w:t xml:space="preserve"> raised is an example: as tax rates increase from zero, the revenue raised also increases. However, once tax rates reach a high level and approach 100%, tax avoidance increa‐ ses and tax revenue actually declines.</w:t>
+        <w:t xml:space="preserve"> raised is an example: as tax rates increase from zero, the revenue raised also increases. However, once tax rates reach a high level and approach 100%, tax avoidance </w:t>
+      </w:r>
+      <w:proofErr w:type="spellStart"/>
+      <w:r>
+        <w:t>increa</w:t>
+      </w:r>
+      <w:proofErr w:type="spellEnd"/>
+      <w:r>
+        <w:t xml:space="preserve">‐ </w:t>
+      </w:r>
+      <w:proofErr w:type="spellStart"/>
+      <w:r>
+        <w:t>ses</w:t>
+      </w:r>
+      <w:proofErr w:type="spellEnd"/>
+      <w:r>
+        <w:t xml:space="preserve"> and tax revenue actually declines.</w:t>
       </w:r>
     </w:p>
     <w:p>
@@ -5420,20 +5472,104 @@
         <w:rPr>
           <w:color w:val="000000" w:themeColor="text1"/>
         </w:rPr>
-        <w:t>Create arrays -&gt; np.array([List]) | np.zeros() |np.linspace(), np.logspace()</w:t>
-      </w:r>
-    </w:p>
-    <w:p>
-      <w:pPr>
-        <w:rPr>
-          <w:color w:val="000000" w:themeColor="text1"/>
-        </w:rPr>
-      </w:pPr>
-      <w:r>
-        <w:rPr>
-          <w:color w:val="000000" w:themeColor="text1"/>
-        </w:rPr>
-        <w:t>Examining -&gt; .dtype, .ndim, .shape, .size</w:t>
+        <w:t xml:space="preserve">Create arrays -&gt; </w:t>
+      </w:r>
+      <w:proofErr w:type="spellStart"/>
+      <w:r>
+        <w:rPr>
+          <w:color w:val="000000" w:themeColor="text1"/>
+        </w:rPr>
+        <w:t>np.array</w:t>
+      </w:r>
+      <w:proofErr w:type="spellEnd"/>
+      <w:r>
+        <w:rPr>
+          <w:color w:val="000000" w:themeColor="text1"/>
+        </w:rPr>
+        <w:t xml:space="preserve">([List]) | </w:t>
+      </w:r>
+      <w:proofErr w:type="spellStart"/>
+      <w:r>
+        <w:rPr>
+          <w:color w:val="000000" w:themeColor="text1"/>
+        </w:rPr>
+        <w:t>np.zeros</w:t>
+      </w:r>
+      <w:proofErr w:type="spellEnd"/>
+      <w:r>
+        <w:rPr>
+          <w:color w:val="000000" w:themeColor="text1"/>
+        </w:rPr>
+        <w:t>() |</w:t>
+      </w:r>
+      <w:proofErr w:type="spellStart"/>
+      <w:r>
+        <w:rPr>
+          <w:color w:val="000000" w:themeColor="text1"/>
+        </w:rPr>
+        <w:t>np.linspace</w:t>
+      </w:r>
+      <w:proofErr w:type="spellEnd"/>
+      <w:r>
+        <w:rPr>
+          <w:color w:val="000000" w:themeColor="text1"/>
+        </w:rPr>
+        <w:t xml:space="preserve">(), </w:t>
+      </w:r>
+      <w:proofErr w:type="spellStart"/>
+      <w:r>
+        <w:rPr>
+          <w:color w:val="000000" w:themeColor="text1"/>
+        </w:rPr>
+        <w:t>np.logspace</w:t>
+      </w:r>
+      <w:proofErr w:type="spellEnd"/>
+      <w:r>
+        <w:rPr>
+          <w:color w:val="000000" w:themeColor="text1"/>
+        </w:rPr>
+        <w:t>()</w:t>
+      </w:r>
+    </w:p>
+    <w:p>
+      <w:pPr>
+        <w:rPr>
+          <w:color w:val="000000" w:themeColor="text1"/>
+        </w:rPr>
+      </w:pPr>
+      <w:r>
+        <w:rPr>
+          <w:color w:val="000000" w:themeColor="text1"/>
+        </w:rPr>
+        <w:t>Examining -&gt; .</w:t>
+      </w:r>
+      <w:proofErr w:type="spellStart"/>
+      <w:r>
+        <w:rPr>
+          <w:color w:val="000000" w:themeColor="text1"/>
+        </w:rPr>
+        <w:t>dtype</w:t>
+      </w:r>
+      <w:proofErr w:type="spellEnd"/>
+      <w:r>
+        <w:rPr>
+          <w:color w:val="000000" w:themeColor="text1"/>
+        </w:rPr>
+        <w:t>, .</w:t>
+      </w:r>
+      <w:proofErr w:type="spellStart"/>
+      <w:r>
+        <w:rPr>
+          <w:color w:val="000000" w:themeColor="text1"/>
+        </w:rPr>
+        <w:t>ndim</w:t>
+      </w:r>
+      <w:proofErr w:type="spellEnd"/>
+      <w:r>
+        <w:rPr>
+          <w:color w:val="000000" w:themeColor="text1"/>
+        </w:rPr>
+        <w:t>, .shape, .size</w:t>
       </w:r>
     </w:p>
     <w:p>
@@ -5797,7 +5933,15 @@
     </w:p>
     <w:p>
       <w:r>
-        <w:t>• A correlation coefficient of zero indicates no correlation, but be aware that ran‐ dom arrangements of data will produce both positive and negative values for the correlation coefficient just by chance</w:t>
+        <w:t xml:space="preserve">• A correlation coefficient of zero indicates no correlation, but be aware that ran‐ </w:t>
+      </w:r>
+      <w:proofErr w:type="spellStart"/>
+      <w:r>
+        <w:t>dom</w:t>
+      </w:r>
+      <w:proofErr w:type="spellEnd"/>
+      <w:r>
+        <w:t xml:space="preserve"> arrangements of data will produce both positive and negative values for the correlation coefficient just by chance</w:t>
       </w:r>
     </w:p>
     <w:p>
@@ -7496,7 +7640,15 @@
     </w:p>
     <w:p>
       <w:r>
-        <w:t>Statistical bias refers to measurement or sampling errors that are systematic and pro‐ duced by the measurement or sampling process.</w:t>
+        <w:t xml:space="preserve">Statistical bias refers to measurement or sampling errors that are systematic and pro‐ </w:t>
+      </w:r>
+      <w:proofErr w:type="spellStart"/>
+      <w:r>
+        <w:t>duced</w:t>
+      </w:r>
+      <w:proofErr w:type="spellEnd"/>
+      <w:r>
+        <w:t xml:space="preserve"> by the measurement or sampling process.</w:t>
       </w:r>
     </w:p>
     <w:p>
@@ -8341,7 +8493,31 @@
         </w:rPr>
       </w:pPr>
       <w:r>
-        <w:t>Since repeated review of large data sets is a key value proposition in data science, selection bias is something to worry about. A form of selection bias of particular con‐ cern to data scientists is what John Elder (founder of Elder Research, a respected data mining consultancy) calls the vast search effect. If you repeatedly run different models and ask different questions with a large data set, you are bound to find something interesting. But is the result you found truly something interesting, or is it the chance outlier? We can guard against this by using a holdout set, and sometimes more than one hold‐ out set, against which to validate performance. Elder also advocates the use of what he calls target shuffling (a permutation test, in essence) to test the validity of predic‐ tive associations that a data mining model suggests</w:t>
+        <w:t xml:space="preserve">Since repeated review of large data sets is a key value proposition in data science, selection bias is something to worry about. A form of selection bias of particular con‐ </w:t>
+      </w:r>
+      <w:proofErr w:type="spellStart"/>
+      <w:r>
+        <w:t>cern</w:t>
+      </w:r>
+      <w:proofErr w:type="spellEnd"/>
+      <w:r>
+        <w:t xml:space="preserve"> to data scientists is what John Elder (founder of Elder Research, a respected data mining consultancy) calls the vast search effect. If you repeatedly run different models and ask different questions with a large data set, you are bound to find something interesting. But is the result you found truly something interesting, or is it the chance outlier? We can guard against this by using a holdout set, and sometimes more than one hold‐ out set, against which to validate performance. Elder also advocates the use of what he calls target shuffling (a permutation test, in essence) to test the validity of </w:t>
+      </w:r>
+      <w:proofErr w:type="spellStart"/>
+      <w:r>
+        <w:t>predic</w:t>
+      </w:r>
+      <w:proofErr w:type="spellEnd"/>
+      <w:r>
+        <w:t xml:space="preserve">‐ </w:t>
+      </w:r>
+      <w:proofErr w:type="spellStart"/>
+      <w:r>
+        <w:t>tive</w:t>
+      </w:r>
+      <w:proofErr w:type="spellEnd"/>
+      <w:r>
+        <w:t xml:space="preserve"> associations that a data mining model suggests</w:t>
       </w:r>
     </w:p>
     <w:p>
@@ -11542,7 +11718,15 @@
         </w:rPr>
       </w:pPr>
       <w:r>
-        <w:t xml:space="preserve">A number of different statistics can be compared, after standardization, to the tdistribution, to estimate confidence intervals in light of sampling variation. Consider a sample of size n for which the sample mean x has been calculated. If s is the sample standard deviation, a 90% confidence interval around the sample mean is given by    </w:t>
+        <w:t xml:space="preserve">A number of different statistics can be compared, after standardization, to the </w:t>
+      </w:r>
+      <w:proofErr w:type="spellStart"/>
+      <w:r>
+        <w:t>tdistribution</w:t>
+      </w:r>
+      <w:proofErr w:type="spellEnd"/>
+      <w:r>
+        <w:t xml:space="preserve">, to estimate confidence intervals in light of sampling variation. Consider a sample of size n for which the sample mean x has been calculated. If s is the sample standard deviation, a 90% confidence interval around the sample mean is given by    </w:t>
       </w:r>
       <w:r>
         <w:rPr>
@@ -11683,7 +11867,14 @@
       </w:r>
       <w:r>
         <w:br/>
-        <w:t>Distribution of number of successes in x trials. Synonym Bernoulli distribution</w:t>
+      </w:r>
+      <w:proofErr w:type="spellStart"/>
+      <w:r>
+        <w:t>Distribution</w:t>
+      </w:r>
+      <w:proofErr w:type="spellEnd"/>
+      <w:r>
+        <w:t xml:space="preserve"> of number of successes in x trials. Synonym Bernoulli distribution</w:t>
       </w:r>
     </w:p>
     <w:p>
@@ -11760,12 +11951,49 @@
     </w:p>
     <w:p>
       <w:r>
-        <w:t xml:space="preserve">The scipy.stats module implements a large variety of statistical distributions. For the binomial distribution, use the functions stats.binom.pmf and stats.binom.cdf: </w:t>
-      </w:r>
-    </w:p>
-    <w:p>
-      <w:r>
-        <w:t>stats.binom.pmf(2, n=5, p=0.1) stats.binom.cdf(2, n=5, p=0.1)</w:t>
+        <w:t xml:space="preserve">The </w:t>
+      </w:r>
+      <w:proofErr w:type="spellStart"/>
+      <w:r>
+        <w:t>scipy.stats</w:t>
+      </w:r>
+      <w:proofErr w:type="spellEnd"/>
+      <w:r>
+        <w:t xml:space="preserve"> module implements a large variety of statistical distributions. For the binomial distribution, use the functions </w:t>
+      </w:r>
+      <w:proofErr w:type="spellStart"/>
+      <w:r>
+        <w:t>stats.binom.pmf</w:t>
+      </w:r>
+      <w:proofErr w:type="spellEnd"/>
+      <w:r>
+        <w:t xml:space="preserve"> and </w:t>
+      </w:r>
+      <w:proofErr w:type="spellStart"/>
+      <w:r>
+        <w:t>stats.binom.cdf</w:t>
+      </w:r>
+      <w:proofErr w:type="spellEnd"/>
+      <w:r>
+        <w:t xml:space="preserve">: </w:t>
+      </w:r>
+    </w:p>
+    <w:p>
+      <w:proofErr w:type="spellStart"/>
+      <w:r>
+        <w:t>stats.binom.pmf</w:t>
+      </w:r>
+      <w:proofErr w:type="spellEnd"/>
+      <w:r>
+        <w:t xml:space="preserve">(2, n=5, p=0.1) </w:t>
+      </w:r>
+      <w:proofErr w:type="spellStart"/>
+      <w:r>
+        <w:t>stats.binom.cdf</w:t>
+      </w:r>
+      <w:proofErr w:type="spellEnd"/>
+      <w:r>
+        <w:t>(2, n=5, p=0.1)</w:t>
       </w:r>
     </w:p>
     <w:p>
@@ -12556,7 +12784,49 @@
         <w:rPr>
           <w:color w:val="000000" w:themeColor="text1"/>
         </w:rPr>
-        <w:t>The Poisson distribution tells us the distribu‐ tion of events per unit of time or space when we sample many such units. It is useful when addressing queuing questions such as “How much capacity do we need to be 95% sure of fully processing the internet traffic that arrives on a server in any fivesecond period?”</w:t>
+        <w:t xml:space="preserve">The Poisson distribution tells us the </w:t>
+      </w:r>
+      <w:proofErr w:type="spellStart"/>
+      <w:r>
+        <w:rPr>
+          <w:color w:val="000000" w:themeColor="text1"/>
+        </w:rPr>
+        <w:t>distribu</w:t>
+      </w:r>
+      <w:proofErr w:type="spellEnd"/>
+      <w:r>
+        <w:rPr>
+          <w:color w:val="000000" w:themeColor="text1"/>
+        </w:rPr>
+        <w:t xml:space="preserve">‐ </w:t>
+      </w:r>
+      <w:proofErr w:type="spellStart"/>
+      <w:r>
+        <w:rPr>
+          <w:color w:val="000000" w:themeColor="text1"/>
+        </w:rPr>
+        <w:t>tion</w:t>
+      </w:r>
+      <w:proofErr w:type="spellEnd"/>
+      <w:r>
+        <w:rPr>
+          <w:color w:val="000000" w:themeColor="text1"/>
+        </w:rPr>
+        <w:t xml:space="preserve"> of events per unit of time or space when we sample many such units. It is useful when addressing queuing questions such as “How much capacity do we need to be 95% sure of fully processing the internet traffic that arrives on a server in any </w:t>
+      </w:r>
+      <w:proofErr w:type="spellStart"/>
+      <w:r>
+        <w:rPr>
+          <w:color w:val="000000" w:themeColor="text1"/>
+        </w:rPr>
+        <w:t>fivesecond</w:t>
+      </w:r>
+      <w:proofErr w:type="spellEnd"/>
+      <w:r>
+        <w:rPr>
+          <w:color w:val="000000" w:themeColor="text1"/>
+        </w:rPr>
+        <w:t xml:space="preserve"> period?”</w:t>
       </w:r>
     </w:p>
     <w:p>
@@ -12832,7 +13102,15 @@
     </w:p>
     <w:p>
       <w:r>
-        <w:t>In many applications, the event rate, λ, is known or can be estimated from prior data. However, for rare events, this is not necessarily so. Aircraft engine failure, for exam‐ ple, is sufficiently rare (thankfully) that, for a given engine type, there may be little data on which to base an estimate of time between failures. With no data at all, there is little basis on which to estimate an event rate</w:t>
+        <w:t xml:space="preserve">In many applications, the event rate, λ, is known or can be estimated from prior data. However, for rare events, this is not necessarily so. Aircraft engine failure, for exam‐ </w:t>
+      </w:r>
+      <w:proofErr w:type="spellStart"/>
+      <w:r>
+        <w:t>ple</w:t>
+      </w:r>
+      <w:proofErr w:type="spellEnd"/>
+      <w:r>
+        <w:t>, is sufficiently rare (thankfully) that, for a given engine type, there may be little data on which to base an estimate of time between failures. With no data at all, there is little basis on which to estimate an event rate</w:t>
       </w:r>
     </w:p>
     <w:p>
@@ -13443,7 +13721,43 @@
           <w:sz w:val="24"/>
           <w:szCs w:val="24"/>
         </w:rPr>
-        <w:t xml:space="preserve">A/B tests are common in web design and marketing, since results are so readily meas‐ ured. Some examples of A/B testing include: </w:t>
+        <w:t xml:space="preserve">A/B tests are common in web design and marketing, since results are so readily </w:t>
+      </w:r>
+      <w:proofErr w:type="spellStart"/>
+      <w:r>
+        <w:rPr>
+          <w:color w:val="000000" w:themeColor="text1"/>
+          <w:sz w:val="24"/>
+          <w:szCs w:val="24"/>
+        </w:rPr>
+        <w:t>meas</w:t>
+      </w:r>
+      <w:proofErr w:type="spellEnd"/>
+      <w:r>
+        <w:rPr>
+          <w:color w:val="000000" w:themeColor="text1"/>
+          <w:sz w:val="24"/>
+          <w:szCs w:val="24"/>
+        </w:rPr>
+        <w:t xml:space="preserve">‐ </w:t>
+      </w:r>
+      <w:proofErr w:type="spellStart"/>
+      <w:r>
+        <w:rPr>
+          <w:color w:val="000000" w:themeColor="text1"/>
+          <w:sz w:val="24"/>
+          <w:szCs w:val="24"/>
+        </w:rPr>
+        <w:t>ured</w:t>
+      </w:r>
+      <w:proofErr w:type="spellEnd"/>
+      <w:r>
+        <w:rPr>
+          <w:color w:val="000000" w:themeColor="text1"/>
+          <w:sz w:val="24"/>
+          <w:szCs w:val="24"/>
+        </w:rPr>
+        <w:t xml:space="preserve">. Some examples of A/B testing include: </w:t>
       </w:r>
     </w:p>
     <w:p>
@@ -13610,7 +13924,25 @@
           <w:sz w:val="24"/>
           <w:szCs w:val="24"/>
         </w:rPr>
-        <w:t>• Luck of the draw in which subjects are assigned to which treatments (i.e., the ran‐ dom assignment may have resulted in the naturally better-performing subjects being concentrated in A or B)</w:t>
+        <w:t xml:space="preserve">• Luck of the draw in which subjects are assigned to which treatments (i.e., the ran‐ </w:t>
+      </w:r>
+      <w:proofErr w:type="spellStart"/>
+      <w:r>
+        <w:rPr>
+          <w:color w:val="000000" w:themeColor="text1"/>
+          <w:sz w:val="24"/>
+          <w:szCs w:val="24"/>
+        </w:rPr>
+        <w:t>dom</w:t>
+      </w:r>
+      <w:proofErr w:type="spellEnd"/>
+      <w:r>
+        <w:rPr>
+          <w:color w:val="000000" w:themeColor="text1"/>
+          <w:sz w:val="24"/>
+          <w:szCs w:val="24"/>
+        </w:rPr>
+        <w:t xml:space="preserve"> assignment may have resulted in the naturally better-performing subjects being concentrated in A or B)</w:t>
       </w:r>
     </w:p>
     <w:p>
@@ -14264,7 +14596,25 @@
           <w:sz w:val="24"/>
           <w:szCs w:val="24"/>
         </w:rPr>
-        <w:t>Ask several friends to invent a series of 50 coin flips: have them write down a series of random Hs and Ts. Then ask them to actually flip a coin 50 times and write down the results. Have them put the real coin flip results in one pile, and the madeup results in another. It is easy to tell which results are real: the real ones will have longer runs of Hs or Ts. In a set of 50 real coin flips, it is not at all unusual to see five Hypothesis Tests | 93 or six Hs or Ts in a row. However, when most of us are inventing random coin flips and we have gotten three or four Hs in a row, we tell ourselves that, for the series to look random, we had better switch to T</w:t>
+        <w:t xml:space="preserve">Ask several friends to invent a series of 50 coin flips: have them write down a series of random Hs and Ts. Then ask them to actually flip a coin 50 times and write down the results. Have them put the real coin flip results in one pile, and the </w:t>
+      </w:r>
+      <w:proofErr w:type="spellStart"/>
+      <w:r>
+        <w:rPr>
+          <w:color w:val="000000" w:themeColor="text1"/>
+          <w:sz w:val="24"/>
+          <w:szCs w:val="24"/>
+        </w:rPr>
+        <w:t>madeup</w:t>
+      </w:r>
+      <w:proofErr w:type="spellEnd"/>
+      <w:r>
+        <w:rPr>
+          <w:color w:val="000000" w:themeColor="text1"/>
+          <w:sz w:val="24"/>
+          <w:szCs w:val="24"/>
+        </w:rPr>
+        <w:t xml:space="preserve"> results in another. It is easy to tell which results are real: the real ones will have longer runs of Hs or Ts. In a set of 50 real coin flips, it is not at all unusual to see five Hypothesis Tests | 93 or six Hs or Ts in a row. However, when most of us are inventing random coin flips and we have gotten three or four Hs in a row, we tell ourselves that, for the series to look random, we had better switch to T</w:t>
       </w:r>
     </w:p>
     <w:p>
@@ -14340,7 +14690,25 @@
           <w:sz w:val="24"/>
           <w:szCs w:val="24"/>
         </w:rPr>
-        <w:t>The Null Hypothesis Hypothesis tests use the following logic: “Given the human tendency to react to unusual but random behavior and interpret it as something meaningful and real, in our experiments we will require proof that the difference between groups is more extreme than what chance might reasonably produce.”</w:t>
+        <w:t xml:space="preserve">The Null Hypothesis </w:t>
+      </w:r>
+      <w:proofErr w:type="spellStart"/>
+      <w:r>
+        <w:rPr>
+          <w:color w:val="000000" w:themeColor="text1"/>
+          <w:sz w:val="24"/>
+          <w:szCs w:val="24"/>
+        </w:rPr>
+        <w:t>Hypothesis</w:t>
+      </w:r>
+      <w:proofErr w:type="spellEnd"/>
+      <w:r>
+        <w:rPr>
+          <w:color w:val="000000" w:themeColor="text1"/>
+          <w:sz w:val="24"/>
+          <w:szCs w:val="24"/>
+        </w:rPr>
+        <w:t xml:space="preserve"> tests use the following logic: “Given the human tendency to react to unusual but random behavior and interpret it as something meaningful and real, in our experiments we will require proof that the difference between groups is more extreme than what chance might reasonably produce.”</w:t>
       </w:r>
     </w:p>
     <w:p>
@@ -14541,7 +14909,25 @@
           <w:sz w:val="24"/>
           <w:szCs w:val="24"/>
         </w:rPr>
-        <w:t>you want a hypothesis test to protect you from being fooled by chance in the direction favoring B. You don’t care about being fooled by chance in the other direction, because you would be sticking with A unless B proves definitively better. So you want a directional alternative hypothesis (B is better than A). In such a case, you use a one-way (or onetail) hypothesis test. This means that extreme chance results in only one direction count toward the p-value</w:t>
+        <w:t xml:space="preserve">you want a hypothesis test to protect you from being fooled by chance in the direction favoring B. You don’t care about being fooled by chance in the other direction, because you would be sticking with A unless B proves definitively better. So you want a directional alternative hypothesis (B is better than A). In such a case, you use a one-way (or </w:t>
+      </w:r>
+      <w:proofErr w:type="spellStart"/>
+      <w:r>
+        <w:rPr>
+          <w:color w:val="000000" w:themeColor="text1"/>
+          <w:sz w:val="24"/>
+          <w:szCs w:val="24"/>
+        </w:rPr>
+        <w:t>onetail</w:t>
+      </w:r>
+      <w:proofErr w:type="spellEnd"/>
+      <w:r>
+        <w:rPr>
+          <w:color w:val="000000" w:themeColor="text1"/>
+          <w:sz w:val="24"/>
+          <w:szCs w:val="24"/>
+        </w:rPr>
+        <w:t>) hypothesis test. This means that extreme chance results in only one direction count toward the p-value</w:t>
       </w:r>
       <w:r>
         <w:rPr>
@@ -14587,7 +14973,43 @@
           <w:sz w:val="24"/>
           <w:szCs w:val="24"/>
         </w:rPr>
-        <w:t xml:space="preserve">• A null hypothesis is a logical construct embodying the notion that nothing spe‐ cial has happened, and any effect you observe is due to random chance. </w:t>
+        <w:t xml:space="preserve">• A null hypothesis is a logical construct embodying the notion that nothing </w:t>
+      </w:r>
+      <w:proofErr w:type="spellStart"/>
+      <w:r>
+        <w:rPr>
+          <w:color w:val="000000" w:themeColor="text1"/>
+          <w:sz w:val="24"/>
+          <w:szCs w:val="24"/>
+        </w:rPr>
+        <w:t>spe</w:t>
+      </w:r>
+      <w:proofErr w:type="spellEnd"/>
+      <w:r>
+        <w:rPr>
+          <w:color w:val="000000" w:themeColor="text1"/>
+          <w:sz w:val="24"/>
+          <w:szCs w:val="24"/>
+        </w:rPr>
+        <w:t xml:space="preserve">‐ </w:t>
+      </w:r>
+      <w:proofErr w:type="spellStart"/>
+      <w:r>
+        <w:rPr>
+          <w:color w:val="000000" w:themeColor="text1"/>
+          <w:sz w:val="24"/>
+          <w:szCs w:val="24"/>
+        </w:rPr>
+        <w:t>cial</w:t>
+      </w:r>
+      <w:proofErr w:type="spellEnd"/>
+      <w:r>
+        <w:rPr>
+          <w:color w:val="000000" w:themeColor="text1"/>
+          <w:sz w:val="24"/>
+          <w:szCs w:val="24"/>
+        </w:rPr>
+        <w:t xml:space="preserve"> has happened, and any effect you observe is due to random chance. </w:t>
       </w:r>
     </w:p>
     <w:p>
@@ -14950,7 +15372,25 @@
           <w:sz w:val="24"/>
           <w:szCs w:val="24"/>
         </w:rPr>
-        <w:t>5. Whatever statistic or estimate was calculated for the original samples (e.g., differ‐ ence in group proportions), calculate it now for the resamples, and record; this constitutes one permutation iteration. 6. Repeat the previous steps R times to yield a permutation distribution of the test statistic</w:t>
+        <w:t xml:space="preserve">5. Whatever statistic or estimate was calculated for the original samples (e.g., differ‐ </w:t>
+      </w:r>
+      <w:proofErr w:type="spellStart"/>
+      <w:r>
+        <w:rPr>
+          <w:color w:val="000000" w:themeColor="text1"/>
+          <w:sz w:val="24"/>
+          <w:szCs w:val="24"/>
+        </w:rPr>
+        <w:t>ence</w:t>
+      </w:r>
+      <w:proofErr w:type="spellEnd"/>
+      <w:r>
+        <w:rPr>
+          <w:color w:val="000000" w:themeColor="text1"/>
+          <w:sz w:val="24"/>
+          <w:szCs w:val="24"/>
+        </w:rPr>
+        <w:t xml:space="preserve"> in group proportions), calculate it now for the resamples, and record; this constitutes one permutation iteration. 6. Repeat the previous steps R times to yield a permutation distribution of the test statistic</w:t>
       </w:r>
     </w:p>
     <w:p>
@@ -15214,7 +15654,25 @@
           <w:sz w:val="24"/>
           <w:szCs w:val="24"/>
         </w:rPr>
-        <w:t>With a large number of repeated shufflings, the random permutation test results approximate those of the exhaustive permutation test, and approach them in the limit. Exhaustive permutation tests are also sometimes called exact tests, due to their statistical property of guaranteeing that the null model will not test as “significant” more than the alpha level of the test</w:t>
+        <w:t xml:space="preserve">With a large number of repeated </w:t>
+      </w:r>
+      <w:proofErr w:type="spellStart"/>
+      <w:r>
+        <w:rPr>
+          <w:color w:val="000000" w:themeColor="text1"/>
+          <w:sz w:val="24"/>
+          <w:szCs w:val="24"/>
+        </w:rPr>
+        <w:t>shufflings</w:t>
+      </w:r>
+      <w:proofErr w:type="spellEnd"/>
+      <w:r>
+        <w:rPr>
+          <w:color w:val="000000" w:themeColor="text1"/>
+          <w:sz w:val="24"/>
+          <w:szCs w:val="24"/>
+        </w:rPr>
+        <w:t>, the random permutation test results approximate those of the exhaustive permutation test, and approach them in the limit. Exhaustive permutation tests are also sometimes called exact tests, due to their statistical property of guaranteeing that the null model will not test as “significant” more than the alpha level of the test</w:t>
       </w:r>
     </w:p>
     <w:p>
@@ -15627,6 +16085,65 @@
           <w:szCs w:val="24"/>
         </w:rPr>
       </w:pPr>
+      <w:r>
+        <w:rPr>
+          <w:color w:val="000000" w:themeColor="text1"/>
+          <w:sz w:val="24"/>
+          <w:szCs w:val="24"/>
+        </w:rPr>
+        <w:t>“If the two prices share the same conversion rate, could chance variation produce a difference as big as 5%?</w:t>
+      </w:r>
+    </w:p>
+    <w:p>
+      <w:pPr>
+        <w:rPr>
+          <w:i/>
+          <w:iCs/>
+          <w:color w:val="7F7F7F" w:themeColor="text1" w:themeTint="80"/>
+          <w:sz w:val="24"/>
+          <w:szCs w:val="24"/>
+        </w:rPr>
+      </w:pPr>
+      <w:r>
+        <w:rPr>
+          <w:i/>
+          <w:iCs/>
+          <w:color w:val="7F7F7F" w:themeColor="text1" w:themeTint="80"/>
+          <w:sz w:val="24"/>
+          <w:szCs w:val="24"/>
+        </w:rPr>
+        <w:t>--------------------- 9/</w:t>
+      </w:r>
+      <w:r>
+        <w:rPr>
+          <w:i/>
+          <w:iCs/>
+          <w:color w:val="7F7F7F" w:themeColor="text1" w:themeTint="80"/>
+          <w:sz w:val="24"/>
+          <w:szCs w:val="24"/>
+        </w:rPr>
+        <w:t>5</w:t>
+      </w:r>
+      <w:r>
+        <w:rPr>
+          <w:i/>
+          <w:iCs/>
+          <w:color w:val="7F7F7F" w:themeColor="text1" w:themeTint="80"/>
+          <w:sz w:val="24"/>
+          <w:szCs w:val="24"/>
+        </w:rPr>
+        <w:t>/2024 up to page 10</w:t>
+      </w:r>
+      <w:r>
+        <w:rPr>
+          <w:i/>
+          <w:iCs/>
+          <w:color w:val="7F7F7F" w:themeColor="text1" w:themeTint="80"/>
+          <w:sz w:val="24"/>
+          <w:szCs w:val="24"/>
+        </w:rPr>
+        <w:t>4</w:t>
+      </w:r>
     </w:p>
     <w:sectPr>
       <w:pgSz w:w="12240" w:h="15840"/>
@@ -16623,7 +17140,7 @@
   <w:style w:type="paragraph" w:default="1" w:styleId="Normal">
     <w:name w:val="Normal"/>
     <w:qFormat/>
-    <w:rsid w:val="00732E7B"/>
+    <w:rsid w:val="00244F07"/>
   </w:style>
   <w:style w:type="character" w:default="1" w:styleId="DefaultParagraphFont">
     <w:name w:val="Default Paragraph Font"/>

</xml_diff>

<commit_message>
Day 103  Latest Tech, Day 123 Data Science
</commit_message>
<xml_diff>
--- a/Statistics.docx
+++ b/Statistics.docx
@@ -1024,21 +1024,7 @@
         <w:rPr>
           <w:color w:val="000000" w:themeColor="text1"/>
         </w:rPr>
-        <w:t xml:space="preserve">Outlier: is </w:t>
-      </w:r>
-      <w:proofErr w:type="spellStart"/>
-      <w:r>
-        <w:rPr>
-          <w:color w:val="000000" w:themeColor="text1"/>
-        </w:rPr>
-        <w:t>a</w:t>
-      </w:r>
-      <w:proofErr w:type="spellEnd"/>
-      <w:r>
-        <w:rPr>
-          <w:color w:val="000000" w:themeColor="text1"/>
-        </w:rPr>
-        <w:t xml:space="preserve"> any value which is very distant from other values in data set and cause skewness.</w:t>
+        <w:t>Outlier: is a any value which is very distant from other values in data set and cause skewness.</w:t>
       </w:r>
     </w:p>
     <w:p>
@@ -1598,19 +1584,11 @@
                 <w:color w:val="000000" w:themeColor="text1"/>
               </w:rPr>
             </w:pPr>
-            <w:proofErr w:type="spellStart"/>
             <w:r>
               <w:rPr>
                 <w:color w:val="000000" w:themeColor="text1"/>
               </w:rPr>
-              <w:t>Its</w:t>
-            </w:r>
-            <w:proofErr w:type="spellEnd"/>
-            <w:r>
-              <w:rPr>
-                <w:color w:val="000000" w:themeColor="text1"/>
-              </w:rPr>
-              <w:t xml:space="preserve"> not express in square root as it already quantifies the spread of data in squared units.</w:t>
+              <w:t>Its not express in square root as it already quantifies the spread of data in squared units.</w:t>
             </w:r>
           </w:p>
         </w:tc>
@@ -3034,7 +3012,7 @@
                 <w:noProof/>
               </w:rPr>
               <w:drawing>
-                <wp:inline distT="0" distB="0" distL="0" distR="0" wp14:anchorId="06DA7828" wp14:editId="490CFE27">
+                <wp:inline distT="0" distB="0" distL="0" distR="0" wp14:anchorId="06DA7828" wp14:editId="2F401F6F">
                   <wp:extent cx="1778000" cy="1244581"/>
                   <wp:effectExtent l="0" t="0" r="0" b="0"/>
                   <wp:docPr id="88014661" name="Picture 1" descr="Box Plot - Simply explained - DATAtab"/>
@@ -5111,21 +5089,7 @@
         <w:rPr>
           <w:color w:val="000000" w:themeColor="text1"/>
         </w:rPr>
-        <w:t xml:space="preserve">The sum of products (32 in the original case) can be used as a metric to compare against random </w:t>
-      </w:r>
-      <w:proofErr w:type="spellStart"/>
-      <w:r>
-        <w:rPr>
-          <w:color w:val="000000" w:themeColor="text1"/>
-        </w:rPr>
-        <w:t>shufflings</w:t>
-      </w:r>
-      <w:proofErr w:type="spellEnd"/>
-      <w:r>
-        <w:rPr>
-          <w:color w:val="000000" w:themeColor="text1"/>
-        </w:rPr>
-        <w:t>. By shuffling one of the vectors multiple times and calculating the sum of products each time, you can generate a distribution of sums. This relates to a resampling-based estimate.</w:t>
+        <w:t>The sum of products (32 in the original case) can be used as a metric to compare against random shufflings. By shuffling one of the vectors multiple times and calculating the sum of products each time, you can generate a distribution of sums. This relates to a resampling-based estimate.</w:t>
       </w:r>
     </w:p>
     <w:p>
@@ -5314,23 +5278,7 @@
         <w:t>Variables can have an association that is not linear, in which case the correlation coefficient may not be a useful metric. The relationship between tax rates and revenue</w:t>
       </w:r>
       <w:r>
-        <w:t xml:space="preserve"> raised is an example: as tax rates increase from zero, the revenue raised also increases. However, once tax rates reach a high level and approach 100%, tax avoidance </w:t>
-      </w:r>
-      <w:proofErr w:type="spellStart"/>
-      <w:r>
-        <w:t>increa</w:t>
-      </w:r>
-      <w:proofErr w:type="spellEnd"/>
-      <w:r>
-        <w:t xml:space="preserve">‐ </w:t>
-      </w:r>
-      <w:proofErr w:type="spellStart"/>
-      <w:r>
-        <w:t>ses</w:t>
-      </w:r>
-      <w:proofErr w:type="spellEnd"/>
-      <w:r>
-        <w:t xml:space="preserve"> and tax revenue actually declines.</w:t>
+        <w:t xml:space="preserve"> raised is an example: as tax rates increase from zero, the revenue raised also increases. However, once tax rates reach a high level and approach 100%, tax avoidance increa‐ ses and tax revenue actually declines.</w:t>
       </w:r>
     </w:p>
     <w:p>
@@ -5472,104 +5420,20 @@
         <w:rPr>
           <w:color w:val="000000" w:themeColor="text1"/>
         </w:rPr>
-        <w:t xml:space="preserve">Create arrays -&gt; </w:t>
-      </w:r>
-      <w:proofErr w:type="spellStart"/>
-      <w:r>
-        <w:rPr>
-          <w:color w:val="000000" w:themeColor="text1"/>
-        </w:rPr>
-        <w:t>np.array</w:t>
-      </w:r>
-      <w:proofErr w:type="spellEnd"/>
-      <w:r>
-        <w:rPr>
-          <w:color w:val="000000" w:themeColor="text1"/>
-        </w:rPr>
-        <w:t xml:space="preserve">([List]) | </w:t>
-      </w:r>
-      <w:proofErr w:type="spellStart"/>
-      <w:r>
-        <w:rPr>
-          <w:color w:val="000000" w:themeColor="text1"/>
-        </w:rPr>
-        <w:t>np.zeros</w:t>
-      </w:r>
-      <w:proofErr w:type="spellEnd"/>
-      <w:r>
-        <w:rPr>
-          <w:color w:val="000000" w:themeColor="text1"/>
-        </w:rPr>
-        <w:t>() |</w:t>
-      </w:r>
-      <w:proofErr w:type="spellStart"/>
-      <w:r>
-        <w:rPr>
-          <w:color w:val="000000" w:themeColor="text1"/>
-        </w:rPr>
-        <w:t>np.linspace</w:t>
-      </w:r>
-      <w:proofErr w:type="spellEnd"/>
-      <w:r>
-        <w:rPr>
-          <w:color w:val="000000" w:themeColor="text1"/>
-        </w:rPr>
-        <w:t xml:space="preserve">(), </w:t>
-      </w:r>
-      <w:proofErr w:type="spellStart"/>
-      <w:r>
-        <w:rPr>
-          <w:color w:val="000000" w:themeColor="text1"/>
-        </w:rPr>
-        <w:t>np.logspace</w:t>
-      </w:r>
-      <w:proofErr w:type="spellEnd"/>
-      <w:r>
-        <w:rPr>
-          <w:color w:val="000000" w:themeColor="text1"/>
-        </w:rPr>
-        <w:t>()</w:t>
-      </w:r>
-    </w:p>
-    <w:p>
-      <w:pPr>
-        <w:rPr>
-          <w:color w:val="000000" w:themeColor="text1"/>
-        </w:rPr>
-      </w:pPr>
-      <w:r>
-        <w:rPr>
-          <w:color w:val="000000" w:themeColor="text1"/>
-        </w:rPr>
-        <w:t>Examining -&gt; .</w:t>
-      </w:r>
-      <w:proofErr w:type="spellStart"/>
-      <w:r>
-        <w:rPr>
-          <w:color w:val="000000" w:themeColor="text1"/>
-        </w:rPr>
-        <w:t>dtype</w:t>
-      </w:r>
-      <w:proofErr w:type="spellEnd"/>
-      <w:r>
-        <w:rPr>
-          <w:color w:val="000000" w:themeColor="text1"/>
-        </w:rPr>
-        <w:t>, .</w:t>
-      </w:r>
-      <w:proofErr w:type="spellStart"/>
-      <w:r>
-        <w:rPr>
-          <w:color w:val="000000" w:themeColor="text1"/>
-        </w:rPr>
-        <w:t>ndim</w:t>
-      </w:r>
-      <w:proofErr w:type="spellEnd"/>
-      <w:r>
-        <w:rPr>
-          <w:color w:val="000000" w:themeColor="text1"/>
-        </w:rPr>
-        <w:t>, .shape, .size</w:t>
+        <w:t>Create arrays -&gt; np.array([List]) | np.zeros() |np.linspace(), np.logspace()</w:t>
+      </w:r>
+    </w:p>
+    <w:p>
+      <w:pPr>
+        <w:rPr>
+          <w:color w:val="000000" w:themeColor="text1"/>
+        </w:rPr>
+      </w:pPr>
+      <w:r>
+        <w:rPr>
+          <w:color w:val="000000" w:themeColor="text1"/>
+        </w:rPr>
+        <w:t>Examining -&gt; .dtype, .ndim, .shape, .size</w:t>
       </w:r>
     </w:p>
     <w:p>
@@ -5933,15 +5797,7 @@
     </w:p>
     <w:p>
       <w:r>
-        <w:t xml:space="preserve">• A correlation coefficient of zero indicates no correlation, but be aware that ran‐ </w:t>
-      </w:r>
-      <w:proofErr w:type="spellStart"/>
-      <w:r>
-        <w:t>dom</w:t>
-      </w:r>
-      <w:proofErr w:type="spellEnd"/>
-      <w:r>
-        <w:t xml:space="preserve"> arrangements of data will produce both positive and negative values for the correlation coefficient just by chance</w:t>
+        <w:t>• A correlation coefficient of zero indicates no correlation, but be aware that ran‐ dom arrangements of data will produce both positive and negative values for the correlation coefficient just by chance</w:t>
       </w:r>
     </w:p>
     <w:p>
@@ -7640,15 +7496,7 @@
     </w:p>
     <w:p>
       <w:r>
-        <w:t xml:space="preserve">Statistical bias refers to measurement or sampling errors that are systematic and pro‐ </w:t>
-      </w:r>
-      <w:proofErr w:type="spellStart"/>
-      <w:r>
-        <w:t>duced</w:t>
-      </w:r>
-      <w:proofErr w:type="spellEnd"/>
-      <w:r>
-        <w:t xml:space="preserve"> by the measurement or sampling process.</w:t>
+        <w:t>Statistical bias refers to measurement or sampling errors that are systematic and pro‐ duced by the measurement or sampling process.</w:t>
       </w:r>
     </w:p>
     <w:p>
@@ -8493,31 +8341,7 @@
         </w:rPr>
       </w:pPr>
       <w:r>
-        <w:t xml:space="preserve">Since repeated review of large data sets is a key value proposition in data science, selection bias is something to worry about. A form of selection bias of particular con‐ </w:t>
-      </w:r>
-      <w:proofErr w:type="spellStart"/>
-      <w:r>
-        <w:t>cern</w:t>
-      </w:r>
-      <w:proofErr w:type="spellEnd"/>
-      <w:r>
-        <w:t xml:space="preserve"> to data scientists is what John Elder (founder of Elder Research, a respected data mining consultancy) calls the vast search effect. If you repeatedly run different models and ask different questions with a large data set, you are bound to find something interesting. But is the result you found truly something interesting, or is it the chance outlier? We can guard against this by using a holdout set, and sometimes more than one hold‐ out set, against which to validate performance. Elder also advocates the use of what he calls target shuffling (a permutation test, in essence) to test the validity of </w:t>
-      </w:r>
-      <w:proofErr w:type="spellStart"/>
-      <w:r>
-        <w:t>predic</w:t>
-      </w:r>
-      <w:proofErr w:type="spellEnd"/>
-      <w:r>
-        <w:t xml:space="preserve">‐ </w:t>
-      </w:r>
-      <w:proofErr w:type="spellStart"/>
-      <w:r>
-        <w:t>tive</w:t>
-      </w:r>
-      <w:proofErr w:type="spellEnd"/>
-      <w:r>
-        <w:t xml:space="preserve"> associations that a data mining model suggests</w:t>
+        <w:t>Since repeated review of large data sets is a key value proposition in data science, selection bias is something to worry about. A form of selection bias of particular con‐ cern to data scientists is what John Elder (founder of Elder Research, a respected data mining consultancy) calls the vast search effect. If you repeatedly run different models and ask different questions with a large data set, you are bound to find something interesting. But is the result you found truly something interesting, or is it the chance outlier? We can guard against this by using a holdout set, and sometimes more than one hold‐ out set, against which to validate performance. Elder also advocates the use of what he calls target shuffling (a permutation test, in essence) to test the validity of predic‐ tive associations that a data mining model suggests</w:t>
       </w:r>
     </w:p>
     <w:p>
@@ -11718,15 +11542,7 @@
         </w:rPr>
       </w:pPr>
       <w:r>
-        <w:t xml:space="preserve">A number of different statistics can be compared, after standardization, to the </w:t>
-      </w:r>
-      <w:proofErr w:type="spellStart"/>
-      <w:r>
-        <w:t>tdistribution</w:t>
-      </w:r>
-      <w:proofErr w:type="spellEnd"/>
-      <w:r>
-        <w:t xml:space="preserve">, to estimate confidence intervals in light of sampling variation. Consider a sample of size n for which the sample mean x has been calculated. If s is the sample standard deviation, a 90% confidence interval around the sample mean is given by    </w:t>
+        <w:t xml:space="preserve">A number of different statistics can be compared, after standardization, to the tdistribution, to estimate confidence intervals in light of sampling variation. Consider a sample of size n for which the sample mean x has been calculated. If s is the sample standard deviation, a 90% confidence interval around the sample mean is given by    </w:t>
       </w:r>
       <w:r>
         <w:rPr>
@@ -11867,14 +11683,7 @@
       </w:r>
       <w:r>
         <w:br/>
-      </w:r>
-      <w:proofErr w:type="spellStart"/>
-      <w:r>
-        <w:t>Distribution</w:t>
-      </w:r>
-      <w:proofErr w:type="spellEnd"/>
-      <w:r>
-        <w:t xml:space="preserve"> of number of successes in x trials. Synonym Bernoulli distribution</w:t>
+        <w:t>Distribution of number of successes in x trials. Synonym Bernoulli distribution</w:t>
       </w:r>
     </w:p>
     <w:p>
@@ -11951,49 +11760,12 @@
     </w:p>
     <w:p>
       <w:r>
-        <w:t xml:space="preserve">The </w:t>
-      </w:r>
-      <w:proofErr w:type="spellStart"/>
-      <w:r>
-        <w:t>scipy.stats</w:t>
-      </w:r>
-      <w:proofErr w:type="spellEnd"/>
-      <w:r>
-        <w:t xml:space="preserve"> module implements a large variety of statistical distributions. For the binomial distribution, use the functions </w:t>
-      </w:r>
-      <w:proofErr w:type="spellStart"/>
-      <w:r>
-        <w:t>stats.binom.pmf</w:t>
-      </w:r>
-      <w:proofErr w:type="spellEnd"/>
-      <w:r>
-        <w:t xml:space="preserve"> and </w:t>
-      </w:r>
-      <w:proofErr w:type="spellStart"/>
-      <w:r>
-        <w:t>stats.binom.cdf</w:t>
-      </w:r>
-      <w:proofErr w:type="spellEnd"/>
-      <w:r>
-        <w:t xml:space="preserve">: </w:t>
-      </w:r>
-    </w:p>
-    <w:p>
-      <w:proofErr w:type="spellStart"/>
-      <w:r>
-        <w:t>stats.binom.pmf</w:t>
-      </w:r>
-      <w:proofErr w:type="spellEnd"/>
-      <w:r>
-        <w:t xml:space="preserve">(2, n=5, p=0.1) </w:t>
-      </w:r>
-      <w:proofErr w:type="spellStart"/>
-      <w:r>
-        <w:t>stats.binom.cdf</w:t>
-      </w:r>
-      <w:proofErr w:type="spellEnd"/>
-      <w:r>
-        <w:t>(2, n=5, p=0.1)</w:t>
+        <w:t xml:space="preserve">The scipy.stats module implements a large variety of statistical distributions. For the binomial distribution, use the functions stats.binom.pmf and stats.binom.cdf: </w:t>
+      </w:r>
+    </w:p>
+    <w:p>
+      <w:r>
+        <w:t>stats.binom.pmf(2, n=5, p=0.1) stats.binom.cdf(2, n=5, p=0.1)</w:t>
       </w:r>
     </w:p>
     <w:p>
@@ -12784,49 +12556,7 @@
         <w:rPr>
           <w:color w:val="000000" w:themeColor="text1"/>
         </w:rPr>
-        <w:t xml:space="preserve">The Poisson distribution tells us the </w:t>
-      </w:r>
-      <w:proofErr w:type="spellStart"/>
-      <w:r>
-        <w:rPr>
-          <w:color w:val="000000" w:themeColor="text1"/>
-        </w:rPr>
-        <w:t>distribu</w:t>
-      </w:r>
-      <w:proofErr w:type="spellEnd"/>
-      <w:r>
-        <w:rPr>
-          <w:color w:val="000000" w:themeColor="text1"/>
-        </w:rPr>
-        <w:t xml:space="preserve">‐ </w:t>
-      </w:r>
-      <w:proofErr w:type="spellStart"/>
-      <w:r>
-        <w:rPr>
-          <w:color w:val="000000" w:themeColor="text1"/>
-        </w:rPr>
-        <w:t>tion</w:t>
-      </w:r>
-      <w:proofErr w:type="spellEnd"/>
-      <w:r>
-        <w:rPr>
-          <w:color w:val="000000" w:themeColor="text1"/>
-        </w:rPr>
-        <w:t xml:space="preserve"> of events per unit of time or space when we sample many such units. It is useful when addressing queuing questions such as “How much capacity do we need to be 95% sure of fully processing the internet traffic that arrives on a server in any </w:t>
-      </w:r>
-      <w:proofErr w:type="spellStart"/>
-      <w:r>
-        <w:rPr>
-          <w:color w:val="000000" w:themeColor="text1"/>
-        </w:rPr>
-        <w:t>fivesecond</w:t>
-      </w:r>
-      <w:proofErr w:type="spellEnd"/>
-      <w:r>
-        <w:rPr>
-          <w:color w:val="000000" w:themeColor="text1"/>
-        </w:rPr>
-        <w:t xml:space="preserve"> period?”</w:t>
+        <w:t>The Poisson distribution tells us the distribu‐ tion of events per unit of time or space when we sample many such units. It is useful when addressing queuing questions such as “How much capacity do we need to be 95% sure of fully processing the internet traffic that arrives on a server in any fivesecond period?”</w:t>
       </w:r>
     </w:p>
     <w:p>
@@ -13102,15 +12832,7 @@
     </w:p>
     <w:p>
       <w:r>
-        <w:t xml:space="preserve">In many applications, the event rate, λ, is known or can be estimated from prior data. However, for rare events, this is not necessarily so. Aircraft engine failure, for exam‐ </w:t>
-      </w:r>
-      <w:proofErr w:type="spellStart"/>
-      <w:r>
-        <w:t>ple</w:t>
-      </w:r>
-      <w:proofErr w:type="spellEnd"/>
-      <w:r>
-        <w:t>, is sufficiently rare (thankfully) that, for a given engine type, there may be little data on which to base an estimate of time between failures. With no data at all, there is little basis on which to estimate an event rate</w:t>
+        <w:t>In many applications, the event rate, λ, is known or can be estimated from prior data. However, for rare events, this is not necessarily so. Aircraft engine failure, for exam‐ ple, is sufficiently rare (thankfully) that, for a given engine type, there may be little data on which to base an estimate of time between failures. With no data at all, there is little basis on which to estimate an event rate</w:t>
       </w:r>
     </w:p>
     <w:p>
@@ -13721,43 +13443,7 @@
           <w:sz w:val="24"/>
           <w:szCs w:val="24"/>
         </w:rPr>
-        <w:t xml:space="preserve">A/B tests are common in web design and marketing, since results are so readily </w:t>
-      </w:r>
-      <w:proofErr w:type="spellStart"/>
-      <w:r>
-        <w:rPr>
-          <w:color w:val="000000" w:themeColor="text1"/>
-          <w:sz w:val="24"/>
-          <w:szCs w:val="24"/>
-        </w:rPr>
-        <w:t>meas</w:t>
-      </w:r>
-      <w:proofErr w:type="spellEnd"/>
-      <w:r>
-        <w:rPr>
-          <w:color w:val="000000" w:themeColor="text1"/>
-          <w:sz w:val="24"/>
-          <w:szCs w:val="24"/>
-        </w:rPr>
-        <w:t xml:space="preserve">‐ </w:t>
-      </w:r>
-      <w:proofErr w:type="spellStart"/>
-      <w:r>
-        <w:rPr>
-          <w:color w:val="000000" w:themeColor="text1"/>
-          <w:sz w:val="24"/>
-          <w:szCs w:val="24"/>
-        </w:rPr>
-        <w:t>ured</w:t>
-      </w:r>
-      <w:proofErr w:type="spellEnd"/>
-      <w:r>
-        <w:rPr>
-          <w:color w:val="000000" w:themeColor="text1"/>
-          <w:sz w:val="24"/>
-          <w:szCs w:val="24"/>
-        </w:rPr>
-        <w:t xml:space="preserve">. Some examples of A/B testing include: </w:t>
+        <w:t xml:space="preserve">A/B tests are common in web design and marketing, since results are so readily meas‐ ured. Some examples of A/B testing include: </w:t>
       </w:r>
     </w:p>
     <w:p>
@@ -13924,25 +13610,7 @@
           <w:sz w:val="24"/>
           <w:szCs w:val="24"/>
         </w:rPr>
-        <w:t xml:space="preserve">• Luck of the draw in which subjects are assigned to which treatments (i.e., the ran‐ </w:t>
-      </w:r>
-      <w:proofErr w:type="spellStart"/>
-      <w:r>
-        <w:rPr>
-          <w:color w:val="000000" w:themeColor="text1"/>
-          <w:sz w:val="24"/>
-          <w:szCs w:val="24"/>
-        </w:rPr>
-        <w:t>dom</w:t>
-      </w:r>
-      <w:proofErr w:type="spellEnd"/>
-      <w:r>
-        <w:rPr>
-          <w:color w:val="000000" w:themeColor="text1"/>
-          <w:sz w:val="24"/>
-          <w:szCs w:val="24"/>
-        </w:rPr>
-        <w:t xml:space="preserve"> assignment may have resulted in the naturally better-performing subjects being concentrated in A or B)</w:t>
+        <w:t>• Luck of the draw in which subjects are assigned to which treatments (i.e., the ran‐ dom assignment may have resulted in the naturally better-performing subjects being concentrated in A or B)</w:t>
       </w:r>
     </w:p>
     <w:p>
@@ -14596,25 +14264,7 @@
           <w:sz w:val="24"/>
           <w:szCs w:val="24"/>
         </w:rPr>
-        <w:t xml:space="preserve">Ask several friends to invent a series of 50 coin flips: have them write down a series of random Hs and Ts. Then ask them to actually flip a coin 50 times and write down the results. Have them put the real coin flip results in one pile, and the </w:t>
-      </w:r>
-      <w:proofErr w:type="spellStart"/>
-      <w:r>
-        <w:rPr>
-          <w:color w:val="000000" w:themeColor="text1"/>
-          <w:sz w:val="24"/>
-          <w:szCs w:val="24"/>
-        </w:rPr>
-        <w:t>madeup</w:t>
-      </w:r>
-      <w:proofErr w:type="spellEnd"/>
-      <w:r>
-        <w:rPr>
-          <w:color w:val="000000" w:themeColor="text1"/>
-          <w:sz w:val="24"/>
-          <w:szCs w:val="24"/>
-        </w:rPr>
-        <w:t xml:space="preserve"> results in another. It is easy to tell which results are real: the real ones will have longer runs of Hs or Ts. In a set of 50 real coin flips, it is not at all unusual to see five Hypothesis Tests | 93 or six Hs or Ts in a row. However, when most of us are inventing random coin flips and we have gotten three or four Hs in a row, we tell ourselves that, for the series to look random, we had better switch to T</w:t>
+        <w:t>Ask several friends to invent a series of 50 coin flips: have them write down a series of random Hs and Ts. Then ask them to actually flip a coin 50 times and write down the results. Have them put the real coin flip results in one pile, and the madeup results in another. It is easy to tell which results are real: the real ones will have longer runs of Hs or Ts. In a set of 50 real coin flips, it is not at all unusual to see five Hypothesis Tests | 93 or six Hs or Ts in a row. However, when most of us are inventing random coin flips and we have gotten three or four Hs in a row, we tell ourselves that, for the series to look random, we had better switch to T</w:t>
       </w:r>
     </w:p>
     <w:p>
@@ -14690,25 +14340,7 @@
           <w:sz w:val="24"/>
           <w:szCs w:val="24"/>
         </w:rPr>
-        <w:t xml:space="preserve">The Null Hypothesis </w:t>
-      </w:r>
-      <w:proofErr w:type="spellStart"/>
-      <w:r>
-        <w:rPr>
-          <w:color w:val="000000" w:themeColor="text1"/>
-          <w:sz w:val="24"/>
-          <w:szCs w:val="24"/>
-        </w:rPr>
-        <w:t>Hypothesis</w:t>
-      </w:r>
-      <w:proofErr w:type="spellEnd"/>
-      <w:r>
-        <w:rPr>
-          <w:color w:val="000000" w:themeColor="text1"/>
-          <w:sz w:val="24"/>
-          <w:szCs w:val="24"/>
-        </w:rPr>
-        <w:t xml:space="preserve"> tests use the following logic: “Given the human tendency to react to unusual but random behavior and interpret it as something meaningful and real, in our experiments we will require proof that the difference between groups is more extreme than what chance might reasonably produce.”</w:t>
+        <w:t>The Null Hypothesis Hypothesis tests use the following logic: “Given the human tendency to react to unusual but random behavior and interpret it as something meaningful and real, in our experiments we will require proof that the difference between groups is more extreme than what chance might reasonably produce.”</w:t>
       </w:r>
     </w:p>
     <w:p>
@@ -14909,25 +14541,7 @@
           <w:sz w:val="24"/>
           <w:szCs w:val="24"/>
         </w:rPr>
-        <w:t xml:space="preserve">you want a hypothesis test to protect you from being fooled by chance in the direction favoring B. You don’t care about being fooled by chance in the other direction, because you would be sticking with A unless B proves definitively better. So you want a directional alternative hypothesis (B is better than A). In such a case, you use a one-way (or </w:t>
-      </w:r>
-      <w:proofErr w:type="spellStart"/>
-      <w:r>
-        <w:rPr>
-          <w:color w:val="000000" w:themeColor="text1"/>
-          <w:sz w:val="24"/>
-          <w:szCs w:val="24"/>
-        </w:rPr>
-        <w:t>onetail</w:t>
-      </w:r>
-      <w:proofErr w:type="spellEnd"/>
-      <w:r>
-        <w:rPr>
-          <w:color w:val="000000" w:themeColor="text1"/>
-          <w:sz w:val="24"/>
-          <w:szCs w:val="24"/>
-        </w:rPr>
-        <w:t>) hypothesis test. This means that extreme chance results in only one direction count toward the p-value</w:t>
+        <w:t>you want a hypothesis test to protect you from being fooled by chance in the direction favoring B. You don’t care about being fooled by chance in the other direction, because you would be sticking with A unless B proves definitively better. So you want a directional alternative hypothesis (B is better than A). In such a case, you use a one-way (or onetail) hypothesis test. This means that extreme chance results in only one direction count toward the p-value</w:t>
       </w:r>
       <w:r>
         <w:rPr>
@@ -14973,43 +14587,7 @@
           <w:sz w:val="24"/>
           <w:szCs w:val="24"/>
         </w:rPr>
-        <w:t xml:space="preserve">• A null hypothesis is a logical construct embodying the notion that nothing </w:t>
-      </w:r>
-      <w:proofErr w:type="spellStart"/>
-      <w:r>
-        <w:rPr>
-          <w:color w:val="000000" w:themeColor="text1"/>
-          <w:sz w:val="24"/>
-          <w:szCs w:val="24"/>
-        </w:rPr>
-        <w:t>spe</w:t>
-      </w:r>
-      <w:proofErr w:type="spellEnd"/>
-      <w:r>
-        <w:rPr>
-          <w:color w:val="000000" w:themeColor="text1"/>
-          <w:sz w:val="24"/>
-          <w:szCs w:val="24"/>
-        </w:rPr>
-        <w:t xml:space="preserve">‐ </w:t>
-      </w:r>
-      <w:proofErr w:type="spellStart"/>
-      <w:r>
-        <w:rPr>
-          <w:color w:val="000000" w:themeColor="text1"/>
-          <w:sz w:val="24"/>
-          <w:szCs w:val="24"/>
-        </w:rPr>
-        <w:t>cial</w:t>
-      </w:r>
-      <w:proofErr w:type="spellEnd"/>
-      <w:r>
-        <w:rPr>
-          <w:color w:val="000000" w:themeColor="text1"/>
-          <w:sz w:val="24"/>
-          <w:szCs w:val="24"/>
-        </w:rPr>
-        <w:t xml:space="preserve"> has happened, and any effect you observe is due to random chance. </w:t>
+        <w:t xml:space="preserve">• A null hypothesis is a logical construct embodying the notion that nothing spe‐ cial has happened, and any effect you observe is due to random chance. </w:t>
       </w:r>
     </w:p>
     <w:p>
@@ -15372,25 +14950,7 @@
           <w:sz w:val="24"/>
           <w:szCs w:val="24"/>
         </w:rPr>
-        <w:t xml:space="preserve">5. Whatever statistic or estimate was calculated for the original samples (e.g., differ‐ </w:t>
-      </w:r>
-      <w:proofErr w:type="spellStart"/>
-      <w:r>
-        <w:rPr>
-          <w:color w:val="000000" w:themeColor="text1"/>
-          <w:sz w:val="24"/>
-          <w:szCs w:val="24"/>
-        </w:rPr>
-        <w:t>ence</w:t>
-      </w:r>
-      <w:proofErr w:type="spellEnd"/>
-      <w:r>
-        <w:rPr>
-          <w:color w:val="000000" w:themeColor="text1"/>
-          <w:sz w:val="24"/>
-          <w:szCs w:val="24"/>
-        </w:rPr>
-        <w:t xml:space="preserve"> in group proportions), calculate it now for the resamples, and record; this constitutes one permutation iteration. 6. Repeat the previous steps R times to yield a permutation distribution of the test statistic</w:t>
+        <w:t>5. Whatever statistic or estimate was calculated for the original samples (e.g., differ‐ ence in group proportions), calculate it now for the resamples, and record; this constitutes one permutation iteration. 6. Repeat the previous steps R times to yield a permutation distribution of the test statistic</w:t>
       </w:r>
     </w:p>
     <w:p>
@@ -15654,25 +15214,7 @@
           <w:sz w:val="24"/>
           <w:szCs w:val="24"/>
         </w:rPr>
-        <w:t xml:space="preserve">With a large number of repeated </w:t>
-      </w:r>
-      <w:proofErr w:type="spellStart"/>
-      <w:r>
-        <w:rPr>
-          <w:color w:val="000000" w:themeColor="text1"/>
-          <w:sz w:val="24"/>
-          <w:szCs w:val="24"/>
-        </w:rPr>
-        <w:t>shufflings</w:t>
-      </w:r>
-      <w:proofErr w:type="spellEnd"/>
-      <w:r>
-        <w:rPr>
-          <w:color w:val="000000" w:themeColor="text1"/>
-          <w:sz w:val="24"/>
-          <w:szCs w:val="24"/>
-        </w:rPr>
-        <w:t>, the random permutation test results approximate those of the exhaustive permutation test, and approach them in the limit. Exhaustive permutation tests are also sometimes called exact tests, due to their statistical property of guaranteeing that the null model will not test as “significant” more than the alpha level of the test</w:t>
+        <w:t>With a large number of repeated shufflings, the random permutation test results approximate those of the exhaustive permutation test, and approach them in the limit. Exhaustive permutation tests are also sometimes called exact tests, due to their statistical property of guaranteeing that the null model will not test as “significant” more than the alpha level of the test</w:t>
       </w:r>
     </w:p>
     <w:p>
@@ -16112,6 +15654,71 @@
           <w:sz w:val="24"/>
           <w:szCs w:val="24"/>
         </w:rPr>
+        <w:t>--------------------- 9/5/2024 up to page 104</w:t>
+      </w:r>
+    </w:p>
+    <w:p>
+      <w:pPr>
+        <w:pStyle w:val="ListParagraph"/>
+        <w:numPr>
+          <w:ilvl w:val="0"/>
+          <w:numId w:val="6"/>
+        </w:numPr>
+        <w:rPr>
+          <w:color w:val="000000" w:themeColor="text1"/>
+          <w:sz w:val="24"/>
+          <w:szCs w:val="24"/>
+        </w:rPr>
+      </w:pPr>
+      <w:r>
+        <w:rPr>
+          <w:color w:val="000000" w:themeColor="text1"/>
+          <w:sz w:val="24"/>
+          <w:szCs w:val="24"/>
+        </w:rPr>
+        <w:t xml:space="preserve">Put cards labeled 1 and 0 in a box: this represents the supposed shared conver‐ sion rate of 382 ones and 45,945 zeros = 0.008246 = 0.8246%. </w:t>
+      </w:r>
+    </w:p>
+    <w:p>
+      <w:pPr>
+        <w:pStyle w:val="ListParagraph"/>
+        <w:numPr>
+          <w:ilvl w:val="0"/>
+          <w:numId w:val="6"/>
+        </w:numPr>
+        <w:rPr>
+          <w:color w:val="000000" w:themeColor="text1"/>
+          <w:sz w:val="24"/>
+          <w:szCs w:val="24"/>
+        </w:rPr>
+      </w:pPr>
+      <w:r>
+        <w:rPr>
+          <w:color w:val="000000" w:themeColor="text1"/>
+          <w:sz w:val="24"/>
+          <w:szCs w:val="24"/>
+        </w:rPr>
+        <w:t>2. Shuffle and draw out a resample of size 23,739 (same n as price A), and record how many 1s.</w:t>
+      </w:r>
+    </w:p>
+    <w:p>
+      <w:pPr>
+        <w:rPr>
+          <w:i/>
+          <w:iCs/>
+          <w:color w:val="7F7F7F" w:themeColor="text1" w:themeTint="80"/>
+          <w:sz w:val="24"/>
+          <w:szCs w:val="24"/>
+        </w:rPr>
+      </w:pPr>
+      <w:r>
+        <w:rPr>
+          <w:i/>
+          <w:iCs/>
+          <w:color w:val="7F7F7F" w:themeColor="text1" w:themeTint="80"/>
+          <w:sz w:val="24"/>
+          <w:szCs w:val="24"/>
+        </w:rPr>
         <w:t>--------------------- 9/</w:t>
       </w:r>
       <w:r>
@@ -16122,28 +15729,27 @@
           <w:sz w:val="24"/>
           <w:szCs w:val="24"/>
         </w:rPr>
-        <w:t>5</w:t>
-      </w:r>
-      <w:r>
-        <w:rPr>
-          <w:i/>
-          <w:iCs/>
-          <w:color w:val="7F7F7F" w:themeColor="text1" w:themeTint="80"/>
-          <w:sz w:val="24"/>
-          <w:szCs w:val="24"/>
-        </w:rPr>
-        <w:t>/2024 up to page 10</w:t>
-      </w:r>
-      <w:r>
-        <w:rPr>
-          <w:i/>
-          <w:iCs/>
-          <w:color w:val="7F7F7F" w:themeColor="text1" w:themeTint="80"/>
-          <w:sz w:val="24"/>
-          <w:szCs w:val="24"/>
-        </w:rPr>
-        <w:t>4</w:t>
-      </w:r>
+        <w:t>6</w:t>
+      </w:r>
+      <w:r>
+        <w:rPr>
+          <w:i/>
+          <w:iCs/>
+          <w:color w:val="7F7F7F" w:themeColor="text1" w:themeTint="80"/>
+          <w:sz w:val="24"/>
+          <w:szCs w:val="24"/>
+        </w:rPr>
+        <w:t>/2024 up to page 104</w:t>
+      </w:r>
+    </w:p>
+    <w:p>
+      <w:pPr>
+        <w:rPr>
+          <w:color w:val="000000" w:themeColor="text1"/>
+          <w:sz w:val="24"/>
+          <w:szCs w:val="24"/>
+        </w:rPr>
+      </w:pPr>
     </w:p>
     <w:sectPr>
       <w:pgSz w:w="12240" w:h="15840"/>
@@ -16384,6 +15990,95 @@
     </w:lvl>
   </w:abstractNum>
   <w:abstractNum w:abstractNumId="2" w15:restartNumberingAfterBreak="0">
+    <w:nsid w:val="223C1667"/>
+    <w:multiLevelType w:val="hybridMultilevel"/>
+    <w:tmpl w:val="A8FC358E"/>
+    <w:lvl w:ilvl="0" w:tplc="0409000F">
+      <w:start w:val="1"/>
+      <w:numFmt w:val="decimal"/>
+      <w:lvlText w:val="%1."/>
+      <w:lvlJc w:val="left"/>
+      <w:pPr>
+        <w:ind w:left="720" w:hanging="360"/>
+      </w:pPr>
+      <w:rPr>
+        <w:rFonts w:hint="default"/>
+      </w:rPr>
+    </w:lvl>
+    <w:lvl w:ilvl="1" w:tplc="04090019" w:tentative="1">
+      <w:start w:val="1"/>
+      <w:numFmt w:val="lowerLetter"/>
+      <w:lvlText w:val="%2."/>
+      <w:lvlJc w:val="left"/>
+      <w:pPr>
+        <w:ind w:left="1440" w:hanging="360"/>
+      </w:pPr>
+    </w:lvl>
+    <w:lvl w:ilvl="2" w:tplc="0409001B" w:tentative="1">
+      <w:start w:val="1"/>
+      <w:numFmt w:val="lowerRoman"/>
+      <w:lvlText w:val="%3."/>
+      <w:lvlJc w:val="right"/>
+      <w:pPr>
+        <w:ind w:left="2160" w:hanging="180"/>
+      </w:pPr>
+    </w:lvl>
+    <w:lvl w:ilvl="3" w:tplc="0409000F" w:tentative="1">
+      <w:start w:val="1"/>
+      <w:numFmt w:val="decimal"/>
+      <w:lvlText w:val="%4."/>
+      <w:lvlJc w:val="left"/>
+      <w:pPr>
+        <w:ind w:left="2880" w:hanging="360"/>
+      </w:pPr>
+    </w:lvl>
+    <w:lvl w:ilvl="4" w:tplc="04090019" w:tentative="1">
+      <w:start w:val="1"/>
+      <w:numFmt w:val="lowerLetter"/>
+      <w:lvlText w:val="%5."/>
+      <w:lvlJc w:val="left"/>
+      <w:pPr>
+        <w:ind w:left="3600" w:hanging="360"/>
+      </w:pPr>
+    </w:lvl>
+    <w:lvl w:ilvl="5" w:tplc="0409001B" w:tentative="1">
+      <w:start w:val="1"/>
+      <w:numFmt w:val="lowerRoman"/>
+      <w:lvlText w:val="%6."/>
+      <w:lvlJc w:val="right"/>
+      <w:pPr>
+        <w:ind w:left="4320" w:hanging="180"/>
+      </w:pPr>
+    </w:lvl>
+    <w:lvl w:ilvl="6" w:tplc="0409000F" w:tentative="1">
+      <w:start w:val="1"/>
+      <w:numFmt w:val="decimal"/>
+      <w:lvlText w:val="%7."/>
+      <w:lvlJc w:val="left"/>
+      <w:pPr>
+        <w:ind w:left="5040" w:hanging="360"/>
+      </w:pPr>
+    </w:lvl>
+    <w:lvl w:ilvl="7" w:tplc="04090019" w:tentative="1">
+      <w:start w:val="1"/>
+      <w:numFmt w:val="lowerLetter"/>
+      <w:lvlText w:val="%8."/>
+      <w:lvlJc w:val="left"/>
+      <w:pPr>
+        <w:ind w:left="5760" w:hanging="360"/>
+      </w:pPr>
+    </w:lvl>
+    <w:lvl w:ilvl="8" w:tplc="0409001B" w:tentative="1">
+      <w:start w:val="1"/>
+      <w:numFmt w:val="lowerRoman"/>
+      <w:lvlText w:val="%9."/>
+      <w:lvlJc w:val="right"/>
+      <w:pPr>
+        <w:ind w:left="6480" w:hanging="180"/>
+      </w:pPr>
+    </w:lvl>
+  </w:abstractNum>
+  <w:abstractNum w:abstractNumId="3" w15:restartNumberingAfterBreak="0">
     <w:nsid w:val="23176C88"/>
     <w:multiLevelType w:val="hybridMultilevel"/>
     <w:tmpl w:val="C39600BE"/>
@@ -16496,7 +16191,7 @@
       </w:rPr>
     </w:lvl>
   </w:abstractNum>
-  <w:abstractNum w:abstractNumId="3" w15:restartNumberingAfterBreak="0">
+  <w:abstractNum w:abstractNumId="4" w15:restartNumberingAfterBreak="0">
     <w:nsid w:val="776C4F6E"/>
     <w:multiLevelType w:val="hybridMultilevel"/>
     <w:tmpl w:val="EB166A38"/>
@@ -16609,7 +16304,7 @@
       </w:rPr>
     </w:lvl>
   </w:abstractNum>
-  <w:abstractNum w:abstractNumId="4" w15:restartNumberingAfterBreak="0">
+  <w:abstractNum w:abstractNumId="5" w15:restartNumberingAfterBreak="0">
     <w:nsid w:val="79591098"/>
     <w:multiLevelType w:val="hybridMultilevel"/>
     <w:tmpl w:val="7EA29332"/>
@@ -16723,19 +16418,22 @@
     </w:lvl>
   </w:abstractNum>
   <w:num w:numId="1" w16cid:durableId="343288223">
-    <w:abstractNumId w:val="3"/>
+    <w:abstractNumId w:val="4"/>
   </w:num>
   <w:num w:numId="2" w16cid:durableId="1175143731">
     <w:abstractNumId w:val="0"/>
   </w:num>
   <w:num w:numId="3" w16cid:durableId="642125992">
-    <w:abstractNumId w:val="2"/>
+    <w:abstractNumId w:val="3"/>
   </w:num>
   <w:num w:numId="4" w16cid:durableId="1014964432">
-    <w:abstractNumId w:val="4"/>
+    <w:abstractNumId w:val="5"/>
   </w:num>
   <w:num w:numId="5" w16cid:durableId="2061007303">
     <w:abstractNumId w:val="1"/>
+  </w:num>
+  <w:num w:numId="6" w16cid:durableId="1938974685">
+    <w:abstractNumId w:val="2"/>
   </w:num>
 </w:numbering>
 </file>
@@ -17140,7 +16838,7 @@
   <w:style w:type="paragraph" w:default="1" w:styleId="Normal">
     <w:name w:val="Normal"/>
     <w:qFormat/>
-    <w:rsid w:val="00244F07"/>
+    <w:rsid w:val="00C754FC"/>
   </w:style>
   <w:style w:type="character" w:default="1" w:styleId="DefaultParagraphFont">
     <w:name w:val="Default Paragraph Font"/>

</xml_diff>

<commit_message>
Day 104 Latest Tech, Day 124 Data Science
</commit_message>
<xml_diff>
--- a/Statistics.docx
+++ b/Statistics.docx
@@ -3012,7 +3012,7 @@
                 <w:noProof/>
               </w:rPr>
               <w:drawing>
-                <wp:inline distT="0" distB="0" distL="0" distR="0" wp14:anchorId="06DA7828" wp14:editId="2F401F6F">
+                <wp:inline distT="0" distB="0" distL="0" distR="0" wp14:anchorId="06DA7828" wp14:editId="1B81CC74">
                   <wp:extent cx="1778000" cy="1244581"/>
                   <wp:effectExtent l="0" t="0" r="0" b="0"/>
                   <wp:docPr id="88014661" name="Picture 1" descr="Box Plot - Simply explained - DATAtab"/>
@@ -15744,12 +15744,88 @@
     </w:p>
     <w:p>
       <w:pPr>
-        <w:rPr>
-          <w:color w:val="000000" w:themeColor="text1"/>
-          <w:sz w:val="24"/>
-          <w:szCs w:val="24"/>
-        </w:rPr>
-      </w:pPr>
+        <w:pStyle w:val="ListParagraph"/>
+        <w:numPr>
+          <w:ilvl w:val="0"/>
+          <w:numId w:val="6"/>
+        </w:numPr>
+        <w:rPr>
+          <w:color w:val="000000" w:themeColor="text1"/>
+          <w:sz w:val="24"/>
+          <w:szCs w:val="24"/>
+        </w:rPr>
+      </w:pPr>
+      <w:r>
+        <w:rPr>
+          <w:color w:val="000000" w:themeColor="text1"/>
+          <w:sz w:val="24"/>
+          <w:szCs w:val="24"/>
+        </w:rPr>
+        <w:t>Record the number of 1s in the remaining 22,588 (same n as price B).</w:t>
+      </w:r>
+    </w:p>
+    <w:p>
+      <w:pPr>
+        <w:pStyle w:val="ListParagraph"/>
+        <w:numPr>
+          <w:ilvl w:val="0"/>
+          <w:numId w:val="6"/>
+        </w:numPr>
+        <w:rPr>
+          <w:color w:val="000000" w:themeColor="text1"/>
+          <w:sz w:val="24"/>
+          <w:szCs w:val="24"/>
+        </w:rPr>
+      </w:pPr>
+      <w:r>
+        <w:rPr>
+          <w:color w:val="000000" w:themeColor="text1"/>
+          <w:sz w:val="24"/>
+          <w:szCs w:val="24"/>
+        </w:rPr>
+        <w:t>Record the difference in proportion of 1s.</w:t>
+      </w:r>
+    </w:p>
+    <w:p>
+      <w:pPr>
+        <w:rPr>
+          <w:i/>
+          <w:iCs/>
+          <w:color w:val="7F7F7F" w:themeColor="text1" w:themeTint="80"/>
+          <w:sz w:val="24"/>
+          <w:szCs w:val="24"/>
+        </w:rPr>
+      </w:pPr>
+      <w:r>
+        <w:rPr>
+          <w:i/>
+          <w:iCs/>
+          <w:color w:val="7F7F7F" w:themeColor="text1" w:themeTint="80"/>
+          <w:sz w:val="24"/>
+          <w:szCs w:val="24"/>
+        </w:rPr>
+        <w:t>--------------------- 9/</w:t>
+      </w:r>
+      <w:r>
+        <w:rPr>
+          <w:i/>
+          <w:iCs/>
+          <w:color w:val="7F7F7F" w:themeColor="text1" w:themeTint="80"/>
+          <w:sz w:val="24"/>
+          <w:szCs w:val="24"/>
+        </w:rPr>
+        <w:t>7</w:t>
+      </w:r>
+      <w:r>
+        <w:rPr>
+          <w:i/>
+          <w:iCs/>
+          <w:color w:val="7F7F7F" w:themeColor="text1" w:themeTint="80"/>
+          <w:sz w:val="24"/>
+          <w:szCs w:val="24"/>
+        </w:rPr>
+        <w:t>/2024 up to page 104</w:t>
+      </w:r>
     </w:p>
     <w:sectPr>
       <w:pgSz w:w="12240" w:h="15840"/>

</xml_diff>

<commit_message>
Day 105 Latest Tech, Day 125 Data Science,
</commit_message>
<xml_diff>
--- a/Statistics.docx
+++ b/Statistics.docx
@@ -3012,7 +3012,7 @@
                 <w:noProof/>
               </w:rPr>
               <w:drawing>
-                <wp:inline distT="0" distB="0" distL="0" distR="0" wp14:anchorId="06DA7828" wp14:editId="1B81CC74">
+                <wp:inline distT="0" distB="0" distL="0" distR="0" wp14:anchorId="06DA7828" wp14:editId="4F6D85EF">
                   <wp:extent cx="1778000" cy="1244581"/>
                   <wp:effectExtent l="0" t="0" r="0" b="0"/>
                   <wp:docPr id="88014661" name="Picture 1" descr="Box Plot - Simply explained - DATAtab"/>
@@ -15826,6 +15826,90 @@
         </w:rPr>
         <w:t>/2024 up to page 104</w:t>
       </w:r>
+    </w:p>
+    <w:p>
+      <w:pPr>
+        <w:pStyle w:val="ListParagraph"/>
+        <w:numPr>
+          <w:ilvl w:val="0"/>
+          <w:numId w:val="6"/>
+        </w:numPr>
+        <w:rPr>
+          <w:color w:val="000000" w:themeColor="text1"/>
+        </w:rPr>
+      </w:pPr>
+      <w:r>
+        <w:rPr>
+          <w:color w:val="000000" w:themeColor="text1"/>
+        </w:rPr>
+        <w:t xml:space="preserve">Repeat steps 2–4. </w:t>
+      </w:r>
+    </w:p>
+    <w:p>
+      <w:pPr>
+        <w:pStyle w:val="ListParagraph"/>
+        <w:numPr>
+          <w:ilvl w:val="0"/>
+          <w:numId w:val="6"/>
+        </w:numPr>
+        <w:rPr>
+          <w:color w:val="000000" w:themeColor="text1"/>
+        </w:rPr>
+      </w:pPr>
+      <w:r>
+        <w:rPr>
+          <w:color w:val="000000" w:themeColor="text1"/>
+        </w:rPr>
+        <w:t>How often was the difference &gt;= 0.0368?</w:t>
+      </w:r>
+    </w:p>
+    <w:p>
+      <w:pPr>
+        <w:rPr>
+          <w:i/>
+          <w:iCs/>
+          <w:color w:val="7F7F7F" w:themeColor="text1" w:themeTint="80"/>
+          <w:sz w:val="24"/>
+          <w:szCs w:val="24"/>
+        </w:rPr>
+      </w:pPr>
+      <w:r>
+        <w:rPr>
+          <w:i/>
+          <w:iCs/>
+          <w:color w:val="7F7F7F" w:themeColor="text1" w:themeTint="80"/>
+          <w:sz w:val="24"/>
+          <w:szCs w:val="24"/>
+        </w:rPr>
+        <w:t>--------------------- 9/</w:t>
+      </w:r>
+      <w:r>
+        <w:rPr>
+          <w:i/>
+          <w:iCs/>
+          <w:color w:val="7F7F7F" w:themeColor="text1" w:themeTint="80"/>
+          <w:sz w:val="24"/>
+          <w:szCs w:val="24"/>
+        </w:rPr>
+        <w:t>8</w:t>
+      </w:r>
+      <w:r>
+        <w:rPr>
+          <w:i/>
+          <w:iCs/>
+          <w:color w:val="7F7F7F" w:themeColor="text1" w:themeTint="80"/>
+          <w:sz w:val="24"/>
+          <w:szCs w:val="24"/>
+        </w:rPr>
+        <w:t>/2024 up to page 104</w:t>
+      </w:r>
+    </w:p>
+    <w:p>
+      <w:pPr>
+        <w:rPr>
+          <w:color w:val="000000" w:themeColor="text1"/>
+        </w:rPr>
+      </w:pPr>
     </w:p>
     <w:sectPr>
       <w:pgSz w:w="12240" w:h="15840"/>

</xml_diff>

<commit_message>
Day 106 Latest Tech, Day 126 Data Science
</commit_message>
<xml_diff>
--- a/Statistics.docx
+++ b/Statistics.docx
@@ -3012,7 +3012,7 @@
                 <w:noProof/>
               </w:rPr>
               <w:drawing>
-                <wp:inline distT="0" distB="0" distL="0" distR="0" wp14:anchorId="06DA7828" wp14:editId="4F6D85EF">
+                <wp:inline distT="0" distB="0" distL="0" distR="0" wp14:anchorId="06DA7828" wp14:editId="0846BB33">
                   <wp:extent cx="1778000" cy="1244581"/>
                   <wp:effectExtent l="0" t="0" r="0" b="0"/>
                   <wp:docPr id="88014661" name="Picture 1" descr="Box Plot - Simply explained - DATAtab"/>
@@ -15902,6 +15902,70 @@
           <w:szCs w:val="24"/>
         </w:rPr>
         <w:t>/2024 up to page 104</w:t>
+      </w:r>
+    </w:p>
+    <w:p>
+      <w:pPr>
+        <w:rPr>
+          <w:color w:val="000000" w:themeColor="text1"/>
+        </w:rPr>
+      </w:pPr>
+      <w:r>
+        <w:rPr>
+          <w:color w:val="000000" w:themeColor="text1"/>
+        </w:rPr>
+        <w:t>p-Value Simply looking at the graph is not a very precise way to measure statistical signifi‐ cance, so of more interest is the p-value. This is the frequency with which the chance model produces a result more extreme than the observed result</w:t>
+      </w:r>
+    </w:p>
+    <w:p>
+      <w:pPr>
+        <w:rPr>
+          <w:i/>
+          <w:iCs/>
+          <w:color w:val="7F7F7F" w:themeColor="text1" w:themeTint="80"/>
+          <w:sz w:val="24"/>
+          <w:szCs w:val="24"/>
+        </w:rPr>
+      </w:pPr>
+      <w:r>
+        <w:rPr>
+          <w:i/>
+          <w:iCs/>
+          <w:color w:val="7F7F7F" w:themeColor="text1" w:themeTint="80"/>
+          <w:sz w:val="24"/>
+          <w:szCs w:val="24"/>
+        </w:rPr>
+        <w:t>--------------------- 9/</w:t>
+      </w:r>
+      <w:r>
+        <w:rPr>
+          <w:i/>
+          <w:iCs/>
+          <w:color w:val="7F7F7F" w:themeColor="text1" w:themeTint="80"/>
+          <w:sz w:val="24"/>
+          <w:szCs w:val="24"/>
+        </w:rPr>
+        <w:t>9</w:t>
+      </w:r>
+      <w:r>
+        <w:rPr>
+          <w:i/>
+          <w:iCs/>
+          <w:color w:val="7F7F7F" w:themeColor="text1" w:themeTint="80"/>
+          <w:sz w:val="24"/>
+          <w:szCs w:val="24"/>
+        </w:rPr>
+        <w:t>/2024 up to page 10</w:t>
+      </w:r>
+      <w:r>
+        <w:rPr>
+          <w:i/>
+          <w:iCs/>
+          <w:color w:val="7F7F7F" w:themeColor="text1" w:themeTint="80"/>
+          <w:sz w:val="24"/>
+          <w:szCs w:val="24"/>
+        </w:rPr>
+        <w:t>6</w:t>
       </w:r>
     </w:p>
     <w:p>
@@ -16998,7 +17062,7 @@
   <w:style w:type="paragraph" w:default="1" w:styleId="Normal">
     <w:name w:val="Normal"/>
     <w:qFormat/>
-    <w:rsid w:val="00C754FC"/>
+    <w:rsid w:val="003310AF"/>
   </w:style>
   <w:style w:type="character" w:default="1" w:styleId="DefaultParagraphFont">
     <w:name w:val="Default Paragraph Font"/>

</xml_diff>

<commit_message>
Day 107 Latest Tech, Day 127 Data Science
</commit_message>
<xml_diff>
--- a/Statistics.docx
+++ b/Statistics.docx
@@ -3012,7 +3012,7 @@
                 <w:noProof/>
               </w:rPr>
               <w:drawing>
-                <wp:inline distT="0" distB="0" distL="0" distR="0" wp14:anchorId="06DA7828" wp14:editId="0846BB33">
+                <wp:inline distT="0" distB="0" distL="0" distR="0" wp14:anchorId="06DA7828" wp14:editId="7E75222E">
                   <wp:extent cx="1778000" cy="1244581"/>
                   <wp:effectExtent l="0" t="0" r="0" b="0"/>
                   <wp:docPr id="88014661" name="Picture 1" descr="Box Plot - Simply explained - DATAtab"/>
@@ -15946,6 +15946,88 @@
           <w:szCs w:val="24"/>
         </w:rPr>
         <w:t>9</w:t>
+      </w:r>
+      <w:r>
+        <w:rPr>
+          <w:i/>
+          <w:iCs/>
+          <w:color w:val="7F7F7F" w:themeColor="text1" w:themeTint="80"/>
+          <w:sz w:val="24"/>
+          <w:szCs w:val="24"/>
+        </w:rPr>
+        <w:t>/2024 up to page 10</w:t>
+      </w:r>
+      <w:r>
+        <w:rPr>
+          <w:i/>
+          <w:iCs/>
+          <w:color w:val="7F7F7F" w:themeColor="text1" w:themeTint="80"/>
+          <w:sz w:val="24"/>
+          <w:szCs w:val="24"/>
+        </w:rPr>
+        <w:t>6</w:t>
+      </w:r>
+    </w:p>
+    <w:p>
+      <w:pPr>
+        <w:rPr>
+          <w:color w:val="000000" w:themeColor="text1"/>
+        </w:rPr>
+      </w:pPr>
+      <w:r>
+        <w:rPr>
+          <w:color w:val="000000" w:themeColor="text1"/>
+        </w:rPr>
+        <w:t>W</w:t>
+      </w:r>
+      <w:r>
+        <w:rPr>
+          <w:color w:val="000000" w:themeColor="text1"/>
+        </w:rPr>
+        <w:t>e can estimate a p</w:t>
+      </w:r>
+      <w:r>
+        <w:rPr>
+          <w:color w:val="000000" w:themeColor="text1"/>
+        </w:rPr>
+        <w:t>-</w:t>
+      </w:r>
+      <w:r>
+        <w:rPr>
+          <w:color w:val="000000" w:themeColor="text1"/>
+        </w:rPr>
+        <w:t>value from our permutation test by taking the proportion of times that the permutation test produces a difference equal to or greater than the observed difference</w:t>
+      </w:r>
+    </w:p>
+    <w:p>
+      <w:pPr>
+        <w:rPr>
+          <w:i/>
+          <w:iCs/>
+          <w:color w:val="7F7F7F" w:themeColor="text1" w:themeTint="80"/>
+          <w:sz w:val="24"/>
+          <w:szCs w:val="24"/>
+        </w:rPr>
+      </w:pPr>
+      <w:r>
+        <w:rPr>
+          <w:i/>
+          <w:iCs/>
+          <w:color w:val="7F7F7F" w:themeColor="text1" w:themeTint="80"/>
+          <w:sz w:val="24"/>
+          <w:szCs w:val="24"/>
+        </w:rPr>
+        <w:t>--------------------- 9/</w:t>
+      </w:r>
+      <w:r>
+        <w:rPr>
+          <w:i/>
+          <w:iCs/>
+          <w:color w:val="7F7F7F" w:themeColor="text1" w:themeTint="80"/>
+          <w:sz w:val="24"/>
+          <w:szCs w:val="24"/>
+        </w:rPr>
+        <w:t>10</w:t>
       </w:r>
       <w:r>
         <w:rPr>
@@ -17062,7 +17144,7 @@
   <w:style w:type="paragraph" w:default="1" w:styleId="Normal">
     <w:name w:val="Normal"/>
     <w:qFormat/>
-    <w:rsid w:val="003310AF"/>
+    <w:rsid w:val="00270825"/>
   </w:style>
   <w:style w:type="character" w:default="1" w:styleId="DefaultParagraphFont">
     <w:name w:val="Default Paragraph Font"/>

</xml_diff>

<commit_message>
Day 108 Latest Tech, Day 128 Data Science
</commit_message>
<xml_diff>
--- a/Statistics.docx
+++ b/Statistics.docx
@@ -3012,7 +3012,7 @@
                 <w:noProof/>
               </w:rPr>
               <w:drawing>
-                <wp:inline distT="0" distB="0" distL="0" distR="0" wp14:anchorId="06DA7828" wp14:editId="7E75222E">
+                <wp:inline distT="0" distB="0" distL="0" distR="0" wp14:anchorId="06DA7828" wp14:editId="75A7BB4F">
                   <wp:extent cx="1778000" cy="1244581"/>
                   <wp:effectExtent l="0" t="0" r="0" b="0"/>
                   <wp:docPr id="88014661" name="Picture 1" descr="Box Plot - Simply explained - DATAtab"/>
@@ -16028,6 +16028,106 @@
           <w:szCs w:val="24"/>
         </w:rPr>
         <w:t>10</w:t>
+      </w:r>
+      <w:r>
+        <w:rPr>
+          <w:i/>
+          <w:iCs/>
+          <w:color w:val="7F7F7F" w:themeColor="text1" w:themeTint="80"/>
+          <w:sz w:val="24"/>
+          <w:szCs w:val="24"/>
+        </w:rPr>
+        <w:t>/2024 up to page 10</w:t>
+      </w:r>
+      <w:r>
+        <w:rPr>
+          <w:i/>
+          <w:iCs/>
+          <w:color w:val="7F7F7F" w:themeColor="text1" w:themeTint="80"/>
+          <w:sz w:val="24"/>
+          <w:szCs w:val="24"/>
+        </w:rPr>
+        <w:t>6</w:t>
+      </w:r>
+    </w:p>
+    <w:p>
+      <w:pPr>
+        <w:rPr>
+          <w:color w:val="000000" w:themeColor="text1"/>
+        </w:rPr>
+      </w:pPr>
+      <w:r>
+        <w:rPr>
+          <w:color w:val="000000" w:themeColor="text1"/>
+        </w:rPr>
+        <w:t>np.mean([diff &gt; obs_pct_diff for diff in perm_diffs])</w:t>
+      </w:r>
+      <w:r>
+        <w:rPr>
+          <w:color w:val="000000" w:themeColor="text1"/>
+        </w:rPr>
+        <w:t xml:space="preserve"> </w:t>
+      </w:r>
+      <w:r>
+        <w:rPr>
+          <w:color w:val="000000" w:themeColor="text1"/>
+        </w:rPr>
+        <w:tab/>
+      </w:r>
+    </w:p>
+    <w:p>
+      <w:pPr>
+        <w:rPr>
+          <w:color w:val="000000" w:themeColor="text1"/>
+        </w:rPr>
+      </w:pPr>
+      <w:r>
+        <w:rPr>
+          <w:color w:val="000000" w:themeColor="text1"/>
+        </w:rPr>
+        <w:lastRenderedPageBreak/>
+        <w:t>The p-value is 0.308, which means that we would expect to achieve a result as extreme as this, or a more extreme result, by random chance over 30% of the time.</w:t>
+      </w:r>
+    </w:p>
+    <w:p>
+      <w:pPr>
+        <w:rPr>
+          <w:i/>
+          <w:iCs/>
+          <w:color w:val="7F7F7F" w:themeColor="text1" w:themeTint="80"/>
+          <w:sz w:val="24"/>
+          <w:szCs w:val="24"/>
+        </w:rPr>
+      </w:pPr>
+      <w:r>
+        <w:rPr>
+          <w:i/>
+          <w:iCs/>
+          <w:color w:val="7F7F7F" w:themeColor="text1" w:themeTint="80"/>
+          <w:sz w:val="24"/>
+          <w:szCs w:val="24"/>
+        </w:rPr>
+        <w:t>--------------------- 9/</w:t>
+      </w:r>
+      <w:r>
+        <w:rPr>
+          <w:i/>
+          <w:iCs/>
+          <w:color w:val="7F7F7F" w:themeColor="text1" w:themeTint="80"/>
+          <w:sz w:val="24"/>
+          <w:szCs w:val="24"/>
+        </w:rPr>
+        <w:t>1</w:t>
+      </w:r>
+      <w:r>
+        <w:rPr>
+          <w:i/>
+          <w:iCs/>
+          <w:color w:val="7F7F7F" w:themeColor="text1" w:themeTint="80"/>
+          <w:sz w:val="24"/>
+          <w:szCs w:val="24"/>
+        </w:rPr>
+        <w:t>1</w:t>
       </w:r>
       <w:r>
         <w:rPr>
@@ -17144,7 +17244,7 @@
   <w:style w:type="paragraph" w:default="1" w:styleId="Normal">
     <w:name w:val="Normal"/>
     <w:qFormat/>
-    <w:rsid w:val="00270825"/>
+    <w:rsid w:val="00B40FE9"/>
   </w:style>
   <w:style w:type="character" w:default="1" w:styleId="DefaultParagraphFont">
     <w:name w:val="Default Paragraph Font"/>

</xml_diff>

<commit_message>
Day 109 Latest Tech, Day 129 Data Science
</commit_message>
<xml_diff>
--- a/Statistics.docx
+++ b/Statistics.docx
@@ -3012,7 +3012,7 @@
                 <w:noProof/>
               </w:rPr>
               <w:drawing>
-                <wp:inline distT="0" distB="0" distL="0" distR="0" wp14:anchorId="06DA7828" wp14:editId="75A7BB4F">
+                <wp:inline distT="0" distB="0" distL="0" distR="0" wp14:anchorId="06DA7828" wp14:editId="1B34F849">
                   <wp:extent cx="1778000" cy="1244581"/>
                   <wp:effectExtent l="0" t="0" r="0" b="0"/>
                   <wp:docPr id="88014661" name="Picture 1" descr="Box Plot - Simply explained - DATAtab"/>
@@ -16117,17 +16117,7 @@
           <w:sz w:val="24"/>
           <w:szCs w:val="24"/>
         </w:rPr>
-        <w:t>1</w:t>
-      </w:r>
-      <w:r>
-        <w:rPr>
-          <w:i/>
-          <w:iCs/>
-          <w:color w:val="7F7F7F" w:themeColor="text1" w:themeTint="80"/>
-          <w:sz w:val="24"/>
-          <w:szCs w:val="24"/>
-        </w:rPr>
-        <w:t>1</w:t>
+        <w:t>11</w:t>
       </w:r>
       <w:r>
         <w:rPr>
@@ -16156,6 +16146,69 @@
           <w:color w:val="000000" w:themeColor="text1"/>
         </w:rPr>
       </w:pPr>
+      <w:r>
+        <w:rPr>
+          <w:color w:val="000000" w:themeColor="text1"/>
+        </w:rPr>
+        <w:softHyphen/>
+      </w:r>
+      <w:r>
+        <w:rPr>
+          <w:color w:val="000000" w:themeColor="text1"/>
+        </w:rPr>
+        <w:t>Alpha Statisticians frown on the practice of leaving it to the researcher’s discretion to deter‐ mine whether a result is “too unusual” to happen by chance</w:t>
+      </w:r>
+    </w:p>
+    <w:p>
+      <w:pPr>
+        <w:rPr>
+          <w:i/>
+          <w:iCs/>
+          <w:color w:val="7F7F7F" w:themeColor="text1" w:themeTint="80"/>
+          <w:sz w:val="24"/>
+          <w:szCs w:val="24"/>
+        </w:rPr>
+      </w:pPr>
+      <w:r>
+        <w:rPr>
+          <w:i/>
+          <w:iCs/>
+          <w:color w:val="7F7F7F" w:themeColor="text1" w:themeTint="80"/>
+          <w:sz w:val="24"/>
+          <w:szCs w:val="24"/>
+        </w:rPr>
+        <w:t>--------------------- 9/</w:t>
+      </w:r>
+      <w:r>
+        <w:rPr>
+          <w:i/>
+          <w:iCs/>
+          <w:color w:val="7F7F7F" w:themeColor="text1" w:themeTint="80"/>
+          <w:sz w:val="24"/>
+          <w:szCs w:val="24"/>
+        </w:rPr>
+        <w:t>12</w:t>
+      </w:r>
+      <w:r>
+        <w:rPr>
+          <w:i/>
+          <w:iCs/>
+          <w:color w:val="7F7F7F" w:themeColor="text1" w:themeTint="80"/>
+          <w:sz w:val="24"/>
+          <w:szCs w:val="24"/>
+        </w:rPr>
+        <w:t>/2024 up to page 10</w:t>
+      </w:r>
+      <w:r>
+        <w:rPr>
+          <w:i/>
+          <w:iCs/>
+          <w:color w:val="7F7F7F" w:themeColor="text1" w:themeTint="80"/>
+          <w:sz w:val="24"/>
+          <w:szCs w:val="24"/>
+        </w:rPr>
+        <w:t>7</w:t>
+      </w:r>
     </w:p>
     <w:sectPr>
       <w:pgSz w:w="12240" w:h="15840"/>
@@ -17244,7 +17297,7 @@
   <w:style w:type="paragraph" w:default="1" w:styleId="Normal">
     <w:name w:val="Normal"/>
     <w:qFormat/>
-    <w:rsid w:val="00B40FE9"/>
+    <w:rsid w:val="00C92C01"/>
   </w:style>
   <w:style w:type="character" w:default="1" w:styleId="DefaultParagraphFont">
     <w:name w:val="Default Paragraph Font"/>

</xml_diff>

<commit_message>
Day 110 Latest Tech, Day 130 Data Science
</commit_message>
<xml_diff>
--- a/Statistics.docx
+++ b/Statistics.docx
@@ -3012,7 +3012,7 @@
                 <w:noProof/>
               </w:rPr>
               <w:drawing>
-                <wp:inline distT="0" distB="0" distL="0" distR="0" wp14:anchorId="06DA7828" wp14:editId="1B34F849">
+                <wp:inline distT="0" distB="0" distL="0" distR="0" wp14:anchorId="06DA7828" wp14:editId="7580526F">
                   <wp:extent cx="1778000" cy="1244581"/>
                   <wp:effectExtent l="0" t="0" r="0" b="0"/>
                   <wp:docPr id="88014661" name="Picture 1" descr="Box Plot - Simply explained - DATAtab"/>
@@ -16209,6 +16209,80 @@
         </w:rPr>
         <w:t>7</w:t>
       </w:r>
+    </w:p>
+    <w:p>
+      <w:pPr>
+        <w:rPr>
+          <w:sz w:val="24"/>
+          <w:szCs w:val="24"/>
+        </w:rPr>
+      </w:pPr>
+      <w:r>
+        <w:rPr>
+          <w:sz w:val="24"/>
+          <w:szCs w:val="24"/>
+        </w:rPr>
+        <w:t>Rather, a threshold is specified in advance, as in “more extreme than 5% of the chance (null hypothesis) results”; this threshold is known as alpha</w:t>
+      </w:r>
+    </w:p>
+    <w:p>
+      <w:pPr>
+        <w:rPr>
+          <w:i/>
+          <w:iCs/>
+          <w:color w:val="7F7F7F" w:themeColor="text1" w:themeTint="80"/>
+          <w:sz w:val="24"/>
+          <w:szCs w:val="24"/>
+        </w:rPr>
+      </w:pPr>
+      <w:r>
+        <w:rPr>
+          <w:i/>
+          <w:iCs/>
+          <w:color w:val="7F7F7F" w:themeColor="text1" w:themeTint="80"/>
+          <w:sz w:val="24"/>
+          <w:szCs w:val="24"/>
+        </w:rPr>
+        <w:t>--------------------- 9/</w:t>
+      </w:r>
+      <w:r>
+        <w:rPr>
+          <w:i/>
+          <w:iCs/>
+          <w:color w:val="7F7F7F" w:themeColor="text1" w:themeTint="80"/>
+          <w:sz w:val="24"/>
+          <w:szCs w:val="24"/>
+        </w:rPr>
+        <w:t>13</w:t>
+      </w:r>
+      <w:r>
+        <w:rPr>
+          <w:i/>
+          <w:iCs/>
+          <w:color w:val="7F7F7F" w:themeColor="text1" w:themeTint="80"/>
+          <w:sz w:val="24"/>
+          <w:szCs w:val="24"/>
+        </w:rPr>
+        <w:t>/2024 up to page 10</w:t>
+      </w:r>
+      <w:r>
+        <w:rPr>
+          <w:i/>
+          <w:iCs/>
+          <w:color w:val="7F7F7F" w:themeColor="text1" w:themeTint="80"/>
+          <w:sz w:val="24"/>
+          <w:szCs w:val="24"/>
+        </w:rPr>
+        <w:t>7</w:t>
+      </w:r>
+    </w:p>
+    <w:p>
+      <w:pPr>
+        <w:rPr>
+          <w:sz w:val="24"/>
+          <w:szCs w:val="24"/>
+        </w:rPr>
+      </w:pPr>
     </w:p>
     <w:sectPr>
       <w:pgSz w:w="12240" w:h="15840"/>
@@ -17297,7 +17371,7 @@
   <w:style w:type="paragraph" w:default="1" w:styleId="Normal">
     <w:name w:val="Normal"/>
     <w:qFormat/>
-    <w:rsid w:val="00C92C01"/>
+    <w:rsid w:val="00952C7E"/>
   </w:style>
   <w:style w:type="character" w:default="1" w:styleId="DefaultParagraphFont">
     <w:name w:val="Default Paragraph Font"/>

</xml_diff>

<commit_message>
Day 111 Latest Tech, Day 131 Data Science,
</commit_message>
<xml_diff>
--- a/Statistics.docx
+++ b/Statistics.docx
@@ -3012,7 +3012,7 @@
                 <w:noProof/>
               </w:rPr>
               <w:drawing>
-                <wp:inline distT="0" distB="0" distL="0" distR="0" wp14:anchorId="06DA7828" wp14:editId="7580526F">
+                <wp:inline distT="0" distB="0" distL="0" distR="0" wp14:anchorId="06DA7828" wp14:editId="1FAB9464">
                   <wp:extent cx="1778000" cy="1244581"/>
                   <wp:effectExtent l="0" t="0" r="0" b="0"/>
                   <wp:docPr id="88014661" name="Picture 1" descr="Box Plot - Simply explained - DATAtab"/>
@@ -16254,6 +16254,72 @@
           <w:szCs w:val="24"/>
         </w:rPr>
         <w:t>13</w:t>
+      </w:r>
+      <w:r>
+        <w:rPr>
+          <w:i/>
+          <w:iCs/>
+          <w:color w:val="7F7F7F" w:themeColor="text1" w:themeTint="80"/>
+          <w:sz w:val="24"/>
+          <w:szCs w:val="24"/>
+        </w:rPr>
+        <w:t>/2024 up to page 10</w:t>
+      </w:r>
+      <w:r>
+        <w:rPr>
+          <w:i/>
+          <w:iCs/>
+          <w:color w:val="7F7F7F" w:themeColor="text1" w:themeTint="80"/>
+          <w:sz w:val="24"/>
+          <w:szCs w:val="24"/>
+        </w:rPr>
+        <w:t>7</w:t>
+      </w:r>
+    </w:p>
+    <w:p>
+      <w:pPr>
+        <w:rPr>
+          <w:sz w:val="24"/>
+          <w:szCs w:val="24"/>
+        </w:rPr>
+      </w:pPr>
+      <w:r>
+        <w:rPr>
+          <w:sz w:val="24"/>
+          <w:szCs w:val="24"/>
+        </w:rPr>
+        <w:t>Typical alpha levels are 5% and 1%. Any chosen level is an arbitrary decision—there is nothing about the process that will guarantee correct decisions x% of the time.</w:t>
+      </w:r>
+    </w:p>
+    <w:p>
+      <w:pPr>
+        <w:rPr>
+          <w:i/>
+          <w:iCs/>
+          <w:color w:val="7F7F7F" w:themeColor="text1" w:themeTint="80"/>
+          <w:sz w:val="24"/>
+          <w:szCs w:val="24"/>
+        </w:rPr>
+      </w:pPr>
+      <w:r>
+        <w:rPr>
+          <w:i/>
+          <w:iCs/>
+          <w:color w:val="7F7F7F" w:themeColor="text1" w:themeTint="80"/>
+          <w:sz w:val="24"/>
+          <w:szCs w:val="24"/>
+        </w:rPr>
+        <w:t>--------------------- 9/</w:t>
+      </w:r>
+      <w:r>
+        <w:rPr>
+          <w:i/>
+          <w:iCs/>
+          <w:color w:val="7F7F7F" w:themeColor="text1" w:themeTint="80"/>
+          <w:sz w:val="24"/>
+          <w:szCs w:val="24"/>
+        </w:rPr>
+        <w:t>14</w:t>
       </w:r>
       <w:r>
         <w:rPr>
@@ -17371,7 +17437,7 @@
   <w:style w:type="paragraph" w:default="1" w:styleId="Normal">
     <w:name w:val="Normal"/>
     <w:qFormat/>
-    <w:rsid w:val="00952C7E"/>
+    <w:rsid w:val="007B22CA"/>
   </w:style>
   <w:style w:type="character" w:default="1" w:styleId="DefaultParagraphFont">
     <w:name w:val="Default Paragraph Font"/>

</xml_diff>

<commit_message>
Day 112 Latest Tech, Day 132 Data Science
</commit_message>
<xml_diff>
--- a/Statistics.docx
+++ b/Statistics.docx
@@ -3012,7 +3012,7 @@
                 <w:noProof/>
               </w:rPr>
               <w:drawing>
-                <wp:inline distT="0" distB="0" distL="0" distR="0" wp14:anchorId="06DA7828" wp14:editId="1FAB9464">
+                <wp:inline distT="0" distB="0" distL="0" distR="0" wp14:anchorId="06DA7828" wp14:editId="21D49A8D">
                   <wp:extent cx="1778000" cy="1244581"/>
                   <wp:effectExtent l="0" t="0" r="0" b="0"/>
                   <wp:docPr id="88014661" name="Picture 1" descr="Box Plot - Simply explained - DATAtab"/>
@@ -16320,6 +16320,72 @@
           <w:szCs w:val="24"/>
         </w:rPr>
         <w:t>14</w:t>
+      </w:r>
+      <w:r>
+        <w:rPr>
+          <w:i/>
+          <w:iCs/>
+          <w:color w:val="7F7F7F" w:themeColor="text1" w:themeTint="80"/>
+          <w:sz w:val="24"/>
+          <w:szCs w:val="24"/>
+        </w:rPr>
+        <w:t>/2024 up to page 10</w:t>
+      </w:r>
+      <w:r>
+        <w:rPr>
+          <w:i/>
+          <w:iCs/>
+          <w:color w:val="7F7F7F" w:themeColor="text1" w:themeTint="80"/>
+          <w:sz w:val="24"/>
+          <w:szCs w:val="24"/>
+        </w:rPr>
+        <w:t>7</w:t>
+      </w:r>
+    </w:p>
+    <w:p>
+      <w:pPr>
+        <w:rPr>
+          <w:sz w:val="24"/>
+          <w:szCs w:val="24"/>
+        </w:rPr>
+      </w:pPr>
+      <w:r>
+        <w:rPr>
+          <w:sz w:val="24"/>
+          <w:szCs w:val="24"/>
+        </w:rPr>
+        <w:t>p-value controversy Considerable controversy has surrounded the use of the p-value in recent years. One psychology journal has gone so far as to “ban” the use of p-values in submitted papers on the grounds that publication decisions based solely on the p-value were resulting in the publication of poor research</w:t>
+      </w:r>
+    </w:p>
+    <w:p>
+      <w:pPr>
+        <w:rPr>
+          <w:i/>
+          <w:iCs/>
+          <w:color w:val="7F7F7F" w:themeColor="text1" w:themeTint="80"/>
+          <w:sz w:val="24"/>
+          <w:szCs w:val="24"/>
+        </w:rPr>
+      </w:pPr>
+      <w:r>
+        <w:rPr>
+          <w:i/>
+          <w:iCs/>
+          <w:color w:val="7F7F7F" w:themeColor="text1" w:themeTint="80"/>
+          <w:sz w:val="24"/>
+          <w:szCs w:val="24"/>
+        </w:rPr>
+        <w:t>--------------------- 9/</w:t>
+      </w:r>
+      <w:r>
+        <w:rPr>
+          <w:i/>
+          <w:iCs/>
+          <w:color w:val="7F7F7F" w:themeColor="text1" w:themeTint="80"/>
+          <w:sz w:val="24"/>
+          <w:szCs w:val="24"/>
+        </w:rPr>
+        <w:t>15</w:t>
       </w:r>
       <w:r>
         <w:rPr>
@@ -17437,7 +17503,7 @@
   <w:style w:type="paragraph" w:default="1" w:styleId="Normal">
     <w:name w:val="Normal"/>
     <w:qFormat/>
-    <w:rsid w:val="007B22CA"/>
+    <w:rsid w:val="00390049"/>
   </w:style>
   <w:style w:type="character" w:default="1" w:styleId="DefaultParagraphFont">
     <w:name w:val="Default Paragraph Font"/>

</xml_diff>

<commit_message>
Day 113 Latest Tech, Day 133 Data Science
</commit_message>
<xml_diff>
--- a/Statistics.docx
+++ b/Statistics.docx
@@ -3012,7 +3012,7 @@
                 <w:noProof/>
               </w:rPr>
               <w:drawing>
-                <wp:inline distT="0" distB="0" distL="0" distR="0" wp14:anchorId="06DA7828" wp14:editId="21D49A8D">
+                <wp:inline distT="0" distB="0" distL="0" distR="0" wp14:anchorId="06DA7828" wp14:editId="1412BE64">
                   <wp:extent cx="1778000" cy="1244581"/>
                   <wp:effectExtent l="0" t="0" r="0" b="0"/>
                   <wp:docPr id="88014661" name="Picture 1" descr="Box Plot - Simply explained - DATAtab"/>
@@ -16415,6 +16415,79 @@
           <w:szCs w:val="24"/>
         </w:rPr>
       </w:pPr>
+      <w:r>
+        <w:rPr>
+          <w:sz w:val="24"/>
+          <w:szCs w:val="24"/>
+        </w:rPr>
+        <w:t xml:space="preserve">The real problem is that people want more meaning from the p-value than it con‐ tains. Here’s what we would like the p-value to convey: </w:t>
+      </w:r>
+    </w:p>
+    <w:p>
+      <w:pPr>
+        <w:rPr>
+          <w:sz w:val="24"/>
+          <w:szCs w:val="24"/>
+        </w:rPr>
+      </w:pPr>
+      <w:r>
+        <w:rPr>
+          <w:sz w:val="24"/>
+          <w:szCs w:val="24"/>
+        </w:rPr>
+        <w:t>The probability that the result is due to chance.</w:t>
+      </w:r>
+    </w:p>
+    <w:p>
+      <w:pPr>
+        <w:rPr>
+          <w:i/>
+          <w:iCs/>
+          <w:color w:val="7F7F7F" w:themeColor="text1" w:themeTint="80"/>
+          <w:sz w:val="24"/>
+          <w:szCs w:val="24"/>
+        </w:rPr>
+      </w:pPr>
+      <w:r>
+        <w:rPr>
+          <w:i/>
+          <w:iCs/>
+          <w:color w:val="7F7F7F" w:themeColor="text1" w:themeTint="80"/>
+          <w:sz w:val="24"/>
+          <w:szCs w:val="24"/>
+        </w:rPr>
+        <w:t>--------------------- 9/</w:t>
+      </w:r>
+      <w:r>
+        <w:rPr>
+          <w:i/>
+          <w:iCs/>
+          <w:color w:val="7F7F7F" w:themeColor="text1" w:themeTint="80"/>
+          <w:sz w:val="24"/>
+          <w:szCs w:val="24"/>
+        </w:rPr>
+        <w:t>16</w:t>
+      </w:r>
+      <w:r>
+        <w:rPr>
+          <w:i/>
+          <w:iCs/>
+          <w:color w:val="7F7F7F" w:themeColor="text1" w:themeTint="80"/>
+          <w:sz w:val="24"/>
+          <w:szCs w:val="24"/>
+        </w:rPr>
+        <w:t>/2024 up to page 10</w:t>
+      </w:r>
+      <w:r>
+        <w:rPr>
+          <w:i/>
+          <w:iCs/>
+          <w:color w:val="7F7F7F" w:themeColor="text1" w:themeTint="80"/>
+          <w:sz w:val="24"/>
+          <w:szCs w:val="24"/>
+        </w:rPr>
+        <w:t>8</w:t>
+      </w:r>
     </w:p>
     <w:sectPr>
       <w:pgSz w:w="12240" w:h="15840"/>
@@ -17503,7 +17576,7 @@
   <w:style w:type="paragraph" w:default="1" w:styleId="Normal">
     <w:name w:val="Normal"/>
     <w:qFormat/>
-    <w:rsid w:val="00390049"/>
+    <w:rsid w:val="000E4ECD"/>
   </w:style>
   <w:style w:type="character" w:default="1" w:styleId="DefaultParagraphFont">
     <w:name w:val="Default Paragraph Font"/>

</xml_diff>

<commit_message>
Day 114 Latest Tech, Day 134 Data Science
</commit_message>
<xml_diff>
--- a/Statistics.docx
+++ b/Statistics.docx
@@ -3012,7 +3012,7 @@
                 <w:noProof/>
               </w:rPr>
               <w:drawing>
-                <wp:inline distT="0" distB="0" distL="0" distR="0" wp14:anchorId="06DA7828" wp14:editId="1412BE64">
+                <wp:inline distT="0" distB="0" distL="0" distR="0" wp14:anchorId="06DA7828" wp14:editId="5A3920B4">
                   <wp:extent cx="1778000" cy="1244581"/>
                   <wp:effectExtent l="0" t="0" r="0" b="0"/>
                   <wp:docPr id="88014661" name="Picture 1" descr="Box Plot - Simply explained - DATAtab"/>
@@ -16488,6 +16488,111 @@
         </w:rPr>
         <w:t>8</w:t>
       </w:r>
+    </w:p>
+    <w:p>
+      <w:pPr>
+        <w:tabs>
+          <w:tab w:val="left" w:pos="2077"/>
+        </w:tabs>
+        <w:rPr>
+          <w:sz w:val="24"/>
+          <w:szCs w:val="24"/>
+        </w:rPr>
+      </w:pPr>
+      <w:r>
+        <w:rPr>
+          <w:sz w:val="24"/>
+          <w:szCs w:val="24"/>
+        </w:rPr>
+        <w:t xml:space="preserve">what the p-value actually represents: </w:t>
+      </w:r>
+    </w:p>
+    <w:p>
+      <w:pPr>
+        <w:tabs>
+          <w:tab w:val="left" w:pos="2077"/>
+        </w:tabs>
+        <w:rPr>
+          <w:sz w:val="24"/>
+          <w:szCs w:val="24"/>
+        </w:rPr>
+      </w:pPr>
+      <w:r>
+        <w:rPr>
+          <w:sz w:val="24"/>
+          <w:szCs w:val="24"/>
+        </w:rPr>
+        <w:t>The probability that, given a chance model, results as extreme as the observed results could occur</w:t>
+      </w:r>
+      <w:r>
+        <w:rPr>
+          <w:sz w:val="24"/>
+          <w:szCs w:val="24"/>
+        </w:rPr>
+        <w:t>.</w:t>
+      </w:r>
+    </w:p>
+    <w:p>
+      <w:pPr>
+        <w:rPr>
+          <w:i/>
+          <w:iCs/>
+          <w:color w:val="7F7F7F" w:themeColor="text1" w:themeTint="80"/>
+          <w:sz w:val="24"/>
+          <w:szCs w:val="24"/>
+        </w:rPr>
+      </w:pPr>
+      <w:r>
+        <w:rPr>
+          <w:i/>
+          <w:iCs/>
+          <w:color w:val="7F7F7F" w:themeColor="text1" w:themeTint="80"/>
+          <w:sz w:val="24"/>
+          <w:szCs w:val="24"/>
+        </w:rPr>
+        <w:t>--------------------- 9/</w:t>
+      </w:r>
+      <w:r>
+        <w:rPr>
+          <w:i/>
+          <w:iCs/>
+          <w:color w:val="7F7F7F" w:themeColor="text1" w:themeTint="80"/>
+          <w:sz w:val="24"/>
+          <w:szCs w:val="24"/>
+        </w:rPr>
+        <w:t>17</w:t>
+      </w:r>
+      <w:r>
+        <w:rPr>
+          <w:i/>
+          <w:iCs/>
+          <w:color w:val="7F7F7F" w:themeColor="text1" w:themeTint="80"/>
+          <w:sz w:val="24"/>
+          <w:szCs w:val="24"/>
+        </w:rPr>
+        <w:t>/2024 up to page 10</w:t>
+      </w:r>
+      <w:r>
+        <w:rPr>
+          <w:i/>
+          <w:iCs/>
+          <w:color w:val="7F7F7F" w:themeColor="text1" w:themeTint="80"/>
+          <w:sz w:val="24"/>
+          <w:szCs w:val="24"/>
+        </w:rPr>
+        <w:t>8</w:t>
+      </w:r>
+    </w:p>
+    <w:p>
+      <w:pPr>
+        <w:tabs>
+          <w:tab w:val="left" w:pos="2077"/>
+        </w:tabs>
+        <w:rPr>
+          <w:sz w:val="24"/>
+          <w:szCs w:val="24"/>
+        </w:rPr>
+      </w:pPr>
     </w:p>
     <w:sectPr>
       <w:pgSz w:w="12240" w:h="15840"/>
@@ -17576,7 +17681,7 @@
   <w:style w:type="paragraph" w:default="1" w:styleId="Normal">
     <w:name w:val="Normal"/>
     <w:qFormat/>
-    <w:rsid w:val="000E4ECD"/>
+    <w:rsid w:val="007649DE"/>
   </w:style>
   <w:style w:type="character" w:default="1" w:styleId="DefaultParagraphFont">
     <w:name w:val="Default Paragraph Font"/>

</xml_diff>

<commit_message>
Day 116 Latest Tech, Day 136 Data Science
</commit_message>
<xml_diff>
--- a/Statistics.docx
+++ b/Statistics.docx
@@ -506,7 +506,7 @@
                           <pic:cNvPicPr/>
                         </pic:nvPicPr>
                         <pic:blipFill>
-                          <a:blip r:embed="rId5"/>
+                          <a:blip r:embed="rId7"/>
                           <a:stretch>
                             <a:fillRect/>
                           </a:stretch>
@@ -616,7 +616,7 @@
                           <pic:cNvPicPr/>
                         </pic:nvPicPr>
                         <pic:blipFill>
-                          <a:blip r:embed="rId6"/>
+                          <a:blip r:embed="rId8"/>
                           <a:stretch>
                             <a:fillRect/>
                           </a:stretch>
@@ -926,7 +926,7 @@
                           <pic:cNvPicPr/>
                         </pic:nvPicPr>
                         <pic:blipFill>
-                          <a:blip r:embed="rId7"/>
+                          <a:blip r:embed="rId9"/>
                           <a:stretch>
                             <a:fillRect/>
                           </a:stretch>
@@ -1552,7 +1552,7 @@
                           <pic:cNvPicPr/>
                         </pic:nvPicPr>
                         <pic:blipFill>
-                          <a:blip r:embed="rId8"/>
+                          <a:blip r:embed="rId10"/>
                           <a:stretch>
                             <a:fillRect/>
                           </a:stretch>
@@ -1674,7 +1674,7 @@
                           <pic:cNvPicPr/>
                         </pic:nvPicPr>
                         <pic:blipFill>
-                          <a:blip r:embed="rId9"/>
+                          <a:blip r:embed="rId11"/>
                           <a:stretch>
                             <a:fillRect/>
                           </a:stretch>
@@ -1809,7 +1809,7 @@
                           <pic:cNvPicPr/>
                         </pic:nvPicPr>
                         <pic:blipFill>
-                          <a:blip r:embed="rId10"/>
+                          <a:blip r:embed="rId12"/>
                           <a:stretch>
                             <a:fillRect/>
                           </a:stretch>
@@ -1928,7 +1928,7 @@
                           <pic:cNvPicPr/>
                         </pic:nvPicPr>
                         <pic:blipFill>
-                          <a:blip r:embed="rId11"/>
+                          <a:blip r:embed="rId13"/>
                           <a:stretch>
                             <a:fillRect/>
                           </a:stretch>
@@ -2049,7 +2049,7 @@
                           <pic:cNvPicPr/>
                         </pic:nvPicPr>
                         <pic:blipFill>
-                          <a:blip r:embed="rId12"/>
+                          <a:blip r:embed="rId14"/>
                           <a:stretch>
                             <a:fillRect/>
                           </a:stretch>
@@ -2158,7 +2158,7 @@
                           <pic:cNvPicPr/>
                         </pic:nvPicPr>
                         <pic:blipFill>
-                          <a:blip r:embed="rId13"/>
+                          <a:blip r:embed="rId15"/>
                           <a:stretch>
                             <a:fillRect/>
                           </a:stretch>
@@ -2306,7 +2306,7 @@
                           <pic:cNvPicPr/>
                         </pic:nvPicPr>
                         <pic:blipFill>
-                          <a:blip r:embed="rId14"/>
+                          <a:blip r:embed="rId16"/>
                           <a:stretch>
                             <a:fillRect/>
                           </a:stretch>
@@ -3012,7 +3012,7 @@
                 <w:noProof/>
               </w:rPr>
               <w:drawing>
-                <wp:inline distT="0" distB="0" distL="0" distR="0" wp14:anchorId="06DA7828" wp14:editId="4AE19FEF">
+                <wp:inline distT="0" distB="0" distL="0" distR="0" wp14:anchorId="06DA7828" wp14:editId="1B043A3B">
                   <wp:extent cx="1778000" cy="1244581"/>
                   <wp:effectExtent l="0" t="0" r="0" b="0"/>
                   <wp:docPr id="88014661" name="Picture 1" descr="Box Plot - Simply explained - DATAtab"/>
@@ -3029,7 +3029,7 @@
                           </pic:cNvPicPr>
                         </pic:nvPicPr>
                         <pic:blipFill>
-                          <a:blip r:embed="rId15" cstate="print">
+                          <a:blip r:embed="rId17" cstate="print">
                             <a:extLst>
                               <a:ext uri="{28A0092B-C50C-407E-A947-70E740481C1C}">
                                 <a14:useLocalDpi xmlns:a14="http://schemas.microsoft.com/office/drawing/2010/main" val="0"/>
@@ -3174,7 +3174,7 @@
                           </pic:cNvPicPr>
                         </pic:nvPicPr>
                         <pic:blipFill>
-                          <a:blip r:embed="rId16">
+                          <a:blip r:embed="rId18">
                             <a:extLst>
                               <a:ext uri="{28A0092B-C50C-407E-A947-70E740481C1C}">
                                 <a14:useLocalDpi xmlns:a14="http://schemas.microsoft.com/office/drawing/2010/main" val="0"/>
@@ -3298,7 +3298,7 @@
                           </pic:cNvPicPr>
                         </pic:nvPicPr>
                         <pic:blipFill>
-                          <a:blip r:embed="rId17">
+                          <a:blip r:embed="rId19">
                             <a:extLst>
                               <a:ext uri="{28A0092B-C50C-407E-A947-70E740481C1C}">
                                 <a14:useLocalDpi xmlns:a14="http://schemas.microsoft.com/office/drawing/2010/main" val="0"/>
@@ -3428,7 +3428,7 @@
                           </pic:cNvPicPr>
                         </pic:nvPicPr>
                         <pic:blipFill>
-                          <a:blip r:embed="rId18" cstate="print">
+                          <a:blip r:embed="rId20" cstate="print">
                             <a:extLst>
                               <a:ext uri="{28A0092B-C50C-407E-A947-70E740481C1C}">
                                 <a14:useLocalDpi xmlns:a14="http://schemas.microsoft.com/office/drawing/2010/main" val="0"/>
@@ -5201,7 +5201,7 @@
                     <pic:cNvPicPr/>
                   </pic:nvPicPr>
                   <pic:blipFill>
-                    <a:blip r:embed="rId19"/>
+                    <a:blip r:embed="rId21"/>
                     <a:stretch>
                       <a:fillRect/>
                     </a:stretch>
@@ -5308,7 +5308,7 @@
                     <pic:cNvPicPr/>
                   </pic:nvPicPr>
                   <pic:blipFill>
-                    <a:blip r:embed="rId20"/>
+                    <a:blip r:embed="rId22"/>
                     <a:stretch>
                       <a:fillRect/>
                     </a:stretch>
@@ -6793,7 +6793,7 @@
                     <pic:cNvPicPr/>
                   </pic:nvPicPr>
                   <pic:blipFill>
-                    <a:blip r:embed="rId21"/>
+                    <a:blip r:embed="rId23"/>
                     <a:stretch>
                       <a:fillRect/>
                     </a:stretch>
@@ -7525,7 +7525,7 @@
                     <pic:cNvPicPr/>
                   </pic:nvPicPr>
                   <pic:blipFill>
-                    <a:blip r:embed="rId22"/>
+                    <a:blip r:embed="rId24"/>
                     <a:stretch>
                       <a:fillRect/>
                     </a:stretch>
@@ -7568,7 +7568,7 @@
                     <pic:cNvPicPr/>
                   </pic:nvPicPr>
                   <pic:blipFill>
-                    <a:blip r:embed="rId23"/>
+                    <a:blip r:embed="rId25"/>
                     <a:stretch>
                       <a:fillRect/>
                     </a:stretch>
@@ -8593,7 +8593,7 @@
                     <pic:cNvPicPr/>
                   </pic:nvPicPr>
                   <pic:blipFill>
-                    <a:blip r:embed="rId24"/>
+                    <a:blip r:embed="rId26"/>
                     <a:stretch>
                       <a:fillRect/>
                     </a:stretch>
@@ -8958,7 +8958,7 @@
                     <pic:cNvPicPr/>
                   </pic:nvPicPr>
                   <pic:blipFill>
-                    <a:blip r:embed="rId25"/>
+                    <a:blip r:embed="rId27"/>
                     <a:stretch>
                       <a:fillRect/>
                     </a:stretch>
@@ -9300,7 +9300,7 @@
                     <pic:cNvPicPr/>
                   </pic:nvPicPr>
                   <pic:blipFill>
-                    <a:blip r:embed="rId26"/>
+                    <a:blip r:embed="rId28"/>
                     <a:stretch>
                       <a:fillRect/>
                     </a:stretch>
@@ -9645,7 +9645,7 @@
                     <pic:cNvPicPr/>
                   </pic:nvPicPr>
                   <pic:blipFill>
-                    <a:blip r:embed="rId27"/>
+                    <a:blip r:embed="rId29"/>
                     <a:stretch>
                       <a:fillRect/>
                     </a:stretch>
@@ -10008,7 +10008,7 @@
                     <pic:cNvPicPr/>
                   </pic:nvPicPr>
                   <pic:blipFill>
-                    <a:blip r:embed="rId28"/>
+                    <a:blip r:embed="rId30"/>
                     <a:stretch>
                       <a:fillRect/>
                     </a:stretch>
@@ -10588,7 +10588,7 @@
                     <pic:cNvPicPr/>
                   </pic:nvPicPr>
                   <pic:blipFill>
-                    <a:blip r:embed="rId29"/>
+                    <a:blip r:embed="rId31"/>
                     <a:stretch>
                       <a:fillRect/>
                     </a:stretch>
@@ -11015,7 +11015,7 @@
                     <pic:cNvPicPr/>
                   </pic:nvPicPr>
                   <pic:blipFill>
-                    <a:blip r:embed="rId30"/>
+                    <a:blip r:embed="rId32"/>
                     <a:stretch>
                       <a:fillRect/>
                     </a:stretch>
@@ -11309,7 +11309,7 @@
                     <pic:cNvPicPr/>
                   </pic:nvPicPr>
                   <pic:blipFill>
-                    <a:blip r:embed="rId31"/>
+                    <a:blip r:embed="rId33"/>
                     <a:stretch>
                       <a:fillRect/>
                     </a:stretch>
@@ -11569,7 +11569,7 @@
                     <pic:cNvPicPr/>
                   </pic:nvPicPr>
                   <pic:blipFill>
-                    <a:blip r:embed="rId32"/>
+                    <a:blip r:embed="rId34"/>
                     <a:stretch>
                       <a:fillRect/>
                     </a:stretch>
@@ -11992,7 +11992,7 @@
                     <pic:cNvPicPr/>
                   </pic:nvPicPr>
                   <pic:blipFill>
-                    <a:blip r:embed="rId33"/>
+                    <a:blip r:embed="rId35"/>
                     <a:stretch>
                       <a:fillRect/>
                     </a:stretch>
@@ -12763,7 +12763,7 @@
                     <pic:cNvPicPr/>
                   </pic:nvPicPr>
                   <pic:blipFill>
-                    <a:blip r:embed="rId34"/>
+                    <a:blip r:embed="rId36"/>
                     <a:stretch>
                       <a:fillRect/>
                     </a:stretch>
@@ -13090,7 +13090,7 @@
                     <pic:cNvPicPr/>
                   </pic:nvPicPr>
                   <pic:blipFill>
-                    <a:blip r:embed="rId35"/>
+                    <a:blip r:embed="rId37"/>
                     <a:stretch>
                       <a:fillRect/>
                     </a:stretch>
@@ -13669,7 +13669,7 @@
                     <pic:cNvPicPr/>
                   </pic:nvPicPr>
                   <pic:blipFill>
-                    <a:blip r:embed="rId36"/>
+                    <a:blip r:embed="rId38"/>
                     <a:stretch>
                       <a:fillRect/>
                     </a:stretch>
@@ -16598,14 +16598,7 @@
           <w:sz w:val="24"/>
           <w:szCs w:val="24"/>
         </w:rPr>
-        <w:t>A significant p-value does not carry you quite as far along the road to “proof ” as it seems to promise. The logical foundation for the con‐ clusion “statistically significant” is somewhat weaker when the real meaning of the p</w:t>
-      </w:r>
-      <w:r>
-        <w:rPr>
-          <w:sz w:val="24"/>
-          <w:szCs w:val="24"/>
-        </w:rPr>
-        <w:t>value is understood.</w:t>
+        <w:t>A significant p-value does not carry you quite as far along the road to “proof ” as it seems to promise. The logical foundation for the conclusion “statistically significant” is somewhat weaker when the real meaning of the pvalue is understood.</w:t>
       </w:r>
     </w:p>
     <w:p>
@@ -16658,6 +16651,79 @@
         </w:rPr>
         <w:t>8</w:t>
       </w:r>
+    </w:p>
+    <w:p>
+      <w:pPr>
+        <w:pStyle w:val="ListParagraph"/>
+        <w:numPr>
+          <w:ilvl w:val="0"/>
+          <w:numId w:val="7"/>
+        </w:numPr>
+        <w:rPr>
+          <w:color w:val="000000" w:themeColor="text1"/>
+          <w:sz w:val="24"/>
+          <w:szCs w:val="24"/>
+        </w:rPr>
+      </w:pPr>
+      <w:r>
+        <w:rPr>
+          <w:color w:val="000000" w:themeColor="text1"/>
+          <w:sz w:val="24"/>
+          <w:szCs w:val="24"/>
+        </w:rPr>
+        <w:t>P-values can indicate how incompatible the data are with a specified statistical model.</w:t>
+      </w:r>
+    </w:p>
+    <w:p>
+      <w:pPr>
+        <w:rPr>
+          <w:i/>
+          <w:iCs/>
+          <w:color w:val="7F7F7F" w:themeColor="text1" w:themeTint="80"/>
+          <w:sz w:val="24"/>
+          <w:szCs w:val="24"/>
+        </w:rPr>
+      </w:pPr>
+      <w:r>
+        <w:rPr>
+          <w:i/>
+          <w:iCs/>
+          <w:color w:val="7F7F7F" w:themeColor="text1" w:themeTint="80"/>
+          <w:sz w:val="24"/>
+          <w:szCs w:val="24"/>
+        </w:rPr>
+        <w:t>--------------------- 9/</w:t>
+      </w:r>
+      <w:r>
+        <w:rPr>
+          <w:i/>
+          <w:iCs/>
+          <w:color w:val="7F7F7F" w:themeColor="text1" w:themeTint="80"/>
+          <w:sz w:val="24"/>
+          <w:szCs w:val="24"/>
+        </w:rPr>
+        <w:t>19</w:t>
+      </w:r>
+      <w:r>
+        <w:rPr>
+          <w:i/>
+          <w:iCs/>
+          <w:color w:val="7F7F7F" w:themeColor="text1" w:themeTint="80"/>
+          <w:sz w:val="24"/>
+          <w:szCs w:val="24"/>
+        </w:rPr>
+        <w:t>/2024 up to page 108</w:t>
+      </w:r>
+    </w:p>
+    <w:p>
+      <w:pPr>
+        <w:ind w:left="360"/>
+        <w:rPr>
+          <w:color w:val="000000" w:themeColor="text1"/>
+          <w:sz w:val="24"/>
+          <w:szCs w:val="24"/>
+        </w:rPr>
+      </w:pPr>
     </w:p>
     <w:sectPr>
       <w:pgSz w:w="12240" w:h="15840"/>
@@ -16667,6 +16733,56 @@
     </w:sectPr>
   </w:body>
 </w:document>
+</file>
+
+<file path=word/endnotes.xml><?xml version="1.0" encoding="utf-8"?>
+<w:endnotes xmlns:wpc="http://schemas.microsoft.com/office/word/2010/wordprocessingCanvas" xmlns:cx="http://schemas.microsoft.com/office/drawing/2014/chartex" xmlns:cx1="http://schemas.microsoft.com/office/drawing/2015/9/8/chartex" xmlns:cx2="http://schemas.microsoft.com/office/drawing/2015/10/21/chartex" xmlns:cx3="http://schemas.microsoft.com/office/drawing/2016/5/9/chartex" xmlns:cx4="http://schemas.microsoft.com/office/drawing/2016/5/10/chartex" xmlns:cx5="http://schemas.microsoft.com/office/drawing/2016/5/11/chartex" xmlns:cx6="http://schemas.microsoft.com/office/drawing/2016/5/12/chartex" xmlns:cx7="http://schemas.microsoft.com/office/drawing/2016/5/13/chartex" xmlns:cx8="http://schemas.microsoft.com/office/drawing/2016/5/14/chartex" xmlns:mc="http://schemas.openxmlformats.org/markup-compatibility/2006" xmlns:aink="http://schemas.microsoft.com/office/drawing/2016/ink" xmlns:am3d="http://schemas.microsoft.com/office/drawing/2017/model3d" xmlns:o="urn:schemas-microsoft-com:office:office" xmlns:oel="http://schemas.microsoft.com/office/2019/extlst" xmlns:r="http://schemas.openxmlformats.org/officeDocument/2006/relationships" xmlns:m="http://schemas.openxmlformats.org/officeDocument/2006/math" xmlns:v="urn:schemas-microsoft-com:vml" xmlns:wp14="http://schemas.microsoft.com/office/word/2010/wordprocessingDrawing" xmlns:wp="http://schemas.openxmlformats.org/drawingml/2006/wordprocessingDrawing" xmlns:w10="urn:schemas-microsoft-com:office:word" xmlns:w="http://schemas.openxmlformats.org/wordprocessingml/2006/main" xmlns:w14="http://schemas.microsoft.com/office/word/2010/wordml" xmlns:w15="http://schemas.microsoft.com/office/word/2012/wordml" xmlns:w16cex="http://schemas.microsoft.com/office/word/2018/wordml/cex" xmlns:w16cid="http://schemas.microsoft.com/office/word/2016/wordml/cid" xmlns:w16="http://schemas.microsoft.com/office/word/2018/wordml" xmlns:w16du="http://schemas.microsoft.com/office/word/2023/wordml/word16du" xmlns:w16sdtdh="http://schemas.microsoft.com/office/word/2020/wordml/sdtdatahash" xmlns:w16se="http://schemas.microsoft.com/office/word/2015/wordml/symex" xmlns:wpg="http://schemas.microsoft.com/office/word/2010/wordprocessingGroup" xmlns:wpi="http://schemas.microsoft.com/office/word/2010/wordprocessingInk" xmlns:wne="http://schemas.microsoft.com/office/word/2006/wordml" xmlns:wps="http://schemas.microsoft.com/office/word/2010/wordprocessingShape" mc:Ignorable="w14 w15 w16se w16cid w16 w16cex w16sdtdh w16du wp14">
+  <w:endnote w:type="separator" w:id="-1">
+    <w:p>
+      <w:pPr>
+        <w:spacing w:after="0" w:line="240" w:lineRule="auto"/>
+      </w:pPr>
+      <w:r>
+        <w:separator/>
+      </w:r>
+    </w:p>
+  </w:endnote>
+  <w:endnote w:type="continuationSeparator" w:id="0">
+    <w:p>
+      <w:pPr>
+        <w:spacing w:after="0" w:line="240" w:lineRule="auto"/>
+      </w:pPr>
+      <w:r>
+        <w:continuationSeparator/>
+      </w:r>
+    </w:p>
+  </w:endnote>
+</w:endnotes>
+</file>
+
+<file path=word/footnotes.xml><?xml version="1.0" encoding="utf-8"?>
+<w:footnotes xmlns:wpc="http://schemas.microsoft.com/office/word/2010/wordprocessingCanvas" xmlns:cx="http://schemas.microsoft.com/office/drawing/2014/chartex" xmlns:cx1="http://schemas.microsoft.com/office/drawing/2015/9/8/chartex" xmlns:cx2="http://schemas.microsoft.com/office/drawing/2015/10/21/chartex" xmlns:cx3="http://schemas.microsoft.com/office/drawing/2016/5/9/chartex" xmlns:cx4="http://schemas.microsoft.com/office/drawing/2016/5/10/chartex" xmlns:cx5="http://schemas.microsoft.com/office/drawing/2016/5/11/chartex" xmlns:cx6="http://schemas.microsoft.com/office/drawing/2016/5/12/chartex" xmlns:cx7="http://schemas.microsoft.com/office/drawing/2016/5/13/chartex" xmlns:cx8="http://schemas.microsoft.com/office/drawing/2016/5/14/chartex" xmlns:mc="http://schemas.openxmlformats.org/markup-compatibility/2006" xmlns:aink="http://schemas.microsoft.com/office/drawing/2016/ink" xmlns:am3d="http://schemas.microsoft.com/office/drawing/2017/model3d" xmlns:o="urn:schemas-microsoft-com:office:office" xmlns:oel="http://schemas.microsoft.com/office/2019/extlst" xmlns:r="http://schemas.openxmlformats.org/officeDocument/2006/relationships" xmlns:m="http://schemas.openxmlformats.org/officeDocument/2006/math" xmlns:v="urn:schemas-microsoft-com:vml" xmlns:wp14="http://schemas.microsoft.com/office/word/2010/wordprocessingDrawing" xmlns:wp="http://schemas.openxmlformats.org/drawingml/2006/wordprocessingDrawing" xmlns:w10="urn:schemas-microsoft-com:office:word" xmlns:w="http://schemas.openxmlformats.org/wordprocessingml/2006/main" xmlns:w14="http://schemas.microsoft.com/office/word/2010/wordml" xmlns:w15="http://schemas.microsoft.com/office/word/2012/wordml" xmlns:w16cex="http://schemas.microsoft.com/office/word/2018/wordml/cex" xmlns:w16cid="http://schemas.microsoft.com/office/word/2016/wordml/cid" xmlns:w16="http://schemas.microsoft.com/office/word/2018/wordml" xmlns:w16du="http://schemas.microsoft.com/office/word/2023/wordml/word16du" xmlns:w16sdtdh="http://schemas.microsoft.com/office/word/2020/wordml/sdtdatahash" xmlns:w16se="http://schemas.microsoft.com/office/word/2015/wordml/symex" xmlns:wpg="http://schemas.microsoft.com/office/word/2010/wordprocessingGroup" xmlns:wpi="http://schemas.microsoft.com/office/word/2010/wordprocessingInk" xmlns:wne="http://schemas.microsoft.com/office/word/2006/wordml" xmlns:wps="http://schemas.microsoft.com/office/word/2010/wordprocessingShape" mc:Ignorable="w14 w15 w16se w16cid w16 w16cex w16sdtdh w16du wp14">
+  <w:footnote w:type="separator" w:id="-1">
+    <w:p>
+      <w:pPr>
+        <w:spacing w:after="0" w:line="240" w:lineRule="auto"/>
+      </w:pPr>
+      <w:r>
+        <w:separator/>
+      </w:r>
+    </w:p>
+  </w:footnote>
+  <w:footnote w:type="continuationSeparator" w:id="0">
+    <w:p>
+      <w:pPr>
+        <w:spacing w:after="0" w:line="240" w:lineRule="auto"/>
+      </w:pPr>
+      <w:r>
+        <w:continuationSeparator/>
+      </w:r>
+    </w:p>
+  </w:footnote>
+</w:footnotes>
 </file>
 
 <file path=word/numbering.xml><?xml version="1.0" encoding="utf-8"?>
@@ -17100,6 +17216,95 @@
     </w:lvl>
   </w:abstractNum>
   <w:abstractNum w:abstractNumId="4" w15:restartNumberingAfterBreak="0">
+    <w:nsid w:val="760A2925"/>
+    <w:multiLevelType w:val="hybridMultilevel"/>
+    <w:tmpl w:val="C5362A2E"/>
+    <w:lvl w:ilvl="0" w:tplc="0409000F">
+      <w:start w:val="1"/>
+      <w:numFmt w:val="decimal"/>
+      <w:lvlText w:val="%1."/>
+      <w:lvlJc w:val="left"/>
+      <w:pPr>
+        <w:ind w:left="720" w:hanging="360"/>
+      </w:pPr>
+      <w:rPr>
+        <w:rFonts w:hint="default"/>
+      </w:rPr>
+    </w:lvl>
+    <w:lvl w:ilvl="1" w:tplc="04090019" w:tentative="1">
+      <w:start w:val="1"/>
+      <w:numFmt w:val="lowerLetter"/>
+      <w:lvlText w:val="%2."/>
+      <w:lvlJc w:val="left"/>
+      <w:pPr>
+        <w:ind w:left="1440" w:hanging="360"/>
+      </w:pPr>
+    </w:lvl>
+    <w:lvl w:ilvl="2" w:tplc="0409001B" w:tentative="1">
+      <w:start w:val="1"/>
+      <w:numFmt w:val="lowerRoman"/>
+      <w:lvlText w:val="%3."/>
+      <w:lvlJc w:val="right"/>
+      <w:pPr>
+        <w:ind w:left="2160" w:hanging="180"/>
+      </w:pPr>
+    </w:lvl>
+    <w:lvl w:ilvl="3" w:tplc="0409000F" w:tentative="1">
+      <w:start w:val="1"/>
+      <w:numFmt w:val="decimal"/>
+      <w:lvlText w:val="%4."/>
+      <w:lvlJc w:val="left"/>
+      <w:pPr>
+        <w:ind w:left="2880" w:hanging="360"/>
+      </w:pPr>
+    </w:lvl>
+    <w:lvl w:ilvl="4" w:tplc="04090019" w:tentative="1">
+      <w:start w:val="1"/>
+      <w:numFmt w:val="lowerLetter"/>
+      <w:lvlText w:val="%5."/>
+      <w:lvlJc w:val="left"/>
+      <w:pPr>
+        <w:ind w:left="3600" w:hanging="360"/>
+      </w:pPr>
+    </w:lvl>
+    <w:lvl w:ilvl="5" w:tplc="0409001B" w:tentative="1">
+      <w:start w:val="1"/>
+      <w:numFmt w:val="lowerRoman"/>
+      <w:lvlText w:val="%6."/>
+      <w:lvlJc w:val="right"/>
+      <w:pPr>
+        <w:ind w:left="4320" w:hanging="180"/>
+      </w:pPr>
+    </w:lvl>
+    <w:lvl w:ilvl="6" w:tplc="0409000F" w:tentative="1">
+      <w:start w:val="1"/>
+      <w:numFmt w:val="decimal"/>
+      <w:lvlText w:val="%7."/>
+      <w:lvlJc w:val="left"/>
+      <w:pPr>
+        <w:ind w:left="5040" w:hanging="360"/>
+      </w:pPr>
+    </w:lvl>
+    <w:lvl w:ilvl="7" w:tplc="04090019" w:tentative="1">
+      <w:start w:val="1"/>
+      <w:numFmt w:val="lowerLetter"/>
+      <w:lvlText w:val="%8."/>
+      <w:lvlJc w:val="left"/>
+      <w:pPr>
+        <w:ind w:left="5760" w:hanging="360"/>
+      </w:pPr>
+    </w:lvl>
+    <w:lvl w:ilvl="8" w:tplc="0409001B" w:tentative="1">
+      <w:start w:val="1"/>
+      <w:numFmt w:val="lowerRoman"/>
+      <w:lvlText w:val="%9."/>
+      <w:lvlJc w:val="right"/>
+      <w:pPr>
+        <w:ind w:left="6480" w:hanging="180"/>
+      </w:pPr>
+    </w:lvl>
+  </w:abstractNum>
+  <w:abstractNum w:abstractNumId="5" w15:restartNumberingAfterBreak="0">
     <w:nsid w:val="776C4F6E"/>
     <w:multiLevelType w:val="hybridMultilevel"/>
     <w:tmpl w:val="EB166A38"/>
@@ -17212,7 +17417,7 @@
       </w:rPr>
     </w:lvl>
   </w:abstractNum>
-  <w:abstractNum w:abstractNumId="5" w15:restartNumberingAfterBreak="0">
+  <w:abstractNum w:abstractNumId="6" w15:restartNumberingAfterBreak="0">
     <w:nsid w:val="79591098"/>
     <w:multiLevelType w:val="hybridMultilevel"/>
     <w:tmpl w:val="7EA29332"/>
@@ -17326,7 +17531,7 @@
     </w:lvl>
   </w:abstractNum>
   <w:num w:numId="1" w16cid:durableId="343288223">
-    <w:abstractNumId w:val="4"/>
+    <w:abstractNumId w:val="5"/>
   </w:num>
   <w:num w:numId="2" w16cid:durableId="1175143731">
     <w:abstractNumId w:val="0"/>
@@ -17335,13 +17540,16 @@
     <w:abstractNumId w:val="3"/>
   </w:num>
   <w:num w:numId="4" w16cid:durableId="1014964432">
-    <w:abstractNumId w:val="5"/>
+    <w:abstractNumId w:val="6"/>
   </w:num>
   <w:num w:numId="5" w16cid:durableId="2061007303">
     <w:abstractNumId w:val="1"/>
   </w:num>
   <w:num w:numId="6" w16cid:durableId="1938974685">
     <w:abstractNumId w:val="2"/>
+  </w:num>
+  <w:num w:numId="7" w16cid:durableId="1322004525">
+    <w:abstractNumId w:val="4"/>
   </w:num>
 </w:numbering>
 </file>
@@ -17827,6 +18035,50 @@
       </w:tblBorders>
     </w:tblPr>
   </w:style>
+  <w:style w:type="paragraph" w:styleId="Header">
+    <w:name w:val="header"/>
+    <w:basedOn w:val="Normal"/>
+    <w:link w:val="HeaderChar"/>
+    <w:uiPriority w:val="99"/>
+    <w:unhideWhenUsed/>
+    <w:rsid w:val="003C3F1A"/>
+    <w:pPr>
+      <w:tabs>
+        <w:tab w:val="center" w:pos="4680"/>
+        <w:tab w:val="right" w:pos="9360"/>
+      </w:tabs>
+      <w:spacing w:after="0" w:line="240" w:lineRule="auto"/>
+    </w:pPr>
+  </w:style>
+  <w:style w:type="character" w:customStyle="1" w:styleId="HeaderChar">
+    <w:name w:val="Header Char"/>
+    <w:basedOn w:val="DefaultParagraphFont"/>
+    <w:link w:val="Header"/>
+    <w:uiPriority w:val="99"/>
+    <w:rsid w:val="003C3F1A"/>
+  </w:style>
+  <w:style w:type="paragraph" w:styleId="Footer">
+    <w:name w:val="footer"/>
+    <w:basedOn w:val="Normal"/>
+    <w:link w:val="FooterChar"/>
+    <w:uiPriority w:val="99"/>
+    <w:unhideWhenUsed/>
+    <w:rsid w:val="003C3F1A"/>
+    <w:pPr>
+      <w:tabs>
+        <w:tab w:val="center" w:pos="4680"/>
+        <w:tab w:val="right" w:pos="9360"/>
+      </w:tabs>
+      <w:spacing w:after="0" w:line="240" w:lineRule="auto"/>
+    </w:pPr>
+  </w:style>
+  <w:style w:type="character" w:customStyle="1" w:styleId="FooterChar">
+    <w:name w:val="Footer Char"/>
+    <w:basedOn w:val="DefaultParagraphFont"/>
+    <w:link w:val="Footer"/>
+    <w:uiPriority w:val="99"/>
+    <w:rsid w:val="003C3F1A"/>
+  </w:style>
 </w:styles>
 </file>
 

</xml_diff>

<commit_message>
Day 117 Latest Tech, Day 137 Data Science
</commit_message>
<xml_diff>
--- a/Statistics.docx
+++ b/Statistics.docx
@@ -3012,7 +3012,7 @@
                 <w:noProof/>
               </w:rPr>
               <w:drawing>
-                <wp:inline distT="0" distB="0" distL="0" distR="0" wp14:anchorId="06DA7828" wp14:editId="1B043A3B">
+                <wp:inline distT="0" distB="0" distL="0" distR="0" wp14:anchorId="06DA7828" wp14:editId="5549A9E2">
                   <wp:extent cx="1778000" cy="1244581"/>
                   <wp:effectExtent l="0" t="0" r="0" b="0"/>
                   <wp:docPr id="88014661" name="Picture 1" descr="Box Plot - Simply explained - DATAtab"/>
@@ -16714,6 +16714,81 @@
         </w:rPr>
         <w:t>/2024 up to page 108</w:t>
       </w:r>
+    </w:p>
+    <w:p>
+      <w:pPr>
+        <w:pStyle w:val="ListParagraph"/>
+        <w:numPr>
+          <w:ilvl w:val="0"/>
+          <w:numId w:val="7"/>
+        </w:numPr>
+        <w:rPr>
+          <w:color w:val="000000" w:themeColor="text1"/>
+          <w:sz w:val="24"/>
+          <w:szCs w:val="24"/>
+        </w:rPr>
+      </w:pPr>
+      <w:r>
+        <w:rPr>
+          <w:color w:val="000000" w:themeColor="text1"/>
+          <w:sz w:val="24"/>
+          <w:szCs w:val="24"/>
+        </w:rPr>
+        <w:lastRenderedPageBreak/>
+        <w:t>P-values do not measure the probability that the studied hypothesis is true, or the probability that the data were produced by random chance alone.</w:t>
+      </w:r>
+    </w:p>
+    <w:p>
+      <w:pPr>
+        <w:ind w:left="360"/>
+        <w:rPr>
+          <w:i/>
+          <w:iCs/>
+          <w:color w:val="7F7F7F" w:themeColor="text1" w:themeTint="80"/>
+          <w:sz w:val="24"/>
+          <w:szCs w:val="24"/>
+        </w:rPr>
+      </w:pPr>
+      <w:r>
+        <w:rPr>
+          <w:i/>
+          <w:iCs/>
+          <w:color w:val="7F7F7F" w:themeColor="text1" w:themeTint="80"/>
+          <w:sz w:val="24"/>
+          <w:szCs w:val="24"/>
+        </w:rPr>
+        <w:t>--------------------- 9/</w:t>
+      </w:r>
+      <w:r>
+        <w:rPr>
+          <w:i/>
+          <w:iCs/>
+          <w:color w:val="7F7F7F" w:themeColor="text1" w:themeTint="80"/>
+          <w:sz w:val="24"/>
+          <w:szCs w:val="24"/>
+        </w:rPr>
+        <w:t>20</w:t>
+      </w:r>
+      <w:r>
+        <w:rPr>
+          <w:i/>
+          <w:iCs/>
+          <w:color w:val="7F7F7F" w:themeColor="text1" w:themeTint="80"/>
+          <w:sz w:val="24"/>
+          <w:szCs w:val="24"/>
+        </w:rPr>
+        <w:t>/2024 up to page 108</w:t>
+      </w:r>
+    </w:p>
+    <w:p>
+      <w:pPr>
+        <w:ind w:left="360"/>
+        <w:rPr>
+          <w:color w:val="000000" w:themeColor="text1"/>
+          <w:sz w:val="24"/>
+          <w:szCs w:val="24"/>
+        </w:rPr>
+      </w:pPr>
     </w:p>
     <w:p>
       <w:pPr>
@@ -17954,7 +18029,7 @@
   <w:style w:type="paragraph" w:default="1" w:styleId="Normal">
     <w:name w:val="Normal"/>
     <w:qFormat/>
-    <w:rsid w:val="002F4B2C"/>
+    <w:rsid w:val="00957769"/>
   </w:style>
   <w:style w:type="character" w:default="1" w:styleId="DefaultParagraphFont">
     <w:name w:val="Default Paragraph Font"/>

</xml_diff>

<commit_message>
Day 118 Latest Tech, Day 138 Data Science
</commit_message>
<xml_diff>
--- a/Statistics.docx
+++ b/Statistics.docx
@@ -3012,7 +3012,7 @@
                 <w:noProof/>
               </w:rPr>
               <w:drawing>
-                <wp:inline distT="0" distB="0" distL="0" distR="0" wp14:anchorId="06DA7828" wp14:editId="5549A9E2">
+                <wp:inline distT="0" distB="0" distL="0" distR="0" wp14:anchorId="06DA7828" wp14:editId="75EA12B9">
                   <wp:extent cx="1778000" cy="1244581"/>
                   <wp:effectExtent l="0" t="0" r="0" b="0"/>
                   <wp:docPr id="88014661" name="Picture 1" descr="Box Plot - Simply explained - DATAtab"/>
@@ -16768,6 +16768,70 @@
           <w:szCs w:val="24"/>
         </w:rPr>
         <w:t>20</w:t>
+      </w:r>
+      <w:r>
+        <w:rPr>
+          <w:i/>
+          <w:iCs/>
+          <w:color w:val="7F7F7F" w:themeColor="text1" w:themeTint="80"/>
+          <w:sz w:val="24"/>
+          <w:szCs w:val="24"/>
+        </w:rPr>
+        <w:t>/2024 up to page 108</w:t>
+      </w:r>
+    </w:p>
+    <w:p>
+      <w:pPr>
+        <w:pStyle w:val="ListParagraph"/>
+        <w:numPr>
+          <w:ilvl w:val="0"/>
+          <w:numId w:val="7"/>
+        </w:numPr>
+        <w:rPr>
+          <w:color w:val="000000" w:themeColor="text1"/>
+          <w:sz w:val="24"/>
+          <w:szCs w:val="24"/>
+        </w:rPr>
+      </w:pPr>
+      <w:r>
+        <w:rPr>
+          <w:color w:val="000000" w:themeColor="text1"/>
+          <w:sz w:val="24"/>
+          <w:szCs w:val="24"/>
+        </w:rPr>
+        <w:t>Scientific conclusions and business or policy decisions should not be based only on whether a p-value passes a specific threshold.</w:t>
+      </w:r>
+    </w:p>
+    <w:p>
+      <w:pPr>
+        <w:ind w:left="360"/>
+        <w:rPr>
+          <w:i/>
+          <w:iCs/>
+          <w:color w:val="7F7F7F" w:themeColor="text1" w:themeTint="80"/>
+          <w:sz w:val="24"/>
+          <w:szCs w:val="24"/>
+        </w:rPr>
+      </w:pPr>
+      <w:r>
+        <w:rPr>
+          <w:i/>
+          <w:iCs/>
+          <w:color w:val="7F7F7F" w:themeColor="text1" w:themeTint="80"/>
+          <w:sz w:val="24"/>
+          <w:szCs w:val="24"/>
+        </w:rPr>
+        <w:t>--------------------- 9/</w:t>
+      </w:r>
+      <w:r>
+        <w:rPr>
+          <w:i/>
+          <w:iCs/>
+          <w:color w:val="7F7F7F" w:themeColor="text1" w:themeTint="80"/>
+          <w:sz w:val="24"/>
+          <w:szCs w:val="24"/>
+        </w:rPr>
+        <w:t>21</w:t>
       </w:r>
       <w:r>
         <w:rPr>

</xml_diff>

<commit_message>
Day 119 Latest Tech, Day 139 Data Science
</commit_message>
<xml_diff>
--- a/Statistics.docx
+++ b/Statistics.docx
@@ -3012,7 +3012,7 @@
                 <w:noProof/>
               </w:rPr>
               <w:drawing>
-                <wp:inline distT="0" distB="0" distL="0" distR="0" wp14:anchorId="06DA7828" wp14:editId="75EA12B9">
+                <wp:inline distT="0" distB="0" distL="0" distR="0" wp14:anchorId="06DA7828" wp14:editId="1E78E9C6">
                   <wp:extent cx="1778000" cy="1244581"/>
                   <wp:effectExtent l="0" t="0" r="0" b="0"/>
                   <wp:docPr id="88014661" name="Picture 1" descr="Box Plot - Simply explained - DATAtab"/>
@@ -16832,6 +16832,78 @@
           <w:szCs w:val="24"/>
         </w:rPr>
         <w:t>21</w:t>
+      </w:r>
+      <w:r>
+        <w:rPr>
+          <w:i/>
+          <w:iCs/>
+          <w:color w:val="7F7F7F" w:themeColor="text1" w:themeTint="80"/>
+          <w:sz w:val="24"/>
+          <w:szCs w:val="24"/>
+        </w:rPr>
+        <w:t>/2024 up to page 108</w:t>
+      </w:r>
+    </w:p>
+    <w:p>
+      <w:pPr>
+        <w:pStyle w:val="ListParagraph"/>
+        <w:numPr>
+          <w:ilvl w:val="0"/>
+          <w:numId w:val="7"/>
+        </w:numPr>
+        <w:rPr>
+          <w:color w:val="000000" w:themeColor="text1"/>
+          <w:sz w:val="24"/>
+          <w:szCs w:val="24"/>
+        </w:rPr>
+      </w:pPr>
+      <w:r>
+        <w:rPr>
+          <w:color w:val="000000" w:themeColor="text1"/>
+          <w:sz w:val="24"/>
+          <w:szCs w:val="24"/>
+        </w:rPr>
+        <w:t>Proper inference requires full reporting and transparenc</w:t>
+      </w:r>
+      <w:r>
+        <w:rPr>
+          <w:color w:val="000000" w:themeColor="text1"/>
+          <w:sz w:val="24"/>
+          <w:szCs w:val="24"/>
+        </w:rPr>
+        <w:t>y</w:t>
+      </w:r>
+    </w:p>
+    <w:p>
+      <w:pPr>
+        <w:ind w:left="360"/>
+        <w:rPr>
+          <w:i/>
+          <w:iCs/>
+          <w:color w:val="7F7F7F" w:themeColor="text1" w:themeTint="80"/>
+          <w:sz w:val="24"/>
+          <w:szCs w:val="24"/>
+        </w:rPr>
+      </w:pPr>
+      <w:r>
+        <w:rPr>
+          <w:i/>
+          <w:iCs/>
+          <w:color w:val="7F7F7F" w:themeColor="text1" w:themeTint="80"/>
+          <w:sz w:val="24"/>
+          <w:szCs w:val="24"/>
+        </w:rPr>
+        <w:t>--------------------- 9/2</w:t>
+      </w:r>
+      <w:r>
+        <w:rPr>
+          <w:i/>
+          <w:iCs/>
+          <w:color w:val="7F7F7F" w:themeColor="text1" w:themeTint="80"/>
+          <w:sz w:val="24"/>
+          <w:szCs w:val="24"/>
+        </w:rPr>
+        <w:t>2</w:t>
       </w:r>
       <w:r>
         <w:rPr>

</xml_diff>

<commit_message>
Day 120 Latest Tech, Day 140 Data Science
</commit_message>
<xml_diff>
--- a/Statistics.docx
+++ b/Statistics.docx
@@ -3012,7 +3012,7 @@
                 <w:noProof/>
               </w:rPr>
               <w:drawing>
-                <wp:inline distT="0" distB="0" distL="0" distR="0" wp14:anchorId="06DA7828" wp14:editId="1E78E9C6">
+                <wp:inline distT="0" distB="0" distL="0" distR="0" wp14:anchorId="06DA7828" wp14:editId="58C1DE7A">
                   <wp:extent cx="1778000" cy="1244581"/>
                   <wp:effectExtent l="0" t="0" r="0" b="0"/>
                   <wp:docPr id="88014661" name="Picture 1" descr="Box Plot - Simply explained - DATAtab"/>
@@ -16863,15 +16863,7 @@
           <w:sz w:val="24"/>
           <w:szCs w:val="24"/>
         </w:rPr>
-        <w:t>Proper inference requires full reporting and transparenc</w:t>
-      </w:r>
-      <w:r>
-        <w:rPr>
-          <w:color w:val="000000" w:themeColor="text1"/>
-          <w:sz w:val="24"/>
-          <w:szCs w:val="24"/>
-        </w:rPr>
-        <w:t>y</w:t>
+        <w:t>Proper inference requires full reporting and transparency</w:t>
       </w:r>
     </w:p>
     <w:p>
@@ -16915,6 +16907,76 @@
         </w:rPr>
         <w:t>/2024 up to page 108</w:t>
       </w:r>
+    </w:p>
+    <w:p>
+      <w:pPr>
+        <w:ind w:left="360"/>
+        <w:rPr>
+          <w:color w:val="000000" w:themeColor="text1"/>
+          <w:sz w:val="24"/>
+          <w:szCs w:val="24"/>
+        </w:rPr>
+      </w:pPr>
+      <w:r>
+        <w:rPr>
+          <w:color w:val="000000" w:themeColor="text1"/>
+          <w:sz w:val="24"/>
+          <w:szCs w:val="24"/>
+        </w:rPr>
+        <w:t>A p-value, or statistical significance, does not measure the size of an effect or the importance of a result.</w:t>
+      </w:r>
+    </w:p>
+    <w:p>
+      <w:pPr>
+        <w:ind w:left="360"/>
+        <w:rPr>
+          <w:i/>
+          <w:iCs/>
+          <w:color w:val="7F7F7F" w:themeColor="text1" w:themeTint="80"/>
+          <w:sz w:val="24"/>
+          <w:szCs w:val="24"/>
+        </w:rPr>
+      </w:pPr>
+      <w:r>
+        <w:rPr>
+          <w:i/>
+          <w:iCs/>
+          <w:color w:val="7F7F7F" w:themeColor="text1" w:themeTint="80"/>
+          <w:sz w:val="24"/>
+          <w:szCs w:val="24"/>
+        </w:rPr>
+        <w:t>--------------------- 9/2</w:t>
+      </w:r>
+      <w:r>
+        <w:rPr>
+          <w:i/>
+          <w:iCs/>
+          <w:color w:val="7F7F7F" w:themeColor="text1" w:themeTint="80"/>
+          <w:sz w:val="24"/>
+          <w:szCs w:val="24"/>
+        </w:rPr>
+        <w:t>3</w:t>
+      </w:r>
+      <w:r>
+        <w:rPr>
+          <w:i/>
+          <w:iCs/>
+          <w:color w:val="7F7F7F" w:themeColor="text1" w:themeTint="80"/>
+          <w:sz w:val="24"/>
+          <w:szCs w:val="24"/>
+        </w:rPr>
+        <w:t>/2024 up to page 108</w:t>
+      </w:r>
+    </w:p>
+    <w:p>
+      <w:pPr>
+        <w:ind w:left="360"/>
+        <w:rPr>
+          <w:color w:val="000000" w:themeColor="text1"/>
+          <w:sz w:val="24"/>
+          <w:szCs w:val="24"/>
+        </w:rPr>
+      </w:pPr>
     </w:p>
     <w:p>
       <w:pPr>
@@ -18165,7 +18227,7 @@
   <w:style w:type="paragraph" w:default="1" w:styleId="Normal">
     <w:name w:val="Normal"/>
     <w:qFormat/>
-    <w:rsid w:val="00957769"/>
+    <w:rsid w:val="000A4C28"/>
   </w:style>
   <w:style w:type="character" w:default="1" w:styleId="DefaultParagraphFont">
     <w:name w:val="Default Paragraph Font"/>

</xml_diff>

<commit_message>
Day 121 Latest Tech, Day 141 Data Science
</commit_message>
<xml_diff>
--- a/Statistics.docx
+++ b/Statistics.docx
@@ -3012,7 +3012,7 @@
                 <w:noProof/>
               </w:rPr>
               <w:drawing>
-                <wp:inline distT="0" distB="0" distL="0" distR="0" wp14:anchorId="06DA7828" wp14:editId="58C1DE7A">
+                <wp:inline distT="0" distB="0" distL="0" distR="0" wp14:anchorId="06DA7828" wp14:editId="38CA9695">
                   <wp:extent cx="1778000" cy="1244581"/>
                   <wp:effectExtent l="0" t="0" r="0" b="0"/>
                   <wp:docPr id="88014661" name="Picture 1" descr="Box Plot - Simply explained - DATAtab"/>
@@ -16956,6 +16956,66 @@
           <w:szCs w:val="24"/>
         </w:rPr>
         <w:t>3</w:t>
+      </w:r>
+      <w:r>
+        <w:rPr>
+          <w:i/>
+          <w:iCs/>
+          <w:color w:val="7F7F7F" w:themeColor="text1" w:themeTint="80"/>
+          <w:sz w:val="24"/>
+          <w:szCs w:val="24"/>
+        </w:rPr>
+        <w:t>/2024 up to page 108</w:t>
+      </w:r>
+    </w:p>
+    <w:p>
+      <w:pPr>
+        <w:ind w:left="360"/>
+        <w:rPr>
+          <w:color w:val="000000" w:themeColor="text1"/>
+          <w:sz w:val="24"/>
+          <w:szCs w:val="24"/>
+        </w:rPr>
+      </w:pPr>
+      <w:r>
+        <w:rPr>
+          <w:color w:val="000000" w:themeColor="text1"/>
+          <w:sz w:val="24"/>
+          <w:szCs w:val="24"/>
+        </w:rPr>
+        <w:t>By itself, a p-value does not provide a good measure of evidence regarding a model or hypothesis.</w:t>
+      </w:r>
+    </w:p>
+    <w:p>
+      <w:pPr>
+        <w:ind w:left="360"/>
+        <w:rPr>
+          <w:i/>
+          <w:iCs/>
+          <w:color w:val="7F7F7F" w:themeColor="text1" w:themeTint="80"/>
+          <w:sz w:val="24"/>
+          <w:szCs w:val="24"/>
+        </w:rPr>
+      </w:pPr>
+      <w:r>
+        <w:rPr>
+          <w:i/>
+          <w:iCs/>
+          <w:color w:val="7F7F7F" w:themeColor="text1" w:themeTint="80"/>
+          <w:sz w:val="24"/>
+          <w:szCs w:val="24"/>
+        </w:rPr>
+        <w:t>--------------------- 9/2</w:t>
+      </w:r>
+      <w:r>
+        <w:rPr>
+          <w:i/>
+          <w:iCs/>
+          <w:color w:val="7F7F7F" w:themeColor="text1" w:themeTint="80"/>
+          <w:sz w:val="24"/>
+          <w:szCs w:val="24"/>
+        </w:rPr>
+        <w:t>4</w:t>
       </w:r>
       <w:r>
         <w:rPr>
@@ -18227,7 +18287,7 @@
   <w:style w:type="paragraph" w:default="1" w:styleId="Normal">
     <w:name w:val="Normal"/>
     <w:qFormat/>
-    <w:rsid w:val="000A4C28"/>
+    <w:rsid w:val="006A3CE6"/>
   </w:style>
   <w:style w:type="character" w:default="1" w:styleId="DefaultParagraphFont">
     <w:name w:val="Default Paragraph Font"/>

</xml_diff>

<commit_message>
Day 122 Latest Tech, Day 142 Data Science
</commit_message>
<xml_diff>
--- a/Statistics.docx
+++ b/Statistics.docx
@@ -973,7 +973,15 @@
               </w:rPr>
             </w:pPr>
             <w:r>
-              <w:t xml:space="preserve">A trimmed means eliminate the influence of extreme values, EX: International diving the top score &amp; bottom score from five judges are dropped and the final score is the average of scores from 3 remaining judges. This </w:t>
+              <w:t xml:space="preserve">A trimmed means </w:t>
+            </w:r>
+            <w:proofErr w:type="gramStart"/>
+            <w:r>
+              <w:t>eliminate</w:t>
+            </w:r>
+            <w:proofErr w:type="gramEnd"/>
+            <w:r>
+              <w:t xml:space="preserve"> the influence of extreme values, EX: International diving the top score &amp; bottom score from five judges are dropped and the final score is the average of scores from 3 remaining judges. This </w:t>
             </w:r>
             <w:r>
               <w:t>makes it difficult for a single judge to manipulate the scores.</w:t>
@@ -1024,7 +1032,21 @@
         <w:rPr>
           <w:color w:val="000000" w:themeColor="text1"/>
         </w:rPr>
-        <w:t>Outlier: is a any value which is very distant from other values in data set and cause skewness.</w:t>
+        <w:t xml:space="preserve">Outlier: is </w:t>
+      </w:r>
+      <w:proofErr w:type="spellStart"/>
+      <w:r>
+        <w:rPr>
+          <w:color w:val="000000" w:themeColor="text1"/>
+        </w:rPr>
+        <w:t>a</w:t>
+      </w:r>
+      <w:proofErr w:type="spellEnd"/>
+      <w:r>
+        <w:rPr>
+          <w:color w:val="000000" w:themeColor="text1"/>
+        </w:rPr>
+        <w:t xml:space="preserve"> any value which is very distant from other values in data set and cause skewness.</w:t>
       </w:r>
     </w:p>
     <w:p>
@@ -1584,11 +1606,19 @@
                 <w:color w:val="000000" w:themeColor="text1"/>
               </w:rPr>
             </w:pPr>
+            <w:proofErr w:type="spellStart"/>
             <w:r>
               <w:rPr>
                 <w:color w:val="000000" w:themeColor="text1"/>
               </w:rPr>
-              <w:t>Its not express in square root as it already quantifies the spread of data in squared units.</w:t>
+              <w:t>Its</w:t>
+            </w:r>
+            <w:proofErr w:type="spellEnd"/>
+            <w:r>
+              <w:rPr>
+                <w:color w:val="000000" w:themeColor="text1"/>
+              </w:rPr>
+              <w:t xml:space="preserve"> not express in square root as it already quantifies the spread of data in squared units.</w:t>
             </w:r>
           </w:p>
         </w:tc>
@@ -1976,7 +2006,21 @@
               <w:rPr>
                 <w:color w:val="000000" w:themeColor="text1"/>
               </w:rPr>
-              <w:t xml:space="preserve"> but MAD won’t because its taking absolute values</w:t>
+              <w:t xml:space="preserve"> but MAD won’t because </w:t>
+            </w:r>
+            <w:proofErr w:type="gramStart"/>
+            <w:r>
+              <w:rPr>
+                <w:color w:val="000000" w:themeColor="text1"/>
+              </w:rPr>
+              <w:t>its</w:t>
+            </w:r>
+            <w:proofErr w:type="gramEnd"/>
+            <w:r>
+              <w:rPr>
+                <w:color w:val="000000" w:themeColor="text1"/>
+              </w:rPr>
+              <w:t xml:space="preserve"> taking absolute values</w:t>
             </w:r>
           </w:p>
         </w:tc>
@@ -3012,7 +3056,7 @@
                 <w:noProof/>
               </w:rPr>
               <w:drawing>
-                <wp:inline distT="0" distB="0" distL="0" distR="0" wp14:anchorId="06DA7828" wp14:editId="38CA9695">
+                <wp:inline distT="0" distB="0" distL="0" distR="0" wp14:anchorId="06DA7828" wp14:editId="4574B3DE">
                   <wp:extent cx="1778000" cy="1244581"/>
                   <wp:effectExtent l="0" t="0" r="0" b="0"/>
                   <wp:docPr id="88014661" name="Picture 1" descr="Box Plot - Simply explained - DATAtab"/>
@@ -4234,7 +4278,21 @@
         <w:rPr>
           <w:color w:val="000000" w:themeColor="text1"/>
         </w:rPr>
-        <w:t>For our purposes the probability of an event will happen is the proportion of the event will occur if the situation could be repeated over and over again, infinitely.</w:t>
+        <w:t xml:space="preserve">For our purposes the probability of an event will happen is the proportion of the event will occur if the situation could be </w:t>
+      </w:r>
+      <w:proofErr w:type="gramStart"/>
+      <w:r>
+        <w:rPr>
+          <w:color w:val="000000" w:themeColor="text1"/>
+        </w:rPr>
+        <w:t>repeated over and over again</w:t>
+      </w:r>
+      <w:proofErr w:type="gramEnd"/>
+      <w:r>
+        <w:rPr>
+          <w:color w:val="000000" w:themeColor="text1"/>
+        </w:rPr>
+        <w:t>, infinitely.</w:t>
       </w:r>
     </w:p>
     <w:p>
@@ -4293,20 +4351,48 @@
         <w:rPr>
           <w:color w:val="000000" w:themeColor="text1"/>
         </w:rPr>
-        <w:t>If the highest value of X goes with highest value of Y then correlation of X and Y is positively correlated and also for vice versa.</w:t>
-      </w:r>
-    </w:p>
-    <w:p>
-      <w:pPr>
-        <w:rPr>
-          <w:color w:val="000000" w:themeColor="text1"/>
-        </w:rPr>
-      </w:pPr>
-      <w:r>
-        <w:rPr>
-          <w:color w:val="000000" w:themeColor="text1"/>
-        </w:rPr>
-        <w:t>If the highest value of X goes with lowest value of X then correlation of X and Y is negatively correlated and also for vice versa</w:t>
+        <w:t xml:space="preserve">If the highest value of X goes with highest value of </w:t>
+      </w:r>
+      <w:proofErr w:type="gramStart"/>
+      <w:r>
+        <w:rPr>
+          <w:color w:val="000000" w:themeColor="text1"/>
+        </w:rPr>
+        <w:t>Y</w:t>
+      </w:r>
+      <w:proofErr w:type="gramEnd"/>
+      <w:r>
+        <w:rPr>
+          <w:color w:val="000000" w:themeColor="text1"/>
+        </w:rPr>
+        <w:t xml:space="preserve"> then correlation of X and Y is positively correlated and also for vice versa.</w:t>
+      </w:r>
+    </w:p>
+    <w:p>
+      <w:pPr>
+        <w:rPr>
+          <w:color w:val="000000" w:themeColor="text1"/>
+        </w:rPr>
+      </w:pPr>
+      <w:r>
+        <w:rPr>
+          <w:color w:val="000000" w:themeColor="text1"/>
+        </w:rPr>
+        <w:t xml:space="preserve">If the highest value of X goes with lowest value of </w:t>
+      </w:r>
+      <w:proofErr w:type="gramStart"/>
+      <w:r>
+        <w:rPr>
+          <w:color w:val="000000" w:themeColor="text1"/>
+        </w:rPr>
+        <w:t>X</w:t>
+      </w:r>
+      <w:proofErr w:type="gramEnd"/>
+      <w:r>
+        <w:rPr>
+          <w:color w:val="000000" w:themeColor="text1"/>
+        </w:rPr>
+        <w:t xml:space="preserve"> then correlation of X and Y is negatively correlated and also for vice versa</w:t>
       </w:r>
     </w:p>
     <w:p>
@@ -4437,7 +4523,21 @@
         <w:rPr>
           <w:color w:val="000000" w:themeColor="text1"/>
         </w:rPr>
-        <w:t xml:space="preserve"> a plot which x-axis is one plot and y axis is one plot.</w:t>
+        <w:t xml:space="preserve"> a plot which x-axis is one plot and y axis </w:t>
+      </w:r>
+      <w:proofErr w:type="gramStart"/>
+      <w:r>
+        <w:rPr>
+          <w:color w:val="000000" w:themeColor="text1"/>
+        </w:rPr>
+        <w:t>is</w:t>
+      </w:r>
+      <w:proofErr w:type="gramEnd"/>
+      <w:r>
+        <w:rPr>
+          <w:color w:val="000000" w:themeColor="text1"/>
+        </w:rPr>
+        <w:t xml:space="preserve"> one plot.</w:t>
       </w:r>
     </w:p>
     <w:p>
@@ -5089,7 +5189,21 @@
         <w:rPr>
           <w:color w:val="000000" w:themeColor="text1"/>
         </w:rPr>
-        <w:t>The sum of products (32 in the original case) can be used as a metric to compare against random shufflings. By shuffling one of the vectors multiple times and calculating the sum of products each time, you can generate a distribution of sums. This relates to a resampling-based estimate.</w:t>
+        <w:t xml:space="preserve">The sum of products (32 in the original case) can be used as a metric to compare against random </w:t>
+      </w:r>
+      <w:proofErr w:type="spellStart"/>
+      <w:r>
+        <w:rPr>
+          <w:color w:val="000000" w:themeColor="text1"/>
+        </w:rPr>
+        <w:t>shufflings</w:t>
+      </w:r>
+      <w:proofErr w:type="spellEnd"/>
+      <w:r>
+        <w:rPr>
+          <w:color w:val="000000" w:themeColor="text1"/>
+        </w:rPr>
+        <w:t>. By shuffling one of the vectors multiple times and calculating the sum of products each time, you can generate a distribution of sums. This relates to a resampling-based estimate.</w:t>
       </w:r>
     </w:p>
     <w:p>
@@ -5165,7 +5279,15 @@
         <w:t>Pearson’s correlation coefficient</w:t>
       </w:r>
       <w:r>
-        <w:t>, we multiply deviations from the mean for variable 1 times those for variable 2, and divide by the product of the standard deviations</w:t>
+        <w:t xml:space="preserve">, we multiply deviations from the mean for variable 1 </w:t>
+      </w:r>
+      <w:proofErr w:type="gramStart"/>
+      <w:r>
+        <w:t>times</w:t>
+      </w:r>
+      <w:proofErr w:type="gramEnd"/>
+      <w:r>
+        <w:t xml:space="preserve"> those for variable 2, and divide by the product of the standard deviations</w:t>
       </w:r>
     </w:p>
     <w:p>
@@ -5278,7 +5400,31 @@
         <w:t>Variables can have an association that is not linear, in which case the correlation coefficient may not be a useful metric. The relationship between tax rates and revenue</w:t>
       </w:r>
       <w:r>
-        <w:t xml:space="preserve"> raised is an example: as tax rates increase from zero, the revenue raised also increases. However, once tax rates reach a high level and approach 100%, tax avoidance increa‐ ses and tax revenue actually declines.</w:t>
+        <w:t xml:space="preserve"> raised is an example: as tax rates increase from zero, the revenue raised also increases. However, once tax rates reach a high level and approach 100%, tax avoidance </w:t>
+      </w:r>
+      <w:proofErr w:type="spellStart"/>
+      <w:r>
+        <w:t>increa</w:t>
+      </w:r>
+      <w:proofErr w:type="spellEnd"/>
+      <w:r>
+        <w:t xml:space="preserve">‐ </w:t>
+      </w:r>
+      <w:proofErr w:type="spellStart"/>
+      <w:r>
+        <w:t>ses</w:t>
+      </w:r>
+      <w:proofErr w:type="spellEnd"/>
+      <w:r>
+        <w:t xml:space="preserve"> and tax revenue </w:t>
+      </w:r>
+      <w:proofErr w:type="gramStart"/>
+      <w:r>
+        <w:t>actually declines</w:t>
+      </w:r>
+      <w:proofErr w:type="gramEnd"/>
+      <w:r>
+        <w:t>.</w:t>
       </w:r>
     </w:p>
     <w:p>
@@ -5420,20 +5566,114 @@
         <w:rPr>
           <w:color w:val="000000" w:themeColor="text1"/>
         </w:rPr>
-        <w:t>Create arrays -&gt; np.array([List]) | np.zeros() |np.linspace(), np.logspace()</w:t>
-      </w:r>
-    </w:p>
-    <w:p>
-      <w:pPr>
-        <w:rPr>
-          <w:color w:val="000000" w:themeColor="text1"/>
-        </w:rPr>
-      </w:pPr>
-      <w:r>
-        <w:rPr>
-          <w:color w:val="000000" w:themeColor="text1"/>
-        </w:rPr>
-        <w:t>Examining -&gt; .dtype, .ndim, .shape, .size</w:t>
+        <w:t xml:space="preserve">Create arrays -&gt; </w:t>
+      </w:r>
+      <w:proofErr w:type="spellStart"/>
+      <w:proofErr w:type="gramStart"/>
+      <w:r>
+        <w:rPr>
+          <w:color w:val="000000" w:themeColor="text1"/>
+        </w:rPr>
+        <w:t>np.array</w:t>
+      </w:r>
+      <w:proofErr w:type="spellEnd"/>
+      <w:proofErr w:type="gramEnd"/>
+      <w:r>
+        <w:rPr>
+          <w:color w:val="000000" w:themeColor="text1"/>
+        </w:rPr>
+        <w:t xml:space="preserve">([List]) | </w:t>
+      </w:r>
+      <w:proofErr w:type="spellStart"/>
+      <w:r>
+        <w:rPr>
+          <w:color w:val="000000" w:themeColor="text1"/>
+        </w:rPr>
+        <w:t>np.zeros</w:t>
+      </w:r>
+      <w:proofErr w:type="spellEnd"/>
+      <w:r>
+        <w:rPr>
+          <w:color w:val="000000" w:themeColor="text1"/>
+        </w:rPr>
+        <w:t>() |</w:t>
+      </w:r>
+      <w:proofErr w:type="spellStart"/>
+      <w:r>
+        <w:rPr>
+          <w:color w:val="000000" w:themeColor="text1"/>
+        </w:rPr>
+        <w:t>np.linspace</w:t>
+      </w:r>
+      <w:proofErr w:type="spellEnd"/>
+      <w:r>
+        <w:rPr>
+          <w:color w:val="000000" w:themeColor="text1"/>
+        </w:rPr>
+        <w:t xml:space="preserve">(), </w:t>
+      </w:r>
+      <w:proofErr w:type="spellStart"/>
+      <w:r>
+        <w:rPr>
+          <w:color w:val="000000" w:themeColor="text1"/>
+        </w:rPr>
+        <w:t>np.logspace</w:t>
+      </w:r>
+      <w:proofErr w:type="spellEnd"/>
+      <w:r>
+        <w:rPr>
+          <w:color w:val="000000" w:themeColor="text1"/>
+        </w:rPr>
+        <w:t>()</w:t>
+      </w:r>
+    </w:p>
+    <w:p>
+      <w:pPr>
+        <w:rPr>
+          <w:color w:val="000000" w:themeColor="text1"/>
+        </w:rPr>
+      </w:pPr>
+      <w:r>
+        <w:rPr>
+          <w:color w:val="000000" w:themeColor="text1"/>
+        </w:rPr>
+        <w:t>Examining -</w:t>
+      </w:r>
+      <w:proofErr w:type="gramStart"/>
+      <w:r>
+        <w:rPr>
+          <w:color w:val="000000" w:themeColor="text1"/>
+        </w:rPr>
+        <w:t>&gt; .</w:t>
+      </w:r>
+      <w:proofErr w:type="spellStart"/>
+      <w:r>
+        <w:rPr>
+          <w:color w:val="000000" w:themeColor="text1"/>
+        </w:rPr>
+        <w:t>dtype</w:t>
+      </w:r>
+      <w:proofErr w:type="spellEnd"/>
+      <w:proofErr w:type="gramEnd"/>
+      <w:r>
+        <w:rPr>
+          <w:color w:val="000000" w:themeColor="text1"/>
+        </w:rPr>
+        <w:t>, .</w:t>
+      </w:r>
+      <w:proofErr w:type="spellStart"/>
+      <w:r>
+        <w:rPr>
+          <w:color w:val="000000" w:themeColor="text1"/>
+        </w:rPr>
+        <w:t>ndim</w:t>
+      </w:r>
+      <w:proofErr w:type="spellEnd"/>
+      <w:r>
+        <w:rPr>
+          <w:color w:val="000000" w:themeColor="text1"/>
+        </w:rPr>
+        <w:t>, .shape, .size</w:t>
       </w:r>
     </w:p>
     <w:p>
@@ -5797,7 +6037,15 @@
     </w:p>
     <w:p>
       <w:r>
-        <w:t>• A correlation coefficient of zero indicates no correlation, but be aware that ran‐ dom arrangements of data will produce both positive and negative values for the correlation coefficient just by chance</w:t>
+        <w:t xml:space="preserve">• A correlation coefficient of zero indicates no correlation, but be aware that ran‐ </w:t>
+      </w:r>
+      <w:proofErr w:type="spellStart"/>
+      <w:r>
+        <w:t>dom</w:t>
+      </w:r>
+      <w:proofErr w:type="spellEnd"/>
+      <w:r>
+        <w:t xml:space="preserve"> arrangements of data will produce both positive and negative values for the correlation coefficient just by chance</w:t>
       </w:r>
     </w:p>
     <w:p>
@@ -6518,7 +6766,21 @@
         <w:rPr>
           <w:color w:val="000000" w:themeColor="text1"/>
         </w:rPr>
-        <w:t xml:space="preserve"> On the other hand the boxplot clearly shows the outliers.</w:t>
+        <w:t xml:space="preserve"> On the other </w:t>
+      </w:r>
+      <w:proofErr w:type="gramStart"/>
+      <w:r>
+        <w:rPr>
+          <w:color w:val="000000" w:themeColor="text1"/>
+        </w:rPr>
+        <w:t>hand</w:t>
+      </w:r>
+      <w:proofErr w:type="gramEnd"/>
+      <w:r>
+        <w:rPr>
+          <w:color w:val="000000" w:themeColor="text1"/>
+        </w:rPr>
+        <w:t xml:space="preserve"> the boxplot clearly shows the outliers.</w:t>
       </w:r>
     </w:p>
     <w:p>
@@ -6763,7 +7025,21 @@
         <w:rPr>
           <w:color w:val="000000" w:themeColor="text1"/>
         </w:rPr>
-        <w:t>In traditional statistics, there assumptions made on population but in current statistics there is no need and sample is used to train models and use it against the big data.</w:t>
+        <w:t xml:space="preserve">In traditional statistics, there assumptions made on population but in current statistics there is no need and sample </w:t>
+      </w:r>
+      <w:proofErr w:type="gramStart"/>
+      <w:r>
+        <w:rPr>
+          <w:color w:val="000000" w:themeColor="text1"/>
+        </w:rPr>
+        <w:t>is</w:t>
+      </w:r>
+      <w:proofErr w:type="gramEnd"/>
+      <w:r>
+        <w:rPr>
+          <w:color w:val="000000" w:themeColor="text1"/>
+        </w:rPr>
+        <w:t xml:space="preserve"> used to train models and use it against the big data.</w:t>
       </w:r>
     </w:p>
     <w:p>
@@ -7224,7 +7500,21 @@
           <w:color w:val="000000" w:themeColor="text1"/>
         </w:rPr>
         <w:tab/>
-        <w:t>Dividing the population into strata and randomly sampling from each strata.</w:t>
+        <w:t xml:space="preserve">Dividing the population into strata and randomly sampling from each </w:t>
+      </w:r>
+      <w:proofErr w:type="gramStart"/>
+      <w:r>
+        <w:rPr>
+          <w:color w:val="000000" w:themeColor="text1"/>
+        </w:rPr>
+        <w:t>strata</w:t>
+      </w:r>
+      <w:proofErr w:type="gramEnd"/>
+      <w:r>
+        <w:rPr>
+          <w:color w:val="000000" w:themeColor="text1"/>
+        </w:rPr>
+        <w:t>.</w:t>
       </w:r>
     </w:p>
     <w:p>
@@ -7462,7 +7752,15 @@
     </w:p>
     <w:p>
       <w:r>
-        <w:t>The reviews of restaurants, hotels, cafés, and so on that you read on social media sites like Yelp are prone to bias because the people submitting them are not randomly selected. rather, they themselves have taken the initiative to write. This leads to self-selection bias— the people motivated to write reviews may have had poor experiences, may have an association with the establishment, or may simply be a different type of person from those who do not write reviews. Note that while self-selection samples can be unreliable indicators of the true state of affairs, they may be more reliable in simply com‐ paring one establishment to a similar one; the same self-selection bias might apply to each.</w:t>
+        <w:t xml:space="preserve">The reviews of restaurants, hotels, cafés, and so on that you read on social media sites like Yelp are prone to bias because the people submitting them are not randomly selected. rather, they themselves have taken the initiative to write. This leads to self-selection bias— the people motivated to write reviews may have had poor experiences, may have an association with the establishment, or may simply be a different type of person from those who do not write reviews. Note that while self-selection samples can be unreliable indicators of the true </w:t>
+      </w:r>
+      <w:proofErr w:type="gramStart"/>
+      <w:r>
+        <w:t>state of affairs</w:t>
+      </w:r>
+      <w:proofErr w:type="gramEnd"/>
+      <w:r>
+        <w:t>, they may be more reliable in simply com‐ paring one establishment to a similar one; the same self-selection bias might apply to each.</w:t>
       </w:r>
     </w:p>
     <w:p>
@@ -7496,7 +7794,15 @@
     </w:p>
     <w:p>
       <w:r>
-        <w:t>Statistical bias refers to measurement or sampling errors that are systematic and pro‐ duced by the measurement or sampling process.</w:t>
+        <w:t xml:space="preserve">Statistical bias refers to measurement or sampling errors that are systematic and pro‐ </w:t>
+      </w:r>
+      <w:proofErr w:type="spellStart"/>
+      <w:r>
+        <w:t>duced</w:t>
+      </w:r>
+      <w:proofErr w:type="spellEnd"/>
+      <w:r>
+        <w:t xml:space="preserve"> by the measurement or sampling process.</w:t>
       </w:r>
     </w:p>
     <w:p>
@@ -7591,7 +7897,15 @@
     </w:p>
     <w:p>
       <w:r>
-        <w:t>Bias comes in different forms, and may be observable or invisible. When a result does suggest bias (e.g., by reference to a benchmark or actual values), it is often an indica‐ tor that a statistical or machine learning model has been mis specified, or an important variable left out.</w:t>
+        <w:t xml:space="preserve">Bias comes in different </w:t>
+      </w:r>
+      <w:proofErr w:type="gramStart"/>
+      <w:r>
+        <w:t>forms, and</w:t>
+      </w:r>
+      <w:proofErr w:type="gramEnd"/>
+      <w:r>
+        <w:t xml:space="preserve"> may be observable or invisible. When a result does suggest bias (e.g., by reference to a benchmark or actual values), it is often an indica‐ tor that a statistical or machine learning model has been mis specified, or an important variable left out.</w:t>
       </w:r>
     </w:p>
     <w:p>
@@ -7987,22 +8301,55 @@
           <w:bCs/>
         </w:rPr>
       </w:pPr>
+      <w:proofErr w:type="gramStart"/>
       <w:r>
         <w:rPr>
           <w:b/>
           <w:bCs/>
         </w:rPr>
-        <w:t>So when are massive amounts of data needed?</w:t>
-      </w:r>
-    </w:p>
-    <w:p>
-      <w:r>
-        <w:t>Consider the search queries received by Google, where columns are terms, rows are individual search queries, and cell values are either 0 or 1, depending on whether a query contains a term. The goal is to determine the best predicted search destination for a given query. There are over 150,000 words in the English language, and Google processes over one trillion queries per year. This yields a huge matrix, the vast majority of whose entries are “0.” This is a true big data problem—only when such enormous quantities of data are accumulated can effective search results be returned for most queries. And the more data accumulates, the better the results.</w:t>
-      </w:r>
-    </w:p>
-    <w:p>
-      <w:r>
-        <w:t>Consider the search phrase “Ricky Ricardo and Little Red Riding Hood.” In the early days of the internet, this query would probably have returned results on the band‐ leader Ricky Ricardo, the television show I Love Lucy in which that character appeared, and the children’s story Little Red Riding Hood. Both of those individual items would have had many searches to refer to, but the combination would have had very few. Later, now that trillions of search queries have been accumulated, this search query returns the exact I Love Lucy episode in which Ricky narrates, in dramatic fashion, the Little Red Riding Hood story to his infant son in a comic mix of English and Spanish.</w:t>
+        <w:t>So</w:t>
+      </w:r>
+      <w:proofErr w:type="gramEnd"/>
+      <w:r>
+        <w:rPr>
+          <w:b/>
+          <w:bCs/>
+        </w:rPr>
+        <w:t xml:space="preserve"> when are massive amounts of data needed?</w:t>
+      </w:r>
+    </w:p>
+    <w:p>
+      <w:r>
+        <w:t xml:space="preserve">Consider the search queries received by Google, where columns are terms, rows are individual search queries, and cell values are either 0 or 1, depending on whether a query contains a term. The goal is to determine the best predicted search destination for a given query. There are over 150,000 words in the English language, and Google processes over one trillion queries per year. This yields a huge </w:t>
+      </w:r>
+      <w:proofErr w:type="gramStart"/>
+      <w:r>
+        <w:t>matrix,</w:t>
+      </w:r>
+      <w:proofErr w:type="gramEnd"/>
+      <w:r>
+        <w:t xml:space="preserve"> the vast majority of whose entries are “0.” This is a true big data problem—only when such enormous quantities of data are accumulated can </w:t>
+      </w:r>
+      <w:proofErr w:type="gramStart"/>
+      <w:r>
+        <w:t>effective</w:t>
+      </w:r>
+      <w:proofErr w:type="gramEnd"/>
+      <w:r>
+        <w:t xml:space="preserve"> search results be returned for most queries. And the more data accumulates, the better the results.</w:t>
+      </w:r>
+    </w:p>
+    <w:p>
+      <w:r>
+        <w:t xml:space="preserve">Consider the search phrase “Ricky Ricardo and Little Red Riding Hood.” In the early days of the internet, this query would probably have returned results on the band‐ leader Ricky Ricardo, the television </w:t>
+      </w:r>
+      <w:proofErr w:type="gramStart"/>
+      <w:r>
+        <w:t>show</w:t>
+      </w:r>
+      <w:proofErr w:type="gramEnd"/>
+      <w:r>
+        <w:t xml:space="preserve"> I Love Lucy in which that character appeared, and the children’s story Little Red Riding Hood. Both of those individual items would have had many searches to refer to, but the combination would have had very few. Later, now that trillions of search queries have been accumulated, this search query returns the exact I Love Lucy episode in which Ricky narrates, in dramatic fashion, the Little Red Riding Hood story to his infant son in a comic mix of English and Spanish.</w:t>
       </w:r>
     </w:p>
     <w:p/>
@@ -8341,7 +8688,39 @@
         </w:rPr>
       </w:pPr>
       <w:r>
-        <w:t>Since repeated review of large data sets is a key value proposition in data science, selection bias is something to worry about. A form of selection bias of particular con‐ cern to data scientists is what John Elder (founder of Elder Research, a respected data mining consultancy) calls the vast search effect. If you repeatedly run different models and ask different questions with a large data set, you are bound to find something interesting. But is the result you found truly something interesting, or is it the chance outlier? We can guard against this by using a holdout set, and sometimes more than one hold‐ out set, against which to validate performance. Elder also advocates the use of what he calls target shuffling (a permutation test, in essence) to test the validity of predic‐ tive associations that a data mining model suggests</w:t>
+        <w:t xml:space="preserve">Since repeated review of large data sets is a key value proposition in data science, selection bias is something to worry about. A form of selection bias of </w:t>
+      </w:r>
+      <w:proofErr w:type="gramStart"/>
+      <w:r>
+        <w:t>particular con</w:t>
+      </w:r>
+      <w:proofErr w:type="gramEnd"/>
+      <w:r>
+        <w:t xml:space="preserve">‐ </w:t>
+      </w:r>
+      <w:proofErr w:type="spellStart"/>
+      <w:r>
+        <w:t>cern</w:t>
+      </w:r>
+      <w:proofErr w:type="spellEnd"/>
+      <w:r>
+        <w:t xml:space="preserve"> to data scientists is what John Elder (founder of Elder Research, a respected data mining consultancy) calls the vast search effect. If you repeatedly run different models and ask different questions with a large data set, you are bound to find something interesting. But is the result you found truly something interesting, or is it the chance outlier? We can guard against this by using a holdout set, and sometimes more than one hold‐ out set, against which to validate performance. Elder also advocates the use of what he calls target shuffling (a permutation test, in essence) to test the validity of </w:t>
+      </w:r>
+      <w:proofErr w:type="spellStart"/>
+      <w:r>
+        <w:t>predic</w:t>
+      </w:r>
+      <w:proofErr w:type="spellEnd"/>
+      <w:r>
+        <w:t xml:space="preserve">‐ </w:t>
+      </w:r>
+      <w:proofErr w:type="spellStart"/>
+      <w:r>
+        <w:t>tive</w:t>
+      </w:r>
+      <w:proofErr w:type="spellEnd"/>
+      <w:r>
+        <w:t xml:space="preserve"> associations that a data mining model suggests</w:t>
       </w:r>
     </w:p>
     <w:p>
@@ -8450,7 +8829,15 @@
     </w:p>
     <w:p>
       <w:r>
-        <w:t xml:space="preserve">Sports fans are familiar with the “rookie of the year, sophomore slump” phenomenon. Among the athletes who begin their career in a given season (the rookie class), there is always one who performs better than all the rest. Generally, this “rookie of the year” does not do as well in his second year. Why </w:t>
+        <w:t xml:space="preserve">Sports fans are familiar with the “rookie of the year, sophomore slump” phenomenon. Among the athletes who begin their career </w:t>
+      </w:r>
+      <w:proofErr w:type="gramStart"/>
+      <w:r>
+        <w:t>in a given</w:t>
+      </w:r>
+      <w:proofErr w:type="gramEnd"/>
+      <w:r>
+        <w:t xml:space="preserve"> season (the rookie class), there is always one who performs better than all the rest. Generally, this “rookie of the year” does not do as well in his second year. Why </w:t>
       </w:r>
       <w:r>
         <w:lastRenderedPageBreak/>
@@ -8808,7 +9195,15 @@
         <w:t>Data distribution</w:t>
       </w:r>
       <w:r>
-        <w:t xml:space="preserve"> The frequency distribution of individual values in a data set. </w:t>
+        <w:t xml:space="preserve"> </w:t>
+      </w:r>
+      <w:proofErr w:type="gramStart"/>
+      <w:r>
+        <w:t>The</w:t>
+      </w:r>
+      <w:proofErr w:type="gramEnd"/>
+      <w:r>
+        <w:t xml:space="preserve"> frequency distribution of individual values in a data set. </w:t>
       </w:r>
     </w:p>
     <w:p>
@@ -8820,7 +9215,15 @@
         <w:t>Sampling distribution</w:t>
       </w:r>
       <w:r>
-        <w:t xml:space="preserve"> The frequency distribution of a sample statistic over many samples or resamples. </w:t>
+        <w:t xml:space="preserve"> </w:t>
+      </w:r>
+      <w:proofErr w:type="gramStart"/>
+      <w:r>
+        <w:t>The</w:t>
+      </w:r>
+      <w:proofErr w:type="gramEnd"/>
+      <w:r>
+        <w:t xml:space="preserve"> frequency distribution of a sample statistic over many samples or resamples. </w:t>
       </w:r>
     </w:p>
     <w:p>
@@ -8832,7 +9235,15 @@
         <w:t>Central limit theorem</w:t>
       </w:r>
       <w:r>
-        <w:t xml:space="preserve"> The tendency of the sampling distribution to take on a normal shape as sample size rises. </w:t>
+        <w:t xml:space="preserve"> </w:t>
+      </w:r>
+      <w:proofErr w:type="gramStart"/>
+      <w:r>
+        <w:t>The</w:t>
+      </w:r>
+      <w:proofErr w:type="gramEnd"/>
+      <w:r>
+        <w:t xml:space="preserve"> tendency of the sampling distribution to take on a normal shape as sample size rises. </w:t>
       </w:r>
     </w:p>
     <w:p>
@@ -8844,7 +9255,15 @@
         <w:t>Standard error</w:t>
       </w:r>
       <w:r>
-        <w:t xml:space="preserve"> The variability (standard deviation) of a sample statistic over many samples (not to be confused with standard deviation, which by itself, refers to variability of individual data values).</w:t>
+        <w:t xml:space="preserve"> </w:t>
+      </w:r>
+      <w:proofErr w:type="gramStart"/>
+      <w:r>
+        <w:t>The</w:t>
+      </w:r>
+      <w:proofErr w:type="gramEnd"/>
+      <w:r>
+        <w:t xml:space="preserve"> variability (standard deviation) of a sample statistic over many samples (not to be confused with standard deviation, which by itself, refers to variability of individual data values).</w:t>
       </w:r>
     </w:p>
     <w:p>
@@ -9399,7 +9818,15 @@
     </w:p>
     <w:p>
       <w:r>
-        <w:t xml:space="preserve">1. Collect a number of brand-new samples from the population. </w:t>
+        <w:t xml:space="preserve">1. Collect </w:t>
+      </w:r>
+      <w:proofErr w:type="gramStart"/>
+      <w:r>
+        <w:t>a number of</w:t>
+      </w:r>
+      <w:proofErr w:type="gramEnd"/>
+      <w:r>
+        <w:t xml:space="preserve"> brand-new samples from the population. </w:t>
       </w:r>
     </w:p>
     <w:p>
@@ -9739,7 +10166,15 @@
     </w:p>
     <w:p>
       <w:r>
-        <w:t xml:space="preserve">In practice, it is not necessary to actually replicate the sample a huge number of times. We simply replace each observation after each draw; that is, we sample with replacement. In this way we effectively create an infinite population in which the probability of an element being drawn remains unchanged from draw to draw. The algorithm for a bootstrap resampling of the mean, for a sample of size n, is as follows: </w:t>
+        <w:t xml:space="preserve">In practice, it is not necessary to </w:t>
+      </w:r>
+      <w:proofErr w:type="gramStart"/>
+      <w:r>
+        <w:t>actually replicate</w:t>
+      </w:r>
+      <w:proofErr w:type="gramEnd"/>
+      <w:r>
+        <w:t xml:space="preserve"> the sample a huge number of times. We simply replace each observation after each draw; that is, we sample with replacement. In this way we effectively create an infinite population in which the probability of an element being drawn remains unchanged from draw to draw. The algorithm for a bootstrap resampling of the mean, for a sample of size n, is as follows: </w:t>
       </w:r>
     </w:p>
     <w:p>
@@ -9970,8 +10405,13 @@
     </w:p>
     <w:p>
       <w:r>
-        <w:t>The bootstrap can be used with multivariate data, where the rows are sampled as units (see Figure 2-8). A model might then be run on the bootstrapped data, for example, to estimate the stability (variability) of model parameters, or to improve predictive power. With classification and regression trees (also called decision trees), running multiple trees on bootstrap samples and then averaging their predictions (or, with classification, taking a majority vote) generally performs better than using a single tree. This process is called bagging (short for “bootstrap aggregating”;</w:t>
-      </w:r>
+        <w:t>The bootstrap can be used with multivariate data, where the rows are sampled as units (see Figure 2-8). A model might then be run on the bootstrapped data, for example, to estimate the stability (variability) of model parameters, or to improve predictive power. With classification and regression trees (also called decision trees), running multiple trees on bootstrap samples and then averaging their predictions (or, with classification, taking a majority vote) generally performs better than using a single tree. This process is called bagging (short for “bootstrap aggregating</w:t>
+      </w:r>
+      <w:proofErr w:type="gramStart"/>
+      <w:r>
+        <w:t>”;</w:t>
+      </w:r>
+      <w:proofErr w:type="gramEnd"/>
     </w:p>
     <w:p>
       <w:pPr>
@@ -10194,7 +10634,15 @@
     </w:p>
     <w:p>
       <w:r>
-        <w:t>Sometimes the term resampling is used synonymously with the term bootstrapping, as just outlined. More often, the term resampling also includes permutation procedures (see “Permutation Test” on page 97), where multiple samples are combined and the sampling may be done without replacement. In any case, the term bootstrap always implies sampling with replacement from an observed data set</w:t>
+        <w:t xml:space="preserve">Sometimes the term resampling is used synonymously with the term bootstrapping, as just outlined. More often, the term resampling also includes permutation procedures (see “Permutation Test” on page 97), where multiple samples are </w:t>
+      </w:r>
+      <w:proofErr w:type="gramStart"/>
+      <w:r>
+        <w:t>combined</w:t>
+      </w:r>
+      <w:proofErr w:type="gramEnd"/>
+      <w:r>
+        <w:t xml:space="preserve"> and the sampling may be done without replacement. In any case, the term bootstrap always implies sampling with replacement from an observed data set</w:t>
       </w:r>
     </w:p>
     <w:p>
@@ -10551,7 +10999,15 @@
       </w:r>
       <w:r>
         <w:br/>
-        <w:t xml:space="preserve">4. For an x% confidence interval, trim [(100-x) / 2]% of the R resample results from either end of the distribution. </w:t>
+        <w:t xml:space="preserve">4. For an x% confidence interval, trim [(100-x) / </w:t>
+      </w:r>
+      <w:proofErr w:type="gramStart"/>
+      <w:r>
+        <w:t>2]%</w:t>
+      </w:r>
+      <w:proofErr w:type="gramEnd"/>
+      <w:r>
+        <w:t xml:space="preserve"> of the R resample results from either end of the distribution. </w:t>
       </w:r>
       <w:r>
         <w:br/>
@@ -10990,7 +11446,15 @@
     </w:p>
     <w:p>
       <w:r>
-        <w:t>It is a common misconception that the normal distribution is called that because most data follows a normal distribution—that is, it is the normal thing. Most of the variables used in a typical data science project—in fact, most raw data as a whole—are not normally distributed.</w:t>
+        <w:t xml:space="preserve">It is a common misconception that the normal distribution is called that because most data </w:t>
+      </w:r>
+      <w:proofErr w:type="gramStart"/>
+      <w:r>
+        <w:t>follows</w:t>
+      </w:r>
+      <w:proofErr w:type="gramEnd"/>
+      <w:r>
+        <w:t xml:space="preserve"> a normal distribution—that is, it is the normal thing. Most of the variables used in a typical data science project—in fact, most raw data as a whole—are not normally distributed.</w:t>
       </w:r>
     </w:p>
     <w:p>
@@ -11541,8 +12005,21 @@
           <w:szCs w:val="24"/>
         </w:rPr>
       </w:pPr>
-      <w:r>
-        <w:t xml:space="preserve">A number of different statistics can be compared, after standardization, to the tdistribution, to estimate confidence intervals in light of sampling variation. Consider a sample of size n for which the sample mean x has been calculated. If s is the sample standard deviation, a 90% confidence interval around the sample mean is given by    </w:t>
+      <w:proofErr w:type="gramStart"/>
+      <w:r>
+        <w:t>A number of</w:t>
+      </w:r>
+      <w:proofErr w:type="gramEnd"/>
+      <w:r>
+        <w:t xml:space="preserve"> different statistics can be compared, after standardization, to the </w:t>
+      </w:r>
+      <w:proofErr w:type="spellStart"/>
+      <w:r>
+        <w:t>tdistribution</w:t>
+      </w:r>
+      <w:proofErr w:type="spellEnd"/>
+      <w:r>
+        <w:t xml:space="preserve">, to estimate confidence intervals in light of sampling variation. Consider a sample of size n for which the sample mean x has been calculated. If s is the sample standard deviation, a 90% confidence interval around the sample mean is given by    </w:t>
       </w:r>
       <w:r>
         <w:rPr>
@@ -11603,7 +12080,15 @@
     <w:p>
       <w:r>
         <w:lastRenderedPageBreak/>
-        <w:t xml:space="preserve">• The t-distribution is actually a family of distributions resembling the normal distribution but with thicker tails. </w:t>
+        <w:t xml:space="preserve">• The t-distribution is </w:t>
+      </w:r>
+      <w:proofErr w:type="gramStart"/>
+      <w:r>
+        <w:t>actually a</w:t>
+      </w:r>
+      <w:proofErr w:type="gramEnd"/>
+      <w:r>
+        <w:t xml:space="preserve"> family of distributions resembling the normal distribution but with thicker tails. </w:t>
       </w:r>
     </w:p>
     <w:p>
@@ -11683,7 +12168,14 @@
       </w:r>
       <w:r>
         <w:br/>
-        <w:t>Distribution of number of successes in x trials. Synonym Bernoulli distribution</w:t>
+      </w:r>
+      <w:proofErr w:type="spellStart"/>
+      <w:r>
+        <w:t>Distribution</w:t>
+      </w:r>
+      <w:proofErr w:type="spellEnd"/>
+      <w:r>
+        <w:t xml:space="preserve"> of number of successes in x trials. Synonym Bernoulli distribution</w:t>
       </w:r>
     </w:p>
     <w:p>
@@ -11709,7 +12201,15 @@
     </w:p>
     <w:p>
       <w:r>
-        <w:t>The binomial distribution is the frequency distribution of the number of successes (x) in a given number of trials (n) with specified probability (p) of success in each trial. There is a family of binomial distributions, depending on the values of n and p. The binomial distribution would answer a question like:</w:t>
+        <w:t xml:space="preserve">The binomial distribution is the frequency distribution of the number of successes (x) </w:t>
+      </w:r>
+      <w:proofErr w:type="gramStart"/>
+      <w:r>
+        <w:t>in a given</w:t>
+      </w:r>
+      <w:proofErr w:type="gramEnd"/>
+      <w:r>
+        <w:t xml:space="preserve"> number of trials (n) with specified probability (p) of success in each trial. There is a family of binomial distributions, depending on the values of n and p. The binomial distribution would answer a question like:</w:t>
       </w:r>
     </w:p>
     <w:p>
@@ -11760,12 +12260,56 @@
     </w:p>
     <w:p>
       <w:r>
-        <w:t xml:space="preserve">The scipy.stats module implements a large variety of statistical distributions. For the binomial distribution, use the functions stats.binom.pmf and stats.binom.cdf: </w:t>
-      </w:r>
-    </w:p>
-    <w:p>
-      <w:r>
-        <w:t>stats.binom.pmf(2, n=5, p=0.1) stats.binom.cdf(2, n=5, p=0.1)</w:t>
+        <w:t xml:space="preserve">The </w:t>
+      </w:r>
+      <w:proofErr w:type="spellStart"/>
+      <w:proofErr w:type="gramStart"/>
+      <w:r>
+        <w:t>scipy.stats</w:t>
+      </w:r>
+      <w:proofErr w:type="spellEnd"/>
+      <w:proofErr w:type="gramEnd"/>
+      <w:r>
+        <w:t xml:space="preserve"> module implements a large variety of statistical distributions. For the binomial distribution, use the functions </w:t>
+      </w:r>
+      <w:proofErr w:type="spellStart"/>
+      <w:r>
+        <w:t>stats.binom.pmf</w:t>
+      </w:r>
+      <w:proofErr w:type="spellEnd"/>
+      <w:r>
+        <w:t xml:space="preserve"> and </w:t>
+      </w:r>
+      <w:proofErr w:type="spellStart"/>
+      <w:r>
+        <w:t>stats.binom.cdf</w:t>
+      </w:r>
+      <w:proofErr w:type="spellEnd"/>
+      <w:r>
+        <w:t xml:space="preserve">: </w:t>
+      </w:r>
+    </w:p>
+    <w:p>
+      <w:proofErr w:type="spellStart"/>
+      <w:proofErr w:type="gramStart"/>
+      <w:r>
+        <w:t>stats.binom.pmf</w:t>
+      </w:r>
+      <w:proofErr w:type="spellEnd"/>
+      <w:r>
+        <w:t>(</w:t>
+      </w:r>
+      <w:proofErr w:type="gramEnd"/>
+      <w:r>
+        <w:t xml:space="preserve">2, n=5, p=0.1) </w:t>
+      </w:r>
+      <w:proofErr w:type="spellStart"/>
+      <w:r>
+        <w:t>stats.binom.cdf</w:t>
+      </w:r>
+      <w:proofErr w:type="spellEnd"/>
+      <w:r>
+        <w:t>(2, n=5, p=0.1)</w:t>
       </w:r>
     </w:p>
     <w:p>
@@ -12372,7 +12916,25 @@
           <w:sz w:val="24"/>
           <w:szCs w:val="24"/>
         </w:rPr>
-        <w:t>A common procedure in scientific experimentation is to test multiple treatments across groups—say, different fertilizers on different blocks of a field. This is similar to the A/B/C test referred to in the chi-square distribution</w:t>
+        <w:t xml:space="preserve">A common procedure in scientific experimentation is to test multiple treatments across groups—say, different fertilizers on different blocks of a field. This is </w:t>
+      </w:r>
+      <w:proofErr w:type="gramStart"/>
+      <w:r>
+        <w:rPr>
+          <w:color w:val="7F7F7F" w:themeColor="text1" w:themeTint="80"/>
+          <w:sz w:val="24"/>
+          <w:szCs w:val="24"/>
+        </w:rPr>
+        <w:t>similar to</w:t>
+      </w:r>
+      <w:proofErr w:type="gramEnd"/>
+      <w:r>
+        <w:rPr>
+          <w:color w:val="7F7F7F" w:themeColor="text1" w:themeTint="80"/>
+          <w:sz w:val="24"/>
+          <w:szCs w:val="24"/>
+        </w:rPr>
+        <w:t xml:space="preserve"> the A/B/C test referred to in the chi-square distribution</w:t>
       </w:r>
     </w:p>
     <w:p>
@@ -12556,7 +13118,49 @@
         <w:rPr>
           <w:color w:val="000000" w:themeColor="text1"/>
         </w:rPr>
-        <w:t>The Poisson distribution tells us the distribu‐ tion of events per unit of time or space when we sample many such units. It is useful when addressing queuing questions such as “How much capacity do we need to be 95% sure of fully processing the internet traffic that arrives on a server in any fivesecond period?”</w:t>
+        <w:t xml:space="preserve">The Poisson distribution tells us the </w:t>
+      </w:r>
+      <w:proofErr w:type="spellStart"/>
+      <w:r>
+        <w:rPr>
+          <w:color w:val="000000" w:themeColor="text1"/>
+        </w:rPr>
+        <w:t>distribu</w:t>
+      </w:r>
+      <w:proofErr w:type="spellEnd"/>
+      <w:r>
+        <w:rPr>
+          <w:color w:val="000000" w:themeColor="text1"/>
+        </w:rPr>
+        <w:t xml:space="preserve">‐ </w:t>
+      </w:r>
+      <w:proofErr w:type="spellStart"/>
+      <w:r>
+        <w:rPr>
+          <w:color w:val="000000" w:themeColor="text1"/>
+        </w:rPr>
+        <w:t>tion</w:t>
+      </w:r>
+      <w:proofErr w:type="spellEnd"/>
+      <w:r>
+        <w:rPr>
+          <w:color w:val="000000" w:themeColor="text1"/>
+        </w:rPr>
+        <w:t xml:space="preserve"> of events per unit of time or space when we sample many such units. It is useful when addressing queuing questions such as “How much capacity do we need to be 95% sure of fully processing the internet traffic that arrives on a server in any </w:t>
+      </w:r>
+      <w:proofErr w:type="spellStart"/>
+      <w:r>
+        <w:rPr>
+          <w:color w:val="000000" w:themeColor="text1"/>
+        </w:rPr>
+        <w:t>fivesecond</w:t>
+      </w:r>
+      <w:proofErr w:type="spellEnd"/>
+      <w:r>
+        <w:rPr>
+          <w:color w:val="000000" w:themeColor="text1"/>
+        </w:rPr>
+        <w:t xml:space="preserve"> period?”</w:t>
       </w:r>
     </w:p>
     <w:p>
@@ -12684,7 +13288,29 @@
           <w:sz w:val="24"/>
           <w:szCs w:val="24"/>
         </w:rPr>
-        <w:t>Suppose we have a system where events occur at an average rate of 2 per hour. The time between events follows an exponential distribution with λ=2\lambda = 2λ=2. The mean time between events is 12\frac{1}{2}</w:t>
+        <w:t>Suppose we have a system where events occur at an average rate of 2 per hour. The time between events follows an exponential distribution with λ=2\lambda = 2λ=2. The mean time between events is 12\</w:t>
+      </w:r>
+      <w:proofErr w:type="gramStart"/>
+      <w:r>
+        <w:rPr>
+          <w:i/>
+          <w:iCs/>
+          <w:color w:val="7F7F7F" w:themeColor="text1" w:themeTint="80"/>
+          <w:sz w:val="24"/>
+          <w:szCs w:val="24"/>
+        </w:rPr>
+        <w:t>frac{</w:t>
+      </w:r>
+      <w:proofErr w:type="gramEnd"/>
+      <w:r>
+        <w:rPr>
+          <w:i/>
+          <w:iCs/>
+          <w:color w:val="7F7F7F" w:themeColor="text1" w:themeTint="80"/>
+          <w:sz w:val="24"/>
+          <w:szCs w:val="24"/>
+        </w:rPr>
+        <w:t>1}{2}</w:t>
       </w:r>
       <w:r>
         <w:rPr>
@@ -12832,7 +13458,15 @@
     </w:p>
     <w:p>
       <w:r>
-        <w:t>In many applications, the event rate, λ, is known or can be estimated from prior data. However, for rare events, this is not necessarily so. Aircraft engine failure, for exam‐ ple, is sufficiently rare (thankfully) that, for a given engine type, there may be little data on which to base an estimate of time between failures. With no data at all, there is little basis on which to estimate an event rate</w:t>
+        <w:t xml:space="preserve">In many applications, the event rate, λ, is known or can be estimated from prior data. However, for rare events, this is not necessarily so. Aircraft engine failure, for exam‐ </w:t>
+      </w:r>
+      <w:proofErr w:type="spellStart"/>
+      <w:r>
+        <w:t>ple</w:t>
+      </w:r>
+      <w:proofErr w:type="spellEnd"/>
+      <w:r>
+        <w:t>, is sufficiently rare (thankfully) that, for a given engine type, there may be little data on which to base an estimate of time between failures. With no data at all, there is little basis on which to estimate an event rate</w:t>
       </w:r>
     </w:p>
     <w:p>
@@ -13443,7 +14077,43 @@
           <w:sz w:val="24"/>
           <w:szCs w:val="24"/>
         </w:rPr>
-        <w:t xml:space="preserve">A/B tests are common in web design and marketing, since results are so readily meas‐ ured. Some examples of A/B testing include: </w:t>
+        <w:t xml:space="preserve">A/B tests are common in web design and marketing, since results are so readily </w:t>
+      </w:r>
+      <w:proofErr w:type="spellStart"/>
+      <w:r>
+        <w:rPr>
+          <w:color w:val="000000" w:themeColor="text1"/>
+          <w:sz w:val="24"/>
+          <w:szCs w:val="24"/>
+        </w:rPr>
+        <w:t>meas</w:t>
+      </w:r>
+      <w:proofErr w:type="spellEnd"/>
+      <w:r>
+        <w:rPr>
+          <w:color w:val="000000" w:themeColor="text1"/>
+          <w:sz w:val="24"/>
+          <w:szCs w:val="24"/>
+        </w:rPr>
+        <w:t xml:space="preserve">‐ </w:t>
+      </w:r>
+      <w:proofErr w:type="spellStart"/>
+      <w:r>
+        <w:rPr>
+          <w:color w:val="000000" w:themeColor="text1"/>
+          <w:sz w:val="24"/>
+          <w:szCs w:val="24"/>
+        </w:rPr>
+        <w:t>ured</w:t>
+      </w:r>
+      <w:proofErr w:type="spellEnd"/>
+      <w:r>
+        <w:rPr>
+          <w:color w:val="000000" w:themeColor="text1"/>
+          <w:sz w:val="24"/>
+          <w:szCs w:val="24"/>
+        </w:rPr>
+        <w:t xml:space="preserve">. Some examples of A/B testing include: </w:t>
       </w:r>
     </w:p>
     <w:p>
@@ -13610,7 +14280,25 @@
           <w:sz w:val="24"/>
           <w:szCs w:val="24"/>
         </w:rPr>
-        <w:t>• Luck of the draw in which subjects are assigned to which treatments (i.e., the ran‐ dom assignment may have resulted in the naturally better-performing subjects being concentrated in A or B)</w:t>
+        <w:t xml:space="preserve">• Luck of the draw in which subjects are assigned to which treatments (i.e., the ran‐ </w:t>
+      </w:r>
+      <w:proofErr w:type="spellStart"/>
+      <w:r>
+        <w:rPr>
+          <w:color w:val="000000" w:themeColor="text1"/>
+          <w:sz w:val="24"/>
+          <w:szCs w:val="24"/>
+        </w:rPr>
+        <w:t>dom</w:t>
+      </w:r>
+      <w:proofErr w:type="spellEnd"/>
+      <w:r>
+        <w:rPr>
+          <w:color w:val="000000" w:themeColor="text1"/>
+          <w:sz w:val="24"/>
+          <w:szCs w:val="24"/>
+        </w:rPr>
+        <w:t xml:space="preserve"> assignment may have resulted in the naturally better-performing subjects being concentrated in A or B)</w:t>
       </w:r>
     </w:p>
     <w:p>
@@ -13811,72 +14499,90 @@
           <w:bCs/>
           <w:color w:val="000000" w:themeColor="text1"/>
         </w:rPr>
-        <w:t>Why Just A/B? Why Not C, D,…?</w:t>
-      </w:r>
-    </w:p>
-    <w:p>
-      <w:pPr>
-        <w:rPr>
-          <w:color w:val="000000" w:themeColor="text1"/>
-        </w:rPr>
-      </w:pPr>
-      <w:r>
-        <w:rPr>
-          <w:color w:val="000000" w:themeColor="text1"/>
-        </w:rPr>
-        <w:t>A/B tests are popular in the marketing and ecommerce worlds</w:t>
-      </w:r>
-      <w:r>
-        <w:rPr>
-          <w:color w:val="000000" w:themeColor="text1"/>
-        </w:rPr>
-        <w:t>.</w:t>
-      </w:r>
-      <w:r>
-        <w:rPr>
-          <w:color w:val="000000" w:themeColor="text1"/>
-        </w:rPr>
-        <w:br/>
-      </w:r>
-      <w:r>
-        <w:rPr>
-          <w:color w:val="000000" w:themeColor="text1"/>
-        </w:rPr>
-        <w:t>Additional treatments can be include</w:t>
-      </w:r>
-      <w:r>
-        <w:rPr>
-          <w:color w:val="000000" w:themeColor="text1"/>
-        </w:rPr>
-        <w:t xml:space="preserve">d. </w:t>
-      </w:r>
-      <w:r>
-        <w:rPr>
-          <w:color w:val="000000" w:themeColor="text1"/>
-        </w:rPr>
-        <w:t>Pharmaceutical trials where subjects are scarce, expensive, and acquired over time are sometimes designed with multiple opportunities to stop the experiment and reach a conclusion.</w:t>
-      </w:r>
-    </w:p>
-    <w:p>
-      <w:pPr>
+        <w:t xml:space="preserve">Why Just A/B? Why Not C, </w:t>
+      </w:r>
+      <w:proofErr w:type="gramStart"/>
+      <w:r>
         <w:rPr>
           <w:b/>
           <w:bCs/>
-          <w:i/>
-          <w:iCs/>
-          <w:color w:val="000000" w:themeColor="text1"/>
-        </w:rPr>
-      </w:pPr>
-      <w:r>
-        <w:rPr>
-          <w:color w:val="000000" w:themeColor="text1"/>
-        </w:rPr>
-        <w:t xml:space="preserve">Which, out of multiple possible prices, is best? For this, a relatively new type of experimental design is used: the </w:t>
-      </w:r>
+          <w:color w:val="000000" w:themeColor="text1"/>
+        </w:rPr>
+        <w:t>D,…</w:t>
+      </w:r>
+      <w:proofErr w:type="gramEnd"/>
       <w:r>
         <w:rPr>
           <w:b/>
           <w:bCs/>
+          <w:color w:val="000000" w:themeColor="text1"/>
+        </w:rPr>
+        <w:t>?</w:t>
+      </w:r>
+    </w:p>
+    <w:p>
+      <w:pPr>
+        <w:rPr>
+          <w:color w:val="000000" w:themeColor="text1"/>
+        </w:rPr>
+      </w:pPr>
+      <w:r>
+        <w:rPr>
+          <w:color w:val="000000" w:themeColor="text1"/>
+        </w:rPr>
+        <w:t>A/B tests are popular in the marketing and ecommerce worlds</w:t>
+      </w:r>
+      <w:r>
+        <w:rPr>
+          <w:color w:val="000000" w:themeColor="text1"/>
+        </w:rPr>
+        <w:t>.</w:t>
+      </w:r>
+      <w:r>
+        <w:rPr>
+          <w:color w:val="000000" w:themeColor="text1"/>
+        </w:rPr>
+        <w:br/>
+      </w:r>
+      <w:r>
+        <w:rPr>
+          <w:color w:val="000000" w:themeColor="text1"/>
+        </w:rPr>
+        <w:t>Additional treatments can be include</w:t>
+      </w:r>
+      <w:r>
+        <w:rPr>
+          <w:color w:val="000000" w:themeColor="text1"/>
+        </w:rPr>
+        <w:t xml:space="preserve">d. </w:t>
+      </w:r>
+      <w:r>
+        <w:rPr>
+          <w:color w:val="000000" w:themeColor="text1"/>
+        </w:rPr>
+        <w:t>Pharmaceutical trials where subjects are scarce, expensive, and acquired over time are sometimes designed with multiple opportunities to stop the experiment and reach a conclusion.</w:t>
+      </w:r>
+    </w:p>
+    <w:p>
+      <w:pPr>
+        <w:rPr>
+          <w:b/>
+          <w:bCs/>
+          <w:i/>
+          <w:iCs/>
+          <w:color w:val="000000" w:themeColor="text1"/>
+        </w:rPr>
+      </w:pPr>
+      <w:r>
+        <w:rPr>
+          <w:color w:val="000000" w:themeColor="text1"/>
+        </w:rPr>
+        <w:t xml:space="preserve">Which, out of multiple possible prices, is best? For this, a relatively new type of experimental design is used: the </w:t>
+      </w:r>
+      <w:r>
+        <w:rPr>
+          <w:b/>
+          <w:bCs/>
           <w:i/>
           <w:iCs/>
           <w:color w:val="000000" w:themeColor="text1"/>
@@ -14193,24 +14899,51 @@
           <w:sz w:val="24"/>
           <w:szCs w:val="24"/>
         </w:rPr>
-        <w:t>Statistical hypothesis testing was invented as a way to protect researchers from being fooled by random chance.</w:t>
-      </w:r>
-    </w:p>
-    <w:p>
-      <w:pPr>
-        <w:rPr>
-          <w:color w:val="000000" w:themeColor="text1"/>
-          <w:sz w:val="24"/>
-          <w:szCs w:val="24"/>
-        </w:rPr>
-      </w:pPr>
-      <w:r>
-        <w:rPr>
-          <w:color w:val="000000" w:themeColor="text1"/>
-          <w:sz w:val="24"/>
-          <w:szCs w:val="24"/>
-        </w:rPr>
-        <w:t xml:space="preserve">the tendency of the human mind to underestimate the scope of natural random behavior. One manifestation of this is the failure to anticipate extreme events, or so-called “black swans” </w:t>
+        <w:t xml:space="preserve">Statistical hypothesis testing was invented </w:t>
+      </w:r>
+      <w:proofErr w:type="gramStart"/>
+      <w:r>
+        <w:rPr>
+          <w:color w:val="000000" w:themeColor="text1"/>
+          <w:sz w:val="24"/>
+          <w:szCs w:val="24"/>
+        </w:rPr>
+        <w:t>as a way to</w:t>
+      </w:r>
+      <w:proofErr w:type="gramEnd"/>
+      <w:r>
+        <w:rPr>
+          <w:color w:val="000000" w:themeColor="text1"/>
+          <w:sz w:val="24"/>
+          <w:szCs w:val="24"/>
+        </w:rPr>
+        <w:t xml:space="preserve"> protect researchers from being fooled by random chance.</w:t>
+      </w:r>
+    </w:p>
+    <w:p>
+      <w:pPr>
+        <w:rPr>
+          <w:color w:val="000000" w:themeColor="text1"/>
+          <w:sz w:val="24"/>
+          <w:szCs w:val="24"/>
+        </w:rPr>
+      </w:pPr>
+      <w:r>
+        <w:rPr>
+          <w:color w:val="000000" w:themeColor="text1"/>
+          <w:sz w:val="24"/>
+          <w:szCs w:val="24"/>
+        </w:rPr>
+        <w:t>the tendency of the human mind to underestimate the scope of natural random behavior. One manifestation of this is the failure to anticipate extreme events, or so-called “black swans</w:t>
+      </w:r>
+      <w:proofErr w:type="gramStart"/>
+      <w:r>
+        <w:rPr>
+          <w:color w:val="000000" w:themeColor="text1"/>
+          <w:sz w:val="24"/>
+          <w:szCs w:val="24"/>
+        </w:rPr>
+        <w:t xml:space="preserve">” </w:t>
       </w:r>
       <w:r>
         <w:rPr>
@@ -14226,7 +14959,16 @@
           <w:sz w:val="24"/>
           <w:szCs w:val="24"/>
         </w:rPr>
-        <w:t>Another manifestation is the tendency to misinterpret random events as having patterns of some significance</w:t>
+        <w:t>Another</w:t>
+      </w:r>
+      <w:proofErr w:type="gramEnd"/>
+      <w:r>
+        <w:rPr>
+          <w:color w:val="000000" w:themeColor="text1"/>
+          <w:sz w:val="24"/>
+          <w:szCs w:val="24"/>
+        </w:rPr>
+        <w:t xml:space="preserve"> manifestation is the tendency to misinterpret random events as having patterns of some significance</w:t>
       </w:r>
     </w:p>
     <w:p>
@@ -14264,7 +15006,79 @@
           <w:sz w:val="24"/>
           <w:szCs w:val="24"/>
         </w:rPr>
-        <w:t>Ask several friends to invent a series of 50 coin flips: have them write down a series of random Hs and Ts. Then ask them to actually flip a coin 50 times and write down the results. Have them put the real coin flip results in one pile, and the madeup results in another. It is easy to tell which results are real: the real ones will have longer runs of Hs or Ts. In a set of 50 real coin flips, it is not at all unusual to see five Hypothesis Tests | 93 or six Hs or Ts in a row. However, when most of us are inventing random coin flips and we have gotten three or four Hs in a row, we tell ourselves that, for the series to look random, we had better switch to T</w:t>
+        <w:t xml:space="preserve">Ask several friends to invent a series of </w:t>
+      </w:r>
+      <w:proofErr w:type="gramStart"/>
+      <w:r>
+        <w:rPr>
+          <w:color w:val="000000" w:themeColor="text1"/>
+          <w:sz w:val="24"/>
+          <w:szCs w:val="24"/>
+        </w:rPr>
+        <w:t>50 coin</w:t>
+      </w:r>
+      <w:proofErr w:type="gramEnd"/>
+      <w:r>
+        <w:rPr>
+          <w:color w:val="000000" w:themeColor="text1"/>
+          <w:sz w:val="24"/>
+          <w:szCs w:val="24"/>
+        </w:rPr>
+        <w:t xml:space="preserve"> flips: have them write down a series of random Hs and Ts. Then ask them to </w:t>
+      </w:r>
+      <w:proofErr w:type="gramStart"/>
+      <w:r>
+        <w:rPr>
+          <w:color w:val="000000" w:themeColor="text1"/>
+          <w:sz w:val="24"/>
+          <w:szCs w:val="24"/>
+        </w:rPr>
+        <w:t>actually flip</w:t>
+      </w:r>
+      <w:proofErr w:type="gramEnd"/>
+      <w:r>
+        <w:rPr>
+          <w:color w:val="000000" w:themeColor="text1"/>
+          <w:sz w:val="24"/>
+          <w:szCs w:val="24"/>
+        </w:rPr>
+        <w:t xml:space="preserve"> a coin 50 times and write down the results. Have them put the real coin flip results in one pile, and the </w:t>
+      </w:r>
+      <w:proofErr w:type="spellStart"/>
+      <w:r>
+        <w:rPr>
+          <w:color w:val="000000" w:themeColor="text1"/>
+          <w:sz w:val="24"/>
+          <w:szCs w:val="24"/>
+        </w:rPr>
+        <w:t>madeup</w:t>
+      </w:r>
+      <w:proofErr w:type="spellEnd"/>
+      <w:r>
+        <w:rPr>
+          <w:color w:val="000000" w:themeColor="text1"/>
+          <w:sz w:val="24"/>
+          <w:szCs w:val="24"/>
+        </w:rPr>
+        <w:t xml:space="preserve"> results in another. It is easy to tell which results are real: the real ones will have longer </w:t>
+      </w:r>
+      <w:proofErr w:type="gramStart"/>
+      <w:r>
+        <w:rPr>
+          <w:color w:val="000000" w:themeColor="text1"/>
+          <w:sz w:val="24"/>
+          <w:szCs w:val="24"/>
+        </w:rPr>
+        <w:t>runs</w:t>
+      </w:r>
+      <w:proofErr w:type="gramEnd"/>
+      <w:r>
+        <w:rPr>
+          <w:color w:val="000000" w:themeColor="text1"/>
+          <w:sz w:val="24"/>
+          <w:szCs w:val="24"/>
+        </w:rPr>
+        <w:t xml:space="preserve"> of Hs or Ts. In a set of 50 real coin flips, it is not at all unusual to see five Hypothesis Tests | 93 or six Hs or Ts in a row. However, when most of us are inventing random coin flips and we have gotten three or four Hs in a row, we tell ourselves that, for the series to look random, we had better switch to T</w:t>
       </w:r>
     </w:p>
     <w:p>
@@ -14340,7 +15154,25 @@
           <w:sz w:val="24"/>
           <w:szCs w:val="24"/>
         </w:rPr>
-        <w:t>The Null Hypothesis Hypothesis tests use the following logic: “Given the human tendency to react to unusual but random behavior and interpret it as something meaningful and real, in our experiments we will require proof that the difference between groups is more extreme than what chance might reasonably produce.”</w:t>
+        <w:t xml:space="preserve">The Null Hypothesis </w:t>
+      </w:r>
+      <w:proofErr w:type="spellStart"/>
+      <w:r>
+        <w:rPr>
+          <w:color w:val="000000" w:themeColor="text1"/>
+          <w:sz w:val="24"/>
+          <w:szCs w:val="24"/>
+        </w:rPr>
+        <w:t>Hypothesis</w:t>
+      </w:r>
+      <w:proofErr w:type="spellEnd"/>
+      <w:r>
+        <w:rPr>
+          <w:color w:val="000000" w:themeColor="text1"/>
+          <w:sz w:val="24"/>
+          <w:szCs w:val="24"/>
+        </w:rPr>
+        <w:t xml:space="preserve"> tests use the following logic: “Given the human tendency to react to unusual but random behavior and interpret it as something meaningful and real, in our experiments we will require proof that the difference between groups is more extreme than what chance might reasonably produce.”</w:t>
       </w:r>
     </w:p>
     <w:p>
@@ -14541,7 +15373,43 @@
           <w:sz w:val="24"/>
           <w:szCs w:val="24"/>
         </w:rPr>
-        <w:t>you want a hypothesis test to protect you from being fooled by chance in the direction favoring B. You don’t care about being fooled by chance in the other direction, because you would be sticking with A unless B proves definitively better. So you want a directional alternative hypothesis (B is better than A). In such a case, you use a one-way (or onetail) hypothesis test. This means that extreme chance results in only one direction count toward the p-value</w:t>
+        <w:t xml:space="preserve">you want a hypothesis test to protect you from being fooled by chance in the direction favoring B. You don’t care about being fooled by chance in the other direction, because you would be sticking with A unless B proves definitively better. </w:t>
+      </w:r>
+      <w:proofErr w:type="gramStart"/>
+      <w:r>
+        <w:rPr>
+          <w:color w:val="000000" w:themeColor="text1"/>
+          <w:sz w:val="24"/>
+          <w:szCs w:val="24"/>
+        </w:rPr>
+        <w:t>So</w:t>
+      </w:r>
+      <w:proofErr w:type="gramEnd"/>
+      <w:r>
+        <w:rPr>
+          <w:color w:val="000000" w:themeColor="text1"/>
+          <w:sz w:val="24"/>
+          <w:szCs w:val="24"/>
+        </w:rPr>
+        <w:t xml:space="preserve"> you want a directional alternative hypothesis (B is better than A). In such a case, you use a one-way (or </w:t>
+      </w:r>
+      <w:proofErr w:type="spellStart"/>
+      <w:r>
+        <w:rPr>
+          <w:color w:val="000000" w:themeColor="text1"/>
+          <w:sz w:val="24"/>
+          <w:szCs w:val="24"/>
+        </w:rPr>
+        <w:t>onetail</w:t>
+      </w:r>
+      <w:proofErr w:type="spellEnd"/>
+      <w:r>
+        <w:rPr>
+          <w:color w:val="000000" w:themeColor="text1"/>
+          <w:sz w:val="24"/>
+          <w:szCs w:val="24"/>
+        </w:rPr>
+        <w:t>) hypothesis test. This means that extreme chance results in only one direction count toward the p-value</w:t>
       </w:r>
       <w:r>
         <w:rPr>
@@ -14587,7 +15455,43 @@
           <w:sz w:val="24"/>
           <w:szCs w:val="24"/>
         </w:rPr>
-        <w:t xml:space="preserve">• A null hypothesis is a logical construct embodying the notion that nothing spe‐ cial has happened, and any effect you observe is due to random chance. </w:t>
+        <w:t xml:space="preserve">• A null hypothesis is a logical construct embodying the notion that nothing </w:t>
+      </w:r>
+      <w:proofErr w:type="spellStart"/>
+      <w:r>
+        <w:rPr>
+          <w:color w:val="000000" w:themeColor="text1"/>
+          <w:sz w:val="24"/>
+          <w:szCs w:val="24"/>
+        </w:rPr>
+        <w:t>spe</w:t>
+      </w:r>
+      <w:proofErr w:type="spellEnd"/>
+      <w:r>
+        <w:rPr>
+          <w:color w:val="000000" w:themeColor="text1"/>
+          <w:sz w:val="24"/>
+          <w:szCs w:val="24"/>
+        </w:rPr>
+        <w:t xml:space="preserve">‐ </w:t>
+      </w:r>
+      <w:proofErr w:type="spellStart"/>
+      <w:r>
+        <w:rPr>
+          <w:color w:val="000000" w:themeColor="text1"/>
+          <w:sz w:val="24"/>
+          <w:szCs w:val="24"/>
+        </w:rPr>
+        <w:t>cial</w:t>
+      </w:r>
+      <w:proofErr w:type="spellEnd"/>
+      <w:r>
+        <w:rPr>
+          <w:color w:val="000000" w:themeColor="text1"/>
+          <w:sz w:val="24"/>
+          <w:szCs w:val="24"/>
+        </w:rPr>
+        <w:t xml:space="preserve"> has happened, and any effect you observe is due to random chance. </w:t>
       </w:r>
     </w:p>
     <w:p>
@@ -14760,7 +15664,25 @@
           <w:sz w:val="24"/>
           <w:szCs w:val="24"/>
         </w:rPr>
-        <w:t xml:space="preserve">Permutation test </w:t>
+        <w:t xml:space="preserve">Permutation </w:t>
+      </w:r>
+      <w:proofErr w:type="gramStart"/>
+      <w:r>
+        <w:rPr>
+          <w:color w:val="000000" w:themeColor="text1"/>
+          <w:sz w:val="24"/>
+          <w:szCs w:val="24"/>
+        </w:rPr>
+        <w:t>test</w:t>
+      </w:r>
+      <w:proofErr w:type="gramEnd"/>
+      <w:r>
+        <w:rPr>
+          <w:color w:val="000000" w:themeColor="text1"/>
+          <w:sz w:val="24"/>
+          <w:szCs w:val="24"/>
+        </w:rPr>
+        <w:t xml:space="preserve"> </w:t>
       </w:r>
       <w:r>
         <w:rPr>
@@ -14811,7 +15733,25 @@
           <w:szCs w:val="24"/>
         </w:rPr>
         <w:lastRenderedPageBreak/>
-        <w:t>With or without replacement In sampling, whether or not an item is returned to the sample before the next draw</w:t>
+        <w:t xml:space="preserve">With or without replacement </w:t>
+      </w:r>
+      <w:proofErr w:type="gramStart"/>
+      <w:r>
+        <w:rPr>
+          <w:color w:val="000000" w:themeColor="text1"/>
+          <w:sz w:val="24"/>
+          <w:szCs w:val="24"/>
+        </w:rPr>
+        <w:t>In</w:t>
+      </w:r>
+      <w:proofErr w:type="gramEnd"/>
+      <w:r>
+        <w:rPr>
+          <w:color w:val="000000" w:themeColor="text1"/>
+          <w:sz w:val="24"/>
+          <w:szCs w:val="24"/>
+        </w:rPr>
+        <w:t xml:space="preserve"> sampling, whether or not an item is returned to the sample before the next draw</w:t>
       </w:r>
       <w:r>
         <w:rPr>
@@ -14950,7 +15890,25 @@
           <w:sz w:val="24"/>
           <w:szCs w:val="24"/>
         </w:rPr>
-        <w:t>5. Whatever statistic or estimate was calculated for the original samples (e.g., differ‐ ence in group proportions), calculate it now for the resamples, and record; this constitutes one permutation iteration. 6. Repeat the previous steps R times to yield a permutation distribution of the test statistic</w:t>
+        <w:t xml:space="preserve">5. Whatever statistic or estimate was calculated for the original samples (e.g., differ‐ </w:t>
+      </w:r>
+      <w:proofErr w:type="spellStart"/>
+      <w:r>
+        <w:rPr>
+          <w:color w:val="000000" w:themeColor="text1"/>
+          <w:sz w:val="24"/>
+          <w:szCs w:val="24"/>
+        </w:rPr>
+        <w:t>ence</w:t>
+      </w:r>
+      <w:proofErr w:type="spellEnd"/>
+      <w:r>
+        <w:rPr>
+          <w:color w:val="000000" w:themeColor="text1"/>
+          <w:sz w:val="24"/>
+          <w:szCs w:val="24"/>
+        </w:rPr>
+        <w:t xml:space="preserve"> in group proportions), calculate it now for the resamples, and record; this constitutes one permutation iteration. 6. Repeat the previous steps R times to yield a permutation distribution of the test statistic</w:t>
       </w:r>
     </w:p>
     <w:p>
@@ -15176,7 +16134,25 @@
           <w:sz w:val="24"/>
           <w:szCs w:val="24"/>
         </w:rPr>
-        <w:t>In an exhaustive permutation test, instead of just randomly shuffling and dividing the data, we actually figure out all the possible ways it could be divided. This is practical only for relatively small sample sizes</w:t>
+        <w:t xml:space="preserve">In an exhaustive permutation test, instead of just randomly shuffling and dividing the data, we </w:t>
+      </w:r>
+      <w:proofErr w:type="gramStart"/>
+      <w:r>
+        <w:rPr>
+          <w:color w:val="000000" w:themeColor="text1"/>
+          <w:sz w:val="24"/>
+          <w:szCs w:val="24"/>
+        </w:rPr>
+        <w:t>actually figure</w:t>
+      </w:r>
+      <w:proofErr w:type="gramEnd"/>
+      <w:r>
+        <w:rPr>
+          <w:color w:val="000000" w:themeColor="text1"/>
+          <w:sz w:val="24"/>
+          <w:szCs w:val="24"/>
+        </w:rPr>
+        <w:t xml:space="preserve"> out all the possible ways it could be divided. This is practical only for relatively small sample sizes</w:t>
       </w:r>
     </w:p>
     <w:p>
@@ -15214,7 +16190,43 @@
           <w:sz w:val="24"/>
           <w:szCs w:val="24"/>
         </w:rPr>
-        <w:t>With a large number of repeated shufflings, the random permutation test results approximate those of the exhaustive permutation test, and approach them in the limit. Exhaustive permutation tests are also sometimes called exact tests, due to their statistical property of guaranteeing that the null model will not test as “significant” more than the alpha level of the test</w:t>
+        <w:t xml:space="preserve">With a large number of repeated </w:t>
+      </w:r>
+      <w:proofErr w:type="spellStart"/>
+      <w:r>
+        <w:rPr>
+          <w:color w:val="000000" w:themeColor="text1"/>
+          <w:sz w:val="24"/>
+          <w:szCs w:val="24"/>
+        </w:rPr>
+        <w:t>shufflings</w:t>
+      </w:r>
+      <w:proofErr w:type="spellEnd"/>
+      <w:r>
+        <w:rPr>
+          <w:color w:val="000000" w:themeColor="text1"/>
+          <w:sz w:val="24"/>
+          <w:szCs w:val="24"/>
+        </w:rPr>
+        <w:t xml:space="preserve">, the random permutation test results approximate those of the exhaustive permutation </w:t>
+      </w:r>
+      <w:proofErr w:type="gramStart"/>
+      <w:r>
+        <w:rPr>
+          <w:color w:val="000000" w:themeColor="text1"/>
+          <w:sz w:val="24"/>
+          <w:szCs w:val="24"/>
+        </w:rPr>
+        <w:t>test, and</w:t>
+      </w:r>
+      <w:proofErr w:type="gramEnd"/>
+      <w:r>
+        <w:rPr>
+          <w:color w:val="000000" w:themeColor="text1"/>
+          <w:sz w:val="24"/>
+          <w:szCs w:val="24"/>
+        </w:rPr>
+        <w:t xml:space="preserve"> approach them in the limit. Exhaustive permutation tests are also sometimes called exact tests, due to their statistical property of guaranteeing that the null model will not test as “significant” more than the alpha level of the test</w:t>
       </w:r>
     </w:p>
     <w:p>
@@ -15272,7 +16284,25 @@
           <w:sz w:val="24"/>
           <w:szCs w:val="24"/>
         </w:rPr>
-        <w:t>In a bootstrap permutation test, the draws outlined in steps 2 and 3 of the random permutation test are made with replacement instead of without replacement. In this way the resampling procedure models not just the random element in the assignment of treatment to subject but also the random element in the selection of subjects from a population</w:t>
+        <w:t xml:space="preserve">In a bootstrap permutation test, the draws outlined in steps 2 and 3 of the random permutation </w:t>
+      </w:r>
+      <w:proofErr w:type="gramStart"/>
+      <w:r>
+        <w:rPr>
+          <w:color w:val="000000" w:themeColor="text1"/>
+          <w:sz w:val="24"/>
+          <w:szCs w:val="24"/>
+        </w:rPr>
+        <w:t>test</w:t>
+      </w:r>
+      <w:proofErr w:type="gramEnd"/>
+      <w:r>
+        <w:rPr>
+          <w:color w:val="000000" w:themeColor="text1"/>
+          <w:sz w:val="24"/>
+          <w:szCs w:val="24"/>
+        </w:rPr>
+        <w:t xml:space="preserve"> are made with replacement instead of without replacement. In this way the resampling procedure models not just the random element in the assignment of treatment to subject but also the random element in the selection of subjects from a population</w:t>
       </w:r>
     </w:p>
     <w:p>
@@ -15676,7 +16706,43 @@
           <w:sz w:val="24"/>
           <w:szCs w:val="24"/>
         </w:rPr>
-        <w:t xml:space="preserve">Put cards labeled 1 and 0 in a box: this represents the supposed shared conver‐ sion rate of 382 ones and 45,945 zeros = 0.008246 = 0.8246%. </w:t>
+        <w:t xml:space="preserve">Put cards labeled 1 and 0 in a box: this represents the supposed shared </w:t>
+      </w:r>
+      <w:proofErr w:type="spellStart"/>
+      <w:r>
+        <w:rPr>
+          <w:color w:val="000000" w:themeColor="text1"/>
+          <w:sz w:val="24"/>
+          <w:szCs w:val="24"/>
+        </w:rPr>
+        <w:t>conver</w:t>
+      </w:r>
+      <w:proofErr w:type="spellEnd"/>
+      <w:r>
+        <w:rPr>
+          <w:color w:val="000000" w:themeColor="text1"/>
+          <w:sz w:val="24"/>
+          <w:szCs w:val="24"/>
+        </w:rPr>
+        <w:t xml:space="preserve">‐ </w:t>
+      </w:r>
+      <w:proofErr w:type="spellStart"/>
+      <w:r>
+        <w:rPr>
+          <w:color w:val="000000" w:themeColor="text1"/>
+          <w:sz w:val="24"/>
+          <w:szCs w:val="24"/>
+        </w:rPr>
+        <w:t>sion</w:t>
+      </w:r>
+      <w:proofErr w:type="spellEnd"/>
+      <w:r>
+        <w:rPr>
+          <w:color w:val="000000" w:themeColor="text1"/>
+          <w:sz w:val="24"/>
+          <w:szCs w:val="24"/>
+        </w:rPr>
+        <w:t xml:space="preserve"> rate of 382 ones and 45,945 zeros = 0.008246 = 0.8246%. </w:t>
       </w:r>
     </w:p>
     <w:p>
@@ -15698,7 +16764,25 @@
           <w:sz w:val="24"/>
           <w:szCs w:val="24"/>
         </w:rPr>
-        <w:t>2. Shuffle and draw out a resample of size 23,739 (same n as price A), and record how many 1s.</w:t>
+        <w:t>2. Shuffle and draw out a resample of size 23,739 (same n as price A</w:t>
+      </w:r>
+      <w:proofErr w:type="gramStart"/>
+      <w:r>
+        <w:rPr>
+          <w:color w:val="000000" w:themeColor="text1"/>
+          <w:sz w:val="24"/>
+          <w:szCs w:val="24"/>
+        </w:rPr>
+        <w:t>), and</w:t>
+      </w:r>
+      <w:proofErr w:type="gramEnd"/>
+      <w:r>
+        <w:rPr>
+          <w:color w:val="000000" w:themeColor="text1"/>
+          <w:sz w:val="24"/>
+          <w:szCs w:val="24"/>
+        </w:rPr>
+        <w:t xml:space="preserve"> record how many 1s.</w:t>
       </w:r>
     </w:p>
     <w:p>
@@ -15914,7 +16998,35 @@
         <w:rPr>
           <w:color w:val="000000" w:themeColor="text1"/>
         </w:rPr>
-        <w:t>p-Value Simply looking at the graph is not a very precise way to measure statistical signifi‐ cance, so of more interest is the p-value. This is the frequency with which the chance model produces a result more extreme than the observed result</w:t>
+        <w:t xml:space="preserve">p-Value Simply looking at the graph is not a very precise way to measure statistical </w:t>
+      </w:r>
+      <w:proofErr w:type="spellStart"/>
+      <w:r>
+        <w:rPr>
+          <w:color w:val="000000" w:themeColor="text1"/>
+        </w:rPr>
+        <w:t>signifi</w:t>
+      </w:r>
+      <w:proofErr w:type="spellEnd"/>
+      <w:r>
+        <w:rPr>
+          <w:color w:val="000000" w:themeColor="text1"/>
+        </w:rPr>
+        <w:t xml:space="preserve">‐ </w:t>
+      </w:r>
+      <w:proofErr w:type="spellStart"/>
+      <w:r>
+        <w:rPr>
+          <w:color w:val="000000" w:themeColor="text1"/>
+        </w:rPr>
+        <w:t>cance</w:t>
+      </w:r>
+      <w:proofErr w:type="spellEnd"/>
+      <w:r>
+        <w:rPr>
+          <w:color w:val="000000" w:themeColor="text1"/>
+        </w:rPr>
+        <w:t>, so of more interest is the p-value. This is the frequency with which the chance model produces a result more extreme than the observed result</w:t>
       </w:r>
     </w:p>
     <w:p>
@@ -16056,11 +17168,49 @@
           <w:color w:val="000000" w:themeColor="text1"/>
         </w:rPr>
       </w:pPr>
-      <w:r>
-        <w:rPr>
-          <w:color w:val="000000" w:themeColor="text1"/>
-        </w:rPr>
-        <w:t>np.mean([diff &gt; obs_pct_diff for diff in perm_diffs])</w:t>
+      <w:proofErr w:type="spellStart"/>
+      <w:proofErr w:type="gramStart"/>
+      <w:r>
+        <w:rPr>
+          <w:color w:val="000000" w:themeColor="text1"/>
+        </w:rPr>
+        <w:t>np.mean</w:t>
+      </w:r>
+      <w:proofErr w:type="spellEnd"/>
+      <w:proofErr w:type="gramEnd"/>
+      <w:r>
+        <w:rPr>
+          <w:color w:val="000000" w:themeColor="text1"/>
+        </w:rPr>
+        <w:t xml:space="preserve">([diff &gt; </w:t>
+      </w:r>
+      <w:proofErr w:type="spellStart"/>
+      <w:r>
+        <w:rPr>
+          <w:color w:val="000000" w:themeColor="text1"/>
+        </w:rPr>
+        <w:t>obs_pct_diff</w:t>
+      </w:r>
+      <w:proofErr w:type="spellEnd"/>
+      <w:r>
+        <w:rPr>
+          <w:color w:val="000000" w:themeColor="text1"/>
+        </w:rPr>
+        <w:t xml:space="preserve"> for diff in </w:t>
+      </w:r>
+      <w:proofErr w:type="spellStart"/>
+      <w:r>
+        <w:rPr>
+          <w:color w:val="000000" w:themeColor="text1"/>
+        </w:rPr>
+        <w:t>perm_diffs</w:t>
+      </w:r>
+      <w:proofErr w:type="spellEnd"/>
+      <w:r>
+        <w:rPr>
+          <w:color w:val="000000" w:themeColor="text1"/>
+        </w:rPr>
+        <w:t>])</w:t>
       </w:r>
       <w:r>
         <w:rPr>
@@ -16420,7 +17570,23 @@
           <w:sz w:val="24"/>
           <w:szCs w:val="24"/>
         </w:rPr>
-        <w:t xml:space="preserve">The real problem is that people want more meaning from the p-value than it con‐ tains. Here’s what we would like the p-value to convey: </w:t>
+        <w:t xml:space="preserve">The real problem is that people want more meaning from the p-value than it con‐ </w:t>
+      </w:r>
+      <w:proofErr w:type="spellStart"/>
+      <w:r>
+        <w:rPr>
+          <w:sz w:val="24"/>
+          <w:szCs w:val="24"/>
+        </w:rPr>
+        <w:t>tains</w:t>
+      </w:r>
+      <w:proofErr w:type="spellEnd"/>
+      <w:r>
+        <w:rPr>
+          <w:sz w:val="24"/>
+          <w:szCs w:val="24"/>
+        </w:rPr>
+        <w:t xml:space="preserve">. Here’s what we would like the p-value to convey: </w:t>
       </w:r>
     </w:p>
     <w:p>
@@ -16504,7 +17670,23 @@
           <w:sz w:val="24"/>
           <w:szCs w:val="24"/>
         </w:rPr>
-        <w:t xml:space="preserve">what the p-value actually represents: </w:t>
+        <w:t xml:space="preserve">what the p-value </w:t>
+      </w:r>
+      <w:proofErr w:type="gramStart"/>
+      <w:r>
+        <w:rPr>
+          <w:sz w:val="24"/>
+          <w:szCs w:val="24"/>
+        </w:rPr>
+        <w:t>actually represents</w:t>
+      </w:r>
+      <w:proofErr w:type="gramEnd"/>
+      <w:r>
+        <w:rPr>
+          <w:sz w:val="24"/>
+          <w:szCs w:val="24"/>
+        </w:rPr>
+        <w:t xml:space="preserve">: </w:t>
       </w:r>
     </w:p>
     <w:p>
@@ -16598,7 +17780,39 @@
           <w:sz w:val="24"/>
           <w:szCs w:val="24"/>
         </w:rPr>
-        <w:t>A significant p-value does not carry you quite as far along the road to “proof ” as it seems to promise. The logical foundation for the conclusion “statistically significant” is somewhat weaker when the real meaning of the pvalue is understood.</w:t>
+        <w:t>A significant p-value does not carry you quite as far along the road to “</w:t>
+      </w:r>
+      <w:proofErr w:type="gramStart"/>
+      <w:r>
+        <w:rPr>
+          <w:sz w:val="24"/>
+          <w:szCs w:val="24"/>
+        </w:rPr>
+        <w:t>proof ”</w:t>
+      </w:r>
+      <w:proofErr w:type="gramEnd"/>
+      <w:r>
+        <w:rPr>
+          <w:sz w:val="24"/>
+          <w:szCs w:val="24"/>
+        </w:rPr>
+        <w:t xml:space="preserve"> as it seems to promise. The logical foundation for the conclusion “statistically significant” is somewhat weaker when the real meaning of the </w:t>
+      </w:r>
+      <w:proofErr w:type="spellStart"/>
+      <w:r>
+        <w:rPr>
+          <w:sz w:val="24"/>
+          <w:szCs w:val="24"/>
+        </w:rPr>
+        <w:t>pvalue</w:t>
+      </w:r>
+      <w:proofErr w:type="spellEnd"/>
+      <w:r>
+        <w:rPr>
+          <w:sz w:val="24"/>
+          <w:szCs w:val="24"/>
+        </w:rPr>
+        <w:t xml:space="preserve"> is understood.</w:t>
       </w:r>
     </w:p>
     <w:p>
@@ -17037,6 +18251,146 @@
           <w:szCs w:val="24"/>
         </w:rPr>
       </w:pPr>
+      <w:r>
+        <w:rPr>
+          <w:color w:val="000000" w:themeColor="text1"/>
+          <w:sz w:val="24"/>
+          <w:szCs w:val="24"/>
+        </w:rPr>
+        <w:t xml:space="preserve">Practical </w:t>
+      </w:r>
+      <w:proofErr w:type="spellStart"/>
+      <w:r>
+        <w:rPr>
+          <w:color w:val="000000" w:themeColor="text1"/>
+          <w:sz w:val="24"/>
+          <w:szCs w:val="24"/>
+        </w:rPr>
+        <w:t>signi</w:t>
+      </w:r>
+      <w:r>
+        <w:rPr>
+          <w:rFonts w:ascii="Calibri" w:hAnsi="Calibri" w:cs="Calibri"/>
+          <w:color w:val="000000" w:themeColor="text1"/>
+          <w:sz w:val="24"/>
+          <w:szCs w:val="24"/>
+        </w:rPr>
+        <w:t></w:t>
+      </w:r>
+      <w:r>
+        <w:rPr>
+          <w:color w:val="000000" w:themeColor="text1"/>
+          <w:sz w:val="24"/>
+          <w:szCs w:val="24"/>
+        </w:rPr>
+        <w:t>cance</w:t>
+      </w:r>
+      <w:proofErr w:type="spellEnd"/>
+      <w:r>
+        <w:rPr>
+          <w:color w:val="000000" w:themeColor="text1"/>
+          <w:sz w:val="24"/>
+          <w:szCs w:val="24"/>
+        </w:rPr>
+        <w:t xml:space="preserve"> Even if a result is statistically significant, that does not mean it has practical </w:t>
+      </w:r>
+      <w:proofErr w:type="spellStart"/>
+      <w:r>
+        <w:rPr>
+          <w:color w:val="000000" w:themeColor="text1"/>
+          <w:sz w:val="24"/>
+          <w:szCs w:val="24"/>
+        </w:rPr>
+        <w:t>signifi</w:t>
+      </w:r>
+      <w:proofErr w:type="spellEnd"/>
+      <w:r>
+        <w:rPr>
+          <w:rFonts w:ascii="Calibri" w:hAnsi="Calibri" w:cs="Calibri"/>
+          <w:color w:val="000000" w:themeColor="text1"/>
+          <w:sz w:val="24"/>
+          <w:szCs w:val="24"/>
+        </w:rPr>
+        <w:t>‐</w:t>
+      </w:r>
+      <w:r>
+        <w:rPr>
+          <w:color w:val="000000" w:themeColor="text1"/>
+          <w:sz w:val="24"/>
+          <w:szCs w:val="24"/>
+        </w:rPr>
+        <w:t xml:space="preserve"> </w:t>
+      </w:r>
+      <w:proofErr w:type="spellStart"/>
+      <w:r>
+        <w:rPr>
+          <w:color w:val="000000" w:themeColor="text1"/>
+          <w:sz w:val="24"/>
+          <w:szCs w:val="24"/>
+        </w:rPr>
+        <w:t>cance</w:t>
+      </w:r>
+      <w:proofErr w:type="spellEnd"/>
+      <w:r>
+        <w:rPr>
+          <w:color w:val="000000" w:themeColor="text1"/>
+          <w:sz w:val="24"/>
+          <w:szCs w:val="24"/>
+        </w:rPr>
+        <w:t>. A small difference that has no practical meaning can be statistically significant if it arose from large enough samples.</w:t>
+      </w:r>
+    </w:p>
+    <w:p>
+      <w:pPr>
+        <w:ind w:left="360"/>
+        <w:rPr>
+          <w:i/>
+          <w:iCs/>
+          <w:color w:val="7F7F7F" w:themeColor="text1" w:themeTint="80"/>
+          <w:sz w:val="24"/>
+          <w:szCs w:val="24"/>
+        </w:rPr>
+      </w:pPr>
+      <w:r>
+        <w:rPr>
+          <w:i/>
+          <w:iCs/>
+          <w:color w:val="7F7F7F" w:themeColor="text1" w:themeTint="80"/>
+          <w:sz w:val="24"/>
+          <w:szCs w:val="24"/>
+        </w:rPr>
+        <w:t>--------------------- 9/2</w:t>
+      </w:r>
+      <w:r>
+        <w:rPr>
+          <w:i/>
+          <w:iCs/>
+          <w:color w:val="7F7F7F" w:themeColor="text1" w:themeTint="80"/>
+          <w:sz w:val="24"/>
+          <w:szCs w:val="24"/>
+        </w:rPr>
+        <w:t>5</w:t>
+      </w:r>
+      <w:r>
+        <w:rPr>
+          <w:i/>
+          <w:iCs/>
+          <w:color w:val="7F7F7F" w:themeColor="text1" w:themeTint="80"/>
+          <w:sz w:val="24"/>
+          <w:szCs w:val="24"/>
+        </w:rPr>
+        <w:t>/2024 up to page 10</w:t>
+      </w:r>
+      <w:r>
+        <w:rPr>
+          <w:i/>
+          <w:iCs/>
+          <w:color w:val="7F7F7F" w:themeColor="text1" w:themeTint="80"/>
+          <w:sz w:val="24"/>
+          <w:szCs w:val="24"/>
+        </w:rPr>
+        <w:t>9</w:t>
+      </w:r>
     </w:p>
     <w:p>
       <w:pPr>
@@ -18287,7 +19641,7 @@
   <w:style w:type="paragraph" w:default="1" w:styleId="Normal">
     <w:name w:val="Normal"/>
     <w:qFormat/>
-    <w:rsid w:val="006A3CE6"/>
+    <w:rsid w:val="001B7CAE"/>
   </w:style>
   <w:style w:type="character" w:default="1" w:styleId="DefaultParagraphFont">
     <w:name w:val="Default Paragraph Font"/>

</xml_diff>

<commit_message>
Day 123 Latest Tech, Day 143 Data Science
</commit_message>
<xml_diff>
--- a/Statistics.docx
+++ b/Statistics.docx
@@ -973,15 +973,7 @@
               </w:rPr>
             </w:pPr>
             <w:r>
-              <w:t xml:space="preserve">A trimmed means </w:t>
-            </w:r>
-            <w:proofErr w:type="gramStart"/>
-            <w:r>
-              <w:t>eliminate</w:t>
-            </w:r>
-            <w:proofErr w:type="gramEnd"/>
-            <w:r>
-              <w:t xml:space="preserve"> the influence of extreme values, EX: International diving the top score &amp; bottom score from five judges are dropped and the final score is the average of scores from 3 remaining judges. This </w:t>
+              <w:t xml:space="preserve">A trimmed means eliminate the influence of extreme values, EX: International diving the top score &amp; bottom score from five judges are dropped and the final score is the average of scores from 3 remaining judges. This </w:t>
             </w:r>
             <w:r>
               <w:t>makes it difficult for a single judge to manipulate the scores.</w:t>
@@ -1032,21 +1024,7 @@
         <w:rPr>
           <w:color w:val="000000" w:themeColor="text1"/>
         </w:rPr>
-        <w:t xml:space="preserve">Outlier: is </w:t>
-      </w:r>
-      <w:proofErr w:type="spellStart"/>
-      <w:r>
-        <w:rPr>
-          <w:color w:val="000000" w:themeColor="text1"/>
-        </w:rPr>
-        <w:t>a</w:t>
-      </w:r>
-      <w:proofErr w:type="spellEnd"/>
-      <w:r>
-        <w:rPr>
-          <w:color w:val="000000" w:themeColor="text1"/>
-        </w:rPr>
-        <w:t xml:space="preserve"> any value which is very distant from other values in data set and cause skewness.</w:t>
+        <w:t>Outlier: is a any value which is very distant from other values in data set and cause skewness.</w:t>
       </w:r>
     </w:p>
     <w:p>
@@ -1606,19 +1584,11 @@
                 <w:color w:val="000000" w:themeColor="text1"/>
               </w:rPr>
             </w:pPr>
-            <w:proofErr w:type="spellStart"/>
             <w:r>
               <w:rPr>
                 <w:color w:val="000000" w:themeColor="text1"/>
               </w:rPr>
-              <w:t>Its</w:t>
-            </w:r>
-            <w:proofErr w:type="spellEnd"/>
-            <w:r>
-              <w:rPr>
-                <w:color w:val="000000" w:themeColor="text1"/>
-              </w:rPr>
-              <w:t xml:space="preserve"> not express in square root as it already quantifies the spread of data in squared units.</w:t>
+              <w:t>Its not express in square root as it already quantifies the spread of data in squared units.</w:t>
             </w:r>
           </w:p>
         </w:tc>
@@ -2006,21 +1976,7 @@
               <w:rPr>
                 <w:color w:val="000000" w:themeColor="text1"/>
               </w:rPr>
-              <w:t xml:space="preserve"> but MAD won’t because </w:t>
-            </w:r>
-            <w:proofErr w:type="gramStart"/>
-            <w:r>
-              <w:rPr>
-                <w:color w:val="000000" w:themeColor="text1"/>
-              </w:rPr>
-              <w:t>its</w:t>
-            </w:r>
-            <w:proofErr w:type="gramEnd"/>
-            <w:r>
-              <w:rPr>
-                <w:color w:val="000000" w:themeColor="text1"/>
-              </w:rPr>
-              <w:t xml:space="preserve"> taking absolute values</w:t>
+              <w:t xml:space="preserve"> but MAD won’t because its taking absolute values</w:t>
             </w:r>
           </w:p>
         </w:tc>
@@ -3056,7 +3012,7 @@
                 <w:noProof/>
               </w:rPr>
               <w:drawing>
-                <wp:inline distT="0" distB="0" distL="0" distR="0" wp14:anchorId="06DA7828" wp14:editId="4574B3DE">
+                <wp:inline distT="0" distB="0" distL="0" distR="0" wp14:anchorId="06DA7828" wp14:editId="4B3EC314">
                   <wp:extent cx="1778000" cy="1244581"/>
                   <wp:effectExtent l="0" t="0" r="0" b="0"/>
                   <wp:docPr id="88014661" name="Picture 1" descr="Box Plot - Simply explained - DATAtab"/>
@@ -4278,21 +4234,7 @@
         <w:rPr>
           <w:color w:val="000000" w:themeColor="text1"/>
         </w:rPr>
-        <w:t xml:space="preserve">For our purposes the probability of an event will happen is the proportion of the event will occur if the situation could be </w:t>
-      </w:r>
-      <w:proofErr w:type="gramStart"/>
-      <w:r>
-        <w:rPr>
-          <w:color w:val="000000" w:themeColor="text1"/>
-        </w:rPr>
-        <w:t>repeated over and over again</w:t>
-      </w:r>
-      <w:proofErr w:type="gramEnd"/>
-      <w:r>
-        <w:rPr>
-          <w:color w:val="000000" w:themeColor="text1"/>
-        </w:rPr>
-        <w:t>, infinitely.</w:t>
+        <w:t>For our purposes the probability of an event will happen is the proportion of the event will occur if the situation could be repeated over and over again, infinitely.</w:t>
       </w:r>
     </w:p>
     <w:p>
@@ -4351,48 +4293,20 @@
         <w:rPr>
           <w:color w:val="000000" w:themeColor="text1"/>
         </w:rPr>
-        <w:t xml:space="preserve">If the highest value of X goes with highest value of </w:t>
-      </w:r>
-      <w:proofErr w:type="gramStart"/>
-      <w:r>
-        <w:rPr>
-          <w:color w:val="000000" w:themeColor="text1"/>
-        </w:rPr>
-        <w:t>Y</w:t>
-      </w:r>
-      <w:proofErr w:type="gramEnd"/>
-      <w:r>
-        <w:rPr>
-          <w:color w:val="000000" w:themeColor="text1"/>
-        </w:rPr>
-        <w:t xml:space="preserve"> then correlation of X and Y is positively correlated and also for vice versa.</w:t>
-      </w:r>
-    </w:p>
-    <w:p>
-      <w:pPr>
-        <w:rPr>
-          <w:color w:val="000000" w:themeColor="text1"/>
-        </w:rPr>
-      </w:pPr>
-      <w:r>
-        <w:rPr>
-          <w:color w:val="000000" w:themeColor="text1"/>
-        </w:rPr>
-        <w:t xml:space="preserve">If the highest value of X goes with lowest value of </w:t>
-      </w:r>
-      <w:proofErr w:type="gramStart"/>
-      <w:r>
-        <w:rPr>
-          <w:color w:val="000000" w:themeColor="text1"/>
-        </w:rPr>
-        <w:t>X</w:t>
-      </w:r>
-      <w:proofErr w:type="gramEnd"/>
-      <w:r>
-        <w:rPr>
-          <w:color w:val="000000" w:themeColor="text1"/>
-        </w:rPr>
-        <w:t xml:space="preserve"> then correlation of X and Y is negatively correlated and also for vice versa</w:t>
+        <w:t>If the highest value of X goes with highest value of Y then correlation of X and Y is positively correlated and also for vice versa.</w:t>
+      </w:r>
+    </w:p>
+    <w:p>
+      <w:pPr>
+        <w:rPr>
+          <w:color w:val="000000" w:themeColor="text1"/>
+        </w:rPr>
+      </w:pPr>
+      <w:r>
+        <w:rPr>
+          <w:color w:val="000000" w:themeColor="text1"/>
+        </w:rPr>
+        <w:t>If the highest value of X goes with lowest value of X then correlation of X and Y is negatively correlated and also for vice versa</w:t>
       </w:r>
     </w:p>
     <w:p>
@@ -4523,21 +4437,7 @@
         <w:rPr>
           <w:color w:val="000000" w:themeColor="text1"/>
         </w:rPr>
-        <w:t xml:space="preserve"> a plot which x-axis is one plot and y axis </w:t>
-      </w:r>
-      <w:proofErr w:type="gramStart"/>
-      <w:r>
-        <w:rPr>
-          <w:color w:val="000000" w:themeColor="text1"/>
-        </w:rPr>
-        <w:t>is</w:t>
-      </w:r>
-      <w:proofErr w:type="gramEnd"/>
-      <w:r>
-        <w:rPr>
-          <w:color w:val="000000" w:themeColor="text1"/>
-        </w:rPr>
-        <w:t xml:space="preserve"> one plot.</w:t>
+        <w:t xml:space="preserve"> a plot which x-axis is one plot and y axis is one plot.</w:t>
       </w:r>
     </w:p>
     <w:p>
@@ -5189,21 +5089,7 @@
         <w:rPr>
           <w:color w:val="000000" w:themeColor="text1"/>
         </w:rPr>
-        <w:t xml:space="preserve">The sum of products (32 in the original case) can be used as a metric to compare against random </w:t>
-      </w:r>
-      <w:proofErr w:type="spellStart"/>
-      <w:r>
-        <w:rPr>
-          <w:color w:val="000000" w:themeColor="text1"/>
-        </w:rPr>
-        <w:t>shufflings</w:t>
-      </w:r>
-      <w:proofErr w:type="spellEnd"/>
-      <w:r>
-        <w:rPr>
-          <w:color w:val="000000" w:themeColor="text1"/>
-        </w:rPr>
-        <w:t>. By shuffling one of the vectors multiple times and calculating the sum of products each time, you can generate a distribution of sums. This relates to a resampling-based estimate.</w:t>
+        <w:t>The sum of products (32 in the original case) can be used as a metric to compare against random shufflings. By shuffling one of the vectors multiple times and calculating the sum of products each time, you can generate a distribution of sums. This relates to a resampling-based estimate.</w:t>
       </w:r>
     </w:p>
     <w:p>
@@ -5279,15 +5165,7 @@
         <w:t>Pearson’s correlation coefficient</w:t>
       </w:r>
       <w:r>
-        <w:t xml:space="preserve">, we multiply deviations from the mean for variable 1 </w:t>
-      </w:r>
-      <w:proofErr w:type="gramStart"/>
-      <w:r>
-        <w:t>times</w:t>
-      </w:r>
-      <w:proofErr w:type="gramEnd"/>
-      <w:r>
-        <w:t xml:space="preserve"> those for variable 2, and divide by the product of the standard deviations</w:t>
+        <w:t>, we multiply deviations from the mean for variable 1 times those for variable 2, and divide by the product of the standard deviations</w:t>
       </w:r>
     </w:p>
     <w:p>
@@ -5400,31 +5278,7 @@
         <w:t>Variables can have an association that is not linear, in which case the correlation coefficient may not be a useful metric. The relationship between tax rates and revenue</w:t>
       </w:r>
       <w:r>
-        <w:t xml:space="preserve"> raised is an example: as tax rates increase from zero, the revenue raised also increases. However, once tax rates reach a high level and approach 100%, tax avoidance </w:t>
-      </w:r>
-      <w:proofErr w:type="spellStart"/>
-      <w:r>
-        <w:t>increa</w:t>
-      </w:r>
-      <w:proofErr w:type="spellEnd"/>
-      <w:r>
-        <w:t xml:space="preserve">‐ </w:t>
-      </w:r>
-      <w:proofErr w:type="spellStart"/>
-      <w:r>
-        <w:t>ses</w:t>
-      </w:r>
-      <w:proofErr w:type="spellEnd"/>
-      <w:r>
-        <w:t xml:space="preserve"> and tax revenue </w:t>
-      </w:r>
-      <w:proofErr w:type="gramStart"/>
-      <w:r>
-        <w:t>actually declines</w:t>
-      </w:r>
-      <w:proofErr w:type="gramEnd"/>
-      <w:r>
-        <w:t>.</w:t>
+        <w:t xml:space="preserve"> raised is an example: as tax rates increase from zero, the revenue raised also increases. However, once tax rates reach a high level and approach 100%, tax avoidance increa‐ ses and tax revenue actually declines.</w:t>
       </w:r>
     </w:p>
     <w:p>
@@ -5566,114 +5420,20 @@
         <w:rPr>
           <w:color w:val="000000" w:themeColor="text1"/>
         </w:rPr>
-        <w:t xml:space="preserve">Create arrays -&gt; </w:t>
-      </w:r>
-      <w:proofErr w:type="spellStart"/>
-      <w:proofErr w:type="gramStart"/>
-      <w:r>
-        <w:rPr>
-          <w:color w:val="000000" w:themeColor="text1"/>
-        </w:rPr>
-        <w:t>np.array</w:t>
-      </w:r>
-      <w:proofErr w:type="spellEnd"/>
-      <w:proofErr w:type="gramEnd"/>
-      <w:r>
-        <w:rPr>
-          <w:color w:val="000000" w:themeColor="text1"/>
-        </w:rPr>
-        <w:t xml:space="preserve">([List]) | </w:t>
-      </w:r>
-      <w:proofErr w:type="spellStart"/>
-      <w:r>
-        <w:rPr>
-          <w:color w:val="000000" w:themeColor="text1"/>
-        </w:rPr>
-        <w:t>np.zeros</w:t>
-      </w:r>
-      <w:proofErr w:type="spellEnd"/>
-      <w:r>
-        <w:rPr>
-          <w:color w:val="000000" w:themeColor="text1"/>
-        </w:rPr>
-        <w:t>() |</w:t>
-      </w:r>
-      <w:proofErr w:type="spellStart"/>
-      <w:r>
-        <w:rPr>
-          <w:color w:val="000000" w:themeColor="text1"/>
-        </w:rPr>
-        <w:t>np.linspace</w:t>
-      </w:r>
-      <w:proofErr w:type="spellEnd"/>
-      <w:r>
-        <w:rPr>
-          <w:color w:val="000000" w:themeColor="text1"/>
-        </w:rPr>
-        <w:t xml:space="preserve">(), </w:t>
-      </w:r>
-      <w:proofErr w:type="spellStart"/>
-      <w:r>
-        <w:rPr>
-          <w:color w:val="000000" w:themeColor="text1"/>
-        </w:rPr>
-        <w:t>np.logspace</w:t>
-      </w:r>
-      <w:proofErr w:type="spellEnd"/>
-      <w:r>
-        <w:rPr>
-          <w:color w:val="000000" w:themeColor="text1"/>
-        </w:rPr>
-        <w:t>()</w:t>
-      </w:r>
-    </w:p>
-    <w:p>
-      <w:pPr>
-        <w:rPr>
-          <w:color w:val="000000" w:themeColor="text1"/>
-        </w:rPr>
-      </w:pPr>
-      <w:r>
-        <w:rPr>
-          <w:color w:val="000000" w:themeColor="text1"/>
-        </w:rPr>
-        <w:t>Examining -</w:t>
-      </w:r>
-      <w:proofErr w:type="gramStart"/>
-      <w:r>
-        <w:rPr>
-          <w:color w:val="000000" w:themeColor="text1"/>
-        </w:rPr>
-        <w:t>&gt; .</w:t>
-      </w:r>
-      <w:proofErr w:type="spellStart"/>
-      <w:r>
-        <w:rPr>
-          <w:color w:val="000000" w:themeColor="text1"/>
-        </w:rPr>
-        <w:t>dtype</w:t>
-      </w:r>
-      <w:proofErr w:type="spellEnd"/>
-      <w:proofErr w:type="gramEnd"/>
-      <w:r>
-        <w:rPr>
-          <w:color w:val="000000" w:themeColor="text1"/>
-        </w:rPr>
-        <w:t>, .</w:t>
-      </w:r>
-      <w:proofErr w:type="spellStart"/>
-      <w:r>
-        <w:rPr>
-          <w:color w:val="000000" w:themeColor="text1"/>
-        </w:rPr>
-        <w:t>ndim</w:t>
-      </w:r>
-      <w:proofErr w:type="spellEnd"/>
-      <w:r>
-        <w:rPr>
-          <w:color w:val="000000" w:themeColor="text1"/>
-        </w:rPr>
-        <w:t>, .shape, .size</w:t>
+        <w:t>Create arrays -&gt; np.array([List]) | np.zeros() |np.linspace(), np.logspace()</w:t>
+      </w:r>
+    </w:p>
+    <w:p>
+      <w:pPr>
+        <w:rPr>
+          <w:color w:val="000000" w:themeColor="text1"/>
+        </w:rPr>
+      </w:pPr>
+      <w:r>
+        <w:rPr>
+          <w:color w:val="000000" w:themeColor="text1"/>
+        </w:rPr>
+        <w:t>Examining -&gt; .dtype, .ndim, .shape, .size</w:t>
       </w:r>
     </w:p>
     <w:p>
@@ -6037,15 +5797,7 @@
     </w:p>
     <w:p>
       <w:r>
-        <w:t xml:space="preserve">• A correlation coefficient of zero indicates no correlation, but be aware that ran‐ </w:t>
-      </w:r>
-      <w:proofErr w:type="spellStart"/>
-      <w:r>
-        <w:t>dom</w:t>
-      </w:r>
-      <w:proofErr w:type="spellEnd"/>
-      <w:r>
-        <w:t xml:space="preserve"> arrangements of data will produce both positive and negative values for the correlation coefficient just by chance</w:t>
+        <w:t>• A correlation coefficient of zero indicates no correlation, but be aware that ran‐ dom arrangements of data will produce both positive and negative values for the correlation coefficient just by chance</w:t>
       </w:r>
     </w:p>
     <w:p>
@@ -6766,21 +6518,7 @@
         <w:rPr>
           <w:color w:val="000000" w:themeColor="text1"/>
         </w:rPr>
-        <w:t xml:space="preserve"> On the other </w:t>
-      </w:r>
-      <w:proofErr w:type="gramStart"/>
-      <w:r>
-        <w:rPr>
-          <w:color w:val="000000" w:themeColor="text1"/>
-        </w:rPr>
-        <w:t>hand</w:t>
-      </w:r>
-      <w:proofErr w:type="gramEnd"/>
-      <w:r>
-        <w:rPr>
-          <w:color w:val="000000" w:themeColor="text1"/>
-        </w:rPr>
-        <w:t xml:space="preserve"> the boxplot clearly shows the outliers.</w:t>
+        <w:t xml:space="preserve"> On the other hand the boxplot clearly shows the outliers.</w:t>
       </w:r>
     </w:p>
     <w:p>
@@ -7025,21 +6763,7 @@
         <w:rPr>
           <w:color w:val="000000" w:themeColor="text1"/>
         </w:rPr>
-        <w:t xml:space="preserve">In traditional statistics, there assumptions made on population but in current statistics there is no need and sample </w:t>
-      </w:r>
-      <w:proofErr w:type="gramStart"/>
-      <w:r>
-        <w:rPr>
-          <w:color w:val="000000" w:themeColor="text1"/>
-        </w:rPr>
-        <w:t>is</w:t>
-      </w:r>
-      <w:proofErr w:type="gramEnd"/>
-      <w:r>
-        <w:rPr>
-          <w:color w:val="000000" w:themeColor="text1"/>
-        </w:rPr>
-        <w:t xml:space="preserve"> used to train models and use it against the big data.</w:t>
+        <w:t>In traditional statistics, there assumptions made on population but in current statistics there is no need and sample is used to train models and use it against the big data.</w:t>
       </w:r>
     </w:p>
     <w:p>
@@ -7500,21 +7224,7 @@
           <w:color w:val="000000" w:themeColor="text1"/>
         </w:rPr>
         <w:tab/>
-        <w:t xml:space="preserve">Dividing the population into strata and randomly sampling from each </w:t>
-      </w:r>
-      <w:proofErr w:type="gramStart"/>
-      <w:r>
-        <w:rPr>
-          <w:color w:val="000000" w:themeColor="text1"/>
-        </w:rPr>
-        <w:t>strata</w:t>
-      </w:r>
-      <w:proofErr w:type="gramEnd"/>
-      <w:r>
-        <w:rPr>
-          <w:color w:val="000000" w:themeColor="text1"/>
-        </w:rPr>
-        <w:t>.</w:t>
+        <w:t>Dividing the population into strata and randomly sampling from each strata.</w:t>
       </w:r>
     </w:p>
     <w:p>
@@ -7752,15 +7462,7 @@
     </w:p>
     <w:p>
       <w:r>
-        <w:t xml:space="preserve">The reviews of restaurants, hotels, cafés, and so on that you read on social media sites like Yelp are prone to bias because the people submitting them are not randomly selected. rather, they themselves have taken the initiative to write. This leads to self-selection bias— the people motivated to write reviews may have had poor experiences, may have an association with the establishment, or may simply be a different type of person from those who do not write reviews. Note that while self-selection samples can be unreliable indicators of the true </w:t>
-      </w:r>
-      <w:proofErr w:type="gramStart"/>
-      <w:r>
-        <w:t>state of affairs</w:t>
-      </w:r>
-      <w:proofErr w:type="gramEnd"/>
-      <w:r>
-        <w:t>, they may be more reliable in simply com‐ paring one establishment to a similar one; the same self-selection bias might apply to each.</w:t>
+        <w:t>The reviews of restaurants, hotels, cafés, and so on that you read on social media sites like Yelp are prone to bias because the people submitting them are not randomly selected. rather, they themselves have taken the initiative to write. This leads to self-selection bias— the people motivated to write reviews may have had poor experiences, may have an association with the establishment, or may simply be a different type of person from those who do not write reviews. Note that while self-selection samples can be unreliable indicators of the true state of affairs, they may be more reliable in simply com‐ paring one establishment to a similar one; the same self-selection bias might apply to each.</w:t>
       </w:r>
     </w:p>
     <w:p>
@@ -7794,15 +7496,7 @@
     </w:p>
     <w:p>
       <w:r>
-        <w:t xml:space="preserve">Statistical bias refers to measurement or sampling errors that are systematic and pro‐ </w:t>
-      </w:r>
-      <w:proofErr w:type="spellStart"/>
-      <w:r>
-        <w:t>duced</w:t>
-      </w:r>
-      <w:proofErr w:type="spellEnd"/>
-      <w:r>
-        <w:t xml:space="preserve"> by the measurement or sampling process.</w:t>
+        <w:t>Statistical bias refers to measurement or sampling errors that are systematic and pro‐ duced by the measurement or sampling process.</w:t>
       </w:r>
     </w:p>
     <w:p>
@@ -7897,15 +7591,7 @@
     </w:p>
     <w:p>
       <w:r>
-        <w:t xml:space="preserve">Bias comes in different </w:t>
-      </w:r>
-      <w:proofErr w:type="gramStart"/>
-      <w:r>
-        <w:t>forms, and</w:t>
-      </w:r>
-      <w:proofErr w:type="gramEnd"/>
-      <w:r>
-        <w:t xml:space="preserve"> may be observable or invisible. When a result does suggest bias (e.g., by reference to a benchmark or actual values), it is often an indica‐ tor that a statistical or machine learning model has been mis specified, or an important variable left out.</w:t>
+        <w:t>Bias comes in different forms, and may be observable or invisible. When a result does suggest bias (e.g., by reference to a benchmark or actual values), it is often an indica‐ tor that a statistical or machine learning model has been mis specified, or an important variable left out.</w:t>
       </w:r>
     </w:p>
     <w:p>
@@ -8301,55 +7987,22 @@
           <w:bCs/>
         </w:rPr>
       </w:pPr>
-      <w:proofErr w:type="gramStart"/>
       <w:r>
         <w:rPr>
           <w:b/>
           <w:bCs/>
         </w:rPr>
-        <w:t>So</w:t>
-      </w:r>
-      <w:proofErr w:type="gramEnd"/>
-      <w:r>
-        <w:rPr>
-          <w:b/>
-          <w:bCs/>
-        </w:rPr>
-        <w:t xml:space="preserve"> when are massive amounts of data needed?</w:t>
-      </w:r>
-    </w:p>
-    <w:p>
-      <w:r>
-        <w:t xml:space="preserve">Consider the search queries received by Google, where columns are terms, rows are individual search queries, and cell values are either 0 or 1, depending on whether a query contains a term. The goal is to determine the best predicted search destination for a given query. There are over 150,000 words in the English language, and Google processes over one trillion queries per year. This yields a huge </w:t>
-      </w:r>
-      <w:proofErr w:type="gramStart"/>
-      <w:r>
-        <w:t>matrix,</w:t>
-      </w:r>
-      <w:proofErr w:type="gramEnd"/>
-      <w:r>
-        <w:t xml:space="preserve"> the vast majority of whose entries are “0.” This is a true big data problem—only when such enormous quantities of data are accumulated can </w:t>
-      </w:r>
-      <w:proofErr w:type="gramStart"/>
-      <w:r>
-        <w:t>effective</w:t>
-      </w:r>
-      <w:proofErr w:type="gramEnd"/>
-      <w:r>
-        <w:t xml:space="preserve"> search results be returned for most queries. And the more data accumulates, the better the results.</w:t>
-      </w:r>
-    </w:p>
-    <w:p>
-      <w:r>
-        <w:t xml:space="preserve">Consider the search phrase “Ricky Ricardo and Little Red Riding Hood.” In the early days of the internet, this query would probably have returned results on the band‐ leader Ricky Ricardo, the television </w:t>
-      </w:r>
-      <w:proofErr w:type="gramStart"/>
-      <w:r>
-        <w:t>show</w:t>
-      </w:r>
-      <w:proofErr w:type="gramEnd"/>
-      <w:r>
-        <w:t xml:space="preserve"> I Love Lucy in which that character appeared, and the children’s story Little Red Riding Hood. Both of those individual items would have had many searches to refer to, but the combination would have had very few. Later, now that trillions of search queries have been accumulated, this search query returns the exact I Love Lucy episode in which Ricky narrates, in dramatic fashion, the Little Red Riding Hood story to his infant son in a comic mix of English and Spanish.</w:t>
+        <w:t>So when are massive amounts of data needed?</w:t>
+      </w:r>
+    </w:p>
+    <w:p>
+      <w:r>
+        <w:t>Consider the search queries received by Google, where columns are terms, rows are individual search queries, and cell values are either 0 or 1, depending on whether a query contains a term. The goal is to determine the best predicted search destination for a given query. There are over 150,000 words in the English language, and Google processes over one trillion queries per year. This yields a huge matrix, the vast majority of whose entries are “0.” This is a true big data problem—only when such enormous quantities of data are accumulated can effective search results be returned for most queries. And the more data accumulates, the better the results.</w:t>
+      </w:r>
+    </w:p>
+    <w:p>
+      <w:r>
+        <w:t>Consider the search phrase “Ricky Ricardo and Little Red Riding Hood.” In the early days of the internet, this query would probably have returned results on the band‐ leader Ricky Ricardo, the television show I Love Lucy in which that character appeared, and the children’s story Little Red Riding Hood. Both of those individual items would have had many searches to refer to, but the combination would have had very few. Later, now that trillions of search queries have been accumulated, this search query returns the exact I Love Lucy episode in which Ricky narrates, in dramatic fashion, the Little Red Riding Hood story to his infant son in a comic mix of English and Spanish.</w:t>
       </w:r>
     </w:p>
     <w:p/>
@@ -8688,39 +8341,7 @@
         </w:rPr>
       </w:pPr>
       <w:r>
-        <w:t xml:space="preserve">Since repeated review of large data sets is a key value proposition in data science, selection bias is something to worry about. A form of selection bias of </w:t>
-      </w:r>
-      <w:proofErr w:type="gramStart"/>
-      <w:r>
-        <w:t>particular con</w:t>
-      </w:r>
-      <w:proofErr w:type="gramEnd"/>
-      <w:r>
-        <w:t xml:space="preserve">‐ </w:t>
-      </w:r>
-      <w:proofErr w:type="spellStart"/>
-      <w:r>
-        <w:t>cern</w:t>
-      </w:r>
-      <w:proofErr w:type="spellEnd"/>
-      <w:r>
-        <w:t xml:space="preserve"> to data scientists is what John Elder (founder of Elder Research, a respected data mining consultancy) calls the vast search effect. If you repeatedly run different models and ask different questions with a large data set, you are bound to find something interesting. But is the result you found truly something interesting, or is it the chance outlier? We can guard against this by using a holdout set, and sometimes more than one hold‐ out set, against which to validate performance. Elder also advocates the use of what he calls target shuffling (a permutation test, in essence) to test the validity of </w:t>
-      </w:r>
-      <w:proofErr w:type="spellStart"/>
-      <w:r>
-        <w:t>predic</w:t>
-      </w:r>
-      <w:proofErr w:type="spellEnd"/>
-      <w:r>
-        <w:t xml:space="preserve">‐ </w:t>
-      </w:r>
-      <w:proofErr w:type="spellStart"/>
-      <w:r>
-        <w:t>tive</w:t>
-      </w:r>
-      <w:proofErr w:type="spellEnd"/>
-      <w:r>
-        <w:t xml:space="preserve"> associations that a data mining model suggests</w:t>
+        <w:t>Since repeated review of large data sets is a key value proposition in data science, selection bias is something to worry about. A form of selection bias of particular con‐ cern to data scientists is what John Elder (founder of Elder Research, a respected data mining consultancy) calls the vast search effect. If you repeatedly run different models and ask different questions with a large data set, you are bound to find something interesting. But is the result you found truly something interesting, or is it the chance outlier? We can guard against this by using a holdout set, and sometimes more than one hold‐ out set, against which to validate performance. Elder also advocates the use of what he calls target shuffling (a permutation test, in essence) to test the validity of predic‐ tive associations that a data mining model suggests</w:t>
       </w:r>
     </w:p>
     <w:p>
@@ -8829,15 +8450,7 @@
     </w:p>
     <w:p>
       <w:r>
-        <w:t xml:space="preserve">Sports fans are familiar with the “rookie of the year, sophomore slump” phenomenon. Among the athletes who begin their career </w:t>
-      </w:r>
-      <w:proofErr w:type="gramStart"/>
-      <w:r>
-        <w:t>in a given</w:t>
-      </w:r>
-      <w:proofErr w:type="gramEnd"/>
-      <w:r>
-        <w:t xml:space="preserve"> season (the rookie class), there is always one who performs better than all the rest. Generally, this “rookie of the year” does not do as well in his second year. Why </w:t>
+        <w:t xml:space="preserve">Sports fans are familiar with the “rookie of the year, sophomore slump” phenomenon. Among the athletes who begin their career in a given season (the rookie class), there is always one who performs better than all the rest. Generally, this “rookie of the year” does not do as well in his second year. Why </w:t>
       </w:r>
       <w:r>
         <w:lastRenderedPageBreak/>
@@ -9195,15 +8808,7 @@
         <w:t>Data distribution</w:t>
       </w:r>
       <w:r>
-        <w:t xml:space="preserve"> </w:t>
-      </w:r>
-      <w:proofErr w:type="gramStart"/>
-      <w:r>
-        <w:t>The</w:t>
-      </w:r>
-      <w:proofErr w:type="gramEnd"/>
-      <w:r>
-        <w:t xml:space="preserve"> frequency distribution of individual values in a data set. </w:t>
+        <w:t xml:space="preserve"> The frequency distribution of individual values in a data set. </w:t>
       </w:r>
     </w:p>
     <w:p>
@@ -9215,15 +8820,7 @@
         <w:t>Sampling distribution</w:t>
       </w:r>
       <w:r>
-        <w:t xml:space="preserve"> </w:t>
-      </w:r>
-      <w:proofErr w:type="gramStart"/>
-      <w:r>
-        <w:t>The</w:t>
-      </w:r>
-      <w:proofErr w:type="gramEnd"/>
-      <w:r>
-        <w:t xml:space="preserve"> frequency distribution of a sample statistic over many samples or resamples. </w:t>
+        <w:t xml:space="preserve"> The frequency distribution of a sample statistic over many samples or resamples. </w:t>
       </w:r>
     </w:p>
     <w:p>
@@ -9235,15 +8832,7 @@
         <w:t>Central limit theorem</w:t>
       </w:r>
       <w:r>
-        <w:t xml:space="preserve"> </w:t>
-      </w:r>
-      <w:proofErr w:type="gramStart"/>
-      <w:r>
-        <w:t>The</w:t>
-      </w:r>
-      <w:proofErr w:type="gramEnd"/>
-      <w:r>
-        <w:t xml:space="preserve"> tendency of the sampling distribution to take on a normal shape as sample size rises. </w:t>
+        <w:t xml:space="preserve"> The tendency of the sampling distribution to take on a normal shape as sample size rises. </w:t>
       </w:r>
     </w:p>
     <w:p>
@@ -9255,15 +8844,7 @@
         <w:t>Standard error</w:t>
       </w:r>
       <w:r>
-        <w:t xml:space="preserve"> </w:t>
-      </w:r>
-      <w:proofErr w:type="gramStart"/>
-      <w:r>
-        <w:t>The</w:t>
-      </w:r>
-      <w:proofErr w:type="gramEnd"/>
-      <w:r>
-        <w:t xml:space="preserve"> variability (standard deviation) of a sample statistic over many samples (not to be confused with standard deviation, which by itself, refers to variability of individual data values).</w:t>
+        <w:t xml:space="preserve"> The variability (standard deviation) of a sample statistic over many samples (not to be confused with standard deviation, which by itself, refers to variability of individual data values).</w:t>
       </w:r>
     </w:p>
     <w:p>
@@ -9818,15 +9399,7 @@
     </w:p>
     <w:p>
       <w:r>
-        <w:t xml:space="preserve">1. Collect </w:t>
-      </w:r>
-      <w:proofErr w:type="gramStart"/>
-      <w:r>
-        <w:t>a number of</w:t>
-      </w:r>
-      <w:proofErr w:type="gramEnd"/>
-      <w:r>
-        <w:t xml:space="preserve"> brand-new samples from the population. </w:t>
+        <w:t xml:space="preserve">1. Collect a number of brand-new samples from the population. </w:t>
       </w:r>
     </w:p>
     <w:p>
@@ -10166,15 +9739,7 @@
     </w:p>
     <w:p>
       <w:r>
-        <w:t xml:space="preserve">In practice, it is not necessary to </w:t>
-      </w:r>
-      <w:proofErr w:type="gramStart"/>
-      <w:r>
-        <w:t>actually replicate</w:t>
-      </w:r>
-      <w:proofErr w:type="gramEnd"/>
-      <w:r>
-        <w:t xml:space="preserve"> the sample a huge number of times. We simply replace each observation after each draw; that is, we sample with replacement. In this way we effectively create an infinite population in which the probability of an element being drawn remains unchanged from draw to draw. The algorithm for a bootstrap resampling of the mean, for a sample of size n, is as follows: </w:t>
+        <w:t xml:space="preserve">In practice, it is not necessary to actually replicate the sample a huge number of times. We simply replace each observation after each draw; that is, we sample with replacement. In this way we effectively create an infinite population in which the probability of an element being drawn remains unchanged from draw to draw. The algorithm for a bootstrap resampling of the mean, for a sample of size n, is as follows: </w:t>
       </w:r>
     </w:p>
     <w:p>
@@ -10405,13 +9970,8 @@
     </w:p>
     <w:p>
       <w:r>
-        <w:t>The bootstrap can be used with multivariate data, where the rows are sampled as units (see Figure 2-8). A model might then be run on the bootstrapped data, for example, to estimate the stability (variability) of model parameters, or to improve predictive power. With classification and regression trees (also called decision trees), running multiple trees on bootstrap samples and then averaging their predictions (or, with classification, taking a majority vote) generally performs better than using a single tree. This process is called bagging (short for “bootstrap aggregating</w:t>
-      </w:r>
-      <w:proofErr w:type="gramStart"/>
-      <w:r>
-        <w:t>”;</w:t>
-      </w:r>
-      <w:proofErr w:type="gramEnd"/>
+        <w:t>The bootstrap can be used with multivariate data, where the rows are sampled as units (see Figure 2-8). A model might then be run on the bootstrapped data, for example, to estimate the stability (variability) of model parameters, or to improve predictive power. With classification and regression trees (also called decision trees), running multiple trees on bootstrap samples and then averaging their predictions (or, with classification, taking a majority vote) generally performs better than using a single tree. This process is called bagging (short for “bootstrap aggregating”;</w:t>
+      </w:r>
     </w:p>
     <w:p>
       <w:pPr>
@@ -10634,15 +10194,7 @@
     </w:p>
     <w:p>
       <w:r>
-        <w:t xml:space="preserve">Sometimes the term resampling is used synonymously with the term bootstrapping, as just outlined. More often, the term resampling also includes permutation procedures (see “Permutation Test” on page 97), where multiple samples are </w:t>
-      </w:r>
-      <w:proofErr w:type="gramStart"/>
-      <w:r>
-        <w:t>combined</w:t>
-      </w:r>
-      <w:proofErr w:type="gramEnd"/>
-      <w:r>
-        <w:t xml:space="preserve"> and the sampling may be done without replacement. In any case, the term bootstrap always implies sampling with replacement from an observed data set</w:t>
+        <w:t>Sometimes the term resampling is used synonymously with the term bootstrapping, as just outlined. More often, the term resampling also includes permutation procedures (see “Permutation Test” on page 97), where multiple samples are combined and the sampling may be done without replacement. In any case, the term bootstrap always implies sampling with replacement from an observed data set</w:t>
       </w:r>
     </w:p>
     <w:p>
@@ -10999,15 +10551,7 @@
       </w:r>
       <w:r>
         <w:br/>
-        <w:t xml:space="preserve">4. For an x% confidence interval, trim [(100-x) / </w:t>
-      </w:r>
-      <w:proofErr w:type="gramStart"/>
-      <w:r>
-        <w:t>2]%</w:t>
-      </w:r>
-      <w:proofErr w:type="gramEnd"/>
-      <w:r>
-        <w:t xml:space="preserve"> of the R resample results from either end of the distribution. </w:t>
+        <w:t xml:space="preserve">4. For an x% confidence interval, trim [(100-x) / 2]% of the R resample results from either end of the distribution. </w:t>
       </w:r>
       <w:r>
         <w:br/>
@@ -11446,15 +10990,7 @@
     </w:p>
     <w:p>
       <w:r>
-        <w:t xml:space="preserve">It is a common misconception that the normal distribution is called that because most data </w:t>
-      </w:r>
-      <w:proofErr w:type="gramStart"/>
-      <w:r>
-        <w:t>follows</w:t>
-      </w:r>
-      <w:proofErr w:type="gramEnd"/>
-      <w:r>
-        <w:t xml:space="preserve"> a normal distribution—that is, it is the normal thing. Most of the variables used in a typical data science project—in fact, most raw data as a whole—are not normally distributed.</w:t>
+        <w:t>It is a common misconception that the normal distribution is called that because most data follows a normal distribution—that is, it is the normal thing. Most of the variables used in a typical data science project—in fact, most raw data as a whole—are not normally distributed.</w:t>
       </w:r>
     </w:p>
     <w:p>
@@ -12005,21 +11541,8 @@
           <w:szCs w:val="24"/>
         </w:rPr>
       </w:pPr>
-      <w:proofErr w:type="gramStart"/>
-      <w:r>
-        <w:t>A number of</w:t>
-      </w:r>
-      <w:proofErr w:type="gramEnd"/>
-      <w:r>
-        <w:t xml:space="preserve"> different statistics can be compared, after standardization, to the </w:t>
-      </w:r>
-      <w:proofErr w:type="spellStart"/>
-      <w:r>
-        <w:t>tdistribution</w:t>
-      </w:r>
-      <w:proofErr w:type="spellEnd"/>
-      <w:r>
-        <w:t xml:space="preserve">, to estimate confidence intervals in light of sampling variation. Consider a sample of size n for which the sample mean x has been calculated. If s is the sample standard deviation, a 90% confidence interval around the sample mean is given by    </w:t>
+      <w:r>
+        <w:t xml:space="preserve">A number of different statistics can be compared, after standardization, to the tdistribution, to estimate confidence intervals in light of sampling variation. Consider a sample of size n for which the sample mean x has been calculated. If s is the sample standard deviation, a 90% confidence interval around the sample mean is given by    </w:t>
       </w:r>
       <w:r>
         <w:rPr>
@@ -12080,15 +11603,7 @@
     <w:p>
       <w:r>
         <w:lastRenderedPageBreak/>
-        <w:t xml:space="preserve">• The t-distribution is </w:t>
-      </w:r>
-      <w:proofErr w:type="gramStart"/>
-      <w:r>
-        <w:t>actually a</w:t>
-      </w:r>
-      <w:proofErr w:type="gramEnd"/>
-      <w:r>
-        <w:t xml:space="preserve"> family of distributions resembling the normal distribution but with thicker tails. </w:t>
+        <w:t xml:space="preserve">• The t-distribution is actually a family of distributions resembling the normal distribution but with thicker tails. </w:t>
       </w:r>
     </w:p>
     <w:p>
@@ -12168,14 +11683,7 @@
       </w:r>
       <w:r>
         <w:br/>
-      </w:r>
-      <w:proofErr w:type="spellStart"/>
-      <w:r>
-        <w:t>Distribution</w:t>
-      </w:r>
-      <w:proofErr w:type="spellEnd"/>
-      <w:r>
-        <w:t xml:space="preserve"> of number of successes in x trials. Synonym Bernoulli distribution</w:t>
+        <w:t>Distribution of number of successes in x trials. Synonym Bernoulli distribution</w:t>
       </w:r>
     </w:p>
     <w:p>
@@ -12201,15 +11709,7 @@
     </w:p>
     <w:p>
       <w:r>
-        <w:t xml:space="preserve">The binomial distribution is the frequency distribution of the number of successes (x) </w:t>
-      </w:r>
-      <w:proofErr w:type="gramStart"/>
-      <w:r>
-        <w:t>in a given</w:t>
-      </w:r>
-      <w:proofErr w:type="gramEnd"/>
-      <w:r>
-        <w:t xml:space="preserve"> number of trials (n) with specified probability (p) of success in each trial. There is a family of binomial distributions, depending on the values of n and p. The binomial distribution would answer a question like:</w:t>
+        <w:t>The binomial distribution is the frequency distribution of the number of successes (x) in a given number of trials (n) with specified probability (p) of success in each trial. There is a family of binomial distributions, depending on the values of n and p. The binomial distribution would answer a question like:</w:t>
       </w:r>
     </w:p>
     <w:p>
@@ -12260,56 +11760,12 @@
     </w:p>
     <w:p>
       <w:r>
-        <w:t xml:space="preserve">The </w:t>
-      </w:r>
-      <w:proofErr w:type="spellStart"/>
-      <w:proofErr w:type="gramStart"/>
-      <w:r>
-        <w:t>scipy.stats</w:t>
-      </w:r>
-      <w:proofErr w:type="spellEnd"/>
-      <w:proofErr w:type="gramEnd"/>
-      <w:r>
-        <w:t xml:space="preserve"> module implements a large variety of statistical distributions. For the binomial distribution, use the functions </w:t>
-      </w:r>
-      <w:proofErr w:type="spellStart"/>
-      <w:r>
-        <w:t>stats.binom.pmf</w:t>
-      </w:r>
-      <w:proofErr w:type="spellEnd"/>
-      <w:r>
-        <w:t xml:space="preserve"> and </w:t>
-      </w:r>
-      <w:proofErr w:type="spellStart"/>
-      <w:r>
-        <w:t>stats.binom.cdf</w:t>
-      </w:r>
-      <w:proofErr w:type="spellEnd"/>
-      <w:r>
-        <w:t xml:space="preserve">: </w:t>
-      </w:r>
-    </w:p>
-    <w:p>
-      <w:proofErr w:type="spellStart"/>
-      <w:proofErr w:type="gramStart"/>
-      <w:r>
-        <w:t>stats.binom.pmf</w:t>
-      </w:r>
-      <w:proofErr w:type="spellEnd"/>
-      <w:r>
-        <w:t>(</w:t>
-      </w:r>
-      <w:proofErr w:type="gramEnd"/>
-      <w:r>
-        <w:t xml:space="preserve">2, n=5, p=0.1) </w:t>
-      </w:r>
-      <w:proofErr w:type="spellStart"/>
-      <w:r>
-        <w:t>stats.binom.cdf</w:t>
-      </w:r>
-      <w:proofErr w:type="spellEnd"/>
-      <w:r>
-        <w:t>(2, n=5, p=0.1)</w:t>
+        <w:t xml:space="preserve">The scipy.stats module implements a large variety of statistical distributions. For the binomial distribution, use the functions stats.binom.pmf and stats.binom.cdf: </w:t>
+      </w:r>
+    </w:p>
+    <w:p>
+      <w:r>
+        <w:t>stats.binom.pmf(2, n=5, p=0.1) stats.binom.cdf(2, n=5, p=0.1)</w:t>
       </w:r>
     </w:p>
     <w:p>
@@ -12916,25 +12372,7 @@
           <w:sz w:val="24"/>
           <w:szCs w:val="24"/>
         </w:rPr>
-        <w:t xml:space="preserve">A common procedure in scientific experimentation is to test multiple treatments across groups—say, different fertilizers on different blocks of a field. This is </w:t>
-      </w:r>
-      <w:proofErr w:type="gramStart"/>
-      <w:r>
-        <w:rPr>
-          <w:color w:val="7F7F7F" w:themeColor="text1" w:themeTint="80"/>
-          <w:sz w:val="24"/>
-          <w:szCs w:val="24"/>
-        </w:rPr>
-        <w:t>similar to</w:t>
-      </w:r>
-      <w:proofErr w:type="gramEnd"/>
-      <w:r>
-        <w:rPr>
-          <w:color w:val="7F7F7F" w:themeColor="text1" w:themeTint="80"/>
-          <w:sz w:val="24"/>
-          <w:szCs w:val="24"/>
-        </w:rPr>
-        <w:t xml:space="preserve"> the A/B/C test referred to in the chi-square distribution</w:t>
+        <w:t>A common procedure in scientific experimentation is to test multiple treatments across groups—say, different fertilizers on different blocks of a field. This is similar to the A/B/C test referred to in the chi-square distribution</w:t>
       </w:r>
     </w:p>
     <w:p>
@@ -13118,49 +12556,7 @@
         <w:rPr>
           <w:color w:val="000000" w:themeColor="text1"/>
         </w:rPr>
-        <w:t xml:space="preserve">The Poisson distribution tells us the </w:t>
-      </w:r>
-      <w:proofErr w:type="spellStart"/>
-      <w:r>
-        <w:rPr>
-          <w:color w:val="000000" w:themeColor="text1"/>
-        </w:rPr>
-        <w:t>distribu</w:t>
-      </w:r>
-      <w:proofErr w:type="spellEnd"/>
-      <w:r>
-        <w:rPr>
-          <w:color w:val="000000" w:themeColor="text1"/>
-        </w:rPr>
-        <w:t xml:space="preserve">‐ </w:t>
-      </w:r>
-      <w:proofErr w:type="spellStart"/>
-      <w:r>
-        <w:rPr>
-          <w:color w:val="000000" w:themeColor="text1"/>
-        </w:rPr>
-        <w:t>tion</w:t>
-      </w:r>
-      <w:proofErr w:type="spellEnd"/>
-      <w:r>
-        <w:rPr>
-          <w:color w:val="000000" w:themeColor="text1"/>
-        </w:rPr>
-        <w:t xml:space="preserve"> of events per unit of time or space when we sample many such units. It is useful when addressing queuing questions such as “How much capacity do we need to be 95% sure of fully processing the internet traffic that arrives on a server in any </w:t>
-      </w:r>
-      <w:proofErr w:type="spellStart"/>
-      <w:r>
-        <w:rPr>
-          <w:color w:val="000000" w:themeColor="text1"/>
-        </w:rPr>
-        <w:t>fivesecond</w:t>
-      </w:r>
-      <w:proofErr w:type="spellEnd"/>
-      <w:r>
-        <w:rPr>
-          <w:color w:val="000000" w:themeColor="text1"/>
-        </w:rPr>
-        <w:t xml:space="preserve"> period?”</w:t>
+        <w:t>The Poisson distribution tells us the distribu‐ tion of events per unit of time or space when we sample many such units. It is useful when addressing queuing questions such as “How much capacity do we need to be 95% sure of fully processing the internet traffic that arrives on a server in any fivesecond period?”</w:t>
       </w:r>
     </w:p>
     <w:p>
@@ -13288,29 +12684,7 @@
           <w:sz w:val="24"/>
           <w:szCs w:val="24"/>
         </w:rPr>
-        <w:t>Suppose we have a system where events occur at an average rate of 2 per hour. The time between events follows an exponential distribution with λ=2\lambda = 2λ=2. The mean time between events is 12\</w:t>
-      </w:r>
-      <w:proofErr w:type="gramStart"/>
-      <w:r>
-        <w:rPr>
-          <w:i/>
-          <w:iCs/>
-          <w:color w:val="7F7F7F" w:themeColor="text1" w:themeTint="80"/>
-          <w:sz w:val="24"/>
-          <w:szCs w:val="24"/>
-        </w:rPr>
-        <w:t>frac{</w:t>
-      </w:r>
-      <w:proofErr w:type="gramEnd"/>
-      <w:r>
-        <w:rPr>
-          <w:i/>
-          <w:iCs/>
-          <w:color w:val="7F7F7F" w:themeColor="text1" w:themeTint="80"/>
-          <w:sz w:val="24"/>
-          <w:szCs w:val="24"/>
-        </w:rPr>
-        <w:t>1}{2}</w:t>
+        <w:t>Suppose we have a system where events occur at an average rate of 2 per hour. The time between events follows an exponential distribution with λ=2\lambda = 2λ=2. The mean time between events is 12\frac{1}{2}</w:t>
       </w:r>
       <w:r>
         <w:rPr>
@@ -13458,15 +12832,7 @@
     </w:p>
     <w:p>
       <w:r>
-        <w:t xml:space="preserve">In many applications, the event rate, λ, is known or can be estimated from prior data. However, for rare events, this is not necessarily so. Aircraft engine failure, for exam‐ </w:t>
-      </w:r>
-      <w:proofErr w:type="spellStart"/>
-      <w:r>
-        <w:t>ple</w:t>
-      </w:r>
-      <w:proofErr w:type="spellEnd"/>
-      <w:r>
-        <w:t>, is sufficiently rare (thankfully) that, for a given engine type, there may be little data on which to base an estimate of time between failures. With no data at all, there is little basis on which to estimate an event rate</w:t>
+        <w:t>In many applications, the event rate, λ, is known or can be estimated from prior data. However, for rare events, this is not necessarily so. Aircraft engine failure, for exam‐ ple, is sufficiently rare (thankfully) that, for a given engine type, there may be little data on which to base an estimate of time between failures. With no data at all, there is little basis on which to estimate an event rate</w:t>
       </w:r>
     </w:p>
     <w:p>
@@ -14077,43 +13443,7 @@
           <w:sz w:val="24"/>
           <w:szCs w:val="24"/>
         </w:rPr>
-        <w:t xml:space="preserve">A/B tests are common in web design and marketing, since results are so readily </w:t>
-      </w:r>
-      <w:proofErr w:type="spellStart"/>
-      <w:r>
-        <w:rPr>
-          <w:color w:val="000000" w:themeColor="text1"/>
-          <w:sz w:val="24"/>
-          <w:szCs w:val="24"/>
-        </w:rPr>
-        <w:t>meas</w:t>
-      </w:r>
-      <w:proofErr w:type="spellEnd"/>
-      <w:r>
-        <w:rPr>
-          <w:color w:val="000000" w:themeColor="text1"/>
-          <w:sz w:val="24"/>
-          <w:szCs w:val="24"/>
-        </w:rPr>
-        <w:t xml:space="preserve">‐ </w:t>
-      </w:r>
-      <w:proofErr w:type="spellStart"/>
-      <w:r>
-        <w:rPr>
-          <w:color w:val="000000" w:themeColor="text1"/>
-          <w:sz w:val="24"/>
-          <w:szCs w:val="24"/>
-        </w:rPr>
-        <w:t>ured</w:t>
-      </w:r>
-      <w:proofErr w:type="spellEnd"/>
-      <w:r>
-        <w:rPr>
-          <w:color w:val="000000" w:themeColor="text1"/>
-          <w:sz w:val="24"/>
-          <w:szCs w:val="24"/>
-        </w:rPr>
-        <w:t xml:space="preserve">. Some examples of A/B testing include: </w:t>
+        <w:t xml:space="preserve">A/B tests are common in web design and marketing, since results are so readily meas‐ ured. Some examples of A/B testing include: </w:t>
       </w:r>
     </w:p>
     <w:p>
@@ -14280,25 +13610,7 @@
           <w:sz w:val="24"/>
           <w:szCs w:val="24"/>
         </w:rPr>
-        <w:t xml:space="preserve">• Luck of the draw in which subjects are assigned to which treatments (i.e., the ran‐ </w:t>
-      </w:r>
-      <w:proofErr w:type="spellStart"/>
-      <w:r>
-        <w:rPr>
-          <w:color w:val="000000" w:themeColor="text1"/>
-          <w:sz w:val="24"/>
-          <w:szCs w:val="24"/>
-        </w:rPr>
-        <w:t>dom</w:t>
-      </w:r>
-      <w:proofErr w:type="spellEnd"/>
-      <w:r>
-        <w:rPr>
-          <w:color w:val="000000" w:themeColor="text1"/>
-          <w:sz w:val="24"/>
-          <w:szCs w:val="24"/>
-        </w:rPr>
-        <w:t xml:space="preserve"> assignment may have resulted in the naturally better-performing subjects being concentrated in A or B)</w:t>
+        <w:t>• Luck of the draw in which subjects are assigned to which treatments (i.e., the ran‐ dom assignment may have resulted in the naturally better-performing subjects being concentrated in A or B)</w:t>
       </w:r>
     </w:p>
     <w:p>
@@ -14499,72 +13811,129 @@
           <w:bCs/>
           <w:color w:val="000000" w:themeColor="text1"/>
         </w:rPr>
-        <w:t xml:space="preserve">Why Just A/B? Why Not C, </w:t>
-      </w:r>
-      <w:proofErr w:type="gramStart"/>
-      <w:r>
+        <w:t>Why Just A/B? Why Not C, D,…?</w:t>
+      </w:r>
+    </w:p>
+    <w:p>
+      <w:pPr>
+        <w:rPr>
+          <w:color w:val="000000" w:themeColor="text1"/>
+        </w:rPr>
+      </w:pPr>
+      <w:r>
+        <w:rPr>
+          <w:color w:val="000000" w:themeColor="text1"/>
+        </w:rPr>
+        <w:t>A/B tests are popular in the marketing and ecommerce worlds</w:t>
+      </w:r>
+      <w:r>
+        <w:rPr>
+          <w:color w:val="000000" w:themeColor="text1"/>
+        </w:rPr>
+        <w:t>.</w:t>
+      </w:r>
+      <w:r>
+        <w:rPr>
+          <w:color w:val="000000" w:themeColor="text1"/>
+        </w:rPr>
+        <w:br/>
+      </w:r>
+      <w:r>
+        <w:rPr>
+          <w:color w:val="000000" w:themeColor="text1"/>
+        </w:rPr>
+        <w:t>Additional treatments can be include</w:t>
+      </w:r>
+      <w:r>
+        <w:rPr>
+          <w:color w:val="000000" w:themeColor="text1"/>
+        </w:rPr>
+        <w:t xml:space="preserve">d. </w:t>
+      </w:r>
+      <w:r>
+        <w:rPr>
+          <w:color w:val="000000" w:themeColor="text1"/>
+        </w:rPr>
+        <w:t>Pharmaceutical trials where subjects are scarce, expensive, and acquired over time are sometimes designed with multiple opportunities to stop the experiment and reach a conclusion.</w:t>
+      </w:r>
+    </w:p>
+    <w:p>
+      <w:pPr>
         <w:rPr>
           <w:b/>
           <w:bCs/>
-          <w:color w:val="000000" w:themeColor="text1"/>
-        </w:rPr>
-        <w:t>D,…</w:t>
-      </w:r>
-      <w:proofErr w:type="gramEnd"/>
+          <w:i/>
+          <w:iCs/>
+          <w:color w:val="000000" w:themeColor="text1"/>
+        </w:rPr>
+      </w:pPr>
+      <w:r>
+        <w:rPr>
+          <w:color w:val="000000" w:themeColor="text1"/>
+        </w:rPr>
+        <w:t xml:space="preserve">Which, out of multiple possible prices, is best? For this, a relatively new type of experimental design is used: the </w:t>
+      </w:r>
       <w:r>
         <w:rPr>
           <w:b/>
           <w:bCs/>
-          <w:color w:val="000000" w:themeColor="text1"/>
-        </w:rPr>
-        <w:t>?</w:t>
-      </w:r>
-    </w:p>
-    <w:p>
-      <w:pPr>
-        <w:rPr>
-          <w:color w:val="000000" w:themeColor="text1"/>
-        </w:rPr>
-      </w:pPr>
-      <w:r>
-        <w:rPr>
-          <w:color w:val="000000" w:themeColor="text1"/>
-        </w:rPr>
-        <w:t>A/B tests are popular in the marketing and ecommerce worlds</w:t>
-      </w:r>
-      <w:r>
-        <w:rPr>
-          <w:color w:val="000000" w:themeColor="text1"/>
-        </w:rPr>
-        <w:t>.</w:t>
-      </w:r>
-      <w:r>
-        <w:rPr>
-          <w:color w:val="000000" w:themeColor="text1"/>
-        </w:rPr>
-        <w:br/>
-      </w:r>
-      <w:r>
-        <w:rPr>
-          <w:color w:val="000000" w:themeColor="text1"/>
-        </w:rPr>
-        <w:t>Additional treatments can be include</w:t>
-      </w:r>
-      <w:r>
-        <w:rPr>
-          <w:color w:val="000000" w:themeColor="text1"/>
-        </w:rPr>
-        <w:t xml:space="preserve">d. </w:t>
-      </w:r>
-      <w:r>
-        <w:rPr>
-          <w:color w:val="000000" w:themeColor="text1"/>
-        </w:rPr>
-        <w:t>Pharmaceutical trials where subjects are scarce, expensive, and acquired over time are sometimes designed with multiple opportunities to stop the experiment and reach a conclusion.</w:t>
-      </w:r>
-    </w:p>
-    <w:p>
-      <w:pPr>
+          <w:i/>
+          <w:iCs/>
+          <w:color w:val="000000" w:themeColor="text1"/>
+        </w:rPr>
+        <w:t>multi-arm bandit</w:t>
+      </w:r>
+    </w:p>
+    <w:p>
+      <w:pPr>
+        <w:rPr>
+          <w:color w:val="000000" w:themeColor="text1"/>
+          <w:sz w:val="28"/>
+          <w:szCs w:val="28"/>
+        </w:rPr>
+      </w:pPr>
+      <w:r>
+        <w:rPr>
+          <w:color w:val="000000" w:themeColor="text1"/>
+          <w:sz w:val="28"/>
+          <w:szCs w:val="28"/>
+        </w:rPr>
+        <w:t>Hypothesis Tests</w:t>
+      </w:r>
+    </w:p>
+    <w:p>
+      <w:pPr>
+        <w:rPr>
+          <w:color w:val="000000" w:themeColor="text1"/>
+        </w:rPr>
+      </w:pPr>
+      <w:r>
+        <w:rPr>
+          <w:color w:val="000000" w:themeColor="text1"/>
+        </w:rPr>
+        <w:t>Hypothesis tests, also called significance tests, are ubiquitous in the traditional statistical analysis of published research.</w:t>
+      </w:r>
+    </w:p>
+    <w:p>
+      <w:pPr>
+        <w:rPr>
+          <w:color w:val="000000" w:themeColor="text1"/>
+        </w:rPr>
+      </w:pPr>
+      <w:r>
+        <w:rPr>
+          <w:color w:val="000000" w:themeColor="text1"/>
+        </w:rPr>
+        <w:t>Their purpose is to help you learn whether random chance might be responsible for an observed effect.</w:t>
+      </w:r>
+    </w:p>
+    <w:p>
+      <w:pPr>
+        <w:rPr>
+          <w:color w:val="000000" w:themeColor="text1"/>
+        </w:rPr>
+      </w:pPr>
+      <w:r>
         <w:rPr>
           <w:b/>
           <w:bCs/>
@@ -14572,13 +13941,45 @@
           <w:iCs/>
           <w:color w:val="000000" w:themeColor="text1"/>
         </w:rPr>
-      </w:pPr>
-      <w:r>
-        <w:rPr>
-          <w:color w:val="000000" w:themeColor="text1"/>
-        </w:rPr>
-        <w:t xml:space="preserve">Which, out of multiple possible prices, is best? For this, a relatively new type of experimental design is used: the </w:t>
-      </w:r>
+        <w:t xml:space="preserve">Null hypothesis </w:t>
+      </w:r>
+      <w:r>
+        <w:rPr>
+          <w:color w:val="000000" w:themeColor="text1"/>
+        </w:rPr>
+        <w:br/>
+      </w:r>
+      <w:r>
+        <w:rPr>
+          <w:color w:val="000000" w:themeColor="text1"/>
+        </w:rPr>
+        <w:t xml:space="preserve">The hypothesis that chance is to blame. </w:t>
+      </w:r>
+      <w:r>
+        <w:rPr>
+          <w:color w:val="000000" w:themeColor="text1"/>
+        </w:rPr>
+        <w:br/>
+      </w:r>
+      <w:r>
+        <w:rPr>
+          <w:color w:val="000000" w:themeColor="text1"/>
+        </w:rPr>
+        <w:t>This is like saying, "Nothing unusual is happening." It's the idea that any observed effect is just due to chance.</w:t>
+      </w:r>
+      <w:r>
+        <w:rPr>
+          <w:color w:val="000000" w:themeColor="text1"/>
+        </w:rPr>
+        <w:t xml:space="preserve"> Ex: flipping a coin</w:t>
+      </w:r>
+    </w:p>
+    <w:p>
+      <w:pPr>
+        <w:rPr>
+          <w:color w:val="000000" w:themeColor="text1"/>
+        </w:rPr>
+      </w:pPr>
       <w:r>
         <w:rPr>
           <w:b/>
@@ -14587,50 +13988,63 @@
           <w:iCs/>
           <w:color w:val="000000" w:themeColor="text1"/>
         </w:rPr>
-        <w:t>multi-arm bandit</w:t>
-      </w:r>
-    </w:p>
-    <w:p>
-      <w:pPr>
-        <w:rPr>
-          <w:color w:val="000000" w:themeColor="text1"/>
-          <w:sz w:val="28"/>
-          <w:szCs w:val="28"/>
-        </w:rPr>
-      </w:pPr>
-      <w:r>
-        <w:rPr>
-          <w:color w:val="000000" w:themeColor="text1"/>
-          <w:sz w:val="28"/>
-          <w:szCs w:val="28"/>
-        </w:rPr>
-        <w:t>Hypothesis Tests</w:t>
-      </w:r>
-    </w:p>
-    <w:p>
-      <w:pPr>
-        <w:rPr>
-          <w:color w:val="000000" w:themeColor="text1"/>
-        </w:rPr>
-      </w:pPr>
-      <w:r>
-        <w:rPr>
-          <w:color w:val="000000" w:themeColor="text1"/>
-        </w:rPr>
-        <w:t>Hypothesis tests, also called significance tests, are ubiquitous in the traditional statistical analysis of published research.</w:t>
-      </w:r>
-    </w:p>
-    <w:p>
-      <w:pPr>
-        <w:rPr>
-          <w:color w:val="000000" w:themeColor="text1"/>
-        </w:rPr>
-      </w:pPr>
-      <w:r>
-        <w:rPr>
-          <w:color w:val="000000" w:themeColor="text1"/>
-        </w:rPr>
-        <w:t>Their purpose is to help you learn whether random chance might be responsible for an observed effect.</w:t>
+        <w:t>Alternative hypothesis</w:t>
+      </w:r>
+      <w:r>
+        <w:rPr>
+          <w:color w:val="000000" w:themeColor="text1"/>
+        </w:rPr>
+        <w:t xml:space="preserve"> </w:t>
+      </w:r>
+      <w:r>
+        <w:rPr>
+          <w:color w:val="000000" w:themeColor="text1"/>
+        </w:rPr>
+        <w:br/>
+      </w:r>
+      <w:r>
+        <w:rPr>
+          <w:color w:val="000000" w:themeColor="text1"/>
+        </w:rPr>
+        <w:t xml:space="preserve">Counterpoint to the null (what you hope to prove). </w:t>
+      </w:r>
+      <w:r>
+        <w:rPr>
+          <w:color w:val="000000" w:themeColor="text1"/>
+        </w:rPr>
+        <w:br/>
+      </w:r>
+      <w:r>
+        <w:rPr>
+          <w:color w:val="000000" w:themeColor="text1"/>
+        </w:rPr>
+        <w:t>It’s what you want to prove.</w:t>
+      </w:r>
+      <w:r>
+        <w:rPr>
+          <w:color w:val="000000" w:themeColor="text1"/>
+        </w:rPr>
+        <w:t xml:space="preserve"> </w:t>
+      </w:r>
+      <w:r>
+        <w:rPr>
+          <w:color w:val="000000" w:themeColor="text1"/>
+        </w:rPr>
+        <w:br/>
+      </w:r>
+      <w:r>
+        <w:rPr>
+          <w:i/>
+          <w:iCs/>
+          <w:color w:val="000000" w:themeColor="text1"/>
+        </w:rPr>
+        <w:t>Example</w:t>
+      </w:r>
+      <w:r>
+        <w:rPr>
+          <w:color w:val="000000" w:themeColor="text1"/>
+        </w:rPr>
+        <w:t>: If you suspect the coin is biased, your alternative hypothesis would be that the coin is not fair, meaning it doesn't have a 50/50 chance.</w:t>
       </w:r>
     </w:p>
     <w:p>
@@ -14647,7 +14061,13 @@
           <w:iCs/>
           <w:color w:val="000000" w:themeColor="text1"/>
         </w:rPr>
-        <w:t xml:space="preserve">Null hypothesis </w:t>
+        <w:t>One-way test</w:t>
+      </w:r>
+      <w:r>
+        <w:rPr>
+          <w:color w:val="000000" w:themeColor="text1"/>
+        </w:rPr>
+        <w:t xml:space="preserve"> </w:t>
       </w:r>
       <w:r>
         <w:rPr>
@@ -14659,7 +14079,7 @@
         <w:rPr>
           <w:color w:val="000000" w:themeColor="text1"/>
         </w:rPr>
-        <w:t xml:space="preserve">The hypothesis that chance is to blame. </w:t>
+        <w:t xml:space="preserve">Hypothesis test that counts chance results only in one direction. </w:t>
       </w:r>
       <w:r>
         <w:rPr>
@@ -14669,15 +14089,17 @@
       </w:r>
       <w:r>
         <w:rPr>
-          <w:color w:val="000000" w:themeColor="text1"/>
-        </w:rPr>
-        <w:t>This is like saying, "Nothing unusual is happening." It's the idea that any observed effect is just due to chance.</w:t>
-      </w:r>
-      <w:r>
-        <w:rPr>
-          <w:color w:val="000000" w:themeColor="text1"/>
-        </w:rPr>
-        <w:t xml:space="preserve"> Ex: flipping a coin</w:t>
+          <w:i/>
+          <w:iCs/>
+          <w:color w:val="000000" w:themeColor="text1"/>
+        </w:rPr>
+        <w:t>Example</w:t>
+      </w:r>
+      <w:r>
+        <w:rPr>
+          <w:color w:val="000000" w:themeColor="text1"/>
+        </w:rPr>
+        <w:t>: If you're only interested in proving that the coin lands more on heads than tails, you'd use a one-way test.</w:t>
       </w:r>
     </w:p>
     <w:p>
@@ -14694,7 +14116,7 @@
           <w:iCs/>
           <w:color w:val="000000" w:themeColor="text1"/>
         </w:rPr>
-        <w:t>Alternative hypothesis</w:t>
+        <w:t>Two-way test</w:t>
       </w:r>
       <w:r>
         <w:rPr>
@@ -14712,7 +14134,7 @@
         <w:rPr>
           <w:color w:val="000000" w:themeColor="text1"/>
         </w:rPr>
-        <w:t xml:space="preserve">Counterpoint to the null (what you hope to prove). </w:t>
+        <w:t>Hypothesis test that counts chance results in two directions.</w:t>
       </w:r>
       <w:r>
         <w:rPr>
@@ -14722,228 +14144,674 @@
       </w:r>
       <w:r>
         <w:rPr>
-          <w:color w:val="000000" w:themeColor="text1"/>
-        </w:rPr>
-        <w:t>It’s what you want to prove.</w:t>
-      </w:r>
-      <w:r>
-        <w:rPr>
-          <w:color w:val="000000" w:themeColor="text1"/>
-        </w:rPr>
-        <w:t xml:space="preserve"> </w:t>
-      </w:r>
-      <w:r>
-        <w:rPr>
-          <w:color w:val="000000" w:themeColor="text1"/>
+          <w:i/>
+          <w:iCs/>
+          <w:color w:val="000000" w:themeColor="text1"/>
+        </w:rPr>
+        <w:t>Example</w:t>
+      </w:r>
+      <w:r>
+        <w:rPr>
+          <w:color w:val="000000" w:themeColor="text1"/>
+        </w:rPr>
+        <w:t>: If you're interested in proving that the coin is either more likely to land on heads or tails (but you're not sure which), you'd use a two-way test</w:t>
+      </w:r>
+    </w:p>
+    <w:p>
+      <w:pPr>
+        <w:rPr>
+          <w:i/>
+          <w:iCs/>
+          <w:color w:val="7F7F7F" w:themeColor="text1" w:themeTint="80"/>
+          <w:sz w:val="24"/>
+          <w:szCs w:val="24"/>
+        </w:rPr>
+      </w:pPr>
+      <w:r>
+        <w:rPr>
+          <w:i/>
+          <w:iCs/>
+          <w:color w:val="7F7F7F" w:themeColor="text1" w:themeTint="80"/>
+          <w:sz w:val="24"/>
+          <w:szCs w:val="24"/>
+        </w:rPr>
+        <w:lastRenderedPageBreak/>
+        <w:t>--------------------- 8/11/2024 up to page 93</w:t>
+      </w:r>
+    </w:p>
+    <w:p>
+      <w:pPr>
+        <w:rPr>
+          <w:color w:val="000000" w:themeColor="text1"/>
+          <w:sz w:val="24"/>
+          <w:szCs w:val="24"/>
+        </w:rPr>
+      </w:pPr>
+      <w:r>
+        <w:rPr>
+          <w:color w:val="000000" w:themeColor="text1"/>
+          <w:sz w:val="24"/>
+          <w:szCs w:val="24"/>
+        </w:rPr>
+        <w:t>Statistical hypothesis testing was invented as a way to protect researchers from being fooled by random chance.</w:t>
+      </w:r>
+    </w:p>
+    <w:p>
+      <w:pPr>
+        <w:rPr>
+          <w:color w:val="000000" w:themeColor="text1"/>
+          <w:sz w:val="24"/>
+          <w:szCs w:val="24"/>
+        </w:rPr>
+      </w:pPr>
+      <w:r>
+        <w:rPr>
+          <w:color w:val="000000" w:themeColor="text1"/>
+          <w:sz w:val="24"/>
+          <w:szCs w:val="24"/>
+        </w:rPr>
+        <w:t xml:space="preserve">the tendency of the human mind to underestimate the scope of natural random behavior. One manifestation of this is the failure to anticipate extreme events, or so-called “black swans” </w:t>
+      </w:r>
+      <w:r>
+        <w:rPr>
+          <w:color w:val="000000" w:themeColor="text1"/>
+          <w:sz w:val="24"/>
+          <w:szCs w:val="24"/>
+        </w:rPr>
+        <w:t>.</w:t>
+      </w:r>
+      <w:r>
+        <w:rPr>
+          <w:color w:val="000000" w:themeColor="text1"/>
+          <w:sz w:val="24"/>
+          <w:szCs w:val="24"/>
+        </w:rPr>
+        <w:t>Another manifestation is the tendency to misinterpret random events as having patterns of some significance</w:t>
+      </w:r>
+    </w:p>
+    <w:p>
+      <w:pPr>
+        <w:rPr>
+          <w:i/>
+          <w:iCs/>
+          <w:color w:val="7F7F7F" w:themeColor="text1" w:themeTint="80"/>
+          <w:sz w:val="24"/>
+          <w:szCs w:val="24"/>
+        </w:rPr>
+      </w:pPr>
+      <w:r>
+        <w:rPr>
+          <w:i/>
+          <w:iCs/>
+          <w:color w:val="7F7F7F" w:themeColor="text1" w:themeTint="80"/>
+          <w:sz w:val="24"/>
+          <w:szCs w:val="24"/>
+        </w:rPr>
+        <w:t>--------------------- 8/12/2024 up to page 93</w:t>
+      </w:r>
+    </w:p>
+    <w:p>
+      <w:pPr>
+        <w:rPr>
+          <w:color w:val="000000" w:themeColor="text1"/>
+          <w:sz w:val="24"/>
+          <w:szCs w:val="24"/>
+        </w:rPr>
+      </w:pPr>
+      <w:r>
+        <w:rPr>
+          <w:color w:val="000000" w:themeColor="text1"/>
+          <w:sz w:val="24"/>
+          <w:szCs w:val="24"/>
+        </w:rPr>
+        <w:t>Ask several friends to invent a series of 50 coin flips: have them write down a series of random Hs and Ts. Then ask them to actually flip a coin 50 times and write down the results. Have them put the real coin flip results in one pile, and the madeup results in another. It is easy to tell which results are real: the real ones will have longer runs of Hs or Ts. In a set of 50 real coin flips, it is not at all unusual to see five Hypothesis Tests | 93 or six Hs or Ts in a row. However, when most of us are inventing random coin flips and we have gotten three or four Hs in a row, we tell ourselves that, for the series to look random, we had better switch to T</w:t>
+      </w:r>
+    </w:p>
+    <w:p>
+      <w:pPr>
+        <w:rPr>
+          <w:i/>
+          <w:iCs/>
+          <w:color w:val="7F7F7F" w:themeColor="text1" w:themeTint="80"/>
+          <w:sz w:val="24"/>
+          <w:szCs w:val="24"/>
+        </w:rPr>
+      </w:pPr>
+      <w:r>
+        <w:rPr>
+          <w:i/>
+          <w:iCs/>
+          <w:color w:val="7F7F7F" w:themeColor="text1" w:themeTint="80"/>
+          <w:sz w:val="24"/>
+          <w:szCs w:val="24"/>
+        </w:rPr>
+        <w:t>--------------------- 8/13/2024 up to page 94</w:t>
+      </w:r>
+    </w:p>
+    <w:p>
+      <w:pPr>
+        <w:rPr>
+          <w:color w:val="000000" w:themeColor="text1"/>
+          <w:sz w:val="24"/>
+          <w:szCs w:val="24"/>
+        </w:rPr>
+      </w:pPr>
+      <w:r>
+        <w:rPr>
+          <w:color w:val="000000" w:themeColor="text1"/>
+          <w:sz w:val="24"/>
+          <w:szCs w:val="24"/>
+        </w:rPr>
+        <w:t>In a properly designed A/B test, you collect data on treatments A and B in such a way that any observed difference between A and B must be due to either: • Random chance in assignment of subjects • A true difference between A and B A statistical hypothesis test is further analysis of an A/B test, or any randomized experiment, to assess whether random chance is a reasonable explanation for the observed difference between groups A and B.</w:t>
+      </w:r>
+    </w:p>
+    <w:p>
+      <w:pPr>
+        <w:rPr>
+          <w:i/>
+          <w:iCs/>
+          <w:color w:val="7F7F7F" w:themeColor="text1" w:themeTint="80"/>
+          <w:sz w:val="24"/>
+          <w:szCs w:val="24"/>
+        </w:rPr>
+      </w:pPr>
+      <w:r>
+        <w:rPr>
+          <w:i/>
+          <w:iCs/>
+          <w:color w:val="7F7F7F" w:themeColor="text1" w:themeTint="80"/>
+          <w:sz w:val="24"/>
+          <w:szCs w:val="24"/>
+        </w:rPr>
+        <w:t>--------------------- 8/14/2024 up to page 94</w:t>
+      </w:r>
+    </w:p>
+    <w:p>
+      <w:pPr>
+        <w:rPr>
+          <w:color w:val="000000" w:themeColor="text1"/>
+          <w:sz w:val="24"/>
+          <w:szCs w:val="24"/>
+        </w:rPr>
+      </w:pPr>
+      <w:r>
+        <w:rPr>
+          <w:color w:val="000000" w:themeColor="text1"/>
+          <w:sz w:val="24"/>
+          <w:szCs w:val="24"/>
+        </w:rPr>
+        <w:t>The Null Hypothesis Hypothesis tests use the following logic: “Given the human tendency to react to unusual but random behavior and interpret it as something meaningful and real, in our experiments we will require proof that the difference between groups is more extreme than what chance might reasonably produce.”</w:t>
+      </w:r>
+    </w:p>
+    <w:p>
+      <w:pPr>
+        <w:rPr>
+          <w:i/>
+          <w:iCs/>
+          <w:color w:val="7F7F7F" w:themeColor="text1" w:themeTint="80"/>
+          <w:sz w:val="24"/>
+          <w:szCs w:val="24"/>
+        </w:rPr>
+      </w:pPr>
+      <w:r>
+        <w:rPr>
+          <w:i/>
+          <w:iCs/>
+          <w:color w:val="7F7F7F" w:themeColor="text1" w:themeTint="80"/>
+          <w:sz w:val="24"/>
+          <w:szCs w:val="24"/>
+        </w:rPr>
+        <w:t>--------------------- 8/15/2024 up to page 94</w:t>
+      </w:r>
+    </w:p>
+    <w:p>
+      <w:pPr>
+        <w:rPr>
+          <w:color w:val="000000" w:themeColor="text1"/>
+          <w:sz w:val="24"/>
+          <w:szCs w:val="24"/>
+        </w:rPr>
+      </w:pPr>
+      <w:r>
+        <w:rPr>
+          <w:color w:val="000000" w:themeColor="text1"/>
+          <w:sz w:val="24"/>
+          <w:szCs w:val="24"/>
+        </w:rPr>
+        <w:t xml:space="preserve">Alternative Hypothesis </w:t>
+      </w:r>
+    </w:p>
+    <w:p>
+      <w:pPr>
+        <w:rPr>
+          <w:color w:val="000000" w:themeColor="text1"/>
+          <w:sz w:val="24"/>
+          <w:szCs w:val="24"/>
+        </w:rPr>
+      </w:pPr>
+      <w:r>
+        <w:rPr>
+          <w:color w:val="000000" w:themeColor="text1"/>
+          <w:sz w:val="24"/>
+          <w:szCs w:val="24"/>
+        </w:rPr>
+        <w:t xml:space="preserve">Hypothesis tests by their nature involve not just a null hypothesis but also an offset‐ ting alternative hypothesis. Here are some examples: </w:t>
+      </w:r>
+      <w:r>
+        <w:rPr>
+          <w:color w:val="000000" w:themeColor="text1"/>
+          <w:sz w:val="24"/>
+          <w:szCs w:val="24"/>
         </w:rPr>
         <w:br/>
       </w:r>
       <w:r>
         <w:rPr>
-          <w:i/>
-          <w:iCs/>
-          <w:color w:val="000000" w:themeColor="text1"/>
-        </w:rPr>
-        <w:t>Example</w:t>
-      </w:r>
-      <w:r>
-        <w:rPr>
-          <w:color w:val="000000" w:themeColor="text1"/>
-        </w:rPr>
-        <w:t>: If you suspect the coin is biased, your alternative hypothesis would be that the coin is not fair, meaning it doesn't have a 50/50 chance.</w:t>
-      </w:r>
-    </w:p>
-    <w:p>
-      <w:pPr>
-        <w:rPr>
-          <w:color w:val="000000" w:themeColor="text1"/>
-        </w:rPr>
-      </w:pPr>
-      <w:r>
+          <w:color w:val="000000" w:themeColor="text1"/>
+          <w:sz w:val="24"/>
+          <w:szCs w:val="24"/>
+        </w:rPr>
+        <w:t xml:space="preserve">• Null = “no difference between the means of group A and group B”; alternative = “A is different from B” (could be bigger or smaller) </w:t>
+      </w:r>
+      <w:r>
+        <w:rPr>
+          <w:color w:val="000000" w:themeColor="text1"/>
+          <w:sz w:val="24"/>
+          <w:szCs w:val="24"/>
+        </w:rPr>
+        <w:br/>
+      </w:r>
+      <w:r>
+        <w:rPr>
+          <w:color w:val="000000" w:themeColor="text1"/>
+          <w:sz w:val="24"/>
+          <w:szCs w:val="24"/>
+        </w:rPr>
+        <w:t xml:space="preserve">• Null = “A ≤ B”; alternative = “A &gt; B” </w:t>
+      </w:r>
+      <w:r>
+        <w:rPr>
+          <w:color w:val="000000" w:themeColor="text1"/>
+          <w:sz w:val="24"/>
+          <w:szCs w:val="24"/>
+        </w:rPr>
+        <w:br/>
+      </w:r>
+      <w:r>
+        <w:rPr>
+          <w:color w:val="000000" w:themeColor="text1"/>
+          <w:sz w:val="24"/>
+          <w:szCs w:val="24"/>
+        </w:rPr>
+        <w:t xml:space="preserve">• Null = “B is not X% greater than A”; alternative = “B is X% greater than A” Taken together, the </w:t>
+      </w:r>
+      <w:r>
+        <w:rPr>
+          <w:color w:val="000000" w:themeColor="text1"/>
+          <w:sz w:val="24"/>
+          <w:szCs w:val="24"/>
+        </w:rPr>
+        <w:lastRenderedPageBreak/>
+        <w:t>null and alternative hypotheses must account for all possibilities. The nature of the null hypothesis determines the structure of the hypothesis test.</w:t>
+      </w:r>
+    </w:p>
+    <w:p>
+      <w:pPr>
+        <w:rPr>
+          <w:i/>
+          <w:iCs/>
+          <w:color w:val="7F7F7F" w:themeColor="text1" w:themeTint="80"/>
+          <w:sz w:val="24"/>
+          <w:szCs w:val="24"/>
+        </w:rPr>
+      </w:pPr>
+      <w:r>
+        <w:rPr>
+          <w:i/>
+          <w:iCs/>
+          <w:color w:val="7F7F7F" w:themeColor="text1" w:themeTint="80"/>
+          <w:sz w:val="24"/>
+          <w:szCs w:val="24"/>
+        </w:rPr>
+        <w:t>--------------------- 8/</w:t>
+      </w:r>
+      <w:r>
+        <w:rPr>
+          <w:i/>
+          <w:iCs/>
+          <w:color w:val="7F7F7F" w:themeColor="text1" w:themeTint="80"/>
+          <w:sz w:val="24"/>
+          <w:szCs w:val="24"/>
+        </w:rPr>
+        <w:t>16</w:t>
+      </w:r>
+      <w:r>
+        <w:rPr>
+          <w:i/>
+          <w:iCs/>
+          <w:color w:val="7F7F7F" w:themeColor="text1" w:themeTint="80"/>
+          <w:sz w:val="24"/>
+          <w:szCs w:val="24"/>
+        </w:rPr>
+        <w:t>/2024 up to page 9</w:t>
+      </w:r>
+      <w:r>
+        <w:rPr>
+          <w:i/>
+          <w:iCs/>
+          <w:color w:val="7F7F7F" w:themeColor="text1" w:themeTint="80"/>
+          <w:sz w:val="24"/>
+          <w:szCs w:val="24"/>
+        </w:rPr>
+        <w:t>5</w:t>
+      </w:r>
+    </w:p>
+    <w:p>
+      <w:pPr>
         <w:rPr>
           <w:b/>
           <w:bCs/>
-          <w:i/>
-          <w:iCs/>
-          <w:color w:val="000000" w:themeColor="text1"/>
-        </w:rPr>
-        <w:t>One-way test</w:t>
-      </w:r>
-      <w:r>
-        <w:rPr>
-          <w:color w:val="000000" w:themeColor="text1"/>
-        </w:rPr>
-        <w:t xml:space="preserve"> </w:t>
-      </w:r>
-      <w:r>
-        <w:rPr>
-          <w:color w:val="000000" w:themeColor="text1"/>
-        </w:rPr>
-        <w:br/>
-      </w:r>
-      <w:r>
-        <w:rPr>
-          <w:color w:val="000000" w:themeColor="text1"/>
-        </w:rPr>
-        <w:t xml:space="preserve">Hypothesis test that counts chance results only in one direction. </w:t>
-      </w:r>
-      <w:r>
-        <w:rPr>
-          <w:color w:val="000000" w:themeColor="text1"/>
-        </w:rPr>
-        <w:br/>
-      </w:r>
-      <w:r>
-        <w:rPr>
-          <w:i/>
-          <w:iCs/>
-          <w:color w:val="000000" w:themeColor="text1"/>
-        </w:rPr>
-        <w:t>Example</w:t>
-      </w:r>
-      <w:r>
-        <w:rPr>
-          <w:color w:val="000000" w:themeColor="text1"/>
-        </w:rPr>
-        <w:t>: If you're only interested in proving that the coin lands more on heads than tails, you'd use a one-way test.</w:t>
-      </w:r>
-    </w:p>
-    <w:p>
-      <w:pPr>
-        <w:rPr>
-          <w:color w:val="000000" w:themeColor="text1"/>
+          <w:color w:val="000000" w:themeColor="text1"/>
+          <w:sz w:val="24"/>
+          <w:szCs w:val="24"/>
         </w:rPr>
       </w:pPr>
       <w:r>
         <w:rPr>
           <w:b/>
           <w:bCs/>
-          <w:i/>
-          <w:iCs/>
-          <w:color w:val="000000" w:themeColor="text1"/>
-        </w:rPr>
-        <w:t>Two-way test</w:t>
-      </w:r>
-      <w:r>
-        <w:rPr>
-          <w:color w:val="000000" w:themeColor="text1"/>
-        </w:rPr>
-        <w:t xml:space="preserve"> </w:t>
-      </w:r>
-      <w:r>
-        <w:rPr>
-          <w:color w:val="000000" w:themeColor="text1"/>
+          <w:color w:val="000000" w:themeColor="text1"/>
+          <w:sz w:val="24"/>
+          <w:szCs w:val="24"/>
+        </w:rPr>
+        <w:t>One-Way Versus Two-Way Hypothesis Tests</w:t>
+      </w:r>
+    </w:p>
+    <w:p>
+      <w:pPr>
+        <w:rPr>
+          <w:color w:val="000000" w:themeColor="text1"/>
+          <w:sz w:val="24"/>
+          <w:szCs w:val="24"/>
+        </w:rPr>
+      </w:pPr>
+      <w:r>
+        <w:rPr>
+          <w:color w:val="000000" w:themeColor="text1"/>
+          <w:sz w:val="24"/>
+          <w:szCs w:val="24"/>
+        </w:rPr>
+        <w:t>you want a hypothesis test to protect you from being fooled by chance in the direction favoring B. You don’t care about being fooled by chance in the other direction, because you would be sticking with A unless B proves definitively better. So you want a directional alternative hypothesis (B is better than A). In such a case, you use a one-way (or onetail) hypothesis test. This means that extreme chance results in only one direction count toward the p-value</w:t>
+      </w:r>
+      <w:r>
+        <w:rPr>
+          <w:color w:val="000000" w:themeColor="text1"/>
+          <w:sz w:val="24"/>
+          <w:szCs w:val="24"/>
+        </w:rPr>
+        <w:t>.</w:t>
+      </w:r>
+    </w:p>
+    <w:p>
+      <w:pPr>
+        <w:rPr>
+          <w:i/>
+          <w:iCs/>
+          <w:color w:val="7F7F7F" w:themeColor="text1" w:themeTint="80"/>
+          <w:sz w:val="24"/>
+          <w:szCs w:val="24"/>
+        </w:rPr>
+      </w:pPr>
+      <w:r>
+        <w:rPr>
+          <w:i/>
+          <w:iCs/>
+          <w:color w:val="7F7F7F" w:themeColor="text1" w:themeTint="80"/>
+          <w:sz w:val="24"/>
+          <w:szCs w:val="24"/>
+        </w:rPr>
+        <w:t>--------------------- 8/17/2024 up to page 95</w:t>
+      </w:r>
+    </w:p>
+    <w:p>
+      <w:pPr>
+        <w:rPr>
+          <w:color w:val="000000" w:themeColor="text1"/>
+          <w:sz w:val="24"/>
+          <w:szCs w:val="24"/>
+        </w:rPr>
+      </w:pPr>
+      <w:r>
+        <w:rPr>
+          <w:color w:val="000000" w:themeColor="text1"/>
+          <w:sz w:val="24"/>
+          <w:szCs w:val="24"/>
+        </w:rPr>
+        <w:t xml:space="preserve">• A null hypothesis is a logical construct embodying the notion that nothing spe‐ cial has happened, and any effect you observe is due to random chance. </w:t>
+      </w:r>
+    </w:p>
+    <w:p>
+      <w:pPr>
+        <w:rPr>
+          <w:color w:val="000000" w:themeColor="text1"/>
+          <w:sz w:val="24"/>
+          <w:szCs w:val="24"/>
+        </w:rPr>
+      </w:pPr>
+      <w:r>
+        <w:rPr>
+          <w:color w:val="000000" w:themeColor="text1"/>
+          <w:sz w:val="24"/>
+          <w:szCs w:val="24"/>
+        </w:rPr>
+        <w:t>• The hypothesis test assumes that the null hypothesis is true, creates a “null model” (a probability model), and tests whether the effect you observe is a rea‐ sonable outcome of that model</w:t>
+      </w:r>
+      <w:r>
+        <w:rPr>
+          <w:color w:val="000000" w:themeColor="text1"/>
+          <w:sz w:val="24"/>
+          <w:szCs w:val="24"/>
+        </w:rPr>
+        <w:t>.</w:t>
+      </w:r>
+    </w:p>
+    <w:p>
+      <w:pPr>
+        <w:rPr>
+          <w:i/>
+          <w:iCs/>
+          <w:color w:val="7F7F7F" w:themeColor="text1" w:themeTint="80"/>
+          <w:sz w:val="24"/>
+          <w:szCs w:val="24"/>
+        </w:rPr>
+      </w:pPr>
+      <w:r>
+        <w:rPr>
+          <w:i/>
+          <w:iCs/>
+          <w:color w:val="7F7F7F" w:themeColor="text1" w:themeTint="80"/>
+          <w:sz w:val="24"/>
+          <w:szCs w:val="24"/>
+        </w:rPr>
+        <w:t>--------------------- 8/18/2024 up to page 96</w:t>
+      </w:r>
+    </w:p>
+    <w:p>
+      <w:pPr>
+        <w:rPr>
+          <w:color w:val="000000" w:themeColor="text1"/>
+          <w:sz w:val="24"/>
+          <w:szCs w:val="24"/>
+        </w:rPr>
+      </w:pPr>
+      <w:r>
+        <w:rPr>
+          <w:color w:val="000000" w:themeColor="text1"/>
+          <w:sz w:val="24"/>
+          <w:szCs w:val="24"/>
+        </w:rPr>
+        <w:t xml:space="preserve">Resampling </w:t>
+      </w:r>
+    </w:p>
+    <w:p>
+      <w:pPr>
+        <w:rPr>
+          <w:color w:val="000000" w:themeColor="text1"/>
+          <w:sz w:val="24"/>
+          <w:szCs w:val="24"/>
+        </w:rPr>
+      </w:pPr>
+      <w:r>
+        <w:rPr>
+          <w:color w:val="000000" w:themeColor="text1"/>
+          <w:sz w:val="24"/>
+          <w:szCs w:val="24"/>
+        </w:rPr>
+        <w:t>Resampling in statistics means to repeatedly sample values from observed data, with a general goal of assessing random variability in a statistic. It can also be used to assess and improve the accuracy of some machine-learning models (e.g., the predictions from decision tree models built on multiple bootstrapped data sets can be averaged in a process known as bagging</w:t>
+      </w:r>
+    </w:p>
+    <w:p>
+      <w:pPr>
+        <w:rPr>
+          <w:i/>
+          <w:iCs/>
+          <w:color w:val="7F7F7F" w:themeColor="text1" w:themeTint="80"/>
+          <w:sz w:val="24"/>
+          <w:szCs w:val="24"/>
+        </w:rPr>
+      </w:pPr>
+      <w:r>
+        <w:rPr>
+          <w:i/>
+          <w:iCs/>
+          <w:color w:val="7F7F7F" w:themeColor="text1" w:themeTint="80"/>
+          <w:sz w:val="24"/>
+          <w:szCs w:val="24"/>
+        </w:rPr>
+        <w:t>--------------------- 8/19/2024 up to page 96</w:t>
+      </w:r>
+    </w:p>
+    <w:p>
+      <w:pPr>
+        <w:rPr>
+          <w:color w:val="000000" w:themeColor="text1"/>
+          <w:sz w:val="24"/>
+          <w:szCs w:val="24"/>
+        </w:rPr>
+      </w:pPr>
+      <w:r>
+        <w:rPr>
+          <w:color w:val="000000" w:themeColor="text1"/>
+          <w:sz w:val="24"/>
+          <w:szCs w:val="24"/>
+        </w:rPr>
+        <w:t>There are two main types of resampling procedures: the bootstrap and permutation tests. The bootstrap is used to assess the reliability of an estimate</w:t>
+      </w:r>
+    </w:p>
+    <w:p>
+      <w:pPr>
+        <w:rPr>
+          <w:color w:val="000000" w:themeColor="text1"/>
+          <w:sz w:val="24"/>
+          <w:szCs w:val="24"/>
+        </w:rPr>
+      </w:pPr>
+      <w:r>
+        <w:rPr>
+          <w:color w:val="000000" w:themeColor="text1"/>
+          <w:sz w:val="24"/>
+          <w:szCs w:val="24"/>
+        </w:rPr>
+        <w:t>Permutation tests are used to test hypotheses, typically involving two or more groups</w:t>
+      </w:r>
+    </w:p>
+    <w:p>
+      <w:pPr>
+        <w:rPr>
+          <w:i/>
+          <w:iCs/>
+          <w:color w:val="7F7F7F" w:themeColor="text1" w:themeTint="80"/>
+          <w:sz w:val="24"/>
+          <w:szCs w:val="24"/>
+        </w:rPr>
+      </w:pPr>
+      <w:r>
+        <w:rPr>
+          <w:i/>
+          <w:iCs/>
+          <w:color w:val="7F7F7F" w:themeColor="text1" w:themeTint="80"/>
+          <w:sz w:val="24"/>
+          <w:szCs w:val="24"/>
+        </w:rPr>
+        <w:t>--------------------- 8/20/2024 up to page 96</w:t>
+      </w:r>
+    </w:p>
+    <w:p>
+      <w:pPr>
+        <w:rPr>
+          <w:color w:val="000000" w:themeColor="text1"/>
+          <w:sz w:val="24"/>
+          <w:szCs w:val="24"/>
+        </w:rPr>
+      </w:pPr>
+      <w:r>
+        <w:rPr>
+          <w:color w:val="000000" w:themeColor="text1"/>
+          <w:sz w:val="24"/>
+          <w:szCs w:val="24"/>
+        </w:rPr>
+        <w:t xml:space="preserve">Permutation test </w:t>
+      </w:r>
+      <w:r>
+        <w:rPr>
+          <w:color w:val="000000" w:themeColor="text1"/>
+          <w:sz w:val="24"/>
+          <w:szCs w:val="24"/>
         </w:rPr>
         <w:br/>
       </w:r>
       <w:r>
         <w:rPr>
           <w:color w:val="000000" w:themeColor="text1"/>
-        </w:rPr>
-        <w:t>Hypothesis test that counts chance results in two directions.</w:t>
-      </w:r>
-      <w:r>
-        <w:rPr>
-          <w:color w:val="000000" w:themeColor="text1"/>
-        </w:rPr>
-        <w:br/>
-      </w:r>
-      <w:r>
-        <w:rPr>
-          <w:i/>
-          <w:iCs/>
-          <w:color w:val="000000" w:themeColor="text1"/>
-        </w:rPr>
-        <w:t>Example</w:t>
-      </w:r>
-      <w:r>
-        <w:rPr>
-          <w:color w:val="000000" w:themeColor="text1"/>
-        </w:rPr>
-        <w:t>: If you're interested in proving that the coin is either more likely to land on heads or tails (but you're not sure which), you'd use a two-way test</w:t>
-      </w:r>
-    </w:p>
-    <w:p>
-      <w:pPr>
-        <w:rPr>
-          <w:i/>
-          <w:iCs/>
-          <w:color w:val="7F7F7F" w:themeColor="text1" w:themeTint="80"/>
-          <w:sz w:val="24"/>
-          <w:szCs w:val="24"/>
-        </w:rPr>
-      </w:pPr>
-      <w:r>
-        <w:rPr>
-          <w:i/>
-          <w:iCs/>
-          <w:color w:val="7F7F7F" w:themeColor="text1" w:themeTint="80"/>
+          <w:sz w:val="24"/>
+          <w:szCs w:val="24"/>
+        </w:rPr>
+        <w:t xml:space="preserve">The procedure of combining two or more samples together and randomly (or exhaustively) reallocating the observations to resamples. Synonyms Randomization test, random permutation test, exact test </w:t>
+      </w:r>
+    </w:p>
+    <w:p>
+      <w:pPr>
+        <w:rPr>
+          <w:color w:val="000000" w:themeColor="text1"/>
+          <w:sz w:val="24"/>
+          <w:szCs w:val="24"/>
+        </w:rPr>
+      </w:pPr>
+      <w:r>
+        <w:rPr>
+          <w:color w:val="000000" w:themeColor="text1"/>
+          <w:sz w:val="24"/>
+          <w:szCs w:val="24"/>
+        </w:rPr>
+        <w:t xml:space="preserve">Resampling Drawing additional samples (“resamples”) from an observed data set. </w:t>
+      </w:r>
+    </w:p>
+    <w:p>
+      <w:pPr>
+        <w:rPr>
+          <w:color w:val="000000" w:themeColor="text1"/>
+          <w:sz w:val="24"/>
+          <w:szCs w:val="24"/>
+        </w:rPr>
+      </w:pPr>
+      <w:r>
+        <w:rPr>
+          <w:color w:val="000000" w:themeColor="text1"/>
           <w:sz w:val="24"/>
           <w:szCs w:val="24"/>
         </w:rPr>
         <w:lastRenderedPageBreak/>
-        <w:t>--------------------- 8/11/2024 up to page 93</w:t>
-      </w:r>
-    </w:p>
-    <w:p>
-      <w:pPr>
-        <w:rPr>
-          <w:color w:val="000000" w:themeColor="text1"/>
-          <w:sz w:val="24"/>
-          <w:szCs w:val="24"/>
-        </w:rPr>
-      </w:pPr>
-      <w:r>
-        <w:rPr>
-          <w:color w:val="000000" w:themeColor="text1"/>
-          <w:sz w:val="24"/>
-          <w:szCs w:val="24"/>
-        </w:rPr>
-        <w:t xml:space="preserve">Statistical hypothesis testing was invented </w:t>
-      </w:r>
-      <w:proofErr w:type="gramStart"/>
-      <w:r>
-        <w:rPr>
-          <w:color w:val="000000" w:themeColor="text1"/>
-          <w:sz w:val="24"/>
-          <w:szCs w:val="24"/>
-        </w:rPr>
-        <w:t>as a way to</w:t>
-      </w:r>
-      <w:proofErr w:type="gramEnd"/>
-      <w:r>
-        <w:rPr>
-          <w:color w:val="000000" w:themeColor="text1"/>
-          <w:sz w:val="24"/>
-          <w:szCs w:val="24"/>
-        </w:rPr>
-        <w:t xml:space="preserve"> protect researchers from being fooled by random chance.</w:t>
-      </w:r>
-    </w:p>
-    <w:p>
-      <w:pPr>
-        <w:rPr>
-          <w:color w:val="000000" w:themeColor="text1"/>
-          <w:sz w:val="24"/>
-          <w:szCs w:val="24"/>
-        </w:rPr>
-      </w:pPr>
-      <w:r>
-        <w:rPr>
-          <w:color w:val="000000" w:themeColor="text1"/>
-          <w:sz w:val="24"/>
-          <w:szCs w:val="24"/>
-        </w:rPr>
-        <w:t>the tendency of the human mind to underestimate the scope of natural random behavior. One manifestation of this is the failure to anticipate extreme events, or so-called “black swans</w:t>
-      </w:r>
-      <w:proofErr w:type="gramStart"/>
-      <w:r>
-        <w:rPr>
-          <w:color w:val="000000" w:themeColor="text1"/>
-          <w:sz w:val="24"/>
-          <w:szCs w:val="24"/>
-        </w:rPr>
-        <w:t xml:space="preserve">” </w:t>
+        <w:t>With or without replacement In sampling, whether or not an item is returned to the sample before the next draw</w:t>
       </w:r>
       <w:r>
         <w:rPr>
@@ -14953,814 +14821,6 @@
         </w:rPr>
         <w:t>.</w:t>
       </w:r>
-      <w:r>
-        <w:rPr>
-          <w:color w:val="000000" w:themeColor="text1"/>
-          <w:sz w:val="24"/>
-          <w:szCs w:val="24"/>
-        </w:rPr>
-        <w:t>Another</w:t>
-      </w:r>
-      <w:proofErr w:type="gramEnd"/>
-      <w:r>
-        <w:rPr>
-          <w:color w:val="000000" w:themeColor="text1"/>
-          <w:sz w:val="24"/>
-          <w:szCs w:val="24"/>
-        </w:rPr>
-        <w:t xml:space="preserve"> manifestation is the tendency to misinterpret random events as having patterns of some significance</w:t>
-      </w:r>
-    </w:p>
-    <w:p>
-      <w:pPr>
-        <w:rPr>
-          <w:i/>
-          <w:iCs/>
-          <w:color w:val="7F7F7F" w:themeColor="text1" w:themeTint="80"/>
-          <w:sz w:val="24"/>
-          <w:szCs w:val="24"/>
-        </w:rPr>
-      </w:pPr>
-      <w:r>
-        <w:rPr>
-          <w:i/>
-          <w:iCs/>
-          <w:color w:val="7F7F7F" w:themeColor="text1" w:themeTint="80"/>
-          <w:sz w:val="24"/>
-          <w:szCs w:val="24"/>
-        </w:rPr>
-        <w:t>--------------------- 8/12/2024 up to page 93</w:t>
-      </w:r>
-    </w:p>
-    <w:p>
-      <w:pPr>
-        <w:rPr>
-          <w:color w:val="000000" w:themeColor="text1"/>
-          <w:sz w:val="24"/>
-          <w:szCs w:val="24"/>
-        </w:rPr>
-      </w:pPr>
-      <w:r>
-        <w:rPr>
-          <w:color w:val="000000" w:themeColor="text1"/>
-          <w:sz w:val="24"/>
-          <w:szCs w:val="24"/>
-        </w:rPr>
-        <w:t xml:space="preserve">Ask several friends to invent a series of </w:t>
-      </w:r>
-      <w:proofErr w:type="gramStart"/>
-      <w:r>
-        <w:rPr>
-          <w:color w:val="000000" w:themeColor="text1"/>
-          <w:sz w:val="24"/>
-          <w:szCs w:val="24"/>
-        </w:rPr>
-        <w:t>50 coin</w:t>
-      </w:r>
-      <w:proofErr w:type="gramEnd"/>
-      <w:r>
-        <w:rPr>
-          <w:color w:val="000000" w:themeColor="text1"/>
-          <w:sz w:val="24"/>
-          <w:szCs w:val="24"/>
-        </w:rPr>
-        <w:t xml:space="preserve"> flips: have them write down a series of random Hs and Ts. Then ask them to </w:t>
-      </w:r>
-      <w:proofErr w:type="gramStart"/>
-      <w:r>
-        <w:rPr>
-          <w:color w:val="000000" w:themeColor="text1"/>
-          <w:sz w:val="24"/>
-          <w:szCs w:val="24"/>
-        </w:rPr>
-        <w:t>actually flip</w:t>
-      </w:r>
-      <w:proofErr w:type="gramEnd"/>
-      <w:r>
-        <w:rPr>
-          <w:color w:val="000000" w:themeColor="text1"/>
-          <w:sz w:val="24"/>
-          <w:szCs w:val="24"/>
-        </w:rPr>
-        <w:t xml:space="preserve"> a coin 50 times and write down the results. Have them put the real coin flip results in one pile, and the </w:t>
-      </w:r>
-      <w:proofErr w:type="spellStart"/>
-      <w:r>
-        <w:rPr>
-          <w:color w:val="000000" w:themeColor="text1"/>
-          <w:sz w:val="24"/>
-          <w:szCs w:val="24"/>
-        </w:rPr>
-        <w:t>madeup</w:t>
-      </w:r>
-      <w:proofErr w:type="spellEnd"/>
-      <w:r>
-        <w:rPr>
-          <w:color w:val="000000" w:themeColor="text1"/>
-          <w:sz w:val="24"/>
-          <w:szCs w:val="24"/>
-        </w:rPr>
-        <w:t xml:space="preserve"> results in another. It is easy to tell which results are real: the real ones will have longer </w:t>
-      </w:r>
-      <w:proofErr w:type="gramStart"/>
-      <w:r>
-        <w:rPr>
-          <w:color w:val="000000" w:themeColor="text1"/>
-          <w:sz w:val="24"/>
-          <w:szCs w:val="24"/>
-        </w:rPr>
-        <w:t>runs</w:t>
-      </w:r>
-      <w:proofErr w:type="gramEnd"/>
-      <w:r>
-        <w:rPr>
-          <w:color w:val="000000" w:themeColor="text1"/>
-          <w:sz w:val="24"/>
-          <w:szCs w:val="24"/>
-        </w:rPr>
-        <w:t xml:space="preserve"> of Hs or Ts. In a set of 50 real coin flips, it is not at all unusual to see five Hypothesis Tests | 93 or six Hs or Ts in a row. However, when most of us are inventing random coin flips and we have gotten three or four Hs in a row, we tell ourselves that, for the series to look random, we had better switch to T</w:t>
-      </w:r>
-    </w:p>
-    <w:p>
-      <w:pPr>
-        <w:rPr>
-          <w:i/>
-          <w:iCs/>
-          <w:color w:val="7F7F7F" w:themeColor="text1" w:themeTint="80"/>
-          <w:sz w:val="24"/>
-          <w:szCs w:val="24"/>
-        </w:rPr>
-      </w:pPr>
-      <w:r>
-        <w:rPr>
-          <w:i/>
-          <w:iCs/>
-          <w:color w:val="7F7F7F" w:themeColor="text1" w:themeTint="80"/>
-          <w:sz w:val="24"/>
-          <w:szCs w:val="24"/>
-        </w:rPr>
-        <w:t>--------------------- 8/13/2024 up to page 94</w:t>
-      </w:r>
-    </w:p>
-    <w:p>
-      <w:pPr>
-        <w:rPr>
-          <w:color w:val="000000" w:themeColor="text1"/>
-          <w:sz w:val="24"/>
-          <w:szCs w:val="24"/>
-        </w:rPr>
-      </w:pPr>
-      <w:r>
-        <w:rPr>
-          <w:color w:val="000000" w:themeColor="text1"/>
-          <w:sz w:val="24"/>
-          <w:szCs w:val="24"/>
-        </w:rPr>
-        <w:t>In a properly designed A/B test, you collect data on treatments A and B in such a way that any observed difference between A and B must be due to either: • Random chance in assignment of subjects • A true difference between A and B A statistical hypothesis test is further analysis of an A/B test, or any randomized experiment, to assess whether random chance is a reasonable explanation for the observed difference between groups A and B.</w:t>
-      </w:r>
-    </w:p>
-    <w:p>
-      <w:pPr>
-        <w:rPr>
-          <w:i/>
-          <w:iCs/>
-          <w:color w:val="7F7F7F" w:themeColor="text1" w:themeTint="80"/>
-          <w:sz w:val="24"/>
-          <w:szCs w:val="24"/>
-        </w:rPr>
-      </w:pPr>
-      <w:r>
-        <w:rPr>
-          <w:i/>
-          <w:iCs/>
-          <w:color w:val="7F7F7F" w:themeColor="text1" w:themeTint="80"/>
-          <w:sz w:val="24"/>
-          <w:szCs w:val="24"/>
-        </w:rPr>
-        <w:t>--------------------- 8/14/2024 up to page 94</w:t>
-      </w:r>
-    </w:p>
-    <w:p>
-      <w:pPr>
-        <w:rPr>
-          <w:color w:val="000000" w:themeColor="text1"/>
-          <w:sz w:val="24"/>
-          <w:szCs w:val="24"/>
-        </w:rPr>
-      </w:pPr>
-      <w:r>
-        <w:rPr>
-          <w:color w:val="000000" w:themeColor="text1"/>
-          <w:sz w:val="24"/>
-          <w:szCs w:val="24"/>
-        </w:rPr>
-        <w:t xml:space="preserve">The Null Hypothesis </w:t>
-      </w:r>
-      <w:proofErr w:type="spellStart"/>
-      <w:r>
-        <w:rPr>
-          <w:color w:val="000000" w:themeColor="text1"/>
-          <w:sz w:val="24"/>
-          <w:szCs w:val="24"/>
-        </w:rPr>
-        <w:t>Hypothesis</w:t>
-      </w:r>
-      <w:proofErr w:type="spellEnd"/>
-      <w:r>
-        <w:rPr>
-          <w:color w:val="000000" w:themeColor="text1"/>
-          <w:sz w:val="24"/>
-          <w:szCs w:val="24"/>
-        </w:rPr>
-        <w:t xml:space="preserve"> tests use the following logic: “Given the human tendency to react to unusual but random behavior and interpret it as something meaningful and real, in our experiments we will require proof that the difference between groups is more extreme than what chance might reasonably produce.”</w:t>
-      </w:r>
-    </w:p>
-    <w:p>
-      <w:pPr>
-        <w:rPr>
-          <w:i/>
-          <w:iCs/>
-          <w:color w:val="7F7F7F" w:themeColor="text1" w:themeTint="80"/>
-          <w:sz w:val="24"/>
-          <w:szCs w:val="24"/>
-        </w:rPr>
-      </w:pPr>
-      <w:r>
-        <w:rPr>
-          <w:i/>
-          <w:iCs/>
-          <w:color w:val="7F7F7F" w:themeColor="text1" w:themeTint="80"/>
-          <w:sz w:val="24"/>
-          <w:szCs w:val="24"/>
-        </w:rPr>
-        <w:t>--------------------- 8/15/2024 up to page 94</w:t>
-      </w:r>
-    </w:p>
-    <w:p>
-      <w:pPr>
-        <w:rPr>
-          <w:color w:val="000000" w:themeColor="text1"/>
-          <w:sz w:val="24"/>
-          <w:szCs w:val="24"/>
-        </w:rPr>
-      </w:pPr>
-      <w:r>
-        <w:rPr>
-          <w:color w:val="000000" w:themeColor="text1"/>
-          <w:sz w:val="24"/>
-          <w:szCs w:val="24"/>
-        </w:rPr>
-        <w:t xml:space="preserve">Alternative Hypothesis </w:t>
-      </w:r>
-    </w:p>
-    <w:p>
-      <w:pPr>
-        <w:rPr>
-          <w:color w:val="000000" w:themeColor="text1"/>
-          <w:sz w:val="24"/>
-          <w:szCs w:val="24"/>
-        </w:rPr>
-      </w:pPr>
-      <w:r>
-        <w:rPr>
-          <w:color w:val="000000" w:themeColor="text1"/>
-          <w:sz w:val="24"/>
-          <w:szCs w:val="24"/>
-        </w:rPr>
-        <w:t xml:space="preserve">Hypothesis tests by their nature involve not just a null hypothesis but also an offset‐ ting alternative hypothesis. Here are some examples: </w:t>
-      </w:r>
-      <w:r>
-        <w:rPr>
-          <w:color w:val="000000" w:themeColor="text1"/>
-          <w:sz w:val="24"/>
-          <w:szCs w:val="24"/>
-        </w:rPr>
-        <w:br/>
-      </w:r>
-      <w:r>
-        <w:rPr>
-          <w:color w:val="000000" w:themeColor="text1"/>
-          <w:sz w:val="24"/>
-          <w:szCs w:val="24"/>
-        </w:rPr>
-        <w:t xml:space="preserve">• Null = “no difference between the means of group A and group B”; alternative = “A is different from B” (could be bigger or smaller) </w:t>
-      </w:r>
-      <w:r>
-        <w:rPr>
-          <w:color w:val="000000" w:themeColor="text1"/>
-          <w:sz w:val="24"/>
-          <w:szCs w:val="24"/>
-        </w:rPr>
-        <w:br/>
-      </w:r>
-      <w:r>
-        <w:rPr>
-          <w:color w:val="000000" w:themeColor="text1"/>
-          <w:sz w:val="24"/>
-          <w:szCs w:val="24"/>
-        </w:rPr>
-        <w:t xml:space="preserve">• Null = “A ≤ B”; alternative = “A &gt; B” </w:t>
-      </w:r>
-      <w:r>
-        <w:rPr>
-          <w:color w:val="000000" w:themeColor="text1"/>
-          <w:sz w:val="24"/>
-          <w:szCs w:val="24"/>
-        </w:rPr>
-        <w:br/>
-      </w:r>
-      <w:r>
-        <w:rPr>
-          <w:color w:val="000000" w:themeColor="text1"/>
-          <w:sz w:val="24"/>
-          <w:szCs w:val="24"/>
-        </w:rPr>
-        <w:t xml:space="preserve">• Null = “B is not X% greater than A”; alternative = “B is X% greater than A” Taken together, the </w:t>
-      </w:r>
-      <w:r>
-        <w:rPr>
-          <w:color w:val="000000" w:themeColor="text1"/>
-          <w:sz w:val="24"/>
-          <w:szCs w:val="24"/>
-        </w:rPr>
-        <w:lastRenderedPageBreak/>
-        <w:t>null and alternative hypotheses must account for all possibilities. The nature of the null hypothesis determines the structure of the hypothesis test.</w:t>
-      </w:r>
-    </w:p>
-    <w:p>
-      <w:pPr>
-        <w:rPr>
-          <w:i/>
-          <w:iCs/>
-          <w:color w:val="7F7F7F" w:themeColor="text1" w:themeTint="80"/>
-          <w:sz w:val="24"/>
-          <w:szCs w:val="24"/>
-        </w:rPr>
-      </w:pPr>
-      <w:r>
-        <w:rPr>
-          <w:i/>
-          <w:iCs/>
-          <w:color w:val="7F7F7F" w:themeColor="text1" w:themeTint="80"/>
-          <w:sz w:val="24"/>
-          <w:szCs w:val="24"/>
-        </w:rPr>
-        <w:t>--------------------- 8/</w:t>
-      </w:r>
-      <w:r>
-        <w:rPr>
-          <w:i/>
-          <w:iCs/>
-          <w:color w:val="7F7F7F" w:themeColor="text1" w:themeTint="80"/>
-          <w:sz w:val="24"/>
-          <w:szCs w:val="24"/>
-        </w:rPr>
-        <w:t>16</w:t>
-      </w:r>
-      <w:r>
-        <w:rPr>
-          <w:i/>
-          <w:iCs/>
-          <w:color w:val="7F7F7F" w:themeColor="text1" w:themeTint="80"/>
-          <w:sz w:val="24"/>
-          <w:szCs w:val="24"/>
-        </w:rPr>
-        <w:t>/2024 up to page 9</w:t>
-      </w:r>
-      <w:r>
-        <w:rPr>
-          <w:i/>
-          <w:iCs/>
-          <w:color w:val="7F7F7F" w:themeColor="text1" w:themeTint="80"/>
-          <w:sz w:val="24"/>
-          <w:szCs w:val="24"/>
-        </w:rPr>
-        <w:t>5</w:t>
-      </w:r>
-    </w:p>
-    <w:p>
-      <w:pPr>
-        <w:rPr>
-          <w:b/>
-          <w:bCs/>
-          <w:color w:val="000000" w:themeColor="text1"/>
-          <w:sz w:val="24"/>
-          <w:szCs w:val="24"/>
-        </w:rPr>
-      </w:pPr>
-      <w:r>
-        <w:rPr>
-          <w:b/>
-          <w:bCs/>
-          <w:color w:val="000000" w:themeColor="text1"/>
-          <w:sz w:val="24"/>
-          <w:szCs w:val="24"/>
-        </w:rPr>
-        <w:t>One-Way Versus Two-Way Hypothesis Tests</w:t>
-      </w:r>
-    </w:p>
-    <w:p>
-      <w:pPr>
-        <w:rPr>
-          <w:color w:val="000000" w:themeColor="text1"/>
-          <w:sz w:val="24"/>
-          <w:szCs w:val="24"/>
-        </w:rPr>
-      </w:pPr>
-      <w:r>
-        <w:rPr>
-          <w:color w:val="000000" w:themeColor="text1"/>
-          <w:sz w:val="24"/>
-          <w:szCs w:val="24"/>
-        </w:rPr>
-        <w:t xml:space="preserve">you want a hypothesis test to protect you from being fooled by chance in the direction favoring B. You don’t care about being fooled by chance in the other direction, because you would be sticking with A unless B proves definitively better. </w:t>
-      </w:r>
-      <w:proofErr w:type="gramStart"/>
-      <w:r>
-        <w:rPr>
-          <w:color w:val="000000" w:themeColor="text1"/>
-          <w:sz w:val="24"/>
-          <w:szCs w:val="24"/>
-        </w:rPr>
-        <w:t>So</w:t>
-      </w:r>
-      <w:proofErr w:type="gramEnd"/>
-      <w:r>
-        <w:rPr>
-          <w:color w:val="000000" w:themeColor="text1"/>
-          <w:sz w:val="24"/>
-          <w:szCs w:val="24"/>
-        </w:rPr>
-        <w:t xml:space="preserve"> you want a directional alternative hypothesis (B is better than A). In such a case, you use a one-way (or </w:t>
-      </w:r>
-      <w:proofErr w:type="spellStart"/>
-      <w:r>
-        <w:rPr>
-          <w:color w:val="000000" w:themeColor="text1"/>
-          <w:sz w:val="24"/>
-          <w:szCs w:val="24"/>
-        </w:rPr>
-        <w:t>onetail</w:t>
-      </w:r>
-      <w:proofErr w:type="spellEnd"/>
-      <w:r>
-        <w:rPr>
-          <w:color w:val="000000" w:themeColor="text1"/>
-          <w:sz w:val="24"/>
-          <w:szCs w:val="24"/>
-        </w:rPr>
-        <w:t>) hypothesis test. This means that extreme chance results in only one direction count toward the p-value</w:t>
-      </w:r>
-      <w:r>
-        <w:rPr>
-          <w:color w:val="000000" w:themeColor="text1"/>
-          <w:sz w:val="24"/>
-          <w:szCs w:val="24"/>
-        </w:rPr>
-        <w:t>.</w:t>
-      </w:r>
-    </w:p>
-    <w:p>
-      <w:pPr>
-        <w:rPr>
-          <w:i/>
-          <w:iCs/>
-          <w:color w:val="7F7F7F" w:themeColor="text1" w:themeTint="80"/>
-          <w:sz w:val="24"/>
-          <w:szCs w:val="24"/>
-        </w:rPr>
-      </w:pPr>
-      <w:r>
-        <w:rPr>
-          <w:i/>
-          <w:iCs/>
-          <w:color w:val="7F7F7F" w:themeColor="text1" w:themeTint="80"/>
-          <w:sz w:val="24"/>
-          <w:szCs w:val="24"/>
-        </w:rPr>
-        <w:t>--------------------- 8/17/2024 up to page 95</w:t>
-      </w:r>
-    </w:p>
-    <w:p>
-      <w:pPr>
-        <w:rPr>
-          <w:color w:val="000000" w:themeColor="text1"/>
-          <w:sz w:val="24"/>
-          <w:szCs w:val="24"/>
-        </w:rPr>
-      </w:pPr>
-      <w:r>
-        <w:rPr>
-          <w:color w:val="000000" w:themeColor="text1"/>
-          <w:sz w:val="24"/>
-          <w:szCs w:val="24"/>
-        </w:rPr>
-        <w:t xml:space="preserve">• A null hypothesis is a logical construct embodying the notion that nothing </w:t>
-      </w:r>
-      <w:proofErr w:type="spellStart"/>
-      <w:r>
-        <w:rPr>
-          <w:color w:val="000000" w:themeColor="text1"/>
-          <w:sz w:val="24"/>
-          <w:szCs w:val="24"/>
-        </w:rPr>
-        <w:t>spe</w:t>
-      </w:r>
-      <w:proofErr w:type="spellEnd"/>
-      <w:r>
-        <w:rPr>
-          <w:color w:val="000000" w:themeColor="text1"/>
-          <w:sz w:val="24"/>
-          <w:szCs w:val="24"/>
-        </w:rPr>
-        <w:t xml:space="preserve">‐ </w:t>
-      </w:r>
-      <w:proofErr w:type="spellStart"/>
-      <w:r>
-        <w:rPr>
-          <w:color w:val="000000" w:themeColor="text1"/>
-          <w:sz w:val="24"/>
-          <w:szCs w:val="24"/>
-        </w:rPr>
-        <w:t>cial</w:t>
-      </w:r>
-      <w:proofErr w:type="spellEnd"/>
-      <w:r>
-        <w:rPr>
-          <w:color w:val="000000" w:themeColor="text1"/>
-          <w:sz w:val="24"/>
-          <w:szCs w:val="24"/>
-        </w:rPr>
-        <w:t xml:space="preserve"> has happened, and any effect you observe is due to random chance. </w:t>
-      </w:r>
-    </w:p>
-    <w:p>
-      <w:pPr>
-        <w:rPr>
-          <w:color w:val="000000" w:themeColor="text1"/>
-          <w:sz w:val="24"/>
-          <w:szCs w:val="24"/>
-        </w:rPr>
-      </w:pPr>
-      <w:r>
-        <w:rPr>
-          <w:color w:val="000000" w:themeColor="text1"/>
-          <w:sz w:val="24"/>
-          <w:szCs w:val="24"/>
-        </w:rPr>
-        <w:t>• The hypothesis test assumes that the null hypothesis is true, creates a “null model” (a probability model), and tests whether the effect you observe is a rea‐ sonable outcome of that model</w:t>
-      </w:r>
-      <w:r>
-        <w:rPr>
-          <w:color w:val="000000" w:themeColor="text1"/>
-          <w:sz w:val="24"/>
-          <w:szCs w:val="24"/>
-        </w:rPr>
-        <w:t>.</w:t>
-      </w:r>
-    </w:p>
-    <w:p>
-      <w:pPr>
-        <w:rPr>
-          <w:i/>
-          <w:iCs/>
-          <w:color w:val="7F7F7F" w:themeColor="text1" w:themeTint="80"/>
-          <w:sz w:val="24"/>
-          <w:szCs w:val="24"/>
-        </w:rPr>
-      </w:pPr>
-      <w:r>
-        <w:rPr>
-          <w:i/>
-          <w:iCs/>
-          <w:color w:val="7F7F7F" w:themeColor="text1" w:themeTint="80"/>
-          <w:sz w:val="24"/>
-          <w:szCs w:val="24"/>
-        </w:rPr>
-        <w:t>--------------------- 8/18/2024 up to page 96</w:t>
-      </w:r>
-    </w:p>
-    <w:p>
-      <w:pPr>
-        <w:rPr>
-          <w:color w:val="000000" w:themeColor="text1"/>
-          <w:sz w:val="24"/>
-          <w:szCs w:val="24"/>
-        </w:rPr>
-      </w:pPr>
-      <w:r>
-        <w:rPr>
-          <w:color w:val="000000" w:themeColor="text1"/>
-          <w:sz w:val="24"/>
-          <w:szCs w:val="24"/>
-        </w:rPr>
-        <w:t xml:space="preserve">Resampling </w:t>
-      </w:r>
-    </w:p>
-    <w:p>
-      <w:pPr>
-        <w:rPr>
-          <w:color w:val="000000" w:themeColor="text1"/>
-          <w:sz w:val="24"/>
-          <w:szCs w:val="24"/>
-        </w:rPr>
-      </w:pPr>
-      <w:r>
-        <w:rPr>
-          <w:color w:val="000000" w:themeColor="text1"/>
-          <w:sz w:val="24"/>
-          <w:szCs w:val="24"/>
-        </w:rPr>
-        <w:t>Resampling in statistics means to repeatedly sample values from observed data, with a general goal of assessing random variability in a statistic. It can also be used to assess and improve the accuracy of some machine-learning models (e.g., the predictions from decision tree models built on multiple bootstrapped data sets can be averaged in a process known as bagging</w:t>
-      </w:r>
-    </w:p>
-    <w:p>
-      <w:pPr>
-        <w:rPr>
-          <w:i/>
-          <w:iCs/>
-          <w:color w:val="7F7F7F" w:themeColor="text1" w:themeTint="80"/>
-          <w:sz w:val="24"/>
-          <w:szCs w:val="24"/>
-        </w:rPr>
-      </w:pPr>
-      <w:r>
-        <w:rPr>
-          <w:i/>
-          <w:iCs/>
-          <w:color w:val="7F7F7F" w:themeColor="text1" w:themeTint="80"/>
-          <w:sz w:val="24"/>
-          <w:szCs w:val="24"/>
-        </w:rPr>
-        <w:t>--------------------- 8/19/2024 up to page 96</w:t>
-      </w:r>
-    </w:p>
-    <w:p>
-      <w:pPr>
-        <w:rPr>
-          <w:color w:val="000000" w:themeColor="text1"/>
-          <w:sz w:val="24"/>
-          <w:szCs w:val="24"/>
-        </w:rPr>
-      </w:pPr>
-      <w:r>
-        <w:rPr>
-          <w:color w:val="000000" w:themeColor="text1"/>
-          <w:sz w:val="24"/>
-          <w:szCs w:val="24"/>
-        </w:rPr>
-        <w:t>There are two main types of resampling procedures: the bootstrap and permutation tests. The bootstrap is used to assess the reliability of an estimate</w:t>
-      </w:r>
-    </w:p>
-    <w:p>
-      <w:pPr>
-        <w:rPr>
-          <w:color w:val="000000" w:themeColor="text1"/>
-          <w:sz w:val="24"/>
-          <w:szCs w:val="24"/>
-        </w:rPr>
-      </w:pPr>
-      <w:r>
-        <w:rPr>
-          <w:color w:val="000000" w:themeColor="text1"/>
-          <w:sz w:val="24"/>
-          <w:szCs w:val="24"/>
-        </w:rPr>
-        <w:t>Permutation tests are used to test hypotheses, typically involving two or more groups</w:t>
-      </w:r>
-    </w:p>
-    <w:p>
-      <w:pPr>
-        <w:rPr>
-          <w:i/>
-          <w:iCs/>
-          <w:color w:val="7F7F7F" w:themeColor="text1" w:themeTint="80"/>
-          <w:sz w:val="24"/>
-          <w:szCs w:val="24"/>
-        </w:rPr>
-      </w:pPr>
-      <w:r>
-        <w:rPr>
-          <w:i/>
-          <w:iCs/>
-          <w:color w:val="7F7F7F" w:themeColor="text1" w:themeTint="80"/>
-          <w:sz w:val="24"/>
-          <w:szCs w:val="24"/>
-        </w:rPr>
-        <w:t>--------------------- 8/20/2024 up to page 96</w:t>
-      </w:r>
-    </w:p>
-    <w:p>
-      <w:pPr>
-        <w:rPr>
-          <w:color w:val="000000" w:themeColor="text1"/>
-          <w:sz w:val="24"/>
-          <w:szCs w:val="24"/>
-        </w:rPr>
-      </w:pPr>
-      <w:r>
-        <w:rPr>
-          <w:color w:val="000000" w:themeColor="text1"/>
-          <w:sz w:val="24"/>
-          <w:szCs w:val="24"/>
-        </w:rPr>
-        <w:t xml:space="preserve">Permutation </w:t>
-      </w:r>
-      <w:proofErr w:type="gramStart"/>
-      <w:r>
-        <w:rPr>
-          <w:color w:val="000000" w:themeColor="text1"/>
-          <w:sz w:val="24"/>
-          <w:szCs w:val="24"/>
-        </w:rPr>
-        <w:t>test</w:t>
-      </w:r>
-      <w:proofErr w:type="gramEnd"/>
-      <w:r>
-        <w:rPr>
-          <w:color w:val="000000" w:themeColor="text1"/>
-          <w:sz w:val="24"/>
-          <w:szCs w:val="24"/>
-        </w:rPr>
-        <w:t xml:space="preserve"> </w:t>
-      </w:r>
-      <w:r>
-        <w:rPr>
-          <w:color w:val="000000" w:themeColor="text1"/>
-          <w:sz w:val="24"/>
-          <w:szCs w:val="24"/>
-        </w:rPr>
-        <w:br/>
-      </w:r>
-      <w:r>
-        <w:rPr>
-          <w:color w:val="000000" w:themeColor="text1"/>
-          <w:sz w:val="24"/>
-          <w:szCs w:val="24"/>
-        </w:rPr>
-        <w:t xml:space="preserve">The procedure of combining two or more samples together and randomly (or exhaustively) reallocating the observations to resamples. Synonyms Randomization test, random permutation test, exact test </w:t>
-      </w:r>
-    </w:p>
-    <w:p>
-      <w:pPr>
-        <w:rPr>
-          <w:color w:val="000000" w:themeColor="text1"/>
-          <w:sz w:val="24"/>
-          <w:szCs w:val="24"/>
-        </w:rPr>
-      </w:pPr>
-      <w:r>
-        <w:rPr>
-          <w:color w:val="000000" w:themeColor="text1"/>
-          <w:sz w:val="24"/>
-          <w:szCs w:val="24"/>
-        </w:rPr>
-        <w:t xml:space="preserve">Resampling Drawing additional samples (“resamples”) from an observed data set. </w:t>
-      </w:r>
-    </w:p>
-    <w:p>
-      <w:pPr>
-        <w:rPr>
-          <w:color w:val="000000" w:themeColor="text1"/>
-          <w:sz w:val="24"/>
-          <w:szCs w:val="24"/>
-        </w:rPr>
-      </w:pPr>
-      <w:r>
-        <w:rPr>
-          <w:color w:val="000000" w:themeColor="text1"/>
-          <w:sz w:val="24"/>
-          <w:szCs w:val="24"/>
-        </w:rPr>
-        <w:lastRenderedPageBreak/>
-        <w:t xml:space="preserve">With or without replacement </w:t>
-      </w:r>
-      <w:proofErr w:type="gramStart"/>
-      <w:r>
-        <w:rPr>
-          <w:color w:val="000000" w:themeColor="text1"/>
-          <w:sz w:val="24"/>
-          <w:szCs w:val="24"/>
-        </w:rPr>
-        <w:t>In</w:t>
-      </w:r>
-      <w:proofErr w:type="gramEnd"/>
-      <w:r>
-        <w:rPr>
-          <w:color w:val="000000" w:themeColor="text1"/>
-          <w:sz w:val="24"/>
-          <w:szCs w:val="24"/>
-        </w:rPr>
-        <w:t xml:space="preserve"> sampling, whether or not an item is returned to the sample before the next draw</w:t>
-      </w:r>
-      <w:r>
-        <w:rPr>
-          <w:color w:val="000000" w:themeColor="text1"/>
-          <w:sz w:val="24"/>
-          <w:szCs w:val="24"/>
-        </w:rPr>
-        <w:t>.</w:t>
-      </w:r>
     </w:p>
     <w:p>
       <w:pPr>
@@ -15890,25 +14950,7 @@
           <w:sz w:val="24"/>
           <w:szCs w:val="24"/>
         </w:rPr>
-        <w:t xml:space="preserve">5. Whatever statistic or estimate was calculated for the original samples (e.g., differ‐ </w:t>
-      </w:r>
-      <w:proofErr w:type="spellStart"/>
-      <w:r>
-        <w:rPr>
-          <w:color w:val="000000" w:themeColor="text1"/>
-          <w:sz w:val="24"/>
-          <w:szCs w:val="24"/>
-        </w:rPr>
-        <w:t>ence</w:t>
-      </w:r>
-      <w:proofErr w:type="spellEnd"/>
-      <w:r>
-        <w:rPr>
-          <w:color w:val="000000" w:themeColor="text1"/>
-          <w:sz w:val="24"/>
-          <w:szCs w:val="24"/>
-        </w:rPr>
-        <w:t xml:space="preserve"> in group proportions), calculate it now for the resamples, and record; this constitutes one permutation iteration. 6. Repeat the previous steps R times to yield a permutation distribution of the test statistic</w:t>
+        <w:t>5. Whatever statistic or estimate was calculated for the original samples (e.g., differ‐ ence in group proportions), calculate it now for the resamples, and record; this constitutes one permutation iteration. 6. Repeat the previous steps R times to yield a permutation distribution of the test statistic</w:t>
       </w:r>
     </w:p>
     <w:p>
@@ -16134,25 +15176,7 @@
           <w:sz w:val="24"/>
           <w:szCs w:val="24"/>
         </w:rPr>
-        <w:t xml:space="preserve">In an exhaustive permutation test, instead of just randomly shuffling and dividing the data, we </w:t>
-      </w:r>
-      <w:proofErr w:type="gramStart"/>
-      <w:r>
-        <w:rPr>
-          <w:color w:val="000000" w:themeColor="text1"/>
-          <w:sz w:val="24"/>
-          <w:szCs w:val="24"/>
-        </w:rPr>
-        <w:t>actually figure</w:t>
-      </w:r>
-      <w:proofErr w:type="gramEnd"/>
-      <w:r>
-        <w:rPr>
-          <w:color w:val="000000" w:themeColor="text1"/>
-          <w:sz w:val="24"/>
-          <w:szCs w:val="24"/>
-        </w:rPr>
-        <w:t xml:space="preserve"> out all the possible ways it could be divided. This is practical only for relatively small sample sizes</w:t>
+        <w:t>In an exhaustive permutation test, instead of just randomly shuffling and dividing the data, we actually figure out all the possible ways it could be divided. This is practical only for relatively small sample sizes</w:t>
       </w:r>
     </w:p>
     <w:p>
@@ -16190,43 +15214,7 @@
           <w:sz w:val="24"/>
           <w:szCs w:val="24"/>
         </w:rPr>
-        <w:t xml:space="preserve">With a large number of repeated </w:t>
-      </w:r>
-      <w:proofErr w:type="spellStart"/>
-      <w:r>
-        <w:rPr>
-          <w:color w:val="000000" w:themeColor="text1"/>
-          <w:sz w:val="24"/>
-          <w:szCs w:val="24"/>
-        </w:rPr>
-        <w:t>shufflings</w:t>
-      </w:r>
-      <w:proofErr w:type="spellEnd"/>
-      <w:r>
-        <w:rPr>
-          <w:color w:val="000000" w:themeColor="text1"/>
-          <w:sz w:val="24"/>
-          <w:szCs w:val="24"/>
-        </w:rPr>
-        <w:t xml:space="preserve">, the random permutation test results approximate those of the exhaustive permutation </w:t>
-      </w:r>
-      <w:proofErr w:type="gramStart"/>
-      <w:r>
-        <w:rPr>
-          <w:color w:val="000000" w:themeColor="text1"/>
-          <w:sz w:val="24"/>
-          <w:szCs w:val="24"/>
-        </w:rPr>
-        <w:t>test, and</w:t>
-      </w:r>
-      <w:proofErr w:type="gramEnd"/>
-      <w:r>
-        <w:rPr>
-          <w:color w:val="000000" w:themeColor="text1"/>
-          <w:sz w:val="24"/>
-          <w:szCs w:val="24"/>
-        </w:rPr>
-        <w:t xml:space="preserve"> approach them in the limit. Exhaustive permutation tests are also sometimes called exact tests, due to their statistical property of guaranteeing that the null model will not test as “significant” more than the alpha level of the test</w:t>
+        <w:t>With a large number of repeated shufflings, the random permutation test results approximate those of the exhaustive permutation test, and approach them in the limit. Exhaustive permutation tests are also sometimes called exact tests, due to their statistical property of guaranteeing that the null model will not test as “significant” more than the alpha level of the test</w:t>
       </w:r>
     </w:p>
     <w:p>
@@ -16284,25 +15272,7 @@
           <w:sz w:val="24"/>
           <w:szCs w:val="24"/>
         </w:rPr>
-        <w:t xml:space="preserve">In a bootstrap permutation test, the draws outlined in steps 2 and 3 of the random permutation </w:t>
-      </w:r>
-      <w:proofErr w:type="gramStart"/>
-      <w:r>
-        <w:rPr>
-          <w:color w:val="000000" w:themeColor="text1"/>
-          <w:sz w:val="24"/>
-          <w:szCs w:val="24"/>
-        </w:rPr>
-        <w:t>test</w:t>
-      </w:r>
-      <w:proofErr w:type="gramEnd"/>
-      <w:r>
-        <w:rPr>
-          <w:color w:val="000000" w:themeColor="text1"/>
-          <w:sz w:val="24"/>
-          <w:szCs w:val="24"/>
-        </w:rPr>
-        <w:t xml:space="preserve"> are made with replacement instead of without replacement. In this way the resampling procedure models not just the random element in the assignment of treatment to subject but also the random element in the selection of subjects from a population</w:t>
+        <w:t>In a bootstrap permutation test, the draws outlined in steps 2 and 3 of the random permutation test are made with replacement instead of without replacement. In this way the resampling procedure models not just the random element in the assignment of treatment to subject but also the random element in the selection of subjects from a population</w:t>
       </w:r>
     </w:p>
     <w:p>
@@ -16706,43 +15676,7 @@
           <w:sz w:val="24"/>
           <w:szCs w:val="24"/>
         </w:rPr>
-        <w:t xml:space="preserve">Put cards labeled 1 and 0 in a box: this represents the supposed shared </w:t>
-      </w:r>
-      <w:proofErr w:type="spellStart"/>
-      <w:r>
-        <w:rPr>
-          <w:color w:val="000000" w:themeColor="text1"/>
-          <w:sz w:val="24"/>
-          <w:szCs w:val="24"/>
-        </w:rPr>
-        <w:t>conver</w:t>
-      </w:r>
-      <w:proofErr w:type="spellEnd"/>
-      <w:r>
-        <w:rPr>
-          <w:color w:val="000000" w:themeColor="text1"/>
-          <w:sz w:val="24"/>
-          <w:szCs w:val="24"/>
-        </w:rPr>
-        <w:t xml:space="preserve">‐ </w:t>
-      </w:r>
-      <w:proofErr w:type="spellStart"/>
-      <w:r>
-        <w:rPr>
-          <w:color w:val="000000" w:themeColor="text1"/>
-          <w:sz w:val="24"/>
-          <w:szCs w:val="24"/>
-        </w:rPr>
-        <w:t>sion</w:t>
-      </w:r>
-      <w:proofErr w:type="spellEnd"/>
-      <w:r>
-        <w:rPr>
-          <w:color w:val="000000" w:themeColor="text1"/>
-          <w:sz w:val="24"/>
-          <w:szCs w:val="24"/>
-        </w:rPr>
-        <w:t xml:space="preserve"> rate of 382 ones and 45,945 zeros = 0.008246 = 0.8246%. </w:t>
+        <w:t xml:space="preserve">Put cards labeled 1 and 0 in a box: this represents the supposed shared conver‐ sion rate of 382 ones and 45,945 zeros = 0.008246 = 0.8246%. </w:t>
       </w:r>
     </w:p>
     <w:p>
@@ -16764,25 +15698,7 @@
           <w:sz w:val="24"/>
           <w:szCs w:val="24"/>
         </w:rPr>
-        <w:t>2. Shuffle and draw out a resample of size 23,739 (same n as price A</w:t>
-      </w:r>
-      <w:proofErr w:type="gramStart"/>
-      <w:r>
-        <w:rPr>
-          <w:color w:val="000000" w:themeColor="text1"/>
-          <w:sz w:val="24"/>
-          <w:szCs w:val="24"/>
-        </w:rPr>
-        <w:t>), and</w:t>
-      </w:r>
-      <w:proofErr w:type="gramEnd"/>
-      <w:r>
-        <w:rPr>
-          <w:color w:val="000000" w:themeColor="text1"/>
-          <w:sz w:val="24"/>
-          <w:szCs w:val="24"/>
-        </w:rPr>
-        <w:t xml:space="preserve"> record how many 1s.</w:t>
+        <w:t>2. Shuffle and draw out a resample of size 23,739 (same n as price A), and record how many 1s.</w:t>
       </w:r>
     </w:p>
     <w:p>
@@ -16998,35 +15914,7 @@
         <w:rPr>
           <w:color w:val="000000" w:themeColor="text1"/>
         </w:rPr>
-        <w:t xml:space="preserve">p-Value Simply looking at the graph is not a very precise way to measure statistical </w:t>
-      </w:r>
-      <w:proofErr w:type="spellStart"/>
-      <w:r>
-        <w:rPr>
-          <w:color w:val="000000" w:themeColor="text1"/>
-        </w:rPr>
-        <w:t>signifi</w:t>
-      </w:r>
-      <w:proofErr w:type="spellEnd"/>
-      <w:r>
-        <w:rPr>
-          <w:color w:val="000000" w:themeColor="text1"/>
-        </w:rPr>
-        <w:t xml:space="preserve">‐ </w:t>
-      </w:r>
-      <w:proofErr w:type="spellStart"/>
-      <w:r>
-        <w:rPr>
-          <w:color w:val="000000" w:themeColor="text1"/>
-        </w:rPr>
-        <w:t>cance</w:t>
-      </w:r>
-      <w:proofErr w:type="spellEnd"/>
-      <w:r>
-        <w:rPr>
-          <w:color w:val="000000" w:themeColor="text1"/>
-        </w:rPr>
-        <w:t>, so of more interest is the p-value. This is the frequency with which the chance model produces a result more extreme than the observed result</w:t>
+        <w:t>p-Value Simply looking at the graph is not a very precise way to measure statistical signifi‐ cance, so of more interest is the p-value. This is the frequency with which the chance model produces a result more extreme than the observed result</w:t>
       </w:r>
     </w:p>
     <w:p>
@@ -17168,49 +16056,11 @@
           <w:color w:val="000000" w:themeColor="text1"/>
         </w:rPr>
       </w:pPr>
-      <w:proofErr w:type="spellStart"/>
-      <w:proofErr w:type="gramStart"/>
-      <w:r>
-        <w:rPr>
-          <w:color w:val="000000" w:themeColor="text1"/>
-        </w:rPr>
-        <w:t>np.mean</w:t>
-      </w:r>
-      <w:proofErr w:type="spellEnd"/>
-      <w:proofErr w:type="gramEnd"/>
-      <w:r>
-        <w:rPr>
-          <w:color w:val="000000" w:themeColor="text1"/>
-        </w:rPr>
-        <w:t xml:space="preserve">([diff &gt; </w:t>
-      </w:r>
-      <w:proofErr w:type="spellStart"/>
-      <w:r>
-        <w:rPr>
-          <w:color w:val="000000" w:themeColor="text1"/>
-        </w:rPr>
-        <w:t>obs_pct_diff</w:t>
-      </w:r>
-      <w:proofErr w:type="spellEnd"/>
-      <w:r>
-        <w:rPr>
-          <w:color w:val="000000" w:themeColor="text1"/>
-        </w:rPr>
-        <w:t xml:space="preserve"> for diff in </w:t>
-      </w:r>
-      <w:proofErr w:type="spellStart"/>
-      <w:r>
-        <w:rPr>
-          <w:color w:val="000000" w:themeColor="text1"/>
-        </w:rPr>
-        <w:t>perm_diffs</w:t>
-      </w:r>
-      <w:proofErr w:type="spellEnd"/>
-      <w:r>
-        <w:rPr>
-          <w:color w:val="000000" w:themeColor="text1"/>
-        </w:rPr>
-        <w:t>])</w:t>
+      <w:r>
+        <w:rPr>
+          <w:color w:val="000000" w:themeColor="text1"/>
+        </w:rPr>
+        <w:t>np.mean([diff &gt; obs_pct_diff for diff in perm_diffs])</w:t>
       </w:r>
       <w:r>
         <w:rPr>
@@ -17570,23 +16420,7 @@
           <w:sz w:val="24"/>
           <w:szCs w:val="24"/>
         </w:rPr>
-        <w:t xml:space="preserve">The real problem is that people want more meaning from the p-value than it con‐ </w:t>
-      </w:r>
-      <w:proofErr w:type="spellStart"/>
-      <w:r>
-        <w:rPr>
-          <w:sz w:val="24"/>
-          <w:szCs w:val="24"/>
-        </w:rPr>
-        <w:t>tains</w:t>
-      </w:r>
-      <w:proofErr w:type="spellEnd"/>
-      <w:r>
-        <w:rPr>
-          <w:sz w:val="24"/>
-          <w:szCs w:val="24"/>
-        </w:rPr>
-        <w:t xml:space="preserve">. Here’s what we would like the p-value to convey: </w:t>
+        <w:t xml:space="preserve">The real problem is that people want more meaning from the p-value than it con‐ tains. Here’s what we would like the p-value to convey: </w:t>
       </w:r>
     </w:p>
     <w:p>
@@ -17670,23 +16504,7 @@
           <w:sz w:val="24"/>
           <w:szCs w:val="24"/>
         </w:rPr>
-        <w:t xml:space="preserve">what the p-value </w:t>
-      </w:r>
-      <w:proofErr w:type="gramStart"/>
-      <w:r>
-        <w:rPr>
-          <w:sz w:val="24"/>
-          <w:szCs w:val="24"/>
-        </w:rPr>
-        <w:t>actually represents</w:t>
-      </w:r>
-      <w:proofErr w:type="gramEnd"/>
-      <w:r>
-        <w:rPr>
-          <w:sz w:val="24"/>
-          <w:szCs w:val="24"/>
-        </w:rPr>
-        <w:t xml:space="preserve">: </w:t>
+        <w:t xml:space="preserve">what the p-value actually represents: </w:t>
       </w:r>
     </w:p>
     <w:p>
@@ -17780,39 +16598,7 @@
           <w:sz w:val="24"/>
           <w:szCs w:val="24"/>
         </w:rPr>
-        <w:t>A significant p-value does not carry you quite as far along the road to “</w:t>
-      </w:r>
-      <w:proofErr w:type="gramStart"/>
-      <w:r>
-        <w:rPr>
-          <w:sz w:val="24"/>
-          <w:szCs w:val="24"/>
-        </w:rPr>
-        <w:t>proof ”</w:t>
-      </w:r>
-      <w:proofErr w:type="gramEnd"/>
-      <w:r>
-        <w:rPr>
-          <w:sz w:val="24"/>
-          <w:szCs w:val="24"/>
-        </w:rPr>
-        <w:t xml:space="preserve"> as it seems to promise. The logical foundation for the conclusion “statistically significant” is somewhat weaker when the real meaning of the </w:t>
-      </w:r>
-      <w:proofErr w:type="spellStart"/>
-      <w:r>
-        <w:rPr>
-          <w:sz w:val="24"/>
-          <w:szCs w:val="24"/>
-        </w:rPr>
-        <w:t>pvalue</w:t>
-      </w:r>
-      <w:proofErr w:type="spellEnd"/>
-      <w:r>
-        <w:rPr>
-          <w:sz w:val="24"/>
-          <w:szCs w:val="24"/>
-        </w:rPr>
-        <w:t xml:space="preserve"> is understood.</w:t>
+        <w:t>A significant p-value does not carry you quite as far along the road to “proof ” as it seems to promise. The logical foundation for the conclusion “statistically significant” is somewhat weaker when the real meaning of the pvalue is understood.</w:t>
       </w:r>
     </w:p>
     <w:p>
@@ -18257,16 +17043,7 @@
           <w:sz w:val="24"/>
           <w:szCs w:val="24"/>
         </w:rPr>
-        <w:t xml:space="preserve">Practical </w:t>
-      </w:r>
-      <w:proofErr w:type="spellStart"/>
-      <w:r>
-        <w:rPr>
-          <w:color w:val="000000" w:themeColor="text1"/>
-          <w:sz w:val="24"/>
-          <w:szCs w:val="24"/>
-        </w:rPr>
-        <w:t>signi</w:t>
+        <w:t>Practical signi</w:t>
       </w:r>
       <w:r>
         <w:rPr>
@@ -18283,27 +17060,8 @@
           <w:sz w:val="24"/>
           <w:szCs w:val="24"/>
         </w:rPr>
-        <w:t>cance</w:t>
-      </w:r>
-      <w:proofErr w:type="spellEnd"/>
-      <w:r>
-        <w:rPr>
-          <w:color w:val="000000" w:themeColor="text1"/>
-          <w:sz w:val="24"/>
-          <w:szCs w:val="24"/>
-        </w:rPr>
-        <w:t xml:space="preserve"> Even if a result is statistically significant, that does not mean it has practical </w:t>
-      </w:r>
-      <w:proofErr w:type="spellStart"/>
-      <w:r>
-        <w:rPr>
-          <w:color w:val="000000" w:themeColor="text1"/>
-          <w:sz w:val="24"/>
-          <w:szCs w:val="24"/>
-        </w:rPr>
-        <w:t>signifi</w:t>
-      </w:r>
-      <w:proofErr w:type="spellEnd"/>
+        <w:t>cance Even if a result is statistically significant, that does not mean it has practical signifi</w:t>
+      </w:r>
       <w:r>
         <w:rPr>
           <w:rFonts w:ascii="Calibri" w:hAnsi="Calibri" w:cs="Calibri"/>
@@ -18319,25 +17077,7 @@
           <w:sz w:val="24"/>
           <w:szCs w:val="24"/>
         </w:rPr>
-        <w:t xml:space="preserve"> </w:t>
-      </w:r>
-      <w:proofErr w:type="spellStart"/>
-      <w:r>
-        <w:rPr>
-          <w:color w:val="000000" w:themeColor="text1"/>
-          <w:sz w:val="24"/>
-          <w:szCs w:val="24"/>
-        </w:rPr>
-        <w:t>cance</w:t>
-      </w:r>
-      <w:proofErr w:type="spellEnd"/>
-      <w:r>
-        <w:rPr>
-          <w:color w:val="000000" w:themeColor="text1"/>
-          <w:sz w:val="24"/>
-          <w:szCs w:val="24"/>
-        </w:rPr>
-        <w:t>. A small difference that has no practical meaning can be statistically significant if it arose from large enough samples.</w:t>
+        <w:t xml:space="preserve"> cance. A small difference that has no practical meaning can be statistically significant if it arose from large enough samples.</w:t>
       </w:r>
     </w:p>
     <w:p>
@@ -18401,6 +17141,92 @@
           <w:szCs w:val="24"/>
         </w:rPr>
       </w:pPr>
+      <w:r>
+        <w:rPr>
+          <w:color w:val="000000" w:themeColor="text1"/>
+          <w:sz w:val="24"/>
+          <w:szCs w:val="24"/>
+        </w:rPr>
+        <w:t xml:space="preserve">Type 1 and Type 2 Errors In assessing statistical significance, two types of error are possible: • A Type 1 error, in which you mistakenly conclude an effect is real, when it is really just due to chance </w:t>
+      </w:r>
+    </w:p>
+    <w:p>
+      <w:pPr>
+        <w:ind w:left="360"/>
+        <w:rPr>
+          <w:color w:val="000000" w:themeColor="text1"/>
+          <w:sz w:val="24"/>
+          <w:szCs w:val="24"/>
+        </w:rPr>
+      </w:pPr>
+      <w:r>
+        <w:rPr>
+          <w:color w:val="000000" w:themeColor="text1"/>
+          <w:sz w:val="24"/>
+          <w:szCs w:val="24"/>
+        </w:rPr>
+        <w:t>• A Type 2 error, in which you mistakenly conclude that an effect is not real (i.e., due to chance), when it actually is real</w:t>
+      </w:r>
+      <w:r>
+        <w:rPr>
+          <w:color w:val="000000" w:themeColor="text1"/>
+          <w:sz w:val="24"/>
+          <w:szCs w:val="24"/>
+        </w:rPr>
+        <w:t>.</w:t>
+      </w:r>
+    </w:p>
+    <w:p>
+      <w:pPr>
+        <w:ind w:left="360"/>
+        <w:rPr>
+          <w:i/>
+          <w:iCs/>
+          <w:color w:val="7F7F7F" w:themeColor="text1" w:themeTint="80"/>
+          <w:sz w:val="24"/>
+          <w:szCs w:val="24"/>
+        </w:rPr>
+      </w:pPr>
+      <w:r>
+        <w:rPr>
+          <w:i/>
+          <w:iCs/>
+          <w:color w:val="7F7F7F" w:themeColor="text1" w:themeTint="80"/>
+          <w:sz w:val="24"/>
+          <w:szCs w:val="24"/>
+        </w:rPr>
+        <w:t>--------------------- 9/2</w:t>
+      </w:r>
+      <w:r>
+        <w:rPr>
+          <w:i/>
+          <w:iCs/>
+          <w:color w:val="7F7F7F" w:themeColor="text1" w:themeTint="80"/>
+          <w:sz w:val="24"/>
+          <w:szCs w:val="24"/>
+        </w:rPr>
+        <w:t>6</w:t>
+      </w:r>
+      <w:r>
+        <w:rPr>
+          <w:i/>
+          <w:iCs/>
+          <w:color w:val="7F7F7F" w:themeColor="text1" w:themeTint="80"/>
+          <w:sz w:val="24"/>
+          <w:szCs w:val="24"/>
+        </w:rPr>
+        <w:t>/2024 up to page 10</w:t>
+      </w:r>
+      <w:r>
+        <w:rPr>
+          <w:i/>
+          <w:iCs/>
+          <w:color w:val="7F7F7F" w:themeColor="text1" w:themeTint="80"/>
+          <w:sz w:val="24"/>
+          <w:szCs w:val="24"/>
+        </w:rPr>
+        <w:t>9</w:t>
+      </w:r>
     </w:p>
     <w:p>
       <w:pPr>
@@ -19641,7 +18467,7 @@
   <w:style w:type="paragraph" w:default="1" w:styleId="Normal">
     <w:name w:val="Normal"/>
     <w:qFormat/>
-    <w:rsid w:val="001B7CAE"/>
+    <w:rsid w:val="00EF5CA8"/>
   </w:style>
   <w:style w:type="character" w:default="1" w:styleId="DefaultParagraphFont">
     <w:name w:val="Default Paragraph Font"/>

</xml_diff>

<commit_message>
Day 124 Latest Tech, Day 144 Data Science
</commit_message>
<xml_diff>
--- a/Statistics.docx
+++ b/Statistics.docx
@@ -3012,7 +3012,7 @@
                 <w:noProof/>
               </w:rPr>
               <w:drawing>
-                <wp:inline distT="0" distB="0" distL="0" distR="0" wp14:anchorId="06DA7828" wp14:editId="4B3EC314">
+                <wp:inline distT="0" distB="0" distL="0" distR="0" wp14:anchorId="06DA7828" wp14:editId="3EE0E95B">
                   <wp:extent cx="1778000" cy="1244581"/>
                   <wp:effectExtent l="0" t="0" r="0" b="0"/>
                   <wp:docPr id="88014661" name="Picture 1" descr="Box Plot - Simply explained - DATAtab"/>
@@ -17206,6 +17206,76 @@
           <w:szCs w:val="24"/>
         </w:rPr>
         <w:t>6</w:t>
+      </w:r>
+      <w:r>
+        <w:rPr>
+          <w:i/>
+          <w:iCs/>
+          <w:color w:val="7F7F7F" w:themeColor="text1" w:themeTint="80"/>
+          <w:sz w:val="24"/>
+          <w:szCs w:val="24"/>
+        </w:rPr>
+        <w:t>/2024 up to page 10</w:t>
+      </w:r>
+      <w:r>
+        <w:rPr>
+          <w:i/>
+          <w:iCs/>
+          <w:color w:val="7F7F7F" w:themeColor="text1" w:themeTint="80"/>
+          <w:sz w:val="24"/>
+          <w:szCs w:val="24"/>
+        </w:rPr>
+        <w:t>9</w:t>
+      </w:r>
+    </w:p>
+    <w:p>
+      <w:pPr>
+        <w:ind w:left="360"/>
+        <w:rPr>
+          <w:color w:val="000000" w:themeColor="text1"/>
+          <w:sz w:val="24"/>
+          <w:szCs w:val="24"/>
+        </w:rPr>
+      </w:pPr>
+      <w:r>
+        <w:rPr>
+          <w:color w:val="000000" w:themeColor="text1"/>
+          <w:sz w:val="24"/>
+          <w:szCs w:val="24"/>
+        </w:rPr>
+        <w:t>Actually, a Type 2 error is not so much an error as a judgment that the sample size is too small to detect the effect.</w:t>
+      </w:r>
+    </w:p>
+    <w:p>
+      <w:pPr>
+        <w:ind w:left="360"/>
+        <w:rPr>
+          <w:i/>
+          <w:iCs/>
+          <w:color w:val="7F7F7F" w:themeColor="text1" w:themeTint="80"/>
+          <w:sz w:val="24"/>
+          <w:szCs w:val="24"/>
+        </w:rPr>
+      </w:pPr>
+      <w:r>
+        <w:rPr>
+          <w:i/>
+          <w:iCs/>
+          <w:color w:val="7F7F7F" w:themeColor="text1" w:themeTint="80"/>
+          <w:sz w:val="24"/>
+          <w:szCs w:val="24"/>
+        </w:rPr>
+        <w:t>--------------------- 9/</w:t>
+      </w:r>
+      <w:r>
+        <w:rPr>
+          <w:i/>
+          <w:iCs/>
+          <w:color w:val="7F7F7F" w:themeColor="text1" w:themeTint="80"/>
+          <w:sz w:val="24"/>
+          <w:szCs w:val="24"/>
+        </w:rPr>
+        <w:t>27</w:t>
       </w:r>
       <w:r>
         <w:rPr>
@@ -18467,7 +18537,7 @@
   <w:style w:type="paragraph" w:default="1" w:styleId="Normal">
     <w:name w:val="Normal"/>
     <w:qFormat/>
-    <w:rsid w:val="00EF5CA8"/>
+    <w:rsid w:val="00C35AF4"/>
   </w:style>
   <w:style w:type="character" w:default="1" w:styleId="DefaultParagraphFont">
     <w:name w:val="Default Paragraph Font"/>

</xml_diff>

<commit_message>
Day 125 Latest Tech, Day 145 Data Science,
</commit_message>
<xml_diff>
--- a/Statistics.docx
+++ b/Statistics.docx
@@ -3012,7 +3012,7 @@
                 <w:noProof/>
               </w:rPr>
               <w:drawing>
-                <wp:inline distT="0" distB="0" distL="0" distR="0" wp14:anchorId="06DA7828" wp14:editId="3EE0E95B">
+                <wp:inline distT="0" distB="0" distL="0" distR="0" wp14:anchorId="06DA7828" wp14:editId="779004D1">
                   <wp:extent cx="1778000" cy="1244581"/>
                   <wp:effectExtent l="0" t="0" r="0" b="0"/>
                   <wp:docPr id="88014661" name="Picture 1" descr="Box Plot - Simply explained - DATAtab"/>
@@ -17276,6 +17276,76 @@
           <w:szCs w:val="24"/>
         </w:rPr>
         <w:t>27</w:t>
+      </w:r>
+      <w:r>
+        <w:rPr>
+          <w:i/>
+          <w:iCs/>
+          <w:color w:val="7F7F7F" w:themeColor="text1" w:themeTint="80"/>
+          <w:sz w:val="24"/>
+          <w:szCs w:val="24"/>
+        </w:rPr>
+        <w:t>/2024 up to page 10</w:t>
+      </w:r>
+      <w:r>
+        <w:rPr>
+          <w:i/>
+          <w:iCs/>
+          <w:color w:val="7F7F7F" w:themeColor="text1" w:themeTint="80"/>
+          <w:sz w:val="24"/>
+          <w:szCs w:val="24"/>
+        </w:rPr>
+        <w:t>9</w:t>
+      </w:r>
+    </w:p>
+    <w:p>
+      <w:pPr>
+        <w:ind w:left="360"/>
+        <w:rPr>
+          <w:color w:val="000000" w:themeColor="text1"/>
+          <w:sz w:val="24"/>
+          <w:szCs w:val="24"/>
+        </w:rPr>
+      </w:pPr>
+      <w:r>
+        <w:rPr>
+          <w:color w:val="000000" w:themeColor="text1"/>
+          <w:sz w:val="24"/>
+          <w:szCs w:val="24"/>
+        </w:rPr>
+        <w:t>When a p-value falls short of statistical significance (e.g., it exceeds 5%), what we are really saying is “effect not proven.” It could be that a larger sample would yield a smaller p-value</w:t>
+      </w:r>
+    </w:p>
+    <w:p>
+      <w:pPr>
+        <w:ind w:left="360"/>
+        <w:rPr>
+          <w:i/>
+          <w:iCs/>
+          <w:color w:val="7F7F7F" w:themeColor="text1" w:themeTint="80"/>
+          <w:sz w:val="24"/>
+          <w:szCs w:val="24"/>
+        </w:rPr>
+      </w:pPr>
+      <w:r>
+        <w:rPr>
+          <w:i/>
+          <w:iCs/>
+          <w:color w:val="7F7F7F" w:themeColor="text1" w:themeTint="80"/>
+          <w:sz w:val="24"/>
+          <w:szCs w:val="24"/>
+        </w:rPr>
+        <w:t>--------------------- 9/</w:t>
+      </w:r>
+      <w:r>
+        <w:rPr>
+          <w:i/>
+          <w:iCs/>
+          <w:color w:val="7F7F7F" w:themeColor="text1" w:themeTint="80"/>
+          <w:sz w:val="24"/>
+          <w:szCs w:val="24"/>
+        </w:rPr>
+        <w:t>28</w:t>
       </w:r>
       <w:r>
         <w:rPr>
@@ -18537,7 +18607,7 @@
   <w:style w:type="paragraph" w:default="1" w:styleId="Normal">
     <w:name w:val="Normal"/>
     <w:qFormat/>
-    <w:rsid w:val="00C35AF4"/>
+    <w:rsid w:val="00490CC1"/>
   </w:style>
   <w:style w:type="character" w:default="1" w:styleId="DefaultParagraphFont">
     <w:name w:val="Default Paragraph Font"/>

</xml_diff>

<commit_message>
Day 126 Latest Tech, Day 146 Data Science,
</commit_message>
<xml_diff>
--- a/Statistics.docx
+++ b/Statistics.docx
@@ -3012,7 +3012,7 @@
                 <w:noProof/>
               </w:rPr>
               <w:drawing>
-                <wp:inline distT="0" distB="0" distL="0" distR="0" wp14:anchorId="06DA7828" wp14:editId="779004D1">
+                <wp:inline distT="0" distB="0" distL="0" distR="0" wp14:anchorId="06DA7828" wp14:editId="644950BD">
                   <wp:extent cx="1778000" cy="1244581"/>
                   <wp:effectExtent l="0" t="0" r="0" b="0"/>
                   <wp:docPr id="88014661" name="Picture 1" descr="Box Plot - Simply explained - DATAtab"/>
@@ -17346,6 +17346,93 @@
           <w:szCs w:val="24"/>
         </w:rPr>
         <w:t>28</w:t>
+      </w:r>
+      <w:r>
+        <w:rPr>
+          <w:i/>
+          <w:iCs/>
+          <w:color w:val="7F7F7F" w:themeColor="text1" w:themeTint="80"/>
+          <w:sz w:val="24"/>
+          <w:szCs w:val="24"/>
+        </w:rPr>
+        <w:t>/2024 up to page 10</w:t>
+      </w:r>
+      <w:r>
+        <w:rPr>
+          <w:i/>
+          <w:iCs/>
+          <w:color w:val="7F7F7F" w:themeColor="text1" w:themeTint="80"/>
+          <w:sz w:val="24"/>
+          <w:szCs w:val="24"/>
+        </w:rPr>
+        <w:t>9</w:t>
+      </w:r>
+    </w:p>
+    <w:p>
+      <w:pPr>
+        <w:ind w:left="360"/>
+        <w:rPr>
+          <w:color w:val="000000" w:themeColor="text1"/>
+          <w:sz w:val="24"/>
+          <w:szCs w:val="24"/>
+        </w:rPr>
+      </w:pPr>
+      <w:r>
+        <w:rPr>
+          <w:color w:val="000000" w:themeColor="text1"/>
+          <w:sz w:val="24"/>
+          <w:szCs w:val="24"/>
+        </w:rPr>
+        <w:lastRenderedPageBreak/>
+        <w:t xml:space="preserve">Data Science and p-Values </w:t>
+      </w:r>
+      <w:r>
+        <w:rPr>
+          <w:color w:val="000000" w:themeColor="text1"/>
+          <w:sz w:val="24"/>
+          <w:szCs w:val="24"/>
+        </w:rPr>
+        <w:br/>
+      </w:r>
+      <w:r>
+        <w:rPr>
+          <w:color w:val="000000" w:themeColor="text1"/>
+          <w:sz w:val="24"/>
+          <w:szCs w:val="24"/>
+        </w:rPr>
+        <w:t>The work that data scientists do is typically not destined for publication in scientific journals, so the debate over the value of a p-value is somewhat academic. For a data scientist, a p-value is a useful metric in situations where you want to know whether a model result that appears interesting and useful is within the range of normal chance variability</w:t>
+      </w:r>
+    </w:p>
+    <w:p>
+      <w:pPr>
+        <w:ind w:left="360"/>
+        <w:rPr>
+          <w:i/>
+          <w:iCs/>
+          <w:color w:val="7F7F7F" w:themeColor="text1" w:themeTint="80"/>
+          <w:sz w:val="24"/>
+          <w:szCs w:val="24"/>
+        </w:rPr>
+      </w:pPr>
+      <w:r>
+        <w:rPr>
+          <w:i/>
+          <w:iCs/>
+          <w:color w:val="7F7F7F" w:themeColor="text1" w:themeTint="80"/>
+          <w:sz w:val="24"/>
+          <w:szCs w:val="24"/>
+        </w:rPr>
+        <w:t>--------------------- 9/</w:t>
+      </w:r>
+      <w:r>
+        <w:rPr>
+          <w:i/>
+          <w:iCs/>
+          <w:color w:val="7F7F7F" w:themeColor="text1" w:themeTint="80"/>
+          <w:sz w:val="24"/>
+          <w:szCs w:val="24"/>
+        </w:rPr>
+        <w:t>30</w:t>
       </w:r>
       <w:r>
         <w:rPr>
@@ -18607,7 +18694,7 @@
   <w:style w:type="paragraph" w:default="1" w:styleId="Normal">
     <w:name w:val="Normal"/>
     <w:qFormat/>
-    <w:rsid w:val="00490CC1"/>
+    <w:rsid w:val="00FD452B"/>
   </w:style>
   <w:style w:type="character" w:default="1" w:styleId="DefaultParagraphFont">
     <w:name w:val="Default Paragraph Font"/>

</xml_diff>

<commit_message>
Day 127 Latest Tech, Day 147 Data Science
</commit_message>
<xml_diff>
--- a/Statistics.docx
+++ b/Statistics.docx
@@ -3012,7 +3012,7 @@
                 <w:noProof/>
               </w:rPr>
               <w:drawing>
-                <wp:inline distT="0" distB="0" distL="0" distR="0" wp14:anchorId="06DA7828" wp14:editId="644950BD">
+                <wp:inline distT="0" distB="0" distL="0" distR="0" wp14:anchorId="06DA7828" wp14:editId="59EDF224">
                   <wp:extent cx="1778000" cy="1244581"/>
                   <wp:effectExtent l="0" t="0" r="0" b="0"/>
                   <wp:docPr id="88014661" name="Picture 1" descr="Box Plot - Simply explained - DATAtab"/>
@@ -17432,7 +17432,7 @@
           <w:sz w:val="24"/>
           <w:szCs w:val="24"/>
         </w:rPr>
-        <w:t>30</w:t>
+        <w:t>29</w:t>
       </w:r>
       <w:r>
         <w:rPr>
@@ -17464,6 +17464,182 @@
           <w:szCs w:val="24"/>
         </w:rPr>
       </w:pPr>
+      <w:r>
+        <w:rPr>
+          <w:color w:val="000000" w:themeColor="text1"/>
+          <w:sz w:val="24"/>
+          <w:szCs w:val="24"/>
+        </w:rPr>
+        <w:t xml:space="preserve">A </w:t>
+      </w:r>
+      <w:r>
+        <w:rPr>
+          <w:b/>
+          <w:bCs/>
+          <w:color w:val="000000" w:themeColor="text1"/>
+          <w:sz w:val="24"/>
+          <w:szCs w:val="24"/>
+        </w:rPr>
+        <w:t>p-value</w:t>
+      </w:r>
+      <w:r>
+        <w:rPr>
+          <w:color w:val="000000" w:themeColor="text1"/>
+          <w:sz w:val="24"/>
+          <w:szCs w:val="24"/>
+        </w:rPr>
+        <w:t xml:space="preserve"> is a number that helps you understand if the result of an experiment or data analysis is due to chance or if it’s likely meaningful.</w:t>
+      </w:r>
+    </w:p>
+    <w:p>
+      <w:pPr>
+        <w:ind w:left="360"/>
+        <w:rPr>
+          <w:color w:val="000000" w:themeColor="text1"/>
+          <w:sz w:val="24"/>
+          <w:szCs w:val="24"/>
+        </w:rPr>
+      </w:pPr>
+      <w:r>
+        <w:rPr>
+          <w:b/>
+          <w:bCs/>
+          <w:color w:val="000000" w:themeColor="text1"/>
+          <w:sz w:val="24"/>
+          <w:szCs w:val="24"/>
+        </w:rPr>
+        <w:t>In simple terms</w:t>
+      </w:r>
+      <w:r>
+        <w:rPr>
+          <w:color w:val="000000" w:themeColor="text1"/>
+          <w:sz w:val="24"/>
+          <w:szCs w:val="24"/>
+        </w:rPr>
+        <w:t>, a p-value shows how likely it is that your data could have occurred if the null hypothesis (usually the idea that there's no effect or difference) is true. A low p-value (usually less than 0.05) means it's less likely the results are due to random chance, so you might reject the null hypothesis.</w:t>
+      </w:r>
+    </w:p>
+    <w:p>
+      <w:pPr>
+        <w:ind w:left="360"/>
+        <w:rPr>
+          <w:b/>
+          <w:bCs/>
+          <w:color w:val="000000" w:themeColor="text1"/>
+          <w:sz w:val="24"/>
+          <w:szCs w:val="24"/>
+        </w:rPr>
+      </w:pPr>
+      <w:r>
+        <w:rPr>
+          <w:b/>
+          <w:bCs/>
+          <w:color w:val="000000" w:themeColor="text1"/>
+          <w:sz w:val="24"/>
+          <w:szCs w:val="24"/>
+        </w:rPr>
+        <w:t>Example:</w:t>
+      </w:r>
+    </w:p>
+    <w:p>
+      <w:pPr>
+        <w:ind w:left="360"/>
+        <w:rPr>
+          <w:color w:val="000000" w:themeColor="text1"/>
+          <w:sz w:val="24"/>
+          <w:szCs w:val="24"/>
+        </w:rPr>
+      </w:pPr>
+      <w:r>
+        <w:rPr>
+          <w:color w:val="000000" w:themeColor="text1"/>
+          <w:sz w:val="24"/>
+          <w:szCs w:val="24"/>
+        </w:rPr>
+        <w:t>Imagine you flip a coin 100 times and it lands heads 70 times. You want to know if the coin is fair. The p-value helps you see if 70 heads could just be due to random chance. A very low p-value would suggest the coin might not be fair.</w:t>
+      </w:r>
+    </w:p>
+    <w:p>
+      <w:pPr>
+        <w:ind w:left="360"/>
+        <w:rPr>
+          <w:color w:val="000000" w:themeColor="text1"/>
+          <w:sz w:val="24"/>
+          <w:szCs w:val="24"/>
+        </w:rPr>
+      </w:pPr>
+      <w:r>
+        <w:rPr>
+          <w:b/>
+          <w:bCs/>
+          <w:color w:val="000000" w:themeColor="text1"/>
+          <w:sz w:val="24"/>
+          <w:szCs w:val="24"/>
+        </w:rPr>
+        <w:t>Summary:</w:t>
+      </w:r>
+      <w:r>
+        <w:rPr>
+          <w:color w:val="000000" w:themeColor="text1"/>
+          <w:sz w:val="24"/>
+          <w:szCs w:val="24"/>
+        </w:rPr>
+        <w:t xml:space="preserve"> A low p-value = unlikely the result is due to chance, so you might believe your findings are real.</w:t>
+      </w:r>
+    </w:p>
+    <w:p>
+      <w:pPr>
+        <w:pStyle w:val="ListParagraph"/>
+        <w:numPr>
+          <w:ilvl w:val="0"/>
+          <w:numId w:val="8"/>
+        </w:numPr>
+        <w:rPr>
+          <w:color w:val="000000" w:themeColor="text1"/>
+          <w:sz w:val="24"/>
+          <w:szCs w:val="24"/>
+        </w:rPr>
+      </w:pPr>
+      <w:r>
+        <w:rPr>
+          <w:color w:val="000000" w:themeColor="text1"/>
+          <w:sz w:val="24"/>
+          <w:szCs w:val="24"/>
+        </w:rPr>
+        <w:t>The alpha value is the threshold of “unusualness” in a null hypothesis chance model</w:t>
+      </w:r>
+    </w:p>
+    <w:p>
+      <w:pPr>
+        <w:ind w:left="360"/>
+        <w:rPr>
+          <w:i/>
+          <w:iCs/>
+          <w:color w:val="7F7F7F" w:themeColor="text1" w:themeTint="80"/>
+          <w:sz w:val="24"/>
+          <w:szCs w:val="24"/>
+        </w:rPr>
+      </w:pPr>
+      <w:r>
+        <w:rPr>
+          <w:i/>
+          <w:iCs/>
+          <w:color w:val="7F7F7F" w:themeColor="text1" w:themeTint="80"/>
+          <w:sz w:val="24"/>
+          <w:szCs w:val="24"/>
+        </w:rPr>
+        <w:t>--------------------- 9/30/2024 up to page 1</w:t>
+      </w:r>
+      <w:r>
+        <w:rPr>
+          <w:i/>
+          <w:iCs/>
+          <w:color w:val="7F7F7F" w:themeColor="text1" w:themeTint="80"/>
+          <w:sz w:val="24"/>
+          <w:szCs w:val="24"/>
+        </w:rPr>
+        <w:t>10</w:t>
+      </w:r>
     </w:p>
     <w:sectPr>
       <w:pgSz w:w="12240" w:h="15840"/>
@@ -17956,6 +18132,118 @@
     </w:lvl>
   </w:abstractNum>
   <w:abstractNum w:abstractNumId="4" w15:restartNumberingAfterBreak="0">
+    <w:nsid w:val="56106CC5"/>
+    <w:multiLevelType w:val="hybridMultilevel"/>
+    <w:tmpl w:val="08F296A4"/>
+    <w:lvl w:ilvl="0" w:tplc="7854A0B6">
+      <w:numFmt w:val="bullet"/>
+      <w:lvlText w:val="-"/>
+      <w:lvlJc w:val="left"/>
+      <w:pPr>
+        <w:ind w:left="720" w:hanging="360"/>
+      </w:pPr>
+      <w:rPr>
+        <w:rFonts w:ascii="Calibri" w:eastAsiaTheme="minorHAnsi" w:hAnsi="Calibri" w:cs="Calibri" w:hint="default"/>
+      </w:rPr>
+    </w:lvl>
+    <w:lvl w:ilvl="1" w:tplc="04090003" w:tentative="1">
+      <w:start w:val="1"/>
+      <w:numFmt w:val="bullet"/>
+      <w:lvlText w:val="o"/>
+      <w:lvlJc w:val="left"/>
+      <w:pPr>
+        <w:ind w:left="1440" w:hanging="360"/>
+      </w:pPr>
+      <w:rPr>
+        <w:rFonts w:ascii="Courier New" w:hAnsi="Courier New" w:cs="Courier New" w:hint="default"/>
+      </w:rPr>
+    </w:lvl>
+    <w:lvl w:ilvl="2" w:tplc="04090005" w:tentative="1">
+      <w:start w:val="1"/>
+      <w:numFmt w:val="bullet"/>
+      <w:lvlText w:val=""/>
+      <w:lvlJc w:val="left"/>
+      <w:pPr>
+        <w:ind w:left="2160" w:hanging="360"/>
+      </w:pPr>
+      <w:rPr>
+        <w:rFonts w:ascii="Wingdings" w:hAnsi="Wingdings" w:hint="default"/>
+      </w:rPr>
+    </w:lvl>
+    <w:lvl w:ilvl="3" w:tplc="04090001" w:tentative="1">
+      <w:start w:val="1"/>
+      <w:numFmt w:val="bullet"/>
+      <w:lvlText w:val=""/>
+      <w:lvlJc w:val="left"/>
+      <w:pPr>
+        <w:ind w:left="2880" w:hanging="360"/>
+      </w:pPr>
+      <w:rPr>
+        <w:rFonts w:ascii="Symbol" w:hAnsi="Symbol" w:hint="default"/>
+      </w:rPr>
+    </w:lvl>
+    <w:lvl w:ilvl="4" w:tplc="04090003" w:tentative="1">
+      <w:start w:val="1"/>
+      <w:numFmt w:val="bullet"/>
+      <w:lvlText w:val="o"/>
+      <w:lvlJc w:val="left"/>
+      <w:pPr>
+        <w:ind w:left="3600" w:hanging="360"/>
+      </w:pPr>
+      <w:rPr>
+        <w:rFonts w:ascii="Courier New" w:hAnsi="Courier New" w:cs="Courier New" w:hint="default"/>
+      </w:rPr>
+    </w:lvl>
+    <w:lvl w:ilvl="5" w:tplc="04090005" w:tentative="1">
+      <w:start w:val="1"/>
+      <w:numFmt w:val="bullet"/>
+      <w:lvlText w:val=""/>
+      <w:lvlJc w:val="left"/>
+      <w:pPr>
+        <w:ind w:left="4320" w:hanging="360"/>
+      </w:pPr>
+      <w:rPr>
+        <w:rFonts w:ascii="Wingdings" w:hAnsi="Wingdings" w:hint="default"/>
+      </w:rPr>
+    </w:lvl>
+    <w:lvl w:ilvl="6" w:tplc="04090001" w:tentative="1">
+      <w:start w:val="1"/>
+      <w:numFmt w:val="bullet"/>
+      <w:lvlText w:val=""/>
+      <w:lvlJc w:val="left"/>
+      <w:pPr>
+        <w:ind w:left="5040" w:hanging="360"/>
+      </w:pPr>
+      <w:rPr>
+        <w:rFonts w:ascii="Symbol" w:hAnsi="Symbol" w:hint="default"/>
+      </w:rPr>
+    </w:lvl>
+    <w:lvl w:ilvl="7" w:tplc="04090003" w:tentative="1">
+      <w:start w:val="1"/>
+      <w:numFmt w:val="bullet"/>
+      <w:lvlText w:val="o"/>
+      <w:lvlJc w:val="left"/>
+      <w:pPr>
+        <w:ind w:left="5760" w:hanging="360"/>
+      </w:pPr>
+      <w:rPr>
+        <w:rFonts w:ascii="Courier New" w:hAnsi="Courier New" w:cs="Courier New" w:hint="default"/>
+      </w:rPr>
+    </w:lvl>
+    <w:lvl w:ilvl="8" w:tplc="04090005" w:tentative="1">
+      <w:start w:val="1"/>
+      <w:numFmt w:val="bullet"/>
+      <w:lvlText w:val=""/>
+      <w:lvlJc w:val="left"/>
+      <w:pPr>
+        <w:ind w:left="6480" w:hanging="360"/>
+      </w:pPr>
+      <w:rPr>
+        <w:rFonts w:ascii="Wingdings" w:hAnsi="Wingdings" w:hint="default"/>
+      </w:rPr>
+    </w:lvl>
+  </w:abstractNum>
+  <w:abstractNum w:abstractNumId="5" w15:restartNumberingAfterBreak="0">
     <w:nsid w:val="760A2925"/>
     <w:multiLevelType w:val="hybridMultilevel"/>
     <w:tmpl w:val="C5362A2E"/>
@@ -18044,7 +18332,7 @@
       </w:pPr>
     </w:lvl>
   </w:abstractNum>
-  <w:abstractNum w:abstractNumId="5" w15:restartNumberingAfterBreak="0">
+  <w:abstractNum w:abstractNumId="6" w15:restartNumberingAfterBreak="0">
     <w:nsid w:val="776C4F6E"/>
     <w:multiLevelType w:val="hybridMultilevel"/>
     <w:tmpl w:val="EB166A38"/>
@@ -18157,7 +18445,7 @@
       </w:rPr>
     </w:lvl>
   </w:abstractNum>
-  <w:abstractNum w:abstractNumId="6" w15:restartNumberingAfterBreak="0">
+  <w:abstractNum w:abstractNumId="7" w15:restartNumberingAfterBreak="0">
     <w:nsid w:val="79591098"/>
     <w:multiLevelType w:val="hybridMultilevel"/>
     <w:tmpl w:val="7EA29332"/>
@@ -18271,7 +18559,7 @@
     </w:lvl>
   </w:abstractNum>
   <w:num w:numId="1" w16cid:durableId="343288223">
-    <w:abstractNumId w:val="5"/>
+    <w:abstractNumId w:val="6"/>
   </w:num>
   <w:num w:numId="2" w16cid:durableId="1175143731">
     <w:abstractNumId w:val="0"/>
@@ -18280,7 +18568,7 @@
     <w:abstractNumId w:val="3"/>
   </w:num>
   <w:num w:numId="4" w16cid:durableId="1014964432">
-    <w:abstractNumId w:val="6"/>
+    <w:abstractNumId w:val="7"/>
   </w:num>
   <w:num w:numId="5" w16cid:durableId="2061007303">
     <w:abstractNumId w:val="1"/>
@@ -18289,6 +18577,9 @@
     <w:abstractNumId w:val="2"/>
   </w:num>
   <w:num w:numId="7" w16cid:durableId="1322004525">
+    <w:abstractNumId w:val="5"/>
+  </w:num>
+  <w:num w:numId="8" w16cid:durableId="2103912832">
     <w:abstractNumId w:val="4"/>
   </w:num>
 </w:numbering>
@@ -18694,7 +18985,7 @@
   <w:style w:type="paragraph" w:default="1" w:styleId="Normal">
     <w:name w:val="Normal"/>
     <w:qFormat/>
-    <w:rsid w:val="00FD452B"/>
+    <w:rsid w:val="00EC4B11"/>
   </w:style>
   <w:style w:type="character" w:default="1" w:styleId="DefaultParagraphFont">
     <w:name w:val="Default Paragraph Font"/>

</xml_diff>

<commit_message>
Day 129 Latest Tech, Day 149 Data Science
</commit_message>
<xml_diff>
--- a/Statistics.docx
+++ b/Statistics.docx
@@ -506,7 +506,7 @@
                           <pic:cNvPicPr/>
                         </pic:nvPicPr>
                         <pic:blipFill>
-                          <a:blip r:embed="rId7"/>
+                          <a:blip r:embed="rId8"/>
                           <a:stretch>
                             <a:fillRect/>
                           </a:stretch>
@@ -616,7 +616,7 @@
                           <pic:cNvPicPr/>
                         </pic:nvPicPr>
                         <pic:blipFill>
-                          <a:blip r:embed="rId8"/>
+                          <a:blip r:embed="rId9"/>
                           <a:stretch>
                             <a:fillRect/>
                           </a:stretch>
@@ -926,7 +926,7 @@
                           <pic:cNvPicPr/>
                         </pic:nvPicPr>
                         <pic:blipFill>
-                          <a:blip r:embed="rId9"/>
+                          <a:blip r:embed="rId10"/>
                           <a:stretch>
                             <a:fillRect/>
                           </a:stretch>
@@ -1552,7 +1552,7 @@
                           <pic:cNvPicPr/>
                         </pic:nvPicPr>
                         <pic:blipFill>
-                          <a:blip r:embed="rId10"/>
+                          <a:blip r:embed="rId11"/>
                           <a:stretch>
                             <a:fillRect/>
                           </a:stretch>
@@ -1674,7 +1674,7 @@
                           <pic:cNvPicPr/>
                         </pic:nvPicPr>
                         <pic:blipFill>
-                          <a:blip r:embed="rId11"/>
+                          <a:blip r:embed="rId12"/>
                           <a:stretch>
                             <a:fillRect/>
                           </a:stretch>
@@ -1809,7 +1809,7 @@
                           <pic:cNvPicPr/>
                         </pic:nvPicPr>
                         <pic:blipFill>
-                          <a:blip r:embed="rId12"/>
+                          <a:blip r:embed="rId13"/>
                           <a:stretch>
                             <a:fillRect/>
                           </a:stretch>
@@ -1928,7 +1928,7 @@
                           <pic:cNvPicPr/>
                         </pic:nvPicPr>
                         <pic:blipFill>
-                          <a:blip r:embed="rId13"/>
+                          <a:blip r:embed="rId14"/>
                           <a:stretch>
                             <a:fillRect/>
                           </a:stretch>
@@ -2049,7 +2049,7 @@
                           <pic:cNvPicPr/>
                         </pic:nvPicPr>
                         <pic:blipFill>
-                          <a:blip r:embed="rId14"/>
+                          <a:blip r:embed="rId15"/>
                           <a:stretch>
                             <a:fillRect/>
                           </a:stretch>
@@ -2158,7 +2158,7 @@
                           <pic:cNvPicPr/>
                         </pic:nvPicPr>
                         <pic:blipFill>
-                          <a:blip r:embed="rId15"/>
+                          <a:blip r:embed="rId16"/>
                           <a:stretch>
                             <a:fillRect/>
                           </a:stretch>
@@ -2306,7 +2306,7 @@
                           <pic:cNvPicPr/>
                         </pic:nvPicPr>
                         <pic:blipFill>
-                          <a:blip r:embed="rId16"/>
+                          <a:blip r:embed="rId17"/>
                           <a:stretch>
                             <a:fillRect/>
                           </a:stretch>
@@ -3012,7 +3012,7 @@
                 <w:noProof/>
               </w:rPr>
               <w:drawing>
-                <wp:inline distT="0" distB="0" distL="0" distR="0" wp14:anchorId="06DA7828" wp14:editId="59EDF224">
+                <wp:inline distT="0" distB="0" distL="0" distR="0" wp14:anchorId="06DA7828" wp14:editId="31AF4D72">
                   <wp:extent cx="1778000" cy="1244581"/>
                   <wp:effectExtent l="0" t="0" r="0" b="0"/>
                   <wp:docPr id="88014661" name="Picture 1" descr="Box Plot - Simply explained - DATAtab"/>
@@ -3029,7 +3029,7 @@
                           </pic:cNvPicPr>
                         </pic:nvPicPr>
                         <pic:blipFill>
-                          <a:blip r:embed="rId17" cstate="print">
+                          <a:blip r:embed="rId18" cstate="print">
                             <a:extLst>
                               <a:ext uri="{28A0092B-C50C-407E-A947-70E740481C1C}">
                                 <a14:useLocalDpi xmlns:a14="http://schemas.microsoft.com/office/drawing/2010/main" val="0"/>
@@ -3174,7 +3174,7 @@
                           </pic:cNvPicPr>
                         </pic:nvPicPr>
                         <pic:blipFill>
-                          <a:blip r:embed="rId18">
+                          <a:blip r:embed="rId19">
                             <a:extLst>
                               <a:ext uri="{28A0092B-C50C-407E-A947-70E740481C1C}">
                                 <a14:useLocalDpi xmlns:a14="http://schemas.microsoft.com/office/drawing/2010/main" val="0"/>
@@ -3298,7 +3298,7 @@
                           </pic:cNvPicPr>
                         </pic:nvPicPr>
                         <pic:blipFill>
-                          <a:blip r:embed="rId19">
+                          <a:blip r:embed="rId20">
                             <a:extLst>
                               <a:ext uri="{28A0092B-C50C-407E-A947-70E740481C1C}">
                                 <a14:useLocalDpi xmlns:a14="http://schemas.microsoft.com/office/drawing/2010/main" val="0"/>
@@ -3428,7 +3428,7 @@
                           </pic:cNvPicPr>
                         </pic:nvPicPr>
                         <pic:blipFill>
-                          <a:blip r:embed="rId20" cstate="print">
+                          <a:blip r:embed="rId21" cstate="print">
                             <a:extLst>
                               <a:ext uri="{28A0092B-C50C-407E-A947-70E740481C1C}">
                                 <a14:useLocalDpi xmlns:a14="http://schemas.microsoft.com/office/drawing/2010/main" val="0"/>
@@ -5201,7 +5201,7 @@
                     <pic:cNvPicPr/>
                   </pic:nvPicPr>
                   <pic:blipFill>
-                    <a:blip r:embed="rId21"/>
+                    <a:blip r:embed="rId22"/>
                     <a:stretch>
                       <a:fillRect/>
                     </a:stretch>
@@ -5308,7 +5308,7 @@
                     <pic:cNvPicPr/>
                   </pic:nvPicPr>
                   <pic:blipFill>
-                    <a:blip r:embed="rId22"/>
+                    <a:blip r:embed="rId23"/>
                     <a:stretch>
                       <a:fillRect/>
                     </a:stretch>
@@ -6793,7 +6793,7 @@
                     <pic:cNvPicPr/>
                   </pic:nvPicPr>
                   <pic:blipFill>
-                    <a:blip r:embed="rId23"/>
+                    <a:blip r:embed="rId24"/>
                     <a:stretch>
                       <a:fillRect/>
                     </a:stretch>
@@ -7525,7 +7525,7 @@
                     <pic:cNvPicPr/>
                   </pic:nvPicPr>
                   <pic:blipFill>
-                    <a:blip r:embed="rId24"/>
+                    <a:blip r:embed="rId25"/>
                     <a:stretch>
                       <a:fillRect/>
                     </a:stretch>
@@ -7568,7 +7568,7 @@
                     <pic:cNvPicPr/>
                   </pic:nvPicPr>
                   <pic:blipFill>
-                    <a:blip r:embed="rId25"/>
+                    <a:blip r:embed="rId26"/>
                     <a:stretch>
                       <a:fillRect/>
                     </a:stretch>
@@ -8593,7 +8593,7 @@
                     <pic:cNvPicPr/>
                   </pic:nvPicPr>
                   <pic:blipFill>
-                    <a:blip r:embed="rId26"/>
+                    <a:blip r:embed="rId27"/>
                     <a:stretch>
                       <a:fillRect/>
                     </a:stretch>
@@ -8958,7 +8958,7 @@
                     <pic:cNvPicPr/>
                   </pic:nvPicPr>
                   <pic:blipFill>
-                    <a:blip r:embed="rId27"/>
+                    <a:blip r:embed="rId28"/>
                     <a:stretch>
                       <a:fillRect/>
                     </a:stretch>
@@ -9300,7 +9300,7 @@
                     <pic:cNvPicPr/>
                   </pic:nvPicPr>
                   <pic:blipFill>
-                    <a:blip r:embed="rId28"/>
+                    <a:blip r:embed="rId29"/>
                     <a:stretch>
                       <a:fillRect/>
                     </a:stretch>
@@ -9645,7 +9645,7 @@
                     <pic:cNvPicPr/>
                   </pic:nvPicPr>
                   <pic:blipFill>
-                    <a:blip r:embed="rId29"/>
+                    <a:blip r:embed="rId30"/>
                     <a:stretch>
                       <a:fillRect/>
                     </a:stretch>
@@ -10008,7 +10008,7 @@
                     <pic:cNvPicPr/>
                   </pic:nvPicPr>
                   <pic:blipFill>
-                    <a:blip r:embed="rId30"/>
+                    <a:blip r:embed="rId31"/>
                     <a:stretch>
                       <a:fillRect/>
                     </a:stretch>
@@ -10588,7 +10588,7 @@
                     <pic:cNvPicPr/>
                   </pic:nvPicPr>
                   <pic:blipFill>
-                    <a:blip r:embed="rId31"/>
+                    <a:blip r:embed="rId32"/>
                     <a:stretch>
                       <a:fillRect/>
                     </a:stretch>
@@ -11015,7 +11015,7 @@
                     <pic:cNvPicPr/>
                   </pic:nvPicPr>
                   <pic:blipFill>
-                    <a:blip r:embed="rId32"/>
+                    <a:blip r:embed="rId33"/>
                     <a:stretch>
                       <a:fillRect/>
                     </a:stretch>
@@ -11309,7 +11309,7 @@
                     <pic:cNvPicPr/>
                   </pic:nvPicPr>
                   <pic:blipFill>
-                    <a:blip r:embed="rId33"/>
+                    <a:blip r:embed="rId34"/>
                     <a:stretch>
                       <a:fillRect/>
                     </a:stretch>
@@ -11569,7 +11569,7 @@
                     <pic:cNvPicPr/>
                   </pic:nvPicPr>
                   <pic:blipFill>
-                    <a:blip r:embed="rId34"/>
+                    <a:blip r:embed="rId35"/>
                     <a:stretch>
                       <a:fillRect/>
                     </a:stretch>
@@ -11992,7 +11992,7 @@
                     <pic:cNvPicPr/>
                   </pic:nvPicPr>
                   <pic:blipFill>
-                    <a:blip r:embed="rId35"/>
+                    <a:blip r:embed="rId36"/>
                     <a:stretch>
                       <a:fillRect/>
                     </a:stretch>
@@ -12763,7 +12763,7 @@
                     <pic:cNvPicPr/>
                   </pic:nvPicPr>
                   <pic:blipFill>
-                    <a:blip r:embed="rId36"/>
+                    <a:blip r:embed="rId37"/>
                     <a:stretch>
                       <a:fillRect/>
                     </a:stretch>
@@ -13090,7 +13090,7 @@
                     <pic:cNvPicPr/>
                   </pic:nvPicPr>
                   <pic:blipFill>
-                    <a:blip r:embed="rId37"/>
+                    <a:blip r:embed="rId38"/>
                     <a:stretch>
                       <a:fillRect/>
                     </a:stretch>
@@ -13669,7 +13669,7 @@
                     <pic:cNvPicPr/>
                   </pic:nvPicPr>
                   <pic:blipFill>
-                    <a:blip r:embed="rId38"/>
+                    <a:blip r:embed="rId39"/>
                     <a:stretch>
                       <a:fillRect/>
                     </a:stretch>
@@ -17640,6 +17640,216 @@
         </w:rPr>
         <w:t>10</w:t>
       </w:r>
+    </w:p>
+    <w:p>
+      <w:pPr>
+        <w:ind w:left="360"/>
+        <w:rPr>
+          <w:color w:val="000000" w:themeColor="text1"/>
+          <w:sz w:val="24"/>
+          <w:szCs w:val="24"/>
+        </w:rPr>
+      </w:pPr>
+      <w:r>
+        <w:rPr>
+          <w:color w:val="000000" w:themeColor="text1"/>
+          <w:sz w:val="24"/>
+          <w:szCs w:val="24"/>
+        </w:rPr>
+        <w:t xml:space="preserve">t-Tests </w:t>
+      </w:r>
+    </w:p>
+    <w:p>
+      <w:pPr>
+        <w:ind w:left="360"/>
+        <w:rPr>
+          <w:color w:val="000000" w:themeColor="text1"/>
+        </w:rPr>
+      </w:pPr>
+      <w:r>
+        <w:rPr>
+          <w:color w:val="000000" w:themeColor="text1"/>
+        </w:rPr>
+        <w:t>There are numerous types of significance tests, depending on whether the data comprises count data or measured data, how many samples there are, and what’s being measured. A very common one is the t-test, named after Student’s t-distribution, originally developed by W. S. Gosset to approximate the distribution of a single sample mean</w:t>
+      </w:r>
+    </w:p>
+    <w:p>
+      <w:pPr>
+        <w:ind w:left="360"/>
+        <w:rPr>
+          <w:i/>
+          <w:iCs/>
+          <w:color w:val="7F7F7F" w:themeColor="text1" w:themeTint="80"/>
+          <w:sz w:val="24"/>
+          <w:szCs w:val="24"/>
+        </w:rPr>
+      </w:pPr>
+      <w:r>
+        <w:rPr>
+          <w:i/>
+          <w:iCs/>
+          <w:color w:val="7F7F7F" w:themeColor="text1" w:themeTint="80"/>
+          <w:sz w:val="24"/>
+          <w:szCs w:val="24"/>
+        </w:rPr>
+        <w:t xml:space="preserve">--------------------- </w:t>
+      </w:r>
+      <w:r>
+        <w:rPr>
+          <w:i/>
+          <w:iCs/>
+          <w:color w:val="7F7F7F" w:themeColor="text1" w:themeTint="80"/>
+          <w:sz w:val="24"/>
+          <w:szCs w:val="24"/>
+        </w:rPr>
+        <w:t>10</w:t>
+      </w:r>
+      <w:r>
+        <w:rPr>
+          <w:i/>
+          <w:iCs/>
+          <w:color w:val="7F7F7F" w:themeColor="text1" w:themeTint="80"/>
+          <w:sz w:val="24"/>
+          <w:szCs w:val="24"/>
+        </w:rPr>
+        <w:t>/</w:t>
+      </w:r>
+      <w:r>
+        <w:rPr>
+          <w:i/>
+          <w:iCs/>
+          <w:color w:val="7F7F7F" w:themeColor="text1" w:themeTint="80"/>
+          <w:sz w:val="24"/>
+          <w:szCs w:val="24"/>
+        </w:rPr>
+        <w:t>1</w:t>
+      </w:r>
+      <w:r>
+        <w:rPr>
+          <w:i/>
+          <w:iCs/>
+          <w:color w:val="7F7F7F" w:themeColor="text1" w:themeTint="80"/>
+          <w:sz w:val="24"/>
+          <w:szCs w:val="24"/>
+        </w:rPr>
+        <w:t>/2024 up to page 1</w:t>
+      </w:r>
+      <w:r>
+        <w:rPr>
+          <w:i/>
+          <w:iCs/>
+          <w:color w:val="7F7F7F" w:themeColor="text1" w:themeTint="80"/>
+          <w:sz w:val="24"/>
+          <w:szCs w:val="24"/>
+        </w:rPr>
+        <w:t>10</w:t>
+      </w:r>
+    </w:p>
+    <w:p>
+      <w:pPr>
+        <w:ind w:left="360"/>
+        <w:rPr>
+          <w:color w:val="000000" w:themeColor="text1"/>
+        </w:rPr>
+      </w:pPr>
+      <w:r>
+        <w:rPr>
+          <w:color w:val="000000" w:themeColor="text1"/>
+        </w:rPr>
+        <w:t xml:space="preserve">Test statistic </w:t>
+      </w:r>
+      <w:r>
+        <w:rPr>
+          <w:color w:val="000000" w:themeColor="text1"/>
+        </w:rPr>
+        <w:br/>
+      </w:r>
+      <w:r>
+        <w:rPr>
+          <w:color w:val="000000" w:themeColor="text1"/>
+        </w:rPr>
+        <w:t>A metric for the difference or effect of interest.</w:t>
+      </w:r>
+    </w:p>
+    <w:p>
+      <w:pPr>
+        <w:ind w:left="360"/>
+        <w:rPr>
+          <w:i/>
+          <w:iCs/>
+          <w:color w:val="7F7F7F" w:themeColor="text1" w:themeTint="80"/>
+          <w:sz w:val="24"/>
+          <w:szCs w:val="24"/>
+        </w:rPr>
+      </w:pPr>
+      <w:r>
+        <w:rPr>
+          <w:i/>
+          <w:iCs/>
+          <w:color w:val="7F7F7F" w:themeColor="text1" w:themeTint="80"/>
+          <w:sz w:val="24"/>
+          <w:szCs w:val="24"/>
+        </w:rPr>
+        <w:t xml:space="preserve">--------------------- </w:t>
+      </w:r>
+      <w:r>
+        <w:rPr>
+          <w:i/>
+          <w:iCs/>
+          <w:color w:val="7F7F7F" w:themeColor="text1" w:themeTint="80"/>
+          <w:sz w:val="24"/>
+          <w:szCs w:val="24"/>
+        </w:rPr>
+        <w:t>10</w:t>
+      </w:r>
+      <w:r>
+        <w:rPr>
+          <w:i/>
+          <w:iCs/>
+          <w:color w:val="7F7F7F" w:themeColor="text1" w:themeTint="80"/>
+          <w:sz w:val="24"/>
+          <w:szCs w:val="24"/>
+        </w:rPr>
+        <w:t>/</w:t>
+      </w:r>
+      <w:r>
+        <w:rPr>
+          <w:i/>
+          <w:iCs/>
+          <w:color w:val="7F7F7F" w:themeColor="text1" w:themeTint="80"/>
+          <w:sz w:val="24"/>
+          <w:szCs w:val="24"/>
+        </w:rPr>
+        <w:t>2</w:t>
+      </w:r>
+      <w:r>
+        <w:rPr>
+          <w:i/>
+          <w:iCs/>
+          <w:color w:val="7F7F7F" w:themeColor="text1" w:themeTint="80"/>
+          <w:sz w:val="24"/>
+          <w:szCs w:val="24"/>
+        </w:rPr>
+        <w:t>/2024 up to page 1</w:t>
+      </w:r>
+      <w:r>
+        <w:rPr>
+          <w:i/>
+          <w:iCs/>
+          <w:color w:val="7F7F7F" w:themeColor="text1" w:themeTint="80"/>
+          <w:sz w:val="24"/>
+          <w:szCs w:val="24"/>
+        </w:rPr>
+        <w:t>10</w:t>
+      </w:r>
+    </w:p>
+    <w:p>
+      <w:pPr>
+        <w:ind w:left="360"/>
+        <w:rPr>
+          <w:color w:val="000000" w:themeColor="text1"/>
+        </w:rPr>
+      </w:pPr>
     </w:p>
     <w:sectPr>
       <w:pgSz w:w="12240" w:h="15840"/>
@@ -18985,7 +19195,7 @@
   <w:style w:type="paragraph" w:default="1" w:styleId="Normal">
     <w:name w:val="Normal"/>
     <w:qFormat/>
-    <w:rsid w:val="00EC4B11"/>
+    <w:rsid w:val="00B25A8F"/>
   </w:style>
   <w:style w:type="character" w:default="1" w:styleId="DefaultParagraphFont">
     <w:name w:val="Default Paragraph Font"/>
@@ -19406,4 +19616,16 @@
     </a:ext>
   </a:extLst>
 </a:theme>
+</file>
+
+<file path=customXml/item1.xml><?xml version="1.0" encoding="utf-8"?>
+<b:Sources xmlns:b="http://schemas.openxmlformats.org/officeDocument/2006/bibliography" xmlns="http://schemas.openxmlformats.org/officeDocument/2006/bibliography" SelectedStyle="\APASixthEditionOfficeOnline.xsl" StyleName="APA" Version="6"/>
+</file>
+
+<file path=customXml/itemProps1.xml><?xml version="1.0" encoding="utf-8"?>
+<ds:datastoreItem xmlns:ds="http://schemas.openxmlformats.org/officeDocument/2006/customXml" ds:itemID="{D22E121C-A3D6-42AA-BA24-09F60F015FCC}">
+  <ds:schemaRefs>
+    <ds:schemaRef ds:uri="http://schemas.openxmlformats.org/officeDocument/2006/bibliography"/>
+  </ds:schemaRefs>
+</ds:datastoreItem>
 </file>
</xml_diff>

<commit_message>
Day 130 Latest Tech, Day 150 Data Science
</commit_message>
<xml_diff>
--- a/Statistics.docx
+++ b/Statistics.docx
@@ -3012,7 +3012,7 @@
                 <w:noProof/>
               </w:rPr>
               <w:drawing>
-                <wp:inline distT="0" distB="0" distL="0" distR="0" wp14:anchorId="06DA7828" wp14:editId="31AF4D72">
+                <wp:inline distT="0" distB="0" distL="0" distR="0" wp14:anchorId="06DA7828" wp14:editId="02136F96">
                   <wp:extent cx="1778000" cy="1244581"/>
                   <wp:effectExtent l="0" t="0" r="0" b="0"/>
                   <wp:docPr id="88014661" name="Picture 1" descr="Box Plot - Simply explained - DATAtab"/>
@@ -17850,6 +17850,96 @@
           <w:color w:val="000000" w:themeColor="text1"/>
         </w:rPr>
       </w:pPr>
+      <w:r>
+        <w:rPr>
+          <w:color w:val="000000" w:themeColor="text1"/>
+        </w:rPr>
+        <w:t xml:space="preserve">t-statistic A standardized version of common test statistics such as means. </w:t>
+      </w:r>
+      <w:r>
+        <w:rPr>
+          <w:color w:val="000000" w:themeColor="text1"/>
+        </w:rPr>
+        <w:br/>
+      </w:r>
+      <w:r>
+        <w:rPr>
+          <w:color w:val="000000" w:themeColor="text1"/>
+        </w:rPr>
+        <w:t>t-distribution A reference distribution (in this case derived from the null hypothesis), to which the observed t-statistic can be compared</w:t>
+      </w:r>
+    </w:p>
+    <w:p>
+      <w:pPr>
+        <w:ind w:left="360"/>
+        <w:rPr>
+          <w:i/>
+          <w:iCs/>
+          <w:color w:val="7F7F7F" w:themeColor="text1" w:themeTint="80"/>
+          <w:sz w:val="24"/>
+          <w:szCs w:val="24"/>
+        </w:rPr>
+      </w:pPr>
+      <w:r>
+        <w:rPr>
+          <w:i/>
+          <w:iCs/>
+          <w:color w:val="7F7F7F" w:themeColor="text1" w:themeTint="80"/>
+          <w:sz w:val="24"/>
+          <w:szCs w:val="24"/>
+        </w:rPr>
+        <w:t xml:space="preserve">--------------------- </w:t>
+      </w:r>
+      <w:r>
+        <w:rPr>
+          <w:i/>
+          <w:iCs/>
+          <w:color w:val="7F7F7F" w:themeColor="text1" w:themeTint="80"/>
+          <w:sz w:val="24"/>
+          <w:szCs w:val="24"/>
+        </w:rPr>
+        <w:t>10</w:t>
+      </w:r>
+      <w:r>
+        <w:rPr>
+          <w:i/>
+          <w:iCs/>
+          <w:color w:val="7F7F7F" w:themeColor="text1" w:themeTint="80"/>
+          <w:sz w:val="24"/>
+          <w:szCs w:val="24"/>
+        </w:rPr>
+        <w:t>/</w:t>
+      </w:r>
+      <w:r>
+        <w:rPr>
+          <w:i/>
+          <w:iCs/>
+          <w:color w:val="7F7F7F" w:themeColor="text1" w:themeTint="80"/>
+          <w:sz w:val="24"/>
+          <w:szCs w:val="24"/>
+        </w:rPr>
+        <w:t>3</w:t>
+      </w:r>
+      <w:r>
+        <w:rPr>
+          <w:i/>
+          <w:iCs/>
+          <w:color w:val="7F7F7F" w:themeColor="text1" w:themeTint="80"/>
+          <w:sz w:val="24"/>
+          <w:szCs w:val="24"/>
+        </w:rPr>
+        <w:t>/2024 up to page 1</w:t>
+      </w:r>
+      <w:r>
+        <w:rPr>
+          <w:i/>
+          <w:iCs/>
+          <w:color w:val="7F7F7F" w:themeColor="text1" w:themeTint="80"/>
+          <w:sz w:val="24"/>
+          <w:szCs w:val="24"/>
+        </w:rPr>
+        <w:t>10</w:t>
+      </w:r>
     </w:p>
     <w:sectPr>
       <w:pgSz w:w="12240" w:h="15840"/>
@@ -19195,7 +19285,7 @@
   <w:style w:type="paragraph" w:default="1" w:styleId="Normal">
     <w:name w:val="Normal"/>
     <w:qFormat/>
-    <w:rsid w:val="00B25A8F"/>
+    <w:rsid w:val="00EE3AC7"/>
   </w:style>
   <w:style w:type="character" w:default="1" w:styleId="DefaultParagraphFont">
     <w:name w:val="Default Paragraph Font"/>

</xml_diff>

<commit_message>
Day 131 Latest Tech, Day 151 Data Science
Day 132 Latest Tech, Day 152 Data Science
</commit_message>
<xml_diff>
--- a/Statistics.docx
+++ b/Statistics.docx
@@ -973,7 +973,15 @@
               </w:rPr>
             </w:pPr>
             <w:r>
-              <w:t xml:space="preserve">A trimmed means eliminate the influence of extreme values, EX: International diving the top score &amp; bottom score from five judges are dropped and the final score is the average of scores from 3 remaining judges. This </w:t>
+              <w:t xml:space="preserve">A trimmed means </w:t>
+            </w:r>
+            <w:proofErr w:type="gramStart"/>
+            <w:r>
+              <w:t>eliminate</w:t>
+            </w:r>
+            <w:proofErr w:type="gramEnd"/>
+            <w:r>
+              <w:t xml:space="preserve"> the influence of extreme values, EX: International diving the top score &amp; bottom score from five judges are dropped and the final score is the average of scores from 3 remaining judges. This </w:t>
             </w:r>
             <w:r>
               <w:t>makes it difficult for a single judge to manipulate the scores.</w:t>
@@ -1024,7 +1032,21 @@
         <w:rPr>
           <w:color w:val="000000" w:themeColor="text1"/>
         </w:rPr>
-        <w:t>Outlier: is a any value which is very distant from other values in data set and cause skewness.</w:t>
+        <w:t xml:space="preserve">Outlier: is </w:t>
+      </w:r>
+      <w:proofErr w:type="spellStart"/>
+      <w:r>
+        <w:rPr>
+          <w:color w:val="000000" w:themeColor="text1"/>
+        </w:rPr>
+        <w:t>a</w:t>
+      </w:r>
+      <w:proofErr w:type="spellEnd"/>
+      <w:r>
+        <w:rPr>
+          <w:color w:val="000000" w:themeColor="text1"/>
+        </w:rPr>
+        <w:t xml:space="preserve"> any value which is very distant from other values in data set and cause skewness.</w:t>
       </w:r>
     </w:p>
     <w:p>
@@ -1584,11 +1606,19 @@
                 <w:color w:val="000000" w:themeColor="text1"/>
               </w:rPr>
             </w:pPr>
+            <w:proofErr w:type="spellStart"/>
             <w:r>
               <w:rPr>
                 <w:color w:val="000000" w:themeColor="text1"/>
               </w:rPr>
-              <w:t>Its not express in square root as it already quantifies the spread of data in squared units.</w:t>
+              <w:t>Its</w:t>
+            </w:r>
+            <w:proofErr w:type="spellEnd"/>
+            <w:r>
+              <w:rPr>
+                <w:color w:val="000000" w:themeColor="text1"/>
+              </w:rPr>
+              <w:t xml:space="preserve"> not express in square root as it already quantifies the spread of data in squared units.</w:t>
             </w:r>
           </w:p>
         </w:tc>
@@ -1976,7 +2006,21 @@
               <w:rPr>
                 <w:color w:val="000000" w:themeColor="text1"/>
               </w:rPr>
-              <w:t xml:space="preserve"> but MAD won’t because its taking absolute values</w:t>
+              <w:t xml:space="preserve"> but MAD won’t because </w:t>
+            </w:r>
+            <w:proofErr w:type="gramStart"/>
+            <w:r>
+              <w:rPr>
+                <w:color w:val="000000" w:themeColor="text1"/>
+              </w:rPr>
+              <w:t>its</w:t>
+            </w:r>
+            <w:proofErr w:type="gramEnd"/>
+            <w:r>
+              <w:rPr>
+                <w:color w:val="000000" w:themeColor="text1"/>
+              </w:rPr>
+              <w:t xml:space="preserve"> taking absolute values</w:t>
             </w:r>
           </w:p>
         </w:tc>
@@ -3012,7 +3056,7 @@
                 <w:noProof/>
               </w:rPr>
               <w:drawing>
-                <wp:inline distT="0" distB="0" distL="0" distR="0" wp14:anchorId="06DA7828" wp14:editId="02136F96">
+                <wp:inline distT="0" distB="0" distL="0" distR="0" wp14:anchorId="06DA7828" wp14:editId="313FFF09">
                   <wp:extent cx="1778000" cy="1244581"/>
                   <wp:effectExtent l="0" t="0" r="0" b="0"/>
                   <wp:docPr id="88014661" name="Picture 1" descr="Box Plot - Simply explained - DATAtab"/>
@@ -4234,7 +4278,21 @@
         <w:rPr>
           <w:color w:val="000000" w:themeColor="text1"/>
         </w:rPr>
-        <w:t>For our purposes the probability of an event will happen is the proportion of the event will occur if the situation could be repeated over and over again, infinitely.</w:t>
+        <w:t xml:space="preserve">For our purposes the probability of an event will happen is the proportion of the event will occur if the situation could be </w:t>
+      </w:r>
+      <w:proofErr w:type="gramStart"/>
+      <w:r>
+        <w:rPr>
+          <w:color w:val="000000" w:themeColor="text1"/>
+        </w:rPr>
+        <w:t>repeated over and over again</w:t>
+      </w:r>
+      <w:proofErr w:type="gramEnd"/>
+      <w:r>
+        <w:rPr>
+          <w:color w:val="000000" w:themeColor="text1"/>
+        </w:rPr>
+        <w:t>, infinitely.</w:t>
       </w:r>
     </w:p>
     <w:p>
@@ -4293,20 +4351,48 @@
         <w:rPr>
           <w:color w:val="000000" w:themeColor="text1"/>
         </w:rPr>
-        <w:t>If the highest value of X goes with highest value of Y then correlation of X and Y is positively correlated and also for vice versa.</w:t>
-      </w:r>
-    </w:p>
-    <w:p>
-      <w:pPr>
-        <w:rPr>
-          <w:color w:val="000000" w:themeColor="text1"/>
-        </w:rPr>
-      </w:pPr>
-      <w:r>
-        <w:rPr>
-          <w:color w:val="000000" w:themeColor="text1"/>
-        </w:rPr>
-        <w:t>If the highest value of X goes with lowest value of X then correlation of X and Y is negatively correlated and also for vice versa</w:t>
+        <w:t xml:space="preserve">If the highest value of X goes with highest value of </w:t>
+      </w:r>
+      <w:proofErr w:type="gramStart"/>
+      <w:r>
+        <w:rPr>
+          <w:color w:val="000000" w:themeColor="text1"/>
+        </w:rPr>
+        <w:t>Y</w:t>
+      </w:r>
+      <w:proofErr w:type="gramEnd"/>
+      <w:r>
+        <w:rPr>
+          <w:color w:val="000000" w:themeColor="text1"/>
+        </w:rPr>
+        <w:t xml:space="preserve"> then correlation of X and Y is positively correlated and also for vice versa.</w:t>
+      </w:r>
+    </w:p>
+    <w:p>
+      <w:pPr>
+        <w:rPr>
+          <w:color w:val="000000" w:themeColor="text1"/>
+        </w:rPr>
+      </w:pPr>
+      <w:r>
+        <w:rPr>
+          <w:color w:val="000000" w:themeColor="text1"/>
+        </w:rPr>
+        <w:t xml:space="preserve">If the highest value of X goes with lowest value of </w:t>
+      </w:r>
+      <w:proofErr w:type="gramStart"/>
+      <w:r>
+        <w:rPr>
+          <w:color w:val="000000" w:themeColor="text1"/>
+        </w:rPr>
+        <w:t>X</w:t>
+      </w:r>
+      <w:proofErr w:type="gramEnd"/>
+      <w:r>
+        <w:rPr>
+          <w:color w:val="000000" w:themeColor="text1"/>
+        </w:rPr>
+        <w:t xml:space="preserve"> then correlation of X and Y is negatively correlated and also for vice versa</w:t>
       </w:r>
     </w:p>
     <w:p>
@@ -4437,7 +4523,21 @@
         <w:rPr>
           <w:color w:val="000000" w:themeColor="text1"/>
         </w:rPr>
-        <w:t xml:space="preserve"> a plot which x-axis is one plot and y axis is one plot.</w:t>
+        <w:t xml:space="preserve"> a plot which x-axis is one plot and y axis </w:t>
+      </w:r>
+      <w:proofErr w:type="gramStart"/>
+      <w:r>
+        <w:rPr>
+          <w:color w:val="000000" w:themeColor="text1"/>
+        </w:rPr>
+        <w:t>is</w:t>
+      </w:r>
+      <w:proofErr w:type="gramEnd"/>
+      <w:r>
+        <w:rPr>
+          <w:color w:val="000000" w:themeColor="text1"/>
+        </w:rPr>
+        <w:t xml:space="preserve"> one plot.</w:t>
       </w:r>
     </w:p>
     <w:p>
@@ -5089,7 +5189,21 @@
         <w:rPr>
           <w:color w:val="000000" w:themeColor="text1"/>
         </w:rPr>
-        <w:t>The sum of products (32 in the original case) can be used as a metric to compare against random shufflings. By shuffling one of the vectors multiple times and calculating the sum of products each time, you can generate a distribution of sums. This relates to a resampling-based estimate.</w:t>
+        <w:t xml:space="preserve">The sum of products (32 in the original case) can be used as a metric to compare against random </w:t>
+      </w:r>
+      <w:proofErr w:type="spellStart"/>
+      <w:r>
+        <w:rPr>
+          <w:color w:val="000000" w:themeColor="text1"/>
+        </w:rPr>
+        <w:t>shufflings</w:t>
+      </w:r>
+      <w:proofErr w:type="spellEnd"/>
+      <w:r>
+        <w:rPr>
+          <w:color w:val="000000" w:themeColor="text1"/>
+        </w:rPr>
+        <w:t>. By shuffling one of the vectors multiple times and calculating the sum of products each time, you can generate a distribution of sums. This relates to a resampling-based estimate.</w:t>
       </w:r>
     </w:p>
     <w:p>
@@ -5165,7 +5279,15 @@
         <w:t>Pearson’s correlation coefficient</w:t>
       </w:r>
       <w:r>
-        <w:t>, we multiply deviations from the mean for variable 1 times those for variable 2, and divide by the product of the standard deviations</w:t>
+        <w:t xml:space="preserve">, we multiply deviations from the mean for variable 1 </w:t>
+      </w:r>
+      <w:proofErr w:type="gramStart"/>
+      <w:r>
+        <w:t>times</w:t>
+      </w:r>
+      <w:proofErr w:type="gramEnd"/>
+      <w:r>
+        <w:t xml:space="preserve"> those for variable 2, and divide by the product of the standard deviations</w:t>
       </w:r>
     </w:p>
     <w:p>
@@ -5278,7 +5400,31 @@
         <w:t>Variables can have an association that is not linear, in which case the correlation coefficient may not be a useful metric. The relationship between tax rates and revenue</w:t>
       </w:r>
       <w:r>
-        <w:t xml:space="preserve"> raised is an example: as tax rates increase from zero, the revenue raised also increases. However, once tax rates reach a high level and approach 100%, tax avoidance increa‐ ses and tax revenue actually declines.</w:t>
+        <w:t xml:space="preserve"> raised is an example: as tax rates increase from zero, the revenue raised also increases. However, once tax rates reach a high level and approach 100%, tax avoidance </w:t>
+      </w:r>
+      <w:proofErr w:type="spellStart"/>
+      <w:r>
+        <w:t>increa</w:t>
+      </w:r>
+      <w:proofErr w:type="spellEnd"/>
+      <w:r>
+        <w:t xml:space="preserve">‐ </w:t>
+      </w:r>
+      <w:proofErr w:type="spellStart"/>
+      <w:r>
+        <w:t>ses</w:t>
+      </w:r>
+      <w:proofErr w:type="spellEnd"/>
+      <w:r>
+        <w:t xml:space="preserve"> and tax revenue </w:t>
+      </w:r>
+      <w:proofErr w:type="gramStart"/>
+      <w:r>
+        <w:t>actually declines</w:t>
+      </w:r>
+      <w:proofErr w:type="gramEnd"/>
+      <w:r>
+        <w:t>.</w:t>
       </w:r>
     </w:p>
     <w:p>
@@ -5420,20 +5566,114 @@
         <w:rPr>
           <w:color w:val="000000" w:themeColor="text1"/>
         </w:rPr>
-        <w:t>Create arrays -&gt; np.array([List]) | np.zeros() |np.linspace(), np.logspace()</w:t>
-      </w:r>
-    </w:p>
-    <w:p>
-      <w:pPr>
-        <w:rPr>
-          <w:color w:val="000000" w:themeColor="text1"/>
-        </w:rPr>
-      </w:pPr>
-      <w:r>
-        <w:rPr>
-          <w:color w:val="000000" w:themeColor="text1"/>
-        </w:rPr>
-        <w:t>Examining -&gt; .dtype, .ndim, .shape, .size</w:t>
+        <w:t xml:space="preserve">Create arrays -&gt; </w:t>
+      </w:r>
+      <w:proofErr w:type="spellStart"/>
+      <w:proofErr w:type="gramStart"/>
+      <w:r>
+        <w:rPr>
+          <w:color w:val="000000" w:themeColor="text1"/>
+        </w:rPr>
+        <w:t>np.array</w:t>
+      </w:r>
+      <w:proofErr w:type="spellEnd"/>
+      <w:proofErr w:type="gramEnd"/>
+      <w:r>
+        <w:rPr>
+          <w:color w:val="000000" w:themeColor="text1"/>
+        </w:rPr>
+        <w:t xml:space="preserve">([List]) | </w:t>
+      </w:r>
+      <w:proofErr w:type="spellStart"/>
+      <w:r>
+        <w:rPr>
+          <w:color w:val="000000" w:themeColor="text1"/>
+        </w:rPr>
+        <w:t>np.zeros</w:t>
+      </w:r>
+      <w:proofErr w:type="spellEnd"/>
+      <w:r>
+        <w:rPr>
+          <w:color w:val="000000" w:themeColor="text1"/>
+        </w:rPr>
+        <w:t>() |</w:t>
+      </w:r>
+      <w:proofErr w:type="spellStart"/>
+      <w:r>
+        <w:rPr>
+          <w:color w:val="000000" w:themeColor="text1"/>
+        </w:rPr>
+        <w:t>np.linspace</w:t>
+      </w:r>
+      <w:proofErr w:type="spellEnd"/>
+      <w:r>
+        <w:rPr>
+          <w:color w:val="000000" w:themeColor="text1"/>
+        </w:rPr>
+        <w:t xml:space="preserve">(), </w:t>
+      </w:r>
+      <w:proofErr w:type="spellStart"/>
+      <w:r>
+        <w:rPr>
+          <w:color w:val="000000" w:themeColor="text1"/>
+        </w:rPr>
+        <w:t>np.logspace</w:t>
+      </w:r>
+      <w:proofErr w:type="spellEnd"/>
+      <w:r>
+        <w:rPr>
+          <w:color w:val="000000" w:themeColor="text1"/>
+        </w:rPr>
+        <w:t>()</w:t>
+      </w:r>
+    </w:p>
+    <w:p>
+      <w:pPr>
+        <w:rPr>
+          <w:color w:val="000000" w:themeColor="text1"/>
+        </w:rPr>
+      </w:pPr>
+      <w:r>
+        <w:rPr>
+          <w:color w:val="000000" w:themeColor="text1"/>
+        </w:rPr>
+        <w:t>Examining -</w:t>
+      </w:r>
+      <w:proofErr w:type="gramStart"/>
+      <w:r>
+        <w:rPr>
+          <w:color w:val="000000" w:themeColor="text1"/>
+        </w:rPr>
+        <w:t>&gt; .</w:t>
+      </w:r>
+      <w:proofErr w:type="spellStart"/>
+      <w:r>
+        <w:rPr>
+          <w:color w:val="000000" w:themeColor="text1"/>
+        </w:rPr>
+        <w:t>dtype</w:t>
+      </w:r>
+      <w:proofErr w:type="spellEnd"/>
+      <w:proofErr w:type="gramEnd"/>
+      <w:r>
+        <w:rPr>
+          <w:color w:val="000000" w:themeColor="text1"/>
+        </w:rPr>
+        <w:t>, .</w:t>
+      </w:r>
+      <w:proofErr w:type="spellStart"/>
+      <w:r>
+        <w:rPr>
+          <w:color w:val="000000" w:themeColor="text1"/>
+        </w:rPr>
+        <w:t>ndim</w:t>
+      </w:r>
+      <w:proofErr w:type="spellEnd"/>
+      <w:r>
+        <w:rPr>
+          <w:color w:val="000000" w:themeColor="text1"/>
+        </w:rPr>
+        <w:t>, .shape, .size</w:t>
       </w:r>
     </w:p>
     <w:p>
@@ -5797,7 +6037,15 @@
     </w:p>
     <w:p>
       <w:r>
-        <w:t>• A correlation coefficient of zero indicates no correlation, but be aware that ran‐ dom arrangements of data will produce both positive and negative values for the correlation coefficient just by chance</w:t>
+        <w:t xml:space="preserve">• A correlation coefficient of zero indicates no correlation, but be aware that ran‐ </w:t>
+      </w:r>
+      <w:proofErr w:type="spellStart"/>
+      <w:r>
+        <w:t>dom</w:t>
+      </w:r>
+      <w:proofErr w:type="spellEnd"/>
+      <w:r>
+        <w:t xml:space="preserve"> arrangements of data will produce both positive and negative values for the correlation coefficient just by chance</w:t>
       </w:r>
     </w:p>
     <w:p>
@@ -6518,7 +6766,21 @@
         <w:rPr>
           <w:color w:val="000000" w:themeColor="text1"/>
         </w:rPr>
-        <w:t xml:space="preserve"> On the other hand the boxplot clearly shows the outliers.</w:t>
+        <w:t xml:space="preserve"> On the other </w:t>
+      </w:r>
+      <w:proofErr w:type="gramStart"/>
+      <w:r>
+        <w:rPr>
+          <w:color w:val="000000" w:themeColor="text1"/>
+        </w:rPr>
+        <w:t>hand</w:t>
+      </w:r>
+      <w:proofErr w:type="gramEnd"/>
+      <w:r>
+        <w:rPr>
+          <w:color w:val="000000" w:themeColor="text1"/>
+        </w:rPr>
+        <w:t xml:space="preserve"> the boxplot clearly shows the outliers.</w:t>
       </w:r>
     </w:p>
     <w:p>
@@ -6763,7 +7025,21 @@
         <w:rPr>
           <w:color w:val="000000" w:themeColor="text1"/>
         </w:rPr>
-        <w:t>In traditional statistics, there assumptions made on population but in current statistics there is no need and sample is used to train models and use it against the big data.</w:t>
+        <w:t xml:space="preserve">In traditional statistics, there assumptions made on population but in current statistics there is no need and sample </w:t>
+      </w:r>
+      <w:proofErr w:type="gramStart"/>
+      <w:r>
+        <w:rPr>
+          <w:color w:val="000000" w:themeColor="text1"/>
+        </w:rPr>
+        <w:t>is</w:t>
+      </w:r>
+      <w:proofErr w:type="gramEnd"/>
+      <w:r>
+        <w:rPr>
+          <w:color w:val="000000" w:themeColor="text1"/>
+        </w:rPr>
+        <w:t xml:space="preserve"> used to train models and use it against the big data.</w:t>
       </w:r>
     </w:p>
     <w:p>
@@ -7224,7 +7500,21 @@
           <w:color w:val="000000" w:themeColor="text1"/>
         </w:rPr>
         <w:tab/>
-        <w:t>Dividing the population into strata and randomly sampling from each strata.</w:t>
+        <w:t xml:space="preserve">Dividing the population into strata and randomly sampling from each </w:t>
+      </w:r>
+      <w:proofErr w:type="gramStart"/>
+      <w:r>
+        <w:rPr>
+          <w:color w:val="000000" w:themeColor="text1"/>
+        </w:rPr>
+        <w:t>strata</w:t>
+      </w:r>
+      <w:proofErr w:type="gramEnd"/>
+      <w:r>
+        <w:rPr>
+          <w:color w:val="000000" w:themeColor="text1"/>
+        </w:rPr>
+        <w:t>.</w:t>
       </w:r>
     </w:p>
     <w:p>
@@ -7462,7 +7752,15 @@
     </w:p>
     <w:p>
       <w:r>
-        <w:t>The reviews of restaurants, hotels, cafés, and so on that you read on social media sites like Yelp are prone to bias because the people submitting them are not randomly selected. rather, they themselves have taken the initiative to write. This leads to self-selection bias— the people motivated to write reviews may have had poor experiences, may have an association with the establishment, or may simply be a different type of person from those who do not write reviews. Note that while self-selection samples can be unreliable indicators of the true state of affairs, they may be more reliable in simply com‐ paring one establishment to a similar one; the same self-selection bias might apply to each.</w:t>
+        <w:t xml:space="preserve">The reviews of restaurants, hotels, cafés, and so on that you read on social media sites like Yelp are prone to bias because the people submitting them are not randomly selected. rather, they themselves have taken the initiative to write. This leads to self-selection bias— the people motivated to write reviews may have had poor experiences, may have an association with the establishment, or may simply be a different type of person from those who do not write reviews. Note that while self-selection samples can be unreliable indicators of the true </w:t>
+      </w:r>
+      <w:proofErr w:type="gramStart"/>
+      <w:r>
+        <w:t>state of affairs</w:t>
+      </w:r>
+      <w:proofErr w:type="gramEnd"/>
+      <w:r>
+        <w:t>, they may be more reliable in simply com‐ paring one establishment to a similar one; the same self-selection bias might apply to each.</w:t>
       </w:r>
     </w:p>
     <w:p>
@@ -7496,7 +7794,15 @@
     </w:p>
     <w:p>
       <w:r>
-        <w:t>Statistical bias refers to measurement or sampling errors that are systematic and pro‐ duced by the measurement or sampling process.</w:t>
+        <w:t xml:space="preserve">Statistical bias refers to measurement or sampling errors that are systematic and pro‐ </w:t>
+      </w:r>
+      <w:proofErr w:type="spellStart"/>
+      <w:r>
+        <w:t>duced</w:t>
+      </w:r>
+      <w:proofErr w:type="spellEnd"/>
+      <w:r>
+        <w:t xml:space="preserve"> by the measurement or sampling process.</w:t>
       </w:r>
     </w:p>
     <w:p>
@@ -7591,7 +7897,15 @@
     </w:p>
     <w:p>
       <w:r>
-        <w:t>Bias comes in different forms, and may be observable or invisible. When a result does suggest bias (e.g., by reference to a benchmark or actual values), it is often an indica‐ tor that a statistical or machine learning model has been mis specified, or an important variable left out.</w:t>
+        <w:t xml:space="preserve">Bias comes in different </w:t>
+      </w:r>
+      <w:proofErr w:type="gramStart"/>
+      <w:r>
+        <w:t>forms, and</w:t>
+      </w:r>
+      <w:proofErr w:type="gramEnd"/>
+      <w:r>
+        <w:t xml:space="preserve"> may be observable or invisible. When a result does suggest bias (e.g., by reference to a benchmark or actual values), it is often an indica‐ tor that a statistical or machine learning model has been mis specified, or an important variable left out.</w:t>
       </w:r>
     </w:p>
     <w:p>
@@ -7987,22 +8301,55 @@
           <w:bCs/>
         </w:rPr>
       </w:pPr>
+      <w:proofErr w:type="gramStart"/>
       <w:r>
         <w:rPr>
           <w:b/>
           <w:bCs/>
         </w:rPr>
-        <w:t>So when are massive amounts of data needed?</w:t>
-      </w:r>
-    </w:p>
-    <w:p>
-      <w:r>
-        <w:t>Consider the search queries received by Google, where columns are terms, rows are individual search queries, and cell values are either 0 or 1, depending on whether a query contains a term. The goal is to determine the best predicted search destination for a given query. There are over 150,000 words in the English language, and Google processes over one trillion queries per year. This yields a huge matrix, the vast majority of whose entries are “0.” This is a true big data problem—only when such enormous quantities of data are accumulated can effective search results be returned for most queries. And the more data accumulates, the better the results.</w:t>
-      </w:r>
-    </w:p>
-    <w:p>
-      <w:r>
-        <w:t>Consider the search phrase “Ricky Ricardo and Little Red Riding Hood.” In the early days of the internet, this query would probably have returned results on the band‐ leader Ricky Ricardo, the television show I Love Lucy in which that character appeared, and the children’s story Little Red Riding Hood. Both of those individual items would have had many searches to refer to, but the combination would have had very few. Later, now that trillions of search queries have been accumulated, this search query returns the exact I Love Lucy episode in which Ricky narrates, in dramatic fashion, the Little Red Riding Hood story to his infant son in a comic mix of English and Spanish.</w:t>
+        <w:t>So</w:t>
+      </w:r>
+      <w:proofErr w:type="gramEnd"/>
+      <w:r>
+        <w:rPr>
+          <w:b/>
+          <w:bCs/>
+        </w:rPr>
+        <w:t xml:space="preserve"> when are massive amounts of data needed?</w:t>
+      </w:r>
+    </w:p>
+    <w:p>
+      <w:r>
+        <w:t xml:space="preserve">Consider the search queries received by Google, where columns are terms, rows are individual search queries, and cell values are either 0 or 1, depending on whether a query contains a term. The goal is to determine the best predicted search destination for a given query. There are over 150,000 words in the English language, and Google processes over one trillion queries per year. This yields a huge </w:t>
+      </w:r>
+      <w:proofErr w:type="gramStart"/>
+      <w:r>
+        <w:t>matrix,</w:t>
+      </w:r>
+      <w:proofErr w:type="gramEnd"/>
+      <w:r>
+        <w:t xml:space="preserve"> the vast majority of whose entries are “0.” This is a true big data problem—only when such enormous quantities of data are accumulated can </w:t>
+      </w:r>
+      <w:proofErr w:type="gramStart"/>
+      <w:r>
+        <w:t>effective</w:t>
+      </w:r>
+      <w:proofErr w:type="gramEnd"/>
+      <w:r>
+        <w:t xml:space="preserve"> search results be returned for most queries. And the more data accumulates, the better the results.</w:t>
+      </w:r>
+    </w:p>
+    <w:p>
+      <w:r>
+        <w:t xml:space="preserve">Consider the search phrase “Ricky Ricardo and Little Red Riding Hood.” In the early days of the internet, this query would probably have returned results on the band‐ leader Ricky Ricardo, the television </w:t>
+      </w:r>
+      <w:proofErr w:type="gramStart"/>
+      <w:r>
+        <w:t>show</w:t>
+      </w:r>
+      <w:proofErr w:type="gramEnd"/>
+      <w:r>
+        <w:t xml:space="preserve"> I Love Lucy in which that character appeared, and the children’s story Little Red Riding Hood. Both of those individual items would have had many searches to refer to, but the combination would have had very few. Later, now that trillions of search queries have been accumulated, this search query returns the exact I Love Lucy episode in which Ricky narrates, in dramatic fashion, the Little Red Riding Hood story to his infant son in a comic mix of English and Spanish.</w:t>
       </w:r>
     </w:p>
     <w:p/>
@@ -8341,7 +8688,39 @@
         </w:rPr>
       </w:pPr>
       <w:r>
-        <w:t>Since repeated review of large data sets is a key value proposition in data science, selection bias is something to worry about. A form of selection bias of particular con‐ cern to data scientists is what John Elder (founder of Elder Research, a respected data mining consultancy) calls the vast search effect. If you repeatedly run different models and ask different questions with a large data set, you are bound to find something interesting. But is the result you found truly something interesting, or is it the chance outlier? We can guard against this by using a holdout set, and sometimes more than one hold‐ out set, against which to validate performance. Elder also advocates the use of what he calls target shuffling (a permutation test, in essence) to test the validity of predic‐ tive associations that a data mining model suggests</w:t>
+        <w:t xml:space="preserve">Since repeated review of large data sets is a key value proposition in data science, selection bias is something to worry about. A form of selection bias of </w:t>
+      </w:r>
+      <w:proofErr w:type="gramStart"/>
+      <w:r>
+        <w:t>particular con</w:t>
+      </w:r>
+      <w:proofErr w:type="gramEnd"/>
+      <w:r>
+        <w:t xml:space="preserve">‐ </w:t>
+      </w:r>
+      <w:proofErr w:type="spellStart"/>
+      <w:r>
+        <w:t>cern</w:t>
+      </w:r>
+      <w:proofErr w:type="spellEnd"/>
+      <w:r>
+        <w:t xml:space="preserve"> to data scientists is what John Elder (founder of Elder Research, a respected data mining consultancy) calls the vast search effect. If you repeatedly run different models and ask different questions with a large data set, you are bound to find something interesting. But is the result you found truly something interesting, or is it the chance outlier? We can guard against this by using a holdout set, and sometimes more than one hold‐ out set, against which to validate performance. Elder also advocates the use of what he calls target shuffling (a permutation test, in essence) to test the validity of </w:t>
+      </w:r>
+      <w:proofErr w:type="spellStart"/>
+      <w:r>
+        <w:t>predic</w:t>
+      </w:r>
+      <w:proofErr w:type="spellEnd"/>
+      <w:r>
+        <w:t xml:space="preserve">‐ </w:t>
+      </w:r>
+      <w:proofErr w:type="spellStart"/>
+      <w:r>
+        <w:t>tive</w:t>
+      </w:r>
+      <w:proofErr w:type="spellEnd"/>
+      <w:r>
+        <w:t xml:space="preserve"> associations that a data mining model suggests</w:t>
       </w:r>
     </w:p>
     <w:p>
@@ -8450,7 +8829,15 @@
     </w:p>
     <w:p>
       <w:r>
-        <w:t xml:space="preserve">Sports fans are familiar with the “rookie of the year, sophomore slump” phenomenon. Among the athletes who begin their career in a given season (the rookie class), there is always one who performs better than all the rest. Generally, this “rookie of the year” does not do as well in his second year. Why </w:t>
+        <w:t xml:space="preserve">Sports fans are familiar with the “rookie of the year, sophomore slump” phenomenon. Among the athletes who begin their career </w:t>
+      </w:r>
+      <w:proofErr w:type="gramStart"/>
+      <w:r>
+        <w:t>in a given</w:t>
+      </w:r>
+      <w:proofErr w:type="gramEnd"/>
+      <w:r>
+        <w:t xml:space="preserve"> season (the rookie class), there is always one who performs better than all the rest. Generally, this “rookie of the year” does not do as well in his second year. Why </w:t>
       </w:r>
       <w:r>
         <w:lastRenderedPageBreak/>
@@ -8808,7 +9195,15 @@
         <w:t>Data distribution</w:t>
       </w:r>
       <w:r>
-        <w:t xml:space="preserve"> The frequency distribution of individual values in a data set. </w:t>
+        <w:t xml:space="preserve"> </w:t>
+      </w:r>
+      <w:proofErr w:type="gramStart"/>
+      <w:r>
+        <w:t>The</w:t>
+      </w:r>
+      <w:proofErr w:type="gramEnd"/>
+      <w:r>
+        <w:t xml:space="preserve"> frequency distribution of individual values in a data set. </w:t>
       </w:r>
     </w:p>
     <w:p>
@@ -8820,7 +9215,15 @@
         <w:t>Sampling distribution</w:t>
       </w:r>
       <w:r>
-        <w:t xml:space="preserve"> The frequency distribution of a sample statistic over many samples or resamples. </w:t>
+        <w:t xml:space="preserve"> </w:t>
+      </w:r>
+      <w:proofErr w:type="gramStart"/>
+      <w:r>
+        <w:t>The</w:t>
+      </w:r>
+      <w:proofErr w:type="gramEnd"/>
+      <w:r>
+        <w:t xml:space="preserve"> frequency distribution of a sample statistic over many samples or resamples. </w:t>
       </w:r>
     </w:p>
     <w:p>
@@ -8832,7 +9235,15 @@
         <w:t>Central limit theorem</w:t>
       </w:r>
       <w:r>
-        <w:t xml:space="preserve"> The tendency of the sampling distribution to take on a normal shape as sample size rises. </w:t>
+        <w:t xml:space="preserve"> </w:t>
+      </w:r>
+      <w:proofErr w:type="gramStart"/>
+      <w:r>
+        <w:t>The</w:t>
+      </w:r>
+      <w:proofErr w:type="gramEnd"/>
+      <w:r>
+        <w:t xml:space="preserve"> tendency of the sampling distribution to take on a normal shape as sample size rises. </w:t>
       </w:r>
     </w:p>
     <w:p>
@@ -8844,7 +9255,15 @@
         <w:t>Standard error</w:t>
       </w:r>
       <w:r>
-        <w:t xml:space="preserve"> The variability (standard deviation) of a sample statistic over many samples (not to be confused with standard deviation, which by itself, refers to variability of individual data values).</w:t>
+        <w:t xml:space="preserve"> </w:t>
+      </w:r>
+      <w:proofErr w:type="gramStart"/>
+      <w:r>
+        <w:t>The</w:t>
+      </w:r>
+      <w:proofErr w:type="gramEnd"/>
+      <w:r>
+        <w:t xml:space="preserve"> variability (standard deviation) of a sample statistic over many samples (not to be confused with standard deviation, which by itself, refers to variability of individual data values).</w:t>
       </w:r>
     </w:p>
     <w:p>
@@ -9399,7 +9818,15 @@
     </w:p>
     <w:p>
       <w:r>
-        <w:t xml:space="preserve">1. Collect a number of brand-new samples from the population. </w:t>
+        <w:t xml:space="preserve">1. Collect </w:t>
+      </w:r>
+      <w:proofErr w:type="gramStart"/>
+      <w:r>
+        <w:t>a number of</w:t>
+      </w:r>
+      <w:proofErr w:type="gramEnd"/>
+      <w:r>
+        <w:t xml:space="preserve"> brand-new samples from the population. </w:t>
       </w:r>
     </w:p>
     <w:p>
@@ -9739,7 +10166,15 @@
     </w:p>
     <w:p>
       <w:r>
-        <w:t xml:space="preserve">In practice, it is not necessary to actually replicate the sample a huge number of times. We simply replace each observation after each draw; that is, we sample with replacement. In this way we effectively create an infinite population in which the probability of an element being drawn remains unchanged from draw to draw. The algorithm for a bootstrap resampling of the mean, for a sample of size n, is as follows: </w:t>
+        <w:t xml:space="preserve">In practice, it is not necessary to </w:t>
+      </w:r>
+      <w:proofErr w:type="gramStart"/>
+      <w:r>
+        <w:t>actually replicate</w:t>
+      </w:r>
+      <w:proofErr w:type="gramEnd"/>
+      <w:r>
+        <w:t xml:space="preserve"> the sample a huge number of times. We simply replace each observation after each draw; that is, we sample with replacement. In this way we effectively create an infinite population in which the probability of an element being drawn remains unchanged from draw to draw. The algorithm for a bootstrap resampling of the mean, for a sample of size n, is as follows: </w:t>
       </w:r>
     </w:p>
     <w:p>
@@ -9970,8 +10405,13 @@
     </w:p>
     <w:p>
       <w:r>
-        <w:t>The bootstrap can be used with multivariate data, where the rows are sampled as units (see Figure 2-8). A model might then be run on the bootstrapped data, for example, to estimate the stability (variability) of model parameters, or to improve predictive power. With classification and regression trees (also called decision trees), running multiple trees on bootstrap samples and then averaging their predictions (or, with classification, taking a majority vote) generally performs better than using a single tree. This process is called bagging (short for “bootstrap aggregating”;</w:t>
-      </w:r>
+        <w:t>The bootstrap can be used with multivariate data, where the rows are sampled as units (see Figure 2-8). A model might then be run on the bootstrapped data, for example, to estimate the stability (variability) of model parameters, or to improve predictive power. With classification and regression trees (also called decision trees), running multiple trees on bootstrap samples and then averaging their predictions (or, with classification, taking a majority vote) generally performs better than using a single tree. This process is called bagging (short for “bootstrap aggregating</w:t>
+      </w:r>
+      <w:proofErr w:type="gramStart"/>
+      <w:r>
+        <w:t>”;</w:t>
+      </w:r>
+      <w:proofErr w:type="gramEnd"/>
     </w:p>
     <w:p>
       <w:pPr>
@@ -10194,7 +10634,15 @@
     </w:p>
     <w:p>
       <w:r>
-        <w:t>Sometimes the term resampling is used synonymously with the term bootstrapping, as just outlined. More often, the term resampling also includes permutation procedures (see “Permutation Test” on page 97), where multiple samples are combined and the sampling may be done without replacement. In any case, the term bootstrap always implies sampling with replacement from an observed data set</w:t>
+        <w:t xml:space="preserve">Sometimes the term resampling is used synonymously with the term bootstrapping, as just outlined. More often, the term resampling also includes permutation procedures (see “Permutation Test” on page 97), where multiple samples are </w:t>
+      </w:r>
+      <w:proofErr w:type="gramStart"/>
+      <w:r>
+        <w:t>combined</w:t>
+      </w:r>
+      <w:proofErr w:type="gramEnd"/>
+      <w:r>
+        <w:t xml:space="preserve"> and the sampling may be done without replacement. In any case, the term bootstrap always implies sampling with replacement from an observed data set</w:t>
       </w:r>
     </w:p>
     <w:p>
@@ -10551,7 +10999,15 @@
       </w:r>
       <w:r>
         <w:br/>
-        <w:t xml:space="preserve">4. For an x% confidence interval, trim [(100-x) / 2]% of the R resample results from either end of the distribution. </w:t>
+        <w:t xml:space="preserve">4. For an x% confidence interval, trim [(100-x) / </w:t>
+      </w:r>
+      <w:proofErr w:type="gramStart"/>
+      <w:r>
+        <w:t>2]%</w:t>
+      </w:r>
+      <w:proofErr w:type="gramEnd"/>
+      <w:r>
+        <w:t xml:space="preserve"> of the R resample results from either end of the distribution. </w:t>
       </w:r>
       <w:r>
         <w:br/>
@@ -10990,7 +11446,15 @@
     </w:p>
     <w:p>
       <w:r>
-        <w:t>It is a common misconception that the normal distribution is called that because most data follows a normal distribution—that is, it is the normal thing. Most of the variables used in a typical data science project—in fact, most raw data as a whole—are not normally distributed.</w:t>
+        <w:t xml:space="preserve">It is a common misconception that the normal distribution is called that because most data </w:t>
+      </w:r>
+      <w:proofErr w:type="gramStart"/>
+      <w:r>
+        <w:t>follows</w:t>
+      </w:r>
+      <w:proofErr w:type="gramEnd"/>
+      <w:r>
+        <w:t xml:space="preserve"> a normal distribution—that is, it is the normal thing. Most of the variables used in a typical data science project—in fact, most raw data as a whole—are not normally distributed.</w:t>
       </w:r>
     </w:p>
     <w:p>
@@ -11541,8 +12005,21 @@
           <w:szCs w:val="24"/>
         </w:rPr>
       </w:pPr>
-      <w:r>
-        <w:t xml:space="preserve">A number of different statistics can be compared, after standardization, to the tdistribution, to estimate confidence intervals in light of sampling variation. Consider a sample of size n for which the sample mean x has been calculated. If s is the sample standard deviation, a 90% confidence interval around the sample mean is given by    </w:t>
+      <w:proofErr w:type="gramStart"/>
+      <w:r>
+        <w:t>A number of</w:t>
+      </w:r>
+      <w:proofErr w:type="gramEnd"/>
+      <w:r>
+        <w:t xml:space="preserve"> different statistics can be compared, after standardization, to the </w:t>
+      </w:r>
+      <w:proofErr w:type="spellStart"/>
+      <w:r>
+        <w:t>tdistribution</w:t>
+      </w:r>
+      <w:proofErr w:type="spellEnd"/>
+      <w:r>
+        <w:t xml:space="preserve">, to estimate confidence intervals in light of sampling variation. Consider a sample of size n for which the sample mean x has been calculated. If s is the sample standard deviation, a 90% confidence interval around the sample mean is given by    </w:t>
       </w:r>
       <w:r>
         <w:rPr>
@@ -11603,7 +12080,15 @@
     <w:p>
       <w:r>
         <w:lastRenderedPageBreak/>
-        <w:t xml:space="preserve">• The t-distribution is actually a family of distributions resembling the normal distribution but with thicker tails. </w:t>
+        <w:t xml:space="preserve">• The t-distribution is </w:t>
+      </w:r>
+      <w:proofErr w:type="gramStart"/>
+      <w:r>
+        <w:t>actually a</w:t>
+      </w:r>
+      <w:proofErr w:type="gramEnd"/>
+      <w:r>
+        <w:t xml:space="preserve"> family of distributions resembling the normal distribution but with thicker tails. </w:t>
       </w:r>
     </w:p>
     <w:p>
@@ -11683,7 +12168,14 @@
       </w:r>
       <w:r>
         <w:br/>
-        <w:t>Distribution of number of successes in x trials. Synonym Bernoulli distribution</w:t>
+      </w:r>
+      <w:proofErr w:type="spellStart"/>
+      <w:r>
+        <w:t>Distribution</w:t>
+      </w:r>
+      <w:proofErr w:type="spellEnd"/>
+      <w:r>
+        <w:t xml:space="preserve"> of number of successes in x trials. Synonym Bernoulli distribution</w:t>
       </w:r>
     </w:p>
     <w:p>
@@ -11709,7 +12201,15 @@
     </w:p>
     <w:p>
       <w:r>
-        <w:t>The binomial distribution is the frequency distribution of the number of successes (x) in a given number of trials (n) with specified probability (p) of success in each trial. There is a family of binomial distributions, depending on the values of n and p. The binomial distribution would answer a question like:</w:t>
+        <w:t xml:space="preserve">The binomial distribution is the frequency distribution of the number of successes (x) </w:t>
+      </w:r>
+      <w:proofErr w:type="gramStart"/>
+      <w:r>
+        <w:t>in a given</w:t>
+      </w:r>
+      <w:proofErr w:type="gramEnd"/>
+      <w:r>
+        <w:t xml:space="preserve"> number of trials (n) with specified probability (p) of success in each trial. There is a family of binomial distributions, depending on the values of n and p. The binomial distribution would answer a question like:</w:t>
       </w:r>
     </w:p>
     <w:p>
@@ -11760,12 +12260,56 @@
     </w:p>
     <w:p>
       <w:r>
-        <w:t xml:space="preserve">The scipy.stats module implements a large variety of statistical distributions. For the binomial distribution, use the functions stats.binom.pmf and stats.binom.cdf: </w:t>
-      </w:r>
-    </w:p>
-    <w:p>
-      <w:r>
-        <w:t>stats.binom.pmf(2, n=5, p=0.1) stats.binom.cdf(2, n=5, p=0.1)</w:t>
+        <w:t xml:space="preserve">The </w:t>
+      </w:r>
+      <w:proofErr w:type="spellStart"/>
+      <w:proofErr w:type="gramStart"/>
+      <w:r>
+        <w:t>scipy.stats</w:t>
+      </w:r>
+      <w:proofErr w:type="spellEnd"/>
+      <w:proofErr w:type="gramEnd"/>
+      <w:r>
+        <w:t xml:space="preserve"> module implements a large variety of statistical distributions. For the binomial distribution, use the functions </w:t>
+      </w:r>
+      <w:proofErr w:type="spellStart"/>
+      <w:r>
+        <w:t>stats.binom.pmf</w:t>
+      </w:r>
+      <w:proofErr w:type="spellEnd"/>
+      <w:r>
+        <w:t xml:space="preserve"> and </w:t>
+      </w:r>
+      <w:proofErr w:type="spellStart"/>
+      <w:r>
+        <w:t>stats.binom.cdf</w:t>
+      </w:r>
+      <w:proofErr w:type="spellEnd"/>
+      <w:r>
+        <w:t xml:space="preserve">: </w:t>
+      </w:r>
+    </w:p>
+    <w:p>
+      <w:proofErr w:type="spellStart"/>
+      <w:proofErr w:type="gramStart"/>
+      <w:r>
+        <w:t>stats.binom.pmf</w:t>
+      </w:r>
+      <w:proofErr w:type="spellEnd"/>
+      <w:r>
+        <w:t>(</w:t>
+      </w:r>
+      <w:proofErr w:type="gramEnd"/>
+      <w:r>
+        <w:t xml:space="preserve">2, n=5, p=0.1) </w:t>
+      </w:r>
+      <w:proofErr w:type="spellStart"/>
+      <w:r>
+        <w:t>stats.binom.cdf</w:t>
+      </w:r>
+      <w:proofErr w:type="spellEnd"/>
+      <w:r>
+        <w:t>(2, n=5, p=0.1)</w:t>
       </w:r>
     </w:p>
     <w:p>
@@ -12372,7 +12916,25 @@
           <w:sz w:val="24"/>
           <w:szCs w:val="24"/>
         </w:rPr>
-        <w:t>A common procedure in scientific experimentation is to test multiple treatments across groups—say, different fertilizers on different blocks of a field. This is similar to the A/B/C test referred to in the chi-square distribution</w:t>
+        <w:t xml:space="preserve">A common procedure in scientific experimentation is to test multiple treatments across groups—say, different fertilizers on different blocks of a field. This is </w:t>
+      </w:r>
+      <w:proofErr w:type="gramStart"/>
+      <w:r>
+        <w:rPr>
+          <w:color w:val="7F7F7F" w:themeColor="text1" w:themeTint="80"/>
+          <w:sz w:val="24"/>
+          <w:szCs w:val="24"/>
+        </w:rPr>
+        <w:t>similar to</w:t>
+      </w:r>
+      <w:proofErr w:type="gramEnd"/>
+      <w:r>
+        <w:rPr>
+          <w:color w:val="7F7F7F" w:themeColor="text1" w:themeTint="80"/>
+          <w:sz w:val="24"/>
+          <w:szCs w:val="24"/>
+        </w:rPr>
+        <w:t xml:space="preserve"> the A/B/C test referred to in the chi-square distribution</w:t>
       </w:r>
     </w:p>
     <w:p>
@@ -12556,7 +13118,49 @@
         <w:rPr>
           <w:color w:val="000000" w:themeColor="text1"/>
         </w:rPr>
-        <w:t>The Poisson distribution tells us the distribu‐ tion of events per unit of time or space when we sample many such units. It is useful when addressing queuing questions such as “How much capacity do we need to be 95% sure of fully processing the internet traffic that arrives on a server in any fivesecond period?”</w:t>
+        <w:t xml:space="preserve">The Poisson distribution tells us the </w:t>
+      </w:r>
+      <w:proofErr w:type="spellStart"/>
+      <w:r>
+        <w:rPr>
+          <w:color w:val="000000" w:themeColor="text1"/>
+        </w:rPr>
+        <w:t>distribu</w:t>
+      </w:r>
+      <w:proofErr w:type="spellEnd"/>
+      <w:r>
+        <w:rPr>
+          <w:color w:val="000000" w:themeColor="text1"/>
+        </w:rPr>
+        <w:t xml:space="preserve">‐ </w:t>
+      </w:r>
+      <w:proofErr w:type="spellStart"/>
+      <w:r>
+        <w:rPr>
+          <w:color w:val="000000" w:themeColor="text1"/>
+        </w:rPr>
+        <w:t>tion</w:t>
+      </w:r>
+      <w:proofErr w:type="spellEnd"/>
+      <w:r>
+        <w:rPr>
+          <w:color w:val="000000" w:themeColor="text1"/>
+        </w:rPr>
+        <w:t xml:space="preserve"> of events per unit of time or space when we sample many such units. It is useful when addressing queuing questions such as “How much capacity do we need to be 95% sure of fully processing the internet traffic that arrives on a server in any </w:t>
+      </w:r>
+      <w:proofErr w:type="spellStart"/>
+      <w:r>
+        <w:rPr>
+          <w:color w:val="000000" w:themeColor="text1"/>
+        </w:rPr>
+        <w:t>fivesecond</w:t>
+      </w:r>
+      <w:proofErr w:type="spellEnd"/>
+      <w:r>
+        <w:rPr>
+          <w:color w:val="000000" w:themeColor="text1"/>
+        </w:rPr>
+        <w:t xml:space="preserve"> period?”</w:t>
       </w:r>
     </w:p>
     <w:p>
@@ -12684,7 +13288,29 @@
           <w:sz w:val="24"/>
           <w:szCs w:val="24"/>
         </w:rPr>
-        <w:t>Suppose we have a system where events occur at an average rate of 2 per hour. The time between events follows an exponential distribution with λ=2\lambda = 2λ=2. The mean time between events is 12\frac{1}{2}</w:t>
+        <w:t>Suppose we have a system where events occur at an average rate of 2 per hour. The time between events follows an exponential distribution with λ=2\lambda = 2λ=2. The mean time between events is 12\</w:t>
+      </w:r>
+      <w:proofErr w:type="gramStart"/>
+      <w:r>
+        <w:rPr>
+          <w:i/>
+          <w:iCs/>
+          <w:color w:val="7F7F7F" w:themeColor="text1" w:themeTint="80"/>
+          <w:sz w:val="24"/>
+          <w:szCs w:val="24"/>
+        </w:rPr>
+        <w:t>frac{</w:t>
+      </w:r>
+      <w:proofErr w:type="gramEnd"/>
+      <w:r>
+        <w:rPr>
+          <w:i/>
+          <w:iCs/>
+          <w:color w:val="7F7F7F" w:themeColor="text1" w:themeTint="80"/>
+          <w:sz w:val="24"/>
+          <w:szCs w:val="24"/>
+        </w:rPr>
+        <w:t>1}{2}</w:t>
       </w:r>
       <w:r>
         <w:rPr>
@@ -12832,7 +13458,15 @@
     </w:p>
     <w:p>
       <w:r>
-        <w:t>In many applications, the event rate, λ, is known or can be estimated from prior data. However, for rare events, this is not necessarily so. Aircraft engine failure, for exam‐ ple, is sufficiently rare (thankfully) that, for a given engine type, there may be little data on which to base an estimate of time between failures. With no data at all, there is little basis on which to estimate an event rate</w:t>
+        <w:t xml:space="preserve">In many applications, the event rate, λ, is known or can be estimated from prior data. However, for rare events, this is not necessarily so. Aircraft engine failure, for exam‐ </w:t>
+      </w:r>
+      <w:proofErr w:type="spellStart"/>
+      <w:r>
+        <w:t>ple</w:t>
+      </w:r>
+      <w:proofErr w:type="spellEnd"/>
+      <w:r>
+        <w:t>, is sufficiently rare (thankfully) that, for a given engine type, there may be little data on which to base an estimate of time between failures. With no data at all, there is little basis on which to estimate an event rate</w:t>
       </w:r>
     </w:p>
     <w:p>
@@ -13443,7 +14077,43 @@
           <w:sz w:val="24"/>
           <w:szCs w:val="24"/>
         </w:rPr>
-        <w:t xml:space="preserve">A/B tests are common in web design and marketing, since results are so readily meas‐ ured. Some examples of A/B testing include: </w:t>
+        <w:t xml:space="preserve">A/B tests are common in web design and marketing, since results are so readily </w:t>
+      </w:r>
+      <w:proofErr w:type="spellStart"/>
+      <w:r>
+        <w:rPr>
+          <w:color w:val="000000" w:themeColor="text1"/>
+          <w:sz w:val="24"/>
+          <w:szCs w:val="24"/>
+        </w:rPr>
+        <w:t>meas</w:t>
+      </w:r>
+      <w:proofErr w:type="spellEnd"/>
+      <w:r>
+        <w:rPr>
+          <w:color w:val="000000" w:themeColor="text1"/>
+          <w:sz w:val="24"/>
+          <w:szCs w:val="24"/>
+        </w:rPr>
+        <w:t xml:space="preserve">‐ </w:t>
+      </w:r>
+      <w:proofErr w:type="spellStart"/>
+      <w:r>
+        <w:rPr>
+          <w:color w:val="000000" w:themeColor="text1"/>
+          <w:sz w:val="24"/>
+          <w:szCs w:val="24"/>
+        </w:rPr>
+        <w:t>ured</w:t>
+      </w:r>
+      <w:proofErr w:type="spellEnd"/>
+      <w:r>
+        <w:rPr>
+          <w:color w:val="000000" w:themeColor="text1"/>
+          <w:sz w:val="24"/>
+          <w:szCs w:val="24"/>
+        </w:rPr>
+        <w:t xml:space="preserve">. Some examples of A/B testing include: </w:t>
       </w:r>
     </w:p>
     <w:p>
@@ -13610,7 +14280,25 @@
           <w:sz w:val="24"/>
           <w:szCs w:val="24"/>
         </w:rPr>
-        <w:t>• Luck of the draw in which subjects are assigned to which treatments (i.e., the ran‐ dom assignment may have resulted in the naturally better-performing subjects being concentrated in A or B)</w:t>
+        <w:t xml:space="preserve">• Luck of the draw in which subjects are assigned to which treatments (i.e., the ran‐ </w:t>
+      </w:r>
+      <w:proofErr w:type="spellStart"/>
+      <w:r>
+        <w:rPr>
+          <w:color w:val="000000" w:themeColor="text1"/>
+          <w:sz w:val="24"/>
+          <w:szCs w:val="24"/>
+        </w:rPr>
+        <w:t>dom</w:t>
+      </w:r>
+      <w:proofErr w:type="spellEnd"/>
+      <w:r>
+        <w:rPr>
+          <w:color w:val="000000" w:themeColor="text1"/>
+          <w:sz w:val="24"/>
+          <w:szCs w:val="24"/>
+        </w:rPr>
+        <w:t xml:space="preserve"> assignment may have resulted in the naturally better-performing subjects being concentrated in A or B)</w:t>
       </w:r>
     </w:p>
     <w:p>
@@ -13811,72 +14499,90 @@
           <w:bCs/>
           <w:color w:val="000000" w:themeColor="text1"/>
         </w:rPr>
-        <w:t>Why Just A/B? Why Not C, D,…?</w:t>
-      </w:r>
-    </w:p>
-    <w:p>
-      <w:pPr>
-        <w:rPr>
-          <w:color w:val="000000" w:themeColor="text1"/>
-        </w:rPr>
-      </w:pPr>
-      <w:r>
-        <w:rPr>
-          <w:color w:val="000000" w:themeColor="text1"/>
-        </w:rPr>
-        <w:t>A/B tests are popular in the marketing and ecommerce worlds</w:t>
-      </w:r>
-      <w:r>
-        <w:rPr>
-          <w:color w:val="000000" w:themeColor="text1"/>
-        </w:rPr>
-        <w:t>.</w:t>
-      </w:r>
-      <w:r>
-        <w:rPr>
-          <w:color w:val="000000" w:themeColor="text1"/>
-        </w:rPr>
-        <w:br/>
-      </w:r>
-      <w:r>
-        <w:rPr>
-          <w:color w:val="000000" w:themeColor="text1"/>
-        </w:rPr>
-        <w:t>Additional treatments can be include</w:t>
-      </w:r>
-      <w:r>
-        <w:rPr>
-          <w:color w:val="000000" w:themeColor="text1"/>
-        </w:rPr>
-        <w:t xml:space="preserve">d. </w:t>
-      </w:r>
-      <w:r>
-        <w:rPr>
-          <w:color w:val="000000" w:themeColor="text1"/>
-        </w:rPr>
-        <w:t>Pharmaceutical trials where subjects are scarce, expensive, and acquired over time are sometimes designed with multiple opportunities to stop the experiment and reach a conclusion.</w:t>
-      </w:r>
-    </w:p>
-    <w:p>
-      <w:pPr>
+        <w:t xml:space="preserve">Why Just A/B? Why Not C, </w:t>
+      </w:r>
+      <w:proofErr w:type="gramStart"/>
+      <w:r>
         <w:rPr>
           <w:b/>
           <w:bCs/>
-          <w:i/>
-          <w:iCs/>
-          <w:color w:val="000000" w:themeColor="text1"/>
-        </w:rPr>
-      </w:pPr>
-      <w:r>
-        <w:rPr>
-          <w:color w:val="000000" w:themeColor="text1"/>
-        </w:rPr>
-        <w:t xml:space="preserve">Which, out of multiple possible prices, is best? For this, a relatively new type of experimental design is used: the </w:t>
-      </w:r>
+          <w:color w:val="000000" w:themeColor="text1"/>
+        </w:rPr>
+        <w:t>D,…</w:t>
+      </w:r>
+      <w:proofErr w:type="gramEnd"/>
       <w:r>
         <w:rPr>
           <w:b/>
           <w:bCs/>
+          <w:color w:val="000000" w:themeColor="text1"/>
+        </w:rPr>
+        <w:t>?</w:t>
+      </w:r>
+    </w:p>
+    <w:p>
+      <w:pPr>
+        <w:rPr>
+          <w:color w:val="000000" w:themeColor="text1"/>
+        </w:rPr>
+      </w:pPr>
+      <w:r>
+        <w:rPr>
+          <w:color w:val="000000" w:themeColor="text1"/>
+        </w:rPr>
+        <w:t>A/B tests are popular in the marketing and ecommerce worlds</w:t>
+      </w:r>
+      <w:r>
+        <w:rPr>
+          <w:color w:val="000000" w:themeColor="text1"/>
+        </w:rPr>
+        <w:t>.</w:t>
+      </w:r>
+      <w:r>
+        <w:rPr>
+          <w:color w:val="000000" w:themeColor="text1"/>
+        </w:rPr>
+        <w:br/>
+      </w:r>
+      <w:r>
+        <w:rPr>
+          <w:color w:val="000000" w:themeColor="text1"/>
+        </w:rPr>
+        <w:t>Additional treatments can be include</w:t>
+      </w:r>
+      <w:r>
+        <w:rPr>
+          <w:color w:val="000000" w:themeColor="text1"/>
+        </w:rPr>
+        <w:t xml:space="preserve">d. </w:t>
+      </w:r>
+      <w:r>
+        <w:rPr>
+          <w:color w:val="000000" w:themeColor="text1"/>
+        </w:rPr>
+        <w:t>Pharmaceutical trials where subjects are scarce, expensive, and acquired over time are sometimes designed with multiple opportunities to stop the experiment and reach a conclusion.</w:t>
+      </w:r>
+    </w:p>
+    <w:p>
+      <w:pPr>
+        <w:rPr>
+          <w:b/>
+          <w:bCs/>
+          <w:i/>
+          <w:iCs/>
+          <w:color w:val="000000" w:themeColor="text1"/>
+        </w:rPr>
+      </w:pPr>
+      <w:r>
+        <w:rPr>
+          <w:color w:val="000000" w:themeColor="text1"/>
+        </w:rPr>
+        <w:t xml:space="preserve">Which, out of multiple possible prices, is best? For this, a relatively new type of experimental design is used: the </w:t>
+      </w:r>
+      <w:r>
+        <w:rPr>
+          <w:b/>
+          <w:bCs/>
           <w:i/>
           <w:iCs/>
           <w:color w:val="000000" w:themeColor="text1"/>
@@ -14193,24 +14899,51 @@
           <w:sz w:val="24"/>
           <w:szCs w:val="24"/>
         </w:rPr>
-        <w:t>Statistical hypothesis testing was invented as a way to protect researchers from being fooled by random chance.</w:t>
-      </w:r>
-    </w:p>
-    <w:p>
-      <w:pPr>
-        <w:rPr>
-          <w:color w:val="000000" w:themeColor="text1"/>
-          <w:sz w:val="24"/>
-          <w:szCs w:val="24"/>
-        </w:rPr>
-      </w:pPr>
-      <w:r>
-        <w:rPr>
-          <w:color w:val="000000" w:themeColor="text1"/>
-          <w:sz w:val="24"/>
-          <w:szCs w:val="24"/>
-        </w:rPr>
-        <w:t xml:space="preserve">the tendency of the human mind to underestimate the scope of natural random behavior. One manifestation of this is the failure to anticipate extreme events, or so-called “black swans” </w:t>
+        <w:t xml:space="preserve">Statistical hypothesis testing was invented </w:t>
+      </w:r>
+      <w:proofErr w:type="gramStart"/>
+      <w:r>
+        <w:rPr>
+          <w:color w:val="000000" w:themeColor="text1"/>
+          <w:sz w:val="24"/>
+          <w:szCs w:val="24"/>
+        </w:rPr>
+        <w:t>as a way to</w:t>
+      </w:r>
+      <w:proofErr w:type="gramEnd"/>
+      <w:r>
+        <w:rPr>
+          <w:color w:val="000000" w:themeColor="text1"/>
+          <w:sz w:val="24"/>
+          <w:szCs w:val="24"/>
+        </w:rPr>
+        <w:t xml:space="preserve"> protect researchers from being fooled by random chance.</w:t>
+      </w:r>
+    </w:p>
+    <w:p>
+      <w:pPr>
+        <w:rPr>
+          <w:color w:val="000000" w:themeColor="text1"/>
+          <w:sz w:val="24"/>
+          <w:szCs w:val="24"/>
+        </w:rPr>
+      </w:pPr>
+      <w:r>
+        <w:rPr>
+          <w:color w:val="000000" w:themeColor="text1"/>
+          <w:sz w:val="24"/>
+          <w:szCs w:val="24"/>
+        </w:rPr>
+        <w:t>the tendency of the human mind to underestimate the scope of natural random behavior. One manifestation of this is the failure to anticipate extreme events, or so-called “black swans</w:t>
+      </w:r>
+      <w:proofErr w:type="gramStart"/>
+      <w:r>
+        <w:rPr>
+          <w:color w:val="000000" w:themeColor="text1"/>
+          <w:sz w:val="24"/>
+          <w:szCs w:val="24"/>
+        </w:rPr>
+        <w:t xml:space="preserve">” </w:t>
       </w:r>
       <w:r>
         <w:rPr>
@@ -14226,7 +14959,16 @@
           <w:sz w:val="24"/>
           <w:szCs w:val="24"/>
         </w:rPr>
-        <w:t>Another manifestation is the tendency to misinterpret random events as having patterns of some significance</w:t>
+        <w:t>Another</w:t>
+      </w:r>
+      <w:proofErr w:type="gramEnd"/>
+      <w:r>
+        <w:rPr>
+          <w:color w:val="000000" w:themeColor="text1"/>
+          <w:sz w:val="24"/>
+          <w:szCs w:val="24"/>
+        </w:rPr>
+        <w:t xml:space="preserve"> manifestation is the tendency to misinterpret random events as having patterns of some significance</w:t>
       </w:r>
     </w:p>
     <w:p>
@@ -14264,7 +15006,79 @@
           <w:sz w:val="24"/>
           <w:szCs w:val="24"/>
         </w:rPr>
-        <w:t>Ask several friends to invent a series of 50 coin flips: have them write down a series of random Hs and Ts. Then ask them to actually flip a coin 50 times and write down the results. Have them put the real coin flip results in one pile, and the madeup results in another. It is easy to tell which results are real: the real ones will have longer runs of Hs or Ts. In a set of 50 real coin flips, it is not at all unusual to see five Hypothesis Tests | 93 or six Hs or Ts in a row. However, when most of us are inventing random coin flips and we have gotten three or four Hs in a row, we tell ourselves that, for the series to look random, we had better switch to T</w:t>
+        <w:t xml:space="preserve">Ask several friends to invent a series of </w:t>
+      </w:r>
+      <w:proofErr w:type="gramStart"/>
+      <w:r>
+        <w:rPr>
+          <w:color w:val="000000" w:themeColor="text1"/>
+          <w:sz w:val="24"/>
+          <w:szCs w:val="24"/>
+        </w:rPr>
+        <w:t>50 coin</w:t>
+      </w:r>
+      <w:proofErr w:type="gramEnd"/>
+      <w:r>
+        <w:rPr>
+          <w:color w:val="000000" w:themeColor="text1"/>
+          <w:sz w:val="24"/>
+          <w:szCs w:val="24"/>
+        </w:rPr>
+        <w:t xml:space="preserve"> flips: have them write down a series of random Hs and Ts. Then ask them to </w:t>
+      </w:r>
+      <w:proofErr w:type="gramStart"/>
+      <w:r>
+        <w:rPr>
+          <w:color w:val="000000" w:themeColor="text1"/>
+          <w:sz w:val="24"/>
+          <w:szCs w:val="24"/>
+        </w:rPr>
+        <w:t>actually flip</w:t>
+      </w:r>
+      <w:proofErr w:type="gramEnd"/>
+      <w:r>
+        <w:rPr>
+          <w:color w:val="000000" w:themeColor="text1"/>
+          <w:sz w:val="24"/>
+          <w:szCs w:val="24"/>
+        </w:rPr>
+        <w:t xml:space="preserve"> a coin 50 times and write down the results. Have them put the real coin flip results in one pile, and the </w:t>
+      </w:r>
+      <w:proofErr w:type="spellStart"/>
+      <w:r>
+        <w:rPr>
+          <w:color w:val="000000" w:themeColor="text1"/>
+          <w:sz w:val="24"/>
+          <w:szCs w:val="24"/>
+        </w:rPr>
+        <w:t>madeup</w:t>
+      </w:r>
+      <w:proofErr w:type="spellEnd"/>
+      <w:r>
+        <w:rPr>
+          <w:color w:val="000000" w:themeColor="text1"/>
+          <w:sz w:val="24"/>
+          <w:szCs w:val="24"/>
+        </w:rPr>
+        <w:t xml:space="preserve"> results in another. It is easy to tell which results are real: the real ones will have longer </w:t>
+      </w:r>
+      <w:proofErr w:type="gramStart"/>
+      <w:r>
+        <w:rPr>
+          <w:color w:val="000000" w:themeColor="text1"/>
+          <w:sz w:val="24"/>
+          <w:szCs w:val="24"/>
+        </w:rPr>
+        <w:t>runs</w:t>
+      </w:r>
+      <w:proofErr w:type="gramEnd"/>
+      <w:r>
+        <w:rPr>
+          <w:color w:val="000000" w:themeColor="text1"/>
+          <w:sz w:val="24"/>
+          <w:szCs w:val="24"/>
+        </w:rPr>
+        <w:t xml:space="preserve"> of Hs or Ts. In a set of 50 real coin flips, it is not at all unusual to see five Hypothesis Tests | 93 or six Hs or Ts in a row. However, when most of us are inventing random coin flips and we have gotten three or four Hs in a row, we tell ourselves that, for the series to look random, we had better switch to T</w:t>
       </w:r>
     </w:p>
     <w:p>
@@ -14340,7 +15154,25 @@
           <w:sz w:val="24"/>
           <w:szCs w:val="24"/>
         </w:rPr>
-        <w:t>The Null Hypothesis Hypothesis tests use the following logic: “Given the human tendency to react to unusual but random behavior and interpret it as something meaningful and real, in our experiments we will require proof that the difference between groups is more extreme than what chance might reasonably produce.”</w:t>
+        <w:t xml:space="preserve">The Null Hypothesis </w:t>
+      </w:r>
+      <w:proofErr w:type="spellStart"/>
+      <w:r>
+        <w:rPr>
+          <w:color w:val="000000" w:themeColor="text1"/>
+          <w:sz w:val="24"/>
+          <w:szCs w:val="24"/>
+        </w:rPr>
+        <w:t>Hypothesis</w:t>
+      </w:r>
+      <w:proofErr w:type="spellEnd"/>
+      <w:r>
+        <w:rPr>
+          <w:color w:val="000000" w:themeColor="text1"/>
+          <w:sz w:val="24"/>
+          <w:szCs w:val="24"/>
+        </w:rPr>
+        <w:t xml:space="preserve"> tests use the following logic: “Given the human tendency to react to unusual but random behavior and interpret it as something meaningful and real, in our experiments we will require proof that the difference between groups is more extreme than what chance might reasonably produce.”</w:t>
       </w:r>
     </w:p>
     <w:p>
@@ -14541,7 +15373,43 @@
           <w:sz w:val="24"/>
           <w:szCs w:val="24"/>
         </w:rPr>
-        <w:t>you want a hypothesis test to protect you from being fooled by chance in the direction favoring B. You don’t care about being fooled by chance in the other direction, because you would be sticking with A unless B proves definitively better. So you want a directional alternative hypothesis (B is better than A). In such a case, you use a one-way (or onetail) hypothesis test. This means that extreme chance results in only one direction count toward the p-value</w:t>
+        <w:t xml:space="preserve">you want a hypothesis test to protect you from being fooled by chance in the direction favoring B. You don’t care about being fooled by chance in the other direction, because you would be sticking with A unless B proves definitively better. </w:t>
+      </w:r>
+      <w:proofErr w:type="gramStart"/>
+      <w:r>
+        <w:rPr>
+          <w:color w:val="000000" w:themeColor="text1"/>
+          <w:sz w:val="24"/>
+          <w:szCs w:val="24"/>
+        </w:rPr>
+        <w:t>So</w:t>
+      </w:r>
+      <w:proofErr w:type="gramEnd"/>
+      <w:r>
+        <w:rPr>
+          <w:color w:val="000000" w:themeColor="text1"/>
+          <w:sz w:val="24"/>
+          <w:szCs w:val="24"/>
+        </w:rPr>
+        <w:t xml:space="preserve"> you want a directional alternative hypothesis (B is better than A). In such a case, you use a one-way (or </w:t>
+      </w:r>
+      <w:proofErr w:type="spellStart"/>
+      <w:r>
+        <w:rPr>
+          <w:color w:val="000000" w:themeColor="text1"/>
+          <w:sz w:val="24"/>
+          <w:szCs w:val="24"/>
+        </w:rPr>
+        <w:t>onetail</w:t>
+      </w:r>
+      <w:proofErr w:type="spellEnd"/>
+      <w:r>
+        <w:rPr>
+          <w:color w:val="000000" w:themeColor="text1"/>
+          <w:sz w:val="24"/>
+          <w:szCs w:val="24"/>
+        </w:rPr>
+        <w:t>) hypothesis test. This means that extreme chance results in only one direction count toward the p-value</w:t>
       </w:r>
       <w:r>
         <w:rPr>
@@ -14587,7 +15455,43 @@
           <w:sz w:val="24"/>
           <w:szCs w:val="24"/>
         </w:rPr>
-        <w:t xml:space="preserve">• A null hypothesis is a logical construct embodying the notion that nothing spe‐ cial has happened, and any effect you observe is due to random chance. </w:t>
+        <w:t xml:space="preserve">• A null hypothesis is a logical construct embodying the notion that nothing </w:t>
+      </w:r>
+      <w:proofErr w:type="spellStart"/>
+      <w:r>
+        <w:rPr>
+          <w:color w:val="000000" w:themeColor="text1"/>
+          <w:sz w:val="24"/>
+          <w:szCs w:val="24"/>
+        </w:rPr>
+        <w:t>spe</w:t>
+      </w:r>
+      <w:proofErr w:type="spellEnd"/>
+      <w:r>
+        <w:rPr>
+          <w:color w:val="000000" w:themeColor="text1"/>
+          <w:sz w:val="24"/>
+          <w:szCs w:val="24"/>
+        </w:rPr>
+        <w:t xml:space="preserve">‐ </w:t>
+      </w:r>
+      <w:proofErr w:type="spellStart"/>
+      <w:r>
+        <w:rPr>
+          <w:color w:val="000000" w:themeColor="text1"/>
+          <w:sz w:val="24"/>
+          <w:szCs w:val="24"/>
+        </w:rPr>
+        <w:t>cial</w:t>
+      </w:r>
+      <w:proofErr w:type="spellEnd"/>
+      <w:r>
+        <w:rPr>
+          <w:color w:val="000000" w:themeColor="text1"/>
+          <w:sz w:val="24"/>
+          <w:szCs w:val="24"/>
+        </w:rPr>
+        <w:t xml:space="preserve"> has happened, and any effect you observe is due to random chance. </w:t>
       </w:r>
     </w:p>
     <w:p>
@@ -14760,7 +15664,25 @@
           <w:sz w:val="24"/>
           <w:szCs w:val="24"/>
         </w:rPr>
-        <w:t xml:space="preserve">Permutation test </w:t>
+        <w:t xml:space="preserve">Permutation </w:t>
+      </w:r>
+      <w:proofErr w:type="gramStart"/>
+      <w:r>
+        <w:rPr>
+          <w:color w:val="000000" w:themeColor="text1"/>
+          <w:sz w:val="24"/>
+          <w:szCs w:val="24"/>
+        </w:rPr>
+        <w:t>test</w:t>
+      </w:r>
+      <w:proofErr w:type="gramEnd"/>
+      <w:r>
+        <w:rPr>
+          <w:color w:val="000000" w:themeColor="text1"/>
+          <w:sz w:val="24"/>
+          <w:szCs w:val="24"/>
+        </w:rPr>
+        <w:t xml:space="preserve"> </w:t>
       </w:r>
       <w:r>
         <w:rPr>
@@ -14811,7 +15733,25 @@
           <w:szCs w:val="24"/>
         </w:rPr>
         <w:lastRenderedPageBreak/>
-        <w:t>With or without replacement In sampling, whether or not an item is returned to the sample before the next draw</w:t>
+        <w:t xml:space="preserve">With or without replacement </w:t>
+      </w:r>
+      <w:proofErr w:type="gramStart"/>
+      <w:r>
+        <w:rPr>
+          <w:color w:val="000000" w:themeColor="text1"/>
+          <w:sz w:val="24"/>
+          <w:szCs w:val="24"/>
+        </w:rPr>
+        <w:t>In</w:t>
+      </w:r>
+      <w:proofErr w:type="gramEnd"/>
+      <w:r>
+        <w:rPr>
+          <w:color w:val="000000" w:themeColor="text1"/>
+          <w:sz w:val="24"/>
+          <w:szCs w:val="24"/>
+        </w:rPr>
+        <w:t xml:space="preserve"> sampling, whether or not an item is returned to the sample before the next draw</w:t>
       </w:r>
       <w:r>
         <w:rPr>
@@ -14950,7 +15890,25 @@
           <w:sz w:val="24"/>
           <w:szCs w:val="24"/>
         </w:rPr>
-        <w:t>5. Whatever statistic or estimate was calculated for the original samples (e.g., differ‐ ence in group proportions), calculate it now for the resamples, and record; this constitutes one permutation iteration. 6. Repeat the previous steps R times to yield a permutation distribution of the test statistic</w:t>
+        <w:t xml:space="preserve">5. Whatever statistic or estimate was calculated for the original samples (e.g., differ‐ </w:t>
+      </w:r>
+      <w:proofErr w:type="spellStart"/>
+      <w:r>
+        <w:rPr>
+          <w:color w:val="000000" w:themeColor="text1"/>
+          <w:sz w:val="24"/>
+          <w:szCs w:val="24"/>
+        </w:rPr>
+        <w:t>ence</w:t>
+      </w:r>
+      <w:proofErr w:type="spellEnd"/>
+      <w:r>
+        <w:rPr>
+          <w:color w:val="000000" w:themeColor="text1"/>
+          <w:sz w:val="24"/>
+          <w:szCs w:val="24"/>
+        </w:rPr>
+        <w:t xml:space="preserve"> in group proportions), calculate it now for the resamples, and record; this constitutes one permutation iteration. 6. Repeat the previous steps R times to yield a permutation distribution of the test statistic</w:t>
       </w:r>
     </w:p>
     <w:p>
@@ -15176,7 +16134,25 @@
           <w:sz w:val="24"/>
           <w:szCs w:val="24"/>
         </w:rPr>
-        <w:t>In an exhaustive permutation test, instead of just randomly shuffling and dividing the data, we actually figure out all the possible ways it could be divided. This is practical only for relatively small sample sizes</w:t>
+        <w:t xml:space="preserve">In an exhaustive permutation test, instead of just randomly shuffling and dividing the data, we </w:t>
+      </w:r>
+      <w:proofErr w:type="gramStart"/>
+      <w:r>
+        <w:rPr>
+          <w:color w:val="000000" w:themeColor="text1"/>
+          <w:sz w:val="24"/>
+          <w:szCs w:val="24"/>
+        </w:rPr>
+        <w:t>actually figure</w:t>
+      </w:r>
+      <w:proofErr w:type="gramEnd"/>
+      <w:r>
+        <w:rPr>
+          <w:color w:val="000000" w:themeColor="text1"/>
+          <w:sz w:val="24"/>
+          <w:szCs w:val="24"/>
+        </w:rPr>
+        <w:t xml:space="preserve"> out all the possible ways it could be divided. This is practical only for relatively small sample sizes</w:t>
       </w:r>
     </w:p>
     <w:p>
@@ -15214,7 +16190,43 @@
           <w:sz w:val="24"/>
           <w:szCs w:val="24"/>
         </w:rPr>
-        <w:t>With a large number of repeated shufflings, the random permutation test results approximate those of the exhaustive permutation test, and approach them in the limit. Exhaustive permutation tests are also sometimes called exact tests, due to their statistical property of guaranteeing that the null model will not test as “significant” more than the alpha level of the test</w:t>
+        <w:t xml:space="preserve">With a large number of repeated </w:t>
+      </w:r>
+      <w:proofErr w:type="spellStart"/>
+      <w:r>
+        <w:rPr>
+          <w:color w:val="000000" w:themeColor="text1"/>
+          <w:sz w:val="24"/>
+          <w:szCs w:val="24"/>
+        </w:rPr>
+        <w:t>shufflings</w:t>
+      </w:r>
+      <w:proofErr w:type="spellEnd"/>
+      <w:r>
+        <w:rPr>
+          <w:color w:val="000000" w:themeColor="text1"/>
+          <w:sz w:val="24"/>
+          <w:szCs w:val="24"/>
+        </w:rPr>
+        <w:t xml:space="preserve">, the random permutation test results approximate those of the exhaustive permutation </w:t>
+      </w:r>
+      <w:proofErr w:type="gramStart"/>
+      <w:r>
+        <w:rPr>
+          <w:color w:val="000000" w:themeColor="text1"/>
+          <w:sz w:val="24"/>
+          <w:szCs w:val="24"/>
+        </w:rPr>
+        <w:t>test, and</w:t>
+      </w:r>
+      <w:proofErr w:type="gramEnd"/>
+      <w:r>
+        <w:rPr>
+          <w:color w:val="000000" w:themeColor="text1"/>
+          <w:sz w:val="24"/>
+          <w:szCs w:val="24"/>
+        </w:rPr>
+        <w:t xml:space="preserve"> approach them in the limit. Exhaustive permutation tests are also sometimes called exact tests, due to their statistical property of guaranteeing that the null model will not test as “significant” more than the alpha level of the test</w:t>
       </w:r>
     </w:p>
     <w:p>
@@ -15272,7 +16284,25 @@
           <w:sz w:val="24"/>
           <w:szCs w:val="24"/>
         </w:rPr>
-        <w:t>In a bootstrap permutation test, the draws outlined in steps 2 and 3 of the random permutation test are made with replacement instead of without replacement. In this way the resampling procedure models not just the random element in the assignment of treatment to subject but also the random element in the selection of subjects from a population</w:t>
+        <w:t xml:space="preserve">In a bootstrap permutation test, the draws outlined in steps 2 and 3 of the random permutation </w:t>
+      </w:r>
+      <w:proofErr w:type="gramStart"/>
+      <w:r>
+        <w:rPr>
+          <w:color w:val="000000" w:themeColor="text1"/>
+          <w:sz w:val="24"/>
+          <w:szCs w:val="24"/>
+        </w:rPr>
+        <w:t>test</w:t>
+      </w:r>
+      <w:proofErr w:type="gramEnd"/>
+      <w:r>
+        <w:rPr>
+          <w:color w:val="000000" w:themeColor="text1"/>
+          <w:sz w:val="24"/>
+          <w:szCs w:val="24"/>
+        </w:rPr>
+        <w:t xml:space="preserve"> are made with replacement instead of without replacement. In this way the resampling procedure models not just the random element in the assignment of treatment to subject but also the random element in the selection of subjects from a population</w:t>
       </w:r>
     </w:p>
     <w:p>
@@ -15676,7 +16706,43 @@
           <w:sz w:val="24"/>
           <w:szCs w:val="24"/>
         </w:rPr>
-        <w:t xml:space="preserve">Put cards labeled 1 and 0 in a box: this represents the supposed shared conver‐ sion rate of 382 ones and 45,945 zeros = 0.008246 = 0.8246%. </w:t>
+        <w:t xml:space="preserve">Put cards labeled 1 and 0 in a box: this represents the supposed shared </w:t>
+      </w:r>
+      <w:proofErr w:type="spellStart"/>
+      <w:r>
+        <w:rPr>
+          <w:color w:val="000000" w:themeColor="text1"/>
+          <w:sz w:val="24"/>
+          <w:szCs w:val="24"/>
+        </w:rPr>
+        <w:t>conver</w:t>
+      </w:r>
+      <w:proofErr w:type="spellEnd"/>
+      <w:r>
+        <w:rPr>
+          <w:color w:val="000000" w:themeColor="text1"/>
+          <w:sz w:val="24"/>
+          <w:szCs w:val="24"/>
+        </w:rPr>
+        <w:t xml:space="preserve">‐ </w:t>
+      </w:r>
+      <w:proofErr w:type="spellStart"/>
+      <w:r>
+        <w:rPr>
+          <w:color w:val="000000" w:themeColor="text1"/>
+          <w:sz w:val="24"/>
+          <w:szCs w:val="24"/>
+        </w:rPr>
+        <w:t>sion</w:t>
+      </w:r>
+      <w:proofErr w:type="spellEnd"/>
+      <w:r>
+        <w:rPr>
+          <w:color w:val="000000" w:themeColor="text1"/>
+          <w:sz w:val="24"/>
+          <w:szCs w:val="24"/>
+        </w:rPr>
+        <w:t xml:space="preserve"> rate of 382 ones and 45,945 zeros = 0.008246 = 0.8246%. </w:t>
       </w:r>
     </w:p>
     <w:p>
@@ -15698,7 +16764,25 @@
           <w:sz w:val="24"/>
           <w:szCs w:val="24"/>
         </w:rPr>
-        <w:t>2. Shuffle and draw out a resample of size 23,739 (same n as price A), and record how many 1s.</w:t>
+        <w:t>2. Shuffle and draw out a resample of size 23,739 (same n as price A</w:t>
+      </w:r>
+      <w:proofErr w:type="gramStart"/>
+      <w:r>
+        <w:rPr>
+          <w:color w:val="000000" w:themeColor="text1"/>
+          <w:sz w:val="24"/>
+          <w:szCs w:val="24"/>
+        </w:rPr>
+        <w:t>), and</w:t>
+      </w:r>
+      <w:proofErr w:type="gramEnd"/>
+      <w:r>
+        <w:rPr>
+          <w:color w:val="000000" w:themeColor="text1"/>
+          <w:sz w:val="24"/>
+          <w:szCs w:val="24"/>
+        </w:rPr>
+        <w:t xml:space="preserve"> record how many 1s.</w:t>
       </w:r>
     </w:p>
     <w:p>
@@ -15914,7 +16998,35 @@
         <w:rPr>
           <w:color w:val="000000" w:themeColor="text1"/>
         </w:rPr>
-        <w:t>p-Value Simply looking at the graph is not a very precise way to measure statistical signifi‐ cance, so of more interest is the p-value. This is the frequency with which the chance model produces a result more extreme than the observed result</w:t>
+        <w:t xml:space="preserve">p-Value Simply looking at the graph is not a very precise way to measure statistical </w:t>
+      </w:r>
+      <w:proofErr w:type="spellStart"/>
+      <w:r>
+        <w:rPr>
+          <w:color w:val="000000" w:themeColor="text1"/>
+        </w:rPr>
+        <w:t>signifi</w:t>
+      </w:r>
+      <w:proofErr w:type="spellEnd"/>
+      <w:r>
+        <w:rPr>
+          <w:color w:val="000000" w:themeColor="text1"/>
+        </w:rPr>
+        <w:t xml:space="preserve">‐ </w:t>
+      </w:r>
+      <w:proofErr w:type="spellStart"/>
+      <w:r>
+        <w:rPr>
+          <w:color w:val="000000" w:themeColor="text1"/>
+        </w:rPr>
+        <w:t>cance</w:t>
+      </w:r>
+      <w:proofErr w:type="spellEnd"/>
+      <w:r>
+        <w:rPr>
+          <w:color w:val="000000" w:themeColor="text1"/>
+        </w:rPr>
+        <w:t>, so of more interest is the p-value. This is the frequency with which the chance model produces a result more extreme than the observed result</w:t>
       </w:r>
     </w:p>
     <w:p>
@@ -16056,11 +17168,49 @@
           <w:color w:val="000000" w:themeColor="text1"/>
         </w:rPr>
       </w:pPr>
-      <w:r>
-        <w:rPr>
-          <w:color w:val="000000" w:themeColor="text1"/>
-        </w:rPr>
-        <w:t>np.mean([diff &gt; obs_pct_diff for diff in perm_diffs])</w:t>
+      <w:proofErr w:type="spellStart"/>
+      <w:proofErr w:type="gramStart"/>
+      <w:r>
+        <w:rPr>
+          <w:color w:val="000000" w:themeColor="text1"/>
+        </w:rPr>
+        <w:t>np.mean</w:t>
+      </w:r>
+      <w:proofErr w:type="spellEnd"/>
+      <w:proofErr w:type="gramEnd"/>
+      <w:r>
+        <w:rPr>
+          <w:color w:val="000000" w:themeColor="text1"/>
+        </w:rPr>
+        <w:t xml:space="preserve">([diff &gt; </w:t>
+      </w:r>
+      <w:proofErr w:type="spellStart"/>
+      <w:r>
+        <w:rPr>
+          <w:color w:val="000000" w:themeColor="text1"/>
+        </w:rPr>
+        <w:t>obs_pct_diff</w:t>
+      </w:r>
+      <w:proofErr w:type="spellEnd"/>
+      <w:r>
+        <w:rPr>
+          <w:color w:val="000000" w:themeColor="text1"/>
+        </w:rPr>
+        <w:t xml:space="preserve"> for diff in </w:t>
+      </w:r>
+      <w:proofErr w:type="spellStart"/>
+      <w:r>
+        <w:rPr>
+          <w:color w:val="000000" w:themeColor="text1"/>
+        </w:rPr>
+        <w:t>perm_diffs</w:t>
+      </w:r>
+      <w:proofErr w:type="spellEnd"/>
+      <w:r>
+        <w:rPr>
+          <w:color w:val="000000" w:themeColor="text1"/>
+        </w:rPr>
+        <w:t>])</w:t>
       </w:r>
       <w:r>
         <w:rPr>
@@ -16420,7 +17570,23 @@
           <w:sz w:val="24"/>
           <w:szCs w:val="24"/>
         </w:rPr>
-        <w:t xml:space="preserve">The real problem is that people want more meaning from the p-value than it con‐ tains. Here’s what we would like the p-value to convey: </w:t>
+        <w:t xml:space="preserve">The real problem is that people want more meaning from the p-value than it con‐ </w:t>
+      </w:r>
+      <w:proofErr w:type="spellStart"/>
+      <w:r>
+        <w:rPr>
+          <w:sz w:val="24"/>
+          <w:szCs w:val="24"/>
+        </w:rPr>
+        <w:t>tains</w:t>
+      </w:r>
+      <w:proofErr w:type="spellEnd"/>
+      <w:r>
+        <w:rPr>
+          <w:sz w:val="24"/>
+          <w:szCs w:val="24"/>
+        </w:rPr>
+        <w:t xml:space="preserve">. Here’s what we would like the p-value to convey: </w:t>
       </w:r>
     </w:p>
     <w:p>
@@ -16504,7 +17670,23 @@
           <w:sz w:val="24"/>
           <w:szCs w:val="24"/>
         </w:rPr>
-        <w:t xml:space="preserve">what the p-value actually represents: </w:t>
+        <w:t xml:space="preserve">what the p-value </w:t>
+      </w:r>
+      <w:proofErr w:type="gramStart"/>
+      <w:r>
+        <w:rPr>
+          <w:sz w:val="24"/>
+          <w:szCs w:val="24"/>
+        </w:rPr>
+        <w:t>actually represents</w:t>
+      </w:r>
+      <w:proofErr w:type="gramEnd"/>
+      <w:r>
+        <w:rPr>
+          <w:sz w:val="24"/>
+          <w:szCs w:val="24"/>
+        </w:rPr>
+        <w:t xml:space="preserve">: </w:t>
       </w:r>
     </w:p>
     <w:p>
@@ -16598,7 +17780,39 @@
           <w:sz w:val="24"/>
           <w:szCs w:val="24"/>
         </w:rPr>
-        <w:t>A significant p-value does not carry you quite as far along the road to “proof ” as it seems to promise. The logical foundation for the conclusion “statistically significant” is somewhat weaker when the real meaning of the pvalue is understood.</w:t>
+        <w:t>A significant p-value does not carry you quite as far along the road to “</w:t>
+      </w:r>
+      <w:proofErr w:type="gramStart"/>
+      <w:r>
+        <w:rPr>
+          <w:sz w:val="24"/>
+          <w:szCs w:val="24"/>
+        </w:rPr>
+        <w:t>proof ”</w:t>
+      </w:r>
+      <w:proofErr w:type="gramEnd"/>
+      <w:r>
+        <w:rPr>
+          <w:sz w:val="24"/>
+          <w:szCs w:val="24"/>
+        </w:rPr>
+        <w:t xml:space="preserve"> as it seems to promise. The logical foundation for the conclusion “statistically significant” is somewhat weaker when the real meaning of the </w:t>
+      </w:r>
+      <w:proofErr w:type="spellStart"/>
+      <w:r>
+        <w:rPr>
+          <w:sz w:val="24"/>
+          <w:szCs w:val="24"/>
+        </w:rPr>
+        <w:t>pvalue</w:t>
+      </w:r>
+      <w:proofErr w:type="spellEnd"/>
+      <w:r>
+        <w:rPr>
+          <w:sz w:val="24"/>
+          <w:szCs w:val="24"/>
+        </w:rPr>
+        <w:t xml:space="preserve"> is understood.</w:t>
       </w:r>
     </w:p>
     <w:p>
@@ -17043,7 +18257,16 @@
           <w:sz w:val="24"/>
           <w:szCs w:val="24"/>
         </w:rPr>
-        <w:t>Practical signi</w:t>
+        <w:t xml:space="preserve">Practical </w:t>
+      </w:r>
+      <w:proofErr w:type="spellStart"/>
+      <w:r>
+        <w:rPr>
+          <w:color w:val="000000" w:themeColor="text1"/>
+          <w:sz w:val="24"/>
+          <w:szCs w:val="24"/>
+        </w:rPr>
+        <w:t>signi</w:t>
       </w:r>
       <w:r>
         <w:rPr>
@@ -17060,8 +18283,27 @@
           <w:sz w:val="24"/>
           <w:szCs w:val="24"/>
         </w:rPr>
-        <w:t>cance Even if a result is statistically significant, that does not mean it has practical signifi</w:t>
-      </w:r>
+        <w:t>cance</w:t>
+      </w:r>
+      <w:proofErr w:type="spellEnd"/>
+      <w:r>
+        <w:rPr>
+          <w:color w:val="000000" w:themeColor="text1"/>
+          <w:sz w:val="24"/>
+          <w:szCs w:val="24"/>
+        </w:rPr>
+        <w:t xml:space="preserve"> Even if a result is statistically significant, that does not mean it has practical </w:t>
+      </w:r>
+      <w:proofErr w:type="spellStart"/>
+      <w:r>
+        <w:rPr>
+          <w:color w:val="000000" w:themeColor="text1"/>
+          <w:sz w:val="24"/>
+          <w:szCs w:val="24"/>
+        </w:rPr>
+        <w:t>signifi</w:t>
+      </w:r>
+      <w:proofErr w:type="spellEnd"/>
       <w:r>
         <w:rPr>
           <w:rFonts w:ascii="Calibri" w:hAnsi="Calibri" w:cs="Calibri"/>
@@ -17077,7 +18319,25 @@
           <w:sz w:val="24"/>
           <w:szCs w:val="24"/>
         </w:rPr>
-        <w:t xml:space="preserve"> cance. A small difference that has no practical meaning can be statistically significant if it arose from large enough samples.</w:t>
+        <w:t xml:space="preserve"> </w:t>
+      </w:r>
+      <w:proofErr w:type="spellStart"/>
+      <w:r>
+        <w:rPr>
+          <w:color w:val="000000" w:themeColor="text1"/>
+          <w:sz w:val="24"/>
+          <w:szCs w:val="24"/>
+        </w:rPr>
+        <w:t>cance</w:t>
+      </w:r>
+      <w:proofErr w:type="spellEnd"/>
+      <w:r>
+        <w:rPr>
+          <w:color w:val="000000" w:themeColor="text1"/>
+          <w:sz w:val="24"/>
+          <w:szCs w:val="24"/>
+        </w:rPr>
+        <w:t>. A small difference that has no practical meaning can be statistically significant if it arose from large enough samples.</w:t>
       </w:r>
     </w:p>
     <w:p>
@@ -17147,7 +18407,25 @@
           <w:sz w:val="24"/>
           <w:szCs w:val="24"/>
         </w:rPr>
-        <w:t xml:space="preserve">Type 1 and Type 2 Errors In assessing statistical significance, two types of error are possible: • A Type 1 error, in which you mistakenly conclude an effect is real, when it is really just due to chance </w:t>
+        <w:t xml:space="preserve">Type 1 and Type 2 Errors In assessing statistical significance, two types of error are possible: • A Type 1 error, in which you mistakenly conclude an effect is real, when it is </w:t>
+      </w:r>
+      <w:proofErr w:type="gramStart"/>
+      <w:r>
+        <w:rPr>
+          <w:color w:val="000000" w:themeColor="text1"/>
+          <w:sz w:val="24"/>
+          <w:szCs w:val="24"/>
+        </w:rPr>
+        <w:t>really just</w:t>
+      </w:r>
+      <w:proofErr w:type="gramEnd"/>
+      <w:r>
+        <w:rPr>
+          <w:color w:val="000000" w:themeColor="text1"/>
+          <w:sz w:val="24"/>
+          <w:szCs w:val="24"/>
+        </w:rPr>
+        <w:t xml:space="preserve"> due to chance </w:t>
       </w:r>
     </w:p>
     <w:p>
@@ -17165,7 +18443,25 @@
           <w:sz w:val="24"/>
           <w:szCs w:val="24"/>
         </w:rPr>
-        <w:t>• A Type 2 error, in which you mistakenly conclude that an effect is not real (i.e., due to chance), when it actually is real</w:t>
+        <w:t xml:space="preserve">• A Type 2 error, in which you mistakenly conclude that an effect is not real (i.e., due to chance), when it </w:t>
+      </w:r>
+      <w:proofErr w:type="gramStart"/>
+      <w:r>
+        <w:rPr>
+          <w:color w:val="000000" w:themeColor="text1"/>
+          <w:sz w:val="24"/>
+          <w:szCs w:val="24"/>
+        </w:rPr>
+        <w:t>actually is</w:t>
+      </w:r>
+      <w:proofErr w:type="gramEnd"/>
+      <w:r>
+        <w:rPr>
+          <w:color w:val="000000" w:themeColor="text1"/>
+          <w:sz w:val="24"/>
+          <w:szCs w:val="24"/>
+        </w:rPr>
+        <w:t xml:space="preserve"> real</w:t>
       </w:r>
       <w:r>
         <w:rPr>
@@ -17237,13 +18533,23 @@
           <w:szCs w:val="24"/>
         </w:rPr>
       </w:pPr>
-      <w:r>
-        <w:rPr>
-          <w:color w:val="000000" w:themeColor="text1"/>
-          <w:sz w:val="24"/>
-          <w:szCs w:val="24"/>
-        </w:rPr>
-        <w:t>Actually, a Type 2 error is not so much an error as a judgment that the sample size is too small to detect the effect.</w:t>
+      <w:proofErr w:type="gramStart"/>
+      <w:r>
+        <w:rPr>
+          <w:color w:val="000000" w:themeColor="text1"/>
+          <w:sz w:val="24"/>
+          <w:szCs w:val="24"/>
+        </w:rPr>
+        <w:t>Actually, a</w:t>
+      </w:r>
+      <w:proofErr w:type="gramEnd"/>
+      <w:r>
+        <w:rPr>
+          <w:color w:val="000000" w:themeColor="text1"/>
+          <w:sz w:val="24"/>
+          <w:szCs w:val="24"/>
+        </w:rPr>
+        <w:t xml:space="preserve"> Type 2 error is not so much an error as a judgment that the sample size is too small to detect the effect.</w:t>
       </w:r>
     </w:p>
     <w:p>
@@ -17940,6 +19246,220 @@
         </w:rPr>
         <w:t>10</w:t>
       </w:r>
+    </w:p>
+    <w:p>
+      <w:pPr>
+        <w:ind w:left="360"/>
+        <w:rPr>
+          <w:i/>
+          <w:iCs/>
+          <w:color w:val="7F7F7F" w:themeColor="text1" w:themeTint="80"/>
+          <w:sz w:val="24"/>
+          <w:szCs w:val="24"/>
+        </w:rPr>
+      </w:pPr>
+      <w:r>
+        <w:lastRenderedPageBreak/>
+        <w:t>All significance tests require that you specify a test statistic to measure the effect you are interested in and help you determine whether that observed effect lies within the range of normal chance variation</w:t>
+      </w:r>
+    </w:p>
+    <w:p>
+      <w:pPr>
+        <w:ind w:left="360"/>
+        <w:rPr>
+          <w:i/>
+          <w:iCs/>
+          <w:color w:val="7F7F7F" w:themeColor="text1" w:themeTint="80"/>
+          <w:sz w:val="24"/>
+          <w:szCs w:val="24"/>
+        </w:rPr>
+      </w:pPr>
+      <w:r>
+        <w:rPr>
+          <w:i/>
+          <w:iCs/>
+          <w:color w:val="7F7F7F" w:themeColor="text1" w:themeTint="80"/>
+          <w:sz w:val="24"/>
+          <w:szCs w:val="24"/>
+        </w:rPr>
+        <w:t xml:space="preserve">--------------------- </w:t>
+      </w:r>
+      <w:r>
+        <w:rPr>
+          <w:i/>
+          <w:iCs/>
+          <w:color w:val="7F7F7F" w:themeColor="text1" w:themeTint="80"/>
+          <w:sz w:val="24"/>
+          <w:szCs w:val="24"/>
+        </w:rPr>
+        <w:t>10</w:t>
+      </w:r>
+      <w:r>
+        <w:rPr>
+          <w:i/>
+          <w:iCs/>
+          <w:color w:val="7F7F7F" w:themeColor="text1" w:themeTint="80"/>
+          <w:sz w:val="24"/>
+          <w:szCs w:val="24"/>
+        </w:rPr>
+        <w:t>/</w:t>
+      </w:r>
+      <w:r>
+        <w:rPr>
+          <w:i/>
+          <w:iCs/>
+          <w:color w:val="7F7F7F" w:themeColor="text1" w:themeTint="80"/>
+          <w:sz w:val="24"/>
+          <w:szCs w:val="24"/>
+        </w:rPr>
+        <w:t>4</w:t>
+      </w:r>
+      <w:r>
+        <w:rPr>
+          <w:i/>
+          <w:iCs/>
+          <w:color w:val="7F7F7F" w:themeColor="text1" w:themeTint="80"/>
+          <w:sz w:val="24"/>
+          <w:szCs w:val="24"/>
+        </w:rPr>
+        <w:t>/2024 up to page 1</w:t>
+      </w:r>
+      <w:r>
+        <w:rPr>
+          <w:i/>
+          <w:iCs/>
+          <w:color w:val="7F7F7F" w:themeColor="text1" w:themeTint="80"/>
+          <w:sz w:val="24"/>
+          <w:szCs w:val="24"/>
+        </w:rPr>
+        <w:t>10</w:t>
+      </w:r>
+    </w:p>
+    <w:p>
+      <w:pPr>
+        <w:ind w:left="360"/>
+        <w:rPr>
+          <w:color w:val="000000" w:themeColor="text1"/>
+          <w:sz w:val="24"/>
+          <w:szCs w:val="24"/>
+        </w:rPr>
+      </w:pPr>
+      <w:r>
+        <w:rPr>
+          <w:color w:val="000000" w:themeColor="text1"/>
+          <w:sz w:val="24"/>
+          <w:szCs w:val="24"/>
+        </w:rPr>
+        <w:t>In a resampling test</w:t>
+      </w:r>
+      <w:r>
+        <w:rPr>
+          <w:color w:val="000000" w:themeColor="text1"/>
+          <w:sz w:val="24"/>
+          <w:szCs w:val="24"/>
+        </w:rPr>
+        <w:t>,</w:t>
+      </w:r>
+      <w:r>
+        <w:rPr>
+          <w:color w:val="000000" w:themeColor="text1"/>
+          <w:sz w:val="24"/>
+          <w:szCs w:val="24"/>
+        </w:rPr>
+        <w:t xml:space="preserve"> </w:t>
+      </w:r>
+      <w:r>
+        <w:rPr>
+          <w:color w:val="000000" w:themeColor="text1"/>
+          <w:sz w:val="24"/>
+          <w:szCs w:val="24"/>
+        </w:rPr>
+        <w:t>the scale of the data does not matter. You create the reference (null hypothesis) distribution from the data itself and use the test statistic as is.</w:t>
+      </w:r>
+    </w:p>
+    <w:p>
+      <w:pPr>
+        <w:ind w:left="360"/>
+        <w:rPr>
+          <w:i/>
+          <w:iCs/>
+          <w:color w:val="7F7F7F" w:themeColor="text1" w:themeTint="80"/>
+          <w:sz w:val="24"/>
+          <w:szCs w:val="24"/>
+        </w:rPr>
+      </w:pPr>
+      <w:r>
+        <w:rPr>
+          <w:i/>
+          <w:iCs/>
+          <w:color w:val="7F7F7F" w:themeColor="text1" w:themeTint="80"/>
+          <w:sz w:val="24"/>
+          <w:szCs w:val="24"/>
+        </w:rPr>
+        <w:t xml:space="preserve">--------------------- </w:t>
+      </w:r>
+      <w:r>
+        <w:rPr>
+          <w:i/>
+          <w:iCs/>
+          <w:color w:val="7F7F7F" w:themeColor="text1" w:themeTint="80"/>
+          <w:sz w:val="24"/>
+          <w:szCs w:val="24"/>
+        </w:rPr>
+        <w:t>10</w:t>
+      </w:r>
+      <w:r>
+        <w:rPr>
+          <w:i/>
+          <w:iCs/>
+          <w:color w:val="7F7F7F" w:themeColor="text1" w:themeTint="80"/>
+          <w:sz w:val="24"/>
+          <w:szCs w:val="24"/>
+        </w:rPr>
+        <w:t>/</w:t>
+      </w:r>
+      <w:r>
+        <w:rPr>
+          <w:i/>
+          <w:iCs/>
+          <w:color w:val="7F7F7F" w:themeColor="text1" w:themeTint="80"/>
+          <w:sz w:val="24"/>
+          <w:szCs w:val="24"/>
+        </w:rPr>
+        <w:t>5</w:t>
+      </w:r>
+      <w:r>
+        <w:rPr>
+          <w:i/>
+          <w:iCs/>
+          <w:color w:val="7F7F7F" w:themeColor="text1" w:themeTint="80"/>
+          <w:sz w:val="24"/>
+          <w:szCs w:val="24"/>
+        </w:rPr>
+        <w:t>/2024 up to page 1</w:t>
+      </w:r>
+      <w:r>
+        <w:rPr>
+          <w:i/>
+          <w:iCs/>
+          <w:color w:val="7F7F7F" w:themeColor="text1" w:themeTint="80"/>
+          <w:sz w:val="24"/>
+          <w:szCs w:val="24"/>
+        </w:rPr>
+        <w:t>10</w:t>
+      </w:r>
+    </w:p>
+    <w:p>
+      <w:pPr>
+        <w:ind w:left="360"/>
+        <w:rPr>
+          <w:i/>
+          <w:iCs/>
+          <w:color w:val="7F7F7F" w:themeColor="text1" w:themeTint="80"/>
+          <w:sz w:val="24"/>
+          <w:szCs w:val="24"/>
+        </w:rPr>
+      </w:pPr>
     </w:p>
     <w:sectPr>
       <w:pgSz w:w="12240" w:h="15840"/>

</xml_diff>